<commit_message>
th comments 3 29
</commit_message>
<xml_diff>
--- a/Kouba_2024_Fish_hydrometrics_MS.docx
+++ b/Kouba_2024_Fish_hydrometrics_MS.docx
@@ -1584,12 +1584,12 @@
         <w:t xml:space="preserve"> </w:t>
       </w:r>
       <w:r>
-        <w:t xml:space="preserve">(i.e., intending to quantify the ecological services provided by flow) for a single species. This provides the critical link to evaluate fish outcomes resulting from future alternative watershed management practices which affect the hydrology of a stream ecosystem. A forthcoming companion study will investigate the other link, predicting flow changes from watershed management actions using an appropriate hydrologic model, then use hydrologic benefit functions to summarize the outcomes of a portfolio of water and land use scenarios.</w:t>
+        <w:t xml:space="preserve">(i.e., intending to quantify the ecological services provided by flow) for a single species. This provides the critical link to evaluate fish outcomes resulting from future alternative watershed management practices which affect the hydrology of a stream ecosystem. A forthcoming companion study will investigate the other link, predicting flow changes from watershed management actions using an appropriate hydrologic model, then use hydrologic benefit functions to summarize the ecologic outcomes of a portfolio of water and land use scenarios.</w:t>
       </w:r>
     </w:p>
     <w:bookmarkEnd w:id="22"/>
     <w:bookmarkEnd w:id="23"/>
-    <w:bookmarkStart w:id="41" w:name="X64f7ebf8be7aee8f015a7ab48fe88f61a5f7a78"/>
+    <w:bookmarkStart w:id="41" w:name="X75e9e61e99e6d01b3fc2a82737d889fa0508f9a"/>
     <w:p>
       <w:pPr>
         <w:pStyle w:val="Heading1"/>
@@ -1604,7 +1604,7 @@
         <w:tab/>
       </w:r>
       <w:r>
-        <w:t xml:space="preserve">Case study: setting and species of concern</w:t>
+        <w:t xml:space="preserve">Methods: Case study setting and species of concern</w:t>
       </w:r>
     </w:p>
     <w:p>
@@ -2702,7 +2702,7 @@
     <w:bookmarkEnd w:id="39"/>
     <w:bookmarkEnd w:id="40"/>
     <w:bookmarkEnd w:id="41"/>
-    <w:bookmarkStart w:id="58" w:name="methods"/>
+    <w:bookmarkStart w:id="58" w:name="methods-quantitative-analysis"/>
     <w:p>
       <w:pPr>
         <w:pStyle w:val="Heading1"/>
@@ -2717,7 +2717,7 @@
         <w:tab/>
       </w:r>
       <w:r>
-        <w:t xml:space="preserve">Methods</w:t>
+        <w:t xml:space="preserve">Methods: Quantitative analysis</w:t>
       </w:r>
     </w:p>
     <w:p>
@@ -2822,7 +2822,7 @@
         <w:pStyle w:val="BodyText"/>
       </w:pPr>
       <w:r>
-        <w:t xml:space="preserve">Secondly, in addition to the metrics discussed above, we devised two metrics for this study area related to timing of anadromous fish access to preferred spawning habitat (illustrated in Figure</w:t>
+        <w:t xml:space="preserve">Secondly, we devised two additional metrics for this study area related to timing of anadromous fish access to preferred spawning habitat (illustrated in Figure</w:t>
       </w:r>
       <w:r>
         <w:t xml:space="preserve"> </w:t>
@@ -7674,7 +7674,7 @@
         </m:r>
       </m:oMath>
       <w:r>
-        <w:t xml:space="preserve">) was also produced for comparative purposes. Linear models with more than two predictors were not evaluated. With a dataset this small, the risk of overfitting such higher order linear models is relatively high</w:t>
+        <w:t xml:space="preserve">) was also produced for comparative purposes. Linear models with more than two predictors were not evaluated; with a dataset this small, the risk of overfitting such higher order linear models would be relatively high</w:t>
       </w:r>
       <w:r>
         <w:t xml:space="preserve"> </w:t>
@@ -7691,7 +7691,7 @@
         <w:pStyle w:val="BodyText"/>
       </w:pPr>
       <w:r>
-        <w:t xml:space="preserve">Criteria used to make the evaluate model performance included degree of variability explained by the predictors (</w:t>
+        <w:t xml:space="preserve">Criteria used to evaluate model performance included degree of variability explained by the predictors (</w:t>
       </w:r>
       <m:oMath>
         <m:sSup>
@@ -7731,7 +7731,7 @@
         </m:sSup>
       </m:oMath>
       <w:r>
-        <w:t xml:space="preserve">), statistical significance (p-value and F-statistic), the amount of total non-correlated information contained in the set of predictors (corrected AIC, or AIC</w:t>
+        <w:t xml:space="preserve">), statistical significance (p-value and F-statistic), and the amount of total non-correlated information contained in the set of predictors (corrected AIC, or AIC</w:t>
       </w:r>
       <w:r>
         <w:rPr>
@@ -7848,7 +7848,7 @@
         <w:t xml:space="preserve"> </w:t>
       </w:r>
       <w:r>
-        <w:t xml:space="preserve">performing linear models were selected (see below) and simply combined into an average ensemble model that comprises the</w:t>
+        <w:t xml:space="preserve">performing linear models were selected (see below) and combined into an average ensemble model that comprises the</w:t>
       </w:r>
       <w:r>
         <w:t xml:space="preserve"> </w:t>
@@ -8217,7 +8217,7 @@
         <w:pStyle w:val="BodyText"/>
       </w:pPr>
       <w:r>
-        <w:t xml:space="preserve">The reconnection and disconnection dates also show trends over time, illustrating that since 1942 the wet season has narrowed, in that its (approximate) onset has trended later and the spring flow recession has trended earlier (Figure</w:t>
+        <w:t xml:space="preserve">The reconnection and disconnection dates also show trends over time. As a result, the wet season has notably narrowed over time with (approximate) fall onset trending later and the spring flow recession trending to begin earlier (Figure</w:t>
       </w:r>
       <w:r>
         <w:t xml:space="preserve"> </w:t>
@@ -8234,13 +8234,13 @@
         <w:pStyle w:val="BodyText"/>
       </w:pPr>
       <w:r>
-        <w:t xml:space="preserve">In aggregate, these metrics show an increased prevalence over the past 80 years of unfavorable hydrologic conditions for salmonids, in terms of the flows needed during critical life stages. The primary causes of this reduced ecological functionality are a changing climate (especially a reduced snowpack and earlier snowmelt) and long-term changes in local consumptive water uses</w:t>
-      </w:r>
-      <w:r>
-        <w:t xml:space="preserve"> </w:t>
-      </w:r>
-      <w:r>
-        <w:t xml:space="preserve">(Van Kirk and Naman 2008; Drake, Tate, and Carlson 2000)</w:t>
+        <w:t xml:space="preserve">In aggregate over the past 80 years, these metrics show an increasing prevalence of unfavorable hydrologic conditions for salmonids, in terms of the flows needed during critical life stages. The primary causes of this reduced ecological functionality are a changing climate (especially a reduced snowpack and earlier snowmelt) and long-term changes in local consumptive water uses</w:t>
+      </w:r>
+      <w:r>
+        <w:t xml:space="preserve"> </w:t>
+      </w:r>
+      <w:r>
+        <w:t xml:space="preserve">(Drake, Tate, and Carlson 2000; Van Kirk and Naman 2008; Foglia et al. 2013)</w:t>
       </w:r>
       <w:r>
         <w:t xml:space="preserve">.</w:t>
@@ -8409,7 +8409,10 @@
         <w:pStyle w:val="BodyText"/>
       </w:pPr>
       <w:r>
-        <w:t xml:space="preserve">In the correlation analysis we assessed relatedness of ecological outcome metrics with both types of hydrologic metric (reconnection/disconnection and functional flows). Degree of correlation was evaluated broadly as the number of correlation coefficients with an absolute value greater than 0.5 (</w:t>
+        <w:t xml:space="preserve">In the correlation analysis we assessed relatedness of ecological outcome metrics with both types of hydrologic metric (reconnection/disconnection and functional flows). Degree of correlation was evaluated broadly: a threshold of</w:t>
+      </w:r>
+      <w:r>
+        <w:t xml:space="preserve"> </w:t>
       </w:r>
       <m:oMath>
         <m:d>
@@ -8436,7 +8439,10 @@
         </m:r>
       </m:oMath>
       <w:r>
-        <w:t xml:space="preserve">; Figure</w:t>
+        <w:t xml:space="preserve"> </w:t>
+      </w:r>
+      <w:r>
+        <w:t xml:space="preserve">(Figure</w:t>
       </w:r>
       <w:r>
         <w:t xml:space="preserve"> </w:t>
@@ -8445,31 +8451,7 @@
         <w:t xml:space="preserve">8</w:t>
       </w:r>
       <w:r>
-        <w:t xml:space="preserve">). (The threshold value of 0.5 for</w:t>
-      </w:r>
-      <w:r>
-        <w:t xml:space="preserve"> </w:t>
-      </w:r>
-      <m:oMath>
-        <m:d>
-          <m:dPr>
-            <m:begChr m:val="|"/>
-            <m:endChr m:val="|"/>
-            <m:sepChr m:val=""/>
-            <m:grow/>
-          </m:dPr>
-          <m:e>
-            <m:r>
-              <m:t>R</m:t>
-            </m:r>
-          </m:e>
-        </m:d>
-      </m:oMath>
-      <w:r>
-        <w:t xml:space="preserve"> </w:t>
-      </w:r>
-      <w:r>
-        <w:t xml:space="preserve">was selected to identify the best candidates among those available and does not denote particularly strong predictive power on its own.)</w:t>
+        <w:t xml:space="preserve">) was selected to identify the best candidates among those available, even if it does not denote particularly strong predictive power on its own.</w:t>
       </w:r>
     </w:p>
     <w:p>
@@ -8523,10 +8505,7 @@
         </m:r>
       </m:oMath>
       <w:r>
-        <w:t xml:space="preserve"> </w:t>
-      </w:r>
-      <w:r>
-        <w:t xml:space="preserve">with the Rearing Year wet season onset timing. (Fall pulse metrics also yielded several</w:t>
+        <w:t xml:space="preserve">) with the Rearing Year wet season onset timing. Fall pulse metrics also yielded several</w:t>
       </w:r>
       <w:r>
         <w:t xml:space="preserve"> </w:t>
@@ -8559,7 +8538,7 @@
         <w:t xml:space="preserve"> </w:t>
       </w:r>
       <w:r>
-        <w:t xml:space="preserve">correlations; these were excluded from the linear modeling exercise due to insufficient sample size.) These correlations support the current scientific understanding that earlier fall reconnection in the fall and later disconnection in the spring/summer are related to higher relative fish production, or, more fundamentally, that wet years produce good conditions for coho spawning and rearing.</w:t>
+        <w:t xml:space="preserve">correlations, but these were excluded from the linear modeling exercise due to insufficient sample size. These correlations support the current scientific understanding that earlier fall reconnection in the fall and later disconnection in the spring/summer are related to higher relative fish production, or, more fundamentally, that wet years produce good conditions for coho spawning and rearing.</w:t>
       </w:r>
     </w:p>
     <w:p>
@@ -8567,7 +8546,7 @@
         <w:pStyle w:val="BodyText"/>
       </w:pPr>
       <w:r>
-        <w:t xml:space="preserve">Of the ecological response variables that were evaluated for coho, the coho spf variable clearly showed a higher degree of correlation with hydrologic metrics than other ecological outcome variables. One reason for this metric outperforming the other three (coho salmon spawner abundance, juvenile abundance and number of observed redds) may be that the normalization to the number of spawners makes the three cohorts more comparable. This metric has also been identified by state agency analysts as indicative of freshwater ecosystem conditions at coho salmon populations below carrying capacity</w:t>
+        <w:t xml:space="preserve">Of the ecological response variables that were evaluated for coho, the coho spf variable clearly showed a higher degree of correlation with hydrologic metrics than other ecological outcome variables. One reason for this metric outperforming the other three (coho salmon spawner abundance, juvenile abundance and number of observed redds) may be that the normalization to the number of spawners makes the three cohorts more comparable, as the spawner cohort size is quite variable amonge the three 3-year cohort generations, but also between generations of the same cohort. This normalized metric has also been identified by state agency analysts as indicative of freshwater ecosystem conditions at coho salmon populations below carrying capacity</w:t>
       </w:r>
       <w:r>
         <w:t xml:space="preserve"> </w:t>
@@ -8576,7 +8555,7 @@
         <w:t xml:space="preserve">(CDFW 2021)</w:t>
       </w:r>
       <w:r>
-        <w:t xml:space="preserve">. Consequently, further hydro-ecological modeling for coho uses this coho smolt per female (coho spf) metric as the response variable.</w:t>
+        <w:t xml:space="preserve">. Consequently, we focus the remainder of the hydro-ecological modeling analysis for coho uses the coho smolt per female (coho spf) metric as response variable.</w:t>
       </w:r>
     </w:p>
     <w:p>
@@ -8594,7 +8573,7 @@
         <w:t xml:space="preserve">Supplemental Figure 1</w:t>
       </w:r>
       <w:r>
-        <w:t xml:space="preserve">). Furthermore, they all appeared less correlated with the hydrology than the coho variable, i.e., the coho-hydrology correlations generated more</w:t>
+        <w:t xml:space="preserve">). Furthermore, they all appeared less correlated with the hydrology than the coho variable, i.e., the coho-hydrology correlations, for the same set of predictor variables, generated more</w:t>
       </w:r>
       <w:r>
         <w:t xml:space="preserve"> </w:t>
@@ -8783,7 +8762,7 @@
         <w:pStyle w:val="BodyText"/>
       </w:pPr>
       <w:r>
-        <w:t xml:space="preserve">It should be noted that for this metric, at very low flows like 8 and 10 cfs, a data censoring problem emerges, as there are some years where the flow never drops below the threshold, so</w:t>
+        <w:t xml:space="preserve">It should be noted that for this metric, at very low flows like 8 and 10 cfs, a data censoring problem emerges, as the flow never drops below the threshold in some years.</w:t>
       </w:r>
       <w:r>
         <w:t xml:space="preserve"> </w:t>
@@ -8792,7 +8771,7 @@
         <w:t xml:space="preserve">“</w:t>
       </w:r>
       <w:r>
-        <w:t xml:space="preserve">reconnection</w:t>
+        <w:t xml:space="preserve">Reconnection</w:t>
       </w:r>
       <w:r>
         <w:t xml:space="preserve">”</w:t>
@@ -8801,7 +8780,7 @@
         <w:t xml:space="preserve"> </w:t>
       </w:r>
       <w:r>
-        <w:t xml:space="preserve">as flows rise above that threshold cannot occur. For these water years, the date of September 1st was selected as the</w:t>
+        <w:t xml:space="preserve">as flows rise above that threshold cannot occur in such years. For these water years, the date of September 1st was selected as the</w:t>
       </w:r>
       <w:r>
         <w:t xml:space="preserve"> </w:t>
@@ -8917,7 +8896,7 @@
         </m:sSup>
       </m:oMath>
       <w:r>
-        <w:t xml:space="preserve">, we narrowed the reconnection and disconnection date flow thresholds under consideration to 10 cfs and 100 cfs (Figure</w:t>
+        <w:t xml:space="preserve">, we selected the reconnection and disconnection date flow thresholds of 10 cfs and 100 cfs for further analysis (Figure</w:t>
       </w:r>
       <w:r>
         <w:t xml:space="preserve"> </w:t>
@@ -9027,83 +9006,7 @@
         <w:pStyle w:val="FirstParagraph"/>
       </w:pPr>
       <w:r>
-        <w:t xml:space="preserve">We used all hydrologic predictors to generate the set of all possible 1- and 2-predictor linear models of the relative reproduction for Chinook (Chinook jpa) and coho (coho spf) salmon. One-predictor models performed categorically worse than two-predictor models (Figure</w:t>
-      </w:r>
-      <w:r>
-        <w:t xml:space="preserve"> </w:t>
-      </w:r>
-      <w:r>
-        <w:t xml:space="preserve">10</w:t>
-      </w:r>
-      <w:r>
-        <w:t xml:space="preserve">,</w:t>
-      </w:r>
-      <w:r>
-        <w:t xml:space="preserve"> </w:t>
-      </w:r>
-      <w:r>
-        <w:rPr>
-          <w:iCs/>
-          <w:i/>
-        </w:rPr>
-        <w:t xml:space="preserve">Supplemental Figure 1</w:t>
-      </w:r>
-      <w:r>
-        <w:t xml:space="preserve">). This is an expected outcome and likely reflects some overfitting in two-predictor models. Diagnostics for all linear models are included in</w:t>
-      </w:r>
-      <w:r>
-        <w:t xml:space="preserve"> </w:t>
-      </w:r>
-      <w:r>
-        <w:rPr>
-          <w:iCs/>
-          <w:i/>
-        </w:rPr>
-        <w:t xml:space="preserve">Supplemental Tables 3</w:t>
-      </w:r>
-      <w:r>
-        <w:t xml:space="preserve"> </w:t>
-      </w:r>
-      <w:r>
-        <w:t xml:space="preserve">through</w:t>
-      </w:r>
-      <w:r>
-        <w:t xml:space="preserve"> </w:t>
-      </w:r>
-      <w:r>
-        <w:rPr>
-          <w:iCs/>
-          <w:i/>
-        </w:rPr>
-        <w:t xml:space="preserve">6</w:t>
-      </w:r>
-      <w:r>
-        <w:t xml:space="preserve">.</w:t>
-      </w:r>
-    </w:p>
-    <w:p>
-      <w:pPr>
-        <w:pStyle w:val="BodyText"/>
-      </w:pPr>
-      <w:r>
-        <w:t xml:space="preserve">Coho reproduction rates appear to be correlated with some hydrologic metrics, based on the hydrologic conditions and coho observations in brood years 2004 - 2019, corresponding to water years 2007-2020. The four best one-predictor models and six best two-predictor models are shown in Table</w:t>
-      </w:r>
-      <w:r>
-        <w:t xml:space="preserve"> </w:t>
-      </w:r>
-      <w:r>
-        <w:t xml:space="preserve">2</w:t>
-      </w:r>
-      <w:r>
-        <w:t xml:space="preserve">. For coho, because the predictor BY_recon_10 (Brood Year reconnection date, 10 cfs) performed so much better than all other metrics in the one-predictor model set, all two-predictor models evaluated included that predictor.</w:t>
-      </w:r>
-    </w:p>
-    <w:p>
-      <w:pPr>
-        <w:pStyle w:val="BodyText"/>
-      </w:pPr>
-      <w:r>
-        <w:t xml:space="preserve">Relative reproduction in Chinook was less predictable than in coho, using the same set of hydrologic predictors: for Chinook, maximum</w:t>
+        <w:t xml:space="preserve">We used all hydrologic predictors to generate the set of all possible 1- and 2-predictor linear models of the relative reproduction for Chinook (Chinook jpa) and coho (coho spf) salmon. Coho reproduction rates appear to be correlated with some hydrologic metrics, based on the hydrologic conditions and coho observations in brood years 2004 - 2019, corresponding to water years 2007-2020. Relative reproduction in Chinook was less predictable than in coho, using the same set of hydrologic predictors: for Chinook, maximum</w:t>
       </w:r>
       <w:r>
         <w:t xml:space="preserve"> </w:t>
@@ -9193,7 +9096,7 @@
         <w:t xml:space="preserve">Figure 10: The adjusted R square and P values of all possible linear models (1- and 2-predictors) for Chinook and coho relative reproduction, using all hydrologic metrics described above. Based on the much lower predictability of Chinook outcomes, the flow-ecology prediction exercise was carried out only for coho salmon.</w:t>
       </w:r>
     </w:p>
-    <w:bookmarkStart w:id="78" w:name="model-selection-criteria"/>
+    <w:bookmarkStart w:id="78" w:name="X7f0c115bd79c0d96caf6a52e90595ecd1d24cca"/>
     <w:p>
       <w:pPr>
         <w:pStyle w:val="Heading3"/>
@@ -9208,7 +9111,7 @@
         <w:tab/>
       </w:r>
       <w:r>
-        <w:t xml:space="preserve">Model selection criteria</w:t>
+        <w:t xml:space="preserve">Hydrologic predictors and model structure</w:t>
       </w:r>
     </w:p>
     <w:p>
@@ -9216,7 +9119,41 @@
         <w:pStyle w:val="FirstParagraph"/>
       </w:pPr>
       <w:r>
-        <w:t xml:space="preserve">The minimum performance criteria were established to select the final set of best model were: adjusted</w:t>
+        <w:t xml:space="preserve">For coho, the best single-predictor models (Brood Year fall reconnection dates for 10 and 100 cfs, or BY_recon_10 and BY_recon_100) are both related to the timing of rising fall flows in the Brood Year of each salmon cohort (Table</w:t>
+      </w:r>
+      <w:r>
+        <w:t xml:space="preserve"> </w:t>
+      </w:r>
+      <w:r>
+        <w:t xml:space="preserve">2</w:t>
+      </w:r>
+      <w:r>
+        <w:t xml:space="preserve">).</w:t>
+      </w:r>
+    </w:p>
+    <w:p>
+      <w:pPr>
+        <w:pStyle w:val="BodyText"/>
+      </w:pPr>
+      <w:r>
+        <w:t xml:space="preserve">The predictor BY_FA_Mag, or the magnitude of the Brood Year fall pulse, was also highly correlated with coho spf (Figure</w:t>
+      </w:r>
+      <w:r>
+        <w:t xml:space="preserve"> </w:t>
+      </w:r>
+      <w:r>
+        <w:t xml:space="preserve">8</w:t>
+      </w:r>
+      <w:r>
+        <w:t xml:space="preserve">). However, because a distinct fall pulse does not occur every year, including it would reduced the sample size to an unacceptable level (i.e., a total of six water years with a complete set of predictors and response observations). Because of this sample size limitation, and because some of the information about this pulse was carried in the reconnection date metric, FA_Mag was excluded from the set of potential predictors.</w:t>
+      </w:r>
+    </w:p>
+    <w:p>
+      <w:pPr>
+        <w:pStyle w:val="BodyText"/>
+      </w:pPr>
+      <w:r>
+        <w:t xml:space="preserve">The addition of a second predictor clearly improves model performance in terms of predictive power and test error. This is evident in the greater abundance of 2-predictor models with higher</w:t>
       </w:r>
       <w:r>
         <w:t xml:space="preserve"> </w:t>
@@ -9239,94 +9176,45 @@
         <w:t xml:space="preserve"> </w:t>
       </w:r>
       <w:r>
-        <w:t xml:space="preserve">value of &gt;0.6, a p-value of &lt;0.2, an F-statistic of more than 10, and a LOOCV value of less than 747 (i.e., the LOOCV value of the best one-predictor model). The predictors and slopes of the three models which met these criteria (lm2a, lm2b, and lm2c) are shown in Table</w:t>
-      </w:r>
-      <w:r>
-        <w:t xml:space="preserve"> </w:t>
-      </w:r>
-      <w:r>
-        <w:t xml:space="preserve">4</w:t>
-      </w:r>
-      <w:r>
-        <w:t xml:space="preserve">.</w:t>
-      </w:r>
-    </w:p>
-    <w:p>
-      <w:pPr>
-        <w:pStyle w:val="BodyText"/>
-      </w:pPr>
-      <w:r>
-        <w:t xml:space="preserve">These criteria were selected using professional judgment based on the features of the available models, and the diversity of predictors in the resulting ensemble model. For example, the selection of a p-value criteria of &lt;0.2 allowed the inclusion of lm2c (Table</w:t>
-      </w:r>
-      <w:r>
-        <w:t xml:space="preserve"> </w:t>
-      </w:r>
-      <w:r>
-        <w:t xml:space="preserve">2</w:t>
-      </w:r>
-      <w:r>
-        <w:t xml:space="preserve">), with a p-value of 0.18, but excluded lm2d, with a p-value of 0.64. The authors felt that this was a reasonable cutoff in statistical significance for such a small sample size of observed response variable. Additionally, the three models that met these criteria incorporate information from the end of a dry season (BY_recon_10 and 100), the onset of the wet season (RY_Wet_Tim), and the wet season duration (Wet_BFL_Dur), which supports the professional judgment of the authors that the degree of hydro-ecological services provided each water year is best evaluated using information from multiple seasons.</w:t>
-      </w:r>
-    </w:p>
-    <w:bookmarkEnd w:id="78"/>
-    <w:bookmarkStart w:id="82" w:name="X7f0c115bd79c0d96caf6a52e90595ecd1d24cca"/>
-    <w:p>
-      <w:pPr>
-        <w:pStyle w:val="Heading3"/>
-      </w:pPr>
+        <w:t xml:space="preserve">and lower p-values (Figure</w:t>
+      </w:r>
+      <w:r>
+        <w:t xml:space="preserve"> </w:t>
+      </w:r>
+      <w:r>
+        <w:t xml:space="preserve">10</w:t>
+      </w:r>
+      <w:r>
+        <w:t xml:space="preserve">;</w:t>
+      </w:r>
+      <w:r>
+        <w:t xml:space="preserve"> </w:t>
+      </w:r>
       <w:r>
         <w:rPr>
-          <w:rStyle w:val="SectionNumber"/>
+          <w:iCs/>
+          <w:i/>
         </w:rPr>
-        <w:t xml:space="preserve">4.3.2</w:t>
-      </w:r>
-      <w:r>
-        <w:tab/>
-      </w:r>
-      <w:r>
-        <w:t xml:space="preserve">Hydrologic predictors and model structure</w:t>
-      </w:r>
-    </w:p>
-    <w:p>
-      <w:pPr>
-        <w:pStyle w:val="FirstParagraph"/>
-      </w:pPr>
-      <w:r>
-        <w:t xml:space="preserve">The best single-predictor models (Brood Year fall reconnection dates for 10 and 100 cfs, or BY_recon_10 and BY_recon_100) are both related to the timing of rising fall flows in the Brood Year of each salmon cohort (Table</w:t>
-      </w:r>
-      <w:r>
-        <w:t xml:space="preserve"> </w:t>
-      </w:r>
-      <w:r>
-        <w:t xml:space="preserve">2</w:t>
-      </w:r>
-      <w:r>
-        <w:t xml:space="preserve">).</w:t>
-      </w:r>
-    </w:p>
-    <w:p>
-      <w:pPr>
-        <w:pStyle w:val="BodyText"/>
-      </w:pPr>
-      <w:r>
-        <w:t xml:space="preserve">The predictor BY_FA_Mag, or the magnitude of the Brood Year fall pulse, was also highly correlated with coho spf (Figure</w:t>
-      </w:r>
-      <w:r>
-        <w:t xml:space="preserve"> </w:t>
-      </w:r>
-      <w:r>
-        <w:t xml:space="preserve">8</w:t>
-      </w:r>
-      <w:r>
-        <w:t xml:space="preserve">). However, because a distinct fall pulse does not occur every year, including it would reduced the sample size to an unacceptable level (i.e., a total of six water years with a complete set of predictors and response observations). Because of this sample size limitation, and because some of the information about this pulse was carried in the reconnection date metric, FA_Mag was excluded from the set of potential predictors.</w:t>
-      </w:r>
-    </w:p>
-    <w:p>
-      <w:pPr>
-        <w:pStyle w:val="BodyText"/>
-      </w:pPr>
-      <w:r>
-        <w:t xml:space="preserve">The addition of a second predictor clearly improves model performance in terms of predictive power and test error. This is evident in the greater abundance of 2-predictor models with higher</w:t>
+        <w:t xml:space="preserve">Supplemental Tables 3</w:t>
+      </w:r>
+      <w:r>
+        <w:t xml:space="preserve"> </w:t>
+      </w:r>
+      <w:r>
+        <w:t xml:space="preserve">through</w:t>
+      </w:r>
+      <w:r>
+        <w:t xml:space="preserve"> </w:t>
+      </w:r>
+      <w:r>
+        <w:rPr>
+          <w:iCs/>
+          <w:i/>
+        </w:rPr>
+        <w:t xml:space="preserve">6</w:t>
+      </w:r>
+      <w:r>
+        <w:t xml:space="preserve">), as well as in the increased</w:t>
       </w:r>
       <w:r>
         <w:t xml:space="preserve"> </w:t>
@@ -9349,16 +9237,76 @@
         <w:t xml:space="preserve"> </w:t>
       </w:r>
       <w:r>
-        <w:t xml:space="preserve">and lower p-values (Figure</w:t>
-      </w:r>
-      <w:r>
-        <w:t xml:space="preserve"> </w:t>
-      </w:r>
-      <w:r>
-        <w:t xml:space="preserve">10</w:t>
-      </w:r>
-      <w:r>
-        <w:t xml:space="preserve">), as well as in the increased</w:t>
+        <w:t xml:space="preserve">values, reduced AIC</w:t>
+      </w:r>
+      <w:r>
+        <w:rPr>
+          <w:vertAlign w:val="subscript"/>
+        </w:rPr>
+        <w:t xml:space="preserve">c</w:t>
+      </w:r>
+      <w:r>
+        <w:t xml:space="preserve"> </w:t>
+      </w:r>
+      <w:r>
+        <w:t xml:space="preserve">values, and reduced average error when comparing models lm2a and lm2b versus lm1a and lm1b (Tables</w:t>
+      </w:r>
+      <w:r>
+        <w:t xml:space="preserve"> </w:t>
+      </w:r>
+      <w:r>
+        <w:t xml:space="preserve">2</w:t>
+      </w:r>
+      <w:r>
+        <w:t xml:space="preserve"> </w:t>
+      </w:r>
+      <w:r>
+        <w:t xml:space="preserve">and</w:t>
+      </w:r>
+      <w:r>
+        <w:t xml:space="preserve"> </w:t>
+      </w:r>
+      <w:r>
+        <w:t xml:space="preserve">3</w:t>
+      </w:r>
+      <w:r>
+        <w:t xml:space="preserve">; Figure</w:t>
+      </w:r>
+      <w:r>
+        <w:t xml:space="preserve"> </w:t>
+      </w:r>
+      <w:r>
+        <w:t xml:space="preserve">11</w:t>
+      </w:r>
+      <w:r>
+        <w:t xml:space="preserve">).</w:t>
+      </w:r>
+    </w:p>
+    <w:bookmarkEnd w:id="78"/>
+    <w:bookmarkStart w:id="82" w:name="model-selection-criteria"/>
+    <w:p>
+      <w:pPr>
+        <w:pStyle w:val="Heading3"/>
+      </w:pPr>
+      <w:r>
+        <w:rPr>
+          <w:rStyle w:val="SectionNumber"/>
+        </w:rPr>
+        <w:t xml:space="preserve">4.3.2</w:t>
+      </w:r>
+      <w:r>
+        <w:tab/>
+      </w:r>
+      <w:r>
+        <w:t xml:space="preserve">Model selection criteria</w:t>
+      </w:r>
+    </w:p>
+    <w:p>
+      <w:pPr>
+        <w:pStyle w:val="FirstParagraph"/>
+      </w:pPr>
+      <w:r>
+        <w:t xml:space="preserve">The minimum performance criteria were established to select the final set of best model were: adjusted</w:t>
       </w:r>
       <w:r>
         <w:t xml:space="preserve"> </w:t>
@@ -9381,19 +9329,24 @@
         <w:t xml:space="preserve"> </w:t>
       </w:r>
       <w:r>
-        <w:t xml:space="preserve">values, reduced AIC</w:t>
-      </w:r>
-      <w:r>
-        <w:rPr>
-          <w:vertAlign w:val="subscript"/>
-        </w:rPr>
-        <w:t xml:space="preserve">c</w:t>
-      </w:r>
-      <w:r>
-        <w:t xml:space="preserve"> </w:t>
-      </w:r>
-      <w:r>
-        <w:t xml:space="preserve">values, and reduced average error when comparing models lm2a and lm2b versus lm1a and lm1b (Tables</w:t>
+        <w:t xml:space="preserve">value of &gt;0.6, a p-value of &lt;0.2, an F-statistic of more than 10, and a LOOCV value of less than 747 (i.e., the LOOCV value of the best one-predictor model). The predictors and slopes of the three models which met these criteria (lm2a, lm2b, and lm2c) are shown in Table</w:t>
+      </w:r>
+      <w:r>
+        <w:t xml:space="preserve"> </w:t>
+      </w:r>
+      <w:r>
+        <w:t xml:space="preserve">4</w:t>
+      </w:r>
+      <w:r>
+        <w:t xml:space="preserve">.</w:t>
+      </w:r>
+    </w:p>
+    <w:p>
+      <w:pPr>
+        <w:pStyle w:val="BodyText"/>
+      </w:pPr>
+      <w:r>
+        <w:t xml:space="preserve">These criteria were selected using professional judgment based on the features of the available models, and the diversity of predictors in the resulting ensemble model. For example, the selection of a p-value criteria of &lt;0.2 allowed the inclusion of lm2c (Table</w:t>
       </w:r>
       <w:r>
         <w:t xml:space="preserve"> </w:t>
@@ -9402,28 +9355,15 @@
         <w:t xml:space="preserve">2</w:t>
       </w:r>
       <w:r>
-        <w:t xml:space="preserve"> </w:t>
-      </w:r>
-      <w:r>
-        <w:t xml:space="preserve">and</w:t>
-      </w:r>
-      <w:r>
-        <w:t xml:space="preserve"> </w:t>
-      </w:r>
-      <w:r>
-        <w:t xml:space="preserve">3</w:t>
-      </w:r>
-      <w:r>
-        <w:t xml:space="preserve">, with observed and predicted values shown in Figure</w:t>
-      </w:r>
-      <w:r>
-        <w:t xml:space="preserve"> </w:t>
-      </w:r>
-      <w:r>
-        <w:t xml:space="preserve">11</w:t>
-      </w:r>
-      <w:r>
-        <w:t xml:space="preserve">). The three best two-predictor models included the Brood Year reconnection date for 10 cfs (BY_recon_10) and an indication of the onset or duration of the following wet season: Brood Year reconnection date for 100 cfs (BY_recon_100), wet season onset or duration for the Rearing Year (RY_Wet_Tim and RY_Wet_BFL_Dur). (Though they both occur as the Brood Year transitions to the Rearing Year, the two metrics BY_recon_100 and RY_Wet_Tim are not highly correlated, due to the more complex criteria needed for a flow event to qualify as the wet season onset.)</w:t>
+        <w:t xml:space="preserve">), with a p-value of 0.18, but excluded lm2d, with a p-value of 0.64. The authors felt that this was a reasonable cutoff in statistical significance for such a small sample size of observed response variable. Additionally, the three models that met these criteria incorporate information from the end of a dry season (BY_recon_10 and 100), the onset of the wet season (RY_Wet_Tim), and the wet season duration (Wet_BFL_Dur), which supports the professional judgment of the authors that the degree of hydro-ecological services provided each water year is best evaluated using information from multiple seasons.</w:t>
+      </w:r>
+    </w:p>
+    <w:p>
+      <w:pPr>
+        <w:pStyle w:val="BodyText"/>
+      </w:pPr>
+      <w:r>
+        <w:t xml:space="preserve">For coho, because the predictor BY_recon_10 (Brood Year reconnection date, 10 cfs) performed so much better than all other metrics in the one-predictor model set, all two-predictor models evaluated included that predictor (Table 2). Specifically, each of the three two-predictor models which met the selection criterio included BY_recon_10 and an indication of the onset or duration of the following wet season: Brood Year reconnection date for 100 cfs (BY_recon_100), wet season onset or duration for the Rearing Year (RY_Wet_Tim and RY_Wet_BFL_Dur). (Though they both occur as the Brood Year transitions to the Rearing Year, the two metrics BY_recon_100 and RY_Wet_Tim are not highly correlated, due to the more complex criteria needed for a flow event to qualify as the wet season onset.)</w:t>
       </w:r>
     </w:p>
     <w:p>
@@ -9522,23 +9462,6 @@
     <w:p>
       <w:pPr>
         <w:pStyle w:val="FirstParagraph"/>
-      </w:pPr>
-      <w:r>
-        <w:t xml:space="preserve">Before finalizing the selection of the highest-utility hydrologic predictors, all predictors which survived the first pass were evaluated in aggregate (Figure</w:t>
-      </w:r>
-      <w:r>
-        <w:t xml:space="preserve"> </w:t>
-      </w:r>
-      <w:r>
-        <w:t xml:space="preserve">10</w:t>
-      </w:r>
-      <w:r>
-        <w:t xml:space="preserve">). Based on this analysis, we determined that Chinook reproductive outcomes were substantially less predictable than coho reproductive outcomes. The HB function development was carried out only for coho salmon.</w:t>
-      </w:r>
-    </w:p>
-    <w:p>
-      <w:pPr>
-        <w:pStyle w:val="BodyText"/>
       </w:pPr>
       <w:r>
         <w:t xml:space="preserve">To avoid over-interpreting results based on the small ecological dataset of coho reproduction, the coefficients of the three best two-predictor linear models (</w:t>
@@ -17300,7 +17223,7 @@
         <w:pStyle w:val="FirstParagraph"/>
       </w:pPr>
       <w:r>
-        <w:t xml:space="preserve">The values of the predictors - the four hydrologic metrics for each water year in the Fort Jones gauge record (water years 1942-2021) - are included in</w:t>
+        <w:t xml:space="preserve">Matching the historical flow trends discussed above (and tabulated in</w:t>
       </w:r>
       <w:r>
         <w:t xml:space="preserve"> </w:t>
@@ -17313,7 +17236,16 @@
         <w:t xml:space="preserve">Supplemental Table 2</w:t>
       </w:r>
       <w:r>
-        <w:t xml:space="preserve">. Using this table, coho outcomes for 1944-2021 can be predicted.</w:t>
+        <w:t xml:space="preserve">), the predicted value of coho spf-equivalent produced by a given water year has trended downward over time (Figure</w:t>
+      </w:r>
+      <w:r>
+        <w:t xml:space="preserve"> </w:t>
+      </w:r>
+      <w:r>
+        <w:t xml:space="preserve">12</w:t>
+      </w:r>
+      <w:r>
+        <w:t xml:space="preserve">). The hydrology of a severe drought in water years 2012-2016 is reflected in three consecutive years (2014-2016) of predicted coho spf being lower than 40.</w:t>
       </w:r>
     </w:p>
     <w:p>
@@ -17321,16 +17253,7 @@
         <w:pStyle w:val="BodyText"/>
       </w:pPr>
       <w:r>
-        <w:t xml:space="preserve">Matching the historical flow trends discussed above, the predicted value of coho spf-equivalent produced by a given water year has trended downward over time (Figure</w:t>
-      </w:r>
-      <w:r>
-        <w:t xml:space="preserve"> </w:t>
-      </w:r>
-      <w:r>
-        <w:t xml:space="preserve">12</w:t>
-      </w:r>
-      <w:r>
-        <w:t xml:space="preserve">). The hydrology of a severe drought in water years 2012-2016 is reflected in three consecutive years (2014-2016) of lower-than-40 predicted coho spf.</w:t>
+        <w:t xml:space="preserve">Since 1990, the low predicted coho spf values in dry water years have become progressively lower, culminating in three years, all occurring after water year 2000, in which &lt; 0 coho spf are predicted. Though a negative value for coho reproduction has no physical meaning, we chose to retain these impossible values to visually represent uncertainty associated with this modeling exercise (see Discussion for more information).</w:t>
       </w:r>
     </w:p>
     <w:p>
@@ -17338,15 +17261,7 @@
         <w:pStyle w:val="BodyText"/>
       </w:pPr>
       <w:r>
-        <w:t xml:space="preserve">Since 1990, the low predicted coho spf values in dry water years have become progressively lower, culminating in three years, all occurring after water year 2000, in which &lt; 0 coho spf are predicted. Though a negative value for coho reproduction has no physical meaning, we chose to retain these impossible values to visually represent uncertainty associated with this modeling exercise (see Discussion for more information).</w:t>
-      </w:r>
-    </w:p>
-    <w:p>
-      <w:pPr>
-        <w:pStyle w:val="BodyText"/>
-      </w:pPr>
-      <w:r>
-        <w:t xml:space="preserve">The relative influence of different terms in the Tensemble model varies over time: most variability in the 1940s-1970s is due to changes in wet season onset and wet season baseflow duration, but starting in the 1980s the fall flow reconnection timing tends to dominate predictions, especially during low-coho spf years (Figure</w:t>
+        <w:t xml:space="preserve">The relative influence of different terms in the ensemble average model varies over time: most variability in the 1940s-1970s is due to changes in wet season onset and wet season baseflow duration, but starting in the 1980s the fall flow reconnection timing tends to dominate predictions, especially during low-coho spf years (Figure</w:t>
       </w:r>
       <w:r>
         <w:t xml:space="preserve"> </w:t>
@@ -17574,7 +17489,7 @@
         <w:pStyle w:val="FirstParagraph"/>
       </w:pPr>
       <w:r>
-        <w:t xml:space="preserve">In many previous studies of flow-ecology relationships, because flow data is often continuous and more abundant than other data types, all the predictors used to model the ecological response are flow-derived metrics. Such models rely on the assumption that habitat or flow availability is the limiting factor in ecological recruitment, and thus that change in flow can be directly translated to a fish population response. However, this ignores ecological theory. Under many circumstances, complex internal population feedbacks (such as high juvenile fish density leading to some juvenile fish mortality) will be the limiting factor on fish population size. Consequently, many authors have argued that models of fish population responses to hydrologic changes should explicitly include ecological population modeling in addition to physical factors such as flow or geomorphology</w:t>
+        <w:t xml:space="preserve">In many previous studies of flow-ecology relationships, all the predictors used to model the ecological response are flow-derived metrics, because flow data is often continuous and more abundant than other data types. Such models rely on the assumption that spatial habitat extent (with flow as its proxy) or flow availability is the limiting factor in ecological recruitment, and thus that change in flow can be directly translated to a fish population response. However, this ignores ecological theory. Under many circumstances, complex internal population feedbacks (such as high juvenile fish density leading to some juvenile fish mortality) will be the limiting factor on fish population size. Consequently, many authors have argued that models of fish population responses to hydrologic changes should explicitly include ecological population modeling in addition to physical factors such as flow or geomorphology</w:t>
       </w:r>
       <w:r>
         <w:t xml:space="preserve"> </w:t>
@@ -17600,7 +17515,7 @@
         <w:pStyle w:val="BodyText"/>
       </w:pPr>
       <w:r>
-        <w:t xml:space="preserve">In spite of these known limitations, the HB function proposed here uses only hydrologic predictors. In part this is a pragmatic approach, as this work is intended for assessing flow conditions in speculative hydrologic models, which do not simulate non-hydrologic, ecologically-relevant factors such as water quality or internal population dynamics. Furthermore, the hydrologic-only predictor approach may be more valid in this watershed than in a general case, as previous work suggests that flow availability is the major limiting factor on the local salmon fishery</w:t>
+        <w:t xml:space="preserve">In spite of these known limitations, the HB function proposed here uses only hydrologic predictors. In part this is a pragmatic approach, as this work is intended to set the foundation for assessing flow conditions in speculative hydrologic models, which do not simulate non-hydrologic, ecologically-relevant factors such as water quality or internal population dynamics. Furthermore, the hydrologic-only predictor approach may be more valid in this watershed than in a general case, as previous work suggests that flow availability is the major limiting factor on the local salmon fishery</w:t>
       </w:r>
       <w:r>
         <w:t xml:space="preserve"> </w:t>

</xml_diff>

<commit_message>
comments post team meeting end of 4 1. more systematic model selection
</commit_message>
<xml_diff>
--- a/Kouba_2024_Fish_hydrometrics_MS.docx
+++ b/Kouba_2024_Fish_hydrometrics_MS.docx
@@ -7674,7 +7674,7 @@
         </m:r>
       </m:oMath>
       <w:r>
-        <w:t xml:space="preserve">) was also produced for comparative purposes. Linear models with more than two predictors were not evaluated; with a dataset this small, the risk of overfitting such higher order linear models would be relatively high</w:t>
+        <w:t xml:space="preserve">) was also produced for comparative purposes. Linear models with more than two predictors were not evaluated; with a dataset this small, the risk of overfitting such higher order linear models would be unacceptably high</w:t>
       </w:r>
       <w:r>
         <w:t xml:space="preserve"> </w:t>
@@ -7731,7 +7731,30 @@
         </m:sSup>
       </m:oMath>
       <w:r>
-        <w:t xml:space="preserve">), statistical significance (p-value and F-statistic), and the amount of total non-correlated information contained in the set of predictors (corrected AIC, or AIC</w:t>
+        <w:t xml:space="preserve">, where adjusted</w:t>
+      </w:r>
+      <w:r>
+        <w:t xml:space="preserve"> </w:t>
+      </w:r>
+      <m:oMath>
+        <m:sSup>
+          <m:e>
+            <m:r>
+              <m:t>R</m:t>
+            </m:r>
+          </m:e>
+          <m:sup>
+            <m:r>
+              <m:t>2</m:t>
+            </m:r>
+          </m:sup>
+        </m:sSup>
+      </m:oMath>
+      <w:r>
+        <w:t xml:space="preserve"> </w:t>
+      </w:r>
+      <w:r>
+        <w:t xml:space="preserve">includes a penalty for small sample size or large number of predictors), statistical significance (p-value and F-statistic), and the amount of total non-correlated information contained in the set of predictors (corrected AIC, or AIC</w:t>
       </w:r>
       <w:r>
         <w:rPr>
@@ -7834,7 +7857,7 @@
         <w:pStyle w:val="FirstParagraph"/>
       </w:pPr>
       <w:r>
-        <w:t xml:space="preserve">The best</w:t>
+        <w:t xml:space="preserve">The</w:t>
       </w:r>
       <w:r>
         <w:t xml:space="preserve"> </w:t>
@@ -7848,7 +7871,7 @@
         <w:t xml:space="preserve"> </w:t>
       </w:r>
       <w:r>
-        <w:t xml:space="preserve">performing linear models were selected (see below) and combined into an average ensemble model that comprises the</w:t>
+        <w:t xml:space="preserve">best-performing linear models were selected (see below) and combined into an average ensemble model that comprises the</w:t>
       </w:r>
       <w:r>
         <w:t xml:space="preserve"> </w:t>
@@ -8060,7 +8083,7 @@
         <w:pStyle w:val="BodyText"/>
       </w:pPr>
       <w:r>
-        <w:t xml:space="preserve">An ensemble average model approach is necessary for the HB function to dampen the possible sensitivity of any individual linear model to a single water-year outcome. This approach avoids over-interpretation of results given the small ecological dataset.</w:t>
+        <w:t xml:space="preserve">An ensemble average model approach was selected for and tested as the HB function to dampen the possible sensitivity of any individual linear model to a single water-year outcome. Our hypothesis is that this approach avoids over-interpretation of individual linear model results given the small ecological dataset.</w:t>
       </w:r>
     </w:p>
     <w:bookmarkEnd w:id="55"/>
@@ -8087,7 +8110,7 @@
         <w:pStyle w:val="FirstParagraph"/>
       </w:pPr>
       <w:r>
-        <w:t xml:space="preserve">To further explore the uncertainty associated with such a small dataset, the sensitivity of the predictive model was estimated by adding an additional data point. Specifically, a hypothetical value of</w:t>
+        <w:t xml:space="preserve">To further explore the uncertainty associated with such a small dataset, the sensitivity of the predictive ensemble average model was estimated by adding an additional data point. Specifically, a hypothetical value of</w:t>
       </w:r>
       <w:r>
         <w:t xml:space="preserve"> </w:t>
@@ -8170,7 +8193,15 @@
         <w:t xml:space="preserve">6</w:t>
       </w:r>
       <w:r>
-        <w:t xml:space="preserve">, panel A). Ecosystem functional flow metrics, calculated with signal-processing techniques</w:t>
+        <w:t xml:space="preserve">, panel A). Annual flows have always shown large variability, ranging across an order of magnitude, from 67 TAF (in water year 1977) to 1,336 TAF (in water year 1974). More recently, the frequency of years with low annual flows (200 TAF or less) has significantly increased: 3 such years over the first four decades of the gage record, but 10 such years over the second four decades. In contrast, very high annual flows of over 600 TAF were exceeded in at least five years for each two-decade period between 1941 and 2000, but only twice in the most recent two-decade record.</w:t>
+      </w:r>
+    </w:p>
+    <w:p>
+      <w:pPr>
+        <w:pStyle w:val="BodyText"/>
+      </w:pPr>
+      <w:r>
+        <w:t xml:space="preserve">Ecosystem functional flow metrics, calculated with signal-processing techniques</w:t>
       </w:r>
       <w:r>
         <w:t xml:space="preserve"> </w:t>
@@ -8200,7 +8231,7 @@
         <w:t xml:space="preserve">6</w:t>
       </w:r>
       <w:r>
-        <w:t xml:space="preserve">, panels B-H). The fall pulse onset date has trended slightly later (though a distinct fall pulse flow does not occur every year), and the magnitude of the fall pulse flows has decreased. The onset of the wet season has trended slightly later, though wet season median baseflows (i.e., flows not occurring during storm pulses) have remained stable on average (with a very slight downward trend). The rate of flow reduction during the spring has increased over time (i.e., the spring recession curve has grown steeper). The median dry season flow has dropped by approximately 50%, the onset of the dry season is earlier, and the duration of the dry season has increased (Figure</w:t>
+        <w:t xml:space="preserve">, panels B-H). The fall pulse onset date has trended slightly later (though a distinct fall pulse flow does not occur every year), and the magnitude of the fall pulse flows has decreased. Remarkably, a fall pulse onset during the first half of October occurred four times between 1940 and 1980, but not since then (Figure</w:t>
       </w:r>
       <w:r>
         <w:t xml:space="preserve"> </w:t>
@@ -8209,7 +8240,16 @@
         <w:t xml:space="preserve">6</w:t>
       </w:r>
       <w:r>
-        <w:t xml:space="preserve">).</w:t>
+        <w:t xml:space="preserve">, panel C). Reflecting the large variability in annual flows, the magnitude of the fall pulse flow varies widely, across 2.5 orders of magnitude, from less than 50 cfs to 1500 cfs. Extremely high fall pulse flows (&gt;800 cfs), occurring three times in the earlier period, were missing in the second half of the 80-year record. Years with a fall pulse flow magnitudes of less than 400 cfs have become more frequent, resulting in a visible downward trend in fall pulse magnitude over the period of record (Figure</w:t>
+      </w:r>
+      <w:r>
+        <w:t xml:space="preserve"> </w:t>
+      </w:r>
+      <w:r>
+        <w:t xml:space="preserve">6</w:t>
+      </w:r>
+      <w:r>
+        <w:t xml:space="preserve">, panel B).</w:t>
       </w:r>
     </w:p>
     <w:p>
@@ -8217,7 +8257,76 @@
         <w:pStyle w:val="BodyText"/>
       </w:pPr>
       <w:r>
-        <w:t xml:space="preserve">The reconnection and disconnection dates also show trends over time. As a result, the wet season has notably narrowed over time with (approximate) fall onset trending later and the spring flow recession trending to begin earlier (Figure</w:t>
+        <w:t xml:space="preserve">The onset of the wet season has trended slightly later, though wet season median baseflows (i.e., flows not occurring during storm pulses) have remained stable on average (with a very slight downward trend). Wet season baseflow rates vary from less than 50 cfs (1977) to over 2000 cfs (1997) with typical winter flow ranging from 400 cfs to about 1000 cfs (Figure</w:t>
+      </w:r>
+      <w:r>
+        <w:t xml:space="preserve"> </w:t>
+      </w:r>
+      <w:r>
+        <w:t xml:space="preserve">6</w:t>
+      </w:r>
+      <w:r>
+        <w:t xml:space="preserve">, panel E).</w:t>
+      </w:r>
+    </w:p>
+    <w:p>
+      <w:pPr>
+        <w:pStyle w:val="BodyText"/>
+      </w:pPr>
+      <w:r>
+        <w:t xml:space="preserve">After April, the chance of large precipitation events becomes minimal leading to a gradual, near-exponential decline of streamflow rates during May through July as the snowpack in the upper watershed melts off. While a very consistent feature in the annual hydrograph (e.g., Figure</w:t>
+      </w:r>
+      <w:r>
+        <w:t xml:space="preserve"> </w:t>
+      </w:r>
+      <w:r>
+        <w:t xml:space="preserve">5</w:t>
+      </w:r>
+      <w:r>
+        <w:t xml:space="preserve">), the rate of flow reduction (i.e., the exponential decline) during the spring has increased over the period of record. The spring recession curve has grown steeper and accelerated the annual recession process: hhe rate of decline was just above 0.05%/day in 1940, and it was nearly 0.07%/day in 2020 (Figure</w:t>
+      </w:r>
+      <w:r>
+        <w:t xml:space="preserve"> </w:t>
+      </w:r>
+      <w:r>
+        <w:t xml:space="preserve">6</w:t>
+      </w:r>
+      <w:r>
+        <w:t xml:space="preserve">, panel EF).</w:t>
+      </w:r>
+    </w:p>
+    <w:p>
+      <w:pPr>
+        <w:pStyle w:val="BodyText"/>
+      </w:pPr>
+      <w:r>
+        <w:t xml:space="preserve">The median dry season flow has dropped by approximately 50%, with many years since 1977 seeing flows below 30 cfs, a condition not seen prior to 1977 and largely related discontinuation of inefficient flood irrigation with surface water and the introduction of efficient sprinkler irrigation with groundwater during the 1970s</w:t>
+      </w:r>
+      <w:r>
+        <w:t xml:space="preserve"> </w:t>
+      </w:r>
+      <w:r>
+        <w:t xml:space="preserve">(Tolley, Foglia, and Harter 2019)</w:t>
+      </w:r>
+      <w:r>
+        <w:t xml:space="preserve">. The onset of the dry season is earlier, and the duration of the dry season has increased, in some of the most recent years to over 200 days (Figure</w:t>
+      </w:r>
+      <w:r>
+        <w:t xml:space="preserve"> </w:t>
+      </w:r>
+      <w:r>
+        <w:t xml:space="preserve">6</w:t>
+      </w:r>
+      <w:r>
+        <w:t xml:space="preserve">, panels G and H).</w:t>
+      </w:r>
+    </w:p>
+    <w:p>
+      <w:pPr>
+        <w:pStyle w:val="BodyText"/>
+      </w:pPr>
+      <w:r>
+        <w:t xml:space="preserve">The reconnection and disconnection dates also show significant trends over time. As a result, the wet season has notably narrowed over time with (approximate) fall onset trending later and the spring flow recession trending to begin earlier. In 2020, the expected reconnection at the 100 cfs threshold occurs more than a month later than in 1940, the expected summer disconnection more than two weeks earlier (Figure</w:t>
       </w:r>
       <w:r>
         <w:t xml:space="preserve"> </w:t>
@@ -8401,14 +8510,6 @@
         <w:pStyle w:val="FirstParagraph"/>
       </w:pPr>
       <w:r>
-        <w:t xml:space="preserve">Correlation coefficients were used to select the ecological response variable for each species: coho smolts per female spawner (coho spf) and Chinook juveniles per adult (jpa).</w:t>
-      </w:r>
-    </w:p>
-    <w:p>
-      <w:pPr>
-        <w:pStyle w:val="BodyText"/>
-      </w:pPr>
-      <w:r>
         <w:t xml:space="preserve">In the correlation analysis we assessed relatedness of ecological outcome metrics with both types of hydrologic metric (reconnection/disconnection and functional flows). Degree of correlation was evaluated broadly: a threshold of</w:t>
       </w:r>
       <w:r>
@@ -8459,10 +8560,23 @@
         <w:pStyle w:val="BodyText"/>
       </w:pPr>
       <w:r>
-        <w:t xml:space="preserve">For coho salmon, the smolt per female spawner (coho spf) metric is negatively correlated with BY_recon at all thresholds. To a lesser degree, it is positively correlated with RY_discon at all thresholds, and negatively correlated with RY_recon at all thresholds but one. Among functional flow metrics, coho spf was positively correlated (with</w:t>
-      </w:r>
-      <w:r>
-        <w:t xml:space="preserve"> </w:t>
+        <w:t xml:space="preserve">For coho salmon number of spawners, the only hydrologic predictor exceeding the correlation threshold is the brood year reconnection date, BY_recon. day, at 100 cfs. No significant correlations are found between coho salmon number of redds and any of the hydrologic variables. Two hydrologic variables show significant predictive power for the coho salmon number of smolt: rearing year fall pulse duration, RY FA_Dur, and rearing year dry season onset timing, RY DS_Tim.</w:t>
+      </w:r>
+    </w:p>
+    <w:p>
+      <w:pPr>
+        <w:pStyle w:val="BodyText"/>
+      </w:pPr>
+      <w:r>
+        <w:t xml:space="preserve">In contrast, nine of the hydrologic variables considered show significant predictive power for the normalized number of coho smolts, the smolt per female spawner (coho spf). This ecologic metric is negatively correlated with BY_recon at all thresholds (higher coho spf for earlier reconnection in the brood year). To a lesser degree, it is positively correlated with rearing year disconnection date (RY_discon at all thresholds; higher coho spf for later RY_discon), and negatively correlated with RY_recon at all thresholds but one.</w:t>
+      </w:r>
+    </w:p>
+    <w:p>
+      <w:pPr>
+        <w:pStyle w:val="BodyText"/>
+      </w:pPr>
+      <w:r>
+        <w:t xml:space="preserve">Among functional flow metrics, coho spf was positively correlated above the threshold (</w:t>
       </w:r>
       <m:oMath>
         <m:r>
@@ -8538,7 +8652,7 @@
         <w:t xml:space="preserve"> </w:t>
       </w:r>
       <w:r>
-        <w:t xml:space="preserve">correlations, but these were excluded from the linear modeling exercise due to insufficient sample size. These correlations support the current scientific understanding that earlier fall reconnection in the fall and later disconnection in the spring/summer are related to higher relative fish production, or, more fundamentally, that wet years produce good conditions for coho spawning and rearing.</w:t>
+        <w:t xml:space="preserve">correlations. These were excluded from the linear modeling exercise due to insufficient sample size.</w:t>
       </w:r>
     </w:p>
     <w:p>
@@ -8546,7 +8660,24 @@
         <w:pStyle w:val="BodyText"/>
       </w:pPr>
       <w:r>
-        <w:t xml:space="preserve">Of the ecological response variables that were evaluated for coho, the coho spf variable clearly showed a higher degree of correlation with hydrologic metrics than other ecological outcome variables. One reason for this metric outperforming the other three (coho salmon spawner abundance, juvenile abundance and number of observed redds) may be that the normalization to the number of spawners makes the three cohorts more comparable, as the spawner cohort size is quite variable amonge the three 3-year cohort generations, but also between generations of the same cohort. This normalized metric has also been identified by state agency analysts as indicative of freshwater ecosystem conditions at coho salmon populations below carrying capacity</w:t>
+        <w:t xml:space="preserve">The structure of these correlations (Figure</w:t>
+      </w:r>
+      <w:r>
+        <w:t xml:space="preserve"> </w:t>
+      </w:r>
+      <w:r>
+        <w:t xml:space="preserve">8</w:t>
+      </w:r>
+      <w:r>
+        <w:t xml:space="preserve">) support the current scientific understanding that earlier fall reconnection in the fall and later disconnection in the spring/summer are related to higher relative fish production, or, more fundamentally, that wet years produce good conditions for coho spawning and rearing.</w:t>
+      </w:r>
+    </w:p>
+    <w:p>
+      <w:pPr>
+        <w:pStyle w:val="BodyText"/>
+      </w:pPr>
+      <w:r>
+        <w:t xml:space="preserve">Of the ecological response variables that were evaluated for coho, the coho spf variable clearly showed a higher degree of correlation with hydrologic metrics than other ecological outcome variables. One reason for this metric outperforming the other three (coho salmon spawner abundance, juvenile abundance and number of observed redds) may be that the normalization to the number of spawners makes the three cohorts more comparable, as the spawner cohort size is quite variable among the three 3-year cohort generations, but also between generations of the same cohort. This normalized metric has also been identified by state agency analysts as indicative of freshwater ecosystem conditions at coho salmon populations below carrying capacity</w:t>
       </w:r>
       <w:r>
         <w:t xml:space="preserve"> </w:t>
@@ -8555,7 +8686,7 @@
         <w:t xml:space="preserve">(CDFW 2021)</w:t>
       </w:r>
       <w:r>
-        <w:t xml:space="preserve">. Consequently, we focus the remainder of the hydro-ecological modeling analysis for coho uses the coho smolt per female (coho spf) metric as response variable.</w:t>
+        <w:t xml:space="preserve">. Consequently, we focus the remainder of the hydro-ecological modeling analysis for coho on the coho smolt per female (coho spf) metric as response variable.</w:t>
       </w:r>
     </w:p>
     <w:p>
@@ -8691,7 +8822,13 @@
         <w:pStyle w:val="FirstParagraph"/>
       </w:pPr>
       <w:r>
-        <w:t xml:space="preserve">As mentioned in Methods, we examined relationships between reconnection dates and biological monitoring data in order to identify the flow threshold(s) with the highest predictive power and potentially the lowest redundancy. Relationships between the Brood Year reconnection dates for six flow thresholds and coho spf are shown in Figure</w:t>
+        <w:t xml:space="preserve">We examined relationships between reconnection dates and biological monitoring data to identify the flow threshold(s) with the highest predictive power and potentially the lowest redundancy</w:t>
+      </w:r>
+      <w:r>
+        <w:t xml:space="preserve"> </w:t>
+      </w:r>
+      <w:r>
+        <w:t xml:space="preserve">(shown for BY_recon and coho spf in Figure</w:t>
       </w:r>
       <w:r>
         <w:t xml:space="preserve"> </w:t>
@@ -8700,7 +8837,7 @@
         <w:t xml:space="preserve">9</w:t>
       </w:r>
       <w:r>
-        <w:t xml:space="preserve">. The trends in slope value and</w:t>
+        <w:t xml:space="preserve">). The trends in slope value and</w:t>
       </w:r>
       <w:r>
         <w:t xml:space="preserve"> </w:t>
@@ -8762,7 +8899,7 @@
         <w:pStyle w:val="BodyText"/>
       </w:pPr>
       <w:r>
-        <w:t xml:space="preserve">It should be noted that for this metric, at very low flows like 8 and 10 cfs, a data censoring problem emerges, as the flow never drops below the threshold in some years.</w:t>
+        <w:t xml:space="preserve">It should be noted that for this metric, at very low flows such as 8 and 10 cfs, a data censoring problem emerges, as the flow never drops below the threshold in some years (equivalent to a non-detect datum).</w:t>
       </w:r>
       <w:r>
         <w:t xml:space="preserve"> </w:t>
@@ -8876,7 +9013,7 @@
         <w:pStyle w:val="BodyText"/>
       </w:pPr>
       <w:r>
-        <w:t xml:space="preserve">Using only the two models with the highest</w:t>
+        <w:t xml:space="preserve">Choosing the two models with the highest</w:t>
       </w:r>
       <w:r>
         <w:t xml:space="preserve"> </w:t>
@@ -9001,12 +9138,30 @@
         <w:t xml:space="preserve">Linear modeling</w:t>
       </w:r>
     </w:p>
+    <w:bookmarkStart w:id="78" w:name="X7f0c115bd79c0d96caf6a52e90595ecd1d24cca"/>
+    <w:p>
+      <w:pPr>
+        <w:pStyle w:val="Heading3"/>
+      </w:pPr>
+      <w:r>
+        <w:rPr>
+          <w:rStyle w:val="SectionNumber"/>
+        </w:rPr>
+        <w:t xml:space="preserve">4.3.1</w:t>
+      </w:r>
+      <w:r>
+        <w:tab/>
+      </w:r>
+      <w:r>
+        <w:t xml:space="preserve">Hydrologic predictors and model structure</w:t>
+      </w:r>
+    </w:p>
     <w:p>
       <w:pPr>
         <w:pStyle w:val="FirstParagraph"/>
       </w:pPr>
       <w:r>
-        <w:t xml:space="preserve">We used all hydrologic predictors to generate the set of all possible 1- and 2-predictor linear models of the relative reproduction for Chinook (Chinook jpa) and coho (coho spf) salmon. Coho reproduction rates appear to be correlated with some hydrologic metrics, based on the hydrologic conditions and coho observations in brood years 2004 - 2019, corresponding to water years 2007-2020. Relative reproduction in Chinook was less predictable than in coho, using the same set of hydrologic predictors: for Chinook, maximum</w:t>
+        <w:t xml:space="preserve">With two disconnection/reconnection flow thresholds (10 cfs, 100 cfs), a total of 36 hydrologic predictor variables are available for analysis. All hydrologic predictors were used to generate the set of possible 1- and 2-predictor linear models of the relative reproduction for Chinook (Chinook jpa) and coho (coho spf) salmon. Coho reproduction rates appear to be correlated with some hydrologic metrics, based on the hydrologic conditions and coho observations in brood years 2004 - 2019, corresponding to water years 2007-2020. Relative reproduction in Chinook was less predictable than in coho, using the same set of hydrologic predictors: for Chinook, maximum</w:t>
       </w:r>
       <w:r>
         <w:t xml:space="preserve"> </w:t>
@@ -9038,12 +9193,183 @@
         <w:t xml:space="preserve">10</w:t>
       </w:r>
       <w:r>
-        <w:t xml:space="preserve">). Given the limited strength of the Chinook data, the development of the HB function was conducted only for coho salmon.</w:t>
-      </w:r>
-    </w:p>
-    <w:p>
-      <w:pPr>
-        <w:pStyle w:val="CaptionedFigure"/>
+        <w:t xml:space="preserve">). Given the limited strength of the Chinook data, the development of the HB function was conducted only for coho salmon, yielding 36 + 36</w:t>
+      </w:r>
+      <w:r>
+        <w:rPr>
+          <w:vertAlign w:val="superscript"/>
+        </w:rPr>
+        <w:t xml:space="preserve">2</w:t>
+      </w:r>
+      <w:r>
+        <w:t xml:space="preserve"> </w:t>
+      </w:r>
+      <w:r>
+        <w:t xml:space="preserve">= 1,332 linear models.</w:t>
+      </w:r>
+    </w:p>
+    <w:p>
+      <w:pPr>
+        <w:pStyle w:val="BodyText"/>
+      </w:pPr>
+      <w:r>
+        <w:t xml:space="preserve">To select the most relevant models from the ensemble of 1,332 models, we first considered their</w:t>
+      </w:r>
+      <w:r>
+        <w:t xml:space="preserve"> </w:t>
+      </w:r>
+      <m:oMath>
+        <m:sSup>
+          <m:e>
+            <m:r>
+              <m:t>R</m:t>
+            </m:r>
+          </m:e>
+          <m:sup>
+            <m:r>
+              <m:t>2</m:t>
+            </m:r>
+          </m:sup>
+        </m:sSup>
+      </m:oMath>
+      <w:r>
+        <w:t xml:space="preserve"> </w:t>
+      </w:r>
+      <w:r>
+        <w:t xml:space="preserve">and</w:t>
+      </w:r>
+      <w:r>
+        <w:t xml:space="preserve"> </w:t>
+      </w:r>
+      <m:oMath>
+        <m:r>
+          <m:t>p</m:t>
+        </m:r>
+      </m:oMath>
+      <w:r>
+        <w:t xml:space="preserve"> </w:t>
+      </w:r>
+      <w:r>
+        <w:t xml:space="preserve">values. Most models for either coho spf or Chinook jpf produce unacceptable</w:t>
+      </w:r>
+      <w:r>
+        <w:t xml:space="preserve"> </w:t>
+      </w:r>
+      <m:oMath>
+        <m:r>
+          <m:t>p</m:t>
+        </m:r>
+      </m:oMath>
+      <w:r>
+        <w:t xml:space="preserve"> </w:t>
+      </w:r>
+      <w:r>
+        <w:t xml:space="preserve">values,</w:t>
+      </w:r>
+      <w:r>
+        <w:t xml:space="preserve"> </w:t>
+      </w:r>
+      <m:oMath>
+        <m:r>
+          <m:t>p</m:t>
+        </m:r>
+        <m:r>
+          <m:rPr>
+            <m:sty m:val="p"/>
+          </m:rPr>
+          <m:t>&gt;</m:t>
+        </m:r>
+        <m:r>
+          <m:t>0.2</m:t>
+        </m:r>
+      </m:oMath>
+      <w:r>
+        <w:t xml:space="preserve">. Single predictor models with</w:t>
+      </w:r>
+      <w:r>
+        <w:t xml:space="preserve"> </w:t>
+      </w:r>
+      <m:oMath>
+        <m:r>
+          <m:t>p</m:t>
+        </m:r>
+      </m:oMath>
+      <w:r>
+        <w:t xml:space="preserve"> </w:t>
+      </w:r>
+      <w:r>
+        <w:t xml:space="preserve">values of less than 0.2 reach</w:t>
+      </w:r>
+      <w:r>
+        <w:t xml:space="preserve"> </w:t>
+      </w:r>
+      <m:oMath>
+        <m:sSup>
+          <m:e>
+            <m:r>
+              <m:t>R</m:t>
+            </m:r>
+          </m:e>
+          <m:sup>
+            <m:r>
+              <m:t>2</m:t>
+            </m:r>
+          </m:sup>
+        </m:sSup>
+      </m:oMath>
+      <w:r>
+        <w:t xml:space="preserve"> </w:t>
+      </w:r>
+      <w:r>
+        <w:t xml:space="preserve">values as high as 0.5 for coho spf, but only 0.2 for Chinook jpf (Figure</w:t>
+      </w:r>
+      <w:r>
+        <w:t xml:space="preserve"> </w:t>
+      </w:r>
+      <w:r>
+        <w:t xml:space="preserve">10</w:t>
+      </w:r>
+      <w:r>
+        <w:t xml:space="preserve">). As established already by simple correlation analysis for the original 49 hydrologic predictors, above, coho spf are significantly correlated with some of these hydrologic metrics, based on the hydrologic conditions and coho observations in brood years 2004-2019, corresponding to water years 2005-2020. Specifically, brood year reconnection, BY reconn. Day at 10 cfs and 100 cfs, brood year total flow, log of BY Tot. Flow Sep-Dec, brood year fall pulse magnitude and duration, BY_FA_Mag and BY_FA_Dur, rearing year fall pulse magnitude, RY FA_tim, and rearing year wet season timing and baseflow duration, RY Wet_Tim and RY BFL_Dur, exceed the correlation threshold criterion. Relative reproduction in Chinook was less predictable than in coho, using the same set of hydrologic predictors.</w:t>
+      </w:r>
+    </w:p>
+    <w:p>
+      <w:pPr>
+        <w:pStyle w:val="BodyText"/>
+      </w:pPr>
+      <w:r>
+        <w:rPr>
+          <w:bCs/>
+          <w:b/>
+        </w:rPr>
+        <w:t xml:space="preserve">Explain negative R</w:t>
+      </w:r>
+      <w:r>
+        <w:rPr>
+          <w:vertAlign w:val="superscript"/>
+          <w:bCs/>
+          <w:b/>
+        </w:rPr>
+        <w:t xml:space="preserve">2</w:t>
+      </w:r>
+      <w:r>
+        <w:rPr>
+          <w:bCs/>
+          <w:b/>
+        </w:rPr>
+        <w:t xml:space="preserve"> </w:t>
+      </w:r>
+      <w:r>
+        <w:rPr>
+          <w:bCs/>
+          <w:b/>
+        </w:rPr>
+        <w:t xml:space="preserve">values</w:t>
+      </w:r>
+    </w:p>
+    <w:p>
+      <w:pPr>
+        <w:pStyle w:val="BodyText"/>
       </w:pPr>
       <w:r>
         <w:drawing>
@@ -9087,37 +9413,9 @@
           </wp:inline>
         </w:drawing>
       </w:r>
-    </w:p>
-    <w:p>
-      <w:pPr>
-        <w:pStyle w:val="ImageCaption"/>
-      </w:pPr>
-      <w:r>
-        <w:t xml:space="preserve">Figure 10: The adjusted R square and P values of all possible linear models (1- and 2-predictors) for Chinook and coho relative reproduction, using all hydrologic metrics described above. Based on the much lower predictability of Chinook outcomes, the flow-ecology prediction exercise was carried out only for coho salmon.</w:t>
-      </w:r>
-    </w:p>
-    <w:bookmarkStart w:id="78" w:name="X7f0c115bd79c0d96caf6a52e90595ecd1d24cca"/>
-    <w:p>
-      <w:pPr>
-        <w:pStyle w:val="Heading3"/>
-      </w:pPr>
-      <w:r>
-        <w:rPr>
-          <w:rStyle w:val="SectionNumber"/>
-        </w:rPr>
-        <w:t xml:space="preserve">4.3.1</w:t>
-      </w:r>
-      <w:r>
-        <w:tab/>
-      </w:r>
-      <w:r>
-        <w:t xml:space="preserve">Hydrologic predictors and model structure</w:t>
-      </w:r>
-    </w:p>
-    <w:p>
-      <w:pPr>
-        <w:pStyle w:val="FirstParagraph"/>
-      </w:pPr>
+      <w:r>
+        <w:t xml:space="preserve"> </w:t>
+      </w:r>
       <w:r>
         <w:t xml:space="preserve">For coho, the best single-predictor models (Brood Year fall reconnection dates for 10 and 100 cfs, or BY_recon_10 and BY_recon_100) are both related to the timing of rising fall flows in the Brood Year of each salmon cohort (Table</w:t>
       </w:r>
@@ -9128,7 +9426,16 @@
         <w:t xml:space="preserve">2</w:t>
       </w:r>
       <w:r>
-        <w:t xml:space="preserve">).</w:t>
+        <w:t xml:space="preserve">). Not surprisingly then, the predictor BY_FA_Mag was also highly correlated with coho spf (Figure</w:t>
+      </w:r>
+      <w:r>
+        <w:t xml:space="preserve"> </w:t>
+      </w:r>
+      <w:r>
+        <w:t xml:space="preserve">8</w:t>
+      </w:r>
+      <w:r>
+        <w:t xml:space="preserve">). However, because a distinct fall pulse does not occur every year, including any fall pulse (FA) metrics would reduce the sample size to an unacceptable level (i.e., a total of six water years with a complete set of predictors and response observations). Because of this sample size limitation, but also because some of the information about this pulse is strongly embedded in the reconnection date metric, FA metrics were not further considered potential predictors.</w:t>
       </w:r>
     </w:p>
     <w:p>
@@ -9136,24 +9443,7 @@
         <w:pStyle w:val="BodyText"/>
       </w:pPr>
       <w:r>
-        <w:t xml:space="preserve">The predictor BY_FA_Mag, or the magnitude of the Brood Year fall pulse, was also highly correlated with coho spf (Figure</w:t>
-      </w:r>
-      <w:r>
-        <w:t xml:space="preserve"> </w:t>
-      </w:r>
-      <w:r>
-        <w:t xml:space="preserve">8</w:t>
-      </w:r>
-      <w:r>
-        <w:t xml:space="preserve">). However, because a distinct fall pulse does not occur every year, including it would reduced the sample size to an unacceptable level (i.e., a total of six water years with a complete set of predictors and response observations). Because of this sample size limitation, and because some of the information about this pulse was carried in the reconnection date metric, FA_Mag was excluded from the set of potential predictors.</w:t>
-      </w:r>
-    </w:p>
-    <w:p>
-      <w:pPr>
-        <w:pStyle w:val="BodyText"/>
-      </w:pPr>
-      <w:r>
-        <w:t xml:space="preserve">The addition of a second predictor clearly improves model performance in terms of predictive power and test error. This is evident in the greater abundance of 2-predictor models with higher</w:t>
+        <w:t xml:space="preserve">Two predictor models provided significantly better results than single-predictor models: for Chinook, maximum</w:t>
       </w:r>
       <w:r>
         <w:t xml:space="preserve"> </w:t>
@@ -9176,7 +9466,52 @@
         <w:t xml:space="preserve"> </w:t>
       </w:r>
       <w:r>
-        <w:t xml:space="preserve">and lower p-values (Figure</w:t>
+        <w:t xml:space="preserve">valuse never exceeded 0.5, even at very low</w:t>
+      </w:r>
+      <w:r>
+        <w:t xml:space="preserve"> </w:t>
+      </w:r>
+      <m:oMath>
+        <m:r>
+          <m:t>p</m:t>
+        </m:r>
+      </m:oMath>
+      <w:r>
+        <w:t xml:space="preserve"> </w:t>
+      </w:r>
+      <w:r>
+        <w:t xml:space="preserve">values. For coho spf, two-predictor linear models achieved maximum values of 0.9 with simultaneously very low</w:t>
+      </w:r>
+      <w:r>
+        <w:t xml:space="preserve"> </w:t>
+      </w:r>
+      <m:oMath>
+        <m:r>
+          <m:t>p</m:t>
+        </m:r>
+      </m:oMath>
+      <w:r>
+        <w:t xml:space="preserve"> </w:t>
+      </w:r>
+      <w:r>
+        <w:t xml:space="preserve">values (</w:t>
+      </w:r>
+      <m:oMath>
+        <m:r>
+          <m:t>p</m:t>
+        </m:r>
+        <m:r>
+          <m:rPr>
+            <m:sty m:val="p"/>
+          </m:rPr>
+          <m:t>&lt;</m:t>
+        </m:r>
+        <m:r>
+          <m:t>0.5</m:t>
+        </m:r>
+      </m:oMath>
+      <w:r>
+        <w:t xml:space="preserve">; Figure</w:t>
       </w:r>
       <w:r>
         <w:t xml:space="preserve"> </w:t>
@@ -9185,7 +9520,10 @@
         <w:t xml:space="preserve">10</w:t>
       </w:r>
       <w:r>
-        <w:t xml:space="preserve">;</w:t>
+        <w:t xml:space="preserve"> </w:t>
+      </w:r>
+      <w:r>
+        <w:t xml:space="preserve">and</w:t>
       </w:r>
       <w:r>
         <w:t xml:space="preserve"> </w:t>
@@ -9214,7 +9552,115 @@
         <w:t xml:space="preserve">6</w:t>
       </w:r>
       <w:r>
-        <w:t xml:space="preserve">), as well as in the increased</w:t>
+        <w:t xml:space="preserve">).</w:t>
+      </w:r>
+    </w:p>
+    <w:p>
+      <w:pPr>
+        <w:pStyle w:val="BodyText"/>
+      </w:pPr>
+      <w:r>
+        <w:rPr>
+          <w:bCs/>
+          <w:b/>
+        </w:rPr>
+        <w:t xml:space="preserve">AIC results</w:t>
+      </w:r>
+    </w:p>
+    <w:p>
+      <w:pPr>
+        <w:pStyle w:val="BodyText"/>
+      </w:pPr>
+      <w:r>
+        <w:rPr>
+          <w:bCs/>
+          <w:b/>
+        </w:rPr>
+        <w:t xml:space="preserve">F-statistics results</w:t>
+      </w:r>
+    </w:p>
+    <w:p>
+      <w:pPr>
+        <w:pStyle w:val="BodyText"/>
+      </w:pPr>
+      <w:r>
+        <w:rPr>
+          <w:iCs/>
+          <w:i/>
+        </w:rPr>
+        <w:t xml:space="preserve">Tasks for making 4.2 more systematic</w:t>
+      </w:r>
+    </w:p>
+    <w:p>
+      <w:pPr>
+        <w:numPr>
+          <w:ilvl w:val="0"/>
+          <w:numId w:val="1004"/>
+        </w:numPr>
+        <w:pStyle w:val="Compact"/>
+      </w:pPr>
+      <w:r>
+        <w:t xml:space="preserve">Pre-filter out FA metrics (and recon and discon? thresholds) for inclusion in Fig</w:t>
+      </w:r>
+      <w:r>
+        <w:t xml:space="preserve"> </w:t>
+      </w:r>
+      <w:r>
+        <w:t xml:space="preserve">10</w:t>
+      </w:r>
+    </w:p>
+    <w:p>
+      <w:pPr>
+        <w:numPr>
+          <w:ilvl w:val="0"/>
+          <w:numId w:val="1004"/>
+        </w:numPr>
+        <w:pStyle w:val="Compact"/>
+      </w:pPr>
+      <w:r>
+        <w:t xml:space="preserve">Clarify number of predictors going into full lm exercise (36?)</w:t>
+      </w:r>
+    </w:p>
+    <w:p>
+      <w:pPr>
+        <w:numPr>
+          <w:ilvl w:val="0"/>
+          <w:numId w:val="1004"/>
+        </w:numPr>
+        <w:pStyle w:val="Compact"/>
+      </w:pPr>
+      <w:r>
+        <w:t xml:space="preserve">check unit on Spring ROC for Fig 5</w:t>
+      </w:r>
+    </w:p>
+    <w:p>
+      <w:pPr>
+        <w:numPr>
+          <w:ilvl w:val="0"/>
+          <w:numId w:val="1004"/>
+        </w:numPr>
+        <w:pStyle w:val="Compact"/>
+      </w:pPr>
+      <w:r>
+        <w:t xml:space="preserve">add LOOCV column to Supp Tabs.</w:t>
+      </w:r>
+      <w:r>
+        <w:t xml:space="preserve"> </w:t>
+      </w:r>
+      <w:r>
+        <w:rPr>
+          <w:bCs/>
+          <w:b/>
+        </w:rPr>
+        <w:t xml:space="preserve">DONE</w:t>
+      </w:r>
+    </w:p>
+    <w:p>
+      <w:pPr>
+        <w:pStyle w:val="FirstParagraph"/>
+      </w:pPr>
+      <w:r>
+        <w:t xml:space="preserve">, as well as in the increased</w:t>
       </w:r>
       <w:r>
         <w:t xml:space="preserve"> </w:t>
@@ -9282,6 +9728,14 @@
         <w:t xml:space="preserve">).</w:t>
       </w:r>
     </w:p>
+    <w:p>
+      <w:pPr>
+        <w:pStyle w:val="BodyText"/>
+      </w:pPr>
+      <w:r>
+        <w:t xml:space="preserve">Given the limited strength of the Chinook data, the development of the HB function was conducted only for coho salmon.</w:t>
+      </w:r>
+    </w:p>
     <w:bookmarkEnd w:id="78"/>
     <w:bookmarkStart w:id="82" w:name="model-selection-criteria"/>
     <w:p>
@@ -9306,7 +9760,7 @@
         <w:pStyle w:val="FirstParagraph"/>
       </w:pPr>
       <w:r>
-        <w:t xml:space="preserve">The minimum performance criteria were established to select the final set of best model were: adjusted</w:t>
+        <w:t xml:space="preserve">Similar to the thresholds used to discern the power of basic correlations between hydrologic predictor variables and ecologic outcomes, minimum performance criteria were established to select the final set of best linear model were: adjusted</w:t>
       </w:r>
       <w:r>
         <w:t xml:space="preserve"> </w:t>
@@ -15842,10 +16296,10 @@
       <w:tblGrid>
         <w:gridCol w:w="1890"/>
         <w:gridCol w:w="1267"/>
+        <w:gridCol w:w="1744"/>
         <w:gridCol w:w="1866"/>
         <w:gridCol w:w="1719"/>
         <w:gridCol w:w="2232"/>
-        <w:gridCol w:w="1744"/>
       </w:tblGrid>
       <w:tr>
         <w:trPr>
@@ -15981,6 +16435,50 @@
                 <w:szCs w:val="22"/>
                 <w:color w:val="000000"/>
               </w:rPr>
+              <w:t xml:space="preserve">BY_recon_10</w:t>
+            </w:r>
+          </w:p>
+        </w:tc>
+        <w:tc>
+          <w:tcPr>
+            <w:tcBorders>
+              <w:bottom w:val="single" w:sz="12" w:space="0" w:color="666666"/>
+              <w:top w:val="single" w:sz="12" w:space="0" w:color="666666"/>
+              <w:left w:val="none" w:sz="0" w:space="0" w:color="000000"/>
+              <w:right w:val="none" w:sz="0" w:space="0" w:color="000000"/>
+            </w:tcBorders>
+            <w:shd w:val="clear" w:color="auto" w:fill="FFFFFF"/>
+            <w:tcMar>
+              <w:top w:w="0" w:type="dxa"/>
+              <w:bottom w:w="0" w:type="dxa"/>
+              <w:left w:w="0" w:type="dxa"/>
+              <w:right w:w="0" w:type="dxa"/>
+            </w:tcMar>
+            <w:vAlign w:val="center"/>
+          </w:tcPr>
+          <w:p>
+            <w:pPr>
+              <w:pStyle w:val="Normal"/>
+              <w:jc w:val="right"/>
+              <w:pBdr>
+                <w:bottom w:val="none" w:sz="0" w:space="0" w:color="000000"/>
+                <w:top w:val="none" w:sz="0" w:space="0" w:color="000000"/>
+                <w:left w:val="none" w:sz="0" w:space="0" w:color="000000"/>
+                <w:right w:val="none" w:sz="0" w:space="0" w:color="000000"/>
+              </w:pBdr>
+              <w:spacing w:after="100" w:before="100" w:line="240"/>
+              <w:ind w:left="100" w:right="100" w:firstLine="0" w:firstLineChars="0"/>
+            </w:pPr>
+            <w:r xmlns:w="http://schemas.openxmlformats.org/wordprocessingml/2006/main" xmlns:wp="http://schemas.openxmlformats.org/drawingml/2006/wordprocessingDrawing" xmlns:r="http://schemas.openxmlformats.org/officeDocument/2006/relationships" xmlns:w14="http://schemas.microsoft.com/office/word/2010/wordml">
+              <w:rPr>
+                <w:rFonts w:ascii="Arial" w:hAnsi="Arial" w:eastAsia="Arial" w:cs="Arial"/>
+                <w:i w:val="false"/>
+                <w:b w:val="false"/>
+                <w:u w:val="none"/>
+                <w:sz w:val="22"/>
+                <w:szCs w:val="22"/>
+                <w:color w:val="000000"/>
+              </w:rPr>
               <w:t xml:space="preserve">BY_recon_100</w:t>
             </w:r>
           </w:p>
@@ -16070,50 +16568,6 @@
                 <w:color w:val="000000"/>
               </w:rPr>
               <w:t xml:space="preserve">RY_Wet_BFL_Dur</w:t>
-            </w:r>
-          </w:p>
-        </w:tc>
-        <w:tc>
-          <w:tcPr>
-            <w:tcBorders>
-              <w:bottom w:val="single" w:sz="12" w:space="0" w:color="666666"/>
-              <w:top w:val="single" w:sz="12" w:space="0" w:color="666666"/>
-              <w:left w:val="none" w:sz="0" w:space="0" w:color="000000"/>
-              <w:right w:val="none" w:sz="0" w:space="0" w:color="000000"/>
-            </w:tcBorders>
-            <w:shd w:val="clear" w:color="auto" w:fill="FFFFFF"/>
-            <w:tcMar>
-              <w:top w:w="0" w:type="dxa"/>
-              <w:bottom w:w="0" w:type="dxa"/>
-              <w:left w:w="0" w:type="dxa"/>
-              <w:right w:w="0" w:type="dxa"/>
-            </w:tcMar>
-            <w:vAlign w:val="center"/>
-          </w:tcPr>
-          <w:p>
-            <w:pPr>
-              <w:pStyle w:val="Normal"/>
-              <w:jc w:val="right"/>
-              <w:pBdr>
-                <w:bottom w:val="none" w:sz="0" w:space="0" w:color="000000"/>
-                <w:top w:val="none" w:sz="0" w:space="0" w:color="000000"/>
-                <w:left w:val="none" w:sz="0" w:space="0" w:color="000000"/>
-                <w:right w:val="none" w:sz="0" w:space="0" w:color="000000"/>
-              </w:pBdr>
-              <w:spacing w:after="100" w:before="100" w:line="240"/>
-              <w:ind w:left="100" w:right="100" w:firstLine="0" w:firstLineChars="0"/>
-            </w:pPr>
-            <w:r xmlns:w="http://schemas.openxmlformats.org/wordprocessingml/2006/main" xmlns:wp="http://schemas.openxmlformats.org/drawingml/2006/wordprocessingDrawing" xmlns:r="http://schemas.openxmlformats.org/officeDocument/2006/relationships" xmlns:w14="http://schemas.microsoft.com/office/word/2010/wordml">
-              <w:rPr>
-                <w:rFonts w:ascii="Arial" w:hAnsi="Arial" w:eastAsia="Arial" w:cs="Arial"/>
-                <w:i w:val="false"/>
-                <w:b w:val="false"/>
-                <w:u w:val="none"/>
-                <w:sz w:val="22"/>
-                <w:szCs w:val="22"/>
-                <w:color w:val="000000"/>
-              </w:rPr>
-              <w:t xml:space="preserve">BY_recon_10</w:t>
             </w:r>
           </w:p>
         </w:tc>
@@ -16251,6 +16705,50 @@
                 <w:szCs w:val="22"/>
                 <w:color w:val="000000"/>
               </w:rPr>
+              <w:t xml:space="preserve">-1.12</w:t>
+            </w:r>
+          </w:p>
+        </w:tc>
+        <w:tc>
+          <w:tcPr>
+            <w:tcBorders>
+              <w:bottom w:val="none" w:sz="0" w:space="0" w:color="000000"/>
+              <w:top w:val="single" w:sz="12" w:space="0" w:color="666666"/>
+              <w:left w:val="none" w:sz="0" w:space="0" w:color="000000"/>
+              <w:right w:val="none" w:sz="0" w:space="0" w:color="000000"/>
+            </w:tcBorders>
+            <w:shd w:val="clear" w:color="auto" w:fill="FFFFFF"/>
+            <w:tcMar>
+              <w:top w:w="0" w:type="dxa"/>
+              <w:bottom w:w="0" w:type="dxa"/>
+              <w:left w:w="0" w:type="dxa"/>
+              <w:right w:w="0" w:type="dxa"/>
+            </w:tcMar>
+            <w:vAlign w:val="center"/>
+          </w:tcPr>
+          <w:p>
+            <w:pPr>
+              <w:pStyle w:val="Normal"/>
+              <w:jc w:val="right"/>
+              <w:pBdr>
+                <w:bottom w:val="none" w:sz="0" w:space="0" w:color="000000"/>
+                <w:top w:val="none" w:sz="0" w:space="0" w:color="000000"/>
+                <w:left w:val="none" w:sz="0" w:space="0" w:color="000000"/>
+                <w:right w:val="none" w:sz="0" w:space="0" w:color="000000"/>
+              </w:pBdr>
+              <w:spacing w:after="100" w:before="100" w:line="240"/>
+              <w:ind w:left="100" w:right="100" w:firstLine="0" w:firstLineChars="0"/>
+            </w:pPr>
+            <w:r xmlns:w="http://schemas.openxmlformats.org/wordprocessingml/2006/main" xmlns:wp="http://schemas.openxmlformats.org/drawingml/2006/wordprocessingDrawing" xmlns:r="http://schemas.openxmlformats.org/officeDocument/2006/relationships" xmlns:w14="http://schemas.microsoft.com/office/word/2010/wordml">
+              <w:rPr>
+                <w:rFonts w:ascii="Arial" w:hAnsi="Arial" w:eastAsia="Arial" w:cs="Arial"/>
+                <w:i w:val="false"/>
+                <w:b w:val="false"/>
+                <w:u w:val="none"/>
+                <w:sz w:val="22"/>
+                <w:szCs w:val="22"/>
+                <w:color w:val="000000"/>
+              </w:rPr>
               <w:t xml:space="preserve">-0.50</w:t>
             </w:r>
           </w:p>
@@ -16340,50 +16838,6 @@
                 <w:color w:val="000000"/>
               </w:rPr>
               <w:t xml:space="preserve"/>
-            </w:r>
-          </w:p>
-        </w:tc>
-        <w:tc>
-          <w:tcPr>
-            <w:tcBorders>
-              <w:bottom w:val="none" w:sz="0" w:space="0" w:color="000000"/>
-              <w:top w:val="single" w:sz="12" w:space="0" w:color="666666"/>
-              <w:left w:val="none" w:sz="0" w:space="0" w:color="000000"/>
-              <w:right w:val="none" w:sz="0" w:space="0" w:color="000000"/>
-            </w:tcBorders>
-            <w:shd w:val="clear" w:color="auto" w:fill="FFFFFF"/>
-            <w:tcMar>
-              <w:top w:w="0" w:type="dxa"/>
-              <w:bottom w:w="0" w:type="dxa"/>
-              <w:left w:w="0" w:type="dxa"/>
-              <w:right w:w="0" w:type="dxa"/>
-            </w:tcMar>
-            <w:vAlign w:val="center"/>
-          </w:tcPr>
-          <w:p>
-            <w:pPr>
-              <w:pStyle w:val="Normal"/>
-              <w:jc w:val="right"/>
-              <w:pBdr>
-                <w:bottom w:val="none" w:sz="0" w:space="0" w:color="000000"/>
-                <w:top w:val="none" w:sz="0" w:space="0" w:color="000000"/>
-                <w:left w:val="none" w:sz="0" w:space="0" w:color="000000"/>
-                <w:right w:val="none" w:sz="0" w:space="0" w:color="000000"/>
-              </w:pBdr>
-              <w:spacing w:after="100" w:before="100" w:line="240"/>
-              <w:ind w:left="100" w:right="100" w:firstLine="0" w:firstLineChars="0"/>
-            </w:pPr>
-            <w:r xmlns:w="http://schemas.openxmlformats.org/wordprocessingml/2006/main" xmlns:wp="http://schemas.openxmlformats.org/drawingml/2006/wordprocessingDrawing" xmlns:r="http://schemas.openxmlformats.org/officeDocument/2006/relationships" xmlns:w14="http://schemas.microsoft.com/office/word/2010/wordml">
-              <w:rPr>
-                <w:rFonts w:ascii="Arial" w:hAnsi="Arial" w:eastAsia="Arial" w:cs="Arial"/>
-                <w:i w:val="false"/>
-                <w:b w:val="false"/>
-                <w:u w:val="none"/>
-                <w:sz w:val="22"/>
-                <w:szCs w:val="22"/>
-                <w:color w:val="000000"/>
-              </w:rPr>
-              <w:t xml:space="preserve">-1.119810</w:t>
             </w:r>
           </w:p>
         </w:tc>
@@ -16521,6 +16975,50 @@
                 <w:szCs w:val="22"/>
                 <w:color w:val="000000"/>
               </w:rPr>
+              <w:t xml:space="preserve">-1.24</w:t>
+            </w:r>
+          </w:p>
+        </w:tc>
+        <w:tc>
+          <w:tcPr>
+            <w:tcBorders>
+              <w:bottom w:val="none" w:sz="0" w:space="0" w:color="000000"/>
+              <w:top w:val="none" w:sz="0" w:space="0" w:color="000000"/>
+              <w:left w:val="none" w:sz="0" w:space="0" w:color="000000"/>
+              <w:right w:val="none" w:sz="0" w:space="0" w:color="000000"/>
+            </w:tcBorders>
+            <w:shd w:val="clear" w:color="auto" w:fill="FFFFFF"/>
+            <w:tcMar>
+              <w:top w:w="0" w:type="dxa"/>
+              <w:bottom w:w="0" w:type="dxa"/>
+              <w:left w:w="0" w:type="dxa"/>
+              <w:right w:w="0" w:type="dxa"/>
+            </w:tcMar>
+            <w:vAlign w:val="center"/>
+          </w:tcPr>
+          <w:p>
+            <w:pPr>
+              <w:pStyle w:val="Normal"/>
+              <w:jc w:val="right"/>
+              <w:pBdr>
+                <w:bottom w:val="none" w:sz="0" w:space="0" w:color="000000"/>
+                <w:top w:val="none" w:sz="0" w:space="0" w:color="000000"/>
+                <w:left w:val="none" w:sz="0" w:space="0" w:color="000000"/>
+                <w:right w:val="none" w:sz="0" w:space="0" w:color="000000"/>
+              </w:pBdr>
+              <w:spacing w:after="100" w:before="100" w:line="240"/>
+              <w:ind w:left="100" w:right="100" w:firstLine="0" w:firstLineChars="0"/>
+            </w:pPr>
+            <w:r xmlns:w="http://schemas.openxmlformats.org/wordprocessingml/2006/main" xmlns:wp="http://schemas.openxmlformats.org/drawingml/2006/wordprocessingDrawing" xmlns:r="http://schemas.openxmlformats.org/officeDocument/2006/relationships" xmlns:w14="http://schemas.microsoft.com/office/word/2010/wordml">
+              <w:rPr>
+                <w:rFonts w:ascii="Arial" w:hAnsi="Arial" w:eastAsia="Arial" w:cs="Arial"/>
+                <w:i w:val="false"/>
+                <w:b w:val="false"/>
+                <w:u w:val="none"/>
+                <w:sz w:val="22"/>
+                <w:szCs w:val="22"/>
+                <w:color w:val="000000"/>
+              </w:rPr>
               <w:t xml:space="preserve"/>
             </w:r>
           </w:p>
@@ -16610,50 +17108,6 @@
                 <w:color w:val="000000"/>
               </w:rPr>
               <w:t xml:space="preserve"/>
-            </w:r>
-          </w:p>
-        </w:tc>
-        <w:tc>
-          <w:tcPr>
-            <w:tcBorders>
-              <w:bottom w:val="none" w:sz="0" w:space="0" w:color="000000"/>
-              <w:top w:val="none" w:sz="0" w:space="0" w:color="000000"/>
-              <w:left w:val="none" w:sz="0" w:space="0" w:color="000000"/>
-              <w:right w:val="none" w:sz="0" w:space="0" w:color="000000"/>
-            </w:tcBorders>
-            <w:shd w:val="clear" w:color="auto" w:fill="FFFFFF"/>
-            <w:tcMar>
-              <w:top w:w="0" w:type="dxa"/>
-              <w:bottom w:w="0" w:type="dxa"/>
-              <w:left w:w="0" w:type="dxa"/>
-              <w:right w:w="0" w:type="dxa"/>
-            </w:tcMar>
-            <w:vAlign w:val="center"/>
-          </w:tcPr>
-          <w:p>
-            <w:pPr>
-              <w:pStyle w:val="Normal"/>
-              <w:jc w:val="right"/>
-              <w:pBdr>
-                <w:bottom w:val="none" w:sz="0" w:space="0" w:color="000000"/>
-                <w:top w:val="none" w:sz="0" w:space="0" w:color="000000"/>
-                <w:left w:val="none" w:sz="0" w:space="0" w:color="000000"/>
-                <w:right w:val="none" w:sz="0" w:space="0" w:color="000000"/>
-              </w:pBdr>
-              <w:spacing w:after="100" w:before="100" w:line="240"/>
-              <w:ind w:left="100" w:right="100" w:firstLine="0" w:firstLineChars="0"/>
-            </w:pPr>
-            <w:r xmlns:w="http://schemas.openxmlformats.org/wordprocessingml/2006/main" xmlns:wp="http://schemas.openxmlformats.org/drawingml/2006/wordprocessingDrawing" xmlns:r="http://schemas.openxmlformats.org/officeDocument/2006/relationships" xmlns:w14="http://schemas.microsoft.com/office/word/2010/wordml">
-              <w:rPr>
-                <w:rFonts w:ascii="Arial" w:hAnsi="Arial" w:eastAsia="Arial" w:cs="Arial"/>
-                <w:i w:val="false"/>
-                <w:b w:val="false"/>
-                <w:u w:val="none"/>
-                <w:sz w:val="22"/>
-                <w:szCs w:val="22"/>
-                <w:color w:val="000000"/>
-              </w:rPr>
-              <w:t xml:space="preserve">-1.240451</w:t>
             </w:r>
           </w:p>
         </w:tc>
@@ -16791,6 +17245,50 @@
                 <w:szCs w:val="22"/>
                 <w:color w:val="000000"/>
               </w:rPr>
+              <w:t xml:space="preserve">-1.10</w:t>
+            </w:r>
+          </w:p>
+        </w:tc>
+        <w:tc>
+          <w:tcPr>
+            <w:tcBorders>
+              <w:bottom w:val="single" w:sz="8" w:space="0" w:color="666666"/>
+              <w:top w:val="none" w:sz="0" w:space="0" w:color="000000"/>
+              <w:left w:val="none" w:sz="0" w:space="0" w:color="000000"/>
+              <w:right w:val="none" w:sz="0" w:space="0" w:color="000000"/>
+            </w:tcBorders>
+            <w:shd w:val="clear" w:color="auto" w:fill="FFFFFF"/>
+            <w:tcMar>
+              <w:top w:w="0" w:type="dxa"/>
+              <w:bottom w:w="0" w:type="dxa"/>
+              <w:left w:w="0" w:type="dxa"/>
+              <w:right w:w="0" w:type="dxa"/>
+            </w:tcMar>
+            <w:vAlign w:val="center"/>
+          </w:tcPr>
+          <w:p>
+            <w:pPr>
+              <w:pStyle w:val="Normal"/>
+              <w:jc w:val="right"/>
+              <w:pBdr>
+                <w:bottom w:val="none" w:sz="0" w:space="0" w:color="000000"/>
+                <w:top w:val="none" w:sz="0" w:space="0" w:color="000000"/>
+                <w:left w:val="none" w:sz="0" w:space="0" w:color="000000"/>
+                <w:right w:val="none" w:sz="0" w:space="0" w:color="000000"/>
+              </w:pBdr>
+              <w:spacing w:after="100" w:before="100" w:line="240"/>
+              <w:ind w:left="100" w:right="100" w:firstLine="0" w:firstLineChars="0"/>
+            </w:pPr>
+            <w:r xmlns:w="http://schemas.openxmlformats.org/wordprocessingml/2006/main" xmlns:wp="http://schemas.openxmlformats.org/drawingml/2006/wordprocessingDrawing" xmlns:r="http://schemas.openxmlformats.org/officeDocument/2006/relationships" xmlns:w14="http://schemas.microsoft.com/office/word/2010/wordml">
+              <w:rPr>
+                <w:rFonts w:ascii="Arial" w:hAnsi="Arial" w:eastAsia="Arial" w:cs="Arial"/>
+                <w:i w:val="false"/>
+                <w:b w:val="false"/>
+                <w:u w:val="none"/>
+                <w:sz w:val="22"/>
+                <w:szCs w:val="22"/>
+                <w:color w:val="000000"/>
+              </w:rPr>
               <w:t xml:space="preserve"/>
             </w:r>
           </w:p>
@@ -16879,51 +17377,7 @@
                 <w:szCs w:val="22"/>
                 <w:color w:val="000000"/>
               </w:rPr>
-              <w:t xml:space="preserve">0.35</w:t>
-            </w:r>
-          </w:p>
-        </w:tc>
-        <w:tc>
-          <w:tcPr>
-            <w:tcBorders>
-              <w:bottom w:val="single" w:sz="8" w:space="0" w:color="666666"/>
-              <w:top w:val="none" w:sz="0" w:space="0" w:color="000000"/>
-              <w:left w:val="none" w:sz="0" w:space="0" w:color="000000"/>
-              <w:right w:val="none" w:sz="0" w:space="0" w:color="000000"/>
-            </w:tcBorders>
-            <w:shd w:val="clear" w:color="auto" w:fill="FFFFFF"/>
-            <w:tcMar>
-              <w:top w:w="0" w:type="dxa"/>
-              <w:bottom w:w="0" w:type="dxa"/>
-              <w:left w:w="0" w:type="dxa"/>
-              <w:right w:w="0" w:type="dxa"/>
-            </w:tcMar>
-            <w:vAlign w:val="center"/>
-          </w:tcPr>
-          <w:p>
-            <w:pPr>
-              <w:pStyle w:val="Normal"/>
-              <w:jc w:val="right"/>
-              <w:pBdr>
-                <w:bottom w:val="none" w:sz="0" w:space="0" w:color="000000"/>
-                <w:top w:val="none" w:sz="0" w:space="0" w:color="000000"/>
-                <w:left w:val="none" w:sz="0" w:space="0" w:color="000000"/>
-                <w:right w:val="none" w:sz="0" w:space="0" w:color="000000"/>
-              </w:pBdr>
-              <w:spacing w:after="100" w:before="100" w:line="240"/>
-              <w:ind w:left="100" w:right="100" w:firstLine="0" w:firstLineChars="0"/>
-            </w:pPr>
-            <w:r xmlns:w="http://schemas.openxmlformats.org/wordprocessingml/2006/main" xmlns:wp="http://schemas.openxmlformats.org/drawingml/2006/wordprocessingDrawing" xmlns:r="http://schemas.openxmlformats.org/officeDocument/2006/relationships" xmlns:w14="http://schemas.microsoft.com/office/word/2010/wordml">
-              <w:rPr>
-                <w:rFonts w:ascii="Arial" w:hAnsi="Arial" w:eastAsia="Arial" w:cs="Arial"/>
-                <w:i w:val="false"/>
-                <w:b w:val="false"/>
-                <w:u w:val="none"/>
-                <w:sz w:val="22"/>
-                <w:szCs w:val="22"/>
-                <w:color w:val="000000"/>
-              </w:rPr>
-              <w:t xml:space="preserve">-1.102907</w:t>
+              <w:t xml:space="preserve">0.3485871</w:t>
             </w:r>
           </w:p>
         </w:tc>
@@ -17061,6 +17515,50 @@
                 <w:szCs w:val="22"/>
                 <w:color w:val="000000"/>
               </w:rPr>
+              <w:t xml:space="preserve">-1.15</w:t>
+            </w:r>
+          </w:p>
+        </w:tc>
+        <w:tc>
+          <w:tcPr>
+            <w:tcBorders>
+              <w:bottom w:val="single" w:sz="12" w:space="0" w:color="666666"/>
+              <w:top w:val="single" w:sz="8" w:space="0" w:color="666666"/>
+              <w:left w:val="none" w:sz="0" w:space="0" w:color="000000"/>
+              <w:right w:val="none" w:sz="0" w:space="0" w:color="000000"/>
+            </w:tcBorders>
+            <w:shd w:val="clear" w:color="auto" w:fill="FFFFFF"/>
+            <w:tcMar>
+              <w:top w:w="0" w:type="dxa"/>
+              <w:bottom w:w="0" w:type="dxa"/>
+              <w:left w:w="0" w:type="dxa"/>
+              <w:right w:w="0" w:type="dxa"/>
+            </w:tcMar>
+            <w:vAlign w:val="center"/>
+          </w:tcPr>
+          <w:p>
+            <w:pPr>
+              <w:pStyle w:val="Normal"/>
+              <w:jc w:val="right"/>
+              <w:pBdr>
+                <w:bottom w:val="none" w:sz="0" w:space="0" w:color="000000"/>
+                <w:top w:val="none" w:sz="0" w:space="0" w:color="000000"/>
+                <w:left w:val="none" w:sz="0" w:space="0" w:color="000000"/>
+                <w:right w:val="none" w:sz="0" w:space="0" w:color="000000"/>
+              </w:pBdr>
+              <w:spacing w:after="100" w:before="100" w:line="240"/>
+              <w:ind w:left="100" w:right="100" w:firstLine="0" w:firstLineChars="0"/>
+            </w:pPr>
+            <w:r xmlns:w="http://schemas.openxmlformats.org/wordprocessingml/2006/main" xmlns:wp="http://schemas.openxmlformats.org/drawingml/2006/wordprocessingDrawing" xmlns:r="http://schemas.openxmlformats.org/officeDocument/2006/relationships" xmlns:w14="http://schemas.microsoft.com/office/word/2010/wordml">
+              <w:rPr>
+                <w:rFonts w:ascii="Arial" w:hAnsi="Arial" w:eastAsia="Arial" w:cs="Arial"/>
+                <w:i w:val="false"/>
+                <w:b w:val="false"/>
+                <w:u w:val="none"/>
+                <w:sz w:val="22"/>
+                <w:szCs w:val="22"/>
+                <w:color w:val="000000"/>
+              </w:rPr>
               <w:t xml:space="preserve">-0.17</w:t>
             </w:r>
           </w:p>
@@ -17149,51 +17647,7 @@
                 <w:szCs w:val="22"/>
                 <w:color w:val="000000"/>
               </w:rPr>
-              <w:t xml:space="preserve">0.12</w:t>
-            </w:r>
-          </w:p>
-        </w:tc>
-        <w:tc>
-          <w:tcPr>
-            <w:tcBorders>
-              <w:bottom w:val="single" w:sz="12" w:space="0" w:color="666666"/>
-              <w:top w:val="single" w:sz="8" w:space="0" w:color="666666"/>
-              <w:left w:val="none" w:sz="0" w:space="0" w:color="000000"/>
-              <w:right w:val="none" w:sz="0" w:space="0" w:color="000000"/>
-            </w:tcBorders>
-            <w:shd w:val="clear" w:color="auto" w:fill="FFFFFF"/>
-            <w:tcMar>
-              <w:top w:w="0" w:type="dxa"/>
-              <w:bottom w:w="0" w:type="dxa"/>
-              <w:left w:w="0" w:type="dxa"/>
-              <w:right w:w="0" w:type="dxa"/>
-            </w:tcMar>
-            <w:vAlign w:val="center"/>
-          </w:tcPr>
-          <w:p>
-            <w:pPr>
-              <w:pStyle w:val="Normal"/>
-              <w:jc w:val="right"/>
-              <w:pBdr>
-                <w:bottom w:val="none" w:sz="0" w:space="0" w:color="000000"/>
-                <w:top w:val="none" w:sz="0" w:space="0" w:color="000000"/>
-                <w:left w:val="none" w:sz="0" w:space="0" w:color="000000"/>
-                <w:right w:val="none" w:sz="0" w:space="0" w:color="000000"/>
-              </w:pBdr>
-              <w:spacing w:after="100" w:before="100" w:line="240"/>
-              <w:ind w:left="100" w:right="100" w:firstLine="0" w:firstLineChars="0"/>
-            </w:pPr>
-            <w:r xmlns:w="http://schemas.openxmlformats.org/wordprocessingml/2006/main" xmlns:wp="http://schemas.openxmlformats.org/drawingml/2006/wordprocessingDrawing" xmlns:r="http://schemas.openxmlformats.org/officeDocument/2006/relationships" xmlns:w14="http://schemas.microsoft.com/office/word/2010/wordml">
-              <w:rPr>
-                <w:rFonts w:ascii="Arial" w:hAnsi="Arial" w:eastAsia="Arial" w:cs="Arial"/>
-                <w:i w:val="false"/>
-                <w:b w:val="false"/>
-                <w:u w:val="none"/>
-                <w:sz w:val="22"/>
-                <w:szCs w:val="22"/>
-                <w:color w:val="000000"/>
-              </w:rPr>
-              <w:t xml:space="preserve">-1.154389</w:t>
+              <w:t xml:space="preserve">0.1161957</w:t>
             </w:r>
           </w:p>
         </w:tc>
@@ -17650,322 +18104,12 @@
       <w:pPr>
         <w:numPr>
           <w:ilvl w:val="0"/>
-          <w:numId w:val="1004"/>
+          <w:numId w:val="1005"/>
         </w:numPr>
         <w:pStyle w:val="Compact"/>
       </w:pPr>
       <w:r>
         <w:t xml:space="preserve">Coho salmon prefer smaller tributary stream habitat for spawning, while Chinook prefer larger gravels found on the mainstem of the Scott River. Consequently, coho salmon may be more sensitive to the amount of river connectivity and thus total salmon-accessible habitat during their spawning window.</w:t>
-      </w:r>
-    </w:p>
-    <w:p>
-      <w:pPr>
-        <w:numPr>
-          <w:ilvl w:val="0"/>
-          <w:numId w:val="1004"/>
-        </w:numPr>
-        <w:pStyle w:val="Compact"/>
-      </w:pPr>
-      <w:r>
-        <w:t xml:space="preserve">Chinook typically do not oversummer in the freshwater system, potentially making them less vulnerable than coho to dry season conditions.</w:t>
-      </w:r>
-    </w:p>
-    <w:p>
-      <w:pPr>
-        <w:numPr>
-          <w:ilvl w:val="0"/>
-          <w:numId w:val="1004"/>
-        </w:numPr>
-        <w:pStyle w:val="Compact"/>
-      </w:pPr>
-      <w:r>
-        <w:t xml:space="preserve">Chinook populations may be more strongly affected by ocean conditions than coho salmon, possibly due to behavior differences during their period of ocean residence, which is not examined here. This factor may exert a more powerful control on the number of returning spawners than freshwater conditions.</w:t>
-      </w:r>
-    </w:p>
-    <w:p>
-      <w:pPr>
-        <w:pStyle w:val="FirstParagraph"/>
-      </w:pPr>
-      <w:r>
-        <w:t xml:space="preserve">Regardless of the ultimate cause(s), this difference in predictability underscores the fact that the prediction exercise undertaken in this study can only be performed successfully for some species and some regions.</w:t>
-      </w:r>
-    </w:p>
-    <w:bookmarkEnd w:id="97"/>
-    <w:bookmarkStart w:id="98" w:name="X22899a7bc665f95f7d1ce82e1c981266ee41a0c"/>
-    <w:p>
-      <w:pPr>
-        <w:pStyle w:val="Heading2"/>
-      </w:pPr>
-      <w:r>
-        <w:rPr>
-          <w:rStyle w:val="SectionNumber"/>
-        </w:rPr>
-        <w:t xml:space="preserve">5.4</w:t>
-      </w:r>
-      <w:r>
-        <w:tab/>
-      </w:r>
-      <w:r>
-        <w:t xml:space="preserve">Hydrologic Benefit (HB) function predictive performance and sensitivity</w:t>
-      </w:r>
-    </w:p>
-    <w:p>
-      <w:pPr>
-        <w:pStyle w:val="FirstParagraph"/>
-      </w:pPr>
-      <w:r>
-        <w:t xml:space="preserve">For the 11 years in which observed coho spf values are available, the HB function was reasonably accurate in its predictions (Figure</w:t>
-      </w:r>
-      <w:r>
-        <w:t xml:space="preserve"> </w:t>
-      </w:r>
-      <w:r>
-        <w:t xml:space="preserve">12</w:t>
-      </w:r>
-      <w:r>
-        <w:t xml:space="preserve">). In particular, it succeeded in predicting whether a coho spf year would be above or below 40 (an arbitrary threshold based on visual inspection of the grouping of the 11 observed values). A more conservative use of this model would be to assign a high-low threshold, and categorize each water year as a</w:t>
-      </w:r>
-      <w:r>
-        <w:t xml:space="preserve"> </w:t>
-      </w:r>
-      <w:r>
-        <w:t xml:space="preserve">“</w:t>
-      </w:r>
-      <w:r>
-        <w:t xml:space="preserve">high-coho spf</w:t>
-      </w:r>
-      <w:r>
-        <w:t xml:space="preserve">”</w:t>
-      </w:r>
-      <w:r>
-        <w:t xml:space="preserve"> </w:t>
-      </w:r>
-      <w:r>
-        <w:t xml:space="preserve">or</w:t>
-      </w:r>
-      <w:r>
-        <w:t xml:space="preserve"> </w:t>
-      </w:r>
-      <w:r>
-        <w:t xml:space="preserve">“</w:t>
-      </w:r>
-      <w:r>
-        <w:t xml:space="preserve">low-coho spf</w:t>
-      </w:r>
-      <w:r>
-        <w:t xml:space="preserve">”</w:t>
-      </w:r>
-      <w:r>
-        <w:t xml:space="preserve"> </w:t>
-      </w:r>
-      <w:r>
-        <w:t xml:space="preserve">year based on its relation to this threshold. However, for purposes of this discussion we retain the full distribution of values.</w:t>
-      </w:r>
-    </w:p>
-    <w:p>
-      <w:pPr>
-        <w:pStyle w:val="BodyText"/>
-      </w:pPr>
-      <w:r>
-        <w:t xml:space="preserve">These linear models have been developed for a Coho Freshwater Life Period (see Figure</w:t>
-      </w:r>
-      <w:r>
-        <w:t xml:space="preserve"> </w:t>
-      </w:r>
-      <w:r>
-        <w:t xml:space="preserve">3</w:t>
-      </w:r>
-      <w:r>
-        <w:t xml:space="preserve"> </w:t>
-      </w:r>
-      <w:r>
-        <w:t xml:space="preserve">), but the relevant time period for decisionmakers is typically a water year or shorter. It was possible to select a set of best models that fit within one water year, in that they range from the fall of the Brood Year through the wet season of the immediately following Rearing Year. With this formulation, a prediction could be made each fall, using the flow record of the preceding water year and the estimated number of female spawners during the previous fall-winter, regarding the number of smolts to be observed in the coming spring. This smolt abundance prediction could be made to test the model quality when confronted with new data.</w:t>
-      </w:r>
-    </w:p>
-    <w:p>
-      <w:pPr>
-        <w:pStyle w:val="BodyText"/>
-      </w:pPr>
-      <w:r>
-        <w:t xml:space="preserve">The predictive power of the Hydrologic Benefit formula beyond the hydrologic conditions of water years 2007-2020 remains untestable; for this reason the coho spf prediction values of water years pre-2007 should be treated with skepticism. Notably, the hydrologic phenomena that constitute the limiting factors on salmon reproduction might have been very different in the watershed in past decades (e.g., if fall flows were not a major constraint, then spring rearing habitat, or possibly scouring storm flows in winter, might show stronger correlations with coho reproduction).</w:t>
-      </w:r>
-    </w:p>
-    <w:p>
-      <w:pPr>
-        <w:pStyle w:val="BodyText"/>
-      </w:pPr>
-      <w:r>
-        <w:t xml:space="preserve">Additionally, the sensitivity exercise indicated that even one additional data point can alter the ensemble coefficient, or weight, of the most important predictor (Brood Year reconnection timing, 10 cfs) by at least 24%; thus it is reasonable to assume that if more data is collected in the future, the HB function coefficients and possibly even the set of best hydrologic predictors may shift. Nevertheless, the limited data available can be used to draw some preliminary conclusions regarding bio-hydrologic relationships in the Scott River watershed.</w:t>
-      </w:r>
-    </w:p>
-    <w:bookmarkEnd w:id="98"/>
-    <w:bookmarkStart w:id="99" w:name="metric-weights-and-importance"/>
-    <w:p>
-      <w:pPr>
-        <w:pStyle w:val="Heading2"/>
-      </w:pPr>
-      <w:r>
-        <w:rPr>
-          <w:rStyle w:val="SectionNumber"/>
-        </w:rPr>
-        <w:t xml:space="preserve">5.5</w:t>
-      </w:r>
-      <w:r>
-        <w:tab/>
-      </w:r>
-      <w:r>
-        <w:t xml:space="preserve">Metric weights and importance</w:t>
-      </w:r>
-    </w:p>
-    <w:p>
-      <w:pPr>
-        <w:pStyle w:val="FirstParagraph"/>
-      </w:pPr>
-      <w:r>
-        <w:t xml:space="preserve">The relative contributions of each metric, shown in Figure</w:t>
-      </w:r>
-      <w:r>
-        <w:t xml:space="preserve"> </w:t>
-      </w:r>
-      <w:r>
-        <w:t xml:space="preserve">13</w:t>
-      </w:r>
-      <w:r>
-        <w:t xml:space="preserve">, indicate that the weighted metric introducing the greatest variability in coho spf predictions is the reconnection date at the 10 cfs threshold; in other words, an important common feature of the water years that yield very low coho spf predictions is a relatively long fall period of flow &lt;10 cfs.</w:t>
-      </w:r>
-    </w:p>
-    <w:p>
-      <w:pPr>
-        <w:pStyle w:val="BodyText"/>
-      </w:pPr>
-      <w:r>
-        <w:t xml:space="preserve">Figure</w:t>
-      </w:r>
-      <w:r>
-        <w:t xml:space="preserve"> </w:t>
-      </w:r>
-      <w:r>
-        <w:t xml:space="preserve">13</w:t>
-      </w:r>
-      <w:r>
-        <w:t xml:space="preserve"> </w:t>
-      </w:r>
-      <w:r>
-        <w:t xml:space="preserve">also highlights that three of the four selected hydrologic metrics are negatively correlated with coho spf values. This means the HB function relies on a positive intercept value to generate positive coho spf predictions, and because the intercept value can be outweighed by combinations of flow metric values that are within the range of possibility, this formulation allows the prediction of negative values. A negative value, or a prediction of coho smolt consumption rather than production, is obviously not possible based on our understanding of the coho salmon life cycle (Figure</w:t>
-      </w:r>
-      <w:r>
-        <w:t xml:space="preserve"> </w:t>
-      </w:r>
-      <w:r>
-        <w:t xml:space="preserve">3</w:t>
-      </w:r>
-      <w:r>
-        <w:t xml:space="preserve">).</w:t>
-      </w:r>
-    </w:p>
-    <w:p>
-      <w:pPr>
-        <w:pStyle w:val="BodyText"/>
-      </w:pPr>
-      <w:r>
-        <w:t xml:space="preserve">Unfortunately, observed coho spf values are not available for any of the water years in which a negative value is predicted (2002, 2016 and 2021; Figure</w:t>
-      </w:r>
-      <w:r>
-        <w:t xml:space="preserve"> </w:t>
-      </w:r>
-      <w:r>
-        <w:t xml:space="preserve">12</w:t>
-      </w:r>
-      <w:r>
-        <w:t xml:space="preserve">), so a direct comparison of prediction accuracy is not possible in these water years. However, given that the coho run persisted in the Scott River watershed beyond the 3-year cohort-return interval (i.e., water years 2005 and 2019), some smolt production greater than 0 in these years is highly likely.</w:t>
-      </w:r>
-    </w:p>
-    <w:p>
-      <w:pPr>
-        <w:pStyle w:val="BodyText"/>
-      </w:pPr>
-      <w:r>
-        <w:t xml:space="preserve">The metrics most related to watershed-scale coho spf occur during the window of their parents’ spawning and, to a lesser extent, in the winter through summer of their early rearing. At least three potential mechanisms have been hypothesized regarding the importance of fall flow timing and magnitude to coho salmon. During dry water years, when fall reconnection dates are delayed, coho have been known to spawn in suboptimal habitat</w:t>
-      </w:r>
-      <w:r>
-        <w:t xml:space="preserve"> </w:t>
-      </w:r>
-      <w:r>
-        <w:t xml:space="preserve">(e.g., Siskiyou RCD 2014)</w:t>
-      </w:r>
-      <w:r>
-        <w:t xml:space="preserve">. Eggs laid in suboptimal conditions suffer from higher mortality rates for multiple reasons, including egg burial by transported sediment, channel bed scouring, or unfavorable water quality</w:t>
-      </w:r>
-      <w:r>
-        <w:t xml:space="preserve"> </w:t>
-      </w:r>
-      <w:r>
-        <w:t xml:space="preserve">(Bjornn and Reiser 1991)</w:t>
-      </w:r>
-      <w:r>
-        <w:t xml:space="preserve">. Additionally, anadromous fish do not eat during spawning, and a delayed reconnection date, with a corresponding longer waiting period before spawning habitat becomes accessible, leads to higher rates of exhaustion and potentially higher mortality during spawning in long high-elevation spawning migrations</w:t>
-      </w:r>
-      <w:r>
-        <w:t xml:space="preserve"> </w:t>
-      </w:r>
-      <w:r>
-        <w:t xml:space="preserve">(e.g., sockeye salmon in Crossin et al. 2004)</w:t>
-      </w:r>
-      <w:r>
-        <w:t xml:space="preserve">. Finally, early reconnection flows and related access to more and higher-quality habitat may allow spawning salmon to select more favorable nesting sites, which could exert a controlling influence on the mortality rates of the young produced that year.</w:t>
-      </w:r>
-    </w:p>
-    <w:p>
-      <w:pPr>
-        <w:pStyle w:val="BodyText"/>
-      </w:pPr>
-      <w:r>
-        <w:t xml:space="preserve">It is also notable that the metrics with the highest predictive power are associated with negative values, or coho spf penalties. One possible interpretation is that hydrologic metrics can be useful for identifying unfavorable conditions for coho salmon, but are not sufficient to describe favorable conditions. The ecological theory that may explain this further is beyond the scope of this paper, but could be a focus of future studies.</w:t>
-      </w:r>
-    </w:p>
-    <w:bookmarkEnd w:id="99"/>
-    <w:bookmarkStart w:id="100" w:name="Xe7b831585be370552e5eda248af1ddb6912a940"/>
-    <w:p>
-      <w:pPr>
-        <w:pStyle w:val="Heading2"/>
-      </w:pPr>
-      <w:r>
-        <w:rPr>
-          <w:rStyle w:val="SectionNumber"/>
-        </w:rPr>
-        <w:t xml:space="preserve">5.6</w:t>
-      </w:r>
-      <w:r>
-        <w:tab/>
-      </w:r>
-      <w:r>
-        <w:t xml:space="preserve">Implications for water and fisheries management</w:t>
-      </w:r>
-    </w:p>
-    <w:p>
-      <w:pPr>
-        <w:pStyle w:val="FirstParagraph"/>
-      </w:pPr>
-      <w:r>
-        <w:t xml:space="preserve">This study represents a contribution to the large body of work seeking to understand and conserve aquatic ecosystems in the Klamath basin, and in aquatic ecosystems in Mediterranean climates more generally. Viability of the SONCC ESU population of coho salmon has been examined at a regional scale in the past, though conclusions were preliminary, due to data limitations</w:t>
-      </w:r>
-      <w:r>
-        <w:t xml:space="preserve"> </w:t>
-      </w:r>
-      <w:r>
-        <w:t xml:space="preserve">(Williams et al. 2006, 2008)</w:t>
-      </w:r>
-      <w:r>
-        <w:t xml:space="preserve">. A proposed framework to assess viability included the following factors</w:t>
-      </w:r>
-      <w:r>
-        <w:t xml:space="preserve"> </w:t>
-      </w:r>
-      <w:r>
-        <w:t xml:space="preserve">(Williams et al. 2008)</w:t>
-      </w:r>
-      <w:r>
-        <w:t xml:space="preserve">:</w:t>
       </w:r>
     </w:p>
     <w:p>
@@ -17977,7 +18121,7 @@
         <w:pStyle w:val="Compact"/>
       </w:pPr>
       <w:r>
-        <w:t xml:space="preserve">Effective population size</w:t>
+        <w:t xml:space="preserve">Chinook typically do not oversummer in the freshwater system, potentially making them less vulnerable than coho to dry season conditions.</w:t>
       </w:r>
     </w:p>
     <w:p>
@@ -17989,74 +18133,384 @@
         <w:pStyle w:val="Compact"/>
       </w:pPr>
       <w:r>
-        <w:t xml:space="preserve">Population size per generation</w:t>
+        <w:t xml:space="preserve">Chinook populations may be more strongly affected by ocean conditions than coho salmon, possibly due to behavior differences during their period of ocean residence, which is not examined here. This factor may exert a more powerful control on the number of returning spawners than freshwater conditions.</w:t>
+      </w:r>
+    </w:p>
+    <w:p>
+      <w:pPr>
+        <w:pStyle w:val="FirstParagraph"/>
+      </w:pPr>
+      <w:r>
+        <w:t xml:space="preserve">Regardless of the ultimate cause(s), this difference in predictability underscores the fact that the prediction exercise undertaken in this study can only be performed successfully for some species and some regions.</w:t>
+      </w:r>
+    </w:p>
+    <w:bookmarkEnd w:id="97"/>
+    <w:bookmarkStart w:id="98" w:name="X22899a7bc665f95f7d1ce82e1c981266ee41a0c"/>
+    <w:p>
+      <w:pPr>
+        <w:pStyle w:val="Heading2"/>
+      </w:pPr>
+      <w:r>
+        <w:rPr>
+          <w:rStyle w:val="SectionNumber"/>
+        </w:rPr>
+        <w:t xml:space="preserve">5.4</w:t>
+      </w:r>
+      <w:r>
+        <w:tab/>
+      </w:r>
+      <w:r>
+        <w:t xml:space="preserve">Hydrologic Benefit (HB) function predictive performance and sensitivity</w:t>
+      </w:r>
+    </w:p>
+    <w:p>
+      <w:pPr>
+        <w:pStyle w:val="FirstParagraph"/>
+      </w:pPr>
+      <w:r>
+        <w:t xml:space="preserve">For the 11 years in which observed coho spf values are available, the HB function was reasonably accurate in its predictions (Figure</w:t>
+      </w:r>
+      <w:r>
+        <w:t xml:space="preserve"> </w:t>
+      </w:r>
+      <w:r>
+        <w:t xml:space="preserve">12</w:t>
+      </w:r>
+      <w:r>
+        <w:t xml:space="preserve">). In particular, it succeeded in predicting whether a coho spf year would be above or below 40 (an arbitrary threshold based on visual inspection of the grouping of the 11 observed values). A more conservative use of this model would be to assign a high-low threshold, and categorize each water year as a</w:t>
+      </w:r>
+      <w:r>
+        <w:t xml:space="preserve"> </w:t>
+      </w:r>
+      <w:r>
+        <w:t xml:space="preserve">“</w:t>
+      </w:r>
+      <w:r>
+        <w:t xml:space="preserve">high-coho spf</w:t>
+      </w:r>
+      <w:r>
+        <w:t xml:space="preserve">”</w:t>
+      </w:r>
+      <w:r>
+        <w:t xml:space="preserve"> </w:t>
+      </w:r>
+      <w:r>
+        <w:t xml:space="preserve">or</w:t>
+      </w:r>
+      <w:r>
+        <w:t xml:space="preserve"> </w:t>
+      </w:r>
+      <w:r>
+        <w:t xml:space="preserve">“</w:t>
+      </w:r>
+      <w:r>
+        <w:t xml:space="preserve">low-coho spf</w:t>
+      </w:r>
+      <w:r>
+        <w:t xml:space="preserve">”</w:t>
+      </w:r>
+      <w:r>
+        <w:t xml:space="preserve"> </w:t>
+      </w:r>
+      <w:r>
+        <w:t xml:space="preserve">year based on its relation to this threshold. However, for purposes of this discussion we retain the full distribution of values.</w:t>
+      </w:r>
+    </w:p>
+    <w:p>
+      <w:pPr>
+        <w:pStyle w:val="BodyText"/>
+      </w:pPr>
+      <w:r>
+        <w:t xml:space="preserve">These linear models have been developed for a Coho Freshwater Life Period (see Figure</w:t>
+      </w:r>
+      <w:r>
+        <w:t xml:space="preserve"> </w:t>
+      </w:r>
+      <w:r>
+        <w:t xml:space="preserve">3</w:t>
+      </w:r>
+      <w:r>
+        <w:t xml:space="preserve"> </w:t>
+      </w:r>
+      <w:r>
+        <w:t xml:space="preserve">), but the relevant time period for decisionmakers is typically a water year or shorter. It was possible to select a set of best models that fit within one water year, in that they range from the fall of the Brood Year through the wet season of the immediately following Rearing Year. With this formulation, a prediction could be made each fall, using the flow record of the preceding water year and the estimated number of female spawners during the previous fall-winter, regarding the number of smolts to be observed in the coming spring. This smolt abundance prediction could be made to test the model quality when confronted with new data.</w:t>
+      </w:r>
+    </w:p>
+    <w:p>
+      <w:pPr>
+        <w:pStyle w:val="BodyText"/>
+      </w:pPr>
+      <w:r>
+        <w:t xml:space="preserve">The predictive power of the Hydrologic Benefit formula beyond the hydrologic conditions of water years 2007-2020 remains untestable; for this reason the coho spf prediction values of water years pre-2007 should be treated with skepticism. Notably, the hydrologic phenomena that constitute the limiting factors on salmon reproduction might have been very different in the watershed in past decades (e.g., if fall flows were not a major constraint, then spring rearing habitat, or possibly scouring storm flows in winter, might show stronger correlations with coho reproduction).</w:t>
+      </w:r>
+    </w:p>
+    <w:p>
+      <w:pPr>
+        <w:pStyle w:val="BodyText"/>
+      </w:pPr>
+      <w:r>
+        <w:t xml:space="preserve">Additionally, the sensitivity exercise indicated that even one additional data point can alter the ensemble coefficient, or weight, of the most important predictor (Brood Year reconnection timing, 10 cfs) by at least 24%; thus it is reasonable to assume that if more data is collected in the future, the HB function coefficients and possibly even the set of best hydrologic predictors may shift. Nevertheless, the limited data available can be used to draw some preliminary conclusions regarding bio-hydrologic relationships in the Scott River watershed.</w:t>
+      </w:r>
+    </w:p>
+    <w:bookmarkEnd w:id="98"/>
+    <w:bookmarkStart w:id="99" w:name="metric-weights-and-importance"/>
+    <w:p>
+      <w:pPr>
+        <w:pStyle w:val="Heading2"/>
+      </w:pPr>
+      <w:r>
+        <w:rPr>
+          <w:rStyle w:val="SectionNumber"/>
+        </w:rPr>
+        <w:t xml:space="preserve">5.5</w:t>
+      </w:r>
+      <w:r>
+        <w:tab/>
+      </w:r>
+      <w:r>
+        <w:t xml:space="preserve">Metric weights and importance</w:t>
+      </w:r>
+    </w:p>
+    <w:p>
+      <w:pPr>
+        <w:pStyle w:val="FirstParagraph"/>
+      </w:pPr>
+      <w:r>
+        <w:t xml:space="preserve">The relative contributions of each metric, shown in Figure</w:t>
+      </w:r>
+      <w:r>
+        <w:t xml:space="preserve"> </w:t>
+      </w:r>
+      <w:r>
+        <w:t xml:space="preserve">13</w:t>
+      </w:r>
+      <w:r>
+        <w:t xml:space="preserve">, indicate that the weighted metric introducing the greatest variability in coho spf predictions is the reconnection date at the 10 cfs threshold; in other words, an important common feature of the water years that yield very low coho spf predictions is a relatively long fall period of flow &lt;10 cfs.</w:t>
+      </w:r>
+    </w:p>
+    <w:p>
+      <w:pPr>
+        <w:pStyle w:val="BodyText"/>
+      </w:pPr>
+      <w:r>
+        <w:t xml:space="preserve">Figure</w:t>
+      </w:r>
+      <w:r>
+        <w:t xml:space="preserve"> </w:t>
+      </w:r>
+      <w:r>
+        <w:t xml:space="preserve">13</w:t>
+      </w:r>
+      <w:r>
+        <w:t xml:space="preserve"> </w:t>
+      </w:r>
+      <w:r>
+        <w:t xml:space="preserve">also highlights that three of the four selected hydrologic metrics are negatively correlated with coho spf values. This means the HB function relies on a positive intercept value to generate positive coho spf predictions, and because the intercept value can be outweighed by combinations of flow metric values that are within the range of possibility, this formulation allows the prediction of negative values. A negative value, or a prediction of coho smolt consumption rather than production, is obviously not possible based on our understanding of the coho salmon life cycle (Figure</w:t>
+      </w:r>
+      <w:r>
+        <w:t xml:space="preserve"> </w:t>
+      </w:r>
+      <w:r>
+        <w:t xml:space="preserve">3</w:t>
+      </w:r>
+      <w:r>
+        <w:t xml:space="preserve">).</w:t>
+      </w:r>
+    </w:p>
+    <w:p>
+      <w:pPr>
+        <w:pStyle w:val="BodyText"/>
+      </w:pPr>
+      <w:r>
+        <w:t xml:space="preserve">Unfortunately, observed coho spf values are not available for any of the water years in which a negative value is predicted (2002, 2016 and 2021; Figure</w:t>
+      </w:r>
+      <w:r>
+        <w:t xml:space="preserve"> </w:t>
+      </w:r>
+      <w:r>
+        <w:t xml:space="preserve">12</w:t>
+      </w:r>
+      <w:r>
+        <w:t xml:space="preserve">), so a direct comparison of prediction accuracy is not possible in these water years. However, given that the coho run persisted in the Scott River watershed beyond the 3-year cohort-return interval (i.e., water years 2005 and 2019), some smolt production greater than 0 in these years is highly likely.</w:t>
+      </w:r>
+    </w:p>
+    <w:p>
+      <w:pPr>
+        <w:pStyle w:val="BodyText"/>
+      </w:pPr>
+      <w:r>
+        <w:t xml:space="preserve">The metrics most related to watershed-scale coho spf occur during the window of their parents’ spawning and, to a lesser extent, in the winter through summer of their early rearing. At least three potential mechanisms have been hypothesized regarding the importance of fall flow timing and magnitude to coho salmon. During dry water years, when fall reconnection dates are delayed, coho have been known to spawn in suboptimal habitat</w:t>
+      </w:r>
+      <w:r>
+        <w:t xml:space="preserve"> </w:t>
+      </w:r>
+      <w:r>
+        <w:t xml:space="preserve">(e.g., Siskiyou RCD 2014)</w:t>
+      </w:r>
+      <w:r>
+        <w:t xml:space="preserve">. Eggs laid in suboptimal conditions suffer from higher mortality rates for multiple reasons, including egg burial by transported sediment, channel bed scouring, or unfavorable water quality</w:t>
+      </w:r>
+      <w:r>
+        <w:t xml:space="preserve"> </w:t>
+      </w:r>
+      <w:r>
+        <w:t xml:space="preserve">(Bjornn and Reiser 1991)</w:t>
+      </w:r>
+      <w:r>
+        <w:t xml:space="preserve">. Additionally, anadromous fish do not eat during spawning, and a delayed reconnection date, with a corresponding longer waiting period before spawning habitat becomes accessible, leads to higher rates of exhaustion and potentially higher mortality during spawning in long high-elevation spawning migrations</w:t>
+      </w:r>
+      <w:r>
+        <w:t xml:space="preserve"> </w:t>
+      </w:r>
+      <w:r>
+        <w:t xml:space="preserve">(e.g., sockeye salmon in Crossin et al. 2004)</w:t>
+      </w:r>
+      <w:r>
+        <w:t xml:space="preserve">. Finally, early reconnection flows and related access to more and higher-quality habitat may allow spawning salmon to select more favorable nesting sites, which could exert a controlling influence on the mortality rates of the young produced that year.</w:t>
+      </w:r>
+    </w:p>
+    <w:p>
+      <w:pPr>
+        <w:pStyle w:val="BodyText"/>
+      </w:pPr>
+      <w:r>
+        <w:t xml:space="preserve">It is also notable that the metrics with the highest predictive power are associated with negative values, or coho spf penalties. One possible interpretation is that hydrologic metrics can be useful for identifying unfavorable conditions for coho salmon, but are not sufficient to describe favorable conditions. The ecological theory that may explain this further is beyond the scope of this paper, but could be a focus of future studies.</w:t>
+      </w:r>
+    </w:p>
+    <w:bookmarkEnd w:id="99"/>
+    <w:bookmarkStart w:id="100" w:name="Xe7b831585be370552e5eda248af1ddb6912a940"/>
+    <w:p>
+      <w:pPr>
+        <w:pStyle w:val="Heading2"/>
+      </w:pPr>
+      <w:r>
+        <w:rPr>
+          <w:rStyle w:val="SectionNumber"/>
+        </w:rPr>
+        <w:t xml:space="preserve">5.6</w:t>
+      </w:r>
+      <w:r>
+        <w:tab/>
+      </w:r>
+      <w:r>
+        <w:t xml:space="preserve">Implications for water and fisheries management</w:t>
+      </w:r>
+    </w:p>
+    <w:p>
+      <w:pPr>
+        <w:pStyle w:val="FirstParagraph"/>
+      </w:pPr>
+      <w:r>
+        <w:t xml:space="preserve">This study represents a contribution to the large body of work seeking to understand and conserve aquatic ecosystems in the Klamath basin, and in aquatic ecosystems in Mediterranean climates more generally. Viability of the SONCC ESU population of coho salmon has been examined at a regional scale in the past, though conclusions were preliminary, due to data limitations</w:t>
+      </w:r>
+      <w:r>
+        <w:t xml:space="preserve"> </w:t>
+      </w:r>
+      <w:r>
+        <w:t xml:space="preserve">(Williams et al. 2006, 2008)</w:t>
+      </w:r>
+      <w:r>
+        <w:t xml:space="preserve">. A proposed framework to assess viability included the following factors</w:t>
+      </w:r>
+      <w:r>
+        <w:t xml:space="preserve"> </w:t>
+      </w:r>
+      <w:r>
+        <w:t xml:space="preserve">(Williams et al. 2008)</w:t>
+      </w:r>
+      <w:r>
+        <w:t xml:space="preserve">:</w:t>
       </w:r>
     </w:p>
     <w:p>
       <w:pPr>
         <w:numPr>
           <w:ilvl w:val="0"/>
-          <w:numId w:val="1005"/>
+          <w:numId w:val="1006"/>
         </w:numPr>
         <w:pStyle w:val="Compact"/>
       </w:pPr>
       <w:r>
-        <w:t xml:space="preserve">Population decline (rate of decline)</w:t>
+        <w:t xml:space="preserve">Effective population size</w:t>
       </w:r>
     </w:p>
     <w:p>
       <w:pPr>
         <w:numPr>
           <w:ilvl w:val="0"/>
-          <w:numId w:val="1005"/>
+          <w:numId w:val="1006"/>
         </w:numPr>
         <w:pStyle w:val="Compact"/>
       </w:pPr>
       <w:r>
-        <w:t xml:space="preserve">Catastrophic decline (order of magnitude decline within 1 generation)</w:t>
+        <w:t xml:space="preserve">Population size per generation</w:t>
       </w:r>
     </w:p>
     <w:p>
       <w:pPr>
         <w:numPr>
           <w:ilvl w:val="0"/>
-          <w:numId w:val="1005"/>
+          <w:numId w:val="1006"/>
         </w:numPr>
         <w:pStyle w:val="Compact"/>
       </w:pPr>
       <w:r>
-        <w:t xml:space="preserve">Spawner density</w:t>
+        <w:t xml:space="preserve">Population decline (rate of decline)</w:t>
       </w:r>
     </w:p>
     <w:p>
       <w:pPr>
         <w:numPr>
           <w:ilvl w:val="0"/>
-          <w:numId w:val="1005"/>
+          <w:numId w:val="1006"/>
         </w:numPr>
         <w:pStyle w:val="Compact"/>
       </w:pPr>
       <w:r>
-        <w:t xml:space="preserve">Potential spatial habitat capacity, in units of Intrinsic Potential (IP)</w:t>
+        <w:t xml:space="preserve">Catastrophic decline (order of magnitude decline within 1 generation)</w:t>
       </w:r>
     </w:p>
     <w:p>
       <w:pPr>
         <w:numPr>
           <w:ilvl w:val="0"/>
-          <w:numId w:val="1005"/>
+          <w:numId w:val="1006"/>
         </w:numPr>
         <w:pStyle w:val="Compact"/>
       </w:pPr>
       <w:r>
-        <w:t xml:space="preserve">Hatchery influence</w:t>
+        <w:t xml:space="preserve">Spawner density</w:t>
       </w:r>
     </w:p>
     <w:p>
       <w:pPr>
         <w:numPr>
           <w:ilvl w:val="0"/>
-          <w:numId w:val="1005"/>
+          <w:numId w:val="1006"/>
+        </w:numPr>
+        <w:pStyle w:val="Compact"/>
+      </w:pPr>
+      <w:r>
+        <w:t xml:space="preserve">Potential spatial habitat capacity, in units of Intrinsic Potential (IP)</w:t>
+      </w:r>
+    </w:p>
+    <w:p>
+      <w:pPr>
+        <w:numPr>
+          <w:ilvl w:val="0"/>
+          <w:numId w:val="1006"/>
+        </w:numPr>
+        <w:pStyle w:val="Compact"/>
+      </w:pPr>
+      <w:r>
+        <w:t xml:space="preserve">Hatchery influence</w:t>
+      </w:r>
+    </w:p>
+    <w:p>
+      <w:pPr>
+        <w:numPr>
+          <w:ilvl w:val="0"/>
+          <w:numId w:val="1006"/>
         </w:numPr>
         <w:pStyle w:val="Compact"/>
       </w:pPr>
@@ -22373,6 +22827,9 @@
     <w:abstractNumId w:val="991"/>
   </w:num>
   <w:num w:numId="1005">
+    <w:abstractNumId w:val="991"/>
+  </w:num>
+  <w:num w:numId="1006">
     <w:abstractNumId w:val="991"/>
   </w:num>
 </w:numbering>

</xml_diff>

<commit_message>
progress on lasso writeup and propogating
</commit_message>
<xml_diff>
--- a/Kouba_2024_Fish_hydrometrics_MS.docx
+++ b/Kouba_2024_Fish_hydrometrics_MS.docx
@@ -174,7 +174,23 @@
         <w:t xml:space="preserve"> </w:t>
       </w:r>
       <w:r>
-        <w:t xml:space="preserve">undammed rural watershed in northern California, USA, as a case study. We applied the functional flows framework to characterize the hydrology of each water year measured at a key long-term stream gauge. Taking advantage of a nearly two-decade ecological monitoring dataset, we built linear models to predict coho and Chinook salmon reproductive success using combinations of one and two hydrologic metric predictors. We found that reproduction in coho salmon was more related to hydrology than in Chinook salmon. For coho, we used an ensemble of the three best linear models (based on predictors related to the timing of the dry-to-wet season transition and wet season duration) to formulate a Hydrologic Benefit function, summarizing the ecological services provided by the hydrology in different seasons into a single index value per water year. This method for empirically deriving the highest-priority hydrologic functions for a threatened species could be used in other watersheds (if sufficient ecological data records are available, and if flow-hydrology relationships are identifiable for a given species) to evaluate trade-offs and support water management decisions in human-altered novel ecosystems.</w:t>
+        <w:t xml:space="preserve">undammed rural watershed in northern California, USA, as a case study. We applied the functional flows framework to characterize the hydrology of each water year measured at a key long-term stream gauge. Taking advantage of a nearly two-decade ecological monitoring dataset, we</w:t>
+      </w:r>
+      <w:r>
+        <w:t xml:space="preserve"> </w:t>
+      </w:r>
+      <w:r>
+        <w:rPr>
+          <w:bCs/>
+          <w:b/>
+        </w:rPr>
+        <w:t xml:space="preserve">built linear models to predict coho and Chinook salmon reproductive success using combinations of one and two hydrologic metric predictors. We found that reproduction in coho salmon was more related to hydrology than in Chinook salmon. For coho, we used an ensemble of the three best linear models (based on predictors related to the timing of the dry-to-wet season transition and wet season duration) to formulate a Hydrologic Benefit function, summarizing the ecological services provided by the hydrology in different seasons into a single index value per water year.</w:t>
+      </w:r>
+      <w:r>
+        <w:t xml:space="preserve"> </w:t>
+      </w:r>
+      <w:r>
+        <w:t xml:space="preserve">This method for empirically deriving the highest-priority hydrologic functions for a threatened species could be used in other watersheds (if sufficient ecological data records are available, and if flow-hydrology relationships are identifiable for a given species) to evaluate trade-offs and support water management decisions in human-altered novel ecosystems.</w:t>
       </w:r>
     </w:p>
     <w:p>
@@ -376,7 +392,23 @@
         <w:pStyle w:val="BodyText"/>
       </w:pPr>
       <w:r>
-        <w:t xml:space="preserve">To learn if it is possible to empirically quantify a hydrologic regime that meets the ecological needs of specific species (coho and Chinook salmon) in a specific ecological region (the Scott River watershed), we examine correlations between several dozen hydrologic metrics and local salmon observations. We then use linear models to predict salmon outcomes based on potential combinations of hydrologic metric predictors. We use the best of these linear models to formulate a Hydrologic Benefit function for each species, distilling the varying ecological services provided by hydrology across different seasons into a single index value per water year. This work sets the stage for a quantitative comparison of competing natural resource management alternatives.</w:t>
+        <w:t xml:space="preserve">To learn if it is possible to empirically quantify a hydrologic regime that meets the ecological needs of specific species (coho and Chinook salmon) in a specific ecological region (the Scott River watershed), we examine correlations between several dozen hydrologic metrics and local salmon observations.</w:t>
+      </w:r>
+      <w:r>
+        <w:t xml:space="preserve"> </w:t>
+      </w:r>
+      <w:r>
+        <w:rPr>
+          <w:bCs/>
+          <w:b/>
+        </w:rPr>
+        <w:t xml:space="preserve">We then use linear models to predict salmon outcomes based on potential combinations of hydrologic metric predictors. We use the best of these linear models to formulate a Hydrologic Benefit function for each species, distilling the varying ecological services provided by hydrology across different seasons into a single index value per water year.</w:t>
+      </w:r>
+      <w:r>
+        <w:t xml:space="preserve"> </w:t>
+      </w:r>
+      <w:r>
+        <w:t xml:space="preserve">This work sets the stage for a quantitative comparison of competing natural resource management alternatives.</w:t>
       </w:r>
     </w:p>
     <w:bookmarkEnd w:id="21"/>
@@ -1102,7 +1134,7 @@
         <w:t xml:space="preserve">)</w:t>
       </w:r>
       <w:r>
-        <w:t xml:space="preserve">. Additionally, quantifying ecological responses to</w:t>
+        <w:t xml:space="preserve">. Additionally, identifying natural flow regimes may be less immediately relevant to water resource management than an approach which can quantify ecological responses to</w:t>
       </w:r>
       <w:r>
         <w:t xml:space="preserve"> </w:t>
@@ -1120,7 +1152,7 @@
         <w:t xml:space="preserve"> </w:t>
       </w:r>
       <w:r>
-        <w:t xml:space="preserve">or functional flows is arguably more suited for supporting water resource management than identifying natural flow regimes</w:t>
+        <w:t xml:space="preserve">or functional flows (which can often be controlled or influenced by dam releases)</w:t>
       </w:r>
       <w:r>
         <w:t xml:space="preserve"> </w:t>
@@ -1224,7 +1256,7 @@
         <w:pStyle w:val="FirstParagraph"/>
       </w:pPr>
       <w:r>
-        <w:t xml:space="preserve">Exploring the empirical relationship between river hydrology and an ecological response requires overlapping geography, and sufficient record length, in a study area’s hydrologic and ecological monitoring data. Ecological data is typically more sparse in space and time than hydrologic flow monitoring and is usually the limiting factor. Geographically, the ecological monitoring must be within an area that is plausibly affected by the hydrology at the point of river observation. Temporally, in order to go beyond static snapshot analyses</w:t>
+        <w:t xml:space="preserve">Exploring the empirical relationship between river hydrology and an ecological response requires overlapping geography, and sufficient record length, in a study area’s hydrologic and ecological monitoring data. Ecological data is typically more sparse and is usually the limiting factor. Geographically, the ecological monitoring must be within an area that is plausibly affected by the hydrology at the point of river observation. Temporally, in order to go beyond static snapshot analyses</w:t>
       </w:r>
       <w:r>
         <w:t xml:space="preserve"> </w:t>
@@ -1801,7 +1833,7 @@
         <w:t xml:space="preserve"> </w:t>
       </w:r>
       <w:r>
-        <w:t xml:space="preserve">(CDFW 2015b; Massie and Morrow 2020)</w:t>
+        <w:t xml:space="preserve">(CDFW 2015b; Massie and Morrow 2020; Knechtle and Giudice 2023)</w:t>
       </w:r>
       <w:r>
         <w:t xml:space="preserve">, and spawning surveys for Chinook</w:t>
@@ -1840,7 +1872,7 @@
         <w:t xml:space="preserve"> </w:t>
       </w:r>
       <w:r>
-        <w:t xml:space="preserve">(SRWC 2018a)</w:t>
+        <w:t xml:space="preserve">(SRWC 2018)</w:t>
       </w:r>
       <w:r>
         <w:t xml:space="preserve">, several pilot projects to construct and assess the impact of beaver dam analogs (BDAs) on aquatic habitat and fish populations</w:t>
@@ -1849,7 +1881,7 @@
         <w:t xml:space="preserve"> </w:t>
       </w:r>
       <w:r>
-        <w:t xml:space="preserve">(Yokel 2018b)</w:t>
+        <w:t xml:space="preserve">(Yokel 2018)</w:t>
       </w:r>
       <w:r>
         <w:t xml:space="preserve">, a coordinated rescue effort to relocate juvenile salmon that were cut off from outmigrating by disconnected river reaches</w:t>
@@ -2394,231 +2426,230 @@
         <w:t xml:space="preserve"> </w:t>
       </w:r>
       <w:r>
-        <w:t xml:space="preserve">(</w:t>
-      </w:r>
+        <w:t xml:space="preserve">(James et al. 2013; Ranstam and Cook 2018)</w:t>
+      </w:r>
+      <w:r>
+        <w:t xml:space="preserve"> </w:t>
+      </w:r>
+      <w:r>
+        <w:t xml:space="preserve">to assess the feasibility of predicting an ecological response using dozens of potential hydrologic predictor metrics. The objectives of the lasso exercise were to 1) perform predictor selection, i.e., empirically estimate which hydrologic flows were most related to coho and Chinook reproductive outcomes and 2) estimate the uncertainty of a predictive Hydrologic Benefit formula, using the selected set of predictors and their calculated coefficients. Each step in the analysis is numbered and explained below.</w:t>
+      </w:r>
+    </w:p>
+    <w:bookmarkStart w:id="49" w:name="Xe8c516df69f6b9666ccfbf7165518f829d29364"/>
+    <w:p>
+      <w:pPr>
+        <w:pStyle w:val="Heading2"/>
+      </w:pPr>
+      <w:r>
+        <w:rPr>
+          <w:rStyle w:val="SectionNumber"/>
+        </w:rPr>
+        <w:t xml:space="preserve">3.1</w:t>
+      </w:r>
+      <w:r>
+        <w:tab/>
+      </w:r>
+      <w:r>
+        <w:t xml:space="preserve">Step 1. Calculate predictors: Flow metrics to describe Scott River flow regime</w:t>
+      </w:r>
+    </w:p>
+    <w:p>
+      <w:pPr>
+        <w:pStyle w:val="FirstParagraph"/>
+      </w:pPr>
+      <w:r>
+        <w:t xml:space="preserve">Hydrologic predictors consist of flow metrics calculated from the daily flow record at the Fort Jones river gauge from 1942-2021. The full suite of metrics is calculated on a water-year basis (i.e., each type of metric produces one value for each water year). All annual water metrics considered in this study are included in</w:t>
+      </w:r>
+      <w:r>
+        <w:t xml:space="preserve"> </w:t>
+      </w:r>
+      <w:r>
+        <w:rPr>
+          <w:iCs/>
+          <w:i/>
+        </w:rPr>
+        <w:t xml:space="preserve">Supplemental Table 1</w:t>
+      </w:r>
+      <w:r>
+        <w:t xml:space="preserve">. Abbreviations, relevant time periods and metric calculation details are listed in Table</w:t>
+      </w:r>
+      <w:r>
+        <w:t xml:space="preserve"> </w:t>
+      </w:r>
+      <w:r>
+        <w:t xml:space="preserve">1</w:t>
+      </w:r>
+      <w:r>
+        <w:t xml:space="preserve">.</w:t>
+      </w:r>
+    </w:p>
+    <w:p>
+      <w:pPr>
+        <w:pStyle w:val="BodyText"/>
+      </w:pPr>
+      <w:r>
+        <w:t xml:space="preserve">Firstly, a series of metrics from the catalog of California-specific functional flows (as illustrated in Figure</w:t>
+      </w:r>
+      <w:r>
+        <w:t xml:space="preserve"> </w:t>
+      </w:r>
+      <w:r>
+        <w:t xml:space="preserve">4</w:t>
+      </w:r>
+      <w:r>
+        <w:t xml:space="preserve">)</w:t>
+      </w:r>
+      <w:r>
+        <w:t xml:space="preserve"> </w:t>
+      </w:r>
+      <w:r>
+        <w:t xml:space="preserve">(Yarnell et al. 2020; Patterson et al. 2020)</w:t>
+      </w:r>
+      <w:r>
+        <w:t xml:space="preserve"> </w:t>
+      </w:r>
+      <w:r>
+        <w:t xml:space="preserve">were selected to highlight the history and salient characteristics of the Scott River flow regime over the past eight decades. Additional information is available in</w:t>
+      </w:r>
+      <w:r>
+        <w:t xml:space="preserve"> </w:t>
+      </w:r>
+      <w:r>
+        <w:t xml:space="preserve">Patterson et al. (2020)</w:t>
+      </w:r>
+      <w:r>
+        <w:t xml:space="preserve"> </w:t>
+      </w:r>
+      <w:r>
+        <w:t xml:space="preserve">and supporting documentation. All selected functional flow metrics have some known ecological function or interpretation: Total annual flow is used to evaluate water year type. Phenomena measured with fall metrics, such as fall pulse magnitude and fall pulse timing, provide olfactory migration signals and spawning access to anadromous fish; however, a discrete fall pulse does not occur in every water year. Wet season metrics, such as wet season onset timing and baseflow magnitude, can be used to gauge conditions during egg incubation or the overwintering period for juvenile coho salmon. In particular, frequency and duration of wet season high-flow events (i.e. daily average flow above exceeding a 2-, 5- and 10-year flood) indicate the potential presence of scouring flows. Spring metrics, such as spring flow recession rate of change, occur during the transition from wet to dry season, and indicate conditions during early juvenile salmon rearing as well as the flow available for outmigration from Scott Valley to the ocean. Finally, metrics like the duration and median flow of the dry season indicate the timing and severity of low-flow conditions in which spatial habitat is constrained and connectivity between reaches may be limited.</w:t>
+      </w:r>
+    </w:p>
+    <w:p>
+      <w:pPr>
+        <w:pStyle w:val="BodyText"/>
+      </w:pPr>
+      <w:r>
+        <w:t xml:space="preserve">Secondly, we devised two additional metrics for this study area related to timing of anadromous fish access to preferred spawning habitat (illustrated in Figure</w:t>
+      </w:r>
+      <w:r>
+        <w:t xml:space="preserve"> </w:t>
+      </w:r>
+      <w:r>
+        <w:t xml:space="preserve">5</w:t>
+      </w:r>
+      <w:r>
+        <w:t xml:space="preserve">). These metrics are referred to as</w:t>
+      </w:r>
+      <w:r>
+        <w:t xml:space="preserve"> </w:t>
+      </w:r>
+      <w:r>
+        <w:t xml:space="preserve">“</w:t>
+      </w:r>
+      <w:r>
+        <w:t xml:space="preserve">reconnection</w:t>
+      </w:r>
+      <w:r>
+        <w:t xml:space="preserve">”</w:t>
+      </w:r>
+      <w:r>
+        <w:t xml:space="preserve"> </w:t>
+      </w:r>
+      <w:r>
+        <w:t xml:space="preserve">and</w:t>
+      </w:r>
+      <w:r>
+        <w:t xml:space="preserve"> </w:t>
+      </w:r>
+      <w:r>
+        <w:t xml:space="preserve">“</w:t>
+      </w:r>
+      <w:r>
+        <w:t xml:space="preserve">disconnection</w:t>
+      </w:r>
+      <w:r>
+        <w:t xml:space="preserve">”</w:t>
+      </w:r>
+      <w:r>
+        <w:t xml:space="preserve"> </w:t>
+      </w:r>
+      <w:r>
+        <w:t xml:space="preserve">dates. They assume a flow threshold, defined at the Fort Jones gauge, that corresponds to a certain degree of</w:t>
+      </w:r>
+      <w:r>
+        <w:t xml:space="preserve"> </w:t>
+      </w:r>
+      <w:r>
+        <w:t xml:space="preserve">“</w:t>
+      </w:r>
+      <w:r>
+        <w:t xml:space="preserve">connectivity</w:t>
+      </w:r>
+      <w:r>
+        <w:t xml:space="preserve">”</w:t>
+      </w:r>
+      <w:r>
+        <w:t xml:space="preserve"> </w:t>
+      </w:r>
+      <w:r>
+        <w:t xml:space="preserve">in the Scott River stream system. The date on which this connectivity is lost in the spring/summer or gained in the fall has implications for whether salmon passage exists during the preferred migrating time window. These metrics are related to the California-specific functional flows, namely, the timing and slope of spring recess and the timing of a fall pulse flow</w:t>
+      </w:r>
+      <w:r>
+        <w:t xml:space="preserve"> </w:t>
+      </w:r>
+      <w:r>
+        <w:t xml:space="preserve">1</w:t>
+      </w:r>
+      <w:r>
+        <w:t xml:space="preserve">. More importantly, they add value to this analysis because of their direct relation to fish passage in the watershed.</w:t>
+      </w:r>
+    </w:p>
+    <w:p>
+      <w:pPr>
+        <w:pStyle w:val="BodyText"/>
+      </w:pPr>
       <w:r>
         <w:rPr>
           <w:bCs/>
           <w:b/>
         </w:rPr>
-        <w:t xml:space="preserve">ISLR?</w:t>
-      </w:r>
-      <w:r>
-        <w:t xml:space="preserve">;</w:t>
-      </w:r>
-      <w:r>
-        <w:t xml:space="preserve"> </w:t>
+        <w:t xml:space="preserve">Finally, based on input from local experts</w:t>
       </w:r>
       <w:r>
         <w:rPr>
           <w:bCs/>
           <w:b/>
         </w:rPr>
-        <w:t xml:space="preserve">RanstamCook2018?</w:t>
-      </w:r>
-      <w:r>
-        <w:t xml:space="preserve">)</w:t>
-      </w:r>
-      <w:r>
-        <w:t xml:space="preserve"> </w:t>
-      </w:r>
-      <w:r>
-        <w:t xml:space="preserve">to assess the feasibility of predicting an ecological response using dozens of potential hydrologic predictor metrics. The objectives of the lasso exercise were to 1) perform predictor selection, i.e., empirically estimate which hydrologic flows were most related to coho and Chinook reproductive outcomes and 2) estimate the uncertainty of a predictive Hydrologic Benefit formula, using the selected set of predictors. Each step in the analysis is numbered and explained below.</w:t>
-      </w:r>
-    </w:p>
-    <w:bookmarkStart w:id="49" w:name="Xb95c391f8e1bdfb2c02189ac9bb6bf9dc6b2eb7"/>
-    <w:p>
-      <w:pPr>
-        <w:pStyle w:val="Heading2"/>
-      </w:pPr>
-      <w:r>
-        <w:rPr>
-          <w:rStyle w:val="SectionNumber"/>
-        </w:rPr>
-        <w:t xml:space="preserve">3.1</w:t>
-      </w:r>
-      <w:r>
-        <w:tab/>
-      </w:r>
-      <w:r>
-        <w:t xml:space="preserve">1. Calculate predictors: Flow metrics to describe Scott River flow regime</w:t>
-      </w:r>
-    </w:p>
-    <w:p>
-      <w:pPr>
-        <w:pStyle w:val="FirstParagraph"/>
-      </w:pPr>
-      <w:r>
-        <w:t xml:space="preserve">Hydrologic predictors consist of flow metrics calculated from the daily flow record at the Fort Jones river gauge from 1942-2021. The full suite of metrics is calculated on a water-year basis (i.e., each type of metric produces one value for each water year). All annual water metrics considered in this study are included in</w:t>
-      </w:r>
-      <w:r>
-        <w:t xml:space="preserve"> </w:t>
-      </w:r>
-      <w:r>
-        <w:rPr>
-          <w:iCs/>
-          <w:i/>
-        </w:rPr>
-        <w:t xml:space="preserve">Supplemental Table 1</w:t>
-      </w:r>
-      <w:r>
-        <w:t xml:space="preserve">. Abbreviations, relevant time periods and metric calculation details are listed in Table</w:t>
-      </w:r>
-      <w:r>
-        <w:t xml:space="preserve"> </w:t>
-      </w:r>
-      <w:r>
-        <w:t xml:space="preserve">1</w:t>
-      </w:r>
-      <w:r>
-        <w:t xml:space="preserve">.</w:t>
-      </w:r>
-    </w:p>
-    <w:p>
-      <w:pPr>
-        <w:pStyle w:val="BodyText"/>
-      </w:pPr>
-      <w:r>
-        <w:t xml:space="preserve">Firstly, a series of metrics from the catalog of California-specific functional flows (as illustrated in Figure</w:t>
-      </w:r>
-      <w:r>
-        <w:t xml:space="preserve"> </w:t>
-      </w:r>
-      <w:r>
-        <w:t xml:space="preserve">4</w:t>
-      </w:r>
-      <w:r>
-        <w:t xml:space="preserve">)</w:t>
-      </w:r>
-      <w:r>
-        <w:t xml:space="preserve"> </w:t>
-      </w:r>
-      <w:r>
-        <w:t xml:space="preserve">(Yarnell et al. 2020; Patterson et al. 2020)</w:t>
-      </w:r>
-      <w:r>
-        <w:t xml:space="preserve"> </w:t>
-      </w:r>
-      <w:r>
-        <w:t xml:space="preserve">were selected to highlight the history and salient characteristics of the Scott River flow regime over the past eight decades. Additional information is available in</w:t>
-      </w:r>
-      <w:r>
-        <w:t xml:space="preserve"> </w:t>
-      </w:r>
-      <w:r>
-        <w:t xml:space="preserve">Patterson et al. (2020)</w:t>
-      </w:r>
-      <w:r>
-        <w:t xml:space="preserve"> </w:t>
-      </w:r>
-      <w:r>
-        <w:t xml:space="preserve">and supporting documentation. All selected functional flow metrics have some known ecological function or interpretation: Total annual flow is used to evaluate water year type. Phenomena measured with fall metrics, such as fall pulse magnitude and fall pulse timing, provide olfactory migration signals and spawning access to anadromous fish; however, a discrete fall pulse does not occur in every water year. Wet season metrics, such as wet season onset timing and baseflow magnitude, can be used to gauge conditions during egg incubation or the overwintering period for juvenile coho salmon. In particular, frequency and duration of wet season high-flow events (i.e. daily average flow above exceeding a 2-, 5- and 10-year flood) indicate the potential presence of scouring flows. Spring metrics, such as spring flow recession rate of change, occur during the transition from wet to dry season, and indicate conditions during early juvenile salmon rearing as well as the flow available for outmigration from Scott Valley to the ocean. Finally, metrics like the duration and median flow of the dry season indicate the timing and severity of low-flow conditions in which spatial habitat is constrained and connectivity between reaches may be limited.</w:t>
-      </w:r>
-    </w:p>
-    <w:p>
-      <w:pPr>
-        <w:pStyle w:val="BodyText"/>
-      </w:pPr>
-      <w:r>
-        <w:t xml:space="preserve">Secondly, we devised two additional metrics for this study area related to timing of anadromous fish access to preferred spawning habitat (illustrated in Figure</w:t>
-      </w:r>
-      <w:r>
-        <w:t xml:space="preserve"> </w:t>
-      </w:r>
-      <w:r>
-        <w:t xml:space="preserve">5</w:t>
-      </w:r>
-      <w:r>
-        <w:t xml:space="preserve">). These metrics are referred to as</w:t>
-      </w:r>
-      <w:r>
-        <w:t xml:space="preserve"> </w:t>
-      </w:r>
-      <w:r>
-        <w:t xml:space="preserve">“</w:t>
-      </w:r>
-      <w:r>
-        <w:t xml:space="preserve">reconnection</w:t>
-      </w:r>
-      <w:r>
-        <w:t xml:space="preserve">”</w:t>
-      </w:r>
-      <w:r>
-        <w:t xml:space="preserve"> </w:t>
-      </w:r>
-      <w:r>
-        <w:t xml:space="preserve">and</w:t>
-      </w:r>
-      <w:r>
-        <w:t xml:space="preserve"> </w:t>
-      </w:r>
-      <w:r>
-        <w:t xml:space="preserve">“</w:t>
-      </w:r>
-      <w:r>
-        <w:t xml:space="preserve">disconnection</w:t>
-      </w:r>
-      <w:r>
-        <w:t xml:space="preserve">”</w:t>
-      </w:r>
-      <w:r>
-        <w:t xml:space="preserve"> </w:t>
-      </w:r>
-      <w:r>
-        <w:t xml:space="preserve">dates. They assume a flow threshold, defined at the Fort Jones gauge, that corresponds to a certain degree of</w:t>
-      </w:r>
-      <w:r>
-        <w:t xml:space="preserve"> </w:t>
-      </w:r>
-      <w:r>
-        <w:t xml:space="preserve">“</w:t>
-      </w:r>
-      <w:r>
-        <w:t xml:space="preserve">connectivity</w:t>
-      </w:r>
-      <w:r>
-        <w:t xml:space="preserve">”</w:t>
-      </w:r>
-      <w:r>
-        <w:t xml:space="preserve"> </w:t>
-      </w:r>
-      <w:r>
-        <w:t xml:space="preserve">in the Scott River stream system. The date on which this connectivity is lost in the spring/summer or gained in the fall has implications for whether salmon passage exists during the preferred migrating time window. These metrics are related to the California-specific functional flows, namely, the timing and slope of spring recess and the timing of a fall pulse flow</w:t>
-      </w:r>
-      <w:r>
-        <w:t xml:space="preserve"> </w:t>
-      </w:r>
-      <w:r>
-        <w:t xml:space="preserve">1</w:t>
-      </w:r>
-      <w:r>
-        <w:t xml:space="preserve">. More importantly, they add value to this analysis because of their direct relation to fish passage in the watershed.</w:t>
-      </w:r>
-    </w:p>
-    <w:p>
-      <w:pPr>
-        <w:pStyle w:val="BodyText"/>
-      </w:pPr>
-      <w:r>
-        <w:t xml:space="preserve">Finally, based on input from local experts</w:t>
-      </w:r>
-      <w:r>
-        <w:t xml:space="preserve"> </w:t>
-      </w:r>
-      <w:r>
-        <w:t xml:space="preserve">(</w:t>
+        <w:t xml:space="preserve"> </w:t>
       </w:r>
       <w:r>
         <w:rPr>
           <w:bCs/>
           <w:b/>
         </w:rPr>
+        <w:t xml:space="preserve">(</w:t>
+      </w:r>
+      <w:r>
+        <w:rPr>
+          <w:bCs/>
+          <w:b/>
+          <w:bCs/>
+          <w:b/>
+        </w:rPr>
         <w:t xml:space="preserve">SRWC2023?</w:t>
       </w:r>
       <w:r>
+        <w:rPr>
+          <w:bCs/>
+          <w:b/>
+        </w:rPr>
         <w:t xml:space="preserve">)</w:t>
       </w:r>
       <w:r>
+        <w:rPr>
+          <w:bCs/>
+          <w:b/>
+        </w:rPr>
         <w:t xml:space="preserve">, we designed a metric to identify the presence of scouring flows. Scouring flows are storm events that can mobilize large amounts of sediment and either bury or wash away salmonid eggs [].</w:t>
       </w:r>
     </w:p>
@@ -2645,7 +2676,20 @@
         <w:pStyle w:val="FirstParagraph"/>
       </w:pPr>
       <w:r>
-        <w:t xml:space="preserve">A discrete number of thresholds were selected from the continuum of flows, ranging between a lowest value of 10 cfs and highest value of 100 cfs. At the lowest value all tributaries are known to be disconnected and significant dry reaches exist along the main stem</w:t>
+        <w:t xml:space="preserve">A discrete number of thresholds were selected from the continuum of flows, ranging between a lowest value of 10 cfs and highest value of</w:t>
+      </w:r>
+      <w:r>
+        <w:t xml:space="preserve"> </w:t>
+      </w:r>
+      <w:r>
+        <w:rPr>
+          <w:bCs/>
+          <w:b/>
+        </w:rPr>
+        <w:t xml:space="preserve">100 cfs</w:t>
+      </w:r>
+      <w:r>
+        <w:t xml:space="preserve">. At the lowest value all tributaries are known to be disconnected and significant dry reaches exist along the main stem</w:t>
       </w:r>
       <w:r>
         <w:t xml:space="preserve"> </w:t>
@@ -2654,24 +2698,58 @@
         <w:t xml:space="preserve">(Tolley, Foglia, and Harter 2019)</w:t>
       </w:r>
       <w:r>
-        <w:t xml:space="preserve">. At the highest value, most tributaries connect with the mainstem and the mainstem Scott River is flowing contiguously, including the</w:t>
-      </w:r>
-      <w:r>
-        <w:t xml:space="preserve"> </w:t>
-      </w:r>
-      <w:r>
+        <w:t xml:space="preserve">.</w:t>
+      </w:r>
+      <w:r>
+        <w:t xml:space="preserve"> </w:t>
+      </w:r>
+      <w:r>
+        <w:rPr>
+          <w:bCs/>
+          <w:b/>
+        </w:rPr>
+        <w:t xml:space="preserve">At the highest value, most tributaries connect with the mainstem and the mainstem Scott River is flowing contiguously, including the</w:t>
+      </w:r>
+      <w:r>
+        <w:rPr>
+          <w:bCs/>
+          <w:b/>
+        </w:rPr>
+        <w:t xml:space="preserve"> </w:t>
+      </w:r>
+      <w:r>
+        <w:rPr>
+          <w:bCs/>
+          <w:b/>
+        </w:rPr>
         <w:t xml:space="preserve">“</w:t>
       </w:r>
       <w:r>
+        <w:rPr>
+          <w:bCs/>
+          <w:b/>
+        </w:rPr>
         <w:t xml:space="preserve">tailings</w:t>
       </w:r>
       <w:r>
+        <w:rPr>
+          <w:bCs/>
+          <w:b/>
+        </w:rPr>
         <w:t xml:space="preserve">”</w:t>
       </w:r>
       <w:r>
-        <w:t xml:space="preserve"> </w:t>
-      </w:r>
-      <w:r>
+        <w:rPr>
+          <w:bCs/>
+          <w:b/>
+        </w:rPr>
+        <w:t xml:space="preserve"> </w:t>
+      </w:r>
+      <w:r>
+        <w:rPr>
+          <w:bCs/>
+          <w:b/>
+        </w:rPr>
         <w:t xml:space="preserve">section, a boulder sediment substrata section of the mainstem that is most susceptible to falling dry</w:t>
       </w:r>
       <w:r>
@@ -2706,13 +2784,727 @@
         <w:pStyle w:val="TableCaption"/>
       </w:pPr>
       <w:r>
+        <w:t xml:space="preserve">(#tab:funcFlowTermsTab_lifePeriods)</w:t>
+      </w:r>
+      <w:r>
+        <w:t xml:space="preserve">Explanation of time period definitions used in this analysis.</w:t>
+      </w:r>
+    </w:p>
+    <w:tbl xmlns:w="http://schemas.openxmlformats.org/wordprocessingml/2006/main" xmlns:r="http://schemas.openxmlformats.org/officeDocument/2006/relationships" xmlns:w14="http://schemas.microsoft.com/office/word/2010/wordml" xmlns:wp="http://schemas.openxmlformats.org/drawingml/2006/wordprocessingDrawing" xmlns:a="http://schemas.openxmlformats.org/drawingml/2006/main" xmlns:pic="http://schemas.openxmlformats.org/drawingml/2006/picture">
+      <w:tblPr>
+        <w:tblLayout w:type="fixed"/>
+        <w:jc w:val="center"/>
+        <w:tblLook w:firstRow="1" w:lastRow="0" w:firstColumn="0" w:lastColumn="0" w:noHBand="0" w:noVBand="1"/>
+      </w:tblPr>
+      <w:tblGrid>
+        <w:gridCol w:w="1080"/>
+        <w:gridCol w:w="2160"/>
+        <w:gridCol w:w="4608"/>
+      </w:tblGrid>
+      <w:tr>
+        <w:trPr>
+          <w:trHeight w:val="360" w:hRule="auto"/>
+          <w:tblHeader/>
+        </w:trPr>
+        header1
+        <w:tc>
+          <w:tcPr>
+            <w:tcBorders>
+              <w:bottom w:val="single" w:sz="12" w:space="0" w:color="666666"/>
+              <w:top w:val="single" w:sz="12" w:space="0" w:color="666666"/>
+              <w:left w:val="none" w:sz="0" w:space="0" w:color="000000"/>
+              <w:right w:val="none" w:sz="0" w:space="0" w:color="000000"/>
+            </w:tcBorders>
+            <w:shd w:val="clear" w:color="auto" w:fill="FFFFFF"/>
+            <w:tcMar>
+              <w:top w:w="0" w:type="dxa"/>
+              <w:bottom w:w="0" w:type="dxa"/>
+              <w:left w:w="0" w:type="dxa"/>
+              <w:right w:w="0" w:type="dxa"/>
+            </w:tcMar>
+            <w:vAlign w:val="center"/>
+          </w:tcPr>
+          <w:p>
+            <w:pPr>
+              <w:pStyle w:val="Normal"/>
+              <w:jc w:val="left"/>
+              <w:pBdr>
+                <w:bottom w:val="none" w:sz="0" w:space="0" w:color="000000"/>
+                <w:top w:val="none" w:sz="0" w:space="0" w:color="000000"/>
+                <w:left w:val="none" w:sz="0" w:space="0" w:color="000000"/>
+                <w:right w:val="none" w:sz="0" w:space="0" w:color="000000"/>
+              </w:pBdr>
+              <w:spacing w:after="100" w:before="100" w:line="240"/>
+              <w:ind w:left="100" w:right="100" w:firstLine="0" w:firstLineChars="0"/>
+            </w:pPr>
+            <w:r xmlns:w="http://schemas.openxmlformats.org/wordprocessingml/2006/main" xmlns:wp="http://schemas.openxmlformats.org/drawingml/2006/wordprocessingDrawing" xmlns:r="http://schemas.openxmlformats.org/officeDocument/2006/relationships" xmlns:w14="http://schemas.microsoft.com/office/word/2010/wordml">
+              <w:rPr>
+                <w:rFonts w:ascii="Arial" w:hAnsi="Arial" w:eastAsia="Arial" w:cs="Arial"/>
+                <w:i w:val="false"/>
+                <w:b w:val="false"/>
+                <w:u w:val="none"/>
+                <w:sz w:val="22"/>
+                <w:szCs w:val="22"/>
+                <w:color w:val="000000"/>
+              </w:rPr>
+              <w:t xml:space="preserve">Abbrev.</w:t>
+            </w:r>
+          </w:p>
+        </w:tc>
+        <w:tc>
+          <w:tcPr>
+            <w:tcBorders>
+              <w:bottom w:val="single" w:sz="12" w:space="0" w:color="666666"/>
+              <w:top w:val="single" w:sz="12" w:space="0" w:color="666666"/>
+              <w:left w:val="none" w:sz="0" w:space="0" w:color="000000"/>
+              <w:right w:val="none" w:sz="0" w:space="0" w:color="000000"/>
+            </w:tcBorders>
+            <w:shd w:val="clear" w:color="auto" w:fill="FFFFFF"/>
+            <w:tcMar>
+              <w:top w:w="0" w:type="dxa"/>
+              <w:bottom w:w="0" w:type="dxa"/>
+              <w:left w:w="0" w:type="dxa"/>
+              <w:right w:w="0" w:type="dxa"/>
+            </w:tcMar>
+            <w:vAlign w:val="center"/>
+          </w:tcPr>
+          <w:p>
+            <w:pPr>
+              <w:pStyle w:val="Normal"/>
+              <w:jc w:val="left"/>
+              <w:pBdr>
+                <w:bottom w:val="none" w:sz="0" w:space="0" w:color="000000"/>
+                <w:top w:val="none" w:sz="0" w:space="0" w:color="000000"/>
+                <w:left w:val="none" w:sz="0" w:space="0" w:color="000000"/>
+                <w:right w:val="none" w:sz="0" w:space="0" w:color="000000"/>
+              </w:pBdr>
+              <w:spacing w:after="100" w:before="100" w:line="240"/>
+              <w:ind w:left="100" w:right="100" w:firstLine="0" w:firstLineChars="0"/>
+            </w:pPr>
+            <w:r xmlns:w="http://schemas.openxmlformats.org/wordprocessingml/2006/main" xmlns:wp="http://schemas.openxmlformats.org/drawingml/2006/wordprocessingDrawing" xmlns:r="http://schemas.openxmlformats.org/officeDocument/2006/relationships" xmlns:w14="http://schemas.microsoft.com/office/word/2010/wordml">
+              <w:rPr>
+                <w:rFonts w:ascii="Arial" w:hAnsi="Arial" w:eastAsia="Arial" w:cs="Arial"/>
+                <w:i w:val="false"/>
+                <w:b w:val="false"/>
+                <w:u w:val="none"/>
+                <w:sz w:val="22"/>
+                <w:szCs w:val="22"/>
+                <w:color w:val="000000"/>
+              </w:rPr>
+              <w:t xml:space="preserve">Full Name</w:t>
+            </w:r>
+          </w:p>
+        </w:tc>
+        <w:tc>
+          <w:tcPr>
+            <w:tcBorders>
+              <w:bottom w:val="single" w:sz="12" w:space="0" w:color="666666"/>
+              <w:top w:val="single" w:sz="12" w:space="0" w:color="666666"/>
+              <w:left w:val="none" w:sz="0" w:space="0" w:color="000000"/>
+              <w:right w:val="none" w:sz="0" w:space="0" w:color="000000"/>
+            </w:tcBorders>
+            <w:shd w:val="clear" w:color="auto" w:fill="FFFFFF"/>
+            <w:tcMar>
+              <w:top w:w="0" w:type="dxa"/>
+              <w:bottom w:w="0" w:type="dxa"/>
+              <w:left w:w="0" w:type="dxa"/>
+              <w:right w:w="0" w:type="dxa"/>
+            </w:tcMar>
+            <w:vAlign w:val="center"/>
+          </w:tcPr>
+          <w:p>
+            <w:pPr>
+              <w:pStyle w:val="Normal"/>
+              <w:jc w:val="left"/>
+              <w:pBdr>
+                <w:bottom w:val="none" w:sz="0" w:space="0" w:color="000000"/>
+                <w:top w:val="none" w:sz="0" w:space="0" w:color="000000"/>
+                <w:left w:val="none" w:sz="0" w:space="0" w:color="000000"/>
+                <w:right w:val="none" w:sz="0" w:space="0" w:color="000000"/>
+              </w:pBdr>
+              <w:spacing w:after="100" w:before="100" w:line="240"/>
+              <w:ind w:left="100" w:right="100" w:firstLine="0" w:firstLineChars="0"/>
+            </w:pPr>
+            <w:r xmlns:w="http://schemas.openxmlformats.org/wordprocessingml/2006/main" xmlns:wp="http://schemas.openxmlformats.org/drawingml/2006/wordprocessingDrawing" xmlns:r="http://schemas.openxmlformats.org/officeDocument/2006/relationships" xmlns:w14="http://schemas.microsoft.com/office/word/2010/wordml">
+              <w:rPr>
+                <w:rFonts w:ascii="Arial" w:hAnsi="Arial" w:eastAsia="Arial" w:cs="Arial"/>
+                <w:i w:val="false"/>
+                <w:b w:val="false"/>
+                <w:u w:val="none"/>
+                <w:sz w:val="22"/>
+                <w:szCs w:val="22"/>
+                <w:color w:val="000000"/>
+              </w:rPr>
+              <w:t xml:space="preserve">Description</w:t>
+            </w:r>
+          </w:p>
+        </w:tc>
+      </w:tr>
+      <w:tr>
+        <w:trPr>
+          <w:trHeight w:val="360" w:hRule="auto"/>
+        </w:trPr>
+        body1
+        <w:tc>
+          <w:tcPr>
+            <w:tcBorders>
+              <w:bottom w:val="none" w:sz="0" w:space="0" w:color="000000"/>
+              <w:top w:val="single" w:sz="12" w:space="0" w:color="666666"/>
+              <w:left w:val="none" w:sz="0" w:space="0" w:color="000000"/>
+              <w:right w:val="none" w:sz="0" w:space="0" w:color="000000"/>
+            </w:tcBorders>
+            <w:shd w:val="clear" w:color="auto" w:fill="FFFFFF"/>
+            <w:tcMar>
+              <w:top w:w="0" w:type="dxa"/>
+              <w:bottom w:w="0" w:type="dxa"/>
+              <w:left w:w="0" w:type="dxa"/>
+              <w:right w:w="0" w:type="dxa"/>
+            </w:tcMar>
+            <w:vAlign w:val="center"/>
+          </w:tcPr>
+          <w:p>
+            <w:pPr>
+              <w:pStyle w:val="Normal"/>
+              <w:jc w:val="left"/>
+              <w:pBdr>
+                <w:bottom w:val="none" w:sz="0" w:space="0" w:color="000000"/>
+                <w:top w:val="none" w:sz="0" w:space="0" w:color="000000"/>
+                <w:left w:val="none" w:sz="0" w:space="0" w:color="000000"/>
+                <w:right w:val="none" w:sz="0" w:space="0" w:color="000000"/>
+              </w:pBdr>
+              <w:spacing w:after="100" w:before="100" w:line="240"/>
+              <w:ind w:left="100" w:right="100" w:firstLine="0" w:firstLineChars="0"/>
+            </w:pPr>
+            <w:r xmlns:w="http://schemas.openxmlformats.org/wordprocessingml/2006/main" xmlns:wp="http://schemas.openxmlformats.org/drawingml/2006/wordprocessingDrawing" xmlns:r="http://schemas.openxmlformats.org/officeDocument/2006/relationships" xmlns:w14="http://schemas.microsoft.com/office/word/2010/wordml">
+              <w:rPr>
+                <w:rFonts w:ascii="Arial" w:hAnsi="Arial" w:eastAsia="Arial" w:cs="Arial"/>
+                <w:i w:val="false"/>
+                <w:b w:val="false"/>
+                <w:u w:val="none"/>
+                <w:sz w:val="22"/>
+                <w:szCs w:val="22"/>
+                <w:color w:val="000000"/>
+              </w:rPr>
+              <w:t xml:space="preserve">BY</w:t>
+            </w:r>
+          </w:p>
+        </w:tc>
+        <w:tc>
+          <w:tcPr>
+            <w:tcBorders>
+              <w:bottom w:val="none" w:sz="0" w:space="0" w:color="000000"/>
+              <w:top w:val="single" w:sz="12" w:space="0" w:color="666666"/>
+              <w:left w:val="none" w:sz="0" w:space="0" w:color="000000"/>
+              <w:right w:val="none" w:sz="0" w:space="0" w:color="000000"/>
+            </w:tcBorders>
+            <w:shd w:val="clear" w:color="auto" w:fill="FFFFFF"/>
+            <w:tcMar>
+              <w:top w:w="0" w:type="dxa"/>
+              <w:bottom w:w="0" w:type="dxa"/>
+              <w:left w:w="0" w:type="dxa"/>
+              <w:right w:w="0" w:type="dxa"/>
+            </w:tcMar>
+            <w:vAlign w:val="center"/>
+          </w:tcPr>
+          <w:p>
+            <w:pPr>
+              <w:pStyle w:val="Normal"/>
+              <w:jc w:val="left"/>
+              <w:pBdr>
+                <w:bottom w:val="none" w:sz="0" w:space="0" w:color="000000"/>
+                <w:top w:val="none" w:sz="0" w:space="0" w:color="000000"/>
+                <w:left w:val="none" w:sz="0" w:space="0" w:color="000000"/>
+                <w:right w:val="none" w:sz="0" w:space="0" w:color="000000"/>
+              </w:pBdr>
+              <w:spacing w:after="100" w:before="100" w:line="240"/>
+              <w:ind w:left="100" w:right="100" w:firstLine="0" w:firstLineChars="0"/>
+            </w:pPr>
+            <w:r xmlns:w="http://schemas.openxmlformats.org/wordprocessingml/2006/main" xmlns:wp="http://schemas.openxmlformats.org/drawingml/2006/wordprocessingDrawing" xmlns:r="http://schemas.openxmlformats.org/officeDocument/2006/relationships" xmlns:w14="http://schemas.microsoft.com/office/word/2010/wordml">
+              <w:rPr>
+                <w:rFonts w:ascii="Arial" w:hAnsi="Arial" w:eastAsia="Arial" w:cs="Arial"/>
+                <w:i w:val="false"/>
+                <w:b w:val="false"/>
+                <w:u w:val="none"/>
+                <w:sz w:val="22"/>
+                <w:szCs w:val="22"/>
+                <w:color w:val="000000"/>
+              </w:rPr>
+              <w:t xml:space="preserve">Brood Year</w:t>
+            </w:r>
+          </w:p>
+        </w:tc>
+        <w:tc>
+          <w:tcPr>
+            <w:tcBorders>
+              <w:bottom w:val="none" w:sz="0" w:space="0" w:color="000000"/>
+              <w:top w:val="single" w:sz="12" w:space="0" w:color="666666"/>
+              <w:left w:val="none" w:sz="0" w:space="0" w:color="000000"/>
+              <w:right w:val="none" w:sz="0" w:space="0" w:color="000000"/>
+            </w:tcBorders>
+            <w:shd w:val="clear" w:color="auto" w:fill="FFFFFF"/>
+            <w:tcMar>
+              <w:top w:w="0" w:type="dxa"/>
+              <w:bottom w:w="0" w:type="dxa"/>
+              <w:left w:w="0" w:type="dxa"/>
+              <w:right w:w="0" w:type="dxa"/>
+            </w:tcMar>
+            <w:vAlign w:val="center"/>
+          </w:tcPr>
+          <w:p>
+            <w:pPr>
+              <w:pStyle w:val="Normal"/>
+              <w:jc w:val="left"/>
+              <w:pBdr>
+                <w:bottom w:val="none" w:sz="0" w:space="0" w:color="000000"/>
+                <w:top w:val="none" w:sz="0" w:space="0" w:color="000000"/>
+                <w:left w:val="none" w:sz="0" w:space="0" w:color="000000"/>
+                <w:right w:val="none" w:sz="0" w:space="0" w:color="000000"/>
+              </w:pBdr>
+              <w:spacing w:after="100" w:before="100" w:line="240"/>
+              <w:ind w:left="100" w:right="100" w:firstLine="0" w:firstLineChars="0"/>
+            </w:pPr>
+            <w:r xmlns:w="http://schemas.openxmlformats.org/wordprocessingml/2006/main" xmlns:wp="http://schemas.openxmlformats.org/drawingml/2006/wordprocessingDrawing" xmlns:r="http://schemas.openxmlformats.org/officeDocument/2006/relationships" xmlns:w14="http://schemas.microsoft.com/office/word/2010/wordml">
+              <w:rPr>
+                <w:rFonts w:ascii="Arial" w:hAnsi="Arial" w:eastAsia="Arial" w:cs="Arial"/>
+                <w:i w:val="false"/>
+                <w:b w:val="false"/>
+                <w:u w:val="none"/>
+                <w:sz w:val="22"/>
+                <w:szCs w:val="22"/>
+                <w:color w:val="000000"/>
+              </w:rPr>
+              <w:t xml:space="preserve">September-December window in which spawning occurs (by the parents of the designated cohort).</w:t>
+            </w:r>
+          </w:p>
+        </w:tc>
+      </w:tr>
+      <w:tr>
+        <w:trPr>
+          <w:trHeight w:val="360" w:hRule="auto"/>
+        </w:trPr>
+        body2
+        <w:tc>
+          <w:tcPr>
+            <w:tcBorders>
+              <w:bottom w:val="none" w:sz="0" w:space="0" w:color="000000"/>
+              <w:top w:val="none" w:sz="0" w:space="0" w:color="000000"/>
+              <w:left w:val="none" w:sz="0" w:space="0" w:color="000000"/>
+              <w:right w:val="none" w:sz="0" w:space="0" w:color="000000"/>
+            </w:tcBorders>
+            <w:shd w:val="clear" w:color="auto" w:fill="FFFFFF"/>
+            <w:tcMar>
+              <w:top w:w="0" w:type="dxa"/>
+              <w:bottom w:w="0" w:type="dxa"/>
+              <w:left w:w="0" w:type="dxa"/>
+              <w:right w:w="0" w:type="dxa"/>
+            </w:tcMar>
+            <w:vAlign w:val="center"/>
+          </w:tcPr>
+          <w:p>
+            <w:pPr>
+              <w:pStyle w:val="Normal"/>
+              <w:jc w:val="left"/>
+              <w:pBdr>
+                <w:bottom w:val="none" w:sz="0" w:space="0" w:color="000000"/>
+                <w:top w:val="none" w:sz="0" w:space="0" w:color="000000"/>
+                <w:left w:val="none" w:sz="0" w:space="0" w:color="000000"/>
+                <w:right w:val="none" w:sz="0" w:space="0" w:color="000000"/>
+              </w:pBdr>
+              <w:spacing w:after="100" w:before="100" w:line="240"/>
+              <w:ind w:left="100" w:right="100" w:firstLine="0" w:firstLineChars="0"/>
+            </w:pPr>
+            <w:r xmlns:w="http://schemas.openxmlformats.org/wordprocessingml/2006/main" xmlns:wp="http://schemas.openxmlformats.org/drawingml/2006/wordprocessingDrawing" xmlns:r="http://schemas.openxmlformats.org/officeDocument/2006/relationships" xmlns:w14="http://schemas.microsoft.com/office/word/2010/wordml">
+              <w:rPr>
+                <w:rFonts w:ascii="Arial" w:hAnsi="Arial" w:eastAsia="Arial" w:cs="Arial"/>
+                <w:i w:val="false"/>
+                <w:b w:val="false"/>
+                <w:u w:val="none"/>
+                <w:sz w:val="22"/>
+                <w:szCs w:val="22"/>
+                <w:color w:val="000000"/>
+              </w:rPr>
+              <w:t xml:space="preserve">RY</w:t>
+            </w:r>
+          </w:p>
+        </w:tc>
+        <w:tc>
+          <w:tcPr>
+            <w:tcBorders>
+              <w:bottom w:val="none" w:sz="0" w:space="0" w:color="000000"/>
+              <w:top w:val="none" w:sz="0" w:space="0" w:color="000000"/>
+              <w:left w:val="none" w:sz="0" w:space="0" w:color="000000"/>
+              <w:right w:val="none" w:sz="0" w:space="0" w:color="000000"/>
+            </w:tcBorders>
+            <w:shd w:val="clear" w:color="auto" w:fill="FFFFFF"/>
+            <w:tcMar>
+              <w:top w:w="0" w:type="dxa"/>
+              <w:bottom w:w="0" w:type="dxa"/>
+              <w:left w:w="0" w:type="dxa"/>
+              <w:right w:w="0" w:type="dxa"/>
+            </w:tcMar>
+            <w:vAlign w:val="center"/>
+          </w:tcPr>
+          <w:p>
+            <w:pPr>
+              <w:pStyle w:val="Normal"/>
+              <w:jc w:val="left"/>
+              <w:pBdr>
+                <w:bottom w:val="none" w:sz="0" w:space="0" w:color="000000"/>
+                <w:top w:val="none" w:sz="0" w:space="0" w:color="000000"/>
+                <w:left w:val="none" w:sz="0" w:space="0" w:color="000000"/>
+                <w:right w:val="none" w:sz="0" w:space="0" w:color="000000"/>
+              </w:pBdr>
+              <w:spacing w:after="100" w:before="100" w:line="240"/>
+              <w:ind w:left="100" w:right="100" w:firstLine="0" w:firstLineChars="0"/>
+            </w:pPr>
+            <w:r xmlns:w="http://schemas.openxmlformats.org/wordprocessingml/2006/main" xmlns:wp="http://schemas.openxmlformats.org/drawingml/2006/wordprocessingDrawing" xmlns:r="http://schemas.openxmlformats.org/officeDocument/2006/relationships" xmlns:w14="http://schemas.microsoft.com/office/word/2010/wordml">
+              <w:rPr>
+                <w:rFonts w:ascii="Arial" w:hAnsi="Arial" w:eastAsia="Arial" w:cs="Arial"/>
+                <w:i w:val="false"/>
+                <w:b w:val="false"/>
+                <w:u w:val="none"/>
+                <w:sz w:val="22"/>
+                <w:szCs w:val="22"/>
+                <w:color w:val="000000"/>
+              </w:rPr>
+              <w:t xml:space="preserve">Rearing Year</w:t>
+            </w:r>
+          </w:p>
+        </w:tc>
+        <w:tc>
+          <w:tcPr>
+            <w:tcBorders>
+              <w:bottom w:val="none" w:sz="0" w:space="0" w:color="000000"/>
+              <w:top w:val="none" w:sz="0" w:space="0" w:color="000000"/>
+              <w:left w:val="none" w:sz="0" w:space="0" w:color="000000"/>
+              <w:right w:val="none" w:sz="0" w:space="0" w:color="000000"/>
+            </w:tcBorders>
+            <w:shd w:val="clear" w:color="auto" w:fill="FFFFFF"/>
+            <w:tcMar>
+              <w:top w:w="0" w:type="dxa"/>
+              <w:bottom w:w="0" w:type="dxa"/>
+              <w:left w:w="0" w:type="dxa"/>
+              <w:right w:w="0" w:type="dxa"/>
+            </w:tcMar>
+            <w:vAlign w:val="center"/>
+          </w:tcPr>
+          <w:p>
+            <w:pPr>
+              <w:pStyle w:val="Normal"/>
+              <w:jc w:val="left"/>
+              <w:pBdr>
+                <w:bottom w:val="none" w:sz="0" w:space="0" w:color="000000"/>
+                <w:top w:val="none" w:sz="0" w:space="0" w:color="000000"/>
+                <w:left w:val="none" w:sz="0" w:space="0" w:color="000000"/>
+                <w:right w:val="none" w:sz="0" w:space="0" w:color="000000"/>
+              </w:pBdr>
+              <w:spacing w:after="100" w:before="100" w:line="240"/>
+              <w:ind w:left="100" w:right="100" w:firstLine="0" w:firstLineChars="0"/>
+            </w:pPr>
+            <w:r xmlns:w="http://schemas.openxmlformats.org/wordprocessingml/2006/main" xmlns:wp="http://schemas.openxmlformats.org/drawingml/2006/wordprocessingDrawing" xmlns:r="http://schemas.openxmlformats.org/officeDocument/2006/relationships" xmlns:w14="http://schemas.microsoft.com/office/word/2010/wordml">
+              <w:rPr>
+                <w:rFonts w:ascii="Arial" w:hAnsi="Arial" w:eastAsia="Arial" w:cs="Arial"/>
+                <w:i w:val="false"/>
+                <w:b w:val="false"/>
+                <w:u w:val="none"/>
+                <w:sz w:val="22"/>
+                <w:szCs w:val="22"/>
+                <w:color w:val="000000"/>
+              </w:rPr>
+              <w:t xml:space="preserve">January-December window during which a cohort hatches and rears in freshwater.</w:t>
+            </w:r>
+          </w:p>
+        </w:tc>
+      </w:tr>
+      <w:tr>
+        <w:trPr>
+          <w:trHeight w:val="360" w:hRule="auto"/>
+        </w:trPr>
+        body3
+        <w:tc>
+          <w:tcPr>
+            <w:tcBorders>
+              <w:bottom w:val="none" w:sz="0" w:space="0" w:color="000000"/>
+              <w:top w:val="none" w:sz="0" w:space="0" w:color="000000"/>
+              <w:left w:val="none" w:sz="0" w:space="0" w:color="000000"/>
+              <w:right w:val="none" w:sz="0" w:space="0" w:color="000000"/>
+            </w:tcBorders>
+            <w:shd w:val="clear" w:color="auto" w:fill="FFFFFF"/>
+            <w:tcMar>
+              <w:top w:w="0" w:type="dxa"/>
+              <w:bottom w:w="0" w:type="dxa"/>
+              <w:left w:w="0" w:type="dxa"/>
+              <w:right w:w="0" w:type="dxa"/>
+            </w:tcMar>
+            <w:vAlign w:val="center"/>
+          </w:tcPr>
+          <w:p>
+            <w:pPr>
+              <w:pStyle w:val="Normal"/>
+              <w:jc w:val="left"/>
+              <w:pBdr>
+                <w:bottom w:val="none" w:sz="0" w:space="0" w:color="000000"/>
+                <w:top w:val="none" w:sz="0" w:space="0" w:color="000000"/>
+                <w:left w:val="none" w:sz="0" w:space="0" w:color="000000"/>
+                <w:right w:val="none" w:sz="0" w:space="0" w:color="000000"/>
+              </w:pBdr>
+              <w:spacing w:after="100" w:before="100" w:line="240"/>
+              <w:ind w:left="100" w:right="100" w:firstLine="0" w:firstLineChars="0"/>
+            </w:pPr>
+            <w:r xmlns:w="http://schemas.openxmlformats.org/wordprocessingml/2006/main" xmlns:wp="http://schemas.openxmlformats.org/drawingml/2006/wordprocessingDrawing" xmlns:r="http://schemas.openxmlformats.org/officeDocument/2006/relationships" xmlns:w14="http://schemas.microsoft.com/office/word/2010/wordml">
+              <w:rPr>
+                <w:rFonts w:ascii="Arial" w:hAnsi="Arial" w:eastAsia="Arial" w:cs="Arial"/>
+                <w:i w:val="false"/>
+                <w:b w:val="false"/>
+                <w:u w:val="none"/>
+                <w:sz w:val="22"/>
+                <w:szCs w:val="22"/>
+                <w:color w:val="000000"/>
+              </w:rPr>
+              <w:t xml:space="preserve">SY</w:t>
+            </w:r>
+          </w:p>
+        </w:tc>
+        <w:tc>
+          <w:tcPr>
+            <w:tcBorders>
+              <w:bottom w:val="none" w:sz="0" w:space="0" w:color="000000"/>
+              <w:top w:val="none" w:sz="0" w:space="0" w:color="000000"/>
+              <w:left w:val="none" w:sz="0" w:space="0" w:color="000000"/>
+              <w:right w:val="none" w:sz="0" w:space="0" w:color="000000"/>
+            </w:tcBorders>
+            <w:shd w:val="clear" w:color="auto" w:fill="FFFFFF"/>
+            <w:tcMar>
+              <w:top w:w="0" w:type="dxa"/>
+              <w:bottom w:w="0" w:type="dxa"/>
+              <w:left w:w="0" w:type="dxa"/>
+              <w:right w:w="0" w:type="dxa"/>
+            </w:tcMar>
+            <w:vAlign w:val="center"/>
+          </w:tcPr>
+          <w:p>
+            <w:pPr>
+              <w:pStyle w:val="Normal"/>
+              <w:jc w:val="left"/>
+              <w:pBdr>
+                <w:bottom w:val="none" w:sz="0" w:space="0" w:color="000000"/>
+                <w:top w:val="none" w:sz="0" w:space="0" w:color="000000"/>
+                <w:left w:val="none" w:sz="0" w:space="0" w:color="000000"/>
+                <w:right w:val="none" w:sz="0" w:space="0" w:color="000000"/>
+              </w:pBdr>
+              <w:spacing w:after="100" w:before="100" w:line="240"/>
+              <w:ind w:left="100" w:right="100" w:firstLine="0" w:firstLineChars="0"/>
+            </w:pPr>
+            <w:r xmlns:w="http://schemas.openxmlformats.org/wordprocessingml/2006/main" xmlns:wp="http://schemas.openxmlformats.org/drawingml/2006/wordprocessingDrawing" xmlns:r="http://schemas.openxmlformats.org/officeDocument/2006/relationships" xmlns:w14="http://schemas.microsoft.com/office/word/2010/wordml">
+              <w:rPr>
+                <w:rFonts w:ascii="Arial" w:hAnsi="Arial" w:eastAsia="Arial" w:cs="Arial"/>
+                <w:i w:val="false"/>
+                <w:b w:val="false"/>
+                <w:u w:val="none"/>
+                <w:sz w:val="22"/>
+                <w:szCs w:val="22"/>
+                <w:color w:val="000000"/>
+              </w:rPr>
+              <w:t xml:space="preserve">Smolt Year</w:t>
+            </w:r>
+          </w:p>
+        </w:tc>
+        <w:tc>
+          <w:tcPr>
+            <w:tcBorders>
+              <w:bottom w:val="none" w:sz="0" w:space="0" w:color="000000"/>
+              <w:top w:val="none" w:sz="0" w:space="0" w:color="000000"/>
+              <w:left w:val="none" w:sz="0" w:space="0" w:color="000000"/>
+              <w:right w:val="none" w:sz="0" w:space="0" w:color="000000"/>
+            </w:tcBorders>
+            <w:shd w:val="clear" w:color="auto" w:fill="FFFFFF"/>
+            <w:tcMar>
+              <w:top w:w="0" w:type="dxa"/>
+              <w:bottom w:w="0" w:type="dxa"/>
+              <w:left w:w="0" w:type="dxa"/>
+              <w:right w:w="0" w:type="dxa"/>
+            </w:tcMar>
+            <w:vAlign w:val="center"/>
+          </w:tcPr>
+          <w:p>
+            <w:pPr>
+              <w:pStyle w:val="Normal"/>
+              <w:jc w:val="left"/>
+              <w:pBdr>
+                <w:bottom w:val="none" w:sz="0" w:space="0" w:color="000000"/>
+                <w:top w:val="none" w:sz="0" w:space="0" w:color="000000"/>
+                <w:left w:val="none" w:sz="0" w:space="0" w:color="000000"/>
+                <w:right w:val="none" w:sz="0" w:space="0" w:color="000000"/>
+              </w:pBdr>
+              <w:spacing w:after="100" w:before="100" w:line="240"/>
+              <w:ind w:left="100" w:right="100" w:firstLine="0" w:firstLineChars="0"/>
+            </w:pPr>
+            <w:r xmlns:w="http://schemas.openxmlformats.org/wordprocessingml/2006/main" xmlns:wp="http://schemas.openxmlformats.org/drawingml/2006/wordprocessingDrawing" xmlns:r="http://schemas.openxmlformats.org/officeDocument/2006/relationships" xmlns:w14="http://schemas.microsoft.com/office/word/2010/wordml">
+              <w:rPr>
+                <w:rFonts w:ascii="Arial" w:hAnsi="Arial" w:eastAsia="Arial" w:cs="Arial"/>
+                <w:i w:val="false"/>
+                <w:b w:val="false"/>
+                <w:u w:val="none"/>
+                <w:sz w:val="22"/>
+                <w:szCs w:val="22"/>
+                <w:color w:val="000000"/>
+              </w:rPr>
+              <w:t xml:space="preserve">January-July window during which a cohort grows in freshwater and outmigrates to the ocean.</w:t>
+            </w:r>
+          </w:p>
+        </w:tc>
+      </w:tr>
+      <w:tr>
+        <w:trPr>
+          <w:trHeight w:val="360" w:hRule="auto"/>
+        </w:trPr>
+        body4
+        <w:tc>
+          <w:tcPr>
+            <w:tcBorders>
+              <w:bottom w:val="single" w:sz="12" w:space="0" w:color="666666"/>
+              <w:top w:val="none" w:sz="0" w:space="0" w:color="000000"/>
+              <w:left w:val="none" w:sz="0" w:space="0" w:color="000000"/>
+              <w:right w:val="none" w:sz="0" w:space="0" w:color="000000"/>
+            </w:tcBorders>
+            <w:shd w:val="clear" w:color="auto" w:fill="FFFFFF"/>
+            <w:tcMar>
+              <w:top w:w="0" w:type="dxa"/>
+              <w:bottom w:w="0" w:type="dxa"/>
+              <w:left w:w="0" w:type="dxa"/>
+              <w:right w:w="0" w:type="dxa"/>
+            </w:tcMar>
+            <w:vAlign w:val="center"/>
+          </w:tcPr>
+          <w:p>
+            <w:pPr>
+              <w:pStyle w:val="Normal"/>
+              <w:jc w:val="left"/>
+              <w:pBdr>
+                <w:bottom w:val="none" w:sz="0" w:space="0" w:color="000000"/>
+                <w:top w:val="none" w:sz="0" w:space="0" w:color="000000"/>
+                <w:left w:val="none" w:sz="0" w:space="0" w:color="000000"/>
+                <w:right w:val="none" w:sz="0" w:space="0" w:color="000000"/>
+              </w:pBdr>
+              <w:spacing w:after="100" w:before="100" w:line="240"/>
+              <w:ind w:left="100" w:right="100" w:firstLine="0" w:firstLineChars="0"/>
+            </w:pPr>
+            <w:r xmlns:w="http://schemas.openxmlformats.org/wordprocessingml/2006/main" xmlns:wp="http://schemas.openxmlformats.org/drawingml/2006/wordprocessingDrawing" xmlns:r="http://schemas.openxmlformats.org/officeDocument/2006/relationships" xmlns:w14="http://schemas.microsoft.com/office/word/2010/wordml">
+              <w:rPr>
+                <w:rFonts w:ascii="Arial" w:hAnsi="Arial" w:eastAsia="Arial" w:cs="Arial"/>
+                <w:i w:val="false"/>
+                <w:b w:val="false"/>
+                <w:u w:val="none"/>
+                <w:sz w:val="22"/>
+                <w:szCs w:val="22"/>
+                <w:color w:val="000000"/>
+              </w:rPr>
+              <w:t xml:space="preserve">CFLP</w:t>
+            </w:r>
+          </w:p>
+        </w:tc>
+        <w:tc>
+          <w:tcPr>
+            <w:tcBorders>
+              <w:bottom w:val="single" w:sz="12" w:space="0" w:color="666666"/>
+              <w:top w:val="none" w:sz="0" w:space="0" w:color="000000"/>
+              <w:left w:val="none" w:sz="0" w:space="0" w:color="000000"/>
+              <w:right w:val="none" w:sz="0" w:space="0" w:color="000000"/>
+            </w:tcBorders>
+            <w:shd w:val="clear" w:color="auto" w:fill="FFFFFF"/>
+            <w:tcMar>
+              <w:top w:w="0" w:type="dxa"/>
+              <w:bottom w:w="0" w:type="dxa"/>
+              <w:left w:w="0" w:type="dxa"/>
+              <w:right w:w="0" w:type="dxa"/>
+            </w:tcMar>
+            <w:vAlign w:val="center"/>
+          </w:tcPr>
+          <w:p>
+            <w:pPr>
+              <w:pStyle w:val="Normal"/>
+              <w:jc w:val="left"/>
+              <w:pBdr>
+                <w:bottom w:val="none" w:sz="0" w:space="0" w:color="000000"/>
+                <w:top w:val="none" w:sz="0" w:space="0" w:color="000000"/>
+                <w:left w:val="none" w:sz="0" w:space="0" w:color="000000"/>
+                <w:right w:val="none" w:sz="0" w:space="0" w:color="000000"/>
+              </w:pBdr>
+              <w:spacing w:after="100" w:before="100" w:line="240"/>
+              <w:ind w:left="100" w:right="100" w:firstLine="0" w:firstLineChars="0"/>
+            </w:pPr>
+            <w:r xmlns:w="http://schemas.openxmlformats.org/wordprocessingml/2006/main" xmlns:wp="http://schemas.openxmlformats.org/drawingml/2006/wordprocessingDrawing" xmlns:r="http://schemas.openxmlformats.org/officeDocument/2006/relationships" xmlns:w14="http://schemas.microsoft.com/office/word/2010/wordml">
+              <w:rPr>
+                <w:rFonts w:ascii="Arial" w:hAnsi="Arial" w:eastAsia="Arial" w:cs="Arial"/>
+                <w:i w:val="false"/>
+                <w:b w:val="false"/>
+                <w:u w:val="none"/>
+                <w:sz w:val="22"/>
+                <w:szCs w:val="22"/>
+                <w:color w:val="000000"/>
+              </w:rPr>
+              <w:t xml:space="preserve">Coho Freshwater Life Period</w:t>
+            </w:r>
+          </w:p>
+        </w:tc>
+        <w:tc>
+          <w:tcPr>
+            <w:tcBorders>
+              <w:bottom w:val="single" w:sz="12" w:space="0" w:color="666666"/>
+              <w:top w:val="none" w:sz="0" w:space="0" w:color="000000"/>
+              <w:left w:val="none" w:sz="0" w:space="0" w:color="000000"/>
+              <w:right w:val="none" w:sz="0" w:space="0" w:color="000000"/>
+            </w:tcBorders>
+            <w:shd w:val="clear" w:color="auto" w:fill="FFFFFF"/>
+            <w:tcMar>
+              <w:top w:w="0" w:type="dxa"/>
+              <w:bottom w:w="0" w:type="dxa"/>
+              <w:left w:w="0" w:type="dxa"/>
+              <w:right w:w="0" w:type="dxa"/>
+            </w:tcMar>
+            <w:vAlign w:val="center"/>
+          </w:tcPr>
+          <w:p>
+            <w:pPr>
+              <w:pStyle w:val="Normal"/>
+              <w:jc w:val="left"/>
+              <w:pBdr>
+                <w:bottom w:val="none" w:sz="0" w:space="0" w:color="000000"/>
+                <w:top w:val="none" w:sz="0" w:space="0" w:color="000000"/>
+                <w:left w:val="none" w:sz="0" w:space="0" w:color="000000"/>
+                <w:right w:val="none" w:sz="0" w:space="0" w:color="000000"/>
+              </w:pBdr>
+              <w:spacing w:after="100" w:before="100" w:line="240"/>
+              <w:ind w:left="100" w:right="100" w:firstLine="0" w:firstLineChars="0"/>
+            </w:pPr>
+            <w:r xmlns:w="http://schemas.openxmlformats.org/wordprocessingml/2006/main" xmlns:wp="http://schemas.openxmlformats.org/drawingml/2006/wordprocessingDrawing" xmlns:r="http://schemas.openxmlformats.org/officeDocument/2006/relationships" xmlns:w14="http://schemas.microsoft.com/office/word/2010/wordml">
+              <w:rPr>
+                <w:rFonts w:ascii="Arial" w:hAnsi="Arial" w:eastAsia="Arial" w:cs="Arial"/>
+                <w:i w:val="false"/>
+                <w:b w:val="false"/>
+                <w:u w:val="none"/>
+                <w:sz w:val="22"/>
+                <w:szCs w:val="22"/>
+                <w:color w:val="000000"/>
+              </w:rPr>
+              <w:t xml:space="preserve">The (conservatively wide) 21-month window, September through July, in which members of a cohort or the cohort's spawning parents are present in the freshwater system.</w:t>
+            </w:r>
+          </w:p>
+        </w:tc>
+      </w:tr>
+    </w:tbl>
+    <w:p>
+      <w:pPr>
+        <w:pStyle w:val="TableCaption"/>
+      </w:pPr>
+      <w:r>
         <w:t xml:space="preserve">Table 1:</w:t>
       </w:r>
       <w:r>
         <w:t xml:space="preserve"> </w:t>
       </w:r>
       <w:r>
-        <w:t xml:space="preserve">Explanation of time period definitions and hydrologic metrics used in this analysis. Each type of metric, for each threshold value (e.g., 100 cfs or 50th flow percentile), produces one value per water year.</w:t>
+        <w:t xml:space="preserve">Explanation of hydrologic metrics used in this analysis. Each type of metric, for each threshold value (e.g., 100 cfs or 50th flow percentile), produces one value per water year.</w:t>
       </w:r>
     </w:p>
     <w:tbl xmlns:w="http://schemas.openxmlformats.org/wordprocessingml/2006/main" xmlns:r="http://schemas.openxmlformats.org/officeDocument/2006/relationships" xmlns:w14="http://schemas.microsoft.com/office/word/2010/wordml" xmlns:wp="http://schemas.openxmlformats.org/drawingml/2006/wordprocessingDrawing" xmlns:a="http://schemas.openxmlformats.org/drawingml/2006/main" xmlns:pic="http://schemas.openxmlformats.org/drawingml/2006/picture">
@@ -2955,7 +3747,7 @@
                 <w:szCs w:val="22"/>
                 <w:color w:val="000000"/>
               </w:rPr>
-              <w:t xml:space="preserve">BY</w:t>
+              <w:t xml:space="preserve">recon</w:t>
             </w:r>
           </w:p>
         </w:tc>
@@ -2999,7 +3791,7 @@
                 <w:szCs w:val="22"/>
                 <w:color w:val="000000"/>
               </w:rPr>
-              <w:t xml:space="preserve">Brood Year</w:t>
+              <w:t xml:space="preserve">River Reconnection Day (for a given life stage and threshold)</w:t>
             </w:r>
           </w:p>
         </w:tc>
@@ -3043,7 +3835,7 @@
                 <w:szCs w:val="22"/>
                 <w:color w:val="000000"/>
               </w:rPr>
-              <w:t xml:space="preserve">--</w:t>
+              <w:t xml:space="preserve">10, 15, 20, 50, 80, and 100 cfs</w:t>
             </w:r>
           </w:p>
         </w:tc>
@@ -3052,734 +3844,6 @@
             <w:tcBorders>
               <w:bottom w:val="none" w:sz="0" w:space="0" w:color="000000"/>
               <w:top w:val="single" w:sz="12" w:space="0" w:color="666666"/>
-              <w:left w:val="none" w:sz="0" w:space="0" w:color="000000"/>
-              <w:right w:val="none" w:sz="0" w:space="0" w:color="000000"/>
-            </w:tcBorders>
-            <w:shd w:val="clear" w:color="auto" w:fill="FFFFFF"/>
-            <w:tcMar>
-              <w:top w:w="0" w:type="dxa"/>
-              <w:bottom w:w="0" w:type="dxa"/>
-              <w:left w:w="0" w:type="dxa"/>
-              <w:right w:w="0" w:type="dxa"/>
-            </w:tcMar>
-            <w:vAlign w:val="center"/>
-          </w:tcPr>
-          <w:p>
-            <w:pPr>
-              <w:pStyle w:val="Normal"/>
-              <w:jc w:val="left"/>
-              <w:pBdr>
-                <w:bottom w:val="none" w:sz="0" w:space="0" w:color="000000"/>
-                <w:top w:val="none" w:sz="0" w:space="0" w:color="000000"/>
-                <w:left w:val="none" w:sz="0" w:space="0" w:color="000000"/>
-                <w:right w:val="none" w:sz="0" w:space="0" w:color="000000"/>
-              </w:pBdr>
-              <w:spacing w:after="100" w:before="100" w:line="240"/>
-              <w:ind w:left="100" w:right="100" w:firstLine="0" w:firstLineChars="0"/>
-            </w:pPr>
-            <w:r xmlns:w="http://schemas.openxmlformats.org/wordprocessingml/2006/main" xmlns:wp="http://schemas.openxmlformats.org/drawingml/2006/wordprocessingDrawing" xmlns:r="http://schemas.openxmlformats.org/officeDocument/2006/relationships" xmlns:w14="http://schemas.microsoft.com/office/word/2010/wordml">
-              <w:rPr>
-                <w:rFonts w:ascii="Arial" w:hAnsi="Arial" w:eastAsia="Arial" w:cs="Arial"/>
-                <w:i w:val="false"/>
-                <w:b w:val="false"/>
-                <w:u w:val="none"/>
-                <w:sz w:val="22"/>
-                <w:szCs w:val="22"/>
-                <w:color w:val="000000"/>
-              </w:rPr>
-              <w:t xml:space="preserve">September-December window in which spawning occurs (by the parents of the designated cohort).</w:t>
-            </w:r>
-          </w:p>
-        </w:tc>
-      </w:tr>
-      <w:tr>
-        <w:trPr>
-          <w:trHeight w:val="360" w:hRule="auto"/>
-        </w:trPr>
-        body 2
-        <w:tc>
-          <w:tcPr>
-            <w:tcBorders>
-              <w:bottom w:val="none" w:sz="0" w:space="0" w:color="000000"/>
-              <w:top w:val="none" w:sz="0" w:space="0" w:color="000000"/>
-              <w:left w:val="none" w:sz="0" w:space="0" w:color="000000"/>
-              <w:right w:val="none" w:sz="0" w:space="0" w:color="000000"/>
-            </w:tcBorders>
-            <w:shd w:val="clear" w:color="auto" w:fill="FFFFFF"/>
-            <w:tcMar>
-              <w:top w:w="0" w:type="dxa"/>
-              <w:bottom w:w="0" w:type="dxa"/>
-              <w:left w:w="0" w:type="dxa"/>
-              <w:right w:w="0" w:type="dxa"/>
-            </w:tcMar>
-            <w:vAlign w:val="center"/>
-          </w:tcPr>
-          <w:p>
-            <w:pPr>
-              <w:pStyle w:val="Normal"/>
-              <w:jc w:val="left"/>
-              <w:pBdr>
-                <w:bottom w:val="none" w:sz="0" w:space="0" w:color="000000"/>
-                <w:top w:val="none" w:sz="0" w:space="0" w:color="000000"/>
-                <w:left w:val="none" w:sz="0" w:space="0" w:color="000000"/>
-                <w:right w:val="none" w:sz="0" w:space="0" w:color="000000"/>
-              </w:pBdr>
-              <w:spacing w:after="100" w:before="100" w:line="240"/>
-              <w:ind w:left="100" w:right="100" w:firstLine="0" w:firstLineChars="0"/>
-            </w:pPr>
-            <w:r xmlns:w="http://schemas.openxmlformats.org/wordprocessingml/2006/main" xmlns:wp="http://schemas.openxmlformats.org/drawingml/2006/wordprocessingDrawing" xmlns:r="http://schemas.openxmlformats.org/officeDocument/2006/relationships" xmlns:w14="http://schemas.microsoft.com/office/word/2010/wordml">
-              <w:rPr>
-                <w:rFonts w:ascii="Arial" w:hAnsi="Arial" w:eastAsia="Arial" w:cs="Arial"/>
-                <w:i w:val="false"/>
-                <w:b w:val="false"/>
-                <w:u w:val="none"/>
-                <w:sz w:val="22"/>
-                <w:szCs w:val="22"/>
-                <w:color w:val="000000"/>
-              </w:rPr>
-              <w:t xml:space="preserve">RY</w:t>
-            </w:r>
-          </w:p>
-        </w:tc>
-        <w:tc>
-          <w:tcPr>
-            <w:tcBorders>
-              <w:bottom w:val="none" w:sz="0" w:space="0" w:color="000000"/>
-              <w:top w:val="none" w:sz="0" w:space="0" w:color="000000"/>
-              <w:left w:val="none" w:sz="0" w:space="0" w:color="000000"/>
-              <w:right w:val="none" w:sz="0" w:space="0" w:color="000000"/>
-            </w:tcBorders>
-            <w:shd w:val="clear" w:color="auto" w:fill="FFFFFF"/>
-            <w:tcMar>
-              <w:top w:w="0" w:type="dxa"/>
-              <w:bottom w:w="0" w:type="dxa"/>
-              <w:left w:w="0" w:type="dxa"/>
-              <w:right w:w="0" w:type="dxa"/>
-            </w:tcMar>
-            <w:vAlign w:val="center"/>
-          </w:tcPr>
-          <w:p>
-            <w:pPr>
-              <w:pStyle w:val="Normal"/>
-              <w:jc w:val="left"/>
-              <w:pBdr>
-                <w:bottom w:val="none" w:sz="0" w:space="0" w:color="000000"/>
-                <w:top w:val="none" w:sz="0" w:space="0" w:color="000000"/>
-                <w:left w:val="none" w:sz="0" w:space="0" w:color="000000"/>
-                <w:right w:val="none" w:sz="0" w:space="0" w:color="000000"/>
-              </w:pBdr>
-              <w:spacing w:after="100" w:before="100" w:line="240"/>
-              <w:ind w:left="100" w:right="100" w:firstLine="0" w:firstLineChars="0"/>
-            </w:pPr>
-            <w:r xmlns:w="http://schemas.openxmlformats.org/wordprocessingml/2006/main" xmlns:wp="http://schemas.openxmlformats.org/drawingml/2006/wordprocessingDrawing" xmlns:r="http://schemas.openxmlformats.org/officeDocument/2006/relationships" xmlns:w14="http://schemas.microsoft.com/office/word/2010/wordml">
-              <w:rPr>
-                <w:rFonts w:ascii="Arial" w:hAnsi="Arial" w:eastAsia="Arial" w:cs="Arial"/>
-                <w:i w:val="false"/>
-                <w:b w:val="false"/>
-                <w:u w:val="none"/>
-                <w:sz w:val="22"/>
-                <w:szCs w:val="22"/>
-                <w:color w:val="000000"/>
-              </w:rPr>
-              <w:t xml:space="preserve">Rearing Year</w:t>
-            </w:r>
-          </w:p>
-        </w:tc>
-        <w:tc>
-          <w:tcPr>
-            <w:tcBorders>
-              <w:bottom w:val="none" w:sz="0" w:space="0" w:color="000000"/>
-              <w:top w:val="none" w:sz="0" w:space="0" w:color="000000"/>
-              <w:left w:val="none" w:sz="0" w:space="0" w:color="000000"/>
-              <w:right w:val="none" w:sz="0" w:space="0" w:color="000000"/>
-            </w:tcBorders>
-            <w:shd w:val="clear" w:color="auto" w:fill="FFFFFF"/>
-            <w:tcMar>
-              <w:top w:w="0" w:type="dxa"/>
-              <w:bottom w:w="0" w:type="dxa"/>
-              <w:left w:w="0" w:type="dxa"/>
-              <w:right w:w="0" w:type="dxa"/>
-            </w:tcMar>
-            <w:vAlign w:val="center"/>
-          </w:tcPr>
-          <w:p>
-            <w:pPr>
-              <w:pStyle w:val="Normal"/>
-              <w:jc w:val="left"/>
-              <w:pBdr>
-                <w:bottom w:val="none" w:sz="0" w:space="0" w:color="000000"/>
-                <w:top w:val="none" w:sz="0" w:space="0" w:color="000000"/>
-                <w:left w:val="none" w:sz="0" w:space="0" w:color="000000"/>
-                <w:right w:val="none" w:sz="0" w:space="0" w:color="000000"/>
-              </w:pBdr>
-              <w:spacing w:after="100" w:before="100" w:line="240"/>
-              <w:ind w:left="100" w:right="100" w:firstLine="0" w:firstLineChars="0"/>
-            </w:pPr>
-            <w:r xmlns:w="http://schemas.openxmlformats.org/wordprocessingml/2006/main" xmlns:wp="http://schemas.openxmlformats.org/drawingml/2006/wordprocessingDrawing" xmlns:r="http://schemas.openxmlformats.org/officeDocument/2006/relationships" xmlns:w14="http://schemas.microsoft.com/office/word/2010/wordml">
-              <w:rPr>
-                <w:rFonts w:ascii="Arial" w:hAnsi="Arial" w:eastAsia="Arial" w:cs="Arial"/>
-                <w:i w:val="false"/>
-                <w:b w:val="false"/>
-                <w:u w:val="none"/>
-                <w:sz w:val="22"/>
-                <w:szCs w:val="22"/>
-                <w:color w:val="000000"/>
-              </w:rPr>
-              <w:t xml:space="preserve">--</w:t>
-            </w:r>
-          </w:p>
-        </w:tc>
-        <w:tc>
-          <w:tcPr>
-            <w:tcBorders>
-              <w:bottom w:val="none" w:sz="0" w:space="0" w:color="000000"/>
-              <w:top w:val="none" w:sz="0" w:space="0" w:color="000000"/>
-              <w:left w:val="none" w:sz="0" w:space="0" w:color="000000"/>
-              <w:right w:val="none" w:sz="0" w:space="0" w:color="000000"/>
-            </w:tcBorders>
-            <w:shd w:val="clear" w:color="auto" w:fill="FFFFFF"/>
-            <w:tcMar>
-              <w:top w:w="0" w:type="dxa"/>
-              <w:bottom w:w="0" w:type="dxa"/>
-              <w:left w:w="0" w:type="dxa"/>
-              <w:right w:w="0" w:type="dxa"/>
-            </w:tcMar>
-            <w:vAlign w:val="center"/>
-          </w:tcPr>
-          <w:p>
-            <w:pPr>
-              <w:pStyle w:val="Normal"/>
-              <w:jc w:val="left"/>
-              <w:pBdr>
-                <w:bottom w:val="none" w:sz="0" w:space="0" w:color="000000"/>
-                <w:top w:val="none" w:sz="0" w:space="0" w:color="000000"/>
-                <w:left w:val="none" w:sz="0" w:space="0" w:color="000000"/>
-                <w:right w:val="none" w:sz="0" w:space="0" w:color="000000"/>
-              </w:pBdr>
-              <w:spacing w:after="100" w:before="100" w:line="240"/>
-              <w:ind w:left="100" w:right="100" w:firstLine="0" w:firstLineChars="0"/>
-            </w:pPr>
-            <w:r xmlns:w="http://schemas.openxmlformats.org/wordprocessingml/2006/main" xmlns:wp="http://schemas.openxmlformats.org/drawingml/2006/wordprocessingDrawing" xmlns:r="http://schemas.openxmlformats.org/officeDocument/2006/relationships" xmlns:w14="http://schemas.microsoft.com/office/word/2010/wordml">
-              <w:rPr>
-                <w:rFonts w:ascii="Arial" w:hAnsi="Arial" w:eastAsia="Arial" w:cs="Arial"/>
-                <w:i w:val="false"/>
-                <w:b w:val="false"/>
-                <w:u w:val="none"/>
-                <w:sz w:val="22"/>
-                <w:szCs w:val="22"/>
-                <w:color w:val="000000"/>
-              </w:rPr>
-              <w:t xml:space="preserve">January-December window during which a cohort hatches and rears in freshwater.</w:t>
-            </w:r>
-          </w:p>
-        </w:tc>
-      </w:tr>
-      <w:tr>
-        <w:trPr>
-          <w:trHeight w:val="360" w:hRule="auto"/>
-        </w:trPr>
-        body 3
-        <w:tc>
-          <w:tcPr>
-            <w:tcBorders>
-              <w:bottom w:val="none" w:sz="0" w:space="0" w:color="000000"/>
-              <w:top w:val="none" w:sz="0" w:space="0" w:color="000000"/>
-              <w:left w:val="none" w:sz="0" w:space="0" w:color="000000"/>
-              <w:right w:val="none" w:sz="0" w:space="0" w:color="000000"/>
-            </w:tcBorders>
-            <w:shd w:val="clear" w:color="auto" w:fill="FFFFFF"/>
-            <w:tcMar>
-              <w:top w:w="0" w:type="dxa"/>
-              <w:bottom w:w="0" w:type="dxa"/>
-              <w:left w:w="0" w:type="dxa"/>
-              <w:right w:w="0" w:type="dxa"/>
-            </w:tcMar>
-            <w:vAlign w:val="center"/>
-          </w:tcPr>
-          <w:p>
-            <w:pPr>
-              <w:pStyle w:val="Normal"/>
-              <w:jc w:val="left"/>
-              <w:pBdr>
-                <w:bottom w:val="none" w:sz="0" w:space="0" w:color="000000"/>
-                <w:top w:val="none" w:sz="0" w:space="0" w:color="000000"/>
-                <w:left w:val="none" w:sz="0" w:space="0" w:color="000000"/>
-                <w:right w:val="none" w:sz="0" w:space="0" w:color="000000"/>
-              </w:pBdr>
-              <w:spacing w:after="100" w:before="100" w:line="240"/>
-              <w:ind w:left="100" w:right="100" w:firstLine="0" w:firstLineChars="0"/>
-            </w:pPr>
-            <w:r xmlns:w="http://schemas.openxmlformats.org/wordprocessingml/2006/main" xmlns:wp="http://schemas.openxmlformats.org/drawingml/2006/wordprocessingDrawing" xmlns:r="http://schemas.openxmlformats.org/officeDocument/2006/relationships" xmlns:w14="http://schemas.microsoft.com/office/word/2010/wordml">
-              <w:rPr>
-                <w:rFonts w:ascii="Arial" w:hAnsi="Arial" w:eastAsia="Arial" w:cs="Arial"/>
-                <w:i w:val="false"/>
-                <w:b w:val="false"/>
-                <w:u w:val="none"/>
-                <w:sz w:val="22"/>
-                <w:szCs w:val="22"/>
-                <w:color w:val="000000"/>
-              </w:rPr>
-              <w:t xml:space="preserve">SY</w:t>
-            </w:r>
-          </w:p>
-        </w:tc>
-        <w:tc>
-          <w:tcPr>
-            <w:tcBorders>
-              <w:bottom w:val="none" w:sz="0" w:space="0" w:color="000000"/>
-              <w:top w:val="none" w:sz="0" w:space="0" w:color="000000"/>
-              <w:left w:val="none" w:sz="0" w:space="0" w:color="000000"/>
-              <w:right w:val="none" w:sz="0" w:space="0" w:color="000000"/>
-            </w:tcBorders>
-            <w:shd w:val="clear" w:color="auto" w:fill="FFFFFF"/>
-            <w:tcMar>
-              <w:top w:w="0" w:type="dxa"/>
-              <w:bottom w:w="0" w:type="dxa"/>
-              <w:left w:w="0" w:type="dxa"/>
-              <w:right w:w="0" w:type="dxa"/>
-            </w:tcMar>
-            <w:vAlign w:val="center"/>
-          </w:tcPr>
-          <w:p>
-            <w:pPr>
-              <w:pStyle w:val="Normal"/>
-              <w:jc w:val="left"/>
-              <w:pBdr>
-                <w:bottom w:val="none" w:sz="0" w:space="0" w:color="000000"/>
-                <w:top w:val="none" w:sz="0" w:space="0" w:color="000000"/>
-                <w:left w:val="none" w:sz="0" w:space="0" w:color="000000"/>
-                <w:right w:val="none" w:sz="0" w:space="0" w:color="000000"/>
-              </w:pBdr>
-              <w:spacing w:after="100" w:before="100" w:line="240"/>
-              <w:ind w:left="100" w:right="100" w:firstLine="0" w:firstLineChars="0"/>
-            </w:pPr>
-            <w:r xmlns:w="http://schemas.openxmlformats.org/wordprocessingml/2006/main" xmlns:wp="http://schemas.openxmlformats.org/drawingml/2006/wordprocessingDrawing" xmlns:r="http://schemas.openxmlformats.org/officeDocument/2006/relationships" xmlns:w14="http://schemas.microsoft.com/office/word/2010/wordml">
-              <w:rPr>
-                <w:rFonts w:ascii="Arial" w:hAnsi="Arial" w:eastAsia="Arial" w:cs="Arial"/>
-                <w:i w:val="false"/>
-                <w:b w:val="false"/>
-                <w:u w:val="none"/>
-                <w:sz w:val="22"/>
-                <w:szCs w:val="22"/>
-                <w:color w:val="000000"/>
-              </w:rPr>
-              <w:t xml:space="preserve">Smolt Year</w:t>
-            </w:r>
-          </w:p>
-        </w:tc>
-        <w:tc>
-          <w:tcPr>
-            <w:tcBorders>
-              <w:bottom w:val="none" w:sz="0" w:space="0" w:color="000000"/>
-              <w:top w:val="none" w:sz="0" w:space="0" w:color="000000"/>
-              <w:left w:val="none" w:sz="0" w:space="0" w:color="000000"/>
-              <w:right w:val="none" w:sz="0" w:space="0" w:color="000000"/>
-            </w:tcBorders>
-            <w:shd w:val="clear" w:color="auto" w:fill="FFFFFF"/>
-            <w:tcMar>
-              <w:top w:w="0" w:type="dxa"/>
-              <w:bottom w:w="0" w:type="dxa"/>
-              <w:left w:w="0" w:type="dxa"/>
-              <w:right w:w="0" w:type="dxa"/>
-            </w:tcMar>
-            <w:vAlign w:val="center"/>
-          </w:tcPr>
-          <w:p>
-            <w:pPr>
-              <w:pStyle w:val="Normal"/>
-              <w:jc w:val="left"/>
-              <w:pBdr>
-                <w:bottom w:val="none" w:sz="0" w:space="0" w:color="000000"/>
-                <w:top w:val="none" w:sz="0" w:space="0" w:color="000000"/>
-                <w:left w:val="none" w:sz="0" w:space="0" w:color="000000"/>
-                <w:right w:val="none" w:sz="0" w:space="0" w:color="000000"/>
-              </w:pBdr>
-              <w:spacing w:after="100" w:before="100" w:line="240"/>
-              <w:ind w:left="100" w:right="100" w:firstLine="0" w:firstLineChars="0"/>
-            </w:pPr>
-            <w:r xmlns:w="http://schemas.openxmlformats.org/wordprocessingml/2006/main" xmlns:wp="http://schemas.openxmlformats.org/drawingml/2006/wordprocessingDrawing" xmlns:r="http://schemas.openxmlformats.org/officeDocument/2006/relationships" xmlns:w14="http://schemas.microsoft.com/office/word/2010/wordml">
-              <w:rPr>
-                <w:rFonts w:ascii="Arial" w:hAnsi="Arial" w:eastAsia="Arial" w:cs="Arial"/>
-                <w:i w:val="false"/>
-                <w:b w:val="false"/>
-                <w:u w:val="none"/>
-                <w:sz w:val="22"/>
-                <w:szCs w:val="22"/>
-                <w:color w:val="000000"/>
-              </w:rPr>
-              <w:t xml:space="preserve">--</w:t>
-            </w:r>
-          </w:p>
-        </w:tc>
-        <w:tc>
-          <w:tcPr>
-            <w:tcBorders>
-              <w:bottom w:val="none" w:sz="0" w:space="0" w:color="000000"/>
-              <w:top w:val="none" w:sz="0" w:space="0" w:color="000000"/>
-              <w:left w:val="none" w:sz="0" w:space="0" w:color="000000"/>
-              <w:right w:val="none" w:sz="0" w:space="0" w:color="000000"/>
-            </w:tcBorders>
-            <w:shd w:val="clear" w:color="auto" w:fill="FFFFFF"/>
-            <w:tcMar>
-              <w:top w:w="0" w:type="dxa"/>
-              <w:bottom w:w="0" w:type="dxa"/>
-              <w:left w:w="0" w:type="dxa"/>
-              <w:right w:w="0" w:type="dxa"/>
-            </w:tcMar>
-            <w:vAlign w:val="center"/>
-          </w:tcPr>
-          <w:p>
-            <w:pPr>
-              <w:pStyle w:val="Normal"/>
-              <w:jc w:val="left"/>
-              <w:pBdr>
-                <w:bottom w:val="none" w:sz="0" w:space="0" w:color="000000"/>
-                <w:top w:val="none" w:sz="0" w:space="0" w:color="000000"/>
-                <w:left w:val="none" w:sz="0" w:space="0" w:color="000000"/>
-                <w:right w:val="none" w:sz="0" w:space="0" w:color="000000"/>
-              </w:pBdr>
-              <w:spacing w:after="100" w:before="100" w:line="240"/>
-              <w:ind w:left="100" w:right="100" w:firstLine="0" w:firstLineChars="0"/>
-            </w:pPr>
-            <w:r xmlns:w="http://schemas.openxmlformats.org/wordprocessingml/2006/main" xmlns:wp="http://schemas.openxmlformats.org/drawingml/2006/wordprocessingDrawing" xmlns:r="http://schemas.openxmlformats.org/officeDocument/2006/relationships" xmlns:w14="http://schemas.microsoft.com/office/word/2010/wordml">
-              <w:rPr>
-                <w:rFonts w:ascii="Arial" w:hAnsi="Arial" w:eastAsia="Arial" w:cs="Arial"/>
-                <w:i w:val="false"/>
-                <w:b w:val="false"/>
-                <w:u w:val="none"/>
-                <w:sz w:val="22"/>
-                <w:szCs w:val="22"/>
-                <w:color w:val="000000"/>
-              </w:rPr>
-              <w:t xml:space="preserve">January-July window during which a cohort grows in freshwater and outmigrates to the ocean.</w:t>
-            </w:r>
-          </w:p>
-        </w:tc>
-      </w:tr>
-      <w:tr>
-        <w:trPr>
-          <w:trHeight w:val="360" w:hRule="auto"/>
-        </w:trPr>
-        body 4
-        <w:tc>
-          <w:tcPr>
-            <w:tcBorders>
-              <w:bottom w:val="single" w:sz="8" w:space="0" w:color="666666"/>
-              <w:top w:val="none" w:sz="0" w:space="0" w:color="000000"/>
-              <w:left w:val="none" w:sz="0" w:space="0" w:color="000000"/>
-              <w:right w:val="none" w:sz="0" w:space="0" w:color="000000"/>
-            </w:tcBorders>
-            <w:shd w:val="clear" w:color="auto" w:fill="FFFFFF"/>
-            <w:tcMar>
-              <w:top w:w="0" w:type="dxa"/>
-              <w:bottom w:w="0" w:type="dxa"/>
-              <w:left w:w="0" w:type="dxa"/>
-              <w:right w:w="0" w:type="dxa"/>
-            </w:tcMar>
-            <w:vAlign w:val="center"/>
-          </w:tcPr>
-          <w:p>
-            <w:pPr>
-              <w:pStyle w:val="Normal"/>
-              <w:jc w:val="left"/>
-              <w:pBdr>
-                <w:bottom w:val="none" w:sz="0" w:space="0" w:color="000000"/>
-                <w:top w:val="none" w:sz="0" w:space="0" w:color="000000"/>
-                <w:left w:val="none" w:sz="0" w:space="0" w:color="000000"/>
-                <w:right w:val="none" w:sz="0" w:space="0" w:color="000000"/>
-              </w:pBdr>
-              <w:spacing w:after="100" w:before="100" w:line="240"/>
-              <w:ind w:left="100" w:right="100" w:firstLine="0" w:firstLineChars="0"/>
-            </w:pPr>
-            <w:r xmlns:w="http://schemas.openxmlformats.org/wordprocessingml/2006/main" xmlns:wp="http://schemas.openxmlformats.org/drawingml/2006/wordprocessingDrawing" xmlns:r="http://schemas.openxmlformats.org/officeDocument/2006/relationships" xmlns:w14="http://schemas.microsoft.com/office/word/2010/wordml">
-              <w:rPr>
-                <w:rFonts w:ascii="Arial" w:hAnsi="Arial" w:eastAsia="Arial" w:cs="Arial"/>
-                <w:i w:val="false"/>
-                <w:b w:val="false"/>
-                <w:u w:val="none"/>
-                <w:sz w:val="22"/>
-                <w:szCs w:val="22"/>
-                <w:color w:val="000000"/>
-              </w:rPr>
-              <w:t xml:space="preserve">CFLP</w:t>
-            </w:r>
-          </w:p>
-        </w:tc>
-        <w:tc>
-          <w:tcPr>
-            <w:tcBorders>
-              <w:bottom w:val="single" w:sz="8" w:space="0" w:color="666666"/>
-              <w:top w:val="none" w:sz="0" w:space="0" w:color="000000"/>
-              <w:left w:val="none" w:sz="0" w:space="0" w:color="000000"/>
-              <w:right w:val="none" w:sz="0" w:space="0" w:color="000000"/>
-            </w:tcBorders>
-            <w:shd w:val="clear" w:color="auto" w:fill="FFFFFF"/>
-            <w:tcMar>
-              <w:top w:w="0" w:type="dxa"/>
-              <w:bottom w:w="0" w:type="dxa"/>
-              <w:left w:w="0" w:type="dxa"/>
-              <w:right w:w="0" w:type="dxa"/>
-            </w:tcMar>
-            <w:vAlign w:val="center"/>
-          </w:tcPr>
-          <w:p>
-            <w:pPr>
-              <w:pStyle w:val="Normal"/>
-              <w:jc w:val="left"/>
-              <w:pBdr>
-                <w:bottom w:val="none" w:sz="0" w:space="0" w:color="000000"/>
-                <w:top w:val="none" w:sz="0" w:space="0" w:color="000000"/>
-                <w:left w:val="none" w:sz="0" w:space="0" w:color="000000"/>
-                <w:right w:val="none" w:sz="0" w:space="0" w:color="000000"/>
-              </w:pBdr>
-              <w:spacing w:after="100" w:before="100" w:line="240"/>
-              <w:ind w:left="100" w:right="100" w:firstLine="0" w:firstLineChars="0"/>
-            </w:pPr>
-            <w:r xmlns:w="http://schemas.openxmlformats.org/wordprocessingml/2006/main" xmlns:wp="http://schemas.openxmlformats.org/drawingml/2006/wordprocessingDrawing" xmlns:r="http://schemas.openxmlformats.org/officeDocument/2006/relationships" xmlns:w14="http://schemas.microsoft.com/office/word/2010/wordml">
-              <w:rPr>
-                <w:rFonts w:ascii="Arial" w:hAnsi="Arial" w:eastAsia="Arial" w:cs="Arial"/>
-                <w:i w:val="false"/>
-                <w:b w:val="false"/>
-                <w:u w:val="none"/>
-                <w:sz w:val="22"/>
-                <w:szCs w:val="22"/>
-                <w:color w:val="000000"/>
-              </w:rPr>
-              <w:t xml:space="preserve">Coho Freshwater Life Period</w:t>
-            </w:r>
-          </w:p>
-        </w:tc>
-        <w:tc>
-          <w:tcPr>
-            <w:tcBorders>
-              <w:bottom w:val="single" w:sz="8" w:space="0" w:color="666666"/>
-              <w:top w:val="none" w:sz="0" w:space="0" w:color="000000"/>
-              <w:left w:val="none" w:sz="0" w:space="0" w:color="000000"/>
-              <w:right w:val="none" w:sz="0" w:space="0" w:color="000000"/>
-            </w:tcBorders>
-            <w:shd w:val="clear" w:color="auto" w:fill="FFFFFF"/>
-            <w:tcMar>
-              <w:top w:w="0" w:type="dxa"/>
-              <w:bottom w:w="0" w:type="dxa"/>
-              <w:left w:w="0" w:type="dxa"/>
-              <w:right w:w="0" w:type="dxa"/>
-            </w:tcMar>
-            <w:vAlign w:val="center"/>
-          </w:tcPr>
-          <w:p>
-            <w:pPr>
-              <w:pStyle w:val="Normal"/>
-              <w:jc w:val="left"/>
-              <w:pBdr>
-                <w:bottom w:val="none" w:sz="0" w:space="0" w:color="000000"/>
-                <w:top w:val="none" w:sz="0" w:space="0" w:color="000000"/>
-                <w:left w:val="none" w:sz="0" w:space="0" w:color="000000"/>
-                <w:right w:val="none" w:sz="0" w:space="0" w:color="000000"/>
-              </w:pBdr>
-              <w:spacing w:after="100" w:before="100" w:line="240"/>
-              <w:ind w:left="100" w:right="100" w:firstLine="0" w:firstLineChars="0"/>
-            </w:pPr>
-            <w:r xmlns:w="http://schemas.openxmlformats.org/wordprocessingml/2006/main" xmlns:wp="http://schemas.openxmlformats.org/drawingml/2006/wordprocessingDrawing" xmlns:r="http://schemas.openxmlformats.org/officeDocument/2006/relationships" xmlns:w14="http://schemas.microsoft.com/office/word/2010/wordml">
-              <w:rPr>
-                <w:rFonts w:ascii="Arial" w:hAnsi="Arial" w:eastAsia="Arial" w:cs="Arial"/>
-                <w:i w:val="false"/>
-                <w:b w:val="false"/>
-                <w:u w:val="none"/>
-                <w:sz w:val="22"/>
-                <w:szCs w:val="22"/>
-                <w:color w:val="000000"/>
-              </w:rPr>
-              <w:t xml:space="preserve">--</w:t>
-            </w:r>
-          </w:p>
-        </w:tc>
-        <w:tc>
-          <w:tcPr>
-            <w:tcBorders>
-              <w:bottom w:val="single" w:sz="8" w:space="0" w:color="666666"/>
-              <w:top w:val="none" w:sz="0" w:space="0" w:color="000000"/>
-              <w:left w:val="none" w:sz="0" w:space="0" w:color="000000"/>
-              <w:right w:val="none" w:sz="0" w:space="0" w:color="000000"/>
-            </w:tcBorders>
-            <w:shd w:val="clear" w:color="auto" w:fill="FFFFFF"/>
-            <w:tcMar>
-              <w:top w:w="0" w:type="dxa"/>
-              <w:bottom w:w="0" w:type="dxa"/>
-              <w:left w:w="0" w:type="dxa"/>
-              <w:right w:w="0" w:type="dxa"/>
-            </w:tcMar>
-            <w:vAlign w:val="center"/>
-          </w:tcPr>
-          <w:p>
-            <w:pPr>
-              <w:pStyle w:val="Normal"/>
-              <w:jc w:val="left"/>
-              <w:pBdr>
-                <w:bottom w:val="none" w:sz="0" w:space="0" w:color="000000"/>
-                <w:top w:val="none" w:sz="0" w:space="0" w:color="000000"/>
-                <w:left w:val="none" w:sz="0" w:space="0" w:color="000000"/>
-                <w:right w:val="none" w:sz="0" w:space="0" w:color="000000"/>
-              </w:pBdr>
-              <w:spacing w:after="100" w:before="100" w:line="240"/>
-              <w:ind w:left="100" w:right="100" w:firstLine="0" w:firstLineChars="0"/>
-            </w:pPr>
-            <w:r xmlns:w="http://schemas.openxmlformats.org/wordprocessingml/2006/main" xmlns:wp="http://schemas.openxmlformats.org/drawingml/2006/wordprocessingDrawing" xmlns:r="http://schemas.openxmlformats.org/officeDocument/2006/relationships" xmlns:w14="http://schemas.microsoft.com/office/word/2010/wordml">
-              <w:rPr>
-                <w:rFonts w:ascii="Arial" w:hAnsi="Arial" w:eastAsia="Arial" w:cs="Arial"/>
-                <w:i w:val="false"/>
-                <w:b w:val="false"/>
-                <w:u w:val="none"/>
-                <w:sz w:val="22"/>
-                <w:szCs w:val="22"/>
-                <w:color w:val="000000"/>
-              </w:rPr>
-              <w:t xml:space="preserve">The (conservatively wide) 21-month window, September through July, in which members of a cohort or the cohort's spawning parents are present in the freshwater system.</w:t>
-            </w:r>
-          </w:p>
-        </w:tc>
-      </w:tr>
-      <w:tr>
-        <w:trPr>
-          <w:trHeight w:val="360" w:hRule="auto"/>
-        </w:trPr>
-        body 5
-        <w:tc>
-          <w:tcPr>
-            <w:tcBorders>
-              <w:bottom w:val="none" w:sz="0" w:space="0" w:color="000000"/>
-              <w:top w:val="single" w:sz="8" w:space="0" w:color="666666"/>
-              <w:left w:val="none" w:sz="0" w:space="0" w:color="000000"/>
-              <w:right w:val="none" w:sz="0" w:space="0" w:color="000000"/>
-            </w:tcBorders>
-            <w:shd w:val="clear" w:color="auto" w:fill="FFFFFF"/>
-            <w:tcMar>
-              <w:top w:w="0" w:type="dxa"/>
-              <w:bottom w:w="0" w:type="dxa"/>
-              <w:left w:w="0" w:type="dxa"/>
-              <w:right w:w="0" w:type="dxa"/>
-            </w:tcMar>
-            <w:vAlign w:val="center"/>
-          </w:tcPr>
-          <w:p>
-            <w:pPr>
-              <w:pStyle w:val="Normal"/>
-              <w:jc w:val="left"/>
-              <w:pBdr>
-                <w:bottom w:val="none" w:sz="0" w:space="0" w:color="000000"/>
-                <w:top w:val="none" w:sz="0" w:space="0" w:color="000000"/>
-                <w:left w:val="none" w:sz="0" w:space="0" w:color="000000"/>
-                <w:right w:val="none" w:sz="0" w:space="0" w:color="000000"/>
-              </w:pBdr>
-              <w:spacing w:after="100" w:before="100" w:line="240"/>
-              <w:ind w:left="100" w:right="100" w:firstLine="0" w:firstLineChars="0"/>
-            </w:pPr>
-            <w:r xmlns:w="http://schemas.openxmlformats.org/wordprocessingml/2006/main" xmlns:wp="http://schemas.openxmlformats.org/drawingml/2006/wordprocessingDrawing" xmlns:r="http://schemas.openxmlformats.org/officeDocument/2006/relationships" xmlns:w14="http://schemas.microsoft.com/office/word/2010/wordml">
-              <w:rPr>
-                <w:rFonts w:ascii="Arial" w:hAnsi="Arial" w:eastAsia="Arial" w:cs="Arial"/>
-                <w:i w:val="false"/>
-                <w:b w:val="false"/>
-                <w:u w:val="none"/>
-                <w:sz w:val="22"/>
-                <w:szCs w:val="22"/>
-                <w:color w:val="000000"/>
-              </w:rPr>
-              <w:t xml:space="preserve">recon</w:t>
-            </w:r>
-          </w:p>
-        </w:tc>
-        <w:tc>
-          <w:tcPr>
-            <w:tcBorders>
-              <w:bottom w:val="none" w:sz="0" w:space="0" w:color="000000"/>
-              <w:top w:val="single" w:sz="8" w:space="0" w:color="666666"/>
-              <w:left w:val="none" w:sz="0" w:space="0" w:color="000000"/>
-              <w:right w:val="none" w:sz="0" w:space="0" w:color="000000"/>
-            </w:tcBorders>
-            <w:shd w:val="clear" w:color="auto" w:fill="FFFFFF"/>
-            <w:tcMar>
-              <w:top w:w="0" w:type="dxa"/>
-              <w:bottom w:w="0" w:type="dxa"/>
-              <w:left w:w="0" w:type="dxa"/>
-              <w:right w:w="0" w:type="dxa"/>
-            </w:tcMar>
-            <w:vAlign w:val="center"/>
-          </w:tcPr>
-          <w:p>
-            <w:pPr>
-              <w:pStyle w:val="Normal"/>
-              <w:jc w:val="left"/>
-              <w:pBdr>
-                <w:bottom w:val="none" w:sz="0" w:space="0" w:color="000000"/>
-                <w:top w:val="none" w:sz="0" w:space="0" w:color="000000"/>
-                <w:left w:val="none" w:sz="0" w:space="0" w:color="000000"/>
-                <w:right w:val="none" w:sz="0" w:space="0" w:color="000000"/>
-              </w:pBdr>
-              <w:spacing w:after="100" w:before="100" w:line="240"/>
-              <w:ind w:left="100" w:right="100" w:firstLine="0" w:firstLineChars="0"/>
-            </w:pPr>
-            <w:r xmlns:w="http://schemas.openxmlformats.org/wordprocessingml/2006/main" xmlns:wp="http://schemas.openxmlformats.org/drawingml/2006/wordprocessingDrawing" xmlns:r="http://schemas.openxmlformats.org/officeDocument/2006/relationships" xmlns:w14="http://schemas.microsoft.com/office/word/2010/wordml">
-              <w:rPr>
-                <w:rFonts w:ascii="Arial" w:hAnsi="Arial" w:eastAsia="Arial" w:cs="Arial"/>
-                <w:i w:val="false"/>
-                <w:b w:val="false"/>
-                <w:u w:val="none"/>
-                <w:sz w:val="22"/>
-                <w:szCs w:val="22"/>
-                <w:color w:val="000000"/>
-              </w:rPr>
-              <w:t xml:space="preserve">River Reconnection Day (for a given life stage and threshold)</w:t>
-            </w:r>
-          </w:p>
-        </w:tc>
-        <w:tc>
-          <w:tcPr>
-            <w:tcBorders>
-              <w:bottom w:val="none" w:sz="0" w:space="0" w:color="000000"/>
-              <w:top w:val="single" w:sz="8" w:space="0" w:color="666666"/>
-              <w:left w:val="none" w:sz="0" w:space="0" w:color="000000"/>
-              <w:right w:val="none" w:sz="0" w:space="0" w:color="000000"/>
-            </w:tcBorders>
-            <w:shd w:val="clear" w:color="auto" w:fill="FFFFFF"/>
-            <w:tcMar>
-              <w:top w:w="0" w:type="dxa"/>
-              <w:bottom w:w="0" w:type="dxa"/>
-              <w:left w:w="0" w:type="dxa"/>
-              <w:right w:w="0" w:type="dxa"/>
-            </w:tcMar>
-            <w:vAlign w:val="center"/>
-          </w:tcPr>
-          <w:p>
-            <w:pPr>
-              <w:pStyle w:val="Normal"/>
-              <w:jc w:val="left"/>
-              <w:pBdr>
-                <w:bottom w:val="none" w:sz="0" w:space="0" w:color="000000"/>
-                <w:top w:val="none" w:sz="0" w:space="0" w:color="000000"/>
-                <w:left w:val="none" w:sz="0" w:space="0" w:color="000000"/>
-                <w:right w:val="none" w:sz="0" w:space="0" w:color="000000"/>
-              </w:pBdr>
-              <w:spacing w:after="100" w:before="100" w:line="240"/>
-              <w:ind w:left="100" w:right="100" w:firstLine="0" w:firstLineChars="0"/>
-            </w:pPr>
-            <w:r xmlns:w="http://schemas.openxmlformats.org/wordprocessingml/2006/main" xmlns:wp="http://schemas.openxmlformats.org/drawingml/2006/wordprocessingDrawing" xmlns:r="http://schemas.openxmlformats.org/officeDocument/2006/relationships" xmlns:w14="http://schemas.microsoft.com/office/word/2010/wordml">
-              <w:rPr>
-                <w:rFonts w:ascii="Arial" w:hAnsi="Arial" w:eastAsia="Arial" w:cs="Arial"/>
-                <w:i w:val="false"/>
-                <w:b w:val="false"/>
-                <w:u w:val="none"/>
-                <w:sz w:val="22"/>
-                <w:szCs w:val="22"/>
-                <w:color w:val="000000"/>
-              </w:rPr>
-              <w:t xml:space="preserve">10, 15, 20, 50, 80, and 100 cfs</w:t>
-            </w:r>
-          </w:p>
-        </w:tc>
-        <w:tc>
-          <w:tcPr>
-            <w:tcBorders>
-              <w:bottom w:val="none" w:sz="0" w:space="0" w:color="000000"/>
-              <w:top w:val="single" w:sz="8" w:space="0" w:color="666666"/>
               <w:left w:val="none" w:sz="0" w:space="0" w:color="000000"/>
               <w:right w:val="none" w:sz="0" w:space="0" w:color="000000"/>
             </w:tcBorders>
@@ -3824,7 +3888,7 @@
         <w:trPr>
           <w:trHeight w:val="360" w:hRule="auto"/>
         </w:trPr>
-        body 6
+        body 2
         <w:tc>
           <w:tcPr>
             <w:tcBorders>
@@ -4006,7 +4070,7 @@
         <w:trPr>
           <w:trHeight w:val="360" w:hRule="auto"/>
         </w:trPr>
-        body 7
+        body 3
         <w:tc>
           <w:tcPr>
             <w:tcBorders>
@@ -4188,7 +4252,7 @@
         <w:trPr>
           <w:trHeight w:val="360" w:hRule="auto"/>
         </w:trPr>
-        body 8
+        body 4
         <w:tc>
           <w:tcPr>
             <w:tcBorders>
@@ -4370,7 +4434,7 @@
         <w:trPr>
           <w:trHeight w:val="360" w:hRule="auto"/>
         </w:trPr>
-        body 9
+        body 5
         <w:tc>
           <w:tcPr>
             <w:tcBorders>
@@ -4552,7 +4616,7 @@
         <w:trPr>
           <w:trHeight w:val="360" w:hRule="auto"/>
         </w:trPr>
-        body10
+        body 6
         <w:tc>
           <w:tcPr>
             <w:tcBorders>
@@ -4734,7 +4798,7 @@
         <w:trPr>
           <w:trHeight w:val="360" w:hRule="auto"/>
         </w:trPr>
-        body11
+        body 7
         <w:tc>
           <w:tcPr>
             <w:tcBorders>
@@ -4916,7 +4980,7 @@
         <w:trPr>
           <w:trHeight w:val="360" w:hRule="auto"/>
         </w:trPr>
-        body12
+        body 8
         <w:tc>
           <w:tcPr>
             <w:tcBorders>
@@ -5098,7 +5162,7 @@
         <w:trPr>
           <w:trHeight w:val="360" w:hRule="auto"/>
         </w:trPr>
-        body13
+        body 9
         <w:tc>
           <w:tcPr>
             <w:tcBorders>
@@ -5280,7 +5344,7 @@
         <w:trPr>
           <w:trHeight w:val="360" w:hRule="auto"/>
         </w:trPr>
-        body14
+        body10
         <w:tc>
           <w:tcPr>
             <w:tcBorders>
@@ -5462,7 +5526,7 @@
         <w:trPr>
           <w:trHeight w:val="360" w:hRule="auto"/>
         </w:trPr>
-        body15
+        body11
         <w:tc>
           <w:tcPr>
             <w:tcBorders>
@@ -5644,7 +5708,7 @@
         <w:trPr>
           <w:trHeight w:val="360" w:hRule="auto"/>
         </w:trPr>
-        body16
+        body12
         <w:tc>
           <w:tcPr>
             <w:tcBorders>
@@ -5826,7 +5890,189 @@
         <w:trPr>
           <w:trHeight w:val="360" w:hRule="auto"/>
         </w:trPr>
-        body17
+        body13
+        <w:tc>
+          <w:tcPr>
+            <w:tcBorders>
+              <w:bottom w:val="none" w:sz="0" w:space="0" w:color="000000"/>
+              <w:top w:val="none" w:sz="0" w:space="0" w:color="000000"/>
+              <w:left w:val="none" w:sz="0" w:space="0" w:color="000000"/>
+              <w:right w:val="none" w:sz="0" w:space="0" w:color="000000"/>
+            </w:tcBorders>
+            <w:shd w:val="clear" w:color="auto" w:fill="FFFFFF"/>
+            <w:tcMar>
+              <w:top w:w="0" w:type="dxa"/>
+              <w:bottom w:w="0" w:type="dxa"/>
+              <w:left w:w="0" w:type="dxa"/>
+              <w:right w:w="0" w:type="dxa"/>
+            </w:tcMar>
+            <w:vAlign w:val="center"/>
+          </w:tcPr>
+          <w:p>
+            <w:pPr>
+              <w:pStyle w:val="Normal"/>
+              <w:jc w:val="left"/>
+              <w:pBdr>
+                <w:bottom w:val="none" w:sz="0" w:space="0" w:color="000000"/>
+                <w:top w:val="none" w:sz="0" w:space="0" w:color="000000"/>
+                <w:left w:val="none" w:sz="0" w:space="0" w:color="000000"/>
+                <w:right w:val="none" w:sz="0" w:space="0" w:color="000000"/>
+              </w:pBdr>
+              <w:spacing w:after="100" w:before="100" w:line="240"/>
+              <w:ind w:left="100" w:right="100" w:firstLine="0" w:firstLineChars="0"/>
+            </w:pPr>
+            <w:r xmlns:w="http://schemas.openxmlformats.org/wordprocessingml/2006/main" xmlns:wp="http://schemas.openxmlformats.org/drawingml/2006/wordprocessingDrawing" xmlns:r="http://schemas.openxmlformats.org/officeDocument/2006/relationships" xmlns:w14="http://schemas.microsoft.com/office/word/2010/wordml">
+              <w:rPr>
+                <w:rFonts w:ascii="Arial" w:hAnsi="Arial" w:eastAsia="Arial" w:cs="Arial"/>
+                <w:i w:val="false"/>
+                <w:b w:val="false"/>
+                <w:u w:val="none"/>
+                <w:sz w:val="22"/>
+                <w:szCs w:val="22"/>
+                <w:color w:val="000000"/>
+              </w:rPr>
+              <w:t xml:space="preserve">num_days_gt_90_pctile</w:t>
+            </w:r>
+          </w:p>
+        </w:tc>
+        <w:tc>
+          <w:tcPr>
+            <w:tcBorders>
+              <w:bottom w:val="none" w:sz="0" w:space="0" w:color="000000"/>
+              <w:top w:val="none" w:sz="0" w:space="0" w:color="000000"/>
+              <w:left w:val="none" w:sz="0" w:space="0" w:color="000000"/>
+              <w:right w:val="none" w:sz="0" w:space="0" w:color="000000"/>
+            </w:tcBorders>
+            <w:shd w:val="clear" w:color="auto" w:fill="FFFFFF"/>
+            <w:tcMar>
+              <w:top w:w="0" w:type="dxa"/>
+              <w:bottom w:w="0" w:type="dxa"/>
+              <w:left w:w="0" w:type="dxa"/>
+              <w:right w:w="0" w:type="dxa"/>
+            </w:tcMar>
+            <w:vAlign w:val="center"/>
+          </w:tcPr>
+          <w:p>
+            <w:pPr>
+              <w:pStyle w:val="Normal"/>
+              <w:jc w:val="left"/>
+              <w:pBdr>
+                <w:bottom w:val="none" w:sz="0" w:space="0" w:color="000000"/>
+                <w:top w:val="none" w:sz="0" w:space="0" w:color="000000"/>
+                <w:left w:val="none" w:sz="0" w:space="0" w:color="000000"/>
+                <w:right w:val="none" w:sz="0" w:space="0" w:color="000000"/>
+              </w:pBdr>
+              <w:spacing w:after="100" w:before="100" w:line="240"/>
+              <w:ind w:left="100" w:right="100" w:firstLine="0" w:firstLineChars="0"/>
+            </w:pPr>
+            <w:r xmlns:w="http://schemas.openxmlformats.org/wordprocessingml/2006/main" xmlns:wp="http://schemas.openxmlformats.org/drawingml/2006/wordprocessingDrawing" xmlns:r="http://schemas.openxmlformats.org/officeDocument/2006/relationships" xmlns:w14="http://schemas.microsoft.com/office/word/2010/wordml">
+              <w:rPr>
+                <w:rFonts w:ascii="Arial" w:hAnsi="Arial" w:eastAsia="Arial" w:cs="Arial"/>
+                <w:i w:val="false"/>
+                <w:b w:val="false"/>
+                <w:u w:val="none"/>
+                <w:sz w:val="22"/>
+                <w:szCs w:val="22"/>
+                <w:color w:val="000000"/>
+              </w:rPr>
+              <w:t xml:space="preserve">Number of days of high-flow events </w:t>
+            </w:r>
+          </w:p>
+        </w:tc>
+        <w:tc>
+          <w:tcPr>
+            <w:tcBorders>
+              <w:bottom w:val="none" w:sz="0" w:space="0" w:color="000000"/>
+              <w:top w:val="none" w:sz="0" w:space="0" w:color="000000"/>
+              <w:left w:val="none" w:sz="0" w:space="0" w:color="000000"/>
+              <w:right w:val="none" w:sz="0" w:space="0" w:color="000000"/>
+            </w:tcBorders>
+            <w:shd w:val="clear" w:color="auto" w:fill="FFFFFF"/>
+            <w:tcMar>
+              <w:top w:w="0" w:type="dxa"/>
+              <w:bottom w:w="0" w:type="dxa"/>
+              <w:left w:w="0" w:type="dxa"/>
+              <w:right w:w="0" w:type="dxa"/>
+            </w:tcMar>
+            <w:vAlign w:val="center"/>
+          </w:tcPr>
+          <w:p>
+            <w:pPr>
+              <w:pStyle w:val="Normal"/>
+              <w:jc w:val="left"/>
+              <w:pBdr>
+                <w:bottom w:val="none" w:sz="0" w:space="0" w:color="000000"/>
+                <w:top w:val="none" w:sz="0" w:space="0" w:color="000000"/>
+                <w:left w:val="none" w:sz="0" w:space="0" w:color="000000"/>
+                <w:right w:val="none" w:sz="0" w:space="0" w:color="000000"/>
+              </w:pBdr>
+              <w:spacing w:after="100" w:before="100" w:line="240"/>
+              <w:ind w:left="100" w:right="100" w:firstLine="0" w:firstLineChars="0"/>
+            </w:pPr>
+            <w:r xmlns:w="http://schemas.openxmlformats.org/wordprocessingml/2006/main" xmlns:wp="http://schemas.openxmlformats.org/drawingml/2006/wordprocessingDrawing" xmlns:r="http://schemas.openxmlformats.org/officeDocument/2006/relationships" xmlns:w14="http://schemas.microsoft.com/office/word/2010/wordml">
+              <w:rPr>
+                <w:rFonts w:ascii="Arial" w:hAnsi="Arial" w:eastAsia="Arial" w:cs="Arial"/>
+                <w:i w:val="false"/>
+                <w:b w:val="false"/>
+                <w:u w:val="none"/>
+                <w:sz w:val="22"/>
+                <w:szCs w:val="22"/>
+                <w:color w:val="000000"/>
+              </w:rPr>
+              <w:t xml:space="preserve">90th flow percentile</w:t>
+            </w:r>
+          </w:p>
+        </w:tc>
+        <w:tc>
+          <w:tcPr>
+            <w:tcBorders>
+              <w:bottom w:val="none" w:sz="0" w:space="0" w:color="000000"/>
+              <w:top w:val="none" w:sz="0" w:space="0" w:color="000000"/>
+              <w:left w:val="none" w:sz="0" w:space="0" w:color="000000"/>
+              <w:right w:val="none" w:sz="0" w:space="0" w:color="000000"/>
+            </w:tcBorders>
+            <w:shd w:val="clear" w:color="auto" w:fill="FFFFFF"/>
+            <w:tcMar>
+              <w:top w:w="0" w:type="dxa"/>
+              <w:bottom w:w="0" w:type="dxa"/>
+              <w:left w:w="0" w:type="dxa"/>
+              <w:right w:w="0" w:type="dxa"/>
+            </w:tcMar>
+            <w:vAlign w:val="center"/>
+          </w:tcPr>
+          <w:p>
+            <w:pPr>
+              <w:pStyle w:val="Normal"/>
+              <w:jc w:val="left"/>
+              <w:pBdr>
+                <w:bottom w:val="none" w:sz="0" w:space="0" w:color="000000"/>
+                <w:top w:val="none" w:sz="0" w:space="0" w:color="000000"/>
+                <w:left w:val="none" w:sz="0" w:space="0" w:color="000000"/>
+                <w:right w:val="none" w:sz="0" w:space="0" w:color="000000"/>
+              </w:pBdr>
+              <w:spacing w:after="100" w:before="100" w:line="240"/>
+              <w:ind w:left="100" w:right="100" w:firstLine="0" w:firstLineChars="0"/>
+            </w:pPr>
+            <w:r xmlns:w="http://schemas.openxmlformats.org/wordprocessingml/2006/main" xmlns:wp="http://schemas.openxmlformats.org/drawingml/2006/wordprocessingDrawing" xmlns:r="http://schemas.openxmlformats.org/officeDocument/2006/relationships" xmlns:w14="http://schemas.microsoft.com/office/word/2010/wordml">
+              <w:rPr>
+                <w:rFonts w:ascii="Arial" w:hAnsi="Arial" w:eastAsia="Arial" w:cs="Arial"/>
+                <w:i w:val="false"/>
+                <w:b w:val="false"/>
+                <w:u w:val="none"/>
+                <w:sz w:val="22"/>
+                <w:szCs w:val="22"/>
+                <w:color w:val="000000"/>
+              </w:rPr>
+              <w:t xml:space="preserve">Number of days in an annual period (i.e. the Rearing Year) in which the FJ daily average flow exceeded the 90th percentile flowrate in the full FJ Gauge record.</w:t>
+            </w:r>
+          </w:p>
+        </w:tc>
+      </w:tr>
+      <w:tr>
+        <w:trPr>
+          <w:trHeight w:val="360" w:hRule="auto"/>
+        </w:trPr>
+        body14
         <w:tc>
           <w:tcPr>
             <w:tcBorders>
@@ -6008,7 +6254,7 @@
         <w:trPr>
           <w:trHeight w:val="360" w:hRule="auto"/>
         </w:trPr>
-        body18
+        body15
         <w:tc>
           <w:tcPr>
             <w:tcBorders>
@@ -6190,7 +6436,7 @@
         <w:trPr>
           <w:trHeight w:val="360" w:hRule="auto"/>
         </w:trPr>
-        body19
+        body16
         <w:tc>
           <w:tcPr>
             <w:tcBorders>
@@ -6372,7 +6618,7 @@
         <w:trPr>
           <w:trHeight w:val="360" w:hRule="auto"/>
         </w:trPr>
-        body20
+        body17
         <w:tc>
           <w:tcPr>
             <w:tcBorders>
@@ -6554,7 +6800,7 @@
         <w:trPr>
           <w:trHeight w:val="360" w:hRule="auto"/>
         </w:trPr>
-        body21
+        body18
         <w:tc>
           <w:tcPr>
             <w:tcBorders>
@@ -6876,7 +7122,7 @@
     </w:p>
     <w:bookmarkEnd w:id="48"/>
     <w:bookmarkEnd w:id="49"/>
-    <w:bookmarkStart w:id="50" w:name="Xbb48b19d0930e61ddab1ee1642e25597ba78552"/>
+    <w:bookmarkStart w:id="50" w:name="Xfd21b0e81528b664285dabb66be759993ba66ea"/>
     <w:p>
       <w:pPr>
         <w:pStyle w:val="Heading2"/>
@@ -6891,7 +7137,7 @@
         <w:tab/>
       </w:r>
       <w:r>
-        <w:t xml:space="preserve">2. Assemble response data: Ecological monitoring data</w:t>
+        <w:t xml:space="preserve">Step 2. Assemble response data: Ecological monitoring data</w:t>
       </w:r>
     </w:p>
     <w:p>
@@ -7002,7 +7248,7 @@
         <w:t xml:space="preserve"> </w:t>
       </w:r>
       <w:r>
-        <w:t xml:space="preserve">(e.g., Knechtle and Giudice 2023)</w:t>
+        <w:t xml:space="preserve">(Knechtle and Giudice 2023)</w:t>
       </w:r>
       <w:r>
         <w:t xml:space="preserve">. These metrics use data from multiple years to capture multiple life stages for a given cohort:</w:t>
@@ -7033,7 +7279,7 @@
       </w:r>
     </w:p>
     <w:bookmarkEnd w:id="50"/>
-    <w:bookmarkStart w:id="53" w:name="Xf5da7f8d89d8ac0f2a8b5ff4c5fb34fa4977ceb"/>
+    <w:bookmarkStart w:id="53" w:name="X20c1638e278a12d3e21d99c660b4cf45da1d159"/>
     <w:p>
       <w:pPr>
         <w:pStyle w:val="Heading2"/>
@@ -7048,7 +7294,7 @@
         <w:tab/>
       </w:r>
       <w:r>
-        <w:t xml:space="preserve">3. Align predictor and response metrics with timing of species cohorts</w:t>
+        <w:t xml:space="preserve">Step 3. Align predictor and response metrics with timing of species cohorts</w:t>
       </w:r>
     </w:p>
     <w:p>
@@ -7139,16 +7385,7 @@
         <w:t xml:space="preserve"> </w:t>
       </w:r>
       <w:r>
-        <w:t xml:space="preserve">and described in Table</w:t>
-      </w:r>
-      <w:r>
-        <w:t xml:space="preserve"> </w:t>
-      </w:r>
-      <w:r>
-        <w:t xml:space="preserve">1</w:t>
-      </w:r>
-      <w:r>
-        <w:t xml:space="preserve">):</w:t>
+        <w:t xml:space="preserve">and described in Table @ref(tab:funcFlowTermsTab_lifePeriods)):</w:t>
       </w:r>
     </w:p>
     <w:p>
@@ -7365,7 +7602,7 @@
     </w:p>
     <w:bookmarkEnd w:id="52"/>
     <w:bookmarkEnd w:id="53"/>
-    <w:bookmarkStart w:id="54" w:name="Xc3011e292ed6c9d503fdb84cf1f3fc0e5956049"/>
+    <w:bookmarkStart w:id="54" w:name="X7445b02a15d4be14f0904dc67931441e9420807"/>
     <w:p>
       <w:pPr>
         <w:pStyle w:val="Heading2"/>
@@ -7380,7 +7617,7 @@
         <w:tab/>
       </w:r>
       <w:r>
-        <w:t xml:space="preserve">4. Calculate correlation coefficients and rule out temporally impossible relationships</w:t>
+        <w:t xml:space="preserve">Step 4. Calculate correlation coefficients and rule out temporally impossible relationships</w:t>
       </w:r>
     </w:p>
     <w:p>
@@ -7426,7 +7663,7 @@
       </w:r>
     </w:p>
     <w:bookmarkEnd w:id="54"/>
-    <w:bookmarkStart w:id="55" w:name="select-ecological-response-metrics"/>
+    <w:bookmarkStart w:id="55" w:name="X4fef343846e4ec5533e04e9ea59f7e0d1bd5440"/>
     <w:p>
       <w:pPr>
         <w:pStyle w:val="Heading2"/>
@@ -7441,7 +7678,7 @@
         <w:tab/>
       </w:r>
       <w:r>
-        <w:t xml:space="preserve">5. Select ecological response metrics</w:t>
+        <w:t xml:space="preserve">Step 5. Select ecological response metrics</w:t>
       </w:r>
     </w:p>
     <w:p>
@@ -7449,9 +7686,23 @@
         <w:pStyle w:val="FirstParagraph"/>
       </w:pPr>
       <w:r>
-        <w:t xml:space="preserve">For each of the two species of concern, we wanted to find the ecological metric most related to the measured hydrology. We used the full suite of correlation coefficients to select one ecological metric for further analysis: the ecological metric that generated the highest mean</w:t>
-      </w:r>
-      <w:r>
+        <w:t xml:space="preserve">For each of the two species of concern, we wanted to find the ecological metric most related to the measured hydrology. We used the full suite of correlation coefficients to select one ecological metric for further analysis: the ecological metric that generated the</w:t>
+      </w:r>
+      <w:r>
+        <w:t xml:space="preserve"> </w:t>
+      </w:r>
+      <w:r>
+        <w:rPr>
+          <w:bCs/>
+          <w:b/>
+        </w:rPr>
+        <w:t xml:space="preserve">highest mean</w:t>
+      </w:r>
+      <w:r>
+        <w:rPr>
+          <w:bCs/>
+          <w:b/>
+        </w:rPr>
         <w:t xml:space="preserve"> </w:t>
       </w:r>
       <m:oMath>
@@ -7460,14 +7711,67 @@
         </m:r>
       </m:oMath>
       <w:r>
-        <w:t xml:space="preserve"> </w:t>
-      </w:r>
-      <w:r>
-        <w:t xml:space="preserve">value (i.e., the ecological metric that appears to be the most predictable).</w:t>
+        <w:rPr>
+          <w:bCs/>
+          <w:b/>
+        </w:rPr>
+        <w:t xml:space="preserve"> </w:t>
+      </w:r>
+      <w:r>
+        <w:rPr>
+          <w:bCs/>
+          <w:b/>
+        </w:rPr>
+        <w:t xml:space="preserve">value</w:t>
+      </w:r>
+      <w:r>
+        <w:t xml:space="preserve"> </w:t>
+      </w:r>
+      <w:r>
+        <w:t xml:space="preserve">(i.e., the ecological metric that appears to be the most predictable).</w:t>
+      </w:r>
+    </w:p>
+    <w:p>
+      <w:pPr>
+        <w:numPr>
+          <w:ilvl w:val="0"/>
+          <w:numId w:val="1005"/>
+        </w:numPr>
+        <w:pStyle w:val="Compact"/>
+      </w:pPr>
+      <w:r>
+        <w:rPr>
+          <w:bCs/>
+          <w:b/>
+        </w:rPr>
+        <w:t xml:space="preserve">mean of top-10 predictors</w:t>
+      </w:r>
+      <w:r>
+        <w:rPr>
+          <w:bCs/>
+          <w:b/>
+        </w:rPr>
+        <w:t xml:space="preserve"> </w:t>
+      </w:r>
+    </w:p>
+    <w:p>
+      <w:pPr>
+        <w:numPr>
+          <w:ilvl w:val="0"/>
+          <w:numId w:val="1005"/>
+        </w:numPr>
+        <w:pStyle w:val="Compact"/>
+      </w:pPr>
+      <w:r>
+        <w:rPr>
+          <w:bCs/>
+          <w:b/>
+        </w:rPr>
+        <w:t xml:space="preserve">clear selection for chinook. less clear for coho</w:t>
       </w:r>
     </w:p>
     <w:bookmarkEnd w:id="55"/>
-    <w:bookmarkStart w:id="59" w:name="predicting-ecological-outcomes"/>
+    <w:bookmarkStart w:id="59" w:name="step-6.-predicting-ecological-outcomes"/>
     <w:p>
       <w:pPr>
         <w:pStyle w:val="Heading2"/>
@@ -7482,7 +7786,7 @@
         <w:tab/>
       </w:r>
       <w:r>
-        <w:t xml:space="preserve">4. Predicting ecological outcomes</w:t>
+        <w:t xml:space="preserve">Step 6. Predicting ecological outcomes</w:t>
       </w:r>
     </w:p>
     <w:bookmarkStart w:id="56" w:name="lasso-regression-analysis"/>
@@ -7524,42 +7828,13 @@
         <w:t xml:space="preserve"> </w:t>
       </w:r>
       <w:r>
-        <w:t xml:space="preserve">(James et al. 2013;</w:t>
-      </w:r>
-      <w:r>
-        <w:t xml:space="preserve"> </w:t>
-      </w:r>
-      <w:r>
-        <w:rPr>
-          <w:bCs/>
-          <w:b/>
-        </w:rPr>
-        <w:t xml:space="preserve">RastamCook2018?</w:t>
-      </w:r>
-      <w:r>
-        <w:t xml:space="preserve">)</w:t>
-      </w:r>
-      <w:r>
-        <w:t xml:space="preserve"> </w:t>
-      </w:r>
-      <w:r>
-        <w:t xml:space="preserve">between</w:t>
-      </w:r>
-      <w:r>
-        <w:t xml:space="preserve"> </w:t>
-      </w:r>
-      <w:r>
-        <w:rPr>
-          <w:bCs/>
-          <w:b/>
-        </w:rPr>
-        <w:t xml:space="preserve">40</w:t>
-      </w:r>
-      <w:r>
-        <w:t xml:space="preserve"> </w:t>
-      </w:r>
-      <w:r>
-        <w:t xml:space="preserve">hydrologic predictors and the two selected ecological metrics (one for coho and one for Chinook).</w:t>
+        <w:t xml:space="preserve">(James et al. 2013; Ranstam and Cook 2018)</w:t>
+      </w:r>
+      <w:r>
+        <w:t xml:space="preserve"> </w:t>
+      </w:r>
+      <w:r>
+        <w:t xml:space="preserve">between 88 hydrologic predictors and the two selected ecological metrics (one for coho and one for Chinook).</w:t>
       </w:r>
     </w:p>
     <w:p>
@@ -7842,7 +8117,11 @@
     </w:p>
     <w:p>
       <w:pPr>
-        <w:pStyle w:val="BodyText"/>
+        <w:numPr>
+          <w:ilvl w:val="0"/>
+          <w:numId w:val="1006"/>
+        </w:numPr>
+        <w:pStyle w:val="Compact"/>
       </w:pPr>
       <m:oMath>
         <m:r>
@@ -7853,11 +8132,17 @@
         <w:t xml:space="preserve"> </w:t>
       </w:r>
       <w:r>
-        <w:t xml:space="preserve">is the number of observations</w:t>
-      </w:r>
-      <w:r>
-        <w:t xml:space="preserve"> </w:t>
-      </w:r>
+        <w:t xml:space="preserve">is the number of observations;</w:t>
+      </w:r>
+    </w:p>
+    <w:p>
+      <w:pPr>
+        <w:numPr>
+          <w:ilvl w:val="0"/>
+          <w:numId w:val="1006"/>
+        </w:numPr>
+        <w:pStyle w:val="Compact"/>
+      </w:pPr>
       <m:oMath>
         <m:r>
           <m:t>p</m:t>
@@ -7867,11 +8152,17 @@
         <w:t xml:space="preserve"> </w:t>
       </w:r>
       <w:r>
-        <w:t xml:space="preserve">is the number of predictors</w:t>
-      </w:r>
-      <w:r>
-        <w:t xml:space="preserve"> </w:t>
-      </w:r>
+        <w:t xml:space="preserve">is the number of predictors;</w:t>
+      </w:r>
+    </w:p>
+    <w:p>
+      <w:pPr>
+        <w:numPr>
+          <w:ilvl w:val="0"/>
+          <w:numId w:val="1006"/>
+        </w:numPr>
+        <w:pStyle w:val="Compact"/>
+      </w:pPr>
       <m:oMath>
         <m:r>
           <m:t>x</m:t>
@@ -7881,11 +8172,17 @@
         <w:t xml:space="preserve"> </w:t>
       </w:r>
       <w:r>
-        <w:t xml:space="preserve">are the observed predictor (independent variable) values</w:t>
-      </w:r>
-      <w:r>
-        <w:t xml:space="preserve"> </w:t>
-      </w:r>
+        <w:t xml:space="preserve">are the observed predictor (independent variable) values;</w:t>
+      </w:r>
+    </w:p>
+    <w:p>
+      <w:pPr>
+        <w:numPr>
+          <w:ilvl w:val="0"/>
+          <w:numId w:val="1006"/>
+        </w:numPr>
+        <w:pStyle w:val="Compact"/>
+      </w:pPr>
       <m:oMath>
         <m:r>
           <m:t>y</m:t>
@@ -7895,11 +8192,17 @@
         <w:t xml:space="preserve"> </w:t>
       </w:r>
       <w:r>
-        <w:t xml:space="preserve">are the observed response (dependent variable) values</w:t>
-      </w:r>
-      <w:r>
-        <w:t xml:space="preserve"> </w:t>
-      </w:r>
+        <w:t xml:space="preserve">are the observed response (dependent variable) values;</w:t>
+      </w:r>
+    </w:p>
+    <w:p>
+      <w:pPr>
+        <w:numPr>
+          <w:ilvl w:val="0"/>
+          <w:numId w:val="1006"/>
+        </w:numPr>
+        <w:pStyle w:val="Compact"/>
+      </w:pPr>
       <m:oMath>
         <m:r>
           <m:t>b</m:t>
@@ -7918,11 +8221,17 @@
         <w:t xml:space="preserve"> </w:t>
       </w:r>
       <w:r>
-        <w:t xml:space="preserve">are the intercept and coefficient values for each predictor</w:t>
-      </w:r>
-      <w:r>
-        <w:t xml:space="preserve"> </w:t>
-      </w:r>
+        <w:t xml:space="preserve">are the intercept and coefficient values for each predictor; and</w:t>
+      </w:r>
+    </w:p>
+    <w:p>
+      <w:pPr>
+        <w:numPr>
+          <w:ilvl w:val="0"/>
+          <w:numId w:val="1006"/>
+        </w:numPr>
+        <w:pStyle w:val="Compact"/>
+      </w:pPr>
       <m:oMath>
         <m:r>
           <m:t>λ</m:t>
@@ -7932,12 +8241,12 @@
         <w:t xml:space="preserve"> </w:t>
       </w:r>
       <w:r>
-        <w:t xml:space="preserve">is a tuning parameter, referred to as a shrinkage penalty</w:t>
-      </w:r>
-    </w:p>
-    <w:p>
-      <w:pPr>
-        <w:pStyle w:val="BodyText"/>
+        <w:t xml:space="preserve">is a tuning parameter, referred to as a shrinkage penalty.</w:t>
+      </w:r>
+    </w:p>
+    <w:p>
+      <w:pPr>
+        <w:pStyle w:val="FirstParagraph"/>
       </w:pPr>
       <w:r>
         <w:t xml:space="preserve">In this formulation, sufficiently large values of lambda generally shrink the values of all coefficients to 0 (the infinite-lambda case). The infinite-lambda case produces a model consisting solely of the</w:t>
@@ -7993,16 +8302,15 @@
       <w:r>
         <w:t xml:space="preserve">will produce linear models incorporating information from many predictors.</w:t>
       </w:r>
-    </w:p>
-    <w:p>
-      <w:pPr>
-        <w:pStyle w:val="BodyText"/>
-      </w:pPr>
-    </w:p>
-    <w:p>
-      <w:pPr>
-        <w:pStyle w:val="BodyText"/>
-      </w:pPr>
+      <w:r>
+        <w:t xml:space="preserve"> </w:t>
+      </w:r>
+      <w:r>
+        <w:t xml:space="preserve"> </w:t>
+      </w:r>
+      <w:r>
+        <w:t xml:space="preserve"> </w:t>
+      </w:r>
       <w:r>
         <w:t xml:space="preserve">The selection of the appropriate</w:t>
       </w:r>
@@ -8027,7 +8335,7 @@
         <w:t xml:space="preserve">(James et al. 2013)</w:t>
       </w:r>
       <w:r>
-        <w:t xml:space="preserve">. A range of</w:t>
+        <w:t xml:space="preserve">. In this analysis a range of</w:t>
       </w:r>
       <w:r>
         <w:t xml:space="preserve"> </w:t>
@@ -8041,7 +8349,7 @@
         <w:t xml:space="preserve"> </w:t>
       </w:r>
       <w:r>
-        <w:t xml:space="preserve">values were explored in this analysis, and the .</w:t>
+        <w:t xml:space="preserve">values was explored for each species.</w:t>
       </w:r>
     </w:p>
     <w:bookmarkEnd w:id="56"/>
@@ -8795,7 +9103,7 @@
         <w:pStyle w:val="FirstParagraph"/>
       </w:pPr>
       <w:r>
-        <w:t xml:space="preserve">In the correlation analysis we assessed relatedness of ecological outcome metrics with both types of hydrologic metric (reconnection/disconnection and functional flows). Degree of correlation was evaluated broadly: a threshold of</w:t>
+        <w:t xml:space="preserve">In the correlation analysis we assessed relatedness of ecological outcome metrics with all types of hydrologic metric (reconnection/disconnection timing and functional flows). Degree of correlation was evaluated broadly: a threshold of</w:t>
       </w:r>
       <w:r>
         <w:t xml:space="preserve"> </w:t>
@@ -8857,11 +9165,15 @@
       <w:pPr>
         <w:numPr>
           <w:ilvl w:val="0"/>
-          <w:numId w:val="1005"/>
+          <w:numId w:val="1007"/>
         </w:numPr>
         <w:pStyle w:val="Compact"/>
       </w:pPr>
       <w:r>
+        <w:rPr>
+          <w:bCs/>
+          <w:b/>
+        </w:rPr>
         <w:t xml:space="preserve">correlations between ecological metrics</w:t>
       </w:r>
     </w:p>
@@ -8869,56 +9181,71 @@
       <w:pPr>
         <w:numPr>
           <w:ilvl w:val="0"/>
-          <w:numId w:val="1005"/>
+          <w:numId w:val="1007"/>
         </w:numPr>
         <w:pStyle w:val="Compact"/>
       </w:pPr>
       <w:r>
+        <w:rPr>
+          <w:bCs/>
+          <w:b/>
+        </w:rPr>
         <w:t xml:space="preserve">coho smolt per fem vs coho % smolt survival metrics - why negatively correlated? which is worse? Possibly smolt survival, since smolt estimation is less constrained than the camera trap method at the counting station.</w:t>
+      </w:r>
+      <w:r>
+        <w:rPr>
+          <w:bCs/>
+          <w:b/>
+        </w:rPr>
+        <w:t xml:space="preserve"> </w:t>
       </w:r>
     </w:p>
     <w:p>
       <w:pPr>
         <w:numPr>
           <w:ilvl w:val="0"/>
-          <w:numId w:val="1005"/>
+          <w:numId w:val="1007"/>
         </w:numPr>
         <w:pStyle w:val="Compact"/>
       </w:pPr>
       <w:r>
-        <w:t xml:space="preserve">smolt abundance estimates bias high or low?</w:t>
-      </w:r>
-    </w:p>
-    <w:p>
-      <w:pPr>
-        <w:pStyle w:val="SourceCode"/>
-      </w:pPr>
-      <w:r>
-        <w:rPr>
-          <w:rStyle w:val="VerbatimChar"/>
-        </w:rPr>
-        <w:t xml:space="preserve">FALSE png </w:t>
-      </w:r>
-      <w:r>
-        <w:br/>
-      </w:r>
-      <w:r>
-        <w:rPr>
-          <w:rStyle w:val="VerbatimChar"/>
-        </w:rPr>
-        <w:t xml:space="preserve">FALSE   2</w:t>
-      </w:r>
-    </w:p>
-    <w:p>
-      <w:pPr>
-        <w:pStyle w:val="FirstParagraph"/>
-      </w:pPr>
-      <w:r>
         <w:rPr>
           <w:bCs/>
           <w:b/>
         </w:rPr>
-        <w:t xml:space="preserve">revise rest of text in this section</w:t>
+        <w:t xml:space="preserve">smolt abundance estimates bias high or low?</w:t>
+      </w:r>
+    </w:p>
+    <w:p>
+      <w:pPr>
+        <w:pStyle w:val="SourceCode"/>
+      </w:pPr>
+      <w:r>
+        <w:rPr>
+          <w:rStyle w:val="VerbatimChar"/>
+        </w:rPr>
+        <w:t xml:space="preserve">FALSE png </w:t>
+      </w:r>
+      <w:r>
+        <w:br/>
+      </w:r>
+      <w:r>
+        <w:rPr>
+          <w:rStyle w:val="VerbatimChar"/>
+        </w:rPr>
+        <w:t xml:space="preserve">FALSE   2</w:t>
+      </w:r>
+    </w:p>
+    <w:p>
+      <w:pPr>
+        <w:pStyle w:val="FirstParagraph"/>
+      </w:pPr>
+      <w:r>
+        <w:rPr>
+          <w:bCs/>
+          <w:b/>
+        </w:rPr>
+        <w:t xml:space="preserve">revise rest of text in this section. discuss predictability for all ecological data types and why they might be different.</w:t>
       </w:r>
     </w:p>
     <w:p>
@@ -9206,7 +9533,7 @@
       <w:pPr>
         <w:numPr>
           <w:ilvl w:val="0"/>
-          <w:numId w:val="1006"/>
+          <w:numId w:val="1008"/>
         </w:numPr>
         <w:pStyle w:val="Compact"/>
       </w:pPr>
@@ -9229,7 +9556,7 @@
       <w:pPr>
         <w:numPr>
           <w:ilvl w:val="0"/>
-          <w:numId w:val="1006"/>
+          <w:numId w:val="1008"/>
         </w:numPr>
         <w:pStyle w:val="Compact"/>
       </w:pPr>
@@ -9249,7 +9576,7 @@
       <w:pPr>
         <w:numPr>
           <w:ilvl w:val="0"/>
-          <w:numId w:val="1007"/>
+          <w:numId w:val="1009"/>
         </w:numPr>
         <w:pStyle w:val="Compact"/>
       </w:pPr>
@@ -9261,7 +9588,7 @@
       <w:pPr>
         <w:numPr>
           <w:ilvl w:val="0"/>
-          <w:numId w:val="1007"/>
+          <w:numId w:val="1009"/>
         </w:numPr>
         <w:pStyle w:val="Compact"/>
       </w:pPr>
@@ -17976,7 +18303,7 @@
         <w:t xml:space="preserve">pers. comm.</w:t>
       </w:r>
       <w:r>
-        <w:t xml:space="preserve">, Sommarstrom 2020; SRWC 2018a)</w:t>
+        <w:t xml:space="preserve">, Sommarstrom 2020; SRWC 2018)</w:t>
       </w:r>
       <w:r>
         <w:t xml:space="preserve">.</w:t>
@@ -18047,7 +18374,7 @@
       <w:pPr>
         <w:numPr>
           <w:ilvl w:val="0"/>
-          <w:numId w:val="1008"/>
+          <w:numId w:val="1010"/>
         </w:numPr>
         <w:pStyle w:val="Compact"/>
       </w:pPr>
@@ -18059,7 +18386,7 @@
       <w:pPr>
         <w:numPr>
           <w:ilvl w:val="0"/>
-          <w:numId w:val="1008"/>
+          <w:numId w:val="1010"/>
         </w:numPr>
         <w:pStyle w:val="Compact"/>
       </w:pPr>
@@ -18071,7 +18398,7 @@
       <w:pPr>
         <w:numPr>
           <w:ilvl w:val="0"/>
-          <w:numId w:val="1008"/>
+          <w:numId w:val="1010"/>
         </w:numPr>
         <w:pStyle w:val="Compact"/>
       </w:pPr>
@@ -18369,7 +18696,7 @@
       <w:pPr>
         <w:numPr>
           <w:ilvl w:val="0"/>
-          <w:numId w:val="1009"/>
+          <w:numId w:val="1011"/>
         </w:numPr>
         <w:pStyle w:val="Compact"/>
       </w:pPr>
@@ -18381,7 +18708,7 @@
       <w:pPr>
         <w:numPr>
           <w:ilvl w:val="0"/>
-          <w:numId w:val="1009"/>
+          <w:numId w:val="1011"/>
         </w:numPr>
         <w:pStyle w:val="Compact"/>
       </w:pPr>
@@ -18393,7 +18720,7 @@
       <w:pPr>
         <w:numPr>
           <w:ilvl w:val="0"/>
-          <w:numId w:val="1009"/>
+          <w:numId w:val="1011"/>
         </w:numPr>
         <w:pStyle w:val="Compact"/>
       </w:pPr>
@@ -18405,7 +18732,7 @@
       <w:pPr>
         <w:numPr>
           <w:ilvl w:val="0"/>
-          <w:numId w:val="1009"/>
+          <w:numId w:val="1011"/>
         </w:numPr>
         <w:pStyle w:val="Compact"/>
       </w:pPr>
@@ -18417,7 +18744,7 @@
       <w:pPr>
         <w:numPr>
           <w:ilvl w:val="0"/>
-          <w:numId w:val="1009"/>
+          <w:numId w:val="1011"/>
         </w:numPr>
         <w:pStyle w:val="Compact"/>
       </w:pPr>
@@ -18429,7 +18756,7 @@
       <w:pPr>
         <w:numPr>
           <w:ilvl w:val="0"/>
-          <w:numId w:val="1009"/>
+          <w:numId w:val="1011"/>
         </w:numPr>
         <w:pStyle w:val="Compact"/>
       </w:pPr>
@@ -18441,7 +18768,7 @@
       <w:pPr>
         <w:numPr>
           <w:ilvl w:val="0"/>
-          <w:numId w:val="1009"/>
+          <w:numId w:val="1011"/>
         </w:numPr>
         <w:pStyle w:val="Compact"/>
       </w:pPr>
@@ -18453,7 +18780,7 @@
       <w:pPr>
         <w:numPr>
           <w:ilvl w:val="0"/>
-          <w:numId w:val="1009"/>
+          <w:numId w:val="1011"/>
         </w:numPr>
         <w:pStyle w:val="Compact"/>
       </w:pPr>
@@ -18599,7 +18926,7 @@
       </w:r>
     </w:p>
     <w:bookmarkEnd w:id="105"/>
-    <w:bookmarkStart w:id="298" w:name="scratch-work"/>
+    <w:bookmarkStart w:id="301" w:name="scratch-work"/>
     <w:p>
       <w:pPr>
         <w:pStyle w:val="Heading1"/>
@@ -18674,7 +19001,7 @@
       </w:r>
     </w:p>
     <w:bookmarkEnd w:id="108"/>
-    <w:bookmarkStart w:id="297" w:name="loocv-scribbling"/>
+    <w:bookmarkStart w:id="300" w:name="loocv-scribbling"/>
     <w:p>
       <w:pPr>
         <w:pStyle w:val="Heading2"/>
@@ -18692,7 +19019,7 @@
         <w:t xml:space="preserve">loocv scribbling</w:t>
       </w:r>
     </w:p>
-    <w:bookmarkStart w:id="296" w:name="refs"/>
+    <w:bookmarkStart w:id="299" w:name="refs"/>
     <w:bookmarkStart w:id="110" w:name="ref-Acreman2014"/>
     <w:p>
       <w:pPr>
@@ -22088,13 +22415,13 @@
       </w:r>
     </w:p>
     <w:bookmarkEnd w:id="238"/>
-    <w:bookmarkStart w:id="240" w:name="ref-RobertsonSwinton2005"/>
+    <w:bookmarkStart w:id="240" w:name="ref-Ranstam2018"/>
     <w:p>
       <w:pPr>
         <w:pStyle w:val="Bibliography"/>
       </w:pPr>
       <w:r>
-        <w:t xml:space="preserve">Robertson, G. Philip, and Scott M. Swinton. 2005.</w:t>
+        <w:t xml:space="preserve">Ranstam, J., and J. A. Cook. 2018.</w:t>
       </w:r>
       <w:r>
         <w:t xml:space="preserve"> </w:t>
@@ -22103,7 +22430,7 @@
         <w:t xml:space="preserve">“</w:t>
       </w:r>
       <w:r>
-        <w:t xml:space="preserve">Reconciling agricultural productivity and environmental integrity: A grand challenge for agriculture</w:t>
+        <w:t xml:space="preserve">LASSO regression</w:t>
       </w:r>
       <w:r>
         <w:t xml:space="preserve">.”</w:t>
@@ -22116,6 +22443,58 @@
           <w:iCs/>
           <w:i/>
         </w:rPr>
+        <w:t xml:space="preserve">British Journal of Surgery</w:t>
+      </w:r>
+      <w:r>
+        <w:t xml:space="preserve"> </w:t>
+      </w:r>
+      <w:r>
+        <w:t xml:space="preserve">105 (10): 1348.</w:t>
+      </w:r>
+      <w:r>
+        <w:t xml:space="preserve"> </w:t>
+      </w:r>
+      <w:hyperlink r:id="rId239">
+        <w:r>
+          <w:rPr>
+            <w:rStyle w:val="Hyperlink"/>
+          </w:rPr>
+          <w:t xml:space="preserve">https://doi.org/10.1002/bjs.10895</w:t>
+        </w:r>
+      </w:hyperlink>
+      <w:r>
+        <w:t xml:space="preserve">.</w:t>
+      </w:r>
+    </w:p>
+    <w:bookmarkEnd w:id="240"/>
+    <w:bookmarkStart w:id="242" w:name="ref-RobertsonSwinton2005"/>
+    <w:p>
+      <w:pPr>
+        <w:pStyle w:val="Bibliography"/>
+      </w:pPr>
+      <w:r>
+        <w:t xml:space="preserve">Robertson, G. Philip, and Scott M. Swinton. 2005.</w:t>
+      </w:r>
+      <w:r>
+        <w:t xml:space="preserve"> </w:t>
+      </w:r>
+      <w:r>
+        <w:t xml:space="preserve">“</w:t>
+      </w:r>
+      <w:r>
+        <w:t xml:space="preserve">Reconciling agricultural productivity and environmental integrity: A grand challenge for agriculture</w:t>
+      </w:r>
+      <w:r>
+        <w:t xml:space="preserve">.”</w:t>
+      </w:r>
+      <w:r>
+        <w:t xml:space="preserve"> </w:t>
+      </w:r>
+      <w:r>
+        <w:rPr>
+          <w:iCs/>
+          <w:i/>
+        </w:rPr>
         <w:t xml:space="preserve">Frontiers in Ecology and the Environment</w:t>
       </w:r>
       <w:r>
@@ -22127,7 +22506,7 @@
       <w:r>
         <w:t xml:space="preserve"> </w:t>
       </w:r>
-      <w:hyperlink r:id="rId239">
+      <w:hyperlink r:id="rId241">
         <w:r>
           <w:rPr>
             <w:rStyle w:val="Hyperlink"/>
@@ -22139,8 +22518,8 @@
         <w:t xml:space="preserve">.</w:t>
       </w:r>
     </w:p>
-    <w:bookmarkEnd w:id="240"/>
-    <w:bookmarkStart w:id="242" w:name="ref-Rosenfeld2003"/>
+    <w:bookmarkEnd w:id="242"/>
+    <w:bookmarkStart w:id="244" w:name="ref-Rosenfeld2003"/>
     <w:p>
       <w:pPr>
         <w:pStyle w:val="Bibliography"/>
@@ -22179,7 +22558,7 @@
       <w:r>
         <w:t xml:space="preserve"> </w:t>
       </w:r>
-      <w:hyperlink r:id="rId241">
+      <w:hyperlink r:id="rId243">
         <w:r>
           <w:rPr>
             <w:rStyle w:val="Hyperlink"/>
@@ -22191,8 +22570,8 @@
         <w:t xml:space="preserve">.</w:t>
       </w:r>
     </w:p>
-    <w:bookmarkEnd w:id="242"/>
-    <w:bookmarkStart w:id="244" w:name="ref-SRWT2018"/>
+    <w:bookmarkEnd w:id="244"/>
+    <w:bookmarkStart w:id="246" w:name="ref-SRWT2018"/>
     <w:p>
       <w:pPr>
         <w:pStyle w:val="Bibliography"/>
@@ -22221,7 +22600,7 @@
       <w:r>
         <w:t xml:space="preserve"> </w:t>
       </w:r>
-      <w:hyperlink r:id="rId243">
+      <w:hyperlink r:id="rId245">
         <w:r>
           <w:rPr>
             <w:rStyle w:val="Hyperlink"/>
@@ -22233,8 +22612,8 @@
         <w:t xml:space="preserve">.</w:t>
       </w:r>
     </w:p>
-    <w:bookmarkEnd w:id="244"/>
-    <w:bookmarkStart w:id="245" w:name="ref-SVAP1980"/>
+    <w:bookmarkEnd w:id="246"/>
+    <w:bookmarkStart w:id="247" w:name="ref-SVAP1980"/>
     <w:p>
       <w:pPr>
         <w:pStyle w:val="Bibliography"/>
@@ -22255,8 +22634,8 @@
         <w:t xml:space="preserve">.”</w:t>
       </w:r>
     </w:p>
-    <w:bookmarkEnd w:id="245"/>
-    <w:bookmarkStart w:id="247" w:name="ref-Shenton2012"/>
+    <w:bookmarkEnd w:id="247"/>
+    <w:bookmarkStart w:id="249" w:name="ref-Shenton2012"/>
     <w:p>
       <w:pPr>
         <w:pStyle w:val="Bibliography"/>
@@ -22295,7 +22674,7 @@
       <w:r>
         <w:t xml:space="preserve"> </w:t>
       </w:r>
-      <w:hyperlink r:id="rId246">
+      <w:hyperlink r:id="rId248">
         <w:r>
           <w:rPr>
             <w:rStyle w:val="Hyperlink"/>
@@ -22307,8 +22686,8 @@
         <w:t xml:space="preserve">.</w:t>
       </w:r>
     </w:p>
-    <w:bookmarkEnd w:id="247"/>
-    <w:bookmarkStart w:id="249" w:name="ref-SiskiyouCounty2021"/>
+    <w:bookmarkEnd w:id="249"/>
+    <w:bookmarkStart w:id="251" w:name="ref-SiskiyouCounty2021"/>
     <w:p>
       <w:pPr>
         <w:pStyle w:val="Bibliography"/>
@@ -22337,7 +22716,7 @@
       <w:r>
         <w:t xml:space="preserve"> </w:t>
       </w:r>
-      <w:hyperlink r:id="rId248">
+      <w:hyperlink r:id="rId250">
         <w:r>
           <w:rPr>
             <w:rStyle w:val="Hyperlink"/>
@@ -22349,8 +22728,8 @@
         <w:t xml:space="preserve">.</w:t>
       </w:r>
     </w:p>
-    <w:bookmarkEnd w:id="249"/>
-    <w:bookmarkStart w:id="251" w:name="ref-SVGAC_2020_Nov"/>
+    <w:bookmarkEnd w:id="251"/>
+    <w:bookmarkStart w:id="253" w:name="ref-SVGAC_2020_Nov"/>
     <w:p>
       <w:pPr>
         <w:pStyle w:val="Bibliography"/>
@@ -22379,7 +22758,7 @@
       <w:r>
         <w:t xml:space="preserve"> </w:t>
       </w:r>
-      <w:hyperlink r:id="rId250">
+      <w:hyperlink r:id="rId252">
         <w:r>
           <w:rPr>
             <w:rStyle w:val="Hyperlink"/>
@@ -22391,8 +22770,8 @@
         <w:t xml:space="preserve">.</w:t>
       </w:r>
     </w:p>
-    <w:bookmarkEnd w:id="251"/>
-    <w:bookmarkStart w:id="252" w:name="ref-SiskiyouRCD1994"/>
+    <w:bookmarkEnd w:id="253"/>
+    <w:bookmarkStart w:id="254" w:name="ref-SiskiyouRCD1994"/>
     <w:p>
       <w:pPr>
         <w:pStyle w:val="Bibliography"/>
@@ -22413,8 +22792,8 @@
         <w:t xml:space="preserve">.”</w:t>
       </w:r>
     </w:p>
-    <w:bookmarkEnd w:id="252"/>
-    <w:bookmarkStart w:id="253" w:name="ref-SiskiyouRCD2004"/>
+    <w:bookmarkEnd w:id="254"/>
+    <w:bookmarkStart w:id="255" w:name="ref-SiskiyouRCD2004"/>
     <w:p>
       <w:pPr>
         <w:pStyle w:val="Bibliography"/>
@@ -22449,8 +22828,8 @@
         <w:t xml:space="preserve">.</w:t>
       </w:r>
     </w:p>
-    <w:bookmarkEnd w:id="253"/>
-    <w:bookmarkStart w:id="254" w:name="ref-SiskiyouRCD2005"/>
+    <w:bookmarkEnd w:id="255"/>
+    <w:bookmarkStart w:id="256" w:name="ref-SiskiyouRCD2005"/>
     <w:p>
       <w:pPr>
         <w:pStyle w:val="Bibliography"/>
@@ -22491,8 +22870,8 @@
         <w:t xml:space="preserve">.</w:t>
       </w:r>
     </w:p>
-    <w:bookmarkEnd w:id="254"/>
-    <w:bookmarkStart w:id="255" w:name="ref-Quigley2006"/>
+    <w:bookmarkEnd w:id="256"/>
+    <w:bookmarkStart w:id="257" w:name="ref-Quigley2006"/>
     <w:p>
       <w:pPr>
         <w:pStyle w:val="Bibliography"/>
@@ -22533,8 +22912,8 @@
         <w:t xml:space="preserve">.</w:t>
       </w:r>
     </w:p>
-    <w:bookmarkEnd w:id="255"/>
-    <w:bookmarkStart w:id="256" w:name="ref-SiskiyouRCD2010"/>
+    <w:bookmarkEnd w:id="257"/>
+    <w:bookmarkStart w:id="258" w:name="ref-SiskiyouRCD2010"/>
     <w:p>
       <w:pPr>
         <w:pStyle w:val="Bibliography"/>
@@ -22569,8 +22948,8 @@
         <w:t xml:space="preserve">.</w:t>
       </w:r>
     </w:p>
-    <w:bookmarkEnd w:id="256"/>
-    <w:bookmarkStart w:id="257" w:name="ref-Yokel2011"/>
+    <w:bookmarkEnd w:id="258"/>
+    <w:bookmarkStart w:id="259" w:name="ref-Yokel2011"/>
     <w:p>
       <w:pPr>
         <w:pStyle w:val="Bibliography"/>
@@ -22611,8 +22990,8 @@
         <w:t xml:space="preserve">.</w:t>
       </w:r>
     </w:p>
-    <w:bookmarkEnd w:id="257"/>
-    <w:bookmarkStart w:id="258" w:name="ref-SiskiyouRCD2012"/>
+    <w:bookmarkEnd w:id="259"/>
+    <w:bookmarkStart w:id="260" w:name="ref-SiskiyouRCD2012"/>
     <w:p>
       <w:pPr>
         <w:pStyle w:val="Bibliography"/>
@@ -22647,8 +23026,8 @@
         <w:t xml:space="preserve">.</w:t>
       </w:r>
     </w:p>
-    <w:bookmarkEnd w:id="258"/>
-    <w:bookmarkStart w:id="259" w:name="ref-SiskiyouRCD2013"/>
+    <w:bookmarkEnd w:id="260"/>
+    <w:bookmarkStart w:id="261" w:name="ref-SiskiyouRCD2013"/>
     <w:p>
       <w:pPr>
         <w:pStyle w:val="Bibliography"/>
@@ -22683,8 +23062,8 @@
         <w:t xml:space="preserve">.</w:t>
       </w:r>
     </w:p>
-    <w:bookmarkEnd w:id="259"/>
-    <w:bookmarkStart w:id="260" w:name="ref-SiskiyouRCD2014"/>
+    <w:bookmarkEnd w:id="261"/>
+    <w:bookmarkStart w:id="262" w:name="ref-SiskiyouRCD2014"/>
     <w:p>
       <w:pPr>
         <w:pStyle w:val="Bibliography"/>
@@ -22719,8 +23098,8 @@
         <w:t xml:space="preserve">.</w:t>
       </w:r>
     </w:p>
-    <w:bookmarkEnd w:id="260"/>
-    <w:bookmarkStart w:id="261" w:name="ref-SiskiyouRCD2015a"/>
+    <w:bookmarkEnd w:id="262"/>
+    <w:bookmarkStart w:id="263" w:name="ref-SiskiyouRCD2015a"/>
     <w:p>
       <w:pPr>
         <w:pStyle w:val="Bibliography"/>
@@ -22761,8 +23140,8 @@
         <w:t xml:space="preserve">.</w:t>
       </w:r>
     </w:p>
-    <w:bookmarkEnd w:id="261"/>
-    <w:bookmarkStart w:id="262" w:name="ref-SiskiyouRCD2015b"/>
+    <w:bookmarkEnd w:id="263"/>
+    <w:bookmarkStart w:id="264" w:name="ref-SiskiyouRCD2015b"/>
     <w:p>
       <w:pPr>
         <w:pStyle w:val="Bibliography"/>
@@ -22803,8 +23182,8 @@
         <w:t xml:space="preserve">.</w:t>
       </w:r>
     </w:p>
-    <w:bookmarkEnd w:id="262"/>
-    <w:bookmarkStart w:id="263" w:name="ref-SiskiyouRCD2017b"/>
+    <w:bookmarkEnd w:id="264"/>
+    <w:bookmarkStart w:id="265" w:name="ref-SiskiyouRCD2017b"/>
     <w:p>
       <w:pPr>
         <w:pStyle w:val="Bibliography"/>
@@ -22845,8 +23224,8 @@
         <w:t xml:space="preserve">.</w:t>
       </w:r>
     </w:p>
-    <w:bookmarkEnd w:id="263"/>
-    <w:bookmarkStart w:id="264" w:name="ref-SiskiyouRCD2017a"/>
+    <w:bookmarkEnd w:id="265"/>
+    <w:bookmarkStart w:id="266" w:name="ref-SiskiyouRCD2017a"/>
     <w:p>
       <w:pPr>
         <w:pStyle w:val="Bibliography"/>
@@ -22887,8 +23266,8 @@
         <w:t xml:space="preserve">.</w:t>
       </w:r>
     </w:p>
-    <w:bookmarkEnd w:id="264"/>
-    <w:bookmarkStart w:id="265" w:name="ref-SiskiyouRCD2018"/>
+    <w:bookmarkEnd w:id="266"/>
+    <w:bookmarkStart w:id="267" w:name="ref-SiskiyouRCD2018"/>
     <w:p>
       <w:pPr>
         <w:pStyle w:val="Bibliography"/>
@@ -22929,8 +23308,8 @@
         <w:t xml:space="preserve">.</w:t>
       </w:r>
     </w:p>
-    <w:bookmarkEnd w:id="265"/>
-    <w:bookmarkStart w:id="267" w:name="ref-Solans2016a"/>
+    <w:bookmarkEnd w:id="267"/>
+    <w:bookmarkStart w:id="269" w:name="ref-Solans2016a"/>
     <w:p>
       <w:pPr>
         <w:pStyle w:val="Bibliography"/>
@@ -22969,7 +23348,7 @@
       <w:r>
         <w:t xml:space="preserve"> </w:t>
       </w:r>
-      <w:hyperlink r:id="rId266">
+      <w:hyperlink r:id="rId268">
         <w:r>
           <w:rPr>
             <w:rStyle w:val="Hyperlink"/>
@@ -22981,8 +23360,8 @@
         <w:t xml:space="preserve">.</w:t>
       </w:r>
     </w:p>
-    <w:bookmarkEnd w:id="267"/>
-    <w:bookmarkStart w:id="268" w:name="ref-Sommarstrom2020"/>
+    <w:bookmarkEnd w:id="269"/>
+    <w:bookmarkStart w:id="270" w:name="ref-Sommarstrom2020"/>
     <w:p>
       <w:pPr>
         <w:pStyle w:val="Bibliography"/>
@@ -23003,13 +23382,55 @@
         <w:t xml:space="preserve">.”</w:t>
       </w:r>
     </w:p>
-    <w:bookmarkEnd w:id="268"/>
-    <w:bookmarkStart w:id="269" w:name="ref-CRMP2000"/>
+    <w:bookmarkEnd w:id="270"/>
+    <w:bookmarkStart w:id="272" w:name="ref-SRWC2018"/>
     <w:p>
       <w:pPr>
         <w:pStyle w:val="Bibliography"/>
       </w:pPr>
       <w:r>
+        <w:t xml:space="preserve">SRWC. 2018.</w:t>
+      </w:r>
+      <w:r>
+        <w:t xml:space="preserve"> </w:t>
+      </w:r>
+      <w:r>
+        <w:t xml:space="preserve">“</w:t>
+      </w:r>
+      <w:r>
+        <w:t xml:space="preserve">Restoring Priority Coho Habitat in the Scott River Watershed Modeling and Planning Report</w:t>
+      </w:r>
+      <w:r>
+        <w:t xml:space="preserve">.”</w:t>
+      </w:r>
+      <w:r>
+        <w:t xml:space="preserve"> </w:t>
+      </w:r>
+      <w:r>
+        <w:t xml:space="preserve">Etna, CA.</w:t>
+      </w:r>
+      <w:r>
+        <w:t xml:space="preserve"> </w:t>
+      </w:r>
+      <w:hyperlink r:id="rId271">
+        <w:r>
+          <w:rPr>
+            <w:rStyle w:val="Hyperlink"/>
+          </w:rPr>
+          <w:t xml:space="preserve">https://www.scottriverwatershedcouncil.com/scott-river-westside-planning-proje</w:t>
+        </w:r>
+      </w:hyperlink>
+      <w:r>
+        <w:t xml:space="preserve">.</w:t>
+      </w:r>
+    </w:p>
+    <w:bookmarkEnd w:id="272"/>
+    <w:bookmarkStart w:id="273" w:name="ref-CRMP2000"/>
+    <w:p>
+      <w:pPr>
+        <w:pStyle w:val="Bibliography"/>
+      </w:pPr>
+      <w:r>
         <w:t xml:space="preserve">SRWC-CRMP. 2000.</w:t>
       </w:r>
       <w:r>
@@ -23025,8 +23446,8 @@
         <w:t xml:space="preserve">.”</w:t>
       </w:r>
     </w:p>
-    <w:bookmarkEnd w:id="269"/>
-    <w:bookmarkStart w:id="270" w:name="ref-SRWC_RCD2003"/>
+    <w:bookmarkEnd w:id="273"/>
+    <w:bookmarkStart w:id="274" w:name="ref-SRWC_RCD2003"/>
     <w:p>
       <w:pPr>
         <w:pStyle w:val="Bibliography"/>
@@ -23053,8 +23474,8 @@
         <w:t xml:space="preserve">January. Etna, CA.</w:t>
       </w:r>
     </w:p>
-    <w:bookmarkEnd w:id="270"/>
-    <w:bookmarkStart w:id="271" w:name="ref-SRWC2005"/>
+    <w:bookmarkEnd w:id="274"/>
+    <w:bookmarkStart w:id="275" w:name="ref-SRWC2005"/>
     <w:p>
       <w:pPr>
         <w:pStyle w:val="Bibliography"/>
@@ -23095,8 +23516,8 @@
         <w:t xml:space="preserve">.</w:t>
       </w:r>
     </w:p>
-    <w:bookmarkEnd w:id="271"/>
-    <w:bookmarkStart w:id="273" w:name="ref-SuperiorCourtofSiskiyouCounty1980"/>
+    <w:bookmarkEnd w:id="275"/>
+    <w:bookmarkStart w:id="277" w:name="ref-SuperiorCourtofSiskiyouCounty1980"/>
     <w:p>
       <w:pPr>
         <w:pStyle w:val="Bibliography"/>
@@ -23122,7 +23543,7 @@
       <w:r>
         <w:t xml:space="preserve"> </w:t>
       </w:r>
-      <w:hyperlink r:id="rId272">
+      <w:hyperlink r:id="rId276">
         <w:r>
           <w:rPr>
             <w:rStyle w:val="Hyperlink"/>
@@ -23134,8 +23555,8 @@
         <w:t xml:space="preserve">.</w:t>
       </w:r>
     </w:p>
-    <w:bookmarkEnd w:id="273"/>
-    <w:bookmarkStart w:id="274" w:name="ref-Tarlock1993"/>
+    <w:bookmarkEnd w:id="277"/>
+    <w:bookmarkStart w:id="278" w:name="ref-Tarlock1993"/>
     <w:p>
       <w:pPr>
         <w:pStyle w:val="Bibliography"/>
@@ -23172,8 +23593,8 @@
         <w:t xml:space="preserve">60 (2): 555–613.</w:t>
       </w:r>
     </w:p>
-    <w:bookmarkEnd w:id="274"/>
-    <w:bookmarkStart w:id="276" w:name="ref-Tolley2019"/>
+    <w:bookmarkEnd w:id="278"/>
+    <w:bookmarkStart w:id="280" w:name="ref-Tolley2019"/>
     <w:p>
       <w:pPr>
         <w:pStyle w:val="Bibliography"/>
@@ -23212,7 +23633,7 @@
       <w:r>
         <w:t xml:space="preserve"> </w:t>
       </w:r>
-      <w:hyperlink r:id="rId275">
+      <w:hyperlink r:id="rId279">
         <w:r>
           <w:rPr>
             <w:rStyle w:val="Hyperlink"/>
@@ -23224,8 +23645,8 @@
         <w:t xml:space="preserve">.</w:t>
       </w:r>
     </w:p>
-    <w:bookmarkEnd w:id="276"/>
-    <w:bookmarkStart w:id="278" w:name="ref-USCensus2021"/>
+    <w:bookmarkEnd w:id="280"/>
+    <w:bookmarkStart w:id="282" w:name="ref-USCensus2021"/>
     <w:p>
       <w:pPr>
         <w:pStyle w:val="Bibliography"/>
@@ -23248,7 +23669,7 @@
       <w:r>
         <w:t xml:space="preserve"> </w:t>
       </w:r>
-      <w:hyperlink r:id="rId277">
+      <w:hyperlink r:id="rId281">
         <w:r>
           <w:rPr>
             <w:rStyle w:val="Hyperlink"/>
@@ -23260,8 +23681,8 @@
         <w:t xml:space="preserve">.</w:t>
       </w:r>
     </w:p>
-    <w:bookmarkEnd w:id="278"/>
-    <w:bookmarkStart w:id="280" w:name="ref-VanKirk2008a"/>
+    <w:bookmarkEnd w:id="282"/>
+    <w:bookmarkStart w:id="284" w:name="ref-VanKirk2008a"/>
     <w:p>
       <w:pPr>
         <w:pStyle w:val="Bibliography"/>
@@ -23300,7 +23721,7 @@
       <w:r>
         <w:t xml:space="preserve"> </w:t>
       </w:r>
-      <w:hyperlink r:id="rId279">
+      <w:hyperlink r:id="rId283">
         <w:r>
           <w:rPr>
             <w:rStyle w:val="Hyperlink"/>
@@ -23312,8 +23733,8 @@
         <w:t xml:space="preserve">.</w:t>
       </w:r>
     </w:p>
-    <w:bookmarkEnd w:id="280"/>
-    <w:bookmarkStart w:id="282" w:name="ref-Welch2021"/>
+    <w:bookmarkEnd w:id="284"/>
+    <w:bookmarkStart w:id="286" w:name="ref-Welch2021"/>
     <w:p>
       <w:pPr>
         <w:pStyle w:val="Bibliography"/>
@@ -23352,7 +23773,7 @@
       <w:r>
         <w:t xml:space="preserve"> </w:t>
       </w:r>
-      <w:hyperlink r:id="rId281">
+      <w:hyperlink r:id="rId285">
         <w:r>
           <w:rPr>
             <w:rStyle w:val="Hyperlink"/>
@@ -23364,8 +23785,8 @@
         <w:t xml:space="preserve">.</w:t>
       </w:r>
     </w:p>
-    <w:bookmarkEnd w:id="282"/>
-    <w:bookmarkStart w:id="284" w:name="ref-Wheeler2018"/>
+    <w:bookmarkEnd w:id="286"/>
+    <w:bookmarkStart w:id="288" w:name="ref-Wheeler2018"/>
     <w:p>
       <w:pPr>
         <w:pStyle w:val="Bibliography"/>
@@ -23404,7 +23825,7 @@
       <w:r>
         <w:t xml:space="preserve"> </w:t>
       </w:r>
-      <w:hyperlink r:id="rId283">
+      <w:hyperlink r:id="rId287">
         <w:r>
           <w:rPr>
             <w:rStyle w:val="Hyperlink"/>
@@ -23416,8 +23837,8 @@
         <w:t xml:space="preserve">.</w:t>
       </w:r>
     </w:p>
-    <w:bookmarkEnd w:id="284"/>
-    <w:bookmarkStart w:id="286" w:name="ref-White2018"/>
+    <w:bookmarkEnd w:id="288"/>
+    <w:bookmarkStart w:id="290" w:name="ref-White2018"/>
     <w:p>
       <w:pPr>
         <w:pStyle w:val="Bibliography"/>
@@ -23456,7 +23877,7 @@
       <w:r>
         <w:t xml:space="preserve"> </w:t>
       </w:r>
-      <w:hyperlink r:id="rId285">
+      <w:hyperlink r:id="rId289">
         <w:r>
           <w:rPr>
             <w:rStyle w:val="Hyperlink"/>
@@ -23468,8 +23889,8 @@
         <w:t xml:space="preserve">.</w:t>
       </w:r>
     </w:p>
-    <w:bookmarkEnd w:id="286"/>
-    <w:bookmarkStart w:id="288" w:name="ref-Williams2006"/>
+    <w:bookmarkEnd w:id="290"/>
+    <w:bookmarkStart w:id="292" w:name="ref-Williams2006"/>
     <w:p>
       <w:pPr>
         <w:pStyle w:val="Bibliography"/>
@@ -23498,7 +23919,7 @@
       <w:r>
         <w:t xml:space="preserve"> </w:t>
       </w:r>
-      <w:hyperlink r:id="rId287">
+      <w:hyperlink r:id="rId291">
         <w:r>
           <w:rPr>
             <w:rStyle w:val="Hyperlink"/>
@@ -23510,8 +23931,8 @@
         <w:t xml:space="preserve">.</w:t>
       </w:r>
     </w:p>
-    <w:bookmarkEnd w:id="288"/>
-    <w:bookmarkStart w:id="290" w:name="ref-Williams2008"/>
+    <w:bookmarkEnd w:id="292"/>
+    <w:bookmarkStart w:id="294" w:name="ref-Williams2008"/>
     <w:p>
       <w:pPr>
         <w:pStyle w:val="Bibliography"/>
@@ -23540,7 +23961,7 @@
       <w:r>
         <w:t xml:space="preserve"> </w:t>
       </w:r>
-      <w:hyperlink r:id="rId289">
+      <w:hyperlink r:id="rId293">
         <w:r>
           <w:rPr>
             <w:rStyle w:val="Hyperlink"/>
@@ -23552,8 +23973,8 @@
         <w:t xml:space="preserve">.</w:t>
       </w:r>
     </w:p>
-    <w:bookmarkEnd w:id="290"/>
-    <w:bookmarkStart w:id="292" w:name="ref-Yarnell2020"/>
+    <w:bookmarkEnd w:id="294"/>
+    <w:bookmarkStart w:id="296" w:name="ref-Yarnell2020"/>
     <w:p>
       <w:pPr>
         <w:pStyle w:val="Bibliography"/>
@@ -23592,7 +24013,7 @@
       <w:r>
         <w:t xml:space="preserve"> </w:t>
       </w:r>
-      <w:hyperlink r:id="rId291">
+      <w:hyperlink r:id="rId295">
         <w:r>
           <w:rPr>
             <w:rStyle w:val="Hyperlink"/>
@@ -23604,14 +24025,14 @@
         <w:t xml:space="preserve">.</w:t>
       </w:r>
     </w:p>
-    <w:bookmarkEnd w:id="292"/>
-    <w:bookmarkStart w:id="294" w:name="ref-Yokel2018"/>
+    <w:bookmarkEnd w:id="296"/>
+    <w:bookmarkStart w:id="298" w:name="ref-Yokel2018"/>
     <w:p>
       <w:pPr>
         <w:pStyle w:val="Bibliography"/>
       </w:pPr>
       <w:r>
-        <w:t xml:space="preserve">Yokel, E, Shari K Witmore, B Stapleton, C Gilmore, and M M Pollock. 2018b.</w:t>
+        <w:t xml:space="preserve">Yokel, E, Shari K Witmore, B Stapleton, C Gilmore, and M M Pollock. 2018.</w:t>
       </w:r>
       <w:r>
         <w:t xml:space="preserve"> </w:t>
@@ -23628,7 +24049,7 @@
       <w:r>
         <w:t xml:space="preserve"> </w:t>
       </w:r>
-      <w:hyperlink r:id="rId293">
+      <w:hyperlink r:id="rId297">
         <w:r>
           <w:rPr>
             <w:rStyle w:val="Hyperlink"/>
@@ -23640,52 +24061,10 @@
         <w:t xml:space="preserve">.</w:t>
       </w:r>
     </w:p>
-    <w:bookmarkEnd w:id="294"/>
-    <w:bookmarkStart w:id="295" w:name="ref-SRWC2018"/>
-    <w:p>
-      <w:pPr>
-        <w:pStyle w:val="Bibliography"/>
-      </w:pPr>
-      <w:r>
-        <w:t xml:space="preserve">———. 2018a.</w:t>
-      </w:r>
-      <w:r>
-        <w:t xml:space="preserve"> </w:t>
-      </w:r>
-      <w:r>
-        <w:t xml:space="preserve">“</w:t>
-      </w:r>
-      <w:r>
-        <w:t xml:space="preserve">Scott River Beaver Dam Analogue Coho Salmon Habitat Restoration Program 2017 Monitoring Report</w:t>
-      </w:r>
-      <w:r>
-        <w:t xml:space="preserve">.”</w:t>
-      </w:r>
-      <w:r>
-        <w:t xml:space="preserve"> </w:t>
-      </w:r>
-      <w:r>
-        <w:t xml:space="preserve">Scott River Watershed Council.</w:t>
-      </w:r>
-      <w:r>
-        <w:t xml:space="preserve"> </w:t>
-      </w:r>
-      <w:hyperlink r:id="rId293">
-        <w:r>
-          <w:rPr>
-            <w:rStyle w:val="Hyperlink"/>
-          </w:rPr>
-          <w:t xml:space="preserve">https://www.scottriverwatershedcouncil.com/scott-river-beaver-dam-analogue-coh</w:t>
-        </w:r>
-      </w:hyperlink>
-      <w:r>
-        <w:t xml:space="preserve">.</w:t>
-      </w:r>
-    </w:p>
-    <w:bookmarkEnd w:id="295"/>
-    <w:bookmarkEnd w:id="296"/>
-    <w:bookmarkEnd w:id="297"/>
     <w:bookmarkEnd w:id="298"/>
+    <w:bookmarkEnd w:id="299"/>
+    <w:bookmarkEnd w:id="300"/>
+    <w:bookmarkEnd w:id="301"/>
     <w:sectPr/>
   </w:body>
 </w:document>
@@ -24120,6 +24499,12 @@
     <w:abstractNumId w:val="991"/>
   </w:num>
   <w:num w:numId="1009">
+    <w:abstractNumId w:val="991"/>
+  </w:num>
+  <w:num w:numId="1010">
+    <w:abstractNumId w:val="991"/>
+  </w:num>
+  <w:num w:numId="1011">
     <w:abstractNumId w:val="991"/>
   </w:num>
 </w:numbering>

</xml_diff>

<commit_message>
progress for lasso propogation and kbmp talk
</commit_message>
<xml_diff>
--- a/Kouba_2024_Fish_hydrometrics_MS.docx
+++ b/Kouba_2024_Fish_hydrometrics_MS.docx
@@ -8358,7 +8358,7 @@
     <w:bookmarkEnd w:id="58"/>
     <w:bookmarkEnd w:id="59"/>
     <w:bookmarkEnd w:id="60"/>
-    <w:bookmarkStart w:id="97" w:name="results"/>
+    <w:bookmarkStart w:id="91" w:name="results"/>
     <w:p>
       <w:pPr>
         <w:pStyle w:val="Heading1"/>
@@ -9520,26 +9520,6 @@
     </w:p>
     <w:p>
       <w:pPr>
-        <w:pStyle w:val="SourceCode"/>
-      </w:pPr>
-      <w:r>
-        <w:rPr>
-          <w:rStyle w:val="VerbatimChar"/>
-        </w:rPr>
-        <w:t xml:space="preserve">## png </w:t>
-      </w:r>
-      <w:r>
-        <w:br/>
-      </w:r>
-      <w:r>
-        <w:rPr>
-          <w:rStyle w:val="VerbatimChar"/>
-        </w:rPr>
-        <w:t xml:space="preserve">##   2</w:t>
-      </w:r>
-    </w:p>
-    <w:p>
-      <w:pPr>
         <w:pStyle w:val="CaptionedFigure"/>
       </w:pPr>
       <w:r>
@@ -9595,26 +9575,6 @@
     </w:p>
     <w:p>
       <w:pPr>
-        <w:pStyle w:val="SourceCode"/>
-      </w:pPr>
-      <w:r>
-        <w:rPr>
-          <w:rStyle w:val="VerbatimChar"/>
-        </w:rPr>
-        <w:t xml:space="preserve">## png </w:t>
-      </w:r>
-      <w:r>
-        <w:br/>
-      </w:r>
-      <w:r>
-        <w:rPr>
-          <w:rStyle w:val="VerbatimChar"/>
-        </w:rPr>
-        <w:t xml:space="preserve">##   2</w:t>
-      </w:r>
-    </w:p>
-    <w:p>
-      <w:pPr>
         <w:pStyle w:val="CaptionedFigure"/>
       </w:pPr>
       <w:r>
@@ -9707,7 +9667,7 @@
         <w:tblLook w:firstRow="1" w:lastRow="0" w:firstColumn="0" w:lastColumn="0" w:noHBand="0" w:noVBand="1"/>
       </w:tblPr>
       <w:tblGrid>
-        <w:gridCol w:w="2832"/>
+        <w:gridCol w:w="3150"/>
         <w:gridCol w:w="1793"/>
       </w:tblGrid>
       <w:tr>
@@ -9894,7 +9854,7 @@
                 <w:szCs w:val="22"/>
                 <w:color w:val="000000"/>
               </w:rPr>
-              <w:t xml:space="preserve">8.87</w:t>
+              <w:t xml:space="preserve">8.93</w:t>
             </w:r>
           </w:p>
         </w:tc>
@@ -9988,7 +9948,7 @@
                 <w:szCs w:val="22"/>
                 <w:color w:val="000000"/>
               </w:rPr>
-              <w:t xml:space="preserve">5.98</w:t>
+              <w:t xml:space="preserve">6.09</w:t>
             </w:r>
           </w:p>
         </w:tc>
@@ -10082,101 +10042,7 @@
                 <w:szCs w:val="22"/>
                 <w:color w:val="000000"/>
               </w:rPr>
-              <w:t xml:space="preserve">5.80</w:t>
-            </w:r>
-          </w:p>
-        </w:tc>
-      </w:tr>
-      <w:tr>
-        <w:trPr>
-          <w:trHeight w:val="615" w:hRule="auto"/>
-        </w:trPr>
-        body 4
-        <w:tc>
-          <w:tcPr>
-            <w:tcBorders>
-              <w:bottom w:val="none" w:sz="0" w:space="0" w:color="000000"/>
-              <w:top w:val="none" w:sz="0" w:space="0" w:color="000000"/>
-              <w:left w:val="none" w:sz="0" w:space="0" w:color="000000"/>
-              <w:right w:val="none" w:sz="0" w:space="0" w:color="000000"/>
-            </w:tcBorders>
-            <w:shd w:val="clear" w:color="auto" w:fill="FFFFFF"/>
-            <w:tcMar>
-              <w:top w:w="0" w:type="dxa"/>
-              <w:bottom w:w="0" w:type="dxa"/>
-              <w:left w:w="0" w:type="dxa"/>
-              <w:right w:w="0" w:type="dxa"/>
-            </w:tcMar>
-            <w:vAlign w:val="center"/>
-          </w:tcPr>
-          <w:p>
-            <w:pPr>
-              <w:pStyle w:val="Normal"/>
-              <w:jc w:val="left"/>
-              <w:pBdr>
-                <w:bottom w:val="none" w:sz="0" w:space="0" w:color="000000"/>
-                <w:top w:val="none" w:sz="0" w:space="0" w:color="000000"/>
-                <w:left w:val="none" w:sz="0" w:space="0" w:color="000000"/>
-                <w:right w:val="none" w:sz="0" w:space="0" w:color="000000"/>
-              </w:pBdr>
-              <w:spacing w:after="100" w:before="100" w:line="240"/>
-              <w:ind w:left="100" w:right="100" w:firstLine="0" w:firstLineChars="0"/>
-            </w:pPr>
-            <w:r xmlns:w="http://schemas.openxmlformats.org/wordprocessingml/2006/main" xmlns:wp="http://schemas.openxmlformats.org/drawingml/2006/wordprocessingDrawing" xmlns:r="http://schemas.openxmlformats.org/officeDocument/2006/relationships" xmlns:w14="http://schemas.microsoft.com/office/word/2010/wordml">
-              <w:rPr>
-                <w:rFonts w:ascii="Arial" w:hAnsi="Arial" w:eastAsia="Arial" w:cs="Arial"/>
-                <w:i w:val="false"/>
-                <w:b w:val="false"/>
-                <w:u w:val="none"/>
-                <w:sz w:val="22"/>
-                <w:szCs w:val="22"/>
-                <w:color w:val="000000"/>
-              </w:rPr>
-              <w:t xml:space="preserve">SY_Wet_BFL_Dur</w:t>
-            </w:r>
-          </w:p>
-        </w:tc>
-        <w:tc>
-          <w:tcPr>
-            <w:tcBorders>
-              <w:bottom w:val="none" w:sz="0" w:space="0" w:color="000000"/>
-              <w:top w:val="none" w:sz="0" w:space="0" w:color="000000"/>
-              <w:left w:val="none" w:sz="0" w:space="0" w:color="000000"/>
-              <w:right w:val="none" w:sz="0" w:space="0" w:color="000000"/>
-            </w:tcBorders>
-            <w:shd w:val="clear" w:color="auto" w:fill="FFFFFF"/>
-            <w:tcMar>
-              <w:top w:w="0" w:type="dxa"/>
-              <w:bottom w:w="0" w:type="dxa"/>
-              <w:left w:w="0" w:type="dxa"/>
-              <w:right w:w="0" w:type="dxa"/>
-            </w:tcMar>
-            <w:vAlign w:val="center"/>
-          </w:tcPr>
-          <w:p>
-            <w:pPr>
-              <w:pStyle w:val="Normal"/>
-              <w:jc w:val="right"/>
-              <w:pBdr>
-                <w:bottom w:val="none" w:sz="0" w:space="0" w:color="000000"/>
-                <w:top w:val="none" w:sz="0" w:space="0" w:color="000000"/>
-                <w:left w:val="none" w:sz="0" w:space="0" w:color="000000"/>
-                <w:right w:val="none" w:sz="0" w:space="0" w:color="000000"/>
-              </w:pBdr>
-              <w:spacing w:after="100" w:before="100" w:line="240"/>
-              <w:ind w:left="100" w:right="100" w:firstLine="0" w:firstLineChars="0"/>
-            </w:pPr>
-            <w:r xmlns:w="http://schemas.openxmlformats.org/wordprocessingml/2006/main" xmlns:wp="http://schemas.openxmlformats.org/drawingml/2006/wordprocessingDrawing" xmlns:r="http://schemas.openxmlformats.org/officeDocument/2006/relationships" xmlns:w14="http://schemas.microsoft.com/office/word/2010/wordml">
-              <w:rPr>
-                <w:rFonts w:ascii="Arial" w:hAnsi="Arial" w:eastAsia="Arial" w:cs="Arial"/>
-                <w:i w:val="false"/>
-                <w:b w:val="false"/>
-                <w:u w:val="none"/>
-                <w:sz w:val="22"/>
-                <w:szCs w:val="22"/>
-                <w:color w:val="000000"/>
-              </w:rPr>
-              <w:t xml:space="preserve">5.44</w:t>
+              <w:t xml:space="preserve">5.91</w:t>
             </w:r>
           </w:p>
         </w:tc>
@@ -10185,7 +10051,7 @@
         <w:trPr>
           <w:trHeight w:val="613" w:hRule="auto"/>
         </w:trPr>
-        body 5
+        body 4
         <w:tc>
           <w:tcPr>
             <w:tcBorders>
@@ -10270,16 +10136,16 @@
                 <w:szCs w:val="22"/>
                 <w:color w:val="000000"/>
               </w:rPr>
-              <w:t xml:space="preserve">4.54</w:t>
+              <w:t xml:space="preserve">4.49</w:t>
             </w:r>
           </w:p>
         </w:tc>
       </w:tr>
       <w:tr>
         <w:trPr>
-          <w:trHeight w:val="615" w:hRule="auto"/>
+          <w:trHeight w:val="613" w:hRule="auto"/>
         </w:trPr>
-        body 6
+        body 5
         <w:tc>
           <w:tcPr>
             <w:tcBorders>
@@ -10320,7 +10186,7 @@
                 <w:szCs w:val="22"/>
                 <w:color w:val="000000"/>
               </w:rPr>
-              <w:t xml:space="preserve">RY_SP_ROC</w:t>
+              <w:t xml:space="preserve">RY_recon_750</w:t>
             </w:r>
           </w:p>
         </w:tc>
@@ -10364,7 +10230,7 @@
                 <w:szCs w:val="22"/>
                 <w:color w:val="000000"/>
               </w:rPr>
-              <w:t xml:space="preserve">2.55</w:t>
+              <w:t xml:space="preserve">2.88</w:t>
             </w:r>
           </w:p>
         </w:tc>
@@ -10373,289 +10239,7 @@
         <w:trPr>
           <w:trHeight w:val="613" w:hRule="auto"/>
         </w:trPr>
-        body 7
-        <w:tc>
-          <w:tcPr>
-            <w:tcBorders>
-              <w:bottom w:val="none" w:sz="0" w:space="0" w:color="000000"/>
-              <w:top w:val="none" w:sz="0" w:space="0" w:color="000000"/>
-              <w:left w:val="none" w:sz="0" w:space="0" w:color="000000"/>
-              <w:right w:val="none" w:sz="0" w:space="0" w:color="000000"/>
-            </w:tcBorders>
-            <w:shd w:val="clear" w:color="auto" w:fill="FFFFFF"/>
-            <w:tcMar>
-              <w:top w:w="0" w:type="dxa"/>
-              <w:bottom w:w="0" w:type="dxa"/>
-              <w:left w:w="0" w:type="dxa"/>
-              <w:right w:w="0" w:type="dxa"/>
-            </w:tcMar>
-            <w:vAlign w:val="center"/>
-          </w:tcPr>
-          <w:p>
-            <w:pPr>
-              <w:pStyle w:val="Normal"/>
-              <w:jc w:val="left"/>
-              <w:pBdr>
-                <w:bottom w:val="none" w:sz="0" w:space="0" w:color="000000"/>
-                <w:top w:val="none" w:sz="0" w:space="0" w:color="000000"/>
-                <w:left w:val="none" w:sz="0" w:space="0" w:color="000000"/>
-                <w:right w:val="none" w:sz="0" w:space="0" w:color="000000"/>
-              </w:pBdr>
-              <w:spacing w:after="100" w:before="100" w:line="240"/>
-              <w:ind w:left="100" w:right="100" w:firstLine="0" w:firstLineChars="0"/>
-            </w:pPr>
-            <w:r xmlns:w="http://schemas.openxmlformats.org/wordprocessingml/2006/main" xmlns:wp="http://schemas.openxmlformats.org/drawingml/2006/wordprocessingDrawing" xmlns:r="http://schemas.openxmlformats.org/officeDocument/2006/relationships" xmlns:w14="http://schemas.microsoft.com/office/word/2010/wordml">
-              <w:rPr>
-                <w:rFonts w:ascii="Arial" w:hAnsi="Arial" w:eastAsia="Arial" w:cs="Arial"/>
-                <w:i w:val="false"/>
-                <w:b w:val="false"/>
-                <w:u w:val="none"/>
-                <w:sz w:val="22"/>
-                <w:szCs w:val="22"/>
-                <w:color w:val="000000"/>
-              </w:rPr>
-              <w:t xml:space="preserve">BY_recon_100</w:t>
-            </w:r>
-          </w:p>
-        </w:tc>
-        <w:tc>
-          <w:tcPr>
-            <w:tcBorders>
-              <w:bottom w:val="none" w:sz="0" w:space="0" w:color="000000"/>
-              <w:top w:val="none" w:sz="0" w:space="0" w:color="000000"/>
-              <w:left w:val="none" w:sz="0" w:space="0" w:color="000000"/>
-              <w:right w:val="none" w:sz="0" w:space="0" w:color="000000"/>
-            </w:tcBorders>
-            <w:shd w:val="clear" w:color="auto" w:fill="FFFFFF"/>
-            <w:tcMar>
-              <w:top w:w="0" w:type="dxa"/>
-              <w:bottom w:w="0" w:type="dxa"/>
-              <w:left w:w="0" w:type="dxa"/>
-              <w:right w:w="0" w:type="dxa"/>
-            </w:tcMar>
-            <w:vAlign w:val="center"/>
-          </w:tcPr>
-          <w:p>
-            <w:pPr>
-              <w:pStyle w:val="Normal"/>
-              <w:jc w:val="right"/>
-              <w:pBdr>
-                <w:bottom w:val="none" w:sz="0" w:space="0" w:color="000000"/>
-                <w:top w:val="none" w:sz="0" w:space="0" w:color="000000"/>
-                <w:left w:val="none" w:sz="0" w:space="0" w:color="000000"/>
-                <w:right w:val="none" w:sz="0" w:space="0" w:color="000000"/>
-              </w:pBdr>
-              <w:spacing w:after="100" w:before="100" w:line="240"/>
-              <w:ind w:left="100" w:right="100" w:firstLine="0" w:firstLineChars="0"/>
-            </w:pPr>
-            <w:r xmlns:w="http://schemas.openxmlformats.org/wordprocessingml/2006/main" xmlns:wp="http://schemas.openxmlformats.org/drawingml/2006/wordprocessingDrawing" xmlns:r="http://schemas.openxmlformats.org/officeDocument/2006/relationships" xmlns:w14="http://schemas.microsoft.com/office/word/2010/wordml">
-              <w:rPr>
-                <w:rFonts w:ascii="Arial" w:hAnsi="Arial" w:eastAsia="Arial" w:cs="Arial"/>
-                <w:i w:val="false"/>
-                <w:b w:val="false"/>
-                <w:u w:val="none"/>
-                <w:sz w:val="22"/>
-                <w:szCs w:val="22"/>
-                <w:color w:val="000000"/>
-              </w:rPr>
-              <w:t xml:space="preserve">2.19</w:t>
-            </w:r>
-          </w:p>
-        </w:tc>
-      </w:tr>
-      <w:tr>
-        <w:trPr>
-          <w:trHeight w:val="615" w:hRule="auto"/>
-        </w:trPr>
-        body 8
-        <w:tc>
-          <w:tcPr>
-            <w:tcBorders>
-              <w:bottom w:val="none" w:sz="0" w:space="0" w:color="000000"/>
-              <w:top w:val="none" w:sz="0" w:space="0" w:color="000000"/>
-              <w:left w:val="none" w:sz="0" w:space="0" w:color="000000"/>
-              <w:right w:val="none" w:sz="0" w:space="0" w:color="000000"/>
-            </w:tcBorders>
-            <w:shd w:val="clear" w:color="auto" w:fill="FFFFFF"/>
-            <w:tcMar>
-              <w:top w:w="0" w:type="dxa"/>
-              <w:bottom w:w="0" w:type="dxa"/>
-              <w:left w:w="0" w:type="dxa"/>
-              <w:right w:w="0" w:type="dxa"/>
-            </w:tcMar>
-            <w:vAlign w:val="center"/>
-          </w:tcPr>
-          <w:p>
-            <w:pPr>
-              <w:pStyle w:val="Normal"/>
-              <w:jc w:val="left"/>
-              <w:pBdr>
-                <w:bottom w:val="none" w:sz="0" w:space="0" w:color="000000"/>
-                <w:top w:val="none" w:sz="0" w:space="0" w:color="000000"/>
-                <w:left w:val="none" w:sz="0" w:space="0" w:color="000000"/>
-                <w:right w:val="none" w:sz="0" w:space="0" w:color="000000"/>
-              </w:pBdr>
-              <w:spacing w:after="100" w:before="100" w:line="240"/>
-              <w:ind w:left="100" w:right="100" w:firstLine="0" w:firstLineChars="0"/>
-            </w:pPr>
-            <w:r xmlns:w="http://schemas.openxmlformats.org/wordprocessingml/2006/main" xmlns:wp="http://schemas.openxmlformats.org/drawingml/2006/wordprocessingDrawing" xmlns:r="http://schemas.openxmlformats.org/officeDocument/2006/relationships" xmlns:w14="http://schemas.microsoft.com/office/word/2010/wordml">
-              <w:rPr>
-                <w:rFonts w:ascii="Arial" w:hAnsi="Arial" w:eastAsia="Arial" w:cs="Arial"/>
-                <w:i w:val="false"/>
-                <w:b w:val="false"/>
-                <w:u w:val="none"/>
-                <w:sz w:val="22"/>
-                <w:szCs w:val="22"/>
-                <w:color w:val="000000"/>
-              </w:rPr>
-              <w:t xml:space="preserve">SY_discon_500</w:t>
-            </w:r>
-          </w:p>
-        </w:tc>
-        <w:tc>
-          <w:tcPr>
-            <w:tcBorders>
-              <w:bottom w:val="none" w:sz="0" w:space="0" w:color="000000"/>
-              <w:top w:val="none" w:sz="0" w:space="0" w:color="000000"/>
-              <w:left w:val="none" w:sz="0" w:space="0" w:color="000000"/>
-              <w:right w:val="none" w:sz="0" w:space="0" w:color="000000"/>
-            </w:tcBorders>
-            <w:shd w:val="clear" w:color="auto" w:fill="FFFFFF"/>
-            <w:tcMar>
-              <w:top w:w="0" w:type="dxa"/>
-              <w:bottom w:w="0" w:type="dxa"/>
-              <w:left w:w="0" w:type="dxa"/>
-              <w:right w:w="0" w:type="dxa"/>
-            </w:tcMar>
-            <w:vAlign w:val="center"/>
-          </w:tcPr>
-          <w:p>
-            <w:pPr>
-              <w:pStyle w:val="Normal"/>
-              <w:jc w:val="right"/>
-              <w:pBdr>
-                <w:bottom w:val="none" w:sz="0" w:space="0" w:color="000000"/>
-                <w:top w:val="none" w:sz="0" w:space="0" w:color="000000"/>
-                <w:left w:val="none" w:sz="0" w:space="0" w:color="000000"/>
-                <w:right w:val="none" w:sz="0" w:space="0" w:color="000000"/>
-              </w:pBdr>
-              <w:spacing w:after="100" w:before="100" w:line="240"/>
-              <w:ind w:left="100" w:right="100" w:firstLine="0" w:firstLineChars="0"/>
-            </w:pPr>
-            <w:r xmlns:w="http://schemas.openxmlformats.org/wordprocessingml/2006/main" xmlns:wp="http://schemas.openxmlformats.org/drawingml/2006/wordprocessingDrawing" xmlns:r="http://schemas.openxmlformats.org/officeDocument/2006/relationships" xmlns:w14="http://schemas.microsoft.com/office/word/2010/wordml">
-              <w:rPr>
-                <w:rFonts w:ascii="Arial" w:hAnsi="Arial" w:eastAsia="Arial" w:cs="Arial"/>
-                <w:i w:val="false"/>
-                <w:b w:val="false"/>
-                <w:u w:val="none"/>
-                <w:sz w:val="22"/>
-                <w:szCs w:val="22"/>
-                <w:color w:val="000000"/>
-              </w:rPr>
-              <w:t xml:space="preserve">1.65</w:t>
-            </w:r>
-          </w:p>
-        </w:tc>
-      </w:tr>
-      <w:tr>
-        <w:trPr>
-          <w:trHeight w:val="613" w:hRule="auto"/>
-        </w:trPr>
-        body 9
-        <w:tc>
-          <w:tcPr>
-            <w:tcBorders>
-              <w:bottom w:val="none" w:sz="0" w:space="0" w:color="000000"/>
-              <w:top w:val="none" w:sz="0" w:space="0" w:color="000000"/>
-              <w:left w:val="none" w:sz="0" w:space="0" w:color="000000"/>
-              <w:right w:val="none" w:sz="0" w:space="0" w:color="000000"/>
-            </w:tcBorders>
-            <w:shd w:val="clear" w:color="auto" w:fill="FFFFFF"/>
-            <w:tcMar>
-              <w:top w:w="0" w:type="dxa"/>
-              <w:bottom w:w="0" w:type="dxa"/>
-              <w:left w:w="0" w:type="dxa"/>
-              <w:right w:w="0" w:type="dxa"/>
-            </w:tcMar>
-            <w:vAlign w:val="center"/>
-          </w:tcPr>
-          <w:p>
-            <w:pPr>
-              <w:pStyle w:val="Normal"/>
-              <w:jc w:val="left"/>
-              <w:pBdr>
-                <w:bottom w:val="none" w:sz="0" w:space="0" w:color="000000"/>
-                <w:top w:val="none" w:sz="0" w:space="0" w:color="000000"/>
-                <w:left w:val="none" w:sz="0" w:space="0" w:color="000000"/>
-                <w:right w:val="none" w:sz="0" w:space="0" w:color="000000"/>
-              </w:pBdr>
-              <w:spacing w:after="100" w:before="100" w:line="240"/>
-              <w:ind w:left="100" w:right="100" w:firstLine="0" w:firstLineChars="0"/>
-            </w:pPr>
-            <w:r xmlns:w="http://schemas.openxmlformats.org/wordprocessingml/2006/main" xmlns:wp="http://schemas.openxmlformats.org/drawingml/2006/wordprocessingDrawing" xmlns:r="http://schemas.openxmlformats.org/officeDocument/2006/relationships" xmlns:w14="http://schemas.microsoft.com/office/word/2010/wordml">
-              <w:rPr>
-                <w:rFonts w:ascii="Arial" w:hAnsi="Arial" w:eastAsia="Arial" w:cs="Arial"/>
-                <w:i w:val="false"/>
-                <w:b w:val="false"/>
-                <w:u w:val="none"/>
-                <w:sz w:val="22"/>
-                <w:szCs w:val="22"/>
-                <w:color w:val="000000"/>
-              </w:rPr>
-              <w:t xml:space="preserve">BY_recon_8</w:t>
-            </w:r>
-          </w:p>
-        </w:tc>
-        <w:tc>
-          <w:tcPr>
-            <w:tcBorders>
-              <w:bottom w:val="none" w:sz="0" w:space="0" w:color="000000"/>
-              <w:top w:val="none" w:sz="0" w:space="0" w:color="000000"/>
-              <w:left w:val="none" w:sz="0" w:space="0" w:color="000000"/>
-              <w:right w:val="none" w:sz="0" w:space="0" w:color="000000"/>
-            </w:tcBorders>
-            <w:shd w:val="clear" w:color="auto" w:fill="FFFFFF"/>
-            <w:tcMar>
-              <w:top w:w="0" w:type="dxa"/>
-              <w:bottom w:w="0" w:type="dxa"/>
-              <w:left w:w="0" w:type="dxa"/>
-              <w:right w:w="0" w:type="dxa"/>
-            </w:tcMar>
-            <w:vAlign w:val="center"/>
-          </w:tcPr>
-          <w:p>
-            <w:pPr>
-              <w:pStyle w:val="Normal"/>
-              <w:jc w:val="right"/>
-              <w:pBdr>
-                <w:bottom w:val="none" w:sz="0" w:space="0" w:color="000000"/>
-                <w:top w:val="none" w:sz="0" w:space="0" w:color="000000"/>
-                <w:left w:val="none" w:sz="0" w:space="0" w:color="000000"/>
-                <w:right w:val="none" w:sz="0" w:space="0" w:color="000000"/>
-              </w:pBdr>
-              <w:spacing w:after="100" w:before="100" w:line="240"/>
-              <w:ind w:left="100" w:right="100" w:firstLine="0" w:firstLineChars="0"/>
-            </w:pPr>
-            <w:r xmlns:w="http://schemas.openxmlformats.org/wordprocessingml/2006/main" xmlns:wp="http://schemas.openxmlformats.org/drawingml/2006/wordprocessingDrawing" xmlns:r="http://schemas.openxmlformats.org/officeDocument/2006/relationships" xmlns:w14="http://schemas.microsoft.com/office/word/2010/wordml">
-              <w:rPr>
-                <w:rFonts w:ascii="Arial" w:hAnsi="Arial" w:eastAsia="Arial" w:cs="Arial"/>
-                <w:i w:val="false"/>
-                <w:b w:val="false"/>
-                <w:u w:val="none"/>
-                <w:sz w:val="22"/>
-                <w:szCs w:val="22"/>
-                <w:color w:val="000000"/>
-              </w:rPr>
-              <w:t xml:space="preserve">1.47</w:t>
-            </w:r>
-          </w:p>
-        </w:tc>
-      </w:tr>
-      <w:tr>
-        <w:trPr>
-          <w:trHeight w:val="613" w:hRule="auto"/>
-        </w:trPr>
-        body10
+        body 6
         <w:tc>
           <w:tcPr>
             <w:tcBorders>
@@ -10740,16 +10324,16 @@
                 <w:szCs w:val="22"/>
                 <w:color w:val="000000"/>
               </w:rPr>
-              <w:t xml:space="preserve">1.29</w:t>
+              <w:t xml:space="preserve">2.00</w:t>
             </w:r>
           </w:p>
         </w:tc>
       </w:tr>
       <w:tr>
         <w:trPr>
-          <w:trHeight w:val="615" w:hRule="auto"/>
+          <w:trHeight w:val="613" w:hRule="auto"/>
         </w:trPr>
-        body11
+        body 7
         <w:tc>
           <w:tcPr>
             <w:tcBorders>
@@ -10790,7 +10374,7 @@
                 <w:szCs w:val="22"/>
                 <w:color w:val="000000"/>
               </w:rPr>
-              <w:t xml:space="preserve">SY_discon_750</w:t>
+              <w:t xml:space="preserve">RY_recon_500</w:t>
             </w:r>
           </w:p>
         </w:tc>
@@ -10834,7 +10418,289 @@
                 <w:szCs w:val="22"/>
                 <w:color w:val="000000"/>
               </w:rPr>
-              <w:t xml:space="preserve">1.11</w:t>
+              <w:t xml:space="preserve">1.28</w:t>
+            </w:r>
+          </w:p>
+        </w:tc>
+      </w:tr>
+      <w:tr>
+        <w:trPr>
+          <w:trHeight w:val="613" w:hRule="auto"/>
+        </w:trPr>
+        body 8
+        <w:tc>
+          <w:tcPr>
+            <w:tcBorders>
+              <w:bottom w:val="none" w:sz="0" w:space="0" w:color="000000"/>
+              <w:top w:val="none" w:sz="0" w:space="0" w:color="000000"/>
+              <w:left w:val="none" w:sz="0" w:space="0" w:color="000000"/>
+              <w:right w:val="none" w:sz="0" w:space="0" w:color="000000"/>
+            </w:tcBorders>
+            <w:shd w:val="clear" w:color="auto" w:fill="FFFFFF"/>
+            <w:tcMar>
+              <w:top w:w="0" w:type="dxa"/>
+              <w:bottom w:w="0" w:type="dxa"/>
+              <w:left w:w="0" w:type="dxa"/>
+              <w:right w:w="0" w:type="dxa"/>
+            </w:tcMar>
+            <w:vAlign w:val="center"/>
+          </w:tcPr>
+          <w:p>
+            <w:pPr>
+              <w:pStyle w:val="Normal"/>
+              <w:jc w:val="left"/>
+              <w:pBdr>
+                <w:bottom w:val="none" w:sz="0" w:space="0" w:color="000000"/>
+                <w:top w:val="none" w:sz="0" w:space="0" w:color="000000"/>
+                <w:left w:val="none" w:sz="0" w:space="0" w:color="000000"/>
+                <w:right w:val="none" w:sz="0" w:space="0" w:color="000000"/>
+              </w:pBdr>
+              <w:spacing w:after="100" w:before="100" w:line="240"/>
+              <w:ind w:left="100" w:right="100" w:firstLine="0" w:firstLineChars="0"/>
+            </w:pPr>
+            <w:r xmlns:w="http://schemas.openxmlformats.org/wordprocessingml/2006/main" xmlns:wp="http://schemas.openxmlformats.org/drawingml/2006/wordprocessingDrawing" xmlns:r="http://schemas.openxmlformats.org/officeDocument/2006/relationships" xmlns:w14="http://schemas.microsoft.com/office/word/2010/wordml">
+              <w:rPr>
+                <w:rFonts w:ascii="Arial" w:hAnsi="Arial" w:eastAsia="Arial" w:cs="Arial"/>
+                <w:i w:val="false"/>
+                <w:b w:val="false"/>
+                <w:u w:val="none"/>
+                <w:sz w:val="22"/>
+                <w:szCs w:val="22"/>
+                <w:color w:val="000000"/>
+              </w:rPr>
+              <w:t xml:space="preserve">RY_discon_20</w:t>
+            </w:r>
+          </w:p>
+        </w:tc>
+        <w:tc>
+          <w:tcPr>
+            <w:tcBorders>
+              <w:bottom w:val="none" w:sz="0" w:space="0" w:color="000000"/>
+              <w:top w:val="none" w:sz="0" w:space="0" w:color="000000"/>
+              <w:left w:val="none" w:sz="0" w:space="0" w:color="000000"/>
+              <w:right w:val="none" w:sz="0" w:space="0" w:color="000000"/>
+            </w:tcBorders>
+            <w:shd w:val="clear" w:color="auto" w:fill="FFFFFF"/>
+            <w:tcMar>
+              <w:top w:w="0" w:type="dxa"/>
+              <w:bottom w:w="0" w:type="dxa"/>
+              <w:left w:w="0" w:type="dxa"/>
+              <w:right w:w="0" w:type="dxa"/>
+            </w:tcMar>
+            <w:vAlign w:val="center"/>
+          </w:tcPr>
+          <w:p>
+            <w:pPr>
+              <w:pStyle w:val="Normal"/>
+              <w:jc w:val="right"/>
+              <w:pBdr>
+                <w:bottom w:val="none" w:sz="0" w:space="0" w:color="000000"/>
+                <w:top w:val="none" w:sz="0" w:space="0" w:color="000000"/>
+                <w:left w:val="none" w:sz="0" w:space="0" w:color="000000"/>
+                <w:right w:val="none" w:sz="0" w:space="0" w:color="000000"/>
+              </w:pBdr>
+              <w:spacing w:after="100" w:before="100" w:line="240"/>
+              <w:ind w:left="100" w:right="100" w:firstLine="0" w:firstLineChars="0"/>
+            </w:pPr>
+            <w:r xmlns:w="http://schemas.openxmlformats.org/wordprocessingml/2006/main" xmlns:wp="http://schemas.openxmlformats.org/drawingml/2006/wordprocessingDrawing" xmlns:r="http://schemas.openxmlformats.org/officeDocument/2006/relationships" xmlns:w14="http://schemas.microsoft.com/office/word/2010/wordml">
+              <w:rPr>
+                <w:rFonts w:ascii="Arial" w:hAnsi="Arial" w:eastAsia="Arial" w:cs="Arial"/>
+                <w:i w:val="false"/>
+                <w:b w:val="false"/>
+                <w:u w:val="none"/>
+                <w:sz w:val="22"/>
+                <w:szCs w:val="22"/>
+                <w:color w:val="000000"/>
+              </w:rPr>
+              <w:t xml:space="preserve">0.93</w:t>
+            </w:r>
+          </w:p>
+        </w:tc>
+      </w:tr>
+      <w:tr>
+        <w:trPr>
+          <w:trHeight w:val="613" w:hRule="auto"/>
+        </w:trPr>
+        body 9
+        <w:tc>
+          <w:tcPr>
+            <w:tcBorders>
+              <w:bottom w:val="none" w:sz="0" w:space="0" w:color="000000"/>
+              <w:top w:val="none" w:sz="0" w:space="0" w:color="000000"/>
+              <w:left w:val="none" w:sz="0" w:space="0" w:color="000000"/>
+              <w:right w:val="none" w:sz="0" w:space="0" w:color="000000"/>
+            </w:tcBorders>
+            <w:shd w:val="clear" w:color="auto" w:fill="FFFFFF"/>
+            <w:tcMar>
+              <w:top w:w="0" w:type="dxa"/>
+              <w:bottom w:w="0" w:type="dxa"/>
+              <w:left w:w="0" w:type="dxa"/>
+              <w:right w:w="0" w:type="dxa"/>
+            </w:tcMar>
+            <w:vAlign w:val="center"/>
+          </w:tcPr>
+          <w:p>
+            <w:pPr>
+              <w:pStyle w:val="Normal"/>
+              <w:jc w:val="left"/>
+              <w:pBdr>
+                <w:bottom w:val="none" w:sz="0" w:space="0" w:color="000000"/>
+                <w:top w:val="none" w:sz="0" w:space="0" w:color="000000"/>
+                <w:left w:val="none" w:sz="0" w:space="0" w:color="000000"/>
+                <w:right w:val="none" w:sz="0" w:space="0" w:color="000000"/>
+              </w:pBdr>
+              <w:spacing w:after="100" w:before="100" w:line="240"/>
+              <w:ind w:left="100" w:right="100" w:firstLine="0" w:firstLineChars="0"/>
+            </w:pPr>
+            <w:r xmlns:w="http://schemas.openxmlformats.org/wordprocessingml/2006/main" xmlns:wp="http://schemas.openxmlformats.org/drawingml/2006/wordprocessingDrawing" xmlns:r="http://schemas.openxmlformats.org/officeDocument/2006/relationships" xmlns:w14="http://schemas.microsoft.com/office/word/2010/wordml">
+              <w:rPr>
+                <w:rFonts w:ascii="Arial" w:hAnsi="Arial" w:eastAsia="Arial" w:cs="Arial"/>
+                <w:i w:val="false"/>
+                <w:b w:val="false"/>
+                <w:u w:val="none"/>
+                <w:sz w:val="22"/>
+                <w:szCs w:val="22"/>
+                <w:color w:val="000000"/>
+              </w:rPr>
+              <w:t xml:space="preserve">RY_discon_1000</w:t>
+            </w:r>
+          </w:p>
+        </w:tc>
+        <w:tc>
+          <w:tcPr>
+            <w:tcBorders>
+              <w:bottom w:val="none" w:sz="0" w:space="0" w:color="000000"/>
+              <w:top w:val="none" w:sz="0" w:space="0" w:color="000000"/>
+              <w:left w:val="none" w:sz="0" w:space="0" w:color="000000"/>
+              <w:right w:val="none" w:sz="0" w:space="0" w:color="000000"/>
+            </w:tcBorders>
+            <w:shd w:val="clear" w:color="auto" w:fill="FFFFFF"/>
+            <w:tcMar>
+              <w:top w:w="0" w:type="dxa"/>
+              <w:bottom w:w="0" w:type="dxa"/>
+              <w:left w:w="0" w:type="dxa"/>
+              <w:right w:w="0" w:type="dxa"/>
+            </w:tcMar>
+            <w:vAlign w:val="center"/>
+          </w:tcPr>
+          <w:p>
+            <w:pPr>
+              <w:pStyle w:val="Normal"/>
+              <w:jc w:val="right"/>
+              <w:pBdr>
+                <w:bottom w:val="none" w:sz="0" w:space="0" w:color="000000"/>
+                <w:top w:val="none" w:sz="0" w:space="0" w:color="000000"/>
+                <w:left w:val="none" w:sz="0" w:space="0" w:color="000000"/>
+                <w:right w:val="none" w:sz="0" w:space="0" w:color="000000"/>
+              </w:pBdr>
+              <w:spacing w:after="100" w:before="100" w:line="240"/>
+              <w:ind w:left="100" w:right="100" w:firstLine="0" w:firstLineChars="0"/>
+            </w:pPr>
+            <w:r xmlns:w="http://schemas.openxmlformats.org/wordprocessingml/2006/main" xmlns:wp="http://schemas.openxmlformats.org/drawingml/2006/wordprocessingDrawing" xmlns:r="http://schemas.openxmlformats.org/officeDocument/2006/relationships" xmlns:w14="http://schemas.microsoft.com/office/word/2010/wordml">
+              <w:rPr>
+                <w:rFonts w:ascii="Arial" w:hAnsi="Arial" w:eastAsia="Arial" w:cs="Arial"/>
+                <w:i w:val="false"/>
+                <w:b w:val="false"/>
+                <w:u w:val="none"/>
+                <w:sz w:val="22"/>
+                <w:szCs w:val="22"/>
+                <w:color w:val="000000"/>
+              </w:rPr>
+              <w:t xml:space="preserve">0.93</w:t>
+            </w:r>
+          </w:p>
+        </w:tc>
+      </w:tr>
+      <w:tr>
+        <w:trPr>
+          <w:trHeight w:val="613" w:hRule="auto"/>
+        </w:trPr>
+        body10
+        <w:tc>
+          <w:tcPr>
+            <w:tcBorders>
+              <w:bottom w:val="none" w:sz="0" w:space="0" w:color="000000"/>
+              <w:top w:val="none" w:sz="0" w:space="0" w:color="000000"/>
+              <w:left w:val="none" w:sz="0" w:space="0" w:color="000000"/>
+              <w:right w:val="none" w:sz="0" w:space="0" w:color="000000"/>
+            </w:tcBorders>
+            <w:shd w:val="clear" w:color="auto" w:fill="FFFFFF"/>
+            <w:tcMar>
+              <w:top w:w="0" w:type="dxa"/>
+              <w:bottom w:w="0" w:type="dxa"/>
+              <w:left w:w="0" w:type="dxa"/>
+              <w:right w:w="0" w:type="dxa"/>
+            </w:tcMar>
+            <w:vAlign w:val="center"/>
+          </w:tcPr>
+          <w:p>
+            <w:pPr>
+              <w:pStyle w:val="Normal"/>
+              <w:jc w:val="left"/>
+              <w:pBdr>
+                <w:bottom w:val="none" w:sz="0" w:space="0" w:color="000000"/>
+                <w:top w:val="none" w:sz="0" w:space="0" w:color="000000"/>
+                <w:left w:val="none" w:sz="0" w:space="0" w:color="000000"/>
+                <w:right w:val="none" w:sz="0" w:space="0" w:color="000000"/>
+              </w:pBdr>
+              <w:spacing w:after="100" w:before="100" w:line="240"/>
+              <w:ind w:left="100" w:right="100" w:firstLine="0" w:firstLineChars="0"/>
+            </w:pPr>
+            <w:r xmlns:w="http://schemas.openxmlformats.org/wordprocessingml/2006/main" xmlns:wp="http://schemas.openxmlformats.org/drawingml/2006/wordprocessingDrawing" xmlns:r="http://schemas.openxmlformats.org/officeDocument/2006/relationships" xmlns:w14="http://schemas.microsoft.com/office/word/2010/wordml">
+              <w:rPr>
+                <w:rFonts w:ascii="Arial" w:hAnsi="Arial" w:eastAsia="Arial" w:cs="Arial"/>
+                <w:i w:val="false"/>
+                <w:b w:val="false"/>
+                <w:u w:val="none"/>
+                <w:sz w:val="22"/>
+                <w:szCs w:val="22"/>
+                <w:color w:val="000000"/>
+              </w:rPr>
+              <w:t xml:space="preserve">RY_recon_40</w:t>
+            </w:r>
+          </w:p>
+        </w:tc>
+        <w:tc>
+          <w:tcPr>
+            <w:tcBorders>
+              <w:bottom w:val="none" w:sz="0" w:space="0" w:color="000000"/>
+              <w:top w:val="none" w:sz="0" w:space="0" w:color="000000"/>
+              <w:left w:val="none" w:sz="0" w:space="0" w:color="000000"/>
+              <w:right w:val="none" w:sz="0" w:space="0" w:color="000000"/>
+            </w:tcBorders>
+            <w:shd w:val="clear" w:color="auto" w:fill="FFFFFF"/>
+            <w:tcMar>
+              <w:top w:w="0" w:type="dxa"/>
+              <w:bottom w:w="0" w:type="dxa"/>
+              <w:left w:w="0" w:type="dxa"/>
+              <w:right w:w="0" w:type="dxa"/>
+            </w:tcMar>
+            <w:vAlign w:val="center"/>
+          </w:tcPr>
+          <w:p>
+            <w:pPr>
+              <w:pStyle w:val="Normal"/>
+              <w:jc w:val="right"/>
+              <w:pBdr>
+                <w:bottom w:val="none" w:sz="0" w:space="0" w:color="000000"/>
+                <w:top w:val="none" w:sz="0" w:space="0" w:color="000000"/>
+                <w:left w:val="none" w:sz="0" w:space="0" w:color="000000"/>
+                <w:right w:val="none" w:sz="0" w:space="0" w:color="000000"/>
+              </w:pBdr>
+              <w:spacing w:after="100" w:before="100" w:line="240"/>
+              <w:ind w:left="100" w:right="100" w:firstLine="0" w:firstLineChars="0"/>
+            </w:pPr>
+            <w:r xmlns:w="http://schemas.openxmlformats.org/wordprocessingml/2006/main" xmlns:wp="http://schemas.openxmlformats.org/drawingml/2006/wordprocessingDrawing" xmlns:r="http://schemas.openxmlformats.org/officeDocument/2006/relationships" xmlns:w14="http://schemas.microsoft.com/office/word/2010/wordml">
+              <w:rPr>
+                <w:rFonts w:ascii="Arial" w:hAnsi="Arial" w:eastAsia="Arial" w:cs="Arial"/>
+                <w:i w:val="false"/>
+                <w:b w:val="false"/>
+                <w:u w:val="none"/>
+                <w:sz w:val="22"/>
+                <w:szCs w:val="22"/>
+                <w:color w:val="000000"/>
+              </w:rPr>
+              <w:t xml:space="preserve">0.93</w:t>
             </w:r>
           </w:p>
         </w:tc>
@@ -10843,7 +10709,7 @@
         <w:trPr>
           <w:trHeight w:val="615" w:hRule="auto"/>
         </w:trPr>
-        body12
+        body11
         <w:tc>
           <w:tcPr>
             <w:tcBorders>
@@ -10928,7 +10794,7 @@
                 <w:szCs w:val="22"/>
                 <w:color w:val="000000"/>
               </w:rPr>
-              <w:t xml:space="preserve">0.93</w:t>
+              <w:t xml:space="preserve">0.75</w:t>
             </w:r>
           </w:p>
         </w:tc>
@@ -10937,7 +10803,7 @@
         <w:trPr>
           <w:trHeight w:val="613" w:hRule="auto"/>
         </w:trPr>
-        body13
+        body12
         <w:tc>
           <w:tcPr>
             <w:tcBorders>
@@ -10978,7 +10844,7 @@
                 <w:szCs w:val="22"/>
                 <w:color w:val="000000"/>
               </w:rPr>
-              <w:t xml:space="preserve">RY_recon_20</w:t>
+              <w:t xml:space="preserve">RY_discon_70</w:t>
             </w:r>
           </w:p>
         </w:tc>
@@ -11031,7 +10897,7 @@
         <w:trPr>
           <w:trHeight w:val="613" w:hRule="auto"/>
         </w:trPr>
-        body14
+        body13
         <w:tc>
           <w:tcPr>
             <w:tcBorders>
@@ -11072,101 +10938,7 @@
                 <w:szCs w:val="22"/>
                 <w:color w:val="000000"/>
               </w:rPr>
-              <w:t xml:space="preserve">RY_recon_40</w:t>
-            </w:r>
-          </w:p>
-        </w:tc>
-        <w:tc>
-          <w:tcPr>
-            <w:tcBorders>
-              <w:bottom w:val="none" w:sz="0" w:space="0" w:color="000000"/>
-              <w:top w:val="none" w:sz="0" w:space="0" w:color="000000"/>
-              <w:left w:val="none" w:sz="0" w:space="0" w:color="000000"/>
-              <w:right w:val="none" w:sz="0" w:space="0" w:color="000000"/>
-            </w:tcBorders>
-            <w:shd w:val="clear" w:color="auto" w:fill="FFFFFF"/>
-            <w:tcMar>
-              <w:top w:w="0" w:type="dxa"/>
-              <w:bottom w:w="0" w:type="dxa"/>
-              <w:left w:w="0" w:type="dxa"/>
-              <w:right w:w="0" w:type="dxa"/>
-            </w:tcMar>
-            <w:vAlign w:val="center"/>
-          </w:tcPr>
-          <w:p>
-            <w:pPr>
-              <w:pStyle w:val="Normal"/>
-              <w:jc w:val="right"/>
-              <w:pBdr>
-                <w:bottom w:val="none" w:sz="0" w:space="0" w:color="000000"/>
-                <w:top w:val="none" w:sz="0" w:space="0" w:color="000000"/>
-                <w:left w:val="none" w:sz="0" w:space="0" w:color="000000"/>
-                <w:right w:val="none" w:sz="0" w:space="0" w:color="000000"/>
-              </w:pBdr>
-              <w:spacing w:after="100" w:before="100" w:line="240"/>
-              <w:ind w:left="100" w:right="100" w:firstLine="0" w:firstLineChars="0"/>
-            </w:pPr>
-            <w:r xmlns:w="http://schemas.openxmlformats.org/wordprocessingml/2006/main" xmlns:wp="http://schemas.openxmlformats.org/drawingml/2006/wordprocessingDrawing" xmlns:r="http://schemas.openxmlformats.org/officeDocument/2006/relationships" xmlns:w14="http://schemas.microsoft.com/office/word/2010/wordml">
-              <w:rPr>
-                <w:rFonts w:ascii="Arial" w:hAnsi="Arial" w:eastAsia="Arial" w:cs="Arial"/>
-                <w:i w:val="false"/>
-                <w:b w:val="false"/>
-                <w:u w:val="none"/>
-                <w:sz w:val="22"/>
-                <w:szCs w:val="22"/>
-                <w:color w:val="000000"/>
-              </w:rPr>
-              <w:t xml:space="preserve">0.57</w:t>
-            </w:r>
-          </w:p>
-        </w:tc>
-      </w:tr>
-      <w:tr>
-        <w:trPr>
-          <w:trHeight w:val="613" w:hRule="auto"/>
-        </w:trPr>
-        body15
-        <w:tc>
-          <w:tcPr>
-            <w:tcBorders>
-              <w:bottom w:val="none" w:sz="0" w:space="0" w:color="000000"/>
-              <w:top w:val="none" w:sz="0" w:space="0" w:color="000000"/>
-              <w:left w:val="none" w:sz="0" w:space="0" w:color="000000"/>
-              <w:right w:val="none" w:sz="0" w:space="0" w:color="000000"/>
-            </w:tcBorders>
-            <w:shd w:val="clear" w:color="auto" w:fill="FFFFFF"/>
-            <w:tcMar>
-              <w:top w:w="0" w:type="dxa"/>
-              <w:bottom w:w="0" w:type="dxa"/>
-              <w:left w:w="0" w:type="dxa"/>
-              <w:right w:w="0" w:type="dxa"/>
-            </w:tcMar>
-            <w:vAlign w:val="center"/>
-          </w:tcPr>
-          <w:p>
-            <w:pPr>
-              <w:pStyle w:val="Normal"/>
-              <w:jc w:val="left"/>
-              <w:pBdr>
-                <w:bottom w:val="none" w:sz="0" w:space="0" w:color="000000"/>
-                <w:top w:val="none" w:sz="0" w:space="0" w:color="000000"/>
-                <w:left w:val="none" w:sz="0" w:space="0" w:color="000000"/>
-                <w:right w:val="none" w:sz="0" w:space="0" w:color="000000"/>
-              </w:pBdr>
-              <w:spacing w:after="100" w:before="100" w:line="240"/>
-              <w:ind w:left="100" w:right="100" w:firstLine="0" w:firstLineChars="0"/>
-            </w:pPr>
-            <w:r xmlns:w="http://schemas.openxmlformats.org/wordprocessingml/2006/main" xmlns:wp="http://schemas.openxmlformats.org/drawingml/2006/wordprocessingDrawing" xmlns:r="http://schemas.openxmlformats.org/officeDocument/2006/relationships" xmlns:w14="http://schemas.microsoft.com/office/word/2010/wordml">
-              <w:rPr>
-                <w:rFonts w:ascii="Arial" w:hAnsi="Arial" w:eastAsia="Arial" w:cs="Arial"/>
-                <w:i w:val="false"/>
-                <w:b w:val="false"/>
-                <w:u w:val="none"/>
-                <w:sz w:val="22"/>
-                <w:szCs w:val="22"/>
-                <w:color w:val="000000"/>
-              </w:rPr>
-              <w:t xml:space="preserve">BY_recon_40</w:t>
+              <w:t xml:space="preserve">BY_recon_10</w:t>
             </w:r>
           </w:p>
         </w:tc>
@@ -11219,7 +10991,7 @@
         <w:trPr>
           <w:trHeight w:val="613" w:hRule="auto"/>
         </w:trPr>
-        body16
+        body14
         <w:tc>
           <w:tcPr>
             <w:tcBorders>
@@ -11260,7 +11032,7 @@
                 <w:szCs w:val="22"/>
                 <w:color w:val="000000"/>
               </w:rPr>
-              <w:t xml:space="preserve">RY_discon_1000</w:t>
+              <w:t xml:space="preserve">RY_recon_100</w:t>
             </w:r>
           </w:p>
         </w:tc>
@@ -11304,7 +11076,289 @@
                 <w:szCs w:val="22"/>
                 <w:color w:val="000000"/>
               </w:rPr>
-              <w:t xml:space="preserve">0.21</w:t>
+              <w:t xml:space="preserve">0.39</w:t>
+            </w:r>
+          </w:p>
+        </w:tc>
+      </w:tr>
+      <w:tr>
+        <w:trPr>
+          <w:trHeight w:val="613" w:hRule="auto"/>
+        </w:trPr>
+        body15
+        <w:tc>
+          <w:tcPr>
+            <w:tcBorders>
+              <w:bottom w:val="none" w:sz="0" w:space="0" w:color="000000"/>
+              <w:top w:val="none" w:sz="0" w:space="0" w:color="000000"/>
+              <w:left w:val="none" w:sz="0" w:space="0" w:color="000000"/>
+              <w:right w:val="none" w:sz="0" w:space="0" w:color="000000"/>
+            </w:tcBorders>
+            <w:shd w:val="clear" w:color="auto" w:fill="FFFFFF"/>
+            <w:tcMar>
+              <w:top w:w="0" w:type="dxa"/>
+              <w:bottom w:w="0" w:type="dxa"/>
+              <w:left w:w="0" w:type="dxa"/>
+              <w:right w:w="0" w:type="dxa"/>
+            </w:tcMar>
+            <w:vAlign w:val="center"/>
+          </w:tcPr>
+          <w:p>
+            <w:pPr>
+              <w:pStyle w:val="Normal"/>
+              <w:jc w:val="left"/>
+              <w:pBdr>
+                <w:bottom w:val="none" w:sz="0" w:space="0" w:color="000000"/>
+                <w:top w:val="none" w:sz="0" w:space="0" w:color="000000"/>
+                <w:left w:val="none" w:sz="0" w:space="0" w:color="000000"/>
+                <w:right w:val="none" w:sz="0" w:space="0" w:color="000000"/>
+              </w:pBdr>
+              <w:spacing w:after="100" w:before="100" w:line="240"/>
+              <w:ind w:left="100" w:right="100" w:firstLine="0" w:firstLineChars="0"/>
+            </w:pPr>
+            <w:r xmlns:w="http://schemas.openxmlformats.org/wordprocessingml/2006/main" xmlns:wp="http://schemas.openxmlformats.org/drawingml/2006/wordprocessingDrawing" xmlns:r="http://schemas.openxmlformats.org/officeDocument/2006/relationships" xmlns:w14="http://schemas.microsoft.com/office/word/2010/wordml">
+              <w:rPr>
+                <w:rFonts w:ascii="Arial" w:hAnsi="Arial" w:eastAsia="Arial" w:cs="Arial"/>
+                <w:i w:val="false"/>
+                <w:b w:val="false"/>
+                <w:u w:val="none"/>
+                <w:sz w:val="22"/>
+                <w:szCs w:val="22"/>
+                <w:color w:val="000000"/>
+              </w:rPr>
+              <w:t xml:space="preserve">BY_recon_150</w:t>
+            </w:r>
+          </w:p>
+        </w:tc>
+        <w:tc>
+          <w:tcPr>
+            <w:tcBorders>
+              <w:bottom w:val="none" w:sz="0" w:space="0" w:color="000000"/>
+              <w:top w:val="none" w:sz="0" w:space="0" w:color="000000"/>
+              <w:left w:val="none" w:sz="0" w:space="0" w:color="000000"/>
+              <w:right w:val="none" w:sz="0" w:space="0" w:color="000000"/>
+            </w:tcBorders>
+            <w:shd w:val="clear" w:color="auto" w:fill="FFFFFF"/>
+            <w:tcMar>
+              <w:top w:w="0" w:type="dxa"/>
+              <w:bottom w:w="0" w:type="dxa"/>
+              <w:left w:w="0" w:type="dxa"/>
+              <w:right w:w="0" w:type="dxa"/>
+            </w:tcMar>
+            <w:vAlign w:val="center"/>
+          </w:tcPr>
+          <w:p>
+            <w:pPr>
+              <w:pStyle w:val="Normal"/>
+              <w:jc w:val="right"/>
+              <w:pBdr>
+                <w:bottom w:val="none" w:sz="0" w:space="0" w:color="000000"/>
+                <w:top w:val="none" w:sz="0" w:space="0" w:color="000000"/>
+                <w:left w:val="none" w:sz="0" w:space="0" w:color="000000"/>
+                <w:right w:val="none" w:sz="0" w:space="0" w:color="000000"/>
+              </w:pBdr>
+              <w:spacing w:after="100" w:before="100" w:line="240"/>
+              <w:ind w:left="100" w:right="100" w:firstLine="0" w:firstLineChars="0"/>
+            </w:pPr>
+            <w:r xmlns:w="http://schemas.openxmlformats.org/wordprocessingml/2006/main" xmlns:wp="http://schemas.openxmlformats.org/drawingml/2006/wordprocessingDrawing" xmlns:r="http://schemas.openxmlformats.org/officeDocument/2006/relationships" xmlns:w14="http://schemas.microsoft.com/office/word/2010/wordml">
+              <w:rPr>
+                <w:rFonts w:ascii="Arial" w:hAnsi="Arial" w:eastAsia="Arial" w:cs="Arial"/>
+                <w:i w:val="false"/>
+                <w:b w:val="false"/>
+                <w:u w:val="none"/>
+                <w:sz w:val="22"/>
+                <w:szCs w:val="22"/>
+                <w:color w:val="000000"/>
+              </w:rPr>
+              <w:t xml:space="preserve">0.22</w:t>
+            </w:r>
+          </w:p>
+        </w:tc>
+      </w:tr>
+      <w:tr>
+        <w:trPr>
+          <w:trHeight w:val="613" w:hRule="auto"/>
+        </w:trPr>
+        body16
+        <w:tc>
+          <w:tcPr>
+            <w:tcBorders>
+              <w:bottom w:val="none" w:sz="0" w:space="0" w:color="000000"/>
+              <w:top w:val="none" w:sz="0" w:space="0" w:color="000000"/>
+              <w:left w:val="none" w:sz="0" w:space="0" w:color="000000"/>
+              <w:right w:val="none" w:sz="0" w:space="0" w:color="000000"/>
+            </w:tcBorders>
+            <w:shd w:val="clear" w:color="auto" w:fill="FFFFFF"/>
+            <w:tcMar>
+              <w:top w:w="0" w:type="dxa"/>
+              <w:bottom w:w="0" w:type="dxa"/>
+              <w:left w:w="0" w:type="dxa"/>
+              <w:right w:w="0" w:type="dxa"/>
+            </w:tcMar>
+            <w:vAlign w:val="center"/>
+          </w:tcPr>
+          <w:p>
+            <w:pPr>
+              <w:pStyle w:val="Normal"/>
+              <w:jc w:val="left"/>
+              <w:pBdr>
+                <w:bottom w:val="none" w:sz="0" w:space="0" w:color="000000"/>
+                <w:top w:val="none" w:sz="0" w:space="0" w:color="000000"/>
+                <w:left w:val="none" w:sz="0" w:space="0" w:color="000000"/>
+                <w:right w:val="none" w:sz="0" w:space="0" w:color="000000"/>
+              </w:pBdr>
+              <w:spacing w:after="100" w:before="100" w:line="240"/>
+              <w:ind w:left="100" w:right="100" w:firstLine="0" w:firstLineChars="0"/>
+            </w:pPr>
+            <w:r xmlns:w="http://schemas.openxmlformats.org/wordprocessingml/2006/main" xmlns:wp="http://schemas.openxmlformats.org/drawingml/2006/wordprocessingDrawing" xmlns:r="http://schemas.openxmlformats.org/officeDocument/2006/relationships" xmlns:w14="http://schemas.microsoft.com/office/word/2010/wordml">
+              <w:rPr>
+                <w:rFonts w:ascii="Arial" w:hAnsi="Arial" w:eastAsia="Arial" w:cs="Arial"/>
+                <w:i w:val="false"/>
+                <w:b w:val="false"/>
+                <w:u w:val="none"/>
+                <w:sz w:val="22"/>
+                <w:szCs w:val="22"/>
+                <w:color w:val="000000"/>
+              </w:rPr>
+              <w:t xml:space="preserve">RY_discon_200</w:t>
+            </w:r>
+          </w:p>
+        </w:tc>
+        <w:tc>
+          <w:tcPr>
+            <w:tcBorders>
+              <w:bottom w:val="none" w:sz="0" w:space="0" w:color="000000"/>
+              <w:top w:val="none" w:sz="0" w:space="0" w:color="000000"/>
+              <w:left w:val="none" w:sz="0" w:space="0" w:color="000000"/>
+              <w:right w:val="none" w:sz="0" w:space="0" w:color="000000"/>
+            </w:tcBorders>
+            <w:shd w:val="clear" w:color="auto" w:fill="FFFFFF"/>
+            <w:tcMar>
+              <w:top w:w="0" w:type="dxa"/>
+              <w:bottom w:w="0" w:type="dxa"/>
+              <w:left w:w="0" w:type="dxa"/>
+              <w:right w:w="0" w:type="dxa"/>
+            </w:tcMar>
+            <w:vAlign w:val="center"/>
+          </w:tcPr>
+          <w:p>
+            <w:pPr>
+              <w:pStyle w:val="Normal"/>
+              <w:jc w:val="right"/>
+              <w:pBdr>
+                <w:bottom w:val="none" w:sz="0" w:space="0" w:color="000000"/>
+                <w:top w:val="none" w:sz="0" w:space="0" w:color="000000"/>
+                <w:left w:val="none" w:sz="0" w:space="0" w:color="000000"/>
+                <w:right w:val="none" w:sz="0" w:space="0" w:color="000000"/>
+              </w:pBdr>
+              <w:spacing w:after="100" w:before="100" w:line="240"/>
+              <w:ind w:left="100" w:right="100" w:firstLine="0" w:firstLineChars="0"/>
+            </w:pPr>
+            <w:r xmlns:w="http://schemas.openxmlformats.org/wordprocessingml/2006/main" xmlns:wp="http://schemas.openxmlformats.org/drawingml/2006/wordprocessingDrawing" xmlns:r="http://schemas.openxmlformats.org/officeDocument/2006/relationships" xmlns:w14="http://schemas.microsoft.com/office/word/2010/wordml">
+              <w:rPr>
+                <w:rFonts w:ascii="Arial" w:hAnsi="Arial" w:eastAsia="Arial" w:cs="Arial"/>
+                <w:i w:val="false"/>
+                <w:b w:val="false"/>
+                <w:u w:val="none"/>
+                <w:sz w:val="22"/>
+                <w:szCs w:val="22"/>
+                <w:color w:val="000000"/>
+              </w:rPr>
+              <w:t xml:space="preserve">0.22</w:t>
+            </w:r>
+          </w:p>
+        </w:tc>
+      </w:tr>
+      <w:tr>
+        <w:trPr>
+          <w:trHeight w:val="613" w:hRule="auto"/>
+        </w:trPr>
+        body17
+        <w:tc>
+          <w:tcPr>
+            <w:tcBorders>
+              <w:bottom w:val="none" w:sz="0" w:space="0" w:color="000000"/>
+              <w:top w:val="none" w:sz="0" w:space="0" w:color="000000"/>
+              <w:left w:val="none" w:sz="0" w:space="0" w:color="000000"/>
+              <w:right w:val="none" w:sz="0" w:space="0" w:color="000000"/>
+            </w:tcBorders>
+            <w:shd w:val="clear" w:color="auto" w:fill="FFFFFF"/>
+            <w:tcMar>
+              <w:top w:w="0" w:type="dxa"/>
+              <w:bottom w:w="0" w:type="dxa"/>
+              <w:left w:w="0" w:type="dxa"/>
+              <w:right w:w="0" w:type="dxa"/>
+            </w:tcMar>
+            <w:vAlign w:val="center"/>
+          </w:tcPr>
+          <w:p>
+            <w:pPr>
+              <w:pStyle w:val="Normal"/>
+              <w:jc w:val="left"/>
+              <w:pBdr>
+                <w:bottom w:val="none" w:sz="0" w:space="0" w:color="000000"/>
+                <w:top w:val="none" w:sz="0" w:space="0" w:color="000000"/>
+                <w:left w:val="none" w:sz="0" w:space="0" w:color="000000"/>
+                <w:right w:val="none" w:sz="0" w:space="0" w:color="000000"/>
+              </w:pBdr>
+              <w:spacing w:after="100" w:before="100" w:line="240"/>
+              <w:ind w:left="100" w:right="100" w:firstLine="0" w:firstLineChars="0"/>
+            </w:pPr>
+            <w:r xmlns:w="http://schemas.openxmlformats.org/wordprocessingml/2006/main" xmlns:wp="http://schemas.openxmlformats.org/drawingml/2006/wordprocessingDrawing" xmlns:r="http://schemas.openxmlformats.org/officeDocument/2006/relationships" xmlns:w14="http://schemas.microsoft.com/office/word/2010/wordml">
+              <w:rPr>
+                <w:rFonts w:ascii="Arial" w:hAnsi="Arial" w:eastAsia="Arial" w:cs="Arial"/>
+                <w:i w:val="false"/>
+                <w:b w:val="false"/>
+                <w:u w:val="none"/>
+                <w:sz w:val="22"/>
+                <w:szCs w:val="22"/>
+                <w:color w:val="000000"/>
+              </w:rPr>
+              <w:t xml:space="preserve">RY_discon_500</w:t>
+            </w:r>
+          </w:p>
+        </w:tc>
+        <w:tc>
+          <w:tcPr>
+            <w:tcBorders>
+              <w:bottom w:val="none" w:sz="0" w:space="0" w:color="000000"/>
+              <w:top w:val="none" w:sz="0" w:space="0" w:color="000000"/>
+              <w:left w:val="none" w:sz="0" w:space="0" w:color="000000"/>
+              <w:right w:val="none" w:sz="0" w:space="0" w:color="000000"/>
+            </w:tcBorders>
+            <w:shd w:val="clear" w:color="auto" w:fill="FFFFFF"/>
+            <w:tcMar>
+              <w:top w:w="0" w:type="dxa"/>
+              <w:bottom w:w="0" w:type="dxa"/>
+              <w:left w:w="0" w:type="dxa"/>
+              <w:right w:w="0" w:type="dxa"/>
+            </w:tcMar>
+            <w:vAlign w:val="center"/>
+          </w:tcPr>
+          <w:p>
+            <w:pPr>
+              <w:pStyle w:val="Normal"/>
+              <w:jc w:val="right"/>
+              <w:pBdr>
+                <w:bottom w:val="none" w:sz="0" w:space="0" w:color="000000"/>
+                <w:top w:val="none" w:sz="0" w:space="0" w:color="000000"/>
+                <w:left w:val="none" w:sz="0" w:space="0" w:color="000000"/>
+                <w:right w:val="none" w:sz="0" w:space="0" w:color="000000"/>
+              </w:pBdr>
+              <w:spacing w:after="100" w:before="100" w:line="240"/>
+              <w:ind w:left="100" w:right="100" w:firstLine="0" w:firstLineChars="0"/>
+            </w:pPr>
+            <w:r xmlns:w="http://schemas.openxmlformats.org/wordprocessingml/2006/main" xmlns:wp="http://schemas.openxmlformats.org/drawingml/2006/wordprocessingDrawing" xmlns:r="http://schemas.openxmlformats.org/officeDocument/2006/relationships" xmlns:w14="http://schemas.microsoft.com/office/word/2010/wordml">
+              <w:rPr>
+                <w:rFonts w:ascii="Arial" w:hAnsi="Arial" w:eastAsia="Arial" w:cs="Arial"/>
+                <w:i w:val="false"/>
+                <w:b w:val="false"/>
+                <w:u w:val="none"/>
+                <w:sz w:val="22"/>
+                <w:szCs w:val="22"/>
+                <w:color w:val="000000"/>
+              </w:rPr>
+              <w:t xml:space="preserve">0.22</w:t>
             </w:r>
           </w:p>
         </w:tc>
@@ -11313,7 +11367,7 @@
         <w:trPr>
           <w:trHeight w:val="617" w:hRule="auto"/>
         </w:trPr>
-        body17
+        body18
         <w:tc>
           <w:tcPr>
             <w:tcBorders>
@@ -11398,101 +11452,7 @@
                 <w:szCs w:val="22"/>
                 <w:color w:val="000000"/>
               </w:rPr>
-              <w:t xml:space="preserve">0.21</w:t>
-            </w:r>
-          </w:p>
-        </w:tc>
-      </w:tr>
-      <w:tr>
-        <w:trPr>
-          <w:trHeight w:val="613" w:hRule="auto"/>
-        </w:trPr>
-        body18
-        <w:tc>
-          <w:tcPr>
-            <w:tcBorders>
-              <w:bottom w:val="none" w:sz="0" w:space="0" w:color="000000"/>
-              <w:top w:val="none" w:sz="0" w:space="0" w:color="000000"/>
-              <w:left w:val="none" w:sz="0" w:space="0" w:color="000000"/>
-              <w:right w:val="none" w:sz="0" w:space="0" w:color="000000"/>
-            </w:tcBorders>
-            <w:shd w:val="clear" w:color="auto" w:fill="FFFFFF"/>
-            <w:tcMar>
-              <w:top w:w="0" w:type="dxa"/>
-              <w:bottom w:w="0" w:type="dxa"/>
-              <w:left w:w="0" w:type="dxa"/>
-              <w:right w:w="0" w:type="dxa"/>
-            </w:tcMar>
-            <w:vAlign w:val="center"/>
-          </w:tcPr>
-          <w:p>
-            <w:pPr>
-              <w:pStyle w:val="Normal"/>
-              <w:jc w:val="left"/>
-              <w:pBdr>
-                <w:bottom w:val="none" w:sz="0" w:space="0" w:color="000000"/>
-                <w:top w:val="none" w:sz="0" w:space="0" w:color="000000"/>
-                <w:left w:val="none" w:sz="0" w:space="0" w:color="000000"/>
-                <w:right w:val="none" w:sz="0" w:space="0" w:color="000000"/>
-              </w:pBdr>
-              <w:spacing w:after="100" w:before="100" w:line="240"/>
-              <w:ind w:left="100" w:right="100" w:firstLine="0" w:firstLineChars="0"/>
-            </w:pPr>
-            <w:r xmlns:w="http://schemas.openxmlformats.org/wordprocessingml/2006/main" xmlns:wp="http://schemas.openxmlformats.org/drawingml/2006/wordprocessingDrawing" xmlns:r="http://schemas.openxmlformats.org/officeDocument/2006/relationships" xmlns:w14="http://schemas.microsoft.com/office/word/2010/wordml">
-              <w:rPr>
-                <w:rFonts w:ascii="Arial" w:hAnsi="Arial" w:eastAsia="Arial" w:cs="Arial"/>
-                <w:i w:val="false"/>
-                <w:b w:val="false"/>
-                <w:u w:val="none"/>
-                <w:sz w:val="22"/>
-                <w:szCs w:val="22"/>
-                <w:color w:val="000000"/>
-              </w:rPr>
-              <w:t xml:space="preserve">BY_recon_500</w:t>
-            </w:r>
-          </w:p>
-        </w:tc>
-        <w:tc>
-          <w:tcPr>
-            <w:tcBorders>
-              <w:bottom w:val="none" w:sz="0" w:space="0" w:color="000000"/>
-              <w:top w:val="none" w:sz="0" w:space="0" w:color="000000"/>
-              <w:left w:val="none" w:sz="0" w:space="0" w:color="000000"/>
-              <w:right w:val="none" w:sz="0" w:space="0" w:color="000000"/>
-            </w:tcBorders>
-            <w:shd w:val="clear" w:color="auto" w:fill="FFFFFF"/>
-            <w:tcMar>
-              <w:top w:w="0" w:type="dxa"/>
-              <w:bottom w:w="0" w:type="dxa"/>
-              <w:left w:w="0" w:type="dxa"/>
-              <w:right w:w="0" w:type="dxa"/>
-            </w:tcMar>
-            <w:vAlign w:val="center"/>
-          </w:tcPr>
-          <w:p>
-            <w:pPr>
-              <w:pStyle w:val="Normal"/>
-              <w:jc w:val="right"/>
-              <w:pBdr>
-                <w:bottom w:val="none" w:sz="0" w:space="0" w:color="000000"/>
-                <w:top w:val="none" w:sz="0" w:space="0" w:color="000000"/>
-                <w:left w:val="none" w:sz="0" w:space="0" w:color="000000"/>
-                <w:right w:val="none" w:sz="0" w:space="0" w:color="000000"/>
-              </w:pBdr>
-              <w:spacing w:after="100" w:before="100" w:line="240"/>
-              <w:ind w:left="100" w:right="100" w:firstLine="0" w:firstLineChars="0"/>
-            </w:pPr>
-            <w:r xmlns:w="http://schemas.openxmlformats.org/wordprocessingml/2006/main" xmlns:wp="http://schemas.openxmlformats.org/drawingml/2006/wordprocessingDrawing" xmlns:r="http://schemas.openxmlformats.org/officeDocument/2006/relationships" xmlns:w14="http://schemas.microsoft.com/office/word/2010/wordml">
-              <w:rPr>
-                <w:rFonts w:ascii="Arial" w:hAnsi="Arial" w:eastAsia="Arial" w:cs="Arial"/>
-                <w:i w:val="false"/>
-                <w:b w:val="false"/>
-                <w:u w:val="none"/>
-                <w:sz w:val="22"/>
-                <w:szCs w:val="22"/>
-                <w:color w:val="000000"/>
-              </w:rPr>
-              <w:t xml:space="preserve">0.02</w:t>
+              <w:t xml:space="preserve">0.22</w:t>
             </w:r>
           </w:p>
         </w:tc>
@@ -11542,7 +11502,7 @@
                 <w:szCs w:val="22"/>
                 <w:color w:val="000000"/>
               </w:rPr>
-              <w:t xml:space="preserve">SY_discon_100</w:t>
+              <w:t xml:space="preserve">tot_flow_CFLP</w:t>
             </w:r>
           </w:p>
         </w:tc>
@@ -11586,7 +11546,7 @@
                 <w:szCs w:val="22"/>
                 <w:color w:val="000000"/>
               </w:rPr>
-              <w:t xml:space="preserve">0.02</w:t>
+              <w:t xml:space="preserve">0.04</w:t>
             </w:r>
           </w:p>
         </w:tc>
@@ -11636,7 +11596,7 @@
                 <w:szCs w:val="22"/>
                 <w:color w:val="000000"/>
               </w:rPr>
-              <w:t xml:space="preserve">RY_SP_Tim</w:t>
+              <w:t xml:space="preserve">BY_num_days_gt_90_pctile</w:t>
             </w:r>
           </w:p>
         </w:tc>
@@ -11680,7 +11640,7 @@
                 <w:szCs w:val="22"/>
                 <w:color w:val="000000"/>
               </w:rPr>
-              <w:t xml:space="preserve">0.02</w:t>
+              <w:t xml:space="preserve">0.04</w:t>
             </w:r>
           </w:p>
         </w:tc>
@@ -14158,7 +14118,7 @@
     </w:tbl>
     <w:bookmarkEnd w:id="79"/>
     <w:bookmarkEnd w:id="80"/>
-    <w:bookmarkStart w:id="96" w:name="hydrologic-benefit-function"/>
+    <w:bookmarkStart w:id="90" w:name="hydrologic-benefit-function"/>
     <w:p>
       <w:pPr>
         <w:pStyle w:val="Heading2"/>
@@ -14219,23 +14179,23 @@
         <w:pStyle w:val="BodyText"/>
       </w:pPr>
       <w:r>
-        <w:t xml:space="preserve">Chinook lambda: 10</w:t>
-      </w:r>
-      <w:r>
-        <w:t xml:space="preserve"> </w:t>
-      </w:r>
-      <w:r>
-        <w:t xml:space="preserve">Chinook RMSE: 50.4339665</w:t>
-      </w:r>
-      <w:r>
-        <w:t xml:space="preserve"> </w:t>
-      </w:r>
-      <w:r>
-        <w:t xml:space="preserve">Chinook relative RMSE: 0.381415</w:t>
+        <w:t xml:space="preserve">Chinook lambda: 21</w:t>
+      </w:r>
+      <w:r>
+        <w:t xml:space="preserve"> </w:t>
+      </w:r>
+      <w:r>
+        <w:t xml:space="preserve">Chinook RMSE: 80.1564097</w:t>
+      </w:r>
+      <w:r>
+        <w:t xml:space="preserve"> </w:t>
+      </w:r>
+      <w:r>
+        <w:t xml:space="preserve">Chinook relative RMSE: 0.6061958</w:t>
       </w:r>
     </w:p>
     <w:bookmarkEnd w:id="81"/>
-    <w:bookmarkStart w:id="94" w:name="Xb93654a19f263e3fab1f6c524eff053919a9335"/>
+    <w:bookmarkStart w:id="88" w:name="Xb93654a19f263e3fab1f6c524eff053919a9335"/>
     <w:p>
       <w:pPr>
         <w:pStyle w:val="Heading3"/>
@@ -14277,7 +14237,7 @@
         <w:t xml:space="preserve"> </w:t>
       </w:r>
       <w:r>
-        <w:t xml:space="preserve">??</w:t>
+        <w:t xml:space="preserve">11</w:t>
       </w:r>
       <w:r>
         <w:t xml:space="preserve">). The hydrology of a severe drought in water years 2012-2016 is reflected in three consecutive years (2014-2016) of predicted coho spf being lower than 40.</w:t>
@@ -14302,7 +14262,7 @@
         <w:t xml:space="preserve"> </w:t>
       </w:r>
       <w:r>
-        <w:t xml:space="preserve">??</w:t>
+        <w:t xml:space="preserve">12</w:t>
       </w:r>
       <w:r>
         <w:t xml:space="preserve">; the intercept term is excluded for ease of visualization).</w:t>
@@ -14335,7 +14295,7 @@
       <w:r>
         <w:drawing>
           <wp:inline>
-            <wp:extent cx="5334000" cy="5334000"/>
+            <wp:extent cx="5334000" cy="6096000"/>
             <wp:effectExtent b="0" l="0" r="0" t="0"/>
             <wp:docPr descr="Figure 11: Annual observed and predicted values of coho smolt produced per female spawner (coho spf). Predicted coho spf quantities are shown as Hydrologic Benefit (HB) function values. The coho spf values are plotted in the water year spanning each cohort’s Brood and Rearing Year. Negative prediction values (considered physically impossible) are flagged but are retained to visually demonstrate the uncertainty in the exercise of predicting fish outcomes from hydrologic metrics alone, based on a small sample size." title="" id="83" name="Picture"/>
             <a:graphic>
@@ -14356,7 +14316,7 @@
                   <pic:spPr bwMode="auto">
                     <a:xfrm>
                       <a:off x="0" y="0"/>
-                      <a:ext cx="5334000" cy="5334000"/>
+                      <a:ext cx="5334000" cy="6096000"/>
                     </a:xfrm>
                     <a:prstGeom prst="rect">
                       <a:avLst/>
@@ -14385,34 +14345,14 @@
     </w:p>
     <w:p>
       <w:pPr>
-        <w:pStyle w:val="SourceCode"/>
-      </w:pPr>
-      <w:r>
-        <w:rPr>
-          <w:rStyle w:val="VerbatimChar"/>
-        </w:rPr>
-        <w:t xml:space="preserve">## png </w:t>
-      </w:r>
-      <w:r>
-        <w:br/>
-      </w:r>
-      <w:r>
-        <w:rPr>
-          <w:rStyle w:val="VerbatimChar"/>
-        </w:rPr>
-        <w:t xml:space="preserve">##   2</w:t>
-      </w:r>
-    </w:p>
-    <w:p>
-      <w:pPr>
         <w:pStyle w:val="CaptionedFigure"/>
       </w:pPr>
       <w:r>
         <w:drawing>
           <wp:inline>
-            <wp:extent cx="5334000" cy="5334000"/>
+            <wp:extent cx="5334000" cy="6096000"/>
             <wp:effectExtent b="0" l="0" r="0" t="0"/>
-            <wp:docPr descr="Figure 12: Annual observed and predicted values of selected Chinook ecological outcome. Predicted quantities are shown as Hydrologic Benefit (HB) function values. The ecological values are plotted in eeach cohort’s Brood Year. " title="" id="86" name="Picture"/>
+            <wp:docPr descr="Figure 12: Contributions to annual Hydrologic Benefit values (coho spf-equivalent). A positive value (i.e., one associated with a water year’s Wet Season Baseflow Duration) indicates that a longer wet season baseflow duration contributes a positive value to the predicted number of coho spf produced in that cohort. A negative value (e.g., one associated with a water year’s Fall Reconnection Day at 10 cfs) indicates that a later reconnection date contributes a negative value to the predicted number of coho spf produced in that cohort." title="" id="86" name="Picture"/>
             <a:graphic>
               <a:graphicData uri="http://schemas.openxmlformats.org/drawingml/2006/picture">
                 <pic:pic>
@@ -14431,7 +14371,7 @@
                   <pic:spPr bwMode="auto">
                     <a:xfrm>
                       <a:off x="0" y="0"/>
-                      <a:ext cx="5334000" cy="5334000"/>
+                      <a:ext cx="5334000" cy="6096000"/>
                     </a:xfrm>
                     <a:prstGeom prst="rect">
                       <a:avLst/>
@@ -14455,124 +14395,11 @@
         <w:pStyle w:val="ImageCaption"/>
       </w:pPr>
       <w:r>
-        <w:t xml:space="preserve">Figure 12: Annual observed and predicted values of selected Chinook ecological outcome. Predicted quantities are shown as Hydrologic Benefit (HB) function values. The ecological values are plotted in eeach cohort’s Brood Year.</w:t>
-      </w:r>
-      <w:r>
-        <w:t xml:space="preserve"> </w:t>
-      </w:r>
-    </w:p>
-    <w:p>
-      <w:pPr>
-        <w:pStyle w:val="CaptionedFigure"/>
-      </w:pPr>
-      <w:r>
-        <w:drawing>
-          <wp:inline>
-            <wp:extent cx="5334000" cy="5334000"/>
-            <wp:effectExtent b="0" l="0" r="0" t="0"/>
-            <wp:docPr descr="(#fig:hbfBarchart_coho)Contributions to annual Hydrologic Benefit values (coho spf-equivalent). A positive value (i.e., one associated with a water year’s Wet Season Baseflow Duration) indicates that a longer wet season baseflow duration contributes a positive value to the predicted number of coho spf produced in that cohort. A negative value (e.g., one associated with a water year’s Fall Reconnection Day at 10 cfs) indicates that a later reconnection date contributes a negative value to the predicted number of coho spf produced in that cohort." title="" id="89" name="Picture"/>
-            <a:graphic>
-              <a:graphicData uri="http://schemas.openxmlformats.org/drawingml/2006/picture">
-                <pic:pic>
-                  <pic:nvPicPr>
-                    <pic:cNvPr descr="Graphics%20and%20Supplements/Figure%2012.png" id="90" name="Picture"/>
-                    <pic:cNvPicPr>
-                      <a:picLocks noChangeArrowheads="1" noChangeAspect="1"/>
-                    </pic:cNvPicPr>
-                  </pic:nvPicPr>
-                  <pic:blipFill>
-                    <a:blip r:embed="rId88"/>
-                    <a:stretch>
-                      <a:fillRect/>
-                    </a:stretch>
-                  </pic:blipFill>
-                  <pic:spPr bwMode="auto">
-                    <a:xfrm>
-                      <a:off x="0" y="0"/>
-                      <a:ext cx="5334000" cy="5334000"/>
-                    </a:xfrm>
-                    <a:prstGeom prst="rect">
-                      <a:avLst/>
-                    </a:prstGeom>
-                    <a:noFill/>
-                    <a:ln w="9525">
-                      <a:noFill/>
-                      <a:headEnd/>
-                      <a:tailEnd/>
-                    </a:ln>
-                  </pic:spPr>
-                </pic:pic>
-              </a:graphicData>
-            </a:graphic>
-          </wp:inline>
-        </w:drawing>
-      </w:r>
-    </w:p>
-    <w:p>
-      <w:pPr>
-        <w:pStyle w:val="ImageCaption"/>
-      </w:pPr>
-      <w:r>
-        <w:t xml:space="preserve">(#fig:hbfBarchart_coho)Contributions to annual Hydrologic Benefit values (coho spf-equivalent). A positive value (i.e., one associated with a water year’s Wet Season Baseflow Duration) indicates that a longer wet season baseflow duration contributes a positive value to the predicted number of coho spf produced in that cohort. A negative value (e.g., one associated with a water year’s Fall Reconnection Day at 10 cfs) indicates that a later reconnection date contributes a negative value to the predicted number of coho spf produced in that cohort.</w:t>
-      </w:r>
-    </w:p>
-    <w:p>
-      <w:pPr>
-        <w:pStyle w:val="CaptionedFigure"/>
-      </w:pPr>
-      <w:r>
-        <w:drawing>
-          <wp:inline>
-            <wp:extent cx="5334000" cy="5334000"/>
-            <wp:effectExtent b="0" l="0" r="0" t="0"/>
-            <wp:docPr descr="(#fig:hbfBarchart_chinook)Contributions to annual Hydrologic Benefit values. A positive value (i.e., one associated with a water year’s Wet Season Baseflow Duration) indicates that a longer wet season baseflow duration contributes a positive value to the predicted number of coho spf produced in that cohort. A negative value (e.g., one associated with a water year’s Fall Reconnection Day at 10 cfs) indicates that a later reconnection date contributes a negative value to the predicted number of coho spf produced in that cohort." title="" id="92" name="Picture"/>
-            <a:graphic>
-              <a:graphicData uri="http://schemas.openxmlformats.org/drawingml/2006/picture">
-                <pic:pic>
-                  <pic:nvPicPr>
-                    <pic:cNvPr descr="Graphics%20and%20Supplements/Figure%2013.png" id="93" name="Picture"/>
-                    <pic:cNvPicPr>
-                      <a:picLocks noChangeArrowheads="1" noChangeAspect="1"/>
-                    </pic:cNvPicPr>
-                  </pic:nvPicPr>
-                  <pic:blipFill>
-                    <a:blip r:embed="rId91"/>
-                    <a:stretch>
-                      <a:fillRect/>
-                    </a:stretch>
-                  </pic:blipFill>
-                  <pic:spPr bwMode="auto">
-                    <a:xfrm>
-                      <a:off x="0" y="0"/>
-                      <a:ext cx="5334000" cy="5334000"/>
-                    </a:xfrm>
-                    <a:prstGeom prst="rect">
-                      <a:avLst/>
-                    </a:prstGeom>
-                    <a:noFill/>
-                    <a:ln w="9525">
-                      <a:noFill/>
-                      <a:headEnd/>
-                      <a:tailEnd/>
-                    </a:ln>
-                  </pic:spPr>
-                </pic:pic>
-              </a:graphicData>
-            </a:graphic>
-          </wp:inline>
-        </w:drawing>
-      </w:r>
-    </w:p>
-    <w:p>
-      <w:pPr>
-        <w:pStyle w:val="ImageCaption"/>
-      </w:pPr>
-      <w:r>
-        <w:t xml:space="preserve">(#fig:hbfBarchart_chinook)Contributions to annual Hydrologic Benefit values. A positive value (i.e., one associated with a water year’s Wet Season Baseflow Duration) indicates that a longer wet season baseflow duration contributes a positive value to the predicted number of coho spf produced in that cohort. A negative value (e.g., one associated with a water year’s Fall Reconnection Day at 10 cfs) indicates that a later reconnection date contributes a negative value to the predicted number of coho spf produced in that cohort.</w:t>
-      </w:r>
-    </w:p>
-    <w:bookmarkEnd w:id="94"/>
-    <w:bookmarkStart w:id="95" w:name="X47683ace934ce23e483b771e9cbdb6913140c98"/>
+        <w:t xml:space="preserve">Figure 12: Contributions to annual Hydrologic Benefit values (coho spf-equivalent). A positive value (i.e., one associated with a water year’s Wet Season Baseflow Duration) indicates that a longer wet season baseflow duration contributes a positive value to the predicted number of coho spf produced in that cohort. A negative value (e.g., one associated with a water year’s Fall Reconnection Day at 10 cfs) indicates that a later reconnection date contributes a negative value to the predicted number of coho spf produced in that cohort.</w:t>
+      </w:r>
+    </w:p>
+    <w:bookmarkEnd w:id="88"/>
+    <w:bookmarkStart w:id="89" w:name="X47683ace934ce23e483b771e9cbdb6913140c98"/>
     <w:p>
       <w:pPr>
         <w:pStyle w:val="Heading3"/>
@@ -14601,7 +14428,7 @@
         <w:t xml:space="preserve"> </w:t>
       </w:r>
       <w:r>
-        <w:t xml:space="preserve">??</w:t>
+        <w:t xml:space="preserve">11</w:t>
       </w:r>
       <w:r>
         <w:t xml:space="preserve">).</w:t>
@@ -14633,10 +14460,10 @@
         <w:t xml:space="preserve">coho spf value of 0 changes the coefficient (or conceptual weight) of the predictor BY_recon_10 from -1.15 to -0.88 (a difference of 24%). Replacing it with higher numbers produces less and less negative coefficient values. Specifically, a 1-coho spf increase in the missing value makes the coefficient less negative by 0.007 coho spf per day of 10-cfs reconnection delay, such that if it is replaced with the maximum observed coho spf value (101.8), the coefficient is calculated as -0.09 coho spf/day. The other three coefficients are not as sensitive to the new value, ranging from -0.17 – -0.19, -0.20 – -0.18, and 0.12 – 0.13 for BY_recon_100, RY_Wet_Tim, and RY_Wet_BFL_Dur, respectively, when the missing value is replaced by a range from 0 to 101.8.</w:t>
       </w:r>
     </w:p>
-    <w:bookmarkEnd w:id="95"/>
-    <w:bookmarkEnd w:id="96"/>
-    <w:bookmarkEnd w:id="97"/>
-    <w:bookmarkStart w:id="104" w:name="discussion"/>
+    <w:bookmarkEnd w:id="89"/>
+    <w:bookmarkEnd w:id="90"/>
+    <w:bookmarkEnd w:id="91"/>
+    <w:bookmarkStart w:id="98" w:name="discussion"/>
     <w:p>
       <w:pPr>
         <w:pStyle w:val="Heading1"/>
@@ -14654,7 +14481,7 @@
         <w:t xml:space="preserve">Discussion</w:t>
       </w:r>
     </w:p>
-    <w:bookmarkStart w:id="98" w:name="Xb37462c10a7afe0d06daf6f627e1a683f6dc93e"/>
+    <w:bookmarkStart w:id="92" w:name="Xb37462c10a7afe0d06daf6f627e1a683f6dc93e"/>
     <w:p>
       <w:pPr>
         <w:pStyle w:val="Heading2"/>
@@ -14724,8 +14551,8 @@
         <w:t xml:space="preserve">, because the hydro-ecological dataset is relatively long. This temporal structure, covering a wide range of water year types, makes it possible to test the hypothesis that a measurable relationship exists between hydrologic signal and ecologic response, even within an otherwise more complex relationship involving many non-hydrologic factors.</w:t>
       </w:r>
     </w:p>
-    <w:bookmarkEnd w:id="98"/>
-    <w:bookmarkStart w:id="99" w:name="critical-flow-thresholds"/>
+    <w:bookmarkEnd w:id="92"/>
+    <w:bookmarkStart w:id="93" w:name="critical-flow-thresholds"/>
     <w:p>
       <w:pPr>
         <w:pStyle w:val="Heading2"/>
@@ -14807,8 +14634,8 @@
         <w:t xml:space="preserve">Additional fish population monitoring in future water years will be instrumental in better constraining the nuances of these hydro-ecological relationships and the conditions in which hydrology can be used to predict outcomes for anadromous fish.</w:t>
       </w:r>
     </w:p>
-    <w:bookmarkEnd w:id="99"/>
-    <w:bookmarkStart w:id="100" w:name="Xbae7963f1e081de401f3b32cebc859e439bc149"/>
+    <w:bookmarkEnd w:id="93"/>
+    <w:bookmarkStart w:id="94" w:name="Xbae7963f1e081de401f3b32cebc859e439bc149"/>
     <w:p>
       <w:pPr>
         <w:pStyle w:val="Heading2"/>
@@ -14878,8 +14705,8 @@
         <w:t xml:space="preserve">Regardless of the ultimate cause(s), this difference in predictability underscores the fact that the prediction exercise undertaken in this study can only be performed successfully for some species and some regions.</w:t>
       </w:r>
     </w:p>
-    <w:bookmarkEnd w:id="100"/>
-    <w:bookmarkStart w:id="101" w:name="X22899a7bc665f95f7d1ce82e1c981266ee41a0c"/>
+    <w:bookmarkEnd w:id="94"/>
+    <w:bookmarkStart w:id="95" w:name="X22899a7bc665f95f7d1ce82e1c981266ee41a0c"/>
     <w:p>
       <w:pPr>
         <w:pStyle w:val="Heading2"/>
@@ -14908,7 +14735,7 @@
         <w:t xml:space="preserve"> </w:t>
       </w:r>
       <w:r>
-        <w:t xml:space="preserve">??</w:t>
+        <w:t xml:space="preserve">11</w:t>
       </w:r>
       <w:r>
         <w:t xml:space="preserve">). In particular, it succeeded in predicting whether a coho spf year would be above or below 40 (an arbitrary threshold based on visual inspection of the grouping of the 11 observed values). A more conservative use of this model would be to assign a high-low threshold, and categorize each water year as a</w:t>
@@ -14986,8 +14813,8 @@
         <w:t xml:space="preserve">Additionally, the sensitivity exercise indicated that even one additional data point can alter the ensemble coefficient, or weight, of the most important predictor (Brood Year reconnection timing, 10 cfs) by at least 24%; thus it is reasonable to assume that if more data is collected in the future, the HB function coefficients and possibly even the set of best hydrologic predictors may shift. Nevertheless, the limited data available can be used to draw some preliminary conclusions regarding bio-hydrologic relationships in the Scott River watershed.</w:t>
       </w:r>
     </w:p>
-    <w:bookmarkEnd w:id="101"/>
-    <w:bookmarkStart w:id="102" w:name="metric-weights-and-importance"/>
+    <w:bookmarkEnd w:id="95"/>
+    <w:bookmarkStart w:id="96" w:name="metric-weights-and-importance"/>
     <w:p>
       <w:pPr>
         <w:pStyle w:val="Heading2"/>
@@ -15016,7 +14843,7 @@
         <w:t xml:space="preserve"> </w:t>
       </w:r>
       <w:r>
-        <w:t xml:space="preserve">??</w:t>
+        <w:t xml:space="preserve">12</w:t>
       </w:r>
       <w:r>
         <w:t xml:space="preserve">, indicate that the weighted metric introducing the greatest variability in coho spf predictions is the reconnection date at the 10 cfs threshold; in other words, an important common feature of the water years that yield very low coho spf predictions is a relatively long fall period of flow &lt;10 cfs.</w:t>
@@ -15033,7 +14860,7 @@
         <w:t xml:space="preserve"> </w:t>
       </w:r>
       <w:r>
-        <w:t xml:space="preserve">??</w:t>
+        <w:t xml:space="preserve">12</w:t>
       </w:r>
       <w:r>
         <w:t xml:space="preserve"> </w:t>
@@ -15062,7 +14889,7 @@
         <w:t xml:space="preserve"> </w:t>
       </w:r>
       <w:r>
-        <w:t xml:space="preserve">??</w:t>
+        <w:t xml:space="preserve">11</w:t>
       </w:r>
       <w:r>
         <w:t xml:space="preserve">), so a direct comparison of prediction accuracy is not possible in these water years. However, given that the coho run persisted in the Scott River watershed beyond the 3-year cohort-return interval (i.e., water years 2005 and 2019), some smolt production greater than 0 in these years is highly likely.</w:t>
@@ -15111,8 +14938,8 @@
         <w:t xml:space="preserve">It is also notable that the metrics with the highest predictive power are associated with negative values, or coho spf penalties. One possible interpretation is that hydrologic metrics can be useful for identifying unfavorable conditions for coho salmon, but are not sufficient to describe favorable conditions. The ecological theory that may explain this further is beyond the scope of this paper, but could be a focus of future studies.</w:t>
       </w:r>
     </w:p>
-    <w:bookmarkEnd w:id="102"/>
-    <w:bookmarkStart w:id="103" w:name="Xe7b831585be370552e5eda248af1ddb6912a940"/>
+    <w:bookmarkEnd w:id="96"/>
+    <w:bookmarkStart w:id="97" w:name="Xe7b831585be370552e5eda248af1ddb6912a940"/>
     <w:p>
       <w:pPr>
         <w:pStyle w:val="Heading2"/>
@@ -15285,9 +15112,9 @@
         <w:t xml:space="preserve">We expect pieces of this approach could be employed in other regional studies, though in systems with shorter or minimal ecological monitoring records, opportunities to find correlations between flow and biological metrics may be sample size-limited to an even greater degree than in this study. However, this study may show the value of even a dozen years of monitoring data in a range of water year types, and could provide motivation to continue investing in data collection and the monitoring of sensitive species.</w:t>
       </w:r>
     </w:p>
-    <w:bookmarkEnd w:id="103"/>
-    <w:bookmarkEnd w:id="104"/>
-    <w:bookmarkStart w:id="105" w:name="conclusions"/>
+    <w:bookmarkEnd w:id="97"/>
+    <w:bookmarkEnd w:id="98"/>
+    <w:bookmarkStart w:id="99" w:name="conclusions"/>
     <w:p>
       <w:pPr>
         <w:pStyle w:val="Heading1"/>
@@ -15353,7 +15180,7 @@
         <w:t xml:space="preserve"> </w:t>
       </w:r>
       <w:r>
-        <w:t xml:space="preserve">??</w:t>
+        <w:t xml:space="preserve">11</w:t>
       </w:r>
       <w:r>
         <w:t xml:space="preserve">). With this formulation, a prediction could be made each fall, using the flow hydrology of the preceding water year and the estimated number of female spawners during the previous fall-winter, regarding the number of smolts to be observed in the coming spring. It can also be applied to the river flow output of hydrologic models simulating various management scenarios, to estimate the impact of infrastructure or regulation on local salmon reproduction.</w:t>
@@ -15389,8 +15216,8 @@
         <w:br w:type="page"/>
       </w:r>
     </w:p>
-    <w:bookmarkEnd w:id="105"/>
-    <w:bookmarkStart w:id="345" w:name="scratch-work"/>
+    <w:bookmarkEnd w:id="99"/>
+    <w:bookmarkStart w:id="339" w:name="scratch-work"/>
     <w:p>
       <w:pPr>
         <w:pStyle w:val="Heading1"/>
@@ -15408,7 +15235,7 @@
         <w:t xml:space="preserve">scratch work</w:t>
       </w:r>
     </w:p>
-    <w:bookmarkStart w:id="106" w:name="linear-modeling"/>
+    <w:bookmarkStart w:id="100" w:name="linear-modeling"/>
     <w:p>
       <w:pPr>
         <w:pStyle w:val="Heading2"/>
@@ -15426,8 +15253,8 @@
         <w:t xml:space="preserve">linear modeling</w:t>
       </w:r>
     </w:p>
-    <w:bookmarkEnd w:id="106"/>
-    <w:bookmarkStart w:id="107" w:name="threshold-selection"/>
+    <w:bookmarkEnd w:id="100"/>
+    <w:bookmarkStart w:id="101" w:name="threshold-selection"/>
     <w:p>
       <w:pPr>
         <w:pStyle w:val="Heading2"/>
@@ -15445,8 +15272,8 @@
         <w:t xml:space="preserve">threshold selection</w:t>
       </w:r>
     </w:p>
-    <w:bookmarkEnd w:id="107"/>
-    <w:bookmarkStart w:id="108" w:name="best-lm-summary"/>
+    <w:bookmarkEnd w:id="101"/>
+    <w:bookmarkStart w:id="102" w:name="best-lm-summary"/>
     <w:p>
       <w:pPr>
         <w:pStyle w:val="Heading2"/>
@@ -15464,8 +15291,8 @@
         <w:t xml:space="preserve">best LM summary</w:t>
       </w:r>
     </w:p>
-    <w:bookmarkEnd w:id="108"/>
-    <w:bookmarkStart w:id="109" w:name="loocv-scribbling"/>
+    <w:bookmarkEnd w:id="102"/>
+    <w:bookmarkStart w:id="103" w:name="loocv-scribbling"/>
     <w:p>
       <w:pPr>
         <w:pStyle w:val="Heading2"/>
@@ -15483,8 +15310,8 @@
         <w:t xml:space="preserve">loocv scribbling</w:t>
       </w:r>
     </w:p>
-    <w:bookmarkEnd w:id="109"/>
-    <w:bookmarkStart w:id="344" w:name="hb-formula"/>
+    <w:bookmarkEnd w:id="103"/>
+    <w:bookmarkStart w:id="338" w:name="hb-formula"/>
     <w:p>
       <w:pPr>
         <w:pStyle w:val="Heading2"/>
@@ -15502,8 +15329,8 @@
         <w:t xml:space="preserve">HB formula</w:t>
       </w:r>
     </w:p>
-    <w:bookmarkStart w:id="343" w:name="refs"/>
-    <w:bookmarkStart w:id="111" w:name="ref-AceroTriana2021"/>
+    <w:bookmarkStart w:id="337" w:name="refs"/>
+    <w:bookmarkStart w:id="105" w:name="ref-AceroTriana2021"/>
     <w:p>
       <w:pPr>
         <w:pStyle w:val="Bibliography"/>
@@ -15542,7 +15369,7 @@
       <w:r>
         <w:t xml:space="preserve"> </w:t>
       </w:r>
-      <w:hyperlink r:id="rId110">
+      <w:hyperlink r:id="rId104">
         <w:r>
           <w:rPr>
             <w:rStyle w:val="Hyperlink"/>
@@ -15554,8 +15381,8 @@
         <w:t xml:space="preserve">.</w:t>
       </w:r>
     </w:p>
-    <w:bookmarkEnd w:id="111"/>
-    <w:bookmarkStart w:id="113" w:name="ref-Acreman2014"/>
+    <w:bookmarkEnd w:id="105"/>
+    <w:bookmarkStart w:id="107" w:name="ref-Acreman2014"/>
     <w:p>
       <w:pPr>
         <w:pStyle w:val="Bibliography"/>
@@ -15594,7 +15421,7 @@
       <w:r>
         <w:t xml:space="preserve"> </w:t>
       </w:r>
-      <w:hyperlink r:id="rId112">
+      <w:hyperlink r:id="rId106">
         <w:r>
           <w:rPr>
             <w:rStyle w:val="Hyperlink"/>
@@ -15606,8 +15433,8 @@
         <w:t xml:space="preserve">.</w:t>
       </w:r>
     </w:p>
-    <w:bookmarkEnd w:id="113"/>
-    <w:bookmarkStart w:id="114" w:name="ref-NMFS2005"/>
+    <w:bookmarkEnd w:id="107"/>
+    <w:bookmarkStart w:id="108" w:name="ref-NMFS2005"/>
     <w:p>
       <w:pPr>
         <w:pStyle w:val="Bibliography"/>
@@ -15634,8 +15461,8 @@
         <w:t xml:space="preserve">June. Santa Cruz, CA: NOAA National Marine Fisheries Service (NMFS).</w:t>
       </w:r>
     </w:p>
-    <w:bookmarkEnd w:id="114"/>
-    <w:bookmarkStart w:id="116" w:name="ref-AlomiaHerrera2017"/>
+    <w:bookmarkEnd w:id="108"/>
+    <w:bookmarkStart w:id="110" w:name="ref-AlomiaHerrera2017"/>
     <w:p>
       <w:pPr>
         <w:pStyle w:val="Bibliography"/>
@@ -15680,7 +15507,7 @@
       <w:r>
         <w:t xml:space="preserve"> </w:t>
       </w:r>
-      <w:hyperlink r:id="rId115">
+      <w:hyperlink r:id="rId109">
         <w:r>
           <w:rPr>
             <w:rStyle w:val="Hyperlink"/>
@@ -15692,8 +15519,8 @@
         <w:t xml:space="preserve">.</w:t>
       </w:r>
     </w:p>
-    <w:bookmarkEnd w:id="116"/>
-    <w:bookmarkStart w:id="118" w:name="ref-Anderson2006"/>
+    <w:bookmarkEnd w:id="110"/>
+    <w:bookmarkStart w:id="112" w:name="ref-Anderson2006"/>
     <w:p>
       <w:pPr>
         <w:pStyle w:val="Bibliography"/>
@@ -15732,7 +15559,7 @@
       <w:r>
         <w:t xml:space="preserve"> </w:t>
       </w:r>
-      <w:hyperlink r:id="rId117">
+      <w:hyperlink r:id="rId111">
         <w:r>
           <w:rPr>
             <w:rStyle w:val="Hyperlink"/>
@@ -15744,8 +15571,8 @@
         <w:t xml:space="preserve">.</w:t>
       </w:r>
     </w:p>
-    <w:bookmarkEnd w:id="118"/>
-    <w:bookmarkStart w:id="120" w:name="ref-Arthington2014"/>
+    <w:bookmarkEnd w:id="112"/>
+    <w:bookmarkStart w:id="114" w:name="ref-Arthington2014"/>
     <w:p>
       <w:pPr>
         <w:pStyle w:val="Bibliography"/>
@@ -15784,7 +15611,7 @@
       <w:r>
         <w:t xml:space="preserve"> </w:t>
       </w:r>
-      <w:hyperlink r:id="rId119">
+      <w:hyperlink r:id="rId113">
         <w:r>
           <w:rPr>
             <w:rStyle w:val="Hyperlink"/>
@@ -15796,8 +15623,8 @@
         <w:t xml:space="preserve">.</w:t>
       </w:r>
     </w:p>
-    <w:bookmarkEnd w:id="120"/>
-    <w:bookmarkStart w:id="122" w:name="ref-Ayllon2014"/>
+    <w:bookmarkEnd w:id="114"/>
+    <w:bookmarkStart w:id="116" w:name="ref-Ayllon2014"/>
     <w:p>
       <w:pPr>
         <w:pStyle w:val="Bibliography"/>
@@ -15836,7 +15663,7 @@
       <w:r>
         <w:t xml:space="preserve"> </w:t>
       </w:r>
-      <w:hyperlink r:id="rId121">
+      <w:hyperlink r:id="rId115">
         <w:r>
           <w:rPr>
             <w:rStyle w:val="Hyperlink"/>
@@ -15848,8 +15675,8 @@
         <w:t xml:space="preserve">.</w:t>
       </w:r>
     </w:p>
-    <w:bookmarkEnd w:id="122"/>
-    <w:bookmarkStart w:id="124" w:name="ref-BjornnReiser1991"/>
+    <w:bookmarkEnd w:id="116"/>
+    <w:bookmarkStart w:id="118" w:name="ref-BjornnReiser1991"/>
     <w:p>
       <w:pPr>
         <w:pStyle w:val="Bibliography"/>
@@ -15891,7 +15718,7 @@
       <w:r>
         <w:t xml:space="preserve"> </w:t>
       </w:r>
-      <w:hyperlink r:id="rId123">
+      <w:hyperlink r:id="rId117">
         <w:r>
           <w:rPr>
             <w:rStyle w:val="Hyperlink"/>
@@ -15903,8 +15730,8 @@
         <w:t xml:space="preserve">.</w:t>
       </w:r>
     </w:p>
-    <w:bookmarkEnd w:id="124"/>
-    <w:bookmarkStart w:id="126" w:name="ref-Booth2014"/>
+    <w:bookmarkEnd w:id="118"/>
+    <w:bookmarkStart w:id="120" w:name="ref-Booth2014"/>
     <w:p>
       <w:pPr>
         <w:pStyle w:val="Bibliography"/>
@@ -15943,7 +15770,7 @@
       <w:r>
         <w:t xml:space="preserve"> </w:t>
       </w:r>
-      <w:hyperlink r:id="rId125">
+      <w:hyperlink r:id="rId119">
         <w:r>
           <w:rPr>
             <w:rStyle w:val="Hyperlink"/>
@@ -15955,8 +15782,8 @@
         <w:t xml:space="preserve">.</w:t>
       </w:r>
     </w:p>
-    <w:bookmarkEnd w:id="126"/>
-    <w:bookmarkStart w:id="128" w:name="ref-Bourret2016"/>
+    <w:bookmarkEnd w:id="120"/>
+    <w:bookmarkStart w:id="122" w:name="ref-Bourret2016"/>
     <w:p>
       <w:pPr>
         <w:pStyle w:val="Bibliography"/>
@@ -15995,7 +15822,7 @@
       <w:r>
         <w:t xml:space="preserve"> </w:t>
       </w:r>
-      <w:hyperlink r:id="rId127">
+      <w:hyperlink r:id="rId121">
         <w:r>
           <w:rPr>
             <w:rStyle w:val="Hyperlink"/>
@@ -16007,8 +15834,8 @@
         <w:t xml:space="preserve">.</w:t>
       </w:r>
     </w:p>
-    <w:bookmarkEnd w:id="128"/>
-    <w:bookmarkStart w:id="130" w:name="ref-Bower2022"/>
+    <w:bookmarkEnd w:id="122"/>
+    <w:bookmarkStart w:id="124" w:name="ref-Bower2022"/>
     <w:p>
       <w:pPr>
         <w:pStyle w:val="Bibliography"/>
@@ -16047,7 +15874,7 @@
       <w:r>
         <w:t xml:space="preserve"> </w:t>
       </w:r>
-      <w:hyperlink r:id="rId129">
+      <w:hyperlink r:id="rId123">
         <w:r>
           <w:rPr>
             <w:rStyle w:val="Hyperlink"/>
@@ -16059,8 +15886,8 @@
         <w:t xml:space="preserve">.</w:t>
       </w:r>
     </w:p>
-    <w:bookmarkEnd w:id="130"/>
-    <w:bookmarkStart w:id="132" w:name="ref-Bradford2016"/>
+    <w:bookmarkEnd w:id="124"/>
+    <w:bookmarkStart w:id="126" w:name="ref-Bradford2016"/>
     <w:p>
       <w:pPr>
         <w:pStyle w:val="Bibliography"/>
@@ -16099,7 +15926,7 @@
       <w:r>
         <w:t xml:space="preserve"> </w:t>
       </w:r>
-      <w:hyperlink r:id="rId131">
+      <w:hyperlink r:id="rId125">
         <w:r>
           <w:rPr>
             <w:rStyle w:val="Hyperlink"/>
@@ -16111,8 +15938,8 @@
         <w:t xml:space="preserve">.</w:t>
       </w:r>
     </w:p>
-    <w:bookmarkEnd w:id="132"/>
-    <w:bookmarkStart w:id="134" w:name="ref-Bradley2017"/>
+    <w:bookmarkEnd w:id="126"/>
+    <w:bookmarkStart w:id="128" w:name="ref-Bradley2017"/>
     <w:p>
       <w:pPr>
         <w:pStyle w:val="Bibliography"/>
@@ -16151,7 +15978,7 @@
       <w:r>
         <w:t xml:space="preserve"> </w:t>
       </w:r>
-      <w:hyperlink r:id="rId133">
+      <w:hyperlink r:id="rId127">
         <w:r>
           <w:rPr>
             <w:rStyle w:val="Hyperlink"/>
@@ -16163,8 +15990,8 @@
         <w:t xml:space="preserve">.</w:t>
       </w:r>
     </w:p>
-    <w:bookmarkEnd w:id="134"/>
-    <w:bookmarkStart w:id="136" w:name="ref-Brand2011"/>
+    <w:bookmarkEnd w:id="128"/>
+    <w:bookmarkStart w:id="130" w:name="ref-Brand2011"/>
     <w:p>
       <w:pPr>
         <w:pStyle w:val="Bibliography"/>
@@ -16203,7 +16030,7 @@
       <w:r>
         <w:t xml:space="preserve"> </w:t>
       </w:r>
-      <w:hyperlink r:id="rId135">
+      <w:hyperlink r:id="rId129">
         <w:r>
           <w:rPr>
             <w:rStyle w:val="Hyperlink"/>
@@ -16215,8 +16042,8 @@
         <w:t xml:space="preserve">.</w:t>
       </w:r>
     </w:p>
-    <w:bookmarkEnd w:id="136"/>
-    <w:bookmarkStart w:id="138" w:name="ref-Brown1994"/>
+    <w:bookmarkEnd w:id="130"/>
+    <w:bookmarkStart w:id="132" w:name="ref-Brown1994"/>
     <w:p>
       <w:pPr>
         <w:pStyle w:val="Bibliography"/>
@@ -16255,7 +16082,7 @@
       <w:r>
         <w:t xml:space="preserve"> </w:t>
       </w:r>
-      <w:hyperlink r:id="rId137">
+      <w:hyperlink r:id="rId131">
         <w:r>
           <w:rPr>
             <w:rStyle w:val="Hyperlink"/>
@@ -16267,8 +16094,8 @@
         <w:t xml:space="preserve">.</w:t>
       </w:r>
     </w:p>
-    <w:bookmarkEnd w:id="138"/>
-    <w:bookmarkStart w:id="139" w:name="ref-Brummer2016"/>
+    <w:bookmarkEnd w:id="132"/>
+    <w:bookmarkStart w:id="133" w:name="ref-Brummer2016"/>
     <w:p>
       <w:pPr>
         <w:pStyle w:val="Bibliography"/>
@@ -16307,7 +16134,7 @@
       <w:r>
         <w:t xml:space="preserve"> </w:t>
       </w:r>
-      <w:hyperlink r:id="rId119">
+      <w:hyperlink r:id="rId113">
         <w:r>
           <w:rPr>
             <w:rStyle w:val="Hyperlink"/>
@@ -16319,8 +16146,8 @@
         <w:t xml:space="preserve">.</w:t>
       </w:r>
     </w:p>
-    <w:bookmarkEnd w:id="139"/>
-    <w:bookmarkStart w:id="141" w:name="ref-Bunn2002a"/>
+    <w:bookmarkEnd w:id="133"/>
+    <w:bookmarkStart w:id="135" w:name="ref-Bunn2002a"/>
     <w:p>
       <w:pPr>
         <w:pStyle w:val="Bibliography"/>
@@ -16359,7 +16186,7 @@
       <w:r>
         <w:t xml:space="preserve"> </w:t>
       </w:r>
-      <w:hyperlink r:id="rId140">
+      <w:hyperlink r:id="rId134">
         <w:r>
           <w:rPr>
             <w:rStyle w:val="Hyperlink"/>
@@ -16371,8 +16198,8 @@
         <w:t xml:space="preserve">.</w:t>
       </w:r>
     </w:p>
-    <w:bookmarkEnd w:id="141"/>
-    <w:bookmarkStart w:id="142" w:name="ref-Bustard1975"/>
+    <w:bookmarkEnd w:id="135"/>
+    <w:bookmarkStart w:id="136" w:name="ref-Bustard1975"/>
     <w:p>
       <w:pPr>
         <w:pStyle w:val="Bibliography"/>
@@ -16409,8 +16236,8 @@
         <w:t xml:space="preserve">32: 667–80.</w:t>
       </w:r>
     </w:p>
-    <w:bookmarkEnd w:id="142"/>
-    <w:bookmarkStart w:id="144" w:name="ref-CDFW2015a"/>
+    <w:bookmarkEnd w:id="136"/>
+    <w:bookmarkStart w:id="138" w:name="ref-CDFW2015a"/>
     <w:p>
       <w:pPr>
         <w:pStyle w:val="Bibliography"/>
@@ -16439,7 +16266,7 @@
       <w:r>
         <w:t xml:space="preserve"> </w:t>
       </w:r>
-      <w:hyperlink r:id="rId143">
+      <w:hyperlink r:id="rId137">
         <w:r>
           <w:rPr>
             <w:rStyle w:val="Hyperlink"/>
@@ -16451,8 +16278,8 @@
         <w:t xml:space="preserve">.</w:t>
       </w:r>
     </w:p>
-    <w:bookmarkEnd w:id="144"/>
-    <w:bookmarkStart w:id="146" w:name="ref-CDFW2015b"/>
+    <w:bookmarkEnd w:id="138"/>
+    <w:bookmarkStart w:id="140" w:name="ref-CDFW2015b"/>
     <w:p>
       <w:pPr>
         <w:pStyle w:val="Bibliography"/>
@@ -16481,7 +16308,7 @@
       <w:r>
         <w:t xml:space="preserve"> </w:t>
       </w:r>
-      <w:hyperlink r:id="rId145">
+      <w:hyperlink r:id="rId139">
         <w:r>
           <w:rPr>
             <w:rStyle w:val="Hyperlink"/>
@@ -16493,8 +16320,8 @@
         <w:t xml:space="preserve">.</w:t>
       </w:r>
     </w:p>
-    <w:bookmarkEnd w:id="146"/>
-    <w:bookmarkStart w:id="148" w:name="ref-CDFW2017"/>
+    <w:bookmarkEnd w:id="140"/>
+    <w:bookmarkStart w:id="142" w:name="ref-CDFW2017"/>
     <w:p>
       <w:pPr>
         <w:pStyle w:val="Bibliography"/>
@@ -16523,7 +16350,7 @@
       <w:r>
         <w:t xml:space="preserve"> </w:t>
       </w:r>
-      <w:hyperlink r:id="rId147">
+      <w:hyperlink r:id="rId141">
         <w:r>
           <w:rPr>
             <w:rStyle w:val="Hyperlink"/>
@@ -16535,8 +16362,8 @@
         <w:t xml:space="preserve">.</w:t>
       </w:r>
     </w:p>
-    <w:bookmarkEnd w:id="148"/>
-    <w:bookmarkStart w:id="149" w:name="ref-NCRWQCB2006b"/>
+    <w:bookmarkEnd w:id="142"/>
+    <w:bookmarkStart w:id="143" w:name="ref-NCRWQCB2006b"/>
     <w:p>
       <w:pPr>
         <w:pStyle w:val="Bibliography"/>
@@ -16563,8 +16390,8 @@
         <w:t xml:space="preserve">1123.</w:t>
       </w:r>
     </w:p>
-    <w:bookmarkEnd w:id="149"/>
-    <w:bookmarkStart w:id="151" w:name="ref-SWRCB2022"/>
+    <w:bookmarkEnd w:id="143"/>
+    <w:bookmarkStart w:id="145" w:name="ref-SWRCB2022"/>
     <w:p>
       <w:pPr>
         <w:pStyle w:val="Bibliography"/>
@@ -16593,7 +16420,7 @@
       <w:r>
         <w:t xml:space="preserve"> </w:t>
       </w:r>
-      <w:hyperlink r:id="rId150">
+      <w:hyperlink r:id="rId144">
         <w:r>
           <w:rPr>
             <w:rStyle w:val="Hyperlink"/>
@@ -16605,8 +16432,8 @@
         <w:t xml:space="preserve">.</w:t>
       </w:r>
     </w:p>
-    <w:bookmarkEnd w:id="151"/>
-    <w:bookmarkStart w:id="153" w:name="ref-Cartwright2017"/>
+    <w:bookmarkEnd w:id="145"/>
+    <w:bookmarkStart w:id="147" w:name="ref-Cartwright2017"/>
     <w:p>
       <w:pPr>
         <w:pStyle w:val="Bibliography"/>
@@ -16645,7 +16472,7 @@
       <w:r>
         <w:t xml:space="preserve"> </w:t>
       </w:r>
-      <w:hyperlink r:id="rId152">
+      <w:hyperlink r:id="rId146">
         <w:r>
           <w:rPr>
             <w:rStyle w:val="Hyperlink"/>
@@ -16657,8 +16484,8 @@
         <w:t xml:space="preserve">.</w:t>
       </w:r>
     </w:p>
-    <w:bookmarkEnd w:id="153"/>
-    <w:bookmarkStart w:id="155" w:name="ref-Catford2014"/>
+    <w:bookmarkEnd w:id="147"/>
+    <w:bookmarkStart w:id="149" w:name="ref-Catford2014"/>
     <w:p>
       <w:pPr>
         <w:pStyle w:val="Bibliography"/>
@@ -16697,7 +16524,7 @@
       <w:r>
         <w:t xml:space="preserve"> </w:t>
       </w:r>
-      <w:hyperlink r:id="rId154">
+      <w:hyperlink r:id="rId148">
         <w:r>
           <w:rPr>
             <w:rStyle w:val="Hyperlink"/>
@@ -16709,8 +16536,8 @@
         <w:t xml:space="preserve">.</w:t>
       </w:r>
     </w:p>
-    <w:bookmarkEnd w:id="155"/>
-    <w:bookmarkStart w:id="156" w:name="ref-CDFW2021b"/>
+    <w:bookmarkEnd w:id="149"/>
+    <w:bookmarkStart w:id="150" w:name="ref-CDFW2021b"/>
     <w:p>
       <w:pPr>
         <w:pStyle w:val="Bibliography"/>
@@ -16737,8 +16564,8 @@
         <w:t xml:space="preserve">California Department of Fish; Wildlife (CDFW).</w:t>
       </w:r>
     </w:p>
-    <w:bookmarkEnd w:id="156"/>
-    <w:bookmarkStart w:id="157" w:name="ref-Chowdhury2007"/>
+    <w:bookmarkEnd w:id="150"/>
+    <w:bookmarkStart w:id="151" w:name="ref-Chowdhury2007"/>
     <w:p>
       <w:pPr>
         <w:pStyle w:val="Bibliography"/>
@@ -16778,8 +16605,8 @@
         <w:t xml:space="preserve">, 2896–2902. Christchurch, NZ.</w:t>
       </w:r>
     </w:p>
-    <w:bookmarkEnd w:id="157"/>
-    <w:bookmarkStart w:id="159" w:name="ref-Crossin2004"/>
+    <w:bookmarkEnd w:id="151"/>
+    <w:bookmarkStart w:id="153" w:name="ref-Crossin2004"/>
     <w:p>
       <w:pPr>
         <w:pStyle w:val="Bibliography"/>
@@ -16818,7 +16645,7 @@
       <w:r>
         <w:t xml:space="preserve"> </w:t>
       </w:r>
-      <w:hyperlink r:id="rId158">
+      <w:hyperlink r:id="rId152">
         <w:r>
           <w:rPr>
             <w:rStyle w:val="Hyperlink"/>
@@ -16830,8 +16657,8 @@
         <w:t xml:space="preserve">.</w:t>
       </w:r>
     </w:p>
-    <w:bookmarkEnd w:id="159"/>
-    <w:bookmarkStart w:id="161" w:name="ref-Daneshvar2017"/>
+    <w:bookmarkEnd w:id="153"/>
+    <w:bookmarkStart w:id="155" w:name="ref-Daneshvar2017"/>
     <w:p>
       <w:pPr>
         <w:pStyle w:val="Bibliography"/>
@@ -16870,7 +16697,7 @@
       <w:r>
         <w:t xml:space="preserve"> </w:t>
       </w:r>
-      <w:hyperlink r:id="rId160">
+      <w:hyperlink r:id="rId154">
         <w:r>
           <w:rPr>
             <w:rStyle w:val="Hyperlink"/>
@@ -16882,8 +16709,8 @@
         <w:t xml:space="preserve">.</w:t>
       </w:r>
     </w:p>
-    <w:bookmarkEnd w:id="161"/>
-    <w:bookmarkStart w:id="163" w:name="ref-DeWeber2020"/>
+    <w:bookmarkEnd w:id="155"/>
+    <w:bookmarkStart w:id="157" w:name="ref-DeWeber2020"/>
     <w:p>
       <w:pPr>
         <w:pStyle w:val="Bibliography"/>
@@ -16922,7 +16749,7 @@
       <w:r>
         <w:t xml:space="preserve"> </w:t>
       </w:r>
-      <w:hyperlink r:id="rId162">
+      <w:hyperlink r:id="rId156">
         <w:r>
           <w:rPr>
             <w:rStyle w:val="Hyperlink"/>
@@ -16934,8 +16761,8 @@
         <w:t xml:space="preserve">.</w:t>
       </w:r>
     </w:p>
-    <w:bookmarkEnd w:id="163"/>
-    <w:bookmarkStart w:id="165" w:name="ref-Drake2000a"/>
+    <w:bookmarkEnd w:id="157"/>
+    <w:bookmarkStart w:id="159" w:name="ref-Drake2000a"/>
     <w:p>
       <w:pPr>
         <w:pStyle w:val="Bibliography"/>
@@ -16974,7 +16801,7 @@
       <w:r>
         <w:t xml:space="preserve"> </w:t>
       </w:r>
-      <w:hyperlink r:id="rId164">
+      <w:hyperlink r:id="rId158">
         <w:r>
           <w:rPr>
             <w:rStyle w:val="Hyperlink"/>
@@ -16986,8 +16813,8 @@
         <w:t xml:space="preserve">.</w:t>
       </w:r>
     </w:p>
-    <w:bookmarkEnd w:id="165"/>
-    <w:bookmarkStart w:id="167" w:name="ref-DWR2021"/>
+    <w:bookmarkEnd w:id="159"/>
+    <w:bookmarkStart w:id="161" w:name="ref-DWR2021"/>
     <w:p>
       <w:pPr>
         <w:pStyle w:val="Bibliography"/>
@@ -17022,7 +16849,7 @@
       <w:r>
         <w:t xml:space="preserve"> </w:t>
       </w:r>
-      <w:hyperlink r:id="rId166">
+      <w:hyperlink r:id="rId160">
         <w:r>
           <w:rPr>
             <w:rStyle w:val="Hyperlink"/>
@@ -17034,8 +16861,8 @@
         <w:t xml:space="preserve">.</w:t>
       </w:r>
     </w:p>
-    <w:bookmarkEnd w:id="167"/>
-    <w:bookmarkStart w:id="169" w:name="ref-Foglia2013a"/>
+    <w:bookmarkEnd w:id="161"/>
+    <w:bookmarkStart w:id="163" w:name="ref-Foglia2013a"/>
     <w:p>
       <w:pPr>
         <w:pStyle w:val="Bibliography"/>
@@ -17064,7 +16891,7 @@
       <w:r>
         <w:t xml:space="preserve"> </w:t>
       </w:r>
-      <w:hyperlink r:id="rId168">
+      <w:hyperlink r:id="rId162">
         <w:r>
           <w:rPr>
             <w:rStyle w:val="Hyperlink"/>
@@ -17076,8 +16903,8 @@
         <w:t xml:space="preserve">.</w:t>
       </w:r>
     </w:p>
-    <w:bookmarkEnd w:id="169"/>
-    <w:bookmarkStart w:id="171" w:name="ref-Friedman2010"/>
+    <w:bookmarkEnd w:id="163"/>
+    <w:bookmarkStart w:id="165" w:name="ref-Friedman2010"/>
     <w:p>
       <w:pPr>
         <w:pStyle w:val="Bibliography"/>
@@ -17116,7 +16943,7 @@
       <w:r>
         <w:t xml:space="preserve"> </w:t>
       </w:r>
-      <w:hyperlink r:id="rId170">
+      <w:hyperlink r:id="rId164">
         <w:r>
           <w:rPr>
             <w:rStyle w:val="Hyperlink"/>
@@ -17128,8 +16955,8 @@
         <w:t xml:space="preserve">.</w:t>
       </w:r>
     </w:p>
-    <w:bookmarkEnd w:id="171"/>
-    <w:bookmarkStart w:id="173" w:name="ref-Gao2020"/>
+    <w:bookmarkEnd w:id="165"/>
+    <w:bookmarkStart w:id="167" w:name="ref-Gao2020"/>
     <w:p>
       <w:pPr>
         <w:pStyle w:val="Bibliography"/>
@@ -17168,7 +16995,7 @@
       <w:r>
         <w:t xml:space="preserve"> </w:t>
       </w:r>
-      <w:hyperlink r:id="rId172">
+      <w:hyperlink r:id="rId166">
         <w:r>
           <w:rPr>
             <w:rStyle w:val="Hyperlink"/>
@@ -17180,8 +17007,8 @@
         <w:t xml:space="preserve">.</w:t>
       </w:r>
     </w:p>
-    <w:bookmarkEnd w:id="173"/>
-    <w:bookmarkStart w:id="175" w:name="ref-Graham2012"/>
+    <w:bookmarkEnd w:id="167"/>
+    <w:bookmarkStart w:id="169" w:name="ref-Graham2012"/>
     <w:p>
       <w:pPr>
         <w:pStyle w:val="Bibliography"/>
@@ -17204,7 +17031,7 @@
       <w:r>
         <w:t xml:space="preserve"> </w:t>
       </w:r>
-      <w:hyperlink r:id="rId174">
+      <w:hyperlink r:id="rId168">
         <w:r>
           <w:rPr>
             <w:rStyle w:val="Hyperlink"/>
@@ -17216,8 +17043,8 @@
         <w:t xml:space="preserve">.</w:t>
       </w:r>
     </w:p>
-    <w:bookmarkEnd w:id="175"/>
-    <w:bookmarkStart w:id="177" w:name="ref-Guareschi2014"/>
+    <w:bookmarkEnd w:id="169"/>
+    <w:bookmarkStart w:id="171" w:name="ref-Guareschi2014"/>
     <w:p>
       <w:pPr>
         <w:pStyle w:val="Bibliography"/>
@@ -17256,7 +17083,7 @@
       <w:r>
         <w:t xml:space="preserve"> </w:t>
       </w:r>
-      <w:hyperlink r:id="rId176">
+      <w:hyperlink r:id="rId170">
         <w:r>
           <w:rPr>
             <w:rStyle w:val="Hyperlink"/>
@@ -17268,8 +17095,8 @@
         <w:t xml:space="preserve">.</w:t>
       </w:r>
     </w:p>
-    <w:bookmarkEnd w:id="177"/>
-    <w:bookmarkStart w:id="179" w:name="ref-Guedes2020"/>
+    <w:bookmarkEnd w:id="171"/>
+    <w:bookmarkStart w:id="173" w:name="ref-Guedes2020"/>
     <w:p>
       <w:pPr>
         <w:pStyle w:val="Bibliography"/>
@@ -17308,7 +17135,7 @@
       <w:r>
         <w:t xml:space="preserve"> </w:t>
       </w:r>
-      <w:hyperlink r:id="rId178">
+      <w:hyperlink r:id="rId172">
         <w:r>
           <w:rPr>
             <w:rStyle w:val="Hyperlink"/>
@@ -17320,8 +17147,8 @@
         <w:t xml:space="preserve">.</w:t>
       </w:r>
     </w:p>
-    <w:bookmarkEnd w:id="179"/>
-    <w:bookmarkStart w:id="181" w:name="ref-Gwinn2016"/>
+    <w:bookmarkEnd w:id="173"/>
+    <w:bookmarkStart w:id="175" w:name="ref-Gwinn2016"/>
     <w:p>
       <w:pPr>
         <w:pStyle w:val="Bibliography"/>
@@ -17360,7 +17187,7 @@
       <w:r>
         <w:t xml:space="preserve"> </w:t>
       </w:r>
-      <w:hyperlink r:id="rId180">
+      <w:hyperlink r:id="rId174">
         <w:r>
           <w:rPr>
             <w:rStyle w:val="Hyperlink"/>
@@ -17372,8 +17199,8 @@
         <w:t xml:space="preserve">.</w:t>
       </w:r>
     </w:p>
-    <w:bookmarkEnd w:id="181"/>
-    <w:bookmarkStart w:id="183" w:name="ref-Hain2018"/>
+    <w:bookmarkEnd w:id="175"/>
+    <w:bookmarkStart w:id="177" w:name="ref-Hain2018"/>
     <w:p>
       <w:pPr>
         <w:pStyle w:val="Bibliography"/>
@@ -17412,7 +17239,7 @@
       <w:r>
         <w:t xml:space="preserve"> </w:t>
       </w:r>
-      <w:hyperlink r:id="rId182">
+      <w:hyperlink r:id="rId176">
         <w:r>
           <w:rPr>
             <w:rStyle w:val="Hyperlink"/>
@@ -17424,8 +17251,8 @@
         <w:t xml:space="preserve">.</w:t>
       </w:r>
     </w:p>
-    <w:bookmarkEnd w:id="183"/>
-    <w:bookmarkStart w:id="185" w:name="ref-Hale2023"/>
+    <w:bookmarkEnd w:id="177"/>
+    <w:bookmarkStart w:id="179" w:name="ref-Hale2023"/>
     <w:p>
       <w:pPr>
         <w:pStyle w:val="Bibliography"/>
@@ -17464,7 +17291,7 @@
       <w:r>
         <w:t xml:space="preserve"> </w:t>
       </w:r>
-      <w:hyperlink r:id="rId184">
+      <w:hyperlink r:id="rId178">
         <w:r>
           <w:rPr>
             <w:rStyle w:val="Hyperlink"/>
@@ -17476,8 +17303,8 @@
         <w:t xml:space="preserve">.</w:t>
       </w:r>
     </w:p>
-    <w:bookmarkEnd w:id="185"/>
-    <w:bookmarkStart w:id="187" w:name="ref-Han2015"/>
+    <w:bookmarkEnd w:id="179"/>
+    <w:bookmarkStart w:id="181" w:name="ref-Han2015"/>
     <w:p>
       <w:pPr>
         <w:pStyle w:val="Bibliography"/>
@@ -17516,7 +17343,7 @@
       <w:r>
         <w:t xml:space="preserve"> </w:t>
       </w:r>
-      <w:hyperlink r:id="rId186">
+      <w:hyperlink r:id="rId180">
         <w:r>
           <w:rPr>
             <w:rStyle w:val="Hyperlink"/>
@@ -17528,8 +17355,8 @@
         <w:t xml:space="preserve">.</w:t>
       </w:r>
     </w:p>
-    <w:bookmarkEnd w:id="187"/>
-    <w:bookmarkStart w:id="189" w:name="ref-Harter2008a"/>
+    <w:bookmarkEnd w:id="181"/>
+    <w:bookmarkStart w:id="183" w:name="ref-Harter2008a"/>
     <w:p>
       <w:pPr>
         <w:pStyle w:val="Bibliography"/>
@@ -17558,7 +17385,7 @@
       <w:r>
         <w:t xml:space="preserve"> </w:t>
       </w:r>
-      <w:hyperlink r:id="rId188">
+      <w:hyperlink r:id="rId182">
         <w:r>
           <w:rPr>
             <w:rStyle w:val="Hyperlink"/>
@@ -17570,8 +17397,8 @@
         <w:t xml:space="preserve">.</w:t>
       </w:r>
     </w:p>
-    <w:bookmarkEnd w:id="189"/>
-    <w:bookmarkStart w:id="190" w:name="ref-Healey1991"/>
+    <w:bookmarkEnd w:id="183"/>
+    <w:bookmarkStart w:id="184" w:name="ref-Healey1991"/>
     <w:p>
       <w:pPr>
         <w:pStyle w:val="Bibliography"/>
@@ -17611,8 +17438,8 @@
         <w:t xml:space="preserve">, edited by C. Groot and L. Margolis, 313–93. Vancouver: University of British Columbia Press.</w:t>
       </w:r>
     </w:p>
-    <w:bookmarkEnd w:id="190"/>
-    <w:bookmarkStart w:id="192" w:name="ref-Herbst2019"/>
+    <w:bookmarkEnd w:id="184"/>
+    <w:bookmarkStart w:id="186" w:name="ref-Herbst2019"/>
     <w:p>
       <w:pPr>
         <w:pStyle w:val="Bibliography"/>
@@ -17651,7 +17478,7 @@
       <w:r>
         <w:t xml:space="preserve"> </w:t>
       </w:r>
-      <w:hyperlink r:id="rId191">
+      <w:hyperlink r:id="rId185">
         <w:r>
           <w:rPr>
             <w:rStyle w:val="Hyperlink"/>
@@ -17663,8 +17490,8 @@
         <w:t xml:space="preserve">.</w:t>
       </w:r>
     </w:p>
-    <w:bookmarkEnd w:id="192"/>
-    <w:bookmarkStart w:id="193" w:name="ref-Hunt1999"/>
+    <w:bookmarkEnd w:id="186"/>
+    <w:bookmarkStart w:id="187" w:name="ref-Hunt1999"/>
     <w:p>
       <w:pPr>
         <w:pStyle w:val="Bibliography"/>
@@ -17701,8 +17528,8 @@
         <w:t xml:space="preserve">97 (October 1998): 717–21.</w:t>
       </w:r>
     </w:p>
-    <w:bookmarkEnd w:id="193"/>
-    <w:bookmarkStart w:id="195" w:name="ref-James2013"/>
+    <w:bookmarkEnd w:id="187"/>
+    <w:bookmarkStart w:id="189" w:name="ref-James2013"/>
     <w:p>
       <w:pPr>
         <w:pStyle w:val="Bibliography"/>
@@ -17726,7 +17553,7 @@
       <w:r>
         <w:t xml:space="preserve"> </w:t>
       </w:r>
-      <w:hyperlink r:id="rId194">
+      <w:hyperlink r:id="rId188">
         <w:r>
           <w:rPr>
             <w:rStyle w:val="Hyperlink"/>
@@ -17738,8 +17565,8 @@
         <w:t xml:space="preserve">.</w:t>
       </w:r>
     </w:p>
-    <w:bookmarkEnd w:id="195"/>
-    <w:bookmarkStart w:id="197" w:name="ref-Kevic2018"/>
+    <w:bookmarkEnd w:id="189"/>
+    <w:bookmarkStart w:id="191" w:name="ref-Kevic2018"/>
     <w:p>
       <w:pPr>
         <w:pStyle w:val="Bibliography"/>
@@ -17778,7 +17605,7 @@
       <w:r>
         <w:t xml:space="preserve"> </w:t>
       </w:r>
-      <w:hyperlink r:id="rId196">
+      <w:hyperlink r:id="rId190">
         <w:r>
           <w:rPr>
             <w:rStyle w:val="Hyperlink"/>
@@ -17790,8 +17617,8 @@
         <w:t xml:space="preserve">.</w:t>
       </w:r>
     </w:p>
-    <w:bookmarkEnd w:id="197"/>
-    <w:bookmarkStart w:id="199" w:name="ref-Knechtle2012"/>
+    <w:bookmarkEnd w:id="191"/>
+    <w:bookmarkStart w:id="193" w:name="ref-Knechtle2012"/>
     <w:p>
       <w:pPr>
         <w:pStyle w:val="Bibliography"/>
@@ -17820,7 +17647,7 @@
       <w:r>
         <w:t xml:space="preserve"> </w:t>
       </w:r>
-      <w:hyperlink r:id="rId198">
+      <w:hyperlink r:id="rId192">
         <w:r>
           <w:rPr>
             <w:rStyle w:val="Hyperlink"/>
@@ -17832,8 +17659,8 @@
         <w:t xml:space="preserve">.</w:t>
       </w:r>
     </w:p>
-    <w:bookmarkEnd w:id="199"/>
-    <w:bookmarkStart w:id="200" w:name="ref-CDFW2020"/>
+    <w:bookmarkEnd w:id="193"/>
+    <w:bookmarkStart w:id="194" w:name="ref-CDFW2020"/>
     <w:p>
       <w:pPr>
         <w:pStyle w:val="Bibliography"/>
@@ -17860,8 +17687,8 @@
         <w:t xml:space="preserve">530. Yreka, CA: California Department of Fish; Wildlife (CDFW).</w:t>
       </w:r>
     </w:p>
-    <w:bookmarkEnd w:id="200"/>
-    <w:bookmarkStart w:id="201" w:name="ref-CDFW2021a"/>
+    <w:bookmarkEnd w:id="194"/>
+    <w:bookmarkStart w:id="195" w:name="ref-CDFW2021a"/>
     <w:p>
       <w:pPr>
         <w:pStyle w:val="Bibliography"/>
@@ -17888,8 +17715,8 @@
         <w:t xml:space="preserve">Yreka, CA: California Department of Fish; Wildlife (CDFW).</w:t>
       </w:r>
     </w:p>
-    <w:bookmarkEnd w:id="201"/>
-    <w:bookmarkStart w:id="202" w:name="ref-CDFW2023a"/>
+    <w:bookmarkEnd w:id="195"/>
+    <w:bookmarkStart w:id="196" w:name="ref-CDFW2023a"/>
     <w:p>
       <w:pPr>
         <w:pStyle w:val="Bibliography"/>
@@ -17916,8 +17743,8 @@
         <w:t xml:space="preserve">Yreka, CA: CDFW.</w:t>
       </w:r>
     </w:p>
-    <w:bookmarkEnd w:id="202"/>
-    <w:bookmarkStart w:id="204" w:name="ref-Knight2014"/>
+    <w:bookmarkEnd w:id="196"/>
+    <w:bookmarkStart w:id="198" w:name="ref-Knight2014"/>
     <w:p>
       <w:pPr>
         <w:pStyle w:val="Bibliography"/>
@@ -17956,7 +17783,7 @@
       <w:r>
         <w:t xml:space="preserve"> </w:t>
       </w:r>
-      <w:hyperlink r:id="rId203">
+      <w:hyperlink r:id="rId197">
         <w:r>
           <w:rPr>
             <w:rStyle w:val="Hyperlink"/>
@@ -17968,8 +17795,8 @@
         <w:t xml:space="preserve">.</w:t>
       </w:r>
     </w:p>
-    <w:bookmarkEnd w:id="204"/>
-    <w:bookmarkStart w:id="206" w:name="ref-Konrad2011"/>
+    <w:bookmarkEnd w:id="198"/>
+    <w:bookmarkStart w:id="200" w:name="ref-Konrad2011"/>
     <w:p>
       <w:pPr>
         <w:pStyle w:val="Bibliography"/>
@@ -18008,7 +17835,7 @@
       <w:r>
         <w:t xml:space="preserve"> </w:t>
       </w:r>
-      <w:hyperlink r:id="rId205">
+      <w:hyperlink r:id="rId199">
         <w:r>
           <w:rPr>
             <w:rStyle w:val="Hyperlink"/>
@@ -18020,8 +17847,8 @@
         <w:t xml:space="preserve">.</w:t>
       </w:r>
     </w:p>
-    <w:bookmarkEnd w:id="206"/>
-    <w:bookmarkStart w:id="208" w:name="ref-Lamouroux2015"/>
+    <w:bookmarkEnd w:id="200"/>
+    <w:bookmarkStart w:id="202" w:name="ref-Lamouroux2015"/>
     <w:p>
       <w:pPr>
         <w:pStyle w:val="Bibliography"/>
@@ -18066,7 +17893,7 @@
       <w:r>
         <w:t xml:space="preserve"> </w:t>
       </w:r>
-      <w:hyperlink r:id="rId207">
+      <w:hyperlink r:id="rId201">
         <w:r>
           <w:rPr>
             <w:rStyle w:val="Hyperlink"/>
@@ -18078,8 +17905,8 @@
         <w:t xml:space="preserve">.</w:t>
       </w:r>
     </w:p>
-    <w:bookmarkEnd w:id="208"/>
-    <w:bookmarkStart w:id="209" w:name="ref-LancasterDownes2014"/>
+    <w:bookmarkEnd w:id="202"/>
+    <w:bookmarkStart w:id="203" w:name="ref-LancasterDownes2014"/>
     <w:p>
       <w:pPr>
         <w:pStyle w:val="Bibliography"/>
@@ -18118,7 +17945,7 @@
       <w:r>
         <w:t xml:space="preserve"> </w:t>
       </w:r>
-      <w:hyperlink r:id="rId119">
+      <w:hyperlink r:id="rId113">
         <w:r>
           <w:rPr>
             <w:rStyle w:val="Hyperlink"/>
@@ -18130,8 +17957,8 @@
         <w:t xml:space="preserve">.</w:t>
       </w:r>
     </w:p>
-    <w:bookmarkEnd w:id="209"/>
-    <w:bookmarkStart w:id="211" w:name="ref-Larsen2021"/>
+    <w:bookmarkEnd w:id="203"/>
+    <w:bookmarkStart w:id="205" w:name="ref-Larsen2021"/>
     <w:p>
       <w:pPr>
         <w:pStyle w:val="Bibliography"/>
@@ -18170,7 +17997,7 @@
       <w:r>
         <w:t xml:space="preserve"> </w:t>
       </w:r>
-      <w:hyperlink r:id="rId210">
+      <w:hyperlink r:id="rId204">
         <w:r>
           <w:rPr>
             <w:rStyle w:val="Hyperlink"/>
@@ -18182,8 +18009,8 @@
         <w:t xml:space="preserve">.</w:t>
       </w:r>
     </w:p>
-    <w:bookmarkEnd w:id="211"/>
-    <w:bookmarkStart w:id="213" w:name="ref-Lueders2023"/>
+    <w:bookmarkEnd w:id="205"/>
+    <w:bookmarkStart w:id="207" w:name="ref-Lueders2023"/>
     <w:p>
       <w:pPr>
         <w:pStyle w:val="Bibliography"/>
@@ -18222,7 +18049,7 @@
       <w:r>
         <w:t xml:space="preserve"> </w:t>
       </w:r>
-      <w:hyperlink r:id="rId212">
+      <w:hyperlink r:id="rId206">
         <w:r>
           <w:rPr>
             <w:rStyle w:val="Hyperlink"/>
@@ -18234,8 +18061,8 @@
         <w:t xml:space="preserve">.</w:t>
       </w:r>
     </w:p>
-    <w:bookmarkEnd w:id="213"/>
-    <w:bookmarkStart w:id="215" w:name="ref-Mack1958"/>
+    <w:bookmarkEnd w:id="207"/>
+    <w:bookmarkStart w:id="209" w:name="ref-Mack1958"/>
     <w:p>
       <w:pPr>
         <w:pStyle w:val="Bibliography"/>
@@ -18261,7 +18088,7 @@
       <w:r>
         <w:t xml:space="preserve"> </w:t>
       </w:r>
-      <w:hyperlink r:id="rId214">
+      <w:hyperlink r:id="rId208">
         <w:r>
           <w:rPr>
             <w:rStyle w:val="Hyperlink"/>
@@ -18273,8 +18100,8 @@
         <w:t xml:space="preserve">.</w:t>
       </w:r>
     </w:p>
-    <w:bookmarkEnd w:id="215"/>
-    <w:bookmarkStart w:id="216" w:name="ref-Massie2020"/>
+    <w:bookmarkEnd w:id="209"/>
+    <w:bookmarkStart w:id="210" w:name="ref-Massie2020"/>
     <w:p>
       <w:pPr>
         <w:pStyle w:val="Bibliography"/>
@@ -18301,8 +18128,8 @@
         <w:t xml:space="preserve">Yreka, CA: California Department of Fish; Wildlife.</w:t>
       </w:r>
     </w:p>
-    <w:bookmarkEnd w:id="216"/>
-    <w:bookmarkStart w:id="217" w:name="ref-Maurer2003"/>
+    <w:bookmarkEnd w:id="210"/>
+    <w:bookmarkStart w:id="211" w:name="ref-Maurer2003"/>
     <w:p>
       <w:pPr>
         <w:pStyle w:val="Bibliography"/>
@@ -18329,8 +18156,8 @@
         <w:t xml:space="preserve">Etna, CA: Siskiyou RCD.</w:t>
       </w:r>
     </w:p>
-    <w:bookmarkEnd w:id="217"/>
-    <w:bookmarkStart w:id="219" w:name="ref-Mazor2018"/>
+    <w:bookmarkEnd w:id="211"/>
+    <w:bookmarkStart w:id="213" w:name="ref-Mazor2018"/>
     <w:p>
       <w:pPr>
         <w:pStyle w:val="Bibliography"/>
@@ -18369,7 +18196,7 @@
       <w:r>
         <w:t xml:space="preserve"> </w:t>
       </w:r>
-      <w:hyperlink r:id="rId218">
+      <w:hyperlink r:id="rId212">
         <w:r>
           <w:rPr>
             <w:rStyle w:val="Hyperlink"/>
@@ -18381,8 +18208,8 @@
         <w:t xml:space="preserve">.</w:t>
       </w:r>
     </w:p>
-    <w:bookmarkEnd w:id="219"/>
-    <w:bookmarkStart w:id="220" w:name="ref-McMahon1983"/>
+    <w:bookmarkEnd w:id="213"/>
+    <w:bookmarkStart w:id="214" w:name="ref-McMahon1983"/>
     <w:p>
       <w:pPr>
         <w:pStyle w:val="Bibliography"/>
@@ -18406,8 +18233,8 @@
         <w:t xml:space="preserve"> Fort Collins, CO: U.S. Dept. Int., U.S. Fish; Wildlife Service. FWS/OBS-92/10.49.</w:t>
       </w:r>
     </w:p>
-    <w:bookmarkEnd w:id="220"/>
-    <w:bookmarkStart w:id="222" w:name="ref-McManamay2015"/>
+    <w:bookmarkEnd w:id="214"/>
+    <w:bookmarkStart w:id="216" w:name="ref-McManamay2015"/>
     <w:p>
       <w:pPr>
         <w:pStyle w:val="Bibliography"/>
@@ -18446,7 +18273,7 @@
       <w:r>
         <w:t xml:space="preserve"> </w:t>
       </w:r>
-      <w:hyperlink r:id="rId221">
+      <w:hyperlink r:id="rId215">
         <w:r>
           <w:rPr>
             <w:rStyle w:val="Hyperlink"/>
@@ -18458,8 +18285,8 @@
         <w:t xml:space="preserve">.</w:t>
       </w:r>
     </w:p>
-    <w:bookmarkEnd w:id="222"/>
-    <w:bookmarkStart w:id="224" w:name="ref-McManamay2013"/>
+    <w:bookmarkEnd w:id="216"/>
+    <w:bookmarkStart w:id="218" w:name="ref-McManamay2013"/>
     <w:p>
       <w:pPr>
         <w:pStyle w:val="Bibliography"/>
@@ -18498,7 +18325,7 @@
       <w:r>
         <w:t xml:space="preserve"> </w:t>
       </w:r>
-      <w:hyperlink r:id="rId223">
+      <w:hyperlink r:id="rId217">
         <w:r>
           <w:rPr>
             <w:rStyle w:val="Hyperlink"/>
@@ -18510,8 +18337,8 @@
         <w:t xml:space="preserve">.</w:t>
       </w:r>
     </w:p>
-    <w:bookmarkEnd w:id="224"/>
-    <w:bookmarkStart w:id="226" w:name="ref-Medallo-Diaz2019"/>
+    <w:bookmarkEnd w:id="218"/>
+    <w:bookmarkStart w:id="220" w:name="ref-Medallo-Diaz2019"/>
     <w:p>
       <w:pPr>
         <w:pStyle w:val="Bibliography"/>
@@ -18550,7 +18377,7 @@
       <w:r>
         <w:t xml:space="preserve"> </w:t>
       </w:r>
-      <w:hyperlink r:id="rId225">
+      <w:hyperlink r:id="rId219">
         <w:r>
           <w:rPr>
             <w:rStyle w:val="Hyperlink"/>
@@ -18562,8 +18389,8 @@
         <w:t xml:space="preserve">.</w:t>
       </w:r>
     </w:p>
-    <w:bookmarkEnd w:id="226"/>
-    <w:bookmarkStart w:id="228" w:name="ref-Monk2006"/>
+    <w:bookmarkEnd w:id="220"/>
+    <w:bookmarkStart w:id="222" w:name="ref-Monk2006"/>
     <w:p>
       <w:pPr>
         <w:pStyle w:val="Bibliography"/>
@@ -18602,7 +18429,7 @@
       <w:r>
         <w:t xml:space="preserve"> </w:t>
       </w:r>
-      <w:hyperlink r:id="rId227">
+      <w:hyperlink r:id="rId221">
         <w:r>
           <w:rPr>
             <w:rStyle w:val="Hyperlink"/>
@@ -18614,8 +18441,8 @@
         <w:t xml:space="preserve">.</w:t>
       </w:r>
     </w:p>
-    <w:bookmarkEnd w:id="228"/>
-    <w:bookmarkStart w:id="229" w:name="ref-Monk2008"/>
+    <w:bookmarkEnd w:id="222"/>
+    <w:bookmarkStart w:id="223" w:name="ref-Monk2008"/>
     <w:p>
       <w:pPr>
         <w:pStyle w:val="Bibliography"/>
@@ -18652,8 +18479,8 @@
         <w:t xml:space="preserve">24: 988–1001.</w:t>
       </w:r>
     </w:p>
-    <w:bookmarkEnd w:id="229"/>
-    <w:bookmarkStart w:id="230" w:name="ref-Moyle2002"/>
+    <w:bookmarkEnd w:id="223"/>
+    <w:bookmarkStart w:id="224" w:name="ref-Moyle2002"/>
     <w:p>
       <w:pPr>
         <w:pStyle w:val="Bibliography"/>
@@ -18675,8 +18502,8 @@
         <w:t xml:space="preserve">. University of California Press.</w:t>
       </w:r>
     </w:p>
-    <w:bookmarkEnd w:id="230"/>
-    <w:bookmarkStart w:id="231" w:name="ref-Moyle2014"/>
+    <w:bookmarkEnd w:id="224"/>
+    <w:bookmarkStart w:id="225" w:name="ref-Moyle2014"/>
     <w:p>
       <w:pPr>
         <w:pStyle w:val="Bibliography"/>
@@ -18715,7 +18542,7 @@
       <w:r>
         <w:t xml:space="preserve"> </w:t>
       </w:r>
-      <w:hyperlink r:id="rId119">
+      <w:hyperlink r:id="rId113">
         <w:r>
           <w:rPr>
             <w:rStyle w:val="Hyperlink"/>
@@ -18727,8 +18554,8 @@
         <w:t xml:space="preserve">.</w:t>
       </w:r>
     </w:p>
-    <w:bookmarkEnd w:id="231"/>
-    <w:bookmarkStart w:id="233" w:name="ref-NCRWQCB2005"/>
+    <w:bookmarkEnd w:id="225"/>
+    <w:bookmarkStart w:id="227" w:name="ref-NCRWQCB2005"/>
     <w:p>
       <w:pPr>
         <w:pStyle w:val="Bibliography"/>
@@ -18757,7 +18584,7 @@
       <w:r>
         <w:t xml:space="preserve"> </w:t>
       </w:r>
-      <w:hyperlink r:id="rId232">
+      <w:hyperlink r:id="rId226">
         <w:r>
           <w:rPr>
             <w:rStyle w:val="Hyperlink"/>
@@ -18769,8 +18596,8 @@
         <w:t xml:space="preserve">.</w:t>
       </w:r>
     </w:p>
-    <w:bookmarkEnd w:id="233"/>
-    <w:bookmarkStart w:id="234" w:name="ref-Nickelson1992"/>
+    <w:bookmarkEnd w:id="227"/>
+    <w:bookmarkStart w:id="228" w:name="ref-Nickelson1992"/>
     <w:p>
       <w:pPr>
         <w:pStyle w:val="Bibliography"/>
@@ -18807,8 +18634,8 @@
         <w:t xml:space="preserve">49: 783–89.</w:t>
       </w:r>
     </w:p>
-    <w:bookmarkEnd w:id="234"/>
-    <w:bookmarkStart w:id="236" w:name="ref-NMFS2014"/>
+    <w:bookmarkEnd w:id="228"/>
+    <w:bookmarkStart w:id="230" w:name="ref-NMFS2014"/>
     <w:p>
       <w:pPr>
         <w:pStyle w:val="Bibliography"/>
@@ -18831,7 +18658,7 @@
       <w:r>
         <w:t xml:space="preserve"> </w:t>
       </w:r>
-      <w:hyperlink r:id="rId235">
+      <w:hyperlink r:id="rId229">
         <w:r>
           <w:rPr>
             <w:rStyle w:val="Hyperlink"/>
@@ -18843,8 +18670,8 @@
         <w:t xml:space="preserve">.</w:t>
       </w:r>
     </w:p>
-    <w:bookmarkEnd w:id="236"/>
-    <w:bookmarkStart w:id="238" w:name="ref-Olden2003"/>
+    <w:bookmarkEnd w:id="230"/>
+    <w:bookmarkStart w:id="232" w:name="ref-Olden2003"/>
     <w:p>
       <w:pPr>
         <w:pStyle w:val="Bibliography"/>
@@ -18883,7 +18710,7 @@
       <w:r>
         <w:t xml:space="preserve"> </w:t>
       </w:r>
-      <w:hyperlink r:id="rId237">
+      <w:hyperlink r:id="rId231">
         <w:r>
           <w:rPr>
             <w:rStyle w:val="Hyperlink"/>
@@ -18895,8 +18722,8 @@
         <w:t xml:space="preserve">.</w:t>
       </w:r>
     </w:p>
-    <w:bookmarkEnd w:id="238"/>
-    <w:bookmarkStart w:id="240" w:name="ref-Parry2013"/>
+    <w:bookmarkEnd w:id="232"/>
+    <w:bookmarkStart w:id="234" w:name="ref-Parry2013"/>
     <w:p>
       <w:pPr>
         <w:pStyle w:val="Bibliography"/>
@@ -18925,7 +18752,7 @@
       <w:r>
         <w:t xml:space="preserve"> </w:t>
       </w:r>
-      <w:hyperlink r:id="rId239">
+      <w:hyperlink r:id="rId233">
         <w:r>
           <w:rPr>
             <w:rStyle w:val="Hyperlink"/>
@@ -18937,8 +18764,8 @@
         <w:t xml:space="preserve">.</w:t>
       </w:r>
     </w:p>
-    <w:bookmarkEnd w:id="240"/>
-    <w:bookmarkStart w:id="241" w:name="ref-Patterson2020"/>
+    <w:bookmarkEnd w:id="234"/>
+    <w:bookmarkStart w:id="235" w:name="ref-Patterson2020"/>
     <w:p>
       <w:pPr>
         <w:pStyle w:val="Bibliography"/>
@@ -18975,8 +18802,8 @@
         <w:t xml:space="preserve">585 (June).</w:t>
       </w:r>
     </w:p>
-    <w:bookmarkEnd w:id="241"/>
-    <w:bookmarkStart w:id="242" w:name="ref-Pearson1895"/>
+    <w:bookmarkEnd w:id="235"/>
+    <w:bookmarkStart w:id="236" w:name="ref-Pearson1895"/>
     <w:p>
       <w:pPr>
         <w:pStyle w:val="Bibliography"/>
@@ -19013,8 +18840,8 @@
         <w:t xml:space="preserve">58 (Jan): 240–42.</w:t>
       </w:r>
     </w:p>
-    <w:bookmarkEnd w:id="242"/>
-    <w:bookmarkStart w:id="244" w:name="ref-Peek2022"/>
+    <w:bookmarkEnd w:id="236"/>
+    <w:bookmarkStart w:id="238" w:name="ref-Peek2022"/>
     <w:p>
       <w:pPr>
         <w:pStyle w:val="Bibliography"/>
@@ -19053,7 +18880,7 @@
       <w:r>
         <w:t xml:space="preserve"> </w:t>
       </w:r>
-      <w:hyperlink r:id="rId243">
+      <w:hyperlink r:id="rId237">
         <w:r>
           <w:rPr>
             <w:rStyle w:val="Hyperlink"/>
@@ -19065,8 +18892,8 @@
         <w:t xml:space="preserve">.</w:t>
       </w:r>
     </w:p>
-    <w:bookmarkEnd w:id="244"/>
-    <w:bookmarkStart w:id="246" w:name="ref-Peterson2016"/>
+    <w:bookmarkEnd w:id="238"/>
+    <w:bookmarkStart w:id="240" w:name="ref-Peterson2016"/>
     <w:p>
       <w:pPr>
         <w:pStyle w:val="Bibliography"/>
@@ -19105,7 +18932,7 @@
       <w:r>
         <w:t xml:space="preserve"> </w:t>
       </w:r>
-      <w:hyperlink r:id="rId245">
+      <w:hyperlink r:id="rId239">
         <w:r>
           <w:rPr>
             <w:rStyle w:val="Hyperlink"/>
@@ -19117,8 +18944,8 @@
         <w:t xml:space="preserve">.</w:t>
       </w:r>
     </w:p>
-    <w:bookmarkEnd w:id="246"/>
-    <w:bookmarkStart w:id="248" w:name="ref-Poff1997"/>
+    <w:bookmarkEnd w:id="240"/>
+    <w:bookmarkStart w:id="242" w:name="ref-Poff1997"/>
     <w:p>
       <w:pPr>
         <w:pStyle w:val="Bibliography"/>
@@ -19157,7 +18984,7 @@
       <w:r>
         <w:t xml:space="preserve"> </w:t>
       </w:r>
-      <w:hyperlink r:id="rId247">
+      <w:hyperlink r:id="rId241">
         <w:r>
           <w:rPr>
             <w:rStyle w:val="Hyperlink"/>
@@ -19169,8 +18996,8 @@
         <w:t xml:space="preserve">.</w:t>
       </w:r>
     </w:p>
-    <w:bookmarkEnd w:id="248"/>
-    <w:bookmarkStart w:id="250" w:name="ref-Poff2010b"/>
+    <w:bookmarkEnd w:id="242"/>
+    <w:bookmarkStart w:id="244" w:name="ref-Poff2010b"/>
     <w:p>
       <w:pPr>
         <w:pStyle w:val="Bibliography"/>
@@ -19209,7 +19036,7 @@
       <w:r>
         <w:t xml:space="preserve"> </w:t>
       </w:r>
-      <w:hyperlink r:id="rId249">
+      <w:hyperlink r:id="rId243">
         <w:r>
           <w:rPr>
             <w:rStyle w:val="Hyperlink"/>
@@ -19221,8 +19048,8 @@
         <w:t xml:space="preserve">.</w:t>
       </w:r>
     </w:p>
-    <w:bookmarkEnd w:id="250"/>
-    <w:bookmarkStart w:id="252" w:name="ref-Poff2010a"/>
+    <w:bookmarkEnd w:id="244"/>
+    <w:bookmarkStart w:id="246" w:name="ref-Poff2010a"/>
     <w:p>
       <w:pPr>
         <w:pStyle w:val="Bibliography"/>
@@ -19261,7 +19088,7 @@
       <w:r>
         <w:t xml:space="preserve"> </w:t>
       </w:r>
-      <w:hyperlink r:id="rId251">
+      <w:hyperlink r:id="rId245">
         <w:r>
           <w:rPr>
             <w:rStyle w:val="Hyperlink"/>
@@ -19273,8 +19100,8 @@
         <w:t xml:space="preserve">.</w:t>
       </w:r>
     </w:p>
-    <w:bookmarkEnd w:id="252"/>
-    <w:bookmarkStart w:id="254" w:name="ref-Qian2016"/>
+    <w:bookmarkEnd w:id="246"/>
+    <w:bookmarkStart w:id="248" w:name="ref-Qian2016"/>
     <w:p>
       <w:pPr>
         <w:pStyle w:val="Bibliography"/>
@@ -19313,7 +19140,7 @@
       <w:r>
         <w:t xml:space="preserve"> </w:t>
       </w:r>
-      <w:hyperlink r:id="rId253">
+      <w:hyperlink r:id="rId247">
         <w:r>
           <w:rPr>
             <w:rStyle w:val="Hyperlink"/>
@@ -19325,8 +19152,8 @@
         <w:t xml:space="preserve">.</w:t>
       </w:r>
     </w:p>
-    <w:bookmarkEnd w:id="254"/>
-    <w:bookmarkStart w:id="256" w:name="ref-Quigley2007"/>
+    <w:bookmarkEnd w:id="248"/>
+    <w:bookmarkStart w:id="250" w:name="ref-Quigley2007"/>
     <w:p>
       <w:pPr>
         <w:pStyle w:val="Bibliography"/>
@@ -19355,7 +19182,7 @@
       <w:r>
         <w:t xml:space="preserve"> </w:t>
       </w:r>
-      <w:hyperlink r:id="rId255">
+      <w:hyperlink r:id="rId249">
         <w:r>
           <w:rPr>
             <w:rStyle w:val="Hyperlink"/>
@@ -19367,8 +19194,8 @@
         <w:t xml:space="preserve">.</w:t>
       </w:r>
     </w:p>
-    <w:bookmarkEnd w:id="256"/>
-    <w:bookmarkStart w:id="258" w:name="ref-Quinones2014"/>
+    <w:bookmarkEnd w:id="250"/>
+    <w:bookmarkStart w:id="252" w:name="ref-Quinones2014"/>
     <w:p>
       <w:pPr>
         <w:pStyle w:val="Bibliography"/>
@@ -19407,7 +19234,7 @@
       <w:r>
         <w:t xml:space="preserve"> </w:t>
       </w:r>
-      <w:hyperlink r:id="rId257">
+      <w:hyperlink r:id="rId251">
         <w:r>
           <w:rPr>
             <w:rStyle w:val="Hyperlink"/>
@@ -19419,8 +19246,8 @@
         <w:t xml:space="preserve">.</w:t>
       </w:r>
     </w:p>
-    <w:bookmarkEnd w:id="258"/>
-    <w:bookmarkStart w:id="260" w:name="ref-RManual"/>
+    <w:bookmarkEnd w:id="252"/>
+    <w:bookmarkStart w:id="254" w:name="ref-RManual"/>
     <w:p>
       <w:pPr>
         <w:pStyle w:val="Bibliography"/>
@@ -19449,7 +19276,7 @@
       <w:r>
         <w:t xml:space="preserve"> </w:t>
       </w:r>
-      <w:hyperlink r:id="rId259">
+      <w:hyperlink r:id="rId253">
         <w:r>
           <w:rPr>
             <w:rStyle w:val="Hyperlink"/>
@@ -19461,8 +19288,8 @@
         <w:t xml:space="preserve">.</w:t>
       </w:r>
     </w:p>
-    <w:bookmarkEnd w:id="260"/>
-    <w:bookmarkStart w:id="262" w:name="ref-Ranstam2018"/>
+    <w:bookmarkEnd w:id="254"/>
+    <w:bookmarkStart w:id="256" w:name="ref-Ranstam2018"/>
     <w:p>
       <w:pPr>
         <w:pStyle w:val="Bibliography"/>
@@ -19501,7 +19328,7 @@
       <w:r>
         <w:t xml:space="preserve"> </w:t>
       </w:r>
-      <w:hyperlink r:id="rId261">
+      <w:hyperlink r:id="rId255">
         <w:r>
           <w:rPr>
             <w:rStyle w:val="Hyperlink"/>
@@ -19513,8 +19340,8 @@
         <w:t xml:space="preserve">.</w:t>
       </w:r>
     </w:p>
-    <w:bookmarkEnd w:id="262"/>
-    <w:bookmarkStart w:id="264" w:name="ref-Richter2006"/>
+    <w:bookmarkEnd w:id="256"/>
+    <w:bookmarkStart w:id="258" w:name="ref-Richter2006"/>
     <w:p>
       <w:pPr>
         <w:pStyle w:val="Bibliography"/>
@@ -19553,7 +19380,7 @@
       <w:r>
         <w:t xml:space="preserve"> </w:t>
       </w:r>
-      <w:hyperlink r:id="rId263">
+      <w:hyperlink r:id="rId257">
         <w:r>
           <w:rPr>
             <w:rStyle w:val="Hyperlink"/>
@@ -19565,8 +19392,8 @@
         <w:t xml:space="preserve">.</w:t>
       </w:r>
     </w:p>
-    <w:bookmarkEnd w:id="264"/>
-    <w:bookmarkStart w:id="266" w:name="ref-Riis2008"/>
+    <w:bookmarkEnd w:id="258"/>
+    <w:bookmarkStart w:id="260" w:name="ref-Riis2008"/>
     <w:p>
       <w:pPr>
         <w:pStyle w:val="Bibliography"/>
@@ -19605,7 +19432,7 @@
       <w:r>
         <w:t xml:space="preserve"> </w:t>
       </w:r>
-      <w:hyperlink r:id="rId265">
+      <w:hyperlink r:id="rId259">
         <w:r>
           <w:rPr>
             <w:rStyle w:val="Hyperlink"/>
@@ -19617,8 +19444,8 @@
         <w:t xml:space="preserve">.</w:t>
       </w:r>
     </w:p>
-    <w:bookmarkEnd w:id="266"/>
-    <w:bookmarkStart w:id="268" w:name="ref-RobertsonSwinton2005"/>
+    <w:bookmarkEnd w:id="260"/>
+    <w:bookmarkStart w:id="262" w:name="ref-RobertsonSwinton2005"/>
     <w:p>
       <w:pPr>
         <w:pStyle w:val="Bibliography"/>
@@ -19657,7 +19484,7 @@
       <w:r>
         <w:t xml:space="preserve"> </w:t>
       </w:r>
-      <w:hyperlink r:id="rId267">
+      <w:hyperlink r:id="rId261">
         <w:r>
           <w:rPr>
             <w:rStyle w:val="Hyperlink"/>
@@ -19669,8 +19496,8 @@
         <w:t xml:space="preserve">.</w:t>
       </w:r>
     </w:p>
-    <w:bookmarkEnd w:id="268"/>
-    <w:bookmarkStart w:id="270" w:name="ref-Rosenfeld2003"/>
+    <w:bookmarkEnd w:id="262"/>
+    <w:bookmarkStart w:id="264" w:name="ref-Rosenfeld2003"/>
     <w:p>
       <w:pPr>
         <w:pStyle w:val="Bibliography"/>
@@ -19709,7 +19536,7 @@
       <w:r>
         <w:t xml:space="preserve"> </w:t>
       </w:r>
-      <w:hyperlink r:id="rId269">
+      <w:hyperlink r:id="rId263">
         <w:r>
           <w:rPr>
             <w:rStyle w:val="Hyperlink"/>
@@ -19721,8 +19548,8 @@
         <w:t xml:space="preserve">.</w:t>
       </w:r>
     </w:p>
-    <w:bookmarkEnd w:id="270"/>
-    <w:bookmarkStart w:id="272" w:name="ref-Rosenfeld2017"/>
+    <w:bookmarkEnd w:id="264"/>
+    <w:bookmarkStart w:id="266" w:name="ref-Rosenfeld2017"/>
     <w:p>
       <w:pPr>
         <w:pStyle w:val="Bibliography"/>
@@ -19761,7 +19588,7 @@
       <w:r>
         <w:t xml:space="preserve"> </w:t>
       </w:r>
-      <w:hyperlink r:id="rId271">
+      <w:hyperlink r:id="rId265">
         <w:r>
           <w:rPr>
             <w:rStyle w:val="Hyperlink"/>
@@ -19773,8 +19600,8 @@
         <w:t xml:space="preserve">.</w:t>
       </w:r>
     </w:p>
-    <w:bookmarkEnd w:id="272"/>
-    <w:bookmarkStart w:id="274" w:name="ref-Saby2022"/>
+    <w:bookmarkEnd w:id="266"/>
+    <w:bookmarkStart w:id="268" w:name="ref-Saby2022"/>
     <w:p>
       <w:pPr>
         <w:pStyle w:val="Bibliography"/>
@@ -19813,7 +19640,7 @@
       <w:r>
         <w:t xml:space="preserve"> </w:t>
       </w:r>
-      <w:hyperlink r:id="rId273">
+      <w:hyperlink r:id="rId267">
         <w:r>
           <w:rPr>
             <w:rStyle w:val="Hyperlink"/>
@@ -19825,8 +19652,8 @@
         <w:t xml:space="preserve">.</w:t>
       </w:r>
     </w:p>
-    <w:bookmarkEnd w:id="274"/>
-    <w:bookmarkStart w:id="276" w:name="ref-SRWT2018"/>
+    <w:bookmarkEnd w:id="268"/>
+    <w:bookmarkStart w:id="270" w:name="ref-SRWT2018"/>
     <w:p>
       <w:pPr>
         <w:pStyle w:val="Bibliography"/>
@@ -19855,7 +19682,7 @@
       <w:r>
         <w:t xml:space="preserve"> </w:t>
       </w:r>
-      <w:hyperlink r:id="rId275">
+      <w:hyperlink r:id="rId269">
         <w:r>
           <w:rPr>
             <w:rStyle w:val="Hyperlink"/>
@@ -19867,8 +19694,8 @@
         <w:t xml:space="preserve">.</w:t>
       </w:r>
     </w:p>
-    <w:bookmarkEnd w:id="276"/>
-    <w:bookmarkStart w:id="277" w:name="ref-SVAP1980"/>
+    <w:bookmarkEnd w:id="270"/>
+    <w:bookmarkStart w:id="271" w:name="ref-SVAP1980"/>
     <w:p>
       <w:pPr>
         <w:pStyle w:val="Bibliography"/>
@@ -19889,8 +19716,8 @@
         <w:t xml:space="preserve">.”</w:t>
       </w:r>
     </w:p>
-    <w:bookmarkEnd w:id="277"/>
-    <w:bookmarkStart w:id="279" w:name="ref-Shenton2012"/>
+    <w:bookmarkEnd w:id="271"/>
+    <w:bookmarkStart w:id="273" w:name="ref-Shenton2012"/>
     <w:p>
       <w:pPr>
         <w:pStyle w:val="Bibliography"/>
@@ -19929,7 +19756,7 @@
       <w:r>
         <w:t xml:space="preserve"> </w:t>
       </w:r>
-      <w:hyperlink r:id="rId278">
+      <w:hyperlink r:id="rId272">
         <w:r>
           <w:rPr>
             <w:rStyle w:val="Hyperlink"/>
@@ -19941,8 +19768,8 @@
         <w:t xml:space="preserve">.</w:t>
       </w:r>
     </w:p>
-    <w:bookmarkEnd w:id="279"/>
-    <w:bookmarkStart w:id="281" w:name="ref-Sinnathamby2018"/>
+    <w:bookmarkEnd w:id="273"/>
+    <w:bookmarkStart w:id="275" w:name="ref-Sinnathamby2018"/>
     <w:p>
       <w:pPr>
         <w:pStyle w:val="Bibliography"/>
@@ -19981,7 +19808,7 @@
       <w:r>
         <w:t xml:space="preserve"> </w:t>
       </w:r>
-      <w:hyperlink r:id="rId280">
+      <w:hyperlink r:id="rId274">
         <w:r>
           <w:rPr>
             <w:rStyle w:val="Hyperlink"/>
@@ -19993,8 +19820,8 @@
         <w:t xml:space="preserve">.</w:t>
       </w:r>
     </w:p>
-    <w:bookmarkEnd w:id="281"/>
-    <w:bookmarkStart w:id="283" w:name="ref-SiskiyouCounty2021"/>
+    <w:bookmarkEnd w:id="275"/>
+    <w:bookmarkStart w:id="277" w:name="ref-SiskiyouCounty2021"/>
     <w:p>
       <w:pPr>
         <w:pStyle w:val="Bibliography"/>
@@ -20023,7 +19850,7 @@
       <w:r>
         <w:t xml:space="preserve"> </w:t>
       </w:r>
-      <w:hyperlink r:id="rId282">
+      <w:hyperlink r:id="rId276">
         <w:r>
           <w:rPr>
             <w:rStyle w:val="Hyperlink"/>
@@ -20035,8 +19862,8 @@
         <w:t xml:space="preserve">.</w:t>
       </w:r>
     </w:p>
-    <w:bookmarkEnd w:id="283"/>
-    <w:bookmarkStart w:id="285" w:name="ref-SVGAC_2020_Nov"/>
+    <w:bookmarkEnd w:id="277"/>
+    <w:bookmarkStart w:id="279" w:name="ref-SVGAC_2020_Nov"/>
     <w:p>
       <w:pPr>
         <w:pStyle w:val="Bibliography"/>
@@ -20065,7 +19892,7 @@
       <w:r>
         <w:t xml:space="preserve"> </w:t>
       </w:r>
-      <w:hyperlink r:id="rId284">
+      <w:hyperlink r:id="rId278">
         <w:r>
           <w:rPr>
             <w:rStyle w:val="Hyperlink"/>
@@ -20077,8 +19904,8 @@
         <w:t xml:space="preserve">.</w:t>
       </w:r>
     </w:p>
-    <w:bookmarkEnd w:id="285"/>
-    <w:bookmarkStart w:id="286" w:name="ref-SiskiyouRCD1994"/>
+    <w:bookmarkEnd w:id="279"/>
+    <w:bookmarkStart w:id="280" w:name="ref-SiskiyouRCD1994"/>
     <w:p>
       <w:pPr>
         <w:pStyle w:val="Bibliography"/>
@@ -20099,8 +19926,8 @@
         <w:t xml:space="preserve">.”</w:t>
       </w:r>
     </w:p>
-    <w:bookmarkEnd w:id="286"/>
-    <w:bookmarkStart w:id="287" w:name="ref-SiskiyouRCD2004"/>
+    <w:bookmarkEnd w:id="280"/>
+    <w:bookmarkStart w:id="281" w:name="ref-SiskiyouRCD2004"/>
     <w:p>
       <w:pPr>
         <w:pStyle w:val="Bibliography"/>
@@ -20123,7 +19950,7 @@
       <w:r>
         <w:t xml:space="preserve"> </w:t>
       </w:r>
-      <w:hyperlink r:id="rId255">
+      <w:hyperlink r:id="rId249">
         <w:r>
           <w:rPr>
             <w:rStyle w:val="Hyperlink"/>
@@ -20135,8 +19962,8 @@
         <w:t xml:space="preserve">.</w:t>
       </w:r>
     </w:p>
-    <w:bookmarkEnd w:id="287"/>
-    <w:bookmarkStart w:id="288" w:name="ref-SiskiyouRCD2005"/>
+    <w:bookmarkEnd w:id="281"/>
+    <w:bookmarkStart w:id="282" w:name="ref-SiskiyouRCD2005"/>
     <w:p>
       <w:pPr>
         <w:pStyle w:val="Bibliography"/>
@@ -20165,7 +19992,7 @@
       <w:r>
         <w:t xml:space="preserve"> </w:t>
       </w:r>
-      <w:hyperlink r:id="rId255">
+      <w:hyperlink r:id="rId249">
         <w:r>
           <w:rPr>
             <w:rStyle w:val="Hyperlink"/>
@@ -20177,8 +20004,8 @@
         <w:t xml:space="preserve">.</w:t>
       </w:r>
     </w:p>
-    <w:bookmarkEnd w:id="288"/>
-    <w:bookmarkStart w:id="289" w:name="ref-Quigley2006"/>
+    <w:bookmarkEnd w:id="282"/>
+    <w:bookmarkStart w:id="283" w:name="ref-Quigley2006"/>
     <w:p>
       <w:pPr>
         <w:pStyle w:val="Bibliography"/>
@@ -20207,7 +20034,7 @@
       <w:r>
         <w:t xml:space="preserve"> </w:t>
       </w:r>
-      <w:hyperlink r:id="rId255">
+      <w:hyperlink r:id="rId249">
         <w:r>
           <w:rPr>
             <w:rStyle w:val="Hyperlink"/>
@@ -20219,8 +20046,8 @@
         <w:t xml:space="preserve">.</w:t>
       </w:r>
     </w:p>
-    <w:bookmarkEnd w:id="289"/>
-    <w:bookmarkStart w:id="290" w:name="ref-SiskiyouRCD2010"/>
+    <w:bookmarkEnd w:id="283"/>
+    <w:bookmarkStart w:id="284" w:name="ref-SiskiyouRCD2010"/>
     <w:p>
       <w:pPr>
         <w:pStyle w:val="Bibliography"/>
@@ -20243,7 +20070,7 @@
       <w:r>
         <w:t xml:space="preserve"> </w:t>
       </w:r>
-      <w:hyperlink r:id="rId255">
+      <w:hyperlink r:id="rId249">
         <w:r>
           <w:rPr>
             <w:rStyle w:val="Hyperlink"/>
@@ -20255,8 +20082,8 @@
         <w:t xml:space="preserve">.</w:t>
       </w:r>
     </w:p>
-    <w:bookmarkEnd w:id="290"/>
-    <w:bookmarkStart w:id="291" w:name="ref-Yokel2011"/>
+    <w:bookmarkEnd w:id="284"/>
+    <w:bookmarkStart w:id="285" w:name="ref-Yokel2011"/>
     <w:p>
       <w:pPr>
         <w:pStyle w:val="Bibliography"/>
@@ -20285,7 +20112,7 @@
       <w:r>
         <w:t xml:space="preserve"> </w:t>
       </w:r>
-      <w:hyperlink r:id="rId255">
+      <w:hyperlink r:id="rId249">
         <w:r>
           <w:rPr>
             <w:rStyle w:val="Hyperlink"/>
@@ -20297,8 +20124,8 @@
         <w:t xml:space="preserve">.</w:t>
       </w:r>
     </w:p>
-    <w:bookmarkEnd w:id="291"/>
-    <w:bookmarkStart w:id="292" w:name="ref-SiskiyouRCD2012"/>
+    <w:bookmarkEnd w:id="285"/>
+    <w:bookmarkStart w:id="286" w:name="ref-SiskiyouRCD2012"/>
     <w:p>
       <w:pPr>
         <w:pStyle w:val="Bibliography"/>
@@ -20321,7 +20148,7 @@
       <w:r>
         <w:t xml:space="preserve"> </w:t>
       </w:r>
-      <w:hyperlink r:id="rId255">
+      <w:hyperlink r:id="rId249">
         <w:r>
           <w:rPr>
             <w:rStyle w:val="Hyperlink"/>
@@ -20333,8 +20160,8 @@
         <w:t xml:space="preserve">.</w:t>
       </w:r>
     </w:p>
-    <w:bookmarkEnd w:id="292"/>
-    <w:bookmarkStart w:id="293" w:name="ref-SiskiyouRCD2013"/>
+    <w:bookmarkEnd w:id="286"/>
+    <w:bookmarkStart w:id="287" w:name="ref-SiskiyouRCD2013"/>
     <w:p>
       <w:pPr>
         <w:pStyle w:val="Bibliography"/>
@@ -20357,7 +20184,7 @@
       <w:r>
         <w:t xml:space="preserve"> </w:t>
       </w:r>
-      <w:hyperlink r:id="rId255">
+      <w:hyperlink r:id="rId249">
         <w:r>
           <w:rPr>
             <w:rStyle w:val="Hyperlink"/>
@@ -20369,8 +20196,8 @@
         <w:t xml:space="preserve">.</w:t>
       </w:r>
     </w:p>
-    <w:bookmarkEnd w:id="293"/>
-    <w:bookmarkStart w:id="294" w:name="ref-SiskiyouRCD2014"/>
+    <w:bookmarkEnd w:id="287"/>
+    <w:bookmarkStart w:id="288" w:name="ref-SiskiyouRCD2014"/>
     <w:p>
       <w:pPr>
         <w:pStyle w:val="Bibliography"/>
@@ -20393,7 +20220,7 @@
       <w:r>
         <w:t xml:space="preserve"> </w:t>
       </w:r>
-      <w:hyperlink r:id="rId255">
+      <w:hyperlink r:id="rId249">
         <w:r>
           <w:rPr>
             <w:rStyle w:val="Hyperlink"/>
@@ -20405,8 +20232,8 @@
         <w:t xml:space="preserve">.</w:t>
       </w:r>
     </w:p>
-    <w:bookmarkEnd w:id="294"/>
-    <w:bookmarkStart w:id="295" w:name="ref-SiskiyouRCD2015a"/>
+    <w:bookmarkEnd w:id="288"/>
+    <w:bookmarkStart w:id="289" w:name="ref-SiskiyouRCD2015a"/>
     <w:p>
       <w:pPr>
         <w:pStyle w:val="Bibliography"/>
@@ -20435,7 +20262,7 @@
       <w:r>
         <w:t xml:space="preserve"> </w:t>
       </w:r>
-      <w:hyperlink r:id="rId255">
+      <w:hyperlink r:id="rId249">
         <w:r>
           <w:rPr>
             <w:rStyle w:val="Hyperlink"/>
@@ -20447,8 +20274,8 @@
         <w:t xml:space="preserve">.</w:t>
       </w:r>
     </w:p>
-    <w:bookmarkEnd w:id="295"/>
-    <w:bookmarkStart w:id="296" w:name="ref-SiskiyouRCD2015b"/>
+    <w:bookmarkEnd w:id="289"/>
+    <w:bookmarkStart w:id="290" w:name="ref-SiskiyouRCD2015b"/>
     <w:p>
       <w:pPr>
         <w:pStyle w:val="Bibliography"/>
@@ -20477,7 +20304,7 @@
       <w:r>
         <w:t xml:space="preserve"> </w:t>
       </w:r>
-      <w:hyperlink r:id="rId255">
+      <w:hyperlink r:id="rId249">
         <w:r>
           <w:rPr>
             <w:rStyle w:val="Hyperlink"/>
@@ -20489,8 +20316,8 @@
         <w:t xml:space="preserve">.</w:t>
       </w:r>
     </w:p>
-    <w:bookmarkEnd w:id="296"/>
-    <w:bookmarkStart w:id="297" w:name="ref-SiskiyouRCD2017b"/>
+    <w:bookmarkEnd w:id="290"/>
+    <w:bookmarkStart w:id="291" w:name="ref-SiskiyouRCD2017b"/>
     <w:p>
       <w:pPr>
         <w:pStyle w:val="Bibliography"/>
@@ -20519,7 +20346,7 @@
       <w:r>
         <w:t xml:space="preserve"> </w:t>
       </w:r>
-      <w:hyperlink r:id="rId255">
+      <w:hyperlink r:id="rId249">
         <w:r>
           <w:rPr>
             <w:rStyle w:val="Hyperlink"/>
@@ -20531,8 +20358,8 @@
         <w:t xml:space="preserve">.</w:t>
       </w:r>
     </w:p>
-    <w:bookmarkEnd w:id="297"/>
-    <w:bookmarkStart w:id="298" w:name="ref-SiskiyouRCD2017a"/>
+    <w:bookmarkEnd w:id="291"/>
+    <w:bookmarkStart w:id="292" w:name="ref-SiskiyouRCD2017a"/>
     <w:p>
       <w:pPr>
         <w:pStyle w:val="Bibliography"/>
@@ -20561,7 +20388,7 @@
       <w:r>
         <w:t xml:space="preserve"> </w:t>
       </w:r>
-      <w:hyperlink r:id="rId255">
+      <w:hyperlink r:id="rId249">
         <w:r>
           <w:rPr>
             <w:rStyle w:val="Hyperlink"/>
@@ -20573,8 +20400,8 @@
         <w:t xml:space="preserve">.</w:t>
       </w:r>
     </w:p>
-    <w:bookmarkEnd w:id="298"/>
-    <w:bookmarkStart w:id="299" w:name="ref-SiskiyouRCD2018"/>
+    <w:bookmarkEnd w:id="292"/>
+    <w:bookmarkStart w:id="293" w:name="ref-SiskiyouRCD2018"/>
     <w:p>
       <w:pPr>
         <w:pStyle w:val="Bibliography"/>
@@ -20603,7 +20430,7 @@
       <w:r>
         <w:t xml:space="preserve"> </w:t>
       </w:r>
-      <w:hyperlink r:id="rId255">
+      <w:hyperlink r:id="rId249">
         <w:r>
           <w:rPr>
             <w:rStyle w:val="Hyperlink"/>
@@ -20615,8 +20442,8 @@
         <w:t xml:space="preserve">.</w:t>
       </w:r>
     </w:p>
-    <w:bookmarkEnd w:id="299"/>
-    <w:bookmarkStart w:id="301" w:name="ref-Solans2016a"/>
+    <w:bookmarkEnd w:id="293"/>
+    <w:bookmarkStart w:id="295" w:name="ref-Solans2016a"/>
     <w:p>
       <w:pPr>
         <w:pStyle w:val="Bibliography"/>
@@ -20655,7 +20482,7 @@
       <w:r>
         <w:t xml:space="preserve"> </w:t>
       </w:r>
-      <w:hyperlink r:id="rId300">
+      <w:hyperlink r:id="rId294">
         <w:r>
           <w:rPr>
             <w:rStyle w:val="Hyperlink"/>
@@ -20667,8 +20494,8 @@
         <w:t xml:space="preserve">.</w:t>
       </w:r>
     </w:p>
-    <w:bookmarkEnd w:id="301"/>
-    <w:bookmarkStart w:id="302" w:name="ref-Sommarstrom2020"/>
+    <w:bookmarkEnd w:id="295"/>
+    <w:bookmarkStart w:id="296" w:name="ref-Sommarstrom2020"/>
     <w:p>
       <w:pPr>
         <w:pStyle w:val="Bibliography"/>
@@ -20689,8 +20516,8 @@
         <w:t xml:space="preserve">.”</w:t>
       </w:r>
     </w:p>
-    <w:bookmarkEnd w:id="302"/>
-    <w:bookmarkStart w:id="304" w:name="ref-SRWC2018"/>
+    <w:bookmarkEnd w:id="296"/>
+    <w:bookmarkStart w:id="298" w:name="ref-SRWC2018"/>
     <w:p>
       <w:pPr>
         <w:pStyle w:val="Bibliography"/>
@@ -20719,7 +20546,7 @@
       <w:r>
         <w:t xml:space="preserve"> </w:t>
       </w:r>
-      <w:hyperlink r:id="rId303">
+      <w:hyperlink r:id="rId297">
         <w:r>
           <w:rPr>
             <w:rStyle w:val="Hyperlink"/>
@@ -20731,8 +20558,8 @@
         <w:t xml:space="preserve">.</w:t>
       </w:r>
     </w:p>
-    <w:bookmarkEnd w:id="304"/>
-    <w:bookmarkStart w:id="305" w:name="ref-CRMP2000"/>
+    <w:bookmarkEnd w:id="298"/>
+    <w:bookmarkStart w:id="299" w:name="ref-CRMP2000"/>
     <w:p>
       <w:pPr>
         <w:pStyle w:val="Bibliography"/>
@@ -20753,8 +20580,8 @@
         <w:t xml:space="preserve">.”</w:t>
       </w:r>
     </w:p>
-    <w:bookmarkEnd w:id="305"/>
-    <w:bookmarkStart w:id="306" w:name="ref-SRWC_RCD2003"/>
+    <w:bookmarkEnd w:id="299"/>
+    <w:bookmarkStart w:id="300" w:name="ref-SRWC_RCD2003"/>
     <w:p>
       <w:pPr>
         <w:pStyle w:val="Bibliography"/>
@@ -20781,8 +20608,8 @@
         <w:t xml:space="preserve">January. Etna, CA.</w:t>
       </w:r>
     </w:p>
-    <w:bookmarkEnd w:id="306"/>
-    <w:bookmarkStart w:id="307" w:name="ref-SRWC2005"/>
+    <w:bookmarkEnd w:id="300"/>
+    <w:bookmarkStart w:id="301" w:name="ref-SRWC2005"/>
     <w:p>
       <w:pPr>
         <w:pStyle w:val="Bibliography"/>
@@ -20811,7 +20638,7 @@
       <w:r>
         <w:t xml:space="preserve"> </w:t>
       </w:r>
-      <w:hyperlink r:id="rId255">
+      <w:hyperlink r:id="rId249">
         <w:r>
           <w:rPr>
             <w:rStyle w:val="Hyperlink"/>
@@ -20823,8 +20650,8 @@
         <w:t xml:space="preserve">.</w:t>
       </w:r>
     </w:p>
-    <w:bookmarkEnd w:id="307"/>
-    <w:bookmarkStart w:id="309" w:name="ref-Stewart-Koster2011"/>
+    <w:bookmarkEnd w:id="301"/>
+    <w:bookmarkStart w:id="303" w:name="ref-Stewart-Koster2011"/>
     <w:p>
       <w:pPr>
         <w:pStyle w:val="Bibliography"/>
@@ -20863,7 +20690,7 @@
       <w:r>
         <w:t xml:space="preserve"> </w:t>
       </w:r>
-      <w:hyperlink r:id="rId308">
+      <w:hyperlink r:id="rId302">
         <w:r>
           <w:rPr>
             <w:rStyle w:val="Hyperlink"/>
@@ -20875,8 +20702,8 @@
         <w:t xml:space="preserve">.</w:t>
       </w:r>
     </w:p>
-    <w:bookmarkEnd w:id="309"/>
-    <w:bookmarkStart w:id="311" w:name="ref-SuperiorCourtofSiskiyouCounty1980"/>
+    <w:bookmarkEnd w:id="303"/>
+    <w:bookmarkStart w:id="305" w:name="ref-SuperiorCourtofSiskiyouCounty1980"/>
     <w:p>
       <w:pPr>
         <w:pStyle w:val="Bibliography"/>
@@ -20902,7 +20729,7 @@
       <w:r>
         <w:t xml:space="preserve"> </w:t>
       </w:r>
-      <w:hyperlink r:id="rId310">
+      <w:hyperlink r:id="rId304">
         <w:r>
           <w:rPr>
             <w:rStyle w:val="Hyperlink"/>
@@ -20914,8 +20741,8 @@
         <w:t xml:space="preserve">.</w:t>
       </w:r>
     </w:p>
-    <w:bookmarkEnd w:id="311"/>
-    <w:bookmarkStart w:id="312" w:name="ref-Tarlock1993"/>
+    <w:bookmarkEnd w:id="305"/>
+    <w:bookmarkStart w:id="306" w:name="ref-Tarlock1993"/>
     <w:p>
       <w:pPr>
         <w:pStyle w:val="Bibliography"/>
@@ -20952,8 +20779,8 @@
         <w:t xml:space="preserve">60 (2): 555–613.</w:t>
       </w:r>
     </w:p>
-    <w:bookmarkEnd w:id="312"/>
-    <w:bookmarkStart w:id="314" w:name="ref-Tesfaye2017"/>
+    <w:bookmarkEnd w:id="306"/>
+    <w:bookmarkStart w:id="308" w:name="ref-Tesfaye2017"/>
     <w:p>
       <w:pPr>
         <w:pStyle w:val="Bibliography"/>
@@ -20992,7 +20819,7 @@
       <w:r>
         <w:t xml:space="preserve"> </w:t>
       </w:r>
-      <w:hyperlink r:id="rId313">
+      <w:hyperlink r:id="rId307">
         <w:r>
           <w:rPr>
             <w:rStyle w:val="Hyperlink"/>
@@ -21004,8 +20831,8 @@
         <w:t xml:space="preserve">.</w:t>
       </w:r>
     </w:p>
-    <w:bookmarkEnd w:id="314"/>
-    <w:bookmarkStart w:id="316" w:name="ref-Tolley2019"/>
+    <w:bookmarkEnd w:id="308"/>
+    <w:bookmarkStart w:id="310" w:name="ref-Tolley2019"/>
     <w:p>
       <w:pPr>
         <w:pStyle w:val="Bibliography"/>
@@ -21044,7 +20871,7 @@
       <w:r>
         <w:t xml:space="preserve"> </w:t>
       </w:r>
-      <w:hyperlink r:id="rId315">
+      <w:hyperlink r:id="rId309">
         <w:r>
           <w:rPr>
             <w:rStyle w:val="Hyperlink"/>
@@ -21056,8 +20883,8 @@
         <w:t xml:space="preserve">.</w:t>
       </w:r>
     </w:p>
-    <w:bookmarkEnd w:id="316"/>
-    <w:bookmarkStart w:id="318" w:name="ref-USCensus2021"/>
+    <w:bookmarkEnd w:id="310"/>
+    <w:bookmarkStart w:id="312" w:name="ref-USCensus2021"/>
     <w:p>
       <w:pPr>
         <w:pStyle w:val="Bibliography"/>
@@ -21080,7 +20907,7 @@
       <w:r>
         <w:t xml:space="preserve"> </w:t>
       </w:r>
-      <w:hyperlink r:id="rId317">
+      <w:hyperlink r:id="rId311">
         <w:r>
           <w:rPr>
             <w:rStyle w:val="Hyperlink"/>
@@ -21092,8 +20919,8 @@
         <w:t xml:space="preserve">.</w:t>
       </w:r>
     </w:p>
-    <w:bookmarkEnd w:id="318"/>
-    <w:bookmarkStart w:id="320" w:name="ref-VanKirk2008a"/>
+    <w:bookmarkEnd w:id="312"/>
+    <w:bookmarkStart w:id="314" w:name="ref-VanKirk2008a"/>
     <w:p>
       <w:pPr>
         <w:pStyle w:val="Bibliography"/>
@@ -21132,7 +20959,7 @@
       <w:r>
         <w:t xml:space="preserve"> </w:t>
       </w:r>
-      <w:hyperlink r:id="rId319">
+      <w:hyperlink r:id="rId313">
         <w:r>
           <w:rPr>
             <w:rStyle w:val="Hyperlink"/>
@@ -21144,8 +20971,8 @@
         <w:t xml:space="preserve">.</w:t>
       </w:r>
     </w:p>
-    <w:bookmarkEnd w:id="320"/>
-    <w:bookmarkStart w:id="322" w:name="ref-Wainwright2013"/>
+    <w:bookmarkEnd w:id="314"/>
+    <w:bookmarkStart w:id="316" w:name="ref-Wainwright2013"/>
     <w:p>
       <w:pPr>
         <w:pStyle w:val="Bibliography"/>
@@ -21174,7 +21001,7 @@
       <w:r>
         <w:t xml:space="preserve"> </w:t>
       </w:r>
-      <w:hyperlink r:id="rId321">
+      <w:hyperlink r:id="rId315">
         <w:r>
           <w:rPr>
             <w:rStyle w:val="Hyperlink"/>
@@ -21186,8 +21013,8 @@
         <w:t xml:space="preserve">.</w:t>
       </w:r>
     </w:p>
-    <w:bookmarkEnd w:id="322"/>
-    <w:bookmarkStart w:id="324" w:name="ref-Webb2018"/>
+    <w:bookmarkEnd w:id="316"/>
+    <w:bookmarkStart w:id="318" w:name="ref-Webb2018"/>
     <w:p>
       <w:pPr>
         <w:pStyle w:val="Bibliography"/>
@@ -21226,7 +21053,7 @@
       <w:r>
         <w:t xml:space="preserve"> </w:t>
       </w:r>
-      <w:hyperlink r:id="rId323">
+      <w:hyperlink r:id="rId317">
         <w:r>
           <w:rPr>
             <w:rStyle w:val="Hyperlink"/>
@@ -21238,8 +21065,8 @@
         <w:t xml:space="preserve">.</w:t>
       </w:r>
     </w:p>
-    <w:bookmarkEnd w:id="324"/>
-    <w:bookmarkStart w:id="326" w:name="ref-Welch2021"/>
+    <w:bookmarkEnd w:id="318"/>
+    <w:bookmarkStart w:id="320" w:name="ref-Welch2021"/>
     <w:p>
       <w:pPr>
         <w:pStyle w:val="Bibliography"/>
@@ -21278,7 +21105,7 @@
       <w:r>
         <w:t xml:space="preserve"> </w:t>
       </w:r>
-      <w:hyperlink r:id="rId325">
+      <w:hyperlink r:id="rId319">
         <w:r>
           <w:rPr>
             <w:rStyle w:val="Hyperlink"/>
@@ -21290,8 +21117,8 @@
         <w:t xml:space="preserve">.</w:t>
       </w:r>
     </w:p>
-    <w:bookmarkEnd w:id="326"/>
-    <w:bookmarkStart w:id="328" w:name="ref-Wheeler2018"/>
+    <w:bookmarkEnd w:id="320"/>
+    <w:bookmarkStart w:id="322" w:name="ref-Wheeler2018"/>
     <w:p>
       <w:pPr>
         <w:pStyle w:val="Bibliography"/>
@@ -21330,7 +21157,7 @@
       <w:r>
         <w:t xml:space="preserve"> </w:t>
       </w:r>
-      <w:hyperlink r:id="rId327">
+      <w:hyperlink r:id="rId321">
         <w:r>
           <w:rPr>
             <w:rStyle w:val="Hyperlink"/>
@@ -21342,8 +21169,8 @@
         <w:t xml:space="preserve">.</w:t>
       </w:r>
     </w:p>
-    <w:bookmarkEnd w:id="328"/>
-    <w:bookmarkStart w:id="330" w:name="ref-White2018"/>
+    <w:bookmarkEnd w:id="322"/>
+    <w:bookmarkStart w:id="324" w:name="ref-White2018"/>
     <w:p>
       <w:pPr>
         <w:pStyle w:val="Bibliography"/>
@@ -21382,7 +21209,7 @@
       <w:r>
         <w:t xml:space="preserve"> </w:t>
       </w:r>
-      <w:hyperlink r:id="rId329">
+      <w:hyperlink r:id="rId323">
         <w:r>
           <w:rPr>
             <w:rStyle w:val="Hyperlink"/>
@@ -21394,8 +21221,8 @@
         <w:t xml:space="preserve">.</w:t>
       </w:r>
     </w:p>
-    <w:bookmarkEnd w:id="330"/>
-    <w:bookmarkStart w:id="332" w:name="ref-Williams2006"/>
+    <w:bookmarkEnd w:id="324"/>
+    <w:bookmarkStart w:id="326" w:name="ref-Williams2006"/>
     <w:p>
       <w:pPr>
         <w:pStyle w:val="Bibliography"/>
@@ -21424,7 +21251,7 @@
       <w:r>
         <w:t xml:space="preserve"> </w:t>
       </w:r>
-      <w:hyperlink r:id="rId331">
+      <w:hyperlink r:id="rId325">
         <w:r>
           <w:rPr>
             <w:rStyle w:val="Hyperlink"/>
@@ -21436,8 +21263,8 @@
         <w:t xml:space="preserve">.</w:t>
       </w:r>
     </w:p>
-    <w:bookmarkEnd w:id="332"/>
-    <w:bookmarkStart w:id="334" w:name="ref-Williams2008"/>
+    <w:bookmarkEnd w:id="326"/>
+    <w:bookmarkStart w:id="328" w:name="ref-Williams2008"/>
     <w:p>
       <w:pPr>
         <w:pStyle w:val="Bibliography"/>
@@ -21466,7 +21293,7 @@
       <w:r>
         <w:t xml:space="preserve"> </w:t>
       </w:r>
-      <w:hyperlink r:id="rId333">
+      <w:hyperlink r:id="rId327">
         <w:r>
           <w:rPr>
             <w:rStyle w:val="Hyperlink"/>
@@ -21478,8 +21305,8 @@
         <w:t xml:space="preserve">.</w:t>
       </w:r>
     </w:p>
-    <w:bookmarkEnd w:id="334"/>
-    <w:bookmarkStart w:id="336" w:name="ref-Worrall2014"/>
+    <w:bookmarkEnd w:id="328"/>
+    <w:bookmarkStart w:id="330" w:name="ref-Worrall2014"/>
     <w:p>
       <w:pPr>
         <w:pStyle w:val="Bibliography"/>
@@ -21518,7 +21345,7 @@
       <w:r>
         <w:t xml:space="preserve"> </w:t>
       </w:r>
-      <w:hyperlink r:id="rId335">
+      <w:hyperlink r:id="rId329">
         <w:r>
           <w:rPr>
             <w:rStyle w:val="Hyperlink"/>
@@ -21530,8 +21357,8 @@
         <w:t xml:space="preserve">.</w:t>
       </w:r>
     </w:p>
-    <w:bookmarkEnd w:id="336"/>
-    <w:bookmarkStart w:id="338" w:name="ref-Yao2021"/>
+    <w:bookmarkEnd w:id="330"/>
+    <w:bookmarkStart w:id="332" w:name="ref-Yao2021"/>
     <w:p>
       <w:pPr>
         <w:pStyle w:val="Bibliography"/>
@@ -21570,7 +21397,7 @@
       <w:r>
         <w:t xml:space="preserve"> </w:t>
       </w:r>
-      <w:hyperlink r:id="rId337">
+      <w:hyperlink r:id="rId331">
         <w:r>
           <w:rPr>
             <w:rStyle w:val="Hyperlink"/>
@@ -21582,8 +21409,8 @@
         <w:t xml:space="preserve">.</w:t>
       </w:r>
     </w:p>
-    <w:bookmarkEnd w:id="338"/>
-    <w:bookmarkStart w:id="340" w:name="ref-Yarnell2020"/>
+    <w:bookmarkEnd w:id="332"/>
+    <w:bookmarkStart w:id="334" w:name="ref-Yarnell2020"/>
     <w:p>
       <w:pPr>
         <w:pStyle w:val="Bibliography"/>
@@ -21622,7 +21449,7 @@
       <w:r>
         <w:t xml:space="preserve"> </w:t>
       </w:r>
-      <w:hyperlink r:id="rId339">
+      <w:hyperlink r:id="rId333">
         <w:r>
           <w:rPr>
             <w:rStyle w:val="Hyperlink"/>
@@ -21634,8 +21461,8 @@
         <w:t xml:space="preserve">.</w:t>
       </w:r>
     </w:p>
-    <w:bookmarkEnd w:id="340"/>
-    <w:bookmarkStart w:id="342" w:name="ref-Yokel2018"/>
+    <w:bookmarkEnd w:id="334"/>
+    <w:bookmarkStart w:id="336" w:name="ref-Yokel2018"/>
     <w:p>
       <w:pPr>
         <w:pStyle w:val="Bibliography"/>
@@ -21658,7 +21485,7 @@
       <w:r>
         <w:t xml:space="preserve"> </w:t>
       </w:r>
-      <w:hyperlink r:id="rId341">
+      <w:hyperlink r:id="rId335">
         <w:r>
           <w:rPr>
             <w:rStyle w:val="Hyperlink"/>
@@ -21670,10 +21497,10 @@
         <w:t xml:space="preserve">.</w:t>
       </w:r>
     </w:p>
-    <w:bookmarkEnd w:id="342"/>
-    <w:bookmarkEnd w:id="343"/>
-    <w:bookmarkEnd w:id="344"/>
-    <w:bookmarkEnd w:id="345"/>
+    <w:bookmarkEnd w:id="336"/>
+    <w:bookmarkEnd w:id="337"/>
+    <w:bookmarkEnd w:id="338"/>
+    <w:bookmarkEnd w:id="339"/>
     <w:sectPr/>
   </w:body>
 </w:document>

</xml_diff>

<commit_message>
progress on writing up lasso methods
</commit_message>
<xml_diff>
--- a/Kouba_2024_Fish_hydrometrics_MS.docx
+++ b/Kouba_2024_Fish_hydrometrics_MS.docx
@@ -8408,7 +8408,7 @@
     </w:p>
     <w:bookmarkEnd w:id="61"/>
     <w:bookmarkEnd w:id="62"/>
-    <w:bookmarkStart w:id="93" w:name="results"/>
+    <w:bookmarkStart w:id="94" w:name="results"/>
     <w:p>
       <w:pPr>
         <w:pStyle w:val="Heading1"/>
@@ -9550,7 +9550,7 @@
     </w:p>
     <w:bookmarkEnd w:id="73"/>
     <w:bookmarkEnd w:id="74"/>
-    <w:bookmarkStart w:id="82" w:name="lasso-regression"/>
+    <w:bookmarkStart w:id="83" w:name="lasso-regression"/>
     <w:p>
       <w:pPr>
         <w:pStyle w:val="Heading2"/>
@@ -9698,6 +9698,18 @@
     </w:p>
     <w:p>
       <w:pPr>
+        <w:numPr>
+          <w:ilvl w:val="0"/>
+          <w:numId w:val="1011"/>
+        </w:numPr>
+        <w:pStyle w:val="Compact"/>
+      </w:pPr>
+      <w:r>
+        <w:t xml:space="preserve">Discuss</w:t>
+      </w:r>
+    </w:p>
+    <w:p>
+      <w:pPr>
         <w:pStyle w:val="TableCaption"/>
       </w:pPr>
       <w:r>
@@ -9707,7 +9719,7 @@
         <w:t xml:space="preserve"> </w:t>
       </w:r>
       <w:r>
-        <w:t xml:space="preserve">Predictors informing the lasso regression at decreasing lambda values (also referred to as a shrinkage penalty). Lambda values are the point at which a non-0 coefficient appears for the designated predictor.</w:t>
+        <w:t xml:space="preserve">Predictors informing the lasso regression for percent coho smolt survivalat decreasing lambda values (also referred to as a shrinkage penalty). Lambda values represent the point at which a non-0 coefficient appears for the designated predictor.</w:t>
       </w:r>
     </w:p>
     <w:tbl xmlns:w="http://schemas.openxmlformats.org/wordprocessingml/2006/main" xmlns:r="http://schemas.openxmlformats.org/officeDocument/2006/relationships" xmlns:w14="http://schemas.microsoft.com/office/word/2010/wordml" xmlns:wp="http://schemas.openxmlformats.org/drawingml/2006/wordprocessingDrawing" xmlns:a="http://schemas.openxmlformats.org/drawingml/2006/main" xmlns:pic="http://schemas.openxmlformats.org/drawingml/2006/picture">
@@ -11707,7 +11719,7 @@
         <w:t xml:space="preserve"> </w:t>
       </w:r>
       <w:r>
-        <w:t xml:space="preserve">Predictors informing the lasso regression at decreasing lambda values (also referred to as a shrinkage penalty). Lambda values are the point at which a non-0 coefficient appears for the designated predictor.</w:t>
+        <w:t xml:space="preserve">Predictors informing the lasso regression for Chinook jpaat decreasing lambda values (also referred to as a shrinkage penalty). Lambda values represent the point at which a non-0 coefficient appears for the designated predictor.</w:t>
       </w:r>
     </w:p>
     <w:tbl xmlns:w="http://schemas.openxmlformats.org/wordprocessingml/2006/main" xmlns:r="http://schemas.openxmlformats.org/officeDocument/2006/relationships" xmlns:w14="http://schemas.microsoft.com/office/word/2010/wordml" xmlns:wp="http://schemas.openxmlformats.org/drawingml/2006/wordprocessingDrawing" xmlns:a="http://schemas.openxmlformats.org/drawingml/2006/main" xmlns:pic="http://schemas.openxmlformats.org/drawingml/2006/picture">
@@ -14355,8 +14367,51 @@
       </w:tr>
     </w:tbl>
     <w:bookmarkEnd w:id="81"/>
+    <w:bookmarkStart w:id="82" w:name="X213731da5ebbacab22e794672de1ac944dd3392"/>
+    <w:p>
+      <w:pPr>
+        <w:pStyle w:val="Heading3"/>
+      </w:pPr>
+      <w:r>
+        <w:rPr>
+          <w:rStyle w:val="SectionNumber"/>
+        </w:rPr>
+        <w:t xml:space="preserve">4.3.2</w:t>
+      </w:r>
+      <w:r>
+        <w:tab/>
+      </w:r>
+      <w:r>
+        <w:t xml:space="preserve">Variation explained at different lambda values</w:t>
+      </w:r>
+    </w:p>
+    <w:p>
+      <w:pPr>
+        <w:numPr>
+          <w:ilvl w:val="0"/>
+          <w:numId w:val="1012"/>
+        </w:numPr>
+        <w:pStyle w:val="Compact"/>
+      </w:pPr>
+      <w:r>
+        <w:t xml:space="preserve">coho - more variation explained with fewer coefficients</w:t>
+      </w:r>
+    </w:p>
+    <w:p>
+      <w:pPr>
+        <w:numPr>
+          <w:ilvl w:val="0"/>
+          <w:numId w:val="1012"/>
+        </w:numPr>
+        <w:pStyle w:val="Compact"/>
+      </w:pPr>
+      <w:r>
+        <w:t xml:space="preserve">possible interp: in this watershed, Chinook outcomes are less sensitive to flow (or less limited by flow) than coho outcomes</w:t>
+      </w:r>
+    </w:p>
     <w:bookmarkEnd w:id="82"/>
-    <w:bookmarkStart w:id="92" w:name="hydrologic-benefit-function"/>
+    <w:bookmarkEnd w:id="83"/>
+    <w:bookmarkStart w:id="93" w:name="hydrologic-benefit-function"/>
     <w:p>
       <w:pPr>
         <w:pStyle w:val="Heading2"/>
@@ -14374,7 +14429,7 @@
         <w:t xml:space="preserve">Hydrologic Benefit Function</w:t>
       </w:r>
     </w:p>
-    <w:bookmarkStart w:id="83" w:name="X63b9add7216461afc23f6690150dd5be34f90af"/>
+    <w:bookmarkStart w:id="84" w:name="X63b9add7216461afc23f6690150dd5be34f90af"/>
     <w:p>
       <w:pPr>
         <w:pStyle w:val="Heading3"/>
@@ -14397,19 +14452,19 @@
         <w:pStyle w:val="FirstParagraph"/>
       </w:pPr>
       <w:r>
-        <w:t xml:space="preserve">Coho lambda: 3.5</w:t>
-      </w:r>
-      <w:r>
-        <w:t xml:space="preserve"> </w:t>
-      </w:r>
-      <w:r>
-        <w:t xml:space="preserve">Coho RMSE: 7.4278071</w:t>
-      </w:r>
-      <w:r>
-        <w:t xml:space="preserve"> </w:t>
-      </w:r>
-      <w:r>
-        <w:t xml:space="preserve">Coho relative RMSE: 0.8020235</w:t>
+        <w:t xml:space="preserve">Coho lambda: 5.3</w:t>
+      </w:r>
+      <w:r>
+        <w:t xml:space="preserve"> </w:t>
+      </w:r>
+      <w:r>
+        <w:t xml:space="preserve">Coho RMSE: 10.2464266</w:t>
+      </w:r>
+      <w:r>
+        <w:t xml:space="preserve"> </w:t>
+      </w:r>
+      <w:r>
+        <w:t xml:space="preserve">Coho relative RMSE: 1.1063662</w:t>
       </w:r>
     </w:p>
     <w:p>
@@ -14417,23 +14472,23 @@
         <w:pStyle w:val="BodyText"/>
       </w:pPr>
       <w:r>
-        <w:t xml:space="preserve">Chinook lambda: 21</w:t>
-      </w:r>
-      <w:r>
-        <w:t xml:space="preserve"> </w:t>
-      </w:r>
-      <w:r>
-        <w:t xml:space="preserve">Chinook RMSE: 80.1564097</w:t>
-      </w:r>
-      <w:r>
-        <w:t xml:space="preserve"> </w:t>
-      </w:r>
-      <w:r>
-        <w:t xml:space="preserve">Chinook relative RMSE: 0.6061958</w:t>
-      </w:r>
-    </w:p>
-    <w:bookmarkEnd w:id="83"/>
-    <w:bookmarkStart w:id="90" w:name="Xb93654a19f263e3fab1f6c524eff053919a9335"/>
+        <w:t xml:space="preserve">Chinook lambda: 40</w:t>
+      </w:r>
+      <w:r>
+        <w:t xml:space="preserve"> </w:t>
+      </w:r>
+      <w:r>
+        <w:t xml:space="preserve">Chinook RMSE: 111.6210501</w:t>
+      </w:r>
+      <w:r>
+        <w:t xml:space="preserve"> </w:t>
+      </w:r>
+      <w:r>
+        <w:t xml:space="preserve">Chinook relative RMSE: 0.8441523</w:t>
+      </w:r>
+    </w:p>
+    <w:bookmarkEnd w:id="84"/>
+    <w:bookmarkStart w:id="91" w:name="Xb93654a19f263e3fab1f6c524eff053919a9335"/>
     <w:p>
       <w:pPr>
         <w:pStyle w:val="Heading3"/>
@@ -14535,18 +14590,18 @@
           <wp:inline>
             <wp:extent cx="5334000" cy="6096000"/>
             <wp:effectExtent b="0" l="0" r="0" t="0"/>
-            <wp:docPr descr="Figure 11: Annual observed and predicted values of coho smolt produced per female spawner (coho spf). Predicted coho spf quantities are shown as Hydrologic Benefit (HB) function values. The coho spf values are plotted in the water year spanning each cohort’s Brood and Rearing Year. Negative prediction values (considered physically impossible) are flagged but are retained to visually demonstrate the uncertainty in the exercise of predicting fish outcomes from hydrologic metrics alone, based on a small sample size." title="" id="85" name="Picture"/>
+            <wp:docPr descr="Figure 11: Annual observed and predicted values of coho smolt produced per female spawner (coho spf). Predicted coho spf quantities are shown as Hydrologic Benefit (HB) function values. The coho spf values are plotted in the water year spanning each cohort’s Brood and Rearing Year. Negative prediction values (considered physically impossible) are flagged but are retained to visually demonstrate the uncertainty in the exercise of predicting fish outcomes from hydrologic metrics alone, based on a small sample size." title="" id="86" name="Picture"/>
             <a:graphic>
               <a:graphicData uri="http://schemas.openxmlformats.org/drawingml/2006/picture">
                 <pic:pic>
                   <pic:nvPicPr>
-                    <pic:cNvPr descr="Graphics%20and%20Supplements/Figure%2010.png" id="86" name="Picture"/>
+                    <pic:cNvPr descr="Graphics%20and%20Supplements/Figure%2010.png" id="87" name="Picture"/>
                     <pic:cNvPicPr>
                       <a:picLocks noChangeArrowheads="1" noChangeAspect="1"/>
                     </pic:cNvPicPr>
                   </pic:nvPicPr>
                   <pic:blipFill>
-                    <a:blip r:embed="rId84"/>
+                    <a:blip r:embed="rId85"/>
                     <a:stretch>
                       <a:fillRect/>
                     </a:stretch>
@@ -14590,18 +14645,18 @@
           <wp:inline>
             <wp:extent cx="5334000" cy="6096000"/>
             <wp:effectExtent b="0" l="0" r="0" t="0"/>
-            <wp:docPr descr="Figure 12: Contributions to annual Hydrologic Benefit values (coho spf-equivalent). A positive value (i.e., one associated with a water year’s Wet Season Baseflow Duration) indicates that a longer wet season baseflow duration contributes a positive value to the predicted number of coho spf produced in that cohort. A negative value (e.g., one associated with a water year’s Fall Reconnection Day at 10 cfs) indicates that a later reconnection date contributes a negative value to the predicted number of coho spf produced in that cohort." title="" id="88" name="Picture"/>
+            <wp:docPr descr="Figure 12: Contributions to annual Hydrologic Benefit values (coho spf-equivalent). A positive value (i.e., one associated with a water year’s Wet Season Baseflow Duration) indicates that a longer wet season baseflow duration contributes a positive value to the predicted number of coho spf produced in that cohort. A negative value (e.g., one associated with a water year’s Fall Reconnection Day at 10 cfs) indicates that a later reconnection date contributes a negative value to the predicted number of coho spf produced in that cohort." title="" id="89" name="Picture"/>
             <a:graphic>
               <a:graphicData uri="http://schemas.openxmlformats.org/drawingml/2006/picture">
                 <pic:pic>
                   <pic:nvPicPr>
-                    <pic:cNvPr descr="Graphics%20and%20Supplements/Figure%2011.png" id="89" name="Picture"/>
+                    <pic:cNvPr descr="Graphics%20and%20Supplements/Figure%2011.png" id="90" name="Picture"/>
                     <pic:cNvPicPr>
                       <a:picLocks noChangeArrowheads="1" noChangeAspect="1"/>
                     </pic:cNvPicPr>
                   </pic:nvPicPr>
                   <pic:blipFill>
-                    <a:blip r:embed="rId87"/>
+                    <a:blip r:embed="rId88"/>
                     <a:stretch>
                       <a:fillRect/>
                     </a:stretch>
@@ -14636,8 +14691,8 @@
         <w:t xml:space="preserve">Figure 12: Contributions to annual Hydrologic Benefit values (coho spf-equivalent). A positive value (i.e., one associated with a water year’s Wet Season Baseflow Duration) indicates that a longer wet season baseflow duration contributes a positive value to the predicted number of coho spf produced in that cohort. A negative value (e.g., one associated with a water year’s Fall Reconnection Day at 10 cfs) indicates that a later reconnection date contributes a negative value to the predicted number of coho spf produced in that cohort.</w:t>
       </w:r>
     </w:p>
-    <w:bookmarkEnd w:id="90"/>
-    <w:bookmarkStart w:id="91" w:name="X47683ace934ce23e483b771e9cbdb6913140c98"/>
+    <w:bookmarkEnd w:id="91"/>
+    <w:bookmarkStart w:id="92" w:name="X47683ace934ce23e483b771e9cbdb6913140c98"/>
     <w:p>
       <w:pPr>
         <w:pStyle w:val="Heading3"/>
@@ -14698,10 +14753,10 @@
         <w:t xml:space="preserve">coho spf value of 0 changes the coefficient (or conceptual weight) of the predictor BY_recon_10 from -1.15 to -0.88 (a difference of 24%). Replacing it with higher numbers produces less and less negative coefficient values. Specifically, a 1-coho spf increase in the missing value makes the coefficient less negative by 0.007 coho spf per day of 10-cfs reconnection delay, such that if it is replaced with the maximum observed coho spf value (101.8), the coefficient is calculated as -0.09 coho spf/day. The other three coefficients are not as sensitive to the new value, ranging from -0.17 – -0.19, -0.20 – -0.18, and 0.12 – 0.13 for BY_recon_100, RY_Wet_Tim, and RY_Wet_BFL_Dur, respectively, when the missing value is replaced by a range from 0 to 101.8.</w:t>
       </w:r>
     </w:p>
-    <w:bookmarkEnd w:id="91"/>
     <w:bookmarkEnd w:id="92"/>
     <w:bookmarkEnd w:id="93"/>
-    <w:bookmarkStart w:id="100" w:name="discussion"/>
+    <w:bookmarkEnd w:id="94"/>
+    <w:bookmarkStart w:id="101" w:name="discussion"/>
     <w:p>
       <w:pPr>
         <w:pStyle w:val="Heading1"/>
@@ -14719,7 +14774,7 @@
         <w:t xml:space="preserve">Discussion</w:t>
       </w:r>
     </w:p>
-    <w:bookmarkStart w:id="94" w:name="Xb37462c10a7afe0d06daf6f627e1a683f6dc93e"/>
+    <w:bookmarkStart w:id="95" w:name="Xb37462c10a7afe0d06daf6f627e1a683f6dc93e"/>
     <w:p>
       <w:pPr>
         <w:pStyle w:val="Heading2"/>
@@ -14789,8 +14844,8 @@
         <w:t xml:space="preserve">, because the hydro-ecological dataset is relatively long. This temporal structure, covering a wide range of water year types, makes it possible to test the hypothesis that a measurable relationship exists between hydrologic signal and ecologic response, even within an otherwise more complex relationship involving many non-hydrologic factors.</w:t>
       </w:r>
     </w:p>
-    <w:bookmarkEnd w:id="94"/>
-    <w:bookmarkStart w:id="95" w:name="critical-flow-thresholds"/>
+    <w:bookmarkEnd w:id="95"/>
+    <w:bookmarkStart w:id="96" w:name="critical-flow-thresholds"/>
     <w:p>
       <w:pPr>
         <w:pStyle w:val="Heading2"/>
@@ -14872,8 +14927,8 @@
         <w:t xml:space="preserve">Additional fish population monitoring in future water years will be instrumental in better constraining the nuances of these hydro-ecological relationships and the conditions in which hydrology can be used to predict outcomes for anadromous fish.</w:t>
       </w:r>
     </w:p>
-    <w:bookmarkEnd w:id="95"/>
-    <w:bookmarkStart w:id="96" w:name="Xbae7963f1e081de401f3b32cebc859e439bc149"/>
+    <w:bookmarkEnd w:id="96"/>
+    <w:bookmarkStart w:id="97" w:name="Xbae7963f1e081de401f3b32cebc859e439bc149"/>
     <w:p>
       <w:pPr>
         <w:pStyle w:val="Heading2"/>
@@ -14903,7 +14958,7 @@
       <w:pPr>
         <w:numPr>
           <w:ilvl w:val="0"/>
-          <w:numId w:val="1011"/>
+          <w:numId w:val="1013"/>
         </w:numPr>
         <w:pStyle w:val="Compact"/>
       </w:pPr>
@@ -14915,7 +14970,7 @@
       <w:pPr>
         <w:numPr>
           <w:ilvl w:val="0"/>
-          <w:numId w:val="1011"/>
+          <w:numId w:val="1013"/>
         </w:numPr>
         <w:pStyle w:val="Compact"/>
       </w:pPr>
@@ -14927,7 +14982,7 @@
       <w:pPr>
         <w:numPr>
           <w:ilvl w:val="0"/>
-          <w:numId w:val="1011"/>
+          <w:numId w:val="1013"/>
         </w:numPr>
         <w:pStyle w:val="Compact"/>
       </w:pPr>
@@ -14943,8 +14998,8 @@
         <w:t xml:space="preserve">Regardless of the ultimate cause(s), this difference in predictability underscores the fact that the prediction exercise undertaken in this study can only be performed successfully for some species and some regions.</w:t>
       </w:r>
     </w:p>
-    <w:bookmarkEnd w:id="96"/>
-    <w:bookmarkStart w:id="97" w:name="X22899a7bc665f95f7d1ce82e1c981266ee41a0c"/>
+    <w:bookmarkEnd w:id="97"/>
+    <w:bookmarkStart w:id="98" w:name="X22899a7bc665f95f7d1ce82e1c981266ee41a0c"/>
     <w:p>
       <w:pPr>
         <w:pStyle w:val="Heading2"/>
@@ -15051,8 +15106,8 @@
         <w:t xml:space="preserve">Additionally, the sensitivity exercise indicated that even one additional data point can alter the ensemble coefficient, or weight, of the most important predictor (Brood Year reconnection timing, 10 cfs) by at least 24%; thus it is reasonable to assume that if more data is collected in the future, the HB function coefficients and possibly even the set of best hydrologic predictors may shift. Nevertheless, the limited data available can be used to draw some preliminary conclusions regarding bio-hydrologic relationships in the Scott River watershed.</w:t>
       </w:r>
     </w:p>
-    <w:bookmarkEnd w:id="97"/>
-    <w:bookmarkStart w:id="98" w:name="metric-weights-and-importance"/>
+    <w:bookmarkEnd w:id="98"/>
+    <w:bookmarkStart w:id="99" w:name="metric-weights-and-importance"/>
     <w:p>
       <w:pPr>
         <w:pStyle w:val="Heading2"/>
@@ -15176,8 +15231,8 @@
         <w:t xml:space="preserve">It is also notable that the metrics with the highest predictive power are associated with negative values, or coho spf penalties. One possible interpretation is that hydrologic metrics can be useful for identifying unfavorable conditions for coho salmon, but are not sufficient to describe favorable conditions. The ecological theory that may explain this further is beyond the scope of this paper, but could be a focus of future studies.</w:t>
       </w:r>
     </w:p>
-    <w:bookmarkEnd w:id="98"/>
-    <w:bookmarkStart w:id="99" w:name="Xe7b831585be370552e5eda248af1ddb6912a940"/>
+    <w:bookmarkEnd w:id="99"/>
+    <w:bookmarkStart w:id="100" w:name="Xe7b831585be370552e5eda248af1ddb6912a940"/>
     <w:p>
       <w:pPr>
         <w:pStyle w:val="Heading2"/>
@@ -15225,7 +15280,7 @@
       <w:pPr>
         <w:numPr>
           <w:ilvl w:val="0"/>
-          <w:numId w:val="1012"/>
+          <w:numId w:val="1014"/>
         </w:numPr>
         <w:pStyle w:val="Compact"/>
       </w:pPr>
@@ -15237,7 +15292,7 @@
       <w:pPr>
         <w:numPr>
           <w:ilvl w:val="0"/>
-          <w:numId w:val="1012"/>
+          <w:numId w:val="1014"/>
         </w:numPr>
         <w:pStyle w:val="Compact"/>
       </w:pPr>
@@ -15249,7 +15304,7 @@
       <w:pPr>
         <w:numPr>
           <w:ilvl w:val="0"/>
-          <w:numId w:val="1012"/>
+          <w:numId w:val="1014"/>
         </w:numPr>
         <w:pStyle w:val="Compact"/>
       </w:pPr>
@@ -15261,7 +15316,7 @@
       <w:pPr>
         <w:numPr>
           <w:ilvl w:val="0"/>
-          <w:numId w:val="1012"/>
+          <w:numId w:val="1014"/>
         </w:numPr>
         <w:pStyle w:val="Compact"/>
       </w:pPr>
@@ -15273,7 +15328,7 @@
       <w:pPr>
         <w:numPr>
           <w:ilvl w:val="0"/>
-          <w:numId w:val="1012"/>
+          <w:numId w:val="1014"/>
         </w:numPr>
         <w:pStyle w:val="Compact"/>
       </w:pPr>
@@ -15285,7 +15340,7 @@
       <w:pPr>
         <w:numPr>
           <w:ilvl w:val="0"/>
-          <w:numId w:val="1012"/>
+          <w:numId w:val="1014"/>
         </w:numPr>
         <w:pStyle w:val="Compact"/>
       </w:pPr>
@@ -15297,7 +15352,7 @@
       <w:pPr>
         <w:numPr>
           <w:ilvl w:val="0"/>
-          <w:numId w:val="1012"/>
+          <w:numId w:val="1014"/>
         </w:numPr>
         <w:pStyle w:val="Compact"/>
       </w:pPr>
@@ -15309,7 +15364,7 @@
       <w:pPr>
         <w:numPr>
           <w:ilvl w:val="0"/>
-          <w:numId w:val="1012"/>
+          <w:numId w:val="1014"/>
         </w:numPr>
         <w:pStyle w:val="Compact"/>
       </w:pPr>
@@ -15350,9 +15405,9 @@
         <w:t xml:space="preserve">We expect pieces of this approach could be employed in other regional studies, though in systems with shorter or minimal ecological monitoring records, opportunities to find correlations between flow and biological metrics may be sample size-limited to an even greater degree than in this study. However, this study may show the value of even a dozen years of monitoring data in a range of water year types, and could provide motivation to continue investing in data collection and the monitoring of sensitive species.</w:t>
       </w:r>
     </w:p>
-    <w:bookmarkEnd w:id="99"/>
     <w:bookmarkEnd w:id="100"/>
-    <w:bookmarkStart w:id="101" w:name="conclusions"/>
+    <w:bookmarkEnd w:id="101"/>
+    <w:bookmarkStart w:id="102" w:name="conclusions"/>
     <w:p>
       <w:pPr>
         <w:pStyle w:val="Heading1"/>
@@ -15454,8 +15509,8 @@
         <w:br w:type="page"/>
       </w:r>
     </w:p>
-    <w:bookmarkEnd w:id="101"/>
-    <w:bookmarkStart w:id="341" w:name="scratch-work"/>
+    <w:bookmarkEnd w:id="102"/>
+    <w:bookmarkStart w:id="342" w:name="scratch-work"/>
     <w:p>
       <w:pPr>
         <w:pStyle w:val="Heading1"/>
@@ -15473,7 +15528,7 @@
         <w:t xml:space="preserve">scratch work</w:t>
       </w:r>
     </w:p>
-    <w:bookmarkStart w:id="102" w:name="linear-modeling"/>
+    <w:bookmarkStart w:id="103" w:name="linear-modeling"/>
     <w:p>
       <w:pPr>
         <w:pStyle w:val="Heading2"/>
@@ -15491,8 +15546,8 @@
         <w:t xml:space="preserve">linear modeling</w:t>
       </w:r>
     </w:p>
-    <w:bookmarkEnd w:id="102"/>
-    <w:bookmarkStart w:id="103" w:name="threshold-selection"/>
+    <w:bookmarkEnd w:id="103"/>
+    <w:bookmarkStart w:id="104" w:name="threshold-selection"/>
     <w:p>
       <w:pPr>
         <w:pStyle w:val="Heading2"/>
@@ -15510,8 +15565,8 @@
         <w:t xml:space="preserve">threshold selection</w:t>
       </w:r>
     </w:p>
-    <w:bookmarkEnd w:id="103"/>
-    <w:bookmarkStart w:id="104" w:name="best-lm-summary"/>
+    <w:bookmarkEnd w:id="104"/>
+    <w:bookmarkStart w:id="105" w:name="best-lm-summary"/>
     <w:p>
       <w:pPr>
         <w:pStyle w:val="Heading2"/>
@@ -15529,8 +15584,8 @@
         <w:t xml:space="preserve">best LM summary</w:t>
       </w:r>
     </w:p>
-    <w:bookmarkEnd w:id="104"/>
-    <w:bookmarkStart w:id="105" w:name="loocv-scribbling"/>
+    <w:bookmarkEnd w:id="105"/>
+    <w:bookmarkStart w:id="106" w:name="loocv-scribbling"/>
     <w:p>
       <w:pPr>
         <w:pStyle w:val="Heading2"/>
@@ -15548,8 +15603,8 @@
         <w:t xml:space="preserve">loocv scribbling</w:t>
       </w:r>
     </w:p>
-    <w:bookmarkEnd w:id="105"/>
-    <w:bookmarkStart w:id="340" w:name="hb-formula"/>
+    <w:bookmarkEnd w:id="106"/>
+    <w:bookmarkStart w:id="341" w:name="hb-formula"/>
     <w:p>
       <w:pPr>
         <w:pStyle w:val="Heading2"/>
@@ -15567,8 +15622,8 @@
         <w:t xml:space="preserve">HB formula</w:t>
       </w:r>
     </w:p>
-    <w:bookmarkStart w:id="339" w:name="refs"/>
-    <w:bookmarkStart w:id="107" w:name="ref-AceroTriana2021"/>
+    <w:bookmarkStart w:id="340" w:name="refs"/>
+    <w:bookmarkStart w:id="108" w:name="ref-AceroTriana2021"/>
     <w:p>
       <w:pPr>
         <w:pStyle w:val="Bibliography"/>
@@ -15607,7 +15662,7 @@
       <w:r>
         <w:t xml:space="preserve"> </w:t>
       </w:r>
-      <w:hyperlink r:id="rId106">
+      <w:hyperlink r:id="rId107">
         <w:r>
           <w:rPr>
             <w:rStyle w:val="Hyperlink"/>
@@ -15619,8 +15674,8 @@
         <w:t xml:space="preserve">.</w:t>
       </w:r>
     </w:p>
-    <w:bookmarkEnd w:id="107"/>
-    <w:bookmarkStart w:id="109" w:name="ref-Acreman2014"/>
+    <w:bookmarkEnd w:id="108"/>
+    <w:bookmarkStart w:id="110" w:name="ref-Acreman2014"/>
     <w:p>
       <w:pPr>
         <w:pStyle w:val="Bibliography"/>
@@ -15659,7 +15714,7 @@
       <w:r>
         <w:t xml:space="preserve"> </w:t>
       </w:r>
-      <w:hyperlink r:id="rId108">
+      <w:hyperlink r:id="rId109">
         <w:r>
           <w:rPr>
             <w:rStyle w:val="Hyperlink"/>
@@ -15671,8 +15726,8 @@
         <w:t xml:space="preserve">.</w:t>
       </w:r>
     </w:p>
-    <w:bookmarkEnd w:id="109"/>
-    <w:bookmarkStart w:id="110" w:name="ref-NMFS2005"/>
+    <w:bookmarkEnd w:id="110"/>
+    <w:bookmarkStart w:id="111" w:name="ref-NMFS2005"/>
     <w:p>
       <w:pPr>
         <w:pStyle w:val="Bibliography"/>
@@ -15699,8 +15754,8 @@
         <w:t xml:space="preserve">June. Santa Cruz, CA: NOAA National Marine Fisheries Service (NMFS).</w:t>
       </w:r>
     </w:p>
-    <w:bookmarkEnd w:id="110"/>
-    <w:bookmarkStart w:id="112" w:name="ref-AlomiaHerrera2017"/>
+    <w:bookmarkEnd w:id="111"/>
+    <w:bookmarkStart w:id="113" w:name="ref-AlomiaHerrera2017"/>
     <w:p>
       <w:pPr>
         <w:pStyle w:val="Bibliography"/>
@@ -15745,7 +15800,7 @@
       <w:r>
         <w:t xml:space="preserve"> </w:t>
       </w:r>
-      <w:hyperlink r:id="rId111">
+      <w:hyperlink r:id="rId112">
         <w:r>
           <w:rPr>
             <w:rStyle w:val="Hyperlink"/>
@@ -15757,8 +15812,8 @@
         <w:t xml:space="preserve">.</w:t>
       </w:r>
     </w:p>
-    <w:bookmarkEnd w:id="112"/>
-    <w:bookmarkStart w:id="114" w:name="ref-Anderson2006"/>
+    <w:bookmarkEnd w:id="113"/>
+    <w:bookmarkStart w:id="115" w:name="ref-Anderson2006"/>
     <w:p>
       <w:pPr>
         <w:pStyle w:val="Bibliography"/>
@@ -15797,7 +15852,7 @@
       <w:r>
         <w:t xml:space="preserve"> </w:t>
       </w:r>
-      <w:hyperlink r:id="rId113">
+      <w:hyperlink r:id="rId114">
         <w:r>
           <w:rPr>
             <w:rStyle w:val="Hyperlink"/>
@@ -15809,8 +15864,8 @@
         <w:t xml:space="preserve">.</w:t>
       </w:r>
     </w:p>
-    <w:bookmarkEnd w:id="114"/>
-    <w:bookmarkStart w:id="116" w:name="ref-Arthington2014"/>
+    <w:bookmarkEnd w:id="115"/>
+    <w:bookmarkStart w:id="117" w:name="ref-Arthington2014"/>
     <w:p>
       <w:pPr>
         <w:pStyle w:val="Bibliography"/>
@@ -15849,7 +15904,7 @@
       <w:r>
         <w:t xml:space="preserve"> </w:t>
       </w:r>
-      <w:hyperlink r:id="rId115">
+      <w:hyperlink r:id="rId116">
         <w:r>
           <w:rPr>
             <w:rStyle w:val="Hyperlink"/>
@@ -15861,8 +15916,8 @@
         <w:t xml:space="preserve">.</w:t>
       </w:r>
     </w:p>
-    <w:bookmarkEnd w:id="116"/>
-    <w:bookmarkStart w:id="118" w:name="ref-Ayllon2014"/>
+    <w:bookmarkEnd w:id="117"/>
+    <w:bookmarkStart w:id="119" w:name="ref-Ayllon2014"/>
     <w:p>
       <w:pPr>
         <w:pStyle w:val="Bibliography"/>
@@ -15901,7 +15956,7 @@
       <w:r>
         <w:t xml:space="preserve"> </w:t>
       </w:r>
-      <w:hyperlink r:id="rId117">
+      <w:hyperlink r:id="rId118">
         <w:r>
           <w:rPr>
             <w:rStyle w:val="Hyperlink"/>
@@ -15913,8 +15968,8 @@
         <w:t xml:space="preserve">.</w:t>
       </w:r>
     </w:p>
-    <w:bookmarkEnd w:id="118"/>
-    <w:bookmarkStart w:id="120" w:name="ref-BjornnReiser1991"/>
+    <w:bookmarkEnd w:id="119"/>
+    <w:bookmarkStart w:id="121" w:name="ref-BjornnReiser1991"/>
     <w:p>
       <w:pPr>
         <w:pStyle w:val="Bibliography"/>
@@ -15956,7 +16011,7 @@
       <w:r>
         <w:t xml:space="preserve"> </w:t>
       </w:r>
-      <w:hyperlink r:id="rId119">
+      <w:hyperlink r:id="rId120">
         <w:r>
           <w:rPr>
             <w:rStyle w:val="Hyperlink"/>
@@ -15968,8 +16023,8 @@
         <w:t xml:space="preserve">.</w:t>
       </w:r>
     </w:p>
-    <w:bookmarkEnd w:id="120"/>
-    <w:bookmarkStart w:id="122" w:name="ref-Booth2014"/>
+    <w:bookmarkEnd w:id="121"/>
+    <w:bookmarkStart w:id="123" w:name="ref-Booth2014"/>
     <w:p>
       <w:pPr>
         <w:pStyle w:val="Bibliography"/>
@@ -16008,7 +16063,7 @@
       <w:r>
         <w:t xml:space="preserve"> </w:t>
       </w:r>
-      <w:hyperlink r:id="rId121">
+      <w:hyperlink r:id="rId122">
         <w:r>
           <w:rPr>
             <w:rStyle w:val="Hyperlink"/>
@@ -16020,8 +16075,8 @@
         <w:t xml:space="preserve">.</w:t>
       </w:r>
     </w:p>
-    <w:bookmarkEnd w:id="122"/>
-    <w:bookmarkStart w:id="124" w:name="ref-Bourret2016"/>
+    <w:bookmarkEnd w:id="123"/>
+    <w:bookmarkStart w:id="125" w:name="ref-Bourret2016"/>
     <w:p>
       <w:pPr>
         <w:pStyle w:val="Bibliography"/>
@@ -16060,7 +16115,7 @@
       <w:r>
         <w:t xml:space="preserve"> </w:t>
       </w:r>
-      <w:hyperlink r:id="rId123">
+      <w:hyperlink r:id="rId124">
         <w:r>
           <w:rPr>
             <w:rStyle w:val="Hyperlink"/>
@@ -16072,8 +16127,8 @@
         <w:t xml:space="preserve">.</w:t>
       </w:r>
     </w:p>
-    <w:bookmarkEnd w:id="124"/>
-    <w:bookmarkStart w:id="126" w:name="ref-Bower2022"/>
+    <w:bookmarkEnd w:id="125"/>
+    <w:bookmarkStart w:id="127" w:name="ref-Bower2022"/>
     <w:p>
       <w:pPr>
         <w:pStyle w:val="Bibliography"/>
@@ -16112,7 +16167,7 @@
       <w:r>
         <w:t xml:space="preserve"> </w:t>
       </w:r>
-      <w:hyperlink r:id="rId125">
+      <w:hyperlink r:id="rId126">
         <w:r>
           <w:rPr>
             <w:rStyle w:val="Hyperlink"/>
@@ -16124,8 +16179,8 @@
         <w:t xml:space="preserve">.</w:t>
       </w:r>
     </w:p>
-    <w:bookmarkEnd w:id="126"/>
-    <w:bookmarkStart w:id="128" w:name="ref-Bradford2016"/>
+    <w:bookmarkEnd w:id="127"/>
+    <w:bookmarkStart w:id="129" w:name="ref-Bradford2016"/>
     <w:p>
       <w:pPr>
         <w:pStyle w:val="Bibliography"/>
@@ -16164,7 +16219,7 @@
       <w:r>
         <w:t xml:space="preserve"> </w:t>
       </w:r>
-      <w:hyperlink r:id="rId127">
+      <w:hyperlink r:id="rId128">
         <w:r>
           <w:rPr>
             <w:rStyle w:val="Hyperlink"/>
@@ -16176,8 +16231,8 @@
         <w:t xml:space="preserve">.</w:t>
       </w:r>
     </w:p>
-    <w:bookmarkEnd w:id="128"/>
-    <w:bookmarkStart w:id="130" w:name="ref-Bradley2017"/>
+    <w:bookmarkEnd w:id="129"/>
+    <w:bookmarkStart w:id="131" w:name="ref-Bradley2017"/>
     <w:p>
       <w:pPr>
         <w:pStyle w:val="Bibliography"/>
@@ -16216,7 +16271,7 @@
       <w:r>
         <w:t xml:space="preserve"> </w:t>
       </w:r>
-      <w:hyperlink r:id="rId129">
+      <w:hyperlink r:id="rId130">
         <w:r>
           <w:rPr>
             <w:rStyle w:val="Hyperlink"/>
@@ -16228,8 +16283,8 @@
         <w:t xml:space="preserve">.</w:t>
       </w:r>
     </w:p>
-    <w:bookmarkEnd w:id="130"/>
-    <w:bookmarkStart w:id="132" w:name="ref-Brand2011"/>
+    <w:bookmarkEnd w:id="131"/>
+    <w:bookmarkStart w:id="133" w:name="ref-Brand2011"/>
     <w:p>
       <w:pPr>
         <w:pStyle w:val="Bibliography"/>
@@ -16268,7 +16323,7 @@
       <w:r>
         <w:t xml:space="preserve"> </w:t>
       </w:r>
-      <w:hyperlink r:id="rId131">
+      <w:hyperlink r:id="rId132">
         <w:r>
           <w:rPr>
             <w:rStyle w:val="Hyperlink"/>
@@ -16280,8 +16335,8 @@
         <w:t xml:space="preserve">.</w:t>
       </w:r>
     </w:p>
-    <w:bookmarkEnd w:id="132"/>
-    <w:bookmarkStart w:id="134" w:name="ref-Brown1994"/>
+    <w:bookmarkEnd w:id="133"/>
+    <w:bookmarkStart w:id="135" w:name="ref-Brown1994"/>
     <w:p>
       <w:pPr>
         <w:pStyle w:val="Bibliography"/>
@@ -16320,7 +16375,7 @@
       <w:r>
         <w:t xml:space="preserve"> </w:t>
       </w:r>
-      <w:hyperlink r:id="rId133">
+      <w:hyperlink r:id="rId134">
         <w:r>
           <w:rPr>
             <w:rStyle w:val="Hyperlink"/>
@@ -16332,8 +16387,8 @@
         <w:t xml:space="preserve">.</w:t>
       </w:r>
     </w:p>
-    <w:bookmarkEnd w:id="134"/>
-    <w:bookmarkStart w:id="135" w:name="ref-Brummer2016"/>
+    <w:bookmarkEnd w:id="135"/>
+    <w:bookmarkStart w:id="136" w:name="ref-Brummer2016"/>
     <w:p>
       <w:pPr>
         <w:pStyle w:val="Bibliography"/>
@@ -16372,7 +16427,7 @@
       <w:r>
         <w:t xml:space="preserve"> </w:t>
       </w:r>
-      <w:hyperlink r:id="rId115">
+      <w:hyperlink r:id="rId116">
         <w:r>
           <w:rPr>
             <w:rStyle w:val="Hyperlink"/>
@@ -16384,8 +16439,8 @@
         <w:t xml:space="preserve">.</w:t>
       </w:r>
     </w:p>
-    <w:bookmarkEnd w:id="135"/>
-    <w:bookmarkStart w:id="137" w:name="ref-Bunn2002a"/>
+    <w:bookmarkEnd w:id="136"/>
+    <w:bookmarkStart w:id="138" w:name="ref-Bunn2002a"/>
     <w:p>
       <w:pPr>
         <w:pStyle w:val="Bibliography"/>
@@ -16424,7 +16479,7 @@
       <w:r>
         <w:t xml:space="preserve"> </w:t>
       </w:r>
-      <w:hyperlink r:id="rId136">
+      <w:hyperlink r:id="rId137">
         <w:r>
           <w:rPr>
             <w:rStyle w:val="Hyperlink"/>
@@ -16436,8 +16491,8 @@
         <w:t xml:space="preserve">.</w:t>
       </w:r>
     </w:p>
-    <w:bookmarkEnd w:id="137"/>
-    <w:bookmarkStart w:id="138" w:name="ref-Bustard1975"/>
+    <w:bookmarkEnd w:id="138"/>
+    <w:bookmarkStart w:id="139" w:name="ref-Bustard1975"/>
     <w:p>
       <w:pPr>
         <w:pStyle w:val="Bibliography"/>
@@ -16474,8 +16529,8 @@
         <w:t xml:space="preserve">32: 667–80.</w:t>
       </w:r>
     </w:p>
-    <w:bookmarkEnd w:id="138"/>
-    <w:bookmarkStart w:id="140" w:name="ref-CDFW2015a"/>
+    <w:bookmarkEnd w:id="139"/>
+    <w:bookmarkStart w:id="141" w:name="ref-CDFW2015a"/>
     <w:p>
       <w:pPr>
         <w:pStyle w:val="Bibliography"/>
@@ -16504,7 +16559,7 @@
       <w:r>
         <w:t xml:space="preserve"> </w:t>
       </w:r>
-      <w:hyperlink r:id="rId139">
+      <w:hyperlink r:id="rId140">
         <w:r>
           <w:rPr>
             <w:rStyle w:val="Hyperlink"/>
@@ -16516,8 +16571,8 @@
         <w:t xml:space="preserve">.</w:t>
       </w:r>
     </w:p>
-    <w:bookmarkEnd w:id="140"/>
-    <w:bookmarkStart w:id="142" w:name="ref-CDFW2015b"/>
+    <w:bookmarkEnd w:id="141"/>
+    <w:bookmarkStart w:id="143" w:name="ref-CDFW2015b"/>
     <w:p>
       <w:pPr>
         <w:pStyle w:val="Bibliography"/>
@@ -16546,7 +16601,7 @@
       <w:r>
         <w:t xml:space="preserve"> </w:t>
       </w:r>
-      <w:hyperlink r:id="rId141">
+      <w:hyperlink r:id="rId142">
         <w:r>
           <w:rPr>
             <w:rStyle w:val="Hyperlink"/>
@@ -16558,8 +16613,8 @@
         <w:t xml:space="preserve">.</w:t>
       </w:r>
     </w:p>
-    <w:bookmarkEnd w:id="142"/>
-    <w:bookmarkStart w:id="144" w:name="ref-CDFW2017"/>
+    <w:bookmarkEnd w:id="143"/>
+    <w:bookmarkStart w:id="145" w:name="ref-CDFW2017"/>
     <w:p>
       <w:pPr>
         <w:pStyle w:val="Bibliography"/>
@@ -16588,7 +16643,7 @@
       <w:r>
         <w:t xml:space="preserve"> </w:t>
       </w:r>
-      <w:hyperlink r:id="rId143">
+      <w:hyperlink r:id="rId144">
         <w:r>
           <w:rPr>
             <w:rStyle w:val="Hyperlink"/>
@@ -16600,8 +16655,8 @@
         <w:t xml:space="preserve">.</w:t>
       </w:r>
     </w:p>
-    <w:bookmarkEnd w:id="144"/>
-    <w:bookmarkStart w:id="145" w:name="ref-NCRWQCB2006b"/>
+    <w:bookmarkEnd w:id="145"/>
+    <w:bookmarkStart w:id="146" w:name="ref-NCRWQCB2006b"/>
     <w:p>
       <w:pPr>
         <w:pStyle w:val="Bibliography"/>
@@ -16628,8 +16683,8 @@
         <w:t xml:space="preserve">1123.</w:t>
       </w:r>
     </w:p>
-    <w:bookmarkEnd w:id="145"/>
-    <w:bookmarkStart w:id="147" w:name="ref-SWRCB2022"/>
+    <w:bookmarkEnd w:id="146"/>
+    <w:bookmarkStart w:id="148" w:name="ref-SWRCB2022"/>
     <w:p>
       <w:pPr>
         <w:pStyle w:val="Bibliography"/>
@@ -16658,7 +16713,7 @@
       <w:r>
         <w:t xml:space="preserve"> </w:t>
       </w:r>
-      <w:hyperlink r:id="rId146">
+      <w:hyperlink r:id="rId147">
         <w:r>
           <w:rPr>
             <w:rStyle w:val="Hyperlink"/>
@@ -16670,8 +16725,8 @@
         <w:t xml:space="preserve">.</w:t>
       </w:r>
     </w:p>
-    <w:bookmarkEnd w:id="147"/>
-    <w:bookmarkStart w:id="149" w:name="ref-Cartwright2017"/>
+    <w:bookmarkEnd w:id="148"/>
+    <w:bookmarkStart w:id="150" w:name="ref-Cartwright2017"/>
     <w:p>
       <w:pPr>
         <w:pStyle w:val="Bibliography"/>
@@ -16710,7 +16765,7 @@
       <w:r>
         <w:t xml:space="preserve"> </w:t>
       </w:r>
-      <w:hyperlink r:id="rId148">
+      <w:hyperlink r:id="rId149">
         <w:r>
           <w:rPr>
             <w:rStyle w:val="Hyperlink"/>
@@ -16722,8 +16777,8 @@
         <w:t xml:space="preserve">.</w:t>
       </w:r>
     </w:p>
-    <w:bookmarkEnd w:id="149"/>
-    <w:bookmarkStart w:id="151" w:name="ref-Catford2014"/>
+    <w:bookmarkEnd w:id="150"/>
+    <w:bookmarkStart w:id="152" w:name="ref-Catford2014"/>
     <w:p>
       <w:pPr>
         <w:pStyle w:val="Bibliography"/>
@@ -16762,7 +16817,7 @@
       <w:r>
         <w:t xml:space="preserve"> </w:t>
       </w:r>
-      <w:hyperlink r:id="rId150">
+      <w:hyperlink r:id="rId151">
         <w:r>
           <w:rPr>
             <w:rStyle w:val="Hyperlink"/>
@@ -16774,8 +16829,8 @@
         <w:t xml:space="preserve">.</w:t>
       </w:r>
     </w:p>
-    <w:bookmarkEnd w:id="151"/>
-    <w:bookmarkStart w:id="152" w:name="ref-CDFW2021b"/>
+    <w:bookmarkEnd w:id="152"/>
+    <w:bookmarkStart w:id="153" w:name="ref-CDFW2021b"/>
     <w:p>
       <w:pPr>
         <w:pStyle w:val="Bibliography"/>
@@ -16802,8 +16857,8 @@
         <w:t xml:space="preserve">California Department of Fish; Wildlife (CDFW).</w:t>
       </w:r>
     </w:p>
-    <w:bookmarkEnd w:id="152"/>
-    <w:bookmarkStart w:id="153" w:name="ref-Chowdhury2007"/>
+    <w:bookmarkEnd w:id="153"/>
+    <w:bookmarkStart w:id="154" w:name="ref-Chowdhury2007"/>
     <w:p>
       <w:pPr>
         <w:pStyle w:val="Bibliography"/>
@@ -16843,8 +16898,8 @@
         <w:t xml:space="preserve">, 2896–2902. Christchurch, NZ.</w:t>
       </w:r>
     </w:p>
-    <w:bookmarkEnd w:id="153"/>
-    <w:bookmarkStart w:id="155" w:name="ref-Crossin2004"/>
+    <w:bookmarkEnd w:id="154"/>
+    <w:bookmarkStart w:id="156" w:name="ref-Crossin2004"/>
     <w:p>
       <w:pPr>
         <w:pStyle w:val="Bibliography"/>
@@ -16883,7 +16938,7 @@
       <w:r>
         <w:t xml:space="preserve"> </w:t>
       </w:r>
-      <w:hyperlink r:id="rId154">
+      <w:hyperlink r:id="rId155">
         <w:r>
           <w:rPr>
             <w:rStyle w:val="Hyperlink"/>
@@ -16895,8 +16950,8 @@
         <w:t xml:space="preserve">.</w:t>
       </w:r>
     </w:p>
-    <w:bookmarkEnd w:id="155"/>
-    <w:bookmarkStart w:id="157" w:name="ref-Daneshvar2017"/>
+    <w:bookmarkEnd w:id="156"/>
+    <w:bookmarkStart w:id="158" w:name="ref-Daneshvar2017"/>
     <w:p>
       <w:pPr>
         <w:pStyle w:val="Bibliography"/>
@@ -16935,7 +16990,7 @@
       <w:r>
         <w:t xml:space="preserve"> </w:t>
       </w:r>
-      <w:hyperlink r:id="rId156">
+      <w:hyperlink r:id="rId157">
         <w:r>
           <w:rPr>
             <w:rStyle w:val="Hyperlink"/>
@@ -16947,8 +17002,8 @@
         <w:t xml:space="preserve">.</w:t>
       </w:r>
     </w:p>
-    <w:bookmarkEnd w:id="157"/>
-    <w:bookmarkStart w:id="159" w:name="ref-DeWeber2020"/>
+    <w:bookmarkEnd w:id="158"/>
+    <w:bookmarkStart w:id="160" w:name="ref-DeWeber2020"/>
     <w:p>
       <w:pPr>
         <w:pStyle w:val="Bibliography"/>
@@ -16987,7 +17042,7 @@
       <w:r>
         <w:t xml:space="preserve"> </w:t>
       </w:r>
-      <w:hyperlink r:id="rId158">
+      <w:hyperlink r:id="rId159">
         <w:r>
           <w:rPr>
             <w:rStyle w:val="Hyperlink"/>
@@ -16999,8 +17054,8 @@
         <w:t xml:space="preserve">.</w:t>
       </w:r>
     </w:p>
-    <w:bookmarkEnd w:id="159"/>
-    <w:bookmarkStart w:id="161" w:name="ref-Drake2000a"/>
+    <w:bookmarkEnd w:id="160"/>
+    <w:bookmarkStart w:id="162" w:name="ref-Drake2000a"/>
     <w:p>
       <w:pPr>
         <w:pStyle w:val="Bibliography"/>
@@ -17039,7 +17094,7 @@
       <w:r>
         <w:t xml:space="preserve"> </w:t>
       </w:r>
-      <w:hyperlink r:id="rId160">
+      <w:hyperlink r:id="rId161">
         <w:r>
           <w:rPr>
             <w:rStyle w:val="Hyperlink"/>
@@ -17051,8 +17106,8 @@
         <w:t xml:space="preserve">.</w:t>
       </w:r>
     </w:p>
-    <w:bookmarkEnd w:id="161"/>
-    <w:bookmarkStart w:id="163" w:name="ref-DWR2021"/>
+    <w:bookmarkEnd w:id="162"/>
+    <w:bookmarkStart w:id="164" w:name="ref-DWR2021"/>
     <w:p>
       <w:pPr>
         <w:pStyle w:val="Bibliography"/>
@@ -17087,7 +17142,7 @@
       <w:r>
         <w:t xml:space="preserve"> </w:t>
       </w:r>
-      <w:hyperlink r:id="rId162">
+      <w:hyperlink r:id="rId163">
         <w:r>
           <w:rPr>
             <w:rStyle w:val="Hyperlink"/>
@@ -17099,8 +17154,8 @@
         <w:t xml:space="preserve">.</w:t>
       </w:r>
     </w:p>
-    <w:bookmarkEnd w:id="163"/>
-    <w:bookmarkStart w:id="165" w:name="ref-Foglia2013a"/>
+    <w:bookmarkEnd w:id="164"/>
+    <w:bookmarkStart w:id="166" w:name="ref-Foglia2013a"/>
     <w:p>
       <w:pPr>
         <w:pStyle w:val="Bibliography"/>
@@ -17129,7 +17184,7 @@
       <w:r>
         <w:t xml:space="preserve"> </w:t>
       </w:r>
-      <w:hyperlink r:id="rId164">
+      <w:hyperlink r:id="rId165">
         <w:r>
           <w:rPr>
             <w:rStyle w:val="Hyperlink"/>
@@ -17141,8 +17196,8 @@
         <w:t xml:space="preserve">.</w:t>
       </w:r>
     </w:p>
-    <w:bookmarkEnd w:id="165"/>
-    <w:bookmarkStart w:id="167" w:name="ref-Friedman2010"/>
+    <w:bookmarkEnd w:id="166"/>
+    <w:bookmarkStart w:id="168" w:name="ref-Friedman2010"/>
     <w:p>
       <w:pPr>
         <w:pStyle w:val="Bibliography"/>
@@ -17181,7 +17236,7 @@
       <w:r>
         <w:t xml:space="preserve"> </w:t>
       </w:r>
-      <w:hyperlink r:id="rId166">
+      <w:hyperlink r:id="rId167">
         <w:r>
           <w:rPr>
             <w:rStyle w:val="Hyperlink"/>
@@ -17193,8 +17248,8 @@
         <w:t xml:space="preserve">.</w:t>
       </w:r>
     </w:p>
-    <w:bookmarkEnd w:id="167"/>
-    <w:bookmarkStart w:id="169" w:name="ref-Gao2020"/>
+    <w:bookmarkEnd w:id="168"/>
+    <w:bookmarkStart w:id="170" w:name="ref-Gao2020"/>
     <w:p>
       <w:pPr>
         <w:pStyle w:val="Bibliography"/>
@@ -17233,7 +17288,7 @@
       <w:r>
         <w:t xml:space="preserve"> </w:t>
       </w:r>
-      <w:hyperlink r:id="rId168">
+      <w:hyperlink r:id="rId169">
         <w:r>
           <w:rPr>
             <w:rStyle w:val="Hyperlink"/>
@@ -17245,8 +17300,8 @@
         <w:t xml:space="preserve">.</w:t>
       </w:r>
     </w:p>
-    <w:bookmarkEnd w:id="169"/>
-    <w:bookmarkStart w:id="171" w:name="ref-Graham2012"/>
+    <w:bookmarkEnd w:id="170"/>
+    <w:bookmarkStart w:id="172" w:name="ref-Graham2012"/>
     <w:p>
       <w:pPr>
         <w:pStyle w:val="Bibliography"/>
@@ -17269,7 +17324,7 @@
       <w:r>
         <w:t xml:space="preserve"> </w:t>
       </w:r>
-      <w:hyperlink r:id="rId170">
+      <w:hyperlink r:id="rId171">
         <w:r>
           <w:rPr>
             <w:rStyle w:val="Hyperlink"/>
@@ -17281,8 +17336,8 @@
         <w:t xml:space="preserve">.</w:t>
       </w:r>
     </w:p>
-    <w:bookmarkEnd w:id="171"/>
-    <w:bookmarkStart w:id="173" w:name="ref-Guareschi2014"/>
+    <w:bookmarkEnd w:id="172"/>
+    <w:bookmarkStart w:id="174" w:name="ref-Guareschi2014"/>
     <w:p>
       <w:pPr>
         <w:pStyle w:val="Bibliography"/>
@@ -17321,7 +17376,7 @@
       <w:r>
         <w:t xml:space="preserve"> </w:t>
       </w:r>
-      <w:hyperlink r:id="rId172">
+      <w:hyperlink r:id="rId173">
         <w:r>
           <w:rPr>
             <w:rStyle w:val="Hyperlink"/>
@@ -17333,8 +17388,8 @@
         <w:t xml:space="preserve">.</w:t>
       </w:r>
     </w:p>
-    <w:bookmarkEnd w:id="173"/>
-    <w:bookmarkStart w:id="175" w:name="ref-Guedes2020"/>
+    <w:bookmarkEnd w:id="174"/>
+    <w:bookmarkStart w:id="176" w:name="ref-Guedes2020"/>
     <w:p>
       <w:pPr>
         <w:pStyle w:val="Bibliography"/>
@@ -17373,7 +17428,7 @@
       <w:r>
         <w:t xml:space="preserve"> </w:t>
       </w:r>
-      <w:hyperlink r:id="rId174">
+      <w:hyperlink r:id="rId175">
         <w:r>
           <w:rPr>
             <w:rStyle w:val="Hyperlink"/>
@@ -17385,8 +17440,8 @@
         <w:t xml:space="preserve">.</w:t>
       </w:r>
     </w:p>
-    <w:bookmarkEnd w:id="175"/>
-    <w:bookmarkStart w:id="177" w:name="ref-Gwinn2016"/>
+    <w:bookmarkEnd w:id="176"/>
+    <w:bookmarkStart w:id="178" w:name="ref-Gwinn2016"/>
     <w:p>
       <w:pPr>
         <w:pStyle w:val="Bibliography"/>
@@ -17425,7 +17480,7 @@
       <w:r>
         <w:t xml:space="preserve"> </w:t>
       </w:r>
-      <w:hyperlink r:id="rId176">
+      <w:hyperlink r:id="rId177">
         <w:r>
           <w:rPr>
             <w:rStyle w:val="Hyperlink"/>
@@ -17437,8 +17492,8 @@
         <w:t xml:space="preserve">.</w:t>
       </w:r>
     </w:p>
-    <w:bookmarkEnd w:id="177"/>
-    <w:bookmarkStart w:id="179" w:name="ref-Hain2018"/>
+    <w:bookmarkEnd w:id="178"/>
+    <w:bookmarkStart w:id="180" w:name="ref-Hain2018"/>
     <w:p>
       <w:pPr>
         <w:pStyle w:val="Bibliography"/>
@@ -17477,7 +17532,7 @@
       <w:r>
         <w:t xml:space="preserve"> </w:t>
       </w:r>
-      <w:hyperlink r:id="rId178">
+      <w:hyperlink r:id="rId179">
         <w:r>
           <w:rPr>
             <w:rStyle w:val="Hyperlink"/>
@@ -17489,8 +17544,8 @@
         <w:t xml:space="preserve">.</w:t>
       </w:r>
     </w:p>
-    <w:bookmarkEnd w:id="179"/>
-    <w:bookmarkStart w:id="181" w:name="ref-Hale2023"/>
+    <w:bookmarkEnd w:id="180"/>
+    <w:bookmarkStart w:id="182" w:name="ref-Hale2023"/>
     <w:p>
       <w:pPr>
         <w:pStyle w:val="Bibliography"/>
@@ -17529,7 +17584,7 @@
       <w:r>
         <w:t xml:space="preserve"> </w:t>
       </w:r>
-      <w:hyperlink r:id="rId180">
+      <w:hyperlink r:id="rId181">
         <w:r>
           <w:rPr>
             <w:rStyle w:val="Hyperlink"/>
@@ -17541,8 +17596,8 @@
         <w:t xml:space="preserve">.</w:t>
       </w:r>
     </w:p>
-    <w:bookmarkEnd w:id="181"/>
-    <w:bookmarkStart w:id="183" w:name="ref-Han2015"/>
+    <w:bookmarkEnd w:id="182"/>
+    <w:bookmarkStart w:id="184" w:name="ref-Han2015"/>
     <w:p>
       <w:pPr>
         <w:pStyle w:val="Bibliography"/>
@@ -17581,7 +17636,7 @@
       <w:r>
         <w:t xml:space="preserve"> </w:t>
       </w:r>
-      <w:hyperlink r:id="rId182">
+      <w:hyperlink r:id="rId183">
         <w:r>
           <w:rPr>
             <w:rStyle w:val="Hyperlink"/>
@@ -17593,8 +17648,8 @@
         <w:t xml:space="preserve">.</w:t>
       </w:r>
     </w:p>
-    <w:bookmarkEnd w:id="183"/>
-    <w:bookmarkStart w:id="185" w:name="ref-Harter2008a"/>
+    <w:bookmarkEnd w:id="184"/>
+    <w:bookmarkStart w:id="186" w:name="ref-Harter2008a"/>
     <w:p>
       <w:pPr>
         <w:pStyle w:val="Bibliography"/>
@@ -17623,7 +17678,7 @@
       <w:r>
         <w:t xml:space="preserve"> </w:t>
       </w:r>
-      <w:hyperlink r:id="rId184">
+      <w:hyperlink r:id="rId185">
         <w:r>
           <w:rPr>
             <w:rStyle w:val="Hyperlink"/>
@@ -17635,8 +17690,8 @@
         <w:t xml:space="preserve">.</w:t>
       </w:r>
     </w:p>
-    <w:bookmarkEnd w:id="185"/>
-    <w:bookmarkStart w:id="186" w:name="ref-Healey1991"/>
+    <w:bookmarkEnd w:id="186"/>
+    <w:bookmarkStart w:id="187" w:name="ref-Healey1991"/>
     <w:p>
       <w:pPr>
         <w:pStyle w:val="Bibliography"/>
@@ -17676,8 +17731,8 @@
         <w:t xml:space="preserve">, edited by C. Groot and L. Margolis, 313–93. Vancouver: University of British Columbia Press.</w:t>
       </w:r>
     </w:p>
-    <w:bookmarkEnd w:id="186"/>
-    <w:bookmarkStart w:id="188" w:name="ref-Herbst2019"/>
+    <w:bookmarkEnd w:id="187"/>
+    <w:bookmarkStart w:id="189" w:name="ref-Herbst2019"/>
     <w:p>
       <w:pPr>
         <w:pStyle w:val="Bibliography"/>
@@ -17716,7 +17771,7 @@
       <w:r>
         <w:t xml:space="preserve"> </w:t>
       </w:r>
-      <w:hyperlink r:id="rId187">
+      <w:hyperlink r:id="rId188">
         <w:r>
           <w:rPr>
             <w:rStyle w:val="Hyperlink"/>
@@ -17728,8 +17783,8 @@
         <w:t xml:space="preserve">.</w:t>
       </w:r>
     </w:p>
-    <w:bookmarkEnd w:id="188"/>
-    <w:bookmarkStart w:id="189" w:name="ref-Hunt1999"/>
+    <w:bookmarkEnd w:id="189"/>
+    <w:bookmarkStart w:id="190" w:name="ref-Hunt1999"/>
     <w:p>
       <w:pPr>
         <w:pStyle w:val="Bibliography"/>
@@ -17766,8 +17821,8 @@
         <w:t xml:space="preserve">97 (October 1998): 717–21.</w:t>
       </w:r>
     </w:p>
-    <w:bookmarkEnd w:id="189"/>
-    <w:bookmarkStart w:id="191" w:name="ref-James2013"/>
+    <w:bookmarkEnd w:id="190"/>
+    <w:bookmarkStart w:id="192" w:name="ref-James2013"/>
     <w:p>
       <w:pPr>
         <w:pStyle w:val="Bibliography"/>
@@ -17791,7 +17846,7 @@
       <w:r>
         <w:t xml:space="preserve"> </w:t>
       </w:r>
-      <w:hyperlink r:id="rId190">
+      <w:hyperlink r:id="rId191">
         <w:r>
           <w:rPr>
             <w:rStyle w:val="Hyperlink"/>
@@ -17803,8 +17858,8 @@
         <w:t xml:space="preserve">.</w:t>
       </w:r>
     </w:p>
-    <w:bookmarkEnd w:id="191"/>
-    <w:bookmarkStart w:id="193" w:name="ref-Kevic2018"/>
+    <w:bookmarkEnd w:id="192"/>
+    <w:bookmarkStart w:id="194" w:name="ref-Kevic2018"/>
     <w:p>
       <w:pPr>
         <w:pStyle w:val="Bibliography"/>
@@ -17843,7 +17898,7 @@
       <w:r>
         <w:t xml:space="preserve"> </w:t>
       </w:r>
-      <w:hyperlink r:id="rId192">
+      <w:hyperlink r:id="rId193">
         <w:r>
           <w:rPr>
             <w:rStyle w:val="Hyperlink"/>
@@ -17855,8 +17910,8 @@
         <w:t xml:space="preserve">.</w:t>
       </w:r>
     </w:p>
-    <w:bookmarkEnd w:id="193"/>
-    <w:bookmarkStart w:id="195" w:name="ref-Knechtle2012"/>
+    <w:bookmarkEnd w:id="194"/>
+    <w:bookmarkStart w:id="196" w:name="ref-Knechtle2012"/>
     <w:p>
       <w:pPr>
         <w:pStyle w:val="Bibliography"/>
@@ -17885,7 +17940,7 @@
       <w:r>
         <w:t xml:space="preserve"> </w:t>
       </w:r>
-      <w:hyperlink r:id="rId194">
+      <w:hyperlink r:id="rId195">
         <w:r>
           <w:rPr>
             <w:rStyle w:val="Hyperlink"/>
@@ -17897,8 +17952,8 @@
         <w:t xml:space="preserve">.</w:t>
       </w:r>
     </w:p>
-    <w:bookmarkEnd w:id="195"/>
-    <w:bookmarkStart w:id="196" w:name="ref-CDFW2020"/>
+    <w:bookmarkEnd w:id="196"/>
+    <w:bookmarkStart w:id="197" w:name="ref-CDFW2020"/>
     <w:p>
       <w:pPr>
         <w:pStyle w:val="Bibliography"/>
@@ -17925,8 +17980,8 @@
         <w:t xml:space="preserve">530. Yreka, CA: California Department of Fish; Wildlife (CDFW).</w:t>
       </w:r>
     </w:p>
-    <w:bookmarkEnd w:id="196"/>
-    <w:bookmarkStart w:id="197" w:name="ref-CDFW2021a"/>
+    <w:bookmarkEnd w:id="197"/>
+    <w:bookmarkStart w:id="198" w:name="ref-CDFW2021a"/>
     <w:p>
       <w:pPr>
         <w:pStyle w:val="Bibliography"/>
@@ -17953,8 +18008,8 @@
         <w:t xml:space="preserve">Yreka, CA: California Department of Fish; Wildlife (CDFW).</w:t>
       </w:r>
     </w:p>
-    <w:bookmarkEnd w:id="197"/>
-    <w:bookmarkStart w:id="198" w:name="ref-CDFW2023a"/>
+    <w:bookmarkEnd w:id="198"/>
+    <w:bookmarkStart w:id="199" w:name="ref-CDFW2023a"/>
     <w:p>
       <w:pPr>
         <w:pStyle w:val="Bibliography"/>
@@ -17981,8 +18036,8 @@
         <w:t xml:space="preserve">Yreka, CA: CDFW.</w:t>
       </w:r>
     </w:p>
-    <w:bookmarkEnd w:id="198"/>
-    <w:bookmarkStart w:id="200" w:name="ref-Knight2014"/>
+    <w:bookmarkEnd w:id="199"/>
+    <w:bookmarkStart w:id="201" w:name="ref-Knight2014"/>
     <w:p>
       <w:pPr>
         <w:pStyle w:val="Bibliography"/>
@@ -18021,7 +18076,7 @@
       <w:r>
         <w:t xml:space="preserve"> </w:t>
       </w:r>
-      <w:hyperlink r:id="rId199">
+      <w:hyperlink r:id="rId200">
         <w:r>
           <w:rPr>
             <w:rStyle w:val="Hyperlink"/>
@@ -18033,8 +18088,8 @@
         <w:t xml:space="preserve">.</w:t>
       </w:r>
     </w:p>
-    <w:bookmarkEnd w:id="200"/>
-    <w:bookmarkStart w:id="202" w:name="ref-Konrad2011"/>
+    <w:bookmarkEnd w:id="201"/>
+    <w:bookmarkStart w:id="203" w:name="ref-Konrad2011"/>
     <w:p>
       <w:pPr>
         <w:pStyle w:val="Bibliography"/>
@@ -18073,7 +18128,7 @@
       <w:r>
         <w:t xml:space="preserve"> </w:t>
       </w:r>
-      <w:hyperlink r:id="rId201">
+      <w:hyperlink r:id="rId202">
         <w:r>
           <w:rPr>
             <w:rStyle w:val="Hyperlink"/>
@@ -18085,8 +18140,8 @@
         <w:t xml:space="preserve">.</w:t>
       </w:r>
     </w:p>
-    <w:bookmarkEnd w:id="202"/>
-    <w:bookmarkStart w:id="204" w:name="ref-Lamouroux2015"/>
+    <w:bookmarkEnd w:id="203"/>
+    <w:bookmarkStart w:id="205" w:name="ref-Lamouroux2015"/>
     <w:p>
       <w:pPr>
         <w:pStyle w:val="Bibliography"/>
@@ -18131,7 +18186,7 @@
       <w:r>
         <w:t xml:space="preserve"> </w:t>
       </w:r>
-      <w:hyperlink r:id="rId203">
+      <w:hyperlink r:id="rId204">
         <w:r>
           <w:rPr>
             <w:rStyle w:val="Hyperlink"/>
@@ -18143,8 +18198,8 @@
         <w:t xml:space="preserve">.</w:t>
       </w:r>
     </w:p>
-    <w:bookmarkEnd w:id="204"/>
-    <w:bookmarkStart w:id="205" w:name="ref-LancasterDownes2014"/>
+    <w:bookmarkEnd w:id="205"/>
+    <w:bookmarkStart w:id="206" w:name="ref-LancasterDownes2014"/>
     <w:p>
       <w:pPr>
         <w:pStyle w:val="Bibliography"/>
@@ -18183,7 +18238,7 @@
       <w:r>
         <w:t xml:space="preserve"> </w:t>
       </w:r>
-      <w:hyperlink r:id="rId115">
+      <w:hyperlink r:id="rId116">
         <w:r>
           <w:rPr>
             <w:rStyle w:val="Hyperlink"/>
@@ -18195,8 +18250,8 @@
         <w:t xml:space="preserve">.</w:t>
       </w:r>
     </w:p>
-    <w:bookmarkEnd w:id="205"/>
-    <w:bookmarkStart w:id="207" w:name="ref-Larsen2021"/>
+    <w:bookmarkEnd w:id="206"/>
+    <w:bookmarkStart w:id="208" w:name="ref-Larsen2021"/>
     <w:p>
       <w:pPr>
         <w:pStyle w:val="Bibliography"/>
@@ -18235,7 +18290,7 @@
       <w:r>
         <w:t xml:space="preserve"> </w:t>
       </w:r>
-      <w:hyperlink r:id="rId206">
+      <w:hyperlink r:id="rId207">
         <w:r>
           <w:rPr>
             <w:rStyle w:val="Hyperlink"/>
@@ -18247,8 +18302,8 @@
         <w:t xml:space="preserve">.</w:t>
       </w:r>
     </w:p>
-    <w:bookmarkEnd w:id="207"/>
-    <w:bookmarkStart w:id="209" w:name="ref-Lueders2023"/>
+    <w:bookmarkEnd w:id="208"/>
+    <w:bookmarkStart w:id="210" w:name="ref-Lueders2023"/>
     <w:p>
       <w:pPr>
         <w:pStyle w:val="Bibliography"/>
@@ -18287,7 +18342,7 @@
       <w:r>
         <w:t xml:space="preserve"> </w:t>
       </w:r>
-      <w:hyperlink r:id="rId208">
+      <w:hyperlink r:id="rId209">
         <w:r>
           <w:rPr>
             <w:rStyle w:val="Hyperlink"/>
@@ -18299,8 +18354,8 @@
         <w:t xml:space="preserve">.</w:t>
       </w:r>
     </w:p>
-    <w:bookmarkEnd w:id="209"/>
-    <w:bookmarkStart w:id="211" w:name="ref-Mack1958"/>
+    <w:bookmarkEnd w:id="210"/>
+    <w:bookmarkStart w:id="212" w:name="ref-Mack1958"/>
     <w:p>
       <w:pPr>
         <w:pStyle w:val="Bibliography"/>
@@ -18326,7 +18381,7 @@
       <w:r>
         <w:t xml:space="preserve"> </w:t>
       </w:r>
-      <w:hyperlink r:id="rId210">
+      <w:hyperlink r:id="rId211">
         <w:r>
           <w:rPr>
             <w:rStyle w:val="Hyperlink"/>
@@ -18338,8 +18393,8 @@
         <w:t xml:space="preserve">.</w:t>
       </w:r>
     </w:p>
-    <w:bookmarkEnd w:id="211"/>
-    <w:bookmarkStart w:id="212" w:name="ref-Massie2020"/>
+    <w:bookmarkEnd w:id="212"/>
+    <w:bookmarkStart w:id="213" w:name="ref-Massie2020"/>
     <w:p>
       <w:pPr>
         <w:pStyle w:val="Bibliography"/>
@@ -18366,8 +18421,8 @@
         <w:t xml:space="preserve">Yreka, CA: California Department of Fish; Wildlife.</w:t>
       </w:r>
     </w:p>
-    <w:bookmarkEnd w:id="212"/>
-    <w:bookmarkStart w:id="213" w:name="ref-Maurer2003"/>
+    <w:bookmarkEnd w:id="213"/>
+    <w:bookmarkStart w:id="214" w:name="ref-Maurer2003"/>
     <w:p>
       <w:pPr>
         <w:pStyle w:val="Bibliography"/>
@@ -18394,8 +18449,8 @@
         <w:t xml:space="preserve">Etna, CA: Siskiyou RCD.</w:t>
       </w:r>
     </w:p>
-    <w:bookmarkEnd w:id="213"/>
-    <w:bookmarkStart w:id="215" w:name="ref-Mazor2018"/>
+    <w:bookmarkEnd w:id="214"/>
+    <w:bookmarkStart w:id="216" w:name="ref-Mazor2018"/>
     <w:p>
       <w:pPr>
         <w:pStyle w:val="Bibliography"/>
@@ -18434,7 +18489,7 @@
       <w:r>
         <w:t xml:space="preserve"> </w:t>
       </w:r>
-      <w:hyperlink r:id="rId214">
+      <w:hyperlink r:id="rId215">
         <w:r>
           <w:rPr>
             <w:rStyle w:val="Hyperlink"/>
@@ -18446,8 +18501,8 @@
         <w:t xml:space="preserve">.</w:t>
       </w:r>
     </w:p>
-    <w:bookmarkEnd w:id="215"/>
-    <w:bookmarkStart w:id="216" w:name="ref-McMahon1983"/>
+    <w:bookmarkEnd w:id="216"/>
+    <w:bookmarkStart w:id="217" w:name="ref-McMahon1983"/>
     <w:p>
       <w:pPr>
         <w:pStyle w:val="Bibliography"/>
@@ -18471,8 +18526,8 @@
         <w:t xml:space="preserve"> Fort Collins, CO: U.S. Dept. Int., U.S. Fish; Wildlife Service. FWS/OBS-92/10.49.</w:t>
       </w:r>
     </w:p>
-    <w:bookmarkEnd w:id="216"/>
-    <w:bookmarkStart w:id="218" w:name="ref-McManamay2015"/>
+    <w:bookmarkEnd w:id="217"/>
+    <w:bookmarkStart w:id="219" w:name="ref-McManamay2015"/>
     <w:p>
       <w:pPr>
         <w:pStyle w:val="Bibliography"/>
@@ -18511,7 +18566,7 @@
       <w:r>
         <w:t xml:space="preserve"> </w:t>
       </w:r>
-      <w:hyperlink r:id="rId217">
+      <w:hyperlink r:id="rId218">
         <w:r>
           <w:rPr>
             <w:rStyle w:val="Hyperlink"/>
@@ -18523,8 +18578,8 @@
         <w:t xml:space="preserve">.</w:t>
       </w:r>
     </w:p>
-    <w:bookmarkEnd w:id="218"/>
-    <w:bookmarkStart w:id="220" w:name="ref-McManamay2013"/>
+    <w:bookmarkEnd w:id="219"/>
+    <w:bookmarkStart w:id="221" w:name="ref-McManamay2013"/>
     <w:p>
       <w:pPr>
         <w:pStyle w:val="Bibliography"/>
@@ -18563,7 +18618,7 @@
       <w:r>
         <w:t xml:space="preserve"> </w:t>
       </w:r>
-      <w:hyperlink r:id="rId219">
+      <w:hyperlink r:id="rId220">
         <w:r>
           <w:rPr>
             <w:rStyle w:val="Hyperlink"/>
@@ -18575,8 +18630,8 @@
         <w:t xml:space="preserve">.</w:t>
       </w:r>
     </w:p>
-    <w:bookmarkEnd w:id="220"/>
-    <w:bookmarkStart w:id="222" w:name="ref-Medallo-Diaz2019"/>
+    <w:bookmarkEnd w:id="221"/>
+    <w:bookmarkStart w:id="223" w:name="ref-Medallo-Diaz2019"/>
     <w:p>
       <w:pPr>
         <w:pStyle w:val="Bibliography"/>
@@ -18615,7 +18670,7 @@
       <w:r>
         <w:t xml:space="preserve"> </w:t>
       </w:r>
-      <w:hyperlink r:id="rId221">
+      <w:hyperlink r:id="rId222">
         <w:r>
           <w:rPr>
             <w:rStyle w:val="Hyperlink"/>
@@ -18627,8 +18682,8 @@
         <w:t xml:space="preserve">.</w:t>
       </w:r>
     </w:p>
-    <w:bookmarkEnd w:id="222"/>
-    <w:bookmarkStart w:id="224" w:name="ref-Monk2006"/>
+    <w:bookmarkEnd w:id="223"/>
+    <w:bookmarkStart w:id="225" w:name="ref-Monk2006"/>
     <w:p>
       <w:pPr>
         <w:pStyle w:val="Bibliography"/>
@@ -18667,7 +18722,7 @@
       <w:r>
         <w:t xml:space="preserve"> </w:t>
       </w:r>
-      <w:hyperlink r:id="rId223">
+      <w:hyperlink r:id="rId224">
         <w:r>
           <w:rPr>
             <w:rStyle w:val="Hyperlink"/>
@@ -18679,8 +18734,8 @@
         <w:t xml:space="preserve">.</w:t>
       </w:r>
     </w:p>
-    <w:bookmarkEnd w:id="224"/>
-    <w:bookmarkStart w:id="225" w:name="ref-Monk2008"/>
+    <w:bookmarkEnd w:id="225"/>
+    <w:bookmarkStart w:id="226" w:name="ref-Monk2008"/>
     <w:p>
       <w:pPr>
         <w:pStyle w:val="Bibliography"/>
@@ -18717,8 +18772,8 @@
         <w:t xml:space="preserve">24: 988–1001.</w:t>
       </w:r>
     </w:p>
-    <w:bookmarkEnd w:id="225"/>
-    <w:bookmarkStart w:id="226" w:name="ref-Moyle2002"/>
+    <w:bookmarkEnd w:id="226"/>
+    <w:bookmarkStart w:id="227" w:name="ref-Moyle2002"/>
     <w:p>
       <w:pPr>
         <w:pStyle w:val="Bibliography"/>
@@ -18740,8 +18795,8 @@
         <w:t xml:space="preserve">. University of California Press.</w:t>
       </w:r>
     </w:p>
-    <w:bookmarkEnd w:id="226"/>
-    <w:bookmarkStart w:id="227" w:name="ref-Moyle2014"/>
+    <w:bookmarkEnd w:id="227"/>
+    <w:bookmarkStart w:id="228" w:name="ref-Moyle2014"/>
     <w:p>
       <w:pPr>
         <w:pStyle w:val="Bibliography"/>
@@ -18780,7 +18835,7 @@
       <w:r>
         <w:t xml:space="preserve"> </w:t>
       </w:r>
-      <w:hyperlink r:id="rId115">
+      <w:hyperlink r:id="rId116">
         <w:r>
           <w:rPr>
             <w:rStyle w:val="Hyperlink"/>
@@ -18792,8 +18847,8 @@
         <w:t xml:space="preserve">.</w:t>
       </w:r>
     </w:p>
-    <w:bookmarkEnd w:id="227"/>
-    <w:bookmarkStart w:id="229" w:name="ref-NCRWQCB2005"/>
+    <w:bookmarkEnd w:id="228"/>
+    <w:bookmarkStart w:id="230" w:name="ref-NCRWQCB2005"/>
     <w:p>
       <w:pPr>
         <w:pStyle w:val="Bibliography"/>
@@ -18822,7 +18877,7 @@
       <w:r>
         <w:t xml:space="preserve"> </w:t>
       </w:r>
-      <w:hyperlink r:id="rId228">
+      <w:hyperlink r:id="rId229">
         <w:r>
           <w:rPr>
             <w:rStyle w:val="Hyperlink"/>
@@ -18834,8 +18889,8 @@
         <w:t xml:space="preserve">.</w:t>
       </w:r>
     </w:p>
-    <w:bookmarkEnd w:id="229"/>
-    <w:bookmarkStart w:id="230" w:name="ref-Nickelson1992"/>
+    <w:bookmarkEnd w:id="230"/>
+    <w:bookmarkStart w:id="231" w:name="ref-Nickelson1992"/>
     <w:p>
       <w:pPr>
         <w:pStyle w:val="Bibliography"/>
@@ -18872,8 +18927,8 @@
         <w:t xml:space="preserve">49: 783–89.</w:t>
       </w:r>
     </w:p>
-    <w:bookmarkEnd w:id="230"/>
-    <w:bookmarkStart w:id="232" w:name="ref-NMFS2014"/>
+    <w:bookmarkEnd w:id="231"/>
+    <w:bookmarkStart w:id="233" w:name="ref-NMFS2014"/>
     <w:p>
       <w:pPr>
         <w:pStyle w:val="Bibliography"/>
@@ -18896,7 +18951,7 @@
       <w:r>
         <w:t xml:space="preserve"> </w:t>
       </w:r>
-      <w:hyperlink r:id="rId231">
+      <w:hyperlink r:id="rId232">
         <w:r>
           <w:rPr>
             <w:rStyle w:val="Hyperlink"/>
@@ -18908,8 +18963,8 @@
         <w:t xml:space="preserve">.</w:t>
       </w:r>
     </w:p>
-    <w:bookmarkEnd w:id="232"/>
-    <w:bookmarkStart w:id="234" w:name="ref-Olden2003"/>
+    <w:bookmarkEnd w:id="233"/>
+    <w:bookmarkStart w:id="235" w:name="ref-Olden2003"/>
     <w:p>
       <w:pPr>
         <w:pStyle w:val="Bibliography"/>
@@ -18948,7 +19003,7 @@
       <w:r>
         <w:t xml:space="preserve"> </w:t>
       </w:r>
-      <w:hyperlink r:id="rId233">
+      <w:hyperlink r:id="rId234">
         <w:r>
           <w:rPr>
             <w:rStyle w:val="Hyperlink"/>
@@ -18960,8 +19015,8 @@
         <w:t xml:space="preserve">.</w:t>
       </w:r>
     </w:p>
-    <w:bookmarkEnd w:id="234"/>
-    <w:bookmarkStart w:id="236" w:name="ref-Parry2013"/>
+    <w:bookmarkEnd w:id="235"/>
+    <w:bookmarkStart w:id="237" w:name="ref-Parry2013"/>
     <w:p>
       <w:pPr>
         <w:pStyle w:val="Bibliography"/>
@@ -18990,7 +19045,7 @@
       <w:r>
         <w:t xml:space="preserve"> </w:t>
       </w:r>
-      <w:hyperlink r:id="rId235">
+      <w:hyperlink r:id="rId236">
         <w:r>
           <w:rPr>
             <w:rStyle w:val="Hyperlink"/>
@@ -19002,8 +19057,8 @@
         <w:t xml:space="preserve">.</w:t>
       </w:r>
     </w:p>
-    <w:bookmarkEnd w:id="236"/>
-    <w:bookmarkStart w:id="237" w:name="ref-Patterson2020"/>
+    <w:bookmarkEnd w:id="237"/>
+    <w:bookmarkStart w:id="238" w:name="ref-Patterson2020"/>
     <w:p>
       <w:pPr>
         <w:pStyle w:val="Bibliography"/>
@@ -19040,8 +19095,8 @@
         <w:t xml:space="preserve">585 (June).</w:t>
       </w:r>
     </w:p>
-    <w:bookmarkEnd w:id="237"/>
-    <w:bookmarkStart w:id="238" w:name="ref-Pearson1895"/>
+    <w:bookmarkEnd w:id="238"/>
+    <w:bookmarkStart w:id="239" w:name="ref-Pearson1895"/>
     <w:p>
       <w:pPr>
         <w:pStyle w:val="Bibliography"/>
@@ -19078,8 +19133,8 @@
         <w:t xml:space="preserve">58 (Jan): 240–42.</w:t>
       </w:r>
     </w:p>
-    <w:bookmarkEnd w:id="238"/>
-    <w:bookmarkStart w:id="240" w:name="ref-Peek2022"/>
+    <w:bookmarkEnd w:id="239"/>
+    <w:bookmarkStart w:id="241" w:name="ref-Peek2022"/>
     <w:p>
       <w:pPr>
         <w:pStyle w:val="Bibliography"/>
@@ -19118,7 +19173,7 @@
       <w:r>
         <w:t xml:space="preserve"> </w:t>
       </w:r>
-      <w:hyperlink r:id="rId239">
+      <w:hyperlink r:id="rId240">
         <w:r>
           <w:rPr>
             <w:rStyle w:val="Hyperlink"/>
@@ -19130,8 +19185,8 @@
         <w:t xml:space="preserve">.</w:t>
       </w:r>
     </w:p>
-    <w:bookmarkEnd w:id="240"/>
-    <w:bookmarkStart w:id="242" w:name="ref-Peterson2016"/>
+    <w:bookmarkEnd w:id="241"/>
+    <w:bookmarkStart w:id="243" w:name="ref-Peterson2016"/>
     <w:p>
       <w:pPr>
         <w:pStyle w:val="Bibliography"/>
@@ -19170,7 +19225,7 @@
       <w:r>
         <w:t xml:space="preserve"> </w:t>
       </w:r>
-      <w:hyperlink r:id="rId241">
+      <w:hyperlink r:id="rId242">
         <w:r>
           <w:rPr>
             <w:rStyle w:val="Hyperlink"/>
@@ -19182,8 +19237,8 @@
         <w:t xml:space="preserve">.</w:t>
       </w:r>
     </w:p>
-    <w:bookmarkEnd w:id="242"/>
-    <w:bookmarkStart w:id="244" w:name="ref-Poff1997"/>
+    <w:bookmarkEnd w:id="243"/>
+    <w:bookmarkStart w:id="245" w:name="ref-Poff1997"/>
     <w:p>
       <w:pPr>
         <w:pStyle w:val="Bibliography"/>
@@ -19222,7 +19277,7 @@
       <w:r>
         <w:t xml:space="preserve"> </w:t>
       </w:r>
-      <w:hyperlink r:id="rId243">
+      <w:hyperlink r:id="rId244">
         <w:r>
           <w:rPr>
             <w:rStyle w:val="Hyperlink"/>
@@ -19234,8 +19289,8 @@
         <w:t xml:space="preserve">.</w:t>
       </w:r>
     </w:p>
-    <w:bookmarkEnd w:id="244"/>
-    <w:bookmarkStart w:id="246" w:name="ref-Poff2010b"/>
+    <w:bookmarkEnd w:id="245"/>
+    <w:bookmarkStart w:id="247" w:name="ref-Poff2010b"/>
     <w:p>
       <w:pPr>
         <w:pStyle w:val="Bibliography"/>
@@ -19274,7 +19329,7 @@
       <w:r>
         <w:t xml:space="preserve"> </w:t>
       </w:r>
-      <w:hyperlink r:id="rId245">
+      <w:hyperlink r:id="rId246">
         <w:r>
           <w:rPr>
             <w:rStyle w:val="Hyperlink"/>
@@ -19286,8 +19341,8 @@
         <w:t xml:space="preserve">.</w:t>
       </w:r>
     </w:p>
-    <w:bookmarkEnd w:id="246"/>
-    <w:bookmarkStart w:id="248" w:name="ref-Poff2010a"/>
+    <w:bookmarkEnd w:id="247"/>
+    <w:bookmarkStart w:id="249" w:name="ref-Poff2010a"/>
     <w:p>
       <w:pPr>
         <w:pStyle w:val="Bibliography"/>
@@ -19326,7 +19381,7 @@
       <w:r>
         <w:t xml:space="preserve"> </w:t>
       </w:r>
-      <w:hyperlink r:id="rId247">
+      <w:hyperlink r:id="rId248">
         <w:r>
           <w:rPr>
             <w:rStyle w:val="Hyperlink"/>
@@ -19338,8 +19393,8 @@
         <w:t xml:space="preserve">.</w:t>
       </w:r>
     </w:p>
-    <w:bookmarkEnd w:id="248"/>
-    <w:bookmarkStart w:id="250" w:name="ref-Qian2016"/>
+    <w:bookmarkEnd w:id="249"/>
+    <w:bookmarkStart w:id="251" w:name="ref-Qian2016"/>
     <w:p>
       <w:pPr>
         <w:pStyle w:val="Bibliography"/>
@@ -19378,7 +19433,7 @@
       <w:r>
         <w:t xml:space="preserve"> </w:t>
       </w:r>
-      <w:hyperlink r:id="rId249">
+      <w:hyperlink r:id="rId250">
         <w:r>
           <w:rPr>
             <w:rStyle w:val="Hyperlink"/>
@@ -19390,8 +19445,8 @@
         <w:t xml:space="preserve">.</w:t>
       </w:r>
     </w:p>
-    <w:bookmarkEnd w:id="250"/>
-    <w:bookmarkStart w:id="252" w:name="ref-Quigley2007"/>
+    <w:bookmarkEnd w:id="251"/>
+    <w:bookmarkStart w:id="253" w:name="ref-Quigley2007"/>
     <w:p>
       <w:pPr>
         <w:pStyle w:val="Bibliography"/>
@@ -19420,7 +19475,7 @@
       <w:r>
         <w:t xml:space="preserve"> </w:t>
       </w:r>
-      <w:hyperlink r:id="rId251">
+      <w:hyperlink r:id="rId252">
         <w:r>
           <w:rPr>
             <w:rStyle w:val="Hyperlink"/>
@@ -19432,8 +19487,8 @@
         <w:t xml:space="preserve">.</w:t>
       </w:r>
     </w:p>
-    <w:bookmarkEnd w:id="252"/>
-    <w:bookmarkStart w:id="254" w:name="ref-Quinones2014"/>
+    <w:bookmarkEnd w:id="253"/>
+    <w:bookmarkStart w:id="255" w:name="ref-Quinones2014"/>
     <w:p>
       <w:pPr>
         <w:pStyle w:val="Bibliography"/>
@@ -19472,7 +19527,7 @@
       <w:r>
         <w:t xml:space="preserve"> </w:t>
       </w:r>
-      <w:hyperlink r:id="rId253">
+      <w:hyperlink r:id="rId254">
         <w:r>
           <w:rPr>
             <w:rStyle w:val="Hyperlink"/>
@@ -19484,8 +19539,8 @@
         <w:t xml:space="preserve">.</w:t>
       </w:r>
     </w:p>
-    <w:bookmarkEnd w:id="254"/>
-    <w:bookmarkStart w:id="256" w:name="ref-RManual"/>
+    <w:bookmarkEnd w:id="255"/>
+    <w:bookmarkStart w:id="257" w:name="ref-RManual"/>
     <w:p>
       <w:pPr>
         <w:pStyle w:val="Bibliography"/>
@@ -19514,7 +19569,7 @@
       <w:r>
         <w:t xml:space="preserve"> </w:t>
       </w:r>
-      <w:hyperlink r:id="rId255">
+      <w:hyperlink r:id="rId256">
         <w:r>
           <w:rPr>
             <w:rStyle w:val="Hyperlink"/>
@@ -19526,8 +19581,8 @@
         <w:t xml:space="preserve">.</w:t>
       </w:r>
     </w:p>
-    <w:bookmarkEnd w:id="256"/>
-    <w:bookmarkStart w:id="258" w:name="ref-Ranstam2018"/>
+    <w:bookmarkEnd w:id="257"/>
+    <w:bookmarkStart w:id="259" w:name="ref-Ranstam2018"/>
     <w:p>
       <w:pPr>
         <w:pStyle w:val="Bibliography"/>
@@ -19566,7 +19621,7 @@
       <w:r>
         <w:t xml:space="preserve"> </w:t>
       </w:r>
-      <w:hyperlink r:id="rId257">
+      <w:hyperlink r:id="rId258">
         <w:r>
           <w:rPr>
             <w:rStyle w:val="Hyperlink"/>
@@ -19578,8 +19633,8 @@
         <w:t xml:space="preserve">.</w:t>
       </w:r>
     </w:p>
-    <w:bookmarkEnd w:id="258"/>
-    <w:bookmarkStart w:id="260" w:name="ref-Richter2006"/>
+    <w:bookmarkEnd w:id="259"/>
+    <w:bookmarkStart w:id="261" w:name="ref-Richter2006"/>
     <w:p>
       <w:pPr>
         <w:pStyle w:val="Bibliography"/>
@@ -19618,7 +19673,7 @@
       <w:r>
         <w:t xml:space="preserve"> </w:t>
       </w:r>
-      <w:hyperlink r:id="rId259">
+      <w:hyperlink r:id="rId260">
         <w:r>
           <w:rPr>
             <w:rStyle w:val="Hyperlink"/>
@@ -19630,8 +19685,8 @@
         <w:t xml:space="preserve">.</w:t>
       </w:r>
     </w:p>
-    <w:bookmarkEnd w:id="260"/>
-    <w:bookmarkStart w:id="262" w:name="ref-Riis2008"/>
+    <w:bookmarkEnd w:id="261"/>
+    <w:bookmarkStart w:id="263" w:name="ref-Riis2008"/>
     <w:p>
       <w:pPr>
         <w:pStyle w:val="Bibliography"/>
@@ -19670,7 +19725,7 @@
       <w:r>
         <w:t xml:space="preserve"> </w:t>
       </w:r>
-      <w:hyperlink r:id="rId261">
+      <w:hyperlink r:id="rId262">
         <w:r>
           <w:rPr>
             <w:rStyle w:val="Hyperlink"/>
@@ -19682,8 +19737,8 @@
         <w:t xml:space="preserve">.</w:t>
       </w:r>
     </w:p>
-    <w:bookmarkEnd w:id="262"/>
-    <w:bookmarkStart w:id="264" w:name="ref-RobertsonSwinton2005"/>
+    <w:bookmarkEnd w:id="263"/>
+    <w:bookmarkStart w:id="265" w:name="ref-RobertsonSwinton2005"/>
     <w:p>
       <w:pPr>
         <w:pStyle w:val="Bibliography"/>
@@ -19722,7 +19777,7 @@
       <w:r>
         <w:t xml:space="preserve"> </w:t>
       </w:r>
-      <w:hyperlink r:id="rId263">
+      <w:hyperlink r:id="rId264">
         <w:r>
           <w:rPr>
             <w:rStyle w:val="Hyperlink"/>
@@ -19734,8 +19789,8 @@
         <w:t xml:space="preserve">.</w:t>
       </w:r>
     </w:p>
-    <w:bookmarkEnd w:id="264"/>
-    <w:bookmarkStart w:id="266" w:name="ref-Rosenfeld2003"/>
+    <w:bookmarkEnd w:id="265"/>
+    <w:bookmarkStart w:id="267" w:name="ref-Rosenfeld2003"/>
     <w:p>
       <w:pPr>
         <w:pStyle w:val="Bibliography"/>
@@ -19774,7 +19829,7 @@
       <w:r>
         <w:t xml:space="preserve"> </w:t>
       </w:r>
-      <w:hyperlink r:id="rId265">
+      <w:hyperlink r:id="rId266">
         <w:r>
           <w:rPr>
             <w:rStyle w:val="Hyperlink"/>
@@ -19786,8 +19841,8 @@
         <w:t xml:space="preserve">.</w:t>
       </w:r>
     </w:p>
-    <w:bookmarkEnd w:id="266"/>
-    <w:bookmarkStart w:id="268" w:name="ref-Rosenfeld2017"/>
+    <w:bookmarkEnd w:id="267"/>
+    <w:bookmarkStart w:id="269" w:name="ref-Rosenfeld2017"/>
     <w:p>
       <w:pPr>
         <w:pStyle w:val="Bibliography"/>
@@ -19826,7 +19881,7 @@
       <w:r>
         <w:t xml:space="preserve"> </w:t>
       </w:r>
-      <w:hyperlink r:id="rId267">
+      <w:hyperlink r:id="rId268">
         <w:r>
           <w:rPr>
             <w:rStyle w:val="Hyperlink"/>
@@ -19838,8 +19893,8 @@
         <w:t xml:space="preserve">.</w:t>
       </w:r>
     </w:p>
-    <w:bookmarkEnd w:id="268"/>
-    <w:bookmarkStart w:id="270" w:name="ref-Saby2022"/>
+    <w:bookmarkEnd w:id="269"/>
+    <w:bookmarkStart w:id="271" w:name="ref-Saby2022"/>
     <w:p>
       <w:pPr>
         <w:pStyle w:val="Bibliography"/>
@@ -19878,7 +19933,7 @@
       <w:r>
         <w:t xml:space="preserve"> </w:t>
       </w:r>
-      <w:hyperlink r:id="rId269">
+      <w:hyperlink r:id="rId270">
         <w:r>
           <w:rPr>
             <w:rStyle w:val="Hyperlink"/>
@@ -19890,8 +19945,8 @@
         <w:t xml:space="preserve">.</w:t>
       </w:r>
     </w:p>
-    <w:bookmarkEnd w:id="270"/>
-    <w:bookmarkStart w:id="272" w:name="ref-SRWT2018"/>
+    <w:bookmarkEnd w:id="271"/>
+    <w:bookmarkStart w:id="273" w:name="ref-SRWT2018"/>
     <w:p>
       <w:pPr>
         <w:pStyle w:val="Bibliography"/>
@@ -19920,7 +19975,7 @@
       <w:r>
         <w:t xml:space="preserve"> </w:t>
       </w:r>
-      <w:hyperlink r:id="rId271">
+      <w:hyperlink r:id="rId272">
         <w:r>
           <w:rPr>
             <w:rStyle w:val="Hyperlink"/>
@@ -19932,8 +19987,8 @@
         <w:t xml:space="preserve">.</w:t>
       </w:r>
     </w:p>
-    <w:bookmarkEnd w:id="272"/>
-    <w:bookmarkStart w:id="273" w:name="ref-SVAP1980"/>
+    <w:bookmarkEnd w:id="273"/>
+    <w:bookmarkStart w:id="274" w:name="ref-SVAP1980"/>
     <w:p>
       <w:pPr>
         <w:pStyle w:val="Bibliography"/>
@@ -19954,8 +20009,8 @@
         <w:t xml:space="preserve">.”</w:t>
       </w:r>
     </w:p>
-    <w:bookmarkEnd w:id="273"/>
-    <w:bookmarkStart w:id="275" w:name="ref-Shenton2012"/>
+    <w:bookmarkEnd w:id="274"/>
+    <w:bookmarkStart w:id="276" w:name="ref-Shenton2012"/>
     <w:p>
       <w:pPr>
         <w:pStyle w:val="Bibliography"/>
@@ -19994,7 +20049,7 @@
       <w:r>
         <w:t xml:space="preserve"> </w:t>
       </w:r>
-      <w:hyperlink r:id="rId274">
+      <w:hyperlink r:id="rId275">
         <w:r>
           <w:rPr>
             <w:rStyle w:val="Hyperlink"/>
@@ -20006,8 +20061,8 @@
         <w:t xml:space="preserve">.</w:t>
       </w:r>
     </w:p>
-    <w:bookmarkEnd w:id="275"/>
-    <w:bookmarkStart w:id="277" w:name="ref-Sinnathamby2018"/>
+    <w:bookmarkEnd w:id="276"/>
+    <w:bookmarkStart w:id="278" w:name="ref-Sinnathamby2018"/>
     <w:p>
       <w:pPr>
         <w:pStyle w:val="Bibliography"/>
@@ -20046,7 +20101,7 @@
       <w:r>
         <w:t xml:space="preserve"> </w:t>
       </w:r>
-      <w:hyperlink r:id="rId276">
+      <w:hyperlink r:id="rId277">
         <w:r>
           <w:rPr>
             <w:rStyle w:val="Hyperlink"/>
@@ -20058,8 +20113,8 @@
         <w:t xml:space="preserve">.</w:t>
       </w:r>
     </w:p>
-    <w:bookmarkEnd w:id="277"/>
-    <w:bookmarkStart w:id="279" w:name="ref-SiskiyouCounty2021"/>
+    <w:bookmarkEnd w:id="278"/>
+    <w:bookmarkStart w:id="280" w:name="ref-SiskiyouCounty2021"/>
     <w:p>
       <w:pPr>
         <w:pStyle w:val="Bibliography"/>
@@ -20088,7 +20143,7 @@
       <w:r>
         <w:t xml:space="preserve"> </w:t>
       </w:r>
-      <w:hyperlink r:id="rId278">
+      <w:hyperlink r:id="rId279">
         <w:r>
           <w:rPr>
             <w:rStyle w:val="Hyperlink"/>
@@ -20100,8 +20155,8 @@
         <w:t xml:space="preserve">.</w:t>
       </w:r>
     </w:p>
-    <w:bookmarkEnd w:id="279"/>
-    <w:bookmarkStart w:id="281" w:name="ref-SVGAC_2020_Nov"/>
+    <w:bookmarkEnd w:id="280"/>
+    <w:bookmarkStart w:id="282" w:name="ref-SVGAC_2020_Nov"/>
     <w:p>
       <w:pPr>
         <w:pStyle w:val="Bibliography"/>
@@ -20130,7 +20185,7 @@
       <w:r>
         <w:t xml:space="preserve"> </w:t>
       </w:r>
-      <w:hyperlink r:id="rId280">
+      <w:hyperlink r:id="rId281">
         <w:r>
           <w:rPr>
             <w:rStyle w:val="Hyperlink"/>
@@ -20142,8 +20197,8 @@
         <w:t xml:space="preserve">.</w:t>
       </w:r>
     </w:p>
-    <w:bookmarkEnd w:id="281"/>
-    <w:bookmarkStart w:id="282" w:name="ref-SiskiyouRCD1994"/>
+    <w:bookmarkEnd w:id="282"/>
+    <w:bookmarkStart w:id="283" w:name="ref-SiskiyouRCD1994"/>
     <w:p>
       <w:pPr>
         <w:pStyle w:val="Bibliography"/>
@@ -20164,8 +20219,8 @@
         <w:t xml:space="preserve">.”</w:t>
       </w:r>
     </w:p>
-    <w:bookmarkEnd w:id="282"/>
-    <w:bookmarkStart w:id="283" w:name="ref-SiskiyouRCD2004"/>
+    <w:bookmarkEnd w:id="283"/>
+    <w:bookmarkStart w:id="284" w:name="ref-SiskiyouRCD2004"/>
     <w:p>
       <w:pPr>
         <w:pStyle w:val="Bibliography"/>
@@ -20188,7 +20243,7 @@
       <w:r>
         <w:t xml:space="preserve"> </w:t>
       </w:r>
-      <w:hyperlink r:id="rId251">
+      <w:hyperlink r:id="rId252">
         <w:r>
           <w:rPr>
             <w:rStyle w:val="Hyperlink"/>
@@ -20200,8 +20255,8 @@
         <w:t xml:space="preserve">.</w:t>
       </w:r>
     </w:p>
-    <w:bookmarkEnd w:id="283"/>
-    <w:bookmarkStart w:id="284" w:name="ref-SiskiyouRCD2005"/>
+    <w:bookmarkEnd w:id="284"/>
+    <w:bookmarkStart w:id="285" w:name="ref-SiskiyouRCD2005"/>
     <w:p>
       <w:pPr>
         <w:pStyle w:val="Bibliography"/>
@@ -20230,7 +20285,7 @@
       <w:r>
         <w:t xml:space="preserve"> </w:t>
       </w:r>
-      <w:hyperlink r:id="rId251">
+      <w:hyperlink r:id="rId252">
         <w:r>
           <w:rPr>
             <w:rStyle w:val="Hyperlink"/>
@@ -20242,8 +20297,8 @@
         <w:t xml:space="preserve">.</w:t>
       </w:r>
     </w:p>
-    <w:bookmarkEnd w:id="284"/>
-    <w:bookmarkStart w:id="285" w:name="ref-Quigley2006"/>
+    <w:bookmarkEnd w:id="285"/>
+    <w:bookmarkStart w:id="286" w:name="ref-Quigley2006"/>
     <w:p>
       <w:pPr>
         <w:pStyle w:val="Bibliography"/>
@@ -20272,7 +20327,7 @@
       <w:r>
         <w:t xml:space="preserve"> </w:t>
       </w:r>
-      <w:hyperlink r:id="rId251">
+      <w:hyperlink r:id="rId252">
         <w:r>
           <w:rPr>
             <w:rStyle w:val="Hyperlink"/>
@@ -20284,8 +20339,8 @@
         <w:t xml:space="preserve">.</w:t>
       </w:r>
     </w:p>
-    <w:bookmarkEnd w:id="285"/>
-    <w:bookmarkStart w:id="286" w:name="ref-SiskiyouRCD2010"/>
+    <w:bookmarkEnd w:id="286"/>
+    <w:bookmarkStart w:id="287" w:name="ref-SiskiyouRCD2010"/>
     <w:p>
       <w:pPr>
         <w:pStyle w:val="Bibliography"/>
@@ -20308,7 +20363,7 @@
       <w:r>
         <w:t xml:space="preserve"> </w:t>
       </w:r>
-      <w:hyperlink r:id="rId251">
+      <w:hyperlink r:id="rId252">
         <w:r>
           <w:rPr>
             <w:rStyle w:val="Hyperlink"/>
@@ -20320,8 +20375,8 @@
         <w:t xml:space="preserve">.</w:t>
       </w:r>
     </w:p>
-    <w:bookmarkEnd w:id="286"/>
-    <w:bookmarkStart w:id="287" w:name="ref-Yokel2011"/>
+    <w:bookmarkEnd w:id="287"/>
+    <w:bookmarkStart w:id="288" w:name="ref-Yokel2011"/>
     <w:p>
       <w:pPr>
         <w:pStyle w:val="Bibliography"/>
@@ -20350,7 +20405,7 @@
       <w:r>
         <w:t xml:space="preserve"> </w:t>
       </w:r>
-      <w:hyperlink r:id="rId251">
+      <w:hyperlink r:id="rId252">
         <w:r>
           <w:rPr>
             <w:rStyle w:val="Hyperlink"/>
@@ -20362,8 +20417,8 @@
         <w:t xml:space="preserve">.</w:t>
       </w:r>
     </w:p>
-    <w:bookmarkEnd w:id="287"/>
-    <w:bookmarkStart w:id="288" w:name="ref-SiskiyouRCD2012"/>
+    <w:bookmarkEnd w:id="288"/>
+    <w:bookmarkStart w:id="289" w:name="ref-SiskiyouRCD2012"/>
     <w:p>
       <w:pPr>
         <w:pStyle w:val="Bibliography"/>
@@ -20386,7 +20441,7 @@
       <w:r>
         <w:t xml:space="preserve"> </w:t>
       </w:r>
-      <w:hyperlink r:id="rId251">
+      <w:hyperlink r:id="rId252">
         <w:r>
           <w:rPr>
             <w:rStyle w:val="Hyperlink"/>
@@ -20398,8 +20453,8 @@
         <w:t xml:space="preserve">.</w:t>
       </w:r>
     </w:p>
-    <w:bookmarkEnd w:id="288"/>
-    <w:bookmarkStart w:id="289" w:name="ref-SiskiyouRCD2013"/>
+    <w:bookmarkEnd w:id="289"/>
+    <w:bookmarkStart w:id="290" w:name="ref-SiskiyouRCD2013"/>
     <w:p>
       <w:pPr>
         <w:pStyle w:val="Bibliography"/>
@@ -20422,7 +20477,7 @@
       <w:r>
         <w:t xml:space="preserve"> </w:t>
       </w:r>
-      <w:hyperlink r:id="rId251">
+      <w:hyperlink r:id="rId252">
         <w:r>
           <w:rPr>
             <w:rStyle w:val="Hyperlink"/>
@@ -20434,8 +20489,8 @@
         <w:t xml:space="preserve">.</w:t>
       </w:r>
     </w:p>
-    <w:bookmarkEnd w:id="289"/>
-    <w:bookmarkStart w:id="290" w:name="ref-SiskiyouRCD2014"/>
+    <w:bookmarkEnd w:id="290"/>
+    <w:bookmarkStart w:id="291" w:name="ref-SiskiyouRCD2014"/>
     <w:p>
       <w:pPr>
         <w:pStyle w:val="Bibliography"/>
@@ -20458,7 +20513,7 @@
       <w:r>
         <w:t xml:space="preserve"> </w:t>
       </w:r>
-      <w:hyperlink r:id="rId251">
+      <w:hyperlink r:id="rId252">
         <w:r>
           <w:rPr>
             <w:rStyle w:val="Hyperlink"/>
@@ -20470,8 +20525,8 @@
         <w:t xml:space="preserve">.</w:t>
       </w:r>
     </w:p>
-    <w:bookmarkEnd w:id="290"/>
-    <w:bookmarkStart w:id="291" w:name="ref-SiskiyouRCD2015a"/>
+    <w:bookmarkEnd w:id="291"/>
+    <w:bookmarkStart w:id="292" w:name="ref-SiskiyouRCD2015a"/>
     <w:p>
       <w:pPr>
         <w:pStyle w:val="Bibliography"/>
@@ -20500,7 +20555,7 @@
       <w:r>
         <w:t xml:space="preserve"> </w:t>
       </w:r>
-      <w:hyperlink r:id="rId251">
+      <w:hyperlink r:id="rId252">
         <w:r>
           <w:rPr>
             <w:rStyle w:val="Hyperlink"/>
@@ -20512,8 +20567,8 @@
         <w:t xml:space="preserve">.</w:t>
       </w:r>
     </w:p>
-    <w:bookmarkEnd w:id="291"/>
-    <w:bookmarkStart w:id="292" w:name="ref-SiskiyouRCD2015b"/>
+    <w:bookmarkEnd w:id="292"/>
+    <w:bookmarkStart w:id="293" w:name="ref-SiskiyouRCD2015b"/>
     <w:p>
       <w:pPr>
         <w:pStyle w:val="Bibliography"/>
@@ -20542,7 +20597,7 @@
       <w:r>
         <w:t xml:space="preserve"> </w:t>
       </w:r>
-      <w:hyperlink r:id="rId251">
+      <w:hyperlink r:id="rId252">
         <w:r>
           <w:rPr>
             <w:rStyle w:val="Hyperlink"/>
@@ -20554,8 +20609,8 @@
         <w:t xml:space="preserve">.</w:t>
       </w:r>
     </w:p>
-    <w:bookmarkEnd w:id="292"/>
-    <w:bookmarkStart w:id="293" w:name="ref-SiskiyouRCD2017b"/>
+    <w:bookmarkEnd w:id="293"/>
+    <w:bookmarkStart w:id="294" w:name="ref-SiskiyouRCD2017b"/>
     <w:p>
       <w:pPr>
         <w:pStyle w:val="Bibliography"/>
@@ -20584,7 +20639,7 @@
       <w:r>
         <w:t xml:space="preserve"> </w:t>
       </w:r>
-      <w:hyperlink r:id="rId251">
+      <w:hyperlink r:id="rId252">
         <w:r>
           <w:rPr>
             <w:rStyle w:val="Hyperlink"/>
@@ -20596,8 +20651,8 @@
         <w:t xml:space="preserve">.</w:t>
       </w:r>
     </w:p>
-    <w:bookmarkEnd w:id="293"/>
-    <w:bookmarkStart w:id="294" w:name="ref-SiskiyouRCD2017a"/>
+    <w:bookmarkEnd w:id="294"/>
+    <w:bookmarkStart w:id="295" w:name="ref-SiskiyouRCD2017a"/>
     <w:p>
       <w:pPr>
         <w:pStyle w:val="Bibliography"/>
@@ -20626,7 +20681,7 @@
       <w:r>
         <w:t xml:space="preserve"> </w:t>
       </w:r>
-      <w:hyperlink r:id="rId251">
+      <w:hyperlink r:id="rId252">
         <w:r>
           <w:rPr>
             <w:rStyle w:val="Hyperlink"/>
@@ -20638,8 +20693,8 @@
         <w:t xml:space="preserve">.</w:t>
       </w:r>
     </w:p>
-    <w:bookmarkEnd w:id="294"/>
-    <w:bookmarkStart w:id="295" w:name="ref-SiskiyouRCD2018"/>
+    <w:bookmarkEnd w:id="295"/>
+    <w:bookmarkStart w:id="296" w:name="ref-SiskiyouRCD2018"/>
     <w:p>
       <w:pPr>
         <w:pStyle w:val="Bibliography"/>
@@ -20668,7 +20723,7 @@
       <w:r>
         <w:t xml:space="preserve"> </w:t>
       </w:r>
-      <w:hyperlink r:id="rId251">
+      <w:hyperlink r:id="rId252">
         <w:r>
           <w:rPr>
             <w:rStyle w:val="Hyperlink"/>
@@ -20680,8 +20735,8 @@
         <w:t xml:space="preserve">.</w:t>
       </w:r>
     </w:p>
-    <w:bookmarkEnd w:id="295"/>
-    <w:bookmarkStart w:id="297" w:name="ref-Solans2016a"/>
+    <w:bookmarkEnd w:id="296"/>
+    <w:bookmarkStart w:id="298" w:name="ref-Solans2016a"/>
     <w:p>
       <w:pPr>
         <w:pStyle w:val="Bibliography"/>
@@ -20720,7 +20775,7 @@
       <w:r>
         <w:t xml:space="preserve"> </w:t>
       </w:r>
-      <w:hyperlink r:id="rId296">
+      <w:hyperlink r:id="rId297">
         <w:r>
           <w:rPr>
             <w:rStyle w:val="Hyperlink"/>
@@ -20732,8 +20787,8 @@
         <w:t xml:space="preserve">.</w:t>
       </w:r>
     </w:p>
-    <w:bookmarkEnd w:id="297"/>
-    <w:bookmarkStart w:id="298" w:name="ref-Sommarstrom2020"/>
+    <w:bookmarkEnd w:id="298"/>
+    <w:bookmarkStart w:id="299" w:name="ref-Sommarstrom2020"/>
     <w:p>
       <w:pPr>
         <w:pStyle w:val="Bibliography"/>
@@ -20754,8 +20809,8 @@
         <w:t xml:space="preserve">.”</w:t>
       </w:r>
     </w:p>
-    <w:bookmarkEnd w:id="298"/>
-    <w:bookmarkStart w:id="300" w:name="ref-SRWC2018"/>
+    <w:bookmarkEnd w:id="299"/>
+    <w:bookmarkStart w:id="301" w:name="ref-SRWC2018"/>
     <w:p>
       <w:pPr>
         <w:pStyle w:val="Bibliography"/>
@@ -20784,7 +20839,7 @@
       <w:r>
         <w:t xml:space="preserve"> </w:t>
       </w:r>
-      <w:hyperlink r:id="rId299">
+      <w:hyperlink r:id="rId300">
         <w:r>
           <w:rPr>
             <w:rStyle w:val="Hyperlink"/>
@@ -20796,8 +20851,8 @@
         <w:t xml:space="preserve">.</w:t>
       </w:r>
     </w:p>
-    <w:bookmarkEnd w:id="300"/>
-    <w:bookmarkStart w:id="301" w:name="ref-CRMP2000"/>
+    <w:bookmarkEnd w:id="301"/>
+    <w:bookmarkStart w:id="302" w:name="ref-CRMP2000"/>
     <w:p>
       <w:pPr>
         <w:pStyle w:val="Bibliography"/>
@@ -20818,8 +20873,8 @@
         <w:t xml:space="preserve">.”</w:t>
       </w:r>
     </w:p>
-    <w:bookmarkEnd w:id="301"/>
-    <w:bookmarkStart w:id="302" w:name="ref-SRWC_RCD2003"/>
+    <w:bookmarkEnd w:id="302"/>
+    <w:bookmarkStart w:id="303" w:name="ref-SRWC_RCD2003"/>
     <w:p>
       <w:pPr>
         <w:pStyle w:val="Bibliography"/>
@@ -20846,8 +20901,8 @@
         <w:t xml:space="preserve">January. Etna, CA.</w:t>
       </w:r>
     </w:p>
-    <w:bookmarkEnd w:id="302"/>
-    <w:bookmarkStart w:id="303" w:name="ref-SRWC2005"/>
+    <w:bookmarkEnd w:id="303"/>
+    <w:bookmarkStart w:id="304" w:name="ref-SRWC2005"/>
     <w:p>
       <w:pPr>
         <w:pStyle w:val="Bibliography"/>
@@ -20876,7 +20931,7 @@
       <w:r>
         <w:t xml:space="preserve"> </w:t>
       </w:r>
-      <w:hyperlink r:id="rId251">
+      <w:hyperlink r:id="rId252">
         <w:r>
           <w:rPr>
             <w:rStyle w:val="Hyperlink"/>
@@ -20888,8 +20943,8 @@
         <w:t xml:space="preserve">.</w:t>
       </w:r>
     </w:p>
-    <w:bookmarkEnd w:id="303"/>
-    <w:bookmarkStart w:id="305" w:name="ref-Stewart-Koster2011"/>
+    <w:bookmarkEnd w:id="304"/>
+    <w:bookmarkStart w:id="306" w:name="ref-Stewart-Koster2011"/>
     <w:p>
       <w:pPr>
         <w:pStyle w:val="Bibliography"/>
@@ -20928,7 +20983,7 @@
       <w:r>
         <w:t xml:space="preserve"> </w:t>
       </w:r>
-      <w:hyperlink r:id="rId304">
+      <w:hyperlink r:id="rId305">
         <w:r>
           <w:rPr>
             <w:rStyle w:val="Hyperlink"/>
@@ -20940,8 +20995,8 @@
         <w:t xml:space="preserve">.</w:t>
       </w:r>
     </w:p>
-    <w:bookmarkEnd w:id="305"/>
-    <w:bookmarkStart w:id="307" w:name="ref-SuperiorCourtofSiskiyouCounty1980"/>
+    <w:bookmarkEnd w:id="306"/>
+    <w:bookmarkStart w:id="308" w:name="ref-SuperiorCourtofSiskiyouCounty1980"/>
     <w:p>
       <w:pPr>
         <w:pStyle w:val="Bibliography"/>
@@ -20967,7 +21022,7 @@
       <w:r>
         <w:t xml:space="preserve"> </w:t>
       </w:r>
-      <w:hyperlink r:id="rId306">
+      <w:hyperlink r:id="rId307">
         <w:r>
           <w:rPr>
             <w:rStyle w:val="Hyperlink"/>
@@ -20979,8 +21034,8 @@
         <w:t xml:space="preserve">.</w:t>
       </w:r>
     </w:p>
-    <w:bookmarkEnd w:id="307"/>
-    <w:bookmarkStart w:id="308" w:name="ref-Tarlock1993"/>
+    <w:bookmarkEnd w:id="308"/>
+    <w:bookmarkStart w:id="309" w:name="ref-Tarlock1993"/>
     <w:p>
       <w:pPr>
         <w:pStyle w:val="Bibliography"/>
@@ -21017,8 +21072,8 @@
         <w:t xml:space="preserve">60 (2): 555–613.</w:t>
       </w:r>
     </w:p>
-    <w:bookmarkEnd w:id="308"/>
-    <w:bookmarkStart w:id="310" w:name="ref-Tesfaye2017"/>
+    <w:bookmarkEnd w:id="309"/>
+    <w:bookmarkStart w:id="311" w:name="ref-Tesfaye2017"/>
     <w:p>
       <w:pPr>
         <w:pStyle w:val="Bibliography"/>
@@ -21057,7 +21112,7 @@
       <w:r>
         <w:t xml:space="preserve"> </w:t>
       </w:r>
-      <w:hyperlink r:id="rId309">
+      <w:hyperlink r:id="rId310">
         <w:r>
           <w:rPr>
             <w:rStyle w:val="Hyperlink"/>
@@ -21069,8 +21124,8 @@
         <w:t xml:space="preserve">.</w:t>
       </w:r>
     </w:p>
-    <w:bookmarkEnd w:id="310"/>
-    <w:bookmarkStart w:id="312" w:name="ref-Tolley2019"/>
+    <w:bookmarkEnd w:id="311"/>
+    <w:bookmarkStart w:id="313" w:name="ref-Tolley2019"/>
     <w:p>
       <w:pPr>
         <w:pStyle w:val="Bibliography"/>
@@ -21109,7 +21164,7 @@
       <w:r>
         <w:t xml:space="preserve"> </w:t>
       </w:r>
-      <w:hyperlink r:id="rId311">
+      <w:hyperlink r:id="rId312">
         <w:r>
           <w:rPr>
             <w:rStyle w:val="Hyperlink"/>
@@ -21121,8 +21176,8 @@
         <w:t xml:space="preserve">.</w:t>
       </w:r>
     </w:p>
-    <w:bookmarkEnd w:id="312"/>
-    <w:bookmarkStart w:id="314" w:name="ref-USCensus2021"/>
+    <w:bookmarkEnd w:id="313"/>
+    <w:bookmarkStart w:id="315" w:name="ref-USCensus2021"/>
     <w:p>
       <w:pPr>
         <w:pStyle w:val="Bibliography"/>
@@ -21145,7 +21200,7 @@
       <w:r>
         <w:t xml:space="preserve"> </w:t>
       </w:r>
-      <w:hyperlink r:id="rId313">
+      <w:hyperlink r:id="rId314">
         <w:r>
           <w:rPr>
             <w:rStyle w:val="Hyperlink"/>
@@ -21157,8 +21212,8 @@
         <w:t xml:space="preserve">.</w:t>
       </w:r>
     </w:p>
-    <w:bookmarkEnd w:id="314"/>
-    <w:bookmarkStart w:id="316" w:name="ref-VanKirk2008a"/>
+    <w:bookmarkEnd w:id="315"/>
+    <w:bookmarkStart w:id="317" w:name="ref-VanKirk2008a"/>
     <w:p>
       <w:pPr>
         <w:pStyle w:val="Bibliography"/>
@@ -21197,7 +21252,7 @@
       <w:r>
         <w:t xml:space="preserve"> </w:t>
       </w:r>
-      <w:hyperlink r:id="rId315">
+      <w:hyperlink r:id="rId316">
         <w:r>
           <w:rPr>
             <w:rStyle w:val="Hyperlink"/>
@@ -21209,8 +21264,8 @@
         <w:t xml:space="preserve">.</w:t>
       </w:r>
     </w:p>
-    <w:bookmarkEnd w:id="316"/>
-    <w:bookmarkStart w:id="318" w:name="ref-Wainwright2013"/>
+    <w:bookmarkEnd w:id="317"/>
+    <w:bookmarkStart w:id="319" w:name="ref-Wainwright2013"/>
     <w:p>
       <w:pPr>
         <w:pStyle w:val="Bibliography"/>
@@ -21239,7 +21294,7 @@
       <w:r>
         <w:t xml:space="preserve"> </w:t>
       </w:r>
-      <w:hyperlink r:id="rId317">
+      <w:hyperlink r:id="rId318">
         <w:r>
           <w:rPr>
             <w:rStyle w:val="Hyperlink"/>
@@ -21251,8 +21306,8 @@
         <w:t xml:space="preserve">.</w:t>
       </w:r>
     </w:p>
-    <w:bookmarkEnd w:id="318"/>
-    <w:bookmarkStart w:id="320" w:name="ref-Webb2018"/>
+    <w:bookmarkEnd w:id="319"/>
+    <w:bookmarkStart w:id="321" w:name="ref-Webb2018"/>
     <w:p>
       <w:pPr>
         <w:pStyle w:val="Bibliography"/>
@@ -21291,7 +21346,7 @@
       <w:r>
         <w:t xml:space="preserve"> </w:t>
       </w:r>
-      <w:hyperlink r:id="rId319">
+      <w:hyperlink r:id="rId320">
         <w:r>
           <w:rPr>
             <w:rStyle w:val="Hyperlink"/>
@@ -21303,8 +21358,8 @@
         <w:t xml:space="preserve">.</w:t>
       </w:r>
     </w:p>
-    <w:bookmarkEnd w:id="320"/>
-    <w:bookmarkStart w:id="322" w:name="ref-Welch2021"/>
+    <w:bookmarkEnd w:id="321"/>
+    <w:bookmarkStart w:id="323" w:name="ref-Welch2021"/>
     <w:p>
       <w:pPr>
         <w:pStyle w:val="Bibliography"/>
@@ -21343,7 +21398,7 @@
       <w:r>
         <w:t xml:space="preserve"> </w:t>
       </w:r>
-      <w:hyperlink r:id="rId321">
+      <w:hyperlink r:id="rId322">
         <w:r>
           <w:rPr>
             <w:rStyle w:val="Hyperlink"/>
@@ -21355,8 +21410,8 @@
         <w:t xml:space="preserve">.</w:t>
       </w:r>
     </w:p>
-    <w:bookmarkEnd w:id="322"/>
-    <w:bookmarkStart w:id="324" w:name="ref-Wheeler2018"/>
+    <w:bookmarkEnd w:id="323"/>
+    <w:bookmarkStart w:id="325" w:name="ref-Wheeler2018"/>
     <w:p>
       <w:pPr>
         <w:pStyle w:val="Bibliography"/>
@@ -21395,7 +21450,7 @@
       <w:r>
         <w:t xml:space="preserve"> </w:t>
       </w:r>
-      <w:hyperlink r:id="rId323">
+      <w:hyperlink r:id="rId324">
         <w:r>
           <w:rPr>
             <w:rStyle w:val="Hyperlink"/>
@@ -21407,8 +21462,8 @@
         <w:t xml:space="preserve">.</w:t>
       </w:r>
     </w:p>
-    <w:bookmarkEnd w:id="324"/>
-    <w:bookmarkStart w:id="326" w:name="ref-White2018"/>
+    <w:bookmarkEnd w:id="325"/>
+    <w:bookmarkStart w:id="327" w:name="ref-White2018"/>
     <w:p>
       <w:pPr>
         <w:pStyle w:val="Bibliography"/>
@@ -21447,7 +21502,7 @@
       <w:r>
         <w:t xml:space="preserve"> </w:t>
       </w:r>
-      <w:hyperlink r:id="rId325">
+      <w:hyperlink r:id="rId326">
         <w:r>
           <w:rPr>
             <w:rStyle w:val="Hyperlink"/>
@@ -21459,8 +21514,8 @@
         <w:t xml:space="preserve">.</w:t>
       </w:r>
     </w:p>
-    <w:bookmarkEnd w:id="326"/>
-    <w:bookmarkStart w:id="328" w:name="ref-Williams2006"/>
+    <w:bookmarkEnd w:id="327"/>
+    <w:bookmarkStart w:id="329" w:name="ref-Williams2006"/>
     <w:p>
       <w:pPr>
         <w:pStyle w:val="Bibliography"/>
@@ -21489,7 +21544,7 @@
       <w:r>
         <w:t xml:space="preserve"> </w:t>
       </w:r>
-      <w:hyperlink r:id="rId327">
+      <w:hyperlink r:id="rId328">
         <w:r>
           <w:rPr>
             <w:rStyle w:val="Hyperlink"/>
@@ -21501,8 +21556,8 @@
         <w:t xml:space="preserve">.</w:t>
       </w:r>
     </w:p>
-    <w:bookmarkEnd w:id="328"/>
-    <w:bookmarkStart w:id="330" w:name="ref-Williams2008"/>
+    <w:bookmarkEnd w:id="329"/>
+    <w:bookmarkStart w:id="331" w:name="ref-Williams2008"/>
     <w:p>
       <w:pPr>
         <w:pStyle w:val="Bibliography"/>
@@ -21531,7 +21586,7 @@
       <w:r>
         <w:t xml:space="preserve"> </w:t>
       </w:r>
-      <w:hyperlink r:id="rId329">
+      <w:hyperlink r:id="rId330">
         <w:r>
           <w:rPr>
             <w:rStyle w:val="Hyperlink"/>
@@ -21543,8 +21598,8 @@
         <w:t xml:space="preserve">.</w:t>
       </w:r>
     </w:p>
-    <w:bookmarkEnd w:id="330"/>
-    <w:bookmarkStart w:id="332" w:name="ref-Worrall2014"/>
+    <w:bookmarkEnd w:id="331"/>
+    <w:bookmarkStart w:id="333" w:name="ref-Worrall2014"/>
     <w:p>
       <w:pPr>
         <w:pStyle w:val="Bibliography"/>
@@ -21583,7 +21638,7 @@
       <w:r>
         <w:t xml:space="preserve"> </w:t>
       </w:r>
-      <w:hyperlink r:id="rId331">
+      <w:hyperlink r:id="rId332">
         <w:r>
           <w:rPr>
             <w:rStyle w:val="Hyperlink"/>
@@ -21595,8 +21650,8 @@
         <w:t xml:space="preserve">.</w:t>
       </w:r>
     </w:p>
-    <w:bookmarkEnd w:id="332"/>
-    <w:bookmarkStart w:id="334" w:name="ref-Yao2021"/>
+    <w:bookmarkEnd w:id="333"/>
+    <w:bookmarkStart w:id="335" w:name="ref-Yao2021"/>
     <w:p>
       <w:pPr>
         <w:pStyle w:val="Bibliography"/>
@@ -21635,7 +21690,7 @@
       <w:r>
         <w:t xml:space="preserve"> </w:t>
       </w:r>
-      <w:hyperlink r:id="rId333">
+      <w:hyperlink r:id="rId334">
         <w:r>
           <w:rPr>
             <w:rStyle w:val="Hyperlink"/>
@@ -21647,8 +21702,8 @@
         <w:t xml:space="preserve">.</w:t>
       </w:r>
     </w:p>
-    <w:bookmarkEnd w:id="334"/>
-    <w:bookmarkStart w:id="336" w:name="ref-Yarnell2020"/>
+    <w:bookmarkEnd w:id="335"/>
+    <w:bookmarkStart w:id="337" w:name="ref-Yarnell2020"/>
     <w:p>
       <w:pPr>
         <w:pStyle w:val="Bibliography"/>
@@ -21687,7 +21742,7 @@
       <w:r>
         <w:t xml:space="preserve"> </w:t>
       </w:r>
-      <w:hyperlink r:id="rId335">
+      <w:hyperlink r:id="rId336">
         <w:r>
           <w:rPr>
             <w:rStyle w:val="Hyperlink"/>
@@ -21699,8 +21754,8 @@
         <w:t xml:space="preserve">.</w:t>
       </w:r>
     </w:p>
-    <w:bookmarkEnd w:id="336"/>
-    <w:bookmarkStart w:id="338" w:name="ref-Yokel2018"/>
+    <w:bookmarkEnd w:id="337"/>
+    <w:bookmarkStart w:id="339" w:name="ref-Yokel2018"/>
     <w:p>
       <w:pPr>
         <w:pStyle w:val="Bibliography"/>
@@ -21723,7 +21778,7 @@
       <w:r>
         <w:t xml:space="preserve"> </w:t>
       </w:r>
-      <w:hyperlink r:id="rId337">
+      <w:hyperlink r:id="rId338">
         <w:r>
           <w:rPr>
             <w:rStyle w:val="Hyperlink"/>
@@ -21735,10 +21790,10 @@
         <w:t xml:space="preserve">.</w:t>
       </w:r>
     </w:p>
-    <w:bookmarkEnd w:id="338"/>
     <w:bookmarkEnd w:id="339"/>
     <w:bookmarkEnd w:id="340"/>
     <w:bookmarkEnd w:id="341"/>
+    <w:bookmarkEnd w:id="342"/>
     <w:sectPr/>
   </w:body>
 </w:document>
@@ -22182,6 +22237,12 @@
     <w:abstractNumId w:val="991"/>
   </w:num>
   <w:num w:numId="1012">
+    <w:abstractNumId w:val="991"/>
+  </w:num>
+  <w:num w:numId="1013">
+    <w:abstractNumId w:val="991"/>
+  </w:num>
+  <w:num w:numId="1014">
     <w:abstractNumId w:val="991"/>
   </w:num>
 </w:numbering>

</xml_diff>

<commit_message>
lasso propagation. pick lambda val
</commit_message>
<xml_diff>
--- a/Kouba_2024_Fish_hydrometrics_MS.docx
+++ b/Kouba_2024_Fish_hydrometrics_MS.docx
@@ -392,7 +392,7 @@
         <w:pStyle w:val="BodyText"/>
       </w:pPr>
       <w:r>
-        <w:t xml:space="preserve">To learn if it is possible to empirically quantify a hydrologic regime that meets the ecological needs of specific species (coho and Chinook salmon) in a specific ecological region (the Scott River watershed), we examine correlations between several dozen hydrologic metrics and local salmon observations. **We then used lasso regression to select the hydrologic metric predictors used to predict salmon outcomes. The result of the predictor selection was a Hydrologic Benefit function for each species, conceptually translating the various ecological services provided by hydrology across different seasons into a single value (in units of ecological observations) per water year. This work sets the stage for a quantitative comparison of competing natural resource management alternatives.</w:t>
+        <w:t xml:space="preserve">To learn if it is possible to empirically quantify a hydrologic regime that meets the ecological needs of specific species (coho and Chinook salmon) in a specific ecological region (the Scott River watershed), we examine correlations between several dozen hydrologic metrics and local salmon observations. We then used lasso regression to select hydrologic metric predictors and predict salmon outcomes. The result of the predictor selection was a Hydrologic Benefit function for each species, conceptually translating the various ecological services provided by hydrology across different seasons into a single value (in units of ecological observations) per water year. This work sets the stage for a quantitative comparison of competing natural resource management alternatives.</w:t>
       </w:r>
     </w:p>
     <w:bookmarkEnd w:id="21"/>
@@ -854,16 +854,10 @@
         <w:pStyle w:val="FirstParagraph"/>
       </w:pPr>
       <w:r>
-        <w:t xml:space="preserve">Exploring the empirical relationship between river hydrology and an ecological response requires overlapping geography, and sufficient record length, in a study area’s hydrologic and ecological monitoring data. Ecological data is typically more sparse and is usually the limiting factor. Geographically, the ecological monitoring must be within an area that is plausibly affected by the hydrology at the point of river observation. Temporally, in order to go beyond static snapshot analyses</w:t>
-      </w:r>
-      <w:r>
-        <w:t xml:space="preserve"> </w:t>
-      </w:r>
-      <w:r>
-        <w:t xml:space="preserve">(e.g. Wheeler, Wenger, and Freeman 2018)</w:t>
-      </w:r>
-      <w:r>
-        <w:t xml:space="preserve">, the species-level observations of life stages which are facilitated by specific flow rates (such as spawning and rearing for salmonids) must cover a wide range of dry to wet water year conditions, which usually means decades of time-intensive and costly aquatic data collection.</w:t>
+        <w:t xml:space="preserve">Exploring the empirical relationship between river hydrology and an ecological response requires overlapping geography, and sufficient record length, in a study area’s hydrologic and ecological monitoring data.</w:t>
+      </w:r>
+      <w:r>
+        <w:t xml:space="preserve"> </w:t>
       </w:r>
     </w:p>
     <w:p>
@@ -871,7 +865,7 @@
         <w:pStyle w:val="BodyText"/>
       </w:pPr>
       <w:r>
-        <w:t xml:space="preserve">These requirements are met to some degree in Scott Valley. Hydrologic data is provided by daily river flow monitoring, which has been ongoing since the 1940s at the USGS stream gauge downstream of the town of Fort Jones (Station ID #11519500, or the Fort Jones Gauge or FJ Gauge; Figure</w:t>
+        <w:t xml:space="preserve">These requirements are met to some degree in Scott Valley, though as is typical, ecological data is the limiting factor. Hydrologic data is provided by daily river flow monitoring, which has been ongoing since the 1940s at the USGS stream gauge downstream of the town of Fort Jones (Station ID #11519500, or the Fort Jones Gauge or FJ Gauge; Figure</w:t>
       </w:r>
       <w:r>
         <w:t xml:space="preserve"> </w:t>
@@ -1736,11 +1730,9 @@
       <w:r>
         <w:t xml:space="preserve">Chinook salmon in the Scott Valley are a candidate for listing under the federal ESA, and are not listed under the California ESA. They belong to the Southern Oregon / Northern California Coast (SONCC) Evolutionarily Significant Unit (ESU).</w:t>
       </w:r>
-    </w:p>
-    <w:p>
-      <w:pPr>
-        <w:pStyle w:val="BodyText"/>
-      </w:pPr>
+      <w:r>
+        <w:t xml:space="preserve"> </w:t>
+      </w:r>
       <w:r>
         <w:t xml:space="preserve">Typically, adult Chinook salmon return to spawn in Scott Valley streams in the fall months September-December when flows are sufficient for salmon passage</w:t>
       </w:r>
@@ -2036,7 +2028,7 @@
         <w:pStyle w:val="FirstParagraph"/>
       </w:pPr>
       <w:r>
-        <w:t xml:space="preserve">Hydrologic predictors consist of flow metrics calculated from the daily flow record at the Fort Jones river gauge from 1942-2021. The full suite of metrics is calculated on a water-year basis (i.e., each type of metric produces one value for each water year). All annual water metrics considered in this study are included in</w:t>
+        <w:t xml:space="preserve">Hydrologic predictors consist of flow metrics calculated from the daily flow record at the Fort Jones river gauge from 1942-2021. The full suite of metrics is calculated on a water-year basis (i.e., each type of metric produces one value for each water year;</w:t>
       </w:r>
       <w:r>
         <w:t xml:space="preserve"> </w:t>
@@ -2049,7 +2041,7 @@
         <w:t xml:space="preserve">Supplemental Table 1</w:t>
       </w:r>
       <w:r>
-        <w:t xml:space="preserve">. Abbreviations, relevant time periods and metric calculation details are listed in Table</w:t>
+        <w:t xml:space="preserve">). Abbreviations, relevant time periods and metric calculation details are listed in Table</w:t>
       </w:r>
       <w:r>
         <w:t xml:space="preserve"> </w:t>
@@ -2222,20 +2214,7 @@
         <w:pStyle w:val="FirstParagraph"/>
       </w:pPr>
       <w:r>
-        <w:t xml:space="preserve">A discrete number of thresholds were selected from the continuum of flows, ranging between a lowest value of 10 cfs and highest value of</w:t>
-      </w:r>
-      <w:r>
-        <w:t xml:space="preserve"> </w:t>
-      </w:r>
-      <w:r>
-        <w:rPr>
-          <w:bCs/>
-          <w:b/>
-        </w:rPr>
-        <w:t xml:space="preserve">100 cfs</w:t>
-      </w:r>
-      <w:r>
-        <w:t xml:space="preserve">. At the lowest value all tributaries are known to be disconnected and significant dry reaches exist along the main stem</w:t>
+        <w:t xml:space="preserve">When calculating the timing of river connectivity, a discrete number of thresholds were selected from the continuum of flows, ranging between a lowest value of 8 cfs and highest value of 1000 cfs. At the lowest value all tributaries are known to be disconnected and significant dry reaches exist along the main stem, while the highest value is associated with winter storm events in a fully-connected river system</w:t>
       </w:r>
       <w:r>
         <w:t xml:space="preserve"> </w:t>
@@ -2246,109 +2225,22 @@
       <w:r>
         <w:t xml:space="preserve">.</w:t>
       </w:r>
-      <w:r>
-        <w:t xml:space="preserve"> </w:t>
-      </w:r>
-      <w:r>
-        <w:rPr>
-          <w:bCs/>
-          <w:b/>
-        </w:rPr>
-        <w:t xml:space="preserve">At the highest value, most tributaries connect with the mainstem and the mainstem Scott River is flowing contiguously, including the</w:t>
-      </w:r>
-      <w:r>
-        <w:rPr>
-          <w:bCs/>
-          <w:b/>
-        </w:rPr>
-        <w:t xml:space="preserve"> </w:t>
-      </w:r>
-      <w:r>
-        <w:rPr>
-          <w:bCs/>
-          <w:b/>
-        </w:rPr>
-        <w:t xml:space="preserve">“</w:t>
-      </w:r>
-      <w:r>
-        <w:rPr>
-          <w:bCs/>
-          <w:b/>
-        </w:rPr>
-        <w:t xml:space="preserve">tailings</w:t>
-      </w:r>
-      <w:r>
-        <w:rPr>
-          <w:bCs/>
-          <w:b/>
-        </w:rPr>
-        <w:t xml:space="preserve">”</w:t>
-      </w:r>
-      <w:r>
-        <w:rPr>
-          <w:bCs/>
-          <w:b/>
-        </w:rPr>
-        <w:t xml:space="preserve"> </w:t>
-      </w:r>
-      <w:r>
-        <w:rPr>
-          <w:bCs/>
-          <w:b/>
-        </w:rPr>
-        <w:t xml:space="preserve">section, a boulder sediment substrata section of the mainstem that is most susceptible to falling dry</w:t>
-      </w:r>
-      <w:r>
-        <w:t xml:space="preserve"> </w:t>
-      </w:r>
-      <w:r>
-        <w:t xml:space="preserve">(Tolley, Foglia, and Harter 2019; Siskiyou County Flood Control and Water Conservation District 2021)</w:t>
+    </w:p>
+    <w:p>
+      <w:pPr>
+        <w:pStyle w:val="BodyText"/>
+      </w:pPr>
+      <w:r>
+        <w:t xml:space="preserve">The reconnection timing of proximate flow thresholds is somewhat correlated. The lasso regression is appropriate for this type of data because the method can eliminate some redundancy in predictor information</w:t>
+      </w:r>
+      <w:r>
+        <w:t xml:space="preserve"> </w:t>
+      </w:r>
+      <w:r>
+        <w:t xml:space="preserve">(James et al. 2013)</w:t>
       </w:r>
       <w:r>
         <w:t xml:space="preserve">.</w:t>
-      </w:r>
-    </w:p>
-    <w:p>
-      <w:pPr>
-        <w:pStyle w:val="BodyText"/>
-      </w:pPr>
-      <w:r>
-        <w:t xml:space="preserve">The reconnection timing of proximate flow thresholds is somewhat correlated. It was therefore necessary to reduce the number of flow thresholds under consideration in the</w:t>
-      </w:r>
-      <w:r>
-        <w:t xml:space="preserve"> </w:t>
-      </w:r>
-      <w:r>
-        <w:rPr>
-          <w:bCs/>
-          <w:b/>
-        </w:rPr>
-        <w:t xml:space="preserve">linear model selection process</w:t>
-      </w:r>
-      <w:r>
-        <w:t xml:space="preserve"> </w:t>
-      </w:r>
-      <w:r>
-        <w:t xml:space="preserve">to a) identify flow thresholds with the greatest impact on salmon reproduction (to the extent possible with such a small dataset), and b) avoid the inclusion of redundant hydrologic information</w:t>
-      </w:r>
-      <w:r>
-        <w:t xml:space="preserve"> </w:t>
-      </w:r>
-      <w:r>
-        <w:t xml:space="preserve">(Olden and Poff 2003)</w:t>
-      </w:r>
-      <w:r>
-        <w:t xml:space="preserve">.</w:t>
-      </w:r>
-      <w:r>
-        <w:t xml:space="preserve"> </w:t>
-      </w:r>
-      <w:r>
-        <w:rPr>
-          <w:bCs/>
-          <w:b/>
-        </w:rPr>
-        <w:t xml:space="preserve">To identify the threshold(s) with the highest predictive power and potentially the lowest redundancy, we examined correlations between reconnection dates and biological monitoring data (see methods part 4 below).</w:t>
       </w:r>
     </w:p>
     <w:p>
@@ -5848,7 +5740,7 @@
         <w:t xml:space="preserve"> </w:t>
       </w:r>
       <w:r>
-        <w:t xml:space="preserve">Explanation of time period definitions used in this analysis.</w:t>
+        <w:t xml:space="preserve">Explanation of time period definitions used in this analysis (displayed graphically in Figure 3).</w:t>
       </w:r>
     </w:p>
     <w:tbl xmlns:w="http://schemas.openxmlformats.org/wordprocessingml/2006/main" xmlns:r="http://schemas.openxmlformats.org/officeDocument/2006/relationships" xmlns:w14="http://schemas.microsoft.com/office/word/2010/wordml" xmlns:wp="http://schemas.openxmlformats.org/drawingml/2006/wordprocessingDrawing" xmlns:a="http://schemas.openxmlformats.org/drawingml/2006/main" xmlns:pic="http://schemas.openxmlformats.org/drawingml/2006/picture">
@@ -6647,7 +6539,7 @@
       <w:r>
         <w:drawing>
           <wp:inline>
-            <wp:extent cx="5334000" cy="3810000"/>
+            <wp:extent cx="5334000" cy="3429000"/>
             <wp:effectExtent b="0" l="0" r="0" t="0"/>
             <wp:docPr descr="Figure 5: Reconnection and disconnection dates are highlighted for one water year. Two example thresholds, 10 and 100 cfs (0.28 and 2.8 cms, respectively) are highlighted, which correspond to distinct river connectivity (and salmon habitat access) conditions in the Scott River watershed as observed at the Fort Jones gauge (see Results for more detail on selection of flow thresholds)." title="" id="46" name="Picture"/>
             <a:graphic>
@@ -6668,7 +6560,7 @@
                   <pic:spPr bwMode="auto">
                     <a:xfrm>
                       <a:off x="0" y="0"/>
-                      <a:ext cx="5334000" cy="3810000"/>
+                      <a:ext cx="5334000" cy="3429000"/>
                     </a:xfrm>
                     <a:prstGeom prst="rect">
                       <a:avLst/>
@@ -7127,10 +7019,7 @@
         <w:pStyle w:val="BodyText"/>
       </w:pPr>
       <w:r>
-        <w:t xml:space="preserve">Each brood year is associated with multiple ecological response variable, i.e.,</w:t>
-      </w:r>
-      <w:r>
-        <w:t xml:space="preserve"> </w:t>
+        <w:t xml:space="preserve">Each brood year is associated with multiple ecological responses (i.e. </w:t>
       </w:r>
       <w:r>
         <w:t xml:space="preserve">“</w:t>
@@ -7145,7 +7034,103 @@
         <w:t xml:space="preserve"> </w:t>
       </w:r>
       <w:r>
-        <w:t xml:space="preserve">observation types, including number of Chinook and coho spawners observed and the estimated number of smolt observed at the end of their CFLP. Data were available and compiled for brood years 2004 through 2019.</w:t>
+        <w:t xml:space="preserve">observation types), including number of Chinook and coho spawners observed and the estimated number of smolt observed at the end of their CFLP. Data were available and compiled for brood years 2004 through 2019.</w:t>
+      </w:r>
+      <w:r>
+        <w:t xml:space="preserve"> </w:t>
+      </w:r>
+      <w:r>
+        <w:rPr>
+          <w:bCs/>
+          <w:b/>
+        </w:rPr>
+        <w:t xml:space="preserve">We note that because the Brood Year period only covers the fall and early winter, ecological outcome in water year</w:t>
+      </w:r>
+      <w:r>
+        <w:rPr>
+          <w:bCs/>
+          <w:b/>
+        </w:rPr>
+        <w:t xml:space="preserve"> </w:t>
+      </w:r>
+      <m:oMath>
+        <m:r>
+          <m:t>w</m:t>
+        </m:r>
+        <m:r>
+          <m:t>y</m:t>
+        </m:r>
+      </m:oMath>
+      <w:r>
+        <w:rPr>
+          <w:bCs/>
+          <w:b/>
+        </w:rPr>
+        <w:t xml:space="preserve"> </w:t>
+      </w:r>
+      <w:r>
+        <w:rPr>
+          <w:bCs/>
+          <w:b/>
+        </w:rPr>
+        <w:t xml:space="preserve">is obtained for</w:t>
+      </w:r>
+      <w:r>
+        <w:rPr>
+          <w:bCs/>
+          <w:b/>
+        </w:rPr>
+        <w:t xml:space="preserve"> </w:t>
+      </w:r>
+      <m:oMath>
+        <m:r>
+          <m:t>B</m:t>
+        </m:r>
+        <m:r>
+          <m:t>Y</m:t>
+        </m:r>
+        <m:r>
+          <m:rPr>
+            <m:sty m:val="p"/>
+          </m:rPr>
+          <m:t>=</m:t>
+        </m:r>
+        <m:r>
+          <m:t>w</m:t>
+        </m:r>
+        <m:r>
+          <m:t>y</m:t>
+        </m:r>
+        <m:r>
+          <m:rPr>
+            <m:sty m:val="p"/>
+          </m:rPr>
+          <m:t>−</m:t>
+        </m:r>
+        <m:r>
+          <m:t>1</m:t>
+        </m:r>
+      </m:oMath>
+      <w:r>
+        <w:rPr>
+          <w:bCs/>
+          <w:b/>
+        </w:rPr>
+        <w:t xml:space="preserve"> </w:t>
+      </w:r>
+      <w:r>
+        <w:rPr>
+          <w:bCs/>
+          <w:b/>
+        </w:rPr>
+        <w:t xml:space="preserve">for both salmon species.</w:t>
+      </w:r>
+      <w:r>
+        <w:rPr>
+          <w:bCs/>
+          <w:b/>
+        </w:rPr>
+        <w:t xml:space="preserve"> </w:t>
       </w:r>
     </w:p>
     <w:bookmarkEnd w:id="51"/>
@@ -8371,9 +8356,17 @@
         <w:pStyle w:val="BodyText"/>
       </w:pPr>
       <w:r>
+        <w:rPr>
+          <w:bCs/>
+          <w:b/>
+        </w:rPr>
         <w:t xml:space="preserve">We note that ecological outcome in water year</w:t>
       </w:r>
       <w:r>
+        <w:rPr>
+          <w:bCs/>
+          <w:b/>
+        </w:rPr>
         <w:t xml:space="preserve"> </w:t>
       </w:r>
       <m:oMath>
@@ -8385,12 +8378,24 @@
         </m:r>
       </m:oMath>
       <w:r>
-        <w:t xml:space="preserve"> </w:t>
-      </w:r>
-      <w:r>
+        <w:rPr>
+          <w:bCs/>
+          <w:b/>
+        </w:rPr>
+        <w:t xml:space="preserve"> </w:t>
+      </w:r>
+      <w:r>
+        <w:rPr>
+          <w:bCs/>
+          <w:b/>
+        </w:rPr>
         <w:t xml:space="preserve">is obtained for</w:t>
       </w:r>
       <w:r>
+        <w:rPr>
+          <w:bCs/>
+          <w:b/>
+        </w:rPr>
         <w:t xml:space="preserve"> </w:t>
       </w:r>
       <m:oMath>
@@ -8423,10 +8428,25 @@
         </m:r>
       </m:oMath>
       <w:r>
-        <w:t xml:space="preserve"> </w:t>
-      </w:r>
-      <w:r>
+        <w:rPr>
+          <w:bCs/>
+          <w:b/>
+        </w:rPr>
+        <w:t xml:space="preserve"> </w:t>
+      </w:r>
+      <w:r>
+        <w:rPr>
+          <w:bCs/>
+          <w:b/>
+        </w:rPr>
         <w:t xml:space="preserve">for both salmon species.</w:t>
+      </w:r>
+      <w:r>
+        <w:rPr>
+          <w:bCs/>
+          <w:b/>
+        </w:rPr>
+        <w:t xml:space="preserve"> </w:t>
       </w:r>
     </w:p>
     <w:bookmarkEnd w:id="61"/>
@@ -8554,7 +8574,7 @@
         <w:pStyle w:val="BodyText"/>
       </w:pPr>
       <w:r>
-        <w:t xml:space="preserve">The onset of the wet season has trended slightly later, though wet season median baseflows (i.e., flows not occurring during storm pulses) have remained stable on average (with a very slight downward trend). Wet season baseflow rates vary from less than 50 cfs (1977) to over 2000 cfs (1997) with typical winter flow ranging from 400 cfs to about 1000 cfs (Figure</w:t>
+        <w:t xml:space="preserve">The onset of the wet season has trended slightly later, though wet season median baseflows (i.e., flows not occurring during storm pulses) have remained stable on average (with a very slight downward trend). Wet season baseflow rates vary from less than 50 cfs (1977) to over 2000 cfs (1997) with typical winter flow ranging from 400 to 1000 cfs (Figure</w:t>
       </w:r>
       <w:r>
         <w:t xml:space="preserve"> </w:t>
@@ -9793,7 +9813,7 @@
         <w:t xml:space="preserve"> </w:t>
       </w:r>
       <w:r>
-        <w:t xml:space="preserve">Predictors informing the lasso regression for percent coho smolt survivalat decreasing lambda values (also referred to as a shrinkage penalty). Lambda values represent the point at which a non-0 coefficient appears for the designated predictor.</w:t>
+        <w:t xml:space="preserve">Predictors informing the lasso regression for coho spfat decreasing lambda values (also referred to as a shrinkage penalty). Lambda values represent the point at which a non-0 coefficient appears for the designated predictor.</w:t>
       </w:r>
     </w:p>
     <w:tbl xmlns:w="http://schemas.openxmlformats.org/wordprocessingml/2006/main" xmlns:r="http://schemas.openxmlformats.org/officeDocument/2006/relationships" xmlns:w14="http://schemas.microsoft.com/office/word/2010/wordml" xmlns:wp="http://schemas.openxmlformats.org/drawingml/2006/wordprocessingDrawing" xmlns:a="http://schemas.openxmlformats.org/drawingml/2006/main" xmlns:pic="http://schemas.openxmlformats.org/drawingml/2006/picture">
@@ -9803,7 +9823,7 @@
         <w:tblLook w:firstRow="1" w:lastRow="0" w:firstColumn="0" w:lastColumn="0" w:noHBand="0" w:noVBand="1"/>
       </w:tblPr>
       <w:tblGrid>
-        <w:gridCol w:w="2832"/>
+        <w:gridCol w:w="2062"/>
         <w:gridCol w:w="1793"/>
       </w:tblGrid>
       <w:tr>
@@ -9903,7 +9923,7 @@
       </w:tr>
       <w:tr>
         <w:trPr>
-          <w:trHeight w:val="617" w:hRule="auto"/>
+          <w:trHeight w:val="613" w:hRule="auto"/>
         </w:trPr>
         body 1
         <w:tc>
@@ -9911,6 +9931,382 @@
             <w:tcBorders>
               <w:bottom w:val="none" w:sz="0" w:space="0" w:color="000000"/>
               <w:top w:val="single" w:sz="12" w:space="0" w:color="666666"/>
+              <w:left w:val="none" w:sz="0" w:space="0" w:color="000000"/>
+              <w:right w:val="none" w:sz="0" w:space="0" w:color="000000"/>
+            </w:tcBorders>
+            <w:shd w:val="clear" w:color="auto" w:fill="FFFFFF"/>
+            <w:tcMar>
+              <w:top w:w="0" w:type="dxa"/>
+              <w:bottom w:w="0" w:type="dxa"/>
+              <w:left w:w="0" w:type="dxa"/>
+              <w:right w:w="0" w:type="dxa"/>
+            </w:tcMar>
+            <w:vAlign w:val="center"/>
+          </w:tcPr>
+          <w:p>
+            <w:pPr>
+              <w:pStyle w:val="Normal"/>
+              <w:jc w:val="left"/>
+              <w:pBdr>
+                <w:bottom w:val="none" w:sz="0" w:space="0" w:color="000000"/>
+                <w:top w:val="none" w:sz="0" w:space="0" w:color="000000"/>
+                <w:left w:val="none" w:sz="0" w:space="0" w:color="000000"/>
+                <w:right w:val="none" w:sz="0" w:space="0" w:color="000000"/>
+              </w:pBdr>
+              <w:spacing w:after="100" w:before="100" w:line="240"/>
+              <w:ind w:left="100" w:right="100" w:firstLine="0" w:firstLineChars="0"/>
+            </w:pPr>
+            <w:r xmlns:w="http://schemas.openxmlformats.org/wordprocessingml/2006/main" xmlns:wp="http://schemas.openxmlformats.org/drawingml/2006/wordprocessingDrawing" xmlns:r="http://schemas.openxmlformats.org/officeDocument/2006/relationships" xmlns:w14="http://schemas.microsoft.com/office/word/2010/wordml">
+              <w:rPr>
+                <w:rFonts w:ascii="Arial" w:hAnsi="Arial" w:eastAsia="Arial" w:cs="Arial"/>
+                <w:i w:val="false"/>
+                <w:b w:val="false"/>
+                <w:u w:val="none"/>
+                <w:sz w:val="22"/>
+                <w:szCs w:val="22"/>
+                <w:color w:val="000000"/>
+              </w:rPr>
+              <w:t xml:space="preserve">BY_recon_200</w:t>
+            </w:r>
+          </w:p>
+        </w:tc>
+        <w:tc>
+          <w:tcPr>
+            <w:tcBorders>
+              <w:bottom w:val="none" w:sz="0" w:space="0" w:color="000000"/>
+              <w:top w:val="single" w:sz="12" w:space="0" w:color="666666"/>
+              <w:left w:val="none" w:sz="0" w:space="0" w:color="000000"/>
+              <w:right w:val="none" w:sz="0" w:space="0" w:color="000000"/>
+            </w:tcBorders>
+            <w:shd w:val="clear" w:color="auto" w:fill="FFFFFF"/>
+            <w:tcMar>
+              <w:top w:w="0" w:type="dxa"/>
+              <w:bottom w:w="0" w:type="dxa"/>
+              <w:left w:w="0" w:type="dxa"/>
+              <w:right w:w="0" w:type="dxa"/>
+            </w:tcMar>
+            <w:vAlign w:val="center"/>
+          </w:tcPr>
+          <w:p>
+            <w:pPr>
+              <w:pStyle w:val="Normal"/>
+              <w:jc w:val="right"/>
+              <w:pBdr>
+                <w:bottom w:val="none" w:sz="0" w:space="0" w:color="000000"/>
+                <w:top w:val="none" w:sz="0" w:space="0" w:color="000000"/>
+                <w:left w:val="none" w:sz="0" w:space="0" w:color="000000"/>
+                <w:right w:val="none" w:sz="0" w:space="0" w:color="000000"/>
+              </w:pBdr>
+              <w:spacing w:after="100" w:before="100" w:line="240"/>
+              <w:ind w:left="100" w:right="100" w:firstLine="0" w:firstLineChars="0"/>
+            </w:pPr>
+            <w:r xmlns:w="http://schemas.openxmlformats.org/wordprocessingml/2006/main" xmlns:wp="http://schemas.openxmlformats.org/drawingml/2006/wordprocessingDrawing" xmlns:r="http://schemas.openxmlformats.org/officeDocument/2006/relationships" xmlns:w14="http://schemas.microsoft.com/office/word/2010/wordml">
+              <w:rPr>
+                <w:rFonts w:ascii="Arial" w:hAnsi="Arial" w:eastAsia="Arial" w:cs="Arial"/>
+                <w:i w:val="false"/>
+                <w:b w:val="false"/>
+                <w:u w:val="none"/>
+                <w:sz w:val="22"/>
+                <w:szCs w:val="22"/>
+                <w:color w:val="000000"/>
+              </w:rPr>
+              <w:t xml:space="preserve">23.48</w:t>
+            </w:r>
+          </w:p>
+        </w:tc>
+      </w:tr>
+      <w:tr>
+        <w:trPr>
+          <w:trHeight w:val="613" w:hRule="auto"/>
+        </w:trPr>
+        body 2
+        <w:tc>
+          <w:tcPr>
+            <w:tcBorders>
+              <w:bottom w:val="none" w:sz="0" w:space="0" w:color="000000"/>
+              <w:top w:val="none" w:sz="0" w:space="0" w:color="000000"/>
+              <w:left w:val="none" w:sz="0" w:space="0" w:color="000000"/>
+              <w:right w:val="none" w:sz="0" w:space="0" w:color="000000"/>
+            </w:tcBorders>
+            <w:shd w:val="clear" w:color="auto" w:fill="FFFFFF"/>
+            <w:tcMar>
+              <w:top w:w="0" w:type="dxa"/>
+              <w:bottom w:w="0" w:type="dxa"/>
+              <w:left w:w="0" w:type="dxa"/>
+              <w:right w:w="0" w:type="dxa"/>
+            </w:tcMar>
+            <w:vAlign w:val="center"/>
+          </w:tcPr>
+          <w:p>
+            <w:pPr>
+              <w:pStyle w:val="Normal"/>
+              <w:jc w:val="left"/>
+              <w:pBdr>
+                <w:bottom w:val="none" w:sz="0" w:space="0" w:color="000000"/>
+                <w:top w:val="none" w:sz="0" w:space="0" w:color="000000"/>
+                <w:left w:val="none" w:sz="0" w:space="0" w:color="000000"/>
+                <w:right w:val="none" w:sz="0" w:space="0" w:color="000000"/>
+              </w:pBdr>
+              <w:spacing w:after="100" w:before="100" w:line="240"/>
+              <w:ind w:left="100" w:right="100" w:firstLine="0" w:firstLineChars="0"/>
+            </w:pPr>
+            <w:r xmlns:w="http://schemas.openxmlformats.org/wordprocessingml/2006/main" xmlns:wp="http://schemas.openxmlformats.org/drawingml/2006/wordprocessingDrawing" xmlns:r="http://schemas.openxmlformats.org/officeDocument/2006/relationships" xmlns:w14="http://schemas.microsoft.com/office/word/2010/wordml">
+              <w:rPr>
+                <w:rFonts w:ascii="Arial" w:hAnsi="Arial" w:eastAsia="Arial" w:cs="Arial"/>
+                <w:i w:val="false"/>
+                <w:b w:val="false"/>
+                <w:u w:val="none"/>
+                <w:sz w:val="22"/>
+                <w:szCs w:val="22"/>
+                <w:color w:val="000000"/>
+              </w:rPr>
+              <w:t xml:space="preserve">RY_discon_200</w:t>
+            </w:r>
+          </w:p>
+        </w:tc>
+        <w:tc>
+          <w:tcPr>
+            <w:tcBorders>
+              <w:bottom w:val="none" w:sz="0" w:space="0" w:color="000000"/>
+              <w:top w:val="none" w:sz="0" w:space="0" w:color="000000"/>
+              <w:left w:val="none" w:sz="0" w:space="0" w:color="000000"/>
+              <w:right w:val="none" w:sz="0" w:space="0" w:color="000000"/>
+            </w:tcBorders>
+            <w:shd w:val="clear" w:color="auto" w:fill="FFFFFF"/>
+            <w:tcMar>
+              <w:top w:w="0" w:type="dxa"/>
+              <w:bottom w:w="0" w:type="dxa"/>
+              <w:left w:w="0" w:type="dxa"/>
+              <w:right w:w="0" w:type="dxa"/>
+            </w:tcMar>
+            <w:vAlign w:val="center"/>
+          </w:tcPr>
+          <w:p>
+            <w:pPr>
+              <w:pStyle w:val="Normal"/>
+              <w:jc w:val="right"/>
+              <w:pBdr>
+                <w:bottom w:val="none" w:sz="0" w:space="0" w:color="000000"/>
+                <w:top w:val="none" w:sz="0" w:space="0" w:color="000000"/>
+                <w:left w:val="none" w:sz="0" w:space="0" w:color="000000"/>
+                <w:right w:val="none" w:sz="0" w:space="0" w:color="000000"/>
+              </w:pBdr>
+              <w:spacing w:after="100" w:before="100" w:line="240"/>
+              <w:ind w:left="100" w:right="100" w:firstLine="0" w:firstLineChars="0"/>
+            </w:pPr>
+            <w:r xmlns:w="http://schemas.openxmlformats.org/wordprocessingml/2006/main" xmlns:wp="http://schemas.openxmlformats.org/drawingml/2006/wordprocessingDrawing" xmlns:r="http://schemas.openxmlformats.org/officeDocument/2006/relationships" xmlns:w14="http://schemas.microsoft.com/office/word/2010/wordml">
+              <w:rPr>
+                <w:rFonts w:ascii="Arial" w:hAnsi="Arial" w:eastAsia="Arial" w:cs="Arial"/>
+                <w:i w:val="false"/>
+                <w:b w:val="false"/>
+                <w:u w:val="none"/>
+                <w:sz w:val="22"/>
+                <w:szCs w:val="22"/>
+                <w:color w:val="000000"/>
+              </w:rPr>
+              <w:t xml:space="preserve">16.02</w:t>
+            </w:r>
+          </w:p>
+        </w:tc>
+      </w:tr>
+      <w:tr>
+        <w:trPr>
+          <w:trHeight w:val="613" w:hRule="auto"/>
+        </w:trPr>
+        body 3
+        <w:tc>
+          <w:tcPr>
+            <w:tcBorders>
+              <w:bottom w:val="none" w:sz="0" w:space="0" w:color="000000"/>
+              <w:top w:val="none" w:sz="0" w:space="0" w:color="000000"/>
+              <w:left w:val="none" w:sz="0" w:space="0" w:color="000000"/>
+              <w:right w:val="none" w:sz="0" w:space="0" w:color="000000"/>
+            </w:tcBorders>
+            <w:shd w:val="clear" w:color="auto" w:fill="FFFFFF"/>
+            <w:tcMar>
+              <w:top w:w="0" w:type="dxa"/>
+              <w:bottom w:w="0" w:type="dxa"/>
+              <w:left w:w="0" w:type="dxa"/>
+              <w:right w:w="0" w:type="dxa"/>
+            </w:tcMar>
+            <w:vAlign w:val="center"/>
+          </w:tcPr>
+          <w:p>
+            <w:pPr>
+              <w:pStyle w:val="Normal"/>
+              <w:jc w:val="left"/>
+              <w:pBdr>
+                <w:bottom w:val="none" w:sz="0" w:space="0" w:color="000000"/>
+                <w:top w:val="none" w:sz="0" w:space="0" w:color="000000"/>
+                <w:left w:val="none" w:sz="0" w:space="0" w:color="000000"/>
+                <w:right w:val="none" w:sz="0" w:space="0" w:color="000000"/>
+              </w:pBdr>
+              <w:spacing w:after="100" w:before="100" w:line="240"/>
+              <w:ind w:left="100" w:right="100" w:firstLine="0" w:firstLineChars="0"/>
+            </w:pPr>
+            <w:r xmlns:w="http://schemas.openxmlformats.org/wordprocessingml/2006/main" xmlns:wp="http://schemas.openxmlformats.org/drawingml/2006/wordprocessingDrawing" xmlns:r="http://schemas.openxmlformats.org/officeDocument/2006/relationships" xmlns:w14="http://schemas.microsoft.com/office/word/2010/wordml">
+              <w:rPr>
+                <w:rFonts w:ascii="Arial" w:hAnsi="Arial" w:eastAsia="Arial" w:cs="Arial"/>
+                <w:i w:val="false"/>
+                <w:b w:val="false"/>
+                <w:u w:val="none"/>
+                <w:sz w:val="22"/>
+                <w:szCs w:val="22"/>
+                <w:color w:val="000000"/>
+              </w:rPr>
+              <w:t xml:space="preserve">RY_recon_8</w:t>
+            </w:r>
+          </w:p>
+        </w:tc>
+        <w:tc>
+          <w:tcPr>
+            <w:tcBorders>
+              <w:bottom w:val="none" w:sz="0" w:space="0" w:color="000000"/>
+              <w:top w:val="none" w:sz="0" w:space="0" w:color="000000"/>
+              <w:left w:val="none" w:sz="0" w:space="0" w:color="000000"/>
+              <w:right w:val="none" w:sz="0" w:space="0" w:color="000000"/>
+            </w:tcBorders>
+            <w:shd w:val="clear" w:color="auto" w:fill="FFFFFF"/>
+            <w:tcMar>
+              <w:top w:w="0" w:type="dxa"/>
+              <w:bottom w:w="0" w:type="dxa"/>
+              <w:left w:w="0" w:type="dxa"/>
+              <w:right w:w="0" w:type="dxa"/>
+            </w:tcMar>
+            <w:vAlign w:val="center"/>
+          </w:tcPr>
+          <w:p>
+            <w:pPr>
+              <w:pStyle w:val="Normal"/>
+              <w:jc w:val="right"/>
+              <w:pBdr>
+                <w:bottom w:val="none" w:sz="0" w:space="0" w:color="000000"/>
+                <w:top w:val="none" w:sz="0" w:space="0" w:color="000000"/>
+                <w:left w:val="none" w:sz="0" w:space="0" w:color="000000"/>
+                <w:right w:val="none" w:sz="0" w:space="0" w:color="000000"/>
+              </w:pBdr>
+              <w:spacing w:after="100" w:before="100" w:line="240"/>
+              <w:ind w:left="100" w:right="100" w:firstLine="0" w:firstLineChars="0"/>
+            </w:pPr>
+            <w:r xmlns:w="http://schemas.openxmlformats.org/wordprocessingml/2006/main" xmlns:wp="http://schemas.openxmlformats.org/drawingml/2006/wordprocessingDrawing" xmlns:r="http://schemas.openxmlformats.org/officeDocument/2006/relationships" xmlns:w14="http://schemas.microsoft.com/office/word/2010/wordml">
+              <w:rPr>
+                <w:rFonts w:ascii="Arial" w:hAnsi="Arial" w:eastAsia="Arial" w:cs="Arial"/>
+                <w:i w:val="false"/>
+                <w:b w:val="false"/>
+                <w:u w:val="none"/>
+                <w:sz w:val="22"/>
+                <w:szCs w:val="22"/>
+                <w:color w:val="000000"/>
+              </w:rPr>
+              <w:t xml:space="preserve">14.45</w:t>
+            </w:r>
+          </w:p>
+        </w:tc>
+      </w:tr>
+      <w:tr>
+        <w:trPr>
+          <w:trHeight w:val="613" w:hRule="auto"/>
+        </w:trPr>
+        body 4
+        <w:tc>
+          <w:tcPr>
+            <w:tcBorders>
+              <w:bottom w:val="none" w:sz="0" w:space="0" w:color="000000"/>
+              <w:top w:val="none" w:sz="0" w:space="0" w:color="000000"/>
+              <w:left w:val="none" w:sz="0" w:space="0" w:color="000000"/>
+              <w:right w:val="none" w:sz="0" w:space="0" w:color="000000"/>
+            </w:tcBorders>
+            <w:shd w:val="clear" w:color="auto" w:fill="FFFFFF"/>
+            <w:tcMar>
+              <w:top w:w="0" w:type="dxa"/>
+              <w:bottom w:w="0" w:type="dxa"/>
+              <w:left w:w="0" w:type="dxa"/>
+              <w:right w:w="0" w:type="dxa"/>
+            </w:tcMar>
+            <w:vAlign w:val="center"/>
+          </w:tcPr>
+          <w:p>
+            <w:pPr>
+              <w:pStyle w:val="Normal"/>
+              <w:jc w:val="left"/>
+              <w:pBdr>
+                <w:bottom w:val="none" w:sz="0" w:space="0" w:color="000000"/>
+                <w:top w:val="none" w:sz="0" w:space="0" w:color="000000"/>
+                <w:left w:val="none" w:sz="0" w:space="0" w:color="000000"/>
+                <w:right w:val="none" w:sz="0" w:space="0" w:color="000000"/>
+              </w:pBdr>
+              <w:spacing w:after="100" w:before="100" w:line="240"/>
+              <w:ind w:left="100" w:right="100" w:firstLine="0" w:firstLineChars="0"/>
+            </w:pPr>
+            <w:r xmlns:w="http://schemas.openxmlformats.org/wordprocessingml/2006/main" xmlns:wp="http://schemas.openxmlformats.org/drawingml/2006/wordprocessingDrawing" xmlns:r="http://schemas.openxmlformats.org/officeDocument/2006/relationships" xmlns:w14="http://schemas.microsoft.com/office/word/2010/wordml">
+              <w:rPr>
+                <w:rFonts w:ascii="Arial" w:hAnsi="Arial" w:eastAsia="Arial" w:cs="Arial"/>
+                <w:i w:val="false"/>
+                <w:b w:val="false"/>
+                <w:u w:val="none"/>
+                <w:sz w:val="22"/>
+                <w:szCs w:val="22"/>
+                <w:color w:val="000000"/>
+              </w:rPr>
+              <w:t xml:space="preserve">BY_recon_100</w:t>
+            </w:r>
+          </w:p>
+        </w:tc>
+        <w:tc>
+          <w:tcPr>
+            <w:tcBorders>
+              <w:bottom w:val="none" w:sz="0" w:space="0" w:color="000000"/>
+              <w:top w:val="none" w:sz="0" w:space="0" w:color="000000"/>
+              <w:left w:val="none" w:sz="0" w:space="0" w:color="000000"/>
+              <w:right w:val="none" w:sz="0" w:space="0" w:color="000000"/>
+            </w:tcBorders>
+            <w:shd w:val="clear" w:color="auto" w:fill="FFFFFF"/>
+            <w:tcMar>
+              <w:top w:w="0" w:type="dxa"/>
+              <w:bottom w:w="0" w:type="dxa"/>
+              <w:left w:w="0" w:type="dxa"/>
+              <w:right w:w="0" w:type="dxa"/>
+            </w:tcMar>
+            <w:vAlign w:val="center"/>
+          </w:tcPr>
+          <w:p>
+            <w:pPr>
+              <w:pStyle w:val="Normal"/>
+              <w:jc w:val="right"/>
+              <w:pBdr>
+                <w:bottom w:val="none" w:sz="0" w:space="0" w:color="000000"/>
+                <w:top w:val="none" w:sz="0" w:space="0" w:color="000000"/>
+                <w:left w:val="none" w:sz="0" w:space="0" w:color="000000"/>
+                <w:right w:val="none" w:sz="0" w:space="0" w:color="000000"/>
+              </w:pBdr>
+              <w:spacing w:after="100" w:before="100" w:line="240"/>
+              <w:ind w:left="100" w:right="100" w:firstLine="0" w:firstLineChars="0"/>
+            </w:pPr>
+            <w:r xmlns:w="http://schemas.openxmlformats.org/wordprocessingml/2006/main" xmlns:wp="http://schemas.openxmlformats.org/drawingml/2006/wordprocessingDrawing" xmlns:r="http://schemas.openxmlformats.org/officeDocument/2006/relationships" xmlns:w14="http://schemas.microsoft.com/office/word/2010/wordml">
+              <w:rPr>
+                <w:rFonts w:ascii="Arial" w:hAnsi="Arial" w:eastAsia="Arial" w:cs="Arial"/>
+                <w:i w:val="false"/>
+                <w:b w:val="false"/>
+                <w:u w:val="none"/>
+                <w:sz w:val="22"/>
+                <w:szCs w:val="22"/>
+                <w:color w:val="000000"/>
+              </w:rPr>
+              <w:t xml:space="preserve">11.31</w:t>
+            </w:r>
+          </w:p>
+        </w:tc>
+      </w:tr>
+      <w:tr>
+        <w:trPr>
+          <w:trHeight w:val="617" w:hRule="auto"/>
+        </w:trPr>
+        body 5
+        <w:tc>
+          <w:tcPr>
+            <w:tcBorders>
+              <w:bottom w:val="none" w:sz="0" w:space="0" w:color="000000"/>
+              <w:top w:val="none" w:sz="0" w:space="0" w:color="000000"/>
               <w:left w:val="none" w:sz="0" w:space="0" w:color="000000"/>
               <w:right w:val="none" w:sz="0" w:space="0" w:color="000000"/>
             </w:tcBorders>
@@ -9954,7 +10350,7 @@
           <w:tcPr>
             <w:tcBorders>
               <w:bottom w:val="none" w:sz="0" w:space="0" w:color="000000"/>
-              <w:top w:val="single" w:sz="12" w:space="0" w:color="666666"/>
+              <w:top w:val="none" w:sz="0" w:space="0" w:color="000000"/>
               <w:left w:val="none" w:sz="0" w:space="0" w:color="000000"/>
               <w:right w:val="none" w:sz="0" w:space="0" w:color="000000"/>
             </w:tcBorders>
@@ -9990,16 +10386,16 @@
                 <w:szCs w:val="22"/>
                 <w:color w:val="000000"/>
               </w:rPr>
-              <w:t xml:space="preserve">8.87</w:t>
+              <w:t xml:space="preserve">10.14</w:t>
             </w:r>
           </w:p>
         </w:tc>
       </w:tr>
       <w:tr>
         <w:trPr>
-          <w:trHeight w:val="617" w:hRule="auto"/>
+          <w:trHeight w:val="613" w:hRule="auto"/>
         </w:trPr>
-        body 2
+        body 6
         <w:tc>
           <w:tcPr>
             <w:tcBorders>
@@ -10040,7 +10436,7 @@
                 <w:szCs w:val="22"/>
                 <w:color w:val="000000"/>
               </w:rPr>
-              <w:t xml:space="preserve">log_BY_tot_flow_sepdec</w:t>
+              <w:t xml:space="preserve">RY_recon_70</w:t>
             </w:r>
           </w:p>
         </w:tc>
@@ -10084,7 +10480,195 @@
                 <w:szCs w:val="22"/>
                 <w:color w:val="000000"/>
               </w:rPr>
-              <w:t xml:space="preserve">5.98</w:t>
+              <w:t xml:space="preserve">8.18</w:t>
+            </w:r>
+          </w:p>
+        </w:tc>
+      </w:tr>
+      <w:tr>
+        <w:trPr>
+          <w:trHeight w:val="615" w:hRule="auto"/>
+        </w:trPr>
+        body 7
+        <w:tc>
+          <w:tcPr>
+            <w:tcBorders>
+              <w:bottom w:val="none" w:sz="0" w:space="0" w:color="000000"/>
+              <w:top w:val="none" w:sz="0" w:space="0" w:color="000000"/>
+              <w:left w:val="none" w:sz="0" w:space="0" w:color="000000"/>
+              <w:right w:val="none" w:sz="0" w:space="0" w:color="000000"/>
+            </w:tcBorders>
+            <w:shd w:val="clear" w:color="auto" w:fill="FFFFFF"/>
+            <w:tcMar>
+              <w:top w:w="0" w:type="dxa"/>
+              <w:bottom w:w="0" w:type="dxa"/>
+              <w:left w:w="0" w:type="dxa"/>
+              <w:right w:w="0" w:type="dxa"/>
+            </w:tcMar>
+            <w:vAlign w:val="center"/>
+          </w:tcPr>
+          <w:p>
+            <w:pPr>
+              <w:pStyle w:val="Normal"/>
+              <w:jc w:val="left"/>
+              <w:pBdr>
+                <w:bottom w:val="none" w:sz="0" w:space="0" w:color="000000"/>
+                <w:top w:val="none" w:sz="0" w:space="0" w:color="000000"/>
+                <w:left w:val="none" w:sz="0" w:space="0" w:color="000000"/>
+                <w:right w:val="none" w:sz="0" w:space="0" w:color="000000"/>
+              </w:pBdr>
+              <w:spacing w:after="100" w:before="100" w:line="240"/>
+              <w:ind w:left="100" w:right="100" w:firstLine="0" w:firstLineChars="0"/>
+            </w:pPr>
+            <w:r xmlns:w="http://schemas.openxmlformats.org/wordprocessingml/2006/main" xmlns:wp="http://schemas.openxmlformats.org/drawingml/2006/wordprocessingDrawing" xmlns:r="http://schemas.openxmlformats.org/officeDocument/2006/relationships" xmlns:w14="http://schemas.microsoft.com/office/word/2010/wordml">
+              <w:rPr>
+                <w:rFonts w:ascii="Arial" w:hAnsi="Arial" w:eastAsia="Arial" w:cs="Arial"/>
+                <w:i w:val="false"/>
+                <w:b w:val="false"/>
+                <w:u w:val="none"/>
+                <w:sz w:val="22"/>
+                <w:szCs w:val="22"/>
+                <w:color w:val="000000"/>
+              </w:rPr>
+              <w:t xml:space="preserve">SY_discon_70</w:t>
+            </w:r>
+          </w:p>
+        </w:tc>
+        <w:tc>
+          <w:tcPr>
+            <w:tcBorders>
+              <w:bottom w:val="none" w:sz="0" w:space="0" w:color="000000"/>
+              <w:top w:val="none" w:sz="0" w:space="0" w:color="000000"/>
+              <w:left w:val="none" w:sz="0" w:space="0" w:color="000000"/>
+              <w:right w:val="none" w:sz="0" w:space="0" w:color="000000"/>
+            </w:tcBorders>
+            <w:shd w:val="clear" w:color="auto" w:fill="FFFFFF"/>
+            <w:tcMar>
+              <w:top w:w="0" w:type="dxa"/>
+              <w:bottom w:w="0" w:type="dxa"/>
+              <w:left w:w="0" w:type="dxa"/>
+              <w:right w:w="0" w:type="dxa"/>
+            </w:tcMar>
+            <w:vAlign w:val="center"/>
+          </w:tcPr>
+          <w:p>
+            <w:pPr>
+              <w:pStyle w:val="Normal"/>
+              <w:jc w:val="right"/>
+              <w:pBdr>
+                <w:bottom w:val="none" w:sz="0" w:space="0" w:color="000000"/>
+                <w:top w:val="none" w:sz="0" w:space="0" w:color="000000"/>
+                <w:left w:val="none" w:sz="0" w:space="0" w:color="000000"/>
+                <w:right w:val="none" w:sz="0" w:space="0" w:color="000000"/>
+              </w:pBdr>
+              <w:spacing w:after="100" w:before="100" w:line="240"/>
+              <w:ind w:left="100" w:right="100" w:firstLine="0" w:firstLineChars="0"/>
+            </w:pPr>
+            <w:r xmlns:w="http://schemas.openxmlformats.org/wordprocessingml/2006/main" xmlns:wp="http://schemas.openxmlformats.org/drawingml/2006/wordprocessingDrawing" xmlns:r="http://schemas.openxmlformats.org/officeDocument/2006/relationships" xmlns:w14="http://schemas.microsoft.com/office/word/2010/wordml">
+              <w:rPr>
+                <w:rFonts w:ascii="Arial" w:hAnsi="Arial" w:eastAsia="Arial" w:cs="Arial"/>
+                <w:i w:val="false"/>
+                <w:b w:val="false"/>
+                <w:u w:val="none"/>
+                <w:sz w:val="22"/>
+                <w:szCs w:val="22"/>
+                <w:color w:val="000000"/>
+              </w:rPr>
+              <w:t xml:space="preserve">7.78</w:t>
+            </w:r>
+          </w:p>
+        </w:tc>
+      </w:tr>
+      <w:tr>
+        <w:trPr>
+          <w:trHeight w:val="612" w:hRule="auto"/>
+        </w:trPr>
+        body 8
+        <w:tc>
+          <w:tcPr>
+            <w:tcBorders>
+              <w:bottom w:val="none" w:sz="0" w:space="0" w:color="000000"/>
+              <w:top w:val="none" w:sz="0" w:space="0" w:color="000000"/>
+              <w:left w:val="none" w:sz="0" w:space="0" w:color="000000"/>
+              <w:right w:val="none" w:sz="0" w:space="0" w:color="000000"/>
+            </w:tcBorders>
+            <w:shd w:val="clear" w:color="auto" w:fill="FFFFFF"/>
+            <w:tcMar>
+              <w:top w:w="0" w:type="dxa"/>
+              <w:bottom w:w="0" w:type="dxa"/>
+              <w:left w:w="0" w:type="dxa"/>
+              <w:right w:w="0" w:type="dxa"/>
+            </w:tcMar>
+            <w:vAlign w:val="center"/>
+          </w:tcPr>
+          <w:p>
+            <w:pPr>
+              <w:pStyle w:val="Normal"/>
+              <w:jc w:val="left"/>
+              <w:pBdr>
+                <w:bottom w:val="none" w:sz="0" w:space="0" w:color="000000"/>
+                <w:top w:val="none" w:sz="0" w:space="0" w:color="000000"/>
+                <w:left w:val="none" w:sz="0" w:space="0" w:color="000000"/>
+                <w:right w:val="none" w:sz="0" w:space="0" w:color="000000"/>
+              </w:pBdr>
+              <w:spacing w:after="100" w:before="100" w:line="240"/>
+              <w:ind w:left="100" w:right="100" w:firstLine="0" w:firstLineChars="0"/>
+            </w:pPr>
+            <w:r xmlns:w="http://schemas.openxmlformats.org/wordprocessingml/2006/main" xmlns:wp="http://schemas.openxmlformats.org/drawingml/2006/wordprocessingDrawing" xmlns:r="http://schemas.openxmlformats.org/officeDocument/2006/relationships" xmlns:w14="http://schemas.microsoft.com/office/word/2010/wordml">
+              <w:rPr>
+                <w:rFonts w:ascii="Arial" w:hAnsi="Arial" w:eastAsia="Arial" w:cs="Arial"/>
+                <w:i w:val="false"/>
+                <w:b w:val="false"/>
+                <w:u w:val="none"/>
+                <w:sz w:val="22"/>
+                <w:szCs w:val="22"/>
+                <w:color w:val="000000"/>
+              </w:rPr>
+              <w:t xml:space="preserve">RY_Wet_Tim</w:t>
+            </w:r>
+          </w:p>
+        </w:tc>
+        <w:tc>
+          <w:tcPr>
+            <w:tcBorders>
+              <w:bottom w:val="none" w:sz="0" w:space="0" w:color="000000"/>
+              <w:top w:val="none" w:sz="0" w:space="0" w:color="000000"/>
+              <w:left w:val="none" w:sz="0" w:space="0" w:color="000000"/>
+              <w:right w:val="none" w:sz="0" w:space="0" w:color="000000"/>
+            </w:tcBorders>
+            <w:shd w:val="clear" w:color="auto" w:fill="FFFFFF"/>
+            <w:tcMar>
+              <w:top w:w="0" w:type="dxa"/>
+              <w:bottom w:w="0" w:type="dxa"/>
+              <w:left w:w="0" w:type="dxa"/>
+              <w:right w:w="0" w:type="dxa"/>
+            </w:tcMar>
+            <w:vAlign w:val="center"/>
+          </w:tcPr>
+          <w:p>
+            <w:pPr>
+              <w:pStyle w:val="Normal"/>
+              <w:jc w:val="right"/>
+              <w:pBdr>
+                <w:bottom w:val="none" w:sz="0" w:space="0" w:color="000000"/>
+                <w:top w:val="none" w:sz="0" w:space="0" w:color="000000"/>
+                <w:left w:val="none" w:sz="0" w:space="0" w:color="000000"/>
+                <w:right w:val="none" w:sz="0" w:space="0" w:color="000000"/>
+              </w:pBdr>
+              <w:spacing w:after="100" w:before="100" w:line="240"/>
+              <w:ind w:left="100" w:right="100" w:firstLine="0" w:firstLineChars="0"/>
+            </w:pPr>
+            <w:r xmlns:w="http://schemas.openxmlformats.org/wordprocessingml/2006/main" xmlns:wp="http://schemas.openxmlformats.org/drawingml/2006/wordprocessingDrawing" xmlns:r="http://schemas.openxmlformats.org/officeDocument/2006/relationships" xmlns:w14="http://schemas.microsoft.com/office/word/2010/wordml">
+              <w:rPr>
+                <w:rFonts w:ascii="Arial" w:hAnsi="Arial" w:eastAsia="Arial" w:cs="Arial"/>
+                <w:i w:val="false"/>
+                <w:b w:val="false"/>
+                <w:u w:val="none"/>
+                <w:sz w:val="22"/>
+                <w:szCs w:val="22"/>
+                <w:color w:val="000000"/>
+              </w:rPr>
+              <w:t xml:space="preserve">6.21</w:t>
             </w:r>
           </w:p>
         </w:tc>
@@ -10093,7 +10677,195 @@
         <w:trPr>
           <w:trHeight w:val="613" w:hRule="auto"/>
         </w:trPr>
-        body 3
+        body 9
+        <w:tc>
+          <w:tcPr>
+            <w:tcBorders>
+              <w:bottom w:val="none" w:sz="0" w:space="0" w:color="000000"/>
+              <w:top w:val="none" w:sz="0" w:space="0" w:color="000000"/>
+              <w:left w:val="none" w:sz="0" w:space="0" w:color="000000"/>
+              <w:right w:val="none" w:sz="0" w:space="0" w:color="000000"/>
+            </w:tcBorders>
+            <w:shd w:val="clear" w:color="auto" w:fill="FFFFFF"/>
+            <w:tcMar>
+              <w:top w:w="0" w:type="dxa"/>
+              <w:bottom w:w="0" w:type="dxa"/>
+              <w:left w:w="0" w:type="dxa"/>
+              <w:right w:w="0" w:type="dxa"/>
+            </w:tcMar>
+            <w:vAlign w:val="center"/>
+          </w:tcPr>
+          <w:p>
+            <w:pPr>
+              <w:pStyle w:val="Normal"/>
+              <w:jc w:val="left"/>
+              <w:pBdr>
+                <w:bottom w:val="none" w:sz="0" w:space="0" w:color="000000"/>
+                <w:top w:val="none" w:sz="0" w:space="0" w:color="000000"/>
+                <w:left w:val="none" w:sz="0" w:space="0" w:color="000000"/>
+                <w:right w:val="none" w:sz="0" w:space="0" w:color="000000"/>
+              </w:pBdr>
+              <w:spacing w:after="100" w:before="100" w:line="240"/>
+              <w:ind w:left="100" w:right="100" w:firstLine="0" w:firstLineChars="0"/>
+            </w:pPr>
+            <w:r xmlns:w="http://schemas.openxmlformats.org/wordprocessingml/2006/main" xmlns:wp="http://schemas.openxmlformats.org/drawingml/2006/wordprocessingDrawing" xmlns:r="http://schemas.openxmlformats.org/officeDocument/2006/relationships" xmlns:w14="http://schemas.microsoft.com/office/word/2010/wordml">
+              <w:rPr>
+                <w:rFonts w:ascii="Arial" w:hAnsi="Arial" w:eastAsia="Arial" w:cs="Arial"/>
+                <w:i w:val="false"/>
+                <w:b w:val="false"/>
+                <w:u w:val="none"/>
+                <w:sz w:val="22"/>
+                <w:szCs w:val="22"/>
+                <w:color w:val="000000"/>
+              </w:rPr>
+              <w:t xml:space="preserve">BY_recon_15</w:t>
+            </w:r>
+          </w:p>
+        </w:tc>
+        <w:tc>
+          <w:tcPr>
+            <w:tcBorders>
+              <w:bottom w:val="none" w:sz="0" w:space="0" w:color="000000"/>
+              <w:top w:val="none" w:sz="0" w:space="0" w:color="000000"/>
+              <w:left w:val="none" w:sz="0" w:space="0" w:color="000000"/>
+              <w:right w:val="none" w:sz="0" w:space="0" w:color="000000"/>
+            </w:tcBorders>
+            <w:shd w:val="clear" w:color="auto" w:fill="FFFFFF"/>
+            <w:tcMar>
+              <w:top w:w="0" w:type="dxa"/>
+              <w:bottom w:w="0" w:type="dxa"/>
+              <w:left w:w="0" w:type="dxa"/>
+              <w:right w:w="0" w:type="dxa"/>
+            </w:tcMar>
+            <w:vAlign w:val="center"/>
+          </w:tcPr>
+          <w:p>
+            <w:pPr>
+              <w:pStyle w:val="Normal"/>
+              <w:jc w:val="right"/>
+              <w:pBdr>
+                <w:bottom w:val="none" w:sz="0" w:space="0" w:color="000000"/>
+                <w:top w:val="none" w:sz="0" w:space="0" w:color="000000"/>
+                <w:left w:val="none" w:sz="0" w:space="0" w:color="000000"/>
+                <w:right w:val="none" w:sz="0" w:space="0" w:color="000000"/>
+              </w:pBdr>
+              <w:spacing w:after="100" w:before="100" w:line="240"/>
+              <w:ind w:left="100" w:right="100" w:firstLine="0" w:firstLineChars="0"/>
+            </w:pPr>
+            <w:r xmlns:w="http://schemas.openxmlformats.org/wordprocessingml/2006/main" xmlns:wp="http://schemas.openxmlformats.org/drawingml/2006/wordprocessingDrawing" xmlns:r="http://schemas.openxmlformats.org/officeDocument/2006/relationships" xmlns:w14="http://schemas.microsoft.com/office/word/2010/wordml">
+              <w:rPr>
+                <w:rFonts w:ascii="Arial" w:hAnsi="Arial" w:eastAsia="Arial" w:cs="Arial"/>
+                <w:i w:val="false"/>
+                <w:b w:val="false"/>
+                <w:u w:val="none"/>
+                <w:sz w:val="22"/>
+                <w:szCs w:val="22"/>
+                <w:color w:val="000000"/>
+              </w:rPr>
+              <w:t xml:space="preserve">4.25</w:t>
+            </w:r>
+          </w:p>
+        </w:tc>
+      </w:tr>
+      <w:tr>
+        <w:trPr>
+          <w:trHeight w:val="615" w:hRule="auto"/>
+        </w:trPr>
+        body10
+        <w:tc>
+          <w:tcPr>
+            <w:tcBorders>
+              <w:bottom w:val="none" w:sz="0" w:space="0" w:color="000000"/>
+              <w:top w:val="none" w:sz="0" w:space="0" w:color="000000"/>
+              <w:left w:val="none" w:sz="0" w:space="0" w:color="000000"/>
+              <w:right w:val="none" w:sz="0" w:space="0" w:color="000000"/>
+            </w:tcBorders>
+            <w:shd w:val="clear" w:color="auto" w:fill="FFFFFF"/>
+            <w:tcMar>
+              <w:top w:w="0" w:type="dxa"/>
+              <w:bottom w:w="0" w:type="dxa"/>
+              <w:left w:w="0" w:type="dxa"/>
+              <w:right w:w="0" w:type="dxa"/>
+            </w:tcMar>
+            <w:vAlign w:val="center"/>
+          </w:tcPr>
+          <w:p>
+            <w:pPr>
+              <w:pStyle w:val="Normal"/>
+              <w:jc w:val="left"/>
+              <w:pBdr>
+                <w:bottom w:val="none" w:sz="0" w:space="0" w:color="000000"/>
+                <w:top w:val="none" w:sz="0" w:space="0" w:color="000000"/>
+                <w:left w:val="none" w:sz="0" w:space="0" w:color="000000"/>
+                <w:right w:val="none" w:sz="0" w:space="0" w:color="000000"/>
+              </w:pBdr>
+              <w:spacing w:after="100" w:before="100" w:line="240"/>
+              <w:ind w:left="100" w:right="100" w:firstLine="0" w:firstLineChars="0"/>
+            </w:pPr>
+            <w:r xmlns:w="http://schemas.openxmlformats.org/wordprocessingml/2006/main" xmlns:wp="http://schemas.openxmlformats.org/drawingml/2006/wordprocessingDrawing" xmlns:r="http://schemas.openxmlformats.org/officeDocument/2006/relationships" xmlns:w14="http://schemas.microsoft.com/office/word/2010/wordml">
+              <w:rPr>
+                <w:rFonts w:ascii="Arial" w:hAnsi="Arial" w:eastAsia="Arial" w:cs="Arial"/>
+                <w:i w:val="false"/>
+                <w:b w:val="false"/>
+                <w:u w:val="none"/>
+                <w:sz w:val="22"/>
+                <w:szCs w:val="22"/>
+                <w:color w:val="000000"/>
+              </w:rPr>
+              <w:t xml:space="preserve">SY_discon_200</w:t>
+            </w:r>
+          </w:p>
+        </w:tc>
+        <w:tc>
+          <w:tcPr>
+            <w:tcBorders>
+              <w:bottom w:val="none" w:sz="0" w:space="0" w:color="000000"/>
+              <w:top w:val="none" w:sz="0" w:space="0" w:color="000000"/>
+              <w:left w:val="none" w:sz="0" w:space="0" w:color="000000"/>
+              <w:right w:val="none" w:sz="0" w:space="0" w:color="000000"/>
+            </w:tcBorders>
+            <w:shd w:val="clear" w:color="auto" w:fill="FFFFFF"/>
+            <w:tcMar>
+              <w:top w:w="0" w:type="dxa"/>
+              <w:bottom w:w="0" w:type="dxa"/>
+              <w:left w:w="0" w:type="dxa"/>
+              <w:right w:w="0" w:type="dxa"/>
+            </w:tcMar>
+            <w:vAlign w:val="center"/>
+          </w:tcPr>
+          <w:p>
+            <w:pPr>
+              <w:pStyle w:val="Normal"/>
+              <w:jc w:val="right"/>
+              <w:pBdr>
+                <w:bottom w:val="none" w:sz="0" w:space="0" w:color="000000"/>
+                <w:top w:val="none" w:sz="0" w:space="0" w:color="000000"/>
+                <w:left w:val="none" w:sz="0" w:space="0" w:color="000000"/>
+                <w:right w:val="none" w:sz="0" w:space="0" w:color="000000"/>
+              </w:pBdr>
+              <w:spacing w:after="100" w:before="100" w:line="240"/>
+              <w:ind w:left="100" w:right="100" w:firstLine="0" w:firstLineChars="0"/>
+            </w:pPr>
+            <w:r xmlns:w="http://schemas.openxmlformats.org/wordprocessingml/2006/main" xmlns:wp="http://schemas.openxmlformats.org/drawingml/2006/wordprocessingDrawing" xmlns:r="http://schemas.openxmlformats.org/officeDocument/2006/relationships" xmlns:w14="http://schemas.microsoft.com/office/word/2010/wordml">
+              <w:rPr>
+                <w:rFonts w:ascii="Arial" w:hAnsi="Arial" w:eastAsia="Arial" w:cs="Arial"/>
+                <w:i w:val="false"/>
+                <w:b w:val="false"/>
+                <w:u w:val="none"/>
+                <w:sz w:val="22"/>
+                <w:szCs w:val="22"/>
+                <w:color w:val="000000"/>
+              </w:rPr>
+              <w:t xml:space="preserve">3.86</w:t>
+            </w:r>
+          </w:p>
+        </w:tc>
+      </w:tr>
+      <w:tr>
+        <w:trPr>
+          <w:trHeight w:val="613" w:hRule="auto"/>
+        </w:trPr>
+        body11
         <w:tc>
           <w:tcPr>
             <w:tcBorders>
@@ -10178,101 +10950,7 @@
                 <w:szCs w:val="22"/>
                 <w:color w:val="000000"/>
               </w:rPr>
-              <w:t xml:space="preserve">5.80</w:t>
-            </w:r>
-          </w:p>
-        </w:tc>
-      </w:tr>
-      <w:tr>
-        <w:trPr>
-          <w:trHeight w:val="615" w:hRule="auto"/>
-        </w:trPr>
-        body 4
-        <w:tc>
-          <w:tcPr>
-            <w:tcBorders>
-              <w:bottom w:val="none" w:sz="0" w:space="0" w:color="000000"/>
-              <w:top w:val="none" w:sz="0" w:space="0" w:color="000000"/>
-              <w:left w:val="none" w:sz="0" w:space="0" w:color="000000"/>
-              <w:right w:val="none" w:sz="0" w:space="0" w:color="000000"/>
-            </w:tcBorders>
-            <w:shd w:val="clear" w:color="auto" w:fill="FFFFFF"/>
-            <w:tcMar>
-              <w:top w:w="0" w:type="dxa"/>
-              <w:bottom w:w="0" w:type="dxa"/>
-              <w:left w:w="0" w:type="dxa"/>
-              <w:right w:w="0" w:type="dxa"/>
-            </w:tcMar>
-            <w:vAlign w:val="center"/>
-          </w:tcPr>
-          <w:p>
-            <w:pPr>
-              <w:pStyle w:val="Normal"/>
-              <w:jc w:val="left"/>
-              <w:pBdr>
-                <w:bottom w:val="none" w:sz="0" w:space="0" w:color="000000"/>
-                <w:top w:val="none" w:sz="0" w:space="0" w:color="000000"/>
-                <w:left w:val="none" w:sz="0" w:space="0" w:color="000000"/>
-                <w:right w:val="none" w:sz="0" w:space="0" w:color="000000"/>
-              </w:pBdr>
-              <w:spacing w:after="100" w:before="100" w:line="240"/>
-              <w:ind w:left="100" w:right="100" w:firstLine="0" w:firstLineChars="0"/>
-            </w:pPr>
-            <w:r xmlns:w="http://schemas.openxmlformats.org/wordprocessingml/2006/main" xmlns:wp="http://schemas.openxmlformats.org/drawingml/2006/wordprocessingDrawing" xmlns:r="http://schemas.openxmlformats.org/officeDocument/2006/relationships" xmlns:w14="http://schemas.microsoft.com/office/word/2010/wordml">
-              <w:rPr>
-                <w:rFonts w:ascii="Arial" w:hAnsi="Arial" w:eastAsia="Arial" w:cs="Arial"/>
-                <w:i w:val="false"/>
-                <w:b w:val="false"/>
-                <w:u w:val="none"/>
-                <w:sz w:val="22"/>
-                <w:szCs w:val="22"/>
-                <w:color w:val="000000"/>
-              </w:rPr>
-              <w:t xml:space="preserve">SY_Wet_BFL_Dur</w:t>
-            </w:r>
-          </w:p>
-        </w:tc>
-        <w:tc>
-          <w:tcPr>
-            <w:tcBorders>
-              <w:bottom w:val="none" w:sz="0" w:space="0" w:color="000000"/>
-              <w:top w:val="none" w:sz="0" w:space="0" w:color="000000"/>
-              <w:left w:val="none" w:sz="0" w:space="0" w:color="000000"/>
-              <w:right w:val="none" w:sz="0" w:space="0" w:color="000000"/>
-            </w:tcBorders>
-            <w:shd w:val="clear" w:color="auto" w:fill="FFFFFF"/>
-            <w:tcMar>
-              <w:top w:w="0" w:type="dxa"/>
-              <w:bottom w:w="0" w:type="dxa"/>
-              <w:left w:w="0" w:type="dxa"/>
-              <w:right w:w="0" w:type="dxa"/>
-            </w:tcMar>
-            <w:vAlign w:val="center"/>
-          </w:tcPr>
-          <w:p>
-            <w:pPr>
-              <w:pStyle w:val="Normal"/>
-              <w:jc w:val="right"/>
-              <w:pBdr>
-                <w:bottom w:val="none" w:sz="0" w:space="0" w:color="000000"/>
-                <w:top w:val="none" w:sz="0" w:space="0" w:color="000000"/>
-                <w:left w:val="none" w:sz="0" w:space="0" w:color="000000"/>
-                <w:right w:val="none" w:sz="0" w:space="0" w:color="000000"/>
-              </w:pBdr>
-              <w:spacing w:after="100" w:before="100" w:line="240"/>
-              <w:ind w:left="100" w:right="100" w:firstLine="0" w:firstLineChars="0"/>
-            </w:pPr>
-            <w:r xmlns:w="http://schemas.openxmlformats.org/wordprocessingml/2006/main" xmlns:wp="http://schemas.openxmlformats.org/drawingml/2006/wordprocessingDrawing" xmlns:r="http://schemas.openxmlformats.org/officeDocument/2006/relationships" xmlns:w14="http://schemas.microsoft.com/office/word/2010/wordml">
-              <w:rPr>
-                <w:rFonts w:ascii="Arial" w:hAnsi="Arial" w:eastAsia="Arial" w:cs="Arial"/>
-                <w:i w:val="false"/>
-                <w:b w:val="false"/>
-                <w:u w:val="none"/>
-                <w:sz w:val="22"/>
-                <w:szCs w:val="22"/>
-                <w:color w:val="000000"/>
-              </w:rPr>
-              <w:t xml:space="preserve">5.44</w:t>
+              <w:t xml:space="preserve">3.47</w:t>
             </w:r>
           </w:p>
         </w:tc>
@@ -10281,477 +10959,7 @@
         <w:trPr>
           <w:trHeight w:val="613" w:hRule="auto"/>
         </w:trPr>
-        body 5
-        <w:tc>
-          <w:tcPr>
-            <w:tcBorders>
-              <w:bottom w:val="none" w:sz="0" w:space="0" w:color="000000"/>
-              <w:top w:val="none" w:sz="0" w:space="0" w:color="000000"/>
-              <w:left w:val="none" w:sz="0" w:space="0" w:color="000000"/>
-              <w:right w:val="none" w:sz="0" w:space="0" w:color="000000"/>
-            </w:tcBorders>
-            <w:shd w:val="clear" w:color="auto" w:fill="FFFFFF"/>
-            <w:tcMar>
-              <w:top w:w="0" w:type="dxa"/>
-              <w:bottom w:w="0" w:type="dxa"/>
-              <w:left w:w="0" w:type="dxa"/>
-              <w:right w:w="0" w:type="dxa"/>
-            </w:tcMar>
-            <w:vAlign w:val="center"/>
-          </w:tcPr>
-          <w:p>
-            <w:pPr>
-              <w:pStyle w:val="Normal"/>
-              <w:jc w:val="left"/>
-              <w:pBdr>
-                <w:bottom w:val="none" w:sz="0" w:space="0" w:color="000000"/>
-                <w:top w:val="none" w:sz="0" w:space="0" w:color="000000"/>
-                <w:left w:val="none" w:sz="0" w:space="0" w:color="000000"/>
-                <w:right w:val="none" w:sz="0" w:space="0" w:color="000000"/>
-              </w:pBdr>
-              <w:spacing w:after="100" w:before="100" w:line="240"/>
-              <w:ind w:left="100" w:right="100" w:firstLine="0" w:firstLineChars="0"/>
-            </w:pPr>
-            <w:r xmlns:w="http://schemas.openxmlformats.org/wordprocessingml/2006/main" xmlns:wp="http://schemas.openxmlformats.org/drawingml/2006/wordprocessingDrawing" xmlns:r="http://schemas.openxmlformats.org/officeDocument/2006/relationships" xmlns:w14="http://schemas.microsoft.com/office/word/2010/wordml">
-              <w:rPr>
-                <w:rFonts w:ascii="Arial" w:hAnsi="Arial" w:eastAsia="Arial" w:cs="Arial"/>
-                <w:i w:val="false"/>
-                <w:b w:val="false"/>
-                <w:u w:val="none"/>
-                <w:sz w:val="22"/>
-                <w:szCs w:val="22"/>
-                <w:color w:val="000000"/>
-              </w:rPr>
-              <w:t xml:space="preserve">RY_discon_400</w:t>
-            </w:r>
-          </w:p>
-        </w:tc>
-        <w:tc>
-          <w:tcPr>
-            <w:tcBorders>
-              <w:bottom w:val="none" w:sz="0" w:space="0" w:color="000000"/>
-              <w:top w:val="none" w:sz="0" w:space="0" w:color="000000"/>
-              <w:left w:val="none" w:sz="0" w:space="0" w:color="000000"/>
-              <w:right w:val="none" w:sz="0" w:space="0" w:color="000000"/>
-            </w:tcBorders>
-            <w:shd w:val="clear" w:color="auto" w:fill="FFFFFF"/>
-            <w:tcMar>
-              <w:top w:w="0" w:type="dxa"/>
-              <w:bottom w:w="0" w:type="dxa"/>
-              <w:left w:w="0" w:type="dxa"/>
-              <w:right w:w="0" w:type="dxa"/>
-            </w:tcMar>
-            <w:vAlign w:val="center"/>
-          </w:tcPr>
-          <w:p>
-            <w:pPr>
-              <w:pStyle w:val="Normal"/>
-              <w:jc w:val="right"/>
-              <w:pBdr>
-                <w:bottom w:val="none" w:sz="0" w:space="0" w:color="000000"/>
-                <w:top w:val="none" w:sz="0" w:space="0" w:color="000000"/>
-                <w:left w:val="none" w:sz="0" w:space="0" w:color="000000"/>
-                <w:right w:val="none" w:sz="0" w:space="0" w:color="000000"/>
-              </w:pBdr>
-              <w:spacing w:after="100" w:before="100" w:line="240"/>
-              <w:ind w:left="100" w:right="100" w:firstLine="0" w:firstLineChars="0"/>
-            </w:pPr>
-            <w:r xmlns:w="http://schemas.openxmlformats.org/wordprocessingml/2006/main" xmlns:wp="http://schemas.openxmlformats.org/drawingml/2006/wordprocessingDrawing" xmlns:r="http://schemas.openxmlformats.org/officeDocument/2006/relationships" xmlns:w14="http://schemas.microsoft.com/office/word/2010/wordml">
-              <w:rPr>
-                <w:rFonts w:ascii="Arial" w:hAnsi="Arial" w:eastAsia="Arial" w:cs="Arial"/>
-                <w:i w:val="false"/>
-                <w:b w:val="false"/>
-                <w:u w:val="none"/>
-                <w:sz w:val="22"/>
-                <w:szCs w:val="22"/>
-                <w:color w:val="000000"/>
-              </w:rPr>
-              <w:t xml:space="preserve">4.54</w:t>
-            </w:r>
-          </w:p>
-        </w:tc>
-      </w:tr>
-      <w:tr>
-        <w:trPr>
-          <w:trHeight w:val="615" w:hRule="auto"/>
-        </w:trPr>
-        body 6
-        <w:tc>
-          <w:tcPr>
-            <w:tcBorders>
-              <w:bottom w:val="none" w:sz="0" w:space="0" w:color="000000"/>
-              <w:top w:val="none" w:sz="0" w:space="0" w:color="000000"/>
-              <w:left w:val="none" w:sz="0" w:space="0" w:color="000000"/>
-              <w:right w:val="none" w:sz="0" w:space="0" w:color="000000"/>
-            </w:tcBorders>
-            <w:shd w:val="clear" w:color="auto" w:fill="FFFFFF"/>
-            <w:tcMar>
-              <w:top w:w="0" w:type="dxa"/>
-              <w:bottom w:w="0" w:type="dxa"/>
-              <w:left w:w="0" w:type="dxa"/>
-              <w:right w:w="0" w:type="dxa"/>
-            </w:tcMar>
-            <w:vAlign w:val="center"/>
-          </w:tcPr>
-          <w:p>
-            <w:pPr>
-              <w:pStyle w:val="Normal"/>
-              <w:jc w:val="left"/>
-              <w:pBdr>
-                <w:bottom w:val="none" w:sz="0" w:space="0" w:color="000000"/>
-                <w:top w:val="none" w:sz="0" w:space="0" w:color="000000"/>
-                <w:left w:val="none" w:sz="0" w:space="0" w:color="000000"/>
-                <w:right w:val="none" w:sz="0" w:space="0" w:color="000000"/>
-              </w:pBdr>
-              <w:spacing w:after="100" w:before="100" w:line="240"/>
-              <w:ind w:left="100" w:right="100" w:firstLine="0" w:firstLineChars="0"/>
-            </w:pPr>
-            <w:r xmlns:w="http://schemas.openxmlformats.org/wordprocessingml/2006/main" xmlns:wp="http://schemas.openxmlformats.org/drawingml/2006/wordprocessingDrawing" xmlns:r="http://schemas.openxmlformats.org/officeDocument/2006/relationships" xmlns:w14="http://schemas.microsoft.com/office/word/2010/wordml">
-              <w:rPr>
-                <w:rFonts w:ascii="Arial" w:hAnsi="Arial" w:eastAsia="Arial" w:cs="Arial"/>
-                <w:i w:val="false"/>
-                <w:b w:val="false"/>
-                <w:u w:val="none"/>
-                <w:sz w:val="22"/>
-                <w:szCs w:val="22"/>
-                <w:color w:val="000000"/>
-              </w:rPr>
-              <w:t xml:space="preserve">RY_SP_ROC</w:t>
-            </w:r>
-          </w:p>
-        </w:tc>
-        <w:tc>
-          <w:tcPr>
-            <w:tcBorders>
-              <w:bottom w:val="none" w:sz="0" w:space="0" w:color="000000"/>
-              <w:top w:val="none" w:sz="0" w:space="0" w:color="000000"/>
-              <w:left w:val="none" w:sz="0" w:space="0" w:color="000000"/>
-              <w:right w:val="none" w:sz="0" w:space="0" w:color="000000"/>
-            </w:tcBorders>
-            <w:shd w:val="clear" w:color="auto" w:fill="FFFFFF"/>
-            <w:tcMar>
-              <w:top w:w="0" w:type="dxa"/>
-              <w:bottom w:w="0" w:type="dxa"/>
-              <w:left w:w="0" w:type="dxa"/>
-              <w:right w:w="0" w:type="dxa"/>
-            </w:tcMar>
-            <w:vAlign w:val="center"/>
-          </w:tcPr>
-          <w:p>
-            <w:pPr>
-              <w:pStyle w:val="Normal"/>
-              <w:jc w:val="right"/>
-              <w:pBdr>
-                <w:bottom w:val="none" w:sz="0" w:space="0" w:color="000000"/>
-                <w:top w:val="none" w:sz="0" w:space="0" w:color="000000"/>
-                <w:left w:val="none" w:sz="0" w:space="0" w:color="000000"/>
-                <w:right w:val="none" w:sz="0" w:space="0" w:color="000000"/>
-              </w:pBdr>
-              <w:spacing w:after="100" w:before="100" w:line="240"/>
-              <w:ind w:left="100" w:right="100" w:firstLine="0" w:firstLineChars="0"/>
-            </w:pPr>
-            <w:r xmlns:w="http://schemas.openxmlformats.org/wordprocessingml/2006/main" xmlns:wp="http://schemas.openxmlformats.org/drawingml/2006/wordprocessingDrawing" xmlns:r="http://schemas.openxmlformats.org/officeDocument/2006/relationships" xmlns:w14="http://schemas.microsoft.com/office/word/2010/wordml">
-              <w:rPr>
-                <w:rFonts w:ascii="Arial" w:hAnsi="Arial" w:eastAsia="Arial" w:cs="Arial"/>
-                <w:i w:val="false"/>
-                <w:b w:val="false"/>
-                <w:u w:val="none"/>
-                <w:sz w:val="22"/>
-                <w:szCs w:val="22"/>
-                <w:color w:val="000000"/>
-              </w:rPr>
-              <w:t xml:space="preserve">2.55</w:t>
-            </w:r>
-          </w:p>
-        </w:tc>
-      </w:tr>
-      <w:tr>
-        <w:trPr>
-          <w:trHeight w:val="613" w:hRule="auto"/>
-        </w:trPr>
-        body 7
-        <w:tc>
-          <w:tcPr>
-            <w:tcBorders>
-              <w:bottom w:val="none" w:sz="0" w:space="0" w:color="000000"/>
-              <w:top w:val="none" w:sz="0" w:space="0" w:color="000000"/>
-              <w:left w:val="none" w:sz="0" w:space="0" w:color="000000"/>
-              <w:right w:val="none" w:sz="0" w:space="0" w:color="000000"/>
-            </w:tcBorders>
-            <w:shd w:val="clear" w:color="auto" w:fill="FFFFFF"/>
-            <w:tcMar>
-              <w:top w:w="0" w:type="dxa"/>
-              <w:bottom w:w="0" w:type="dxa"/>
-              <w:left w:w="0" w:type="dxa"/>
-              <w:right w:w="0" w:type="dxa"/>
-            </w:tcMar>
-            <w:vAlign w:val="center"/>
-          </w:tcPr>
-          <w:p>
-            <w:pPr>
-              <w:pStyle w:val="Normal"/>
-              <w:jc w:val="left"/>
-              <w:pBdr>
-                <w:bottom w:val="none" w:sz="0" w:space="0" w:color="000000"/>
-                <w:top w:val="none" w:sz="0" w:space="0" w:color="000000"/>
-                <w:left w:val="none" w:sz="0" w:space="0" w:color="000000"/>
-                <w:right w:val="none" w:sz="0" w:space="0" w:color="000000"/>
-              </w:pBdr>
-              <w:spacing w:after="100" w:before="100" w:line="240"/>
-              <w:ind w:left="100" w:right="100" w:firstLine="0" w:firstLineChars="0"/>
-            </w:pPr>
-            <w:r xmlns:w="http://schemas.openxmlformats.org/wordprocessingml/2006/main" xmlns:wp="http://schemas.openxmlformats.org/drawingml/2006/wordprocessingDrawing" xmlns:r="http://schemas.openxmlformats.org/officeDocument/2006/relationships" xmlns:w14="http://schemas.microsoft.com/office/word/2010/wordml">
-              <w:rPr>
-                <w:rFonts w:ascii="Arial" w:hAnsi="Arial" w:eastAsia="Arial" w:cs="Arial"/>
-                <w:i w:val="false"/>
-                <w:b w:val="false"/>
-                <w:u w:val="none"/>
-                <w:sz w:val="22"/>
-                <w:szCs w:val="22"/>
-                <w:color w:val="000000"/>
-              </w:rPr>
-              <w:t xml:space="preserve">BY_recon_100</w:t>
-            </w:r>
-          </w:p>
-        </w:tc>
-        <w:tc>
-          <w:tcPr>
-            <w:tcBorders>
-              <w:bottom w:val="none" w:sz="0" w:space="0" w:color="000000"/>
-              <w:top w:val="none" w:sz="0" w:space="0" w:color="000000"/>
-              <w:left w:val="none" w:sz="0" w:space="0" w:color="000000"/>
-              <w:right w:val="none" w:sz="0" w:space="0" w:color="000000"/>
-            </w:tcBorders>
-            <w:shd w:val="clear" w:color="auto" w:fill="FFFFFF"/>
-            <w:tcMar>
-              <w:top w:w="0" w:type="dxa"/>
-              <w:bottom w:w="0" w:type="dxa"/>
-              <w:left w:w="0" w:type="dxa"/>
-              <w:right w:w="0" w:type="dxa"/>
-            </w:tcMar>
-            <w:vAlign w:val="center"/>
-          </w:tcPr>
-          <w:p>
-            <w:pPr>
-              <w:pStyle w:val="Normal"/>
-              <w:jc w:val="right"/>
-              <w:pBdr>
-                <w:bottom w:val="none" w:sz="0" w:space="0" w:color="000000"/>
-                <w:top w:val="none" w:sz="0" w:space="0" w:color="000000"/>
-                <w:left w:val="none" w:sz="0" w:space="0" w:color="000000"/>
-                <w:right w:val="none" w:sz="0" w:space="0" w:color="000000"/>
-              </w:pBdr>
-              <w:spacing w:after="100" w:before="100" w:line="240"/>
-              <w:ind w:left="100" w:right="100" w:firstLine="0" w:firstLineChars="0"/>
-            </w:pPr>
-            <w:r xmlns:w="http://schemas.openxmlformats.org/wordprocessingml/2006/main" xmlns:wp="http://schemas.openxmlformats.org/drawingml/2006/wordprocessingDrawing" xmlns:r="http://schemas.openxmlformats.org/officeDocument/2006/relationships" xmlns:w14="http://schemas.microsoft.com/office/word/2010/wordml">
-              <w:rPr>
-                <w:rFonts w:ascii="Arial" w:hAnsi="Arial" w:eastAsia="Arial" w:cs="Arial"/>
-                <w:i w:val="false"/>
-                <w:b w:val="false"/>
-                <w:u w:val="none"/>
-                <w:sz w:val="22"/>
-                <w:szCs w:val="22"/>
-                <w:color w:val="000000"/>
-              </w:rPr>
-              <w:t xml:space="preserve">2.19</w:t>
-            </w:r>
-          </w:p>
-        </w:tc>
-      </w:tr>
-      <w:tr>
-        <w:trPr>
-          <w:trHeight w:val="615" w:hRule="auto"/>
-        </w:trPr>
-        body 8
-        <w:tc>
-          <w:tcPr>
-            <w:tcBorders>
-              <w:bottom w:val="none" w:sz="0" w:space="0" w:color="000000"/>
-              <w:top w:val="none" w:sz="0" w:space="0" w:color="000000"/>
-              <w:left w:val="none" w:sz="0" w:space="0" w:color="000000"/>
-              <w:right w:val="none" w:sz="0" w:space="0" w:color="000000"/>
-            </w:tcBorders>
-            <w:shd w:val="clear" w:color="auto" w:fill="FFFFFF"/>
-            <w:tcMar>
-              <w:top w:w="0" w:type="dxa"/>
-              <w:bottom w:w="0" w:type="dxa"/>
-              <w:left w:w="0" w:type="dxa"/>
-              <w:right w:w="0" w:type="dxa"/>
-            </w:tcMar>
-            <w:vAlign w:val="center"/>
-          </w:tcPr>
-          <w:p>
-            <w:pPr>
-              <w:pStyle w:val="Normal"/>
-              <w:jc w:val="left"/>
-              <w:pBdr>
-                <w:bottom w:val="none" w:sz="0" w:space="0" w:color="000000"/>
-                <w:top w:val="none" w:sz="0" w:space="0" w:color="000000"/>
-                <w:left w:val="none" w:sz="0" w:space="0" w:color="000000"/>
-                <w:right w:val="none" w:sz="0" w:space="0" w:color="000000"/>
-              </w:pBdr>
-              <w:spacing w:after="100" w:before="100" w:line="240"/>
-              <w:ind w:left="100" w:right="100" w:firstLine="0" w:firstLineChars="0"/>
-            </w:pPr>
-            <w:r xmlns:w="http://schemas.openxmlformats.org/wordprocessingml/2006/main" xmlns:wp="http://schemas.openxmlformats.org/drawingml/2006/wordprocessingDrawing" xmlns:r="http://schemas.openxmlformats.org/officeDocument/2006/relationships" xmlns:w14="http://schemas.microsoft.com/office/word/2010/wordml">
-              <w:rPr>
-                <w:rFonts w:ascii="Arial" w:hAnsi="Arial" w:eastAsia="Arial" w:cs="Arial"/>
-                <w:i w:val="false"/>
-                <w:b w:val="false"/>
-                <w:u w:val="none"/>
-                <w:sz w:val="22"/>
-                <w:szCs w:val="22"/>
-                <w:color w:val="000000"/>
-              </w:rPr>
-              <w:t xml:space="preserve">SY_discon_500</w:t>
-            </w:r>
-          </w:p>
-        </w:tc>
-        <w:tc>
-          <w:tcPr>
-            <w:tcBorders>
-              <w:bottom w:val="none" w:sz="0" w:space="0" w:color="000000"/>
-              <w:top w:val="none" w:sz="0" w:space="0" w:color="000000"/>
-              <w:left w:val="none" w:sz="0" w:space="0" w:color="000000"/>
-              <w:right w:val="none" w:sz="0" w:space="0" w:color="000000"/>
-            </w:tcBorders>
-            <w:shd w:val="clear" w:color="auto" w:fill="FFFFFF"/>
-            <w:tcMar>
-              <w:top w:w="0" w:type="dxa"/>
-              <w:bottom w:w="0" w:type="dxa"/>
-              <w:left w:w="0" w:type="dxa"/>
-              <w:right w:w="0" w:type="dxa"/>
-            </w:tcMar>
-            <w:vAlign w:val="center"/>
-          </w:tcPr>
-          <w:p>
-            <w:pPr>
-              <w:pStyle w:val="Normal"/>
-              <w:jc w:val="right"/>
-              <w:pBdr>
-                <w:bottom w:val="none" w:sz="0" w:space="0" w:color="000000"/>
-                <w:top w:val="none" w:sz="0" w:space="0" w:color="000000"/>
-                <w:left w:val="none" w:sz="0" w:space="0" w:color="000000"/>
-                <w:right w:val="none" w:sz="0" w:space="0" w:color="000000"/>
-              </w:pBdr>
-              <w:spacing w:after="100" w:before="100" w:line="240"/>
-              <w:ind w:left="100" w:right="100" w:firstLine="0" w:firstLineChars="0"/>
-            </w:pPr>
-            <w:r xmlns:w="http://schemas.openxmlformats.org/wordprocessingml/2006/main" xmlns:wp="http://schemas.openxmlformats.org/drawingml/2006/wordprocessingDrawing" xmlns:r="http://schemas.openxmlformats.org/officeDocument/2006/relationships" xmlns:w14="http://schemas.microsoft.com/office/word/2010/wordml">
-              <w:rPr>
-                <w:rFonts w:ascii="Arial" w:hAnsi="Arial" w:eastAsia="Arial" w:cs="Arial"/>
-                <w:i w:val="false"/>
-                <w:b w:val="false"/>
-                <w:u w:val="none"/>
-                <w:sz w:val="22"/>
-                <w:szCs w:val="22"/>
-                <w:color w:val="000000"/>
-              </w:rPr>
-              <w:t xml:space="preserve">1.65</w:t>
-            </w:r>
-          </w:p>
-        </w:tc>
-      </w:tr>
-      <w:tr>
-        <w:trPr>
-          <w:trHeight w:val="613" w:hRule="auto"/>
-        </w:trPr>
-        body 9
-        <w:tc>
-          <w:tcPr>
-            <w:tcBorders>
-              <w:bottom w:val="none" w:sz="0" w:space="0" w:color="000000"/>
-              <w:top w:val="none" w:sz="0" w:space="0" w:color="000000"/>
-              <w:left w:val="none" w:sz="0" w:space="0" w:color="000000"/>
-              <w:right w:val="none" w:sz="0" w:space="0" w:color="000000"/>
-            </w:tcBorders>
-            <w:shd w:val="clear" w:color="auto" w:fill="FFFFFF"/>
-            <w:tcMar>
-              <w:top w:w="0" w:type="dxa"/>
-              <w:bottom w:w="0" w:type="dxa"/>
-              <w:left w:w="0" w:type="dxa"/>
-              <w:right w:w="0" w:type="dxa"/>
-            </w:tcMar>
-            <w:vAlign w:val="center"/>
-          </w:tcPr>
-          <w:p>
-            <w:pPr>
-              <w:pStyle w:val="Normal"/>
-              <w:jc w:val="left"/>
-              <w:pBdr>
-                <w:bottom w:val="none" w:sz="0" w:space="0" w:color="000000"/>
-                <w:top w:val="none" w:sz="0" w:space="0" w:color="000000"/>
-                <w:left w:val="none" w:sz="0" w:space="0" w:color="000000"/>
-                <w:right w:val="none" w:sz="0" w:space="0" w:color="000000"/>
-              </w:pBdr>
-              <w:spacing w:after="100" w:before="100" w:line="240"/>
-              <w:ind w:left="100" w:right="100" w:firstLine="0" w:firstLineChars="0"/>
-            </w:pPr>
-            <w:r xmlns:w="http://schemas.openxmlformats.org/wordprocessingml/2006/main" xmlns:wp="http://schemas.openxmlformats.org/drawingml/2006/wordprocessingDrawing" xmlns:r="http://schemas.openxmlformats.org/officeDocument/2006/relationships" xmlns:w14="http://schemas.microsoft.com/office/word/2010/wordml">
-              <w:rPr>
-                <w:rFonts w:ascii="Arial" w:hAnsi="Arial" w:eastAsia="Arial" w:cs="Arial"/>
-                <w:i w:val="false"/>
-                <w:b w:val="false"/>
-                <w:u w:val="none"/>
-                <w:sz w:val="22"/>
-                <w:szCs w:val="22"/>
-                <w:color w:val="000000"/>
-              </w:rPr>
-              <w:t xml:space="preserve">BY_recon_8</w:t>
-            </w:r>
-          </w:p>
-        </w:tc>
-        <w:tc>
-          <w:tcPr>
-            <w:tcBorders>
-              <w:bottom w:val="none" w:sz="0" w:space="0" w:color="000000"/>
-              <w:top w:val="none" w:sz="0" w:space="0" w:color="000000"/>
-              <w:left w:val="none" w:sz="0" w:space="0" w:color="000000"/>
-              <w:right w:val="none" w:sz="0" w:space="0" w:color="000000"/>
-            </w:tcBorders>
-            <w:shd w:val="clear" w:color="auto" w:fill="FFFFFF"/>
-            <w:tcMar>
-              <w:top w:w="0" w:type="dxa"/>
-              <w:bottom w:w="0" w:type="dxa"/>
-              <w:left w:w="0" w:type="dxa"/>
-              <w:right w:w="0" w:type="dxa"/>
-            </w:tcMar>
-            <w:vAlign w:val="center"/>
-          </w:tcPr>
-          <w:p>
-            <w:pPr>
-              <w:pStyle w:val="Normal"/>
-              <w:jc w:val="right"/>
-              <w:pBdr>
-                <w:bottom w:val="none" w:sz="0" w:space="0" w:color="000000"/>
-                <w:top w:val="none" w:sz="0" w:space="0" w:color="000000"/>
-                <w:left w:val="none" w:sz="0" w:space="0" w:color="000000"/>
-                <w:right w:val="none" w:sz="0" w:space="0" w:color="000000"/>
-              </w:pBdr>
-              <w:spacing w:after="100" w:before="100" w:line="240"/>
-              <w:ind w:left="100" w:right="100" w:firstLine="0" w:firstLineChars="0"/>
-            </w:pPr>
-            <w:r xmlns:w="http://schemas.openxmlformats.org/wordprocessingml/2006/main" xmlns:wp="http://schemas.openxmlformats.org/drawingml/2006/wordprocessingDrawing" xmlns:r="http://schemas.openxmlformats.org/officeDocument/2006/relationships" xmlns:w14="http://schemas.microsoft.com/office/word/2010/wordml">
-              <w:rPr>
-                <w:rFonts w:ascii="Arial" w:hAnsi="Arial" w:eastAsia="Arial" w:cs="Arial"/>
-                <w:i w:val="false"/>
-                <w:b w:val="false"/>
-                <w:u w:val="none"/>
-                <w:sz w:val="22"/>
-                <w:szCs w:val="22"/>
-                <w:color w:val="000000"/>
-              </w:rPr>
-              <w:t xml:space="preserve">1.47</w:t>
-            </w:r>
-          </w:p>
-        </w:tc>
-      </w:tr>
-      <w:tr>
-        <w:trPr>
-          <w:trHeight w:val="613" w:hRule="auto"/>
-        </w:trPr>
-        body10
+        body12
         <w:tc>
           <w:tcPr>
             <w:tcBorders>
@@ -10836,195 +11044,7 @@
                 <w:szCs w:val="22"/>
                 <w:color w:val="000000"/>
               </w:rPr>
-              <w:t xml:space="preserve">1.29</w:t>
-            </w:r>
-          </w:p>
-        </w:tc>
-      </w:tr>
-      <w:tr>
-        <w:trPr>
-          <w:trHeight w:val="615" w:hRule="auto"/>
-        </w:trPr>
-        body11
-        <w:tc>
-          <w:tcPr>
-            <w:tcBorders>
-              <w:bottom w:val="none" w:sz="0" w:space="0" w:color="000000"/>
-              <w:top w:val="none" w:sz="0" w:space="0" w:color="000000"/>
-              <w:left w:val="none" w:sz="0" w:space="0" w:color="000000"/>
-              <w:right w:val="none" w:sz="0" w:space="0" w:color="000000"/>
-            </w:tcBorders>
-            <w:shd w:val="clear" w:color="auto" w:fill="FFFFFF"/>
-            <w:tcMar>
-              <w:top w:w="0" w:type="dxa"/>
-              <w:bottom w:w="0" w:type="dxa"/>
-              <w:left w:w="0" w:type="dxa"/>
-              <w:right w:w="0" w:type="dxa"/>
-            </w:tcMar>
-            <w:vAlign w:val="center"/>
-          </w:tcPr>
-          <w:p>
-            <w:pPr>
-              <w:pStyle w:val="Normal"/>
-              <w:jc w:val="left"/>
-              <w:pBdr>
-                <w:bottom w:val="none" w:sz="0" w:space="0" w:color="000000"/>
-                <w:top w:val="none" w:sz="0" w:space="0" w:color="000000"/>
-                <w:left w:val="none" w:sz="0" w:space="0" w:color="000000"/>
-                <w:right w:val="none" w:sz="0" w:space="0" w:color="000000"/>
-              </w:pBdr>
-              <w:spacing w:after="100" w:before="100" w:line="240"/>
-              <w:ind w:left="100" w:right="100" w:firstLine="0" w:firstLineChars="0"/>
-            </w:pPr>
-            <w:r xmlns:w="http://schemas.openxmlformats.org/wordprocessingml/2006/main" xmlns:wp="http://schemas.openxmlformats.org/drawingml/2006/wordprocessingDrawing" xmlns:r="http://schemas.openxmlformats.org/officeDocument/2006/relationships" xmlns:w14="http://schemas.microsoft.com/office/word/2010/wordml">
-              <w:rPr>
-                <w:rFonts w:ascii="Arial" w:hAnsi="Arial" w:eastAsia="Arial" w:cs="Arial"/>
-                <w:i w:val="false"/>
-                <w:b w:val="false"/>
-                <w:u w:val="none"/>
-                <w:sz w:val="22"/>
-                <w:szCs w:val="22"/>
-                <w:color w:val="000000"/>
-              </w:rPr>
-              <w:t xml:space="preserve">SY_discon_750</w:t>
-            </w:r>
-          </w:p>
-        </w:tc>
-        <w:tc>
-          <w:tcPr>
-            <w:tcBorders>
-              <w:bottom w:val="none" w:sz="0" w:space="0" w:color="000000"/>
-              <w:top w:val="none" w:sz="0" w:space="0" w:color="000000"/>
-              <w:left w:val="none" w:sz="0" w:space="0" w:color="000000"/>
-              <w:right w:val="none" w:sz="0" w:space="0" w:color="000000"/>
-            </w:tcBorders>
-            <w:shd w:val="clear" w:color="auto" w:fill="FFFFFF"/>
-            <w:tcMar>
-              <w:top w:w="0" w:type="dxa"/>
-              <w:bottom w:w="0" w:type="dxa"/>
-              <w:left w:w="0" w:type="dxa"/>
-              <w:right w:w="0" w:type="dxa"/>
-            </w:tcMar>
-            <w:vAlign w:val="center"/>
-          </w:tcPr>
-          <w:p>
-            <w:pPr>
-              <w:pStyle w:val="Normal"/>
-              <w:jc w:val="right"/>
-              <w:pBdr>
-                <w:bottom w:val="none" w:sz="0" w:space="0" w:color="000000"/>
-                <w:top w:val="none" w:sz="0" w:space="0" w:color="000000"/>
-                <w:left w:val="none" w:sz="0" w:space="0" w:color="000000"/>
-                <w:right w:val="none" w:sz="0" w:space="0" w:color="000000"/>
-              </w:pBdr>
-              <w:spacing w:after="100" w:before="100" w:line="240"/>
-              <w:ind w:left="100" w:right="100" w:firstLine="0" w:firstLineChars="0"/>
-            </w:pPr>
-            <w:r xmlns:w="http://schemas.openxmlformats.org/wordprocessingml/2006/main" xmlns:wp="http://schemas.openxmlformats.org/drawingml/2006/wordprocessingDrawing" xmlns:r="http://schemas.openxmlformats.org/officeDocument/2006/relationships" xmlns:w14="http://schemas.microsoft.com/office/word/2010/wordml">
-              <w:rPr>
-                <w:rFonts w:ascii="Arial" w:hAnsi="Arial" w:eastAsia="Arial" w:cs="Arial"/>
-                <w:i w:val="false"/>
-                <w:b w:val="false"/>
-                <w:u w:val="none"/>
-                <w:sz w:val="22"/>
-                <w:szCs w:val="22"/>
-                <w:color w:val="000000"/>
-              </w:rPr>
-              <w:t xml:space="preserve">1.11</w:t>
-            </w:r>
-          </w:p>
-        </w:tc>
-      </w:tr>
-      <w:tr>
-        <w:trPr>
-          <w:trHeight w:val="615" w:hRule="auto"/>
-        </w:trPr>
-        body12
-        <w:tc>
-          <w:tcPr>
-            <w:tcBorders>
-              <w:bottom w:val="none" w:sz="0" w:space="0" w:color="000000"/>
-              <w:top w:val="none" w:sz="0" w:space="0" w:color="000000"/>
-              <w:left w:val="none" w:sz="0" w:space="0" w:color="000000"/>
-              <w:right w:val="none" w:sz="0" w:space="0" w:color="000000"/>
-            </w:tcBorders>
-            <w:shd w:val="clear" w:color="auto" w:fill="FFFFFF"/>
-            <w:tcMar>
-              <w:top w:w="0" w:type="dxa"/>
-              <w:bottom w:w="0" w:type="dxa"/>
-              <w:left w:w="0" w:type="dxa"/>
-              <w:right w:w="0" w:type="dxa"/>
-            </w:tcMar>
-            <w:vAlign w:val="center"/>
-          </w:tcPr>
-          <w:p>
-            <w:pPr>
-              <w:pStyle w:val="Normal"/>
-              <w:jc w:val="left"/>
-              <w:pBdr>
-                <w:bottom w:val="none" w:sz="0" w:space="0" w:color="000000"/>
-                <w:top w:val="none" w:sz="0" w:space="0" w:color="000000"/>
-                <w:left w:val="none" w:sz="0" w:space="0" w:color="000000"/>
-                <w:right w:val="none" w:sz="0" w:space="0" w:color="000000"/>
-              </w:pBdr>
-              <w:spacing w:after="100" w:before="100" w:line="240"/>
-              <w:ind w:left="100" w:right="100" w:firstLine="0" w:firstLineChars="0"/>
-            </w:pPr>
-            <w:r xmlns:w="http://schemas.openxmlformats.org/wordprocessingml/2006/main" xmlns:wp="http://schemas.openxmlformats.org/drawingml/2006/wordprocessingDrawing" xmlns:r="http://schemas.openxmlformats.org/officeDocument/2006/relationships" xmlns:w14="http://schemas.microsoft.com/office/word/2010/wordml">
-              <w:rPr>
-                <w:rFonts w:ascii="Arial" w:hAnsi="Arial" w:eastAsia="Arial" w:cs="Arial"/>
-                <w:i w:val="false"/>
-                <w:b w:val="false"/>
-                <w:u w:val="none"/>
-                <w:sz w:val="22"/>
-                <w:szCs w:val="22"/>
-                <w:color w:val="000000"/>
-              </w:rPr>
-              <w:t xml:space="preserve">RY_min_flow</w:t>
-            </w:r>
-          </w:p>
-        </w:tc>
-        <w:tc>
-          <w:tcPr>
-            <w:tcBorders>
-              <w:bottom w:val="none" w:sz="0" w:space="0" w:color="000000"/>
-              <w:top w:val="none" w:sz="0" w:space="0" w:color="000000"/>
-              <w:left w:val="none" w:sz="0" w:space="0" w:color="000000"/>
-              <w:right w:val="none" w:sz="0" w:space="0" w:color="000000"/>
-            </w:tcBorders>
-            <w:shd w:val="clear" w:color="auto" w:fill="FFFFFF"/>
-            <w:tcMar>
-              <w:top w:w="0" w:type="dxa"/>
-              <w:bottom w:w="0" w:type="dxa"/>
-              <w:left w:w="0" w:type="dxa"/>
-              <w:right w:w="0" w:type="dxa"/>
-            </w:tcMar>
-            <w:vAlign w:val="center"/>
-          </w:tcPr>
-          <w:p>
-            <w:pPr>
-              <w:pStyle w:val="Normal"/>
-              <w:jc w:val="right"/>
-              <w:pBdr>
-                <w:bottom w:val="none" w:sz="0" w:space="0" w:color="000000"/>
-                <w:top w:val="none" w:sz="0" w:space="0" w:color="000000"/>
-                <w:left w:val="none" w:sz="0" w:space="0" w:color="000000"/>
-                <w:right w:val="none" w:sz="0" w:space="0" w:color="000000"/>
-              </w:pBdr>
-              <w:spacing w:after="100" w:before="100" w:line="240"/>
-              <w:ind w:left="100" w:right="100" w:firstLine="0" w:firstLineChars="0"/>
-            </w:pPr>
-            <w:r xmlns:w="http://schemas.openxmlformats.org/wordprocessingml/2006/main" xmlns:wp="http://schemas.openxmlformats.org/drawingml/2006/wordprocessingDrawing" xmlns:r="http://schemas.openxmlformats.org/officeDocument/2006/relationships" xmlns:w14="http://schemas.microsoft.com/office/word/2010/wordml">
-              <w:rPr>
-                <w:rFonts w:ascii="Arial" w:hAnsi="Arial" w:eastAsia="Arial" w:cs="Arial"/>
-                <w:i w:val="false"/>
-                <w:b w:val="false"/>
-                <w:u w:val="none"/>
-                <w:sz w:val="22"/>
-                <w:szCs w:val="22"/>
-                <w:color w:val="000000"/>
-              </w:rPr>
-              <w:t xml:space="preserve">0.93</w:t>
+              <w:t xml:space="preserve">3.47</w:t>
             </w:r>
           </w:p>
         </w:tc>
@@ -11034,664 +11054,6 @@
           <w:trHeight w:val="613" w:hRule="auto"/>
         </w:trPr>
         body13
-        <w:tc>
-          <w:tcPr>
-            <w:tcBorders>
-              <w:bottom w:val="none" w:sz="0" w:space="0" w:color="000000"/>
-              <w:top w:val="none" w:sz="0" w:space="0" w:color="000000"/>
-              <w:left w:val="none" w:sz="0" w:space="0" w:color="000000"/>
-              <w:right w:val="none" w:sz="0" w:space="0" w:color="000000"/>
-            </w:tcBorders>
-            <w:shd w:val="clear" w:color="auto" w:fill="FFFFFF"/>
-            <w:tcMar>
-              <w:top w:w="0" w:type="dxa"/>
-              <w:bottom w:w="0" w:type="dxa"/>
-              <w:left w:w="0" w:type="dxa"/>
-              <w:right w:w="0" w:type="dxa"/>
-            </w:tcMar>
-            <w:vAlign w:val="center"/>
-          </w:tcPr>
-          <w:p>
-            <w:pPr>
-              <w:pStyle w:val="Normal"/>
-              <w:jc w:val="left"/>
-              <w:pBdr>
-                <w:bottom w:val="none" w:sz="0" w:space="0" w:color="000000"/>
-                <w:top w:val="none" w:sz="0" w:space="0" w:color="000000"/>
-                <w:left w:val="none" w:sz="0" w:space="0" w:color="000000"/>
-                <w:right w:val="none" w:sz="0" w:space="0" w:color="000000"/>
-              </w:pBdr>
-              <w:spacing w:after="100" w:before="100" w:line="240"/>
-              <w:ind w:left="100" w:right="100" w:firstLine="0" w:firstLineChars="0"/>
-            </w:pPr>
-            <w:r xmlns:w="http://schemas.openxmlformats.org/wordprocessingml/2006/main" xmlns:wp="http://schemas.openxmlformats.org/drawingml/2006/wordprocessingDrawing" xmlns:r="http://schemas.openxmlformats.org/officeDocument/2006/relationships" xmlns:w14="http://schemas.microsoft.com/office/word/2010/wordml">
-              <w:rPr>
-                <w:rFonts w:ascii="Arial" w:hAnsi="Arial" w:eastAsia="Arial" w:cs="Arial"/>
-                <w:i w:val="false"/>
-                <w:b w:val="false"/>
-                <w:u w:val="none"/>
-                <w:sz w:val="22"/>
-                <w:szCs w:val="22"/>
-                <w:color w:val="000000"/>
-              </w:rPr>
-              <w:t xml:space="preserve">RY_recon_20</w:t>
-            </w:r>
-          </w:p>
-        </w:tc>
-        <w:tc>
-          <w:tcPr>
-            <w:tcBorders>
-              <w:bottom w:val="none" w:sz="0" w:space="0" w:color="000000"/>
-              <w:top w:val="none" w:sz="0" w:space="0" w:color="000000"/>
-              <w:left w:val="none" w:sz="0" w:space="0" w:color="000000"/>
-              <w:right w:val="none" w:sz="0" w:space="0" w:color="000000"/>
-            </w:tcBorders>
-            <w:shd w:val="clear" w:color="auto" w:fill="FFFFFF"/>
-            <w:tcMar>
-              <w:top w:w="0" w:type="dxa"/>
-              <w:bottom w:w="0" w:type="dxa"/>
-              <w:left w:w="0" w:type="dxa"/>
-              <w:right w:w="0" w:type="dxa"/>
-            </w:tcMar>
-            <w:vAlign w:val="center"/>
-          </w:tcPr>
-          <w:p>
-            <w:pPr>
-              <w:pStyle w:val="Normal"/>
-              <w:jc w:val="right"/>
-              <w:pBdr>
-                <w:bottom w:val="none" w:sz="0" w:space="0" w:color="000000"/>
-                <w:top w:val="none" w:sz="0" w:space="0" w:color="000000"/>
-                <w:left w:val="none" w:sz="0" w:space="0" w:color="000000"/>
-                <w:right w:val="none" w:sz="0" w:space="0" w:color="000000"/>
-              </w:pBdr>
-              <w:spacing w:after="100" w:before="100" w:line="240"/>
-              <w:ind w:left="100" w:right="100" w:firstLine="0" w:firstLineChars="0"/>
-            </w:pPr>
-            <w:r xmlns:w="http://schemas.openxmlformats.org/wordprocessingml/2006/main" xmlns:wp="http://schemas.openxmlformats.org/drawingml/2006/wordprocessingDrawing" xmlns:r="http://schemas.openxmlformats.org/officeDocument/2006/relationships" xmlns:w14="http://schemas.microsoft.com/office/word/2010/wordml">
-              <w:rPr>
-                <w:rFonts w:ascii="Arial" w:hAnsi="Arial" w:eastAsia="Arial" w:cs="Arial"/>
-                <w:i w:val="false"/>
-                <w:b w:val="false"/>
-                <w:u w:val="none"/>
-                <w:sz w:val="22"/>
-                <w:szCs w:val="22"/>
-                <w:color w:val="000000"/>
-              </w:rPr>
-              <w:t xml:space="preserve">0.57</w:t>
-            </w:r>
-          </w:p>
-        </w:tc>
-      </w:tr>
-      <w:tr>
-        <w:trPr>
-          <w:trHeight w:val="613" w:hRule="auto"/>
-        </w:trPr>
-        body14
-        <w:tc>
-          <w:tcPr>
-            <w:tcBorders>
-              <w:bottom w:val="none" w:sz="0" w:space="0" w:color="000000"/>
-              <w:top w:val="none" w:sz="0" w:space="0" w:color="000000"/>
-              <w:left w:val="none" w:sz="0" w:space="0" w:color="000000"/>
-              <w:right w:val="none" w:sz="0" w:space="0" w:color="000000"/>
-            </w:tcBorders>
-            <w:shd w:val="clear" w:color="auto" w:fill="FFFFFF"/>
-            <w:tcMar>
-              <w:top w:w="0" w:type="dxa"/>
-              <w:bottom w:w="0" w:type="dxa"/>
-              <w:left w:w="0" w:type="dxa"/>
-              <w:right w:w="0" w:type="dxa"/>
-            </w:tcMar>
-            <w:vAlign w:val="center"/>
-          </w:tcPr>
-          <w:p>
-            <w:pPr>
-              <w:pStyle w:val="Normal"/>
-              <w:jc w:val="left"/>
-              <w:pBdr>
-                <w:bottom w:val="none" w:sz="0" w:space="0" w:color="000000"/>
-                <w:top w:val="none" w:sz="0" w:space="0" w:color="000000"/>
-                <w:left w:val="none" w:sz="0" w:space="0" w:color="000000"/>
-                <w:right w:val="none" w:sz="0" w:space="0" w:color="000000"/>
-              </w:pBdr>
-              <w:spacing w:after="100" w:before="100" w:line="240"/>
-              <w:ind w:left="100" w:right="100" w:firstLine="0" w:firstLineChars="0"/>
-            </w:pPr>
-            <w:r xmlns:w="http://schemas.openxmlformats.org/wordprocessingml/2006/main" xmlns:wp="http://schemas.openxmlformats.org/drawingml/2006/wordprocessingDrawing" xmlns:r="http://schemas.openxmlformats.org/officeDocument/2006/relationships" xmlns:w14="http://schemas.microsoft.com/office/word/2010/wordml">
-              <w:rPr>
-                <w:rFonts w:ascii="Arial" w:hAnsi="Arial" w:eastAsia="Arial" w:cs="Arial"/>
-                <w:i w:val="false"/>
-                <w:b w:val="false"/>
-                <w:u w:val="none"/>
-                <w:sz w:val="22"/>
-                <w:szCs w:val="22"/>
-                <w:color w:val="000000"/>
-              </w:rPr>
-              <w:t xml:space="preserve">RY_recon_40</w:t>
-            </w:r>
-          </w:p>
-        </w:tc>
-        <w:tc>
-          <w:tcPr>
-            <w:tcBorders>
-              <w:bottom w:val="none" w:sz="0" w:space="0" w:color="000000"/>
-              <w:top w:val="none" w:sz="0" w:space="0" w:color="000000"/>
-              <w:left w:val="none" w:sz="0" w:space="0" w:color="000000"/>
-              <w:right w:val="none" w:sz="0" w:space="0" w:color="000000"/>
-            </w:tcBorders>
-            <w:shd w:val="clear" w:color="auto" w:fill="FFFFFF"/>
-            <w:tcMar>
-              <w:top w:w="0" w:type="dxa"/>
-              <w:bottom w:w="0" w:type="dxa"/>
-              <w:left w:w="0" w:type="dxa"/>
-              <w:right w:w="0" w:type="dxa"/>
-            </w:tcMar>
-            <w:vAlign w:val="center"/>
-          </w:tcPr>
-          <w:p>
-            <w:pPr>
-              <w:pStyle w:val="Normal"/>
-              <w:jc w:val="right"/>
-              <w:pBdr>
-                <w:bottom w:val="none" w:sz="0" w:space="0" w:color="000000"/>
-                <w:top w:val="none" w:sz="0" w:space="0" w:color="000000"/>
-                <w:left w:val="none" w:sz="0" w:space="0" w:color="000000"/>
-                <w:right w:val="none" w:sz="0" w:space="0" w:color="000000"/>
-              </w:pBdr>
-              <w:spacing w:after="100" w:before="100" w:line="240"/>
-              <w:ind w:left="100" w:right="100" w:firstLine="0" w:firstLineChars="0"/>
-            </w:pPr>
-            <w:r xmlns:w="http://schemas.openxmlformats.org/wordprocessingml/2006/main" xmlns:wp="http://schemas.openxmlformats.org/drawingml/2006/wordprocessingDrawing" xmlns:r="http://schemas.openxmlformats.org/officeDocument/2006/relationships" xmlns:w14="http://schemas.microsoft.com/office/word/2010/wordml">
-              <w:rPr>
-                <w:rFonts w:ascii="Arial" w:hAnsi="Arial" w:eastAsia="Arial" w:cs="Arial"/>
-                <w:i w:val="false"/>
-                <w:b w:val="false"/>
-                <w:u w:val="none"/>
-                <w:sz w:val="22"/>
-                <w:szCs w:val="22"/>
-                <w:color w:val="000000"/>
-              </w:rPr>
-              <w:t xml:space="preserve">0.57</w:t>
-            </w:r>
-          </w:p>
-        </w:tc>
-      </w:tr>
-      <w:tr>
-        <w:trPr>
-          <w:trHeight w:val="613" w:hRule="auto"/>
-        </w:trPr>
-        body15
-        <w:tc>
-          <w:tcPr>
-            <w:tcBorders>
-              <w:bottom w:val="none" w:sz="0" w:space="0" w:color="000000"/>
-              <w:top w:val="none" w:sz="0" w:space="0" w:color="000000"/>
-              <w:left w:val="none" w:sz="0" w:space="0" w:color="000000"/>
-              <w:right w:val="none" w:sz="0" w:space="0" w:color="000000"/>
-            </w:tcBorders>
-            <w:shd w:val="clear" w:color="auto" w:fill="FFFFFF"/>
-            <w:tcMar>
-              <w:top w:w="0" w:type="dxa"/>
-              <w:bottom w:w="0" w:type="dxa"/>
-              <w:left w:w="0" w:type="dxa"/>
-              <w:right w:w="0" w:type="dxa"/>
-            </w:tcMar>
-            <w:vAlign w:val="center"/>
-          </w:tcPr>
-          <w:p>
-            <w:pPr>
-              <w:pStyle w:val="Normal"/>
-              <w:jc w:val="left"/>
-              <w:pBdr>
-                <w:bottom w:val="none" w:sz="0" w:space="0" w:color="000000"/>
-                <w:top w:val="none" w:sz="0" w:space="0" w:color="000000"/>
-                <w:left w:val="none" w:sz="0" w:space="0" w:color="000000"/>
-                <w:right w:val="none" w:sz="0" w:space="0" w:color="000000"/>
-              </w:pBdr>
-              <w:spacing w:after="100" w:before="100" w:line="240"/>
-              <w:ind w:left="100" w:right="100" w:firstLine="0" w:firstLineChars="0"/>
-            </w:pPr>
-            <w:r xmlns:w="http://schemas.openxmlformats.org/wordprocessingml/2006/main" xmlns:wp="http://schemas.openxmlformats.org/drawingml/2006/wordprocessingDrawing" xmlns:r="http://schemas.openxmlformats.org/officeDocument/2006/relationships" xmlns:w14="http://schemas.microsoft.com/office/word/2010/wordml">
-              <w:rPr>
-                <w:rFonts w:ascii="Arial" w:hAnsi="Arial" w:eastAsia="Arial" w:cs="Arial"/>
-                <w:i w:val="false"/>
-                <w:b w:val="false"/>
-                <w:u w:val="none"/>
-                <w:sz w:val="22"/>
-                <w:szCs w:val="22"/>
-                <w:color w:val="000000"/>
-              </w:rPr>
-              <w:t xml:space="preserve">BY_recon_40</w:t>
-            </w:r>
-          </w:p>
-        </w:tc>
-        <w:tc>
-          <w:tcPr>
-            <w:tcBorders>
-              <w:bottom w:val="none" w:sz="0" w:space="0" w:color="000000"/>
-              <w:top w:val="none" w:sz="0" w:space="0" w:color="000000"/>
-              <w:left w:val="none" w:sz="0" w:space="0" w:color="000000"/>
-              <w:right w:val="none" w:sz="0" w:space="0" w:color="000000"/>
-            </w:tcBorders>
-            <w:shd w:val="clear" w:color="auto" w:fill="FFFFFF"/>
-            <w:tcMar>
-              <w:top w:w="0" w:type="dxa"/>
-              <w:bottom w:w="0" w:type="dxa"/>
-              <w:left w:w="0" w:type="dxa"/>
-              <w:right w:w="0" w:type="dxa"/>
-            </w:tcMar>
-            <w:vAlign w:val="center"/>
-          </w:tcPr>
-          <w:p>
-            <w:pPr>
-              <w:pStyle w:val="Normal"/>
-              <w:jc w:val="right"/>
-              <w:pBdr>
-                <w:bottom w:val="none" w:sz="0" w:space="0" w:color="000000"/>
-                <w:top w:val="none" w:sz="0" w:space="0" w:color="000000"/>
-                <w:left w:val="none" w:sz="0" w:space="0" w:color="000000"/>
-                <w:right w:val="none" w:sz="0" w:space="0" w:color="000000"/>
-              </w:pBdr>
-              <w:spacing w:after="100" w:before="100" w:line="240"/>
-              <w:ind w:left="100" w:right="100" w:firstLine="0" w:firstLineChars="0"/>
-            </w:pPr>
-            <w:r xmlns:w="http://schemas.openxmlformats.org/wordprocessingml/2006/main" xmlns:wp="http://schemas.openxmlformats.org/drawingml/2006/wordprocessingDrawing" xmlns:r="http://schemas.openxmlformats.org/officeDocument/2006/relationships" xmlns:w14="http://schemas.microsoft.com/office/word/2010/wordml">
-              <w:rPr>
-                <w:rFonts w:ascii="Arial" w:hAnsi="Arial" w:eastAsia="Arial" w:cs="Arial"/>
-                <w:i w:val="false"/>
-                <w:b w:val="false"/>
-                <w:u w:val="none"/>
-                <w:sz w:val="22"/>
-                <w:szCs w:val="22"/>
-                <w:color w:val="000000"/>
-              </w:rPr>
-              <w:t xml:space="preserve">0.39</w:t>
-            </w:r>
-          </w:p>
-        </w:tc>
-      </w:tr>
-      <w:tr>
-        <w:trPr>
-          <w:trHeight w:val="613" w:hRule="auto"/>
-        </w:trPr>
-        body16
-        <w:tc>
-          <w:tcPr>
-            <w:tcBorders>
-              <w:bottom w:val="none" w:sz="0" w:space="0" w:color="000000"/>
-              <w:top w:val="none" w:sz="0" w:space="0" w:color="000000"/>
-              <w:left w:val="none" w:sz="0" w:space="0" w:color="000000"/>
-              <w:right w:val="none" w:sz="0" w:space="0" w:color="000000"/>
-            </w:tcBorders>
-            <w:shd w:val="clear" w:color="auto" w:fill="FFFFFF"/>
-            <w:tcMar>
-              <w:top w:w="0" w:type="dxa"/>
-              <w:bottom w:w="0" w:type="dxa"/>
-              <w:left w:w="0" w:type="dxa"/>
-              <w:right w:w="0" w:type="dxa"/>
-            </w:tcMar>
-            <w:vAlign w:val="center"/>
-          </w:tcPr>
-          <w:p>
-            <w:pPr>
-              <w:pStyle w:val="Normal"/>
-              <w:jc w:val="left"/>
-              <w:pBdr>
-                <w:bottom w:val="none" w:sz="0" w:space="0" w:color="000000"/>
-                <w:top w:val="none" w:sz="0" w:space="0" w:color="000000"/>
-                <w:left w:val="none" w:sz="0" w:space="0" w:color="000000"/>
-                <w:right w:val="none" w:sz="0" w:space="0" w:color="000000"/>
-              </w:pBdr>
-              <w:spacing w:after="100" w:before="100" w:line="240"/>
-              <w:ind w:left="100" w:right="100" w:firstLine="0" w:firstLineChars="0"/>
-            </w:pPr>
-            <w:r xmlns:w="http://schemas.openxmlformats.org/wordprocessingml/2006/main" xmlns:wp="http://schemas.openxmlformats.org/drawingml/2006/wordprocessingDrawing" xmlns:r="http://schemas.openxmlformats.org/officeDocument/2006/relationships" xmlns:w14="http://schemas.microsoft.com/office/word/2010/wordml">
-              <w:rPr>
-                <w:rFonts w:ascii="Arial" w:hAnsi="Arial" w:eastAsia="Arial" w:cs="Arial"/>
-                <w:i w:val="false"/>
-                <w:b w:val="false"/>
-                <w:u w:val="none"/>
-                <w:sz w:val="22"/>
-                <w:szCs w:val="22"/>
-                <w:color w:val="000000"/>
-              </w:rPr>
-              <w:t xml:space="preserve">RY_discon_1000</w:t>
-            </w:r>
-          </w:p>
-        </w:tc>
-        <w:tc>
-          <w:tcPr>
-            <w:tcBorders>
-              <w:bottom w:val="none" w:sz="0" w:space="0" w:color="000000"/>
-              <w:top w:val="none" w:sz="0" w:space="0" w:color="000000"/>
-              <w:left w:val="none" w:sz="0" w:space="0" w:color="000000"/>
-              <w:right w:val="none" w:sz="0" w:space="0" w:color="000000"/>
-            </w:tcBorders>
-            <w:shd w:val="clear" w:color="auto" w:fill="FFFFFF"/>
-            <w:tcMar>
-              <w:top w:w="0" w:type="dxa"/>
-              <w:bottom w:w="0" w:type="dxa"/>
-              <w:left w:w="0" w:type="dxa"/>
-              <w:right w:w="0" w:type="dxa"/>
-            </w:tcMar>
-            <w:vAlign w:val="center"/>
-          </w:tcPr>
-          <w:p>
-            <w:pPr>
-              <w:pStyle w:val="Normal"/>
-              <w:jc w:val="right"/>
-              <w:pBdr>
-                <w:bottom w:val="none" w:sz="0" w:space="0" w:color="000000"/>
-                <w:top w:val="none" w:sz="0" w:space="0" w:color="000000"/>
-                <w:left w:val="none" w:sz="0" w:space="0" w:color="000000"/>
-                <w:right w:val="none" w:sz="0" w:space="0" w:color="000000"/>
-              </w:pBdr>
-              <w:spacing w:after="100" w:before="100" w:line="240"/>
-              <w:ind w:left="100" w:right="100" w:firstLine="0" w:firstLineChars="0"/>
-            </w:pPr>
-            <w:r xmlns:w="http://schemas.openxmlformats.org/wordprocessingml/2006/main" xmlns:wp="http://schemas.openxmlformats.org/drawingml/2006/wordprocessingDrawing" xmlns:r="http://schemas.openxmlformats.org/officeDocument/2006/relationships" xmlns:w14="http://schemas.microsoft.com/office/word/2010/wordml">
-              <w:rPr>
-                <w:rFonts w:ascii="Arial" w:hAnsi="Arial" w:eastAsia="Arial" w:cs="Arial"/>
-                <w:i w:val="false"/>
-                <w:b w:val="false"/>
-                <w:u w:val="none"/>
-                <w:sz w:val="22"/>
-                <w:szCs w:val="22"/>
-                <w:color w:val="000000"/>
-              </w:rPr>
-              <w:t xml:space="preserve">0.21</w:t>
-            </w:r>
-          </w:p>
-        </w:tc>
-      </w:tr>
-      <w:tr>
-        <w:trPr>
-          <w:trHeight w:val="617" w:hRule="auto"/>
-        </w:trPr>
-        body17
-        <w:tc>
-          <w:tcPr>
-            <w:tcBorders>
-              <w:bottom w:val="none" w:sz="0" w:space="0" w:color="000000"/>
-              <w:top w:val="none" w:sz="0" w:space="0" w:color="000000"/>
-              <w:left w:val="none" w:sz="0" w:space="0" w:color="000000"/>
-              <w:right w:val="none" w:sz="0" w:space="0" w:color="000000"/>
-            </w:tcBorders>
-            <w:shd w:val="clear" w:color="auto" w:fill="FFFFFF"/>
-            <w:tcMar>
-              <w:top w:w="0" w:type="dxa"/>
-              <w:bottom w:w="0" w:type="dxa"/>
-              <w:left w:w="0" w:type="dxa"/>
-              <w:right w:w="0" w:type="dxa"/>
-            </w:tcMar>
-            <w:vAlign w:val="center"/>
-          </w:tcPr>
-          <w:p>
-            <w:pPr>
-              <w:pStyle w:val="Normal"/>
-              <w:jc w:val="left"/>
-              <w:pBdr>
-                <w:bottom w:val="none" w:sz="0" w:space="0" w:color="000000"/>
-                <w:top w:val="none" w:sz="0" w:space="0" w:color="000000"/>
-                <w:left w:val="none" w:sz="0" w:space="0" w:color="000000"/>
-                <w:right w:val="none" w:sz="0" w:space="0" w:color="000000"/>
-              </w:pBdr>
-              <w:spacing w:after="100" w:before="100" w:line="240"/>
-              <w:ind w:left="100" w:right="100" w:firstLine="0" w:firstLineChars="0"/>
-            </w:pPr>
-            <w:r xmlns:w="http://schemas.openxmlformats.org/wordprocessingml/2006/main" xmlns:wp="http://schemas.openxmlformats.org/drawingml/2006/wordprocessingDrawing" xmlns:r="http://schemas.openxmlformats.org/officeDocument/2006/relationships" xmlns:w14="http://schemas.microsoft.com/office/word/2010/wordml">
-              <w:rPr>
-                <w:rFonts w:ascii="Arial" w:hAnsi="Arial" w:eastAsia="Arial" w:cs="Arial"/>
-                <w:i w:val="false"/>
-                <w:b w:val="false"/>
-                <w:u w:val="none"/>
-                <w:sz w:val="22"/>
-                <w:szCs w:val="22"/>
-                <w:color w:val="000000"/>
-              </w:rPr>
-              <w:t xml:space="preserve">RY_DS_Mag_50</w:t>
-            </w:r>
-          </w:p>
-        </w:tc>
-        <w:tc>
-          <w:tcPr>
-            <w:tcBorders>
-              <w:bottom w:val="none" w:sz="0" w:space="0" w:color="000000"/>
-              <w:top w:val="none" w:sz="0" w:space="0" w:color="000000"/>
-              <w:left w:val="none" w:sz="0" w:space="0" w:color="000000"/>
-              <w:right w:val="none" w:sz="0" w:space="0" w:color="000000"/>
-            </w:tcBorders>
-            <w:shd w:val="clear" w:color="auto" w:fill="FFFFFF"/>
-            <w:tcMar>
-              <w:top w:w="0" w:type="dxa"/>
-              <w:bottom w:w="0" w:type="dxa"/>
-              <w:left w:w="0" w:type="dxa"/>
-              <w:right w:w="0" w:type="dxa"/>
-            </w:tcMar>
-            <w:vAlign w:val="center"/>
-          </w:tcPr>
-          <w:p>
-            <w:pPr>
-              <w:pStyle w:val="Normal"/>
-              <w:jc w:val="right"/>
-              <w:pBdr>
-                <w:bottom w:val="none" w:sz="0" w:space="0" w:color="000000"/>
-                <w:top w:val="none" w:sz="0" w:space="0" w:color="000000"/>
-                <w:left w:val="none" w:sz="0" w:space="0" w:color="000000"/>
-                <w:right w:val="none" w:sz="0" w:space="0" w:color="000000"/>
-              </w:pBdr>
-              <w:spacing w:after="100" w:before="100" w:line="240"/>
-              <w:ind w:left="100" w:right="100" w:firstLine="0" w:firstLineChars="0"/>
-            </w:pPr>
-            <w:r xmlns:w="http://schemas.openxmlformats.org/wordprocessingml/2006/main" xmlns:wp="http://schemas.openxmlformats.org/drawingml/2006/wordprocessingDrawing" xmlns:r="http://schemas.openxmlformats.org/officeDocument/2006/relationships" xmlns:w14="http://schemas.microsoft.com/office/word/2010/wordml">
-              <w:rPr>
-                <w:rFonts w:ascii="Arial" w:hAnsi="Arial" w:eastAsia="Arial" w:cs="Arial"/>
-                <w:i w:val="false"/>
-                <w:b w:val="false"/>
-                <w:u w:val="none"/>
-                <w:sz w:val="22"/>
-                <w:szCs w:val="22"/>
-                <w:color w:val="000000"/>
-              </w:rPr>
-              <w:t xml:space="preserve">0.21</w:t>
-            </w:r>
-          </w:p>
-        </w:tc>
-      </w:tr>
-      <w:tr>
-        <w:trPr>
-          <w:trHeight w:val="613" w:hRule="auto"/>
-        </w:trPr>
-        body18
-        <w:tc>
-          <w:tcPr>
-            <w:tcBorders>
-              <w:bottom w:val="none" w:sz="0" w:space="0" w:color="000000"/>
-              <w:top w:val="none" w:sz="0" w:space="0" w:color="000000"/>
-              <w:left w:val="none" w:sz="0" w:space="0" w:color="000000"/>
-              <w:right w:val="none" w:sz="0" w:space="0" w:color="000000"/>
-            </w:tcBorders>
-            <w:shd w:val="clear" w:color="auto" w:fill="FFFFFF"/>
-            <w:tcMar>
-              <w:top w:w="0" w:type="dxa"/>
-              <w:bottom w:w="0" w:type="dxa"/>
-              <w:left w:w="0" w:type="dxa"/>
-              <w:right w:w="0" w:type="dxa"/>
-            </w:tcMar>
-            <w:vAlign w:val="center"/>
-          </w:tcPr>
-          <w:p>
-            <w:pPr>
-              <w:pStyle w:val="Normal"/>
-              <w:jc w:val="left"/>
-              <w:pBdr>
-                <w:bottom w:val="none" w:sz="0" w:space="0" w:color="000000"/>
-                <w:top w:val="none" w:sz="0" w:space="0" w:color="000000"/>
-                <w:left w:val="none" w:sz="0" w:space="0" w:color="000000"/>
-                <w:right w:val="none" w:sz="0" w:space="0" w:color="000000"/>
-              </w:pBdr>
-              <w:spacing w:after="100" w:before="100" w:line="240"/>
-              <w:ind w:left="100" w:right="100" w:firstLine="0" w:firstLineChars="0"/>
-            </w:pPr>
-            <w:r xmlns:w="http://schemas.openxmlformats.org/wordprocessingml/2006/main" xmlns:wp="http://schemas.openxmlformats.org/drawingml/2006/wordprocessingDrawing" xmlns:r="http://schemas.openxmlformats.org/officeDocument/2006/relationships" xmlns:w14="http://schemas.microsoft.com/office/word/2010/wordml">
-              <w:rPr>
-                <w:rFonts w:ascii="Arial" w:hAnsi="Arial" w:eastAsia="Arial" w:cs="Arial"/>
-                <w:i w:val="false"/>
-                <w:b w:val="false"/>
-                <w:u w:val="none"/>
-                <w:sz w:val="22"/>
-                <w:szCs w:val="22"/>
-                <w:color w:val="000000"/>
-              </w:rPr>
-              <w:t xml:space="preserve">BY_recon_500</w:t>
-            </w:r>
-          </w:p>
-        </w:tc>
-        <w:tc>
-          <w:tcPr>
-            <w:tcBorders>
-              <w:bottom w:val="none" w:sz="0" w:space="0" w:color="000000"/>
-              <w:top w:val="none" w:sz="0" w:space="0" w:color="000000"/>
-              <w:left w:val="none" w:sz="0" w:space="0" w:color="000000"/>
-              <w:right w:val="none" w:sz="0" w:space="0" w:color="000000"/>
-            </w:tcBorders>
-            <w:shd w:val="clear" w:color="auto" w:fill="FFFFFF"/>
-            <w:tcMar>
-              <w:top w:w="0" w:type="dxa"/>
-              <w:bottom w:w="0" w:type="dxa"/>
-              <w:left w:w="0" w:type="dxa"/>
-              <w:right w:w="0" w:type="dxa"/>
-            </w:tcMar>
-            <w:vAlign w:val="center"/>
-          </w:tcPr>
-          <w:p>
-            <w:pPr>
-              <w:pStyle w:val="Normal"/>
-              <w:jc w:val="right"/>
-              <w:pBdr>
-                <w:bottom w:val="none" w:sz="0" w:space="0" w:color="000000"/>
-                <w:top w:val="none" w:sz="0" w:space="0" w:color="000000"/>
-                <w:left w:val="none" w:sz="0" w:space="0" w:color="000000"/>
-                <w:right w:val="none" w:sz="0" w:space="0" w:color="000000"/>
-              </w:pBdr>
-              <w:spacing w:after="100" w:before="100" w:line="240"/>
-              <w:ind w:left="100" w:right="100" w:firstLine="0" w:firstLineChars="0"/>
-            </w:pPr>
-            <w:r xmlns:w="http://schemas.openxmlformats.org/wordprocessingml/2006/main" xmlns:wp="http://schemas.openxmlformats.org/drawingml/2006/wordprocessingDrawing" xmlns:r="http://schemas.openxmlformats.org/officeDocument/2006/relationships" xmlns:w14="http://schemas.microsoft.com/office/word/2010/wordml">
-              <w:rPr>
-                <w:rFonts w:ascii="Arial" w:hAnsi="Arial" w:eastAsia="Arial" w:cs="Arial"/>
-                <w:i w:val="false"/>
-                <w:b w:val="false"/>
-                <w:u w:val="none"/>
-                <w:sz w:val="22"/>
-                <w:szCs w:val="22"/>
-                <w:color w:val="000000"/>
-              </w:rPr>
-              <w:t xml:space="preserve">0.02</w:t>
-            </w:r>
-          </w:p>
-        </w:tc>
-      </w:tr>
-      <w:tr>
-        <w:trPr>
-          <w:trHeight w:val="615" w:hRule="auto"/>
-        </w:trPr>
-        body19
-        <w:tc>
-          <w:tcPr>
-            <w:tcBorders>
-              <w:bottom w:val="none" w:sz="0" w:space="0" w:color="000000"/>
-              <w:top w:val="none" w:sz="0" w:space="0" w:color="000000"/>
-              <w:left w:val="none" w:sz="0" w:space="0" w:color="000000"/>
-              <w:right w:val="none" w:sz="0" w:space="0" w:color="000000"/>
-            </w:tcBorders>
-            <w:shd w:val="clear" w:color="auto" w:fill="FFFFFF"/>
-            <w:tcMar>
-              <w:top w:w="0" w:type="dxa"/>
-              <w:bottom w:w="0" w:type="dxa"/>
-              <w:left w:w="0" w:type="dxa"/>
-              <w:right w:w="0" w:type="dxa"/>
-            </w:tcMar>
-            <w:vAlign w:val="center"/>
-          </w:tcPr>
-          <w:p>
-            <w:pPr>
-              <w:pStyle w:val="Normal"/>
-              <w:jc w:val="left"/>
-              <w:pBdr>
-                <w:bottom w:val="none" w:sz="0" w:space="0" w:color="000000"/>
-                <w:top w:val="none" w:sz="0" w:space="0" w:color="000000"/>
-                <w:left w:val="none" w:sz="0" w:space="0" w:color="000000"/>
-                <w:right w:val="none" w:sz="0" w:space="0" w:color="000000"/>
-              </w:pBdr>
-              <w:spacing w:after="100" w:before="100" w:line="240"/>
-              <w:ind w:left="100" w:right="100" w:firstLine="0" w:firstLineChars="0"/>
-            </w:pPr>
-            <w:r xmlns:w="http://schemas.openxmlformats.org/wordprocessingml/2006/main" xmlns:wp="http://schemas.openxmlformats.org/drawingml/2006/wordprocessingDrawing" xmlns:r="http://schemas.openxmlformats.org/officeDocument/2006/relationships" xmlns:w14="http://schemas.microsoft.com/office/word/2010/wordml">
-              <w:rPr>
-                <w:rFonts w:ascii="Arial" w:hAnsi="Arial" w:eastAsia="Arial" w:cs="Arial"/>
-                <w:i w:val="false"/>
-                <w:b w:val="false"/>
-                <w:u w:val="none"/>
-                <w:sz w:val="22"/>
-                <w:szCs w:val="22"/>
-                <w:color w:val="000000"/>
-              </w:rPr>
-              <w:t xml:space="preserve">SY_discon_100</w:t>
-            </w:r>
-          </w:p>
-        </w:tc>
-        <w:tc>
-          <w:tcPr>
-            <w:tcBorders>
-              <w:bottom w:val="none" w:sz="0" w:space="0" w:color="000000"/>
-              <w:top w:val="none" w:sz="0" w:space="0" w:color="000000"/>
-              <w:left w:val="none" w:sz="0" w:space="0" w:color="000000"/>
-              <w:right w:val="none" w:sz="0" w:space="0" w:color="000000"/>
-            </w:tcBorders>
-            <w:shd w:val="clear" w:color="auto" w:fill="FFFFFF"/>
-            <w:tcMar>
-              <w:top w:w="0" w:type="dxa"/>
-              <w:bottom w:w="0" w:type="dxa"/>
-              <w:left w:w="0" w:type="dxa"/>
-              <w:right w:w="0" w:type="dxa"/>
-            </w:tcMar>
-            <w:vAlign w:val="center"/>
-          </w:tcPr>
-          <w:p>
-            <w:pPr>
-              <w:pStyle w:val="Normal"/>
-              <w:jc w:val="right"/>
-              <w:pBdr>
-                <w:bottom w:val="none" w:sz="0" w:space="0" w:color="000000"/>
-                <w:top w:val="none" w:sz="0" w:space="0" w:color="000000"/>
-                <w:left w:val="none" w:sz="0" w:space="0" w:color="000000"/>
-                <w:right w:val="none" w:sz="0" w:space="0" w:color="000000"/>
-              </w:pBdr>
-              <w:spacing w:after="100" w:before="100" w:line="240"/>
-              <w:ind w:left="100" w:right="100" w:firstLine="0" w:firstLineChars="0"/>
-            </w:pPr>
-            <w:r xmlns:w="http://schemas.openxmlformats.org/wordprocessingml/2006/main" xmlns:wp="http://schemas.openxmlformats.org/drawingml/2006/wordprocessingDrawing" xmlns:r="http://schemas.openxmlformats.org/officeDocument/2006/relationships" xmlns:w14="http://schemas.microsoft.com/office/word/2010/wordml">
-              <w:rPr>
-                <w:rFonts w:ascii="Arial" w:hAnsi="Arial" w:eastAsia="Arial" w:cs="Arial"/>
-                <w:i w:val="false"/>
-                <w:b w:val="false"/>
-                <w:u w:val="none"/>
-                <w:sz w:val="22"/>
-                <w:szCs w:val="22"/>
-                <w:color w:val="000000"/>
-              </w:rPr>
-              <w:t xml:space="preserve">0.02</w:t>
-            </w:r>
-          </w:p>
-        </w:tc>
-      </w:tr>
-      <w:tr>
-        <w:trPr>
-          <w:trHeight w:val="615" w:hRule="auto"/>
-        </w:trPr>
-        body20
         <w:tc>
           <w:tcPr>
             <w:tcBorders>
@@ -11732,7 +11094,7 @@
                 <w:szCs w:val="22"/>
                 <w:color w:val="000000"/>
               </w:rPr>
-              <w:t xml:space="preserve">RY_SP_Tim</w:t>
+              <w:t xml:space="preserve">BY_recon_150</w:t>
             </w:r>
           </w:p>
         </w:tc>
@@ -11776,7 +11138,7 @@
                 <w:szCs w:val="22"/>
                 <w:color w:val="000000"/>
               </w:rPr>
-              <w:t xml:space="preserve">0.02</w:t>
+              <w:t xml:space="preserve">0.33</w:t>
             </w:r>
           </w:p>
         </w:tc>
@@ -14244,25 +13606,25 @@
         <w:pStyle w:val="FirstParagraph"/>
       </w:pPr>
       <w:r>
-        <w:t xml:space="preserve">Coho y val: percent_coho_smolt_survival</w:t>
-      </w:r>
-      <w:r>
-        <w:t xml:space="preserve"> </w:t>
-      </w:r>
-      <w:r>
-        <w:t xml:space="preserve">Coho lambda: 5.3</w:t>
-      </w:r>
-      <w:r>
-        <w:t xml:space="preserve"> </w:t>
-      </w:r>
-      <w:r>
-        <w:t xml:space="preserve">Coho RMSE: 10.1917697</w:t>
-      </w:r>
-      <w:r>
-        <w:t xml:space="preserve"> </w:t>
-      </w:r>
-      <w:r>
-        <w:t xml:space="preserve">Coho relative RMSE: 1.1004646</w:t>
+        <w:t xml:space="preserve">Coho y val: coho_smolt_per_fem</w:t>
+      </w:r>
+      <w:r>
+        <w:t xml:space="preserve"> </w:t>
+      </w:r>
+      <w:r>
+        <w:t xml:space="preserve">Coho lambda: 10</w:t>
+      </w:r>
+      <w:r>
+        <w:t xml:space="preserve"> </w:t>
+      </w:r>
+      <w:r>
+        <w:t xml:space="preserve">Coho RMSE: 25.775536</w:t>
+      </w:r>
+      <w:r>
+        <w:t xml:space="preserve"> </w:t>
+      </w:r>
+      <w:r>
+        <w:t xml:space="preserve">Coho relative RMSE: 0.4485762</w:t>
       </w:r>
     </w:p>
     <w:p>
@@ -14276,19 +13638,19 @@
         <w:t xml:space="preserve"> </w:t>
       </w:r>
       <w:r>
-        <w:t xml:space="preserve">Chinook lambda: 40</w:t>
-      </w:r>
-      <w:r>
-        <w:t xml:space="preserve"> </w:t>
-      </w:r>
-      <w:r>
-        <w:t xml:space="preserve">Chinook RMSE: 110.9842452</w:t>
-      </w:r>
-      <w:r>
-        <w:t xml:space="preserve"> </w:t>
-      </w:r>
-      <w:r>
-        <w:t xml:space="preserve">Chinook relative RMSE: 0.8393363</w:t>
+        <w:t xml:space="preserve">Chinook lambda: 30</w:t>
+      </w:r>
+      <w:r>
+        <w:t xml:space="preserve"> </w:t>
+      </w:r>
+      <w:r>
+        <w:t xml:space="preserve">Chinook RMSE: 101.0622679</w:t>
+      </w:r>
+      <w:r>
+        <w:t xml:space="preserve"> </w:t>
+      </w:r>
+      <w:r>
+        <w:t xml:space="preserve">Chinook relative RMSE: 0.7642998</w:t>
       </w:r>
     </w:p>
     <w:bookmarkEnd w:id="84"/>
@@ -15252,7 +14614,7 @@
       </w:r>
     </w:p>
     <w:bookmarkEnd w:id="101"/>
-    <w:bookmarkStart w:id="341" w:name="scratch-work"/>
+    <w:bookmarkStart w:id="339" w:name="scratch-work"/>
     <w:p>
       <w:pPr>
         <w:pStyle w:val="Heading1"/>
@@ -15346,7 +14708,7 @@
       </w:r>
     </w:p>
     <w:bookmarkEnd w:id="105"/>
-    <w:bookmarkStart w:id="340" w:name="hb-formula"/>
+    <w:bookmarkStart w:id="338" w:name="hb-formula"/>
     <w:p>
       <w:pPr>
         <w:pStyle w:val="Heading2"/>
@@ -15364,7 +14726,7 @@
         <w:t xml:space="preserve">HB formula</w:t>
       </w:r>
     </w:p>
-    <w:bookmarkStart w:id="339" w:name="refs"/>
+    <w:bookmarkStart w:id="337" w:name="refs"/>
     <w:bookmarkStart w:id="107" w:name="ref-AceroTriana2021"/>
     <w:p>
       <w:pPr>
@@ -16414,12 +15776,48 @@
       </w:r>
     </w:p>
     <w:bookmarkEnd w:id="145"/>
-    <w:bookmarkStart w:id="147" w:name="ref-SWRCB2022"/>
+    <w:bookmarkStart w:id="147" w:name="ref-DWR2021"/>
     <w:p>
       <w:pPr>
         <w:pStyle w:val="Bibliography"/>
       </w:pPr>
       <w:r>
+        <w:t xml:space="preserve">California Department of Water Resources (DWR). 2021.</w:t>
+      </w:r>
+      <w:r>
+        <w:t xml:space="preserve"> </w:t>
+      </w:r>
+      <w:r>
+        <w:t xml:space="preserve">“</w:t>
+      </w:r>
+      <w:r>
+        <w:t xml:space="preserve">Sustainable Groundwater Management Act (SGMA) Water Year Type Dataset</w:t>
+      </w:r>
+      <w:r>
+        <w:t xml:space="preserve">.”</w:t>
+      </w:r>
+      <w:r>
+        <w:t xml:space="preserve"> </w:t>
+      </w:r>
+      <w:hyperlink r:id="rId146">
+        <w:r>
+          <w:rPr>
+            <w:rStyle w:val="Hyperlink"/>
+          </w:rPr>
+          <w:t xml:space="preserve">https://data.cnra.ca.gov/dataset/sgma-water-year-type-dataset</w:t>
+        </w:r>
+      </w:hyperlink>
+      <w:r>
+        <w:t xml:space="preserve">.</w:t>
+      </w:r>
+    </w:p>
+    <w:bookmarkEnd w:id="147"/>
+    <w:bookmarkStart w:id="149" w:name="ref-SWRCB2022"/>
+    <w:p>
+      <w:pPr>
+        <w:pStyle w:val="Bibliography"/>
+      </w:pPr>
+      <w:r>
         <w:t xml:space="preserve">California State Water Resources Control Board (SWRCB). 2022.</w:t>
       </w:r>
       <w:r>
@@ -16443,7 +15841,7 @@
       <w:r>
         <w:t xml:space="preserve"> </w:t>
       </w:r>
-      <w:hyperlink r:id="rId146">
+      <w:hyperlink r:id="rId148">
         <w:r>
           <w:rPr>
             <w:rStyle w:val="Hyperlink"/>
@@ -16455,8 +15853,8 @@
         <w:t xml:space="preserve">.</w:t>
       </w:r>
     </w:p>
-    <w:bookmarkEnd w:id="147"/>
-    <w:bookmarkStart w:id="149" w:name="ref-Cartwright2017"/>
+    <w:bookmarkEnd w:id="149"/>
+    <w:bookmarkStart w:id="151" w:name="ref-Cartwright2017"/>
     <w:p>
       <w:pPr>
         <w:pStyle w:val="Bibliography"/>
@@ -16495,7 +15893,7 @@
       <w:r>
         <w:t xml:space="preserve"> </w:t>
       </w:r>
-      <w:hyperlink r:id="rId148">
+      <w:hyperlink r:id="rId150">
         <w:r>
           <w:rPr>
             <w:rStyle w:val="Hyperlink"/>
@@ -16507,8 +15905,8 @@
         <w:t xml:space="preserve">.</w:t>
       </w:r>
     </w:p>
-    <w:bookmarkEnd w:id="149"/>
-    <w:bookmarkStart w:id="151" w:name="ref-Catford2014"/>
+    <w:bookmarkEnd w:id="151"/>
+    <w:bookmarkStart w:id="153" w:name="ref-Catford2014"/>
     <w:p>
       <w:pPr>
         <w:pStyle w:val="Bibliography"/>
@@ -16547,7 +15945,7 @@
       <w:r>
         <w:t xml:space="preserve"> </w:t>
       </w:r>
-      <w:hyperlink r:id="rId150">
+      <w:hyperlink r:id="rId152">
         <w:r>
           <w:rPr>
             <w:rStyle w:val="Hyperlink"/>
@@ -16559,8 +15957,8 @@
         <w:t xml:space="preserve">.</w:t>
       </w:r>
     </w:p>
-    <w:bookmarkEnd w:id="151"/>
-    <w:bookmarkStart w:id="152" w:name="ref-Chowdhury2007"/>
+    <w:bookmarkEnd w:id="153"/>
+    <w:bookmarkStart w:id="154" w:name="ref-Chowdhury2007"/>
     <w:p>
       <w:pPr>
         <w:pStyle w:val="Bibliography"/>
@@ -16600,8 +15998,8 @@
         <w:t xml:space="preserve">, 2896–2902. Christchurch, NZ.</w:t>
       </w:r>
     </w:p>
-    <w:bookmarkEnd w:id="152"/>
-    <w:bookmarkStart w:id="154" w:name="ref-Crossin2004"/>
+    <w:bookmarkEnd w:id="154"/>
+    <w:bookmarkStart w:id="156" w:name="ref-Crossin2004"/>
     <w:p>
       <w:pPr>
         <w:pStyle w:val="Bibliography"/>
@@ -16640,7 +16038,7 @@
       <w:r>
         <w:t xml:space="preserve"> </w:t>
       </w:r>
-      <w:hyperlink r:id="rId153">
+      <w:hyperlink r:id="rId155">
         <w:r>
           <w:rPr>
             <w:rStyle w:val="Hyperlink"/>
@@ -16652,8 +16050,8 @@
         <w:t xml:space="preserve">.</w:t>
       </w:r>
     </w:p>
-    <w:bookmarkEnd w:id="154"/>
-    <w:bookmarkStart w:id="156" w:name="ref-Daneshvar2017"/>
+    <w:bookmarkEnd w:id="156"/>
+    <w:bookmarkStart w:id="158" w:name="ref-Daneshvar2017"/>
     <w:p>
       <w:pPr>
         <w:pStyle w:val="Bibliography"/>
@@ -16692,7 +16090,7 @@
       <w:r>
         <w:t xml:space="preserve"> </w:t>
       </w:r>
-      <w:hyperlink r:id="rId155">
+      <w:hyperlink r:id="rId157">
         <w:r>
           <w:rPr>
             <w:rStyle w:val="Hyperlink"/>
@@ -16704,8 +16102,8 @@
         <w:t xml:space="preserve">.</w:t>
       </w:r>
     </w:p>
-    <w:bookmarkEnd w:id="156"/>
-    <w:bookmarkStart w:id="158" w:name="ref-DeWeber2020"/>
+    <w:bookmarkEnd w:id="158"/>
+    <w:bookmarkStart w:id="160" w:name="ref-DeWeber2020"/>
     <w:p>
       <w:pPr>
         <w:pStyle w:val="Bibliography"/>
@@ -16744,7 +16142,7 @@
       <w:r>
         <w:t xml:space="preserve"> </w:t>
       </w:r>
-      <w:hyperlink r:id="rId157">
+      <w:hyperlink r:id="rId159">
         <w:r>
           <w:rPr>
             <w:rStyle w:val="Hyperlink"/>
@@ -16756,8 +16154,8 @@
         <w:t xml:space="preserve">.</w:t>
       </w:r>
     </w:p>
-    <w:bookmarkEnd w:id="158"/>
-    <w:bookmarkStart w:id="160" w:name="ref-Drake2000a"/>
+    <w:bookmarkEnd w:id="160"/>
+    <w:bookmarkStart w:id="162" w:name="ref-Drake2000a"/>
     <w:p>
       <w:pPr>
         <w:pStyle w:val="Bibliography"/>
@@ -16796,60 +16194,12 @@
       <w:r>
         <w:t xml:space="preserve"> </w:t>
       </w:r>
-      <w:hyperlink r:id="rId159">
+      <w:hyperlink r:id="rId161">
         <w:r>
           <w:rPr>
             <w:rStyle w:val="Hyperlink"/>
           </w:rPr>
           <w:t xml:space="preserve">https://doi.org/10.3733/ca.v054n06p46</w:t>
-        </w:r>
-      </w:hyperlink>
-      <w:r>
-        <w:t xml:space="preserve">.</w:t>
-      </w:r>
-    </w:p>
-    <w:bookmarkEnd w:id="160"/>
-    <w:bookmarkStart w:id="162" w:name="ref-DWR2021"/>
-    <w:p>
-      <w:pPr>
-        <w:pStyle w:val="Bibliography"/>
-      </w:pPr>
-      <w:r>
-        <w:t xml:space="preserve">DWR. 2021.</w:t>
-      </w:r>
-      <w:r>
-        <w:t xml:space="preserve"> </w:t>
-      </w:r>
-      <w:r>
-        <w:t xml:space="preserve">“</w:t>
-      </w:r>
-      <w:r>
-        <w:t xml:space="preserve">Agricultural Land</w:t>
-      </w:r>
-      <w:r>
-        <w:t xml:space="preserve"> </w:t>
-      </w:r>
-      <w:r>
-        <w:t xml:space="preserve">&amp;</w:t>
-      </w:r>
-      <w:r>
-        <w:t xml:space="preserve"> </w:t>
-      </w:r>
-      <w:r>
-        <w:t xml:space="preserve">Water Use Estimates</w:t>
-      </w:r>
-      <w:r>
-        <w:t xml:space="preserve">.”</w:t>
-      </w:r>
-      <w:r>
-        <w:t xml:space="preserve"> </w:t>
-      </w:r>
-      <w:hyperlink r:id="rId161">
-        <w:r>
-          <w:rPr>
-            <w:rStyle w:val="Hyperlink"/>
-          </w:rPr>
-          <w:t xml:space="preserve">https://water.ca.gov/Programs/Water-Use-And-Efficiency/Land-And-Water-Use/Agricultural-Land-And-Water-Use-Estimates</w:t>
         </w:r>
       </w:hyperlink>
       <w:r>
@@ -18682,13 +18032,13 @@
       </w:r>
     </w:p>
     <w:bookmarkEnd w:id="232"/>
-    <w:bookmarkStart w:id="234" w:name="ref-Olden2003"/>
+    <w:bookmarkStart w:id="234" w:name="ref-Parry2013"/>
     <w:p>
       <w:pPr>
         <w:pStyle w:val="Bibliography"/>
       </w:pPr>
       <w:r>
-        <w:t xml:space="preserve">Olden, Julian D., and N. L. Poff. 2003.</w:t>
+        <w:t xml:space="preserve">Parry, Ashley. 2013.</w:t>
       </w:r>
       <w:r>
         <w:t xml:space="preserve"> </w:t>
@@ -18697,7 +18047,7 @@
         <w:t xml:space="preserve">“</w:t>
       </w:r>
       <w:r>
-        <w:t xml:space="preserve">Redundancy and the choice of hydrologic indices for characterizing streamflow regimes</w:t>
+        <w:t xml:space="preserve">Evaluation and modernization of the Scott Valley Irrigation District</w:t>
       </w:r>
       <w:r>
         <w:t xml:space="preserve">.”</w:t>
@@ -18706,64 +18056,12 @@
         <w:t xml:space="preserve"> </w:t>
       </w:r>
       <w:r>
-        <w:rPr>
-          <w:iCs/>
-          <w:i/>
-        </w:rPr>
-        <w:t xml:space="preserve">River Research and Applications</w:t>
-      </w:r>
-      <w:r>
-        <w:t xml:space="preserve"> </w:t>
-      </w:r>
-      <w:r>
-        <w:t xml:space="preserve">19 (2): 101–21.</w:t>
+        <w:t xml:space="preserve">PhD thesis.</w:t>
       </w:r>
       <w:r>
         <w:t xml:space="preserve"> </w:t>
       </w:r>
       <w:hyperlink r:id="rId233">
-        <w:r>
-          <w:rPr>
-            <w:rStyle w:val="Hyperlink"/>
-          </w:rPr>
-          <w:t xml:space="preserve">https://doi.org/10.1002/rra.700</w:t>
-        </w:r>
-      </w:hyperlink>
-      <w:r>
-        <w:t xml:space="preserve">.</w:t>
-      </w:r>
-    </w:p>
-    <w:bookmarkEnd w:id="234"/>
-    <w:bookmarkStart w:id="236" w:name="ref-Parry2013"/>
-    <w:p>
-      <w:pPr>
-        <w:pStyle w:val="Bibliography"/>
-      </w:pPr>
-      <w:r>
-        <w:t xml:space="preserve">Parry, Ashley. 2013.</w:t>
-      </w:r>
-      <w:r>
-        <w:t xml:space="preserve"> </w:t>
-      </w:r>
-      <w:r>
-        <w:t xml:space="preserve">“</w:t>
-      </w:r>
-      <w:r>
-        <w:t xml:space="preserve">Evaluation and modernization of the Scott Valley Irrigation District</w:t>
-      </w:r>
-      <w:r>
-        <w:t xml:space="preserve">.”</w:t>
-      </w:r>
-      <w:r>
-        <w:t xml:space="preserve"> </w:t>
-      </w:r>
-      <w:r>
-        <w:t xml:space="preserve">PhD thesis.</w:t>
-      </w:r>
-      <w:r>
-        <w:t xml:space="preserve"> </w:t>
-      </w:r>
-      <w:hyperlink r:id="rId235">
         <w:r>
           <w:rPr>
             <w:rStyle w:val="Hyperlink"/>
@@ -18775,8 +18073,8 @@
         <w:t xml:space="preserve">.</w:t>
       </w:r>
     </w:p>
-    <w:bookmarkEnd w:id="236"/>
-    <w:bookmarkStart w:id="237" w:name="ref-Patterson2020"/>
+    <w:bookmarkEnd w:id="234"/>
+    <w:bookmarkStart w:id="235" w:name="ref-Patterson2020"/>
     <w:p>
       <w:pPr>
         <w:pStyle w:val="Bibliography"/>
@@ -18813,8 +18111,8 @@
         <w:t xml:space="preserve">585 (June).</w:t>
       </w:r>
     </w:p>
-    <w:bookmarkEnd w:id="237"/>
-    <w:bookmarkStart w:id="238" w:name="ref-Pearson1895"/>
+    <w:bookmarkEnd w:id="235"/>
+    <w:bookmarkStart w:id="236" w:name="ref-Pearson1895"/>
     <w:p>
       <w:pPr>
         <w:pStyle w:val="Bibliography"/>
@@ -18851,8 +18149,8 @@
         <w:t xml:space="preserve">58 (Jan): 240–42.</w:t>
       </w:r>
     </w:p>
-    <w:bookmarkEnd w:id="238"/>
-    <w:bookmarkStart w:id="240" w:name="ref-Peek2022"/>
+    <w:bookmarkEnd w:id="236"/>
+    <w:bookmarkStart w:id="238" w:name="ref-Peek2022"/>
     <w:p>
       <w:pPr>
         <w:pStyle w:val="Bibliography"/>
@@ -18891,7 +18189,7 @@
       <w:r>
         <w:t xml:space="preserve"> </w:t>
       </w:r>
-      <w:hyperlink r:id="rId239">
+      <w:hyperlink r:id="rId237">
         <w:r>
           <w:rPr>
             <w:rStyle w:val="Hyperlink"/>
@@ -18903,8 +18201,8 @@
         <w:t xml:space="preserve">.</w:t>
       </w:r>
     </w:p>
-    <w:bookmarkEnd w:id="240"/>
-    <w:bookmarkStart w:id="242" w:name="ref-Peterson2016"/>
+    <w:bookmarkEnd w:id="238"/>
+    <w:bookmarkStart w:id="240" w:name="ref-Peterson2016"/>
     <w:p>
       <w:pPr>
         <w:pStyle w:val="Bibliography"/>
@@ -18943,7 +18241,7 @@
       <w:r>
         <w:t xml:space="preserve"> </w:t>
       </w:r>
-      <w:hyperlink r:id="rId241">
+      <w:hyperlink r:id="rId239">
         <w:r>
           <w:rPr>
             <w:rStyle w:val="Hyperlink"/>
@@ -18955,8 +18253,8 @@
         <w:t xml:space="preserve">.</w:t>
       </w:r>
     </w:p>
-    <w:bookmarkEnd w:id="242"/>
-    <w:bookmarkStart w:id="244" w:name="ref-Poff1997"/>
+    <w:bookmarkEnd w:id="240"/>
+    <w:bookmarkStart w:id="242" w:name="ref-Poff1997"/>
     <w:p>
       <w:pPr>
         <w:pStyle w:val="Bibliography"/>
@@ -18995,7 +18293,7 @@
       <w:r>
         <w:t xml:space="preserve"> </w:t>
       </w:r>
-      <w:hyperlink r:id="rId243">
+      <w:hyperlink r:id="rId241">
         <w:r>
           <w:rPr>
             <w:rStyle w:val="Hyperlink"/>
@@ -19007,8 +18305,8 @@
         <w:t xml:space="preserve">.</w:t>
       </w:r>
     </w:p>
-    <w:bookmarkEnd w:id="244"/>
-    <w:bookmarkStart w:id="246" w:name="ref-Poff2010b"/>
+    <w:bookmarkEnd w:id="242"/>
+    <w:bookmarkStart w:id="244" w:name="ref-Poff2010b"/>
     <w:p>
       <w:pPr>
         <w:pStyle w:val="Bibliography"/>
@@ -19047,7 +18345,7 @@
       <w:r>
         <w:t xml:space="preserve"> </w:t>
       </w:r>
-      <w:hyperlink r:id="rId245">
+      <w:hyperlink r:id="rId243">
         <w:r>
           <w:rPr>
             <w:rStyle w:val="Hyperlink"/>
@@ -19059,8 +18357,8 @@
         <w:t xml:space="preserve">.</w:t>
       </w:r>
     </w:p>
-    <w:bookmarkEnd w:id="246"/>
-    <w:bookmarkStart w:id="248" w:name="ref-Poff2010a"/>
+    <w:bookmarkEnd w:id="244"/>
+    <w:bookmarkStart w:id="246" w:name="ref-Poff2010a"/>
     <w:p>
       <w:pPr>
         <w:pStyle w:val="Bibliography"/>
@@ -19099,7 +18397,7 @@
       <w:r>
         <w:t xml:space="preserve"> </w:t>
       </w:r>
-      <w:hyperlink r:id="rId247">
+      <w:hyperlink r:id="rId245">
         <w:r>
           <w:rPr>
             <w:rStyle w:val="Hyperlink"/>
@@ -19111,8 +18409,8 @@
         <w:t xml:space="preserve">.</w:t>
       </w:r>
     </w:p>
-    <w:bookmarkEnd w:id="248"/>
-    <w:bookmarkStart w:id="250" w:name="ref-Qian2016"/>
+    <w:bookmarkEnd w:id="246"/>
+    <w:bookmarkStart w:id="248" w:name="ref-Qian2016"/>
     <w:p>
       <w:pPr>
         <w:pStyle w:val="Bibliography"/>
@@ -19151,7 +18449,7 @@
       <w:r>
         <w:t xml:space="preserve"> </w:t>
       </w:r>
-      <w:hyperlink r:id="rId249">
+      <w:hyperlink r:id="rId247">
         <w:r>
           <w:rPr>
             <w:rStyle w:val="Hyperlink"/>
@@ -19163,8 +18461,8 @@
         <w:t xml:space="preserve">.</w:t>
       </w:r>
     </w:p>
-    <w:bookmarkEnd w:id="250"/>
-    <w:bookmarkStart w:id="252" w:name="ref-Quigley2007"/>
+    <w:bookmarkEnd w:id="248"/>
+    <w:bookmarkStart w:id="250" w:name="ref-Quigley2007"/>
     <w:p>
       <w:pPr>
         <w:pStyle w:val="Bibliography"/>
@@ -19193,7 +18491,7 @@
       <w:r>
         <w:t xml:space="preserve"> </w:t>
       </w:r>
-      <w:hyperlink r:id="rId251">
+      <w:hyperlink r:id="rId249">
         <w:r>
           <w:rPr>
             <w:rStyle w:val="Hyperlink"/>
@@ -19205,8 +18503,8 @@
         <w:t xml:space="preserve">.</w:t>
       </w:r>
     </w:p>
-    <w:bookmarkEnd w:id="252"/>
-    <w:bookmarkStart w:id="254" w:name="ref-Quinones2014"/>
+    <w:bookmarkEnd w:id="250"/>
+    <w:bookmarkStart w:id="252" w:name="ref-Quinones2014"/>
     <w:p>
       <w:pPr>
         <w:pStyle w:val="Bibliography"/>
@@ -19245,7 +18543,7 @@
       <w:r>
         <w:t xml:space="preserve"> </w:t>
       </w:r>
-      <w:hyperlink r:id="rId253">
+      <w:hyperlink r:id="rId251">
         <w:r>
           <w:rPr>
             <w:rStyle w:val="Hyperlink"/>
@@ -19257,8 +18555,8 @@
         <w:t xml:space="preserve">.</w:t>
       </w:r>
     </w:p>
-    <w:bookmarkEnd w:id="254"/>
-    <w:bookmarkStart w:id="256" w:name="ref-RManual"/>
+    <w:bookmarkEnd w:id="252"/>
+    <w:bookmarkStart w:id="254" w:name="ref-RManual"/>
     <w:p>
       <w:pPr>
         <w:pStyle w:val="Bibliography"/>
@@ -19287,7 +18585,7 @@
       <w:r>
         <w:t xml:space="preserve"> </w:t>
       </w:r>
-      <w:hyperlink r:id="rId255">
+      <w:hyperlink r:id="rId253">
         <w:r>
           <w:rPr>
             <w:rStyle w:val="Hyperlink"/>
@@ -19299,8 +18597,8 @@
         <w:t xml:space="preserve">.</w:t>
       </w:r>
     </w:p>
-    <w:bookmarkEnd w:id="256"/>
-    <w:bookmarkStart w:id="258" w:name="ref-Ranstam2018"/>
+    <w:bookmarkEnd w:id="254"/>
+    <w:bookmarkStart w:id="256" w:name="ref-Ranstam2018"/>
     <w:p>
       <w:pPr>
         <w:pStyle w:val="Bibliography"/>
@@ -19339,7 +18637,7 @@
       <w:r>
         <w:t xml:space="preserve"> </w:t>
       </w:r>
-      <w:hyperlink r:id="rId257">
+      <w:hyperlink r:id="rId255">
         <w:r>
           <w:rPr>
             <w:rStyle w:val="Hyperlink"/>
@@ -19351,8 +18649,8 @@
         <w:t xml:space="preserve">.</w:t>
       </w:r>
     </w:p>
-    <w:bookmarkEnd w:id="258"/>
-    <w:bookmarkStart w:id="260" w:name="ref-Richter2006"/>
+    <w:bookmarkEnd w:id="256"/>
+    <w:bookmarkStart w:id="258" w:name="ref-Richter2006"/>
     <w:p>
       <w:pPr>
         <w:pStyle w:val="Bibliography"/>
@@ -19391,7 +18689,7 @@
       <w:r>
         <w:t xml:space="preserve"> </w:t>
       </w:r>
-      <w:hyperlink r:id="rId259">
+      <w:hyperlink r:id="rId257">
         <w:r>
           <w:rPr>
             <w:rStyle w:val="Hyperlink"/>
@@ -19403,8 +18701,8 @@
         <w:t xml:space="preserve">.</w:t>
       </w:r>
     </w:p>
-    <w:bookmarkEnd w:id="260"/>
-    <w:bookmarkStart w:id="262" w:name="ref-Riis2008"/>
+    <w:bookmarkEnd w:id="258"/>
+    <w:bookmarkStart w:id="260" w:name="ref-Riis2008"/>
     <w:p>
       <w:pPr>
         <w:pStyle w:val="Bibliography"/>
@@ -19443,7 +18741,7 @@
       <w:r>
         <w:t xml:space="preserve"> </w:t>
       </w:r>
-      <w:hyperlink r:id="rId261">
+      <w:hyperlink r:id="rId259">
         <w:r>
           <w:rPr>
             <w:rStyle w:val="Hyperlink"/>
@@ -19455,8 +18753,8 @@
         <w:t xml:space="preserve">.</w:t>
       </w:r>
     </w:p>
-    <w:bookmarkEnd w:id="262"/>
-    <w:bookmarkStart w:id="264" w:name="ref-RobertsonSwinton2005"/>
+    <w:bookmarkEnd w:id="260"/>
+    <w:bookmarkStart w:id="262" w:name="ref-RobertsonSwinton2005"/>
     <w:p>
       <w:pPr>
         <w:pStyle w:val="Bibliography"/>
@@ -19495,7 +18793,7 @@
       <w:r>
         <w:t xml:space="preserve"> </w:t>
       </w:r>
-      <w:hyperlink r:id="rId263">
+      <w:hyperlink r:id="rId261">
         <w:r>
           <w:rPr>
             <w:rStyle w:val="Hyperlink"/>
@@ -19507,8 +18805,8 @@
         <w:t xml:space="preserve">.</w:t>
       </w:r>
     </w:p>
-    <w:bookmarkEnd w:id="264"/>
-    <w:bookmarkStart w:id="266" w:name="ref-Rosenfeld2003"/>
+    <w:bookmarkEnd w:id="262"/>
+    <w:bookmarkStart w:id="264" w:name="ref-Rosenfeld2003"/>
     <w:p>
       <w:pPr>
         <w:pStyle w:val="Bibliography"/>
@@ -19547,7 +18845,7 @@
       <w:r>
         <w:t xml:space="preserve"> </w:t>
       </w:r>
-      <w:hyperlink r:id="rId265">
+      <w:hyperlink r:id="rId263">
         <w:r>
           <w:rPr>
             <w:rStyle w:val="Hyperlink"/>
@@ -19559,8 +18857,8 @@
         <w:t xml:space="preserve">.</w:t>
       </w:r>
     </w:p>
-    <w:bookmarkEnd w:id="266"/>
-    <w:bookmarkStart w:id="268" w:name="ref-Rosenfeld2017"/>
+    <w:bookmarkEnd w:id="264"/>
+    <w:bookmarkStart w:id="266" w:name="ref-Rosenfeld2017"/>
     <w:p>
       <w:pPr>
         <w:pStyle w:val="Bibliography"/>
@@ -19599,7 +18897,7 @@
       <w:r>
         <w:t xml:space="preserve"> </w:t>
       </w:r>
-      <w:hyperlink r:id="rId267">
+      <w:hyperlink r:id="rId265">
         <w:r>
           <w:rPr>
             <w:rStyle w:val="Hyperlink"/>
@@ -19611,8 +18909,8 @@
         <w:t xml:space="preserve">.</w:t>
       </w:r>
     </w:p>
-    <w:bookmarkEnd w:id="268"/>
-    <w:bookmarkStart w:id="270" w:name="ref-Saby2022"/>
+    <w:bookmarkEnd w:id="266"/>
+    <w:bookmarkStart w:id="268" w:name="ref-Saby2022"/>
     <w:p>
       <w:pPr>
         <w:pStyle w:val="Bibliography"/>
@@ -19651,7 +18949,7 @@
       <w:r>
         <w:t xml:space="preserve"> </w:t>
       </w:r>
-      <w:hyperlink r:id="rId269">
+      <w:hyperlink r:id="rId267">
         <w:r>
           <w:rPr>
             <w:rStyle w:val="Hyperlink"/>
@@ -19663,8 +18961,8 @@
         <w:t xml:space="preserve">.</w:t>
       </w:r>
     </w:p>
-    <w:bookmarkEnd w:id="270"/>
-    <w:bookmarkStart w:id="271" w:name="ref-CRMP2000"/>
+    <w:bookmarkEnd w:id="268"/>
+    <w:bookmarkStart w:id="269" w:name="ref-CRMP2000"/>
     <w:p>
       <w:pPr>
         <w:pStyle w:val="Bibliography"/>
@@ -19685,8 +18983,8 @@
         <w:t xml:space="preserve">.”</w:t>
       </w:r>
     </w:p>
-    <w:bookmarkEnd w:id="271"/>
-    <w:bookmarkStart w:id="273" w:name="ref-SRWT2018"/>
+    <w:bookmarkEnd w:id="269"/>
+    <w:bookmarkStart w:id="271" w:name="ref-SRWT2018"/>
     <w:p>
       <w:pPr>
         <w:pStyle w:val="Bibliography"/>
@@ -19715,7 +19013,7 @@
       <w:r>
         <w:t xml:space="preserve"> </w:t>
       </w:r>
-      <w:hyperlink r:id="rId272">
+      <w:hyperlink r:id="rId270">
         <w:r>
           <w:rPr>
             <w:rStyle w:val="Hyperlink"/>
@@ -19727,8 +19025,8 @@
         <w:t xml:space="preserve">.</w:t>
       </w:r>
     </w:p>
-    <w:bookmarkEnd w:id="273"/>
-    <w:bookmarkStart w:id="275" w:name="ref-SRWC2018"/>
+    <w:bookmarkEnd w:id="271"/>
+    <w:bookmarkStart w:id="273" w:name="ref-SRWC2018"/>
     <w:p>
       <w:pPr>
         <w:pStyle w:val="Bibliography"/>
@@ -19757,7 +19055,7 @@
       <w:r>
         <w:t xml:space="preserve"> </w:t>
       </w:r>
-      <w:hyperlink r:id="rId274">
+      <w:hyperlink r:id="rId272">
         <w:r>
           <w:rPr>
             <w:rStyle w:val="Hyperlink"/>
@@ -19769,8 +19067,8 @@
         <w:t xml:space="preserve">.</w:t>
       </w:r>
     </w:p>
-    <w:bookmarkEnd w:id="275"/>
-    <w:bookmarkStart w:id="276" w:name="ref-SRWC2005"/>
+    <w:bookmarkEnd w:id="273"/>
+    <w:bookmarkStart w:id="274" w:name="ref-SRWC2005"/>
     <w:p>
       <w:pPr>
         <w:pStyle w:val="Bibliography"/>
@@ -19799,7 +19097,7 @@
       <w:r>
         <w:t xml:space="preserve"> </w:t>
       </w:r>
-      <w:hyperlink r:id="rId251">
+      <w:hyperlink r:id="rId249">
         <w:r>
           <w:rPr>
             <w:rStyle w:val="Hyperlink"/>
@@ -19811,8 +19109,8 @@
         <w:t xml:space="preserve">.</w:t>
       </w:r>
     </w:p>
-    <w:bookmarkEnd w:id="276"/>
-    <w:bookmarkStart w:id="277" w:name="ref-SVAP1980"/>
+    <w:bookmarkEnd w:id="274"/>
+    <w:bookmarkStart w:id="275" w:name="ref-SVAP1980"/>
     <w:p>
       <w:pPr>
         <w:pStyle w:val="Bibliography"/>
@@ -19833,8 +19131,8 @@
         <w:t xml:space="preserve">.”</w:t>
       </w:r>
     </w:p>
-    <w:bookmarkEnd w:id="277"/>
-    <w:bookmarkStart w:id="279" w:name="ref-Shenton2012"/>
+    <w:bookmarkEnd w:id="275"/>
+    <w:bookmarkStart w:id="277" w:name="ref-Shenton2012"/>
     <w:p>
       <w:pPr>
         <w:pStyle w:val="Bibliography"/>
@@ -19873,7 +19171,7 @@
       <w:r>
         <w:t xml:space="preserve"> </w:t>
       </w:r>
-      <w:hyperlink r:id="rId278">
+      <w:hyperlink r:id="rId276">
         <w:r>
           <w:rPr>
             <w:rStyle w:val="Hyperlink"/>
@@ -19885,8 +19183,8 @@
         <w:t xml:space="preserve">.</w:t>
       </w:r>
     </w:p>
-    <w:bookmarkEnd w:id="279"/>
-    <w:bookmarkStart w:id="281" w:name="ref-Sinnathamby2018"/>
+    <w:bookmarkEnd w:id="277"/>
+    <w:bookmarkStart w:id="279" w:name="ref-Sinnathamby2018"/>
     <w:p>
       <w:pPr>
         <w:pStyle w:val="Bibliography"/>
@@ -19925,7 +19223,7 @@
       <w:r>
         <w:t xml:space="preserve"> </w:t>
       </w:r>
-      <w:hyperlink r:id="rId280">
+      <w:hyperlink r:id="rId278">
         <w:r>
           <w:rPr>
             <w:rStyle w:val="Hyperlink"/>
@@ -19937,8 +19235,8 @@
         <w:t xml:space="preserve">.</w:t>
       </w:r>
     </w:p>
-    <w:bookmarkEnd w:id="281"/>
-    <w:bookmarkStart w:id="283" w:name="ref-SiskiyouCounty2021"/>
+    <w:bookmarkEnd w:id="279"/>
+    <w:bookmarkStart w:id="281" w:name="ref-SiskiyouCounty2021"/>
     <w:p>
       <w:pPr>
         <w:pStyle w:val="Bibliography"/>
@@ -19967,7 +19265,7 @@
       <w:r>
         <w:t xml:space="preserve"> </w:t>
       </w:r>
-      <w:hyperlink r:id="rId282">
+      <w:hyperlink r:id="rId280">
         <w:r>
           <w:rPr>
             <w:rStyle w:val="Hyperlink"/>
@@ -19979,8 +19277,8 @@
         <w:t xml:space="preserve">.</w:t>
       </w:r>
     </w:p>
-    <w:bookmarkEnd w:id="283"/>
-    <w:bookmarkStart w:id="285" w:name="ref-SVGAC_2020_Nov"/>
+    <w:bookmarkEnd w:id="281"/>
+    <w:bookmarkStart w:id="283" w:name="ref-SVGAC_2020_Nov"/>
     <w:p>
       <w:pPr>
         <w:pStyle w:val="Bibliography"/>
@@ -20009,7 +19307,7 @@
       <w:r>
         <w:t xml:space="preserve"> </w:t>
       </w:r>
-      <w:hyperlink r:id="rId284">
+      <w:hyperlink r:id="rId282">
         <w:r>
           <w:rPr>
             <w:rStyle w:val="Hyperlink"/>
@@ -20021,8 +19319,8 @@
         <w:t xml:space="preserve">.</w:t>
       </w:r>
     </w:p>
-    <w:bookmarkEnd w:id="285"/>
-    <w:bookmarkStart w:id="286" w:name="ref-SiskiyouRCD1994"/>
+    <w:bookmarkEnd w:id="283"/>
+    <w:bookmarkStart w:id="284" w:name="ref-SiskiyouRCD1994"/>
     <w:p>
       <w:pPr>
         <w:pStyle w:val="Bibliography"/>
@@ -20043,8 +19341,8 @@
         <w:t xml:space="preserve">.”</w:t>
       </w:r>
     </w:p>
-    <w:bookmarkEnd w:id="286"/>
-    <w:bookmarkStart w:id="287" w:name="ref-SiskiyouRCD2004"/>
+    <w:bookmarkEnd w:id="284"/>
+    <w:bookmarkStart w:id="285" w:name="ref-SiskiyouRCD2004"/>
     <w:p>
       <w:pPr>
         <w:pStyle w:val="Bibliography"/>
@@ -20067,7 +19365,7 @@
       <w:r>
         <w:t xml:space="preserve"> </w:t>
       </w:r>
-      <w:hyperlink r:id="rId251">
+      <w:hyperlink r:id="rId249">
         <w:r>
           <w:rPr>
             <w:rStyle w:val="Hyperlink"/>
@@ -20079,8 +19377,8 @@
         <w:t xml:space="preserve">.</w:t>
       </w:r>
     </w:p>
-    <w:bookmarkEnd w:id="287"/>
-    <w:bookmarkStart w:id="288" w:name="ref-SiskiyouRCD2005"/>
+    <w:bookmarkEnd w:id="285"/>
+    <w:bookmarkStart w:id="286" w:name="ref-SiskiyouRCD2005"/>
     <w:p>
       <w:pPr>
         <w:pStyle w:val="Bibliography"/>
@@ -20109,7 +19407,7 @@
       <w:r>
         <w:t xml:space="preserve"> </w:t>
       </w:r>
-      <w:hyperlink r:id="rId251">
+      <w:hyperlink r:id="rId249">
         <w:r>
           <w:rPr>
             <w:rStyle w:val="Hyperlink"/>
@@ -20121,8 +19419,8 @@
         <w:t xml:space="preserve">.</w:t>
       </w:r>
     </w:p>
-    <w:bookmarkEnd w:id="288"/>
-    <w:bookmarkStart w:id="289" w:name="ref-Quigley2006"/>
+    <w:bookmarkEnd w:id="286"/>
+    <w:bookmarkStart w:id="287" w:name="ref-Quigley2006"/>
     <w:p>
       <w:pPr>
         <w:pStyle w:val="Bibliography"/>
@@ -20151,7 +19449,7 @@
       <w:r>
         <w:t xml:space="preserve"> </w:t>
       </w:r>
-      <w:hyperlink r:id="rId251">
+      <w:hyperlink r:id="rId249">
         <w:r>
           <w:rPr>
             <w:rStyle w:val="Hyperlink"/>
@@ -20163,8 +19461,8 @@
         <w:t xml:space="preserve">.</w:t>
       </w:r>
     </w:p>
-    <w:bookmarkEnd w:id="289"/>
-    <w:bookmarkStart w:id="290" w:name="ref-SiskiyouRCD2010"/>
+    <w:bookmarkEnd w:id="287"/>
+    <w:bookmarkStart w:id="288" w:name="ref-SiskiyouRCD2010"/>
     <w:p>
       <w:pPr>
         <w:pStyle w:val="Bibliography"/>
@@ -20187,7 +19485,7 @@
       <w:r>
         <w:t xml:space="preserve"> </w:t>
       </w:r>
-      <w:hyperlink r:id="rId251">
+      <w:hyperlink r:id="rId249">
         <w:r>
           <w:rPr>
             <w:rStyle w:val="Hyperlink"/>
@@ -20199,8 +19497,8 @@
         <w:t xml:space="preserve">.</w:t>
       </w:r>
     </w:p>
-    <w:bookmarkEnd w:id="290"/>
-    <w:bookmarkStart w:id="291" w:name="ref-Yokel2011"/>
+    <w:bookmarkEnd w:id="288"/>
+    <w:bookmarkStart w:id="289" w:name="ref-Yokel2011"/>
     <w:p>
       <w:pPr>
         <w:pStyle w:val="Bibliography"/>
@@ -20229,7 +19527,7 @@
       <w:r>
         <w:t xml:space="preserve"> </w:t>
       </w:r>
-      <w:hyperlink r:id="rId251">
+      <w:hyperlink r:id="rId249">
         <w:r>
           <w:rPr>
             <w:rStyle w:val="Hyperlink"/>
@@ -20241,8 +19539,8 @@
         <w:t xml:space="preserve">.</w:t>
       </w:r>
     </w:p>
-    <w:bookmarkEnd w:id="291"/>
-    <w:bookmarkStart w:id="292" w:name="ref-SiskiyouRCD2012"/>
+    <w:bookmarkEnd w:id="289"/>
+    <w:bookmarkStart w:id="290" w:name="ref-SiskiyouRCD2012"/>
     <w:p>
       <w:pPr>
         <w:pStyle w:val="Bibliography"/>
@@ -20265,7 +19563,7 @@
       <w:r>
         <w:t xml:space="preserve"> </w:t>
       </w:r>
-      <w:hyperlink r:id="rId251">
+      <w:hyperlink r:id="rId249">
         <w:r>
           <w:rPr>
             <w:rStyle w:val="Hyperlink"/>
@@ -20277,8 +19575,8 @@
         <w:t xml:space="preserve">.</w:t>
       </w:r>
     </w:p>
-    <w:bookmarkEnd w:id="292"/>
-    <w:bookmarkStart w:id="293" w:name="ref-SiskiyouRCD2013"/>
+    <w:bookmarkEnd w:id="290"/>
+    <w:bookmarkStart w:id="291" w:name="ref-SiskiyouRCD2013"/>
     <w:p>
       <w:pPr>
         <w:pStyle w:val="Bibliography"/>
@@ -20301,7 +19599,7 @@
       <w:r>
         <w:t xml:space="preserve"> </w:t>
       </w:r>
-      <w:hyperlink r:id="rId251">
+      <w:hyperlink r:id="rId249">
         <w:r>
           <w:rPr>
             <w:rStyle w:val="Hyperlink"/>
@@ -20313,8 +19611,8 @@
         <w:t xml:space="preserve">.</w:t>
       </w:r>
     </w:p>
-    <w:bookmarkEnd w:id="293"/>
-    <w:bookmarkStart w:id="294" w:name="ref-SiskiyouRCD2014"/>
+    <w:bookmarkEnd w:id="291"/>
+    <w:bookmarkStart w:id="292" w:name="ref-SiskiyouRCD2014"/>
     <w:p>
       <w:pPr>
         <w:pStyle w:val="Bibliography"/>
@@ -20337,7 +19635,7 @@
       <w:r>
         <w:t xml:space="preserve"> </w:t>
       </w:r>
-      <w:hyperlink r:id="rId251">
+      <w:hyperlink r:id="rId249">
         <w:r>
           <w:rPr>
             <w:rStyle w:val="Hyperlink"/>
@@ -20349,8 +19647,8 @@
         <w:t xml:space="preserve">.</w:t>
       </w:r>
     </w:p>
-    <w:bookmarkEnd w:id="294"/>
-    <w:bookmarkStart w:id="295" w:name="ref-SiskiyouRCD2015a"/>
+    <w:bookmarkEnd w:id="292"/>
+    <w:bookmarkStart w:id="293" w:name="ref-SiskiyouRCD2015a"/>
     <w:p>
       <w:pPr>
         <w:pStyle w:val="Bibliography"/>
@@ -20379,7 +19677,7 @@
       <w:r>
         <w:t xml:space="preserve"> </w:t>
       </w:r>
-      <w:hyperlink r:id="rId251">
+      <w:hyperlink r:id="rId249">
         <w:r>
           <w:rPr>
             <w:rStyle w:val="Hyperlink"/>
@@ -20391,8 +19689,8 @@
         <w:t xml:space="preserve">.</w:t>
       </w:r>
     </w:p>
-    <w:bookmarkEnd w:id="295"/>
-    <w:bookmarkStart w:id="296" w:name="ref-SiskiyouRCD2015b"/>
+    <w:bookmarkEnd w:id="293"/>
+    <w:bookmarkStart w:id="294" w:name="ref-SiskiyouRCD2015b"/>
     <w:p>
       <w:pPr>
         <w:pStyle w:val="Bibliography"/>
@@ -20421,7 +19719,7 @@
       <w:r>
         <w:t xml:space="preserve"> </w:t>
       </w:r>
-      <w:hyperlink r:id="rId251">
+      <w:hyperlink r:id="rId249">
         <w:r>
           <w:rPr>
             <w:rStyle w:val="Hyperlink"/>
@@ -20433,8 +19731,8 @@
         <w:t xml:space="preserve">.</w:t>
       </w:r>
     </w:p>
-    <w:bookmarkEnd w:id="296"/>
-    <w:bookmarkStart w:id="297" w:name="ref-SiskiyouRCD2017b"/>
+    <w:bookmarkEnd w:id="294"/>
+    <w:bookmarkStart w:id="295" w:name="ref-SiskiyouRCD2017b"/>
     <w:p>
       <w:pPr>
         <w:pStyle w:val="Bibliography"/>
@@ -20463,7 +19761,7 @@
       <w:r>
         <w:t xml:space="preserve"> </w:t>
       </w:r>
-      <w:hyperlink r:id="rId251">
+      <w:hyperlink r:id="rId249">
         <w:r>
           <w:rPr>
             <w:rStyle w:val="Hyperlink"/>
@@ -20475,8 +19773,8 @@
         <w:t xml:space="preserve">.</w:t>
       </w:r>
     </w:p>
-    <w:bookmarkEnd w:id="297"/>
-    <w:bookmarkStart w:id="298" w:name="ref-SiskiyouRCD2017a"/>
+    <w:bookmarkEnd w:id="295"/>
+    <w:bookmarkStart w:id="296" w:name="ref-SiskiyouRCD2017a"/>
     <w:p>
       <w:pPr>
         <w:pStyle w:val="Bibliography"/>
@@ -20505,7 +19803,7 @@
       <w:r>
         <w:t xml:space="preserve"> </w:t>
       </w:r>
-      <w:hyperlink r:id="rId251">
+      <w:hyperlink r:id="rId249">
         <w:r>
           <w:rPr>
             <w:rStyle w:val="Hyperlink"/>
@@ -20517,8 +19815,8 @@
         <w:t xml:space="preserve">.</w:t>
       </w:r>
     </w:p>
-    <w:bookmarkEnd w:id="298"/>
-    <w:bookmarkStart w:id="299" w:name="ref-SiskiyouRCD2018"/>
+    <w:bookmarkEnd w:id="296"/>
+    <w:bookmarkStart w:id="297" w:name="ref-SiskiyouRCD2018"/>
     <w:p>
       <w:pPr>
         <w:pStyle w:val="Bibliography"/>
@@ -20547,7 +19845,7 @@
       <w:r>
         <w:t xml:space="preserve"> </w:t>
       </w:r>
-      <w:hyperlink r:id="rId251">
+      <w:hyperlink r:id="rId249">
         <w:r>
           <w:rPr>
             <w:rStyle w:val="Hyperlink"/>
@@ -20559,8 +19857,8 @@
         <w:t xml:space="preserve">.</w:t>
       </w:r>
     </w:p>
-    <w:bookmarkEnd w:id="299"/>
-    <w:bookmarkStart w:id="301" w:name="ref-Solans2016a"/>
+    <w:bookmarkEnd w:id="297"/>
+    <w:bookmarkStart w:id="299" w:name="ref-Solans2016a"/>
     <w:p>
       <w:pPr>
         <w:pStyle w:val="Bibliography"/>
@@ -20599,7 +19897,7 @@
       <w:r>
         <w:t xml:space="preserve"> </w:t>
       </w:r>
-      <w:hyperlink r:id="rId300">
+      <w:hyperlink r:id="rId298">
         <w:r>
           <w:rPr>
             <w:rStyle w:val="Hyperlink"/>
@@ -20611,58 +19909,58 @@
         <w:t xml:space="preserve">.</w:t>
       </w:r>
     </w:p>
+    <w:bookmarkEnd w:id="299"/>
+    <w:bookmarkStart w:id="300" w:name="ref-Sommarstrom2020"/>
+    <w:p>
+      <w:pPr>
+        <w:pStyle w:val="Bibliography"/>
+      </w:pPr>
+      <w:r>
+        <w:t xml:space="preserve">Sommarstrom, Sari. 2020.</w:t>
+      </w:r>
+      <w:r>
+        <w:t xml:space="preserve"> </w:t>
+      </w:r>
+      <w:r>
+        <w:t xml:space="preserve">“</w:t>
+      </w:r>
+      <w:r>
+        <w:t xml:space="preserve">Email communication regarding connectivity of Scott River tailings reach, Nov. 18, 2020</w:t>
+      </w:r>
+      <w:r>
+        <w:t xml:space="preserve">.”</w:t>
+      </w:r>
+    </w:p>
+    <w:bookmarkEnd w:id="300"/>
+    <w:bookmarkStart w:id="301" w:name="ref-SRWC_RCD2003"/>
+    <w:p>
+      <w:pPr>
+        <w:pStyle w:val="Bibliography"/>
+      </w:pPr>
+      <w:r>
+        <w:t xml:space="preserve">SRWC, and Siskiyou RCD. 2003.</w:t>
+      </w:r>
+      <w:r>
+        <w:t xml:space="preserve"> </w:t>
+      </w:r>
+      <w:r>
+        <w:t xml:space="preserve">“</w:t>
+      </w:r>
+      <w:r>
+        <w:t xml:space="preserve">Scott River Fall Flows Action Plan Accomplishments, 1995 to 2003</w:t>
+      </w:r>
+      <w:r>
+        <w:t xml:space="preserve">.”</w:t>
+      </w:r>
+      <w:r>
+        <w:t xml:space="preserve"> </w:t>
+      </w:r>
+      <w:r>
+        <w:t xml:space="preserve">January. Etna, CA.</w:t>
+      </w:r>
+    </w:p>
     <w:bookmarkEnd w:id="301"/>
-    <w:bookmarkStart w:id="302" w:name="ref-Sommarstrom2020"/>
-    <w:p>
-      <w:pPr>
-        <w:pStyle w:val="Bibliography"/>
-      </w:pPr>
-      <w:r>
-        <w:t xml:space="preserve">Sommarstrom, Sari. 2020.</w:t>
-      </w:r>
-      <w:r>
-        <w:t xml:space="preserve"> </w:t>
-      </w:r>
-      <w:r>
-        <w:t xml:space="preserve">“</w:t>
-      </w:r>
-      <w:r>
-        <w:t xml:space="preserve">Email communication regarding connectivity of Scott River tailings reach, Nov. 18, 2020</w:t>
-      </w:r>
-      <w:r>
-        <w:t xml:space="preserve">.”</w:t>
-      </w:r>
-    </w:p>
-    <w:bookmarkEnd w:id="302"/>
-    <w:bookmarkStart w:id="303" w:name="ref-SRWC_RCD2003"/>
-    <w:p>
-      <w:pPr>
-        <w:pStyle w:val="Bibliography"/>
-      </w:pPr>
-      <w:r>
-        <w:t xml:space="preserve">SRWC, and Siskiyou RCD. 2003.</w:t>
-      </w:r>
-      <w:r>
-        <w:t xml:space="preserve"> </w:t>
-      </w:r>
-      <w:r>
-        <w:t xml:space="preserve">“</w:t>
-      </w:r>
-      <w:r>
-        <w:t xml:space="preserve">Scott River Fall Flows Action Plan Accomplishments, 1995 to 2003</w:t>
-      </w:r>
-      <w:r>
-        <w:t xml:space="preserve">.”</w:t>
-      </w:r>
-      <w:r>
-        <w:t xml:space="preserve"> </w:t>
-      </w:r>
-      <w:r>
-        <w:t xml:space="preserve">January. Etna, CA.</w:t>
-      </w:r>
-    </w:p>
-    <w:bookmarkEnd w:id="303"/>
-    <w:bookmarkStart w:id="305" w:name="ref-Stewart-Koster2011"/>
+    <w:bookmarkStart w:id="303" w:name="ref-Stewart-Koster2011"/>
     <w:p>
       <w:pPr>
         <w:pStyle w:val="Bibliography"/>
@@ -20701,7 +19999,7 @@
       <w:r>
         <w:t xml:space="preserve"> </w:t>
       </w:r>
-      <w:hyperlink r:id="rId304">
+      <w:hyperlink r:id="rId302">
         <w:r>
           <w:rPr>
             <w:rStyle w:val="Hyperlink"/>
@@ -20713,8 +20011,8 @@
         <w:t xml:space="preserve">.</w:t>
       </w:r>
     </w:p>
-    <w:bookmarkEnd w:id="305"/>
-    <w:bookmarkStart w:id="307" w:name="ref-SuperiorCourtofSiskiyouCounty1980"/>
+    <w:bookmarkEnd w:id="303"/>
+    <w:bookmarkStart w:id="305" w:name="ref-SuperiorCourtofSiskiyouCounty1980"/>
     <w:p>
       <w:pPr>
         <w:pStyle w:val="Bibliography"/>
@@ -20740,7 +20038,7 @@
       <w:r>
         <w:t xml:space="preserve"> </w:t>
       </w:r>
-      <w:hyperlink r:id="rId306">
+      <w:hyperlink r:id="rId304">
         <w:r>
           <w:rPr>
             <w:rStyle w:val="Hyperlink"/>
@@ -20752,8 +20050,8 @@
         <w:t xml:space="preserve">.</w:t>
       </w:r>
     </w:p>
-    <w:bookmarkEnd w:id="307"/>
-    <w:bookmarkStart w:id="308" w:name="ref-Tarlock1993"/>
+    <w:bookmarkEnd w:id="305"/>
+    <w:bookmarkStart w:id="306" w:name="ref-Tarlock1993"/>
     <w:p>
       <w:pPr>
         <w:pStyle w:val="Bibliography"/>
@@ -20790,8 +20088,8 @@
         <w:t xml:space="preserve">60 (2): 555–613.</w:t>
       </w:r>
     </w:p>
-    <w:bookmarkEnd w:id="308"/>
-    <w:bookmarkStart w:id="310" w:name="ref-Tesfaye2017"/>
+    <w:bookmarkEnd w:id="306"/>
+    <w:bookmarkStart w:id="308" w:name="ref-Tesfaye2017"/>
     <w:p>
       <w:pPr>
         <w:pStyle w:val="Bibliography"/>
@@ -20830,7 +20128,7 @@
       <w:r>
         <w:t xml:space="preserve"> </w:t>
       </w:r>
-      <w:hyperlink r:id="rId309">
+      <w:hyperlink r:id="rId307">
         <w:r>
           <w:rPr>
             <w:rStyle w:val="Hyperlink"/>
@@ -20842,8 +20140,8 @@
         <w:t xml:space="preserve">.</w:t>
       </w:r>
     </w:p>
-    <w:bookmarkEnd w:id="310"/>
-    <w:bookmarkStart w:id="312" w:name="ref-Tolley2019"/>
+    <w:bookmarkEnd w:id="308"/>
+    <w:bookmarkStart w:id="310" w:name="ref-Tolley2019"/>
     <w:p>
       <w:pPr>
         <w:pStyle w:val="Bibliography"/>
@@ -20882,7 +20180,7 @@
       <w:r>
         <w:t xml:space="preserve"> </w:t>
       </w:r>
-      <w:hyperlink r:id="rId311">
+      <w:hyperlink r:id="rId309">
         <w:r>
           <w:rPr>
             <w:rStyle w:val="Hyperlink"/>
@@ -20894,8 +20192,8 @@
         <w:t xml:space="preserve">.</w:t>
       </w:r>
     </w:p>
-    <w:bookmarkEnd w:id="312"/>
-    <w:bookmarkStart w:id="314" w:name="ref-USCensus2021"/>
+    <w:bookmarkEnd w:id="310"/>
+    <w:bookmarkStart w:id="312" w:name="ref-USCensus2021"/>
     <w:p>
       <w:pPr>
         <w:pStyle w:val="Bibliography"/>
@@ -20918,7 +20216,7 @@
       <w:r>
         <w:t xml:space="preserve"> </w:t>
       </w:r>
-      <w:hyperlink r:id="rId313">
+      <w:hyperlink r:id="rId311">
         <w:r>
           <w:rPr>
             <w:rStyle w:val="Hyperlink"/>
@@ -20930,8 +20228,8 @@
         <w:t xml:space="preserve">.</w:t>
       </w:r>
     </w:p>
-    <w:bookmarkEnd w:id="314"/>
-    <w:bookmarkStart w:id="316" w:name="ref-VanKirk2008a"/>
+    <w:bookmarkEnd w:id="312"/>
+    <w:bookmarkStart w:id="314" w:name="ref-VanKirk2008a"/>
     <w:p>
       <w:pPr>
         <w:pStyle w:val="Bibliography"/>
@@ -20970,7 +20268,7 @@
       <w:r>
         <w:t xml:space="preserve"> </w:t>
       </w:r>
-      <w:hyperlink r:id="rId315">
+      <w:hyperlink r:id="rId313">
         <w:r>
           <w:rPr>
             <w:rStyle w:val="Hyperlink"/>
@@ -20982,8 +20280,8 @@
         <w:t xml:space="preserve">.</w:t>
       </w:r>
     </w:p>
-    <w:bookmarkEnd w:id="316"/>
-    <w:bookmarkStart w:id="318" w:name="ref-Wainwright2013"/>
+    <w:bookmarkEnd w:id="314"/>
+    <w:bookmarkStart w:id="316" w:name="ref-Wainwright2013"/>
     <w:p>
       <w:pPr>
         <w:pStyle w:val="Bibliography"/>
@@ -21012,7 +20310,7 @@
       <w:r>
         <w:t xml:space="preserve"> </w:t>
       </w:r>
-      <w:hyperlink r:id="rId317">
+      <w:hyperlink r:id="rId315">
         <w:r>
           <w:rPr>
             <w:rStyle w:val="Hyperlink"/>
@@ -21024,8 +20322,8 @@
         <w:t xml:space="preserve">.</w:t>
       </w:r>
     </w:p>
-    <w:bookmarkEnd w:id="318"/>
-    <w:bookmarkStart w:id="320" w:name="ref-Webb2018"/>
+    <w:bookmarkEnd w:id="316"/>
+    <w:bookmarkStart w:id="318" w:name="ref-Webb2018"/>
     <w:p>
       <w:pPr>
         <w:pStyle w:val="Bibliography"/>
@@ -21064,7 +20362,7 @@
       <w:r>
         <w:t xml:space="preserve"> </w:t>
       </w:r>
-      <w:hyperlink r:id="rId319">
+      <w:hyperlink r:id="rId317">
         <w:r>
           <w:rPr>
             <w:rStyle w:val="Hyperlink"/>
@@ -21076,8 +20374,8 @@
         <w:t xml:space="preserve">.</w:t>
       </w:r>
     </w:p>
-    <w:bookmarkEnd w:id="320"/>
-    <w:bookmarkStart w:id="322" w:name="ref-Welch2021"/>
+    <w:bookmarkEnd w:id="318"/>
+    <w:bookmarkStart w:id="320" w:name="ref-Welch2021"/>
     <w:p>
       <w:pPr>
         <w:pStyle w:val="Bibliography"/>
@@ -21116,7 +20414,7 @@
       <w:r>
         <w:t xml:space="preserve"> </w:t>
       </w:r>
-      <w:hyperlink r:id="rId321">
+      <w:hyperlink r:id="rId319">
         <w:r>
           <w:rPr>
             <w:rStyle w:val="Hyperlink"/>
@@ -21128,8 +20426,8 @@
         <w:t xml:space="preserve">.</w:t>
       </w:r>
     </w:p>
-    <w:bookmarkEnd w:id="322"/>
-    <w:bookmarkStart w:id="324" w:name="ref-Wheeler2018"/>
+    <w:bookmarkEnd w:id="320"/>
+    <w:bookmarkStart w:id="322" w:name="ref-Wheeler2018"/>
     <w:p>
       <w:pPr>
         <w:pStyle w:val="Bibliography"/>
@@ -21168,7 +20466,7 @@
       <w:r>
         <w:t xml:space="preserve"> </w:t>
       </w:r>
-      <w:hyperlink r:id="rId323">
+      <w:hyperlink r:id="rId321">
         <w:r>
           <w:rPr>
             <w:rStyle w:val="Hyperlink"/>
@@ -21180,8 +20478,8 @@
         <w:t xml:space="preserve">.</w:t>
       </w:r>
     </w:p>
-    <w:bookmarkEnd w:id="324"/>
-    <w:bookmarkStart w:id="326" w:name="ref-White2018"/>
+    <w:bookmarkEnd w:id="322"/>
+    <w:bookmarkStart w:id="324" w:name="ref-White2018"/>
     <w:p>
       <w:pPr>
         <w:pStyle w:val="Bibliography"/>
@@ -21220,7 +20518,7 @@
       <w:r>
         <w:t xml:space="preserve"> </w:t>
       </w:r>
-      <w:hyperlink r:id="rId325">
+      <w:hyperlink r:id="rId323">
         <w:r>
           <w:rPr>
             <w:rStyle w:val="Hyperlink"/>
@@ -21232,8 +20530,8 @@
         <w:t xml:space="preserve">.</w:t>
       </w:r>
     </w:p>
-    <w:bookmarkEnd w:id="326"/>
-    <w:bookmarkStart w:id="328" w:name="ref-Williams2006"/>
+    <w:bookmarkEnd w:id="324"/>
+    <w:bookmarkStart w:id="326" w:name="ref-Williams2006"/>
     <w:p>
       <w:pPr>
         <w:pStyle w:val="Bibliography"/>
@@ -21262,7 +20560,7 @@
       <w:r>
         <w:t xml:space="preserve"> </w:t>
       </w:r>
-      <w:hyperlink r:id="rId327">
+      <w:hyperlink r:id="rId325">
         <w:r>
           <w:rPr>
             <w:rStyle w:val="Hyperlink"/>
@@ -21274,8 +20572,8 @@
         <w:t xml:space="preserve">.</w:t>
       </w:r>
     </w:p>
-    <w:bookmarkEnd w:id="328"/>
-    <w:bookmarkStart w:id="330" w:name="ref-Williams2008"/>
+    <w:bookmarkEnd w:id="326"/>
+    <w:bookmarkStart w:id="328" w:name="ref-Williams2008"/>
     <w:p>
       <w:pPr>
         <w:pStyle w:val="Bibliography"/>
@@ -21304,7 +20602,7 @@
       <w:r>
         <w:t xml:space="preserve"> </w:t>
       </w:r>
-      <w:hyperlink r:id="rId329">
+      <w:hyperlink r:id="rId327">
         <w:r>
           <w:rPr>
             <w:rStyle w:val="Hyperlink"/>
@@ -21316,8 +20614,8 @@
         <w:t xml:space="preserve">.</w:t>
       </w:r>
     </w:p>
-    <w:bookmarkEnd w:id="330"/>
-    <w:bookmarkStart w:id="332" w:name="ref-Worrall2014"/>
+    <w:bookmarkEnd w:id="328"/>
+    <w:bookmarkStart w:id="330" w:name="ref-Worrall2014"/>
     <w:p>
       <w:pPr>
         <w:pStyle w:val="Bibliography"/>
@@ -21356,7 +20654,7 @@
       <w:r>
         <w:t xml:space="preserve"> </w:t>
       </w:r>
-      <w:hyperlink r:id="rId331">
+      <w:hyperlink r:id="rId329">
         <w:r>
           <w:rPr>
             <w:rStyle w:val="Hyperlink"/>
@@ -21368,8 +20666,8 @@
         <w:t xml:space="preserve">.</w:t>
       </w:r>
     </w:p>
-    <w:bookmarkEnd w:id="332"/>
-    <w:bookmarkStart w:id="334" w:name="ref-Yao2021"/>
+    <w:bookmarkEnd w:id="330"/>
+    <w:bookmarkStart w:id="332" w:name="ref-Yao2021"/>
     <w:p>
       <w:pPr>
         <w:pStyle w:val="Bibliography"/>
@@ -21408,7 +20706,7 @@
       <w:r>
         <w:t xml:space="preserve"> </w:t>
       </w:r>
-      <w:hyperlink r:id="rId333">
+      <w:hyperlink r:id="rId331">
         <w:r>
           <w:rPr>
             <w:rStyle w:val="Hyperlink"/>
@@ -21420,8 +20718,8 @@
         <w:t xml:space="preserve">.</w:t>
       </w:r>
     </w:p>
-    <w:bookmarkEnd w:id="334"/>
-    <w:bookmarkStart w:id="336" w:name="ref-Yarnell2020"/>
+    <w:bookmarkEnd w:id="332"/>
+    <w:bookmarkStart w:id="334" w:name="ref-Yarnell2020"/>
     <w:p>
       <w:pPr>
         <w:pStyle w:val="Bibliography"/>
@@ -21460,7 +20758,7 @@
       <w:r>
         <w:t xml:space="preserve"> </w:t>
       </w:r>
-      <w:hyperlink r:id="rId335">
+      <w:hyperlink r:id="rId333">
         <w:r>
           <w:rPr>
             <w:rStyle w:val="Hyperlink"/>
@@ -21472,8 +20770,8 @@
         <w:t xml:space="preserve">.</w:t>
       </w:r>
     </w:p>
-    <w:bookmarkEnd w:id="336"/>
-    <w:bookmarkStart w:id="338" w:name="ref-Yokel2018"/>
+    <w:bookmarkEnd w:id="334"/>
+    <w:bookmarkStart w:id="336" w:name="ref-Yokel2018"/>
     <w:p>
       <w:pPr>
         <w:pStyle w:val="Bibliography"/>
@@ -21496,7 +20794,7 @@
       <w:r>
         <w:t xml:space="preserve"> </w:t>
       </w:r>
-      <w:hyperlink r:id="rId337">
+      <w:hyperlink r:id="rId335">
         <w:r>
           <w:rPr>
             <w:rStyle w:val="Hyperlink"/>
@@ -21508,10 +20806,10 @@
         <w:t xml:space="preserve">.</w:t>
       </w:r>
     </w:p>
+    <w:bookmarkEnd w:id="336"/>
+    <w:bookmarkEnd w:id="337"/>
     <w:bookmarkEnd w:id="338"/>
     <w:bookmarkEnd w:id="339"/>
-    <w:bookmarkEnd w:id="340"/>
-    <w:bookmarkEnd w:id="341"/>
     <w:sectPr/>
   </w:body>
 </w:document>

</xml_diff>

<commit_message>
nearly done incorporating lasso regression
</commit_message>
<xml_diff>
--- a/Kouba_2024_Fish_hydrometrics_MS.docx
+++ b/Kouba_2024_Fish_hydrometrics_MS.docx
@@ -198,7 +198,39 @@
         <w:t xml:space="preserve"> </w:t>
       </w:r>
       <w:r>
-        <w:t xml:space="preserve">were the ecological observation types most related to hydrologic metrics. For both species, we calculated optimal predictive models for thousands of subsamples of the datasets, and tested them on the remaining observations. We selected a lambda value for each species based on a balance between the average test error and the percent of variability explained by predictors. These lambda values were used to calculate a final predictive model, or Hydrologic Benefit function, using the full dataset for each species. We found that variation in coho outcomes was more predictable, using fewer hydrologic metrics, than for Chinook salmon.</w:t>
+        <w:t xml:space="preserve">were the ecological observation types most related to hydrologic metrics. For both species, we calculated optimal predictive models for thousands of subsamples of the datasets, and tested them on the remaining observations. We selected a lambda value for each species based on a balance between the average test error and the percent of variability explained by predictors. These lambda values were used to calculate a final predictive model, or Hydrologic Benefit function, using the full dataset for each species. We found that variation in coho outcomes was more predictable, using fewer hydrologic metrics, than for Chinook salmon. We further found that the top-performing hydrologic predictors were</w:t>
+      </w:r>
+      <w:r>
+        <w:t xml:space="preserve"> </w:t>
+      </w:r>
+      <w:r>
+        <w:rPr>
+          <w:bCs/>
+          <w:b/>
+        </w:rPr>
+        <w:t xml:space="preserve">x, y and z</w:t>
+      </w:r>
+      <w:r>
+        <w:t xml:space="preserve"> </w:t>
+      </w:r>
+      <w:r>
+        <w:t xml:space="preserve">for coho and</w:t>
+      </w:r>
+      <w:r>
+        <w:t xml:space="preserve"> </w:t>
+      </w:r>
+      <w:r>
+        <w:rPr>
+          <w:bCs/>
+          <w:b/>
+        </w:rPr>
+        <w:t xml:space="preserve">x, y and z</w:t>
+      </w:r>
+      <w:r>
+        <w:t xml:space="preserve"> </w:t>
+      </w:r>
+      <w:r>
+        <w:t xml:space="preserve">for Chinook outcomes.</w:t>
       </w:r>
     </w:p>
     <w:p>
@@ -1480,7 +1512,7 @@
         <w:t xml:space="preserve"> </w:t>
       </w:r>
       <w:r>
-        <w:t xml:space="preserve">(SRWC 2018a)</w:t>
+        <w:t xml:space="preserve">(SRWC 2018)</w:t>
       </w:r>
       <w:r>
         <w:t xml:space="preserve">, several pilot projects to construct and assess the impact of beaver dam analogs (BDAs) on aquatic habitat and fish populations</w:t>
@@ -1489,7 +1521,7 @@
         <w:t xml:space="preserve"> </w:t>
       </w:r>
       <w:r>
-        <w:t xml:space="preserve">(Yokel 2018b)</w:t>
+        <w:t xml:space="preserve">(Yokel 2018)</w:t>
       </w:r>
       <w:r>
         <w:t xml:space="preserve">, a coordinated rescue effort to relocate juvenile salmon that were cut off from outmigrating by disconnected river reaches</w:t>
@@ -2201,7 +2233,7 @@
         <w:t xml:space="preserve"> </w:t>
       </w:r>
       <w:r>
-        <w:t xml:space="preserve">Yokel et al. (2018a)</w:t>
+        <w:t xml:space="preserve">SRWC (2018)</w:t>
       </w:r>
       <w:r>
         <w:t xml:space="preserve">], we calculated the number of days in each year with average daily flow greater than the 90th flow percentile (for the full Fort Jones hydrologic record).</w:t>
@@ -7329,7 +7361,7 @@
           <w:bCs/>
           <w:b/>
         </w:rPr>
-        <w:t xml:space="preserve">mean of top-10 predictors</w:t>
+        <w:t xml:space="preserve">mean of top-5 predictors</w:t>
       </w:r>
       <w:r>
         <w:rPr>
@@ -7352,7 +7384,7 @@
           <w:bCs/>
           <w:b/>
         </w:rPr>
-        <w:t xml:space="preserve">clear selection for chinook. less clear for coho</w:t>
+        <w:t xml:space="preserve">decided to choose from among the normalized predictors only, to better control cohort effects</w:t>
       </w:r>
     </w:p>
     <w:bookmarkEnd w:id="55"/>
@@ -7959,7 +7991,7 @@
       </w:r>
     </w:p>
     <w:bookmarkEnd w:id="56"/>
-    <w:bookmarkStart w:id="57" w:name="X9a56442f012bfdc47d29a82793c41dde3638679"/>
+    <w:bookmarkStart w:id="57" w:name="Xa36825116d2ac6903b5289f7648c182c9149f63"/>
     <w:p>
       <w:pPr>
         <w:pStyle w:val="Heading3"/>
@@ -7974,7 +8006,7 @@
         <w:tab/>
       </w:r>
       <w:r>
-        <w:t xml:space="preserve">Predictor restriction based on overlapping sample size</w:t>
+        <w:t xml:space="preserve">Predictor restriction based on sample size</w:t>
       </w:r>
     </w:p>
     <w:p>
@@ -9829,7 +9861,7 @@
         <w:t xml:space="preserve"> </w:t>
       </w:r>
       <w:r>
-        <w:t xml:space="preserve">Predictors informing the lasso regression for coho spfat decreasing lambda values (also referred to as a shrinkage penalty). Lambda values represent the point at which a non-0 coefficient appears for the designated predictor.</w:t>
+        <w:t xml:space="preserve">Predictors informing the lasso regression for percent coho smolt survivalat decreasing lambda values (also referred to as a shrinkage penalty). Lambda values represent the point at which a non-0 coefficient appears for the designated predictor.</w:t>
       </w:r>
     </w:p>
     <w:tbl xmlns:w="http://schemas.openxmlformats.org/wordprocessingml/2006/main" xmlns:r="http://schemas.openxmlformats.org/officeDocument/2006/relationships" xmlns:w14="http://schemas.microsoft.com/office/word/2010/wordml" xmlns:wp="http://schemas.openxmlformats.org/drawingml/2006/wordprocessingDrawing" xmlns:a="http://schemas.openxmlformats.org/drawingml/2006/main" xmlns:pic="http://schemas.openxmlformats.org/drawingml/2006/picture">
@@ -9839,7 +9871,7 @@
         <w:tblLook w:firstRow="1" w:lastRow="0" w:firstColumn="0" w:lastColumn="0" w:noHBand="0" w:noVBand="1"/>
       </w:tblPr>
       <w:tblGrid>
-        <w:gridCol w:w="2062"/>
+        <w:gridCol w:w="2832"/>
         <w:gridCol w:w="1793"/>
       </w:tblGrid>
       <w:tr>
@@ -9939,7 +9971,7 @@
       </w:tr>
       <w:tr>
         <w:trPr>
-          <w:trHeight w:val="613" w:hRule="auto"/>
+          <w:trHeight w:val="617" w:hRule="auto"/>
         </w:trPr>
         body 1
         <w:tc>
@@ -9982,7 +10014,7 @@
                 <w:szCs w:val="22"/>
                 <w:color w:val="000000"/>
               </w:rPr>
-              <w:t xml:space="preserve">BY_recon_200</w:t>
+              <w:t xml:space="preserve">RY_DS_Mag_90</w:t>
             </w:r>
           </w:p>
         </w:tc>
@@ -10026,14 +10058,14 @@
                 <w:szCs w:val="22"/>
                 <w:color w:val="000000"/>
               </w:rPr>
-              <w:t xml:space="preserve">23.48</w:t>
+              <w:t xml:space="preserve">8.89</w:t>
             </w:r>
           </w:p>
         </w:tc>
       </w:tr>
       <w:tr>
         <w:trPr>
-          <w:trHeight w:val="613" w:hRule="auto"/>
+          <w:trHeight w:val="617" w:hRule="auto"/>
         </w:trPr>
         body 2
         <w:tc>
@@ -10076,7 +10108,7 @@
                 <w:szCs w:val="22"/>
                 <w:color w:val="000000"/>
               </w:rPr>
-              <w:t xml:space="preserve">RY_discon_200</w:t>
+              <w:t xml:space="preserve">log_BY_tot_flow_sepdec</w:t>
             </w:r>
           </w:p>
         </w:tc>
@@ -10120,7 +10152,7 @@
                 <w:szCs w:val="22"/>
                 <w:color w:val="000000"/>
               </w:rPr>
-              <w:t xml:space="preserve">16.02</w:t>
+              <w:t xml:space="preserve">6.07</w:t>
             </w:r>
           </w:p>
         </w:tc>
@@ -10170,7 +10202,7 @@
                 <w:szCs w:val="22"/>
                 <w:color w:val="000000"/>
               </w:rPr>
-              <w:t xml:space="preserve">RY_recon_8</w:t>
+              <w:t xml:space="preserve">BY_recon_70</w:t>
             </w:r>
           </w:p>
         </w:tc>
@@ -10214,7 +10246,101 @@
                 <w:szCs w:val="22"/>
                 <w:color w:val="000000"/>
               </w:rPr>
-              <w:t xml:space="preserve">14.45</w:t>
+              <w:t xml:space="preserve">5.94</w:t>
+            </w:r>
+          </w:p>
+        </w:tc>
+      </w:tr>
+      <w:tr>
+        <w:trPr>
+          <w:trHeight w:val="615" w:hRule="auto"/>
+        </w:trPr>
+        body 4
+        <w:tc>
+          <w:tcPr>
+            <w:tcBorders>
+              <w:bottom w:val="none" w:sz="0" w:space="0" w:color="000000"/>
+              <w:top w:val="none" w:sz="0" w:space="0" w:color="000000"/>
+              <w:left w:val="none" w:sz="0" w:space="0" w:color="000000"/>
+              <w:right w:val="none" w:sz="0" w:space="0" w:color="000000"/>
+            </w:tcBorders>
+            <w:shd w:val="clear" w:color="auto" w:fill="FFFFFF"/>
+            <w:tcMar>
+              <w:top w:w="0" w:type="dxa"/>
+              <w:bottom w:w="0" w:type="dxa"/>
+              <w:left w:w="0" w:type="dxa"/>
+              <w:right w:w="0" w:type="dxa"/>
+            </w:tcMar>
+            <w:vAlign w:val="center"/>
+          </w:tcPr>
+          <w:p>
+            <w:pPr>
+              <w:pStyle w:val="Normal"/>
+              <w:jc w:val="left"/>
+              <w:pBdr>
+                <w:bottom w:val="none" w:sz="0" w:space="0" w:color="000000"/>
+                <w:top w:val="none" w:sz="0" w:space="0" w:color="000000"/>
+                <w:left w:val="none" w:sz="0" w:space="0" w:color="000000"/>
+                <w:right w:val="none" w:sz="0" w:space="0" w:color="000000"/>
+              </w:pBdr>
+              <w:spacing w:after="100" w:before="100" w:line="240"/>
+              <w:ind w:left="100" w:right="100" w:firstLine="0" w:firstLineChars="0"/>
+            </w:pPr>
+            <w:r xmlns:w="http://schemas.openxmlformats.org/wordprocessingml/2006/main" xmlns:wp="http://schemas.openxmlformats.org/drawingml/2006/wordprocessingDrawing" xmlns:r="http://schemas.openxmlformats.org/officeDocument/2006/relationships" xmlns:w14="http://schemas.microsoft.com/office/word/2010/wordml">
+              <w:rPr>
+                <w:rFonts w:ascii="Arial" w:hAnsi="Arial" w:eastAsia="Arial" w:cs="Arial"/>
+                <w:i w:val="false"/>
+                <w:b w:val="false"/>
+                <w:u w:val="none"/>
+                <w:sz w:val="22"/>
+                <w:szCs w:val="22"/>
+                <w:color w:val="000000"/>
+              </w:rPr>
+              <w:t xml:space="preserve">SY_Wet_BFL_Dur</w:t>
+            </w:r>
+          </w:p>
+        </w:tc>
+        <w:tc>
+          <w:tcPr>
+            <w:tcBorders>
+              <w:bottom w:val="none" w:sz="0" w:space="0" w:color="000000"/>
+              <w:top w:val="none" w:sz="0" w:space="0" w:color="000000"/>
+              <w:left w:val="none" w:sz="0" w:space="0" w:color="000000"/>
+              <w:right w:val="none" w:sz="0" w:space="0" w:color="000000"/>
+            </w:tcBorders>
+            <w:shd w:val="clear" w:color="auto" w:fill="FFFFFF"/>
+            <w:tcMar>
+              <w:top w:w="0" w:type="dxa"/>
+              <w:bottom w:w="0" w:type="dxa"/>
+              <w:left w:w="0" w:type="dxa"/>
+              <w:right w:w="0" w:type="dxa"/>
+            </w:tcMar>
+            <w:vAlign w:val="center"/>
+          </w:tcPr>
+          <w:p>
+            <w:pPr>
+              <w:pStyle w:val="Normal"/>
+              <w:jc w:val="right"/>
+              <w:pBdr>
+                <w:bottom w:val="none" w:sz="0" w:space="0" w:color="000000"/>
+                <w:top w:val="none" w:sz="0" w:space="0" w:color="000000"/>
+                <w:left w:val="none" w:sz="0" w:space="0" w:color="000000"/>
+                <w:right w:val="none" w:sz="0" w:space="0" w:color="000000"/>
+              </w:pBdr>
+              <w:spacing w:after="100" w:before="100" w:line="240"/>
+              <w:ind w:left="100" w:right="100" w:firstLine="0" w:firstLineChars="0"/>
+            </w:pPr>
+            <w:r xmlns:w="http://schemas.openxmlformats.org/wordprocessingml/2006/main" xmlns:wp="http://schemas.openxmlformats.org/drawingml/2006/wordprocessingDrawing" xmlns:r="http://schemas.openxmlformats.org/officeDocument/2006/relationships" xmlns:w14="http://schemas.microsoft.com/office/word/2010/wordml">
+              <w:rPr>
+                <w:rFonts w:ascii="Arial" w:hAnsi="Arial" w:eastAsia="Arial" w:cs="Arial"/>
+                <w:i w:val="false"/>
+                <w:b w:val="false"/>
+                <w:u w:val="none"/>
+                <w:sz w:val="22"/>
+                <w:szCs w:val="22"/>
+                <w:color w:val="000000"/>
+              </w:rPr>
+              <w:t xml:space="preserve">5.43</w:t>
             </w:r>
           </w:p>
         </w:tc>
@@ -10223,7 +10349,195 @@
         <w:trPr>
           <w:trHeight w:val="613" w:hRule="auto"/>
         </w:trPr>
-        body 4
+        body 5
+        <w:tc>
+          <w:tcPr>
+            <w:tcBorders>
+              <w:bottom w:val="none" w:sz="0" w:space="0" w:color="000000"/>
+              <w:top w:val="none" w:sz="0" w:space="0" w:color="000000"/>
+              <w:left w:val="none" w:sz="0" w:space="0" w:color="000000"/>
+              <w:right w:val="none" w:sz="0" w:space="0" w:color="000000"/>
+            </w:tcBorders>
+            <w:shd w:val="clear" w:color="auto" w:fill="FFFFFF"/>
+            <w:tcMar>
+              <w:top w:w="0" w:type="dxa"/>
+              <w:bottom w:w="0" w:type="dxa"/>
+              <w:left w:w="0" w:type="dxa"/>
+              <w:right w:w="0" w:type="dxa"/>
+            </w:tcMar>
+            <w:vAlign w:val="center"/>
+          </w:tcPr>
+          <w:p>
+            <w:pPr>
+              <w:pStyle w:val="Normal"/>
+              <w:jc w:val="left"/>
+              <w:pBdr>
+                <w:bottom w:val="none" w:sz="0" w:space="0" w:color="000000"/>
+                <w:top w:val="none" w:sz="0" w:space="0" w:color="000000"/>
+                <w:left w:val="none" w:sz="0" w:space="0" w:color="000000"/>
+                <w:right w:val="none" w:sz="0" w:space="0" w:color="000000"/>
+              </w:pBdr>
+              <w:spacing w:after="100" w:before="100" w:line="240"/>
+              <w:ind w:left="100" w:right="100" w:firstLine="0" w:firstLineChars="0"/>
+            </w:pPr>
+            <w:r xmlns:w="http://schemas.openxmlformats.org/wordprocessingml/2006/main" xmlns:wp="http://schemas.openxmlformats.org/drawingml/2006/wordprocessingDrawing" xmlns:r="http://schemas.openxmlformats.org/officeDocument/2006/relationships" xmlns:w14="http://schemas.microsoft.com/office/word/2010/wordml">
+              <w:rPr>
+                <w:rFonts w:ascii="Arial" w:hAnsi="Arial" w:eastAsia="Arial" w:cs="Arial"/>
+                <w:i w:val="false"/>
+                <w:b w:val="false"/>
+                <w:u w:val="none"/>
+                <w:sz w:val="22"/>
+                <w:szCs w:val="22"/>
+                <w:color w:val="000000"/>
+              </w:rPr>
+              <w:t xml:space="preserve">RY_discon_400</w:t>
+            </w:r>
+          </w:p>
+        </w:tc>
+        <w:tc>
+          <w:tcPr>
+            <w:tcBorders>
+              <w:bottom w:val="none" w:sz="0" w:space="0" w:color="000000"/>
+              <w:top w:val="none" w:sz="0" w:space="0" w:color="000000"/>
+              <w:left w:val="none" w:sz="0" w:space="0" w:color="000000"/>
+              <w:right w:val="none" w:sz="0" w:space="0" w:color="000000"/>
+            </w:tcBorders>
+            <w:shd w:val="clear" w:color="auto" w:fill="FFFFFF"/>
+            <w:tcMar>
+              <w:top w:w="0" w:type="dxa"/>
+              <w:bottom w:w="0" w:type="dxa"/>
+              <w:left w:w="0" w:type="dxa"/>
+              <w:right w:w="0" w:type="dxa"/>
+            </w:tcMar>
+            <w:vAlign w:val="center"/>
+          </w:tcPr>
+          <w:p>
+            <w:pPr>
+              <w:pStyle w:val="Normal"/>
+              <w:jc w:val="right"/>
+              <w:pBdr>
+                <w:bottom w:val="none" w:sz="0" w:space="0" w:color="000000"/>
+                <w:top w:val="none" w:sz="0" w:space="0" w:color="000000"/>
+                <w:left w:val="none" w:sz="0" w:space="0" w:color="000000"/>
+                <w:right w:val="none" w:sz="0" w:space="0" w:color="000000"/>
+              </w:pBdr>
+              <w:spacing w:after="100" w:before="100" w:line="240"/>
+              <w:ind w:left="100" w:right="100" w:firstLine="0" w:firstLineChars="0"/>
+            </w:pPr>
+            <w:r xmlns:w="http://schemas.openxmlformats.org/wordprocessingml/2006/main" xmlns:wp="http://schemas.openxmlformats.org/drawingml/2006/wordprocessingDrawing" xmlns:r="http://schemas.openxmlformats.org/officeDocument/2006/relationships" xmlns:w14="http://schemas.microsoft.com/office/word/2010/wordml">
+              <w:rPr>
+                <w:rFonts w:ascii="Arial" w:hAnsi="Arial" w:eastAsia="Arial" w:cs="Arial"/>
+                <w:i w:val="false"/>
+                <w:b w:val="false"/>
+                <w:u w:val="none"/>
+                <w:sz w:val="22"/>
+                <w:szCs w:val="22"/>
+                <w:color w:val="000000"/>
+              </w:rPr>
+              <w:t xml:space="preserve">4.66</w:t>
+            </w:r>
+          </w:p>
+        </w:tc>
+      </w:tr>
+      <w:tr>
+        <w:trPr>
+          <w:trHeight w:val="615" w:hRule="auto"/>
+        </w:trPr>
+        body 6
+        <w:tc>
+          <w:tcPr>
+            <w:tcBorders>
+              <w:bottom w:val="none" w:sz="0" w:space="0" w:color="000000"/>
+              <w:top w:val="none" w:sz="0" w:space="0" w:color="000000"/>
+              <w:left w:val="none" w:sz="0" w:space="0" w:color="000000"/>
+              <w:right w:val="none" w:sz="0" w:space="0" w:color="000000"/>
+            </w:tcBorders>
+            <w:shd w:val="clear" w:color="auto" w:fill="FFFFFF"/>
+            <w:tcMar>
+              <w:top w:w="0" w:type="dxa"/>
+              <w:bottom w:w="0" w:type="dxa"/>
+              <w:left w:w="0" w:type="dxa"/>
+              <w:right w:w="0" w:type="dxa"/>
+            </w:tcMar>
+            <w:vAlign w:val="center"/>
+          </w:tcPr>
+          <w:p>
+            <w:pPr>
+              <w:pStyle w:val="Normal"/>
+              <w:jc w:val="left"/>
+              <w:pBdr>
+                <w:bottom w:val="none" w:sz="0" w:space="0" w:color="000000"/>
+                <w:top w:val="none" w:sz="0" w:space="0" w:color="000000"/>
+                <w:left w:val="none" w:sz="0" w:space="0" w:color="000000"/>
+                <w:right w:val="none" w:sz="0" w:space="0" w:color="000000"/>
+              </w:pBdr>
+              <w:spacing w:after="100" w:before="100" w:line="240"/>
+              <w:ind w:left="100" w:right="100" w:firstLine="0" w:firstLineChars="0"/>
+            </w:pPr>
+            <w:r xmlns:w="http://schemas.openxmlformats.org/wordprocessingml/2006/main" xmlns:wp="http://schemas.openxmlformats.org/drawingml/2006/wordprocessingDrawing" xmlns:r="http://schemas.openxmlformats.org/officeDocument/2006/relationships" xmlns:w14="http://schemas.microsoft.com/office/word/2010/wordml">
+              <w:rPr>
+                <w:rFonts w:ascii="Arial" w:hAnsi="Arial" w:eastAsia="Arial" w:cs="Arial"/>
+                <w:i w:val="false"/>
+                <w:b w:val="false"/>
+                <w:u w:val="none"/>
+                <w:sz w:val="22"/>
+                <w:szCs w:val="22"/>
+                <w:color w:val="000000"/>
+              </w:rPr>
+              <w:t xml:space="preserve">RY_SP_ROC</w:t>
+            </w:r>
+          </w:p>
+        </w:tc>
+        <w:tc>
+          <w:tcPr>
+            <w:tcBorders>
+              <w:bottom w:val="none" w:sz="0" w:space="0" w:color="000000"/>
+              <w:top w:val="none" w:sz="0" w:space="0" w:color="000000"/>
+              <w:left w:val="none" w:sz="0" w:space="0" w:color="000000"/>
+              <w:right w:val="none" w:sz="0" w:space="0" w:color="000000"/>
+            </w:tcBorders>
+            <w:shd w:val="clear" w:color="auto" w:fill="FFFFFF"/>
+            <w:tcMar>
+              <w:top w:w="0" w:type="dxa"/>
+              <w:bottom w:w="0" w:type="dxa"/>
+              <w:left w:w="0" w:type="dxa"/>
+              <w:right w:w="0" w:type="dxa"/>
+            </w:tcMar>
+            <w:vAlign w:val="center"/>
+          </w:tcPr>
+          <w:p>
+            <w:pPr>
+              <w:pStyle w:val="Normal"/>
+              <w:jc w:val="right"/>
+              <w:pBdr>
+                <w:bottom w:val="none" w:sz="0" w:space="0" w:color="000000"/>
+                <w:top w:val="none" w:sz="0" w:space="0" w:color="000000"/>
+                <w:left w:val="none" w:sz="0" w:space="0" w:color="000000"/>
+                <w:right w:val="none" w:sz="0" w:space="0" w:color="000000"/>
+              </w:pBdr>
+              <w:spacing w:after="100" w:before="100" w:line="240"/>
+              <w:ind w:left="100" w:right="100" w:firstLine="0" w:firstLineChars="0"/>
+            </w:pPr>
+            <w:r xmlns:w="http://schemas.openxmlformats.org/wordprocessingml/2006/main" xmlns:wp="http://schemas.openxmlformats.org/drawingml/2006/wordprocessingDrawing" xmlns:r="http://schemas.openxmlformats.org/officeDocument/2006/relationships" xmlns:w14="http://schemas.microsoft.com/office/word/2010/wordml">
+              <w:rPr>
+                <w:rFonts w:ascii="Arial" w:hAnsi="Arial" w:eastAsia="Arial" w:cs="Arial"/>
+                <w:i w:val="false"/>
+                <w:b w:val="false"/>
+                <w:u w:val="none"/>
+                <w:sz w:val="22"/>
+                <w:szCs w:val="22"/>
+                <w:color w:val="000000"/>
+              </w:rPr>
+              <w:t xml:space="preserve">2.60</w:t>
+            </w:r>
+          </w:p>
+        </w:tc>
+      </w:tr>
+      <w:tr>
+        <w:trPr>
+          <w:trHeight w:val="613" w:hRule="auto"/>
+        </w:trPr>
+        body 7
         <w:tc>
           <w:tcPr>
             <w:tcBorders>
@@ -10308,16 +10622,16 @@
                 <w:szCs w:val="22"/>
                 <w:color w:val="000000"/>
               </w:rPr>
-              <w:t xml:space="preserve">11.31</w:t>
+              <w:t xml:space="preserve">2.22</w:t>
             </w:r>
           </w:p>
         </w:tc>
       </w:tr>
       <w:tr>
         <w:trPr>
-          <w:trHeight w:val="617" w:hRule="auto"/>
+          <w:trHeight w:val="615" w:hRule="auto"/>
         </w:trPr>
-        body 5
+        body 8
         <w:tc>
           <w:tcPr>
             <w:tcBorders>
@@ -10358,7 +10672,7 @@
                 <w:szCs w:val="22"/>
                 <w:color w:val="000000"/>
               </w:rPr>
-              <w:t xml:space="preserve">RY_DS_Mag_90</w:t>
+              <w:t xml:space="preserve">SY_discon_500</w:t>
             </w:r>
           </w:p>
         </w:tc>
@@ -10402,289 +10716,7 @@
                 <w:szCs w:val="22"/>
                 <w:color w:val="000000"/>
               </w:rPr>
-              <w:t xml:space="preserve">10.14</w:t>
-            </w:r>
-          </w:p>
-        </w:tc>
-      </w:tr>
-      <w:tr>
-        <w:trPr>
-          <w:trHeight w:val="613" w:hRule="auto"/>
-        </w:trPr>
-        body 6
-        <w:tc>
-          <w:tcPr>
-            <w:tcBorders>
-              <w:bottom w:val="none" w:sz="0" w:space="0" w:color="000000"/>
-              <w:top w:val="none" w:sz="0" w:space="0" w:color="000000"/>
-              <w:left w:val="none" w:sz="0" w:space="0" w:color="000000"/>
-              <w:right w:val="none" w:sz="0" w:space="0" w:color="000000"/>
-            </w:tcBorders>
-            <w:shd w:val="clear" w:color="auto" w:fill="FFFFFF"/>
-            <w:tcMar>
-              <w:top w:w="0" w:type="dxa"/>
-              <w:bottom w:w="0" w:type="dxa"/>
-              <w:left w:w="0" w:type="dxa"/>
-              <w:right w:w="0" w:type="dxa"/>
-            </w:tcMar>
-            <w:vAlign w:val="center"/>
-          </w:tcPr>
-          <w:p>
-            <w:pPr>
-              <w:pStyle w:val="Normal"/>
-              <w:jc w:val="left"/>
-              <w:pBdr>
-                <w:bottom w:val="none" w:sz="0" w:space="0" w:color="000000"/>
-                <w:top w:val="none" w:sz="0" w:space="0" w:color="000000"/>
-                <w:left w:val="none" w:sz="0" w:space="0" w:color="000000"/>
-                <w:right w:val="none" w:sz="0" w:space="0" w:color="000000"/>
-              </w:pBdr>
-              <w:spacing w:after="100" w:before="100" w:line="240"/>
-              <w:ind w:left="100" w:right="100" w:firstLine="0" w:firstLineChars="0"/>
-            </w:pPr>
-            <w:r xmlns:w="http://schemas.openxmlformats.org/wordprocessingml/2006/main" xmlns:wp="http://schemas.openxmlformats.org/drawingml/2006/wordprocessingDrawing" xmlns:r="http://schemas.openxmlformats.org/officeDocument/2006/relationships" xmlns:w14="http://schemas.microsoft.com/office/word/2010/wordml">
-              <w:rPr>
-                <w:rFonts w:ascii="Arial" w:hAnsi="Arial" w:eastAsia="Arial" w:cs="Arial"/>
-                <w:i w:val="false"/>
-                <w:b w:val="false"/>
-                <w:u w:val="none"/>
-                <w:sz w:val="22"/>
-                <w:szCs w:val="22"/>
-                <w:color w:val="000000"/>
-              </w:rPr>
-              <w:t xml:space="preserve">RY_recon_70</w:t>
-            </w:r>
-          </w:p>
-        </w:tc>
-        <w:tc>
-          <w:tcPr>
-            <w:tcBorders>
-              <w:bottom w:val="none" w:sz="0" w:space="0" w:color="000000"/>
-              <w:top w:val="none" w:sz="0" w:space="0" w:color="000000"/>
-              <w:left w:val="none" w:sz="0" w:space="0" w:color="000000"/>
-              <w:right w:val="none" w:sz="0" w:space="0" w:color="000000"/>
-            </w:tcBorders>
-            <w:shd w:val="clear" w:color="auto" w:fill="FFFFFF"/>
-            <w:tcMar>
-              <w:top w:w="0" w:type="dxa"/>
-              <w:bottom w:w="0" w:type="dxa"/>
-              <w:left w:w="0" w:type="dxa"/>
-              <w:right w:w="0" w:type="dxa"/>
-            </w:tcMar>
-            <w:vAlign w:val="center"/>
-          </w:tcPr>
-          <w:p>
-            <w:pPr>
-              <w:pStyle w:val="Normal"/>
-              <w:jc w:val="right"/>
-              <w:pBdr>
-                <w:bottom w:val="none" w:sz="0" w:space="0" w:color="000000"/>
-                <w:top w:val="none" w:sz="0" w:space="0" w:color="000000"/>
-                <w:left w:val="none" w:sz="0" w:space="0" w:color="000000"/>
-                <w:right w:val="none" w:sz="0" w:space="0" w:color="000000"/>
-              </w:pBdr>
-              <w:spacing w:after="100" w:before="100" w:line="240"/>
-              <w:ind w:left="100" w:right="100" w:firstLine="0" w:firstLineChars="0"/>
-            </w:pPr>
-            <w:r xmlns:w="http://schemas.openxmlformats.org/wordprocessingml/2006/main" xmlns:wp="http://schemas.openxmlformats.org/drawingml/2006/wordprocessingDrawing" xmlns:r="http://schemas.openxmlformats.org/officeDocument/2006/relationships" xmlns:w14="http://schemas.microsoft.com/office/word/2010/wordml">
-              <w:rPr>
-                <w:rFonts w:ascii="Arial" w:hAnsi="Arial" w:eastAsia="Arial" w:cs="Arial"/>
-                <w:i w:val="false"/>
-                <w:b w:val="false"/>
-                <w:u w:val="none"/>
-                <w:sz w:val="22"/>
-                <w:szCs w:val="22"/>
-                <w:color w:val="000000"/>
-              </w:rPr>
-              <w:t xml:space="preserve">8.18</w:t>
-            </w:r>
-          </w:p>
-        </w:tc>
-      </w:tr>
-      <w:tr>
-        <w:trPr>
-          <w:trHeight w:val="615" w:hRule="auto"/>
-        </w:trPr>
-        body 7
-        <w:tc>
-          <w:tcPr>
-            <w:tcBorders>
-              <w:bottom w:val="none" w:sz="0" w:space="0" w:color="000000"/>
-              <w:top w:val="none" w:sz="0" w:space="0" w:color="000000"/>
-              <w:left w:val="none" w:sz="0" w:space="0" w:color="000000"/>
-              <w:right w:val="none" w:sz="0" w:space="0" w:color="000000"/>
-            </w:tcBorders>
-            <w:shd w:val="clear" w:color="auto" w:fill="FFFFFF"/>
-            <w:tcMar>
-              <w:top w:w="0" w:type="dxa"/>
-              <w:bottom w:w="0" w:type="dxa"/>
-              <w:left w:w="0" w:type="dxa"/>
-              <w:right w:w="0" w:type="dxa"/>
-            </w:tcMar>
-            <w:vAlign w:val="center"/>
-          </w:tcPr>
-          <w:p>
-            <w:pPr>
-              <w:pStyle w:val="Normal"/>
-              <w:jc w:val="left"/>
-              <w:pBdr>
-                <w:bottom w:val="none" w:sz="0" w:space="0" w:color="000000"/>
-                <w:top w:val="none" w:sz="0" w:space="0" w:color="000000"/>
-                <w:left w:val="none" w:sz="0" w:space="0" w:color="000000"/>
-                <w:right w:val="none" w:sz="0" w:space="0" w:color="000000"/>
-              </w:pBdr>
-              <w:spacing w:after="100" w:before="100" w:line="240"/>
-              <w:ind w:left="100" w:right="100" w:firstLine="0" w:firstLineChars="0"/>
-            </w:pPr>
-            <w:r xmlns:w="http://schemas.openxmlformats.org/wordprocessingml/2006/main" xmlns:wp="http://schemas.openxmlformats.org/drawingml/2006/wordprocessingDrawing" xmlns:r="http://schemas.openxmlformats.org/officeDocument/2006/relationships" xmlns:w14="http://schemas.microsoft.com/office/word/2010/wordml">
-              <w:rPr>
-                <w:rFonts w:ascii="Arial" w:hAnsi="Arial" w:eastAsia="Arial" w:cs="Arial"/>
-                <w:i w:val="false"/>
-                <w:b w:val="false"/>
-                <w:u w:val="none"/>
-                <w:sz w:val="22"/>
-                <w:szCs w:val="22"/>
-                <w:color w:val="000000"/>
-              </w:rPr>
-              <w:t xml:space="preserve">SY_discon_70</w:t>
-            </w:r>
-          </w:p>
-        </w:tc>
-        <w:tc>
-          <w:tcPr>
-            <w:tcBorders>
-              <w:bottom w:val="none" w:sz="0" w:space="0" w:color="000000"/>
-              <w:top w:val="none" w:sz="0" w:space="0" w:color="000000"/>
-              <w:left w:val="none" w:sz="0" w:space="0" w:color="000000"/>
-              <w:right w:val="none" w:sz="0" w:space="0" w:color="000000"/>
-            </w:tcBorders>
-            <w:shd w:val="clear" w:color="auto" w:fill="FFFFFF"/>
-            <w:tcMar>
-              <w:top w:w="0" w:type="dxa"/>
-              <w:bottom w:w="0" w:type="dxa"/>
-              <w:left w:w="0" w:type="dxa"/>
-              <w:right w:w="0" w:type="dxa"/>
-            </w:tcMar>
-            <w:vAlign w:val="center"/>
-          </w:tcPr>
-          <w:p>
-            <w:pPr>
-              <w:pStyle w:val="Normal"/>
-              <w:jc w:val="right"/>
-              <w:pBdr>
-                <w:bottom w:val="none" w:sz="0" w:space="0" w:color="000000"/>
-                <w:top w:val="none" w:sz="0" w:space="0" w:color="000000"/>
-                <w:left w:val="none" w:sz="0" w:space="0" w:color="000000"/>
-                <w:right w:val="none" w:sz="0" w:space="0" w:color="000000"/>
-              </w:pBdr>
-              <w:spacing w:after="100" w:before="100" w:line="240"/>
-              <w:ind w:left="100" w:right="100" w:firstLine="0" w:firstLineChars="0"/>
-            </w:pPr>
-            <w:r xmlns:w="http://schemas.openxmlformats.org/wordprocessingml/2006/main" xmlns:wp="http://schemas.openxmlformats.org/drawingml/2006/wordprocessingDrawing" xmlns:r="http://schemas.openxmlformats.org/officeDocument/2006/relationships" xmlns:w14="http://schemas.microsoft.com/office/word/2010/wordml">
-              <w:rPr>
-                <w:rFonts w:ascii="Arial" w:hAnsi="Arial" w:eastAsia="Arial" w:cs="Arial"/>
-                <w:i w:val="false"/>
-                <w:b w:val="false"/>
-                <w:u w:val="none"/>
-                <w:sz w:val="22"/>
-                <w:szCs w:val="22"/>
-                <w:color w:val="000000"/>
-              </w:rPr>
-              <w:t xml:space="preserve">7.78</w:t>
-            </w:r>
-          </w:p>
-        </w:tc>
-      </w:tr>
-      <w:tr>
-        <w:trPr>
-          <w:trHeight w:val="612" w:hRule="auto"/>
-        </w:trPr>
-        body 8
-        <w:tc>
-          <w:tcPr>
-            <w:tcBorders>
-              <w:bottom w:val="none" w:sz="0" w:space="0" w:color="000000"/>
-              <w:top w:val="none" w:sz="0" w:space="0" w:color="000000"/>
-              <w:left w:val="none" w:sz="0" w:space="0" w:color="000000"/>
-              <w:right w:val="none" w:sz="0" w:space="0" w:color="000000"/>
-            </w:tcBorders>
-            <w:shd w:val="clear" w:color="auto" w:fill="FFFFFF"/>
-            <w:tcMar>
-              <w:top w:w="0" w:type="dxa"/>
-              <w:bottom w:w="0" w:type="dxa"/>
-              <w:left w:w="0" w:type="dxa"/>
-              <w:right w:w="0" w:type="dxa"/>
-            </w:tcMar>
-            <w:vAlign w:val="center"/>
-          </w:tcPr>
-          <w:p>
-            <w:pPr>
-              <w:pStyle w:val="Normal"/>
-              <w:jc w:val="left"/>
-              <w:pBdr>
-                <w:bottom w:val="none" w:sz="0" w:space="0" w:color="000000"/>
-                <w:top w:val="none" w:sz="0" w:space="0" w:color="000000"/>
-                <w:left w:val="none" w:sz="0" w:space="0" w:color="000000"/>
-                <w:right w:val="none" w:sz="0" w:space="0" w:color="000000"/>
-              </w:pBdr>
-              <w:spacing w:after="100" w:before="100" w:line="240"/>
-              <w:ind w:left="100" w:right="100" w:firstLine="0" w:firstLineChars="0"/>
-            </w:pPr>
-            <w:r xmlns:w="http://schemas.openxmlformats.org/wordprocessingml/2006/main" xmlns:wp="http://schemas.openxmlformats.org/drawingml/2006/wordprocessingDrawing" xmlns:r="http://schemas.openxmlformats.org/officeDocument/2006/relationships" xmlns:w14="http://schemas.microsoft.com/office/word/2010/wordml">
-              <w:rPr>
-                <w:rFonts w:ascii="Arial" w:hAnsi="Arial" w:eastAsia="Arial" w:cs="Arial"/>
-                <w:i w:val="false"/>
-                <w:b w:val="false"/>
-                <w:u w:val="none"/>
-                <w:sz w:val="22"/>
-                <w:szCs w:val="22"/>
-                <w:color w:val="000000"/>
-              </w:rPr>
-              <w:t xml:space="preserve">RY_Wet_Tim</w:t>
-            </w:r>
-          </w:p>
-        </w:tc>
-        <w:tc>
-          <w:tcPr>
-            <w:tcBorders>
-              <w:bottom w:val="none" w:sz="0" w:space="0" w:color="000000"/>
-              <w:top w:val="none" w:sz="0" w:space="0" w:color="000000"/>
-              <w:left w:val="none" w:sz="0" w:space="0" w:color="000000"/>
-              <w:right w:val="none" w:sz="0" w:space="0" w:color="000000"/>
-            </w:tcBorders>
-            <w:shd w:val="clear" w:color="auto" w:fill="FFFFFF"/>
-            <w:tcMar>
-              <w:top w:w="0" w:type="dxa"/>
-              <w:bottom w:w="0" w:type="dxa"/>
-              <w:left w:w="0" w:type="dxa"/>
-              <w:right w:w="0" w:type="dxa"/>
-            </w:tcMar>
-            <w:vAlign w:val="center"/>
-          </w:tcPr>
-          <w:p>
-            <w:pPr>
-              <w:pStyle w:val="Normal"/>
-              <w:jc w:val="right"/>
-              <w:pBdr>
-                <w:bottom w:val="none" w:sz="0" w:space="0" w:color="000000"/>
-                <w:top w:val="none" w:sz="0" w:space="0" w:color="000000"/>
-                <w:left w:val="none" w:sz="0" w:space="0" w:color="000000"/>
-                <w:right w:val="none" w:sz="0" w:space="0" w:color="000000"/>
-              </w:pBdr>
-              <w:spacing w:after="100" w:before="100" w:line="240"/>
-              <w:ind w:left="100" w:right="100" w:firstLine="0" w:firstLineChars="0"/>
-            </w:pPr>
-            <w:r xmlns:w="http://schemas.openxmlformats.org/wordprocessingml/2006/main" xmlns:wp="http://schemas.openxmlformats.org/drawingml/2006/wordprocessingDrawing" xmlns:r="http://schemas.openxmlformats.org/officeDocument/2006/relationships" xmlns:w14="http://schemas.microsoft.com/office/word/2010/wordml">
-              <w:rPr>
-                <w:rFonts w:ascii="Arial" w:hAnsi="Arial" w:eastAsia="Arial" w:cs="Arial"/>
-                <w:i w:val="false"/>
-                <w:b w:val="false"/>
-                <w:u w:val="none"/>
-                <w:sz w:val="22"/>
-                <w:szCs w:val="22"/>
-                <w:color w:val="000000"/>
-              </w:rPr>
-              <w:t xml:space="preserve">6.21</w:t>
+              <w:t xml:space="preserve">1.71</w:t>
             </w:r>
           </w:p>
         </w:tc>
@@ -10734,7 +10766,7 @@
                 <w:szCs w:val="22"/>
                 <w:color w:val="000000"/>
               </w:rPr>
-              <w:t xml:space="preserve">BY_recon_15</w:t>
+              <w:t xml:space="preserve">BY_recon_8</w:t>
             </w:r>
           </w:p>
         </w:tc>
@@ -10778,101 +10810,7 @@
                 <w:szCs w:val="22"/>
                 <w:color w:val="000000"/>
               </w:rPr>
-              <w:t xml:space="preserve">4.25</w:t>
-            </w:r>
-          </w:p>
-        </w:tc>
-      </w:tr>
-      <w:tr>
-        <w:trPr>
-          <w:trHeight w:val="615" w:hRule="auto"/>
-        </w:trPr>
-        body10
-        <w:tc>
-          <w:tcPr>
-            <w:tcBorders>
-              <w:bottom w:val="none" w:sz="0" w:space="0" w:color="000000"/>
-              <w:top w:val="none" w:sz="0" w:space="0" w:color="000000"/>
-              <w:left w:val="none" w:sz="0" w:space="0" w:color="000000"/>
-              <w:right w:val="none" w:sz="0" w:space="0" w:color="000000"/>
-            </w:tcBorders>
-            <w:shd w:val="clear" w:color="auto" w:fill="FFFFFF"/>
-            <w:tcMar>
-              <w:top w:w="0" w:type="dxa"/>
-              <w:bottom w:w="0" w:type="dxa"/>
-              <w:left w:w="0" w:type="dxa"/>
-              <w:right w:w="0" w:type="dxa"/>
-            </w:tcMar>
-            <w:vAlign w:val="center"/>
-          </w:tcPr>
-          <w:p>
-            <w:pPr>
-              <w:pStyle w:val="Normal"/>
-              <w:jc w:val="left"/>
-              <w:pBdr>
-                <w:bottom w:val="none" w:sz="0" w:space="0" w:color="000000"/>
-                <w:top w:val="none" w:sz="0" w:space="0" w:color="000000"/>
-                <w:left w:val="none" w:sz="0" w:space="0" w:color="000000"/>
-                <w:right w:val="none" w:sz="0" w:space="0" w:color="000000"/>
-              </w:pBdr>
-              <w:spacing w:after="100" w:before="100" w:line="240"/>
-              <w:ind w:left="100" w:right="100" w:firstLine="0" w:firstLineChars="0"/>
-            </w:pPr>
-            <w:r xmlns:w="http://schemas.openxmlformats.org/wordprocessingml/2006/main" xmlns:wp="http://schemas.openxmlformats.org/drawingml/2006/wordprocessingDrawing" xmlns:r="http://schemas.openxmlformats.org/officeDocument/2006/relationships" xmlns:w14="http://schemas.microsoft.com/office/word/2010/wordml">
-              <w:rPr>
-                <w:rFonts w:ascii="Arial" w:hAnsi="Arial" w:eastAsia="Arial" w:cs="Arial"/>
-                <w:i w:val="false"/>
-                <w:b w:val="false"/>
-                <w:u w:val="none"/>
-                <w:sz w:val="22"/>
-                <w:szCs w:val="22"/>
-                <w:color w:val="000000"/>
-              </w:rPr>
-              <w:t xml:space="preserve">SY_discon_200</w:t>
-            </w:r>
-          </w:p>
-        </w:tc>
-        <w:tc>
-          <w:tcPr>
-            <w:tcBorders>
-              <w:bottom w:val="none" w:sz="0" w:space="0" w:color="000000"/>
-              <w:top w:val="none" w:sz="0" w:space="0" w:color="000000"/>
-              <w:left w:val="none" w:sz="0" w:space="0" w:color="000000"/>
-              <w:right w:val="none" w:sz="0" w:space="0" w:color="000000"/>
-            </w:tcBorders>
-            <w:shd w:val="clear" w:color="auto" w:fill="FFFFFF"/>
-            <w:tcMar>
-              <w:top w:w="0" w:type="dxa"/>
-              <w:bottom w:w="0" w:type="dxa"/>
-              <w:left w:w="0" w:type="dxa"/>
-              <w:right w:w="0" w:type="dxa"/>
-            </w:tcMar>
-            <w:vAlign w:val="center"/>
-          </w:tcPr>
-          <w:p>
-            <w:pPr>
-              <w:pStyle w:val="Normal"/>
-              <w:jc w:val="right"/>
-              <w:pBdr>
-                <w:bottom w:val="none" w:sz="0" w:space="0" w:color="000000"/>
-                <w:top w:val="none" w:sz="0" w:space="0" w:color="000000"/>
-                <w:left w:val="none" w:sz="0" w:space="0" w:color="000000"/>
-                <w:right w:val="none" w:sz="0" w:space="0" w:color="000000"/>
-              </w:pBdr>
-              <w:spacing w:after="100" w:before="100" w:line="240"/>
-              <w:ind w:left="100" w:right="100" w:firstLine="0" w:firstLineChars="0"/>
-            </w:pPr>
-            <w:r xmlns:w="http://schemas.openxmlformats.org/wordprocessingml/2006/main" xmlns:wp="http://schemas.openxmlformats.org/drawingml/2006/wordprocessingDrawing" xmlns:r="http://schemas.openxmlformats.org/officeDocument/2006/relationships" xmlns:w14="http://schemas.microsoft.com/office/word/2010/wordml">
-              <w:rPr>
-                <w:rFonts w:ascii="Arial" w:hAnsi="Arial" w:eastAsia="Arial" w:cs="Arial"/>
-                <w:i w:val="false"/>
-                <w:b w:val="false"/>
-                <w:u w:val="none"/>
-                <w:sz w:val="22"/>
-                <w:szCs w:val="22"/>
-                <w:color w:val="000000"/>
-              </w:rPr>
-              <w:t xml:space="preserve">3.86</w:t>
+              <w:t xml:space="preserve">1.58</w:t>
             </w:r>
           </w:p>
         </w:tc>
@@ -10881,101 +10819,7 @@
         <w:trPr>
           <w:trHeight w:val="613" w:hRule="auto"/>
         </w:trPr>
-        body11
-        <w:tc>
-          <w:tcPr>
-            <w:tcBorders>
-              <w:bottom w:val="none" w:sz="0" w:space="0" w:color="000000"/>
-              <w:top w:val="none" w:sz="0" w:space="0" w:color="000000"/>
-              <w:left w:val="none" w:sz="0" w:space="0" w:color="000000"/>
-              <w:right w:val="none" w:sz="0" w:space="0" w:color="000000"/>
-            </w:tcBorders>
-            <w:shd w:val="clear" w:color="auto" w:fill="FFFFFF"/>
-            <w:tcMar>
-              <w:top w:w="0" w:type="dxa"/>
-              <w:bottom w:w="0" w:type="dxa"/>
-              <w:left w:w="0" w:type="dxa"/>
-              <w:right w:w="0" w:type="dxa"/>
-            </w:tcMar>
-            <w:vAlign w:val="center"/>
-          </w:tcPr>
-          <w:p>
-            <w:pPr>
-              <w:pStyle w:val="Normal"/>
-              <w:jc w:val="left"/>
-              <w:pBdr>
-                <w:bottom w:val="none" w:sz="0" w:space="0" w:color="000000"/>
-                <w:top w:val="none" w:sz="0" w:space="0" w:color="000000"/>
-                <w:left w:val="none" w:sz="0" w:space="0" w:color="000000"/>
-                <w:right w:val="none" w:sz="0" w:space="0" w:color="000000"/>
-              </w:pBdr>
-              <w:spacing w:after="100" w:before="100" w:line="240"/>
-              <w:ind w:left="100" w:right="100" w:firstLine="0" w:firstLineChars="0"/>
-            </w:pPr>
-            <w:r xmlns:w="http://schemas.openxmlformats.org/wordprocessingml/2006/main" xmlns:wp="http://schemas.openxmlformats.org/drawingml/2006/wordprocessingDrawing" xmlns:r="http://schemas.openxmlformats.org/officeDocument/2006/relationships" xmlns:w14="http://schemas.microsoft.com/office/word/2010/wordml">
-              <w:rPr>
-                <w:rFonts w:ascii="Arial" w:hAnsi="Arial" w:eastAsia="Arial" w:cs="Arial"/>
-                <w:i w:val="false"/>
-                <w:b w:val="false"/>
-                <w:u w:val="none"/>
-                <w:sz w:val="22"/>
-                <w:szCs w:val="22"/>
-                <w:color w:val="000000"/>
-              </w:rPr>
-              <w:t xml:space="preserve">BY_recon_70</w:t>
-            </w:r>
-          </w:p>
-        </w:tc>
-        <w:tc>
-          <w:tcPr>
-            <w:tcBorders>
-              <w:bottom w:val="none" w:sz="0" w:space="0" w:color="000000"/>
-              <w:top w:val="none" w:sz="0" w:space="0" w:color="000000"/>
-              <w:left w:val="none" w:sz="0" w:space="0" w:color="000000"/>
-              <w:right w:val="none" w:sz="0" w:space="0" w:color="000000"/>
-            </w:tcBorders>
-            <w:shd w:val="clear" w:color="auto" w:fill="FFFFFF"/>
-            <w:tcMar>
-              <w:top w:w="0" w:type="dxa"/>
-              <w:bottom w:w="0" w:type="dxa"/>
-              <w:left w:w="0" w:type="dxa"/>
-              <w:right w:w="0" w:type="dxa"/>
-            </w:tcMar>
-            <w:vAlign w:val="center"/>
-          </w:tcPr>
-          <w:p>
-            <w:pPr>
-              <w:pStyle w:val="Normal"/>
-              <w:jc w:val="right"/>
-              <w:pBdr>
-                <w:bottom w:val="none" w:sz="0" w:space="0" w:color="000000"/>
-                <w:top w:val="none" w:sz="0" w:space="0" w:color="000000"/>
-                <w:left w:val="none" w:sz="0" w:space="0" w:color="000000"/>
-                <w:right w:val="none" w:sz="0" w:space="0" w:color="000000"/>
-              </w:pBdr>
-              <w:spacing w:after="100" w:before="100" w:line="240"/>
-              <w:ind w:left="100" w:right="100" w:firstLine="0" w:firstLineChars="0"/>
-            </w:pPr>
-            <w:r xmlns:w="http://schemas.openxmlformats.org/wordprocessingml/2006/main" xmlns:wp="http://schemas.openxmlformats.org/drawingml/2006/wordprocessingDrawing" xmlns:r="http://schemas.openxmlformats.org/officeDocument/2006/relationships" xmlns:w14="http://schemas.microsoft.com/office/word/2010/wordml">
-              <w:rPr>
-                <w:rFonts w:ascii="Arial" w:hAnsi="Arial" w:eastAsia="Arial" w:cs="Arial"/>
-                <w:i w:val="false"/>
-                <w:b w:val="false"/>
-                <w:u w:val="none"/>
-                <w:sz w:val="22"/>
-                <w:szCs w:val="22"/>
-                <w:color w:val="000000"/>
-              </w:rPr>
-              <w:t xml:space="preserve">3.47</w:t>
-            </w:r>
-          </w:p>
-        </w:tc>
-      </w:tr>
-      <w:tr>
-        <w:trPr>
-          <w:trHeight w:val="613" w:hRule="auto"/>
-        </w:trPr>
-        body12
+        body10
         <w:tc>
           <w:tcPr>
             <w:tcBorders>
@@ -11060,7 +10904,195 @@
                 <w:szCs w:val="22"/>
                 <w:color w:val="000000"/>
               </w:rPr>
-              <w:t xml:space="preserve">3.47</w:t>
+              <w:t xml:space="preserve">1.19</w:t>
+            </w:r>
+          </w:p>
+        </w:tc>
+      </w:tr>
+      <w:tr>
+        <w:trPr>
+          <w:trHeight w:val="615" w:hRule="auto"/>
+        </w:trPr>
+        body11
+        <w:tc>
+          <w:tcPr>
+            <w:tcBorders>
+              <w:bottom w:val="none" w:sz="0" w:space="0" w:color="000000"/>
+              <w:top w:val="none" w:sz="0" w:space="0" w:color="000000"/>
+              <w:left w:val="none" w:sz="0" w:space="0" w:color="000000"/>
+              <w:right w:val="none" w:sz="0" w:space="0" w:color="000000"/>
+            </w:tcBorders>
+            <w:shd w:val="clear" w:color="auto" w:fill="FFFFFF"/>
+            <w:tcMar>
+              <w:top w:w="0" w:type="dxa"/>
+              <w:bottom w:w="0" w:type="dxa"/>
+              <w:left w:w="0" w:type="dxa"/>
+              <w:right w:w="0" w:type="dxa"/>
+            </w:tcMar>
+            <w:vAlign w:val="center"/>
+          </w:tcPr>
+          <w:p>
+            <w:pPr>
+              <w:pStyle w:val="Normal"/>
+              <w:jc w:val="left"/>
+              <w:pBdr>
+                <w:bottom w:val="none" w:sz="0" w:space="0" w:color="000000"/>
+                <w:top w:val="none" w:sz="0" w:space="0" w:color="000000"/>
+                <w:left w:val="none" w:sz="0" w:space="0" w:color="000000"/>
+                <w:right w:val="none" w:sz="0" w:space="0" w:color="000000"/>
+              </w:pBdr>
+              <w:spacing w:after="100" w:before="100" w:line="240"/>
+              <w:ind w:left="100" w:right="100" w:firstLine="0" w:firstLineChars="0"/>
+            </w:pPr>
+            <w:r xmlns:w="http://schemas.openxmlformats.org/wordprocessingml/2006/main" xmlns:wp="http://schemas.openxmlformats.org/drawingml/2006/wordprocessingDrawing" xmlns:r="http://schemas.openxmlformats.org/officeDocument/2006/relationships" xmlns:w14="http://schemas.microsoft.com/office/word/2010/wordml">
+              <w:rPr>
+                <w:rFonts w:ascii="Arial" w:hAnsi="Arial" w:eastAsia="Arial" w:cs="Arial"/>
+                <w:i w:val="false"/>
+                <w:b w:val="false"/>
+                <w:u w:val="none"/>
+                <w:sz w:val="22"/>
+                <w:szCs w:val="22"/>
+                <w:color w:val="000000"/>
+              </w:rPr>
+              <w:t xml:space="preserve">SY_discon_750</w:t>
+            </w:r>
+          </w:p>
+        </w:tc>
+        <w:tc>
+          <w:tcPr>
+            <w:tcBorders>
+              <w:bottom w:val="none" w:sz="0" w:space="0" w:color="000000"/>
+              <w:top w:val="none" w:sz="0" w:space="0" w:color="000000"/>
+              <w:left w:val="none" w:sz="0" w:space="0" w:color="000000"/>
+              <w:right w:val="none" w:sz="0" w:space="0" w:color="000000"/>
+            </w:tcBorders>
+            <w:shd w:val="clear" w:color="auto" w:fill="FFFFFF"/>
+            <w:tcMar>
+              <w:top w:w="0" w:type="dxa"/>
+              <w:bottom w:w="0" w:type="dxa"/>
+              <w:left w:w="0" w:type="dxa"/>
+              <w:right w:w="0" w:type="dxa"/>
+            </w:tcMar>
+            <w:vAlign w:val="center"/>
+          </w:tcPr>
+          <w:p>
+            <w:pPr>
+              <w:pStyle w:val="Normal"/>
+              <w:jc w:val="right"/>
+              <w:pBdr>
+                <w:bottom w:val="none" w:sz="0" w:space="0" w:color="000000"/>
+                <w:top w:val="none" w:sz="0" w:space="0" w:color="000000"/>
+                <w:left w:val="none" w:sz="0" w:space="0" w:color="000000"/>
+                <w:right w:val="none" w:sz="0" w:space="0" w:color="000000"/>
+              </w:pBdr>
+              <w:spacing w:after="100" w:before="100" w:line="240"/>
+              <w:ind w:left="100" w:right="100" w:firstLine="0" w:firstLineChars="0"/>
+            </w:pPr>
+            <w:r xmlns:w="http://schemas.openxmlformats.org/wordprocessingml/2006/main" xmlns:wp="http://schemas.openxmlformats.org/drawingml/2006/wordprocessingDrawing" xmlns:r="http://schemas.openxmlformats.org/officeDocument/2006/relationships" xmlns:w14="http://schemas.microsoft.com/office/word/2010/wordml">
+              <w:rPr>
+                <w:rFonts w:ascii="Arial" w:hAnsi="Arial" w:eastAsia="Arial" w:cs="Arial"/>
+                <w:i w:val="false"/>
+                <w:b w:val="false"/>
+                <w:u w:val="none"/>
+                <w:sz w:val="22"/>
+                <w:szCs w:val="22"/>
+                <w:color w:val="000000"/>
+              </w:rPr>
+              <w:t xml:space="preserve">1.19</w:t>
+            </w:r>
+          </w:p>
+        </w:tc>
+      </w:tr>
+      <w:tr>
+        <w:trPr>
+          <w:trHeight w:val="615" w:hRule="auto"/>
+        </w:trPr>
+        body12
+        <w:tc>
+          <w:tcPr>
+            <w:tcBorders>
+              <w:bottom w:val="none" w:sz="0" w:space="0" w:color="000000"/>
+              <w:top w:val="none" w:sz="0" w:space="0" w:color="000000"/>
+              <w:left w:val="none" w:sz="0" w:space="0" w:color="000000"/>
+              <w:right w:val="none" w:sz="0" w:space="0" w:color="000000"/>
+            </w:tcBorders>
+            <w:shd w:val="clear" w:color="auto" w:fill="FFFFFF"/>
+            <w:tcMar>
+              <w:top w:w="0" w:type="dxa"/>
+              <w:bottom w:w="0" w:type="dxa"/>
+              <w:left w:w="0" w:type="dxa"/>
+              <w:right w:w="0" w:type="dxa"/>
+            </w:tcMar>
+            <w:vAlign w:val="center"/>
+          </w:tcPr>
+          <w:p>
+            <w:pPr>
+              <w:pStyle w:val="Normal"/>
+              <w:jc w:val="left"/>
+              <w:pBdr>
+                <w:bottom w:val="none" w:sz="0" w:space="0" w:color="000000"/>
+                <w:top w:val="none" w:sz="0" w:space="0" w:color="000000"/>
+                <w:left w:val="none" w:sz="0" w:space="0" w:color="000000"/>
+                <w:right w:val="none" w:sz="0" w:space="0" w:color="000000"/>
+              </w:pBdr>
+              <w:spacing w:after="100" w:before="100" w:line="240"/>
+              <w:ind w:left="100" w:right="100" w:firstLine="0" w:firstLineChars="0"/>
+            </w:pPr>
+            <w:r xmlns:w="http://schemas.openxmlformats.org/wordprocessingml/2006/main" xmlns:wp="http://schemas.openxmlformats.org/drawingml/2006/wordprocessingDrawing" xmlns:r="http://schemas.openxmlformats.org/officeDocument/2006/relationships" xmlns:w14="http://schemas.microsoft.com/office/word/2010/wordml">
+              <w:rPr>
+                <w:rFonts w:ascii="Arial" w:hAnsi="Arial" w:eastAsia="Arial" w:cs="Arial"/>
+                <w:i w:val="false"/>
+                <w:b w:val="false"/>
+                <w:u w:val="none"/>
+                <w:sz w:val="22"/>
+                <w:szCs w:val="22"/>
+                <w:color w:val="000000"/>
+              </w:rPr>
+              <w:t xml:space="preserve">RY_min_flow</w:t>
+            </w:r>
+          </w:p>
+        </w:tc>
+        <w:tc>
+          <w:tcPr>
+            <w:tcBorders>
+              <w:bottom w:val="none" w:sz="0" w:space="0" w:color="000000"/>
+              <w:top w:val="none" w:sz="0" w:space="0" w:color="000000"/>
+              <w:left w:val="none" w:sz="0" w:space="0" w:color="000000"/>
+              <w:right w:val="none" w:sz="0" w:space="0" w:color="000000"/>
+            </w:tcBorders>
+            <w:shd w:val="clear" w:color="auto" w:fill="FFFFFF"/>
+            <w:tcMar>
+              <w:top w:w="0" w:type="dxa"/>
+              <w:bottom w:w="0" w:type="dxa"/>
+              <w:left w:w="0" w:type="dxa"/>
+              <w:right w:w="0" w:type="dxa"/>
+            </w:tcMar>
+            <w:vAlign w:val="center"/>
+          </w:tcPr>
+          <w:p>
+            <w:pPr>
+              <w:pStyle w:val="Normal"/>
+              <w:jc w:val="right"/>
+              <w:pBdr>
+                <w:bottom w:val="none" w:sz="0" w:space="0" w:color="000000"/>
+                <w:top w:val="none" w:sz="0" w:space="0" w:color="000000"/>
+                <w:left w:val="none" w:sz="0" w:space="0" w:color="000000"/>
+                <w:right w:val="none" w:sz="0" w:space="0" w:color="000000"/>
+              </w:pBdr>
+              <w:spacing w:after="100" w:before="100" w:line="240"/>
+              <w:ind w:left="100" w:right="100" w:firstLine="0" w:firstLineChars="0"/>
+            </w:pPr>
+            <w:r xmlns:w="http://schemas.openxmlformats.org/wordprocessingml/2006/main" xmlns:wp="http://schemas.openxmlformats.org/drawingml/2006/wordprocessingDrawing" xmlns:r="http://schemas.openxmlformats.org/officeDocument/2006/relationships" xmlns:w14="http://schemas.microsoft.com/office/word/2010/wordml">
+              <w:rPr>
+                <w:rFonts w:ascii="Arial" w:hAnsi="Arial" w:eastAsia="Arial" w:cs="Arial"/>
+                <w:i w:val="false"/>
+                <w:b w:val="false"/>
+                <w:u w:val="none"/>
+                <w:sz w:val="22"/>
+                <w:szCs w:val="22"/>
+                <w:color w:val="000000"/>
+              </w:rPr>
+              <w:t xml:space="preserve">0.94</w:t>
             </w:r>
           </w:p>
         </w:tc>
@@ -11070,6 +11102,476 @@
           <w:trHeight w:val="613" w:hRule="auto"/>
         </w:trPr>
         body13
+        <w:tc>
+          <w:tcPr>
+            <w:tcBorders>
+              <w:bottom w:val="none" w:sz="0" w:space="0" w:color="000000"/>
+              <w:top w:val="none" w:sz="0" w:space="0" w:color="000000"/>
+              <w:left w:val="none" w:sz="0" w:space="0" w:color="000000"/>
+              <w:right w:val="none" w:sz="0" w:space="0" w:color="000000"/>
+            </w:tcBorders>
+            <w:shd w:val="clear" w:color="auto" w:fill="FFFFFF"/>
+            <w:tcMar>
+              <w:top w:w="0" w:type="dxa"/>
+              <w:bottom w:w="0" w:type="dxa"/>
+              <w:left w:w="0" w:type="dxa"/>
+              <w:right w:w="0" w:type="dxa"/>
+            </w:tcMar>
+            <w:vAlign w:val="center"/>
+          </w:tcPr>
+          <w:p>
+            <w:pPr>
+              <w:pStyle w:val="Normal"/>
+              <w:jc w:val="left"/>
+              <w:pBdr>
+                <w:bottom w:val="none" w:sz="0" w:space="0" w:color="000000"/>
+                <w:top w:val="none" w:sz="0" w:space="0" w:color="000000"/>
+                <w:left w:val="none" w:sz="0" w:space="0" w:color="000000"/>
+                <w:right w:val="none" w:sz="0" w:space="0" w:color="000000"/>
+              </w:pBdr>
+              <w:spacing w:after="100" w:before="100" w:line="240"/>
+              <w:ind w:left="100" w:right="100" w:firstLine="0" w:firstLineChars="0"/>
+            </w:pPr>
+            <w:r xmlns:w="http://schemas.openxmlformats.org/wordprocessingml/2006/main" xmlns:wp="http://schemas.openxmlformats.org/drawingml/2006/wordprocessingDrawing" xmlns:r="http://schemas.openxmlformats.org/officeDocument/2006/relationships" xmlns:w14="http://schemas.microsoft.com/office/word/2010/wordml">
+              <w:rPr>
+                <w:rFonts w:ascii="Arial" w:hAnsi="Arial" w:eastAsia="Arial" w:cs="Arial"/>
+                <w:i w:val="false"/>
+                <w:b w:val="false"/>
+                <w:u w:val="none"/>
+                <w:sz w:val="22"/>
+                <w:szCs w:val="22"/>
+                <w:color w:val="000000"/>
+              </w:rPr>
+              <w:t xml:space="preserve">RY_recon_20</w:t>
+            </w:r>
+          </w:p>
+        </w:tc>
+        <w:tc>
+          <w:tcPr>
+            <w:tcBorders>
+              <w:bottom w:val="none" w:sz="0" w:space="0" w:color="000000"/>
+              <w:top w:val="none" w:sz="0" w:space="0" w:color="000000"/>
+              <w:left w:val="none" w:sz="0" w:space="0" w:color="000000"/>
+              <w:right w:val="none" w:sz="0" w:space="0" w:color="000000"/>
+            </w:tcBorders>
+            <w:shd w:val="clear" w:color="auto" w:fill="FFFFFF"/>
+            <w:tcMar>
+              <w:top w:w="0" w:type="dxa"/>
+              <w:bottom w:w="0" w:type="dxa"/>
+              <w:left w:w="0" w:type="dxa"/>
+              <w:right w:w="0" w:type="dxa"/>
+            </w:tcMar>
+            <w:vAlign w:val="center"/>
+          </w:tcPr>
+          <w:p>
+            <w:pPr>
+              <w:pStyle w:val="Normal"/>
+              <w:jc w:val="right"/>
+              <w:pBdr>
+                <w:bottom w:val="none" w:sz="0" w:space="0" w:color="000000"/>
+                <w:top w:val="none" w:sz="0" w:space="0" w:color="000000"/>
+                <w:left w:val="none" w:sz="0" w:space="0" w:color="000000"/>
+                <w:right w:val="none" w:sz="0" w:space="0" w:color="000000"/>
+              </w:pBdr>
+              <w:spacing w:after="100" w:before="100" w:line="240"/>
+              <w:ind w:left="100" w:right="100" w:firstLine="0" w:firstLineChars="0"/>
+            </w:pPr>
+            <w:r xmlns:w="http://schemas.openxmlformats.org/wordprocessingml/2006/main" xmlns:wp="http://schemas.openxmlformats.org/drawingml/2006/wordprocessingDrawing" xmlns:r="http://schemas.openxmlformats.org/officeDocument/2006/relationships" xmlns:w14="http://schemas.microsoft.com/office/word/2010/wordml">
+              <w:rPr>
+                <w:rFonts w:ascii="Arial" w:hAnsi="Arial" w:eastAsia="Arial" w:cs="Arial"/>
+                <w:i w:val="false"/>
+                <w:b w:val="false"/>
+                <w:u w:val="none"/>
+                <w:sz w:val="22"/>
+                <w:szCs w:val="22"/>
+                <w:color w:val="000000"/>
+              </w:rPr>
+              <w:t xml:space="preserve">0.55</w:t>
+            </w:r>
+          </w:p>
+        </w:tc>
+      </w:tr>
+      <w:tr>
+        <w:trPr>
+          <w:trHeight w:val="613" w:hRule="auto"/>
+        </w:trPr>
+        body14
+        <w:tc>
+          <w:tcPr>
+            <w:tcBorders>
+              <w:bottom w:val="none" w:sz="0" w:space="0" w:color="000000"/>
+              <w:top w:val="none" w:sz="0" w:space="0" w:color="000000"/>
+              <w:left w:val="none" w:sz="0" w:space="0" w:color="000000"/>
+              <w:right w:val="none" w:sz="0" w:space="0" w:color="000000"/>
+            </w:tcBorders>
+            <w:shd w:val="clear" w:color="auto" w:fill="FFFFFF"/>
+            <w:tcMar>
+              <w:top w:w="0" w:type="dxa"/>
+              <w:bottom w:w="0" w:type="dxa"/>
+              <w:left w:w="0" w:type="dxa"/>
+              <w:right w:w="0" w:type="dxa"/>
+            </w:tcMar>
+            <w:vAlign w:val="center"/>
+          </w:tcPr>
+          <w:p>
+            <w:pPr>
+              <w:pStyle w:val="Normal"/>
+              <w:jc w:val="left"/>
+              <w:pBdr>
+                <w:bottom w:val="none" w:sz="0" w:space="0" w:color="000000"/>
+                <w:top w:val="none" w:sz="0" w:space="0" w:color="000000"/>
+                <w:left w:val="none" w:sz="0" w:space="0" w:color="000000"/>
+                <w:right w:val="none" w:sz="0" w:space="0" w:color="000000"/>
+              </w:pBdr>
+              <w:spacing w:after="100" w:before="100" w:line="240"/>
+              <w:ind w:left="100" w:right="100" w:firstLine="0" w:firstLineChars="0"/>
+            </w:pPr>
+            <w:r xmlns:w="http://schemas.openxmlformats.org/wordprocessingml/2006/main" xmlns:wp="http://schemas.openxmlformats.org/drawingml/2006/wordprocessingDrawing" xmlns:r="http://schemas.openxmlformats.org/officeDocument/2006/relationships" xmlns:w14="http://schemas.microsoft.com/office/word/2010/wordml">
+              <w:rPr>
+                <w:rFonts w:ascii="Arial" w:hAnsi="Arial" w:eastAsia="Arial" w:cs="Arial"/>
+                <w:i w:val="false"/>
+                <w:b w:val="false"/>
+                <w:u w:val="none"/>
+                <w:sz w:val="22"/>
+                <w:szCs w:val="22"/>
+                <w:color w:val="000000"/>
+              </w:rPr>
+              <w:t xml:space="preserve">RY_recon_40</w:t>
+            </w:r>
+          </w:p>
+        </w:tc>
+        <w:tc>
+          <w:tcPr>
+            <w:tcBorders>
+              <w:bottom w:val="none" w:sz="0" w:space="0" w:color="000000"/>
+              <w:top w:val="none" w:sz="0" w:space="0" w:color="000000"/>
+              <w:left w:val="none" w:sz="0" w:space="0" w:color="000000"/>
+              <w:right w:val="none" w:sz="0" w:space="0" w:color="000000"/>
+            </w:tcBorders>
+            <w:shd w:val="clear" w:color="auto" w:fill="FFFFFF"/>
+            <w:tcMar>
+              <w:top w:w="0" w:type="dxa"/>
+              <w:bottom w:w="0" w:type="dxa"/>
+              <w:left w:w="0" w:type="dxa"/>
+              <w:right w:w="0" w:type="dxa"/>
+            </w:tcMar>
+            <w:vAlign w:val="center"/>
+          </w:tcPr>
+          <w:p>
+            <w:pPr>
+              <w:pStyle w:val="Normal"/>
+              <w:jc w:val="right"/>
+              <w:pBdr>
+                <w:bottom w:val="none" w:sz="0" w:space="0" w:color="000000"/>
+                <w:top w:val="none" w:sz="0" w:space="0" w:color="000000"/>
+                <w:left w:val="none" w:sz="0" w:space="0" w:color="000000"/>
+                <w:right w:val="none" w:sz="0" w:space="0" w:color="000000"/>
+              </w:pBdr>
+              <w:spacing w:after="100" w:before="100" w:line="240"/>
+              <w:ind w:left="100" w:right="100" w:firstLine="0" w:firstLineChars="0"/>
+            </w:pPr>
+            <w:r xmlns:w="http://schemas.openxmlformats.org/wordprocessingml/2006/main" xmlns:wp="http://schemas.openxmlformats.org/drawingml/2006/wordprocessingDrawing" xmlns:r="http://schemas.openxmlformats.org/officeDocument/2006/relationships" xmlns:w14="http://schemas.microsoft.com/office/word/2010/wordml">
+              <w:rPr>
+                <w:rFonts w:ascii="Arial" w:hAnsi="Arial" w:eastAsia="Arial" w:cs="Arial"/>
+                <w:i w:val="false"/>
+                <w:b w:val="false"/>
+                <w:u w:val="none"/>
+                <w:sz w:val="22"/>
+                <w:szCs w:val="22"/>
+                <w:color w:val="000000"/>
+              </w:rPr>
+              <w:t xml:space="preserve">0.55</w:t>
+            </w:r>
+          </w:p>
+        </w:tc>
+      </w:tr>
+      <w:tr>
+        <w:trPr>
+          <w:trHeight w:val="613" w:hRule="auto"/>
+        </w:trPr>
+        body15
+        <w:tc>
+          <w:tcPr>
+            <w:tcBorders>
+              <w:bottom w:val="none" w:sz="0" w:space="0" w:color="000000"/>
+              <w:top w:val="none" w:sz="0" w:space="0" w:color="000000"/>
+              <w:left w:val="none" w:sz="0" w:space="0" w:color="000000"/>
+              <w:right w:val="none" w:sz="0" w:space="0" w:color="000000"/>
+            </w:tcBorders>
+            <w:shd w:val="clear" w:color="auto" w:fill="FFFFFF"/>
+            <w:tcMar>
+              <w:top w:w="0" w:type="dxa"/>
+              <w:bottom w:w="0" w:type="dxa"/>
+              <w:left w:w="0" w:type="dxa"/>
+              <w:right w:w="0" w:type="dxa"/>
+            </w:tcMar>
+            <w:vAlign w:val="center"/>
+          </w:tcPr>
+          <w:p>
+            <w:pPr>
+              <w:pStyle w:val="Normal"/>
+              <w:jc w:val="left"/>
+              <w:pBdr>
+                <w:bottom w:val="none" w:sz="0" w:space="0" w:color="000000"/>
+                <w:top w:val="none" w:sz="0" w:space="0" w:color="000000"/>
+                <w:left w:val="none" w:sz="0" w:space="0" w:color="000000"/>
+                <w:right w:val="none" w:sz="0" w:space="0" w:color="000000"/>
+              </w:pBdr>
+              <w:spacing w:after="100" w:before="100" w:line="240"/>
+              <w:ind w:left="100" w:right="100" w:firstLine="0" w:firstLineChars="0"/>
+            </w:pPr>
+            <w:r xmlns:w="http://schemas.openxmlformats.org/wordprocessingml/2006/main" xmlns:wp="http://schemas.openxmlformats.org/drawingml/2006/wordprocessingDrawing" xmlns:r="http://schemas.openxmlformats.org/officeDocument/2006/relationships" xmlns:w14="http://schemas.microsoft.com/office/word/2010/wordml">
+              <w:rPr>
+                <w:rFonts w:ascii="Arial" w:hAnsi="Arial" w:eastAsia="Arial" w:cs="Arial"/>
+                <w:i w:val="false"/>
+                <w:b w:val="false"/>
+                <w:u w:val="none"/>
+                <w:sz w:val="22"/>
+                <w:szCs w:val="22"/>
+                <w:color w:val="000000"/>
+              </w:rPr>
+              <w:t xml:space="preserve">BY_recon_40</w:t>
+            </w:r>
+          </w:p>
+        </w:tc>
+        <w:tc>
+          <w:tcPr>
+            <w:tcBorders>
+              <w:bottom w:val="none" w:sz="0" w:space="0" w:color="000000"/>
+              <w:top w:val="none" w:sz="0" w:space="0" w:color="000000"/>
+              <w:left w:val="none" w:sz="0" w:space="0" w:color="000000"/>
+              <w:right w:val="none" w:sz="0" w:space="0" w:color="000000"/>
+            </w:tcBorders>
+            <w:shd w:val="clear" w:color="auto" w:fill="FFFFFF"/>
+            <w:tcMar>
+              <w:top w:w="0" w:type="dxa"/>
+              <w:bottom w:w="0" w:type="dxa"/>
+              <w:left w:w="0" w:type="dxa"/>
+              <w:right w:w="0" w:type="dxa"/>
+            </w:tcMar>
+            <w:vAlign w:val="center"/>
+          </w:tcPr>
+          <w:p>
+            <w:pPr>
+              <w:pStyle w:val="Normal"/>
+              <w:jc w:val="right"/>
+              <w:pBdr>
+                <w:bottom w:val="none" w:sz="0" w:space="0" w:color="000000"/>
+                <w:top w:val="none" w:sz="0" w:space="0" w:color="000000"/>
+                <w:left w:val="none" w:sz="0" w:space="0" w:color="000000"/>
+                <w:right w:val="none" w:sz="0" w:space="0" w:color="000000"/>
+              </w:pBdr>
+              <w:spacing w:after="100" w:before="100" w:line="240"/>
+              <w:ind w:left="100" w:right="100" w:firstLine="0" w:firstLineChars="0"/>
+            </w:pPr>
+            <w:r xmlns:w="http://schemas.openxmlformats.org/wordprocessingml/2006/main" xmlns:wp="http://schemas.openxmlformats.org/drawingml/2006/wordprocessingDrawing" xmlns:r="http://schemas.openxmlformats.org/officeDocument/2006/relationships" xmlns:w14="http://schemas.microsoft.com/office/word/2010/wordml">
+              <w:rPr>
+                <w:rFonts w:ascii="Arial" w:hAnsi="Arial" w:eastAsia="Arial" w:cs="Arial"/>
+                <w:i w:val="false"/>
+                <w:b w:val="false"/>
+                <w:u w:val="none"/>
+                <w:sz w:val="22"/>
+                <w:szCs w:val="22"/>
+                <w:color w:val="000000"/>
+              </w:rPr>
+              <w:t xml:space="preserve">0.29</w:t>
+            </w:r>
+          </w:p>
+        </w:tc>
+      </w:tr>
+      <w:tr>
+        <w:trPr>
+          <w:trHeight w:val="613" w:hRule="auto"/>
+        </w:trPr>
+        body16
+        <w:tc>
+          <w:tcPr>
+            <w:tcBorders>
+              <w:bottom w:val="none" w:sz="0" w:space="0" w:color="000000"/>
+              <w:top w:val="none" w:sz="0" w:space="0" w:color="000000"/>
+              <w:left w:val="none" w:sz="0" w:space="0" w:color="000000"/>
+              <w:right w:val="none" w:sz="0" w:space="0" w:color="000000"/>
+            </w:tcBorders>
+            <w:shd w:val="clear" w:color="auto" w:fill="FFFFFF"/>
+            <w:tcMar>
+              <w:top w:w="0" w:type="dxa"/>
+              <w:bottom w:w="0" w:type="dxa"/>
+              <w:left w:w="0" w:type="dxa"/>
+              <w:right w:w="0" w:type="dxa"/>
+            </w:tcMar>
+            <w:vAlign w:val="center"/>
+          </w:tcPr>
+          <w:p>
+            <w:pPr>
+              <w:pStyle w:val="Normal"/>
+              <w:jc w:val="left"/>
+              <w:pBdr>
+                <w:bottom w:val="none" w:sz="0" w:space="0" w:color="000000"/>
+                <w:top w:val="none" w:sz="0" w:space="0" w:color="000000"/>
+                <w:left w:val="none" w:sz="0" w:space="0" w:color="000000"/>
+                <w:right w:val="none" w:sz="0" w:space="0" w:color="000000"/>
+              </w:pBdr>
+              <w:spacing w:after="100" w:before="100" w:line="240"/>
+              <w:ind w:left="100" w:right="100" w:firstLine="0" w:firstLineChars="0"/>
+            </w:pPr>
+            <w:r xmlns:w="http://schemas.openxmlformats.org/wordprocessingml/2006/main" xmlns:wp="http://schemas.openxmlformats.org/drawingml/2006/wordprocessingDrawing" xmlns:r="http://schemas.openxmlformats.org/officeDocument/2006/relationships" xmlns:w14="http://schemas.microsoft.com/office/word/2010/wordml">
+              <w:rPr>
+                <w:rFonts w:ascii="Arial" w:hAnsi="Arial" w:eastAsia="Arial" w:cs="Arial"/>
+                <w:i w:val="false"/>
+                <w:b w:val="false"/>
+                <w:u w:val="none"/>
+                <w:sz w:val="22"/>
+                <w:szCs w:val="22"/>
+                <w:color w:val="000000"/>
+              </w:rPr>
+              <w:t xml:space="preserve">RY_discon_1000</w:t>
+            </w:r>
+          </w:p>
+        </w:tc>
+        <w:tc>
+          <w:tcPr>
+            <w:tcBorders>
+              <w:bottom w:val="none" w:sz="0" w:space="0" w:color="000000"/>
+              <w:top w:val="none" w:sz="0" w:space="0" w:color="000000"/>
+              <w:left w:val="none" w:sz="0" w:space="0" w:color="000000"/>
+              <w:right w:val="none" w:sz="0" w:space="0" w:color="000000"/>
+            </w:tcBorders>
+            <w:shd w:val="clear" w:color="auto" w:fill="FFFFFF"/>
+            <w:tcMar>
+              <w:top w:w="0" w:type="dxa"/>
+              <w:bottom w:w="0" w:type="dxa"/>
+              <w:left w:w="0" w:type="dxa"/>
+              <w:right w:w="0" w:type="dxa"/>
+            </w:tcMar>
+            <w:vAlign w:val="center"/>
+          </w:tcPr>
+          <w:p>
+            <w:pPr>
+              <w:pStyle w:val="Normal"/>
+              <w:jc w:val="right"/>
+              <w:pBdr>
+                <w:bottom w:val="none" w:sz="0" w:space="0" w:color="000000"/>
+                <w:top w:val="none" w:sz="0" w:space="0" w:color="000000"/>
+                <w:left w:val="none" w:sz="0" w:space="0" w:color="000000"/>
+                <w:right w:val="none" w:sz="0" w:space="0" w:color="000000"/>
+              </w:pBdr>
+              <w:spacing w:after="100" w:before="100" w:line="240"/>
+              <w:ind w:left="100" w:right="100" w:firstLine="0" w:firstLineChars="0"/>
+            </w:pPr>
+            <w:r xmlns:w="http://schemas.openxmlformats.org/wordprocessingml/2006/main" xmlns:wp="http://schemas.openxmlformats.org/drawingml/2006/wordprocessingDrawing" xmlns:r="http://schemas.openxmlformats.org/officeDocument/2006/relationships" xmlns:w14="http://schemas.microsoft.com/office/word/2010/wordml">
+              <w:rPr>
+                <w:rFonts w:ascii="Arial" w:hAnsi="Arial" w:eastAsia="Arial" w:cs="Arial"/>
+                <w:i w:val="false"/>
+                <w:b w:val="false"/>
+                <w:u w:val="none"/>
+                <w:sz w:val="22"/>
+                <w:szCs w:val="22"/>
+                <w:color w:val="000000"/>
+              </w:rPr>
+              <w:t xml:space="preserve">0.17</w:t>
+            </w:r>
+          </w:p>
+        </w:tc>
+      </w:tr>
+      <w:tr>
+        <w:trPr>
+          <w:trHeight w:val="617" w:hRule="auto"/>
+        </w:trPr>
+        body17
+        <w:tc>
+          <w:tcPr>
+            <w:tcBorders>
+              <w:bottom w:val="none" w:sz="0" w:space="0" w:color="000000"/>
+              <w:top w:val="none" w:sz="0" w:space="0" w:color="000000"/>
+              <w:left w:val="none" w:sz="0" w:space="0" w:color="000000"/>
+              <w:right w:val="none" w:sz="0" w:space="0" w:color="000000"/>
+            </w:tcBorders>
+            <w:shd w:val="clear" w:color="auto" w:fill="FFFFFF"/>
+            <w:tcMar>
+              <w:top w:w="0" w:type="dxa"/>
+              <w:bottom w:w="0" w:type="dxa"/>
+              <w:left w:w="0" w:type="dxa"/>
+              <w:right w:w="0" w:type="dxa"/>
+            </w:tcMar>
+            <w:vAlign w:val="center"/>
+          </w:tcPr>
+          <w:p>
+            <w:pPr>
+              <w:pStyle w:val="Normal"/>
+              <w:jc w:val="left"/>
+              <w:pBdr>
+                <w:bottom w:val="none" w:sz="0" w:space="0" w:color="000000"/>
+                <w:top w:val="none" w:sz="0" w:space="0" w:color="000000"/>
+                <w:left w:val="none" w:sz="0" w:space="0" w:color="000000"/>
+                <w:right w:val="none" w:sz="0" w:space="0" w:color="000000"/>
+              </w:pBdr>
+              <w:spacing w:after="100" w:before="100" w:line="240"/>
+              <w:ind w:left="100" w:right="100" w:firstLine="0" w:firstLineChars="0"/>
+            </w:pPr>
+            <w:r xmlns:w="http://schemas.openxmlformats.org/wordprocessingml/2006/main" xmlns:wp="http://schemas.openxmlformats.org/drawingml/2006/wordprocessingDrawing" xmlns:r="http://schemas.openxmlformats.org/officeDocument/2006/relationships" xmlns:w14="http://schemas.microsoft.com/office/word/2010/wordml">
+              <w:rPr>
+                <w:rFonts w:ascii="Arial" w:hAnsi="Arial" w:eastAsia="Arial" w:cs="Arial"/>
+                <w:i w:val="false"/>
+                <w:b w:val="false"/>
+                <w:u w:val="none"/>
+                <w:sz w:val="22"/>
+                <w:szCs w:val="22"/>
+                <w:color w:val="000000"/>
+              </w:rPr>
+              <w:t xml:space="preserve">RY_DS_Mag_50</w:t>
+            </w:r>
+          </w:p>
+        </w:tc>
+        <w:tc>
+          <w:tcPr>
+            <w:tcBorders>
+              <w:bottom w:val="none" w:sz="0" w:space="0" w:color="000000"/>
+              <w:top w:val="none" w:sz="0" w:space="0" w:color="000000"/>
+              <w:left w:val="none" w:sz="0" w:space="0" w:color="000000"/>
+              <w:right w:val="none" w:sz="0" w:space="0" w:color="000000"/>
+            </w:tcBorders>
+            <w:shd w:val="clear" w:color="auto" w:fill="FFFFFF"/>
+            <w:tcMar>
+              <w:top w:w="0" w:type="dxa"/>
+              <w:bottom w:w="0" w:type="dxa"/>
+              <w:left w:w="0" w:type="dxa"/>
+              <w:right w:w="0" w:type="dxa"/>
+            </w:tcMar>
+            <w:vAlign w:val="center"/>
+          </w:tcPr>
+          <w:p>
+            <w:pPr>
+              <w:pStyle w:val="Normal"/>
+              <w:jc w:val="right"/>
+              <w:pBdr>
+                <w:bottom w:val="none" w:sz="0" w:space="0" w:color="000000"/>
+                <w:top w:val="none" w:sz="0" w:space="0" w:color="000000"/>
+                <w:left w:val="none" w:sz="0" w:space="0" w:color="000000"/>
+                <w:right w:val="none" w:sz="0" w:space="0" w:color="000000"/>
+              </w:pBdr>
+              <w:spacing w:after="100" w:before="100" w:line="240"/>
+              <w:ind w:left="100" w:right="100" w:firstLine="0" w:firstLineChars="0"/>
+            </w:pPr>
+            <w:r xmlns:w="http://schemas.openxmlformats.org/wordprocessingml/2006/main" xmlns:wp="http://schemas.openxmlformats.org/drawingml/2006/wordprocessingDrawing" xmlns:r="http://schemas.openxmlformats.org/officeDocument/2006/relationships" xmlns:w14="http://schemas.microsoft.com/office/word/2010/wordml">
+              <w:rPr>
+                <w:rFonts w:ascii="Arial" w:hAnsi="Arial" w:eastAsia="Arial" w:cs="Arial"/>
+                <w:i w:val="false"/>
+                <w:b w:val="false"/>
+                <w:u w:val="none"/>
+                <w:sz w:val="22"/>
+                <w:szCs w:val="22"/>
+                <w:color w:val="000000"/>
+              </w:rPr>
+              <w:t xml:space="preserve">0.17</w:t>
+            </w:r>
+          </w:p>
+        </w:tc>
+      </w:tr>
+      <w:tr>
+        <w:trPr>
+          <w:trHeight w:val="615" w:hRule="auto"/>
+        </w:trPr>
+        body18
         <w:tc>
           <w:tcPr>
             <w:tcBorders>
@@ -11110,7 +11612,7 @@
                 <w:szCs w:val="22"/>
                 <w:color w:val="000000"/>
               </w:rPr>
-              <w:t xml:space="preserve">BY_recon_150</w:t>
+              <w:t xml:space="preserve">RY_SP_Tim</w:t>
             </w:r>
           </w:p>
         </w:tc>
@@ -11154,7 +11656,7 @@
                 <w:szCs w:val="22"/>
                 <w:color w:val="000000"/>
               </w:rPr>
-              <w:t xml:space="preserve">0.33</w:t>
+              <w:t xml:space="preserve">0.04</w:t>
             </w:r>
           </w:p>
         </w:tc>
@@ -11368,7 +11870,7 @@
                 <w:szCs w:val="22"/>
                 <w:color w:val="000000"/>
               </w:rPr>
-              <w:t xml:space="preserve">55.77</w:t>
+              <w:t xml:space="preserve">55.06</w:t>
             </w:r>
           </w:p>
         </w:tc>
@@ -11462,7 +11964,7 @@
                 <w:szCs w:val="22"/>
                 <w:color w:val="000000"/>
               </w:rPr>
-              <w:t xml:space="preserve">46.95</w:t>
+              <w:t xml:space="preserve">46.98</w:t>
             </w:r>
           </w:p>
         </w:tc>
@@ -11556,7 +12058,7 @@
                 <w:szCs w:val="22"/>
                 <w:color w:val="000000"/>
               </w:rPr>
-              <w:t xml:space="preserve">44.43</w:t>
+              <w:t xml:space="preserve">44.29</w:t>
             </w:r>
           </w:p>
         </w:tc>
@@ -11650,7 +12152,7 @@
                 <w:szCs w:val="22"/>
                 <w:color w:val="000000"/>
               </w:rPr>
-              <w:t xml:space="preserve">40.65</w:t>
+              <w:t xml:space="preserve">40.71</w:t>
             </w:r>
           </w:p>
         </w:tc>
@@ -11744,7 +12246,7 @@
                 <w:szCs w:val="22"/>
                 <w:color w:val="000000"/>
               </w:rPr>
-              <w:t xml:space="preserve">38.13</w:t>
+              <w:t xml:space="preserve">38.91</w:t>
             </w:r>
           </w:p>
         </w:tc>
@@ -11838,7 +12340,7 @@
                 <w:szCs w:val="22"/>
                 <w:color w:val="000000"/>
               </w:rPr>
-              <w:t xml:space="preserve">29.31</w:t>
+              <w:t xml:space="preserve">29.94</w:t>
             </w:r>
           </w:p>
         </w:tc>
@@ -11932,7 +12434,7 @@
                 <w:szCs w:val="22"/>
                 <w:color w:val="000000"/>
               </w:rPr>
-              <w:t xml:space="preserve">26.79</w:t>
+              <w:t xml:space="preserve">27.25</w:t>
             </w:r>
           </w:p>
         </w:tc>
@@ -12026,7 +12528,7 @@
                 <w:szCs w:val="22"/>
                 <w:color w:val="000000"/>
               </w:rPr>
-              <w:t xml:space="preserve">23.01</w:t>
+              <w:t xml:space="preserve">23.67</w:t>
             </w:r>
           </w:p>
         </w:tc>
@@ -12120,7 +12622,7 @@
                 <w:szCs w:val="22"/>
                 <w:color w:val="000000"/>
               </w:rPr>
-              <w:t xml:space="preserve">16.71</w:t>
+              <w:t xml:space="preserve">16.49</w:t>
             </w:r>
           </w:p>
         </w:tc>
@@ -12214,7 +12716,7 @@
                 <w:szCs w:val="22"/>
                 <w:color w:val="000000"/>
               </w:rPr>
-              <w:t xml:space="preserve">12.93</w:t>
+              <w:t xml:space="preserve">12.91</w:t>
             </w:r>
           </w:p>
         </w:tc>
@@ -12224,6 +12726,100 @@
           <w:trHeight w:val="613" w:hRule="auto"/>
         </w:trPr>
         body11
+        <w:tc>
+          <w:tcPr>
+            <w:tcBorders>
+              <w:bottom w:val="none" w:sz="0" w:space="0" w:color="000000"/>
+              <w:top w:val="none" w:sz="0" w:space="0" w:color="000000"/>
+              <w:left w:val="none" w:sz="0" w:space="0" w:color="000000"/>
+              <w:right w:val="none" w:sz="0" w:space="0" w:color="000000"/>
+            </w:tcBorders>
+            <w:shd w:val="clear" w:color="auto" w:fill="FFFFFF"/>
+            <w:tcMar>
+              <w:top w:w="0" w:type="dxa"/>
+              <w:bottom w:w="0" w:type="dxa"/>
+              <w:left w:w="0" w:type="dxa"/>
+              <w:right w:w="0" w:type="dxa"/>
+            </w:tcMar>
+            <w:vAlign w:val="center"/>
+          </w:tcPr>
+          <w:p>
+            <w:pPr>
+              <w:pStyle w:val="Normal"/>
+              <w:jc w:val="left"/>
+              <w:pBdr>
+                <w:bottom w:val="none" w:sz="0" w:space="0" w:color="000000"/>
+                <w:top w:val="none" w:sz="0" w:space="0" w:color="000000"/>
+                <w:left w:val="none" w:sz="0" w:space="0" w:color="000000"/>
+                <w:right w:val="none" w:sz="0" w:space="0" w:color="000000"/>
+              </w:pBdr>
+              <w:spacing w:after="100" w:before="100" w:line="240"/>
+              <w:ind w:left="100" w:right="100" w:firstLine="0" w:firstLineChars="0"/>
+            </w:pPr>
+            <w:r xmlns:w="http://schemas.openxmlformats.org/wordprocessingml/2006/main" xmlns:wp="http://schemas.openxmlformats.org/drawingml/2006/wordprocessingDrawing" xmlns:r="http://schemas.openxmlformats.org/officeDocument/2006/relationships" xmlns:w14="http://schemas.microsoft.com/office/word/2010/wordml">
+              <w:rPr>
+                <w:rFonts w:ascii="Arial" w:hAnsi="Arial" w:eastAsia="Arial" w:cs="Arial"/>
+                <w:i w:val="false"/>
+                <w:b w:val="false"/>
+                <w:u w:val="none"/>
+                <w:sz w:val="22"/>
+                <w:szCs w:val="22"/>
+                <w:color w:val="000000"/>
+              </w:rPr>
+              <w:t xml:space="preserve">RY_recon_8</w:t>
+            </w:r>
+          </w:p>
+        </w:tc>
+        <w:tc>
+          <w:tcPr>
+            <w:tcBorders>
+              <w:bottom w:val="none" w:sz="0" w:space="0" w:color="000000"/>
+              <w:top w:val="none" w:sz="0" w:space="0" w:color="000000"/>
+              <w:left w:val="none" w:sz="0" w:space="0" w:color="000000"/>
+              <w:right w:val="none" w:sz="0" w:space="0" w:color="000000"/>
+            </w:tcBorders>
+            <w:shd w:val="clear" w:color="auto" w:fill="FFFFFF"/>
+            <w:tcMar>
+              <w:top w:w="0" w:type="dxa"/>
+              <w:bottom w:w="0" w:type="dxa"/>
+              <w:left w:w="0" w:type="dxa"/>
+              <w:right w:w="0" w:type="dxa"/>
+            </w:tcMar>
+            <w:vAlign w:val="center"/>
+          </w:tcPr>
+          <w:p>
+            <w:pPr>
+              <w:pStyle w:val="Normal"/>
+              <w:jc w:val="right"/>
+              <w:pBdr>
+                <w:bottom w:val="none" w:sz="0" w:space="0" w:color="000000"/>
+                <w:top w:val="none" w:sz="0" w:space="0" w:color="000000"/>
+                <w:left w:val="none" w:sz="0" w:space="0" w:color="000000"/>
+                <w:right w:val="none" w:sz="0" w:space="0" w:color="000000"/>
+              </w:pBdr>
+              <w:spacing w:after="100" w:before="100" w:line="240"/>
+              <w:ind w:left="100" w:right="100" w:firstLine="0" w:firstLineChars="0"/>
+            </w:pPr>
+            <w:r xmlns:w="http://schemas.openxmlformats.org/wordprocessingml/2006/main" xmlns:wp="http://schemas.openxmlformats.org/drawingml/2006/wordprocessingDrawing" xmlns:r="http://schemas.openxmlformats.org/officeDocument/2006/relationships" xmlns:w14="http://schemas.microsoft.com/office/word/2010/wordml">
+              <w:rPr>
+                <w:rFonts w:ascii="Arial" w:hAnsi="Arial" w:eastAsia="Arial" w:cs="Arial"/>
+                <w:i w:val="false"/>
+                <w:b w:val="false"/>
+                <w:u w:val="none"/>
+                <w:sz w:val="22"/>
+                <w:szCs w:val="22"/>
+                <w:color w:val="000000"/>
+              </w:rPr>
+              <w:t xml:space="preserve">11.11</w:t>
+            </w:r>
+          </w:p>
+        </w:tc>
+      </w:tr>
+      <w:tr>
+        <w:trPr>
+          <w:trHeight w:val="613" w:hRule="auto"/>
+        </w:trPr>
+        body12
         <w:tc>
           <w:tcPr>
             <w:tcBorders>
@@ -12308,101 +12904,7 @@
                 <w:szCs w:val="22"/>
                 <w:color w:val="000000"/>
               </w:rPr>
-              <w:t xml:space="preserve">10.41</w:t>
-            </w:r>
-          </w:p>
-        </w:tc>
-      </w:tr>
-      <w:tr>
-        <w:trPr>
-          <w:trHeight w:val="613" w:hRule="auto"/>
-        </w:trPr>
-        body12
-        <w:tc>
-          <w:tcPr>
-            <w:tcBorders>
-              <w:bottom w:val="none" w:sz="0" w:space="0" w:color="000000"/>
-              <w:top w:val="none" w:sz="0" w:space="0" w:color="000000"/>
-              <w:left w:val="none" w:sz="0" w:space="0" w:color="000000"/>
-              <w:right w:val="none" w:sz="0" w:space="0" w:color="000000"/>
-            </w:tcBorders>
-            <w:shd w:val="clear" w:color="auto" w:fill="FFFFFF"/>
-            <w:tcMar>
-              <w:top w:w="0" w:type="dxa"/>
-              <w:bottom w:w="0" w:type="dxa"/>
-              <w:left w:w="0" w:type="dxa"/>
-              <w:right w:w="0" w:type="dxa"/>
-            </w:tcMar>
-            <w:vAlign w:val="center"/>
-          </w:tcPr>
-          <w:p>
-            <w:pPr>
-              <w:pStyle w:val="Normal"/>
-              <w:jc w:val="left"/>
-              <w:pBdr>
-                <w:bottom w:val="none" w:sz="0" w:space="0" w:color="000000"/>
-                <w:top w:val="none" w:sz="0" w:space="0" w:color="000000"/>
-                <w:left w:val="none" w:sz="0" w:space="0" w:color="000000"/>
-                <w:right w:val="none" w:sz="0" w:space="0" w:color="000000"/>
-              </w:pBdr>
-              <w:spacing w:after="100" w:before="100" w:line="240"/>
-              <w:ind w:left="100" w:right="100" w:firstLine="0" w:firstLineChars="0"/>
-            </w:pPr>
-            <w:r xmlns:w="http://schemas.openxmlformats.org/wordprocessingml/2006/main" xmlns:wp="http://schemas.openxmlformats.org/drawingml/2006/wordprocessingDrawing" xmlns:r="http://schemas.openxmlformats.org/officeDocument/2006/relationships" xmlns:w14="http://schemas.microsoft.com/office/word/2010/wordml">
-              <w:rPr>
-                <w:rFonts w:ascii="Arial" w:hAnsi="Arial" w:eastAsia="Arial" w:cs="Arial"/>
-                <w:i w:val="false"/>
-                <w:b w:val="false"/>
-                <w:u w:val="none"/>
-                <w:sz w:val="22"/>
-                <w:szCs w:val="22"/>
-                <w:color w:val="000000"/>
-              </w:rPr>
-              <w:t xml:space="preserve">RY_recon_8</w:t>
-            </w:r>
-          </w:p>
-        </w:tc>
-        <w:tc>
-          <w:tcPr>
-            <w:tcBorders>
-              <w:bottom w:val="none" w:sz="0" w:space="0" w:color="000000"/>
-              <w:top w:val="none" w:sz="0" w:space="0" w:color="000000"/>
-              <w:left w:val="none" w:sz="0" w:space="0" w:color="000000"/>
-              <w:right w:val="none" w:sz="0" w:space="0" w:color="000000"/>
-            </w:tcBorders>
-            <w:shd w:val="clear" w:color="auto" w:fill="FFFFFF"/>
-            <w:tcMar>
-              <w:top w:w="0" w:type="dxa"/>
-              <w:bottom w:w="0" w:type="dxa"/>
-              <w:left w:w="0" w:type="dxa"/>
-              <w:right w:w="0" w:type="dxa"/>
-            </w:tcMar>
-            <w:vAlign w:val="center"/>
-          </w:tcPr>
-          <w:p>
-            <w:pPr>
-              <w:pStyle w:val="Normal"/>
-              <w:jc w:val="right"/>
-              <w:pBdr>
-                <w:bottom w:val="none" w:sz="0" w:space="0" w:color="000000"/>
-                <w:top w:val="none" w:sz="0" w:space="0" w:color="000000"/>
-                <w:left w:val="none" w:sz="0" w:space="0" w:color="000000"/>
-                <w:right w:val="none" w:sz="0" w:space="0" w:color="000000"/>
-              </w:pBdr>
-              <w:spacing w:after="100" w:before="100" w:line="240"/>
-              <w:ind w:left="100" w:right="100" w:firstLine="0" w:firstLineChars="0"/>
-            </w:pPr>
-            <w:r xmlns:w="http://schemas.openxmlformats.org/wordprocessingml/2006/main" xmlns:wp="http://schemas.openxmlformats.org/drawingml/2006/wordprocessingDrawing" xmlns:r="http://schemas.openxmlformats.org/officeDocument/2006/relationships" xmlns:w14="http://schemas.microsoft.com/office/word/2010/wordml">
-              <w:rPr>
-                <w:rFonts w:ascii="Arial" w:hAnsi="Arial" w:eastAsia="Arial" w:cs="Arial"/>
-                <w:i w:val="false"/>
-                <w:b w:val="false"/>
-                <w:u w:val="none"/>
-                <w:sz w:val="22"/>
-                <w:szCs w:val="22"/>
-                <w:color w:val="000000"/>
-              </w:rPr>
-              <w:t xml:space="preserve">10.41</w:t>
+              <w:t xml:space="preserve">10.22</w:t>
             </w:r>
           </w:p>
         </w:tc>
@@ -12503,9 +13005,103 @@
       </w:tr>
       <w:tr>
         <w:trPr>
+          <w:trHeight w:val="615" w:hRule="auto"/>
+        </w:trPr>
+        body14
+        <w:tc>
+          <w:tcPr>
+            <w:tcBorders>
+              <w:bottom w:val="none" w:sz="0" w:space="0" w:color="000000"/>
+              <w:top w:val="none" w:sz="0" w:space="0" w:color="000000"/>
+              <w:left w:val="none" w:sz="0" w:space="0" w:color="000000"/>
+              <w:right w:val="none" w:sz="0" w:space="0" w:color="000000"/>
+            </w:tcBorders>
+            <w:shd w:val="clear" w:color="auto" w:fill="FFFFFF"/>
+            <w:tcMar>
+              <w:top w:w="0" w:type="dxa"/>
+              <w:bottom w:w="0" w:type="dxa"/>
+              <w:left w:w="0" w:type="dxa"/>
+              <w:right w:w="0" w:type="dxa"/>
+            </w:tcMar>
+            <w:vAlign w:val="center"/>
+          </w:tcPr>
+          <w:p>
+            <w:pPr>
+              <w:pStyle w:val="Normal"/>
+              <w:jc w:val="left"/>
+              <w:pBdr>
+                <w:bottom w:val="none" w:sz="0" w:space="0" w:color="000000"/>
+                <w:top w:val="none" w:sz="0" w:space="0" w:color="000000"/>
+                <w:left w:val="none" w:sz="0" w:space="0" w:color="000000"/>
+                <w:right w:val="none" w:sz="0" w:space="0" w:color="000000"/>
+              </w:pBdr>
+              <w:spacing w:after="100" w:before="100" w:line="240"/>
+              <w:ind w:left="100" w:right="100" w:firstLine="0" w:firstLineChars="0"/>
+            </w:pPr>
+            <w:r xmlns:w="http://schemas.openxmlformats.org/wordprocessingml/2006/main" xmlns:wp="http://schemas.openxmlformats.org/drawingml/2006/wordprocessingDrawing" xmlns:r="http://schemas.openxmlformats.org/officeDocument/2006/relationships" xmlns:w14="http://schemas.microsoft.com/office/word/2010/wordml">
+              <w:rPr>
+                <w:rFonts w:ascii="Arial" w:hAnsi="Arial" w:eastAsia="Arial" w:cs="Arial"/>
+                <w:i w:val="false"/>
+                <w:b w:val="false"/>
+                <w:u w:val="none"/>
+                <w:sz w:val="22"/>
+                <w:szCs w:val="22"/>
+                <w:color w:val="000000"/>
+              </w:rPr>
+              <w:t xml:space="preserve">BY_num_days_gt_90_pctile</w:t>
+            </w:r>
+          </w:p>
+        </w:tc>
+        <w:tc>
+          <w:tcPr>
+            <w:tcBorders>
+              <w:bottom w:val="none" w:sz="0" w:space="0" w:color="000000"/>
+              <w:top w:val="none" w:sz="0" w:space="0" w:color="000000"/>
+              <w:left w:val="none" w:sz="0" w:space="0" w:color="000000"/>
+              <w:right w:val="none" w:sz="0" w:space="0" w:color="000000"/>
+            </w:tcBorders>
+            <w:shd w:val="clear" w:color="auto" w:fill="FFFFFF"/>
+            <w:tcMar>
+              <w:top w:w="0" w:type="dxa"/>
+              <w:bottom w:w="0" w:type="dxa"/>
+              <w:left w:w="0" w:type="dxa"/>
+              <w:right w:w="0" w:type="dxa"/>
+            </w:tcMar>
+            <w:vAlign w:val="center"/>
+          </w:tcPr>
+          <w:p>
+            <w:pPr>
+              <w:pStyle w:val="Normal"/>
+              <w:jc w:val="right"/>
+              <w:pBdr>
+                <w:bottom w:val="none" w:sz="0" w:space="0" w:color="000000"/>
+                <w:top w:val="none" w:sz="0" w:space="0" w:color="000000"/>
+                <w:left w:val="none" w:sz="0" w:space="0" w:color="000000"/>
+                <w:right w:val="none" w:sz="0" w:space="0" w:color="000000"/>
+              </w:pBdr>
+              <w:spacing w:after="100" w:before="100" w:line="240"/>
+              <w:ind w:left="100" w:right="100" w:firstLine="0" w:firstLineChars="0"/>
+            </w:pPr>
+            <w:r xmlns:w="http://schemas.openxmlformats.org/wordprocessingml/2006/main" xmlns:wp="http://schemas.openxmlformats.org/drawingml/2006/wordprocessingDrawing" xmlns:r="http://schemas.openxmlformats.org/officeDocument/2006/relationships" xmlns:w14="http://schemas.microsoft.com/office/word/2010/wordml">
+              <w:rPr>
+                <w:rFonts w:ascii="Arial" w:hAnsi="Arial" w:eastAsia="Arial" w:cs="Arial"/>
+                <w:i w:val="false"/>
+                <w:b w:val="false"/>
+                <w:u w:val="none"/>
+                <w:sz w:val="22"/>
+                <w:szCs w:val="22"/>
+                <w:color w:val="000000"/>
+              </w:rPr>
+              <w:t xml:space="preserve">5.73</w:t>
+            </w:r>
+          </w:p>
+        </w:tc>
+      </w:tr>
+      <w:tr>
+        <w:trPr>
           <w:trHeight w:val="613" w:hRule="auto"/>
         </w:trPr>
-        body14
+        body15
         <w:tc>
           <w:tcPr>
             <w:tcBorders>
@@ -12590,101 +13186,7 @@
                 <w:szCs w:val="22"/>
                 <w:color w:val="000000"/>
               </w:rPr>
-              <w:t xml:space="preserve">5.37</w:t>
-            </w:r>
-          </w:p>
-        </w:tc>
-      </w:tr>
-      <w:tr>
-        <w:trPr>
-          <w:trHeight w:val="615" w:hRule="auto"/>
-        </w:trPr>
-        body15
-        <w:tc>
-          <w:tcPr>
-            <w:tcBorders>
-              <w:bottom w:val="none" w:sz="0" w:space="0" w:color="000000"/>
-              <w:top w:val="none" w:sz="0" w:space="0" w:color="000000"/>
-              <w:left w:val="none" w:sz="0" w:space="0" w:color="000000"/>
-              <w:right w:val="none" w:sz="0" w:space="0" w:color="000000"/>
-            </w:tcBorders>
-            <w:shd w:val="clear" w:color="auto" w:fill="FFFFFF"/>
-            <w:tcMar>
-              <w:top w:w="0" w:type="dxa"/>
-              <w:bottom w:w="0" w:type="dxa"/>
-              <w:left w:w="0" w:type="dxa"/>
-              <w:right w:w="0" w:type="dxa"/>
-            </w:tcMar>
-            <w:vAlign w:val="center"/>
-          </w:tcPr>
-          <w:p>
-            <w:pPr>
-              <w:pStyle w:val="Normal"/>
-              <w:jc w:val="left"/>
-              <w:pBdr>
-                <w:bottom w:val="none" w:sz="0" w:space="0" w:color="000000"/>
-                <w:top w:val="none" w:sz="0" w:space="0" w:color="000000"/>
-                <w:left w:val="none" w:sz="0" w:space="0" w:color="000000"/>
-                <w:right w:val="none" w:sz="0" w:space="0" w:color="000000"/>
-              </w:pBdr>
-              <w:spacing w:after="100" w:before="100" w:line="240"/>
-              <w:ind w:left="100" w:right="100" w:firstLine="0" w:firstLineChars="0"/>
-            </w:pPr>
-            <w:r xmlns:w="http://schemas.openxmlformats.org/wordprocessingml/2006/main" xmlns:wp="http://schemas.openxmlformats.org/drawingml/2006/wordprocessingDrawing" xmlns:r="http://schemas.openxmlformats.org/officeDocument/2006/relationships" xmlns:w14="http://schemas.microsoft.com/office/word/2010/wordml">
-              <w:rPr>
-                <w:rFonts w:ascii="Arial" w:hAnsi="Arial" w:eastAsia="Arial" w:cs="Arial"/>
-                <w:i w:val="false"/>
-                <w:b w:val="false"/>
-                <w:u w:val="none"/>
-                <w:sz w:val="22"/>
-                <w:szCs w:val="22"/>
-                <w:color w:val="000000"/>
-              </w:rPr>
-              <w:t xml:space="preserve">BY_num_days_gt_90_pctile</w:t>
-            </w:r>
-          </w:p>
-        </w:tc>
-        <w:tc>
-          <w:tcPr>
-            <w:tcBorders>
-              <w:bottom w:val="none" w:sz="0" w:space="0" w:color="000000"/>
-              <w:top w:val="none" w:sz="0" w:space="0" w:color="000000"/>
-              <w:left w:val="none" w:sz="0" w:space="0" w:color="000000"/>
-              <w:right w:val="none" w:sz="0" w:space="0" w:color="000000"/>
-            </w:tcBorders>
-            <w:shd w:val="clear" w:color="auto" w:fill="FFFFFF"/>
-            <w:tcMar>
-              <w:top w:w="0" w:type="dxa"/>
-              <w:bottom w:w="0" w:type="dxa"/>
-              <w:left w:w="0" w:type="dxa"/>
-              <w:right w:w="0" w:type="dxa"/>
-            </w:tcMar>
-            <w:vAlign w:val="center"/>
-          </w:tcPr>
-          <w:p>
-            <w:pPr>
-              <w:pStyle w:val="Normal"/>
-              <w:jc w:val="right"/>
-              <w:pBdr>
-                <w:bottom w:val="none" w:sz="0" w:space="0" w:color="000000"/>
-                <w:top w:val="none" w:sz="0" w:space="0" w:color="000000"/>
-                <w:left w:val="none" w:sz="0" w:space="0" w:color="000000"/>
-                <w:right w:val="none" w:sz="0" w:space="0" w:color="000000"/>
-              </w:pBdr>
-              <w:spacing w:after="100" w:before="100" w:line="240"/>
-              <w:ind w:left="100" w:right="100" w:firstLine="0" w:firstLineChars="0"/>
-            </w:pPr>
-            <w:r xmlns:w="http://schemas.openxmlformats.org/wordprocessingml/2006/main" xmlns:wp="http://schemas.openxmlformats.org/drawingml/2006/wordprocessingDrawing" xmlns:r="http://schemas.openxmlformats.org/officeDocument/2006/relationships" xmlns:w14="http://schemas.microsoft.com/office/word/2010/wordml">
-              <w:rPr>
-                <w:rFonts w:ascii="Arial" w:hAnsi="Arial" w:eastAsia="Arial" w:cs="Arial"/>
-                <w:i w:val="false"/>
-                <w:b w:val="false"/>
-                <w:u w:val="none"/>
-                <w:sz w:val="22"/>
-                <w:szCs w:val="22"/>
-                <w:color w:val="000000"/>
-              </w:rPr>
-              <w:t xml:space="preserve">5.37</w:t>
+              <w:t xml:space="preserve">4.83</w:t>
             </w:r>
           </w:p>
         </w:tc>
@@ -12778,7 +13280,7 @@
                 <w:szCs w:val="22"/>
                 <w:color w:val="000000"/>
               </w:rPr>
-              <w:t xml:space="preserve">5.37</w:t>
+              <w:t xml:space="preserve">4.83</w:t>
             </w:r>
           </w:p>
         </w:tc>
@@ -12788,6 +13290,100 @@
           <w:trHeight w:val="613" w:hRule="auto"/>
         </w:trPr>
         body17
+        <w:tc>
+          <w:tcPr>
+            <w:tcBorders>
+              <w:bottom w:val="none" w:sz="0" w:space="0" w:color="000000"/>
+              <w:top w:val="none" w:sz="0" w:space="0" w:color="000000"/>
+              <w:left w:val="none" w:sz="0" w:space="0" w:color="000000"/>
+              <w:right w:val="none" w:sz="0" w:space="0" w:color="000000"/>
+            </w:tcBorders>
+            <w:shd w:val="clear" w:color="auto" w:fill="FFFFFF"/>
+            <w:tcMar>
+              <w:top w:w="0" w:type="dxa"/>
+              <w:bottom w:w="0" w:type="dxa"/>
+              <w:left w:w="0" w:type="dxa"/>
+              <w:right w:w="0" w:type="dxa"/>
+            </w:tcMar>
+            <w:vAlign w:val="center"/>
+          </w:tcPr>
+          <w:p>
+            <w:pPr>
+              <w:pStyle w:val="Normal"/>
+              <w:jc w:val="left"/>
+              <w:pBdr>
+                <w:bottom w:val="none" w:sz="0" w:space="0" w:color="000000"/>
+                <w:top w:val="none" w:sz="0" w:space="0" w:color="000000"/>
+                <w:left w:val="none" w:sz="0" w:space="0" w:color="000000"/>
+                <w:right w:val="none" w:sz="0" w:space="0" w:color="000000"/>
+              </w:pBdr>
+              <w:spacing w:after="100" w:before="100" w:line="240"/>
+              <w:ind w:left="100" w:right="100" w:firstLine="0" w:firstLineChars="0"/>
+            </w:pPr>
+            <w:r xmlns:w="http://schemas.openxmlformats.org/wordprocessingml/2006/main" xmlns:wp="http://schemas.openxmlformats.org/drawingml/2006/wordprocessingDrawing" xmlns:r="http://schemas.openxmlformats.org/officeDocument/2006/relationships" xmlns:w14="http://schemas.microsoft.com/office/word/2010/wordml">
+              <w:rPr>
+                <w:rFonts w:ascii="Arial" w:hAnsi="Arial" w:eastAsia="Arial" w:cs="Arial"/>
+                <w:i w:val="false"/>
+                <w:b w:val="false"/>
+                <w:u w:val="none"/>
+                <w:sz w:val="22"/>
+                <w:szCs w:val="22"/>
+                <w:color w:val="000000"/>
+              </w:rPr>
+              <w:t xml:space="preserve">RY_discon_500</w:t>
+            </w:r>
+          </w:p>
+        </w:tc>
+        <w:tc>
+          <w:tcPr>
+            <w:tcBorders>
+              <w:bottom w:val="none" w:sz="0" w:space="0" w:color="000000"/>
+              <w:top w:val="none" w:sz="0" w:space="0" w:color="000000"/>
+              <w:left w:val="none" w:sz="0" w:space="0" w:color="000000"/>
+              <w:right w:val="none" w:sz="0" w:space="0" w:color="000000"/>
+            </w:tcBorders>
+            <w:shd w:val="clear" w:color="auto" w:fill="FFFFFF"/>
+            <w:tcMar>
+              <w:top w:w="0" w:type="dxa"/>
+              <w:bottom w:w="0" w:type="dxa"/>
+              <w:left w:w="0" w:type="dxa"/>
+              <w:right w:w="0" w:type="dxa"/>
+            </w:tcMar>
+            <w:vAlign w:val="center"/>
+          </w:tcPr>
+          <w:p>
+            <w:pPr>
+              <w:pStyle w:val="Normal"/>
+              <w:jc w:val="right"/>
+              <w:pBdr>
+                <w:bottom w:val="none" w:sz="0" w:space="0" w:color="000000"/>
+                <w:top w:val="none" w:sz="0" w:space="0" w:color="000000"/>
+                <w:left w:val="none" w:sz="0" w:space="0" w:color="000000"/>
+                <w:right w:val="none" w:sz="0" w:space="0" w:color="000000"/>
+              </w:pBdr>
+              <w:spacing w:after="100" w:before="100" w:line="240"/>
+              <w:ind w:left="100" w:right="100" w:firstLine="0" w:firstLineChars="0"/>
+            </w:pPr>
+            <w:r xmlns:w="http://schemas.openxmlformats.org/wordprocessingml/2006/main" xmlns:wp="http://schemas.openxmlformats.org/drawingml/2006/wordprocessingDrawing" xmlns:r="http://schemas.openxmlformats.org/officeDocument/2006/relationships" xmlns:w14="http://schemas.microsoft.com/office/word/2010/wordml">
+              <w:rPr>
+                <w:rFonts w:ascii="Arial" w:hAnsi="Arial" w:eastAsia="Arial" w:cs="Arial"/>
+                <w:i w:val="false"/>
+                <w:b w:val="false"/>
+                <w:u w:val="none"/>
+                <w:sz w:val="22"/>
+                <w:szCs w:val="22"/>
+                <w:color w:val="000000"/>
+              </w:rPr>
+              <w:t xml:space="preserve">3.94</w:t>
+            </w:r>
+          </w:p>
+        </w:tc>
+      </w:tr>
+      <w:tr>
+        <w:trPr>
+          <w:trHeight w:val="613" w:hRule="auto"/>
+        </w:trPr>
+        body18
         <w:tc>
           <w:tcPr>
             <w:tcBorders>
@@ -12872,7 +13468,7 @@
                 <w:szCs w:val="22"/>
                 <w:color w:val="000000"/>
               </w:rPr>
-              <w:t xml:space="preserve">4.11</w:t>
+              <w:t xml:space="preserve">3.94</w:t>
             </w:r>
           </w:p>
         </w:tc>
@@ -12881,7 +13477,7 @@
         <w:trPr>
           <w:trHeight w:val="613" w:hRule="auto"/>
         </w:trPr>
-        body18
+        body19
         <w:tc>
           <w:tcPr>
             <w:tcBorders>
@@ -12966,7 +13562,7 @@
                 <w:szCs w:val="22"/>
                 <w:color w:val="000000"/>
               </w:rPr>
-              <w:t xml:space="preserve">2.85</w:t>
+              <w:t xml:space="preserve">3.04</w:t>
             </w:r>
           </w:p>
         </w:tc>
@@ -12975,7 +13571,7 @@
         <w:trPr>
           <w:trHeight w:val="613" w:hRule="auto"/>
         </w:trPr>
-        body19
+        body20
         <w:tc>
           <w:tcPr>
             <w:tcBorders>
@@ -13060,101 +13656,7 @@
                 <w:szCs w:val="22"/>
                 <w:color w:val="000000"/>
               </w:rPr>
-              <w:t xml:space="preserve">2.85</w:t>
-            </w:r>
-          </w:p>
-        </w:tc>
-      </w:tr>
-      <w:tr>
-        <w:trPr>
-          <w:trHeight w:val="613" w:hRule="auto"/>
-        </w:trPr>
-        body20
-        <w:tc>
-          <w:tcPr>
-            <w:tcBorders>
-              <w:bottom w:val="none" w:sz="0" w:space="0" w:color="000000"/>
-              <w:top w:val="none" w:sz="0" w:space="0" w:color="000000"/>
-              <w:left w:val="none" w:sz="0" w:space="0" w:color="000000"/>
-              <w:right w:val="none" w:sz="0" w:space="0" w:color="000000"/>
-            </w:tcBorders>
-            <w:shd w:val="clear" w:color="auto" w:fill="FFFFFF"/>
-            <w:tcMar>
-              <w:top w:w="0" w:type="dxa"/>
-              <w:bottom w:w="0" w:type="dxa"/>
-              <w:left w:w="0" w:type="dxa"/>
-              <w:right w:w="0" w:type="dxa"/>
-            </w:tcMar>
-            <w:vAlign w:val="center"/>
-          </w:tcPr>
-          <w:p>
-            <w:pPr>
-              <w:pStyle w:val="Normal"/>
-              <w:jc w:val="left"/>
-              <w:pBdr>
-                <w:bottom w:val="none" w:sz="0" w:space="0" w:color="000000"/>
-                <w:top w:val="none" w:sz="0" w:space="0" w:color="000000"/>
-                <w:left w:val="none" w:sz="0" w:space="0" w:color="000000"/>
-                <w:right w:val="none" w:sz="0" w:space="0" w:color="000000"/>
-              </w:pBdr>
-              <w:spacing w:after="100" w:before="100" w:line="240"/>
-              <w:ind w:left="100" w:right="100" w:firstLine="0" w:firstLineChars="0"/>
-            </w:pPr>
-            <w:r xmlns:w="http://schemas.openxmlformats.org/wordprocessingml/2006/main" xmlns:wp="http://schemas.openxmlformats.org/drawingml/2006/wordprocessingDrawing" xmlns:r="http://schemas.openxmlformats.org/officeDocument/2006/relationships" xmlns:w14="http://schemas.microsoft.com/office/word/2010/wordml">
-              <w:rPr>
-                <w:rFonts w:ascii="Arial" w:hAnsi="Arial" w:eastAsia="Arial" w:cs="Arial"/>
-                <w:i w:val="false"/>
-                <w:b w:val="false"/>
-                <w:u w:val="none"/>
-                <w:sz w:val="22"/>
-                <w:szCs w:val="22"/>
-                <w:color w:val="000000"/>
-              </w:rPr>
-              <w:t xml:space="preserve">RY_discon_500</w:t>
-            </w:r>
-          </w:p>
-        </w:tc>
-        <w:tc>
-          <w:tcPr>
-            <w:tcBorders>
-              <w:bottom w:val="none" w:sz="0" w:space="0" w:color="000000"/>
-              <w:top w:val="none" w:sz="0" w:space="0" w:color="000000"/>
-              <w:left w:val="none" w:sz="0" w:space="0" w:color="000000"/>
-              <w:right w:val="none" w:sz="0" w:space="0" w:color="000000"/>
-            </w:tcBorders>
-            <w:shd w:val="clear" w:color="auto" w:fill="FFFFFF"/>
-            <w:tcMar>
-              <w:top w:w="0" w:type="dxa"/>
-              <w:bottom w:w="0" w:type="dxa"/>
-              <w:left w:w="0" w:type="dxa"/>
-              <w:right w:w="0" w:type="dxa"/>
-            </w:tcMar>
-            <w:vAlign w:val="center"/>
-          </w:tcPr>
-          <w:p>
-            <w:pPr>
-              <w:pStyle w:val="Normal"/>
-              <w:jc w:val="right"/>
-              <w:pBdr>
-                <w:bottom w:val="none" w:sz="0" w:space="0" w:color="000000"/>
-                <w:top w:val="none" w:sz="0" w:space="0" w:color="000000"/>
-                <w:left w:val="none" w:sz="0" w:space="0" w:color="000000"/>
-                <w:right w:val="none" w:sz="0" w:space="0" w:color="000000"/>
-              </w:pBdr>
-              <w:spacing w:after="100" w:before="100" w:line="240"/>
-              <w:ind w:left="100" w:right="100" w:firstLine="0" w:firstLineChars="0"/>
-            </w:pPr>
-            <w:r xmlns:w="http://schemas.openxmlformats.org/wordprocessingml/2006/main" xmlns:wp="http://schemas.openxmlformats.org/drawingml/2006/wordprocessingDrawing" xmlns:r="http://schemas.openxmlformats.org/officeDocument/2006/relationships" xmlns:w14="http://schemas.microsoft.com/office/word/2010/wordml">
-              <w:rPr>
-                <w:rFonts w:ascii="Arial" w:hAnsi="Arial" w:eastAsia="Arial" w:cs="Arial"/>
-                <w:i w:val="false"/>
-                <w:b w:val="false"/>
-                <w:u w:val="none"/>
-                <w:sz w:val="22"/>
-                <w:szCs w:val="22"/>
-                <w:color w:val="000000"/>
-              </w:rPr>
-              <w:t xml:space="preserve">2.85</w:t>
+              <w:t xml:space="preserve">3.04</w:t>
             </w:r>
           </w:p>
         </w:tc>
@@ -13248,7 +13750,7 @@
                 <w:szCs w:val="22"/>
                 <w:color w:val="000000"/>
               </w:rPr>
-              <w:t xml:space="preserve">2.85</w:t>
+              <w:t xml:space="preserve">3.04</w:t>
             </w:r>
           </w:p>
         </w:tc>
@@ -13342,7 +13844,7 @@
                 <w:szCs w:val="22"/>
                 <w:color w:val="000000"/>
               </w:rPr>
-              <w:t xml:space="preserve">1.59</w:t>
+              <w:t xml:space="preserve">1.25</w:t>
             </w:r>
           </w:p>
         </w:tc>
@@ -13436,7 +13938,7 @@
                 <w:szCs w:val="22"/>
                 <w:color w:val="000000"/>
               </w:rPr>
-              <w:t xml:space="preserve">0.33</w:t>
+              <w:t xml:space="preserve">0.35</w:t>
             </w:r>
           </w:p>
         </w:tc>
@@ -13530,7 +14032,7 @@
                 <w:szCs w:val="22"/>
                 <w:color w:val="000000"/>
               </w:rPr>
-              <w:t xml:space="preserve">0.33</w:t>
+              <w:t xml:space="preserve">0.35</w:t>
             </w:r>
           </w:p>
         </w:tc>
@@ -13622,25 +14124,25 @@
         <w:pStyle w:val="FirstParagraph"/>
       </w:pPr>
       <w:r>
-        <w:t xml:space="preserve">Coho y val: coho_smolt_per_fem</w:t>
-      </w:r>
-      <w:r>
-        <w:t xml:space="preserve"> </w:t>
-      </w:r>
-      <w:r>
-        <w:t xml:space="preserve">Coho lambda: 10</w:t>
-      </w:r>
-      <w:r>
-        <w:t xml:space="preserve"> </w:t>
-      </w:r>
-      <w:r>
-        <w:t xml:space="preserve">Coho RMSE: 25.775536</w:t>
-      </w:r>
-      <w:r>
-        <w:t xml:space="preserve"> </w:t>
-      </w:r>
-      <w:r>
-        <w:t xml:space="preserve">Coho relative RMSE: 0.4485762</w:t>
+        <w:t xml:space="preserve">Coho y val: percent_coho_smolt_survival</w:t>
+      </w:r>
+      <w:r>
+        <w:t xml:space="preserve"> </w:t>
+      </w:r>
+      <w:r>
+        <w:t xml:space="preserve">Coho lambda: 4</w:t>
+      </w:r>
+      <w:r>
+        <w:t xml:space="preserve"> </w:t>
+      </w:r>
+      <w:r>
+        <w:t xml:space="preserve">Coho RMSE: 8.2686015</w:t>
+      </w:r>
+      <w:r>
+        <w:t xml:space="preserve"> </w:t>
+      </w:r>
+      <w:r>
+        <w:t xml:space="preserve">Coho relative RMSE: 0.892809</w:t>
       </w:r>
     </w:p>
     <w:p>
@@ -13654,19 +14156,19 @@
         <w:t xml:space="preserve"> </w:t>
       </w:r>
       <w:r>
-        <w:t xml:space="preserve">Chinook lambda: 20</w:t>
-      </w:r>
-      <w:r>
-        <w:t xml:space="preserve"> </w:t>
-      </w:r>
-      <w:r>
-        <w:t xml:space="preserve">Chinook RMSE: 78.8878344</w:t>
-      </w:r>
-      <w:r>
-        <w:t xml:space="preserve"> </w:t>
-      </w:r>
-      <w:r>
-        <w:t xml:space="preserve">Chinook relative RMSE: 0.596602</w:t>
+        <w:t xml:space="preserve">Chinook lambda: 35</w:t>
+      </w:r>
+      <w:r>
+        <w:t xml:space="preserve"> </w:t>
+      </w:r>
+      <w:r>
+        <w:t xml:space="preserve">Chinook RMSE: 106.178218</w:t>
+      </w:r>
+      <w:r>
+        <w:t xml:space="preserve"> </w:t>
+      </w:r>
+      <w:r>
+        <w:t xml:space="preserve">Chinook relative RMSE: 0.80299</w:t>
       </w:r>
     </w:p>
     <w:bookmarkEnd w:id="84"/>
@@ -14007,7 +14509,7 @@
         <w:t xml:space="preserve">pers. comm.</w:t>
       </w:r>
       <w:r>
-        <w:t xml:space="preserve">, Sommarstrom 2020; SRWC 2018a)</w:t>
+        <w:t xml:space="preserve">, Sommarstrom 2020; SRWC 2018)</w:t>
       </w:r>
       <w:r>
         <w:t xml:space="preserve">.</w:t>
@@ -14630,7 +15132,7 @@
       </w:r>
     </w:p>
     <w:bookmarkEnd w:id="101"/>
-    <w:bookmarkStart w:id="338" w:name="scratch-work"/>
+    <w:bookmarkStart w:id="339" w:name="scratch-work"/>
     <w:p>
       <w:pPr>
         <w:pStyle w:val="Heading1"/>
@@ -14724,7 +15226,7 @@
       </w:r>
     </w:p>
     <w:bookmarkEnd w:id="105"/>
-    <w:bookmarkStart w:id="337" w:name="hb-formula"/>
+    <w:bookmarkStart w:id="338" w:name="hb-formula"/>
     <w:p>
       <w:pPr>
         <w:pStyle w:val="Heading2"/>
@@ -14742,7 +15244,7 @@
         <w:t xml:space="preserve">HB formula</w:t>
       </w:r>
     </w:p>
-    <w:bookmarkStart w:id="336" w:name="refs"/>
+    <w:bookmarkStart w:id="337" w:name="refs"/>
     <w:bookmarkStart w:id="107" w:name="ref-AceroTriana2021"/>
     <w:p>
       <w:pPr>
@@ -19878,13 +20380,13 @@
       </w:r>
     </w:p>
     <w:bookmarkEnd w:id="296"/>
-    <w:bookmarkStart w:id="297" w:name="ref-CRMP2000"/>
+    <w:bookmarkStart w:id="297" w:name="ref-SRWC2005"/>
     <w:p>
       <w:pPr>
         <w:pStyle w:val="Bibliography"/>
       </w:pPr>
       <w:r>
-        <w:t xml:space="preserve">SRWC-CRMP. 2000.</w:t>
+        <w:t xml:space="preserve">SRWC. 2005.</w:t>
       </w:r>
       <w:r>
         <w:t xml:space="preserve"> </w:t>
@@ -19893,20 +20395,20 @@
         <w:t xml:space="preserve">“</w:t>
       </w:r>
       <w:r>
-        <w:t xml:space="preserve">Final Report</w:t>
+        <w:t xml:space="preserve">Limiting Factors Analysis for Coho Salmon and other Anadromous Fish</w:t>
       </w:r>
       <w:r>
         <w:t xml:space="preserve">.”</w:t>
       </w:r>
     </w:p>
     <w:bookmarkEnd w:id="297"/>
-    <w:bookmarkStart w:id="298" w:name="ref-SRWC_RCD2003"/>
+    <w:bookmarkStart w:id="299" w:name="ref-SRWC2018"/>
     <w:p>
       <w:pPr>
         <w:pStyle w:val="Bibliography"/>
       </w:pPr>
       <w:r>
-        <w:t xml:space="preserve">SRWC, and Siskiyou RCD. 2003.</w:t>
+        <w:t xml:space="preserve">———. 2018.</w:t>
       </w:r>
       <w:r>
         <w:t xml:space="preserve"> </w:t>
@@ -19915,7 +20417,7 @@
         <w:t xml:space="preserve">“</w:t>
       </w:r>
       <w:r>
-        <w:t xml:space="preserve">Scott River Fall Flows Action Plan Accomplishments, 1995 to 2003</w:t>
+        <w:t xml:space="preserve">Restoring Priority Coho Habitat in the Scott River Watershed Modeling and Planning Report</w:t>
       </w:r>
       <w:r>
         <w:t xml:space="preserve">.”</w:t>
@@ -19924,45 +20426,17 @@
         <w:t xml:space="preserve"> </w:t>
       </w:r>
       <w:r>
-        <w:t xml:space="preserve">January. Etna, CA.</w:t>
-      </w:r>
-    </w:p>
-    <w:bookmarkEnd w:id="298"/>
-    <w:bookmarkStart w:id="299" w:name="ref-SRWC2005"/>
-    <w:p>
-      <w:pPr>
-        <w:pStyle w:val="Bibliography"/>
-      </w:pPr>
-      <w:r>
-        <w:t xml:space="preserve">———. 2005.</w:t>
-      </w:r>
-      <w:r>
-        <w:t xml:space="preserve"> </w:t>
-      </w:r>
-      <w:r>
-        <w:t xml:space="preserve">“</w:t>
-      </w:r>
-      <w:r>
-        <w:t xml:space="preserve">Initial Phase of the Scott River Watershed Council Strategic Action Plan</w:t>
-      </w:r>
-      <w:r>
-        <w:t xml:space="preserve">.”</w:t>
-      </w:r>
-      <w:r>
-        <w:t xml:space="preserve"> </w:t>
-      </w:r>
-      <w:r>
-        <w:t xml:space="preserve">October. Etna, CA.</w:t>
-      </w:r>
-      <w:r>
-        <w:t xml:space="preserve"> </w:t>
-      </w:r>
-      <w:hyperlink r:id="rId249">
+        <w:t xml:space="preserve">Etna, CA.</w:t>
+      </w:r>
+      <w:r>
+        <w:t xml:space="preserve"> </w:t>
+      </w:r>
+      <w:hyperlink r:id="rId298">
         <w:r>
           <w:rPr>
             <w:rStyle w:val="Hyperlink"/>
           </w:rPr>
-          <w:t xml:space="preserve">https://www.siskiyourcd.com/resources</w:t>
+          <w:t xml:space="preserve">https://www.scottriverwatershedcouncil.com/scott-river-westside-planning-proje</w:t>
         </w:r>
       </w:hyperlink>
       <w:r>
@@ -19970,7 +20444,57 @@
       </w:r>
     </w:p>
     <w:bookmarkEnd w:id="299"/>
-    <w:bookmarkStart w:id="301" w:name="ref-Stewart-Koster2011"/>
+    <w:bookmarkStart w:id="300" w:name="ref-CRMP2000"/>
+    <w:p>
+      <w:pPr>
+        <w:pStyle w:val="Bibliography"/>
+      </w:pPr>
+      <w:r>
+        <w:t xml:space="preserve">SRWC-CRMP. 2000.</w:t>
+      </w:r>
+      <w:r>
+        <w:t xml:space="preserve"> </w:t>
+      </w:r>
+      <w:r>
+        <w:t xml:space="preserve">“</w:t>
+      </w:r>
+      <w:r>
+        <w:t xml:space="preserve">Final Report</w:t>
+      </w:r>
+      <w:r>
+        <w:t xml:space="preserve">.”</w:t>
+      </w:r>
+    </w:p>
+    <w:bookmarkEnd w:id="300"/>
+    <w:bookmarkStart w:id="301" w:name="ref-SRWC_RCD2003"/>
+    <w:p>
+      <w:pPr>
+        <w:pStyle w:val="Bibliography"/>
+      </w:pPr>
+      <w:r>
+        <w:t xml:space="preserve">SRWC, and Siskiyou RCD. 2003.</w:t>
+      </w:r>
+      <w:r>
+        <w:t xml:space="preserve"> </w:t>
+      </w:r>
+      <w:r>
+        <w:t xml:space="preserve">“</w:t>
+      </w:r>
+      <w:r>
+        <w:t xml:space="preserve">Scott River Fall Flows Action Plan Accomplishments, 1995 to 2003</w:t>
+      </w:r>
+      <w:r>
+        <w:t xml:space="preserve">.”</w:t>
+      </w:r>
+      <w:r>
+        <w:t xml:space="preserve"> </w:t>
+      </w:r>
+      <w:r>
+        <w:t xml:space="preserve">January. Etna, CA.</w:t>
+      </w:r>
+    </w:p>
+    <w:bookmarkEnd w:id="301"/>
+    <w:bookmarkStart w:id="303" w:name="ref-Stewart-Koster2011"/>
     <w:p>
       <w:pPr>
         <w:pStyle w:val="Bibliography"/>
@@ -20009,7 +20533,7 @@
       <w:r>
         <w:t xml:space="preserve"> </w:t>
       </w:r>
-      <w:hyperlink r:id="rId300">
+      <w:hyperlink r:id="rId302">
         <w:r>
           <w:rPr>
             <w:rStyle w:val="Hyperlink"/>
@@ -20021,8 +20545,8 @@
         <w:t xml:space="preserve">.</w:t>
       </w:r>
     </w:p>
-    <w:bookmarkEnd w:id="301"/>
-    <w:bookmarkStart w:id="303" w:name="ref-SuperiorCourtofSiskiyouCounty1980"/>
+    <w:bookmarkEnd w:id="303"/>
+    <w:bookmarkStart w:id="305" w:name="ref-SuperiorCourtofSiskiyouCounty1980"/>
     <w:p>
       <w:pPr>
         <w:pStyle w:val="Bibliography"/>
@@ -20048,7 +20572,7 @@
       <w:r>
         <w:t xml:space="preserve"> </w:t>
       </w:r>
-      <w:hyperlink r:id="rId302">
+      <w:hyperlink r:id="rId304">
         <w:r>
           <w:rPr>
             <w:rStyle w:val="Hyperlink"/>
@@ -20060,8 +20584,8 @@
         <w:t xml:space="preserve">.</w:t>
       </w:r>
     </w:p>
-    <w:bookmarkEnd w:id="303"/>
-    <w:bookmarkStart w:id="304" w:name="ref-Tarlock1993"/>
+    <w:bookmarkEnd w:id="305"/>
+    <w:bookmarkStart w:id="306" w:name="ref-Tarlock1993"/>
     <w:p>
       <w:pPr>
         <w:pStyle w:val="Bibliography"/>
@@ -20098,8 +20622,8 @@
         <w:t xml:space="preserve">60 (2): 555–613.</w:t>
       </w:r>
     </w:p>
-    <w:bookmarkEnd w:id="304"/>
-    <w:bookmarkStart w:id="306" w:name="ref-Tesfaye2017"/>
+    <w:bookmarkEnd w:id="306"/>
+    <w:bookmarkStart w:id="308" w:name="ref-Tesfaye2017"/>
     <w:p>
       <w:pPr>
         <w:pStyle w:val="Bibliography"/>
@@ -20138,7 +20662,7 @@
       <w:r>
         <w:t xml:space="preserve"> </w:t>
       </w:r>
-      <w:hyperlink r:id="rId305">
+      <w:hyperlink r:id="rId307">
         <w:r>
           <w:rPr>
             <w:rStyle w:val="Hyperlink"/>
@@ -20150,8 +20674,8 @@
         <w:t xml:space="preserve">.</w:t>
       </w:r>
     </w:p>
-    <w:bookmarkEnd w:id="306"/>
-    <w:bookmarkStart w:id="308" w:name="ref-Tolley2019"/>
+    <w:bookmarkEnd w:id="308"/>
+    <w:bookmarkStart w:id="310" w:name="ref-Tolley2019"/>
     <w:p>
       <w:pPr>
         <w:pStyle w:val="Bibliography"/>
@@ -20190,7 +20714,7 @@
       <w:r>
         <w:t xml:space="preserve"> </w:t>
       </w:r>
-      <w:hyperlink r:id="rId307">
+      <w:hyperlink r:id="rId309">
         <w:r>
           <w:rPr>
             <w:rStyle w:val="Hyperlink"/>
@@ -20202,8 +20726,8 @@
         <w:t xml:space="preserve">.</w:t>
       </w:r>
     </w:p>
-    <w:bookmarkEnd w:id="308"/>
-    <w:bookmarkStart w:id="310" w:name="ref-USCensus2021"/>
+    <w:bookmarkEnd w:id="310"/>
+    <w:bookmarkStart w:id="312" w:name="ref-USCensus2021"/>
     <w:p>
       <w:pPr>
         <w:pStyle w:val="Bibliography"/>
@@ -20226,7 +20750,7 @@
       <w:r>
         <w:t xml:space="preserve"> </w:t>
       </w:r>
-      <w:hyperlink r:id="rId309">
+      <w:hyperlink r:id="rId311">
         <w:r>
           <w:rPr>
             <w:rStyle w:val="Hyperlink"/>
@@ -20238,8 +20762,8 @@
         <w:t xml:space="preserve">.</w:t>
       </w:r>
     </w:p>
-    <w:bookmarkEnd w:id="310"/>
-    <w:bookmarkStart w:id="312" w:name="ref-VanKirk2008a"/>
+    <w:bookmarkEnd w:id="312"/>
+    <w:bookmarkStart w:id="314" w:name="ref-VanKirk2008a"/>
     <w:p>
       <w:pPr>
         <w:pStyle w:val="Bibliography"/>
@@ -20278,7 +20802,7 @@
       <w:r>
         <w:t xml:space="preserve"> </w:t>
       </w:r>
-      <w:hyperlink r:id="rId311">
+      <w:hyperlink r:id="rId313">
         <w:r>
           <w:rPr>
             <w:rStyle w:val="Hyperlink"/>
@@ -20290,8 +20814,8 @@
         <w:t xml:space="preserve">.</w:t>
       </w:r>
     </w:p>
-    <w:bookmarkEnd w:id="312"/>
-    <w:bookmarkStart w:id="314" w:name="ref-Wainwright2013"/>
+    <w:bookmarkEnd w:id="314"/>
+    <w:bookmarkStart w:id="316" w:name="ref-Wainwright2013"/>
     <w:p>
       <w:pPr>
         <w:pStyle w:val="Bibliography"/>
@@ -20320,7 +20844,7 @@
       <w:r>
         <w:t xml:space="preserve"> </w:t>
       </w:r>
-      <w:hyperlink r:id="rId313">
+      <w:hyperlink r:id="rId315">
         <w:r>
           <w:rPr>
             <w:rStyle w:val="Hyperlink"/>
@@ -20332,8 +20856,8 @@
         <w:t xml:space="preserve">.</w:t>
       </w:r>
     </w:p>
-    <w:bookmarkEnd w:id="314"/>
-    <w:bookmarkStart w:id="316" w:name="ref-Webb2018"/>
+    <w:bookmarkEnd w:id="316"/>
+    <w:bookmarkStart w:id="318" w:name="ref-Webb2018"/>
     <w:p>
       <w:pPr>
         <w:pStyle w:val="Bibliography"/>
@@ -20372,7 +20896,7 @@
       <w:r>
         <w:t xml:space="preserve"> </w:t>
       </w:r>
-      <w:hyperlink r:id="rId315">
+      <w:hyperlink r:id="rId317">
         <w:r>
           <w:rPr>
             <w:rStyle w:val="Hyperlink"/>
@@ -20384,8 +20908,8 @@
         <w:t xml:space="preserve">.</w:t>
       </w:r>
     </w:p>
-    <w:bookmarkEnd w:id="316"/>
-    <w:bookmarkStart w:id="318" w:name="ref-Welch2021"/>
+    <w:bookmarkEnd w:id="318"/>
+    <w:bookmarkStart w:id="320" w:name="ref-Welch2021"/>
     <w:p>
       <w:pPr>
         <w:pStyle w:val="Bibliography"/>
@@ -20424,7 +20948,7 @@
       <w:r>
         <w:t xml:space="preserve"> </w:t>
       </w:r>
-      <w:hyperlink r:id="rId317">
+      <w:hyperlink r:id="rId319">
         <w:r>
           <w:rPr>
             <w:rStyle w:val="Hyperlink"/>
@@ -20436,8 +20960,8 @@
         <w:t xml:space="preserve">.</w:t>
       </w:r>
     </w:p>
-    <w:bookmarkEnd w:id="318"/>
-    <w:bookmarkStart w:id="320" w:name="ref-Wheeler2018"/>
+    <w:bookmarkEnd w:id="320"/>
+    <w:bookmarkStart w:id="322" w:name="ref-Wheeler2018"/>
     <w:p>
       <w:pPr>
         <w:pStyle w:val="Bibliography"/>
@@ -20476,7 +21000,7 @@
       <w:r>
         <w:t xml:space="preserve"> </w:t>
       </w:r>
-      <w:hyperlink r:id="rId319">
+      <w:hyperlink r:id="rId321">
         <w:r>
           <w:rPr>
             <w:rStyle w:val="Hyperlink"/>
@@ -20488,8 +21012,8 @@
         <w:t xml:space="preserve">.</w:t>
       </w:r>
     </w:p>
-    <w:bookmarkEnd w:id="320"/>
-    <w:bookmarkStart w:id="322" w:name="ref-White2018"/>
+    <w:bookmarkEnd w:id="322"/>
+    <w:bookmarkStart w:id="324" w:name="ref-White2018"/>
     <w:p>
       <w:pPr>
         <w:pStyle w:val="Bibliography"/>
@@ -20528,7 +21052,7 @@
       <w:r>
         <w:t xml:space="preserve"> </w:t>
       </w:r>
-      <w:hyperlink r:id="rId321">
+      <w:hyperlink r:id="rId323">
         <w:r>
           <w:rPr>
             <w:rStyle w:val="Hyperlink"/>
@@ -20540,8 +21064,8 @@
         <w:t xml:space="preserve">.</w:t>
       </w:r>
     </w:p>
-    <w:bookmarkEnd w:id="322"/>
-    <w:bookmarkStart w:id="324" w:name="ref-Williams2006"/>
+    <w:bookmarkEnd w:id="324"/>
+    <w:bookmarkStart w:id="326" w:name="ref-Williams2006"/>
     <w:p>
       <w:pPr>
         <w:pStyle w:val="Bibliography"/>
@@ -20570,7 +21094,7 @@
       <w:r>
         <w:t xml:space="preserve"> </w:t>
       </w:r>
-      <w:hyperlink r:id="rId323">
+      <w:hyperlink r:id="rId325">
         <w:r>
           <w:rPr>
             <w:rStyle w:val="Hyperlink"/>
@@ -20582,8 +21106,8 @@
         <w:t xml:space="preserve">.</w:t>
       </w:r>
     </w:p>
-    <w:bookmarkEnd w:id="324"/>
-    <w:bookmarkStart w:id="326" w:name="ref-Williams2008"/>
+    <w:bookmarkEnd w:id="326"/>
+    <w:bookmarkStart w:id="328" w:name="ref-Williams2008"/>
     <w:p>
       <w:pPr>
         <w:pStyle w:val="Bibliography"/>
@@ -20612,7 +21136,7 @@
       <w:r>
         <w:t xml:space="preserve"> </w:t>
       </w:r>
-      <w:hyperlink r:id="rId325">
+      <w:hyperlink r:id="rId327">
         <w:r>
           <w:rPr>
             <w:rStyle w:val="Hyperlink"/>
@@ -20624,8 +21148,8 @@
         <w:t xml:space="preserve">.</w:t>
       </w:r>
     </w:p>
-    <w:bookmarkEnd w:id="326"/>
-    <w:bookmarkStart w:id="328" w:name="ref-Worrall2014"/>
+    <w:bookmarkEnd w:id="328"/>
+    <w:bookmarkStart w:id="330" w:name="ref-Worrall2014"/>
     <w:p>
       <w:pPr>
         <w:pStyle w:val="Bibliography"/>
@@ -20664,7 +21188,7 @@
       <w:r>
         <w:t xml:space="preserve"> </w:t>
       </w:r>
-      <w:hyperlink r:id="rId327">
+      <w:hyperlink r:id="rId329">
         <w:r>
           <w:rPr>
             <w:rStyle w:val="Hyperlink"/>
@@ -20676,8 +21200,8 @@
         <w:t xml:space="preserve">.</w:t>
       </w:r>
     </w:p>
-    <w:bookmarkEnd w:id="328"/>
-    <w:bookmarkStart w:id="330" w:name="ref-Yao2021"/>
+    <w:bookmarkEnd w:id="330"/>
+    <w:bookmarkStart w:id="332" w:name="ref-Yao2021"/>
     <w:p>
       <w:pPr>
         <w:pStyle w:val="Bibliography"/>
@@ -20716,7 +21240,7 @@
       <w:r>
         <w:t xml:space="preserve"> </w:t>
       </w:r>
-      <w:hyperlink r:id="rId329">
+      <w:hyperlink r:id="rId331">
         <w:r>
           <w:rPr>
             <w:rStyle w:val="Hyperlink"/>
@@ -20728,8 +21252,8 @@
         <w:t xml:space="preserve">.</w:t>
       </w:r>
     </w:p>
-    <w:bookmarkEnd w:id="330"/>
-    <w:bookmarkStart w:id="332" w:name="ref-Yarnell2020"/>
+    <w:bookmarkEnd w:id="332"/>
+    <w:bookmarkStart w:id="334" w:name="ref-Yarnell2020"/>
     <w:p>
       <w:pPr>
         <w:pStyle w:val="Bibliography"/>
@@ -20768,7 +21292,7 @@
       <w:r>
         <w:t xml:space="preserve"> </w:t>
       </w:r>
-      <w:hyperlink r:id="rId331">
+      <w:hyperlink r:id="rId333">
         <w:r>
           <w:rPr>
             <w:rStyle w:val="Hyperlink"/>
@@ -20780,14 +21304,14 @@
         <w:t xml:space="preserve">.</w:t>
       </w:r>
     </w:p>
-    <w:bookmarkEnd w:id="332"/>
-    <w:bookmarkStart w:id="334" w:name="ref-Yokel2018"/>
+    <w:bookmarkEnd w:id="334"/>
+    <w:bookmarkStart w:id="336" w:name="ref-Yokel2018"/>
     <w:p>
       <w:pPr>
         <w:pStyle w:val="Bibliography"/>
       </w:pPr>
       <w:r>
-        <w:t xml:space="preserve">Yokel, E, Shari K Witmore, B Stapleton, C Gilmore, and M M Pollock. 2018b.</w:t>
+        <w:t xml:space="preserve">Yokel, E, Shari K Witmore, B Stapleton, C Gilmore, and M M Pollock. 2018.</w:t>
       </w:r>
       <w:r>
         <w:t xml:space="preserve"> </w:t>
@@ -20804,7 +21328,7 @@
       <w:r>
         <w:t xml:space="preserve"> </w:t>
       </w:r>
-      <w:hyperlink r:id="rId333">
+      <w:hyperlink r:id="rId335">
         <w:r>
           <w:rPr>
             <w:rStyle w:val="Hyperlink"/>
@@ -20816,52 +21340,10 @@
         <w:t xml:space="preserve">.</w:t>
       </w:r>
     </w:p>
-    <w:bookmarkEnd w:id="334"/>
-    <w:bookmarkStart w:id="335" w:name="ref-SRWC2018"/>
-    <w:p>
-      <w:pPr>
-        <w:pStyle w:val="Bibliography"/>
-      </w:pPr>
-      <w:r>
-        <w:t xml:space="preserve">———. 2018a.</w:t>
-      </w:r>
-      <w:r>
-        <w:t xml:space="preserve"> </w:t>
-      </w:r>
-      <w:r>
-        <w:t xml:space="preserve">“</w:t>
-      </w:r>
-      <w:r>
-        <w:t xml:space="preserve">Scott River Beaver Dam Analogue Coho Salmon Habitat Restoration Program 2017 Monitoring Report</w:t>
-      </w:r>
-      <w:r>
-        <w:t xml:space="preserve">.”</w:t>
-      </w:r>
-      <w:r>
-        <w:t xml:space="preserve"> </w:t>
-      </w:r>
-      <w:r>
-        <w:t xml:space="preserve">Scott River Watershed Council.</w:t>
-      </w:r>
-      <w:r>
-        <w:t xml:space="preserve"> </w:t>
-      </w:r>
-      <w:hyperlink r:id="rId333">
-        <w:r>
-          <w:rPr>
-            <w:rStyle w:val="Hyperlink"/>
-          </w:rPr>
-          <w:t xml:space="preserve">https://www.scottriverwatershedcouncil.com/scott-river-beaver-dam-analogue-coh</w:t>
-        </w:r>
-      </w:hyperlink>
-      <w:r>
-        <w:t xml:space="preserve">.</w:t>
-      </w:r>
-    </w:p>
-    <w:bookmarkEnd w:id="335"/>
     <w:bookmarkEnd w:id="336"/>
     <w:bookmarkEnd w:id="337"/>
     <w:bookmarkEnd w:id="338"/>
+    <w:bookmarkEnd w:id="339"/>
     <w:sectPr/>
   </w:body>
 </w:document>

</xml_diff>

<commit_message>
correlation methods and results drafted
</commit_message>
<xml_diff>
--- a/Kouba_2024_Fish_hydrometrics_MS.docx
+++ b/Kouba_2024_Fish_hydrometrics_MS.docx
@@ -182,23 +182,7 @@
         <w:pStyle w:val="BodyText"/>
       </w:pPr>
       <w:r>
-        <w:t xml:space="preserve">We found that for coho and Chinook, respectively,</w:t>
-      </w:r>
-      <w:r>
-        <w:t xml:space="preserve"> </w:t>
-      </w:r>
-      <w:r>
-        <w:rPr>
-          <w:bCs/>
-          <w:b/>
-        </w:rPr>
-        <w:t xml:space="preserve">percent smolt survival and juveniles per spawning adult</w:t>
-      </w:r>
-      <w:r>
-        <w:t xml:space="preserve"> </w:t>
-      </w:r>
-      <w:r>
-        <w:t xml:space="preserve">were the ecological observation types most related to hydrologic metrics. For both species, we calculated optimal predictive models for thousands of subsamples of the datasets, and tested them on the remaining observations. We selected a lambda value for each species based on a balance between the average test error and the percent of variability explained by predictors. These lambda values were used to calculate a final predictive model, or Hydrologic Benefit function, using the full dataset for each species. We found that variation in coho outcomes was more predictable, using fewer hydrologic metrics, than for Chinook salmon. We further found that the top-performing hydrologic predictors were</w:t>
+        <w:t xml:space="preserve">To control for cohort effects, we chose normalized ecological response metrics for coho and Chinook (number of outmigrating smolt per spawning adult or spawning adult female). For both species, we calculated optimal predictive models for thousands of subsamples of the datasets, and tested them on the remaining observations. We selected a lambda value for each species based on a balance between the average test error and the percent of variability explained by predictors. These lambda values were used to calculate a final predictive model, or Hydrologic Benefit function, using the full dataset for each species. We found that variation in coho outcomes was more predictable, using fewer hydrologic metrics, than for Chinook salmon. We further found that the top-performing hydrologic predictors were</w:t>
       </w:r>
       <w:r>
         <w:t xml:space="preserve"> </w:t>
@@ -6064,18 +6048,6 @@
         <w:t xml:space="preserve">The number of outmigrating coho smolt produced per spawning female (coho spf) and the outmigrating Chinook juveniles per adult (Chinook jpa).</w:t>
       </w:r>
     </w:p>
-    <w:p>
-      <w:pPr>
-        <w:numPr>
-          <w:ilvl w:val="0"/>
-          <w:numId w:val="1003"/>
-        </w:numPr>
-        <w:pStyle w:val="Compact"/>
-      </w:pPr>
-      <w:r>
-        <w:t xml:space="preserve">The percent of each outmigrating smolt cohort which survived its ocean dwelling period and returned to spawn (for coho only).</w:t>
-      </w:r>
-    </w:p>
     <w:bookmarkEnd w:id="50"/>
     <w:bookmarkStart w:id="53" w:name="X20c1638e278a12d3e21d99c660b4cf45da1d159"/>
     <w:p>
@@ -7262,7 +7234,7 @@
         <w:pStyle w:val="FirstParagraph"/>
       </w:pPr>
       <w:r>
-        <w:t xml:space="preserve">For each of the two species of concern, we wanted to find the ecological metric most related to the measured hydrology. We used the full suite of correlation coefficients to select one ecological metric for further analysis: the ecological metric that generated the highest five</w:t>
+        <w:t xml:space="preserve">To generate predictive models, we make an assumption of independence for each year of ecological observation data. Cohort effects may reduce the validity of this assumption (i.e. the number of spawners in year 2009 may be partly dependent on the number of spawners in 2006). In order to control somewhat for cohort effects, we selected the normalized metric available for each species: coho smolts per female spawner (coho spf) and Chinook juveniles per adult spawner (Chinook jpa). We used the correlation coefficents between the hydrologic and ecological metrics to assess the predictability of the two data types. For completeness, we also compared the</w:t>
       </w:r>
       <w:r>
         <w:t xml:space="preserve"> </w:t>
@@ -7276,7 +7248,7 @@
         <w:t xml:space="preserve"> </w:t>
       </w:r>
       <w:r>
-        <w:t xml:space="preserve">values (i.e., the ecological metric that appears to be the most predictable). Finally, although all ecological data series are included in the correlation results, for the final analysis we chose among only the normalized predictors, to better control for cohort effects.</w:t>
+        <w:t xml:space="preserve">values of the two selected metrics to the other (non-normalized) ecological data types.</w:t>
       </w:r>
     </w:p>
     <w:bookmarkEnd w:id="55"/>
@@ -8058,18 +8030,6 @@
         <w:pStyle w:val="FirstParagraph"/>
       </w:pPr>
       <w:r>
-        <w:rPr>
-          <w:bCs/>
-          <w:b/>
-        </w:rPr>
-        <w:t xml:space="preserve">add ceiling(25%) test data points method - so for a 15 pt record, would be 4.</w:t>
-      </w:r>
-    </w:p>
-    <w:p>
-      <w:pPr>
-        <w:pStyle w:val="BodyText"/>
-      </w:pPr>
-      <w:r>
         <w:t xml:space="preserve">In lasso regression, the goal is to select a lambda value (referred to as the</w:t>
       </w:r>
       <w:r>
@@ -8493,7 +8453,7 @@
     </w:p>
     <w:bookmarkEnd w:id="61"/>
     <w:bookmarkEnd w:id="62"/>
-    <w:bookmarkStart w:id="93" w:name="results"/>
+    <w:bookmarkStart w:id="92" w:name="results"/>
     <w:p>
       <w:pPr>
         <w:pStyle w:val="Heading1"/>
@@ -8868,7 +8828,7 @@
       </w:r>
     </w:p>
     <w:bookmarkEnd w:id="69"/>
-    <w:bookmarkStart w:id="74" w:name="ecological-response-metric-selection"/>
+    <w:bookmarkStart w:id="73" w:name="hydrology-ecology-correlations"/>
     <w:p>
       <w:pPr>
         <w:pStyle w:val="Heading2"/>
@@ -8883,7 +8843,7 @@
         <w:tab/>
       </w:r>
       <w:r>
-        <w:t xml:space="preserve">Ecological response metric selection</w:t>
+        <w:t xml:space="preserve">Hydrology-ecology correlations</w:t>
       </w:r>
     </w:p>
     <w:p>
@@ -8938,7 +8898,16 @@
         <w:pStyle w:val="FirstParagraph"/>
       </w:pPr>
       <w:r>
-        <w:t xml:space="preserve">Some ecological metric types appear to be minimally related to observed hydrology. Neither the number of coho redds nor the number of Chinook spawners produced an absolute</w:t>
+        <w:t xml:space="preserve">The correlation coefficients do not show uniform effects of hydrology on both species: for example, the brood year reconnection timing produces strong negative correlations with coho spf and weak positive correlations with Chinook jpa (Figure</w:t>
+      </w:r>
+      <w:r>
+        <w:t xml:space="preserve"> </w:t>
+      </w:r>
+      <w:r>
+        <w:t xml:space="preserve">8</w:t>
+      </w:r>
+      <w:r>
+        <w:t xml:space="preserve">). Furthermore, hydrology tends to have different effects on different life stages: for both species the sign of</w:t>
       </w:r>
       <w:r>
         <w:t xml:space="preserve"> </w:t>
@@ -8952,16 +8921,7 @@
         <w:t xml:space="preserve"> </w:t>
       </w:r>
       <w:r>
-        <w:t xml:space="preserve">value greater than 0.5 (Figure</w:t>
-      </w:r>
-      <w:r>
-        <w:t xml:space="preserve"> </w:t>
-      </w:r>
-      <w:r>
-        <w:t xml:space="preserve">8</w:t>
-      </w:r>
-      <w:r>
-        <w:t xml:space="preserve">).</w:t>
+        <w:t xml:space="preserve">with brood year reconnection timing is the opposite for spawning adults and outmigrating juveniles (though brood year reconnection correlations are much weaker for Chinook than for coho).</w:t>
       </w:r>
     </w:p>
     <w:p>
@@ -8969,249 +8929,75 @@
         <w:pStyle w:val="BodyText"/>
       </w:pPr>
       <w:r>
-        <w:t xml:space="preserve">Notably, for a given hydrologic predictor, the eight ecological metrics tend to produce both positive and negative</w:t>
-      </w:r>
-      <w:r>
-        <w:t xml:space="preserve"> </w:t>
-      </w:r>
-      <m:oMath>
-        <m:r>
-          <m:t>R</m:t>
-        </m:r>
-      </m:oMath>
-      <w:r>
-        <w:t xml:space="preserve"> </w:t>
-      </w:r>
-      <w:r>
-        <w:t xml:space="preserve">values (e.g., Figure</w:t>
-      </w:r>
-      <w:r>
-        <w:t xml:space="preserve"> </w:t>
-      </w:r>
-      <w:r>
-        <w:t xml:space="preserve">8</w:t>
-      </w:r>
-      <w:r>
-        <w:t xml:space="preserve">,</w:t>
-      </w:r>
-      <w:r>
-        <w:t xml:space="preserve"> </w:t>
-      </w:r>
-      <m:oMath>
-        <m:r>
-          <m:t>R</m:t>
-        </m:r>
-      </m:oMath>
-      <w:r>
-        <w:t xml:space="preserve"> </w:t>
-      </w:r>
-      <w:r>
-        <w:t xml:space="preserve">values for BY_recon_70, or the brood year reconnection timing at 70 cfs). This suggests that the effects of specific hydrologic phenomena on fish may be different depending on the life stage during which they are measured. As an example, the log-transformed total flow in each cohort’s brooding period (log_BY_tot_flow_sepdec) is positively correlated with coho spf but negatively correlated with coho % smolt survival, Chinook juvenile abundance and Chinook jpa, while appearing relatively uncorrelated with the number of Chinook spawners, the coho juvenile abundance, and the number of observed coho redds. With a sample size this small, all interpretations should be abundantly cautious, but one possible interpretation is that larger fall flows allow coho salmon to find better tributary spawning habitats and thus produce more surviving offspring per spawning female. Conversely higher fall flows …</w:t>
-      </w:r>
-    </w:p>
-    <w:p>
-      <w:pPr>
-        <w:pStyle w:val="BodyText"/>
-      </w:pPr>
-      <w:r>
-        <w:t xml:space="preserve">The two normalized coho metrics, coho spf and % coho smolt survival, appear to be negatively correlated. This could be due to the distinct basis of normalization: in one case, the denominator is the number of brooding adult females, while in the other it is the estimated number of hatched juveniles. An earlier fall reconnection in the brood year seems to boost coho spf while reducing % smolt survival;</w:t>
-      </w:r>
-    </w:p>
-    <w:p>
-      <w:pPr>
-        <w:pStyle w:val="BodyText"/>
-      </w:pPr>
-      <w:r>
-        <w:rPr>
-          <w:bCs/>
-          <w:b/>
-        </w:rPr>
-        <w:t xml:space="preserve">revise rest of text in this section. discuss predictability for all ecological data types and why they might be different.</w:t>
-      </w:r>
-    </w:p>
-    <w:p>
-      <w:pPr>
-        <w:pStyle w:val="BodyText"/>
-      </w:pPr>
-      <w:r>
-        <w:t xml:space="preserve">For coho salmon number of spawners, the only hydrologic predictor exceeding the correlation threshold is the brood year reconnection date, BY_recon. day, at 100 cfs. No significant correlations are found between coho salmon number of redds and any of the hydrologic variables. Two hydrologic variables show significant predictive power for the coho salmon number of smolt: rearing year fall pulse duration, RY FA_Dur, and rearing year dry season onset timing, RY DS_Tim.</w:t>
-      </w:r>
-    </w:p>
-    <w:p>
-      <w:pPr>
-        <w:pStyle w:val="BodyText"/>
-      </w:pPr>
-      <w:r>
-        <w:t xml:space="preserve">In contrast, nine of the hydrologic variables considered show significant predictive power for the normalized number of coho smolts, the smolt per female spawner (coho spf). This ecologic metric is negatively correlated with BY_recon at all thresholds (higher coho spf for earlier reconnection in the brood year). To a lesser degree, it is positively correlated with rearing year disconnection date (RY_discon at all thresholds; higher coho spf for later RY_discon), and negatively correlated with RY_recon at all thresholds but one.</w:t>
-      </w:r>
-    </w:p>
-    <w:p>
-      <w:pPr>
-        <w:pStyle w:val="BodyText"/>
-      </w:pPr>
-      <w:r>
-        <w:t xml:space="preserve">Among functional flow metrics, coho spf was positively correlated above the threshold (</w:t>
-      </w:r>
-      <m:oMath>
-        <m:r>
-          <m:t>R</m:t>
-        </m:r>
-        <m:r>
-          <m:rPr>
-            <m:sty m:val="p"/>
-          </m:rPr>
-          <m:t>&gt;</m:t>
-        </m:r>
-        <m:r>
-          <m:t>0.5</m:t>
-        </m:r>
-      </m:oMath>
-      <w:r>
-        <w:t xml:space="preserve">) with the log of total Brood Year flow and the duration of the Rearing Year wet season. Coho spf was negativey correlated (with</w:t>
-      </w:r>
-      <w:r>
-        <w:t xml:space="preserve"> </w:t>
-      </w:r>
-      <m:oMath>
-        <m:r>
-          <m:t>R</m:t>
-        </m:r>
-        <m:r>
-          <m:rPr>
-            <m:sty m:val="p"/>
-          </m:rPr>
-          <m:t>&lt;</m:t>
-        </m:r>
-        <m:r>
-          <m:rPr>
-            <m:sty m:val="p"/>
-          </m:rPr>
-          <m:t>−</m:t>
-        </m:r>
-        <m:r>
-          <m:t>0.5</m:t>
-        </m:r>
-      </m:oMath>
-      <w:r>
-        <w:t xml:space="preserve">) with the Rearing Year wet season onset timing. Fall pulse metrics also yielded several</w:t>
-      </w:r>
-      <w:r>
-        <w:t xml:space="preserve"> </w:t>
-      </w:r>
-      <m:oMath>
-        <m:d>
-          <m:dPr>
-            <m:begChr m:val="|"/>
-            <m:endChr m:val="|"/>
-            <m:sepChr m:val=""/>
-            <m:grow/>
-          </m:dPr>
-          <m:e>
-            <m:r>
-              <m:t>R</m:t>
-            </m:r>
-          </m:e>
-        </m:d>
-        <m:r>
-          <m:rPr>
-            <m:sty m:val="p"/>
-          </m:rPr>
-          <m:t>&gt;</m:t>
-        </m:r>
-        <m:r>
-          <m:t>0.5</m:t>
-        </m:r>
-      </m:oMath>
-      <w:r>
-        <w:t xml:space="preserve"> </w:t>
-      </w:r>
-      <w:r>
-        <w:t xml:space="preserve">correlations. These were excluded from the linear modeling exercise due to insufficient sample size.</w:t>
-      </w:r>
-    </w:p>
-    <w:p>
-      <w:pPr>
-        <w:pStyle w:val="BodyText"/>
-      </w:pPr>
-      <w:r>
-        <w:t xml:space="preserve">The structure of these correlations (Figure</w:t>
-      </w:r>
-      <w:r>
-        <w:t xml:space="preserve"> </w:t>
-      </w:r>
-      <w:r>
-        <w:t xml:space="preserve">8</w:t>
-      </w:r>
-      <w:r>
-        <w:t xml:space="preserve">) support the current scientific understanding that earlier fall reconnection in the fall and later disconnection in the spring/summer are related to higher relative fish production, or, more fundamentally, that wet years produce good conditions for coho spawning and rearing.</w:t>
-      </w:r>
-    </w:p>
-    <w:p>
-      <w:pPr>
-        <w:pStyle w:val="BodyText"/>
-      </w:pPr>
-      <w:r>
-        <w:t xml:space="preserve">Of the ecological response variables that were evaluated for coho, the coho spf variable clearly showed a higher degree of correlation with hydrologic metrics than other ecological outcome variables. One reason for this metric outperforming the other three (coho salmon spawner abundance, juvenile abundance and number of observed redds) may be that the normalization to the number of spawners makes the three cohorts more comparable, as the spawner cohort size is quite variable among the three 3-year cohort generations, but also between generations of the same cohort. This normalized metric has also been identified by state agency analysts as indicative of freshwater ecosystem conditions at coho salmon populations below carrying capacity</w:t>
-      </w:r>
-      <w:r>
-        <w:t xml:space="preserve"> </w:t>
-      </w:r>
-      <w:r>
-        <w:t xml:space="preserve">(CDFW 2021)</w:t>
-      </w:r>
-      <w:r>
-        <w:t xml:space="preserve">. Consequently, we focus the remainder of the hydro-ecological modeling analysis for coho on the coho smolt per female (coho spf) metric as response variable.</w:t>
-      </w:r>
-    </w:p>
-    <w:p>
-      <w:pPr>
-        <w:pStyle w:val="BodyText"/>
-      </w:pPr>
-      <w:r>
-        <w:t xml:space="preserve">For Chinook, conversely, none of the three available ecological response variables stood out as being substantially more correlated with hydrologic metrics than the others (</w:t>
-      </w:r>
-      <w:r>
-        <w:rPr>
-          <w:iCs/>
-          <w:i/>
-        </w:rPr>
-        <w:t xml:space="preserve">Supplemental Figure 1</w:t>
-      </w:r>
-      <w:r>
-        <w:t xml:space="preserve">). Furthermore, they all appeared less correlated with the hydrology than the coho variable, i.e., the coho-hydrology correlations, for the same set of predictor variables, generated more</w:t>
-      </w:r>
-      <w:r>
-        <w:t xml:space="preserve"> </w:t>
-      </w:r>
-      <m:oMath>
-        <m:d>
-          <m:dPr>
-            <m:begChr m:val="|"/>
-            <m:endChr m:val="|"/>
-            <m:sepChr m:val=""/>
-            <m:grow/>
-          </m:dPr>
-          <m:e>
-            <m:r>
-              <m:t>R</m:t>
-            </m:r>
-          </m:e>
-        </m:d>
-        <m:r>
-          <m:rPr>
-            <m:sty m:val="p"/>
-          </m:rPr>
-          <m:t>&gt;</m:t>
-        </m:r>
-        <m:r>
-          <m:t>0.5</m:t>
-        </m:r>
-      </m:oMath>
-      <w:r>
-        <w:t xml:space="preserve"> </w:t>
-      </w:r>
-      <w:r>
-        <w:t xml:space="preserve">than did correlations between Chinook and hydrology. To be consistent with the coho spf, the Chinook juvenile per adult metric (Chinook jpa) was retained for linear modeling.**</w:t>
+        <w:t xml:space="preserve">Findings that match professional judgment:</w:t>
+      </w:r>
+    </w:p>
+    <w:p>
+      <w:pPr>
+        <w:numPr>
+          <w:ilvl w:val="0"/>
+          <w:numId w:val="1006"/>
+        </w:numPr>
+        <w:pStyle w:val="Compact"/>
+      </w:pPr>
+      <w:r>
+        <w:t xml:space="preserve">Later disconnection (in rearing year and smolt year) associated with more coho smolt.</w:t>
+      </w:r>
+    </w:p>
+    <w:p>
+      <w:pPr>
+        <w:numPr>
+          <w:ilvl w:val="0"/>
+          <w:numId w:val="1006"/>
+        </w:numPr>
+        <w:pStyle w:val="Compact"/>
+      </w:pPr>
+      <w:r>
+        <w:t xml:space="preserve">A longer rearing year baseflow duration (longer wet season) is good for both species’ juvenile abundance. Relatedly, so is a later Rearing Year dry season onset.</w:t>
+      </w:r>
+    </w:p>
+    <w:p>
+      <w:pPr>
+        <w:numPr>
+          <w:ilvl w:val="0"/>
+          <w:numId w:val="1006"/>
+        </w:numPr>
+        <w:pStyle w:val="Compact"/>
+      </w:pPr>
+      <w:r>
+        <w:t xml:space="preserve">A higher number of RY scouring days does seem to be related to lower Chinook outmigrants, and have no relationishp with coho outmigrants. * Why are normalized metrics diff between species? Chinook dependence on mainstem habitat vs tributary habitat for coho. Coho may be more sensitive to fall reconnection timing since they need to traverse more river miles that tend to go dry in the dry season.</w:t>
+      </w:r>
+    </w:p>
+    <w:p>
+      <w:pPr>
+        <w:pStyle w:val="FirstParagraph"/>
+      </w:pPr>
+      <w:r>
+        <w:t xml:space="preserve">Findings that may not match professional judgment (and thus may be spurious? or need more investigation?)</w:t>
+      </w:r>
+    </w:p>
+    <w:p>
+      <w:pPr>
+        <w:numPr>
+          <w:ilvl w:val="0"/>
+          <w:numId w:val="1007"/>
+        </w:numPr>
+        <w:pStyle w:val="Compact"/>
+      </w:pPr>
+      <w:r>
+        <w:t xml:space="preserve">Why would earlier reconnection produce more outmigrating smolt? Better habitat? Why would earlier reconnection produce fewer coho spawners?? Maybe investigate this scatter plot.</w:t>
+      </w:r>
+    </w:p>
+    <w:p>
+      <w:pPr>
+        <w:numPr>
+          <w:ilvl w:val="0"/>
+          <w:numId w:val="1007"/>
+        </w:numPr>
+        <w:pStyle w:val="Compact"/>
+      </w:pPr>
+      <w:r>
+        <w:t xml:space="preserve">Why is higher brood year total flow bad for number of coho spawners? (in any case, this explains why it is good for the spf: it is assoc. with a smaller number of spawning females.)</w:t>
       </w:r>
     </w:p>
     <w:p>
@@ -9243,7 +9029,7 @@
           <wp:inline>
             <wp:extent cx="5334000" cy="6096000"/>
             <wp:effectExtent b="0" l="0" r="0" t="0"/>
-            <wp:docPr descr="Figure 8: Correlations between 18 predictors and 8 ecological monitoring metrics. Red colors indicate a negative correlation and blue colors indicate a positive correlation; the size and color of the circle in each box are both scaled to the value of the correlation coefficient. Large blue circles indicate that the quantity (such as the Brood Year fall pulse magnitude, or BY FA_Mag) is positively correlated with observed fish metrics. For dates, a blue dot indicates that a later date is correlated with higher fish values, while a red dot indicates that an earlier dot is correlated with higher fish values. Predictors that produced an absolute R value of at least 0.45 with at least one observed value are shown here; the full suite of calculated R values is shown in Supplemental Figure 1." title="" id="71" name="Picture"/>
+            <wp:docPr descr="Figure 8: Correlations between 18 predictors and 7 ecological monitoring metrics: the two normalized metrics (left two columns), three additional metrics for coho (center), and two additional metrics for Chinook (right). Red colors indicate a negative correlation and blue colors indicate a positive correlation; the size and color of the circle in each box are both scaled to the value of the correlation coefficient. Large blue circles indicate that the quantity (such as the Brood Year fall pulse magnitude, or BY FA_Mag) is positively correlated with observed fish metrics. For dates, a blue dot indicates that a later date is correlated with higher fish values, while a red dot indicates that an earlier dot is correlated with higher fish values. Predictors that produced an absolute R value of at least 0.45 with at least one observed value are shown here; the full suite of calculated R values is shown in Supplemental Figure 1." title="" id="71" name="Picture"/>
             <a:graphic>
               <a:graphicData uri="http://schemas.openxmlformats.org/drawingml/2006/picture">
                 <pic:pic>
@@ -9286,346 +9072,11 @@
         <w:pStyle w:val="ImageCaption"/>
       </w:pPr>
       <w:r>
-        <w:t xml:space="preserve">Figure 8: Correlations between 18 predictors and 8 ecological monitoring metrics. Red colors indicate a negative correlation and blue colors indicate a positive correlation; the size and color of the circle in each box are both scaled to the value of the correlation coefficient. Large blue circles indicate that the quantity (such as the Brood Year fall pulse magnitude, or BY FA_Mag) is positively correlated with observed fish metrics. For dates, a blue dot indicates that a later date is correlated with higher fish values, while a red dot indicates that an earlier dot is correlated with higher fish values. Predictors that produced an absolute R value of at least 0.45 with at least one observed value are shown here; the full suite of calculated R values is shown in Supplemental Figure 1.</w:t>
-      </w:r>
-    </w:p>
-    <w:bookmarkStart w:id="73" w:name="Xaa66500b4ad182708883c40f4abcb32c192a2f5"/>
-    <w:p>
-      <w:pPr>
-        <w:pStyle w:val="Heading3"/>
-      </w:pPr>
-      <w:r>
-        <w:rPr>
-          <w:rStyle w:val="SectionNumber"/>
-        </w:rPr>
-        <w:t xml:space="preserve">4.2.1</w:t>
-      </w:r>
-      <w:r>
-        <w:tab/>
-      </w:r>
-      <w:r>
-        <w:t xml:space="preserve">Selection of thresholds for flow reconnection and disconnection dates</w:t>
-      </w:r>
-    </w:p>
-    <w:p>
-      <w:pPr>
-        <w:numPr>
-          <w:ilvl w:val="0"/>
-          <w:numId w:val="1006"/>
-        </w:numPr>
-        <w:pStyle w:val="Compact"/>
-      </w:pPr>
-      <w:r>
-        <w:t xml:space="preserve">selected one flow threshold (the one with the highest</w:t>
-      </w:r>
-      <w:r>
-        <w:t xml:space="preserve"> </w:t>
-      </w:r>
-      <m:oMath>
-        <m:r>
-          <m:t>R</m:t>
-        </m:r>
-      </m:oMath>
-      <w:r>
-        <w:t xml:space="preserve">) from each category (BY discon, RY recon, etc) for each species (averaged over multiple types of outcome data)</w:t>
-      </w:r>
-    </w:p>
-    <w:p>
-      <w:pPr>
-        <w:numPr>
-          <w:ilvl w:val="0"/>
-          <w:numId w:val="1006"/>
-        </w:numPr>
-        <w:pStyle w:val="Compact"/>
-      </w:pPr>
-      <w:r>
-        <w:t xml:space="preserve">while it’s possible that multiple flow thresholds can carry independent information, for this watershed, for each species, we narrowed it to one flow threshold per category. This decision could be revisited for different watersheds.</w:t>
-      </w:r>
-    </w:p>
-    <w:p>
-      <w:pPr>
-        <w:pStyle w:val="FirstParagraph"/>
-      </w:pPr>
-      <w:r>
-        <w:t xml:space="preserve">Discussion</w:t>
-      </w:r>
-    </w:p>
-    <w:p>
-      <w:pPr>
-        <w:numPr>
-          <w:ilvl w:val="0"/>
-          <w:numId w:val="1007"/>
-        </w:numPr>
-        <w:pStyle w:val="Compact"/>
-      </w:pPr>
-      <w:r>
-        <w:t xml:space="preserve">We did this because the correlation analysis did not identify multiple</w:t>
-      </w:r>
-    </w:p>
-    <w:p>
-      <w:pPr>
-        <w:numPr>
-          <w:ilvl w:val="0"/>
-          <w:numId w:val="1007"/>
-        </w:numPr>
-        <w:pStyle w:val="Compact"/>
-      </w:pPr>
-      <w:r>
-        <w:t xml:space="preserve">In this watershed, salmon passage to access the lower mainstem is possible at a Fort Jones flowrate (~20-40 cfs), while access to upper tributaries is generally associated with a Fort Jones flowrate of 100 cfs</w:t>
-      </w:r>
-      <w:r>
-        <w:t xml:space="preserve"> </w:t>
-      </w:r>
-      <w:r>
-        <w:t xml:space="preserve">(Sommarstrom 2020)</w:t>
-      </w:r>
-      <w:r>
-        <w:t xml:space="preserve">.</w:t>
-      </w:r>
-    </w:p>
-    <w:p>
-      <w:pPr>
-        <w:pStyle w:val="FirstParagraph"/>
-      </w:pPr>
-      <w:r>
-        <w:rPr>
-          <w:bCs/>
-          <w:b/>
-        </w:rPr>
-        <w:t xml:space="preserve">revise text below this section</w:t>
-      </w:r>
-    </w:p>
-    <w:p>
-      <w:pPr>
-        <w:pStyle w:val="BodyText"/>
-      </w:pPr>
-      <w:r>
-        <w:t xml:space="preserve">We examined relationships between reconnection dates and biological monitoring data to identify the flow threshold(s) with the highest predictive power and potentially the lowest redundancy</w:t>
-      </w:r>
-      <w:r>
-        <w:t xml:space="preserve"> </w:t>
-      </w:r>
-      <w:r>
-        <w:t xml:space="preserve">(shown for BY_recon and coho spf in Figure</w:t>
-      </w:r>
-      <w:r>
-        <w:t xml:space="preserve"> </w:t>
-      </w:r>
-      <w:r>
-        <w:t xml:space="preserve">??</w:t>
-      </w:r>
-      <w:r>
-        <w:t xml:space="preserve">). The trends in slope value and</w:t>
-      </w:r>
-      <w:r>
-        <w:t xml:space="preserve"> </w:t>
-      </w:r>
-      <m:oMath>
-        <m:sSup>
-          <m:e>
-            <m:r>
-              <m:t>R</m:t>
-            </m:r>
-          </m:e>
-          <m:sup>
-            <m:r>
-              <m:t>2</m:t>
-            </m:r>
-          </m:sup>
-        </m:sSup>
-      </m:oMath>
-      <w:r>
-        <w:t xml:space="preserve"> </w:t>
-      </w:r>
-      <w:r>
-        <w:t xml:space="preserve">suggest that the date of crossing lower flow thresholds such as 10 and 15 cfs has greater biological significance than the date of crossing thresholds like 40 cfs, with 20 cfs being somewhat intermediate. In the context of this watershed, it suggests that a Fort Jones gauge flowrate of 10 cfs is a critical threshold for coho passage into the mainstem Scott River.</w:t>
-      </w:r>
-    </w:p>
-    <w:p>
-      <w:pPr>
-        <w:pStyle w:val="BodyText"/>
-      </w:pPr>
-      <w:r>
-        <w:t xml:space="preserve">For Chinook, no significant relationships were obtained between the three ecological observation types and the Brood Year reconnection dates (i.e., no</w:t>
-      </w:r>
-      <w:r>
-        <w:t xml:space="preserve"> </w:t>
-      </w:r>
-      <m:oMath>
-        <m:sSup>
-          <m:e>
-            <m:r>
-              <m:t>R</m:t>
-            </m:r>
-          </m:e>
-          <m:sup>
-            <m:r>
-              <m:t>2</m:t>
-            </m:r>
-          </m:sup>
-        </m:sSup>
-      </m:oMath>
-      <w:r>
-        <w:t xml:space="preserve"> </w:t>
-      </w:r>
-      <w:r>
-        <w:t xml:space="preserve">values exceeded 0.1).</w:t>
-      </w:r>
-    </w:p>
-    <w:p>
-      <w:pPr>
-        <w:pStyle w:val="BodyText"/>
-      </w:pPr>
-      <w:r>
-        <w:t xml:space="preserve">It should be noted that for this metric, at very low flows such as 8 and 10 cfs, a data censoring problem emerges, as the flow never drops below the threshold in some years (equivalent to a non-detect datum).</w:t>
-      </w:r>
-      <w:r>
-        <w:t xml:space="preserve"> </w:t>
-      </w:r>
-      <w:r>
-        <w:t xml:space="preserve">“</w:t>
-      </w:r>
-      <w:r>
-        <w:t xml:space="preserve">Reconnection</w:t>
-      </w:r>
-      <w:r>
-        <w:t xml:space="preserve">”</w:t>
-      </w:r>
-      <w:r>
-        <w:t xml:space="preserve"> </w:t>
-      </w:r>
-      <w:r>
-        <w:t xml:space="preserve">as flows rise above that threshold cannot occur in such years. For these water years, the date of September 1st was selected as the</w:t>
-      </w:r>
-      <w:r>
-        <w:t xml:space="preserve"> </w:t>
-      </w:r>
-      <w:r>
-        <w:t xml:space="preserve">“</w:t>
-      </w:r>
-      <w:r>
-        <w:t xml:space="preserve">threshold crossing day</w:t>
-      </w:r>
-      <w:r>
-        <w:t xml:space="preserve">”</w:t>
-      </w:r>
-      <w:r>
-        <w:t xml:space="preserve">. This is considered to represent the earliest date that a spawning coho salmon would require spawning flows measurable at the Fort Jones gauge. Thus, in average and wet years (and, in the mid-20th century, most years) the distribution of values for this threshold-exceeding date for low flowrates would be heavily skewed to September 1st. This data processing method retains the information that the flow in a high-baseflow year may have served the spawning needs of the salmon, but conveys no other information about flow timing.</w:t>
-      </w:r>
-    </w:p>
-    <w:p>
-      <w:pPr>
-        <w:pStyle w:val="BodyText"/>
-      </w:pPr>
-      <w:r>
-        <w:t xml:space="preserve">At reconnection dates for 100 cfs, the</w:t>
-      </w:r>
-      <w:r>
-        <w:t xml:space="preserve"> </w:t>
-      </w:r>
-      <m:oMath>
-        <m:sSup>
-          <m:e>
-            <m:r>
-              <m:t>R</m:t>
-            </m:r>
-          </m:e>
-          <m:sup>
-            <m:r>
-              <m:t>2</m:t>
-            </m:r>
-          </m:sup>
-        </m:sSup>
-      </m:oMath>
-      <w:r>
-        <w:t xml:space="preserve"> </w:t>
-      </w:r>
-      <w:r>
-        <w:t xml:space="preserve">of the relationship is higher than at 40 cfs. In previous monitoring, a Fort Jones gauge flowrate of 100 cfs has corresponded with the reconnection of a key river reach impacted by mine tailings, allowing coho passage to favorable tributary stream habitat upstream of this reach</w:t>
-      </w:r>
-      <w:r>
-        <w:t xml:space="preserve"> </w:t>
-      </w:r>
-      <w:r>
-        <w:t xml:space="preserve">(</w:t>
-      </w:r>
-      <w:r>
-        <w:rPr>
-          <w:iCs/>
-          <w:i/>
-        </w:rPr>
-        <w:t xml:space="preserve">pers. comm.</w:t>
-      </w:r>
-      <w:r>
-        <w:t xml:space="preserve">, Sommarstrom 2020)</w:t>
-      </w:r>
-      <w:r>
-        <w:t xml:space="preserve">. The relatively high</w:t>
-      </w:r>
-      <w:r>
-        <w:t xml:space="preserve"> </w:t>
-      </w:r>
-      <m:oMath>
-        <m:sSup>
-          <m:e>
-            <m:r>
-              <m:t>R</m:t>
-            </m:r>
-          </m:e>
-          <m:sup>
-            <m:r>
-              <m:t>2</m:t>
-            </m:r>
-          </m:sup>
-        </m:sSup>
-      </m:oMath>
-      <w:r>
-        <w:t xml:space="preserve"> </w:t>
-      </w:r>
-      <w:r>
-        <w:t xml:space="preserve">value between the 100 cfs Brood Year reconnection date and coho spf (0.434) suggests that earlier access to this additional habitat improves watershed-wide reproductive outcomes.</w:t>
-      </w:r>
-    </w:p>
-    <w:p>
-      <w:pPr>
-        <w:pStyle w:val="BodyText"/>
-      </w:pPr>
-      <w:r>
-        <w:t xml:space="preserve">Choosing the two models with the highest</w:t>
-      </w:r>
-      <w:r>
-        <w:t xml:space="preserve"> </w:t>
-      </w:r>
-      <m:oMath>
-        <m:sSup>
-          <m:e>
-            <m:r>
-              <m:t>R</m:t>
-            </m:r>
-          </m:e>
-          <m:sup>
-            <m:r>
-              <m:t>2</m:t>
-            </m:r>
-          </m:sup>
-        </m:sSup>
-      </m:oMath>
-      <w:r>
-        <w:t xml:space="preserve">, we selected the reconnection and disconnection date flow thresholds of 10 cfs and 100 cfs for further analysis (Figure</w:t>
-      </w:r>
-      <w:r>
-        <w:t xml:space="preserve"> </w:t>
-      </w:r>
-      <w:r>
-        <w:t xml:space="preserve">??</w:t>
-      </w:r>
-      <w:r>
-        <w:t xml:space="preserve">). This decision could be revisited if additional years of data become available.</w:t>
+        <w:t xml:space="preserve">Figure 8: Correlations between 18 predictors and 7 ecological monitoring metrics: the two normalized metrics (left two columns), three additional metrics for coho (center), and two additional metrics for Chinook (right). Red colors indicate a negative correlation and blue colors indicate a positive correlation; the size and color of the circle in each box are both scaled to the value of the correlation coefficient. Large blue circles indicate that the quantity (such as the Brood Year fall pulse magnitude, or BY FA_Mag) is positively correlated with observed fish metrics. For dates, a blue dot indicates that a later date is correlated with higher fish values, while a red dot indicates that an earlier dot is correlated with higher fish values. Predictors that produced an absolute R value of at least 0.45 with at least one observed value are shown here; the full suite of calculated R values is shown in Supplemental Figure 1.</w:t>
       </w:r>
     </w:p>
     <w:bookmarkEnd w:id="73"/>
-    <w:bookmarkEnd w:id="74"/>
-    <w:bookmarkStart w:id="83" w:name="lasso-regression"/>
+    <w:bookmarkStart w:id="82" w:name="lasso-regression"/>
     <w:p>
       <w:pPr>
         <w:pStyle w:val="Heading2"/>
@@ -9652,18 +9103,18 @@
           <wp:inline>
             <wp:extent cx="5334000" cy="6096000"/>
             <wp:effectExtent b="0" l="0" r="0" t="0"/>
-            <wp:docPr descr="Figure 9: Results of lasso regression to predict coho outcomes with hydrologic metrics. Higher values of lambda tend to shrink the absolute values of regression coefficients toward 0 (top panel). Models with more coefficients explain a greater degree of variation in the dataset (middle panel), but also produce higher test errors (lower panel), indicating some overfitting at lower lambda values." title="" id="76" name="Picture"/>
+            <wp:docPr descr="Figure 9: Results of lasso regression to predict coho outcomes with hydrologic metrics. Higher values of lambda tend to shrink the absolute values of regression coefficients toward 0 (top panel). Models with more coefficients explain a greater degree of variation in the dataset (middle panel), but also produce higher test errors (lower panel), indicating some overfitting at lower lambda values." title="" id="75" name="Picture"/>
             <a:graphic>
               <a:graphicData uri="http://schemas.openxmlformats.org/drawingml/2006/picture">
                 <pic:pic>
                   <pic:nvPicPr>
-                    <pic:cNvPr descr="Graphics%20and%20Supplements/Figure%208.png" id="77" name="Picture"/>
+                    <pic:cNvPr descr="Graphics%20and%20Supplements/Figure%208.png" id="76" name="Picture"/>
                     <pic:cNvPicPr>
                       <a:picLocks noChangeArrowheads="1" noChangeAspect="1"/>
                     </pic:cNvPicPr>
                   </pic:nvPicPr>
                   <pic:blipFill>
-                    <a:blip r:embed="rId75"/>
+                    <a:blip r:embed="rId74"/>
                     <a:stretch>
                       <a:fillRect/>
                     </a:stretch>
@@ -9707,18 +9158,18 @@
           <wp:inline>
             <wp:extent cx="5334000" cy="6096000"/>
             <wp:effectExtent b="0" l="0" r="0" t="0"/>
-            <wp:docPr descr="Figure 10: Results of lasso regression to predict Chinook outcomes with hydrologic metrics. Higher values of lambda tend to shrink the absolute values of regression coefficients toward 0 (top panel). Models with more coefficients explain a greater degree of variation in the dataset (middle panel), but also produce higher test errors (lower panel), indicating some overfitting at lower lambda values." title="" id="79" name="Picture"/>
+            <wp:docPr descr="Figure 10: Results of lasso regression to predict Chinook outcomes with hydrologic metrics. Higher values of lambda tend to shrink the absolute values of regression coefficients toward 0 (top panel). Models with more coefficients explain a greater degree of variation in the dataset (middle panel), but also produce higher test errors (lower panel), indicating some overfitting at lower lambda values." title="" id="78" name="Picture"/>
             <a:graphic>
               <a:graphicData uri="http://schemas.openxmlformats.org/drawingml/2006/picture">
                 <pic:pic>
                   <pic:nvPicPr>
-                    <pic:cNvPr descr="Graphics%20and%20Supplements/Figure%209.png" id="80" name="Picture"/>
+                    <pic:cNvPr descr="Graphics%20and%20Supplements/Figure%209.png" id="79" name="Picture"/>
                     <pic:cNvPicPr>
                       <a:picLocks noChangeArrowheads="1" noChangeAspect="1"/>
                     </pic:cNvPicPr>
                   </pic:nvPicPr>
                   <pic:blipFill>
-                    <a:blip r:embed="rId78"/>
+                    <a:blip r:embed="rId77"/>
                     <a:stretch>
                       <a:fillRect/>
                     </a:stretch>
@@ -9753,7 +9204,7 @@
         <w:t xml:space="preserve">Figure 10: Results of lasso regression to predict Chinook outcomes with hydrologic metrics. Higher values of lambda tend to shrink the absolute values of regression coefficients toward 0 (top panel). Models with more coefficients explain a greater degree of variation in the dataset (middle panel), but also produce higher test errors (lower panel), indicating some overfitting at lower lambda values.</w:t>
       </w:r>
     </w:p>
-    <w:bookmarkStart w:id="81" w:name="ranked-predictor-importance"/>
+    <w:bookmarkStart w:id="80" w:name="ranked-predictor-importance"/>
     <w:p>
       <w:pPr>
         <w:pStyle w:val="Heading3"/>
@@ -13466,8 +12917,8 @@
         </w:tc>
       </w:tr>
     </w:tbl>
-    <w:bookmarkEnd w:id="81"/>
-    <w:bookmarkStart w:id="82" w:name="X213731da5ebbacab22e794672de1ac944dd3392"/>
+    <w:bookmarkEnd w:id="80"/>
+    <w:bookmarkStart w:id="81" w:name="X213731da5ebbacab22e794672de1ac944dd3392"/>
     <w:p>
       <w:pPr>
         <w:pStyle w:val="Heading3"/>
@@ -13539,9 +12990,9 @@
         <w:t xml:space="preserve">years much worse for chinook</w:t>
       </w:r>
     </w:p>
+    <w:bookmarkEnd w:id="81"/>
     <w:bookmarkEnd w:id="82"/>
-    <w:bookmarkEnd w:id="83"/>
-    <w:bookmarkStart w:id="92" w:name="hydrologic-benefit-function"/>
+    <w:bookmarkStart w:id="91" w:name="hydrologic-benefit-function"/>
     <w:p>
       <w:pPr>
         <w:pStyle w:val="Heading2"/>
@@ -13559,7 +13010,7 @@
         <w:t xml:space="preserve">Hydrologic Benefit Function</w:t>
       </w:r>
     </w:p>
-    <w:bookmarkStart w:id="84" w:name="X63b9add7216461afc23f6690150dd5be34f90af"/>
+    <w:bookmarkStart w:id="83" w:name="X63b9add7216461afc23f6690150dd5be34f90af"/>
     <w:p>
       <w:pPr>
         <w:pStyle w:val="Heading3"/>
@@ -13629,8 +13080,8 @@
         <w:t xml:space="preserve">Chinook relative RMSE: 0.5888139</w:t>
       </w:r>
     </w:p>
-    <w:bookmarkEnd w:id="84"/>
-    <w:bookmarkStart w:id="91" w:name="Xb93654a19f263e3fab1f6c524eff053919a9335"/>
+    <w:bookmarkEnd w:id="83"/>
+    <w:bookmarkStart w:id="90" w:name="Xb93654a19f263e3fab1f6c524eff053919a9335"/>
     <w:p>
       <w:pPr>
         <w:pStyle w:val="Heading3"/>
@@ -13744,18 +13195,18 @@
           <wp:inline>
             <wp:extent cx="5334000" cy="6096000"/>
             <wp:effectExtent b="0" l="0" r="0" t="0"/>
-            <wp:docPr descr="Figure 11: Annual observed and predicted values of coho smolt produced per female spawner (coho spf). Predicted coho spf quantities are shown as Hydrologic Benefit (HB) function values. The coho spf values are plotted in the water year spanning each cohort’s Brood and Rearing Year. Negative prediction values (considered physically impossible) are flagged but are retained to visually demonstrate the uncertainty in the exercise of predicting fish outcomes from hydrologic metrics alone, based on a small sample size." title="" id="86" name="Picture"/>
+            <wp:docPr descr="Figure 11: Annual observed and predicted values of coho smolt produced per female spawner (coho spf). Predicted coho spf quantities are shown as Hydrologic Benefit (HB) function values. The coho spf values are plotted in the water year spanning each cohort’s Brood and Rearing Year. Negative prediction values (considered physically impossible) are flagged but are retained to visually demonstrate the uncertainty in the exercise of predicting fish outcomes from hydrologic metrics alone, based on a small sample size." title="" id="85" name="Picture"/>
             <a:graphic>
               <a:graphicData uri="http://schemas.openxmlformats.org/drawingml/2006/picture">
                 <pic:pic>
                   <pic:nvPicPr>
-                    <pic:cNvPr descr="Graphics%20and%20Supplements/Figure%2010.png" id="87" name="Picture"/>
+                    <pic:cNvPr descr="Graphics%20and%20Supplements/Figure%2010.png" id="86" name="Picture"/>
                     <pic:cNvPicPr>
                       <a:picLocks noChangeArrowheads="1" noChangeAspect="1"/>
                     </pic:cNvPicPr>
                   </pic:nvPicPr>
                   <pic:blipFill>
-                    <a:blip r:embed="rId85"/>
+                    <a:blip r:embed="rId84"/>
                     <a:stretch>
                       <a:fillRect/>
                     </a:stretch>
@@ -13799,18 +13250,18 @@
           <wp:inline>
             <wp:extent cx="5334000" cy="6096000"/>
             <wp:effectExtent b="0" l="0" r="0" t="0"/>
-            <wp:docPr descr="Figure 12: Contributions to annual Hydrologic Benefit values (coho spf-equivalent). A positive value (i.e., one associated with a water year’s Wet Season Baseflow Duration) indicates that a longer wet season baseflow duration contributes a positive value to the predicted number of coho spf produced in that cohort. A negative value (e.g., one associated with a water year’s Fall Reconnection Day at 10 cfs) indicates that a later reconnection date contributes a negative value to the predicted number of coho spf produced in that cohort." title="" id="89" name="Picture"/>
+            <wp:docPr descr="Figure 12: Contributions to annual Hydrologic Benefit values (coho spf-equivalent). A positive value (i.e., one associated with a water year’s Wet Season Baseflow Duration) indicates that a longer wet season baseflow duration contributes a positive value to the predicted number of coho spf produced in that cohort. A negative value (e.g., one associated with a water year’s Fall Reconnection Day at 10 cfs) indicates that a later reconnection date contributes a negative value to the predicted number of coho spf produced in that cohort." title="" id="88" name="Picture"/>
             <a:graphic>
               <a:graphicData uri="http://schemas.openxmlformats.org/drawingml/2006/picture">
                 <pic:pic>
                   <pic:nvPicPr>
-                    <pic:cNvPr descr="Graphics%20and%20Supplements/Figure%2011.png" id="90" name="Picture"/>
+                    <pic:cNvPr descr="Graphics%20and%20Supplements/Figure%2011.png" id="89" name="Picture"/>
                     <pic:cNvPicPr>
                       <a:picLocks noChangeArrowheads="1" noChangeAspect="1"/>
                     </pic:cNvPicPr>
                   </pic:nvPicPr>
                   <pic:blipFill>
-                    <a:blip r:embed="rId88"/>
+                    <a:blip r:embed="rId87"/>
                     <a:stretch>
                       <a:fillRect/>
                     </a:stretch>
@@ -13845,9 +13296,9 @@
         <w:t xml:space="preserve">Figure 12: Contributions to annual Hydrologic Benefit values (coho spf-equivalent). A positive value (i.e., one associated with a water year’s Wet Season Baseflow Duration) indicates that a longer wet season baseflow duration contributes a positive value to the predicted number of coho spf produced in that cohort. A negative value (e.g., one associated with a water year’s Fall Reconnection Day at 10 cfs) indicates that a later reconnection date contributes a negative value to the predicted number of coho spf produced in that cohort.</w:t>
       </w:r>
     </w:p>
+    <w:bookmarkEnd w:id="90"/>
     <w:bookmarkEnd w:id="91"/>
     <w:bookmarkEnd w:id="92"/>
-    <w:bookmarkEnd w:id="93"/>
     <w:bookmarkStart w:id="100" w:name="discussion"/>
     <w:p>
       <w:pPr>
@@ -13866,6 +13317,66 @@
         <w:t xml:space="preserve">Discussion</w:t>
       </w:r>
     </w:p>
+    <w:bookmarkStart w:id="93" w:name="Xaa66500b4ad182708883c40f4abcb32c192a2f5"/>
+    <w:p>
+      <w:pPr>
+        <w:pStyle w:val="Heading3"/>
+      </w:pPr>
+      <w:r>
+        <w:rPr>
+          <w:rStyle w:val="SectionNumber"/>
+        </w:rPr>
+        <w:t xml:space="preserve">5.0.1</w:t>
+      </w:r>
+      <w:r>
+        <w:tab/>
+      </w:r>
+      <w:r>
+        <w:t xml:space="preserve">Selection of thresholds for flow reconnection and disconnection dates</w:t>
+      </w:r>
+    </w:p>
+    <w:p>
+      <w:pPr>
+        <w:pStyle w:val="FirstParagraph"/>
+      </w:pPr>
+      <w:r>
+        <w:t xml:space="preserve">Discussion</w:t>
+      </w:r>
+    </w:p>
+    <w:p>
+      <w:pPr>
+        <w:numPr>
+          <w:ilvl w:val="0"/>
+          <w:numId w:val="1010"/>
+        </w:numPr>
+        <w:pStyle w:val="Compact"/>
+      </w:pPr>
+      <w:r>
+        <w:t xml:space="preserve">We did this because the correlation analysis did not identify multiple</w:t>
+      </w:r>
+    </w:p>
+    <w:p>
+      <w:pPr>
+        <w:numPr>
+          <w:ilvl w:val="0"/>
+          <w:numId w:val="1010"/>
+        </w:numPr>
+        <w:pStyle w:val="Compact"/>
+      </w:pPr>
+      <w:r>
+        <w:t xml:space="preserve">In this watershed, salmon passage to access the lower mainstem is possible at a Fort Jones flowrate (~20-40 cfs), while access to upper tributaries is generally associated with a Fort Jones flowrate of 100 cfs</w:t>
+      </w:r>
+      <w:r>
+        <w:t xml:space="preserve"> </w:t>
+      </w:r>
+      <w:r>
+        <w:t xml:space="preserve">(Sommarstrom 2020)</w:t>
+      </w:r>
+      <w:r>
+        <w:t xml:space="preserve">.</w:t>
+      </w:r>
+    </w:p>
+    <w:bookmarkEnd w:id="93"/>
     <w:bookmarkStart w:id="94" w:name="Xb37462c10a7afe0d06daf6f627e1a683f6dc93e"/>
     <w:p>
       <w:pPr>
@@ -14042,7 +13553,7 @@
       <w:pPr>
         <w:numPr>
           <w:ilvl w:val="0"/>
-          <w:numId w:val="1010"/>
+          <w:numId w:val="1011"/>
         </w:numPr>
       </w:pPr>
       <w:r>
@@ -14057,29 +13568,7 @@
       <w:pPr>
         <w:numPr>
           <w:ilvl w:val="0"/>
-          <w:numId w:val="1010"/>
-        </w:numPr>
-      </w:pPr>
-      <w:r>
-        <w:rPr>
-          <w:bCs/>
-          <w:b/>
-        </w:rPr>
-        <w:t xml:space="preserve">coho smolt per fem vs coho % smolt survival metrics - why negatively correlated? which is worse? Possibly smolt survival, since smolt estimation is less constrained than the camera trap method at the counting station.</w:t>
-      </w:r>
-      <w:r>
-        <w:rPr>
-          <w:bCs/>
-          <w:b/>
-        </w:rPr>
-        <w:t xml:space="preserve"> </w:t>
-      </w:r>
-    </w:p>
-    <w:p>
-      <w:pPr>
-        <w:numPr>
-          <w:ilvl w:val="0"/>
-          <w:numId w:val="1010"/>
+          <w:numId w:val="1011"/>
         </w:numPr>
       </w:pPr>
       <w:r>
@@ -14102,322 +13591,12 @@
       <w:pPr>
         <w:numPr>
           <w:ilvl w:val="0"/>
-          <w:numId w:val="1011"/>
+          <w:numId w:val="1012"/>
         </w:numPr>
         <w:pStyle w:val="Compact"/>
       </w:pPr>
       <w:r>
         <w:t xml:space="preserve">Coho salmon prefer smaller tributary stream habitat for spawning, while Chinook prefer larger gravels found on the mainstem of the Scott River. Consequently, coho salmon may be more sensitive to the amount of river connectivity and thus total salmon-accessible habitat during their spawning window.</w:t>
-      </w:r>
-    </w:p>
-    <w:p>
-      <w:pPr>
-        <w:numPr>
-          <w:ilvl w:val="0"/>
-          <w:numId w:val="1011"/>
-        </w:numPr>
-        <w:pStyle w:val="Compact"/>
-      </w:pPr>
-      <w:r>
-        <w:t xml:space="preserve">Chinook typically do not oversummer in the freshwater system, potentially making them less vulnerable than coho to dry season conditions.</w:t>
-      </w:r>
-    </w:p>
-    <w:p>
-      <w:pPr>
-        <w:numPr>
-          <w:ilvl w:val="0"/>
-          <w:numId w:val="1011"/>
-        </w:numPr>
-        <w:pStyle w:val="Compact"/>
-      </w:pPr>
-      <w:r>
-        <w:t xml:space="preserve">Chinook populations may be more strongly affected by ocean conditions than coho salmon, possibly due to behavior differences during their period of ocean residence, which is not examined here. This factor may exert a more powerful control on the number of returning spawners than freshwater conditions.</w:t>
-      </w:r>
-    </w:p>
-    <w:p>
-      <w:pPr>
-        <w:pStyle w:val="FirstParagraph"/>
-      </w:pPr>
-      <w:r>
-        <w:t xml:space="preserve">Regardless of the ultimate cause(s), this difference in predictability underscores the fact that the prediction exercise undertaken in this study can only be performed successfully for some species and some regions.</w:t>
-      </w:r>
-    </w:p>
-    <w:bookmarkEnd w:id="96"/>
-    <w:bookmarkStart w:id="97" w:name="X22899a7bc665f95f7d1ce82e1c981266ee41a0c"/>
-    <w:p>
-      <w:pPr>
-        <w:pStyle w:val="Heading2"/>
-      </w:pPr>
-      <w:r>
-        <w:rPr>
-          <w:rStyle w:val="SectionNumber"/>
-        </w:rPr>
-        <w:t xml:space="preserve">5.4</w:t>
-      </w:r>
-      <w:r>
-        <w:tab/>
-      </w:r>
-      <w:r>
-        <w:t xml:space="preserve">Hydrologic Benefit (HB) function predictive performance and sensitivity</w:t>
-      </w:r>
-    </w:p>
-    <w:p>
-      <w:pPr>
-        <w:pStyle w:val="FirstParagraph"/>
-      </w:pPr>
-      <w:r>
-        <w:t xml:space="preserve">For the 11 years in which observed coho spf values are available, the HB function was reasonably accurate in its predictions (Figure</w:t>
-      </w:r>
-      <w:r>
-        <w:t xml:space="preserve"> </w:t>
-      </w:r>
-      <w:r>
-        <w:t xml:space="preserve">11</w:t>
-      </w:r>
-      <w:r>
-        <w:t xml:space="preserve">). In particular, it succeeded in predicting whether a coho spf year would be above or below 40 (an arbitrary threshold based on visual inspection of the grouping of the 11 observed values). A more conservative use of this model would be to assign a high-low threshold, and categorize each water year as a</w:t>
-      </w:r>
-      <w:r>
-        <w:t xml:space="preserve"> </w:t>
-      </w:r>
-      <w:r>
-        <w:t xml:space="preserve">“</w:t>
-      </w:r>
-      <w:r>
-        <w:t xml:space="preserve">high-coho spf</w:t>
-      </w:r>
-      <w:r>
-        <w:t xml:space="preserve">”</w:t>
-      </w:r>
-      <w:r>
-        <w:t xml:space="preserve"> </w:t>
-      </w:r>
-      <w:r>
-        <w:t xml:space="preserve">or</w:t>
-      </w:r>
-      <w:r>
-        <w:t xml:space="preserve"> </w:t>
-      </w:r>
-      <w:r>
-        <w:t xml:space="preserve">“</w:t>
-      </w:r>
-      <w:r>
-        <w:t xml:space="preserve">low-coho spf</w:t>
-      </w:r>
-      <w:r>
-        <w:t xml:space="preserve">”</w:t>
-      </w:r>
-      <w:r>
-        <w:t xml:space="preserve"> </w:t>
-      </w:r>
-      <w:r>
-        <w:t xml:space="preserve">year based on its relation to this threshold. However, for purposes of this discussion we retain the full distribution of values.</w:t>
-      </w:r>
-    </w:p>
-    <w:p>
-      <w:pPr>
-        <w:pStyle w:val="BodyText"/>
-      </w:pPr>
-      <w:r>
-        <w:t xml:space="preserve">These linear models have been developed for a Coho Freshwater Life Period (see Figure</w:t>
-      </w:r>
-      <w:r>
-        <w:t xml:space="preserve"> </w:t>
-      </w:r>
-      <w:r>
-        <w:t xml:space="preserve">3</w:t>
-      </w:r>
-      <w:r>
-        <w:t xml:space="preserve"> </w:t>
-      </w:r>
-      <w:r>
-        <w:t xml:space="preserve">), but the relevant time period for decisionmakers is typically a water year or shorter. It was possible to select a set of best models that fit within one water year, in that they range from the fall of the Brood Year through the wet season of the immediately following Rearing Year. With this formulation, a prediction could be made each fall, using the flow record of the preceding water year and the estimated number of female spawners during the previous fall-winter, regarding the number of smolts to be observed in the coming spring. This smolt abundance prediction could be made to test the model quality when confronted with new data.</w:t>
-      </w:r>
-    </w:p>
-    <w:p>
-      <w:pPr>
-        <w:pStyle w:val="BodyText"/>
-      </w:pPr>
-      <w:r>
-        <w:t xml:space="preserve">The predictive power of the Hydrologic Benefit formula beyond the hydrologic conditions of water years 2007-2020 remains untestable; for this reason the coho spf prediction values of water years pre-2007 should be treated with skepticism. Notably, the hydrologic phenomena that constitute the limiting factors on salmon reproduction might have been very different in the watershed in past decades (e.g., if fall flows were not a major constraint, then spring rearing habitat, or possibly scouring storm flows in winter, might show stronger correlations with coho reproduction).</w:t>
-      </w:r>
-    </w:p>
-    <w:p>
-      <w:pPr>
-        <w:pStyle w:val="BodyText"/>
-      </w:pPr>
-      <w:r>
-        <w:t xml:space="preserve">Additionally, the sensitivity exercise indicated that even one additional data point can alter the ensemble coefficient, or weight, of the most important predictor (Brood Year reconnection timing, 10 cfs) by at least 24%; thus it is reasonable to assume that if more data is collected in the future, the HB function coefficients and possibly even the set of best hydrologic predictors may shift. Nevertheless, the limited data available can be used to draw some preliminary conclusions regarding bio-hydrologic relationships in the Scott River watershed.</w:t>
-      </w:r>
-    </w:p>
-    <w:bookmarkEnd w:id="97"/>
-    <w:bookmarkStart w:id="98" w:name="metric-weights-and-importance"/>
-    <w:p>
-      <w:pPr>
-        <w:pStyle w:val="Heading2"/>
-      </w:pPr>
-      <w:r>
-        <w:rPr>
-          <w:rStyle w:val="SectionNumber"/>
-        </w:rPr>
-        <w:t xml:space="preserve">5.5</w:t>
-      </w:r>
-      <w:r>
-        <w:tab/>
-      </w:r>
-      <w:r>
-        <w:t xml:space="preserve">Metric weights and importance</w:t>
-      </w:r>
-    </w:p>
-    <w:p>
-      <w:pPr>
-        <w:pStyle w:val="FirstParagraph"/>
-      </w:pPr>
-      <w:r>
-        <w:t xml:space="preserve">The relative contributions of each metric, shown in Figure</w:t>
-      </w:r>
-      <w:r>
-        <w:t xml:space="preserve"> </w:t>
-      </w:r>
-      <w:r>
-        <w:t xml:space="preserve">12</w:t>
-      </w:r>
-      <w:r>
-        <w:t xml:space="preserve">, indicate that the weighted metric introducing the greatest variability in coho spf predictions is the reconnection date at the 10 cfs threshold; in other words, an important common feature of the water years that yield very low coho spf predictions is a relatively long fall period of flow &lt;10 cfs.</w:t>
-      </w:r>
-    </w:p>
-    <w:p>
-      <w:pPr>
-        <w:pStyle w:val="BodyText"/>
-      </w:pPr>
-      <w:r>
-        <w:t xml:space="preserve">Figure</w:t>
-      </w:r>
-      <w:r>
-        <w:t xml:space="preserve"> </w:t>
-      </w:r>
-      <w:r>
-        <w:t xml:space="preserve">12</w:t>
-      </w:r>
-      <w:r>
-        <w:t xml:space="preserve"> </w:t>
-      </w:r>
-      <w:r>
-        <w:t xml:space="preserve">also highlights that three of the four selected hydrologic metrics are negatively correlated with coho spf values. This means the HB function relies on a positive intercept value to generate positive coho spf predictions, and because the intercept value can be outweighed by combinations of flow metric values that are within the range of possibility, this formulation allows the prediction of negative values. A negative value, or a prediction of coho smolt consumption rather than production, is obviously not possible based on our understanding of the coho salmon life cycle (Figure</w:t>
-      </w:r>
-      <w:r>
-        <w:t xml:space="preserve"> </w:t>
-      </w:r>
-      <w:r>
-        <w:t xml:space="preserve">3</w:t>
-      </w:r>
-      <w:r>
-        <w:t xml:space="preserve">).</w:t>
-      </w:r>
-    </w:p>
-    <w:p>
-      <w:pPr>
-        <w:pStyle w:val="BodyText"/>
-      </w:pPr>
-      <w:r>
-        <w:t xml:space="preserve">Unfortunately, observed coho spf values are not available for any of the water years in which a negative value is predicted (2002, 2016 and 2021; Figure</w:t>
-      </w:r>
-      <w:r>
-        <w:t xml:space="preserve"> </w:t>
-      </w:r>
-      <w:r>
-        <w:t xml:space="preserve">11</w:t>
-      </w:r>
-      <w:r>
-        <w:t xml:space="preserve">), so a direct comparison of prediction accuracy is not possible in these water years. However, given that the coho run persisted in the Scott River watershed beyond the 3-year cohort-return interval (i.e., water years 2005 and 2019), some smolt production greater than 0 in these years is highly likely.</w:t>
-      </w:r>
-    </w:p>
-    <w:p>
-      <w:pPr>
-        <w:pStyle w:val="BodyText"/>
-      </w:pPr>
-      <w:r>
-        <w:t xml:space="preserve">The metrics most related to watershed-scale coho spf occur during the window of their parents’ spawning and, to a lesser extent, in the winter through summer of their early rearing. At least three potential mechanisms have been hypothesized regarding the importance of fall flow timing and magnitude to coho salmon. During dry water years, when fall reconnection dates are delayed, coho have been known to spawn in suboptimal habitat</w:t>
-      </w:r>
-      <w:r>
-        <w:t xml:space="preserve"> </w:t>
-      </w:r>
-      <w:r>
-        <w:t xml:space="preserve">(e.g., Siskiyou RCD 2014)</w:t>
-      </w:r>
-      <w:r>
-        <w:t xml:space="preserve">. Eggs laid in suboptimal conditions suffer from higher mortality rates for multiple reasons, including egg burial by transported sediment, channel bed scouring, or unfavorable water quality</w:t>
-      </w:r>
-      <w:r>
-        <w:t xml:space="preserve"> </w:t>
-      </w:r>
-      <w:r>
-        <w:t xml:space="preserve">(Bjornn and Reiser 1991)</w:t>
-      </w:r>
-      <w:r>
-        <w:t xml:space="preserve">. Additionally, anadromous fish do not eat during spawning, and a delayed reconnection date, with a corresponding longer waiting period before spawning habitat becomes accessible, leads to higher rates of exhaustion and potentially higher mortality during spawning in long high-elevation spawning migrations</w:t>
-      </w:r>
-      <w:r>
-        <w:t xml:space="preserve"> </w:t>
-      </w:r>
-      <w:r>
-        <w:t xml:space="preserve">(e.g., sockeye salmon in Crossin et al. 2004)</w:t>
-      </w:r>
-      <w:r>
-        <w:t xml:space="preserve">. Finally, early reconnection flows and related access to more and higher-quality habitat may allow spawning salmon to select more favorable nesting sites, which could exert a controlling influence on the mortality rates of the young produced that year.</w:t>
-      </w:r>
-    </w:p>
-    <w:p>
-      <w:pPr>
-        <w:pStyle w:val="BodyText"/>
-      </w:pPr>
-      <w:r>
-        <w:t xml:space="preserve">It is also notable that the metrics with the highest predictive power are associated with negative values, or coho spf penalties. One possible interpretation is that hydrologic metrics can be useful for identifying unfavorable conditions for coho salmon, but are not sufficient to describe favorable conditions. The ecological theory that may explain this further is beyond the scope of this paper, but could be a focus of future studies.</w:t>
-      </w:r>
-    </w:p>
-    <w:bookmarkEnd w:id="98"/>
-    <w:bookmarkStart w:id="99" w:name="Xe7b831585be370552e5eda248af1ddb6912a940"/>
-    <w:p>
-      <w:pPr>
-        <w:pStyle w:val="Heading2"/>
-      </w:pPr>
-      <w:r>
-        <w:rPr>
-          <w:rStyle w:val="SectionNumber"/>
-        </w:rPr>
-        <w:t xml:space="preserve">5.6</w:t>
-      </w:r>
-      <w:r>
-        <w:tab/>
-      </w:r>
-      <w:r>
-        <w:t xml:space="preserve">Implications for water and fisheries management</w:t>
-      </w:r>
-    </w:p>
-    <w:p>
-      <w:pPr>
-        <w:pStyle w:val="FirstParagraph"/>
-      </w:pPr>
-      <w:r>
-        <w:t xml:space="preserve">This study represents a contribution to the large body of work seeking to understand and conserve aquatic ecosystems in the Klamath basin, and in aquatic ecosystems in Mediterranean climates more generally. Viability of the SONCC ESU population of coho salmon has been examined at a regional scale in the past, though conclusions were preliminary, due to data limitations</w:t>
-      </w:r>
-      <w:r>
-        <w:t xml:space="preserve"> </w:t>
-      </w:r>
-      <w:r>
-        <w:t xml:space="preserve">(Williams et al. 2006, 2008)</w:t>
-      </w:r>
-      <w:r>
-        <w:t xml:space="preserve">. A proposed framework to assess viability included the following factors</w:t>
-      </w:r>
-      <w:r>
-        <w:t xml:space="preserve"> </w:t>
-      </w:r>
-      <w:r>
-        <w:t xml:space="preserve">(Williams et al. 2008)</w:t>
-      </w:r>
-      <w:r>
-        <w:t xml:space="preserve">:</w:t>
       </w:r>
     </w:p>
     <w:p>
@@ -14429,7 +13608,7 @@
         <w:pStyle w:val="Compact"/>
       </w:pPr>
       <w:r>
-        <w:t xml:space="preserve">Effective population size</w:t>
+        <w:t xml:space="preserve">Chinook typically do not oversummer in the freshwater system, potentially making them less vulnerable than coho to dry season conditions.</w:t>
       </w:r>
     </w:p>
     <w:p>
@@ -14441,74 +13620,384 @@
         <w:pStyle w:val="Compact"/>
       </w:pPr>
       <w:r>
-        <w:t xml:space="preserve">Population size per generation</w:t>
+        <w:t xml:space="preserve">Chinook populations may be more strongly affected by ocean conditions than coho salmon, possibly due to behavior differences during their period of ocean residence, which is not examined here. This factor may exert a more powerful control on the number of returning spawners than freshwater conditions.</w:t>
+      </w:r>
+    </w:p>
+    <w:p>
+      <w:pPr>
+        <w:pStyle w:val="FirstParagraph"/>
+      </w:pPr>
+      <w:r>
+        <w:t xml:space="preserve">Regardless of the ultimate cause(s), this difference in predictability underscores the fact that the prediction exercise undertaken in this study can only be performed successfully for some species and some regions.</w:t>
+      </w:r>
+    </w:p>
+    <w:bookmarkEnd w:id="96"/>
+    <w:bookmarkStart w:id="97" w:name="X22899a7bc665f95f7d1ce82e1c981266ee41a0c"/>
+    <w:p>
+      <w:pPr>
+        <w:pStyle w:val="Heading2"/>
+      </w:pPr>
+      <w:r>
+        <w:rPr>
+          <w:rStyle w:val="SectionNumber"/>
+        </w:rPr>
+        <w:t xml:space="preserve">5.4</w:t>
+      </w:r>
+      <w:r>
+        <w:tab/>
+      </w:r>
+      <w:r>
+        <w:t xml:space="preserve">Hydrologic Benefit (HB) function predictive performance and sensitivity</w:t>
+      </w:r>
+    </w:p>
+    <w:p>
+      <w:pPr>
+        <w:pStyle w:val="FirstParagraph"/>
+      </w:pPr>
+      <w:r>
+        <w:t xml:space="preserve">For the 11 years in which observed coho spf values are available, the HB function was reasonably accurate in its predictions (Figure</w:t>
+      </w:r>
+      <w:r>
+        <w:t xml:space="preserve"> </w:t>
+      </w:r>
+      <w:r>
+        <w:t xml:space="preserve">11</w:t>
+      </w:r>
+      <w:r>
+        <w:t xml:space="preserve">). In particular, it succeeded in predicting whether a coho spf year would be above or below 40 (an arbitrary threshold based on visual inspection of the grouping of the 11 observed values). A more conservative use of this model would be to assign a high-low threshold, and categorize each water year as a</w:t>
+      </w:r>
+      <w:r>
+        <w:t xml:space="preserve"> </w:t>
+      </w:r>
+      <w:r>
+        <w:t xml:space="preserve">“</w:t>
+      </w:r>
+      <w:r>
+        <w:t xml:space="preserve">high-coho spf</w:t>
+      </w:r>
+      <w:r>
+        <w:t xml:space="preserve">”</w:t>
+      </w:r>
+      <w:r>
+        <w:t xml:space="preserve"> </w:t>
+      </w:r>
+      <w:r>
+        <w:t xml:space="preserve">or</w:t>
+      </w:r>
+      <w:r>
+        <w:t xml:space="preserve"> </w:t>
+      </w:r>
+      <w:r>
+        <w:t xml:space="preserve">“</w:t>
+      </w:r>
+      <w:r>
+        <w:t xml:space="preserve">low-coho spf</w:t>
+      </w:r>
+      <w:r>
+        <w:t xml:space="preserve">”</w:t>
+      </w:r>
+      <w:r>
+        <w:t xml:space="preserve"> </w:t>
+      </w:r>
+      <w:r>
+        <w:t xml:space="preserve">year based on its relation to this threshold. However, for purposes of this discussion we retain the full distribution of values.</w:t>
+      </w:r>
+    </w:p>
+    <w:p>
+      <w:pPr>
+        <w:pStyle w:val="BodyText"/>
+      </w:pPr>
+      <w:r>
+        <w:t xml:space="preserve">These linear models have been developed for a Coho Freshwater Life Period (see Figure</w:t>
+      </w:r>
+      <w:r>
+        <w:t xml:space="preserve"> </w:t>
+      </w:r>
+      <w:r>
+        <w:t xml:space="preserve">3</w:t>
+      </w:r>
+      <w:r>
+        <w:t xml:space="preserve"> </w:t>
+      </w:r>
+      <w:r>
+        <w:t xml:space="preserve">), but the relevant time period for decisionmakers is typically a water year or shorter. It was possible to select a set of best models that fit within one water year, in that they range from the fall of the Brood Year through the wet season of the immediately following Rearing Year. With this formulation, a prediction could be made each fall, using the flow record of the preceding water year and the estimated number of female spawners during the previous fall-winter, regarding the number of smolts to be observed in the coming spring. This smolt abundance prediction could be made to test the model quality when confronted with new data.</w:t>
+      </w:r>
+    </w:p>
+    <w:p>
+      <w:pPr>
+        <w:pStyle w:val="BodyText"/>
+      </w:pPr>
+      <w:r>
+        <w:t xml:space="preserve">The predictive power of the Hydrologic Benefit formula beyond the hydrologic conditions of water years 2007-2020 remains untestable; for this reason the coho spf prediction values of water years pre-2007 should be treated with skepticism. Notably, the hydrologic phenomena that constitute the limiting factors on salmon reproduction might have been very different in the watershed in past decades (e.g., if fall flows were not a major constraint, then spring rearing habitat, or possibly scouring storm flows in winter, might show stronger correlations with coho reproduction).</w:t>
+      </w:r>
+    </w:p>
+    <w:p>
+      <w:pPr>
+        <w:pStyle w:val="BodyText"/>
+      </w:pPr>
+      <w:r>
+        <w:t xml:space="preserve">Additionally, the sensitivity exercise indicated that even one additional data point can alter the ensemble coefficient, or weight, of the most important predictor (Brood Year reconnection timing, 10 cfs) by at least 24%; thus it is reasonable to assume that if more data is collected in the future, the HB function coefficients and possibly even the set of best hydrologic predictors may shift. Nevertheless, the limited data available can be used to draw some preliminary conclusions regarding bio-hydrologic relationships in the Scott River watershed.</w:t>
+      </w:r>
+    </w:p>
+    <w:bookmarkEnd w:id="97"/>
+    <w:bookmarkStart w:id="98" w:name="metric-weights-and-importance"/>
+    <w:p>
+      <w:pPr>
+        <w:pStyle w:val="Heading2"/>
+      </w:pPr>
+      <w:r>
+        <w:rPr>
+          <w:rStyle w:val="SectionNumber"/>
+        </w:rPr>
+        <w:t xml:space="preserve">5.5</w:t>
+      </w:r>
+      <w:r>
+        <w:tab/>
+      </w:r>
+      <w:r>
+        <w:t xml:space="preserve">Metric weights and importance</w:t>
+      </w:r>
+    </w:p>
+    <w:p>
+      <w:pPr>
+        <w:pStyle w:val="FirstParagraph"/>
+      </w:pPr>
+      <w:r>
+        <w:t xml:space="preserve">The relative contributions of each metric, shown in Figure</w:t>
+      </w:r>
+      <w:r>
+        <w:t xml:space="preserve"> </w:t>
+      </w:r>
+      <w:r>
+        <w:t xml:space="preserve">12</w:t>
+      </w:r>
+      <w:r>
+        <w:t xml:space="preserve">, indicate that the weighted metric introducing the greatest variability in coho spf predictions is the reconnection date at the 10 cfs threshold; in other words, an important common feature of the water years that yield very low coho spf predictions is a relatively long fall period of flow &lt;10 cfs.</w:t>
+      </w:r>
+    </w:p>
+    <w:p>
+      <w:pPr>
+        <w:pStyle w:val="BodyText"/>
+      </w:pPr>
+      <w:r>
+        <w:t xml:space="preserve">Figure</w:t>
+      </w:r>
+      <w:r>
+        <w:t xml:space="preserve"> </w:t>
+      </w:r>
+      <w:r>
+        <w:t xml:space="preserve">12</w:t>
+      </w:r>
+      <w:r>
+        <w:t xml:space="preserve"> </w:t>
+      </w:r>
+      <w:r>
+        <w:t xml:space="preserve">also highlights that three of the four selected hydrologic metrics are negatively correlated with coho spf values. This means the HB function relies on a positive intercept value to generate positive coho spf predictions, and because the intercept value can be outweighed by combinations of flow metric values that are within the range of possibility, this formulation allows the prediction of negative values. A negative value, or a prediction of coho smolt consumption rather than production, is obviously not possible based on our understanding of the coho salmon life cycle (Figure</w:t>
+      </w:r>
+      <w:r>
+        <w:t xml:space="preserve"> </w:t>
+      </w:r>
+      <w:r>
+        <w:t xml:space="preserve">3</w:t>
+      </w:r>
+      <w:r>
+        <w:t xml:space="preserve">).</w:t>
+      </w:r>
+    </w:p>
+    <w:p>
+      <w:pPr>
+        <w:pStyle w:val="BodyText"/>
+      </w:pPr>
+      <w:r>
+        <w:t xml:space="preserve">Unfortunately, observed coho spf values are not available for any of the water years in which a negative value is predicted (2002, 2016 and 2021; Figure</w:t>
+      </w:r>
+      <w:r>
+        <w:t xml:space="preserve"> </w:t>
+      </w:r>
+      <w:r>
+        <w:t xml:space="preserve">11</w:t>
+      </w:r>
+      <w:r>
+        <w:t xml:space="preserve">), so a direct comparison of prediction accuracy is not possible in these water years. However, given that the coho run persisted in the Scott River watershed beyond the 3-year cohort-return interval (i.e., water years 2005 and 2019), some smolt production greater than 0 in these years is highly likely.</w:t>
+      </w:r>
+    </w:p>
+    <w:p>
+      <w:pPr>
+        <w:pStyle w:val="BodyText"/>
+      </w:pPr>
+      <w:r>
+        <w:t xml:space="preserve">The metrics most related to watershed-scale coho spf occur during the window of their parents’ spawning and, to a lesser extent, in the winter through summer of their early rearing. At least three potential mechanisms have been hypothesized regarding the importance of fall flow timing and magnitude to coho salmon. During dry water years, when fall reconnection dates are delayed, coho have been known to spawn in suboptimal habitat</w:t>
+      </w:r>
+      <w:r>
+        <w:t xml:space="preserve"> </w:t>
+      </w:r>
+      <w:r>
+        <w:t xml:space="preserve">(e.g., Siskiyou RCD 2014)</w:t>
+      </w:r>
+      <w:r>
+        <w:t xml:space="preserve">. Eggs laid in suboptimal conditions suffer from higher mortality rates for multiple reasons, including egg burial by transported sediment, channel bed scouring, or unfavorable water quality</w:t>
+      </w:r>
+      <w:r>
+        <w:t xml:space="preserve"> </w:t>
+      </w:r>
+      <w:r>
+        <w:t xml:space="preserve">(Bjornn and Reiser 1991)</w:t>
+      </w:r>
+      <w:r>
+        <w:t xml:space="preserve">. Additionally, anadromous fish do not eat during spawning, and a delayed reconnection date, with a corresponding longer waiting period before spawning habitat becomes accessible, leads to higher rates of exhaustion and potentially higher mortality during spawning in long high-elevation spawning migrations</w:t>
+      </w:r>
+      <w:r>
+        <w:t xml:space="preserve"> </w:t>
+      </w:r>
+      <w:r>
+        <w:t xml:space="preserve">(e.g., sockeye salmon in Crossin et al. 2004)</w:t>
+      </w:r>
+      <w:r>
+        <w:t xml:space="preserve">. Finally, early reconnection flows and related access to more and higher-quality habitat may allow spawning salmon to select more favorable nesting sites, which could exert a controlling influence on the mortality rates of the young produced that year.</w:t>
+      </w:r>
+    </w:p>
+    <w:p>
+      <w:pPr>
+        <w:pStyle w:val="BodyText"/>
+      </w:pPr>
+      <w:r>
+        <w:t xml:space="preserve">It is also notable that the metrics with the highest predictive power are associated with negative values, or coho spf penalties. One possible interpretation is that hydrologic metrics can be useful for identifying unfavorable conditions for coho salmon, but are not sufficient to describe favorable conditions. The ecological theory that may explain this further is beyond the scope of this paper, but could be a focus of future studies.</w:t>
+      </w:r>
+    </w:p>
+    <w:bookmarkEnd w:id="98"/>
+    <w:bookmarkStart w:id="99" w:name="Xe7b831585be370552e5eda248af1ddb6912a940"/>
+    <w:p>
+      <w:pPr>
+        <w:pStyle w:val="Heading2"/>
+      </w:pPr>
+      <w:r>
+        <w:rPr>
+          <w:rStyle w:val="SectionNumber"/>
+        </w:rPr>
+        <w:t xml:space="preserve">5.6</w:t>
+      </w:r>
+      <w:r>
+        <w:tab/>
+      </w:r>
+      <w:r>
+        <w:t xml:space="preserve">Implications for water and fisheries management</w:t>
+      </w:r>
+    </w:p>
+    <w:p>
+      <w:pPr>
+        <w:pStyle w:val="FirstParagraph"/>
+      </w:pPr>
+      <w:r>
+        <w:t xml:space="preserve">This study represents a contribution to the large body of work seeking to understand and conserve aquatic ecosystems in the Klamath basin, and in aquatic ecosystems in Mediterranean climates more generally. Viability of the SONCC ESU population of coho salmon has been examined at a regional scale in the past, though conclusions were preliminary, due to data limitations</w:t>
+      </w:r>
+      <w:r>
+        <w:t xml:space="preserve"> </w:t>
+      </w:r>
+      <w:r>
+        <w:t xml:space="preserve">(Williams et al. 2006, 2008)</w:t>
+      </w:r>
+      <w:r>
+        <w:t xml:space="preserve">. A proposed framework to assess viability included the following factors</w:t>
+      </w:r>
+      <w:r>
+        <w:t xml:space="preserve"> </w:t>
+      </w:r>
+      <w:r>
+        <w:t xml:space="preserve">(Williams et al. 2008)</w:t>
+      </w:r>
+      <w:r>
+        <w:t xml:space="preserve">:</w:t>
       </w:r>
     </w:p>
     <w:p>
       <w:pPr>
         <w:numPr>
           <w:ilvl w:val="0"/>
-          <w:numId w:val="1012"/>
+          <w:numId w:val="1013"/>
         </w:numPr>
         <w:pStyle w:val="Compact"/>
       </w:pPr>
       <w:r>
-        <w:t xml:space="preserve">Population decline (rate of decline)</w:t>
+        <w:t xml:space="preserve">Effective population size</w:t>
       </w:r>
     </w:p>
     <w:p>
       <w:pPr>
         <w:numPr>
           <w:ilvl w:val="0"/>
-          <w:numId w:val="1012"/>
+          <w:numId w:val="1013"/>
         </w:numPr>
         <w:pStyle w:val="Compact"/>
       </w:pPr>
       <w:r>
-        <w:t xml:space="preserve">Catastrophic decline (order of magnitude decline within 1 generation)</w:t>
+        <w:t xml:space="preserve">Population size per generation</w:t>
       </w:r>
     </w:p>
     <w:p>
       <w:pPr>
         <w:numPr>
           <w:ilvl w:val="0"/>
-          <w:numId w:val="1012"/>
+          <w:numId w:val="1013"/>
         </w:numPr>
         <w:pStyle w:val="Compact"/>
       </w:pPr>
       <w:r>
-        <w:t xml:space="preserve">Spawner density</w:t>
+        <w:t xml:space="preserve">Population decline (rate of decline)</w:t>
       </w:r>
     </w:p>
     <w:p>
       <w:pPr>
         <w:numPr>
           <w:ilvl w:val="0"/>
-          <w:numId w:val="1012"/>
+          <w:numId w:val="1013"/>
         </w:numPr>
         <w:pStyle w:val="Compact"/>
       </w:pPr>
       <w:r>
-        <w:t xml:space="preserve">Potential spatial habitat capacity, in units of Intrinsic Potential (IP)</w:t>
+        <w:t xml:space="preserve">Catastrophic decline (order of magnitude decline within 1 generation)</w:t>
       </w:r>
     </w:p>
     <w:p>
       <w:pPr>
         <w:numPr>
           <w:ilvl w:val="0"/>
-          <w:numId w:val="1012"/>
+          <w:numId w:val="1013"/>
         </w:numPr>
         <w:pStyle w:val="Compact"/>
       </w:pPr>
       <w:r>
-        <w:t xml:space="preserve">Hatchery influence</w:t>
+        <w:t xml:space="preserve">Spawner density</w:t>
       </w:r>
     </w:p>
     <w:p>
       <w:pPr>
         <w:numPr>
           <w:ilvl w:val="0"/>
-          <w:numId w:val="1012"/>
+          <w:numId w:val="1013"/>
+        </w:numPr>
+        <w:pStyle w:val="Compact"/>
+      </w:pPr>
+      <w:r>
+        <w:t xml:space="preserve">Potential spatial habitat capacity, in units of Intrinsic Potential (IP)</w:t>
+      </w:r>
+    </w:p>
+    <w:p>
+      <w:pPr>
+        <w:numPr>
+          <w:ilvl w:val="0"/>
+          <w:numId w:val="1013"/>
+        </w:numPr>
+        <w:pStyle w:val="Compact"/>
+      </w:pPr>
+      <w:r>
+        <w:t xml:space="preserve">Hatchery influence</w:t>
+      </w:r>
+    </w:p>
+    <w:p>
+      <w:pPr>
+        <w:numPr>
+          <w:ilvl w:val="0"/>
+          <w:numId w:val="1013"/>
         </w:numPr>
         <w:pStyle w:val="Compact"/>
       </w:pPr>
@@ -21293,6 +20782,9 @@
     <w:abstractNumId w:val="991"/>
   </w:num>
   <w:num w:numId="1012">
+    <w:abstractNumId w:val="991"/>
+  </w:num>
+  <w:num w:numId="1013">
     <w:abstractNumId w:val="991"/>
   </w:num>
 </w:numbering>

</xml_diff>

<commit_message>
minor edits from TH
</commit_message>
<xml_diff>
--- a/Kouba_2024_Fish_hydrometrics_MS.docx
+++ b/Kouba_2024_Fish_hydrometrics_MS.docx
@@ -125,7 +125,7 @@
         <w:pStyle w:val="Date"/>
       </w:pPr>
       <w:r>
-        <w:t xml:space="preserve">Nov. 2023</w:t>
+        <w:t xml:space="preserve">Sept. 2024</w:t>
       </w:r>
     </w:p>
     <w:bookmarkStart w:id="20" w:name="abstract"/>
@@ -182,7 +182,7 @@
         <w:pStyle w:val="BodyText"/>
       </w:pPr>
       <w:r>
-        <w:t xml:space="preserve">Taking advantage of a nearly two-decade ecological monitoring dataset, we then used lasso regression to build predictive models of coho and Chinook salmon reproductive success based on hydrologic metrics. To control for cohort effects, we chose normalized ecological response metrics for coho and Chinook (number of outmigrating smolt per spawning adult or spawning adult female). For both species, we calculated optimal predictive models for thousands of 50% subsamples of the datasets, and tested them on the remaining observations. We selected a lambda value based on an average relative test error threshold of 1.0. These lambda values were used to calculate a final predictive model, or Hydrologic Benefit function, using the full dataset for each species. Coho reproduction was found to be more predictable that that for Chinook. The metrics contributing the most to predicted coho reproduction values occur during the window of their parents’ spawning and, to a lesser extent, in the spring and fall of their year of rearing in freshwater. This supports an interpretation that spawning conditions may exert a significant influence on the mortality rates of the hatching juveniles.</w:t>
+        <w:t xml:space="preserve">Taking advantage of a nearly two-decade ecological monitoring dataset, we then used lasso regression to build predictive models of coho and Chinook salmon reproductive success using hydrologic metrics. To control for cohort effects, we chose normalized ecological response metrics for coho and Chinook (number of outmigrating smolt per spawning adult or spawning adult female). For both species, we calculated optimal predictive models for thousands of 50% subsamples of the datasets, and tested them on the remaining observations. We selected a lambda value based on an average relative test error threshold of 1.0. These lambda values were used to calculate a final predictive model, or Hydrologic Benefit function, using the full dataset for each species. Coho reproduction was found to be more predictable than that for Chinook. The metrics contributing the most to predicted coho reproduction values occur during the window of their parents’ spawning and, to a lesser extent, in the spring and fall of their year of rearing in freshwater. This supports an interpretation that spawning conditions may exert a significant influence on the mortality rates of the hatching juveniles.</w:t>
       </w:r>
     </w:p>
     <w:p>
@@ -1430,7 +1430,7 @@
         <w:t xml:space="preserve"> </w:t>
       </w:r>
       <w:r>
-        <w:t xml:space="preserve">(SRWC 2018)</w:t>
+        <w:t xml:space="preserve">(SRWC 2018a)</w:t>
       </w:r>
       <w:r>
         <w:t xml:space="preserve">, several pilot projects to construct and assess the impact of beaver dam analogs (BDAs) on aquatic habitat and fish populations</w:t>
@@ -1439,7 +1439,7 @@
         <w:t xml:space="preserve"> </w:t>
       </w:r>
       <w:r>
-        <w:t xml:space="preserve">(Yokel 2018)</w:t>
+        <w:t xml:space="preserve">(Yokel 2018b)</w:t>
       </w:r>
       <w:r>
         <w:t xml:space="preserve">, a coordinated rescue effort to relocate juvenile salmon that were cut off from outmigrating by disconnected river reaches</w:t>
@@ -1768,7 +1768,7 @@
         <w:t xml:space="preserve"> </w:t>
       </w:r>
       <w:r>
-        <w:t xml:space="preserve">(California Department of Fish and Wildlife (CDFW) 2021)</w:t>
+        <w:t xml:space="preserve">(CDFW 2021)</w:t>
       </w:r>
       <w:r>
         <w:t xml:space="preserve">. Ocean conditions may have contributed to a broad decline in Chinook populations from Alaska to California</w:t>
@@ -2151,7 +2151,7 @@
         <w:t xml:space="preserve"> </w:t>
       </w:r>
       <w:r>
-        <w:t xml:space="preserve">Scott River Watershed Council (SRWC) (2018)</w:t>
+        <w:t xml:space="preserve">Yokel et al. (2018a)</w:t>
       </w:r>
       <w:r>
         <w:t xml:space="preserve">], we calculated the number of days in each year with average daily flow greater than the 90th flow percentile (for the full Fort Jones hydrologic record).</w:t>
@@ -7045,7 +7045,7 @@
         <w:t xml:space="preserve"> </w:t>
       </w:r>
       <w:r>
-        <w:t xml:space="preserve">(California Department of Fish and Wildlife (CDFW) 2021)</w:t>
+        <w:t xml:space="preserve">(CDFW 2021)</w:t>
       </w:r>
       <w:r>
         <w:t xml:space="preserve">, Chinook ecological data was aligned with hydrologic metrics in the same manner as coho observations. Distinct life histories produced one significant difference: because Chinook migrate to the ocean in their first year of life, the duration of freshwater residence for each Chinook cohort is shorter than for coho, ranging from fall spawning to the subsequent spring or summer. Thus, only metrics from the Brood Year and from the Rearing Year wet season, spring recession and dry season were considered for Chinook predictions.</w:t>
@@ -8040,16 +8040,16 @@
         <w:t xml:space="preserve"> </w:t>
       </w:r>
       <w:r>
-        <w:t xml:space="preserve">set, and use the training set to generate a series of regression models based on a range of lambda values. In one popular textbook example, the range of lambdas used to produce models consists of 100 values from 0.01 to 10,000 (i.e., 10 to the power of 100 equidistant numbers ranging from -2 to 5)</w:t>
-      </w:r>
-      <w:r>
-        <w:t xml:space="preserve"> </w:t>
-      </w:r>
-      <w:r>
-        <w:t xml:space="preserve">(James et al. 2013)</w:t>
-      </w:r>
-      <w:r>
-        <w:t xml:space="preserve">. These 100 models are then used to predict the values of the test set, and the total difference between predicted and observed quantities is known as the test error. This is often summarized as the root mean squared error value (RMSE). The lambda value that produces the regression model with the minimum test error is selected as optimal, and using this value, a final regression model is generated based on the full data set</w:t>
+        <w:t xml:space="preserve">set, and use the training set to generate a series of regression models based on a range of lambda values. In one popular textbook example, the range of lambdas used to produce models consists of 100 values from 0.01 to 10,000 [i.e., 100 equidistant numbers ranging from -2 to 5, and then used as an exponent of 10;</w:t>
+      </w:r>
+      <w:r>
+        <w:t xml:space="preserve"> </w:t>
+      </w:r>
+      <w:r>
+        <w:t xml:space="preserve">James et al. (2013)</w:t>
+      </w:r>
+      <w:r>
+        <w:t xml:space="preserve">]. These 100 models are then used to predict the values of the test set, and the total difference between predicted and observed quantities is known as the test error. This is often summarized as the root mean squared error value (RMSE). The lambda value that produces the regression model with the minimum test error is selected as optimal; using this optimal value, a final regression model is generated based on the full data set</w:t>
       </w:r>
       <w:r>
         <w:t xml:space="preserve"> </w:t>
@@ -8085,7 +8085,7 @@
         <w:pStyle w:val="FirstParagraph"/>
       </w:pPr>
       <w:r>
-        <w:t xml:space="preserve">However, we decided this was not appropriate for the small size of the available ecological datasets, which ranged from 13 to 21 years of observations: we could not be confident that the single optimal lambda value was an indicator of the ideal balance point between incorporating useful information and overfitting, since it could just be an artifact of the way we divided the dataset into test and training sets. To address the limited number of observations, instead of identifying a single optimal lambda value, we used resampling to identify a range of optimal lambda values. Specifically, we divided the dataset in half into non-repeating random sets of test and training data hundreds or thousands of times, and performed the standard method for optimal lambda identification on each test set. For coho spf, we identified optimal lambda values for all 1,716 possible 50% splits of the 13 data points; for Chinook, which had a larger sample size, we capped the number of test sets at 10,000.</w:t>
+        <w:t xml:space="preserve">However, we decided this was not appropriate for the small size of the available ecological datasets, which ranged from 13 to 21 years of observations: we could not be confident that the single optimal lambda value was an indicator of the ideal balance point between incorporating useful information and overfitting, since it could just be an artifact of the way we divided the dataset into test and training sets. To address the limited number of observations, instead of identifying a single optimal lambda value, we used resampling to identify a range of optimal lambda values. Specifically, we divided the dataset into non-repeating random sets of half test and half training data hundreds or thousands of times, and performed the standard method for optimal lambda identification on each test set. For coho spf, we identified optimal lambda values for all 1,716 possible 50% splits of the 13 data points; for Chinook, which had a larger sample size, we capped the number of test sets at 10,000.</w:t>
       </w:r>
     </w:p>
     <w:bookmarkEnd w:id="59"/>
@@ -9069,7 +9069,7 @@
         <w:t xml:space="preserve">10</w:t>
       </w:r>
       <w:r>
-        <w:t xml:space="preserve">, middle panels). This suggests that there are some observation subsets for which the mean is the best possible prediction and hydrologic metrics provide no additional useful information. However, the majority of the test sets produced optimal lambda values with 1 (42 and 29 percent for coho and Chinook, respectively) or more predictors (with 37 and 45 percent with more than 1 non-zero predictor for coho and Chinook).</w:t>
+        <w:t xml:space="preserve">, middle panels). This suggests that there are some observation subsets for which the mean is the best possible prediction and hydrologic metrics provide no additional useful information. However, the majority of the test sets produced optimal lambda values with 1 (42 and 29 percent for coho and Chinook, respectively) or more predictors (37 and 45 percent for coho and Chinook, respectively).</w:t>
       </w:r>
     </w:p>
     <w:p>
@@ -9077,7 +9077,7 @@
         <w:pStyle w:val="BodyText"/>
       </w:pPr>
       <w:r>
-        <w:t xml:space="preserve">If we applied a strict interpretation of the lasso methodology, we would select these upper bounds as the final lambda values (approximately 37 for coho and 110 for Chinook), producing regression models that contained all-zero coefficients and explained 0% of deviation. In our professional judgment, this would not match existing understanding that ecological outcomes depend in part on hydrologic conditions. It also does not reflect that in the majority of the test sets, the optimal regression models contained at least one non-zero coefficient.</w:t>
+        <w:t xml:space="preserve">If we applied a strict interpretation of the lasso methodology, we would select these upper bounds as the final lambda values (approximately 37 for coho and 110 for Chinook), producing regression models that contained all-zero coefficients and explained 0% of deviation. In our professional judgment, this would not match existing understanding that ecological outcomes depend in part on hydrologic conditions. It also does not reflect that, in the majority of the test sets, the optimal regression models contained at least one non-zero coefficient.</w:t>
       </w:r>
     </w:p>
     <w:p>
@@ -16705,7 +16705,7 @@
         <w:t xml:space="preserve">12</w:t>
       </w:r>
       <w:r>
-        <w:t xml:space="preserve">, top panel). For Chinook, since only the model includes only one non-zero coefficient, all variation is introduced by the predictor</w:t>
+        <w:t xml:space="preserve">, top panel). For Chinook, all variation is introduced by the predictor</w:t>
       </w:r>
       <w:r>
         <w:t xml:space="preserve"> </w:t>
@@ -16717,7 +16717,7 @@
         <w:t xml:space="preserve">log_BY_tot_flow_sepdec</w:t>
       </w:r>
       <w:r>
-        <w:t xml:space="preserve">.</w:t>
+        <w:t xml:space="preserve">, since the model includes only one non-zero coefficient.</w:t>
       </w:r>
     </w:p>
     <w:p>
@@ -16801,7 +16801,7 @@
         <w:pStyle w:val="FirstParagraph"/>
       </w:pPr>
       <w:r>
-        <w:t xml:space="preserve">The findings described above suggest that in this case study, hydrology can explain about half of the variation in a key ecological outcome for coho salmon, though as a predictive tool it has some limitations.</w:t>
+        <w:t xml:space="preserve">The findings described above suggest that, in this case study, hydrology can explain about half of the variation in a key ecological outcome for coho salmon, though as a predictive tool it has some limitations.</w:t>
       </w:r>
     </w:p>
     <w:bookmarkStart w:id="98" w:name="X7927e02b030070da3d3f36a45d1c21d7f6b1239"/>
@@ -16938,7 +16938,7 @@
         <w:pStyle w:val="BodyText"/>
       </w:pPr>
       <w:r>
-        <w:t xml:space="preserve">The correlations also suggest some findings that do not match current understanding. One strong signal is that earlier fall reconnection timing (earlier fall spawning flows) is associated with higher coho spf. In general, earlier fall flows in the brood year are thought to be beneficial to coho salmon, but it appears that this is only true for the number of outmigrating juveniles. The correlations suggest that a higher number of</w:t>
+        <w:t xml:space="preserve">The correlations also suggest some findings that do not match current understanding. One strong signal is that earlier fall reconnection timing (earlier fall spawning flows) is associated with higher coho spf. In general, earlier fall flows in the brood year are thought to be beneficial to coho salmon, but here it appears that this is only true for the absolute number of outmigrating juveniles. The correlations suggest that a higher number of</w:t>
       </w:r>
       <w:r>
         <w:t xml:space="preserve"> </w:t>
@@ -16979,7 +16979,7 @@
         <w:t xml:space="preserve">8</w:t>
       </w:r>
       <w:r>
-        <w:t xml:space="preserve">). Relatedly, the total flow volume in the four months of the brood year period is also negatively correlated with the number of coho spawners. These two correlations suggest that the apparent benefits of early flows for normalized coho reproduction is partially driven by a negative effect on the denominator (spawners) in addition to a positive effect on the numerator (outmigrating juveniles).</w:t>
+        <w:t xml:space="preserve">). Relatedly and consistent with these results, the total flow volume in the four months of the brood year period is also negatively correlated with the number of coho spawners. These two correlations suggest that the apparent benefits of later fall flows on the number of spawners is overwhelmed by a relatively lower success rate of these later spawners in generating outmigrating juveniles.</w:t>
       </w:r>
     </w:p>
     <w:bookmarkEnd w:id="99"/>
@@ -17228,7 +17228,7 @@
         <w:t xml:space="preserve">pers. comm.</w:t>
       </w:r>
       <w:r>
-        <w:t xml:space="preserve">, Sommarstrom 2020; SRWC 2018)</w:t>
+        <w:t xml:space="preserve">, Sommarstrom 2020; SRWC 2018a)</w:t>
       </w:r>
       <w:r>
         <w:t xml:space="preserve">. However, the details, such as which flow threshold was identified as the most important in the minimization of the equation in Section 3.6.1, are probably somewhat artifactual and would be sensitive to the addition of new future data points.</w:t>
@@ -17239,7 +17239,7 @@
         <w:pStyle w:val="BodyText"/>
       </w:pPr>
       <w:r>
-        <w:t xml:space="preserve">The metrics contributing the most to predicted coho spf values are occur during the window of their parents’ spawning (</w:t>
+        <w:t xml:space="preserve">The metrics contributing the most to predicted coho spf values occur during the window of their parents’ spawning (</w:t>
       </w:r>
       <w:r>
         <w:rPr>
@@ -17349,7 +17349,7 @@
         <w:pStyle w:val="FirstParagraph"/>
       </w:pPr>
       <w:r>
-        <w:t xml:space="preserve">This study represents a contribution to the large body of work seeking to understand and conserve aquatic ecosystems in the Klamath basin, and in aquatic ecosystems in Mediterranean climates more generally. At a regional scale, this predictive tool could be used to assess simulated hydrologic outcomes of management actions in terms of the direct effect they would have on coho salmon reproduction. If used in that context, its limitations should be highlighted, including its average test error (100% of the average coho spf observation) and the fact that the hydrology explains only about 50% of the variation in the ecological data.</w:t>
+        <w:t xml:space="preserve">This study contributes a novel approach and insights to the large body of work seeking to understand and conserve aquatic ecosystems in the Klamath basin, and in aquatic ecosystems in Mediterranean climates more generally. At a regional scale, this predictive tool could be used to assess simulated hydrologic outcomes of management actions in terms of the direct effect they would have on coho salmon reproduction. If used in that context, its limitations should be highlighted, including its average test error (100% of the average coho spf observation) and the fact that the hydrology explains only about 50% of the variation in the ecological data.</w:t>
       </w:r>
     </w:p>
     <w:p>
@@ -17357,7 +17357,7 @@
         <w:pStyle w:val="BodyText"/>
       </w:pPr>
       <w:r>
-        <w:t xml:space="preserve">We expect pieces of this approach could be employed in other regional studies, though in systems with shorter or minimal ecological monitoring records, opportunities to find correlations between flow and biological metrics may be sample size-limited to an even greater degree than in this study. However, this study may show the value of even a dozen years of monitoring data in a range of water year types, and could provide motivation to continue investing in data collection and the monitoring of sensitive species.</w:t>
+        <w:t xml:space="preserve">We expect that the proposed approach could be employed in other regional studies, though in systems with shorter or minimal ecological monitoring records, opportunities to find correlations between flow and biological metrics may be sample size-limited to an even greater degree than in this study. However, this study may show the value of even a dozen years of monitoring data in a range of water year types, and could provide motivation to continue investing in data collection and the monitoring of sensitive species.</w:t>
       </w:r>
     </w:p>
     <w:bookmarkEnd w:id="103"/>
@@ -17487,7 +17487,7 @@
       </w:r>
     </w:p>
     <w:bookmarkEnd w:id="105"/>
-    <w:bookmarkStart w:id="330" w:name="references"/>
+    <w:bookmarkStart w:id="329" w:name="references"/>
     <w:p>
       <w:pPr>
         <w:pStyle w:val="Heading1"/>
@@ -17496,7 +17496,7 @@
         <w:t xml:space="preserve">References</w:t>
       </w:r>
     </w:p>
-    <w:bookmarkStart w:id="329" w:name="refs"/>
+    <w:bookmarkStart w:id="328" w:name="refs"/>
     <w:bookmarkStart w:id="107" w:name="ref-AceroTriana2021"/>
     <w:p>
       <w:pPr>
@@ -18503,10 +18503,16 @@
         <w:t xml:space="preserve">“</w:t>
       </w:r>
       <w:r>
-        <w:t xml:space="preserve">Interim Instream Flow Criteria for the Protection of Fishery</w:t>
+        <w:t xml:space="preserve">Interim Instream Flow Criteria for the Protection of Fishery Resources in the Scott River Watershed, Siskiyou County</w:t>
       </w:r>
       <w:r>
         <w:t xml:space="preserve">.”</w:t>
+      </w:r>
+      <w:r>
+        <w:t xml:space="preserve"> </w:t>
+      </w:r>
+      <w:r>
+        <w:t xml:space="preserve">California Department of Fish; Wildlife (CDFW).</w:t>
       </w:r>
       <w:r>
         <w:t xml:space="preserve"> </w:t>
@@ -18516,7 +18522,7 @@
           <w:rPr>
             <w:rStyle w:val="Hyperlink"/>
           </w:rPr>
-          <w:t xml:space="preserve">file:///Users/kelseymcneill/Downloads/Scott River{\_}FINAL 02-10-17.pdf</w:t>
+          <w:t xml:space="preserve">https://wildlife.ca.gov/Conservation/Watersheds/Instream-Flow/Studies/Scott-Shasta-Study</w:t>
         </w:r>
       </w:hyperlink>
       <w:r>
@@ -18524,13 +18530,13 @@
       </w:r>
     </w:p>
     <w:bookmarkEnd w:id="144"/>
-    <w:bookmarkStart w:id="145" w:name="ref-CDFW2021b"/>
+    <w:bookmarkStart w:id="145" w:name="ref-NCRWQCB2006b"/>
     <w:p>
       <w:pPr>
         <w:pStyle w:val="Bibliography"/>
       </w:pPr>
       <w:r>
-        <w:t xml:space="preserve">———. 2021.</w:t>
+        <w:t xml:space="preserve">California North Coast Regional Water Quality Control Board (NCRWQCB). 2006.</w:t>
       </w:r>
       <w:r>
         <w:t xml:space="preserve"> </w:t>
@@ -18539,79 +18545,49 @@
         <w:t xml:space="preserve">“</w:t>
       </w:r>
       <w:r>
-        <w:t xml:space="preserve">Scott River Best Available Scientific Information for Instream Flow Criteria and Potential Next Steps</w:t>
+        <w:t xml:space="preserve">Report for the Action Plan for the Shasta River Watershed Temperature and Dissolved Oxygen Total Maximum Daily Loads</w:t>
+      </w:r>
+      <w:r>
+        <w:t xml:space="preserve">,”</w:t>
+      </w:r>
+      <w:r>
+        <w:t xml:space="preserve"> </w:t>
+      </w:r>
+      <w:r>
+        <w:t xml:space="preserve">1123.</w:t>
+      </w:r>
+    </w:p>
+    <w:bookmarkEnd w:id="145"/>
+    <w:bookmarkStart w:id="147" w:name="ref-SWRCB2022"/>
+    <w:p>
+      <w:pPr>
+        <w:pStyle w:val="Bibliography"/>
+      </w:pPr>
+      <w:r>
+        <w:t xml:space="preserve">California State Water Resources Control Board (SWRCB). 2022.</w:t>
+      </w:r>
+      <w:r>
+        <w:t xml:space="preserve"> </w:t>
+      </w:r>
+      <w:r>
+        <w:t xml:space="preserve">“</w:t>
+      </w:r>
+      <w:r>
+        <w:t xml:space="preserve">Establishment of Minimum Instream Flow Requirements, Curtailment Authority, and Information Order Authority in the Klamath Watershed</w:t>
       </w:r>
       <w:r>
         <w:t xml:space="preserve">.”</w:t>
       </w:r>
-    </w:p>
-    <w:bookmarkEnd w:id="145"/>
-    <w:bookmarkStart w:id="147" w:name="ref-DWR2021"/>
-    <w:p>
-      <w:pPr>
-        <w:pStyle w:val="Bibliography"/>
-      </w:pPr>
-      <w:r>
-        <w:t xml:space="preserve">California Department of Water Resources (DWR). 2021.</w:t>
-      </w:r>
-      <w:r>
-        <w:t xml:space="preserve"> </w:t>
-      </w:r>
-      <w:r>
-        <w:t xml:space="preserve">“</w:t>
-      </w:r>
-      <w:r>
-        <w:t xml:space="preserve">Sustainable Groundwater Management Act (SGMA) Water Year Type Dataset</w:t>
-      </w:r>
-      <w:r>
-        <w:t xml:space="preserve">.”</w:t>
+      <w:r>
+        <w:t xml:space="preserve"> </w:t>
+      </w:r>
+      <w:r>
+        <w:t xml:space="preserve">Sacramento, CA.</w:t>
       </w:r>
       <w:r>
         <w:t xml:space="preserve"> </w:t>
       </w:r>
       <w:hyperlink r:id="rId146">
-        <w:r>
-          <w:rPr>
-            <w:rStyle w:val="Hyperlink"/>
-          </w:rPr>
-          <w:t xml:space="preserve">https://data.cnra.ca.gov/dataset/sgma-water-year-type-dataset</w:t>
-        </w:r>
-      </w:hyperlink>
-      <w:r>
-        <w:t xml:space="preserve">.</w:t>
-      </w:r>
-    </w:p>
-    <w:bookmarkEnd w:id="147"/>
-    <w:bookmarkStart w:id="149" w:name="ref-SWRCB2022"/>
-    <w:p>
-      <w:pPr>
-        <w:pStyle w:val="Bibliography"/>
-      </w:pPr>
-      <w:r>
-        <w:t xml:space="preserve">California State Water Resources Control Board (SWRCB). 2022.</w:t>
-      </w:r>
-      <w:r>
-        <w:t xml:space="preserve"> </w:t>
-      </w:r>
-      <w:r>
-        <w:t xml:space="preserve">“</w:t>
-      </w:r>
-      <w:r>
-        <w:t xml:space="preserve">Establishment of Minimum Instream Flow Requirements, Curtailment Authority, and Information Order Authority in the Klamath Watershed</w:t>
-      </w:r>
-      <w:r>
-        <w:t xml:space="preserve">.”</w:t>
-      </w:r>
-      <w:r>
-        <w:t xml:space="preserve"> </w:t>
-      </w:r>
-      <w:r>
-        <w:t xml:space="preserve">Sacramento, CA.</w:t>
-      </w:r>
-      <w:r>
-        <w:t xml:space="preserve"> </w:t>
-      </w:r>
-      <w:hyperlink r:id="rId148">
         <w:r>
           <w:rPr>
             <w:rStyle w:val="Hyperlink"/>
@@ -18623,8 +18599,8 @@
         <w:t xml:space="preserve">.</w:t>
       </w:r>
     </w:p>
-    <w:bookmarkEnd w:id="149"/>
-    <w:bookmarkStart w:id="151" w:name="ref-Cartwright2017"/>
+    <w:bookmarkEnd w:id="147"/>
+    <w:bookmarkStart w:id="149" w:name="ref-Cartwright2017"/>
     <w:p>
       <w:pPr>
         <w:pStyle w:val="Bibliography"/>
@@ -18663,7 +18639,7 @@
       <w:r>
         <w:t xml:space="preserve"> </w:t>
       </w:r>
-      <w:hyperlink r:id="rId150">
+      <w:hyperlink r:id="rId148">
         <w:r>
           <w:rPr>
             <w:rStyle w:val="Hyperlink"/>
@@ -18675,8 +18651,8 @@
         <w:t xml:space="preserve">.</w:t>
       </w:r>
     </w:p>
-    <w:bookmarkEnd w:id="151"/>
-    <w:bookmarkStart w:id="153" w:name="ref-Catford2014"/>
+    <w:bookmarkEnd w:id="149"/>
+    <w:bookmarkStart w:id="151" w:name="ref-Catford2014"/>
     <w:p>
       <w:pPr>
         <w:pStyle w:val="Bibliography"/>
@@ -18715,7 +18691,7 @@
       <w:r>
         <w:t xml:space="preserve"> </w:t>
       </w:r>
-      <w:hyperlink r:id="rId152">
+      <w:hyperlink r:id="rId150">
         <w:r>
           <w:rPr>
             <w:rStyle w:val="Hyperlink"/>
@@ -18727,8 +18703,36 @@
         <w:t xml:space="preserve">.</w:t>
       </w:r>
     </w:p>
-    <w:bookmarkEnd w:id="153"/>
-    <w:bookmarkStart w:id="154" w:name="ref-Chowdhury2007"/>
+    <w:bookmarkEnd w:id="151"/>
+    <w:bookmarkStart w:id="152" w:name="ref-CDFW2021b"/>
+    <w:p>
+      <w:pPr>
+        <w:pStyle w:val="Bibliography"/>
+      </w:pPr>
+      <w:r>
+        <w:t xml:space="preserve">CDFW. 2021.</w:t>
+      </w:r>
+      <w:r>
+        <w:t xml:space="preserve"> </w:t>
+      </w:r>
+      <w:r>
+        <w:t xml:space="preserve">“</w:t>
+      </w:r>
+      <w:r>
+        <w:t xml:space="preserve">Scott River Best Available Scientific Information for Instream Flow Criteria and Potential Next Steps</w:t>
+      </w:r>
+      <w:r>
+        <w:t xml:space="preserve">.”</w:t>
+      </w:r>
+      <w:r>
+        <w:t xml:space="preserve"> </w:t>
+      </w:r>
+      <w:r>
+        <w:t xml:space="preserve">California Department of Fish; Wildlife (CDFW).</w:t>
+      </w:r>
+    </w:p>
+    <w:bookmarkEnd w:id="152"/>
+    <w:bookmarkStart w:id="153" w:name="ref-Chowdhury2007"/>
     <w:p>
       <w:pPr>
         <w:pStyle w:val="Bibliography"/>
@@ -18768,8 +18772,8 @@
         <w:t xml:space="preserve">, 2896–2902. Christchurch, NZ.</w:t>
       </w:r>
     </w:p>
-    <w:bookmarkEnd w:id="154"/>
-    <w:bookmarkStart w:id="156" w:name="ref-Daneshvar2017"/>
+    <w:bookmarkEnd w:id="153"/>
+    <w:bookmarkStart w:id="155" w:name="ref-Daneshvar2017"/>
     <w:p>
       <w:pPr>
         <w:pStyle w:val="Bibliography"/>
@@ -18808,7 +18812,7 @@
       <w:r>
         <w:t xml:space="preserve"> </w:t>
       </w:r>
-      <w:hyperlink r:id="rId155">
+      <w:hyperlink r:id="rId154">
         <w:r>
           <w:rPr>
             <w:rStyle w:val="Hyperlink"/>
@@ -18820,8 +18824,8 @@
         <w:t xml:space="preserve">.</w:t>
       </w:r>
     </w:p>
-    <w:bookmarkEnd w:id="156"/>
-    <w:bookmarkStart w:id="158" w:name="ref-DeWeber2020"/>
+    <w:bookmarkEnd w:id="155"/>
+    <w:bookmarkStart w:id="157" w:name="ref-DeWeber2020"/>
     <w:p>
       <w:pPr>
         <w:pStyle w:val="Bibliography"/>
@@ -18860,7 +18864,7 @@
       <w:r>
         <w:t xml:space="preserve"> </w:t>
       </w:r>
-      <w:hyperlink r:id="rId157">
+      <w:hyperlink r:id="rId156">
         <w:r>
           <w:rPr>
             <w:rStyle w:val="Hyperlink"/>
@@ -18872,8 +18876,8 @@
         <w:t xml:space="preserve">.</w:t>
       </w:r>
     </w:p>
-    <w:bookmarkEnd w:id="158"/>
-    <w:bookmarkStart w:id="160" w:name="ref-Drake2000a"/>
+    <w:bookmarkEnd w:id="157"/>
+    <w:bookmarkStart w:id="159" w:name="ref-Drake2000a"/>
     <w:p>
       <w:pPr>
         <w:pStyle w:val="Bibliography"/>
@@ -18912,7 +18916,7 @@
       <w:r>
         <w:t xml:space="preserve"> </w:t>
       </w:r>
-      <w:hyperlink r:id="rId159">
+      <w:hyperlink r:id="rId158">
         <w:r>
           <w:rPr>
             <w:rStyle w:val="Hyperlink"/>
@@ -18924,13 +18928,61 @@
         <w:t xml:space="preserve">.</w:t>
       </w:r>
     </w:p>
-    <w:bookmarkEnd w:id="160"/>
-    <w:bookmarkStart w:id="162" w:name="ref-Foglia2013a"/>
+    <w:bookmarkEnd w:id="159"/>
+    <w:bookmarkStart w:id="161" w:name="ref-DWR2021"/>
     <w:p>
       <w:pPr>
         <w:pStyle w:val="Bibliography"/>
       </w:pPr>
       <w:r>
+        <w:t xml:space="preserve">DWR. 2021.</w:t>
+      </w:r>
+      <w:r>
+        <w:t xml:space="preserve"> </w:t>
+      </w:r>
+      <w:r>
+        <w:t xml:space="preserve">“</w:t>
+      </w:r>
+      <w:r>
+        <w:t xml:space="preserve">Agricultural Land</w:t>
+      </w:r>
+      <w:r>
+        <w:t xml:space="preserve"> </w:t>
+      </w:r>
+      <w:r>
+        <w:t xml:space="preserve">&amp;</w:t>
+      </w:r>
+      <w:r>
+        <w:t xml:space="preserve"> </w:t>
+      </w:r>
+      <w:r>
+        <w:t xml:space="preserve">Water Use Estimates</w:t>
+      </w:r>
+      <w:r>
+        <w:t xml:space="preserve">.”</w:t>
+      </w:r>
+      <w:r>
+        <w:t xml:space="preserve"> </w:t>
+      </w:r>
+      <w:hyperlink r:id="rId160">
+        <w:r>
+          <w:rPr>
+            <w:rStyle w:val="Hyperlink"/>
+          </w:rPr>
+          <w:t xml:space="preserve">https://water.ca.gov/Programs/Water-Use-And-Efficiency/Land-And-Water-Use/Agricultural-Land-And-Water-Use-Estimates</w:t>
+        </w:r>
+      </w:hyperlink>
+      <w:r>
+        <w:t xml:space="preserve">.</w:t>
+      </w:r>
+    </w:p>
+    <w:bookmarkEnd w:id="161"/>
+    <w:bookmarkStart w:id="163" w:name="ref-Foglia2013a"/>
+    <w:p>
+      <w:pPr>
+        <w:pStyle w:val="Bibliography"/>
+      </w:pPr>
+      <w:r>
         <w:t xml:space="preserve">Foglia, Laura, Alison McNally, Courtney Hall, Lauren Ledesma, Ryan Hines, and Thomas Harter. 2013.</w:t>
       </w:r>
       <w:r>
@@ -18954,7 +19006,7 @@
       <w:r>
         <w:t xml:space="preserve"> </w:t>
       </w:r>
-      <w:hyperlink r:id="rId161">
+      <w:hyperlink r:id="rId162">
         <w:r>
           <w:rPr>
             <w:rStyle w:val="Hyperlink"/>
@@ -18966,8 +19018,8 @@
         <w:t xml:space="preserve">.</w:t>
       </w:r>
     </w:p>
-    <w:bookmarkEnd w:id="162"/>
-    <w:bookmarkStart w:id="164" w:name="ref-Friedman2010"/>
+    <w:bookmarkEnd w:id="163"/>
+    <w:bookmarkStart w:id="165" w:name="ref-Friedman2010"/>
     <w:p>
       <w:pPr>
         <w:pStyle w:val="Bibliography"/>
@@ -19006,7 +19058,7 @@
       <w:r>
         <w:t xml:space="preserve"> </w:t>
       </w:r>
-      <w:hyperlink r:id="rId163">
+      <w:hyperlink r:id="rId164">
         <w:r>
           <w:rPr>
             <w:rStyle w:val="Hyperlink"/>
@@ -19018,8 +19070,8 @@
         <w:t xml:space="preserve">.</w:t>
       </w:r>
     </w:p>
-    <w:bookmarkEnd w:id="164"/>
-    <w:bookmarkStart w:id="166" w:name="ref-Gao2020"/>
+    <w:bookmarkEnd w:id="165"/>
+    <w:bookmarkStart w:id="167" w:name="ref-Gao2020"/>
     <w:p>
       <w:pPr>
         <w:pStyle w:val="Bibliography"/>
@@ -19058,7 +19110,7 @@
       <w:r>
         <w:t xml:space="preserve"> </w:t>
       </w:r>
-      <w:hyperlink r:id="rId165">
+      <w:hyperlink r:id="rId166">
         <w:r>
           <w:rPr>
             <w:rStyle w:val="Hyperlink"/>
@@ -19070,8 +19122,8 @@
         <w:t xml:space="preserve">.</w:t>
       </w:r>
     </w:p>
-    <w:bookmarkEnd w:id="166"/>
-    <w:bookmarkStart w:id="168" w:name="ref-Graham2012"/>
+    <w:bookmarkEnd w:id="167"/>
+    <w:bookmarkStart w:id="169" w:name="ref-Graham2012"/>
     <w:p>
       <w:pPr>
         <w:pStyle w:val="Bibliography"/>
@@ -19086,7 +19138,7 @@
         <w:t xml:space="preserve">“</w:t>
       </w:r>
       <w:r>
-        <w:t xml:space="preserve">Klamath River Basin Restoration Nonuse Value Survey Klamath River Basin Restoration Nonuse Value Survey Final Report Prepared by</w:t>
+        <w:t xml:space="preserve">Klamath River Basin Restoration Nonuse Value Survey</w:t>
       </w:r>
       <w:r>
         <w:t xml:space="preserve">.”</w:t>
@@ -19094,7 +19146,7 @@
       <w:r>
         <w:t xml:space="preserve"> </w:t>
       </w:r>
-      <w:hyperlink r:id="rId167">
+      <w:hyperlink r:id="rId168">
         <w:r>
           <w:rPr>
             <w:rStyle w:val="Hyperlink"/>
@@ -19106,8 +19158,8 @@
         <w:t xml:space="preserve">.</w:t>
       </w:r>
     </w:p>
-    <w:bookmarkEnd w:id="168"/>
-    <w:bookmarkStart w:id="170" w:name="ref-Guareschi2014"/>
+    <w:bookmarkEnd w:id="169"/>
+    <w:bookmarkStart w:id="171" w:name="ref-Guareschi2014"/>
     <w:p>
       <w:pPr>
         <w:pStyle w:val="Bibliography"/>
@@ -19146,7 +19198,7 @@
       <w:r>
         <w:t xml:space="preserve"> </w:t>
       </w:r>
-      <w:hyperlink r:id="rId169">
+      <w:hyperlink r:id="rId170">
         <w:r>
           <w:rPr>
             <w:rStyle w:val="Hyperlink"/>
@@ -19158,8 +19210,8 @@
         <w:t xml:space="preserve">.</w:t>
       </w:r>
     </w:p>
-    <w:bookmarkEnd w:id="170"/>
-    <w:bookmarkStart w:id="172" w:name="ref-Guedes2020"/>
+    <w:bookmarkEnd w:id="171"/>
+    <w:bookmarkStart w:id="173" w:name="ref-Guedes2020"/>
     <w:p>
       <w:pPr>
         <w:pStyle w:val="Bibliography"/>
@@ -19198,7 +19250,7 @@
       <w:r>
         <w:t xml:space="preserve"> </w:t>
       </w:r>
-      <w:hyperlink r:id="rId171">
+      <w:hyperlink r:id="rId172">
         <w:r>
           <w:rPr>
             <w:rStyle w:val="Hyperlink"/>
@@ -19210,8 +19262,8 @@
         <w:t xml:space="preserve">.</w:t>
       </w:r>
     </w:p>
-    <w:bookmarkEnd w:id="172"/>
-    <w:bookmarkStart w:id="174" w:name="ref-Gwinn2016"/>
+    <w:bookmarkEnd w:id="173"/>
+    <w:bookmarkStart w:id="175" w:name="ref-Gwinn2016"/>
     <w:p>
       <w:pPr>
         <w:pStyle w:val="Bibliography"/>
@@ -19250,7 +19302,7 @@
       <w:r>
         <w:t xml:space="preserve"> </w:t>
       </w:r>
-      <w:hyperlink r:id="rId173">
+      <w:hyperlink r:id="rId174">
         <w:r>
           <w:rPr>
             <w:rStyle w:val="Hyperlink"/>
@@ -19262,8 +19314,8 @@
         <w:t xml:space="preserve">.</w:t>
       </w:r>
     </w:p>
-    <w:bookmarkEnd w:id="174"/>
-    <w:bookmarkStart w:id="176" w:name="ref-Hain2018"/>
+    <w:bookmarkEnd w:id="175"/>
+    <w:bookmarkStart w:id="177" w:name="ref-Hain2018"/>
     <w:p>
       <w:pPr>
         <w:pStyle w:val="Bibliography"/>
@@ -19302,7 +19354,7 @@
       <w:r>
         <w:t xml:space="preserve"> </w:t>
       </w:r>
-      <w:hyperlink r:id="rId175">
+      <w:hyperlink r:id="rId176">
         <w:r>
           <w:rPr>
             <w:rStyle w:val="Hyperlink"/>
@@ -19314,8 +19366,8 @@
         <w:t xml:space="preserve">.</w:t>
       </w:r>
     </w:p>
-    <w:bookmarkEnd w:id="176"/>
-    <w:bookmarkStart w:id="178" w:name="ref-Hale2023"/>
+    <w:bookmarkEnd w:id="177"/>
+    <w:bookmarkStart w:id="179" w:name="ref-Hale2023"/>
     <w:p>
       <w:pPr>
         <w:pStyle w:val="Bibliography"/>
@@ -19354,7 +19406,7 @@
       <w:r>
         <w:t xml:space="preserve"> </w:t>
       </w:r>
-      <w:hyperlink r:id="rId177">
+      <w:hyperlink r:id="rId178">
         <w:r>
           <w:rPr>
             <w:rStyle w:val="Hyperlink"/>
@@ -19366,8 +19418,8 @@
         <w:t xml:space="preserve">.</w:t>
       </w:r>
     </w:p>
-    <w:bookmarkEnd w:id="178"/>
-    <w:bookmarkStart w:id="180" w:name="ref-Han2015"/>
+    <w:bookmarkEnd w:id="179"/>
+    <w:bookmarkStart w:id="181" w:name="ref-Han2015"/>
     <w:p>
       <w:pPr>
         <w:pStyle w:val="Bibliography"/>
@@ -19406,7 +19458,7 @@
       <w:r>
         <w:t xml:space="preserve"> </w:t>
       </w:r>
-      <w:hyperlink r:id="rId179">
+      <w:hyperlink r:id="rId180">
         <w:r>
           <w:rPr>
             <w:rStyle w:val="Hyperlink"/>
@@ -19418,8 +19470,8 @@
         <w:t xml:space="preserve">.</w:t>
       </w:r>
     </w:p>
-    <w:bookmarkEnd w:id="180"/>
-    <w:bookmarkStart w:id="182" w:name="ref-Harter2008a"/>
+    <w:bookmarkEnd w:id="181"/>
+    <w:bookmarkStart w:id="183" w:name="ref-Harter2008a"/>
     <w:p>
       <w:pPr>
         <w:pStyle w:val="Bibliography"/>
@@ -19448,7 +19500,7 @@
       <w:r>
         <w:t xml:space="preserve"> </w:t>
       </w:r>
-      <w:hyperlink r:id="rId181">
+      <w:hyperlink r:id="rId182">
         <w:r>
           <w:rPr>
             <w:rStyle w:val="Hyperlink"/>
@@ -19460,8 +19512,8 @@
         <w:t xml:space="preserve">.</w:t>
       </w:r>
     </w:p>
-    <w:bookmarkEnd w:id="182"/>
-    <w:bookmarkStart w:id="183" w:name="ref-Healey1991"/>
+    <w:bookmarkEnd w:id="183"/>
+    <w:bookmarkStart w:id="184" w:name="ref-Healey1991"/>
     <w:p>
       <w:pPr>
         <w:pStyle w:val="Bibliography"/>
@@ -19501,8 +19553,8 @@
         <w:t xml:space="preserve">, edited by C. Groot and L. Margolis, 313–93. Vancouver: University of British Columbia Press.</w:t>
       </w:r>
     </w:p>
-    <w:bookmarkEnd w:id="183"/>
-    <w:bookmarkStart w:id="185" w:name="ref-Herbst2019"/>
+    <w:bookmarkEnd w:id="184"/>
+    <w:bookmarkStart w:id="186" w:name="ref-Herbst2019"/>
     <w:p>
       <w:pPr>
         <w:pStyle w:val="Bibliography"/>
@@ -19541,7 +19593,7 @@
       <w:r>
         <w:t xml:space="preserve"> </w:t>
       </w:r>
-      <w:hyperlink r:id="rId184">
+      <w:hyperlink r:id="rId185">
         <w:r>
           <w:rPr>
             <w:rStyle w:val="Hyperlink"/>
@@ -19553,8 +19605,8 @@
         <w:t xml:space="preserve">.</w:t>
       </w:r>
     </w:p>
-    <w:bookmarkEnd w:id="185"/>
-    <w:bookmarkStart w:id="186" w:name="ref-Hunt1999"/>
+    <w:bookmarkEnd w:id="186"/>
+    <w:bookmarkStart w:id="187" w:name="ref-Hunt1999"/>
     <w:p>
       <w:pPr>
         <w:pStyle w:val="Bibliography"/>
@@ -19591,8 +19643,8 @@
         <w:t xml:space="preserve">97 (October 1998): 717–21.</w:t>
       </w:r>
     </w:p>
-    <w:bookmarkEnd w:id="186"/>
-    <w:bookmarkStart w:id="188" w:name="ref-James2013"/>
+    <w:bookmarkEnd w:id="187"/>
+    <w:bookmarkStart w:id="189" w:name="ref-James2013"/>
     <w:p>
       <w:pPr>
         <w:pStyle w:val="Bibliography"/>
@@ -19616,7 +19668,7 @@
       <w:r>
         <w:t xml:space="preserve"> </w:t>
       </w:r>
-      <w:hyperlink r:id="rId187">
+      <w:hyperlink r:id="rId188">
         <w:r>
           <w:rPr>
             <w:rStyle w:val="Hyperlink"/>
@@ -19628,8 +19680,8 @@
         <w:t xml:space="preserve">.</w:t>
       </w:r>
     </w:p>
-    <w:bookmarkEnd w:id="188"/>
-    <w:bookmarkStart w:id="190" w:name="ref-Kevic2018"/>
+    <w:bookmarkEnd w:id="189"/>
+    <w:bookmarkStart w:id="191" w:name="ref-Kevic2018"/>
     <w:p>
       <w:pPr>
         <w:pStyle w:val="Bibliography"/>
@@ -19668,7 +19720,7 @@
       <w:r>
         <w:t xml:space="preserve"> </w:t>
       </w:r>
-      <w:hyperlink r:id="rId189">
+      <w:hyperlink r:id="rId190">
         <w:r>
           <w:rPr>
             <w:rStyle w:val="Hyperlink"/>
@@ -19680,8 +19732,8 @@
         <w:t xml:space="preserve">.</w:t>
       </w:r>
     </w:p>
-    <w:bookmarkEnd w:id="190"/>
-    <w:bookmarkStart w:id="192" w:name="ref-Knechtle2012"/>
+    <w:bookmarkEnd w:id="191"/>
+    <w:bookmarkStart w:id="193" w:name="ref-Knechtle2012"/>
     <w:p>
       <w:pPr>
         <w:pStyle w:val="Bibliography"/>
@@ -19710,7 +19762,7 @@
       <w:r>
         <w:t xml:space="preserve"> </w:t>
       </w:r>
-      <w:hyperlink r:id="rId191">
+      <w:hyperlink r:id="rId192">
         <w:r>
           <w:rPr>
             <w:rStyle w:val="Hyperlink"/>
@@ -19722,8 +19774,8 @@
         <w:t xml:space="preserve">.</w:t>
       </w:r>
     </w:p>
-    <w:bookmarkEnd w:id="192"/>
-    <w:bookmarkStart w:id="193" w:name="ref-CDFW2020"/>
+    <w:bookmarkEnd w:id="193"/>
+    <w:bookmarkStart w:id="194" w:name="ref-CDFW2020"/>
     <w:p>
       <w:pPr>
         <w:pStyle w:val="Bibliography"/>
@@ -19750,8 +19802,8 @@
         <w:t xml:space="preserve">530. Yreka, CA: California Department of Fish; Wildlife (CDFW).</w:t>
       </w:r>
     </w:p>
-    <w:bookmarkEnd w:id="193"/>
-    <w:bookmarkStart w:id="194" w:name="ref-CDFW2021a"/>
+    <w:bookmarkEnd w:id="194"/>
+    <w:bookmarkStart w:id="195" w:name="ref-CDFW2021a"/>
     <w:p>
       <w:pPr>
         <w:pStyle w:val="Bibliography"/>
@@ -19778,8 +19830,8 @@
         <w:t xml:space="preserve">Yreka, CA: California Department of Fish; Wildlife (CDFW).</w:t>
       </w:r>
     </w:p>
-    <w:bookmarkEnd w:id="194"/>
-    <w:bookmarkStart w:id="195" w:name="ref-CDFW2023a"/>
+    <w:bookmarkEnd w:id="195"/>
+    <w:bookmarkStart w:id="196" w:name="ref-CDFW2023a"/>
     <w:p>
       <w:pPr>
         <w:pStyle w:val="Bibliography"/>
@@ -19806,8 +19858,8 @@
         <w:t xml:space="preserve">Yreka, CA: CDFW.</w:t>
       </w:r>
     </w:p>
-    <w:bookmarkEnd w:id="195"/>
-    <w:bookmarkStart w:id="197" w:name="ref-Knight2014"/>
+    <w:bookmarkEnd w:id="196"/>
+    <w:bookmarkStart w:id="198" w:name="ref-Knight2014"/>
     <w:p>
       <w:pPr>
         <w:pStyle w:val="Bibliography"/>
@@ -19846,7 +19898,7 @@
       <w:r>
         <w:t xml:space="preserve"> </w:t>
       </w:r>
-      <w:hyperlink r:id="rId196">
+      <w:hyperlink r:id="rId197">
         <w:r>
           <w:rPr>
             <w:rStyle w:val="Hyperlink"/>
@@ -19858,8 +19910,8 @@
         <w:t xml:space="preserve">.</w:t>
       </w:r>
     </w:p>
-    <w:bookmarkEnd w:id="197"/>
-    <w:bookmarkStart w:id="199" w:name="ref-Konrad2011"/>
+    <w:bookmarkEnd w:id="198"/>
+    <w:bookmarkStart w:id="200" w:name="ref-Konrad2011"/>
     <w:p>
       <w:pPr>
         <w:pStyle w:val="Bibliography"/>
@@ -19898,7 +19950,7 @@
       <w:r>
         <w:t xml:space="preserve"> </w:t>
       </w:r>
-      <w:hyperlink r:id="rId198">
+      <w:hyperlink r:id="rId199">
         <w:r>
           <w:rPr>
             <w:rStyle w:val="Hyperlink"/>
@@ -19910,8 +19962,8 @@
         <w:t xml:space="preserve">.</w:t>
       </w:r>
     </w:p>
-    <w:bookmarkEnd w:id="199"/>
-    <w:bookmarkStart w:id="201" w:name="ref-Lamouroux2015"/>
+    <w:bookmarkEnd w:id="200"/>
+    <w:bookmarkStart w:id="202" w:name="ref-Lamouroux2015"/>
     <w:p>
       <w:pPr>
         <w:pStyle w:val="Bibliography"/>
@@ -19956,7 +20008,7 @@
       <w:r>
         <w:t xml:space="preserve"> </w:t>
       </w:r>
-      <w:hyperlink r:id="rId200">
+      <w:hyperlink r:id="rId201">
         <w:r>
           <w:rPr>
             <w:rStyle w:val="Hyperlink"/>
@@ -19968,8 +20020,8 @@
         <w:t xml:space="preserve">.</w:t>
       </w:r>
     </w:p>
-    <w:bookmarkEnd w:id="201"/>
-    <w:bookmarkStart w:id="202" w:name="ref-LancasterDownes2014"/>
+    <w:bookmarkEnd w:id="202"/>
+    <w:bookmarkStart w:id="203" w:name="ref-LancasterDownes2014"/>
     <w:p>
       <w:pPr>
         <w:pStyle w:val="Bibliography"/>
@@ -20020,8 +20072,8 @@
         <w:t xml:space="preserve">.</w:t>
       </w:r>
     </w:p>
-    <w:bookmarkEnd w:id="202"/>
-    <w:bookmarkStart w:id="204" w:name="ref-Larsen2021"/>
+    <w:bookmarkEnd w:id="203"/>
+    <w:bookmarkStart w:id="205" w:name="ref-Larsen2021"/>
     <w:p>
       <w:pPr>
         <w:pStyle w:val="Bibliography"/>
@@ -20060,7 +20112,7 @@
       <w:r>
         <w:t xml:space="preserve"> </w:t>
       </w:r>
-      <w:hyperlink r:id="rId203">
+      <w:hyperlink r:id="rId204">
         <w:r>
           <w:rPr>
             <w:rStyle w:val="Hyperlink"/>
@@ -20072,8 +20124,8 @@
         <w:t xml:space="preserve">.</w:t>
       </w:r>
     </w:p>
-    <w:bookmarkEnd w:id="204"/>
-    <w:bookmarkStart w:id="206" w:name="ref-Lueders2023"/>
+    <w:bookmarkEnd w:id="205"/>
+    <w:bookmarkStart w:id="207" w:name="ref-Lueders2023"/>
     <w:p>
       <w:pPr>
         <w:pStyle w:val="Bibliography"/>
@@ -20112,7 +20164,7 @@
       <w:r>
         <w:t xml:space="preserve"> </w:t>
       </w:r>
-      <w:hyperlink r:id="rId205">
+      <w:hyperlink r:id="rId206">
         <w:r>
           <w:rPr>
             <w:rStyle w:val="Hyperlink"/>
@@ -20124,8 +20176,8 @@
         <w:t xml:space="preserve">.</w:t>
       </w:r>
     </w:p>
-    <w:bookmarkEnd w:id="206"/>
-    <w:bookmarkStart w:id="208" w:name="ref-Mack1958"/>
+    <w:bookmarkEnd w:id="207"/>
+    <w:bookmarkStart w:id="209" w:name="ref-Mack1958"/>
     <w:p>
       <w:pPr>
         <w:pStyle w:val="Bibliography"/>
@@ -20151,7 +20203,7 @@
       <w:r>
         <w:t xml:space="preserve"> </w:t>
       </w:r>
-      <w:hyperlink r:id="rId207">
+      <w:hyperlink r:id="rId208">
         <w:r>
           <w:rPr>
             <w:rStyle w:val="Hyperlink"/>
@@ -20163,8 +20215,8 @@
         <w:t xml:space="preserve">.</w:t>
       </w:r>
     </w:p>
-    <w:bookmarkEnd w:id="208"/>
-    <w:bookmarkStart w:id="209" w:name="ref-Massie2020"/>
+    <w:bookmarkEnd w:id="209"/>
+    <w:bookmarkStart w:id="210" w:name="ref-Massie2020"/>
     <w:p>
       <w:pPr>
         <w:pStyle w:val="Bibliography"/>
@@ -20184,9 +20236,15 @@
       <w:r>
         <w:t xml:space="preserve">.”</w:t>
       </w:r>
-    </w:p>
-    <w:bookmarkEnd w:id="209"/>
-    <w:bookmarkStart w:id="210" w:name="ref-Maurer2003"/>
+      <w:r>
+        <w:t xml:space="preserve"> </w:t>
+      </w:r>
+      <w:r>
+        <w:t xml:space="preserve">Yreka, CA: California Department of Fish; Wildlife.</w:t>
+      </w:r>
+    </w:p>
+    <w:bookmarkEnd w:id="210"/>
+    <w:bookmarkStart w:id="211" w:name="ref-Maurer2003"/>
     <w:p>
       <w:pPr>
         <w:pStyle w:val="Bibliography"/>
@@ -20213,8 +20271,8 @@
         <w:t xml:space="preserve">Etna, CA: Siskiyou RCD.</w:t>
       </w:r>
     </w:p>
-    <w:bookmarkEnd w:id="210"/>
-    <w:bookmarkStart w:id="212" w:name="ref-Mazor2018"/>
+    <w:bookmarkEnd w:id="211"/>
+    <w:bookmarkStart w:id="213" w:name="ref-Mazor2018"/>
     <w:p>
       <w:pPr>
         <w:pStyle w:val="Bibliography"/>
@@ -20253,7 +20311,7 @@
       <w:r>
         <w:t xml:space="preserve"> </w:t>
       </w:r>
-      <w:hyperlink r:id="rId211">
+      <w:hyperlink r:id="rId212">
         <w:r>
           <w:rPr>
             <w:rStyle w:val="Hyperlink"/>
@@ -20265,8 +20323,8 @@
         <w:t xml:space="preserve">.</w:t>
       </w:r>
     </w:p>
-    <w:bookmarkEnd w:id="212"/>
-    <w:bookmarkStart w:id="213" w:name="ref-McMahon1983"/>
+    <w:bookmarkEnd w:id="213"/>
+    <w:bookmarkStart w:id="214" w:name="ref-McMahon1983"/>
     <w:p>
       <w:pPr>
         <w:pStyle w:val="Bibliography"/>
@@ -20290,8 +20348,8 @@
         <w:t xml:space="preserve"> Fort Collins, CO: U.S. Dept. Int., U.S. Fish; Wildlife Service. FWS/OBS-92/10.49.</w:t>
       </w:r>
     </w:p>
-    <w:bookmarkEnd w:id="213"/>
-    <w:bookmarkStart w:id="215" w:name="ref-McManamay2015"/>
+    <w:bookmarkEnd w:id="214"/>
+    <w:bookmarkStart w:id="216" w:name="ref-McManamay2015"/>
     <w:p>
       <w:pPr>
         <w:pStyle w:val="Bibliography"/>
@@ -20330,7 +20388,7 @@
       <w:r>
         <w:t xml:space="preserve"> </w:t>
       </w:r>
-      <w:hyperlink r:id="rId214">
+      <w:hyperlink r:id="rId215">
         <w:r>
           <w:rPr>
             <w:rStyle w:val="Hyperlink"/>
@@ -20342,8 +20400,8 @@
         <w:t xml:space="preserve">.</w:t>
       </w:r>
     </w:p>
-    <w:bookmarkEnd w:id="215"/>
-    <w:bookmarkStart w:id="217" w:name="ref-McManamay2013"/>
+    <w:bookmarkEnd w:id="216"/>
+    <w:bookmarkStart w:id="218" w:name="ref-McManamay2013"/>
     <w:p>
       <w:pPr>
         <w:pStyle w:val="Bibliography"/>
@@ -20382,7 +20440,7 @@
       <w:r>
         <w:t xml:space="preserve"> </w:t>
       </w:r>
-      <w:hyperlink r:id="rId216">
+      <w:hyperlink r:id="rId217">
         <w:r>
           <w:rPr>
             <w:rStyle w:val="Hyperlink"/>
@@ -20394,8 +20452,8 @@
         <w:t xml:space="preserve">.</w:t>
       </w:r>
     </w:p>
-    <w:bookmarkEnd w:id="217"/>
-    <w:bookmarkStart w:id="219" w:name="ref-Medallo-Diaz2019"/>
+    <w:bookmarkEnd w:id="218"/>
+    <w:bookmarkStart w:id="220" w:name="ref-Medallo-Diaz2019"/>
     <w:p>
       <w:pPr>
         <w:pStyle w:val="Bibliography"/>
@@ -20434,7 +20492,7 @@
       <w:r>
         <w:t xml:space="preserve"> </w:t>
       </w:r>
-      <w:hyperlink r:id="rId218">
+      <w:hyperlink r:id="rId219">
         <w:r>
           <w:rPr>
             <w:rStyle w:val="Hyperlink"/>
@@ -20446,8 +20504,8 @@
         <w:t xml:space="preserve">.</w:t>
       </w:r>
     </w:p>
-    <w:bookmarkEnd w:id="219"/>
-    <w:bookmarkStart w:id="221" w:name="ref-Monk2006"/>
+    <w:bookmarkEnd w:id="220"/>
+    <w:bookmarkStart w:id="222" w:name="ref-Monk2006"/>
     <w:p>
       <w:pPr>
         <w:pStyle w:val="Bibliography"/>
@@ -20486,7 +20544,7 @@
       <w:r>
         <w:t xml:space="preserve"> </w:t>
       </w:r>
-      <w:hyperlink r:id="rId220">
+      <w:hyperlink r:id="rId221">
         <w:r>
           <w:rPr>
             <w:rStyle w:val="Hyperlink"/>
@@ -20498,8 +20556,8 @@
         <w:t xml:space="preserve">.</w:t>
       </w:r>
     </w:p>
-    <w:bookmarkEnd w:id="221"/>
-    <w:bookmarkStart w:id="222" w:name="ref-Monk2008"/>
+    <w:bookmarkEnd w:id="222"/>
+    <w:bookmarkStart w:id="223" w:name="ref-Monk2008"/>
     <w:p>
       <w:pPr>
         <w:pStyle w:val="Bibliography"/>
@@ -20536,8 +20594,8 @@
         <w:t xml:space="preserve">24: 988–1001.</w:t>
       </w:r>
     </w:p>
-    <w:bookmarkEnd w:id="222"/>
-    <w:bookmarkStart w:id="223" w:name="ref-Moyle2002"/>
+    <w:bookmarkEnd w:id="223"/>
+    <w:bookmarkStart w:id="224" w:name="ref-Moyle2002"/>
     <w:p>
       <w:pPr>
         <w:pStyle w:val="Bibliography"/>
@@ -20559,8 +20617,8 @@
         <w:t xml:space="preserve">. University of California Press.</w:t>
       </w:r>
     </w:p>
-    <w:bookmarkEnd w:id="223"/>
-    <w:bookmarkStart w:id="224" w:name="ref-Moyle2014"/>
+    <w:bookmarkEnd w:id="224"/>
+    <w:bookmarkStart w:id="225" w:name="ref-Moyle2014"/>
     <w:p>
       <w:pPr>
         <w:pStyle w:val="Bibliography"/>
@@ -20611,14 +20669,14 @@
         <w:t xml:space="preserve">.</w:t>
       </w:r>
     </w:p>
-    <w:bookmarkEnd w:id="224"/>
-    <w:bookmarkStart w:id="226" w:name="ref-NMFS2014"/>
+    <w:bookmarkEnd w:id="225"/>
+    <w:bookmarkStart w:id="227" w:name="ref-NCRWQCB2005"/>
     <w:p>
       <w:pPr>
         <w:pStyle w:val="Bibliography"/>
       </w:pPr>
       <w:r>
-        <w:t xml:space="preserve">National Marine Fisheries Service (NMFS). 2014.</w:t>
+        <w:t xml:space="preserve">NCRWQCB. 2005.</w:t>
       </w:r>
       <w:r>
         <w:t xml:space="preserve"> </w:t>
@@ -20627,6 +20685,86 @@
         <w:t xml:space="preserve">“</w:t>
       </w:r>
       <w:r>
+        <w:t xml:space="preserve">Staff Report for the Action Plan for the Scott River Watershed Sediment and Temperature Total Maximum Daily Loads</w:t>
+      </w:r>
+      <w:r>
+        <w:t xml:space="preserve">.”</w:t>
+      </w:r>
+      <w:r>
+        <w:t xml:space="preserve"> </w:t>
+      </w:r>
+      <w:r>
+        <w:t xml:space="preserve">North Coast Regional Water Quality Control Board.</w:t>
+      </w:r>
+      <w:r>
+        <w:t xml:space="preserve"> </w:t>
+      </w:r>
+      <w:hyperlink r:id="rId226">
+        <w:r>
+          <w:rPr>
+            <w:rStyle w:val="Hyperlink"/>
+          </w:rPr>
+          <w:t xml:space="preserve">https://www.waterboards.ca.gov/water{\_}issues/programs/tmdl/records/region{\_}1/2010/ref3872.pdf</w:t>
+        </w:r>
+      </w:hyperlink>
+      <w:r>
+        <w:t xml:space="preserve">.</w:t>
+      </w:r>
+    </w:p>
+    <w:bookmarkEnd w:id="227"/>
+    <w:bookmarkStart w:id="228" w:name="ref-Nickelson1992"/>
+    <w:p>
+      <w:pPr>
+        <w:pStyle w:val="Bibliography"/>
+      </w:pPr>
+      <w:r>
+        <w:t xml:space="preserve">Nickelson, Thomas E, Jeffrey D Rodgers, Steven L Johnson, and Mario F Solazzi. 1992.</w:t>
+      </w:r>
+      <w:r>
+        <w:t xml:space="preserve"> </w:t>
+      </w:r>
+      <w:r>
+        <w:t xml:space="preserve">“</w:t>
+      </w:r>
+      <w:r>
+        <w:t xml:space="preserve">Seasonal Changes in Habitat Use by Juvenile Coho Salmon (Oncorhynchus kisutch) in Oregon Coastal Streams</w:t>
+      </w:r>
+      <w:r>
+        <w:t xml:space="preserve">.”</w:t>
+      </w:r>
+      <w:r>
+        <w:t xml:space="preserve"> </w:t>
+      </w:r>
+      <w:r>
+        <w:rPr>
+          <w:iCs/>
+          <w:i/>
+        </w:rPr>
+        <w:t xml:space="preserve">Canadian Journal of Fisheries and Aquatic Sciences</w:t>
+      </w:r>
+      <w:r>
+        <w:t xml:space="preserve"> </w:t>
+      </w:r>
+      <w:r>
+        <w:t xml:space="preserve">49: 783–89.</w:t>
+      </w:r>
+    </w:p>
+    <w:bookmarkEnd w:id="228"/>
+    <w:bookmarkStart w:id="230" w:name="ref-NMFS2014"/>
+    <w:p>
+      <w:pPr>
+        <w:pStyle w:val="Bibliography"/>
+      </w:pPr>
+      <w:r>
+        <w:t xml:space="preserve">NMFS. 2014.</w:t>
+      </w:r>
+      <w:r>
+        <w:t xml:space="preserve"> </w:t>
+      </w:r>
+      <w:r>
+        <w:t xml:space="preserve">“</w:t>
+      </w:r>
+      <w:r>
         <w:t xml:space="preserve">Final SONCC Coho Recovery Plan - Scott River Population</w:t>
       </w:r>
       <w:r>
@@ -20635,7 +20773,7 @@
       <w:r>
         <w:t xml:space="preserve"> </w:t>
       </w:r>
-      <w:hyperlink r:id="rId225">
+      <w:hyperlink r:id="rId229">
         <w:r>
           <w:rPr>
             <w:rStyle w:val="Hyperlink"/>
@@ -20645,108 +20783,6 @@
       </w:hyperlink>
       <w:r>
         <w:t xml:space="preserve">.</w:t>
-      </w:r>
-    </w:p>
-    <w:bookmarkEnd w:id="226"/>
-    <w:bookmarkStart w:id="227" w:name="ref-Nickelson1992"/>
-    <w:p>
-      <w:pPr>
-        <w:pStyle w:val="Bibliography"/>
-      </w:pPr>
-      <w:r>
-        <w:t xml:space="preserve">Nickelson, Thomas E, Jeffrey D Rodgers, Steven L Johnson, and Mario F Solazzi. 1992.</w:t>
-      </w:r>
-      <w:r>
-        <w:t xml:space="preserve"> </w:t>
-      </w:r>
-      <w:r>
-        <w:t xml:space="preserve">“</w:t>
-      </w:r>
-      <w:r>
-        <w:t xml:space="preserve">Seasonal Changes in Habitat Use by Juvenile Coho Salmon (Oncorhynchus kisutch) in Oregon Coastal Streams</w:t>
-      </w:r>
-      <w:r>
-        <w:t xml:space="preserve">.”</w:t>
-      </w:r>
-      <w:r>
-        <w:t xml:space="preserve"> </w:t>
-      </w:r>
-      <w:r>
-        <w:rPr>
-          <w:iCs/>
-          <w:i/>
-        </w:rPr>
-        <w:t xml:space="preserve">Canadian Journal of Fisheries and Aquatic Sciences</w:t>
-      </w:r>
-      <w:r>
-        <w:t xml:space="preserve"> </w:t>
-      </w:r>
-      <w:r>
-        <w:t xml:space="preserve">49: 783–89.</w:t>
-      </w:r>
-    </w:p>
-    <w:bookmarkEnd w:id="227"/>
-    <w:bookmarkStart w:id="229" w:name="ref-NCRWQCB2005"/>
-    <w:p>
-      <w:pPr>
-        <w:pStyle w:val="Bibliography"/>
-      </w:pPr>
-      <w:r>
-        <w:t xml:space="preserve">North Coast Regional Water Quality Control Board (NCRWQCB). 2005.</w:t>
-      </w:r>
-      <w:r>
-        <w:t xml:space="preserve"> </w:t>
-      </w:r>
-      <w:r>
-        <w:t xml:space="preserve">“</w:t>
-      </w:r>
-      <w:r>
-        <w:t xml:space="preserve">Staff Report for the Action Plan for the Scott River Watershed Sediment and Temperature Total Maximum Daily Loads</w:t>
-      </w:r>
-      <w:r>
-        <w:t xml:space="preserve">.”</w:t>
-      </w:r>
-      <w:r>
-        <w:t xml:space="preserve"> </w:t>
-      </w:r>
-      <w:r>
-        <w:t xml:space="preserve">North Coast Regional Water Quality Control Board.</w:t>
-      </w:r>
-      <w:r>
-        <w:t xml:space="preserve"> </w:t>
-      </w:r>
-      <w:hyperlink r:id="rId228">
-        <w:r>
-          <w:rPr>
-            <w:rStyle w:val="Hyperlink"/>
-          </w:rPr>
-          <w:t xml:space="preserve">https://www.waterboards.ca.gov/water{\_}issues/programs/tmdl/records/region{\_}1/2010/ref3872.pdf</w:t>
-        </w:r>
-      </w:hyperlink>
-      <w:r>
-        <w:t xml:space="preserve">.</w:t>
-      </w:r>
-    </w:p>
-    <w:bookmarkEnd w:id="229"/>
-    <w:bookmarkStart w:id="230" w:name="ref-NCRWQCB2006b"/>
-    <w:p>
-      <w:pPr>
-        <w:pStyle w:val="Bibliography"/>
-      </w:pPr>
-      <w:r>
-        <w:t xml:space="preserve">———. 2006.</w:t>
-      </w:r>
-      <w:r>
-        <w:t xml:space="preserve"> </w:t>
-      </w:r>
-      <w:r>
-        <w:t xml:space="preserve">“</w:t>
-      </w:r>
-      <w:r>
-        <w:t xml:space="preserve">Action Plan for the Scott River Sediment and Temperature Total Maximum Daily Loads (Basin Plan Language)</w:t>
-      </w:r>
-      <w:r>
-        <w:t xml:space="preserve">.”</w:t>
       </w:r>
     </w:p>
     <w:bookmarkEnd w:id="230"/>
@@ -21680,13 +21716,13 @@
       </w:r>
     </w:p>
     <w:bookmarkEnd w:id="266"/>
-    <w:bookmarkStart w:id="267" w:name="ref-CRMP2000"/>
+    <w:bookmarkStart w:id="268" w:name="ref-SRWT2018"/>
     <w:p>
       <w:pPr>
         <w:pStyle w:val="Bibliography"/>
       </w:pPr>
       <w:r>
-        <w:t xml:space="preserve">Scott River Coordinated Resource Management Planning Comittee, and Scott River Watershed Council (SRWC). 2000.</w:t>
+        <w:t xml:space="preserve">Scott River Water Trust (SRWT). 2018.</w:t>
       </w:r>
       <w:r>
         <w:t xml:space="preserve"> </w:t>
@@ -21695,33 +21731,11 @@
         <w:t xml:space="preserve">“</w:t>
       </w:r>
       <w:r>
-        <w:t xml:space="preserve">Final Report</w:t>
+        <w:t xml:space="preserve">2017 Monitoring Report</w:t>
       </w:r>
       <w:r>
         <w:t xml:space="preserve">.”</w:t>
       </w:r>
-    </w:p>
-    <w:bookmarkEnd w:id="267"/>
-    <w:bookmarkStart w:id="269" w:name="ref-SRWT2018"/>
-    <w:p>
-      <w:pPr>
-        <w:pStyle w:val="Bibliography"/>
-      </w:pPr>
-      <w:r>
-        <w:t xml:space="preserve">Scott River Water Trust (SRWT). 2018.</w:t>
-      </w:r>
-      <w:r>
-        <w:t xml:space="preserve"> </w:t>
-      </w:r>
-      <w:r>
-        <w:t xml:space="preserve">“</w:t>
-      </w:r>
-      <w:r>
-        <w:t xml:space="preserve">2017 Monitoring Report</w:t>
-      </w:r>
-      <w:r>
-        <w:t xml:space="preserve">.”</w:t>
-      </w:r>
       <w:r>
         <w:t xml:space="preserve"> </w:t>
       </w:r>
@@ -21731,7 +21745,7 @@
       <w:r>
         <w:t xml:space="preserve"> </w:t>
       </w:r>
-      <w:hyperlink r:id="rId268">
+      <w:hyperlink r:id="rId267">
         <w:r>
           <w:rPr>
             <w:rStyle w:val="Hyperlink"/>
@@ -21743,14 +21757,36 @@
         <w:t xml:space="preserve">.</w:t>
       </w:r>
     </w:p>
+    <w:bookmarkEnd w:id="268"/>
+    <w:bookmarkStart w:id="269" w:name="ref-SVAP1980"/>
+    <w:p>
+      <w:pPr>
+        <w:pStyle w:val="Bibliography"/>
+      </w:pPr>
+      <w:r>
+        <w:t xml:space="preserve">Scott Valley Area Plan Committee. 1980.</w:t>
+      </w:r>
+      <w:r>
+        <w:t xml:space="preserve"> </w:t>
+      </w:r>
+      <w:r>
+        <w:t xml:space="preserve">“</w:t>
+      </w:r>
+      <w:r>
+        <w:t xml:space="preserve">Scott Valley Area Plan (SVAP)</w:t>
+      </w:r>
+      <w:r>
+        <w:t xml:space="preserve">.”</w:t>
+      </w:r>
+    </w:p>
     <w:bookmarkEnd w:id="269"/>
-    <w:bookmarkStart w:id="271" w:name="ref-SRWC2018"/>
+    <w:bookmarkStart w:id="271" w:name="ref-Shenton2012"/>
     <w:p>
       <w:pPr>
         <w:pStyle w:val="Bibliography"/>
       </w:pPr>
       <w:r>
-        <w:t xml:space="preserve">Scott River Watershed Council (SRWC). 2018.</w:t>
+        <w:t xml:space="preserve">Shenton, Will, Nicholas R. Bond, Jian D. L. Yen, and Ralph Mac Nally. 2012.</w:t>
       </w:r>
       <w:r>
         <w:t xml:space="preserve"> </w:t>
@@ -21759,7 +21795,7 @@
         <w:t xml:space="preserve">“</w:t>
       </w:r>
       <w:r>
-        <w:t xml:space="preserve">Restoring Priority Coho Habitat in the Scott River Watershed Modeling and Planning Report</w:t>
+        <w:t xml:space="preserve">Putting the ecology into environmental flows: Ecological dynamics and demographic modelling</w:t>
       </w:r>
       <w:r>
         <w:t xml:space="preserve">.”</w:t>
@@ -21768,7 +21804,17 @@
         <w:t xml:space="preserve"> </w:t>
       </w:r>
       <w:r>
-        <w:t xml:space="preserve">Etna, CA.</w:t>
+        <w:rPr>
+          <w:iCs/>
+          <w:i/>
+        </w:rPr>
+        <w:t xml:space="preserve">Environmental Management</w:t>
+      </w:r>
+      <w:r>
+        <w:t xml:space="preserve"> </w:t>
+      </w:r>
+      <w:r>
+        <w:t xml:space="preserve">50 (1): 1–10.</w:t>
       </w:r>
       <w:r>
         <w:t xml:space="preserve"> </w:t>
@@ -21778,7 +21824,7 @@
           <w:rPr>
             <w:rStyle w:val="Hyperlink"/>
           </w:rPr>
-          <w:t xml:space="preserve">https://www.scottriverwatershedcouncil.com/scott-river-westside-planning-proje</w:t>
+          <w:t xml:space="preserve">https://doi.org/10.1007/s00267-012-9864-z</w:t>
         </w:r>
       </w:hyperlink>
       <w:r>
@@ -21786,13 +21832,13 @@
       </w:r>
     </w:p>
     <w:bookmarkEnd w:id="271"/>
-    <w:bookmarkStart w:id="272" w:name="ref-SRWC2005"/>
+    <w:bookmarkStart w:id="273" w:name="ref-Sinnathamby2018"/>
     <w:p>
       <w:pPr>
         <w:pStyle w:val="Bibliography"/>
       </w:pPr>
       <w:r>
-        <w:t xml:space="preserve">Scott River Watershed Council (SRWC), and Siskiyou Resource Conservation District (RCD). 2005.</w:t>
+        <w:t xml:space="preserve">Sinnathamby, Sumathy, Kyle R. Douglas-Mankin, Muluken E. Muche, Stacy L. Hutchinson, and Aavudai Anandhi. 2018.</w:t>
       </w:r>
       <w:r>
         <w:t xml:space="preserve"> </w:t>
@@ -21801,7 +21847,7 @@
         <w:t xml:space="preserve">“</w:t>
       </w:r>
       <w:r>
-        <w:t xml:space="preserve">Initial Phase of the Scott River Watershed Council Strategic Action Plan</w:t>
+        <w:t xml:space="preserve">Ecohydrological index, native fish, and climate trends and relationships in the Kansas River basin</w:t>
       </w:r>
       <w:r>
         <w:t xml:space="preserve">.”</w:t>
@@ -21810,7 +21856,117 @@
         <w:t xml:space="preserve"> </w:t>
       </w:r>
       <w:r>
-        <w:t xml:space="preserve">October. Etna, CA.</w:t>
+        <w:rPr>
+          <w:iCs/>
+          <w:i/>
+        </w:rPr>
+        <w:t xml:space="preserve">Ecohydrology</w:t>
+      </w:r>
+      <w:r>
+        <w:t xml:space="preserve"> </w:t>
+      </w:r>
+      <w:r>
+        <w:t xml:space="preserve">11 (1): 1–18.</w:t>
+      </w:r>
+      <w:r>
+        <w:t xml:space="preserve"> </w:t>
+      </w:r>
+      <w:hyperlink r:id="rId272">
+        <w:r>
+          <w:rPr>
+            <w:rStyle w:val="Hyperlink"/>
+          </w:rPr>
+          <w:t xml:space="preserve">https://doi.org/10.1002/eco.1909</w:t>
+        </w:r>
+      </w:hyperlink>
+      <w:r>
+        <w:t xml:space="preserve">.</w:t>
+      </w:r>
+    </w:p>
+    <w:bookmarkEnd w:id="273"/>
+    <w:bookmarkStart w:id="275" w:name="ref-SiskiyouCounty2021"/>
+    <w:p>
+      <w:pPr>
+        <w:pStyle w:val="Bibliography"/>
+      </w:pPr>
+      <w:r>
+        <w:t xml:space="preserve">Siskiyou County Flood Control and Water Conservation District. 2021.</w:t>
+      </w:r>
+      <w:r>
+        <w:t xml:space="preserve"> </w:t>
+      </w:r>
+      <w:r>
+        <w:t xml:space="preserve">“</w:t>
+      </w:r>
+      <w:r>
+        <w:t xml:space="preserve">Scott Valley Groundwater Sustainability Plan</w:t>
+      </w:r>
+      <w:r>
+        <w:t xml:space="preserve">.”</w:t>
+      </w:r>
+      <w:r>
+        <w:t xml:space="preserve"> </w:t>
+      </w:r>
+      <w:r>
+        <w:t xml:space="preserve">Siskiyou County Flood Control; Water Conservation District.</w:t>
+      </w:r>
+      <w:r>
+        <w:t xml:space="preserve"> </w:t>
+      </w:r>
+      <w:hyperlink r:id="rId274">
+        <w:r>
+          <w:rPr>
+            <w:rStyle w:val="Hyperlink"/>
+          </w:rPr>
+          <w:t xml:space="preserve">https://www.co.siskiyou.ca.us/naturalresources/page/scott-valley-gsp-chapters</w:t>
+        </w:r>
+      </w:hyperlink>
+      <w:r>
+        <w:t xml:space="preserve">.</w:t>
+      </w:r>
+    </w:p>
+    <w:bookmarkEnd w:id="275"/>
+    <w:bookmarkStart w:id="276" w:name="ref-SiskiyouRCD1994"/>
+    <w:p>
+      <w:pPr>
+        <w:pStyle w:val="Bibliography"/>
+      </w:pPr>
+      <w:r>
+        <w:t xml:space="preserve">Siskiyou RCD. 1994.</w:t>
+      </w:r>
+      <w:r>
+        <w:t xml:space="preserve"> </w:t>
+      </w:r>
+      <w:r>
+        <w:t xml:space="preserve">“</w:t>
+      </w:r>
+      <w:r>
+        <w:t xml:space="preserve">Scott Valley Irrigation District Study</w:t>
+      </w:r>
+      <w:r>
+        <w:t xml:space="preserve">.”</w:t>
+      </w:r>
+    </w:p>
+    <w:bookmarkEnd w:id="276"/>
+    <w:bookmarkStart w:id="277" w:name="ref-SiskiyouRCD2004"/>
+    <w:p>
+      <w:pPr>
+        <w:pStyle w:val="Bibliography"/>
+      </w:pPr>
+      <w:r>
+        <w:t xml:space="preserve">———. 2004.</w:t>
+      </w:r>
+      <w:r>
+        <w:t xml:space="preserve"> </w:t>
+      </w:r>
+      <w:r>
+        <w:t xml:space="preserve">“</w:t>
+      </w:r>
+      <w:r>
+        <w:t xml:space="preserve">Final Report. Scott River Coho Spawning Assessment: 2003-2004</w:t>
+      </w:r>
+      <w:r>
+        <w:t xml:space="preserve">.”</w:t>
       </w:r>
       <w:r>
         <w:t xml:space="preserve"> </w:t>
@@ -21827,14 +21983,14 @@
         <w:t xml:space="preserve">.</w:t>
       </w:r>
     </w:p>
-    <w:bookmarkEnd w:id="272"/>
-    <w:bookmarkStart w:id="273" w:name="ref-SVAP1980"/>
+    <w:bookmarkEnd w:id="277"/>
+    <w:bookmarkStart w:id="278" w:name="ref-SiskiyouRCD2005"/>
     <w:p>
       <w:pPr>
         <w:pStyle w:val="Bibliography"/>
       </w:pPr>
       <w:r>
-        <w:t xml:space="preserve">Scott Valley Area Plan Committee. 1980.</w:t>
+        <w:t xml:space="preserve">———. 2005.</w:t>
       </w:r>
       <w:r>
         <w:t xml:space="preserve"> </w:t>
@@ -21843,200 +21999,16 @@
         <w:t xml:space="preserve">“</w:t>
       </w:r>
       <w:r>
-        <w:t xml:space="preserve">Scott Valley Area Plan (SVAP)</w:t>
+        <w:t xml:space="preserve">Scott River Watershed Adult Coho Spawning Ground Surveys. November 2004-January 2005</w:t>
       </w:r>
       <w:r>
         <w:t xml:space="preserve">.”</w:t>
       </w:r>
-    </w:p>
-    <w:bookmarkEnd w:id="273"/>
-    <w:bookmarkStart w:id="275" w:name="ref-Shenton2012"/>
-    <w:p>
-      <w:pPr>
-        <w:pStyle w:val="Bibliography"/>
-      </w:pPr>
-      <w:r>
-        <w:t xml:space="preserve">Shenton, Will, Nicholas R. Bond, Jian D. L. Yen, and Ralph Mac Nally. 2012.</w:t>
-      </w:r>
-      <w:r>
-        <w:t xml:space="preserve"> </w:t>
-      </w:r>
-      <w:r>
-        <w:t xml:space="preserve">“</w:t>
-      </w:r>
-      <w:r>
-        <w:t xml:space="preserve">Putting the ecology into environmental flows: Ecological dynamics and demographic modelling</w:t>
-      </w:r>
-      <w:r>
-        <w:t xml:space="preserve">.”</w:t>
-      </w:r>
-      <w:r>
-        <w:t xml:space="preserve"> </w:t>
-      </w:r>
-      <w:r>
-        <w:rPr>
-          <w:iCs/>
-          <w:i/>
-        </w:rPr>
-        <w:t xml:space="preserve">Environmental Management</w:t>
-      </w:r>
-      <w:r>
-        <w:t xml:space="preserve"> </w:t>
-      </w:r>
-      <w:r>
-        <w:t xml:space="preserve">50 (1): 1–10.</w:t>
-      </w:r>
-      <w:r>
-        <w:t xml:space="preserve"> </w:t>
-      </w:r>
-      <w:hyperlink r:id="rId274">
-        <w:r>
-          <w:rPr>
-            <w:rStyle w:val="Hyperlink"/>
-          </w:rPr>
-          <w:t xml:space="preserve">https://doi.org/10.1007/s00267-012-9864-z</w:t>
-        </w:r>
-      </w:hyperlink>
-      <w:r>
-        <w:t xml:space="preserve">.</w:t>
-      </w:r>
-    </w:p>
-    <w:bookmarkEnd w:id="275"/>
-    <w:bookmarkStart w:id="277" w:name="ref-Sinnathamby2018"/>
-    <w:p>
-      <w:pPr>
-        <w:pStyle w:val="Bibliography"/>
-      </w:pPr>
-      <w:r>
-        <w:t xml:space="preserve">Sinnathamby, Sumathy, Kyle R. Douglas-Mankin, Muluken E. Muche, Stacy L. Hutchinson, and Aavudai Anandhi. 2018.</w:t>
-      </w:r>
-      <w:r>
-        <w:t xml:space="preserve"> </w:t>
-      </w:r>
-      <w:r>
-        <w:t xml:space="preserve">“</w:t>
-      </w:r>
-      <w:r>
-        <w:t xml:space="preserve">Ecohydrological index, native fish, and climate trends and relationships in the Kansas River basin</w:t>
-      </w:r>
-      <w:r>
-        <w:t xml:space="preserve">.”</w:t>
-      </w:r>
-      <w:r>
-        <w:t xml:space="preserve"> </w:t>
-      </w:r>
-      <w:r>
-        <w:rPr>
-          <w:iCs/>
-          <w:i/>
-        </w:rPr>
-        <w:t xml:space="preserve">Ecohydrology</w:t>
-      </w:r>
-      <w:r>
-        <w:t xml:space="preserve"> </w:t>
-      </w:r>
-      <w:r>
-        <w:t xml:space="preserve">11 (1): 1–18.</w:t>
-      </w:r>
-      <w:r>
-        <w:t xml:space="preserve"> </w:t>
-      </w:r>
-      <w:hyperlink r:id="rId276">
-        <w:r>
-          <w:rPr>
-            <w:rStyle w:val="Hyperlink"/>
-          </w:rPr>
-          <w:t xml:space="preserve">https://doi.org/10.1002/eco.1909</w:t>
-        </w:r>
-      </w:hyperlink>
-      <w:r>
-        <w:t xml:space="preserve">.</w:t>
-      </w:r>
-    </w:p>
-    <w:bookmarkEnd w:id="277"/>
-    <w:bookmarkStart w:id="279" w:name="ref-SiskiyouCounty2021"/>
-    <w:p>
-      <w:pPr>
-        <w:pStyle w:val="Bibliography"/>
-      </w:pPr>
-      <w:r>
-        <w:t xml:space="preserve">Siskiyou County Flood Control and Water Conservation District. 2021.</w:t>
-      </w:r>
-      <w:r>
-        <w:t xml:space="preserve"> </w:t>
-      </w:r>
-      <w:r>
-        <w:t xml:space="preserve">“</w:t>
-      </w:r>
-      <w:r>
-        <w:t xml:space="preserve">Scott Valley Groundwater Sustainability Plan</w:t>
-      </w:r>
-      <w:r>
-        <w:t xml:space="preserve">.”</w:t>
-      </w:r>
-      <w:r>
-        <w:t xml:space="preserve"> </w:t>
-      </w:r>
-      <w:r>
-        <w:t xml:space="preserve">Siskiyou County Flood Control; Water Conservation District.</w:t>
-      </w:r>
-      <w:r>
-        <w:t xml:space="preserve"> </w:t>
-      </w:r>
-      <w:hyperlink r:id="rId278">
-        <w:r>
-          <w:rPr>
-            <w:rStyle w:val="Hyperlink"/>
-          </w:rPr>
-          <w:t xml:space="preserve">https://www.co.siskiyou.ca.us/naturalresources/page/scott-valley-gsp-chapters</w:t>
-        </w:r>
-      </w:hyperlink>
-      <w:r>
-        <w:t xml:space="preserve">.</w:t>
-      </w:r>
-    </w:p>
-    <w:bookmarkEnd w:id="279"/>
-    <w:bookmarkStart w:id="280" w:name="ref-SiskiyouRCD1994"/>
-    <w:p>
-      <w:pPr>
-        <w:pStyle w:val="Bibliography"/>
-      </w:pPr>
-      <w:r>
-        <w:t xml:space="preserve">Siskiyou RCD. 1994.</w:t>
-      </w:r>
-      <w:r>
-        <w:t xml:space="preserve"> </w:t>
-      </w:r>
-      <w:r>
-        <w:t xml:space="preserve">“</w:t>
-      </w:r>
-      <w:r>
-        <w:t xml:space="preserve">Scott Valley Irrigation District Study</w:t>
-      </w:r>
-      <w:r>
-        <w:t xml:space="preserve">.”</w:t>
-      </w:r>
-    </w:p>
-    <w:bookmarkEnd w:id="280"/>
-    <w:bookmarkStart w:id="281" w:name="ref-SiskiyouRCD2004"/>
-    <w:p>
-      <w:pPr>
-        <w:pStyle w:val="Bibliography"/>
-      </w:pPr>
-      <w:r>
-        <w:t xml:space="preserve">———. 2004.</w:t>
-      </w:r>
-      <w:r>
-        <w:t xml:space="preserve"> </w:t>
-      </w:r>
-      <w:r>
-        <w:t xml:space="preserve">“</w:t>
-      </w:r>
-      <w:r>
-        <w:t xml:space="preserve">Final Report. Scott River Coho Spawning Assessment: 2003-2004</w:t>
-      </w:r>
-      <w:r>
-        <w:t xml:space="preserve">.”</w:t>
+      <w:r>
+        <w:t xml:space="preserve"> </w:t>
+      </w:r>
+      <w:r>
+        <w:t xml:space="preserve">Etna, CA.</w:t>
       </w:r>
       <w:r>
         <w:t xml:space="preserve"> </w:t>
@@ -22053,14 +22025,14 @@
         <w:t xml:space="preserve">.</w:t>
       </w:r>
     </w:p>
-    <w:bookmarkEnd w:id="281"/>
-    <w:bookmarkStart w:id="282" w:name="ref-SiskiyouRCD2005"/>
+    <w:bookmarkEnd w:id="278"/>
+    <w:bookmarkStart w:id="279" w:name="ref-Quigley2006"/>
     <w:p>
       <w:pPr>
         <w:pStyle w:val="Bibliography"/>
       </w:pPr>
       <w:r>
-        <w:t xml:space="preserve">———. 2005.</w:t>
+        <w:t xml:space="preserve">———. 2006.</w:t>
       </w:r>
       <w:r>
         <w:t xml:space="preserve"> </w:t>
@@ -22069,7 +22041,7 @@
         <w:t xml:space="preserve">“</w:t>
       </w:r>
       <w:r>
-        <w:t xml:space="preserve">Scott River Watershed Adult Coho Spawning Ground Surveys. November 2004-January 2005</w:t>
+        <w:t xml:space="preserve">Final Report Scott River Adult Coho Spawning Ground Surveys November 2005 – January 2006</w:t>
       </w:r>
       <w:r>
         <w:t xml:space="preserve">.”</w:t>
@@ -22095,14 +22067,14 @@
         <w:t xml:space="preserve">.</w:t>
       </w:r>
     </w:p>
-    <w:bookmarkEnd w:id="282"/>
-    <w:bookmarkStart w:id="283" w:name="ref-Quigley2006"/>
+    <w:bookmarkEnd w:id="279"/>
+    <w:bookmarkStart w:id="280" w:name="ref-SiskiyouRCD2010"/>
     <w:p>
       <w:pPr>
         <w:pStyle w:val="Bibliography"/>
       </w:pPr>
       <w:r>
-        <w:t xml:space="preserve">———. 2006.</w:t>
+        <w:t xml:space="preserve">———. 2010.</w:t>
       </w:r>
       <w:r>
         <w:t xml:space="preserve"> </w:t>
@@ -22111,16 +22083,10 @@
         <w:t xml:space="preserve">“</w:t>
       </w:r>
       <w:r>
-        <w:t xml:space="preserve">Final Report Scott River Adult Coho Spawning Ground Surveys November 2005 – January 2006</w:t>
+        <w:t xml:space="preserve">Scott River Adult Coho Spawning Ground Surveys December 2009-January 2010</w:t>
       </w:r>
       <w:r>
         <w:t xml:space="preserve">.”</w:t>
-      </w:r>
-      <w:r>
-        <w:t xml:space="preserve"> </w:t>
-      </w:r>
-      <w:r>
-        <w:t xml:space="preserve">Etna, CA.</w:t>
       </w:r>
       <w:r>
         <w:t xml:space="preserve"> </w:t>
@@ -22137,14 +22103,14 @@
         <w:t xml:space="preserve">.</w:t>
       </w:r>
     </w:p>
-    <w:bookmarkEnd w:id="283"/>
-    <w:bookmarkStart w:id="284" w:name="ref-SiskiyouRCD2010"/>
+    <w:bookmarkEnd w:id="280"/>
+    <w:bookmarkStart w:id="281" w:name="ref-Yokel2011"/>
     <w:p>
       <w:pPr>
         <w:pStyle w:val="Bibliography"/>
       </w:pPr>
       <w:r>
-        <w:t xml:space="preserve">———. 2010.</w:t>
+        <w:t xml:space="preserve">———. 2011.</w:t>
       </w:r>
       <w:r>
         <w:t xml:space="preserve"> </w:t>
@@ -22153,10 +22119,16 @@
         <w:t xml:space="preserve">“</w:t>
       </w:r>
       <w:r>
-        <w:t xml:space="preserve">Scott River Adult Coho Spawning Ground Surveys December 2009-January 2010</w:t>
+        <w:t xml:space="preserve">Scott River adult coho spawning ground surveys, 2010-2011 Season</w:t>
       </w:r>
       <w:r>
         <w:t xml:space="preserve">.”</w:t>
+      </w:r>
+      <w:r>
+        <w:t xml:space="preserve"> </w:t>
+      </w:r>
+      <w:r>
+        <w:t xml:space="preserve">Siskiyou RCD.</w:t>
       </w:r>
       <w:r>
         <w:t xml:space="preserve"> </w:t>
@@ -22173,14 +22145,14 @@
         <w:t xml:space="preserve">.</w:t>
       </w:r>
     </w:p>
-    <w:bookmarkEnd w:id="284"/>
-    <w:bookmarkStart w:id="285" w:name="ref-Yokel2011"/>
+    <w:bookmarkEnd w:id="281"/>
+    <w:bookmarkStart w:id="282" w:name="ref-SiskiyouRCD2012"/>
     <w:p>
       <w:pPr>
         <w:pStyle w:val="Bibliography"/>
       </w:pPr>
       <w:r>
-        <w:t xml:space="preserve">———. 2011.</w:t>
+        <w:t xml:space="preserve">———. 2012.</w:t>
       </w:r>
       <w:r>
         <w:t xml:space="preserve"> </w:t>
@@ -22189,16 +22161,10 @@
         <w:t xml:space="preserve">“</w:t>
       </w:r>
       <w:r>
-        <w:t xml:space="preserve">Scott River adult coho spawning ground surveys, 2010-2011 Season</w:t>
+        <w:t xml:space="preserve">Scott River Adult Coho Spawning Ground Surveys, 2011 Season</w:t>
       </w:r>
       <w:r>
         <w:t xml:space="preserve">.”</w:t>
-      </w:r>
-      <w:r>
-        <w:t xml:space="preserve"> </w:t>
-      </w:r>
-      <w:r>
-        <w:t xml:space="preserve">Siskiyou RCD.</w:t>
       </w:r>
       <w:r>
         <w:t xml:space="preserve"> </w:t>
@@ -22215,14 +22181,14 @@
         <w:t xml:space="preserve">.</w:t>
       </w:r>
     </w:p>
-    <w:bookmarkEnd w:id="285"/>
-    <w:bookmarkStart w:id="286" w:name="ref-SiskiyouRCD2012"/>
+    <w:bookmarkEnd w:id="282"/>
+    <w:bookmarkStart w:id="283" w:name="ref-SiskiyouRCD2013"/>
     <w:p>
       <w:pPr>
         <w:pStyle w:val="Bibliography"/>
       </w:pPr>
       <w:r>
-        <w:t xml:space="preserve">———. 2012.</w:t>
+        <w:t xml:space="preserve">———. 2013.</w:t>
       </w:r>
       <w:r>
         <w:t xml:space="preserve"> </w:t>
@@ -22231,7 +22197,7 @@
         <w:t xml:space="preserve">“</w:t>
       </w:r>
       <w:r>
-        <w:t xml:space="preserve">Scott River Adult Coho Spawning Ground Surveys, 2011 Season</w:t>
+        <w:t xml:space="preserve">Scott River Adult Coho Spawning Ground Surveys 2012-2013 Season</w:t>
       </w:r>
       <w:r>
         <w:t xml:space="preserve">.”</w:t>
@@ -22251,14 +22217,14 @@
         <w:t xml:space="preserve">.</w:t>
       </w:r>
     </w:p>
-    <w:bookmarkEnd w:id="286"/>
-    <w:bookmarkStart w:id="287" w:name="ref-SiskiyouRCD2013"/>
+    <w:bookmarkEnd w:id="283"/>
+    <w:bookmarkStart w:id="284" w:name="ref-SiskiyouRCD2014"/>
     <w:p>
       <w:pPr>
         <w:pStyle w:val="Bibliography"/>
       </w:pPr>
       <w:r>
-        <w:t xml:space="preserve">———. 2013.</w:t>
+        <w:t xml:space="preserve">———. 2014.</w:t>
       </w:r>
       <w:r>
         <w:t xml:space="preserve"> </w:t>
@@ -22267,7 +22233,7 @@
         <w:t xml:space="preserve">“</w:t>
       </w:r>
       <w:r>
-        <w:t xml:space="preserve">Scott River Adult Coho Spawning Ground Surveys 2012-2013 Season</w:t>
+        <w:t xml:space="preserve">Scott River Adult Coho Spawning Ground Surveys 2013-2014 Season</w:t>
       </w:r>
       <w:r>
         <w:t xml:space="preserve">.”</w:t>
@@ -22287,14 +22253,14 @@
         <w:t xml:space="preserve">.</w:t>
       </w:r>
     </w:p>
-    <w:bookmarkEnd w:id="287"/>
-    <w:bookmarkStart w:id="288" w:name="ref-SiskiyouRCD2014"/>
+    <w:bookmarkEnd w:id="284"/>
+    <w:bookmarkStart w:id="285" w:name="ref-SiskiyouRCD2015a"/>
     <w:p>
       <w:pPr>
         <w:pStyle w:val="Bibliography"/>
       </w:pPr>
       <w:r>
-        <w:t xml:space="preserve">———. 2014.</w:t>
+        <w:t xml:space="preserve">———. 2015a.</w:t>
       </w:r>
       <w:r>
         <w:t xml:space="preserve"> </w:t>
@@ -22303,10 +22269,16 @@
         <w:t xml:space="preserve">“</w:t>
       </w:r>
       <w:r>
-        <w:t xml:space="preserve">Scott River Adult Coho Spawning Ground Surveys 2013-2014 Season</w:t>
+        <w:t xml:space="preserve">Ranch Water Quality Plan Template</w:t>
       </w:r>
       <w:r>
         <w:t xml:space="preserve">.”</w:t>
+      </w:r>
+      <w:r>
+        <w:t xml:space="preserve"> </w:t>
+      </w:r>
+      <w:r>
+        <w:t xml:space="preserve">February. Etna, CA.</w:t>
       </w:r>
       <w:r>
         <w:t xml:space="preserve"> </w:t>
@@ -22323,14 +22295,14 @@
         <w:t xml:space="preserve">.</w:t>
       </w:r>
     </w:p>
-    <w:bookmarkEnd w:id="288"/>
-    <w:bookmarkStart w:id="289" w:name="ref-SiskiyouRCD2015a"/>
+    <w:bookmarkEnd w:id="285"/>
+    <w:bookmarkStart w:id="286" w:name="ref-SiskiyouRCD2015b"/>
     <w:p>
       <w:pPr>
         <w:pStyle w:val="Bibliography"/>
       </w:pPr>
       <w:r>
-        <w:t xml:space="preserve">———. 2015a.</w:t>
+        <w:t xml:space="preserve">———. 2015b.</w:t>
       </w:r>
       <w:r>
         <w:t xml:space="preserve"> </w:t>
@@ -22339,7 +22311,7 @@
         <w:t xml:space="preserve">“</w:t>
       </w:r>
       <w:r>
-        <w:t xml:space="preserve">Ranch Water Quality Plan Template</w:t>
+        <w:t xml:space="preserve">Scott River Fall Chinook Spawning Ground Surveys</w:t>
       </w:r>
       <w:r>
         <w:t xml:space="preserve">.”</w:t>
@@ -22348,7 +22320,7 @@
         <w:t xml:space="preserve"> </w:t>
       </w:r>
       <w:r>
-        <w:t xml:space="preserve">February. Etna, CA.</w:t>
+        <w:t xml:space="preserve">March. Etna, CA.</w:t>
       </w:r>
       <w:r>
         <w:t xml:space="preserve"> </w:t>
@@ -22365,14 +22337,14 @@
         <w:t xml:space="preserve">.</w:t>
       </w:r>
     </w:p>
-    <w:bookmarkEnd w:id="289"/>
-    <w:bookmarkStart w:id="290" w:name="ref-SiskiyouRCD2015b"/>
+    <w:bookmarkEnd w:id="286"/>
+    <w:bookmarkStart w:id="287" w:name="ref-SiskiyouRCD2017b"/>
     <w:p>
       <w:pPr>
         <w:pStyle w:val="Bibliography"/>
       </w:pPr>
       <w:r>
-        <w:t xml:space="preserve">———. 2015b.</w:t>
+        <w:t xml:space="preserve">———. 2017a.</w:t>
       </w:r>
       <w:r>
         <w:t xml:space="preserve"> </w:t>
@@ -22381,7 +22353,7 @@
         <w:t xml:space="preserve">“</w:t>
       </w:r>
       <w:r>
-        <w:t xml:space="preserve">Scott River Fall Chinook Spawning Ground Surveys</w:t>
+        <w:t xml:space="preserve">Scott River Adult Coho Spawning Ground Surveys 2016-2017 Season Report</w:t>
       </w:r>
       <w:r>
         <w:t xml:space="preserve">.”</w:t>
@@ -22390,7 +22362,7 @@
         <w:t xml:space="preserve"> </w:t>
       </w:r>
       <w:r>
-        <w:t xml:space="preserve">March. Etna, CA.</w:t>
+        <w:t xml:space="preserve">June. Etna, CA.</w:t>
       </w:r>
       <w:r>
         <w:t xml:space="preserve"> </w:t>
@@ -22407,14 +22379,14 @@
         <w:t xml:space="preserve">.</w:t>
       </w:r>
     </w:p>
-    <w:bookmarkEnd w:id="290"/>
-    <w:bookmarkStart w:id="291" w:name="ref-SiskiyouRCD2017b"/>
+    <w:bookmarkEnd w:id="287"/>
+    <w:bookmarkStart w:id="288" w:name="ref-SiskiyouRCD2017a"/>
     <w:p>
       <w:pPr>
         <w:pStyle w:val="Bibliography"/>
       </w:pPr>
       <w:r>
-        <w:t xml:space="preserve">———. 2017a.</w:t>
+        <w:t xml:space="preserve">———. 2017b.</w:t>
       </w:r>
       <w:r>
         <w:t xml:space="preserve"> </w:t>
@@ -22423,7 +22395,7 @@
         <w:t xml:space="preserve">“</w:t>
       </w:r>
       <w:r>
-        <w:t xml:space="preserve">Scott River Adult Coho Spawning Ground Surveys 2016-2017 Season Report</w:t>
+        <w:t xml:space="preserve">Scott River Fall Chinook Spawning Ground Surveys</w:t>
       </w:r>
       <w:r>
         <w:t xml:space="preserve">.”</w:t>
@@ -22432,7 +22404,7 @@
         <w:t xml:space="preserve"> </w:t>
       </w:r>
       <w:r>
-        <w:t xml:space="preserve">June. Etna, CA.</w:t>
+        <w:t xml:space="preserve">January. Etna, CA.</w:t>
       </w:r>
       <w:r>
         <w:t xml:space="preserve"> </w:t>
@@ -22449,14 +22421,14 @@
         <w:t xml:space="preserve">.</w:t>
       </w:r>
     </w:p>
-    <w:bookmarkEnd w:id="291"/>
-    <w:bookmarkStart w:id="292" w:name="ref-SiskiyouRCD2017a"/>
+    <w:bookmarkEnd w:id="288"/>
+    <w:bookmarkStart w:id="289" w:name="ref-SiskiyouRCD2018"/>
     <w:p>
       <w:pPr>
         <w:pStyle w:val="Bibliography"/>
       </w:pPr>
       <w:r>
-        <w:t xml:space="preserve">———. 2017b.</w:t>
+        <w:t xml:space="preserve">———. 2018.</w:t>
       </w:r>
       <w:r>
         <w:t xml:space="preserve"> </w:t>
@@ -22465,7 +22437,7 @@
         <w:t xml:space="preserve">“</w:t>
       </w:r>
       <w:r>
-        <w:t xml:space="preserve">Scott River Fall Chinook Spawning Ground Surveys</w:t>
+        <w:t xml:space="preserve">Scott River Fall Chinook Spawning Ground Surveys 2017 Season</w:t>
       </w:r>
       <w:r>
         <w:t xml:space="preserve">.”</w:t>
@@ -22491,50 +22463,8 @@
         <w:t xml:space="preserve">.</w:t>
       </w:r>
     </w:p>
-    <w:bookmarkEnd w:id="292"/>
-    <w:bookmarkStart w:id="293" w:name="ref-SiskiyouRCD2018"/>
-    <w:p>
-      <w:pPr>
-        <w:pStyle w:val="Bibliography"/>
-      </w:pPr>
-      <w:r>
-        <w:t xml:space="preserve">———. 2018.</w:t>
-      </w:r>
-      <w:r>
-        <w:t xml:space="preserve"> </w:t>
-      </w:r>
-      <w:r>
-        <w:t xml:space="preserve">“</w:t>
-      </w:r>
-      <w:r>
-        <w:t xml:space="preserve">Scott River Fall Chinook Spawning Ground Surveys 2017 Season</w:t>
-      </w:r>
-      <w:r>
-        <w:t xml:space="preserve">.”</w:t>
-      </w:r>
-      <w:r>
-        <w:t xml:space="preserve"> </w:t>
-      </w:r>
-      <w:r>
-        <w:t xml:space="preserve">January. Etna, CA.</w:t>
-      </w:r>
-      <w:r>
-        <w:t xml:space="preserve"> </w:t>
-      </w:r>
-      <w:hyperlink r:id="rId247">
-        <w:r>
-          <w:rPr>
-            <w:rStyle w:val="Hyperlink"/>
-          </w:rPr>
-          <w:t xml:space="preserve">https://www.siskiyourcd.com/resources</w:t>
-        </w:r>
-      </w:hyperlink>
-      <w:r>
-        <w:t xml:space="preserve">.</w:t>
-      </w:r>
-    </w:p>
-    <w:bookmarkEnd w:id="293"/>
-    <w:bookmarkStart w:id="295" w:name="ref-Solans2016a"/>
+    <w:bookmarkEnd w:id="289"/>
+    <w:bookmarkStart w:id="291" w:name="ref-Solans2016a"/>
     <w:p>
       <w:pPr>
         <w:pStyle w:val="Bibliography"/>
@@ -22573,7 +22503,7 @@
       <w:r>
         <w:t xml:space="preserve"> </w:t>
       </w:r>
-      <w:hyperlink r:id="rId294">
+      <w:hyperlink r:id="rId290">
         <w:r>
           <w:rPr>
             <w:rStyle w:val="Hyperlink"/>
@@ -22585,58 +22515,102 @@
         <w:t xml:space="preserve">.</w:t>
       </w:r>
     </w:p>
+    <w:bookmarkEnd w:id="291"/>
+    <w:bookmarkStart w:id="292" w:name="ref-Sommarstrom2020"/>
+    <w:p>
+      <w:pPr>
+        <w:pStyle w:val="Bibliography"/>
+      </w:pPr>
+      <w:r>
+        <w:t xml:space="preserve">Sommarstrom, Sari. 2020.</w:t>
+      </w:r>
+      <w:r>
+        <w:t xml:space="preserve"> </w:t>
+      </w:r>
+      <w:r>
+        <w:t xml:space="preserve">“</w:t>
+      </w:r>
+      <w:r>
+        <w:t xml:space="preserve">Email communication regarding connectivity of Scott River tailings reach, Nov. 18, 2020</w:t>
+      </w:r>
+      <w:r>
+        <w:t xml:space="preserve">.”</w:t>
+      </w:r>
+    </w:p>
+    <w:bookmarkEnd w:id="292"/>
+    <w:bookmarkStart w:id="293" w:name="ref-SRWC2005"/>
+    <w:p>
+      <w:pPr>
+        <w:pStyle w:val="Bibliography"/>
+      </w:pPr>
+      <w:r>
+        <w:t xml:space="preserve">SRWC. 2005.</w:t>
+      </w:r>
+      <w:r>
+        <w:t xml:space="preserve"> </w:t>
+      </w:r>
+      <w:r>
+        <w:t xml:space="preserve">“</w:t>
+      </w:r>
+      <w:r>
+        <w:t xml:space="preserve">Limiting Factors Analysis for Coho Salmon and other Anadromous Fish</w:t>
+      </w:r>
+      <w:r>
+        <w:t xml:space="preserve">.”</w:t>
+      </w:r>
+    </w:p>
+    <w:bookmarkEnd w:id="293"/>
+    <w:bookmarkStart w:id="294" w:name="ref-CRMP2000"/>
+    <w:p>
+      <w:pPr>
+        <w:pStyle w:val="Bibliography"/>
+      </w:pPr>
+      <w:r>
+        <w:t xml:space="preserve">SRWC-CRMP. 2000.</w:t>
+      </w:r>
+      <w:r>
+        <w:t xml:space="preserve"> </w:t>
+      </w:r>
+      <w:r>
+        <w:t xml:space="preserve">“</w:t>
+      </w:r>
+      <w:r>
+        <w:t xml:space="preserve">Final Report</w:t>
+      </w:r>
+      <w:r>
+        <w:t xml:space="preserve">.”</w:t>
+      </w:r>
+    </w:p>
+    <w:bookmarkEnd w:id="294"/>
+    <w:bookmarkStart w:id="295" w:name="ref-SRWC_RCD2003"/>
+    <w:p>
+      <w:pPr>
+        <w:pStyle w:val="Bibliography"/>
+      </w:pPr>
+      <w:r>
+        <w:t xml:space="preserve">SRWC, and Siskiyou RCD. 2003.</w:t>
+      </w:r>
+      <w:r>
+        <w:t xml:space="preserve"> </w:t>
+      </w:r>
+      <w:r>
+        <w:t xml:space="preserve">“</w:t>
+      </w:r>
+      <w:r>
+        <w:t xml:space="preserve">Scott River Fall Flows Action Plan Accomplishments, 1995 to 2003</w:t>
+      </w:r>
+      <w:r>
+        <w:t xml:space="preserve">.”</w:t>
+      </w:r>
+      <w:r>
+        <w:t xml:space="preserve"> </w:t>
+      </w:r>
+      <w:r>
+        <w:t xml:space="preserve">January. Etna, CA.</w:t>
+      </w:r>
+    </w:p>
     <w:bookmarkEnd w:id="295"/>
-    <w:bookmarkStart w:id="296" w:name="ref-Sommarstrom2020"/>
-    <w:p>
-      <w:pPr>
-        <w:pStyle w:val="Bibliography"/>
-      </w:pPr>
-      <w:r>
-        <w:t xml:space="preserve">Sommarstrom, Sari. 2020.</w:t>
-      </w:r>
-      <w:r>
-        <w:t xml:space="preserve"> </w:t>
-      </w:r>
-      <w:r>
-        <w:t xml:space="preserve">“</w:t>
-      </w:r>
-      <w:r>
-        <w:t xml:space="preserve">Email communication regarding connectivity of Scott River tailings reach, Nov. 18, 2020</w:t>
-      </w:r>
-      <w:r>
-        <w:t xml:space="preserve">.”</w:t>
-      </w:r>
-    </w:p>
-    <w:bookmarkEnd w:id="296"/>
-    <w:bookmarkStart w:id="297" w:name="ref-SRWC_RCD2003"/>
-    <w:p>
-      <w:pPr>
-        <w:pStyle w:val="Bibliography"/>
-      </w:pPr>
-      <w:r>
-        <w:t xml:space="preserve">SRWC, and Siskiyou RCD. 2003.</w:t>
-      </w:r>
-      <w:r>
-        <w:t xml:space="preserve"> </w:t>
-      </w:r>
-      <w:r>
-        <w:t xml:space="preserve">“</w:t>
-      </w:r>
-      <w:r>
-        <w:t xml:space="preserve">Scott River Fall Flows Action Plan Accomplishments, 1995 to 2003</w:t>
-      </w:r>
-      <w:r>
-        <w:t xml:space="preserve">.”</w:t>
-      </w:r>
-      <w:r>
-        <w:t xml:space="preserve"> </w:t>
-      </w:r>
-      <w:r>
-        <w:t xml:space="preserve">January. Etna, CA.</w:t>
-      </w:r>
-    </w:p>
-    <w:bookmarkEnd w:id="297"/>
-    <w:bookmarkStart w:id="299" w:name="ref-Stewart-Koster2011"/>
+    <w:bookmarkStart w:id="297" w:name="ref-Stewart-Koster2011"/>
     <w:p>
       <w:pPr>
         <w:pStyle w:val="Bibliography"/>
@@ -22675,7 +22649,7 @@
       <w:r>
         <w:t xml:space="preserve"> </w:t>
       </w:r>
-      <w:hyperlink r:id="rId298">
+      <w:hyperlink r:id="rId296">
         <w:r>
           <w:rPr>
             <w:rStyle w:val="Hyperlink"/>
@@ -22687,8 +22661,8 @@
         <w:t xml:space="preserve">.</w:t>
       </w:r>
     </w:p>
-    <w:bookmarkEnd w:id="299"/>
-    <w:bookmarkStart w:id="301" w:name="ref-SuperiorCourtofSiskiyouCounty1980"/>
+    <w:bookmarkEnd w:id="297"/>
+    <w:bookmarkStart w:id="299" w:name="ref-SuperiorCourtofSiskiyouCounty1980"/>
     <w:p>
       <w:pPr>
         <w:pStyle w:val="Bibliography"/>
@@ -22703,18 +22677,18 @@
         <w:t xml:space="preserve">“</w:t>
       </w:r>
       <w:r>
-        <w:t xml:space="preserve">Scott River Adjudication, Decree No. 30662. Scott River stream system, Siskiyou County. California State Water Resources Conrol Board.</w:t>
+        <w:t xml:space="preserve">Scott River Adjudication, Decree No. 30662. Scott River stream system, Siskiyou County. California State Water Resources Control Board.</w:t>
       </w:r>
       <w:r>
         <w:t xml:space="preserve">”</w:t>
       </w:r>
       <w:r>
-        <w:t xml:space="preserve"> Sacramento.</w:t>
-      </w:r>
-      <w:r>
-        <w:t xml:space="preserve"> </w:t>
-      </w:r>
-      <w:hyperlink r:id="rId300">
+        <w:t xml:space="preserve"> Sacramento, CA.</w:t>
+      </w:r>
+      <w:r>
+        <w:t xml:space="preserve"> </w:t>
+      </w:r>
+      <w:hyperlink r:id="rId298">
         <w:r>
           <w:rPr>
             <w:rStyle w:val="Hyperlink"/>
@@ -22726,8 +22700,8 @@
         <w:t xml:space="preserve">.</w:t>
       </w:r>
     </w:p>
-    <w:bookmarkEnd w:id="301"/>
-    <w:bookmarkStart w:id="302" w:name="ref-Tarlock1993"/>
+    <w:bookmarkEnd w:id="299"/>
+    <w:bookmarkStart w:id="300" w:name="ref-Tarlock1993"/>
     <w:p>
       <w:pPr>
         <w:pStyle w:val="Bibliography"/>
@@ -22764,8 +22738,8 @@
         <w:t xml:space="preserve">60 (2): 555–613.</w:t>
       </w:r>
     </w:p>
-    <w:bookmarkEnd w:id="302"/>
-    <w:bookmarkStart w:id="304" w:name="ref-Tesfaye2017"/>
+    <w:bookmarkEnd w:id="300"/>
+    <w:bookmarkStart w:id="302" w:name="ref-Tesfaye2017"/>
     <w:p>
       <w:pPr>
         <w:pStyle w:val="Bibliography"/>
@@ -22804,7 +22778,7 @@
       <w:r>
         <w:t xml:space="preserve"> </w:t>
       </w:r>
-      <w:hyperlink r:id="rId303">
+      <w:hyperlink r:id="rId301">
         <w:r>
           <w:rPr>
             <w:rStyle w:val="Hyperlink"/>
@@ -22816,8 +22790,8 @@
         <w:t xml:space="preserve">.</w:t>
       </w:r>
     </w:p>
-    <w:bookmarkEnd w:id="304"/>
-    <w:bookmarkStart w:id="306" w:name="ref-Tolley2019"/>
+    <w:bookmarkEnd w:id="302"/>
+    <w:bookmarkStart w:id="304" w:name="ref-Tolley2019"/>
     <w:p>
       <w:pPr>
         <w:pStyle w:val="Bibliography"/>
@@ -22856,7 +22830,7 @@
       <w:r>
         <w:t xml:space="preserve"> </w:t>
       </w:r>
-      <w:hyperlink r:id="rId305">
+      <w:hyperlink r:id="rId303">
         <w:r>
           <w:rPr>
             <w:rStyle w:val="Hyperlink"/>
@@ -22868,8 +22842,8 @@
         <w:t xml:space="preserve">.</w:t>
       </w:r>
     </w:p>
-    <w:bookmarkEnd w:id="306"/>
-    <w:bookmarkStart w:id="308" w:name="ref-USCensus2021"/>
+    <w:bookmarkEnd w:id="304"/>
+    <w:bookmarkStart w:id="306" w:name="ref-USCensus2021"/>
     <w:p>
       <w:pPr>
         <w:pStyle w:val="Bibliography"/>
@@ -22892,7 +22866,7 @@
       <w:r>
         <w:t xml:space="preserve"> </w:t>
       </w:r>
-      <w:hyperlink r:id="rId307">
+      <w:hyperlink r:id="rId305">
         <w:r>
           <w:rPr>
             <w:rStyle w:val="Hyperlink"/>
@@ -22904,8 +22878,8 @@
         <w:t xml:space="preserve">.</w:t>
       </w:r>
     </w:p>
-    <w:bookmarkEnd w:id="308"/>
-    <w:bookmarkStart w:id="310" w:name="ref-VanKirk2008a"/>
+    <w:bookmarkEnd w:id="306"/>
+    <w:bookmarkStart w:id="308" w:name="ref-VanKirk2008a"/>
     <w:p>
       <w:pPr>
         <w:pStyle w:val="Bibliography"/>
@@ -22944,7 +22918,7 @@
       <w:r>
         <w:t xml:space="preserve"> </w:t>
       </w:r>
-      <w:hyperlink r:id="rId309">
+      <w:hyperlink r:id="rId307">
         <w:r>
           <w:rPr>
             <w:rStyle w:val="Hyperlink"/>
@@ -22956,8 +22930,8 @@
         <w:t xml:space="preserve">.</w:t>
       </w:r>
     </w:p>
-    <w:bookmarkEnd w:id="310"/>
-    <w:bookmarkStart w:id="312" w:name="ref-Wainwright2013"/>
+    <w:bookmarkEnd w:id="308"/>
+    <w:bookmarkStart w:id="310" w:name="ref-Wainwright2013"/>
     <w:p>
       <w:pPr>
         <w:pStyle w:val="Bibliography"/>
@@ -22986,7 +22960,7 @@
       <w:r>
         <w:t xml:space="preserve"> </w:t>
       </w:r>
-      <w:hyperlink r:id="rId311">
+      <w:hyperlink r:id="rId309">
         <w:r>
           <w:rPr>
             <w:rStyle w:val="Hyperlink"/>
@@ -22998,8 +22972,8 @@
         <w:t xml:space="preserve">.</w:t>
       </w:r>
     </w:p>
-    <w:bookmarkEnd w:id="312"/>
-    <w:bookmarkStart w:id="314" w:name="ref-Webb2018"/>
+    <w:bookmarkEnd w:id="310"/>
+    <w:bookmarkStart w:id="312" w:name="ref-Webb2018"/>
     <w:p>
       <w:pPr>
         <w:pStyle w:val="Bibliography"/>
@@ -23038,7 +23012,7 @@
       <w:r>
         <w:t xml:space="preserve"> </w:t>
       </w:r>
-      <w:hyperlink r:id="rId313">
+      <w:hyperlink r:id="rId311">
         <w:r>
           <w:rPr>
             <w:rStyle w:val="Hyperlink"/>
@@ -23050,8 +23024,8 @@
         <w:t xml:space="preserve">.</w:t>
       </w:r>
     </w:p>
-    <w:bookmarkEnd w:id="314"/>
-    <w:bookmarkStart w:id="316" w:name="ref-Welch2021"/>
+    <w:bookmarkEnd w:id="312"/>
+    <w:bookmarkStart w:id="314" w:name="ref-Welch2021"/>
     <w:p>
       <w:pPr>
         <w:pStyle w:val="Bibliography"/>
@@ -23090,7 +23064,7 @@
       <w:r>
         <w:t xml:space="preserve"> </w:t>
       </w:r>
-      <w:hyperlink r:id="rId315">
+      <w:hyperlink r:id="rId313">
         <w:r>
           <w:rPr>
             <w:rStyle w:val="Hyperlink"/>
@@ -23102,8 +23076,8 @@
         <w:t xml:space="preserve">.</w:t>
       </w:r>
     </w:p>
-    <w:bookmarkEnd w:id="316"/>
-    <w:bookmarkStart w:id="318" w:name="ref-Wheeler2018"/>
+    <w:bookmarkEnd w:id="314"/>
+    <w:bookmarkStart w:id="316" w:name="ref-Wheeler2018"/>
     <w:p>
       <w:pPr>
         <w:pStyle w:val="Bibliography"/>
@@ -23142,7 +23116,7 @@
       <w:r>
         <w:t xml:space="preserve"> </w:t>
       </w:r>
-      <w:hyperlink r:id="rId317">
+      <w:hyperlink r:id="rId315">
         <w:r>
           <w:rPr>
             <w:rStyle w:val="Hyperlink"/>
@@ -23154,8 +23128,8 @@
         <w:t xml:space="preserve">.</w:t>
       </w:r>
     </w:p>
-    <w:bookmarkEnd w:id="318"/>
-    <w:bookmarkStart w:id="320" w:name="ref-White2018"/>
+    <w:bookmarkEnd w:id="316"/>
+    <w:bookmarkStart w:id="318" w:name="ref-White2018"/>
     <w:p>
       <w:pPr>
         <w:pStyle w:val="Bibliography"/>
@@ -23194,7 +23168,7 @@
       <w:r>
         <w:t xml:space="preserve"> </w:t>
       </w:r>
-      <w:hyperlink r:id="rId319">
+      <w:hyperlink r:id="rId317">
         <w:r>
           <w:rPr>
             <w:rStyle w:val="Hyperlink"/>
@@ -23206,8 +23180,8 @@
         <w:t xml:space="preserve">.</w:t>
       </w:r>
     </w:p>
-    <w:bookmarkEnd w:id="320"/>
-    <w:bookmarkStart w:id="322" w:name="ref-Worrall2014"/>
+    <w:bookmarkEnd w:id="318"/>
+    <w:bookmarkStart w:id="320" w:name="ref-Worrall2014"/>
     <w:p>
       <w:pPr>
         <w:pStyle w:val="Bibliography"/>
@@ -23246,7 +23220,7 @@
       <w:r>
         <w:t xml:space="preserve"> </w:t>
       </w:r>
-      <w:hyperlink r:id="rId321">
+      <w:hyperlink r:id="rId319">
         <w:r>
           <w:rPr>
             <w:rStyle w:val="Hyperlink"/>
@@ -23258,8 +23232,8 @@
         <w:t xml:space="preserve">.</w:t>
       </w:r>
     </w:p>
-    <w:bookmarkEnd w:id="322"/>
-    <w:bookmarkStart w:id="324" w:name="ref-Yao2021"/>
+    <w:bookmarkEnd w:id="320"/>
+    <w:bookmarkStart w:id="322" w:name="ref-Yao2021"/>
     <w:p>
       <w:pPr>
         <w:pStyle w:val="Bibliography"/>
@@ -23298,7 +23272,7 @@
       <w:r>
         <w:t xml:space="preserve"> </w:t>
       </w:r>
-      <w:hyperlink r:id="rId323">
+      <w:hyperlink r:id="rId321">
         <w:r>
           <w:rPr>
             <w:rStyle w:val="Hyperlink"/>
@@ -23310,8 +23284,8 @@
         <w:t xml:space="preserve">.</w:t>
       </w:r>
     </w:p>
-    <w:bookmarkEnd w:id="324"/>
-    <w:bookmarkStart w:id="326" w:name="ref-Yarnell2020"/>
+    <w:bookmarkEnd w:id="322"/>
+    <w:bookmarkStart w:id="324" w:name="ref-Yarnell2020"/>
     <w:p>
       <w:pPr>
         <w:pStyle w:val="Bibliography"/>
@@ -23350,7 +23324,7 @@
       <w:r>
         <w:t xml:space="preserve"> </w:t>
       </w:r>
-      <w:hyperlink r:id="rId325">
+      <w:hyperlink r:id="rId323">
         <w:r>
           <w:rPr>
             <w:rStyle w:val="Hyperlink"/>
@@ -23362,14 +23336,14 @@
         <w:t xml:space="preserve">.</w:t>
       </w:r>
     </w:p>
-    <w:bookmarkEnd w:id="326"/>
-    <w:bookmarkStart w:id="328" w:name="ref-Yokel2018"/>
+    <w:bookmarkEnd w:id="324"/>
+    <w:bookmarkStart w:id="326" w:name="ref-Yokel2018"/>
     <w:p>
       <w:pPr>
         <w:pStyle w:val="Bibliography"/>
       </w:pPr>
       <w:r>
-        <w:t xml:space="preserve">Yokel, E, Shari K Witmore, B Stapleton, C Gilmore, and M M Pollock. 2018.</w:t>
+        <w:t xml:space="preserve">Yokel, E, Shari K Witmore, B Stapleton, C Gilmore, and M M Pollock. 2018b.</w:t>
       </w:r>
       <w:r>
         <w:t xml:space="preserve"> </w:t>
@@ -23386,7 +23360,7 @@
       <w:r>
         <w:t xml:space="preserve"> </w:t>
       </w:r>
-      <w:hyperlink r:id="rId327">
+      <w:hyperlink r:id="rId325">
         <w:r>
           <w:rPr>
             <w:rStyle w:val="Hyperlink"/>
@@ -23398,9 +23372,51 @@
         <w:t xml:space="preserve">.</w:t>
       </w:r>
     </w:p>
+    <w:bookmarkEnd w:id="326"/>
+    <w:bookmarkStart w:id="327" w:name="ref-SRWC2018"/>
+    <w:p>
+      <w:pPr>
+        <w:pStyle w:val="Bibliography"/>
+      </w:pPr>
+      <w:r>
+        <w:t xml:space="preserve">———. 2018a.</w:t>
+      </w:r>
+      <w:r>
+        <w:t xml:space="preserve"> </w:t>
+      </w:r>
+      <w:r>
+        <w:t xml:space="preserve">“</w:t>
+      </w:r>
+      <w:r>
+        <w:t xml:space="preserve">Scott River Beaver Dam Analogue Coho Salmon Habitat Restoration Program 2017 Monitoring Report</w:t>
+      </w:r>
+      <w:r>
+        <w:t xml:space="preserve">.”</w:t>
+      </w:r>
+      <w:r>
+        <w:t xml:space="preserve"> </w:t>
+      </w:r>
+      <w:r>
+        <w:t xml:space="preserve">Scott River Watershed Council.</w:t>
+      </w:r>
+      <w:r>
+        <w:t xml:space="preserve"> </w:t>
+      </w:r>
+      <w:hyperlink r:id="rId325">
+        <w:r>
+          <w:rPr>
+            <w:rStyle w:val="Hyperlink"/>
+          </w:rPr>
+          <w:t xml:space="preserve">https://www.scottriverwatershedcouncil.com/scott-river-beaver-dam-analogue-coh</w:t>
+        </w:r>
+      </w:hyperlink>
+      <w:r>
+        <w:t xml:space="preserve">.</w:t>
+      </w:r>
+    </w:p>
+    <w:bookmarkEnd w:id="327"/>
     <w:bookmarkEnd w:id="328"/>
     <w:bookmarkEnd w:id="329"/>
-    <w:bookmarkEnd w:id="330"/>
     <w:sectPr/>
   </w:body>
 </w:document>

</xml_diff>

<commit_message>
JSW comments through end of 2.1
</commit_message>
<xml_diff>
--- a/Kouba_2024_Fish_hydrometrics_MS.docx
+++ b/Kouba_2024_Fish_hydrometrics_MS.docx
@@ -142,7 +142,7 @@
         <w:pStyle w:val="FirstParagraph"/>
       </w:pPr>
       <w:r>
-        <w:t xml:space="preserve">In many rural areas of arid and semi-arid regions, balancing agricultural and environmental water demands is a key challenge facing resource managers. Although flow-ecology relationships are well-studied, the water needs of cultivated crops are generally better understood than those of aquatic ecosystems. In particular, the timing and magnitude of flow needed to sustain key ecological functions remain poorly quantified in many regions. This work aims to quantify hydrologic conditions that support persistence of key ecosystem species. We use the coho (</w:t>
+        <w:t xml:space="preserve">In many rural areas of arid and semi-arid regions, balancing agricultural and environmental water needs is a key challenge facing resource managers. This is complicated by the tendency for the water needs of cultivated crops to be better understood than those of aquatic ecosystems. In particular, the timing and magnitude of flow needed to sustain key ecological functions remain poorly quantified in many regions. This work aims to quantify hydrologic conditions that support persistence of key ecosystem species using a functional flows framework. We use the coho (</w:t>
       </w:r>
       <w:r>
         <w:rPr>
@@ -174,7 +174,7 @@
         <w:t xml:space="preserve"> </w:t>
       </w:r>
       <w:r>
-        <w:t xml:space="preserve">undammed rural watershed in northern California, USA, as a case study. We applied the functional flows framework to characterize the hydrology of each water year measured at a key long-term stream gauge.</w:t>
+        <w:t xml:space="preserve">undammed rural watershed in northern California, USA, as a case study.</w:t>
       </w:r>
     </w:p>
     <w:p>
@@ -182,7 +182,7 @@
         <w:pStyle w:val="BodyText"/>
       </w:pPr>
       <w:r>
-        <w:t xml:space="preserve">Taking advantage of a nearly two-decade ecological monitoring dataset, we then used lasso regression to build predictive models of coho and Chinook salmon reproductive success using hydrologic metrics. To control for cohort effects, we chose normalized ecological response metrics for coho and Chinook (number of outmigrating smolt per spawning adult or spawning adult female). For both species, we calculated optimal predictive models for thousands of 50% subsamples of the datasets, and tested them on the remaining observations. We selected a lambda value based on an average relative test error threshold of 1.0. These lambda values were used to calculate a final predictive model, or Hydrologic Benefit function, using the full dataset for each species. Coho reproduction was found to be more predictable than that for Chinook. The metrics contributing the most to predicted coho reproduction values occur during the window of their parents’ spawning and, to a lesser extent, in the spring and fall of their year of rearing in freshwater. This supports an interpretation that spawning conditions may exert a significant influence on the mortality rates of the hatching juveniles.</w:t>
+        <w:t xml:space="preserve">Taking advantage of a nearly two-decade ecological monitoring dataset and long-term stream gauge measurements, we used lasso regression to build predictive models of coho and Chinook salmon reproductive success based on hydrologic metrics. To control for cohort effects, we chose normalized ecological response metrics for coho and Chinook (number of outmigrating smolt per spawning adult or spawning adult female). For both species, we calculated optimal prediction models using a cross-validation bootstrapping approach to resample and test on unsampled observations. Lambda values, a key fitting parameter in the lasso models, were selected based on an average relative test error threshold of 1.0. Selected lambda values were used to calculate a final predictive model, or Hydrologic Benefit function, using the full dataset for each species. Coho reproduction was found to be more predictable that that for Chinook. The hydrologic metrics that explain the greatest variance in predicted coho reproduction values occur during the window of their parents’ spawning and, to a lesser extent, in the spring and fall of their year of rearing in freshwater. This supports an interpretation that spawning conditions may exert a significant influence on the mortality rates of the hatching juveniles.</w:t>
       </w:r>
     </w:p>
     <w:p>
@@ -190,7 +190,7 @@
         <w:pStyle w:val="BodyText"/>
       </w:pPr>
       <w:r>
-        <w:t xml:space="preserve">Robustness of the results indicate that this method for empirically deriving the highest-priority hydrologic functions for a threatened species may be useful in other watersheds, where sufficient ecological data records are available, to evaluate trade-offs and support water management decisions in human-altered novel ecosystems.</w:t>
+        <w:t xml:space="preserve">Robustness of the results indicate that this method for empirically deriving hydrologic metrics with the highest ecological benefit for a threatened species may be useful in other watersheds, where sufficient ecological data records are available, to evaluate trade-offs and support water management decisions in human-altered novel ecosystems.</w:t>
       </w:r>
     </w:p>
     <w:p>
@@ -267,7 +267,7 @@
         <w:t xml:space="preserve">(Moyle 2014)</w:t>
       </w:r>
       <w:r>
-        <w:t xml:space="preserve">, with their own specific management concerns. To implement this philosophy, rather than working to restore novel ecosystems to pre-human conditions, a natural resource manager would embrace a role as earth system engineer, and would actively manage biodiversity in human-altered landscapes as a co-equal goal with extracting and cultivating natural resources to provide for human material needs</w:t>
+        <w:t xml:space="preserve">, with their own specific management concerns. To implement this philosophy, rather than working to restore novel ecosystems to pre-human conditions, a natural resource manager would actively manage biodiversity in human-altered landscapes as a co-equal goal with extracting and cultivating natural resources to provide for human material needs</w:t>
       </w:r>
       <w:r>
         <w:t xml:space="preserve"> </w:t>
@@ -276,7 +276,7 @@
         <w:t xml:space="preserve">(e.g., Robertson and Swinton 2005; Arthington, Bernardo, and Ilhéu 2014; Acreman et al. 2014)</w:t>
       </w:r>
       <w:r>
-        <w:t xml:space="preserve">. But critical knowledge gaps are abundant and make this dual objective seem intractable. In many river ecosystems, though general methods to characterize environmental flows have been in wide use for at least a decade</w:t>
+        <w:t xml:space="preserve">. However, in many river ecosystems, though general methods to characterize environmental flows have been in wide use for at least a decade</w:t>
       </w:r>
       <w:r>
         <w:t xml:space="preserve"> </w:t>
@@ -311,7 +311,7 @@
         <w:t xml:space="preserve">(Tarlock 1993)</w:t>
       </w:r>
       <w:r>
-        <w:t xml:space="preserve">. The entities managing natural resources, and thus determining the regional persistence of non-human species, are typically the communities living and working with local resources. Reflecting this reality, the authors of this study have posed research questions tailored to conserving two specific salmon species, the threatened coho salmon (</w:t>
+        <w:t xml:space="preserve">. Reflecting this reality, the authors of this study have posed research questions tailored to conserving two specific salmon species, the threatened coho salmon (</w:t>
       </w:r>
       <w:r>
         <w:rPr>
@@ -331,7 +331,7 @@
         <w:t xml:space="preserve">Onchorhynchus tshawytscha</w:t>
       </w:r>
       <w:r>
-        <w:t xml:space="preserve">), in a specific study area: the Scott River watershed in northern California, USA. In this undammed, rural watershed, the primary way to manage water use is by managing land use. Balancing the competing water needs of fish and farmers is a key challenge for local water managers</w:t>
+        <w:t xml:space="preserve">), in a specific study area: the Scott River watershed in northern California, USA. In this undammed, rural watershed, water use is primarily managed by managing land use. Balancing the competing water needs of fish and farmers is a key challenge for local water managers</w:t>
       </w:r>
       <w:r>
         <w:t xml:space="preserve"> </w:t>
@@ -375,7 +375,7 @@
         <w:t xml:space="preserve">(Poff et al. 1997; Poff and Zimmerman 2010)</w:t>
       </w:r>
       <w:r>
-        <w:t xml:space="preserve">. Functional flow metrics are used to quantify potential ecological services provided by river flow in terms of flowrate amplitude, timing, frequency, and duration in distinct seasons of a water year, where water year is here defined to begin on October 1 of the year preceding the calendar year of the same number (i.e., water year 2020 begins on October 1, 2019). Recent work has refined these metrics for California hydrology and made the metric-calculating algorithms publicly available</w:t>
+        <w:t xml:space="preserve">. Functional flow metrics (hydrologic metrics) are used to quantify potential ecological services provided by river flow in terms of flowrate amplitude, timing, frequency, and duration in distinct seasons of a water year, where water year is here defined to begin on October 1 of the year preceding the calendar year of the same number (i.e., water year 2020 begins on October 1, 2019). Recent work has refined these metrics specific to California hydrology and made the metric-calculating algorithms publicly available</w:t>
       </w:r>
       <w:r>
         <w:t xml:space="preserve"> </w:t>
@@ -392,7 +392,7 @@
         <w:pStyle w:val="BodyText"/>
       </w:pPr>
       <w:r>
-        <w:t xml:space="preserve">To learn if it is possible to empirically quantify a hydrologic regime that meets the ecological needs of specific species (coho and Chinook salmon) in a specific ecological region (the Scott River watershed), we examine correlations between several dozen hydrologic metrics and local salmon observations. We then used lasso regression to select hydrologic metric predictors and predict salmon outcomes. The result of the predictor selection was a Hydrologic Benefit function for each species, conceptually translating the various ecological services provided by hydrology across different seasons into a single value (in units of ecological observations) per water year. This work sets the stage for a quantitative comparison of competing natural resource management alternatives.</w:t>
+        <w:t xml:space="preserve">In this study we examine correlations between several dozen hydrologic metrics and local salmon observations to determine the potential to empirically quantify a hydrologic regime that meets the ecological needs of specific species (coho and Chinook salmon) in a specific ecological region (the Scott River watershed). Using lasso regression hydrologic metric were selected that best predict salmon outcomes. The result of the predictor selection was a Hydrologic Benefit function for each species, conceptually translating the various ecological services provided by hydrology across different seasons into a single value (in units of ecological observations) per water year. This work sets the stage for a quantitative comparison of competing natural resource management alternatives.</w:t>
       </w:r>
     </w:p>
     <w:bookmarkEnd w:id="21"/>
@@ -446,7 +446,15 @@
         <w:t xml:space="preserve">(Bunn and Arthington 2002; Poff and Zimmerman 2010)</w:t>
       </w:r>
       <w:r>
-        <w:t xml:space="preserve">. Consequently, in recent decades a diverse body of research has sought to identify and quantify ecological responses to changes in flow. Work on this topic spans multiple categories of ecological response, hydrologic predictor, and ultimate cause of hydrologic alteration. Two widely studied ecological response metric categories are, firstly, the stream health index, based on density and species richness of macroinvertebrates observed at designated sampling sites</w:t>
+        <w:t xml:space="preserve">. Consequently, in recent decades a diverse body of research has sought to identify and quantify ecological responses to changes in flow.</w:t>
+      </w:r>
+    </w:p>
+    <w:p>
+      <w:pPr>
+        <w:pStyle w:val="BodyText"/>
+      </w:pPr>
+      <w:r>
+        <w:t xml:space="preserve">Work on this topic spans multiple categories of ecological response, hydrologic predictor, and ultimate cause of hydrologic alteration. Two widely studied ecological response metric categories are, firstly, the stream health index, based on density and species richness of macroinvertebrates observed at designated sampling sites</w:t>
       </w:r>
       <w:r>
         <w:t xml:space="preserve"> </w:t>
@@ -455,70 +463,16 @@
         <w:t xml:space="preserve">(e.g., Monk et al. 2006; Guareschi et al. 2014; Kevic et al. 2018; Mazor et al. 2018; Larsen et al. 2021; Peek et al. 2022)</w:t>
       </w:r>
       <w:r>
-        <w:t xml:space="preserve">, and secondly, fish diversity and community assemblage [e.g.,</w:t>
-      </w:r>
-      <w:r>
-        <w:t xml:space="preserve"> </w:t>
-      </w:r>
-      <w:r>
-        <w:t xml:space="preserve">Ryan A. McManamay et al. (2013)</w:t>
-      </w:r>
-      <w:r>
-        <w:t xml:space="preserve">;</w:t>
-      </w:r>
-      <w:r>
-        <w:t xml:space="preserve"> </w:t>
-      </w:r>
-      <w:r>
-        <w:t xml:space="preserve">Peterson and Freeman (2016)</w:t>
-      </w:r>
-      <w:r>
-        <w:t xml:space="preserve">;</w:t>
-      </w:r>
-      <w:r>
-        <w:t xml:space="preserve"> </w:t>
-      </w:r>
-      <w:r>
-        <w:t xml:space="preserve">Cartwright et al. (2017)</w:t>
-      </w:r>
-      <w:r>
-        <w:t xml:space="preserve">;</w:t>
-      </w:r>
-      <w:r>
-        <w:t xml:space="preserve"> </w:t>
-      </w:r>
-      <w:r>
-        <w:t xml:space="preserve">Sinnathamby et al. (2018)</w:t>
-      </w:r>
-      <w:r>
-        <w:t xml:space="preserve">;</w:t>
-      </w:r>
-      <w:r>
-        <w:t xml:space="preserve"> </w:t>
-      </w:r>
-      <w:r>
-        <w:t xml:space="preserve">Hain et al. (2018)</w:t>
-      </w:r>
-      <w:r>
-        <w:t xml:space="preserve">;</w:t>
-      </w:r>
-      <w:r>
-        <w:t xml:space="preserve"> </w:t>
-      </w:r>
-      <w:r>
-        <w:t xml:space="preserve">Guedes et al. (2020)</w:t>
-      </w:r>
-      <w:r>
-        <w:t xml:space="preserve">;</w:t>
-      </w:r>
-      <w:r>
-        <w:t xml:space="preserve"> </w:t>
-      </w:r>
-      <w:r>
-        <w:t xml:space="preserve">Yao et al. (2021)</w:t>
-      </w:r>
-      <w:r>
-        <w:t xml:space="preserve">). Ecological responses can also be based on the abundance of a single or a few species, often of fish</w:t>
+        <w:t xml:space="preserve">, and secondly, fish diversity and community assemblage</w:t>
+      </w:r>
+      <w:r>
+        <w:t xml:space="preserve"> </w:t>
+      </w:r>
+      <w:r>
+        <w:t xml:space="preserve">(e.g., Ryan A. McManamay et al. 2013; Peterson and Freeman 2016; Cartwright et al. 2017; Sinnathamby et al. 2018; Hain et al. 2018; Guedes et al. 2020; Yao et al. 2021)</w:t>
+      </w:r>
+      <w:r>
+        <w:t xml:space="preserve">. Ecological responses can also be based on the abundance of a single or a few species, often of fish</w:t>
       </w:r>
       <w:r>
         <w:t xml:space="preserve"> </w:t>
@@ -601,7 +555,7 @@
         <w:t xml:space="preserve">(e.g., Mellado-Díaz et al. 2019)</w:t>
       </w:r>
       <w:r>
-        <w:t xml:space="preserve">. Finally, in space-for-time approaches, the hydrology of multiple river systems in a region is used to populate the distribution of different hydrologic behavior, and ecological monitoring in this region is assumed to be related to flow differences between streams</w:t>
+        <w:t xml:space="preserve">. Finally, in space-for-time approaches, the hydrology of multiple river systems in a region is used to populate the distribution of different hydrologic behavior, and ecological monitoring is related to flow differences between streams</w:t>
       </w:r>
       <w:r>
         <w:t xml:space="preserve"> </w:t>
@@ -619,26 +573,11 @@
         <w:t xml:space="preserve">(Brummer et al. 2016)</w:t>
       </w:r>
       <w:r>
-        <w:t xml:space="preserve">. Frequently in space-for-time analyses the flow change is quantified in terms of hydrologic alteration from a natural or historical regime, as in the Ecological Limits of Hydrologic Alteration (ELOHA) framework</w:t>
-      </w:r>
-      <w:r>
-        <w:t xml:space="preserve"> </w:t>
-      </w:r>
-      <w:r>
-        <w:t xml:space="preserve">(Richter et al. 2006; Poff et al. 2010)</w:t>
-      </w:r>
-      <w:r>
-        <w:t xml:space="preserve">. ELOHA and other methods to identify natural flow regimes are adaptable and have been applied widely to many distinct regional systems</w:t>
-      </w:r>
-      <w:r>
-        <w:t xml:space="preserve"> </w:t>
-      </w:r>
-      <w:r>
-        <w:t xml:space="preserve">(e.g., Knight et al. 2014; Brummer et al. 2016; Bower et al. 2022)</w:t>
-      </w:r>
-      <w:r>
         <w:t xml:space="preserve">.</w:t>
       </w:r>
+      <w:r>
+        <w:t xml:space="preserve"> </w:t>
+      </w:r>
     </w:p>
     <w:p>
       <w:pPr>
@@ -663,47 +602,20 @@
         <w:t xml:space="preserve">(Webb et al. 2018)</w:t>
       </w:r>
       <w:r>
-        <w:t xml:space="preserve">. For example, ELOHA or similar approaches can generate flow-ecology relationships or flow standards for particular rivers, but cannot translate specific management decisions into hydrologic or ecological outcomes</w:t>
-      </w:r>
-      <w:r>
-        <w:t xml:space="preserve"> </w:t>
-      </w:r>
-      <w:r>
-        <w:t xml:space="preserve">(Cartwright et al. 2017)</w:t>
-      </w:r>
-      <w:r>
-        <w:t xml:space="preserve">. Additionally, studies of multiple stressors on river systems suggest that flow changes alone are not enough to predict ecological response at regional, multi-basin scales</w:t>
-      </w:r>
-      <w:r>
-        <w:t xml:space="preserve"> </w:t>
-      </w:r>
-      <w:r>
-        <w:t xml:space="preserve">(e.g., Worrall et al. 2014; Knight et al. 2014; Ryan A. McManamay et al. 2013; Ryan A. McManamay and Frimpong 2015)</w:t>
-      </w:r>
-      <w:r>
-        <w:t xml:space="preserve"> </w:t>
-      </w:r>
-      <w:r>
-        <w:t xml:space="preserve">or in some single basins</w:t>
-      </w:r>
-      <w:r>
-        <w:t xml:space="preserve"> </w:t>
-      </w:r>
-      <w:r>
-        <w:t xml:space="preserve">(e.g., Acero Triana, Chu, and Stein 2021)</w:t>
-      </w:r>
-      <w:r>
-        <w:t xml:space="preserve">. Finally, many flow-ecology relationships are based on insufficient data. Methods have been proposed to mitigate this, but the exercise is generally inhibited by small sample size of relevant ecological metrics</w:t>
-      </w:r>
-      <w:r>
-        <w:t xml:space="preserve"> </w:t>
-      </w:r>
-      <w:r>
-        <w:t xml:space="preserve">(Gwinn et al. 2016)</w:t>
+        <w:t xml:space="preserve">. For example, the Ecological Limits of Hydrologic Alteration (ELOHA) framework or similar approaches can generate flow-ecology relationships or flow standards for particular rivers, but cannot translate specific management decisions into hydrologic or ecological outcomes</w:t>
+      </w:r>
+      <w:r>
+        <w:t xml:space="preserve"> </w:t>
+      </w:r>
+      <w:r>
+        <w:t xml:space="preserve">(Richter et al. 2006; Cartwright et al. 2017)</w:t>
       </w:r>
       <w:r>
         <w:t xml:space="preserve">.</w:t>
       </w:r>
+      <w:r>
+        <w:t xml:space="preserve"> </w:t>
+      </w:r>
     </w:p>
     <w:p>
       <w:pPr>
@@ -782,16 +694,16 @@
         <w:t xml:space="preserve">(Arthington, Bernardo, and Ilhéu 2014; Webb et al. 2018)</w:t>
       </w:r>
       <w:r>
-        <w:t xml:space="preserve">, though some may suggest that all possible historical flow components should be preserved</w:t>
-      </w:r>
-      <w:r>
-        <w:t xml:space="preserve"> </w:t>
-      </w:r>
-      <w:r>
-        <w:t xml:space="preserve">(e.g., Bower et al. 2022)</w:t>
-      </w:r>
-      <w:r>
-        <w:t xml:space="preserve">, as the designer flows approach may risk overlooking ecological flow needs that are not currently monitored. Finally, stakeholders in at least one study requested flow-ecology relationships based on empirical monitoring, rather than more easily-simulated proxies like flow changes or thermal exposure</w:t>
+        <w:t xml:space="preserve">, with the caveat that the designer flows approach may risk overlooking ecological flow needs that are not currently monitored</w:t>
+      </w:r>
+      <w:r>
+        <w:t xml:space="preserve"> </w:t>
+      </w:r>
+      <w:r>
+        <w:t xml:space="preserve">(Bower et al. 2022)</w:t>
+      </w:r>
+      <w:r>
+        <w:t xml:space="preserve">. Finally, stakeholders in at least one study requested flow-ecology relationships based on empirical monitoring, rather than more easily-simulated proxies like flow changes or thermal exposure</w:t>
       </w:r>
       <w:r>
         <w:t xml:space="preserve"> </w:t>
@@ -801,6 +713,60 @@
       </w:r>
       <w:r>
         <w:t xml:space="preserve">.</w:t>
+      </w:r>
+    </w:p>
+    <w:p>
+      <w:pPr>
+        <w:pStyle w:val="BodyText"/>
+      </w:pPr>
+      <w:r>
+        <w:rPr>
+          <w:bCs/>
+          <w:b/>
+        </w:rPr>
+        <w:t xml:space="preserve">rethink use of</w:t>
+      </w:r>
+      <w:r>
+        <w:rPr>
+          <w:bCs/>
+          <w:b/>
+        </w:rPr>
+        <w:t xml:space="preserve"> </w:t>
+      </w:r>
+      <w:r>
+        <w:rPr>
+          <w:bCs/>
+          <w:b/>
+        </w:rPr>
+        <w:t xml:space="preserve">“</w:t>
+      </w:r>
+      <w:r>
+        <w:rPr>
+          <w:bCs/>
+          <w:b/>
+        </w:rPr>
+        <w:t xml:space="preserve">predict</w:t>
+      </w:r>
+      <w:r>
+        <w:rPr>
+          <w:bCs/>
+          <w:b/>
+        </w:rPr>
+        <w:t xml:space="preserve">”</w:t>
+      </w:r>
+      <w:r>
+        <w:rPr>
+          <w:bCs/>
+          <w:b/>
+        </w:rPr>
+        <w:t xml:space="preserve"> </w:t>
+      </w:r>
+      <w:r>
+        <w:rPr>
+          <w:bCs/>
+          <w:b/>
+        </w:rPr>
+        <w:t xml:space="preserve">in introduction. clarify model development vs use.</w:t>
       </w:r>
     </w:p>
     <w:p>
@@ -831,7 +797,7 @@
     </w:p>
     <w:bookmarkEnd w:id="22"/>
     <w:bookmarkEnd w:id="23"/>
-    <w:bookmarkStart w:id="41" w:name="X75e9e61e99e6d01b3fc2a82737d889fa0508f9a"/>
+    <w:bookmarkStart w:id="44" w:name="X75e9e61e99e6d01b3fc2a82737d889fa0508f9a"/>
     <w:p>
       <w:pPr>
         <w:pStyle w:val="Heading1"/>
@@ -854,7 +820,7 @@
         <w:pStyle w:val="FirstParagraph"/>
       </w:pPr>
       <w:r>
-        <w:t xml:space="preserve">Exploring the empirical relationship between river hydrology and an ecological response requires overlapping geography, and sufficient record length, in a study area’s hydrologic and ecological monitoring data.</w:t>
+        <w:t xml:space="preserve">Exploring the empirical relationship between river hydrology and an ecological response requires both spatial and temporal overlap in a study area’s hydrologic and ecological monitoring data.</w:t>
       </w:r>
     </w:p>
     <w:p>
@@ -897,7 +863,7 @@
         <w:pStyle w:val="BodyText"/>
       </w:pPr>
       <w:r>
-        <w:t xml:space="preserve">Ecologic data is available due to routine monitoring of spawning anadromous fish, which has been ongoing in the broader Klamath basin since at least 1978</w:t>
+        <w:t xml:space="preserve">Ecologic data in Scott Valley is available due to routine monitoring of spawning anadromous fish, which has been ongoing in the broader Klamath basin since at least 1978</w:t>
       </w:r>
       <w:r>
         <w:t xml:space="preserve"> </w:t>
@@ -915,7 +881,7 @@
         <w:t xml:space="preserve">(e.g., Maurer 2003; Knechtle and Giudice 2021)</w:t>
       </w:r>
       <w:r>
-        <w:t xml:space="preserve">. In this study we will take advantage of this nearly two-decade record of adult spawner and juvenile salmon abundance observations to draw preliminary conclusions regarding this hydrology-ecology relationship.</w:t>
+        <w:t xml:space="preserve">. This study takes advantage of this nearly two-decade record of adult spawner and juvenile salmon abundance observations to draw preliminary conclusions regarding this hydrology-ecology relationship.</w:t>
       </w:r>
     </w:p>
     <w:p>
@@ -927,7 +893,7 @@
           <wp:inline>
             <wp:extent cx="5334000" cy="6324600"/>
             <wp:effectExtent b="0" l="0" r="0" t="0"/>
-            <wp:docPr descr="Figure 1: The Scott River watershed, with regional geographic context (see inset) and local features. Scott River flows generally from south to north and joins the Klamath after flowing through a steep canyon. " title="" id="25" name="Picture"/>
+            <wp:docPr descr="Figure 1: The Scott River watershed, with regional geographic context (see inset) and local features." title="" id="25" name="Picture"/>
             <a:graphic>
               <a:graphicData uri="http://schemas.openxmlformats.org/drawingml/2006/picture">
                 <pic:pic>
@@ -969,14 +935,13 @@
       <w:pPr>
         <w:pStyle w:val="ImageCaption"/>
       </w:pPr>
-      <w:r>
-        <w:t xml:space="preserve">Figure 1: The Scott River watershed, with regional geographic context (see inset) and local features. Scott River flows generally from south to north and joins the Klamath after flowing through a steep canyon.</w:t>
-      </w:r>
-      <w:r>
-        <w:t xml:space="preserve"> </w:t>
-      </w:r>
-    </w:p>
-    <w:bookmarkStart w:id="32" w:name="X36fa6955ee881a3061f3114fd02206899c105b3"/>
+      <w:bookmarkStart w:id="27" w:name="fig:ScottWatershedMap"/>
+      <w:bookmarkEnd w:id="27"/>
+      <w:r>
+        <w:t xml:space="preserve">Figure 1: The Scott River watershed, with regional geographic context (see inset) and local features.</w:t>
+      </w:r>
+    </w:p>
+    <w:bookmarkStart w:id="34" w:name="X36fa6955ee881a3061f3114fd02206899c105b3"/>
     <w:p>
       <w:pPr>
         <w:pStyle w:val="Heading2"/>
@@ -994,7 +959,7 @@
         <w:t xml:space="preserve">Scott River watershed setting and water use</w:t>
       </w:r>
     </w:p>
-    <w:bookmarkStart w:id="30" w:name="geography-climate-and-hydrology"/>
+    <w:bookmarkStart w:id="32" w:name="geography-climate-and-hydrology"/>
     <w:p>
       <w:pPr>
         <w:pStyle w:val="Heading3"/>
@@ -1029,7 +994,7 @@
         <w:t xml:space="preserve"> </w:t>
       </w:r>
       <w:r>
-        <w:t xml:space="preserve">(814 square mile) watershed known as Scott Valley, and is a major tributary to the Klamath River, which drains an area spanning sections of Northern California and Southern Oregon (Figure</w:t>
+        <w:t xml:space="preserve">(814 square mile) watershed known as Scott Valley, flowing generally from south to north and joining the Klamath River after flowing through a steep canyon (Figure</w:t>
       </w:r>
       <w:r>
         <w:t xml:space="preserve"> </w:t>
@@ -1038,7 +1003,16 @@
         <w:t xml:space="preserve">1</w:t>
       </w:r>
       <w:r>
-        <w:t xml:space="preserve">). Scott Valley has a Mediterranean climate with distinctive seasons of cool, wet winters and warm, dry summers. This seasonality in water input creates highly seasonal flow in the Scott River and tributary streams (Figure</w:t>
+        <w:t xml:space="preserve">). The Scott is a major tributary to the Klamath, which drains an area spanning sections of Northern California and Southern Oregon (Figure</w:t>
+      </w:r>
+      <w:r>
+        <w:t xml:space="preserve"> </w:t>
+      </w:r>
+      <w:r>
+        <w:t xml:space="preserve">1</w:t>
+      </w:r>
+      <w:r>
+        <w:t xml:space="preserve">, inset map). Scott Valley has a Mediterranean climate with distinctive seasons of cool, wet winters and warm, dry summers. This seasonality in water input creates highly seasonal flow in the Scott River and tributary streams, where the beginning of a water year coincides with low flow conditions that immediately precede the onset of winter precipitation (Figure</w:t>
       </w:r>
       <w:r>
         <w:t xml:space="preserve"> </w:t>
@@ -1047,7 +1021,7 @@
         <w:t xml:space="preserve">2</w:t>
       </w:r>
       <w:r>
-        <w:t xml:space="preserve">). The beginning of a water year therefore coincides with the late low flow season and immediately precedes the onset of first winter precipitation.</w:t>
+        <w:t xml:space="preserve">).</w:t>
       </w:r>
     </w:p>
     <w:p>
@@ -1082,7 +1056,7 @@
         <w:t xml:space="preserve">(Tolley, Foglia, and Harter 2019)</w:t>
       </w:r>
       <w:r>
-        <w:t xml:space="preserve">.</w:t>
+        <w:t xml:space="preserve">. For consistency with regulatory and management programs in this region, this document uses units of cubic feet per second (cfs) when reporting hydrologic fluxes.</w:t>
       </w:r>
     </w:p>
     <w:p>
@@ -1094,18 +1068,18 @@
           <wp:inline>
             <wp:extent cx="5334000" cy="4572000"/>
             <wp:effectExtent b="0" l="0" r="0" t="0"/>
-            <wp:docPr descr="Figure 2: The Mediterranean climate produces highly seasonal flows in the Scott River. Each translucent line traces one annual hydrograph measured at the Fort Jones gauge, and the darker lines illustrate the 30-day smoothed median daily flow in Dry, Below Average, Above Average, and Wet water year types, for water years 1942-2023. The water year type is defined by quartiles of the distribution of total annual flow." title="" id="28" name="Picture"/>
+            <wp:docPr descr="Figure 2: Each translucent line traces one annual hydrograph measured at the Fort Jones gauge, and the darker lines illustrate the 30-day smoothed median daily flow in Dry, Below Average, Above Average, and Wet water year types, for water years 1942-2023. The water year type is defined by quartiles of the distribution of total annual flow." title="" id="29" name="Picture"/>
             <a:graphic>
               <a:graphicData uri="http://schemas.openxmlformats.org/drawingml/2006/picture">
                 <pic:pic>
                   <pic:nvPicPr>
-                    <pic:cNvPr descr="Graphics%20and%20Supplements/Figure%202.png" id="29" name="Picture"/>
+                    <pic:cNvPr descr="Graphics%20and%20Supplements/Figure%202.png" id="30" name="Picture"/>
                     <pic:cNvPicPr>
                       <a:picLocks noChangeArrowheads="1" noChangeAspect="1"/>
                     </pic:cNvPicPr>
                   </pic:nvPicPr>
                   <pic:blipFill>
-                    <a:blip r:embed="rId27"/>
+                    <a:blip r:embed="rId28"/>
                     <a:stretch>
                       <a:fillRect/>
                     </a:stretch>
@@ -1136,12 +1110,14 @@
       <w:pPr>
         <w:pStyle w:val="ImageCaption"/>
       </w:pPr>
-      <w:r>
-        <w:t xml:space="preserve">Figure 2: The Mediterranean climate produces highly seasonal flows in the Scott River. Each translucent line traces one annual hydrograph measured at the Fort Jones gauge, and the darker lines illustrate the 30-day smoothed median daily flow in Dry, Below Average, Above Average, and Wet water year types, for water years 1942-2023. The water year type is defined by quartiles of the distribution of total annual flow.</w:t>
-      </w:r>
-    </w:p>
-    <w:bookmarkEnd w:id="30"/>
-    <w:bookmarkStart w:id="31" w:name="water-uses-and-management-objectives"/>
+      <w:bookmarkStart w:id="31" w:name="fig:fjFlowFigure"/>
+      <w:bookmarkEnd w:id="31"/>
+      <w:r>
+        <w:t xml:space="preserve">Figure 2: Each translucent line traces one annual hydrograph measured at the Fort Jones gauge, and the darker lines illustrate the 30-day smoothed median daily flow in Dry, Below Average, Above Average, and Wet water year types, for water years 1942-2023. The water year type is defined by quartiles of the distribution of total annual flow.</w:t>
+      </w:r>
+    </w:p>
+    <w:bookmarkEnd w:id="32"/>
+    <w:bookmarkStart w:id="33" w:name="water-uses-and-management-objectives"/>
     <w:p>
       <w:pPr>
         <w:pStyle w:val="Heading3"/>
@@ -1190,100 +1166,39 @@
         <w:pStyle w:val="BodyText"/>
       </w:pPr>
       <w:r>
-        <w:t xml:space="preserve">Scott Valley is not a census-designated place and therefore does not have an official population estimate; however, census block-level population data, area-weighted according to the fraction of each block that overlaps with the watershed, indicate that in 2020 the population of the Scott River watershed was approximately 5,186</w:t>
-      </w:r>
-      <w:r>
-        <w:t xml:space="preserve"> </w:t>
-      </w:r>
-      <w:r>
-        <w:t xml:space="preserve">(U.S. Census Bureau 2021)</w:t>
-      </w:r>
-      <w:r>
-        <w:t xml:space="preserve">. Most reside outside the boundaries of the two incorporated towns Fort Jones and Etna, with estimated populations of 695 and 678, respectively</w:t>
-      </w:r>
-      <w:r>
-        <w:t xml:space="preserve"> </w:t>
-      </w:r>
-      <w:r>
-        <w:t xml:space="preserve">(U.S. Census Bureau 2021)</w:t>
+        <w:t xml:space="preserve">Historically, local regulation of land use has focused on maintaining the rural and agricultural character of Scott Valley</w:t>
+      </w:r>
+      <w:r>
+        <w:t xml:space="preserve"> </w:t>
+      </w:r>
+      <w:r>
+        <w:t xml:space="preserve">(Scott Valley Area Plan Committee 1980)</w:t>
+      </w:r>
+      <w:r>
+        <w:t xml:space="preserve">. Regulating land use to improve ecological outcomes would entail significant economic, political and social risks, because much of the economic activity in this area is related to agriculture. The primary crops grown in Scott Valley are pasture for cattle feed and alfalfa</w:t>
+      </w:r>
+      <w:r>
+        <w:t xml:space="preserve"> </w:t>
+      </w:r>
+      <w:r>
+        <w:t xml:space="preserve">(Siskiyou County 2021)</w:t>
+      </w:r>
+      <w:r>
+        <w:t xml:space="preserve">. In addition to local economic impact, Scott River conditions influence fish population dynamics both within the watershed and in the broader Klamath system. The health of the Klamath salmon run has implications for commercial fishing, recreational activities, and cultural practices of Native American tribes in the region, including the Quartz Valley Indian Community and the Karuk and Yurok Tribes</w:t>
+      </w:r>
+      <w:r>
+        <w:t xml:space="preserve"> </w:t>
+      </w:r>
+      <w:r>
+        <w:t xml:space="preserve">(Graham 2012)</w:t>
       </w:r>
       <w:r>
         <w:t xml:space="preserve">.</w:t>
       </w:r>
     </w:p>
-    <w:p>
-      <w:pPr>
-        <w:pStyle w:val="BodyText"/>
-      </w:pPr>
-      <w:r>
-        <w:t xml:space="preserve">Historically, local regulation of land use has focused on maintaining the rural and agricultural character of Scott Valley</w:t>
-      </w:r>
-      <w:r>
-        <w:t xml:space="preserve"> </w:t>
-      </w:r>
-      <w:r>
-        <w:t xml:space="preserve">(Scott Valley Area Plan Committee 1980)</w:t>
-      </w:r>
-      <w:r>
-        <w:t xml:space="preserve">. Regulating land use to improve ecological outcomes would entail significant economic, political and social risks, because much of the economic activity in this area is related to agriculture. The primary crops grown in Scott Valley are pasture for cattle feed and alfalfa</w:t>
-      </w:r>
-      <w:r>
-        <w:t xml:space="preserve"> </w:t>
-      </w:r>
-      <w:r>
-        <w:t xml:space="preserve">(Siskiyou County 2021)</w:t>
-      </w:r>
-      <w:r>
-        <w:t xml:space="preserve">. In addition to local economic impact, Scott River conditions influence fish population dynamics both within the watershed and in the broader Klamath system. The health of the Klamath salmon run has implications for commercial fishing, recreational activities, and cultural practices of Native American tribes in the region, including the Quartz Valley Indian Community and the Karuk and Yurok Tribes</w:t>
-      </w:r>
-      <w:r>
-        <w:t xml:space="preserve"> </w:t>
-      </w:r>
-      <w:r>
-        <w:t xml:space="preserve">(Graham 2012)</w:t>
-      </w:r>
-      <w:r>
-        <w:t xml:space="preserve">.</w:t>
-      </w:r>
-    </w:p>
-    <w:p>
-      <w:pPr>
-        <w:pStyle w:val="BodyText"/>
-      </w:pPr>
-      <w:r>
-        <w:t xml:space="preserve">All of the regulatory and management programs in this region, including recommended instream flows</w:t>
-      </w:r>
-      <w:r>
-        <w:t xml:space="preserve"> </w:t>
-      </w:r>
-      <w:r>
-        <w:t xml:space="preserve">(CDFW 2017)</w:t>
-      </w:r>
-      <w:r>
-        <w:t xml:space="preserve">, recent emergency drought measures</w:t>
-      </w:r>
-      <w:r>
-        <w:t xml:space="preserve"> </w:t>
-      </w:r>
-      <w:r>
-        <w:t xml:space="preserve">(SWRCB 2022)</w:t>
-      </w:r>
-      <w:r>
-        <w:t xml:space="preserve">, and legal rights governing surface water diversion</w:t>
-      </w:r>
-      <w:r>
-        <w:t xml:space="preserve"> </w:t>
-      </w:r>
-      <w:r>
-        <w:t xml:space="preserve">(Superior Court of Siskiyou County 1980)</w:t>
-      </w:r>
-      <w:r>
-        <w:t xml:space="preserve">, are tabulated in units of cubic feet per second (cfs). For consistency, this document will also use primarily cfs units.</w:t>
-      </w:r>
-    </w:p>
-    <w:bookmarkEnd w:id="31"/>
-    <w:bookmarkEnd w:id="32"/>
-    <w:bookmarkStart w:id="40" w:name="Xf9b99239fe8eb82d085e872a0934e80531e93af"/>
+    <w:bookmarkEnd w:id="33"/>
+    <w:bookmarkEnd w:id="34"/>
+    <w:bookmarkStart w:id="43" w:name="Xf9b99239fe8eb82d085e872a0934e80531e93af"/>
     <w:p>
       <w:pPr>
         <w:pStyle w:val="Heading2"/>
@@ -1309,7 +1224,7 @@
         <w:t xml:space="preserve">This study intends to predict the hydrologic needs of two species, coho and Chinook salmon. To this end, we used several decades worth of hydrologic and ecological data collected in the Scott River watershed. Although both species need fall flows to migrate from the ocean to natal spawning streams, the life history strategies of these two salmonids are distinct in several ways, and consequently we anticipate some differences in the functional flows needed to sustain the two species.</w:t>
       </w:r>
     </w:p>
-    <w:bookmarkStart w:id="33" w:name="Xc3d192a351ce51bc154ee865047dda44101f72f"/>
+    <w:bookmarkStart w:id="35" w:name="Xc3d192a351ce51bc154ee865047dda44101f72f"/>
     <w:p>
       <w:pPr>
         <w:pStyle w:val="Heading3"/>
@@ -1430,7 +1345,7 @@
         <w:t xml:space="preserve"> </w:t>
       </w:r>
       <w:r>
-        <w:t xml:space="preserve">(SRWC 2018a)</w:t>
+        <w:t xml:space="preserve">(SRWC 2018)</w:t>
       </w:r>
       <w:r>
         <w:t xml:space="preserve">, several pilot projects to construct and assess the impact of beaver dam analogs (BDAs) on aquatic habitat and fish populations</w:t>
@@ -1439,7 +1354,7 @@
         <w:t xml:space="preserve"> </w:t>
       </w:r>
       <w:r>
-        <w:t xml:space="preserve">(Yokel 2018b)</w:t>
+        <w:t xml:space="preserve">(Yokel 2018)</w:t>
       </w:r>
       <w:r>
         <w:t xml:space="preserve">, a coordinated rescue effort to relocate juvenile salmon that were cut off from outmigrating by disconnected river reaches</w:t>
@@ -1463,8 +1378,8 @@
         <w:t xml:space="preserve">.</w:t>
       </w:r>
     </w:p>
-    <w:bookmarkEnd w:id="33"/>
-    <w:bookmarkStart w:id="37" w:name="X136f33e79e427ef0f7f53ec015635d638b8a303"/>
+    <w:bookmarkEnd w:id="35"/>
+    <w:bookmarkStart w:id="40" w:name="X136f33e79e427ef0f7f53ec015635d638b8a303"/>
     <w:p>
       <w:pPr>
         <w:pStyle w:val="Heading3"/>
@@ -1614,18 +1529,18 @@
           <wp:inline>
             <wp:extent cx="4142177" cy="7772400"/>
             <wp:effectExtent b="0" l="0" r="0" t="0"/>
-            <wp:docPr descr="Figure 3: Typical life stage progression of coho salmon in the Scott River watershed." title="" id="35" name="Picture"/>
+            <wp:docPr descr="Figure 3: Typical life stage progression of coho salmon in the Scott River watershed." title="" id="37" name="Picture"/>
             <a:graphic>
               <a:graphicData uri="http://schemas.openxmlformats.org/drawingml/2006/picture">
                 <pic:pic>
                   <pic:nvPicPr>
-                    <pic:cNvPr descr="Graphics%20and%20Supplements/coho%20life%20cycle%20table_2022.02.03.jpg" id="36" name="Picture"/>
+                    <pic:cNvPr descr="Graphics%20and%20Supplements/coho%20life%20cycle%20table_2022.02.03.jpg" id="38" name="Picture"/>
                     <pic:cNvPicPr>
                       <a:picLocks noChangeArrowheads="1" noChangeAspect="1"/>
                     </pic:cNvPicPr>
                   </pic:nvPicPr>
                   <pic:blipFill>
-                    <a:blip r:embed="rId34"/>
+                    <a:blip r:embed="rId36"/>
                     <a:stretch>
                       <a:fillRect/>
                     </a:stretch>
@@ -1656,12 +1571,14 @@
       <w:pPr>
         <w:pStyle w:val="ImageCaption"/>
       </w:pPr>
+      <w:bookmarkStart w:id="39" w:name="fig:cohoLifeCycleFigure"/>
+      <w:bookmarkEnd w:id="39"/>
       <w:r>
         <w:t xml:space="preserve">Figure 3: Typical life stage progression of coho salmon in the Scott River watershed.</w:t>
       </w:r>
     </w:p>
-    <w:bookmarkEnd w:id="37"/>
-    <w:bookmarkStart w:id="38" w:name="X1f6deda8747bb62c369b257f1af857aca7ccbda"/>
+    <w:bookmarkEnd w:id="40"/>
+    <w:bookmarkStart w:id="41" w:name="X1f6deda8747bb62c369b257f1af857aca7ccbda"/>
     <w:p>
       <w:pPr>
         <w:pStyle w:val="Heading3"/>
@@ -1768,7 +1685,7 @@
         <w:t xml:space="preserve"> </w:t>
       </w:r>
       <w:r>
-        <w:t xml:space="preserve">(CDFW 2021)</w:t>
+        <w:t xml:space="preserve">(California Department of Fish and Wildlife (CDFW) 2021)</w:t>
       </w:r>
       <w:r>
         <w:t xml:space="preserve">. Ocean conditions may have contributed to a broad decline in Chinook populations from Alaska to California</w:t>
@@ -1801,8 +1718,8 @@
         <w:t xml:space="preserve">.</w:t>
       </w:r>
     </w:p>
-    <w:bookmarkEnd w:id="38"/>
-    <w:bookmarkStart w:id="39" w:name="X81526482162caeee6479f25539a9c6105844354"/>
+    <w:bookmarkEnd w:id="41"/>
+    <w:bookmarkStart w:id="42" w:name="X81526482162caeee6479f25539a9c6105844354"/>
     <w:p>
       <w:pPr>
         <w:pStyle w:val="Heading3"/>
@@ -1930,10 +1847,10 @@
         <w:t xml:space="preserve">.</w:t>
       </w:r>
     </w:p>
-    <w:bookmarkEnd w:id="39"/>
-    <w:bookmarkEnd w:id="40"/>
-    <w:bookmarkEnd w:id="41"/>
-    <w:bookmarkStart w:id="65" w:name="methods-quantitative-analysis"/>
+    <w:bookmarkEnd w:id="42"/>
+    <w:bookmarkEnd w:id="43"/>
+    <w:bookmarkEnd w:id="44"/>
+    <w:bookmarkStart w:id="72" w:name="methods-quantitative-analysis"/>
     <w:p>
       <w:pPr>
         <w:pStyle w:val="Heading1"/>
@@ -1971,7 +1888,7 @@
         <w:t xml:space="preserve">to assess the feasibility of predicting an ecological response using dozens of potential hydrologic predictor metrics. The objectives of the lasso exercise were to 1) perform predictor selection, i.e., empirically estimate which hydrologic flows were most related to coho and Chinook reproductive outcomes and 2) estimate the uncertainty of a predictive Hydrologic Benefit formula, using the selected set of predictors and their calculated coefficients. Each step in the analysis is numbered and explained below.</w:t>
       </w:r>
     </w:p>
-    <w:bookmarkStart w:id="49" w:name="Xe8c516df69f6b9666ccfbf7165518f829d29364"/>
+    <w:bookmarkStart w:id="55" w:name="Xe8c516df69f6b9666ccfbf7165518f829d29364"/>
     <w:p>
       <w:pPr>
         <w:pStyle w:val="Heading2"/>
@@ -2151,13 +2068,13 @@
         <w:t xml:space="preserve"> </w:t>
       </w:r>
       <w:r>
-        <w:t xml:space="preserve">Yokel et al. (2018a)</w:t>
+        <w:t xml:space="preserve">Scott River Watershed Council (SRWC) (2018)</w:t>
       </w:r>
       <w:r>
         <w:t xml:space="preserve">], we calculated the number of days in each year with average daily flow greater than the 90th flow percentile (for the full Fort Jones hydrologic record).</w:t>
       </w:r>
     </w:p>
-    <w:bookmarkStart w:id="48" w:name="Xf45fee2eebd53972590b701c61840508f81f9c4"/>
+    <w:bookmarkStart w:id="54" w:name="Xf45fee2eebd53972590b701c61840508f81f9c4"/>
     <w:p>
       <w:pPr>
         <w:pStyle w:val="Heading3"/>
@@ -2213,6 +2130,8 @@
       <w:pPr>
         <w:pStyle w:val="TableCaption"/>
       </w:pPr>
+      <w:bookmarkStart w:id="45" w:name="tab:funcFlowTermsTab"/>
+      <w:bookmarkEnd w:id="45"/>
       <w:r>
         <w:t xml:space="preserve">Table 1:</w:t>
       </w:r>
@@ -5704,18 +5623,18 @@
           <wp:inline>
             <wp:extent cx="5009989" cy="5932073"/>
             <wp:effectExtent b="0" l="0" r="0" t="0"/>
-            <wp:docPr descr="Figure 4: Figure 2 from Yarnell et al., 2020. Illustration of five functional flow categories identified for a mixed rain-snowmelt runoff river in California." title="" id="43" name="Picture"/>
+            <wp:docPr descr="Figure 4: Figure 2 from Yarnell et al., 2020. Illustration of five functional flow categories identified for a mixed rain-snowmelt runoff river in California." title="" id="47" name="Picture"/>
             <a:graphic>
               <a:graphicData uri="http://schemas.openxmlformats.org/drawingml/2006/picture">
                 <pic:pic>
                   <pic:nvPicPr>
-                    <pic:cNvPr descr="Graphics%20and%20Supplements/Yarnell2020_Fig2.PNG" id="44" name="Picture"/>
+                    <pic:cNvPr descr="Graphics%20and%20Supplements/Yarnell2020_Fig2.PNG" id="48" name="Picture"/>
                     <pic:cNvPicPr>
                       <a:picLocks noChangeArrowheads="1" noChangeAspect="1"/>
                     </pic:cNvPicPr>
                   </pic:nvPicPr>
                   <pic:blipFill>
-                    <a:blip r:embed="rId42"/>
+                    <a:blip r:embed="rId46"/>
                     <a:stretch>
                       <a:fillRect/>
                     </a:stretch>
@@ -5746,6 +5665,8 @@
       <w:pPr>
         <w:pStyle w:val="ImageCaption"/>
       </w:pPr>
+      <w:bookmarkStart w:id="49" w:name="fig:fig2Yarnell2020"/>
+      <w:bookmarkEnd w:id="49"/>
       <w:r>
         <w:t xml:space="preserve">Figure 4: Figure 2 from Yarnell et al., 2020. Illustration of five functional flow categories identified for a mixed rain-snowmelt runoff river in California.</w:t>
       </w:r>
@@ -5759,18 +5680,18 @@
           <wp:inline>
             <wp:extent cx="5334000" cy="3429000"/>
             <wp:effectExtent b="0" l="0" r="0" t="0"/>
-            <wp:docPr descr="Figure 5: Reconnection and disconnection dates are highlighted for one water year. Two example thresholds, 10 and 100 cfs (0.28 and 2.8 cms, respectively) are highlighted, which correspond to distinct river connectivity (and salmon habitat access) conditions in the Scott River watershed as observed at the Fort Jones gauge (see Results for more detail on selection of flow thresholds)." title="" id="46" name="Picture"/>
+            <wp:docPr descr="Figure 5: Reconnection and disconnection dates are highlighted for one water year. Two example thresholds, 10 and 100 cfs (0.28 and 2.8 cms, respectively) are highlighted, which correspond to distinct river connectivity (and salmon habitat access) conditions in the Scott River watershed as observed at the Fort Jones gauge (see Results for more detail on selection of flow thresholds)." title="" id="51" name="Picture"/>
             <a:graphic>
               <a:graphicData uri="http://schemas.openxmlformats.org/drawingml/2006/picture">
                 <pic:pic>
                   <pic:nvPicPr>
-                    <pic:cNvPr descr="Graphics%20and%20Supplements/Figure%204.png" id="47" name="Picture"/>
+                    <pic:cNvPr descr="Graphics%20and%20Supplements/Figure%204.png" id="52" name="Picture"/>
                     <pic:cNvPicPr>
                       <a:picLocks noChangeArrowheads="1" noChangeAspect="1"/>
                     </pic:cNvPicPr>
                   </pic:nvPicPr>
                   <pic:blipFill>
-                    <a:blip r:embed="rId45"/>
+                    <a:blip r:embed="rId50"/>
                     <a:stretch>
                       <a:fillRect/>
                     </a:stretch>
@@ -5801,13 +5722,15 @@
       <w:pPr>
         <w:pStyle w:val="ImageCaption"/>
       </w:pPr>
+      <w:bookmarkStart w:id="53" w:name="fig:reconnectExplainerHydrograph"/>
+      <w:bookmarkEnd w:id="53"/>
       <w:r>
         <w:t xml:space="preserve">Figure 5: Reconnection and disconnection dates are highlighted for one water year. Two example thresholds, 10 and 100 cfs (0.28 and 2.8 cms, respectively) are highlighted, which correspond to distinct river connectivity (and salmon habitat access) conditions in the Scott River watershed as observed at the Fort Jones gauge (see Results for more detail on selection of flow thresholds).</w:t>
       </w:r>
     </w:p>
-    <w:bookmarkEnd w:id="48"/>
-    <w:bookmarkEnd w:id="49"/>
-    <w:bookmarkStart w:id="50" w:name="X609a518cf80cd5621c8edda22a9150e94756c7a"/>
+    <w:bookmarkEnd w:id="54"/>
+    <w:bookmarkEnd w:id="55"/>
+    <w:bookmarkStart w:id="56" w:name="X609a518cf80cd5621c8edda22a9150e94756c7a"/>
     <w:p>
       <w:pPr>
         <w:pStyle w:val="Heading2"/>
@@ -5951,8 +5874,8 @@
         <w:t xml:space="preserve">The number of outmigrating coho smolt produced per spawning female (coho spf) and the outmigrating Chinook juveniles per adult (Chinook jpa).</w:t>
       </w:r>
     </w:p>
-    <w:bookmarkEnd w:id="50"/>
-    <w:bookmarkStart w:id="53" w:name="X20c1638e278a12d3e21d99c660b4cf45da1d159"/>
+    <w:bookmarkEnd w:id="56"/>
+    <w:bookmarkStart w:id="60" w:name="X20c1638e278a12d3e21d99c660b4cf45da1d159"/>
     <w:p>
       <w:pPr>
         <w:pStyle w:val="Heading2"/>
@@ -6006,7 +5929,7 @@
         <w:t xml:space="preserve">).</w:t>
       </w:r>
     </w:p>
-    <w:bookmarkStart w:id="51" w:name="data-alignment---coho"/>
+    <w:bookmarkStart w:id="58" w:name="data-alignment---coho"/>
     <w:p>
       <w:pPr>
         <w:pStyle w:val="Heading3"/>
@@ -6302,6 +6225,8 @@
       <w:pPr>
         <w:pStyle w:val="TableCaption"/>
       </w:pPr>
+      <w:bookmarkStart w:id="57" w:name="tab:funcFlowTermsTabLifePeriods"/>
+      <w:bookmarkEnd w:id="57"/>
       <w:r>
         <w:t xml:space="preserve">Table 2:</w:t>
       </w:r>
@@ -7015,8 +6940,8 @@
         </w:tc>
       </w:tr>
     </w:tbl>
-    <w:bookmarkEnd w:id="51"/>
-    <w:bookmarkStart w:id="52" w:name="data-alignment---chinook"/>
+    <w:bookmarkEnd w:id="58"/>
+    <w:bookmarkStart w:id="59" w:name="data-alignment---chinook"/>
     <w:p>
       <w:pPr>
         <w:pStyle w:val="Heading3"/>
@@ -7045,15 +6970,15 @@
         <w:t xml:space="preserve"> </w:t>
       </w:r>
       <w:r>
-        <w:t xml:space="preserve">(CDFW 2021)</w:t>
+        <w:t xml:space="preserve">(California Department of Fish and Wildlife (CDFW) 2021)</w:t>
       </w:r>
       <w:r>
         <w:t xml:space="preserve">, Chinook ecological data was aligned with hydrologic metrics in the same manner as coho observations. Distinct life histories produced one significant difference: because Chinook migrate to the ocean in their first year of life, the duration of freshwater residence for each Chinook cohort is shorter than for coho, ranging from fall spawning to the subsequent spring or summer. Thus, only metrics from the Brood Year and from the Rearing Year wet season, spring recession and dry season were considered for Chinook predictions.</w:t>
       </w:r>
     </w:p>
-    <w:bookmarkEnd w:id="52"/>
-    <w:bookmarkEnd w:id="53"/>
-    <w:bookmarkStart w:id="54" w:name="X7445b02a15d4be14f0904dc67931441e9420807"/>
+    <w:bookmarkEnd w:id="59"/>
+    <w:bookmarkEnd w:id="60"/>
+    <w:bookmarkStart w:id="61" w:name="X7445b02a15d4be14f0904dc67931441e9420807"/>
     <w:p>
       <w:pPr>
         <w:pStyle w:val="Heading2"/>
@@ -7113,8 +7038,8 @@
         <w:t xml:space="preserve">matrix.</w:t>
       </w:r>
     </w:p>
-    <w:bookmarkEnd w:id="54"/>
-    <w:bookmarkStart w:id="55" w:name="X4fef343846e4ec5533e04e9ea59f7e0d1bd5440"/>
+    <w:bookmarkEnd w:id="61"/>
+    <w:bookmarkStart w:id="62" w:name="X4fef343846e4ec5533e04e9ea59f7e0d1bd5440"/>
     <w:p>
       <w:pPr>
         <w:pStyle w:val="Heading2"/>
@@ -7154,8 +7079,8 @@
         <w:t xml:space="preserve">values of the two selected metrics to the other (non-normalized) ecological data types.</w:t>
       </w:r>
     </w:p>
-    <w:bookmarkEnd w:id="55"/>
-    <w:bookmarkStart w:id="63" w:name="Xa678dc57f09924ba6b6b79a52a1d04b551bab3e"/>
+    <w:bookmarkEnd w:id="62"/>
+    <w:bookmarkStart w:id="70" w:name="Xa678dc57f09924ba6b6b79a52a1d04b551bab3e"/>
     <w:p>
       <w:pPr>
         <w:pStyle w:val="Heading2"/>
@@ -7203,7 +7128,7 @@
         <w:t xml:space="preserve">between 88 hydrologic predictors and the two ecological metrics selected in the previous step (one for coho and one for Chinook).</w:t>
       </w:r>
     </w:p>
-    <w:bookmarkStart w:id="56" w:name="general-approach"/>
+    <w:bookmarkStart w:id="63" w:name="general-approach"/>
     <w:p>
       <w:pPr>
         <w:pStyle w:val="Heading3"/>
@@ -7292,8 +7217,8 @@
             <m:naryPr>
               <m:chr m:val="∑"/>
               <m:limLoc m:val="undOvr"/>
-              <m:subHide m:val="0"/>
-              <m:supHide m:val="0"/>
+              <m:subHide m:val="off"/>
+              <m:supHide m:val="off"/>
             </m:naryPr>
             <m:sub>
               <m:r>
@@ -7365,8 +7290,8 @@
                         <m:naryPr>
                           <m:chr m:val="∑"/>
                           <m:limLoc m:val="undOvr"/>
-                          <m:subHide m:val="0"/>
-                          <m:supHide m:val="0"/>
+                          <m:subHide m:val="off"/>
+                          <m:supHide m:val="off"/>
                         </m:naryPr>
                         <m:sub>
                           <m:r>
@@ -7441,8 +7366,8 @@
             <m:naryPr>
               <m:chr m:val="∑"/>
               <m:limLoc m:val="undOvr"/>
-              <m:subHide m:val="0"/>
-              <m:supHide m:val="0"/>
+              <m:subHide m:val="off"/>
+              <m:supHide m:val="off"/>
             </m:naryPr>
             <m:sub>
               <m:r>
@@ -7876,8 +7801,8 @@
         <w:t xml:space="preserve">values was explored for each species.</w:t>
       </w:r>
     </w:p>
-    <w:bookmarkEnd w:id="56"/>
-    <w:bookmarkStart w:id="57" w:name="Xa36825116d2ac6903b5289f7648c182c9149f63"/>
+    <w:bookmarkEnd w:id="63"/>
+    <w:bookmarkStart w:id="64" w:name="Xa36825116d2ac6903b5289f7648c182c9149f63"/>
     <w:p>
       <w:pPr>
         <w:pStyle w:val="Heading3"/>
@@ -7903,8 +7828,8 @@
         <w:t xml:space="preserve">Some ecological records have gaps (e.g., when funding was not available in one year to conduct a redd survey). Additionally, some predictor metrics are not available in all years (i.e., FA_Mag, or magnitude of a fall pulse flow, cannot be calculated if no discrete fall pulse flow is observed). For the lasso regression exercise, we restricted the set of considered predictors to those which had at least 10 years of overlap with the selected ecological response.</w:t>
       </w:r>
     </w:p>
-    <w:bookmarkEnd w:id="57"/>
-    <w:bookmarkStart w:id="61" w:name="test-error-and-range-of-lambda-values"/>
+    <w:bookmarkEnd w:id="64"/>
+    <w:bookmarkStart w:id="68" w:name="test-error-and-range-of-lambda-values"/>
     <w:p>
       <w:pPr>
         <w:pStyle w:val="Heading3"/>
@@ -7981,7 +7906,7 @@
         <w:t xml:space="preserve">.</w:t>
       </w:r>
     </w:p>
-    <w:bookmarkStart w:id="58" w:name="standard-method-to-select-lambda-value"/>
+    <w:bookmarkStart w:id="65" w:name="standard-method-to-select-lambda-value"/>
     <w:p>
       <w:pPr>
         <w:pStyle w:val="Heading4"/>
@@ -8061,8 +7986,8 @@
         <w:t xml:space="preserve">.</w:t>
       </w:r>
     </w:p>
-    <w:bookmarkEnd w:id="58"/>
-    <w:bookmarkStart w:id="59" w:name="X0aa63c962d37cc5c290e4eaf3a37e053c0c6525"/>
+    <w:bookmarkEnd w:id="65"/>
+    <w:bookmarkStart w:id="66" w:name="X0aa63c962d37cc5c290e4eaf3a37e053c0c6525"/>
     <w:p>
       <w:pPr>
         <w:pStyle w:val="Heading4"/>
@@ -8088,8 +8013,8 @@
         <w:t xml:space="preserve">However, we decided this was not appropriate for the small size of the available ecological datasets, which ranged from 13 to 21 years of observations: we could not be confident that the single optimal lambda value was an indicator of the ideal balance point between incorporating useful information and overfitting, since it could just be an artifact of the way we divided the dataset into test and training sets. To address the limited number of observations, instead of identifying a single optimal lambda value, we used resampling to identify a range of optimal lambda values. Specifically, we divided the dataset into non-repeating random sets of half test and half training data hundreds or thousands of times, and performed the standard method for optimal lambda identification on each test set. For coho spf, we identified optimal lambda values for all 1,716 possible 50% splits of the 13 data points; for Chinook, which had a larger sample size, we capped the number of test sets at 10,000.</w:t>
       </w:r>
     </w:p>
-    <w:bookmarkEnd w:id="59"/>
-    <w:bookmarkStart w:id="60" w:name="Xfed72b620d85e4f932b25f172de6cfd44fe9b8f"/>
+    <w:bookmarkEnd w:id="66"/>
+    <w:bookmarkStart w:id="67" w:name="Xfed72b620d85e4f932b25f172de6cfd44fe9b8f"/>
     <w:p>
       <w:pPr>
         <w:pStyle w:val="Heading4"/>
@@ -8115,9 +8040,9 @@
         <w:t xml:space="preserve">Then, using the full dataset, we calculated regression models produced by the full range of optimal lambda values identified in the test-train step. To generate a smooth set of curves for coefficient values and percent of deviation, the regression models were calculated at a series of 100 equidistant values between the two ends of the optimal lambda range. This smaller set of regressions (rather than calculating regression models at all 1,716 or all 10,000 optimal values) is possible because regression coefficients and percent deviation change smoothly with change in lambda values.</w:t>
       </w:r>
     </w:p>
-    <w:bookmarkEnd w:id="60"/>
-    <w:bookmarkEnd w:id="61"/>
-    <w:bookmarkStart w:id="62" w:name="selection-of-final-lambda-value"/>
+    <w:bookmarkEnd w:id="67"/>
+    <w:bookmarkEnd w:id="68"/>
+    <w:bookmarkStart w:id="69" w:name="selection-of-final-lambda-value"/>
     <w:p>
       <w:pPr>
         <w:pStyle w:val="Heading3"/>
@@ -8143,9 +8068,9 @@
         <w:t xml:space="preserve">Since the standard method was deemed unsuitable for this dataset, we required a modified method to select the final lambda value, and thus generate a single final predictive regression model, for each species. In our modified method we considered the percentage of deviation explained (in the results for the full dataset) and the test error (of the 1,716 [coho] and 10,000 [Chinook] randomly sampled test and training sets). Our objective was to select a lambda value that explained the largest percent of deviation but also produced a reasonable average test error. In both cases we ultimately selected the lambda value associated with an average relative test error of 1.0, or a test error of 100% of the average observation value (see further details in Results).</w:t>
       </w:r>
     </w:p>
-    <w:bookmarkEnd w:id="62"/>
-    <w:bookmarkEnd w:id="63"/>
-    <w:bookmarkStart w:id="64" w:name="Xcc873bd4122e127f797b0eb5391360994726419"/>
+    <w:bookmarkEnd w:id="69"/>
+    <w:bookmarkEnd w:id="70"/>
+    <w:bookmarkStart w:id="71" w:name="Xcc873bd4122e127f797b0eb5391360994726419"/>
     <w:p>
       <w:pPr>
         <w:pStyle w:val="Heading2"/>
@@ -8237,8 +8162,8 @@
             <m:naryPr>
               <m:chr m:val="∑"/>
               <m:limLoc m:val="undOvr"/>
-              <m:subHide m:val="0"/>
-              <m:supHide m:val="0"/>
+              <m:subHide m:val="off"/>
+              <m:supHide m:val="off"/>
             </m:naryPr>
             <m:sub>
               <m:r>
@@ -8414,9 +8339,9 @@
         <w:t xml:space="preserve">for both salmon species.</w:t>
       </w:r>
     </w:p>
-    <w:bookmarkEnd w:id="64"/>
-    <w:bookmarkEnd w:id="65"/>
-    <w:bookmarkStart w:id="97" w:name="results"/>
+    <w:bookmarkEnd w:id="71"/>
+    <w:bookmarkEnd w:id="72"/>
+    <w:bookmarkStart w:id="115" w:name="results"/>
     <w:p>
       <w:pPr>
         <w:pStyle w:val="Heading1"/>
@@ -8434,7 +8359,7 @@
         <w:t xml:space="preserve">Results</w:t>
       </w:r>
     </w:p>
-    <w:bookmarkStart w:id="72" w:name="Xc2abe7bcb62e605259110c7fc452887e7b6f6b3"/>
+    <w:bookmarkStart w:id="81" w:name="Xc2abe7bcb62e605259110c7fc452887e7b6f6b3"/>
     <w:p>
       <w:pPr>
         <w:pStyle w:val="Heading2"/>
@@ -8646,18 +8571,18 @@
           <wp:inline>
             <wp:extent cx="5334000" cy="6858000"/>
             <wp:effectExtent b="0" l="0" r="0" t="0"/>
-            <wp:docPr descr="Figure 6: Total annual flow volume (panel A) and functional flow metrics (panels B-H; Patterson et al. 2020), derived from daily average flow measurements at the Fort Jones USGS flow gauge (ID 11519500) for water years 1942-2023." title="" id="67" name="Picture"/>
+            <wp:docPr descr="Figure 6: Total annual flow volume (panel A) and functional flow metrics (panels B-H; Patterson et al. 2020), derived from daily average flow measurements at the Fort Jones USGS flow gauge (ID 11519500) for water years 1942-2023." title="" id="74" name="Picture"/>
             <a:graphic>
               <a:graphicData uri="http://schemas.openxmlformats.org/drawingml/2006/picture">
                 <pic:pic>
                   <pic:nvPicPr>
-                    <pic:cNvPr descr="Graphics%20and%20Supplements/Figure%205.png" id="68" name="Picture"/>
+                    <pic:cNvPr descr="Graphics%20and%20Supplements/Figure%205.png" id="75" name="Picture"/>
                     <pic:cNvPicPr>
                       <a:picLocks noChangeArrowheads="1" noChangeAspect="1"/>
                     </pic:cNvPicPr>
                   </pic:nvPicPr>
                   <pic:blipFill>
-                    <a:blip r:embed="rId66"/>
+                    <a:blip r:embed="rId73"/>
                     <a:stretch>
                       <a:fillRect/>
                     </a:stretch>
@@ -8688,6 +8613,8 @@
       <w:pPr>
         <w:pStyle w:val="ImageCaption"/>
       </w:pPr>
+      <w:bookmarkStart w:id="76" w:name="fig:funcFlowTimeseries"/>
+      <w:bookmarkEnd w:id="76"/>
       <w:r>
         <w:t xml:space="preserve">Figure 6: Total annual flow volume (panel A) and functional flow metrics (panels B-H; Patterson et al. 2020), derived from daily average flow measurements at the Fort Jones USGS flow gauge (ID 11519500) for water years 1942-2023.</w:t>
       </w:r>
@@ -8701,18 +8628,18 @@
           <wp:inline>
             <wp:extent cx="5334000" cy="4572000"/>
             <wp:effectExtent b="0" l="0" r="0" t="0"/>
-            <wp:docPr descr="Figure 7: Disconnection and reconnection dates for the 100 cfs (2.8 cms) flow threshold, water years 1942-2023. The disconnection date refers to the first day in the spring on which flow drops below the designated threshold (100 cfs); the reconnection date refers to the first date in the fall on which flow rises above the designated threshold. Trends over the past 80 years suggest that the spring flow recession is trending earlier, and the fall river reconnection is trending later. " title="" id="70" name="Picture"/>
+            <wp:docPr descr="Figure 7: Disconnection and reconnection dates for the 100 cfs (2.8 cms) flow threshold, water years 1942-2023. The disconnection date refers to the first day in the spring on which flow drops below the designated threshold (100 cfs); the reconnection date refers to the first date in the fall on which flow rises above the designated threshold. Trends over the past 80 years suggest that the spring flow recession is trending earlier, and the fall river reconnection is trending later. " title="" id="78" name="Picture"/>
             <a:graphic>
               <a:graphicData uri="http://schemas.openxmlformats.org/drawingml/2006/picture">
                 <pic:pic>
                   <pic:nvPicPr>
-                    <pic:cNvPr descr="Graphics%20and%20Supplements/Figure%206.png" id="71" name="Picture"/>
+                    <pic:cNvPr descr="Graphics%20and%20Supplements/Figure%206.png" id="79" name="Picture"/>
                     <pic:cNvPicPr>
                       <a:picLocks noChangeArrowheads="1" noChangeAspect="1"/>
                     </pic:cNvPicPr>
                   </pic:nvPicPr>
                   <pic:blipFill>
-                    <a:blip r:embed="rId69"/>
+                    <a:blip r:embed="rId77"/>
                     <a:stretch>
                       <a:fillRect/>
                     </a:stretch>
@@ -8743,6 +8670,8 @@
       <w:pPr>
         <w:pStyle w:val="ImageCaption"/>
       </w:pPr>
+      <w:bookmarkStart w:id="80" w:name="fig:reAndDisconTimeseries"/>
+      <w:bookmarkEnd w:id="80"/>
       <w:r>
         <w:t xml:space="preserve">Figure 7: Disconnection and reconnection dates for the 100 cfs (2.8 cms) flow threshold, water years 1942-2023. The disconnection date refers to the first day in the spring on which flow drops below the designated threshold (100 cfs); the reconnection date refers to the first date in the fall on which flow rises above the designated threshold. Trends over the past 80 years suggest that the spring flow recession is trending earlier, and the fall river reconnection is trending later.</w:t>
       </w:r>
@@ -8750,8 +8679,8 @@
         <w:t xml:space="preserve"> </w:t>
       </w:r>
     </w:p>
-    <w:bookmarkEnd w:id="72"/>
-    <w:bookmarkStart w:id="76" w:name="hydrology-ecology-correlations"/>
+    <w:bookmarkEnd w:id="81"/>
+    <w:bookmarkStart w:id="86" w:name="hydrology-ecology-correlations"/>
     <w:p>
       <w:pPr>
         <w:pStyle w:val="Heading2"/>
@@ -8881,18 +8810,18 @@
           <wp:inline>
             <wp:extent cx="5334000" cy="6096000"/>
             <wp:effectExtent b="0" l="0" r="0" t="0"/>
-            <wp:docPr descr="Figure 8: Correlations between 18 predictors and 7 ecological monitoring metrics: the two normalized metrics (left two columns), three additional metrics for coho (center), and two additional metrics for Chinook (right). Red colors indicate a negative correlation and blue colors indicate a positive correlation; the size and color of the circle in each box are both scaled to the value of the correlation coefficient. Large blue circles indicate that the quantity (such as the Brood Year fall pulse magnitude, or BY FA_Mag) is positively correlated with observed fish metrics. For dates, a blue dot indicates that a later date is correlated with higher fish values, while a red dot indicates that an earlier date is correlated with higher fish values. Predictors that produced an absolute R value of at least 0.45 with at least one observed value are shown here; the full suite of calculated R values is shown in Supplemental Figure 1." title="" id="74" name="Picture"/>
+            <wp:docPr descr="Figure 8: Correlations between 18 predictors and 7 ecological monitoring metrics: the two normalized metrics (left two columns), three additional metrics for coho (center), and two additional metrics for Chinook (right). Red colors indicate a negative correlation and blue colors indicate a positive correlation; the size and color of the circle in each box are both scaled to the value of the correlation coefficient. Large blue circles indicate that the quantity (such as the Brood Year fall pulse magnitude, or BY FA_Mag) is positively correlated with observed fish metrics. For dates, a blue dot indicates that a later date is correlated with higher fish values, while a red dot indicates that an earlier date is correlated with higher fish values. Predictors that produced an absolute R value of at least 0.45 with at least one observed value are shown here; the full suite of calculated R values is shown in Supplemental Figure 1." title="" id="83" name="Picture"/>
             <a:graphic>
               <a:graphicData uri="http://schemas.openxmlformats.org/drawingml/2006/picture">
                 <pic:pic>
                   <pic:nvPicPr>
-                    <pic:cNvPr descr="Graphics%20and%20Supplements/Figure%207.png" id="75" name="Picture"/>
+                    <pic:cNvPr descr="Graphics%20and%20Supplements/Figure%207.png" id="84" name="Picture"/>
                     <pic:cNvPicPr>
                       <a:picLocks noChangeArrowheads="1" noChangeAspect="1"/>
                     </pic:cNvPicPr>
                   </pic:nvPicPr>
                   <pic:blipFill>
-                    <a:blip r:embed="rId73"/>
+                    <a:blip r:embed="rId82"/>
                     <a:stretch>
                       <a:fillRect/>
                     </a:stretch>
@@ -8923,12 +8852,14 @@
       <w:pPr>
         <w:pStyle w:val="ImageCaption"/>
       </w:pPr>
+      <w:bookmarkStart w:id="85" w:name="fig:corrMatrixFig"/>
+      <w:bookmarkEnd w:id="85"/>
       <w:r>
         <w:t xml:space="preserve">Figure 8: Correlations between 18 predictors and 7 ecological monitoring metrics: the two normalized metrics (left two columns), three additional metrics for coho (center), and two additional metrics for Chinook (right). Red colors indicate a negative correlation and blue colors indicate a positive correlation; the size and color of the circle in each box are both scaled to the value of the correlation coefficient. Large blue circles indicate that the quantity (such as the Brood Year fall pulse magnitude, or BY FA_Mag) is positively correlated with observed fish metrics. For dates, a blue dot indicates that a later date is correlated with higher fish values, while a red dot indicates that an earlier date is correlated with higher fish values. Predictors that produced an absolute R value of at least 0.45 with at least one observed value are shown here; the full suite of calculated R values is shown in Supplemental Figure 1.</w:t>
       </w:r>
     </w:p>
-    <w:bookmarkEnd w:id="76"/>
-    <w:bookmarkStart w:id="86" w:name="lasso-regression"/>
+    <w:bookmarkEnd w:id="86"/>
+    <w:bookmarkStart w:id="100" w:name="lasso-regression"/>
     <w:p>
       <w:pPr>
         <w:pStyle w:val="Heading2"/>
@@ -9004,7 +8935,7 @@
         <w:t xml:space="preserve">Finally, we used the final lambda value and the full dataset to generate a regression model to be used as a predictive tool (the Hydrologic Benefit function). As mentioned in Methods, we selected normalized values of reproductive success for both species as the ecological response variable: coho smolts per female spawner (coho spf) and Chinook juveniles per adult spawner (Chinook jpa). These metrics isolate the effects of the freshwater environment on a given salmon cohort and minimize the importance of ocean conditions or cohort strength.</w:t>
       </w:r>
     </w:p>
-    <w:bookmarkStart w:id="83" w:name="X37098796cbf36b234f62901db63c93e812ce414"/>
+    <w:bookmarkStart w:id="95" w:name="X37098796cbf36b234f62901db63c93e812ce414"/>
     <w:p>
       <w:pPr>
         <w:pStyle w:val="Heading3"/>
@@ -9097,18 +9028,18 @@
           <wp:inline>
             <wp:extent cx="5334000" cy="6096000"/>
             <wp:effectExtent b="0" l="0" r="0" t="0"/>
-            <wp:docPr descr="Figure 9: Results of lasso regression to predict coho outcomes with hydrologic metrics. Higher values of lambda tend to shrink the absolute values of regression coefficients toward 0 (top panel). Models with more coefficients explain a greater degree of variation in the dataset (middle panel), but also produce higher test errors (lower panel), indicating some overfitting at lower lambda values." title="" id="78" name="Picture"/>
+            <wp:docPr descr="Figure 9: Results of lasso regression to predict coho outcomes with hydrologic metrics. Higher values of lambda tend to shrink the absolute values of regression coefficients toward 0 (top panel). Models with more coefficients explain a greater degree of variation in the dataset (middle panel), but also produce higher test errors (lower panel), indicating some overfitting at lower lambda values." title="" id="88" name="Picture"/>
             <a:graphic>
               <a:graphicData uri="http://schemas.openxmlformats.org/drawingml/2006/picture">
                 <pic:pic>
                   <pic:nvPicPr>
-                    <pic:cNvPr descr="Graphics%20and%20Supplements/Figure%208.png" id="79" name="Picture"/>
+                    <pic:cNvPr descr="Graphics%20and%20Supplements/Figure%208.png" id="89" name="Picture"/>
                     <pic:cNvPicPr>
                       <a:picLocks noChangeArrowheads="1" noChangeAspect="1"/>
                     </pic:cNvPicPr>
                   </pic:nvPicPr>
                   <pic:blipFill>
-                    <a:blip r:embed="rId77"/>
+                    <a:blip r:embed="rId87"/>
                     <a:stretch>
                       <a:fillRect/>
                     </a:stretch>
@@ -9139,6 +9070,8 @@
       <w:pPr>
         <w:pStyle w:val="ImageCaption"/>
       </w:pPr>
+      <w:bookmarkStart w:id="90" w:name="fig:lassoResultsCoho"/>
+      <w:bookmarkEnd w:id="90"/>
       <w:r>
         <w:t xml:space="preserve">Figure 9: Results of lasso regression to predict coho outcomes with hydrologic metrics. Higher values of lambda tend to shrink the absolute values of regression coefficients toward 0 (top panel). Models with more coefficients explain a greater degree of variation in the dataset (middle panel), but also produce higher test errors (lower panel), indicating some overfitting at lower lambda values.</w:t>
       </w:r>
@@ -9152,18 +9085,18 @@
           <wp:inline>
             <wp:extent cx="5334000" cy="6096000"/>
             <wp:effectExtent b="0" l="0" r="0" t="0"/>
-            <wp:docPr descr="Figure 10: Results of lasso regression to predict Chinook outcomes with hydrologic metrics. Higher values of lambda tend to shrink the absolute values of regression coefficients toward 0 (top panel). Models with more coefficients explain a greater degree of variation in the dataset (middle panel), but also produce higher test errors (lower panel), indicating some overfitting at lower lambda values." title="" id="81" name="Picture"/>
+            <wp:docPr descr="Figure 10: Results of lasso regression to predict Chinook outcomes with hydrologic metrics. Higher values of lambda tend to shrink the absolute values of regression coefficients toward 0 (top panel). Models with more coefficients explain a greater degree of variation in the dataset (middle panel), but also produce higher test errors (lower panel), indicating some overfitting at lower lambda values." title="" id="92" name="Picture"/>
             <a:graphic>
               <a:graphicData uri="http://schemas.openxmlformats.org/drawingml/2006/picture">
                 <pic:pic>
                   <pic:nvPicPr>
-                    <pic:cNvPr descr="Graphics%20and%20Supplements/Figure%209.png" id="82" name="Picture"/>
+                    <pic:cNvPr descr="Graphics%20and%20Supplements/Figure%209.png" id="93" name="Picture"/>
                     <pic:cNvPicPr>
                       <a:picLocks noChangeArrowheads="1" noChangeAspect="1"/>
                     </pic:cNvPicPr>
                   </pic:nvPicPr>
                   <pic:blipFill>
-                    <a:blip r:embed="rId80"/>
+                    <a:blip r:embed="rId91"/>
                     <a:stretch>
                       <a:fillRect/>
                     </a:stretch>
@@ -9194,12 +9127,14 @@
       <w:pPr>
         <w:pStyle w:val="ImageCaption"/>
       </w:pPr>
+      <w:bookmarkStart w:id="94" w:name="fig:lassoResultsChinook"/>
+      <w:bookmarkEnd w:id="94"/>
       <w:r>
         <w:t xml:space="preserve">Figure 10: Results of lasso regression to predict Chinook outcomes with hydrologic metrics. Higher values of lambda tend to shrink the absolute values of regression coefficients toward 0 (top panel). Models with more coefficients explain a greater degree of variation in the dataset (middle panel), but also produce higher test errors (lower panel), indicating some overfitting at lower lambda values.</w:t>
       </w:r>
     </w:p>
-    <w:bookmarkEnd w:id="83"/>
-    <w:bookmarkStart w:id="84" w:name="predictor-rank-stability"/>
+    <w:bookmarkEnd w:id="95"/>
+    <w:bookmarkStart w:id="98" w:name="predictor-rank-stability"/>
     <w:p>
       <w:pPr>
         <w:pStyle w:val="Heading3"/>
@@ -9482,6 +9417,8 @@
       <w:pPr>
         <w:pStyle w:val="TableCaption"/>
       </w:pPr>
+      <w:bookmarkStart w:id="96" w:name="tab:predAppearTabCoho"/>
+      <w:bookmarkEnd w:id="96"/>
       <w:r>
         <w:t xml:space="preserve">Table 3:</w:t>
       </w:r>
@@ -11303,6 +11240,8 @@
       <w:pPr>
         <w:pStyle w:val="TableCaption"/>
       </w:pPr>
+      <w:bookmarkStart w:id="97" w:name="tab:predAppearTabChinook"/>
+      <w:bookmarkEnd w:id="97"/>
       <w:r>
         <w:t xml:space="preserve">Table 4:</w:t>
       </w:r>
@@ -14776,8 +14715,8 @@
         </w:tc>
       </w:tr>
     </w:tbl>
-    <w:bookmarkEnd w:id="84"/>
-    <w:bookmarkStart w:id="85" w:name="Xd2d573d5bebcc6b50a618d8914ff96ba11e2b4c"/>
+    <w:bookmarkEnd w:id="98"/>
+    <w:bookmarkStart w:id="99" w:name="Xd2d573d5bebcc6b50a618d8914ff96ba11e2b4c"/>
     <w:p>
       <w:pPr>
         <w:pStyle w:val="Heading3"/>
@@ -14882,9 +14821,9 @@
         <w:t xml:space="preserve">, middle panel).</w:t>
       </w:r>
     </w:p>
-    <w:bookmarkEnd w:id="85"/>
-    <w:bookmarkEnd w:id="86"/>
-    <w:bookmarkStart w:id="96" w:name="hydrologic-benefit-function"/>
+    <w:bookmarkEnd w:id="99"/>
+    <w:bookmarkEnd w:id="100"/>
+    <w:bookmarkStart w:id="114" w:name="hydrologic-benefit-function"/>
     <w:p>
       <w:pPr>
         <w:pStyle w:val="Heading2"/>
@@ -14935,6 +14874,8 @@
       <w:pPr>
         <w:pStyle w:val="TableCaption"/>
       </w:pPr>
+      <w:bookmarkStart w:id="101" w:name="tab:coefTableCoho"/>
+      <w:bookmarkEnd w:id="101"/>
       <w:r>
         <w:t xml:space="preserve">Table 5:</w:t>
       </w:r>
@@ -15928,6 +15869,8 @@
       <w:pPr>
         <w:pStyle w:val="TableCaption"/>
       </w:pPr>
+      <w:bookmarkStart w:id="102" w:name="tab:coefTableChinook"/>
+      <w:bookmarkEnd w:id="102"/>
       <w:r>
         <w:t xml:space="preserve">Table 6:</w:t>
       </w:r>
@@ -16365,7 +16308,7 @@
         </w:tc>
       </w:tr>
     </w:tbl>
-    <w:bookmarkStart w:id="87" w:name="X63b9add7216461afc23f6690150dd5be34f90af"/>
+    <w:bookmarkStart w:id="103" w:name="X63b9add7216461afc23f6690150dd5be34f90af"/>
     <w:p>
       <w:pPr>
         <w:pStyle w:val="Heading3"/>
@@ -16432,8 +16375,8 @@
         <w:t xml:space="preserve">. This suggests that the order-of-magnitude of brood year total flow is negatively related to relative reproduction of Chinook. It’s possible that this relationship is driven by high-flow events in wet years that could produce scouring flows, negatively impacting Chinook eggs laid in the mainstem of the Scott River.</w:t>
       </w:r>
     </w:p>
-    <w:bookmarkEnd w:id="87"/>
-    <w:bookmarkStart w:id="91" w:name="Xbb3dd5df872c117cae335f43a403d38a2bd7af6"/>
+    <w:bookmarkEnd w:id="103"/>
+    <w:bookmarkStart w:id="108" w:name="Xbb3dd5df872c117cae335f43a403d38a2bd7af6"/>
     <w:p>
       <w:pPr>
         <w:pStyle w:val="Heading3"/>
@@ -16560,18 +16503,18 @@
           <wp:inline>
             <wp:extent cx="5334000" cy="6096000"/>
             <wp:effectExtent b="0" l="0" r="0" t="0"/>
-            <wp:docPr descr="Figure 11: Annual observed and predicted values of coho smolt produced per female spawner (coho spf, top panel) and Chinook juveniles produced per adult spawner (Chinook jpa, lower panel). Predicted quantities (black dots) are shown as Hydrologic Benefit (HB) function values. The predicted and observed values are plotted by each cohort’s Brood Year. " title="" id="89" name="Picture"/>
+            <wp:docPr descr="Figure 11: Annual observed and predicted values of coho smolt produced per female spawner (coho spf, top panel) and Chinook juveniles produced per adult spawner (Chinook jpa, lower panel). Predicted quantities (black dots) are shown as Hydrologic Benefit (HB) function values. The predicted and observed values are plotted by each cohort’s Brood Year. " title="" id="105" name="Picture"/>
             <a:graphic>
               <a:graphicData uri="http://schemas.openxmlformats.org/drawingml/2006/picture">
                 <pic:pic>
                   <pic:nvPicPr>
-                    <pic:cNvPr descr="Graphics%20and%20Supplements/Figure%2010.png" id="90" name="Picture"/>
+                    <pic:cNvPr descr="Graphics%20and%20Supplements/Figure%2010.png" id="106" name="Picture"/>
                     <pic:cNvPicPr>
                       <a:picLocks noChangeArrowheads="1" noChangeAspect="1"/>
                     </pic:cNvPicPr>
                   </pic:nvPicPr>
                   <pic:blipFill>
-                    <a:blip r:embed="rId88"/>
+                    <a:blip r:embed="rId104"/>
                     <a:stretch>
                       <a:fillRect/>
                     </a:stretch>
@@ -16602,6 +16545,8 @@
       <w:pPr>
         <w:pStyle w:val="ImageCaption"/>
       </w:pPr>
+      <w:bookmarkStart w:id="107" w:name="fig:hbfOverTime"/>
+      <w:bookmarkEnd w:id="107"/>
       <w:r>
         <w:t xml:space="preserve">Figure 11: Annual observed and predicted values of coho smolt produced per female spawner (coho spf, top panel) and Chinook juveniles produced per adult spawner (Chinook jpa, lower panel). Predicted quantities (black dots) are shown as Hydrologic Benefit (HB) function values. The predicted and observed values are plotted by each cohort’s Brood Year.</w:t>
       </w:r>
@@ -16609,8 +16554,8 @@
         <w:t xml:space="preserve"> </w:t>
       </w:r>
     </w:p>
-    <w:bookmarkEnd w:id="91"/>
-    <w:bookmarkStart w:id="95" w:name="X56a3243927ad12ba97c22e4510875d65fa121f7"/>
+    <w:bookmarkEnd w:id="108"/>
+    <w:bookmarkStart w:id="113" w:name="X56a3243927ad12ba97c22e4510875d65fa121f7"/>
     <w:p>
       <w:pPr>
         <w:pStyle w:val="Heading3"/>
@@ -16729,18 +16674,18 @@
           <wp:inline>
             <wp:extent cx="5334000" cy="6096000"/>
             <wp:effectExtent b="0" l="0" r="0" t="0"/>
-            <wp:docPr descr="Figure 12: Contributions to annual Hydrologic Benefit values (coho spf-equivalent, top panel, and Chinook jpa-equivalent, lower panel). A positive value indicates that a greater quantity contributes a positive value to the predicted ecological outcome in that cohort (e.g., a later spring disconnection produces more predicted coho spf). A negative value indicates that a larger number contributes a negative value to the predicted outcome (e.g., a later fall reconnection date produces fewer predicted coho spf in that cohort)." title="" id="93" name="Picture"/>
+            <wp:docPr descr="Figure 12: Contributions to annual Hydrologic Benefit values (coho spf-equivalent, top panel, and Chinook jpa-equivalent, lower panel). A positive value indicates that a greater quantity contributes a positive value to the predicted ecological outcome in that cohort (e.g., a later spring disconnection produces more predicted coho spf). A negative value indicates that a larger number contributes a negative value to the predicted outcome (e.g., a later fall reconnection date produces fewer predicted coho spf in that cohort)." title="" id="110" name="Picture"/>
             <a:graphic>
               <a:graphicData uri="http://schemas.openxmlformats.org/drawingml/2006/picture">
                 <pic:pic>
                   <pic:nvPicPr>
-                    <pic:cNvPr descr="Graphics%20and%20Supplements/Figure%2011.png" id="94" name="Picture"/>
+                    <pic:cNvPr descr="Graphics%20and%20Supplements/Figure%2011.png" id="111" name="Picture"/>
                     <pic:cNvPicPr>
                       <a:picLocks noChangeArrowheads="1" noChangeAspect="1"/>
                     </pic:cNvPicPr>
                   </pic:nvPicPr>
                   <pic:blipFill>
-                    <a:blip r:embed="rId92"/>
+                    <a:blip r:embed="rId109"/>
                     <a:stretch>
                       <a:fillRect/>
                     </a:stretch>
@@ -16771,14 +16716,16 @@
       <w:pPr>
         <w:pStyle w:val="ImageCaption"/>
       </w:pPr>
+      <w:bookmarkStart w:id="112" w:name="fig:hbfBarchart"/>
+      <w:bookmarkEnd w:id="112"/>
       <w:r>
         <w:t xml:space="preserve">Figure 12: Contributions to annual Hydrologic Benefit values (coho spf-equivalent, top panel, and Chinook jpa-equivalent, lower panel). A positive value indicates that a greater quantity contributes a positive value to the predicted ecological outcome in that cohort (e.g., a later spring disconnection produces more predicted coho spf). A negative value indicates that a larger number contributes a negative value to the predicted outcome (e.g., a later fall reconnection date produces fewer predicted coho spf in that cohort).</w:t>
       </w:r>
     </w:p>
-    <w:bookmarkEnd w:id="95"/>
-    <w:bookmarkEnd w:id="96"/>
-    <w:bookmarkEnd w:id="97"/>
-    <w:bookmarkStart w:id="104" w:name="discussion"/>
+    <w:bookmarkEnd w:id="113"/>
+    <w:bookmarkEnd w:id="114"/>
+    <w:bookmarkEnd w:id="115"/>
+    <w:bookmarkStart w:id="122" w:name="discussion"/>
     <w:p>
       <w:pPr>
         <w:pStyle w:val="Heading1"/>
@@ -16804,7 +16751,7 @@
         <w:t xml:space="preserve">The findings described above suggest that, in this case study, hydrology can explain about half of the variation in a key ecological outcome for coho salmon, though as a predictive tool it has some limitations.</w:t>
       </w:r>
     </w:p>
-    <w:bookmarkStart w:id="98" w:name="X7927e02b030070da3d3f36a45d1c21d7f6b1239"/>
+    <w:bookmarkStart w:id="116" w:name="X7927e02b030070da3d3f36a45d1c21d7f6b1239"/>
     <w:p>
       <w:pPr>
         <w:pStyle w:val="Heading2"/>
@@ -16874,8 +16821,8 @@
         <w:t xml:space="preserve">, because the hydro-ecological dataset is relatively long. This temporal structure, covering a wide range of water year types, makes it possible to test the hypothesis that a measurable relationship exists between hydrologic signal and ecologic response, even within an otherwise more complex relationship involving many non-hydrologic factors.</w:t>
       </w:r>
     </w:p>
-    <w:bookmarkEnd w:id="98"/>
-    <w:bookmarkStart w:id="99" w:name="X1e5150e60c8c7a8a48f98236bacb875804e9653"/>
+    <w:bookmarkEnd w:id="116"/>
+    <w:bookmarkStart w:id="117" w:name="X1e5150e60c8c7a8a48f98236bacb875804e9653"/>
     <w:p>
       <w:pPr>
         <w:pStyle w:val="Heading2"/>
@@ -16982,8 +16929,8 @@
         <w:t xml:space="preserve">). Relatedly and consistent with these results, the total flow volume in the four months of the brood year period is also negatively correlated with the number of coho spawners. These two correlations suggest that the apparent benefits of later fall flows on the number of spawners is overwhelmed by a relatively lower success rate of these later spawners in generating outmigrating juveniles.</w:t>
       </w:r>
     </w:p>
-    <w:bookmarkEnd w:id="99"/>
-    <w:bookmarkStart w:id="100" w:name="Xd53a54d38a7331c2e03bc8ce0087285fcc7489a"/>
+    <w:bookmarkEnd w:id="117"/>
+    <w:bookmarkStart w:id="118" w:name="Xd53a54d38a7331c2e03bc8ce0087285fcc7489a"/>
     <w:p>
       <w:pPr>
         <w:pStyle w:val="Heading2"/>
@@ -17094,8 +17041,8 @@
         <w:t xml:space="preserve">Regardless of the ultimate cause(s), this difference in predictability underscores the fact that the prediction exercise undertaken in this study can only be performed successfully for some species and some regions.</w:t>
       </w:r>
     </w:p>
-    <w:bookmarkEnd w:id="100"/>
-    <w:bookmarkStart w:id="101" w:name="X6b9b119df2b070daf4d2db4af6fa3aa7d30e1d5"/>
+    <w:bookmarkEnd w:id="118"/>
+    <w:bookmarkStart w:id="119" w:name="X6b9b119df2b070daf4d2db4af6fa3aa7d30e1d5"/>
     <w:p>
       <w:pPr>
         <w:pStyle w:val="Heading2"/>
@@ -17168,8 +17115,8 @@
         <w:t xml:space="preserve">). The coho spf HB function can somewhat accurately indicate a high or a low year (if we define the boundary between the two domains as 55 coho spf), though the range of predictions does not match the variability in the observations. This is partly a consequence of lasso regression imposing a penalty on model flexibility, and represents a conservative estimate of the degree of variation in ecological outcomes that can be explained with flow metrics.</w:t>
       </w:r>
     </w:p>
-    <w:bookmarkEnd w:id="101"/>
-    <w:bookmarkStart w:id="102" w:name="X3b700d4bb5c1382b7499258009ecac007d72a49"/>
+    <w:bookmarkEnd w:id="119"/>
+    <w:bookmarkStart w:id="120" w:name="X3b700d4bb5c1382b7499258009ecac007d72a49"/>
     <w:p>
       <w:pPr>
         <w:pStyle w:val="Heading2"/>
@@ -17228,7 +17175,7 @@
         <w:t xml:space="preserve">pers. comm.</w:t>
       </w:r>
       <w:r>
-        <w:t xml:space="preserve">, Sommarstrom 2020; SRWC 2018a)</w:t>
+        <w:t xml:space="preserve">, Sommarstrom 2020; SRWC 2018)</w:t>
       </w:r>
       <w:r>
         <w:t xml:space="preserve">. However, the details, such as which flow threshold was identified as the most important in the minimization of the equation in Section 3.6.1, are probably somewhat artifactual and would be sensitive to the addition of new future data points.</w:t>
@@ -17325,8 +17272,8 @@
         <w:t xml:space="preserve">This may explain why earlier reconnection is associated with a higher number of smolts, but does not interrogate why earlier flows is associated with a lower number of spawners. An explanation for the latter may be beyond the scope of the present study: the later flow-spawner correlation is the weaker of the two, and the returning spawners may also be affected by ocean conditions. In any case, these findings suggest that earlier fall reconnection may allow the spawning population the best opportunity for reproductive success.</w:t>
       </w:r>
     </w:p>
-    <w:bookmarkEnd w:id="102"/>
-    <w:bookmarkStart w:id="103" w:name="Xe7b831585be370552e5eda248af1ddb6912a940"/>
+    <w:bookmarkEnd w:id="120"/>
+    <w:bookmarkStart w:id="121" w:name="Xe7b831585be370552e5eda248af1ddb6912a940"/>
     <w:p>
       <w:pPr>
         <w:pStyle w:val="Heading2"/>
@@ -17360,9 +17307,9 @@
         <w:t xml:space="preserve">We expect that the proposed approach could be employed in other regional studies, though in systems with shorter or minimal ecological monitoring records, opportunities to find correlations between flow and biological metrics may be sample size-limited to an even greater degree than in this study. However, this study may show the value of even a dozen years of monitoring data in a range of water year types, and could provide motivation to continue investing in data collection and the monitoring of sensitive species.</w:t>
       </w:r>
     </w:p>
-    <w:bookmarkEnd w:id="103"/>
-    <w:bookmarkEnd w:id="104"/>
-    <w:bookmarkStart w:id="105" w:name="conclusions"/>
+    <w:bookmarkEnd w:id="121"/>
+    <w:bookmarkEnd w:id="122"/>
+    <w:bookmarkStart w:id="123" w:name="conclusions"/>
     <w:p>
       <w:pPr>
         <w:pStyle w:val="Heading1"/>
@@ -17486,8 +17433,8 @@
         <w:br w:type="page"/>
       </w:r>
     </w:p>
-    <w:bookmarkEnd w:id="105"/>
-    <w:bookmarkStart w:id="329" w:name="references"/>
+    <w:bookmarkEnd w:id="123"/>
+    <w:bookmarkStart w:id="334" w:name="references"/>
     <w:p>
       <w:pPr>
         <w:pStyle w:val="Heading1"/>
@@ -17496,8 +17443,8 @@
         <w:t xml:space="preserve">References</w:t>
       </w:r>
     </w:p>
-    <w:bookmarkStart w:id="328" w:name="refs"/>
-    <w:bookmarkStart w:id="107" w:name="ref-AceroTriana2021"/>
+    <w:bookmarkStart w:id="333" w:name="refs"/>
+    <w:bookmarkStart w:id="125" w:name="ref-AceroTriana2021"/>
     <w:p>
       <w:pPr>
         <w:pStyle w:val="Bibliography"/>
@@ -17536,7 +17483,7 @@
       <w:r>
         <w:t xml:space="preserve"> </w:t>
       </w:r>
-      <w:hyperlink r:id="rId106">
+      <w:hyperlink r:id="rId124">
         <w:r>
           <w:rPr>
             <w:rStyle w:val="Hyperlink"/>
@@ -17548,8 +17495,8 @@
         <w:t xml:space="preserve">.</w:t>
       </w:r>
     </w:p>
-    <w:bookmarkEnd w:id="107"/>
-    <w:bookmarkStart w:id="109" w:name="ref-Acreman2014"/>
+    <w:bookmarkEnd w:id="125"/>
+    <w:bookmarkStart w:id="127" w:name="ref-Acreman2014"/>
     <w:p>
       <w:pPr>
         <w:pStyle w:val="Bibliography"/>
@@ -17588,7 +17535,7 @@
       <w:r>
         <w:t xml:space="preserve"> </w:t>
       </w:r>
-      <w:hyperlink r:id="rId108">
+      <w:hyperlink r:id="rId126">
         <w:r>
           <w:rPr>
             <w:rStyle w:val="Hyperlink"/>
@@ -17600,8 +17547,8 @@
         <w:t xml:space="preserve">.</w:t>
       </w:r>
     </w:p>
-    <w:bookmarkEnd w:id="109"/>
-    <w:bookmarkStart w:id="110" w:name="ref-NMFS2005"/>
+    <w:bookmarkEnd w:id="127"/>
+    <w:bookmarkStart w:id="128" w:name="ref-NMFS2005"/>
     <w:p>
       <w:pPr>
         <w:pStyle w:val="Bibliography"/>
@@ -17628,8 +17575,8 @@
         <w:t xml:space="preserve">June. Santa Cruz, CA: NOAA National Marine Fisheries Service (NMFS).</w:t>
       </w:r>
     </w:p>
-    <w:bookmarkEnd w:id="110"/>
-    <w:bookmarkStart w:id="112" w:name="ref-AlomiaHerrera2017"/>
+    <w:bookmarkEnd w:id="128"/>
+    <w:bookmarkStart w:id="130" w:name="ref-AlomiaHerrera2017"/>
     <w:p>
       <w:pPr>
         <w:pStyle w:val="Bibliography"/>
@@ -17674,7 +17621,7 @@
       <w:r>
         <w:t xml:space="preserve"> </w:t>
       </w:r>
-      <w:hyperlink r:id="rId111">
+      <w:hyperlink r:id="rId129">
         <w:r>
           <w:rPr>
             <w:rStyle w:val="Hyperlink"/>
@@ -17686,8 +17633,8 @@
         <w:t xml:space="preserve">.</w:t>
       </w:r>
     </w:p>
-    <w:bookmarkEnd w:id="112"/>
-    <w:bookmarkStart w:id="114" w:name="ref-Anderson2006"/>
+    <w:bookmarkEnd w:id="130"/>
+    <w:bookmarkStart w:id="132" w:name="ref-Anderson2006"/>
     <w:p>
       <w:pPr>
         <w:pStyle w:val="Bibliography"/>
@@ -17726,7 +17673,7 @@
       <w:r>
         <w:t xml:space="preserve"> </w:t>
       </w:r>
-      <w:hyperlink r:id="rId113">
+      <w:hyperlink r:id="rId131">
         <w:r>
           <w:rPr>
             <w:rStyle w:val="Hyperlink"/>
@@ -17738,8 +17685,8 @@
         <w:t xml:space="preserve">.</w:t>
       </w:r>
     </w:p>
-    <w:bookmarkEnd w:id="114"/>
-    <w:bookmarkStart w:id="116" w:name="ref-Arthington2014"/>
+    <w:bookmarkEnd w:id="132"/>
+    <w:bookmarkStart w:id="134" w:name="ref-Arthington2014"/>
     <w:p>
       <w:pPr>
         <w:pStyle w:val="Bibliography"/>
@@ -17778,7 +17725,7 @@
       <w:r>
         <w:t xml:space="preserve"> </w:t>
       </w:r>
-      <w:hyperlink r:id="rId115">
+      <w:hyperlink r:id="rId133">
         <w:r>
           <w:rPr>
             <w:rStyle w:val="Hyperlink"/>
@@ -17790,8 +17737,8 @@
         <w:t xml:space="preserve">.</w:t>
       </w:r>
     </w:p>
-    <w:bookmarkEnd w:id="116"/>
-    <w:bookmarkStart w:id="118" w:name="ref-Ayllon2014"/>
+    <w:bookmarkEnd w:id="134"/>
+    <w:bookmarkStart w:id="136" w:name="ref-Ayllon2014"/>
     <w:p>
       <w:pPr>
         <w:pStyle w:val="Bibliography"/>
@@ -17830,7 +17777,7 @@
       <w:r>
         <w:t xml:space="preserve"> </w:t>
       </w:r>
-      <w:hyperlink r:id="rId117">
+      <w:hyperlink r:id="rId135">
         <w:r>
           <w:rPr>
             <w:rStyle w:val="Hyperlink"/>
@@ -17842,8 +17789,8 @@
         <w:t xml:space="preserve">.</w:t>
       </w:r>
     </w:p>
-    <w:bookmarkEnd w:id="118"/>
-    <w:bookmarkStart w:id="120" w:name="ref-BjornnReiser1991"/>
+    <w:bookmarkEnd w:id="136"/>
+    <w:bookmarkStart w:id="138" w:name="ref-BjornnReiser1991"/>
     <w:p>
       <w:pPr>
         <w:pStyle w:val="Bibliography"/>
@@ -17885,7 +17832,7 @@
       <w:r>
         <w:t xml:space="preserve"> </w:t>
       </w:r>
-      <w:hyperlink r:id="rId119">
+      <w:hyperlink r:id="rId137">
         <w:r>
           <w:rPr>
             <w:rStyle w:val="Hyperlink"/>
@@ -17897,8 +17844,8 @@
         <w:t xml:space="preserve">.</w:t>
       </w:r>
     </w:p>
-    <w:bookmarkEnd w:id="120"/>
-    <w:bookmarkStart w:id="122" w:name="ref-Booth2014"/>
+    <w:bookmarkEnd w:id="138"/>
+    <w:bookmarkStart w:id="140" w:name="ref-Booth2014"/>
     <w:p>
       <w:pPr>
         <w:pStyle w:val="Bibliography"/>
@@ -17937,7 +17884,7 @@
       <w:r>
         <w:t xml:space="preserve"> </w:t>
       </w:r>
-      <w:hyperlink r:id="rId121">
+      <w:hyperlink r:id="rId139">
         <w:r>
           <w:rPr>
             <w:rStyle w:val="Hyperlink"/>
@@ -17949,8 +17896,8 @@
         <w:t xml:space="preserve">.</w:t>
       </w:r>
     </w:p>
-    <w:bookmarkEnd w:id="122"/>
-    <w:bookmarkStart w:id="124" w:name="ref-Bourret2016"/>
+    <w:bookmarkEnd w:id="140"/>
+    <w:bookmarkStart w:id="142" w:name="ref-Bourret2016"/>
     <w:p>
       <w:pPr>
         <w:pStyle w:val="Bibliography"/>
@@ -17989,7 +17936,7 @@
       <w:r>
         <w:t xml:space="preserve"> </w:t>
       </w:r>
-      <w:hyperlink r:id="rId123">
+      <w:hyperlink r:id="rId141">
         <w:r>
           <w:rPr>
             <w:rStyle w:val="Hyperlink"/>
@@ -18001,8 +17948,8 @@
         <w:t xml:space="preserve">.</w:t>
       </w:r>
     </w:p>
-    <w:bookmarkEnd w:id="124"/>
-    <w:bookmarkStart w:id="126" w:name="ref-Bower2022"/>
+    <w:bookmarkEnd w:id="142"/>
+    <w:bookmarkStart w:id="144" w:name="ref-Bower2022"/>
     <w:p>
       <w:pPr>
         <w:pStyle w:val="Bibliography"/>
@@ -18041,7 +17988,7 @@
       <w:r>
         <w:t xml:space="preserve"> </w:t>
       </w:r>
-      <w:hyperlink r:id="rId125">
+      <w:hyperlink r:id="rId143">
         <w:r>
           <w:rPr>
             <w:rStyle w:val="Hyperlink"/>
@@ -18053,8 +18000,8 @@
         <w:t xml:space="preserve">.</w:t>
       </w:r>
     </w:p>
-    <w:bookmarkEnd w:id="126"/>
-    <w:bookmarkStart w:id="128" w:name="ref-Bradford2016"/>
+    <w:bookmarkEnd w:id="144"/>
+    <w:bookmarkStart w:id="146" w:name="ref-Bradford2016"/>
     <w:p>
       <w:pPr>
         <w:pStyle w:val="Bibliography"/>
@@ -18093,7 +18040,7 @@
       <w:r>
         <w:t xml:space="preserve"> </w:t>
       </w:r>
-      <w:hyperlink r:id="rId127">
+      <w:hyperlink r:id="rId145">
         <w:r>
           <w:rPr>
             <w:rStyle w:val="Hyperlink"/>
@@ -18105,8 +18052,8 @@
         <w:t xml:space="preserve">.</w:t>
       </w:r>
     </w:p>
-    <w:bookmarkEnd w:id="128"/>
-    <w:bookmarkStart w:id="130" w:name="ref-Bradley2017"/>
+    <w:bookmarkEnd w:id="146"/>
+    <w:bookmarkStart w:id="148" w:name="ref-Bradley2017"/>
     <w:p>
       <w:pPr>
         <w:pStyle w:val="Bibliography"/>
@@ -18145,7 +18092,7 @@
       <w:r>
         <w:t xml:space="preserve"> </w:t>
       </w:r>
-      <w:hyperlink r:id="rId129">
+      <w:hyperlink r:id="rId147">
         <w:r>
           <w:rPr>
             <w:rStyle w:val="Hyperlink"/>
@@ -18157,8 +18104,8 @@
         <w:t xml:space="preserve">.</w:t>
       </w:r>
     </w:p>
-    <w:bookmarkEnd w:id="130"/>
-    <w:bookmarkStart w:id="132" w:name="ref-Brand2011"/>
+    <w:bookmarkEnd w:id="148"/>
+    <w:bookmarkStart w:id="150" w:name="ref-Brand2011"/>
     <w:p>
       <w:pPr>
         <w:pStyle w:val="Bibliography"/>
@@ -18197,7 +18144,7 @@
       <w:r>
         <w:t xml:space="preserve"> </w:t>
       </w:r>
-      <w:hyperlink r:id="rId131">
+      <w:hyperlink r:id="rId149">
         <w:r>
           <w:rPr>
             <w:rStyle w:val="Hyperlink"/>
@@ -18209,8 +18156,8 @@
         <w:t xml:space="preserve">.</w:t>
       </w:r>
     </w:p>
-    <w:bookmarkEnd w:id="132"/>
-    <w:bookmarkStart w:id="134" w:name="ref-Brown1994"/>
+    <w:bookmarkEnd w:id="150"/>
+    <w:bookmarkStart w:id="152" w:name="ref-Brown1994"/>
     <w:p>
       <w:pPr>
         <w:pStyle w:val="Bibliography"/>
@@ -18249,7 +18196,7 @@
       <w:r>
         <w:t xml:space="preserve"> </w:t>
       </w:r>
-      <w:hyperlink r:id="rId133">
+      <w:hyperlink r:id="rId151">
         <w:r>
           <w:rPr>
             <w:rStyle w:val="Hyperlink"/>
@@ -18261,8 +18208,8 @@
         <w:t xml:space="preserve">.</w:t>
       </w:r>
     </w:p>
-    <w:bookmarkEnd w:id="134"/>
-    <w:bookmarkStart w:id="135" w:name="ref-Brummer2016"/>
+    <w:bookmarkEnd w:id="152"/>
+    <w:bookmarkStart w:id="153" w:name="ref-Brummer2016"/>
     <w:p>
       <w:pPr>
         <w:pStyle w:val="Bibliography"/>
@@ -18301,7 +18248,7 @@
       <w:r>
         <w:t xml:space="preserve"> </w:t>
       </w:r>
-      <w:hyperlink r:id="rId115">
+      <w:hyperlink r:id="rId133">
         <w:r>
           <w:rPr>
             <w:rStyle w:val="Hyperlink"/>
@@ -18313,8 +18260,8 @@
         <w:t xml:space="preserve">.</w:t>
       </w:r>
     </w:p>
-    <w:bookmarkEnd w:id="135"/>
-    <w:bookmarkStart w:id="137" w:name="ref-Bunn2002a"/>
+    <w:bookmarkEnd w:id="153"/>
+    <w:bookmarkStart w:id="155" w:name="ref-Bunn2002a"/>
     <w:p>
       <w:pPr>
         <w:pStyle w:val="Bibliography"/>
@@ -18353,7 +18300,7 @@
       <w:r>
         <w:t xml:space="preserve"> </w:t>
       </w:r>
-      <w:hyperlink r:id="rId136">
+      <w:hyperlink r:id="rId154">
         <w:r>
           <w:rPr>
             <w:rStyle w:val="Hyperlink"/>
@@ -18365,8 +18312,8 @@
         <w:t xml:space="preserve">.</w:t>
       </w:r>
     </w:p>
-    <w:bookmarkEnd w:id="137"/>
-    <w:bookmarkStart w:id="138" w:name="ref-Bustard1975"/>
+    <w:bookmarkEnd w:id="155"/>
+    <w:bookmarkStart w:id="156" w:name="ref-Bustard1975"/>
     <w:p>
       <w:pPr>
         <w:pStyle w:val="Bibliography"/>
@@ -18403,8 +18350,8 @@
         <w:t xml:space="preserve">32: 667–80.</w:t>
       </w:r>
     </w:p>
-    <w:bookmarkEnd w:id="138"/>
-    <w:bookmarkStart w:id="140" w:name="ref-CDFW2015a"/>
+    <w:bookmarkEnd w:id="156"/>
+    <w:bookmarkStart w:id="158" w:name="ref-CDFW2015a"/>
     <w:p>
       <w:pPr>
         <w:pStyle w:val="Bibliography"/>
@@ -18433,7 +18380,7 @@
       <w:r>
         <w:t xml:space="preserve"> </w:t>
       </w:r>
-      <w:hyperlink r:id="rId139">
+      <w:hyperlink r:id="rId157">
         <w:r>
           <w:rPr>
             <w:rStyle w:val="Hyperlink"/>
@@ -18445,8 +18392,8 @@
         <w:t xml:space="preserve">.</w:t>
       </w:r>
     </w:p>
-    <w:bookmarkEnd w:id="140"/>
-    <w:bookmarkStart w:id="142" w:name="ref-CDFW2015b"/>
+    <w:bookmarkEnd w:id="158"/>
+    <w:bookmarkStart w:id="160" w:name="ref-CDFW2015b"/>
     <w:p>
       <w:pPr>
         <w:pStyle w:val="Bibliography"/>
@@ -18475,7 +18422,7 @@
       <w:r>
         <w:t xml:space="preserve"> </w:t>
       </w:r>
-      <w:hyperlink r:id="rId141">
+      <w:hyperlink r:id="rId159">
         <w:r>
           <w:rPr>
             <w:rStyle w:val="Hyperlink"/>
@@ -18487,14 +18434,14 @@
         <w:t xml:space="preserve">.</w:t>
       </w:r>
     </w:p>
-    <w:bookmarkEnd w:id="142"/>
-    <w:bookmarkStart w:id="144" w:name="ref-CDFW2017"/>
+    <w:bookmarkEnd w:id="160"/>
+    <w:bookmarkStart w:id="161" w:name="ref-CDFW2021b"/>
     <w:p>
       <w:pPr>
         <w:pStyle w:val="Bibliography"/>
       </w:pPr>
       <w:r>
-        <w:t xml:space="preserve">———. 2017.</w:t>
+        <w:t xml:space="preserve">———. 2021.</w:t>
       </w:r>
       <w:r>
         <w:t xml:space="preserve"> </w:t>
@@ -18503,104 +18450,14 @@
         <w:t xml:space="preserve">“</w:t>
       </w:r>
       <w:r>
-        <w:t xml:space="preserve">Interim Instream Flow Criteria for the Protection of Fishery Resources in the Scott River Watershed, Siskiyou County</w:t>
+        <w:t xml:space="preserve">Scott River Best Available Scientific Information for Instream Flow Criteria and Potential Next Steps</w:t>
       </w:r>
       <w:r>
         <w:t xml:space="preserve">.”</w:t>
       </w:r>
-      <w:r>
-        <w:t xml:space="preserve"> </w:t>
-      </w:r>
-      <w:r>
-        <w:t xml:space="preserve">California Department of Fish; Wildlife (CDFW).</w:t>
-      </w:r>
-      <w:r>
-        <w:t xml:space="preserve"> </w:t>
-      </w:r>
-      <w:hyperlink r:id="rId143">
-        <w:r>
-          <w:rPr>
-            <w:rStyle w:val="Hyperlink"/>
-          </w:rPr>
-          <w:t xml:space="preserve">https://wildlife.ca.gov/Conservation/Watersheds/Instream-Flow/Studies/Scott-Shasta-Study</w:t>
-        </w:r>
-      </w:hyperlink>
-      <w:r>
-        <w:t xml:space="preserve">.</w:t>
-      </w:r>
-    </w:p>
-    <w:bookmarkEnd w:id="144"/>
-    <w:bookmarkStart w:id="145" w:name="ref-NCRWQCB2006b"/>
-    <w:p>
-      <w:pPr>
-        <w:pStyle w:val="Bibliography"/>
-      </w:pPr>
-      <w:r>
-        <w:t xml:space="preserve">California North Coast Regional Water Quality Control Board (NCRWQCB). 2006.</w:t>
-      </w:r>
-      <w:r>
-        <w:t xml:space="preserve"> </w:t>
-      </w:r>
-      <w:r>
-        <w:t xml:space="preserve">“</w:t>
-      </w:r>
-      <w:r>
-        <w:t xml:space="preserve">Report for the Action Plan for the Shasta River Watershed Temperature and Dissolved Oxygen Total Maximum Daily Loads</w:t>
-      </w:r>
-      <w:r>
-        <w:t xml:space="preserve">,”</w:t>
-      </w:r>
-      <w:r>
-        <w:t xml:space="preserve"> </w:t>
-      </w:r>
-      <w:r>
-        <w:t xml:space="preserve">1123.</w:t>
-      </w:r>
-    </w:p>
-    <w:bookmarkEnd w:id="145"/>
-    <w:bookmarkStart w:id="147" w:name="ref-SWRCB2022"/>
-    <w:p>
-      <w:pPr>
-        <w:pStyle w:val="Bibliography"/>
-      </w:pPr>
-      <w:r>
-        <w:t xml:space="preserve">California State Water Resources Control Board (SWRCB). 2022.</w:t>
-      </w:r>
-      <w:r>
-        <w:t xml:space="preserve"> </w:t>
-      </w:r>
-      <w:r>
-        <w:t xml:space="preserve">“</w:t>
-      </w:r>
-      <w:r>
-        <w:t xml:space="preserve">Establishment of Minimum Instream Flow Requirements, Curtailment Authority, and Information Order Authority in the Klamath Watershed</w:t>
-      </w:r>
-      <w:r>
-        <w:t xml:space="preserve">.”</w:t>
-      </w:r>
-      <w:r>
-        <w:t xml:space="preserve"> </w:t>
-      </w:r>
-      <w:r>
-        <w:t xml:space="preserve">Sacramento, CA.</w:t>
-      </w:r>
-      <w:r>
-        <w:t xml:space="preserve"> </w:t>
-      </w:r>
-      <w:hyperlink r:id="rId146">
-        <w:r>
-          <w:rPr>
-            <w:rStyle w:val="Hyperlink"/>
-          </w:rPr>
-          <w:t xml:space="preserve">https://www.waterboards.ca.gov/drought/scott{\_}shasta{\_}rivers/docs/2022/klamath-reg-oal-approval-2022.pdf</w:t>
-        </w:r>
-      </w:hyperlink>
-      <w:r>
-        <w:t xml:space="preserve">.</w:t>
-      </w:r>
-    </w:p>
-    <w:bookmarkEnd w:id="147"/>
-    <w:bookmarkStart w:id="149" w:name="ref-Cartwright2017"/>
+    </w:p>
+    <w:bookmarkEnd w:id="161"/>
+    <w:bookmarkStart w:id="163" w:name="ref-Cartwright2017"/>
     <w:p>
       <w:pPr>
         <w:pStyle w:val="Bibliography"/>
@@ -18639,7 +18496,7 @@
       <w:r>
         <w:t xml:space="preserve"> </w:t>
       </w:r>
-      <w:hyperlink r:id="rId148">
+      <w:hyperlink r:id="rId162">
         <w:r>
           <w:rPr>
             <w:rStyle w:val="Hyperlink"/>
@@ -18651,8 +18508,8 @@
         <w:t xml:space="preserve">.</w:t>
       </w:r>
     </w:p>
-    <w:bookmarkEnd w:id="149"/>
-    <w:bookmarkStart w:id="151" w:name="ref-Catford2014"/>
+    <w:bookmarkEnd w:id="163"/>
+    <w:bookmarkStart w:id="165" w:name="ref-Catford2014"/>
     <w:p>
       <w:pPr>
         <w:pStyle w:val="Bibliography"/>
@@ -18691,7 +18548,7 @@
       <w:r>
         <w:t xml:space="preserve"> </w:t>
       </w:r>
-      <w:hyperlink r:id="rId150">
+      <w:hyperlink r:id="rId164">
         <w:r>
           <w:rPr>
             <w:rStyle w:val="Hyperlink"/>
@@ -18703,36 +18560,8 @@
         <w:t xml:space="preserve">.</w:t>
       </w:r>
     </w:p>
-    <w:bookmarkEnd w:id="151"/>
-    <w:bookmarkStart w:id="152" w:name="ref-CDFW2021b"/>
-    <w:p>
-      <w:pPr>
-        <w:pStyle w:val="Bibliography"/>
-      </w:pPr>
-      <w:r>
-        <w:t xml:space="preserve">CDFW. 2021.</w:t>
-      </w:r>
-      <w:r>
-        <w:t xml:space="preserve"> </w:t>
-      </w:r>
-      <w:r>
-        <w:t xml:space="preserve">“</w:t>
-      </w:r>
-      <w:r>
-        <w:t xml:space="preserve">Scott River Best Available Scientific Information for Instream Flow Criteria and Potential Next Steps</w:t>
-      </w:r>
-      <w:r>
-        <w:t xml:space="preserve">.”</w:t>
-      </w:r>
-      <w:r>
-        <w:t xml:space="preserve"> </w:t>
-      </w:r>
-      <w:r>
-        <w:t xml:space="preserve">California Department of Fish; Wildlife (CDFW).</w:t>
-      </w:r>
-    </w:p>
-    <w:bookmarkEnd w:id="152"/>
-    <w:bookmarkStart w:id="153" w:name="ref-Chowdhury2007"/>
+    <w:bookmarkEnd w:id="165"/>
+    <w:bookmarkStart w:id="166" w:name="ref-Chowdhury2007"/>
     <w:p>
       <w:pPr>
         <w:pStyle w:val="Bibliography"/>
@@ -18772,8 +18601,8 @@
         <w:t xml:space="preserve">, 2896–2902. Christchurch, NZ.</w:t>
       </w:r>
     </w:p>
-    <w:bookmarkEnd w:id="153"/>
-    <w:bookmarkStart w:id="155" w:name="ref-Daneshvar2017"/>
+    <w:bookmarkEnd w:id="166"/>
+    <w:bookmarkStart w:id="168" w:name="ref-Daneshvar2017"/>
     <w:p>
       <w:pPr>
         <w:pStyle w:val="Bibliography"/>
@@ -18812,7 +18641,7 @@
       <w:r>
         <w:t xml:space="preserve"> </w:t>
       </w:r>
-      <w:hyperlink r:id="rId154">
+      <w:hyperlink r:id="rId167">
         <w:r>
           <w:rPr>
             <w:rStyle w:val="Hyperlink"/>
@@ -18824,8 +18653,8 @@
         <w:t xml:space="preserve">.</w:t>
       </w:r>
     </w:p>
-    <w:bookmarkEnd w:id="155"/>
-    <w:bookmarkStart w:id="157" w:name="ref-DeWeber2020"/>
+    <w:bookmarkEnd w:id="168"/>
+    <w:bookmarkStart w:id="170" w:name="ref-DeWeber2020"/>
     <w:p>
       <w:pPr>
         <w:pStyle w:val="Bibliography"/>
@@ -18864,7 +18693,7 @@
       <w:r>
         <w:t xml:space="preserve"> </w:t>
       </w:r>
-      <w:hyperlink r:id="rId156">
+      <w:hyperlink r:id="rId169">
         <w:r>
           <w:rPr>
             <w:rStyle w:val="Hyperlink"/>
@@ -18876,8 +18705,8 @@
         <w:t xml:space="preserve">.</w:t>
       </w:r>
     </w:p>
-    <w:bookmarkEnd w:id="157"/>
-    <w:bookmarkStart w:id="159" w:name="ref-Drake2000a"/>
+    <w:bookmarkEnd w:id="170"/>
+    <w:bookmarkStart w:id="172" w:name="ref-Drake2000a"/>
     <w:p>
       <w:pPr>
         <w:pStyle w:val="Bibliography"/>
@@ -18916,7 +18745,7 @@
       <w:r>
         <w:t xml:space="preserve"> </w:t>
       </w:r>
-      <w:hyperlink r:id="rId158">
+      <w:hyperlink r:id="rId171">
         <w:r>
           <w:rPr>
             <w:rStyle w:val="Hyperlink"/>
@@ -18928,8 +18757,8 @@
         <w:t xml:space="preserve">.</w:t>
       </w:r>
     </w:p>
-    <w:bookmarkEnd w:id="159"/>
-    <w:bookmarkStart w:id="161" w:name="ref-DWR2021"/>
+    <w:bookmarkEnd w:id="172"/>
+    <w:bookmarkStart w:id="174" w:name="ref-DWR2021"/>
     <w:p>
       <w:pPr>
         <w:pStyle w:val="Bibliography"/>
@@ -18964,7 +18793,7 @@
       <w:r>
         <w:t xml:space="preserve"> </w:t>
       </w:r>
-      <w:hyperlink r:id="rId160">
+      <w:hyperlink r:id="rId173">
         <w:r>
           <w:rPr>
             <w:rStyle w:val="Hyperlink"/>
@@ -18976,8 +18805,8 @@
         <w:t xml:space="preserve">.</w:t>
       </w:r>
     </w:p>
-    <w:bookmarkEnd w:id="161"/>
-    <w:bookmarkStart w:id="163" w:name="ref-Foglia2013a"/>
+    <w:bookmarkEnd w:id="174"/>
+    <w:bookmarkStart w:id="176" w:name="ref-Foglia2013a"/>
     <w:p>
       <w:pPr>
         <w:pStyle w:val="Bibliography"/>
@@ -19006,7 +18835,7 @@
       <w:r>
         <w:t xml:space="preserve"> </w:t>
       </w:r>
-      <w:hyperlink r:id="rId162">
+      <w:hyperlink r:id="rId175">
         <w:r>
           <w:rPr>
             <w:rStyle w:val="Hyperlink"/>
@@ -19018,8 +18847,8 @@
         <w:t xml:space="preserve">.</w:t>
       </w:r>
     </w:p>
-    <w:bookmarkEnd w:id="163"/>
-    <w:bookmarkStart w:id="165" w:name="ref-Friedman2010"/>
+    <w:bookmarkEnd w:id="176"/>
+    <w:bookmarkStart w:id="178" w:name="ref-Friedman2010"/>
     <w:p>
       <w:pPr>
         <w:pStyle w:val="Bibliography"/>
@@ -19058,7 +18887,7 @@
       <w:r>
         <w:t xml:space="preserve"> </w:t>
       </w:r>
-      <w:hyperlink r:id="rId164">
+      <w:hyperlink r:id="rId177">
         <w:r>
           <w:rPr>
             <w:rStyle w:val="Hyperlink"/>
@@ -19070,8 +18899,8 @@
         <w:t xml:space="preserve">.</w:t>
       </w:r>
     </w:p>
-    <w:bookmarkEnd w:id="165"/>
-    <w:bookmarkStart w:id="167" w:name="ref-Gao2020"/>
+    <w:bookmarkEnd w:id="178"/>
+    <w:bookmarkStart w:id="180" w:name="ref-Gao2020"/>
     <w:p>
       <w:pPr>
         <w:pStyle w:val="Bibliography"/>
@@ -19110,7 +18939,7 @@
       <w:r>
         <w:t xml:space="preserve"> </w:t>
       </w:r>
-      <w:hyperlink r:id="rId166">
+      <w:hyperlink r:id="rId179">
         <w:r>
           <w:rPr>
             <w:rStyle w:val="Hyperlink"/>
@@ -19122,8 +18951,8 @@
         <w:t xml:space="preserve">.</w:t>
       </w:r>
     </w:p>
-    <w:bookmarkEnd w:id="167"/>
-    <w:bookmarkStart w:id="169" w:name="ref-Graham2012"/>
+    <w:bookmarkEnd w:id="180"/>
+    <w:bookmarkStart w:id="182" w:name="ref-Graham2012"/>
     <w:p>
       <w:pPr>
         <w:pStyle w:val="Bibliography"/>
@@ -19138,7 +18967,7 @@
         <w:t xml:space="preserve">“</w:t>
       </w:r>
       <w:r>
-        <w:t xml:space="preserve">Klamath River Basin Restoration Nonuse Value Survey</w:t>
+        <w:t xml:space="preserve">Klamath River Basin Restoration Nonuse Value Survey Klamath River Basin Restoration Nonuse Value Survey Final Report Prepared by</w:t>
       </w:r>
       <w:r>
         <w:t xml:space="preserve">.”</w:t>
@@ -19146,7 +18975,7 @@
       <w:r>
         <w:t xml:space="preserve"> </w:t>
       </w:r>
-      <w:hyperlink r:id="rId168">
+      <w:hyperlink r:id="rId181">
         <w:r>
           <w:rPr>
             <w:rStyle w:val="Hyperlink"/>
@@ -19158,8 +18987,8 @@
         <w:t xml:space="preserve">.</w:t>
       </w:r>
     </w:p>
-    <w:bookmarkEnd w:id="169"/>
-    <w:bookmarkStart w:id="171" w:name="ref-Guareschi2014"/>
+    <w:bookmarkEnd w:id="182"/>
+    <w:bookmarkStart w:id="184" w:name="ref-Guareschi2014"/>
     <w:p>
       <w:pPr>
         <w:pStyle w:val="Bibliography"/>
@@ -19198,7 +19027,7 @@
       <w:r>
         <w:t xml:space="preserve"> </w:t>
       </w:r>
-      <w:hyperlink r:id="rId170">
+      <w:hyperlink r:id="rId183">
         <w:r>
           <w:rPr>
             <w:rStyle w:val="Hyperlink"/>
@@ -19210,8 +19039,8 @@
         <w:t xml:space="preserve">.</w:t>
       </w:r>
     </w:p>
-    <w:bookmarkEnd w:id="171"/>
-    <w:bookmarkStart w:id="173" w:name="ref-Guedes2020"/>
+    <w:bookmarkEnd w:id="184"/>
+    <w:bookmarkStart w:id="186" w:name="ref-Guedes2020"/>
     <w:p>
       <w:pPr>
         <w:pStyle w:val="Bibliography"/>
@@ -19250,7 +19079,7 @@
       <w:r>
         <w:t xml:space="preserve"> </w:t>
       </w:r>
-      <w:hyperlink r:id="rId172">
+      <w:hyperlink r:id="rId185">
         <w:r>
           <w:rPr>
             <w:rStyle w:val="Hyperlink"/>
@@ -19262,14 +19091,14 @@
         <w:t xml:space="preserve">.</w:t>
       </w:r>
     </w:p>
-    <w:bookmarkEnd w:id="173"/>
-    <w:bookmarkStart w:id="175" w:name="ref-Gwinn2016"/>
+    <w:bookmarkEnd w:id="186"/>
+    <w:bookmarkStart w:id="188" w:name="ref-Hain2018"/>
     <w:p>
       <w:pPr>
         <w:pStyle w:val="Bibliography"/>
       </w:pPr>
       <w:r>
-        <w:t xml:space="preserve">Gwinn, Daniel C., Leah S. Beesley, Paul Close, Ben Gawne, and Peter M. Davies. 2016.</w:t>
+        <w:t xml:space="preserve">Hain, Ernie F., Jonathan G. Kennen, Peter V. Caldwell, Stacy A. C. Nelson, Ge Sun, and Steven G. McNulty. 2018.</w:t>
       </w:r>
       <w:r>
         <w:t xml:space="preserve"> </w:t>
@@ -19278,7 +19107,7 @@
         <w:t xml:space="preserve">“</w:t>
       </w:r>
       <w:r>
-        <w:t xml:space="preserve">Imperfect detection and the determination of environmental flows for fish: Challenges, implications and solutions</w:t>
+        <w:t xml:space="preserve">Using regional scale flow–ecology modeling to identify catchments where fish assemblages are most vulnerable to changes in water availability</w:t>
       </w:r>
       <w:r>
         <w:t xml:space="preserve">.”</w:t>
@@ -19297,64 +19126,12 @@
         <w:t xml:space="preserve"> </w:t>
       </w:r>
       <w:r>
-        <w:t xml:space="preserve">61 (1): 172–80.</w:t>
-      </w:r>
-      <w:r>
-        <w:t xml:space="preserve"> </w:t>
-      </w:r>
-      <w:hyperlink r:id="rId174">
-        <w:r>
-          <w:rPr>
-            <w:rStyle w:val="Hyperlink"/>
-          </w:rPr>
-          <w:t xml:space="preserve">https://doi.org/10.1111/fwb.12684</w:t>
-        </w:r>
-      </w:hyperlink>
-      <w:r>
-        <w:t xml:space="preserve">.</w:t>
-      </w:r>
-    </w:p>
-    <w:bookmarkEnd w:id="175"/>
-    <w:bookmarkStart w:id="177" w:name="ref-Hain2018"/>
-    <w:p>
-      <w:pPr>
-        <w:pStyle w:val="Bibliography"/>
-      </w:pPr>
-      <w:r>
-        <w:t xml:space="preserve">Hain, Ernie F., Jonathan G. Kennen, Peter V. Caldwell, Stacy A. C. Nelson, Ge Sun, and Steven G. McNulty. 2018.</w:t>
-      </w:r>
-      <w:r>
-        <w:t xml:space="preserve"> </w:t>
-      </w:r>
-      <w:r>
-        <w:t xml:space="preserve">“</w:t>
-      </w:r>
-      <w:r>
-        <w:t xml:space="preserve">Using regional scale flow–ecology modeling to identify catchments where fish assemblages are most vulnerable to changes in water availability</w:t>
-      </w:r>
-      <w:r>
-        <w:t xml:space="preserve">.”</w:t>
-      </w:r>
-      <w:r>
-        <w:t xml:space="preserve"> </w:t>
-      </w:r>
-      <w:r>
-        <w:rPr>
-          <w:iCs/>
-          <w:i/>
-        </w:rPr>
-        <w:t xml:space="preserve">Freshwater Biology</w:t>
-      </w:r>
-      <w:r>
-        <w:t xml:space="preserve"> </w:t>
-      </w:r>
-      <w:r>
         <w:t xml:space="preserve">63 (8): 928–45.</w:t>
       </w:r>
       <w:r>
         <w:t xml:space="preserve"> </w:t>
       </w:r>
-      <w:hyperlink r:id="rId176">
+      <w:hyperlink r:id="rId187">
         <w:r>
           <w:rPr>
             <w:rStyle w:val="Hyperlink"/>
@@ -19366,8 +19143,8 @@
         <w:t xml:space="preserve">.</w:t>
       </w:r>
     </w:p>
-    <w:bookmarkEnd w:id="177"/>
-    <w:bookmarkStart w:id="179" w:name="ref-Hale2023"/>
+    <w:bookmarkEnd w:id="188"/>
+    <w:bookmarkStart w:id="190" w:name="ref-Hale2023"/>
     <w:p>
       <w:pPr>
         <w:pStyle w:val="Bibliography"/>
@@ -19406,7 +19183,7 @@
       <w:r>
         <w:t xml:space="preserve"> </w:t>
       </w:r>
-      <w:hyperlink r:id="rId178">
+      <w:hyperlink r:id="rId189">
         <w:r>
           <w:rPr>
             <w:rStyle w:val="Hyperlink"/>
@@ -19418,8 +19195,8 @@
         <w:t xml:space="preserve">.</w:t>
       </w:r>
     </w:p>
-    <w:bookmarkEnd w:id="179"/>
-    <w:bookmarkStart w:id="181" w:name="ref-Han2015"/>
+    <w:bookmarkEnd w:id="190"/>
+    <w:bookmarkStart w:id="192" w:name="ref-Han2015"/>
     <w:p>
       <w:pPr>
         <w:pStyle w:val="Bibliography"/>
@@ -19458,7 +19235,7 @@
       <w:r>
         <w:t xml:space="preserve"> </w:t>
       </w:r>
-      <w:hyperlink r:id="rId180">
+      <w:hyperlink r:id="rId191">
         <w:r>
           <w:rPr>
             <w:rStyle w:val="Hyperlink"/>
@@ -19470,8 +19247,8 @@
         <w:t xml:space="preserve">.</w:t>
       </w:r>
     </w:p>
-    <w:bookmarkEnd w:id="181"/>
-    <w:bookmarkStart w:id="183" w:name="ref-Harter2008a"/>
+    <w:bookmarkEnd w:id="192"/>
+    <w:bookmarkStart w:id="194" w:name="ref-Harter2008a"/>
     <w:p>
       <w:pPr>
         <w:pStyle w:val="Bibliography"/>
@@ -19500,7 +19277,7 @@
       <w:r>
         <w:t xml:space="preserve"> </w:t>
       </w:r>
-      <w:hyperlink r:id="rId182">
+      <w:hyperlink r:id="rId193">
         <w:r>
           <w:rPr>
             <w:rStyle w:val="Hyperlink"/>
@@ -19512,8 +19289,8 @@
         <w:t xml:space="preserve">.</w:t>
       </w:r>
     </w:p>
-    <w:bookmarkEnd w:id="183"/>
-    <w:bookmarkStart w:id="184" w:name="ref-Healey1991"/>
+    <w:bookmarkEnd w:id="194"/>
+    <w:bookmarkStart w:id="195" w:name="ref-Healey1991"/>
     <w:p>
       <w:pPr>
         <w:pStyle w:val="Bibliography"/>
@@ -19553,8 +19330,8 @@
         <w:t xml:space="preserve">, edited by C. Groot and L. Margolis, 313–93. Vancouver: University of British Columbia Press.</w:t>
       </w:r>
     </w:p>
-    <w:bookmarkEnd w:id="184"/>
-    <w:bookmarkStart w:id="186" w:name="ref-Herbst2019"/>
+    <w:bookmarkEnd w:id="195"/>
+    <w:bookmarkStart w:id="197" w:name="ref-Herbst2019"/>
     <w:p>
       <w:pPr>
         <w:pStyle w:val="Bibliography"/>
@@ -19593,7 +19370,7 @@
       <w:r>
         <w:t xml:space="preserve"> </w:t>
       </w:r>
-      <w:hyperlink r:id="rId185">
+      <w:hyperlink r:id="rId196">
         <w:r>
           <w:rPr>
             <w:rStyle w:val="Hyperlink"/>
@@ -19605,8 +19382,8 @@
         <w:t xml:space="preserve">.</w:t>
       </w:r>
     </w:p>
-    <w:bookmarkEnd w:id="186"/>
-    <w:bookmarkStart w:id="187" w:name="ref-Hunt1999"/>
+    <w:bookmarkEnd w:id="197"/>
+    <w:bookmarkStart w:id="198" w:name="ref-Hunt1999"/>
     <w:p>
       <w:pPr>
         <w:pStyle w:val="Bibliography"/>
@@ -19643,8 +19420,8 @@
         <w:t xml:space="preserve">97 (October 1998): 717–21.</w:t>
       </w:r>
     </w:p>
-    <w:bookmarkEnd w:id="187"/>
-    <w:bookmarkStart w:id="189" w:name="ref-James2013"/>
+    <w:bookmarkEnd w:id="198"/>
+    <w:bookmarkStart w:id="200" w:name="ref-James2013"/>
     <w:p>
       <w:pPr>
         <w:pStyle w:val="Bibliography"/>
@@ -19668,7 +19445,7 @@
       <w:r>
         <w:t xml:space="preserve"> </w:t>
       </w:r>
-      <w:hyperlink r:id="rId188">
+      <w:hyperlink r:id="rId199">
         <w:r>
           <w:rPr>
             <w:rStyle w:val="Hyperlink"/>
@@ -19680,8 +19457,8 @@
         <w:t xml:space="preserve">.</w:t>
       </w:r>
     </w:p>
-    <w:bookmarkEnd w:id="189"/>
-    <w:bookmarkStart w:id="191" w:name="ref-Kevic2018"/>
+    <w:bookmarkEnd w:id="200"/>
+    <w:bookmarkStart w:id="202" w:name="ref-Kevic2018"/>
     <w:p>
       <w:pPr>
         <w:pStyle w:val="Bibliography"/>
@@ -19720,7 +19497,7 @@
       <w:r>
         <w:t xml:space="preserve"> </w:t>
       </w:r>
-      <w:hyperlink r:id="rId190">
+      <w:hyperlink r:id="rId201">
         <w:r>
           <w:rPr>
             <w:rStyle w:val="Hyperlink"/>
@@ -19732,8 +19509,8 @@
         <w:t xml:space="preserve">.</w:t>
       </w:r>
     </w:p>
-    <w:bookmarkEnd w:id="191"/>
-    <w:bookmarkStart w:id="193" w:name="ref-Knechtle2012"/>
+    <w:bookmarkEnd w:id="202"/>
+    <w:bookmarkStart w:id="204" w:name="ref-Knechtle2012"/>
     <w:p>
       <w:pPr>
         <w:pStyle w:val="Bibliography"/>
@@ -19762,7 +19539,7 @@
       <w:r>
         <w:t xml:space="preserve"> </w:t>
       </w:r>
-      <w:hyperlink r:id="rId192">
+      <w:hyperlink r:id="rId203">
         <w:r>
           <w:rPr>
             <w:rStyle w:val="Hyperlink"/>
@@ -19774,8 +19551,8 @@
         <w:t xml:space="preserve">.</w:t>
       </w:r>
     </w:p>
-    <w:bookmarkEnd w:id="193"/>
-    <w:bookmarkStart w:id="194" w:name="ref-CDFW2020"/>
+    <w:bookmarkEnd w:id="204"/>
+    <w:bookmarkStart w:id="205" w:name="ref-CDFW2020"/>
     <w:p>
       <w:pPr>
         <w:pStyle w:val="Bibliography"/>
@@ -19802,8 +19579,8 @@
         <w:t xml:space="preserve">530. Yreka, CA: California Department of Fish; Wildlife (CDFW).</w:t>
       </w:r>
     </w:p>
-    <w:bookmarkEnd w:id="194"/>
-    <w:bookmarkStart w:id="195" w:name="ref-CDFW2021a"/>
+    <w:bookmarkEnd w:id="205"/>
+    <w:bookmarkStart w:id="206" w:name="ref-CDFW2021a"/>
     <w:p>
       <w:pPr>
         <w:pStyle w:val="Bibliography"/>
@@ -19830,8 +19607,8 @@
         <w:t xml:space="preserve">Yreka, CA: California Department of Fish; Wildlife (CDFW).</w:t>
       </w:r>
     </w:p>
-    <w:bookmarkEnd w:id="195"/>
-    <w:bookmarkStart w:id="196" w:name="ref-CDFW2023a"/>
+    <w:bookmarkEnd w:id="206"/>
+    <w:bookmarkStart w:id="207" w:name="ref-CDFW2023a"/>
     <w:p>
       <w:pPr>
         <w:pStyle w:val="Bibliography"/>
@@ -19858,60 +19635,8 @@
         <w:t xml:space="preserve">Yreka, CA: CDFW.</w:t>
       </w:r>
     </w:p>
-    <w:bookmarkEnd w:id="196"/>
-    <w:bookmarkStart w:id="198" w:name="ref-Knight2014"/>
-    <w:p>
-      <w:pPr>
-        <w:pStyle w:val="Bibliography"/>
-      </w:pPr>
-      <w:r>
-        <w:t xml:space="preserve">Knight, Rodney R., Jennifer C. Murphy, William J. Wolfe, Charles F. Saylor, and Amy K. Wales. 2014.</w:t>
-      </w:r>
-      <w:r>
-        <w:t xml:space="preserve"> </w:t>
-      </w:r>
-      <w:r>
-        <w:t xml:space="preserve">“</w:t>
-      </w:r>
-      <w:r>
-        <w:t xml:space="preserve">Ecological limit functions relating fish community response to hydrologic departures of the ecological flow regime in the Tennessee River basin, United States</w:t>
-      </w:r>
-      <w:r>
-        <w:t xml:space="preserve">.”</w:t>
-      </w:r>
-      <w:r>
-        <w:t xml:space="preserve"> </w:t>
-      </w:r>
-      <w:r>
-        <w:rPr>
-          <w:iCs/>
-          <w:i/>
-        </w:rPr>
-        <w:t xml:space="preserve">Ecohydrology</w:t>
-      </w:r>
-      <w:r>
-        <w:t xml:space="preserve"> </w:t>
-      </w:r>
-      <w:r>
-        <w:t xml:space="preserve">7 (5): 1262–80.</w:t>
-      </w:r>
-      <w:r>
-        <w:t xml:space="preserve"> </w:t>
-      </w:r>
-      <w:hyperlink r:id="rId197">
-        <w:r>
-          <w:rPr>
-            <w:rStyle w:val="Hyperlink"/>
-          </w:rPr>
-          <w:t xml:space="preserve">https://doi.org/10.1002/eco.1460</w:t>
-        </w:r>
-      </w:hyperlink>
-      <w:r>
-        <w:t xml:space="preserve">.</w:t>
-      </w:r>
-    </w:p>
-    <w:bookmarkEnd w:id="198"/>
-    <w:bookmarkStart w:id="200" w:name="ref-Konrad2011"/>
+    <w:bookmarkEnd w:id="207"/>
+    <w:bookmarkStart w:id="209" w:name="ref-Konrad2011"/>
     <w:p>
       <w:pPr>
         <w:pStyle w:val="Bibliography"/>
@@ -19950,7 +19675,7 @@
       <w:r>
         <w:t xml:space="preserve"> </w:t>
       </w:r>
-      <w:hyperlink r:id="rId199">
+      <w:hyperlink r:id="rId208">
         <w:r>
           <w:rPr>
             <w:rStyle w:val="Hyperlink"/>
@@ -19962,8 +19687,8 @@
         <w:t xml:space="preserve">.</w:t>
       </w:r>
     </w:p>
-    <w:bookmarkEnd w:id="200"/>
-    <w:bookmarkStart w:id="202" w:name="ref-Lamouroux2015"/>
+    <w:bookmarkEnd w:id="209"/>
+    <w:bookmarkStart w:id="211" w:name="ref-Lamouroux2015"/>
     <w:p>
       <w:pPr>
         <w:pStyle w:val="Bibliography"/>
@@ -20008,7 +19733,7 @@
       <w:r>
         <w:t xml:space="preserve"> </w:t>
       </w:r>
-      <w:hyperlink r:id="rId201">
+      <w:hyperlink r:id="rId210">
         <w:r>
           <w:rPr>
             <w:rStyle w:val="Hyperlink"/>
@@ -20020,8 +19745,8 @@
         <w:t xml:space="preserve">.</w:t>
       </w:r>
     </w:p>
-    <w:bookmarkEnd w:id="202"/>
-    <w:bookmarkStart w:id="203" w:name="ref-LancasterDownes2014"/>
+    <w:bookmarkEnd w:id="211"/>
+    <w:bookmarkStart w:id="212" w:name="ref-LancasterDownes2014"/>
     <w:p>
       <w:pPr>
         <w:pStyle w:val="Bibliography"/>
@@ -20060,7 +19785,7 @@
       <w:r>
         <w:t xml:space="preserve"> </w:t>
       </w:r>
-      <w:hyperlink r:id="rId115">
+      <w:hyperlink r:id="rId133">
         <w:r>
           <w:rPr>
             <w:rStyle w:val="Hyperlink"/>
@@ -20072,8 +19797,8 @@
         <w:t xml:space="preserve">.</w:t>
       </w:r>
     </w:p>
-    <w:bookmarkEnd w:id="203"/>
-    <w:bookmarkStart w:id="205" w:name="ref-Larsen2021"/>
+    <w:bookmarkEnd w:id="212"/>
+    <w:bookmarkStart w:id="214" w:name="ref-Larsen2021"/>
     <w:p>
       <w:pPr>
         <w:pStyle w:val="Bibliography"/>
@@ -20112,7 +19837,7 @@
       <w:r>
         <w:t xml:space="preserve"> </w:t>
       </w:r>
-      <w:hyperlink r:id="rId204">
+      <w:hyperlink r:id="rId213">
         <w:r>
           <w:rPr>
             <w:rStyle w:val="Hyperlink"/>
@@ -20124,8 +19849,8 @@
         <w:t xml:space="preserve">.</w:t>
       </w:r>
     </w:p>
-    <w:bookmarkEnd w:id="205"/>
-    <w:bookmarkStart w:id="207" w:name="ref-Lueders2023"/>
+    <w:bookmarkEnd w:id="214"/>
+    <w:bookmarkStart w:id="216" w:name="ref-Lueders2023"/>
     <w:p>
       <w:pPr>
         <w:pStyle w:val="Bibliography"/>
@@ -20164,7 +19889,7 @@
       <w:r>
         <w:t xml:space="preserve"> </w:t>
       </w:r>
-      <w:hyperlink r:id="rId206">
+      <w:hyperlink r:id="rId215">
         <w:r>
           <w:rPr>
             <w:rStyle w:val="Hyperlink"/>
@@ -20176,8 +19901,8 @@
         <w:t xml:space="preserve">.</w:t>
       </w:r>
     </w:p>
-    <w:bookmarkEnd w:id="207"/>
-    <w:bookmarkStart w:id="209" w:name="ref-Mack1958"/>
+    <w:bookmarkEnd w:id="216"/>
+    <w:bookmarkStart w:id="218" w:name="ref-Mack1958"/>
     <w:p>
       <w:pPr>
         <w:pStyle w:val="Bibliography"/>
@@ -20203,7 +19928,7 @@
       <w:r>
         <w:t xml:space="preserve"> </w:t>
       </w:r>
-      <w:hyperlink r:id="rId208">
+      <w:hyperlink r:id="rId217">
         <w:r>
           <w:rPr>
             <w:rStyle w:val="Hyperlink"/>
@@ -20215,8 +19940,8 @@
         <w:t xml:space="preserve">.</w:t>
       </w:r>
     </w:p>
-    <w:bookmarkEnd w:id="209"/>
-    <w:bookmarkStart w:id="210" w:name="ref-Massie2020"/>
+    <w:bookmarkEnd w:id="218"/>
+    <w:bookmarkStart w:id="219" w:name="ref-Massie2020"/>
     <w:p>
       <w:pPr>
         <w:pStyle w:val="Bibliography"/>
@@ -20236,15 +19961,9 @@
       <w:r>
         <w:t xml:space="preserve">.”</w:t>
       </w:r>
-      <w:r>
-        <w:t xml:space="preserve"> </w:t>
-      </w:r>
-      <w:r>
-        <w:t xml:space="preserve">Yreka, CA: California Department of Fish; Wildlife.</w:t>
-      </w:r>
-    </w:p>
-    <w:bookmarkEnd w:id="210"/>
-    <w:bookmarkStart w:id="211" w:name="ref-Maurer2003"/>
+    </w:p>
+    <w:bookmarkEnd w:id="219"/>
+    <w:bookmarkStart w:id="220" w:name="ref-Maurer2003"/>
     <w:p>
       <w:pPr>
         <w:pStyle w:val="Bibliography"/>
@@ -20271,8 +19990,8 @@
         <w:t xml:space="preserve">Etna, CA: Siskiyou RCD.</w:t>
       </w:r>
     </w:p>
-    <w:bookmarkEnd w:id="211"/>
-    <w:bookmarkStart w:id="213" w:name="ref-Mazor2018"/>
+    <w:bookmarkEnd w:id="220"/>
+    <w:bookmarkStart w:id="222" w:name="ref-Mazor2018"/>
     <w:p>
       <w:pPr>
         <w:pStyle w:val="Bibliography"/>
@@ -20311,7 +20030,7 @@
       <w:r>
         <w:t xml:space="preserve"> </w:t>
       </w:r>
-      <w:hyperlink r:id="rId212">
+      <w:hyperlink r:id="rId221">
         <w:r>
           <w:rPr>
             <w:rStyle w:val="Hyperlink"/>
@@ -20323,8 +20042,8 @@
         <w:t xml:space="preserve">.</w:t>
       </w:r>
     </w:p>
-    <w:bookmarkEnd w:id="213"/>
-    <w:bookmarkStart w:id="214" w:name="ref-McMahon1983"/>
+    <w:bookmarkEnd w:id="222"/>
+    <w:bookmarkStart w:id="223" w:name="ref-McMahon1983"/>
     <w:p>
       <w:pPr>
         <w:pStyle w:val="Bibliography"/>
@@ -20348,8 +20067,8 @@
         <w:t xml:space="preserve"> Fort Collins, CO: U.S. Dept. Int., U.S. Fish; Wildlife Service. FWS/OBS-92/10.49.</w:t>
       </w:r>
     </w:p>
-    <w:bookmarkEnd w:id="214"/>
-    <w:bookmarkStart w:id="216" w:name="ref-McManamay2015"/>
+    <w:bookmarkEnd w:id="223"/>
+    <w:bookmarkStart w:id="225" w:name="ref-McManamay2015"/>
     <w:p>
       <w:pPr>
         <w:pStyle w:val="Bibliography"/>
@@ -20388,7 +20107,7 @@
       <w:r>
         <w:t xml:space="preserve"> </w:t>
       </w:r>
-      <w:hyperlink r:id="rId215">
+      <w:hyperlink r:id="rId224">
         <w:r>
           <w:rPr>
             <w:rStyle w:val="Hyperlink"/>
@@ -20400,8 +20119,8 @@
         <w:t xml:space="preserve">.</w:t>
       </w:r>
     </w:p>
-    <w:bookmarkEnd w:id="216"/>
-    <w:bookmarkStart w:id="218" w:name="ref-McManamay2013"/>
+    <w:bookmarkEnd w:id="225"/>
+    <w:bookmarkStart w:id="227" w:name="ref-McManamay2013"/>
     <w:p>
       <w:pPr>
         <w:pStyle w:val="Bibliography"/>
@@ -20440,7 +20159,7 @@
       <w:r>
         <w:t xml:space="preserve"> </w:t>
       </w:r>
-      <w:hyperlink r:id="rId217">
+      <w:hyperlink r:id="rId226">
         <w:r>
           <w:rPr>
             <w:rStyle w:val="Hyperlink"/>
@@ -20452,8 +20171,8 @@
         <w:t xml:space="preserve">.</w:t>
       </w:r>
     </w:p>
-    <w:bookmarkEnd w:id="218"/>
-    <w:bookmarkStart w:id="220" w:name="ref-Medallo-Diaz2019"/>
+    <w:bookmarkEnd w:id="227"/>
+    <w:bookmarkStart w:id="229" w:name="ref-Medallo-Diaz2019"/>
     <w:p>
       <w:pPr>
         <w:pStyle w:val="Bibliography"/>
@@ -20492,7 +20211,7 @@
       <w:r>
         <w:t xml:space="preserve"> </w:t>
       </w:r>
-      <w:hyperlink r:id="rId219">
+      <w:hyperlink r:id="rId228">
         <w:r>
           <w:rPr>
             <w:rStyle w:val="Hyperlink"/>
@@ -20504,8 +20223,8 @@
         <w:t xml:space="preserve">.</w:t>
       </w:r>
     </w:p>
-    <w:bookmarkEnd w:id="220"/>
-    <w:bookmarkStart w:id="222" w:name="ref-Monk2006"/>
+    <w:bookmarkEnd w:id="229"/>
+    <w:bookmarkStart w:id="231" w:name="ref-Monk2006"/>
     <w:p>
       <w:pPr>
         <w:pStyle w:val="Bibliography"/>
@@ -20544,7 +20263,7 @@
       <w:r>
         <w:t xml:space="preserve"> </w:t>
       </w:r>
-      <w:hyperlink r:id="rId221">
+      <w:hyperlink r:id="rId230">
         <w:r>
           <w:rPr>
             <w:rStyle w:val="Hyperlink"/>
@@ -20556,8 +20275,8 @@
         <w:t xml:space="preserve">.</w:t>
       </w:r>
     </w:p>
-    <w:bookmarkEnd w:id="222"/>
-    <w:bookmarkStart w:id="223" w:name="ref-Monk2008"/>
+    <w:bookmarkEnd w:id="231"/>
+    <w:bookmarkStart w:id="232" w:name="ref-Monk2008"/>
     <w:p>
       <w:pPr>
         <w:pStyle w:val="Bibliography"/>
@@ -20594,8 +20313,8 @@
         <w:t xml:space="preserve">24: 988–1001.</w:t>
       </w:r>
     </w:p>
-    <w:bookmarkEnd w:id="223"/>
-    <w:bookmarkStart w:id="224" w:name="ref-Moyle2002"/>
+    <w:bookmarkEnd w:id="232"/>
+    <w:bookmarkStart w:id="233" w:name="ref-Moyle2002"/>
     <w:p>
       <w:pPr>
         <w:pStyle w:val="Bibliography"/>
@@ -20617,8 +20336,8 @@
         <w:t xml:space="preserve">. University of California Press.</w:t>
       </w:r>
     </w:p>
-    <w:bookmarkEnd w:id="224"/>
-    <w:bookmarkStart w:id="225" w:name="ref-Moyle2014"/>
+    <w:bookmarkEnd w:id="233"/>
+    <w:bookmarkStart w:id="234" w:name="ref-Moyle2014"/>
     <w:p>
       <w:pPr>
         <w:pStyle w:val="Bibliography"/>
@@ -20657,7 +20376,7 @@
       <w:r>
         <w:t xml:space="preserve"> </w:t>
       </w:r>
-      <w:hyperlink r:id="rId115">
+      <w:hyperlink r:id="rId133">
         <w:r>
           <w:rPr>
             <w:rStyle w:val="Hyperlink"/>
@@ -20669,14 +20388,14 @@
         <w:t xml:space="preserve">.</w:t>
       </w:r>
     </w:p>
-    <w:bookmarkEnd w:id="225"/>
-    <w:bookmarkStart w:id="227" w:name="ref-NCRWQCB2005"/>
+    <w:bookmarkEnd w:id="234"/>
+    <w:bookmarkStart w:id="236" w:name="ref-NMFS2014"/>
     <w:p>
       <w:pPr>
         <w:pStyle w:val="Bibliography"/>
       </w:pPr>
       <w:r>
-        <w:t xml:space="preserve">NCRWQCB. 2005.</w:t>
+        <w:t xml:space="preserve">National Marine Fisheries Service (NMFS). 2014.</w:t>
       </w:r>
       <w:r>
         <w:t xml:space="preserve"> </w:t>
@@ -20685,6 +20404,80 @@
         <w:t xml:space="preserve">“</w:t>
       </w:r>
       <w:r>
+        <w:t xml:space="preserve">Final SONCC Coho Recovery Plan - Scott River Population</w:t>
+      </w:r>
+      <w:r>
+        <w:t xml:space="preserve">.”</w:t>
+      </w:r>
+      <w:r>
+        <w:t xml:space="preserve"> </w:t>
+      </w:r>
+      <w:hyperlink r:id="rId235">
+        <w:r>
+          <w:rPr>
+            <w:rStyle w:val="Hyperlink"/>
+          </w:rPr>
+          <w:t xml:space="preserve">https://www.fisheries.noaa.gov/resource/document/final-recovery-plan-southern-oregon-northern-california-coast-evolutionarily</w:t>
+        </w:r>
+      </w:hyperlink>
+      <w:r>
+        <w:t xml:space="preserve">.</w:t>
+      </w:r>
+    </w:p>
+    <w:bookmarkEnd w:id="236"/>
+    <w:bookmarkStart w:id="237" w:name="ref-Nickelson1992"/>
+    <w:p>
+      <w:pPr>
+        <w:pStyle w:val="Bibliography"/>
+      </w:pPr>
+      <w:r>
+        <w:t xml:space="preserve">Nickelson, Thomas E, Jeffrey D Rodgers, Steven L Johnson, and Mario F Solazzi. 1992.</w:t>
+      </w:r>
+      <w:r>
+        <w:t xml:space="preserve"> </w:t>
+      </w:r>
+      <w:r>
+        <w:t xml:space="preserve">“</w:t>
+      </w:r>
+      <w:r>
+        <w:t xml:space="preserve">Seasonal Changes in Habitat Use by Juvenile Coho Salmon (Oncorhynchus kisutch) in Oregon Coastal Streams</w:t>
+      </w:r>
+      <w:r>
+        <w:t xml:space="preserve">.”</w:t>
+      </w:r>
+      <w:r>
+        <w:t xml:space="preserve"> </w:t>
+      </w:r>
+      <w:r>
+        <w:rPr>
+          <w:iCs/>
+          <w:i/>
+        </w:rPr>
+        <w:t xml:space="preserve">Canadian Journal of Fisheries and Aquatic Sciences</w:t>
+      </w:r>
+      <w:r>
+        <w:t xml:space="preserve"> </w:t>
+      </w:r>
+      <w:r>
+        <w:t xml:space="preserve">49: 783–89.</w:t>
+      </w:r>
+    </w:p>
+    <w:bookmarkEnd w:id="237"/>
+    <w:bookmarkStart w:id="239" w:name="ref-NCRWQCB2005"/>
+    <w:p>
+      <w:pPr>
+        <w:pStyle w:val="Bibliography"/>
+      </w:pPr>
+      <w:r>
+        <w:t xml:space="preserve">North Coast Regional Water Quality Control Board (NCRWQCB). 2005.</w:t>
+      </w:r>
+      <w:r>
+        <w:t xml:space="preserve"> </w:t>
+      </w:r>
+      <w:r>
+        <w:t xml:space="preserve">“</w:t>
+      </w:r>
+      <w:r>
         <w:t xml:space="preserve">Staff Report for the Action Plan for the Scott River Watershed Sediment and Temperature Total Maximum Daily Loads</w:t>
       </w:r>
       <w:r>
@@ -20699,7 +20492,7 @@
       <w:r>
         <w:t xml:space="preserve"> </w:t>
       </w:r>
-      <w:hyperlink r:id="rId226">
+      <w:hyperlink r:id="rId238">
         <w:r>
           <w:rPr>
             <w:rStyle w:val="Hyperlink"/>
@@ -20711,14 +20504,14 @@
         <w:t xml:space="preserve">.</w:t>
       </w:r>
     </w:p>
-    <w:bookmarkEnd w:id="227"/>
-    <w:bookmarkStart w:id="228" w:name="ref-Nickelson1992"/>
+    <w:bookmarkEnd w:id="239"/>
+    <w:bookmarkStart w:id="240" w:name="ref-NCRWQCB2006b"/>
     <w:p>
       <w:pPr>
         <w:pStyle w:val="Bibliography"/>
       </w:pPr>
       <w:r>
-        <w:t xml:space="preserve">Nickelson, Thomas E, Jeffrey D Rodgers, Steven L Johnson, and Mario F Solazzi. 1992.</w:t>
+        <w:t xml:space="preserve">———. 2006.</w:t>
       </w:r>
       <w:r>
         <w:t xml:space="preserve"> </w:t>
@@ -20727,36 +20520,20 @@
         <w:t xml:space="preserve">“</w:t>
       </w:r>
       <w:r>
-        <w:t xml:space="preserve">Seasonal Changes in Habitat Use by Juvenile Coho Salmon (Oncorhynchus kisutch) in Oregon Coastal Streams</w:t>
+        <w:t xml:space="preserve">Action Plan for the Scott River Sediment and Temperature Total Maximum Daily Loads (Basin Plan Language)</w:t>
       </w:r>
       <w:r>
         <w:t xml:space="preserve">.”</w:t>
       </w:r>
-      <w:r>
-        <w:t xml:space="preserve"> </w:t>
-      </w:r>
-      <w:r>
-        <w:rPr>
-          <w:iCs/>
-          <w:i/>
-        </w:rPr>
-        <w:t xml:space="preserve">Canadian Journal of Fisheries and Aquatic Sciences</w:t>
-      </w:r>
-      <w:r>
-        <w:t xml:space="preserve"> </w:t>
-      </w:r>
-      <w:r>
-        <w:t xml:space="preserve">49: 783–89.</w:t>
-      </w:r>
-    </w:p>
-    <w:bookmarkEnd w:id="228"/>
-    <w:bookmarkStart w:id="230" w:name="ref-NMFS2014"/>
+    </w:p>
+    <w:bookmarkEnd w:id="240"/>
+    <w:bookmarkStart w:id="242" w:name="ref-Parry2013"/>
     <w:p>
       <w:pPr>
         <w:pStyle w:val="Bibliography"/>
       </w:pPr>
       <w:r>
-        <w:t xml:space="preserve">NMFS. 2014.</w:t>
+        <w:t xml:space="preserve">Parry, Ashley. 2013.</w:t>
       </w:r>
       <w:r>
         <w:t xml:space="preserve"> </w:t>
@@ -20765,7 +20542,7 @@
         <w:t xml:space="preserve">“</w:t>
       </w:r>
       <w:r>
-        <w:t xml:space="preserve">Final SONCC Coho Recovery Plan - Scott River Population</w:t>
+        <w:t xml:space="preserve">Evaluation and modernization of the Scott Valley Irrigation District</w:t>
       </w:r>
       <w:r>
         <w:t xml:space="preserve">.”</w:t>
@@ -20773,49 +20550,13 @@
       <w:r>
         <w:t xml:space="preserve"> </w:t>
       </w:r>
-      <w:hyperlink r:id="rId229">
-        <w:r>
-          <w:rPr>
-            <w:rStyle w:val="Hyperlink"/>
-          </w:rPr>
-          <w:t xml:space="preserve">https://www.fisheries.noaa.gov/resource/document/final-recovery-plan-southern-oregon-northern-california-coast-evolutionarily</w:t>
-        </w:r>
-      </w:hyperlink>
-      <w:r>
-        <w:t xml:space="preserve">.</w:t>
-      </w:r>
-    </w:p>
-    <w:bookmarkEnd w:id="230"/>
-    <w:bookmarkStart w:id="232" w:name="ref-Parry2013"/>
-    <w:p>
-      <w:pPr>
-        <w:pStyle w:val="Bibliography"/>
-      </w:pPr>
-      <w:r>
-        <w:t xml:space="preserve">Parry, Ashley. 2013.</w:t>
-      </w:r>
-      <w:r>
-        <w:t xml:space="preserve"> </w:t>
-      </w:r>
-      <w:r>
-        <w:t xml:space="preserve">“</w:t>
-      </w:r>
-      <w:r>
-        <w:t xml:space="preserve">Evaluation and modernization of the Scott Valley Irrigation District</w:t>
-      </w:r>
-      <w:r>
-        <w:t xml:space="preserve">.”</w:t>
-      </w:r>
-      <w:r>
-        <w:t xml:space="preserve"> </w:t>
-      </w:r>
       <w:r>
         <w:t xml:space="preserve">PhD thesis.</w:t>
       </w:r>
       <w:r>
         <w:t xml:space="preserve"> </w:t>
       </w:r>
-      <w:hyperlink r:id="rId231">
+      <w:hyperlink r:id="rId241">
         <w:r>
           <w:rPr>
             <w:rStyle w:val="Hyperlink"/>
@@ -20827,8 +20568,8 @@
         <w:t xml:space="preserve">.</w:t>
       </w:r>
     </w:p>
-    <w:bookmarkEnd w:id="232"/>
-    <w:bookmarkStart w:id="233" w:name="ref-Patterson2020"/>
+    <w:bookmarkEnd w:id="242"/>
+    <w:bookmarkStart w:id="243" w:name="ref-Patterson2020"/>
     <w:p>
       <w:pPr>
         <w:pStyle w:val="Bibliography"/>
@@ -20865,8 +20606,8 @@
         <w:t xml:space="preserve">585 (June).</w:t>
       </w:r>
     </w:p>
-    <w:bookmarkEnd w:id="233"/>
-    <w:bookmarkStart w:id="234" w:name="ref-Pearson1895"/>
+    <w:bookmarkEnd w:id="243"/>
+    <w:bookmarkStart w:id="244" w:name="ref-Pearson1895"/>
     <w:p>
       <w:pPr>
         <w:pStyle w:val="Bibliography"/>
@@ -20903,8 +20644,8 @@
         <w:t xml:space="preserve">58 (Jan): 240–42.</w:t>
       </w:r>
     </w:p>
-    <w:bookmarkEnd w:id="234"/>
-    <w:bookmarkStart w:id="236" w:name="ref-Peek2022"/>
+    <w:bookmarkEnd w:id="244"/>
+    <w:bookmarkStart w:id="246" w:name="ref-Peek2022"/>
     <w:p>
       <w:pPr>
         <w:pStyle w:val="Bibliography"/>
@@ -20943,7 +20684,7 @@
       <w:r>
         <w:t xml:space="preserve"> </w:t>
       </w:r>
-      <w:hyperlink r:id="rId235">
+      <w:hyperlink r:id="rId245">
         <w:r>
           <w:rPr>
             <w:rStyle w:val="Hyperlink"/>
@@ -20955,8 +20696,8 @@
         <w:t xml:space="preserve">.</w:t>
       </w:r>
     </w:p>
-    <w:bookmarkEnd w:id="236"/>
-    <w:bookmarkStart w:id="238" w:name="ref-Peterson2016"/>
+    <w:bookmarkEnd w:id="246"/>
+    <w:bookmarkStart w:id="248" w:name="ref-Peterson2016"/>
     <w:p>
       <w:pPr>
         <w:pStyle w:val="Bibliography"/>
@@ -20995,7 +20736,7 @@
       <w:r>
         <w:t xml:space="preserve"> </w:t>
       </w:r>
-      <w:hyperlink r:id="rId237">
+      <w:hyperlink r:id="rId247">
         <w:r>
           <w:rPr>
             <w:rStyle w:val="Hyperlink"/>
@@ -21007,8 +20748,8 @@
         <w:t xml:space="preserve">.</w:t>
       </w:r>
     </w:p>
-    <w:bookmarkEnd w:id="238"/>
-    <w:bookmarkStart w:id="240" w:name="ref-Poff1997"/>
+    <w:bookmarkEnd w:id="248"/>
+    <w:bookmarkStart w:id="250" w:name="ref-Poff1997"/>
     <w:p>
       <w:pPr>
         <w:pStyle w:val="Bibliography"/>
@@ -21047,7 +20788,7 @@
       <w:r>
         <w:t xml:space="preserve"> </w:t>
       </w:r>
-      <w:hyperlink r:id="rId239">
+      <w:hyperlink r:id="rId249">
         <w:r>
           <w:rPr>
             <w:rStyle w:val="Hyperlink"/>
@@ -21059,8 +20800,8 @@
         <w:t xml:space="preserve">.</w:t>
       </w:r>
     </w:p>
-    <w:bookmarkEnd w:id="240"/>
-    <w:bookmarkStart w:id="242" w:name="ref-Poff2010b"/>
+    <w:bookmarkEnd w:id="250"/>
+    <w:bookmarkStart w:id="252" w:name="ref-Poff2010b"/>
     <w:p>
       <w:pPr>
         <w:pStyle w:val="Bibliography"/>
@@ -21099,7 +20840,7 @@
       <w:r>
         <w:t xml:space="preserve"> </w:t>
       </w:r>
-      <w:hyperlink r:id="rId241">
+      <w:hyperlink r:id="rId251">
         <w:r>
           <w:rPr>
             <w:rStyle w:val="Hyperlink"/>
@@ -21111,8 +20852,8 @@
         <w:t xml:space="preserve">.</w:t>
       </w:r>
     </w:p>
-    <w:bookmarkEnd w:id="242"/>
-    <w:bookmarkStart w:id="244" w:name="ref-Poff2010a"/>
+    <w:bookmarkEnd w:id="252"/>
+    <w:bookmarkStart w:id="254" w:name="ref-Poff2010a"/>
     <w:p>
       <w:pPr>
         <w:pStyle w:val="Bibliography"/>
@@ -21151,7 +20892,7 @@
       <w:r>
         <w:t xml:space="preserve"> </w:t>
       </w:r>
-      <w:hyperlink r:id="rId243">
+      <w:hyperlink r:id="rId253">
         <w:r>
           <w:rPr>
             <w:rStyle w:val="Hyperlink"/>
@@ -21163,8 +20904,8 @@
         <w:t xml:space="preserve">.</w:t>
       </w:r>
     </w:p>
-    <w:bookmarkEnd w:id="244"/>
-    <w:bookmarkStart w:id="246" w:name="ref-Qian2016"/>
+    <w:bookmarkEnd w:id="254"/>
+    <w:bookmarkStart w:id="256" w:name="ref-Qian2016"/>
     <w:p>
       <w:pPr>
         <w:pStyle w:val="Bibliography"/>
@@ -21203,7 +20944,7 @@
       <w:r>
         <w:t xml:space="preserve"> </w:t>
       </w:r>
-      <w:hyperlink r:id="rId245">
+      <w:hyperlink r:id="rId255">
         <w:r>
           <w:rPr>
             <w:rStyle w:val="Hyperlink"/>
@@ -21215,8 +20956,8 @@
         <w:t xml:space="preserve">.</w:t>
       </w:r>
     </w:p>
-    <w:bookmarkEnd w:id="246"/>
-    <w:bookmarkStart w:id="248" w:name="ref-Quigley2007"/>
+    <w:bookmarkEnd w:id="256"/>
+    <w:bookmarkStart w:id="258" w:name="ref-Quigley2007"/>
     <w:p>
       <w:pPr>
         <w:pStyle w:val="Bibliography"/>
@@ -21245,7 +20986,7 @@
       <w:r>
         <w:t xml:space="preserve"> </w:t>
       </w:r>
-      <w:hyperlink r:id="rId247">
+      <w:hyperlink r:id="rId257">
         <w:r>
           <w:rPr>
             <w:rStyle w:val="Hyperlink"/>
@@ -21257,8 +20998,8 @@
         <w:t xml:space="preserve">.</w:t>
       </w:r>
     </w:p>
-    <w:bookmarkEnd w:id="248"/>
-    <w:bookmarkStart w:id="250" w:name="ref-Quinones2014"/>
+    <w:bookmarkEnd w:id="258"/>
+    <w:bookmarkStart w:id="260" w:name="ref-Quinones2014"/>
     <w:p>
       <w:pPr>
         <w:pStyle w:val="Bibliography"/>
@@ -21297,7 +21038,7 @@
       <w:r>
         <w:t xml:space="preserve"> </w:t>
       </w:r>
-      <w:hyperlink r:id="rId249">
+      <w:hyperlink r:id="rId259">
         <w:r>
           <w:rPr>
             <w:rStyle w:val="Hyperlink"/>
@@ -21309,8 +21050,8 @@
         <w:t xml:space="preserve">.</w:t>
       </w:r>
     </w:p>
-    <w:bookmarkEnd w:id="250"/>
-    <w:bookmarkStart w:id="252" w:name="ref-RManual"/>
+    <w:bookmarkEnd w:id="260"/>
+    <w:bookmarkStart w:id="262" w:name="ref-RManual"/>
     <w:p>
       <w:pPr>
         <w:pStyle w:val="Bibliography"/>
@@ -21339,7 +21080,7 @@
       <w:r>
         <w:t xml:space="preserve"> </w:t>
       </w:r>
-      <w:hyperlink r:id="rId251">
+      <w:hyperlink r:id="rId261">
         <w:r>
           <w:rPr>
             <w:rStyle w:val="Hyperlink"/>
@@ -21351,8 +21092,8 @@
         <w:t xml:space="preserve">.</w:t>
       </w:r>
     </w:p>
-    <w:bookmarkEnd w:id="252"/>
-    <w:bookmarkStart w:id="254" w:name="ref-Ranstam2018"/>
+    <w:bookmarkEnd w:id="262"/>
+    <w:bookmarkStart w:id="264" w:name="ref-Ranstam2018"/>
     <w:p>
       <w:pPr>
         <w:pStyle w:val="Bibliography"/>
@@ -21391,7 +21132,7 @@
       <w:r>
         <w:t xml:space="preserve"> </w:t>
       </w:r>
-      <w:hyperlink r:id="rId253">
+      <w:hyperlink r:id="rId263">
         <w:r>
           <w:rPr>
             <w:rStyle w:val="Hyperlink"/>
@@ -21403,8 +21144,8 @@
         <w:t xml:space="preserve">.</w:t>
       </w:r>
     </w:p>
-    <w:bookmarkEnd w:id="254"/>
-    <w:bookmarkStart w:id="256" w:name="ref-Richter2006"/>
+    <w:bookmarkEnd w:id="264"/>
+    <w:bookmarkStart w:id="266" w:name="ref-Richter2006"/>
     <w:p>
       <w:pPr>
         <w:pStyle w:val="Bibliography"/>
@@ -21443,7 +21184,7 @@
       <w:r>
         <w:t xml:space="preserve"> </w:t>
       </w:r>
-      <w:hyperlink r:id="rId255">
+      <w:hyperlink r:id="rId265">
         <w:r>
           <w:rPr>
             <w:rStyle w:val="Hyperlink"/>
@@ -21455,8 +21196,8 @@
         <w:t xml:space="preserve">.</w:t>
       </w:r>
     </w:p>
-    <w:bookmarkEnd w:id="256"/>
-    <w:bookmarkStart w:id="258" w:name="ref-Riis2008"/>
+    <w:bookmarkEnd w:id="266"/>
+    <w:bookmarkStart w:id="268" w:name="ref-Riis2008"/>
     <w:p>
       <w:pPr>
         <w:pStyle w:val="Bibliography"/>
@@ -21495,7 +21236,7 @@
       <w:r>
         <w:t xml:space="preserve"> </w:t>
       </w:r>
-      <w:hyperlink r:id="rId257">
+      <w:hyperlink r:id="rId267">
         <w:r>
           <w:rPr>
             <w:rStyle w:val="Hyperlink"/>
@@ -21507,8 +21248,8 @@
         <w:t xml:space="preserve">.</w:t>
       </w:r>
     </w:p>
-    <w:bookmarkEnd w:id="258"/>
-    <w:bookmarkStart w:id="260" w:name="ref-RobertsonSwinton2005"/>
+    <w:bookmarkEnd w:id="268"/>
+    <w:bookmarkStart w:id="270" w:name="ref-RobertsonSwinton2005"/>
     <w:p>
       <w:pPr>
         <w:pStyle w:val="Bibliography"/>
@@ -21547,7 +21288,7 @@
       <w:r>
         <w:t xml:space="preserve"> </w:t>
       </w:r>
-      <w:hyperlink r:id="rId259">
+      <w:hyperlink r:id="rId269">
         <w:r>
           <w:rPr>
             <w:rStyle w:val="Hyperlink"/>
@@ -21559,8 +21300,8 @@
         <w:t xml:space="preserve">.</w:t>
       </w:r>
     </w:p>
-    <w:bookmarkEnd w:id="260"/>
-    <w:bookmarkStart w:id="262" w:name="ref-Rosenfeld2003"/>
+    <w:bookmarkEnd w:id="270"/>
+    <w:bookmarkStart w:id="272" w:name="ref-Rosenfeld2003"/>
     <w:p>
       <w:pPr>
         <w:pStyle w:val="Bibliography"/>
@@ -21599,7 +21340,7 @@
       <w:r>
         <w:t xml:space="preserve"> </w:t>
       </w:r>
-      <w:hyperlink r:id="rId261">
+      <w:hyperlink r:id="rId271">
         <w:r>
           <w:rPr>
             <w:rStyle w:val="Hyperlink"/>
@@ -21611,8 +21352,8 @@
         <w:t xml:space="preserve">.</w:t>
       </w:r>
     </w:p>
-    <w:bookmarkEnd w:id="262"/>
-    <w:bookmarkStart w:id="264" w:name="ref-Rosenfeld2017"/>
+    <w:bookmarkEnd w:id="272"/>
+    <w:bookmarkStart w:id="274" w:name="ref-Rosenfeld2017"/>
     <w:p>
       <w:pPr>
         <w:pStyle w:val="Bibliography"/>
@@ -21651,7 +21392,7 @@
       <w:r>
         <w:t xml:space="preserve"> </w:t>
       </w:r>
-      <w:hyperlink r:id="rId263">
+      <w:hyperlink r:id="rId273">
         <w:r>
           <w:rPr>
             <w:rStyle w:val="Hyperlink"/>
@@ -21663,8 +21404,8 @@
         <w:t xml:space="preserve">.</w:t>
       </w:r>
     </w:p>
-    <w:bookmarkEnd w:id="264"/>
-    <w:bookmarkStart w:id="266" w:name="ref-Saby2022"/>
+    <w:bookmarkEnd w:id="274"/>
+    <w:bookmarkStart w:id="276" w:name="ref-Saby2022"/>
     <w:p>
       <w:pPr>
         <w:pStyle w:val="Bibliography"/>
@@ -21703,7 +21444,7 @@
       <w:r>
         <w:t xml:space="preserve"> </w:t>
       </w:r>
-      <w:hyperlink r:id="rId265">
+      <w:hyperlink r:id="rId275">
         <w:r>
           <w:rPr>
             <w:rStyle w:val="Hyperlink"/>
@@ -21715,13 +21456,35 @@
         <w:t xml:space="preserve">.</w:t>
       </w:r>
     </w:p>
-    <w:bookmarkEnd w:id="266"/>
-    <w:bookmarkStart w:id="268" w:name="ref-SRWT2018"/>
+    <w:bookmarkEnd w:id="276"/>
+    <w:bookmarkStart w:id="277" w:name="ref-CRMP2000"/>
     <w:p>
       <w:pPr>
         <w:pStyle w:val="Bibliography"/>
       </w:pPr>
       <w:r>
+        <w:t xml:space="preserve">Scott River Coordinated Resource Management Planning Comittee, and Scott River Watershed Council (SRWC). 2000.</w:t>
+      </w:r>
+      <w:r>
+        <w:t xml:space="preserve"> </w:t>
+      </w:r>
+      <w:r>
+        <w:t xml:space="preserve">“</w:t>
+      </w:r>
+      <w:r>
+        <w:t xml:space="preserve">Final Report</w:t>
+      </w:r>
+      <w:r>
+        <w:t xml:space="preserve">.”</w:t>
+      </w:r>
+    </w:p>
+    <w:bookmarkEnd w:id="277"/>
+    <w:bookmarkStart w:id="279" w:name="ref-SRWT2018"/>
+    <w:p>
+      <w:pPr>
+        <w:pStyle w:val="Bibliography"/>
+      </w:pPr>
+      <w:r>
         <w:t xml:space="preserve">Scott River Water Trust (SRWT). 2018.</w:t>
       </w:r>
       <w:r>
@@ -21745,7 +21508,7 @@
       <w:r>
         <w:t xml:space="preserve"> </w:t>
       </w:r>
-      <w:hyperlink r:id="rId267">
+      <w:hyperlink r:id="rId278">
         <w:r>
           <w:rPr>
             <w:rStyle w:val="Hyperlink"/>
@@ -21757,13 +21520,97 @@
         <w:t xml:space="preserve">.</w:t>
       </w:r>
     </w:p>
-    <w:bookmarkEnd w:id="268"/>
-    <w:bookmarkStart w:id="269" w:name="ref-SVAP1980"/>
+    <w:bookmarkEnd w:id="279"/>
+    <w:bookmarkStart w:id="281" w:name="ref-SRWC2018"/>
     <w:p>
       <w:pPr>
         <w:pStyle w:val="Bibliography"/>
       </w:pPr>
       <w:r>
+        <w:t xml:space="preserve">Scott River Watershed Council (SRWC). 2018.</w:t>
+      </w:r>
+      <w:r>
+        <w:t xml:space="preserve"> </w:t>
+      </w:r>
+      <w:r>
+        <w:t xml:space="preserve">“</w:t>
+      </w:r>
+      <w:r>
+        <w:t xml:space="preserve">Restoring Priority Coho Habitat in the Scott River Watershed Modeling and Planning Report</w:t>
+      </w:r>
+      <w:r>
+        <w:t xml:space="preserve">.”</w:t>
+      </w:r>
+      <w:r>
+        <w:t xml:space="preserve"> </w:t>
+      </w:r>
+      <w:r>
+        <w:t xml:space="preserve">Etna, CA.</w:t>
+      </w:r>
+      <w:r>
+        <w:t xml:space="preserve"> </w:t>
+      </w:r>
+      <w:hyperlink r:id="rId280">
+        <w:r>
+          <w:rPr>
+            <w:rStyle w:val="Hyperlink"/>
+          </w:rPr>
+          <w:t xml:space="preserve">https://www.scottriverwatershedcouncil.com/scott-river-westside-planning-proje</w:t>
+        </w:r>
+      </w:hyperlink>
+      <w:r>
+        <w:t xml:space="preserve">.</w:t>
+      </w:r>
+    </w:p>
+    <w:bookmarkEnd w:id="281"/>
+    <w:bookmarkStart w:id="282" w:name="ref-SRWC2005"/>
+    <w:p>
+      <w:pPr>
+        <w:pStyle w:val="Bibliography"/>
+      </w:pPr>
+      <w:r>
+        <w:t xml:space="preserve">Scott River Watershed Council (SRWC), and Siskiyou Resource Conservation District (RCD). 2005.</w:t>
+      </w:r>
+      <w:r>
+        <w:t xml:space="preserve"> </w:t>
+      </w:r>
+      <w:r>
+        <w:t xml:space="preserve">“</w:t>
+      </w:r>
+      <w:r>
+        <w:t xml:space="preserve">Initial Phase of the Scott River Watershed Council Strategic Action Plan</w:t>
+      </w:r>
+      <w:r>
+        <w:t xml:space="preserve">.”</w:t>
+      </w:r>
+      <w:r>
+        <w:t xml:space="preserve"> </w:t>
+      </w:r>
+      <w:r>
+        <w:t xml:space="preserve">October. Etna, CA.</w:t>
+      </w:r>
+      <w:r>
+        <w:t xml:space="preserve"> </w:t>
+      </w:r>
+      <w:hyperlink r:id="rId257">
+        <w:r>
+          <w:rPr>
+            <w:rStyle w:val="Hyperlink"/>
+          </w:rPr>
+          <w:t xml:space="preserve">https://www.siskiyourcd.com/resources</w:t>
+        </w:r>
+      </w:hyperlink>
+      <w:r>
+        <w:t xml:space="preserve">.</w:t>
+      </w:r>
+    </w:p>
+    <w:bookmarkEnd w:id="282"/>
+    <w:bookmarkStart w:id="283" w:name="ref-SVAP1980"/>
+    <w:p>
+      <w:pPr>
+        <w:pStyle w:val="Bibliography"/>
+      </w:pPr>
+      <w:r>
         <w:t xml:space="preserve">Scott Valley Area Plan Committee. 1980.</w:t>
       </w:r>
       <w:r>
@@ -21779,8 +21626,8 @@
         <w:t xml:space="preserve">.”</w:t>
       </w:r>
     </w:p>
-    <w:bookmarkEnd w:id="269"/>
-    <w:bookmarkStart w:id="271" w:name="ref-Shenton2012"/>
+    <w:bookmarkEnd w:id="283"/>
+    <w:bookmarkStart w:id="285" w:name="ref-Shenton2012"/>
     <w:p>
       <w:pPr>
         <w:pStyle w:val="Bibliography"/>
@@ -21819,7 +21666,7 @@
       <w:r>
         <w:t xml:space="preserve"> </w:t>
       </w:r>
-      <w:hyperlink r:id="rId270">
+      <w:hyperlink r:id="rId284">
         <w:r>
           <w:rPr>
             <w:rStyle w:val="Hyperlink"/>
@@ -21831,8 +21678,8 @@
         <w:t xml:space="preserve">.</w:t>
       </w:r>
     </w:p>
-    <w:bookmarkEnd w:id="271"/>
-    <w:bookmarkStart w:id="273" w:name="ref-Sinnathamby2018"/>
+    <w:bookmarkEnd w:id="285"/>
+    <w:bookmarkStart w:id="287" w:name="ref-Sinnathamby2018"/>
     <w:p>
       <w:pPr>
         <w:pStyle w:val="Bibliography"/>
@@ -21871,7 +21718,7 @@
       <w:r>
         <w:t xml:space="preserve"> </w:t>
       </w:r>
-      <w:hyperlink r:id="rId272">
+      <w:hyperlink r:id="rId286">
         <w:r>
           <w:rPr>
             <w:rStyle w:val="Hyperlink"/>
@@ -21883,8 +21730,8 @@
         <w:t xml:space="preserve">.</w:t>
       </w:r>
     </w:p>
-    <w:bookmarkEnd w:id="273"/>
-    <w:bookmarkStart w:id="275" w:name="ref-SiskiyouCounty2021"/>
+    <w:bookmarkEnd w:id="287"/>
+    <w:bookmarkStart w:id="289" w:name="ref-SiskiyouCounty2021"/>
     <w:p>
       <w:pPr>
         <w:pStyle w:val="Bibliography"/>
@@ -21913,7 +21760,7 @@
       <w:r>
         <w:t xml:space="preserve"> </w:t>
       </w:r>
-      <w:hyperlink r:id="rId274">
+      <w:hyperlink r:id="rId288">
         <w:r>
           <w:rPr>
             <w:rStyle w:val="Hyperlink"/>
@@ -21925,8 +21772,8 @@
         <w:t xml:space="preserve">.</w:t>
       </w:r>
     </w:p>
-    <w:bookmarkEnd w:id="275"/>
-    <w:bookmarkStart w:id="276" w:name="ref-SiskiyouRCD1994"/>
+    <w:bookmarkEnd w:id="289"/>
+    <w:bookmarkStart w:id="290" w:name="ref-SiskiyouRCD1994"/>
     <w:p>
       <w:pPr>
         <w:pStyle w:val="Bibliography"/>
@@ -21947,8 +21794,8 @@
         <w:t xml:space="preserve">.”</w:t>
       </w:r>
     </w:p>
-    <w:bookmarkEnd w:id="276"/>
-    <w:bookmarkStart w:id="277" w:name="ref-SiskiyouRCD2004"/>
+    <w:bookmarkEnd w:id="290"/>
+    <w:bookmarkStart w:id="291" w:name="ref-SiskiyouRCD2004"/>
     <w:p>
       <w:pPr>
         <w:pStyle w:val="Bibliography"/>
@@ -21971,7 +21818,7 @@
       <w:r>
         <w:t xml:space="preserve"> </w:t>
       </w:r>
-      <w:hyperlink r:id="rId247">
+      <w:hyperlink r:id="rId257">
         <w:r>
           <w:rPr>
             <w:rStyle w:val="Hyperlink"/>
@@ -21983,8 +21830,8 @@
         <w:t xml:space="preserve">.</w:t>
       </w:r>
     </w:p>
-    <w:bookmarkEnd w:id="277"/>
-    <w:bookmarkStart w:id="278" w:name="ref-SiskiyouRCD2005"/>
+    <w:bookmarkEnd w:id="291"/>
+    <w:bookmarkStart w:id="292" w:name="ref-SiskiyouRCD2005"/>
     <w:p>
       <w:pPr>
         <w:pStyle w:val="Bibliography"/>
@@ -22013,7 +21860,7 @@
       <w:r>
         <w:t xml:space="preserve"> </w:t>
       </w:r>
-      <w:hyperlink r:id="rId247">
+      <w:hyperlink r:id="rId257">
         <w:r>
           <w:rPr>
             <w:rStyle w:val="Hyperlink"/>
@@ -22025,8 +21872,8 @@
         <w:t xml:space="preserve">.</w:t>
       </w:r>
     </w:p>
-    <w:bookmarkEnd w:id="278"/>
-    <w:bookmarkStart w:id="279" w:name="ref-Quigley2006"/>
+    <w:bookmarkEnd w:id="292"/>
+    <w:bookmarkStart w:id="293" w:name="ref-Quigley2006"/>
     <w:p>
       <w:pPr>
         <w:pStyle w:val="Bibliography"/>
@@ -22055,7 +21902,7 @@
       <w:r>
         <w:t xml:space="preserve"> </w:t>
       </w:r>
-      <w:hyperlink r:id="rId247">
+      <w:hyperlink r:id="rId257">
         <w:r>
           <w:rPr>
             <w:rStyle w:val="Hyperlink"/>
@@ -22067,8 +21914,8 @@
         <w:t xml:space="preserve">.</w:t>
       </w:r>
     </w:p>
-    <w:bookmarkEnd w:id="279"/>
-    <w:bookmarkStart w:id="280" w:name="ref-SiskiyouRCD2010"/>
+    <w:bookmarkEnd w:id="293"/>
+    <w:bookmarkStart w:id="294" w:name="ref-SiskiyouRCD2010"/>
     <w:p>
       <w:pPr>
         <w:pStyle w:val="Bibliography"/>
@@ -22091,7 +21938,7 @@
       <w:r>
         <w:t xml:space="preserve"> </w:t>
       </w:r>
-      <w:hyperlink r:id="rId247">
+      <w:hyperlink r:id="rId257">
         <w:r>
           <w:rPr>
             <w:rStyle w:val="Hyperlink"/>
@@ -22103,8 +21950,8 @@
         <w:t xml:space="preserve">.</w:t>
       </w:r>
     </w:p>
-    <w:bookmarkEnd w:id="280"/>
-    <w:bookmarkStart w:id="281" w:name="ref-Yokel2011"/>
+    <w:bookmarkEnd w:id="294"/>
+    <w:bookmarkStart w:id="295" w:name="ref-Yokel2011"/>
     <w:p>
       <w:pPr>
         <w:pStyle w:val="Bibliography"/>
@@ -22133,7 +21980,7 @@
       <w:r>
         <w:t xml:space="preserve"> </w:t>
       </w:r>
-      <w:hyperlink r:id="rId247">
+      <w:hyperlink r:id="rId257">
         <w:r>
           <w:rPr>
             <w:rStyle w:val="Hyperlink"/>
@@ -22145,8 +21992,8 @@
         <w:t xml:space="preserve">.</w:t>
       </w:r>
     </w:p>
-    <w:bookmarkEnd w:id="281"/>
-    <w:bookmarkStart w:id="282" w:name="ref-SiskiyouRCD2012"/>
+    <w:bookmarkEnd w:id="295"/>
+    <w:bookmarkStart w:id="296" w:name="ref-SiskiyouRCD2012"/>
     <w:p>
       <w:pPr>
         <w:pStyle w:val="Bibliography"/>
@@ -22169,7 +22016,7 @@
       <w:r>
         <w:t xml:space="preserve"> </w:t>
       </w:r>
-      <w:hyperlink r:id="rId247">
+      <w:hyperlink r:id="rId257">
         <w:r>
           <w:rPr>
             <w:rStyle w:val="Hyperlink"/>
@@ -22181,8 +22028,8 @@
         <w:t xml:space="preserve">.</w:t>
       </w:r>
     </w:p>
-    <w:bookmarkEnd w:id="282"/>
-    <w:bookmarkStart w:id="283" w:name="ref-SiskiyouRCD2013"/>
+    <w:bookmarkEnd w:id="296"/>
+    <w:bookmarkStart w:id="297" w:name="ref-SiskiyouRCD2013"/>
     <w:p>
       <w:pPr>
         <w:pStyle w:val="Bibliography"/>
@@ -22205,7 +22052,7 @@
       <w:r>
         <w:t xml:space="preserve"> </w:t>
       </w:r>
-      <w:hyperlink r:id="rId247">
+      <w:hyperlink r:id="rId257">
         <w:r>
           <w:rPr>
             <w:rStyle w:val="Hyperlink"/>
@@ -22217,8 +22064,8 @@
         <w:t xml:space="preserve">.</w:t>
       </w:r>
     </w:p>
-    <w:bookmarkEnd w:id="283"/>
-    <w:bookmarkStart w:id="284" w:name="ref-SiskiyouRCD2014"/>
+    <w:bookmarkEnd w:id="297"/>
+    <w:bookmarkStart w:id="298" w:name="ref-SiskiyouRCD2014"/>
     <w:p>
       <w:pPr>
         <w:pStyle w:val="Bibliography"/>
@@ -22241,7 +22088,7 @@
       <w:r>
         <w:t xml:space="preserve"> </w:t>
       </w:r>
-      <w:hyperlink r:id="rId247">
+      <w:hyperlink r:id="rId257">
         <w:r>
           <w:rPr>
             <w:rStyle w:val="Hyperlink"/>
@@ -22253,8 +22100,8 @@
         <w:t xml:space="preserve">.</w:t>
       </w:r>
     </w:p>
-    <w:bookmarkEnd w:id="284"/>
-    <w:bookmarkStart w:id="285" w:name="ref-SiskiyouRCD2015a"/>
+    <w:bookmarkEnd w:id="298"/>
+    <w:bookmarkStart w:id="299" w:name="ref-SiskiyouRCD2015a"/>
     <w:p>
       <w:pPr>
         <w:pStyle w:val="Bibliography"/>
@@ -22283,7 +22130,7 @@
       <w:r>
         <w:t xml:space="preserve"> </w:t>
       </w:r>
-      <w:hyperlink r:id="rId247">
+      <w:hyperlink r:id="rId257">
         <w:r>
           <w:rPr>
             <w:rStyle w:val="Hyperlink"/>
@@ -22295,8 +22142,8 @@
         <w:t xml:space="preserve">.</w:t>
       </w:r>
     </w:p>
-    <w:bookmarkEnd w:id="285"/>
-    <w:bookmarkStart w:id="286" w:name="ref-SiskiyouRCD2015b"/>
+    <w:bookmarkEnd w:id="299"/>
+    <w:bookmarkStart w:id="300" w:name="ref-SiskiyouRCD2015b"/>
     <w:p>
       <w:pPr>
         <w:pStyle w:val="Bibliography"/>
@@ -22325,7 +22172,7 @@
       <w:r>
         <w:t xml:space="preserve"> </w:t>
       </w:r>
-      <w:hyperlink r:id="rId247">
+      <w:hyperlink r:id="rId257">
         <w:r>
           <w:rPr>
             <w:rStyle w:val="Hyperlink"/>
@@ -22337,8 +22184,8 @@
         <w:t xml:space="preserve">.</w:t>
       </w:r>
     </w:p>
-    <w:bookmarkEnd w:id="286"/>
-    <w:bookmarkStart w:id="287" w:name="ref-SiskiyouRCD2017b"/>
+    <w:bookmarkEnd w:id="300"/>
+    <w:bookmarkStart w:id="301" w:name="ref-SiskiyouRCD2017b"/>
     <w:p>
       <w:pPr>
         <w:pStyle w:val="Bibliography"/>
@@ -22367,7 +22214,7 @@
       <w:r>
         <w:t xml:space="preserve"> </w:t>
       </w:r>
-      <w:hyperlink r:id="rId247">
+      <w:hyperlink r:id="rId257">
         <w:r>
           <w:rPr>
             <w:rStyle w:val="Hyperlink"/>
@@ -22379,8 +22226,8 @@
         <w:t xml:space="preserve">.</w:t>
       </w:r>
     </w:p>
-    <w:bookmarkEnd w:id="287"/>
-    <w:bookmarkStart w:id="288" w:name="ref-SiskiyouRCD2017a"/>
+    <w:bookmarkEnd w:id="301"/>
+    <w:bookmarkStart w:id="302" w:name="ref-SiskiyouRCD2017a"/>
     <w:p>
       <w:pPr>
         <w:pStyle w:val="Bibliography"/>
@@ -22409,7 +22256,7 @@
       <w:r>
         <w:t xml:space="preserve"> </w:t>
       </w:r>
-      <w:hyperlink r:id="rId247">
+      <w:hyperlink r:id="rId257">
         <w:r>
           <w:rPr>
             <w:rStyle w:val="Hyperlink"/>
@@ -22421,8 +22268,8 @@
         <w:t xml:space="preserve">.</w:t>
       </w:r>
     </w:p>
-    <w:bookmarkEnd w:id="288"/>
-    <w:bookmarkStart w:id="289" w:name="ref-SiskiyouRCD2018"/>
+    <w:bookmarkEnd w:id="302"/>
+    <w:bookmarkStart w:id="303" w:name="ref-SiskiyouRCD2018"/>
     <w:p>
       <w:pPr>
         <w:pStyle w:val="Bibliography"/>
@@ -22451,7 +22298,7 @@
       <w:r>
         <w:t xml:space="preserve"> </w:t>
       </w:r>
-      <w:hyperlink r:id="rId247">
+      <w:hyperlink r:id="rId257">
         <w:r>
           <w:rPr>
             <w:rStyle w:val="Hyperlink"/>
@@ -22463,8 +22310,8 @@
         <w:t xml:space="preserve">.</w:t>
       </w:r>
     </w:p>
-    <w:bookmarkEnd w:id="289"/>
-    <w:bookmarkStart w:id="291" w:name="ref-Solans2016a"/>
+    <w:bookmarkEnd w:id="303"/>
+    <w:bookmarkStart w:id="305" w:name="ref-Solans2016a"/>
     <w:p>
       <w:pPr>
         <w:pStyle w:val="Bibliography"/>
@@ -22503,7 +22350,7 @@
       <w:r>
         <w:t xml:space="preserve"> </w:t>
       </w:r>
-      <w:hyperlink r:id="rId290">
+      <w:hyperlink r:id="rId304">
         <w:r>
           <w:rPr>
             <w:rStyle w:val="Hyperlink"/>
@@ -22515,8 +22362,8 @@
         <w:t xml:space="preserve">.</w:t>
       </w:r>
     </w:p>
-    <w:bookmarkEnd w:id="291"/>
-    <w:bookmarkStart w:id="292" w:name="ref-Sommarstrom2020"/>
+    <w:bookmarkEnd w:id="305"/>
+    <w:bookmarkStart w:id="306" w:name="ref-Sommarstrom2020"/>
     <w:p>
       <w:pPr>
         <w:pStyle w:val="Bibliography"/>
@@ -22537,14 +22384,14 @@
         <w:t xml:space="preserve">.”</w:t>
       </w:r>
     </w:p>
-    <w:bookmarkEnd w:id="292"/>
-    <w:bookmarkStart w:id="293" w:name="ref-SRWC2005"/>
+    <w:bookmarkEnd w:id="306"/>
+    <w:bookmarkStart w:id="307" w:name="ref-SRWC_RCD2003"/>
     <w:p>
       <w:pPr>
         <w:pStyle w:val="Bibliography"/>
       </w:pPr>
       <w:r>
-        <w:t xml:space="preserve">SRWC. 2005.</w:t>
+        <w:t xml:space="preserve">SRWC, and Siskiyou RCD. 2003.</w:t>
       </w:r>
       <w:r>
         <w:t xml:space="preserve"> </w:t>
@@ -22553,55 +22400,11 @@
         <w:t xml:space="preserve">“</w:t>
       </w:r>
       <w:r>
-        <w:t xml:space="preserve">Limiting Factors Analysis for Coho Salmon and other Anadromous Fish</w:t>
+        <w:t xml:space="preserve">Scott River Fall Flows Action Plan Accomplishments, 1995 to 2003</w:t>
       </w:r>
       <w:r>
         <w:t xml:space="preserve">.”</w:t>
       </w:r>
-    </w:p>
-    <w:bookmarkEnd w:id="293"/>
-    <w:bookmarkStart w:id="294" w:name="ref-CRMP2000"/>
-    <w:p>
-      <w:pPr>
-        <w:pStyle w:val="Bibliography"/>
-      </w:pPr>
-      <w:r>
-        <w:t xml:space="preserve">SRWC-CRMP. 2000.</w:t>
-      </w:r>
-      <w:r>
-        <w:t xml:space="preserve"> </w:t>
-      </w:r>
-      <w:r>
-        <w:t xml:space="preserve">“</w:t>
-      </w:r>
-      <w:r>
-        <w:t xml:space="preserve">Final Report</w:t>
-      </w:r>
-      <w:r>
-        <w:t xml:space="preserve">.”</w:t>
-      </w:r>
-    </w:p>
-    <w:bookmarkEnd w:id="294"/>
-    <w:bookmarkStart w:id="295" w:name="ref-SRWC_RCD2003"/>
-    <w:p>
-      <w:pPr>
-        <w:pStyle w:val="Bibliography"/>
-      </w:pPr>
-      <w:r>
-        <w:t xml:space="preserve">SRWC, and Siskiyou RCD. 2003.</w:t>
-      </w:r>
-      <w:r>
-        <w:t xml:space="preserve"> </w:t>
-      </w:r>
-      <w:r>
-        <w:t xml:space="preserve">“</w:t>
-      </w:r>
-      <w:r>
-        <w:t xml:space="preserve">Scott River Fall Flows Action Plan Accomplishments, 1995 to 2003</w:t>
-      </w:r>
-      <w:r>
-        <w:t xml:space="preserve">.”</w:t>
-      </w:r>
       <w:r>
         <w:t xml:space="preserve"> </w:t>
       </w:r>
@@ -22609,8 +22412,8 @@
         <w:t xml:space="preserve">January. Etna, CA.</w:t>
       </w:r>
     </w:p>
-    <w:bookmarkEnd w:id="295"/>
-    <w:bookmarkStart w:id="297" w:name="ref-Stewart-Koster2011"/>
+    <w:bookmarkEnd w:id="307"/>
+    <w:bookmarkStart w:id="309" w:name="ref-Stewart-Koster2011"/>
     <w:p>
       <w:pPr>
         <w:pStyle w:val="Bibliography"/>
@@ -22649,7 +22452,7 @@
       <w:r>
         <w:t xml:space="preserve"> </w:t>
       </w:r>
-      <w:hyperlink r:id="rId296">
+      <w:hyperlink r:id="rId308">
         <w:r>
           <w:rPr>
             <w:rStyle w:val="Hyperlink"/>
@@ -22661,47 +22464,8 @@
         <w:t xml:space="preserve">.</w:t>
       </w:r>
     </w:p>
-    <w:bookmarkEnd w:id="297"/>
-    <w:bookmarkStart w:id="299" w:name="ref-SuperiorCourtofSiskiyouCounty1980"/>
-    <w:p>
-      <w:pPr>
-        <w:pStyle w:val="Bibliography"/>
-      </w:pPr>
-      <w:r>
-        <w:t xml:space="preserve">Superior Court of Siskiyou County. 1980.</w:t>
-      </w:r>
-      <w:r>
-        <w:t xml:space="preserve"> </w:t>
-      </w:r>
-      <w:r>
-        <w:t xml:space="preserve">“</w:t>
-      </w:r>
-      <w:r>
-        <w:t xml:space="preserve">Scott River Adjudication, Decree No. 30662. Scott River stream system, Siskiyou County. California State Water Resources Control Board.</w:t>
-      </w:r>
-      <w:r>
-        <w:t xml:space="preserve">”</w:t>
-      </w:r>
-      <w:r>
-        <w:t xml:space="preserve"> Sacramento, CA.</w:t>
-      </w:r>
-      <w:r>
-        <w:t xml:space="preserve"> </w:t>
-      </w:r>
-      <w:hyperlink r:id="rId298">
-        <w:r>
-          <w:rPr>
-            <w:rStyle w:val="Hyperlink"/>
-          </w:rPr>
-          <w:t xml:space="preserve">https://www.waterboards.ca.gov/waterrights/board{\_}decisions/adopted{\_}orders/judgments/docs/scottriver{\_}jd.pdf</w:t>
-        </w:r>
-      </w:hyperlink>
-      <w:r>
-        <w:t xml:space="preserve">.</w:t>
-      </w:r>
-    </w:p>
-    <w:bookmarkEnd w:id="299"/>
-    <w:bookmarkStart w:id="300" w:name="ref-Tarlock1993"/>
+    <w:bookmarkEnd w:id="309"/>
+    <w:bookmarkStart w:id="310" w:name="ref-Tarlock1993"/>
     <w:p>
       <w:pPr>
         <w:pStyle w:val="Bibliography"/>
@@ -22738,8 +22502,8 @@
         <w:t xml:space="preserve">60 (2): 555–613.</w:t>
       </w:r>
     </w:p>
-    <w:bookmarkEnd w:id="300"/>
-    <w:bookmarkStart w:id="302" w:name="ref-Tesfaye2017"/>
+    <w:bookmarkEnd w:id="310"/>
+    <w:bookmarkStart w:id="312" w:name="ref-Tesfaye2017"/>
     <w:p>
       <w:pPr>
         <w:pStyle w:val="Bibliography"/>
@@ -22778,7 +22542,7 @@
       <w:r>
         <w:t xml:space="preserve"> </w:t>
       </w:r>
-      <w:hyperlink r:id="rId301">
+      <w:hyperlink r:id="rId311">
         <w:r>
           <w:rPr>
             <w:rStyle w:val="Hyperlink"/>
@@ -22790,8 +22554,8 @@
         <w:t xml:space="preserve">.</w:t>
       </w:r>
     </w:p>
-    <w:bookmarkEnd w:id="302"/>
-    <w:bookmarkStart w:id="304" w:name="ref-Tolley2019"/>
+    <w:bookmarkEnd w:id="312"/>
+    <w:bookmarkStart w:id="314" w:name="ref-Tolley2019"/>
     <w:p>
       <w:pPr>
         <w:pStyle w:val="Bibliography"/>
@@ -22830,7 +22594,7 @@
       <w:r>
         <w:t xml:space="preserve"> </w:t>
       </w:r>
-      <w:hyperlink r:id="rId303">
+      <w:hyperlink r:id="rId313">
         <w:r>
           <w:rPr>
             <w:rStyle w:val="Hyperlink"/>
@@ -22842,44 +22606,8 @@
         <w:t xml:space="preserve">.</w:t>
       </w:r>
     </w:p>
-    <w:bookmarkEnd w:id="304"/>
-    <w:bookmarkStart w:id="306" w:name="ref-USCensus2021"/>
-    <w:p>
-      <w:pPr>
-        <w:pStyle w:val="Bibliography"/>
-      </w:pPr>
-      <w:r>
-        <w:t xml:space="preserve">U.S. Census Bureau. 2021.</w:t>
-      </w:r>
-      <w:r>
-        <w:t xml:space="preserve"> </w:t>
-      </w:r>
-      <w:r>
-        <w:t xml:space="preserve">“</w:t>
-      </w:r>
-      <w:r>
-        <w:t xml:space="preserve">2020 Decennial Census</w:t>
-      </w:r>
-      <w:r>
-        <w:t xml:space="preserve">.”</w:t>
-      </w:r>
-      <w:r>
-        <w:t xml:space="preserve"> </w:t>
-      </w:r>
-      <w:hyperlink r:id="rId305">
-        <w:r>
-          <w:rPr>
-            <w:rStyle w:val="Hyperlink"/>
-          </w:rPr>
-          <w:t xml:space="preserve">https://data.census.gov/cedsci</w:t>
-        </w:r>
-      </w:hyperlink>
-      <w:r>
-        <w:t xml:space="preserve">.</w:t>
-      </w:r>
-    </w:p>
-    <w:bookmarkEnd w:id="306"/>
-    <w:bookmarkStart w:id="308" w:name="ref-VanKirk2008a"/>
+    <w:bookmarkEnd w:id="314"/>
+    <w:bookmarkStart w:id="316" w:name="ref-VanKirk2008a"/>
     <w:p>
       <w:pPr>
         <w:pStyle w:val="Bibliography"/>
@@ -22918,7 +22646,7 @@
       <w:r>
         <w:t xml:space="preserve"> </w:t>
       </w:r>
-      <w:hyperlink r:id="rId307">
+      <w:hyperlink r:id="rId315">
         <w:r>
           <w:rPr>
             <w:rStyle w:val="Hyperlink"/>
@@ -22930,8 +22658,8 @@
         <w:t xml:space="preserve">.</w:t>
       </w:r>
     </w:p>
-    <w:bookmarkEnd w:id="308"/>
-    <w:bookmarkStart w:id="310" w:name="ref-Wainwright2013"/>
+    <w:bookmarkEnd w:id="316"/>
+    <w:bookmarkStart w:id="318" w:name="ref-Wainwright2013"/>
     <w:p>
       <w:pPr>
         <w:pStyle w:val="Bibliography"/>
@@ -22960,7 +22688,7 @@
       <w:r>
         <w:t xml:space="preserve"> </w:t>
       </w:r>
-      <w:hyperlink r:id="rId309">
+      <w:hyperlink r:id="rId317">
         <w:r>
           <w:rPr>
             <w:rStyle w:val="Hyperlink"/>
@@ -22972,8 +22700,8 @@
         <w:t xml:space="preserve">.</w:t>
       </w:r>
     </w:p>
-    <w:bookmarkEnd w:id="310"/>
-    <w:bookmarkStart w:id="312" w:name="ref-Webb2018"/>
+    <w:bookmarkEnd w:id="318"/>
+    <w:bookmarkStart w:id="320" w:name="ref-Webb2018"/>
     <w:p>
       <w:pPr>
         <w:pStyle w:val="Bibliography"/>
@@ -23012,7 +22740,7 @@
       <w:r>
         <w:t xml:space="preserve"> </w:t>
       </w:r>
-      <w:hyperlink r:id="rId311">
+      <w:hyperlink r:id="rId319">
         <w:r>
           <w:rPr>
             <w:rStyle w:val="Hyperlink"/>
@@ -23024,8 +22752,8 @@
         <w:t xml:space="preserve">.</w:t>
       </w:r>
     </w:p>
-    <w:bookmarkEnd w:id="312"/>
-    <w:bookmarkStart w:id="314" w:name="ref-Welch2021"/>
+    <w:bookmarkEnd w:id="320"/>
+    <w:bookmarkStart w:id="322" w:name="ref-Welch2021"/>
     <w:p>
       <w:pPr>
         <w:pStyle w:val="Bibliography"/>
@@ -23064,7 +22792,7 @@
       <w:r>
         <w:t xml:space="preserve"> </w:t>
       </w:r>
-      <w:hyperlink r:id="rId313">
+      <w:hyperlink r:id="rId321">
         <w:r>
           <w:rPr>
             <w:rStyle w:val="Hyperlink"/>
@@ -23076,8 +22804,8 @@
         <w:t xml:space="preserve">.</w:t>
       </w:r>
     </w:p>
-    <w:bookmarkEnd w:id="314"/>
-    <w:bookmarkStart w:id="316" w:name="ref-Wheeler2018"/>
+    <w:bookmarkEnd w:id="322"/>
+    <w:bookmarkStart w:id="324" w:name="ref-Wheeler2018"/>
     <w:p>
       <w:pPr>
         <w:pStyle w:val="Bibliography"/>
@@ -23116,7 +22844,7 @@
       <w:r>
         <w:t xml:space="preserve"> </w:t>
       </w:r>
-      <w:hyperlink r:id="rId315">
+      <w:hyperlink r:id="rId323">
         <w:r>
           <w:rPr>
             <w:rStyle w:val="Hyperlink"/>
@@ -23128,8 +22856,8 @@
         <w:t xml:space="preserve">.</w:t>
       </w:r>
     </w:p>
-    <w:bookmarkEnd w:id="316"/>
-    <w:bookmarkStart w:id="318" w:name="ref-White2018"/>
+    <w:bookmarkEnd w:id="324"/>
+    <w:bookmarkStart w:id="326" w:name="ref-White2018"/>
     <w:p>
       <w:pPr>
         <w:pStyle w:val="Bibliography"/>
@@ -23168,7 +22896,7 @@
       <w:r>
         <w:t xml:space="preserve"> </w:t>
       </w:r>
-      <w:hyperlink r:id="rId317">
+      <w:hyperlink r:id="rId325">
         <w:r>
           <w:rPr>
             <w:rStyle w:val="Hyperlink"/>
@@ -23180,60 +22908,8 @@
         <w:t xml:space="preserve">.</w:t>
       </w:r>
     </w:p>
-    <w:bookmarkEnd w:id="318"/>
-    <w:bookmarkStart w:id="320" w:name="ref-Worrall2014"/>
-    <w:p>
-      <w:pPr>
-        <w:pStyle w:val="Bibliography"/>
-      </w:pPr>
-      <w:r>
-        <w:t xml:space="preserve">Worrall, T. P., M. J. Dunbar, C. A. Extence, C. L. R. Laizé, W. A. Monk, and P. J. Wood. 2014.</w:t>
-      </w:r>
-      <w:r>
-        <w:t xml:space="preserve"> </w:t>
-      </w:r>
-      <w:r>
-        <w:t xml:space="preserve">“</w:t>
-      </w:r>
-      <w:r>
-        <w:t xml:space="preserve">The identification of hydrological indices for the characterization of macroinvertebrate community response to flow regime variability</w:t>
-      </w:r>
-      <w:r>
-        <w:t xml:space="preserve">.”</w:t>
-      </w:r>
-      <w:r>
-        <w:t xml:space="preserve"> </w:t>
-      </w:r>
-      <w:r>
-        <w:rPr>
-          <w:iCs/>
-          <w:i/>
-        </w:rPr>
-        <w:t xml:space="preserve">Hydrological Sciences Journal</w:t>
-      </w:r>
-      <w:r>
-        <w:t xml:space="preserve"> </w:t>
-      </w:r>
-      <w:r>
-        <w:t xml:space="preserve">59 (3-4): 645–58.</w:t>
-      </w:r>
-      <w:r>
-        <w:t xml:space="preserve"> </w:t>
-      </w:r>
-      <w:hyperlink r:id="rId319">
-        <w:r>
-          <w:rPr>
-            <w:rStyle w:val="Hyperlink"/>
-          </w:rPr>
-          <w:t xml:space="preserve">https://doi.org/10.1080/02626667.2013.825722</w:t>
-        </w:r>
-      </w:hyperlink>
-      <w:r>
-        <w:t xml:space="preserve">.</w:t>
-      </w:r>
-    </w:p>
-    <w:bookmarkEnd w:id="320"/>
-    <w:bookmarkStart w:id="322" w:name="ref-Yao2021"/>
+    <w:bookmarkEnd w:id="326"/>
+    <w:bookmarkStart w:id="328" w:name="ref-Yao2021"/>
     <w:p>
       <w:pPr>
         <w:pStyle w:val="Bibliography"/>
@@ -23272,7 +22948,7 @@
       <w:r>
         <w:t xml:space="preserve"> </w:t>
       </w:r>
-      <w:hyperlink r:id="rId321">
+      <w:hyperlink r:id="rId327">
         <w:r>
           <w:rPr>
             <w:rStyle w:val="Hyperlink"/>
@@ -23284,8 +22960,8 @@
         <w:t xml:space="preserve">.</w:t>
       </w:r>
     </w:p>
-    <w:bookmarkEnd w:id="322"/>
-    <w:bookmarkStart w:id="324" w:name="ref-Yarnell2020"/>
+    <w:bookmarkEnd w:id="328"/>
+    <w:bookmarkStart w:id="330" w:name="ref-Yarnell2020"/>
     <w:p>
       <w:pPr>
         <w:pStyle w:val="Bibliography"/>
@@ -23324,7 +23000,7 @@
       <w:r>
         <w:t xml:space="preserve"> </w:t>
       </w:r>
-      <w:hyperlink r:id="rId323">
+      <w:hyperlink r:id="rId329">
         <w:r>
           <w:rPr>
             <w:rStyle w:val="Hyperlink"/>
@@ -23336,14 +23012,14 @@
         <w:t xml:space="preserve">.</w:t>
       </w:r>
     </w:p>
-    <w:bookmarkEnd w:id="324"/>
-    <w:bookmarkStart w:id="326" w:name="ref-Yokel2018"/>
+    <w:bookmarkEnd w:id="330"/>
+    <w:bookmarkStart w:id="332" w:name="ref-Yokel2018"/>
     <w:p>
       <w:pPr>
         <w:pStyle w:val="Bibliography"/>
       </w:pPr>
       <w:r>
-        <w:t xml:space="preserve">Yokel, E, Shari K Witmore, B Stapleton, C Gilmore, and M M Pollock. 2018b.</w:t>
+        <w:t xml:space="preserve">Yokel, E, Shari K Witmore, B Stapleton, C Gilmore, and M M Pollock. 2018.</w:t>
       </w:r>
       <w:r>
         <w:t xml:space="preserve"> </w:t>
@@ -23360,7 +23036,7 @@
       <w:r>
         <w:t xml:space="preserve"> </w:t>
       </w:r>
-      <w:hyperlink r:id="rId325">
+      <w:hyperlink r:id="rId331">
         <w:r>
           <w:rPr>
             <w:rStyle w:val="Hyperlink"/>
@@ -23372,51 +23048,9 @@
         <w:t xml:space="preserve">.</w:t>
       </w:r>
     </w:p>
-    <w:bookmarkEnd w:id="326"/>
-    <w:bookmarkStart w:id="327" w:name="ref-SRWC2018"/>
-    <w:p>
-      <w:pPr>
-        <w:pStyle w:val="Bibliography"/>
-      </w:pPr>
-      <w:r>
-        <w:t xml:space="preserve">———. 2018a.</w:t>
-      </w:r>
-      <w:r>
-        <w:t xml:space="preserve"> </w:t>
-      </w:r>
-      <w:r>
-        <w:t xml:space="preserve">“</w:t>
-      </w:r>
-      <w:r>
-        <w:t xml:space="preserve">Scott River Beaver Dam Analogue Coho Salmon Habitat Restoration Program 2017 Monitoring Report</w:t>
-      </w:r>
-      <w:r>
-        <w:t xml:space="preserve">.”</w:t>
-      </w:r>
-      <w:r>
-        <w:t xml:space="preserve"> </w:t>
-      </w:r>
-      <w:r>
-        <w:t xml:space="preserve">Scott River Watershed Council.</w:t>
-      </w:r>
-      <w:r>
-        <w:t xml:space="preserve"> </w:t>
-      </w:r>
-      <w:hyperlink r:id="rId325">
-        <w:r>
-          <w:rPr>
-            <w:rStyle w:val="Hyperlink"/>
-          </w:rPr>
-          <w:t xml:space="preserve">https://www.scottriverwatershedcouncil.com/scott-river-beaver-dam-analogue-coh</w:t>
-        </w:r>
-      </w:hyperlink>
-      <w:r>
-        <w:t xml:space="preserve">.</w:t>
-      </w:r>
-    </w:p>
-    <w:bookmarkEnd w:id="327"/>
-    <w:bookmarkEnd w:id="328"/>
-    <w:bookmarkEnd w:id="329"/>
+    <w:bookmarkEnd w:id="332"/>
+    <w:bookmarkEnd w:id="333"/>
+    <w:bookmarkEnd w:id="334"/>
     <w:sectPr/>
   </w:body>
 </w:document>
@@ -23948,6 +23582,25 @@
       <w:jc w:val="center"/>
     </w:pPr>
   </w:style>
+  <w:style w:customStyle="1" w:styleId="AbstractTitle" w:type="paragraph">
+    <w:name w:val="Abstract Title"/>
+    <w:basedOn w:val="Normal"/>
+    <w:next w:val="Abstract"/>
+    <w:qFormat/>
+    <w:pPr>
+      <w:keepNext/>
+      <w:keepLines/>
+      <w:jc w:val="center"/>
+      <w:spacing w:after="0" w:before="300"/>
+    </w:pPr>
+    <w:rPr>
+      <w:sz w:val="20"/>
+      <w:szCs w:val="20"/>
+      <w:b/>
+      <w:color w:val="345A8A"/>
+      &gt;
+    </w:rPr>
+  </w:style>
   <w:style w:customStyle="1" w:styleId="Abstract" w:type="paragraph">
     <w:name w:val="Abstract"/>
     <w:basedOn w:val="Normal"/>
@@ -23956,7 +23609,7 @@
     <w:pPr>
       <w:keepNext/>
       <w:keepLines/>
-      <w:spacing w:after="300" w:before="300"/>
+      <w:spacing w:after="300" w:before="100"/>
     </w:pPr>
     <w:rPr>
       <w:sz w:val="20"/>
@@ -24179,6 +23832,18 @@
     <w:unhideWhenUsed/>
     <w:qFormat/>
   </w:style>
+  <w:style w:styleId="FootnoteBlockText" w:type="paragraph">
+    <w:name w:val="Footnote Block Text"/>
+    <w:basedOn w:val="Footnote Text"/>
+    <w:next w:val="Footnote Text"/>
+    <w:uiPriority w:val="9"/>
+    <w:unhideWhenUsed/>
+    <w:qFormat/>
+    <w:pPr>
+      <w:spacing w:after="100" w:before="100"/>
+      <w:ind w:firstLine="0" w:left="480" w:right="480"/>
+    </w:pPr>
+  </w:style>
   <w:style w:default="1" w:styleId="DefaultParagraphFont" w:type="character">
     <w:name w:val="Default Paragraph Font"/>
     <w:semiHidden/>
@@ -24368,7 +24033,7 @@
     <w:name w:val="ConstantTok"/>
     <w:basedOn w:val="VerbatimChar"/>
     <w:rPr>
-      <w:color w:val="000000"/>
+      <w:color w:val="8f5902"/>
       <w:shd w:val="clear" w:fill="f8f8f8"/>
     </w:rPr>
   </w:style>
@@ -24384,8 +24049,9 @@
     <w:name w:val="SpecialCharTok"/>
     <w:basedOn w:val="VerbatimChar"/>
     <w:rPr>
-      <w:color w:val="000000"/>
+      <w:color w:val="ce5c00"/>
       <w:shd w:val="clear" w:fill="f8f8f8"/>
+      <w:b/>
     </w:rPr>
   </w:style>
   <w:style w:type="character" w:customStyle="1" w:styleId="StringTok">
@@ -24470,8 +24136,9 @@
     <w:name w:val="FunctionTok"/>
     <w:basedOn w:val="VerbatimChar"/>
     <w:rPr>
-      <w:color w:val="000000"/>
+      <w:color w:val="204a87"/>
       <w:shd w:val="clear" w:fill="f8f8f8"/>
+      <w:b/>
     </w:rPr>
   </w:style>
   <w:style w:type="character" w:customStyle="1" w:styleId="VariableTok">
@@ -24527,7 +24194,7 @@
     <w:name w:val="AttributeTok"/>
     <w:basedOn w:val="VerbatimChar"/>
     <w:rPr>
-      <w:color w:val="c4a000"/>
+      <w:color w:val="204a87"/>
       <w:shd w:val="clear" w:fill="f8f8f8"/>
     </w:rPr>
   </w:style>

</xml_diff>

<commit_message>
JSW comments. stopped at fig 9 panel labeling
</commit_message>
<xml_diff>
--- a/Kouba_2024_Fish_hydrometrics_MS.docx
+++ b/Kouba_2024_Fish_hydrometrics_MS.docx
@@ -135,6 +135,120 @@
       </w:pPr>
       <w:r>
         <w:t xml:space="preserve">Abstract</w:t>
+      </w:r>
+    </w:p>
+    <w:p>
+      <w:pPr>
+        <w:pStyle w:val="FirstParagraph"/>
+      </w:pPr>
+      <w:r>
+        <w:rPr>
+          <w:bCs/>
+          <w:b/>
+        </w:rPr>
+        <w:t xml:space="preserve">global comments</w:t>
+      </w:r>
+    </w:p>
+    <w:p>
+      <w:pPr>
+        <w:numPr>
+          <w:ilvl w:val="0"/>
+          <w:numId w:val="1001"/>
+        </w:numPr>
+        <w:pStyle w:val="Compact"/>
+      </w:pPr>
+      <w:r>
+        <w:rPr>
+          <w:bCs/>
+          <w:b/>
+        </w:rPr>
+        <w:t xml:space="preserve">rethink use of</w:t>
+      </w:r>
+      <w:r>
+        <w:rPr>
+          <w:bCs/>
+          <w:b/>
+        </w:rPr>
+        <w:t xml:space="preserve"> </w:t>
+      </w:r>
+      <w:r>
+        <w:rPr>
+          <w:bCs/>
+          <w:b/>
+        </w:rPr>
+        <w:t xml:space="preserve">“</w:t>
+      </w:r>
+      <w:r>
+        <w:rPr>
+          <w:bCs/>
+          <w:b/>
+        </w:rPr>
+        <w:t xml:space="preserve">predict</w:t>
+      </w:r>
+      <w:r>
+        <w:rPr>
+          <w:bCs/>
+          <w:b/>
+        </w:rPr>
+        <w:t xml:space="preserve">”</w:t>
+      </w:r>
+      <w:r>
+        <w:rPr>
+          <w:bCs/>
+          <w:b/>
+        </w:rPr>
+        <w:t xml:space="preserve"> </w:t>
+      </w:r>
+      <w:r>
+        <w:rPr>
+          <w:bCs/>
+          <w:b/>
+        </w:rPr>
+        <w:t xml:space="preserve">in introduction. clarify model development vs use. use ctrl-F for</w:t>
+      </w:r>
+      <w:r>
+        <w:rPr>
+          <w:bCs/>
+          <w:b/>
+        </w:rPr>
+        <w:t xml:space="preserve"> </w:t>
+      </w:r>
+      <w:r>
+        <w:rPr>
+          <w:bCs/>
+          <w:b/>
+        </w:rPr>
+        <w:t xml:space="preserve">“</w:t>
+      </w:r>
+      <w:r>
+        <w:rPr>
+          <w:bCs/>
+          <w:b/>
+        </w:rPr>
+        <w:t xml:space="preserve">predict</w:t>
+      </w:r>
+      <w:r>
+        <w:rPr>
+          <w:bCs/>
+          <w:b/>
+        </w:rPr>
+        <w:t xml:space="preserve">”</w:t>
+      </w:r>
+    </w:p>
+    <w:p>
+      <w:pPr>
+        <w:numPr>
+          <w:ilvl w:val="0"/>
+          <w:numId w:val="1001"/>
+        </w:numPr>
+        <w:pStyle w:val="Compact"/>
+      </w:pPr>
+      <w:r>
+        <w:rPr>
+          <w:bCs/>
+          <w:b/>
+        </w:rPr>
+        <w:t xml:space="preserve">ctrl f for ecological response variables and ecological metrics. prefer ecological response variables</w:t>
       </w:r>
     </w:p>
     <w:p>
@@ -720,60 +834,6 @@
         <w:pStyle w:val="BodyText"/>
       </w:pPr>
       <w:r>
-        <w:rPr>
-          <w:bCs/>
-          <w:b/>
-        </w:rPr>
-        <w:t xml:space="preserve">rethink use of</w:t>
-      </w:r>
-      <w:r>
-        <w:rPr>
-          <w:bCs/>
-          <w:b/>
-        </w:rPr>
-        <w:t xml:space="preserve"> </w:t>
-      </w:r>
-      <w:r>
-        <w:rPr>
-          <w:bCs/>
-          <w:b/>
-        </w:rPr>
-        <w:t xml:space="preserve">“</w:t>
-      </w:r>
-      <w:r>
-        <w:rPr>
-          <w:bCs/>
-          <w:b/>
-        </w:rPr>
-        <w:t xml:space="preserve">predict</w:t>
-      </w:r>
-      <w:r>
-        <w:rPr>
-          <w:bCs/>
-          <w:b/>
-        </w:rPr>
-        <w:t xml:space="preserve">”</w:t>
-      </w:r>
-      <w:r>
-        <w:rPr>
-          <w:bCs/>
-          <w:b/>
-        </w:rPr>
-        <w:t xml:space="preserve"> </w:t>
-      </w:r>
-      <w:r>
-        <w:rPr>
-          <w:bCs/>
-          <w:b/>
-        </w:rPr>
-        <w:t xml:space="preserve">in introduction. clarify model development vs use.</w:t>
-      </w:r>
-    </w:p>
-    <w:p>
-      <w:pPr>
-        <w:pStyle w:val="BodyText"/>
-      </w:pPr>
-      <w:r>
         <w:t xml:space="preserve">The present study is a longitudinal analysis, using empirical data and a case study, to address the second of the two key links identified above. We use empirical data to predict a biological response to measurable (and simulatable) changes in flow metrics. We refer to this prediction as a</w:t>
       </w:r>
       <w:r>
@@ -797,7 +857,7 @@
     </w:p>
     <w:bookmarkEnd w:id="22"/>
     <w:bookmarkEnd w:id="23"/>
-    <w:bookmarkStart w:id="44" w:name="X75e9e61e99e6d01b3fc2a82737d889fa0508f9a"/>
+    <w:bookmarkStart w:id="41" w:name="X75e9e61e99e6d01b3fc2a82737d889fa0508f9a"/>
     <w:p>
       <w:pPr>
         <w:pStyle w:val="Heading1"/>
@@ -935,13 +995,11 @@
       <w:pPr>
         <w:pStyle w:val="ImageCaption"/>
       </w:pPr>
-      <w:bookmarkStart w:id="27" w:name="fig:ScottWatershedMap"/>
-      <w:bookmarkEnd w:id="27"/>
       <w:r>
         <w:t xml:space="preserve">Figure 1: The Scott River watershed, with regional geographic context (see inset) and local features.</w:t>
       </w:r>
     </w:p>
-    <w:bookmarkStart w:id="34" w:name="X36fa6955ee881a3061f3114fd02206899c105b3"/>
+    <w:bookmarkStart w:id="32" w:name="X36fa6955ee881a3061f3114fd02206899c105b3"/>
     <w:p>
       <w:pPr>
         <w:pStyle w:val="Heading2"/>
@@ -959,7 +1017,7 @@
         <w:t xml:space="preserve">Scott River watershed setting and water use</w:t>
       </w:r>
     </w:p>
-    <w:bookmarkStart w:id="32" w:name="geography-climate-and-hydrology"/>
+    <w:bookmarkStart w:id="30" w:name="geography-climate-and-hydrology"/>
     <w:p>
       <w:pPr>
         <w:pStyle w:val="Heading3"/>
@@ -1068,18 +1126,18 @@
           <wp:inline>
             <wp:extent cx="5334000" cy="4572000"/>
             <wp:effectExtent b="0" l="0" r="0" t="0"/>
-            <wp:docPr descr="Figure 2: Each translucent line traces one annual hydrograph measured at the Fort Jones gauge, and the darker lines illustrate the 30-day smoothed median daily flow in Dry, Below Average, Above Average, and Wet water year types, for water years 1942-2023. The water year type is defined by quartiles of the distribution of total annual flow." title="" id="29" name="Picture"/>
+            <wp:docPr descr="Figure 2: Each translucent line traces one annual hydrograph measured at the Fort Jones gauge, and the darker lines illustrate the 30-day smoothed median daily flow in Dry, Below Average, Above Average, and Wet water year types, for water years 1942-2023. The water year type is defined by quartiles of the distribution of total annual flow." title="" id="28" name="Picture"/>
             <a:graphic>
               <a:graphicData uri="http://schemas.openxmlformats.org/drawingml/2006/picture">
                 <pic:pic>
                   <pic:nvPicPr>
-                    <pic:cNvPr descr="Graphics%20and%20Supplements/Figure%202.png" id="30" name="Picture"/>
+                    <pic:cNvPr descr="Graphics%20and%20Supplements/Figure%202.png" id="29" name="Picture"/>
                     <pic:cNvPicPr>
                       <a:picLocks noChangeArrowheads="1" noChangeAspect="1"/>
                     </pic:cNvPicPr>
                   </pic:nvPicPr>
                   <pic:blipFill>
-                    <a:blip r:embed="rId28"/>
+                    <a:blip r:embed="rId27"/>
                     <a:stretch>
                       <a:fillRect/>
                     </a:stretch>
@@ -1110,14 +1168,12 @@
       <w:pPr>
         <w:pStyle w:val="ImageCaption"/>
       </w:pPr>
-      <w:bookmarkStart w:id="31" w:name="fig:fjFlowFigure"/>
-      <w:bookmarkEnd w:id="31"/>
       <w:r>
         <w:t xml:space="preserve">Figure 2: Each translucent line traces one annual hydrograph measured at the Fort Jones gauge, and the darker lines illustrate the 30-day smoothed median daily flow in Dry, Below Average, Above Average, and Wet water year types, for water years 1942-2023. The water year type is defined by quartiles of the distribution of total annual flow.</w:t>
       </w:r>
     </w:p>
-    <w:bookmarkEnd w:id="32"/>
-    <w:bookmarkStart w:id="33" w:name="water-uses-and-management-objectives"/>
+    <w:bookmarkEnd w:id="30"/>
+    <w:bookmarkStart w:id="31" w:name="water-uses-and-management-objectives"/>
     <w:p>
       <w:pPr>
         <w:pStyle w:val="Heading3"/>
@@ -1196,9 +1252,9 @@
         <w:t xml:space="preserve">.</w:t>
       </w:r>
     </w:p>
-    <w:bookmarkEnd w:id="33"/>
-    <w:bookmarkEnd w:id="34"/>
-    <w:bookmarkStart w:id="43" w:name="Xf9b99239fe8eb82d085e872a0934e80531e93af"/>
+    <w:bookmarkEnd w:id="31"/>
+    <w:bookmarkEnd w:id="32"/>
+    <w:bookmarkStart w:id="40" w:name="Xf9b99239fe8eb82d085e872a0934e80531e93af"/>
     <w:p>
       <w:pPr>
         <w:pStyle w:val="Heading2"/>
@@ -1221,10 +1277,10 @@
         <w:pStyle w:val="FirstParagraph"/>
       </w:pPr>
       <w:r>
-        <w:t xml:space="preserve">This study intends to predict the hydrologic needs of two species, coho and Chinook salmon. To this end, we used several decades worth of hydrologic and ecological data collected in the Scott River watershed. Although both species need fall flows to migrate from the ocean to natal spawning streams, the life history strategies of these two salmonids are distinct in several ways, and consequently we anticipate some differences in the functional flows needed to sustain the two species.</w:t>
-      </w:r>
-    </w:p>
-    <w:bookmarkStart w:id="35" w:name="Xc3d192a351ce51bc154ee865047dda44101f72f"/>
+        <w:t xml:space="preserve">This study intends to predict the hydrologic needs of two species, coho and Chinook salmon. To this end, we used several decades worth of hydrologic and ecological data collected in the Scott River watershed. Although both species need fall flows to migrate from the ocean to natal spawning streams, the life history strategies of these two salmonids are distinct in several ways, and consequently are expected to have different functional flow requirements.</w:t>
+      </w:r>
+    </w:p>
+    <w:bookmarkStart w:id="33" w:name="Xc3d192a351ce51bc154ee865047dda44101f72f"/>
     <w:p>
       <w:pPr>
         <w:pStyle w:val="Heading3"/>
@@ -1378,8 +1434,8 @@
         <w:t xml:space="preserve">.</w:t>
       </w:r>
     </w:p>
-    <w:bookmarkEnd w:id="35"/>
-    <w:bookmarkStart w:id="40" w:name="X136f33e79e427ef0f7f53ec015635d638b8a303"/>
+    <w:bookmarkEnd w:id="33"/>
+    <w:bookmarkStart w:id="37" w:name="X136f33e79e427ef0f7f53ec015635d638b8a303"/>
     <w:p>
       <w:pPr>
         <w:pStyle w:val="Heading3"/>
@@ -1529,18 +1585,18 @@
           <wp:inline>
             <wp:extent cx="4142177" cy="7772400"/>
             <wp:effectExtent b="0" l="0" r="0" t="0"/>
-            <wp:docPr descr="Figure 3: Typical life stage progression of coho salmon in the Scott River watershed." title="" id="37" name="Picture"/>
+            <wp:docPr descr="Figure 3: Typical life stage progression of coho salmon in the Scott River watershed." title="" id="35" name="Picture"/>
             <a:graphic>
               <a:graphicData uri="http://schemas.openxmlformats.org/drawingml/2006/picture">
                 <pic:pic>
                   <pic:nvPicPr>
-                    <pic:cNvPr descr="Graphics%20and%20Supplements/coho%20life%20cycle%20table_2022.02.03.jpg" id="38" name="Picture"/>
+                    <pic:cNvPr descr="Graphics%20and%20Supplements/coho%20life%20cycle%20table_2022.02.03.jpg" id="36" name="Picture"/>
                     <pic:cNvPicPr>
                       <a:picLocks noChangeArrowheads="1" noChangeAspect="1"/>
                     </pic:cNvPicPr>
                   </pic:nvPicPr>
                   <pic:blipFill>
-                    <a:blip r:embed="rId36"/>
+                    <a:blip r:embed="rId34"/>
                     <a:stretch>
                       <a:fillRect/>
                     </a:stretch>
@@ -1571,14 +1627,12 @@
       <w:pPr>
         <w:pStyle w:val="ImageCaption"/>
       </w:pPr>
-      <w:bookmarkStart w:id="39" w:name="fig:cohoLifeCycleFigure"/>
-      <w:bookmarkEnd w:id="39"/>
       <w:r>
         <w:t xml:space="preserve">Figure 3: Typical life stage progression of coho salmon in the Scott River watershed.</w:t>
       </w:r>
     </w:p>
-    <w:bookmarkEnd w:id="40"/>
-    <w:bookmarkStart w:id="41" w:name="X1f6deda8747bb62c369b257f1af857aca7ccbda"/>
+    <w:bookmarkEnd w:id="37"/>
+    <w:bookmarkStart w:id="38" w:name="X1f6deda8747bb62c369b257f1af857aca7ccbda"/>
     <w:p>
       <w:pPr>
         <w:pStyle w:val="Heading3"/>
@@ -1718,8 +1772,8 @@
         <w:t xml:space="preserve">.</w:t>
       </w:r>
     </w:p>
-    <w:bookmarkEnd w:id="41"/>
-    <w:bookmarkStart w:id="42" w:name="X81526482162caeee6479f25539a9c6105844354"/>
+    <w:bookmarkEnd w:id="38"/>
+    <w:bookmarkStart w:id="39" w:name="X81526482162caeee6479f25539a9c6105844354"/>
     <w:p>
       <w:pPr>
         <w:pStyle w:val="Heading3"/>
@@ -1749,7 +1803,7 @@
       <w:pPr>
         <w:numPr>
           <w:ilvl w:val="0"/>
-          <w:numId w:val="1001"/>
+          <w:numId w:val="1002"/>
         </w:numPr>
         <w:pStyle w:val="Compact"/>
       </w:pPr>
@@ -1761,7 +1815,7 @@
       <w:pPr>
         <w:numPr>
           <w:ilvl w:val="0"/>
-          <w:numId w:val="1001"/>
+          <w:numId w:val="1002"/>
         </w:numPr>
         <w:pStyle w:val="Compact"/>
       </w:pPr>
@@ -1782,7 +1836,7 @@
       <w:pPr>
         <w:numPr>
           <w:ilvl w:val="0"/>
-          <w:numId w:val="1001"/>
+          <w:numId w:val="1002"/>
         </w:numPr>
         <w:pStyle w:val="Compact"/>
       </w:pPr>
@@ -1803,7 +1857,7 @@
       <w:pPr>
         <w:numPr>
           <w:ilvl w:val="0"/>
-          <w:numId w:val="1001"/>
+          <w:numId w:val="1002"/>
         </w:numPr>
         <w:pStyle w:val="Compact"/>
       </w:pPr>
@@ -1847,10 +1901,10 @@
         <w:t xml:space="preserve">.</w:t>
       </w:r>
     </w:p>
-    <w:bookmarkEnd w:id="42"/>
-    <w:bookmarkEnd w:id="43"/>
-    <w:bookmarkEnd w:id="44"/>
-    <w:bookmarkStart w:id="72" w:name="methods-quantitative-analysis"/>
+    <w:bookmarkEnd w:id="39"/>
+    <w:bookmarkEnd w:id="40"/>
+    <w:bookmarkEnd w:id="41"/>
+    <w:bookmarkStart w:id="65" w:name="methods-quantitative-analysis"/>
     <w:p>
       <w:pPr>
         <w:pStyle w:val="Heading1"/>
@@ -1885,10 +1939,10 @@
         <w:t xml:space="preserve"> </w:t>
       </w:r>
       <w:r>
-        <w:t xml:space="preserve">to assess the feasibility of predicting an ecological response using dozens of potential hydrologic predictor metrics. The objectives of the lasso exercise were to 1) perform predictor selection, i.e., empirically estimate which hydrologic flows were most related to coho and Chinook reproductive outcomes and 2) estimate the uncertainty of a predictive Hydrologic Benefit formula, using the selected set of predictors and their calculated coefficients. Each step in the analysis is numbered and explained below.</w:t>
-      </w:r>
-    </w:p>
-    <w:bookmarkStart w:id="55" w:name="Xe8c516df69f6b9666ccfbf7165518f829d29364"/>
+        <w:t xml:space="preserve">to assess the feasibility of predicting an ecological response, in this case coho and Chinook reproductive outcomes, using dozens of potential hydrologic predictor metrics. The objectives of the lasso exercise were to 1) perform predictor selection, i.e., empirically estimate which hydrologic metrics were most related to coho and Chinook reproductive outcomes and 2) estimate the uncertainty of a predictive Hydrologic Benefit formula, using the selected set of predictors and their calculated coefficients. Each step in the analysis is numbered and explained below.</w:t>
+      </w:r>
+    </w:p>
+    <w:bookmarkStart w:id="49" w:name="Xe8c516df69f6b9666ccfbf7165518f829d29364"/>
     <w:p>
       <w:pPr>
         <w:pStyle w:val="Heading2"/>
@@ -1911,7 +1965,28 @@
         <w:pStyle w:val="FirstParagraph"/>
       </w:pPr>
       <w:r>
-        <w:t xml:space="preserve">Hydrologic predictors consist of flow metrics calculated from the daily flow record at the Fort Jones river gauge from 1942-2023. The full suite of metrics is calculated on a water-year basis (i.e., each type of metric produces one value for each water year;</w:t>
+        <w:t xml:space="preserve">Firstly, a set of hydrologic predictor metrics needed to be derived characterizing the Scott Valley hydrologic regime. An initial set of metrics was selected from the catalog of California-specific functional flows (as illustrated in Figure 4)</w:t>
+      </w:r>
+      <w:r>
+        <w:t xml:space="preserve"> </w:t>
+      </w:r>
+      <w:r>
+        <w:t xml:space="preserve">(Yarnell et al. 2020; Patterson et al. 2020)</w:t>
+      </w:r>
+      <w:r>
+        <w:t xml:space="preserve"> </w:t>
+      </w:r>
+      <w:r>
+        <w:t xml:space="preserve">to highlight the history and salient characteristics of the Scott River flow regime over the past eight decades. These hydrologic predictors were calculated from the daily flow record at the Fort Jones river gauge from 1942-2023 using the approach of Patterson et al.</w:t>
+      </w:r>
+      <w:r>
+        <w:t xml:space="preserve"> </w:t>
+      </w:r>
+      <w:r>
+        <w:t xml:space="preserve">(2020)</w:t>
+      </w:r>
+      <w:r>
+        <w:t xml:space="preserve">. The full suite of 88 metrics is calculated on a water-year basis (i.e., each type of metric produces one value for each water year;</w:t>
       </w:r>
       <w:r>
         <w:t xml:space="preserve"> </w:t>
@@ -1924,7 +1999,7 @@
         <w:t xml:space="preserve">Supplemental Table 1</w:t>
       </w:r>
       <w:r>
-        <w:t xml:space="preserve">). Abbreviations, relevant time periods and metric calculation details are listed in Table</w:t>
+        <w:t xml:space="preserve">). Abbreviations, relevant time periods (including salmon life stage alignment; see Section 3.3), and metric calculation details are listed in Table</w:t>
       </w:r>
       <w:r>
         <w:t xml:space="preserve"> </w:t>
@@ -1933,7 +2008,19 @@
         <w:t xml:space="preserve">1</w:t>
       </w:r>
       <w:r>
-        <w:t xml:space="preserve">.</w:t>
+        <w:t xml:space="preserve">. Additional information is available in</w:t>
+      </w:r>
+      <w:r>
+        <w:t xml:space="preserve"> </w:t>
+      </w:r>
+      <w:r>
+        <w:t xml:space="preserve">Patterson et al. (2020)</w:t>
+      </w:r>
+      <w:r>
+        <w:t xml:space="preserve"> </w:t>
+      </w:r>
+      <w:r>
+        <w:t xml:space="preserve">and supporting documentation.</w:t>
       </w:r>
     </w:p>
     <w:p>
@@ -1941,40 +2028,7 @@
         <w:pStyle w:val="BodyText"/>
       </w:pPr>
       <w:r>
-        <w:t xml:space="preserve">Firstly, a series of metrics from the catalog of California-specific functional flows (as illustrated in Figure</w:t>
-      </w:r>
-      <w:r>
-        <w:t xml:space="preserve"> </w:t>
-      </w:r>
-      <w:r>
-        <w:t xml:space="preserve">4</w:t>
-      </w:r>
-      <w:r>
-        <w:t xml:space="preserve">)</w:t>
-      </w:r>
-      <w:r>
-        <w:t xml:space="preserve"> </w:t>
-      </w:r>
-      <w:r>
-        <w:t xml:space="preserve">(Yarnell et al. 2020; Patterson et al. 2020)</w:t>
-      </w:r>
-      <w:r>
-        <w:t xml:space="preserve"> </w:t>
-      </w:r>
-      <w:r>
-        <w:t xml:space="preserve">were selected to highlight the history and salient characteristics of the Scott River flow regime over the past eight decades. Additional information is available in</w:t>
-      </w:r>
-      <w:r>
-        <w:t xml:space="preserve"> </w:t>
-      </w:r>
-      <w:r>
-        <w:t xml:space="preserve">Patterson et al. (2020)</w:t>
-      </w:r>
-      <w:r>
-        <w:t xml:space="preserve"> </w:t>
-      </w:r>
-      <w:r>
-        <w:t xml:space="preserve">and supporting documentation. All selected functional flow metrics have some known ecological function or interpretation: Total annual flow is used to evaluate water year type. Phenomena measured with fall metrics, such as fall pulse magnitude and fall pulse timing, provide olfactory migration signals and spawning access to anadromous fish; however, a discrete fall pulse does not occur in every water year. Wet season metrics, such as wet season onset timing and baseflow magnitude, can be used to gauge conditions during egg incubation or the overwintering period for juvenile coho salmon. In particular, frequency and duration of wet season high-flow events (i.e. daily average flow above exceeding a 2-, 5- and 10-year flood) indicate the potential presence of scouring flows. Spring metrics, such as spring flow recession rate of change, occur during the transition from wet to dry season, and indicate conditions during early juvenile salmon rearing as well as the flow available for outmigration from Scott Valley to the ocean. Finally, metrics like the duration and median flow of the dry season indicate the timing and severity of low-flow conditions in which spatial habitat is constrained and connectivity between reaches may be limited.</w:t>
+        <w:t xml:space="preserve">All selected functional flow metrics have some known ecological function or interpretation: Total annual flow is used to evaluate water year type. Phenomena measured with fall metrics, such as fall pulse magnitude and fall pulse timing, provide olfactory migration signals and spawning access to anadromous fish; however, a discrete fall pulse does not occur in every water year. Wet season metrics, such as wet season onset timing and baseflow magnitude, can be used to gauge conditions during egg incubation or the overwintering period for juvenile coho salmon. In particular, frequency and duration of wet season high-flow events (i.e. daily average flow above exceeding a 2-, 5- and 10-year flood) indicate the potential presence of scouring flows. Spring metrics, such as spring flow recession rate of change, occur during the transition from wet to dry season, and indicate conditions during early juvenile salmon rearing as well as the flow available for outmigration from Scott Valley to the ocean. Finally, metrics like the duration and median flow of the dry season indicate the timing and severity of low-flow conditions in which spatial habitat is constrained and connectivity between reaches may be limited.</w:t>
       </w:r>
     </w:p>
     <w:p>
@@ -1982,7 +2036,7 @@
         <w:pStyle w:val="BodyText"/>
       </w:pPr>
       <w:r>
-        <w:t xml:space="preserve">Secondly, we devised two additional metrics for this study area related to timing of anadromous fish access to preferred spawning habitat (illustrated in Figure</w:t>
+        <w:t xml:space="preserve">Secondly, two additional metrics were devised for this study area related to timing of anadromous fish access to preferred spawning habitat (illustrated in Figure</w:t>
       </w:r>
       <w:r>
         <w:t xml:space="preserve"> </w:t>
@@ -2045,7 +2099,7 @@
         <w:t xml:space="preserve"> </w:t>
       </w:r>
       <w:r>
-        <w:t xml:space="preserve">in the Scott River stream system. The date on which this connectivity is lost in the spring/summer or gained in the fall has implications for whether salmon passage exists during the preferred migrating time window. These metrics are related to the California-specific functional flows, namely, the timing and slope of spring recess and the timing of a fall pulse flow (Table</w:t>
+        <w:t xml:space="preserve">in the Scott River stream system (with the assumption that higher connectivity corresponds to salmon access to more and better spawning habitat). The date on which this connectivity is lost in the spring/summer or gained in the fall has implications for whether salmon passage exists during the preferred migrating time window. These metrics are related to the California-specific functional flows, namely, the timing and slope of spring recess and the timing of a fall pulse flow (Table</w:t>
       </w:r>
       <w:r>
         <w:t xml:space="preserve"> </w:t>
@@ -2071,10 +2125,10 @@
         <w:t xml:space="preserve">Scott River Watershed Council (SRWC) (2018)</w:t>
       </w:r>
       <w:r>
-        <w:t xml:space="preserve">], we calculated the number of days in each year with average daily flow greater than the 90th flow percentile (for the full Fort Jones hydrologic record).</w:t>
-      </w:r>
-    </w:p>
-    <w:bookmarkStart w:id="54" w:name="Xf45fee2eebd53972590b701c61840508f81f9c4"/>
+        <w:t xml:space="preserve">], which presumably have a detrimental effect on survival, we calculated the number of days in each year with average daily flow greater than the 90th flow percentile (for the full Fort Jones hydrologic record).</w:t>
+      </w:r>
+    </w:p>
+    <w:bookmarkStart w:id="48" w:name="Xf45fee2eebd53972590b701c61840508f81f9c4"/>
     <w:p>
       <w:pPr>
         <w:pStyle w:val="Heading3"/>
@@ -2097,7 +2151,7 @@
         <w:pStyle w:val="FirstParagraph"/>
       </w:pPr>
       <w:r>
-        <w:t xml:space="preserve">When calculating the timing of river connectivity, a discrete number of thresholds were selected from the continuum of flows, ranging between a lowest value of 8 cfs and highest value of 1000 cfs. At the lowest value all tributaries are known to be disconnected and significant dry reaches exist along the main stem, while the highest value is associated with winter storm events in a fully-connected river system</w:t>
+        <w:t xml:space="preserve">When calculating the timing of river connectivity, discrete thresholds were selected from the continuum of flows, ranging between a minimum value of 8 cfs and a (conservatively high) maximum value of 1000 cfs. At the lowest value all tributaries are known to be disconnected and significant dry reaches exist along the main stem, while the highest value is associated with winter storm events in a fully-connected river system</w:t>
       </w:r>
       <w:r>
         <w:t xml:space="preserve"> </w:t>
@@ -2114,7 +2168,7 @@
         <w:pStyle w:val="BodyText"/>
       </w:pPr>
       <w:r>
-        <w:t xml:space="preserve">The reconnection timing of proximate flow thresholds is somewhat correlated. The lasso regression is appropriate for this type of data because the method can eliminate some redundancy in predictor information</w:t>
+        <w:t xml:space="preserve">The re- and disconnection timing of proximate flow thresholds is somewhat correlated. Lasso regression is an appropriate method for this type of data because it can eliminate some redundancy in predictor information</w:t>
       </w:r>
       <w:r>
         <w:t xml:space="preserve"> </w:t>
@@ -2125,13 +2179,14 @@
       <w:r>
         <w:t xml:space="preserve">.</w:t>
       </w:r>
+      <w:r>
+        <w:t xml:space="preserve"> </w:t>
+      </w:r>
     </w:p>
     <w:p>
       <w:pPr>
         <w:pStyle w:val="TableCaption"/>
       </w:pPr>
-      <w:bookmarkStart w:id="45" w:name="tab:funcFlowTermsTab"/>
-      <w:bookmarkEnd w:id="45"/>
       <w:r>
         <w:t xml:space="preserve">Table 1:</w:t>
       </w:r>
@@ -2139,7 +2194,7 @@
         <w:t xml:space="preserve"> </w:t>
       </w:r>
       <w:r>
-        <w:t xml:space="preserve">Explanation of hydrologic metrics used in this analysis. Each type of metric, for each threshold value (e.g., 100 cfs or 50th flow percentile), produces one value per water year.</w:t>
+        <w:t xml:space="preserve">Explanation of hydrologic metrics used in this analysis. Each type of metric, for each threshold value (e.g., 100 cfs or 50th flow percentile), produces one value per water year. Example metric names also include abbreviations for salmon life periods described in Table 2 below.</w:t>
       </w:r>
     </w:p>
     <w:tbl xmlns:w="http://schemas.openxmlformats.org/wordprocessingml/2006/main" xmlns:r="http://schemas.openxmlformats.org/officeDocument/2006/relationships" xmlns:w14="http://schemas.microsoft.com/office/word/2010/wordml" xmlns:wp="http://schemas.openxmlformats.org/drawingml/2006/wordprocessingDrawing" xmlns:a="http://schemas.openxmlformats.org/drawingml/2006/main" xmlns:pic="http://schemas.openxmlformats.org/drawingml/2006/picture">
@@ -2878,7 +2933,7 @@
                 <w:szCs w:val="22"/>
                 <w:color w:val="000000"/>
               </w:rPr>
-              <w:t xml:space="preserve">Minimum average daily flowrate recorded in the relevant period. Months of the designated time period (e.g. Sep-Dec for BY) are added to the column name for clarity. Example: BY_min_flow_sepdec</w:t>
+              <w:t xml:space="preserve">Minimum average daily flowrate recorded in the relevant period. Months of the designated time period (e.g. Sep-Dec for Brood Year) are added to the column name for clarity. Example: BY_min_flow_sepdec</w:t>
             </w:r>
           </w:p>
         </w:tc>
@@ -3060,7 +3115,7 @@
                 <w:szCs w:val="22"/>
                 <w:color w:val="000000"/>
               </w:rPr>
-              <w:t xml:space="preserve">Sum of all daily flow volumes recorded in the relevant period. Months of the designated time period (e.g. Jan-Jul for SY) are added to the column name for clarity. Example: SY_tot_flow_janjul</w:t>
+              <w:t xml:space="preserve">Sum of all daily flow volumes recorded in the relevant period. Months of the designated time period (e.g. Jan-Jul for Smolt Year) are added to the column name for clarity. Example: SY_tot_flow_janjul</w:t>
             </w:r>
           </w:p>
         </w:tc>
@@ -5623,18 +5678,18 @@
           <wp:inline>
             <wp:extent cx="5009989" cy="5932073"/>
             <wp:effectExtent b="0" l="0" r="0" t="0"/>
-            <wp:docPr descr="Figure 4: Figure 2 from Yarnell et al., 2020. Illustration of five functional flow categories identified for a mixed rain-snowmelt runoff river in California." title="" id="47" name="Picture"/>
+            <wp:docPr descr="Figure 4: Figure 2 from Yarnell et al., 2020. Illustration of five functional flow categories identified for a mixed rain-snowmelt runoff river in California." title="" id="43" name="Picture"/>
             <a:graphic>
               <a:graphicData uri="http://schemas.openxmlformats.org/drawingml/2006/picture">
                 <pic:pic>
                   <pic:nvPicPr>
-                    <pic:cNvPr descr="Graphics%20and%20Supplements/Yarnell2020_Fig2.PNG" id="48" name="Picture"/>
+                    <pic:cNvPr descr="Graphics%20and%20Supplements/Yarnell2020_Fig2.PNG" id="44" name="Picture"/>
                     <pic:cNvPicPr>
                       <a:picLocks noChangeArrowheads="1" noChangeAspect="1"/>
                     </pic:cNvPicPr>
                   </pic:nvPicPr>
                   <pic:blipFill>
-                    <a:blip r:embed="rId46"/>
+                    <a:blip r:embed="rId42"/>
                     <a:stretch>
                       <a:fillRect/>
                     </a:stretch>
@@ -5665,8 +5720,6 @@
       <w:pPr>
         <w:pStyle w:val="ImageCaption"/>
       </w:pPr>
-      <w:bookmarkStart w:id="49" w:name="fig:fig2Yarnell2020"/>
-      <w:bookmarkEnd w:id="49"/>
       <w:r>
         <w:t xml:space="preserve">Figure 4: Figure 2 from Yarnell et al., 2020. Illustration of five functional flow categories identified for a mixed rain-snowmelt runoff river in California.</w:t>
       </w:r>
@@ -5680,18 +5733,18 @@
           <wp:inline>
             <wp:extent cx="5334000" cy="3429000"/>
             <wp:effectExtent b="0" l="0" r="0" t="0"/>
-            <wp:docPr descr="Figure 5: Reconnection and disconnection dates are highlighted for one water year. Two example thresholds, 10 and 100 cfs (0.28 and 2.8 cms, respectively) are highlighted, which correspond to distinct river connectivity (and salmon habitat access) conditions in the Scott River watershed as observed at the Fort Jones gauge (see Results for more detail on selection of flow thresholds)." title="" id="51" name="Picture"/>
+            <wp:docPr descr="Figure 5: Reconnection and disconnection dates are highlighted for one water year. Two example thresholds, 10 and 100 cfs (0.28 and 2.8 cms, respectively) are highlighted, which correspond to distinct river connectivity (and salmon habitat access) conditions in the Scott River watershed as observed at the Fort Jones gauge (see Results for more detail on selection of flow thresholds)." title="" id="46" name="Picture"/>
             <a:graphic>
               <a:graphicData uri="http://schemas.openxmlformats.org/drawingml/2006/picture">
                 <pic:pic>
                   <pic:nvPicPr>
-                    <pic:cNvPr descr="Graphics%20and%20Supplements/Figure%204.png" id="52" name="Picture"/>
+                    <pic:cNvPr descr="Graphics%20and%20Supplements/Figure%204.png" id="47" name="Picture"/>
                     <pic:cNvPicPr>
                       <a:picLocks noChangeArrowheads="1" noChangeAspect="1"/>
                     </pic:cNvPicPr>
                   </pic:nvPicPr>
                   <pic:blipFill>
-                    <a:blip r:embed="rId50"/>
+                    <a:blip r:embed="rId45"/>
                     <a:stretch>
                       <a:fillRect/>
                     </a:stretch>
@@ -5722,15 +5775,13 @@
       <w:pPr>
         <w:pStyle w:val="ImageCaption"/>
       </w:pPr>
-      <w:bookmarkStart w:id="53" w:name="fig:reconnectExplainerHydrograph"/>
-      <w:bookmarkEnd w:id="53"/>
       <w:r>
         <w:t xml:space="preserve">Figure 5: Reconnection and disconnection dates are highlighted for one water year. Two example thresholds, 10 and 100 cfs (0.28 and 2.8 cms, respectively) are highlighted, which correspond to distinct river connectivity (and salmon habitat access) conditions in the Scott River watershed as observed at the Fort Jones gauge (see Results for more detail on selection of flow thresholds).</w:t>
       </w:r>
     </w:p>
-    <w:bookmarkEnd w:id="54"/>
-    <w:bookmarkEnd w:id="55"/>
-    <w:bookmarkStart w:id="56" w:name="X609a518cf80cd5621c8edda22a9150e94756c7a"/>
+    <w:bookmarkEnd w:id="48"/>
+    <w:bookmarkEnd w:id="49"/>
+    <w:bookmarkStart w:id="50" w:name="X609a518cf80cd5621c8edda22a9150e94756c7a"/>
     <w:p>
       <w:pPr>
         <w:pStyle w:val="Heading2"/>
@@ -5753,7 +5804,7 @@
         <w:pStyle w:val="FirstParagraph"/>
       </w:pPr>
       <w:r>
-        <w:t xml:space="preserve">Multiple observed quantities were evaluated as candidates to best represent the ecological response in the flow-ecology relationship.</w:t>
+        <w:t xml:space="preserve">Multiple observed quantities were evaluated as candidates to represent the ecological response (dependent variable) in the flow-ecology relationship.</w:t>
       </w:r>
     </w:p>
     <w:p>
@@ -5761,105 +5812,7 @@
         <w:pStyle w:val="BodyText"/>
       </w:pPr>
       <w:r>
-        <w:t xml:space="preserve">Factors influencing the population size of anadromous fish include ocean conditions and freshwater conditions. In this study, because we are interested only in the conditions in their natal streams, we have focused on fish population metrics that are influenced by the freshwater system. The key ecological observations used in this study are:</w:t>
-      </w:r>
-    </w:p>
-    <w:p>
-      <w:pPr>
-        <w:numPr>
-          <w:ilvl w:val="0"/>
-          <w:numId w:val="1002"/>
-        </w:numPr>
-        <w:pStyle w:val="Compact"/>
-      </w:pPr>
-      <w:r>
-        <w:t xml:space="preserve">Number of adults migrating from the ocean to freshwater natal streams to spawn. This quantity, the</w:t>
-      </w:r>
-      <w:r>
-        <w:t xml:space="preserve"> </w:t>
-      </w:r>
-      <w:r>
-        <w:t xml:space="preserve">‘</w:t>
-      </w:r>
-      <w:r>
-        <w:t xml:space="preserve">escapement</w:t>
-      </w:r>
-      <w:r>
-        <w:t xml:space="preserve">’</w:t>
-      </w:r>
-      <w:r>
-        <w:t xml:space="preserve">, is measured at a CDFW counting facility, using a resistance board weir and video counting flume in the Scott River</w:t>
-      </w:r>
-      <w:r>
-        <w:t xml:space="preserve"> </w:t>
-      </w:r>
-      <w:r>
-        <w:t xml:space="preserve">(e.g., Knechtle and Giudice 2021)</w:t>
-      </w:r>
-      <w:r>
-        <w:t xml:space="preserve">.</w:t>
-      </w:r>
-    </w:p>
-    <w:p>
-      <w:pPr>
-        <w:numPr>
-          <w:ilvl w:val="0"/>
-          <w:numId w:val="1002"/>
-        </w:numPr>
-        <w:pStyle w:val="Compact"/>
-      </w:pPr>
-      <w:r>
-        <w:t xml:space="preserve">Number of juvenile yearling, or smolt, salmon. Smolt are counted as outmigrants, often from rotary screw trap observations</w:t>
-      </w:r>
-      <w:r>
-        <w:t xml:space="preserve"> </w:t>
-      </w:r>
-      <w:r>
-        <w:t xml:space="preserve">(e.g., Massie and Morrow 2020)</w:t>
-      </w:r>
-      <w:r>
-        <w:t xml:space="preserve">.</w:t>
-      </w:r>
-    </w:p>
-    <w:p>
-      <w:pPr>
-        <w:numPr>
-          <w:ilvl w:val="0"/>
-          <w:numId w:val="1002"/>
-        </w:numPr>
-        <w:pStyle w:val="Compact"/>
-      </w:pPr>
-      <w:r>
-        <w:t xml:space="preserve">Number of salmon gravel nests, or redds, observed during spawning window</w:t>
-      </w:r>
-      <w:r>
-        <w:t xml:space="preserve"> </w:t>
-      </w:r>
-      <w:r>
-        <w:t xml:space="preserve">(e.g., Siskiyou RCD 2017a)</w:t>
-      </w:r>
-      <w:r>
-        <w:t xml:space="preserve"> </w:t>
-      </w:r>
-      <w:r>
-        <w:t xml:space="preserve">(for coho only).</w:t>
-      </w:r>
-    </w:p>
-    <w:p>
-      <w:pPr>
-        <w:pStyle w:val="FirstParagraph"/>
-      </w:pPr>
-      <w:r>
-        <w:t xml:space="preserve">Based on these observations, two other combined metrics have historically been calculated and reported by regional agencies</w:t>
-      </w:r>
-      <w:r>
-        <w:t xml:space="preserve"> </w:t>
-      </w:r>
-      <w:r>
-        <w:t xml:space="preserve">(Knechtle and Giudice 2023)</w:t>
-      </w:r>
-      <w:r>
-        <w:t xml:space="preserve">. These metrics use data from multiple years to capture multiple life stages for a given cohort:</w:t>
+        <w:t xml:space="preserve">Factors influencing the population size of anadromous fish include ocean conditions and freshwater conditions. In this study focused on the conditions in their natal streams, we have focused on fish population metrics that are influenced by the freshwater system. The ecological observations considered for use in the final flow-ecology relationship are:</w:t>
       </w:r>
     </w:p>
     <w:p>
@@ -5871,11 +5824,112 @@
         <w:pStyle w:val="Compact"/>
       </w:pPr>
       <w:r>
+        <w:t xml:space="preserve">Number of adults migrating from the ocean to freshwater natal streams to spawn. This quantity, the</w:t>
+      </w:r>
+      <w:r>
+        <w:t xml:space="preserve"> </w:t>
+      </w:r>
+      <w:r>
+        <w:t xml:space="preserve">‘</w:t>
+      </w:r>
+      <w:r>
+        <w:t xml:space="preserve">escapement</w:t>
+      </w:r>
+      <w:r>
+        <w:t xml:space="preserve">’</w:t>
+      </w:r>
+      <w:r>
+        <w:t xml:space="preserve">, is measured at a CDFW counting facility, using a resistance board weir and video counting flume in the Scott River</w:t>
+      </w:r>
+      <w:r>
+        <w:t xml:space="preserve"> </w:t>
+      </w:r>
+      <w:r>
+        <w:t xml:space="preserve">(e.g., Knechtle and Giudice 2021)</w:t>
+      </w:r>
+      <w:r>
+        <w:t xml:space="preserve">.</w:t>
+      </w:r>
+    </w:p>
+    <w:p>
+      <w:pPr>
+        <w:numPr>
+          <w:ilvl w:val="0"/>
+          <w:numId w:val="1003"/>
+        </w:numPr>
+        <w:pStyle w:val="Compact"/>
+      </w:pPr>
+      <w:r>
+        <w:t xml:space="preserve">Number of juvenile yearling, or smolt, salmon. Smolt are counted as outmigrants, often from rotary screw trap observations</w:t>
+      </w:r>
+      <w:r>
+        <w:t xml:space="preserve"> </w:t>
+      </w:r>
+      <w:r>
+        <w:t xml:space="preserve">(e.g., Massie and Morrow 2020)</w:t>
+      </w:r>
+      <w:r>
+        <w:t xml:space="preserve">.</w:t>
+      </w:r>
+    </w:p>
+    <w:p>
+      <w:pPr>
+        <w:numPr>
+          <w:ilvl w:val="0"/>
+          <w:numId w:val="1003"/>
+        </w:numPr>
+        <w:pStyle w:val="Compact"/>
+      </w:pPr>
+      <w:r>
+        <w:t xml:space="preserve">Number of salmon gravel nests, or redds, observed during spawning window</w:t>
+      </w:r>
+      <w:r>
+        <w:t xml:space="preserve"> </w:t>
+      </w:r>
+      <w:r>
+        <w:t xml:space="preserve">(e.g., Siskiyou RCD 2017a)</w:t>
+      </w:r>
+      <w:r>
+        <w:t xml:space="preserve"> </w:t>
+      </w:r>
+      <w:r>
+        <w:t xml:space="preserve">(for coho only).</w:t>
+      </w:r>
+    </w:p>
+    <w:p>
+      <w:pPr>
+        <w:pStyle w:val="FirstParagraph"/>
+      </w:pPr>
+      <w:r>
+        <w:t xml:space="preserve">Two combined metrics historically calculated and reported by regional agencies</w:t>
+      </w:r>
+      <w:r>
+        <w:t xml:space="preserve"> </w:t>
+      </w:r>
+      <w:r>
+        <w:t xml:space="preserve">(Knechtle and Giudice 2023)</w:t>
+      </w:r>
+      <w:r>
+        <w:t xml:space="preserve"> </w:t>
+      </w:r>
+      <w:r>
+        <w:t xml:space="preserve">were also considered. These metrics use data from multiple years to capture multiple life stages for a given cohort:</w:t>
+      </w:r>
+    </w:p>
+    <w:p>
+      <w:pPr>
+        <w:numPr>
+          <w:ilvl w:val="0"/>
+          <w:numId w:val="1004"/>
+        </w:numPr>
+        <w:pStyle w:val="Compact"/>
+      </w:pPr>
+      <w:r>
         <w:t xml:space="preserve">The number of outmigrating coho smolt produced per spawning female (coho spf) and the outmigrating Chinook juveniles per adult (Chinook jpa).</w:t>
       </w:r>
     </w:p>
-    <w:bookmarkEnd w:id="56"/>
-    <w:bookmarkStart w:id="60" w:name="X20c1638e278a12d3e21d99c660b4cf45da1d159"/>
+    <w:bookmarkEnd w:id="50"/>
+    <w:bookmarkStart w:id="53" w:name="X20c1638e278a12d3e21d99c660b4cf45da1d159"/>
     <w:p>
       <w:pPr>
         <w:pStyle w:val="Heading2"/>
@@ -5898,25 +5952,7 @@
         <w:pStyle w:val="FirstParagraph"/>
       </w:pPr>
       <w:r>
-        <w:t xml:space="preserve">A water year is a useful time unit for water managers and a common unit used in decision-support tools. However, a cohort of, e.g., coho salmon experiences conditions during multiple water years while residing in their spawning habitat. For coho salmon the life cycle is largely regular in Scott Valley, with 3 defined cohorts in which the vast majority of individuals return to natal streams at 3 years of age</w:t>
-      </w:r>
-      <w:r>
-        <w:t xml:space="preserve"> </w:t>
-      </w:r>
-      <w:r>
-        <w:t xml:space="preserve">(e.g., CDFW 2021)</w:t>
-      </w:r>
-      <w:r>
-        <w:t xml:space="preserve">. Conversely, the majority of Chinook salmon return to spawn when they are 2 to 6 years old</w:t>
-      </w:r>
-      <w:r>
-        <w:t xml:space="preserve"> </w:t>
-      </w:r>
-      <w:r>
-        <w:t xml:space="preserve">(Bourret, Caudill, and Keefer 2016)</w:t>
-      </w:r>
-      <w:r>
-        <w:t xml:space="preserve">, resulting in less of a cohort structure than for coho. Here we define the alignment (i.e., mapping) of a specific generation of fish (ecological outcome) with hydrologic metrics (predictors) observed across the portion of their life cycle spent in the Scott River system (</w:t>
+        <w:t xml:space="preserve">The empirical basis for this predictive exercise is a table of hydrologic metrics and ecological observations influenced by the hydrology (</w:t>
       </w:r>
       <w:r>
         <w:rPr>
@@ -5926,10 +5962,46 @@
         <w:t xml:space="preserve">Supplemental Table 2</w:t>
       </w:r>
       <w:r>
+        <w:t xml:space="preserve">). However, the row-by-row basis for the table is somewhat complex due to the life history of the two species under consideration.</w:t>
+      </w:r>
+    </w:p>
+    <w:p>
+      <w:pPr>
+        <w:pStyle w:val="BodyText"/>
+      </w:pPr>
+      <w:r>
+        <w:t xml:space="preserve">A water year is a useful time unit for water managers and a common unit used in decision-support tools. However, a cohort of, e.g., coho salmon experiences conditions during multiple water years while residing in their spawning habitat. For coho salmon the life cycle is largely regular in Scott Valley, with 3 defined cohorts in which the vast majority of individuals return to natal streams at 3 years of age</w:t>
+      </w:r>
+      <w:r>
+        <w:t xml:space="preserve"> </w:t>
+      </w:r>
+      <w:r>
+        <w:t xml:space="preserve">(e.g., CDFW 2021)</w:t>
+      </w:r>
+      <w:r>
+        <w:t xml:space="preserve">. Conversely, the majority of Chinook salmon return to spawn when they are 2 to 6 years old</w:t>
+      </w:r>
+      <w:r>
+        <w:t xml:space="preserve"> </w:t>
+      </w:r>
+      <w:r>
+        <w:t xml:space="preserve">(Bourret, Caudill, and Keefer 2016)</w:t>
+      </w:r>
+      <w:r>
+        <w:t xml:space="preserve">, resulting in less of a cohort structure than for coho. Here we define the alignment (i.e., mapping) of a specific generation of fish (ecological outcome) with hydrologic metrics (predictors) observed across the portion of their life cycle spent in the Scott River system (</w:t>
+      </w:r>
+      <w:r>
+        <w:rPr>
+          <w:iCs/>
+          <w:i/>
+        </w:rPr>
+        <w:t xml:space="preserve">Supplemental Table 2</w:t>
+      </w:r>
+      <w:r>
         <w:t xml:space="preserve">).</w:t>
       </w:r>
     </w:p>
-    <w:bookmarkStart w:id="58" w:name="data-alignment---coho"/>
+    <w:bookmarkStart w:id="51" w:name="data-alignment---coho"/>
     <w:p>
       <w:pPr>
         <w:pStyle w:val="Heading3"/>
@@ -5997,7 +6069,7 @@
       <w:pPr>
         <w:numPr>
           <w:ilvl w:val="0"/>
-          <w:numId w:val="1004"/>
+          <w:numId w:val="1005"/>
         </w:numPr>
         <w:pStyle w:val="Compact"/>
       </w:pPr>
@@ -6009,7 +6081,7 @@
       <w:pPr>
         <w:numPr>
           <w:ilvl w:val="0"/>
-          <w:numId w:val="1004"/>
+          <w:numId w:val="1005"/>
         </w:numPr>
         <w:pStyle w:val="Compact"/>
       </w:pPr>
@@ -6021,7 +6093,7 @@
       <w:pPr>
         <w:numPr>
           <w:ilvl w:val="0"/>
-          <w:numId w:val="1004"/>
+          <w:numId w:val="1005"/>
         </w:numPr>
         <w:pStyle w:val="Compact"/>
       </w:pPr>
@@ -6148,7 +6220,7 @@
         <w:pStyle w:val="BodyText"/>
       </w:pPr>
       <w:r>
-        <w:t xml:space="preserve">Each brood year is associated with multiple ecological responses (i.e. </w:t>
+        <w:t xml:space="preserve">Each brood year is associated with (at most) one data point per ecological response variable (i.e. </w:t>
       </w:r>
       <w:r>
         <w:t xml:space="preserve">“</w:t>
@@ -6163,7 +6235,7 @@
         <w:t xml:space="preserve"> </w:t>
       </w:r>
       <w:r>
-        <w:t xml:space="preserve">observation types), including number of Chinook and coho spawners observed and the estimated number of smolt observed at the end of their CFLP. Data were available and compiled for brood years 2004 through 2019. We note that because the Brood Year period only covers the fall and early winter, ecological outcome in water year</w:t>
+        <w:t xml:space="preserve">observation types), including number of Chinook and coho spawners observed and the estimated number of smolt observed at the end of their CFLP. Ecological response data were available and compiled for brood years 2004 through 2019. We note that because the Brood Year period only covers the fall and early winter, ecological outcome in water year</w:t>
       </w:r>
       <w:r>
         <w:t xml:space="preserve"> </w:t>
@@ -6225,8 +6297,6 @@
       <w:pPr>
         <w:pStyle w:val="TableCaption"/>
       </w:pPr>
-      <w:bookmarkStart w:id="57" w:name="tab:funcFlowTermsTabLifePeriods"/>
-      <w:bookmarkEnd w:id="57"/>
       <w:r>
         <w:t xml:space="preserve">Table 2:</w:t>
       </w:r>
@@ -6940,8 +7010,8 @@
         </w:tc>
       </w:tr>
     </w:tbl>
-    <w:bookmarkEnd w:id="58"/>
-    <w:bookmarkStart w:id="59" w:name="data-alignment---chinook"/>
+    <w:bookmarkEnd w:id="51"/>
+    <w:bookmarkStart w:id="52" w:name="data-alignment---chinook"/>
     <w:p>
       <w:pPr>
         <w:pStyle w:val="Heading3"/>
@@ -6976,9 +7046,9 @@
         <w:t xml:space="preserve">, Chinook ecological data was aligned with hydrologic metrics in the same manner as coho observations. Distinct life histories produced one significant difference: because Chinook migrate to the ocean in their first year of life, the duration of freshwater residence for each Chinook cohort is shorter than for coho, ranging from fall spawning to the subsequent spring or summer. Thus, only metrics from the Brood Year and from the Rearing Year wet season, spring recession and dry season were considered for Chinook predictions.</w:t>
       </w:r>
     </w:p>
-    <w:bookmarkEnd w:id="59"/>
-    <w:bookmarkEnd w:id="60"/>
-    <w:bookmarkStart w:id="61" w:name="X7445b02a15d4be14f0904dc67931441e9420807"/>
+    <w:bookmarkEnd w:id="52"/>
+    <w:bookmarkEnd w:id="53"/>
+    <w:bookmarkStart w:id="54" w:name="X7445b02a15d4be14f0904dc67931441e9420807"/>
     <w:p>
       <w:pPr>
         <w:pStyle w:val="Heading2"/>
@@ -7038,8 +7108,8 @@
         <w:t xml:space="preserve">matrix.</w:t>
       </w:r>
     </w:p>
-    <w:bookmarkEnd w:id="61"/>
-    <w:bookmarkStart w:id="62" w:name="X4fef343846e4ec5533e04e9ea59f7e0d1bd5440"/>
+    <w:bookmarkEnd w:id="54"/>
+    <w:bookmarkStart w:id="55" w:name="X4fef343846e4ec5533e04e9ea59f7e0d1bd5440"/>
     <w:p>
       <w:pPr>
         <w:pStyle w:val="Heading2"/>
@@ -7062,7 +7132,7 @@
         <w:pStyle w:val="FirstParagraph"/>
       </w:pPr>
       <w:r>
-        <w:t xml:space="preserve">To generate predictive models, we make an assumption of independence for each year of ecological observation data. Cohort effects may reduce the validity of this assumption (i.e. the number of coho spawners in year 2009 may be partly dependent on the number of spawners in 2006). In order to control somewhat for cohort effects, we selected the normalized metric available for each species as the ecological response variable: coho smolts per female spawner (coho spf) and Chinook juveniles per adult spawner (Chinook jpa). We used the correlation coefficents between the hydrologic and ecological metrics to assess the predictability of the two data types. For completeness, we also compared the</w:t>
+        <w:t xml:space="preserve">To generate predictive models, we make an assumption of independence for each year of ecological observation data. Cohort effects may reduce the validity of this assumption (i.e. the number of coho spawners in year 2009 may be partly dependent on the number of spawners in 2006). In order to control somewhat for cohort effects, we selected the normalized metric available for each species as the ecological response variable: coho smolts per female spawner (coho spf) and Chinook juveniles per adult spawner (Chinook jpa). We used the correlation coefficents between the hydrologic and ecological metrics to assess the predictability of the two species outcomes, and determined that one was more significantly less predictable. For completeness, we also compared the</w:t>
       </w:r>
       <w:r>
         <w:t xml:space="preserve"> </w:t>
@@ -7079,8 +7149,8 @@
         <w:t xml:space="preserve">values of the two selected metrics to the other (non-normalized) ecological data types.</w:t>
       </w:r>
     </w:p>
-    <w:bookmarkEnd w:id="62"/>
-    <w:bookmarkStart w:id="70" w:name="Xa678dc57f09924ba6b6b79a52a1d04b551bab3e"/>
+    <w:bookmarkEnd w:id="55"/>
+    <w:bookmarkStart w:id="63" w:name="Xa678dc57f09924ba6b6b79a52a1d04b551bab3e"/>
     <w:p>
       <w:pPr>
         <w:pStyle w:val="Heading2"/>
@@ -7125,10 +7195,10 @@
         <w:t xml:space="preserve"> </w:t>
       </w:r>
       <w:r>
-        <w:t xml:space="preserve">between 88 hydrologic predictors and the two ecological metrics selected in the previous step (one for coho and one for Chinook).</w:t>
-      </w:r>
-    </w:p>
-    <w:bookmarkStart w:id="63" w:name="general-approach"/>
+        <w:t xml:space="preserve">between 88 (standardized) hydrologic predictors and the two ecological metrics selected in the previous step (one for coho and one for Chinook).</w:t>
+      </w:r>
+    </w:p>
+    <w:bookmarkStart w:id="56" w:name="general-approach"/>
     <w:p>
       <w:pPr>
         <w:pStyle w:val="Heading3"/>
@@ -7193,7 +7263,31 @@
         <w:t xml:space="preserve">(James et al. 2013)</w:t>
       </w:r>
       <w:r>
-        <w:t xml:space="preserve">. Because the solution can set some coefficients to 0, thereby removing their associated predictors from the final model, lasso regression can also perform predictor selection.</w:t>
+        <w:t xml:space="preserve">. Because the solution can set some coefficients to 0, thereby removing their associated predictors from the final model, lasso regression can also perform predictor selection. Additionally, the</w:t>
+      </w:r>
+      <w:r>
+        <w:t xml:space="preserve"> </w:t>
+      </w:r>
+      <w:r>
+        <w:rPr>
+          <w:rStyle w:val="VerbatimChar"/>
+        </w:rPr>
+        <w:t xml:space="preserve">glmnet()</w:t>
+      </w:r>
+      <w:r>
+        <w:t xml:space="preserve"> </w:t>
+      </w:r>
+      <w:r>
+        <w:t xml:space="preserve">function standardizes the predictor values to have a unit variance before the lasso analysis, and then un-standardizes the resulting coefficients</w:t>
+      </w:r>
+      <w:r>
+        <w:t xml:space="preserve"> </w:t>
+      </w:r>
+      <w:r>
+        <w:t xml:space="preserve">(Friedman, Hastie, and Tibshirani 2010)</w:t>
+      </w:r>
+      <w:r>
+        <w:t xml:space="preserve">.</w:t>
       </w:r>
     </w:p>
     <w:p>
@@ -7217,8 +7311,8 @@
             <m:naryPr>
               <m:chr m:val="∑"/>
               <m:limLoc m:val="undOvr"/>
-              <m:subHide m:val="off"/>
-              <m:supHide m:val="off"/>
+              <m:subHide m:val="0"/>
+              <m:supHide m:val="0"/>
             </m:naryPr>
             <m:sub>
               <m:r>
@@ -7290,8 +7384,8 @@
                         <m:naryPr>
                           <m:chr m:val="∑"/>
                           <m:limLoc m:val="undOvr"/>
-                          <m:subHide m:val="off"/>
-                          <m:supHide m:val="off"/>
+                          <m:subHide m:val="0"/>
+                          <m:supHide m:val="0"/>
                         </m:naryPr>
                         <m:sub>
                           <m:r>
@@ -7366,8 +7460,8 @@
             <m:naryPr>
               <m:chr m:val="∑"/>
               <m:limLoc m:val="undOvr"/>
-              <m:subHide m:val="off"/>
-              <m:supHide m:val="off"/>
+              <m:subHide m:val="0"/>
+              <m:supHide m:val="0"/>
             </m:naryPr>
             <m:sub>
               <m:r>
@@ -7428,7 +7522,7 @@
       <w:pPr>
         <w:numPr>
           <w:ilvl w:val="0"/>
-          <w:numId w:val="1005"/>
+          <w:numId w:val="1006"/>
         </w:numPr>
         <w:pStyle w:val="Compact"/>
       </w:pPr>
@@ -7448,7 +7542,7 @@
       <w:pPr>
         <w:numPr>
           <w:ilvl w:val="0"/>
-          <w:numId w:val="1005"/>
+          <w:numId w:val="1006"/>
         </w:numPr>
         <w:pStyle w:val="Compact"/>
       </w:pPr>
@@ -7468,7 +7562,7 @@
       <w:pPr>
         <w:numPr>
           <w:ilvl w:val="0"/>
-          <w:numId w:val="1005"/>
+          <w:numId w:val="1006"/>
         </w:numPr>
         <w:pStyle w:val="Compact"/>
       </w:pPr>
@@ -7488,7 +7582,7 @@
       <w:pPr>
         <w:numPr>
           <w:ilvl w:val="0"/>
-          <w:numId w:val="1005"/>
+          <w:numId w:val="1006"/>
         </w:numPr>
         <w:pStyle w:val="Compact"/>
       </w:pPr>
@@ -7508,7 +7602,7 @@
       <w:pPr>
         <w:numPr>
           <w:ilvl w:val="0"/>
-          <w:numId w:val="1005"/>
+          <w:numId w:val="1006"/>
         </w:numPr>
         <w:pStyle w:val="Compact"/>
       </w:pPr>
@@ -7568,7 +7662,7 @@
       <w:pPr>
         <w:numPr>
           <w:ilvl w:val="0"/>
-          <w:numId w:val="1005"/>
+          <w:numId w:val="1006"/>
         </w:numPr>
         <w:pStyle w:val="Compact"/>
       </w:pPr>
@@ -7590,7 +7684,7 @@
         <w:t xml:space="preserve"> </w:t>
       </w:r>
       <w:r>
-        <w:t xml:space="preserve">is the observed value of ecological response in brood year</w:t>
+        <w:t xml:space="preserve">is the observed value of ecological response in the salmon cohort with brood year</w:t>
       </w:r>
       <w:r>
         <w:t xml:space="preserve"> </w:t>
@@ -7611,7 +7705,7 @@
       <w:pPr>
         <w:numPr>
           <w:ilvl w:val="0"/>
-          <w:numId w:val="1005"/>
+          <w:numId w:val="1006"/>
         </w:numPr>
         <w:pStyle w:val="Compact"/>
       </w:pPr>
@@ -7640,7 +7734,7 @@
       <w:pPr>
         <w:numPr>
           <w:ilvl w:val="0"/>
-          <w:numId w:val="1005"/>
+          <w:numId w:val="1006"/>
         </w:numPr>
         <w:pStyle w:val="Compact"/>
       </w:pPr>
@@ -7683,7 +7777,7 @@
       <w:pPr>
         <w:numPr>
           <w:ilvl w:val="0"/>
-          <w:numId w:val="1005"/>
+          <w:numId w:val="1006"/>
         </w:numPr>
         <w:pStyle w:val="Compact"/>
       </w:pPr>
@@ -7801,8 +7895,8 @@
         <w:t xml:space="preserve">values was explored for each species.</w:t>
       </w:r>
     </w:p>
-    <w:bookmarkEnd w:id="63"/>
-    <w:bookmarkStart w:id="64" w:name="Xa36825116d2ac6903b5289f7648c182c9149f63"/>
+    <w:bookmarkEnd w:id="56"/>
+    <w:bookmarkStart w:id="57" w:name="Xa36825116d2ac6903b5289f7648c182c9149f63"/>
     <w:p>
       <w:pPr>
         <w:pStyle w:val="Heading3"/>
@@ -7828,8 +7922,8 @@
         <w:t xml:space="preserve">Some ecological records have gaps (e.g., when funding was not available in one year to conduct a redd survey). Additionally, some predictor metrics are not available in all years (i.e., FA_Mag, or magnitude of a fall pulse flow, cannot be calculated if no discrete fall pulse flow is observed). For the lasso regression exercise, we restricted the set of considered predictors to those which had at least 10 years of overlap with the selected ecological response.</w:t>
       </w:r>
     </w:p>
-    <w:bookmarkEnd w:id="64"/>
-    <w:bookmarkStart w:id="68" w:name="test-error-and-range-of-lambda-values"/>
+    <w:bookmarkEnd w:id="57"/>
+    <w:bookmarkStart w:id="61" w:name="modified-lambda-selection-method"/>
     <w:p>
       <w:pPr>
         <w:pStyle w:val="Heading3"/>
@@ -7844,7 +7938,7 @@
         <w:tab/>
       </w:r>
       <w:r>
-        <w:t xml:space="preserve">Test error and range of lambda values</w:t>
+        <w:t xml:space="preserve">Modified lambda selection method</w:t>
       </w:r>
     </w:p>
     <w:p>
@@ -7852,7 +7946,7 @@
         <w:pStyle w:val="FirstParagraph"/>
       </w:pPr>
       <w:r>
-        <w:t xml:space="preserve">In lasso regression, the goal is to select a lambda value (referred to as the</w:t>
+        <w:t xml:space="preserve">In parameterizing lasso regression, the goal is to select a lambda value (referred to as the</w:t>
       </w:r>
       <w:r>
         <w:t xml:space="preserve"> </w:t>
@@ -7885,7 +7979,7 @@
         <w:t xml:space="preserve">”</w:t>
       </w:r>
       <w:r>
-        <w:t xml:space="preserve">) that uses available predictor data such that they explain the largest possible amount of variability observed in the response while also avoiding overfitting. With high-dimensional data, it is typically possible to perfectly fit the observations (explaining 100% of variability) by incorporating data from as many or more predictors as there are observations</w:t>
+        <w:t xml:space="preserve">) that uses available predictor data to explain the largest possible amount of variability observed in the response while avoiding overfitting. With high-dimensional data, it is typically possible to perfectly fit the observations (explaining 100% of variability) by incorporating data from as many or more predictors as there are observations</w:t>
       </w:r>
       <w:r>
         <w:t xml:space="preserve"> </w:t>
@@ -7906,7 +8000,7 @@
         <w:t xml:space="preserve">.</w:t>
       </w:r>
     </w:p>
-    <w:bookmarkStart w:id="65" w:name="standard-method-to-select-lambda-value"/>
+    <w:bookmarkStart w:id="58" w:name="standard-method-to-select-lambda-value"/>
     <w:p>
       <w:pPr>
         <w:pStyle w:val="Heading4"/>
@@ -7965,16 +8059,7 @@
         <w:t xml:space="preserve"> </w:t>
       </w:r>
       <w:r>
-        <w:t xml:space="preserve">set, and use the training set to generate a series of regression models based on a range of lambda values. In one popular textbook example, the range of lambdas used to produce models consists of 100 values from 0.01 to 10,000 [i.e., 100 equidistant numbers ranging from -2 to 5, and then used as an exponent of 10;</w:t>
-      </w:r>
-      <w:r>
-        <w:t xml:space="preserve"> </w:t>
-      </w:r>
-      <w:r>
-        <w:t xml:space="preserve">James et al. (2013)</w:t>
-      </w:r>
-      <w:r>
-        <w:t xml:space="preserve">]. These 100 models are then used to predict the values of the test set, and the total difference between predicted and observed quantities is known as the test error. This is often summarized as the root mean squared error value (RMSE). The lambda value that produces the regression model with the minimum test error is selected as optimal; using this optimal value, a final regression model is generated based on the full data set</w:t>
+        <w:t xml:space="preserve">set, and use the training set to generate a series of regression models based on a range of lambda values. In one popular textbook example, the range of lambdas used to produce models consists of 100 values from 0.01 to 10,000 (i.e., 100 equidistant numbers ranging from -2 to 5, and then used as an exponent of 10)</w:t>
       </w:r>
       <w:r>
         <w:t xml:space="preserve"> </w:t>
@@ -7983,11 +8068,20 @@
         <w:t xml:space="preserve">(James et al. 2013)</w:t>
       </w:r>
       <w:r>
+        <w:t xml:space="preserve">. These 100 models are then used to predict the values of the test set, and the total difference between predicted and observed quantities is known as the test error. This is often summarized as the root mean squared error value (RMSE). The lambda value that produces the regression model with the minimum test error is selected as optimal; using this optimal value, a final regression model is generated based on the full data set</w:t>
+      </w:r>
+      <w:r>
+        <w:t xml:space="preserve"> </w:t>
+      </w:r>
+      <w:r>
+        <w:t xml:space="preserve">(James et al. 2013)</w:t>
+      </w:r>
+      <w:r>
         <w:t xml:space="preserve">.</w:t>
       </w:r>
     </w:p>
-    <w:bookmarkEnd w:id="65"/>
-    <w:bookmarkStart w:id="66" w:name="X0aa63c962d37cc5c290e4eaf3a37e053c0c6525"/>
+    <w:bookmarkEnd w:id="58"/>
+    <w:bookmarkStart w:id="59" w:name="X0aa63c962d37cc5c290e4eaf3a37e053c0c6525"/>
     <w:p>
       <w:pPr>
         <w:pStyle w:val="Heading4"/>
@@ -8013,8 +8107,8 @@
         <w:t xml:space="preserve">However, we decided this was not appropriate for the small size of the available ecological datasets, which ranged from 13 to 21 years of observations: we could not be confident that the single optimal lambda value was an indicator of the ideal balance point between incorporating useful information and overfitting, since it could just be an artifact of the way we divided the dataset into test and training sets. To address the limited number of observations, instead of identifying a single optimal lambda value, we used resampling to identify a range of optimal lambda values. Specifically, we divided the dataset into non-repeating random sets of half test and half training data hundreds or thousands of times, and performed the standard method for optimal lambda identification on each test set. For coho spf, we identified optimal lambda values for all 1,716 possible 50% splits of the 13 data points; for Chinook, which had a larger sample size, we capped the number of test sets at 10,000.</w:t>
       </w:r>
     </w:p>
-    <w:bookmarkEnd w:id="66"/>
-    <w:bookmarkStart w:id="67" w:name="Xfed72b620d85e4f932b25f172de6cfd44fe9b8f"/>
+    <w:bookmarkEnd w:id="59"/>
+    <w:bookmarkStart w:id="60" w:name="Xfed72b620d85e4f932b25f172de6cfd44fe9b8f"/>
     <w:p>
       <w:pPr>
         <w:pStyle w:val="Heading4"/>
@@ -8040,9 +8134,9 @@
         <w:t xml:space="preserve">Then, using the full dataset, we calculated regression models produced by the full range of optimal lambda values identified in the test-train step. To generate a smooth set of curves for coefficient values and percent of deviation, the regression models were calculated at a series of 100 equidistant values between the two ends of the optimal lambda range. This smaller set of regressions (rather than calculating regression models at all 1,716 or all 10,000 optimal values) is possible because regression coefficients and percent deviation change smoothly with change in lambda values.</w:t>
       </w:r>
     </w:p>
-    <w:bookmarkEnd w:id="67"/>
-    <w:bookmarkEnd w:id="68"/>
-    <w:bookmarkStart w:id="69" w:name="selection-of-final-lambda-value"/>
+    <w:bookmarkEnd w:id="60"/>
+    <w:bookmarkEnd w:id="61"/>
+    <w:bookmarkStart w:id="62" w:name="selection-of-final-lambda-value"/>
     <w:p>
       <w:pPr>
         <w:pStyle w:val="Heading3"/>
@@ -8068,9 +8162,9 @@
         <w:t xml:space="preserve">Since the standard method was deemed unsuitable for this dataset, we required a modified method to select the final lambda value, and thus generate a single final predictive regression model, for each species. In our modified method we considered the percentage of deviation explained (in the results for the full dataset) and the test error (of the 1,716 [coho] and 10,000 [Chinook] randomly sampled test and training sets). Our objective was to select a lambda value that explained the largest percent of deviation but also produced a reasonable average test error. In both cases we ultimately selected the lambda value associated with an average relative test error of 1.0, or a test error of 100% of the average observation value (see further details in Results).</w:t>
       </w:r>
     </w:p>
-    <w:bookmarkEnd w:id="69"/>
-    <w:bookmarkEnd w:id="70"/>
-    <w:bookmarkStart w:id="71" w:name="Xcc873bd4122e127f797b0eb5391360994726419"/>
+    <w:bookmarkEnd w:id="62"/>
+    <w:bookmarkEnd w:id="63"/>
+    <w:bookmarkStart w:id="64" w:name="Xcc873bd4122e127f797b0eb5391360994726419"/>
     <w:p>
       <w:pPr>
         <w:pStyle w:val="Heading2"/>
@@ -8162,8 +8256,8 @@
             <m:naryPr>
               <m:chr m:val="∑"/>
               <m:limLoc m:val="undOvr"/>
-              <m:subHide m:val="off"/>
-              <m:supHide m:val="off"/>
+              <m:subHide m:val="0"/>
+              <m:supHide m:val="0"/>
             </m:naryPr>
             <m:sub>
               <m:r>
@@ -8339,9 +8433,9 @@
         <w:t xml:space="preserve">for both salmon species.</w:t>
       </w:r>
     </w:p>
-    <w:bookmarkEnd w:id="71"/>
-    <w:bookmarkEnd w:id="72"/>
-    <w:bookmarkStart w:id="115" w:name="results"/>
+    <w:bookmarkEnd w:id="64"/>
+    <w:bookmarkEnd w:id="65"/>
+    <w:bookmarkStart w:id="97" w:name="results"/>
     <w:p>
       <w:pPr>
         <w:pStyle w:val="Heading1"/>
@@ -8359,7 +8453,7 @@
         <w:t xml:space="preserve">Results</w:t>
       </w:r>
     </w:p>
-    <w:bookmarkStart w:id="81" w:name="Xc2abe7bcb62e605259110c7fc452887e7b6f6b3"/>
+    <w:bookmarkStart w:id="72" w:name="Xc2abe7bcb62e605259110c7fc452887e7b6f6b3"/>
     <w:p>
       <w:pPr>
         <w:pStyle w:val="Heading2"/>
@@ -8533,7 +8627,7 @@
         <w:pStyle w:val="BodyText"/>
       </w:pPr>
       <w:r>
-        <w:t xml:space="preserve">The reconnection and disconnection dates also show significant trends over time. As a result, the wet season has notably narrowed over time with (approximate) fall onset trending later and the spring flow recession trending to begin earlier. In 2020, the expected reconnection at the 100 cfs threshold occurs more than a month later than in 1940, the expected summer disconnection more than two weeks earlier (Figure</w:t>
+        <w:t xml:space="preserve">The reconnection and disconnection dates also show significant trends over time, especially at lower flowrates. As a result, the wet season has notably narrowed over time with (approximate) fall onset trending later and the spring flow recession trending to begin earlier. In 2020, the expected reconnection at the 100 cfs threshold occurs more than a month later than in 1940, the expected summer disconnection more than two weeks earlier (Figure</w:t>
       </w:r>
       <w:r>
         <w:t xml:space="preserve"> </w:t>
@@ -8571,18 +8665,18 @@
           <wp:inline>
             <wp:extent cx="5334000" cy="6858000"/>
             <wp:effectExtent b="0" l="0" r="0" t="0"/>
-            <wp:docPr descr="Figure 6: Total annual flow volume (panel A) and functional flow metrics (panels B-H; Patterson et al. 2020), derived from daily average flow measurements at the Fort Jones USGS flow gauge (ID 11519500) for water years 1942-2023." title="" id="74" name="Picture"/>
+            <wp:docPr descr="Figure 6: Total annual flow volume (panel A) and functional flow metrics (panels B-H; Patterson et al. 2020), derived from daily average flow measurements at the Fort Jones USGS flow gauge (ID 11519500) for water years 1942-2023." title="" id="67" name="Picture"/>
             <a:graphic>
               <a:graphicData uri="http://schemas.openxmlformats.org/drawingml/2006/picture">
                 <pic:pic>
                   <pic:nvPicPr>
-                    <pic:cNvPr descr="Graphics%20and%20Supplements/Figure%205.png" id="75" name="Picture"/>
+                    <pic:cNvPr descr="Graphics%20and%20Supplements/Figure%205.png" id="68" name="Picture"/>
                     <pic:cNvPicPr>
                       <a:picLocks noChangeArrowheads="1" noChangeAspect="1"/>
                     </pic:cNvPicPr>
                   </pic:nvPicPr>
                   <pic:blipFill>
-                    <a:blip r:embed="rId73"/>
+                    <a:blip r:embed="rId66"/>
                     <a:stretch>
                       <a:fillRect/>
                     </a:stretch>
@@ -8613,8 +8707,6 @@
       <w:pPr>
         <w:pStyle w:val="ImageCaption"/>
       </w:pPr>
-      <w:bookmarkStart w:id="76" w:name="fig:funcFlowTimeseries"/>
-      <w:bookmarkEnd w:id="76"/>
       <w:r>
         <w:t xml:space="preserve">Figure 6: Total annual flow volume (panel A) and functional flow metrics (panels B-H; Patterson et al. 2020), derived from daily average flow measurements at the Fort Jones USGS flow gauge (ID 11519500) for water years 1942-2023.</w:t>
       </w:r>
@@ -8628,18 +8720,18 @@
           <wp:inline>
             <wp:extent cx="5334000" cy="4572000"/>
             <wp:effectExtent b="0" l="0" r="0" t="0"/>
-            <wp:docPr descr="Figure 7: Disconnection and reconnection dates for the 100 cfs (2.8 cms) flow threshold, water years 1942-2023. The disconnection date refers to the first day in the spring on which flow drops below the designated threshold (100 cfs); the reconnection date refers to the first date in the fall on which flow rises above the designated threshold. Trends over the past 80 years suggest that the spring flow recession is trending earlier, and the fall river reconnection is trending later. " title="" id="78" name="Picture"/>
+            <wp:docPr descr="Figure 7: Disconnection and reconnection dates for the 100 cfs (2.8 cms) flow threshold, water years 1942-2023. The disconnection date refers to the first day in the spring on which flow drops below the designated threshold (100 cfs); the reconnection date refers to the first date in the fall on which flow rises above the designated threshold. Trends over the past 80 years suggest that the spring flow recession is trending earlier, and the fall river reconnection is trending later. " title="" id="70" name="Picture"/>
             <a:graphic>
               <a:graphicData uri="http://schemas.openxmlformats.org/drawingml/2006/picture">
                 <pic:pic>
                   <pic:nvPicPr>
-                    <pic:cNvPr descr="Graphics%20and%20Supplements/Figure%206.png" id="79" name="Picture"/>
+                    <pic:cNvPr descr="Graphics%20and%20Supplements/Figure%206.png" id="71" name="Picture"/>
                     <pic:cNvPicPr>
                       <a:picLocks noChangeArrowheads="1" noChangeAspect="1"/>
                     </pic:cNvPicPr>
                   </pic:nvPicPr>
                   <pic:blipFill>
-                    <a:blip r:embed="rId77"/>
+                    <a:blip r:embed="rId69"/>
                     <a:stretch>
                       <a:fillRect/>
                     </a:stretch>
@@ -8670,8 +8762,6 @@
       <w:pPr>
         <w:pStyle w:val="ImageCaption"/>
       </w:pPr>
-      <w:bookmarkStart w:id="80" w:name="fig:reAndDisconTimeseries"/>
-      <w:bookmarkEnd w:id="80"/>
       <w:r>
         <w:t xml:space="preserve">Figure 7: Disconnection and reconnection dates for the 100 cfs (2.8 cms) flow threshold, water years 1942-2023. The disconnection date refers to the first day in the spring on which flow drops below the designated threshold (100 cfs); the reconnection date refers to the first date in the fall on which flow rises above the designated threshold. Trends over the past 80 years suggest that the spring flow recession is trending earlier, and the fall river reconnection is trending later.</w:t>
       </w:r>
@@ -8679,8 +8769,8 @@
         <w:t xml:space="preserve"> </w:t>
       </w:r>
     </w:p>
-    <w:bookmarkEnd w:id="81"/>
-    <w:bookmarkStart w:id="86" w:name="hydrology-ecology-correlations"/>
+    <w:bookmarkEnd w:id="72"/>
+    <w:bookmarkStart w:id="76" w:name="hydrology-ecology-correlations"/>
     <w:p>
       <w:pPr>
         <w:pStyle w:val="Heading2"/>
@@ -8703,7 +8793,7 @@
         <w:pStyle w:val="FirstParagraph"/>
       </w:pPr>
       <w:r>
-        <w:t xml:space="preserve">In the correlation analysis we assessed relatedness of ecological outcome metrics with all types of hydrologic metrics (i.e. reconnection/disconnection timing, functional flows, and scouring flow metrics) (</w:t>
+        <w:t xml:space="preserve">Correlations between hydrologic and ecologic metrics were not particularly strong (</w:t>
       </w:r>
       <w:r>
         <w:rPr>
@@ -8722,15 +8812,7 @@
         <w:t xml:space="preserve">8</w:t>
       </w:r>
       <w:r>
-        <w:t xml:space="preserve">).</w:t>
-      </w:r>
-    </w:p>
-    <w:p>
-      <w:pPr>
-        <w:pStyle w:val="BodyText"/>
-      </w:pPr>
-      <w:r>
-        <w:t xml:space="preserve">The correlations between hydrologic and ecologic metrics were not particularly strong. The maximum absolute</w:t>
+        <w:t xml:space="preserve">). The maximum absolute</w:t>
       </w:r>
       <w:r>
         <w:t xml:space="preserve"> </w:t>
@@ -8810,18 +8892,18 @@
           <wp:inline>
             <wp:extent cx="5334000" cy="6096000"/>
             <wp:effectExtent b="0" l="0" r="0" t="0"/>
-            <wp:docPr descr="Figure 8: Correlations between 18 predictors and 7 ecological monitoring metrics: the two normalized metrics (left two columns), three additional metrics for coho (center), and two additional metrics for Chinook (right). Red colors indicate a negative correlation and blue colors indicate a positive correlation; the size and color of the circle in each box are both scaled to the value of the correlation coefficient. Large blue circles indicate that the quantity (such as the Brood Year fall pulse magnitude, or BY FA_Mag) is positively correlated with observed fish metrics. For dates, a blue dot indicates that a later date is correlated with higher fish values, while a red dot indicates that an earlier date is correlated with higher fish values. Predictors that produced an absolute R value of at least 0.45 with at least one observed value are shown here; the full suite of calculated R values is shown in Supplemental Figure 1." title="" id="83" name="Picture"/>
+            <wp:docPr descr="Figure 8: Correlations between 18 predictors and 7 ecological monitoring metrics: the two normalized metrics (left two columns), three additional metrics for coho (center), and two additional metrics for Chinook (right). Red colors indicate a negative correlation and blue colors indicate a positive correlation; the size and color of the circle in each box are both scaled to the value of the correlation coefficient. Large blue circles indicate that the quantity (such as the Brood Year fall pulse magnitude, or BY FA_Mag) is positively correlated with observed fish metrics. For dates, a blue dot indicates that a later date is correlated with higher fish values, while a red dot indicates that an earlier date is correlated with higher fish values. Predictors that produced an absolute R value of at least 0.45 with at least one observed value are shown here; the full suite of calculated R values is shown in Supplemental Figure 1." title="" id="74" name="Picture"/>
             <a:graphic>
               <a:graphicData uri="http://schemas.openxmlformats.org/drawingml/2006/picture">
                 <pic:pic>
                   <pic:nvPicPr>
-                    <pic:cNvPr descr="Graphics%20and%20Supplements/Figure%207.png" id="84" name="Picture"/>
+                    <pic:cNvPr descr="Graphics%20and%20Supplements/Figure%207.png" id="75" name="Picture"/>
                     <pic:cNvPicPr>
                       <a:picLocks noChangeArrowheads="1" noChangeAspect="1"/>
                     </pic:cNvPicPr>
                   </pic:nvPicPr>
                   <pic:blipFill>
-                    <a:blip r:embed="rId82"/>
+                    <a:blip r:embed="rId73"/>
                     <a:stretch>
                       <a:fillRect/>
                     </a:stretch>
@@ -8852,14 +8934,12 @@
       <w:pPr>
         <w:pStyle w:val="ImageCaption"/>
       </w:pPr>
-      <w:bookmarkStart w:id="85" w:name="fig:corrMatrixFig"/>
-      <w:bookmarkEnd w:id="85"/>
       <w:r>
         <w:t xml:space="preserve">Figure 8: Correlations between 18 predictors and 7 ecological monitoring metrics: the two normalized metrics (left two columns), three additional metrics for coho (center), and two additional metrics for Chinook (right). Red colors indicate a negative correlation and blue colors indicate a positive correlation; the size and color of the circle in each box are both scaled to the value of the correlation coefficient. Large blue circles indicate that the quantity (such as the Brood Year fall pulse magnitude, or BY FA_Mag) is positively correlated with observed fish metrics. For dates, a blue dot indicates that a later date is correlated with higher fish values, while a red dot indicates that an earlier date is correlated with higher fish values. Predictors that produced an absolute R value of at least 0.45 with at least one observed value are shown here; the full suite of calculated R values is shown in Supplemental Figure 1.</w:t>
       </w:r>
     </w:p>
-    <w:bookmarkEnd w:id="86"/>
-    <w:bookmarkStart w:id="100" w:name="lasso-regression"/>
+    <w:bookmarkEnd w:id="76"/>
+    <w:bookmarkStart w:id="86" w:name="lasso-regression"/>
     <w:p>
       <w:pPr>
         <w:pStyle w:val="Heading2"/>
@@ -8924,7 +9004,7 @@
         <w:t xml:space="preserve">4</w:t>
       </w:r>
       <w:r>
-        <w:t xml:space="preserve">). During the test-train step, each of the 1,716 and 10,000 (coho and Chinook, respectively) subsets produced an optimal lambda value and associated regression model with a number of non-zero coefficients (degrees of freedom). The test errors informed the selection of the final lambda value, while the order of the non-zero coefficients in their optimal regression models allowed us to assess general predictor rank stability. During the full dataset analysis, we examined predictor coefficient values and percent of variability (deviation from the mean) in ecological data explained by hydrology across a range of lambda values.</w:t>
+        <w:t xml:space="preserve">). During the test-train step, each of the 1,716 and 10,000 (coho and Chinook, respectively) subsets produced an optimal lambda value and associated regression model with a number of non-zero coefficients (degrees of freedom). The test errors informed the selection of the final lambda value, while the order of appearance of the non-zero coefficients in their optimal regression models allowed us to assess general predictor rank stability. During the full dataset analysis, we examined predictor coefficient values and percent of variability (deviation from the mean) in ecological data explained by hydrology across a range of lambda values.</w:t>
       </w:r>
     </w:p>
     <w:p>
@@ -8935,7 +9015,7 @@
         <w:t xml:space="preserve">Finally, we used the final lambda value and the full dataset to generate a regression model to be used as a predictive tool (the Hydrologic Benefit function). As mentioned in Methods, we selected normalized values of reproductive success for both species as the ecological response variable: coho smolts per female spawner (coho spf) and Chinook juveniles per adult spawner (Chinook jpa). These metrics isolate the effects of the freshwater environment on a given salmon cohort and minimize the importance of ocean conditions or cohort strength.</w:t>
       </w:r>
     </w:p>
-    <w:bookmarkStart w:id="95" w:name="X37098796cbf36b234f62901db63c93e812ce414"/>
+    <w:bookmarkStart w:id="83" w:name="X37098796cbf36b234f62901db63c93e812ce414"/>
     <w:p>
       <w:pPr>
         <w:pStyle w:val="Heading3"/>
@@ -8958,7 +9038,7 @@
         <w:pStyle w:val="FirstParagraph"/>
       </w:pPr>
       <w:r>
-        <w:t xml:space="preserve">In the 50% test-train subset analysis, an increasing optimal lambda value produced a monotonically decreasing average test error across the range of optimal lambda values (Figures</w:t>
+        <w:t xml:space="preserve">In the 50% test-train subset analysis, increasing optimal lambda values produced monotonically decreasing average test errors across the range of optimal lambda values (Figures</w:t>
       </w:r>
       <w:r>
         <w:t xml:space="preserve"> </w:t>
@@ -8979,7 +9059,7 @@
         <w:t xml:space="preserve">10</w:t>
       </w:r>
       <w:r>
-        <w:t xml:space="preserve">, top panels). This means that for both species, the lowest average test error was found to be at the highest optimal lambda value. And indeed, for both species, a non-negligible fraction of the test sets produced optimal regression models with 0 degrees of freedom (22 and 26 percent for coho and Chinook, respectively) (Figures</w:t>
+        <w:t xml:space="preserve">, top panels). This means that for both species, the lowest average test error was associated with the highest optimal lambda value. And indeed, for both species, a non-negligible fraction of the test sets produced optimal regression models with 0 degrees of freedom (22 and 26 percent for coho and Chinook, respectively) (Figures</w:t>
       </w:r>
       <w:r>
         <w:t xml:space="preserve"> </w:t>
@@ -9008,7 +9088,7 @@
         <w:pStyle w:val="BodyText"/>
       </w:pPr>
       <w:r>
-        <w:t xml:space="preserve">If we applied a strict interpretation of the lasso methodology, we would select these upper bounds as the final lambda values (approximately 37 for coho and 110 for Chinook), producing regression models that contained all-zero coefficients and explained 0% of deviation. In our professional judgment, this would not match existing understanding that ecological outcomes depend in part on hydrologic conditions. It also does not reflect that, in the majority of the test sets, the optimal regression models contained at least one non-zero coefficient.</w:t>
+        <w:t xml:space="preserve">Applying a strict interpretation of the standard lasso methodology would result in using the upper bounds as the final lambda values (approximately 37 for coho and 110 for Chinook), producing regression models with zeros for all coefficient values which explained 0% of deviation. This would not match the existing understanding that ecological outcomes depend in part on hydrologic conditions and does not reflect that, in the majority of the test sets, the optimal regression models contained at least one non-zero coefficient.</w:t>
       </w:r>
     </w:p>
     <w:p>
@@ -9016,7 +9096,7 @@
         <w:pStyle w:val="BodyText"/>
       </w:pPr>
       <w:r>
-        <w:t xml:space="preserve">We therefore assumed that this monotonic lambda-test error relationship may be an artefact of the small ecological sample size, and adopted a secondary process for selecting a final lambda value. In this secondary method we set a somewhat arbitrary relative test error threshold of 1.0. The lambda value that explained the maximum deviation without producing an average test error that exceeded 100% of the mean observation value was selected for both species: 10 for coho spf and 50 for Chinook jpa.</w:t>
+        <w:t xml:space="preserve">We therefore assumed the monotonic lambda-test error relationship was an artefact of the small ecological sample size, and adopted a secondary process whereby final lambda values were selected based on a somewhat arbitrary relative test error threshold of 1.0. The lambda value that explained the maximum deviation without producing an average test error that exceeded 100% of the mean observation value was selected for both species: 10 for coho spf and 50 for Chinook jpa.</w:t>
       </w:r>
     </w:p>
     <w:p>
@@ -9028,18 +9108,18 @@
           <wp:inline>
             <wp:extent cx="5334000" cy="6096000"/>
             <wp:effectExtent b="0" l="0" r="0" t="0"/>
-            <wp:docPr descr="Figure 9: Results of lasso regression to predict coho outcomes with hydrologic metrics. Higher values of lambda tend to shrink the absolute values of regression coefficients toward 0 (top panel). Models with more coefficients explain a greater degree of variation in the dataset (middle panel), but also produce higher test errors (lower panel), indicating some overfitting at lower lambda values." title="" id="88" name="Picture"/>
+            <wp:docPr descr="Figure 9: Results of lasso regression to predict coho outcomes with hydrologic metrics. Higher values of lambda tend to shrink the absolute values of regression coefficients toward 0 (top panel). Models with more coefficients explain a greater degree of variation in the dataset (middle panel), but also produce higher test errors (lower panel), indicating some overfitting at lower lambda values." title="" id="78" name="Picture"/>
             <a:graphic>
               <a:graphicData uri="http://schemas.openxmlformats.org/drawingml/2006/picture">
                 <pic:pic>
                   <pic:nvPicPr>
-                    <pic:cNvPr descr="Graphics%20and%20Supplements/Figure%208.png" id="89" name="Picture"/>
+                    <pic:cNvPr descr="Graphics%20and%20Supplements/Figure%208.png" id="79" name="Picture"/>
                     <pic:cNvPicPr>
                       <a:picLocks noChangeArrowheads="1" noChangeAspect="1"/>
                     </pic:cNvPicPr>
                   </pic:nvPicPr>
                   <pic:blipFill>
-                    <a:blip r:embed="rId87"/>
+                    <a:blip r:embed="rId77"/>
                     <a:stretch>
                       <a:fillRect/>
                     </a:stretch>
@@ -9070,8 +9150,6 @@
       <w:pPr>
         <w:pStyle w:val="ImageCaption"/>
       </w:pPr>
-      <w:bookmarkStart w:id="90" w:name="fig:lassoResultsCoho"/>
-      <w:bookmarkEnd w:id="90"/>
       <w:r>
         <w:t xml:space="preserve">Figure 9: Results of lasso regression to predict coho outcomes with hydrologic metrics. Higher values of lambda tend to shrink the absolute values of regression coefficients toward 0 (top panel). Models with more coefficients explain a greater degree of variation in the dataset (middle panel), but also produce higher test errors (lower panel), indicating some overfitting at lower lambda values.</w:t>
       </w:r>
@@ -9085,18 +9163,18 @@
           <wp:inline>
             <wp:extent cx="5334000" cy="6096000"/>
             <wp:effectExtent b="0" l="0" r="0" t="0"/>
-            <wp:docPr descr="Figure 10: Results of lasso regression to predict Chinook outcomes with hydrologic metrics. Higher values of lambda tend to shrink the absolute values of regression coefficients toward 0 (top panel). Models with more coefficients explain a greater degree of variation in the dataset (middle panel), but also produce higher test errors (lower panel), indicating some overfitting at lower lambda values." title="" id="92" name="Picture"/>
+            <wp:docPr descr="Figure 10: Results of lasso regression to predict Chinook outcomes with hydrologic metrics. Higher values of lambda tend to shrink the absolute values of regression coefficients toward 0 (top panel). Models with more coefficients explain a greater degree of variation in the dataset (middle panel), but also produce higher test errors (lower panel), indicating some overfitting at lower lambda values." title="" id="81" name="Picture"/>
             <a:graphic>
               <a:graphicData uri="http://schemas.openxmlformats.org/drawingml/2006/picture">
                 <pic:pic>
                   <pic:nvPicPr>
-                    <pic:cNvPr descr="Graphics%20and%20Supplements/Figure%209.png" id="93" name="Picture"/>
+                    <pic:cNvPr descr="Graphics%20and%20Supplements/Figure%209.png" id="82" name="Picture"/>
                     <pic:cNvPicPr>
                       <a:picLocks noChangeArrowheads="1" noChangeAspect="1"/>
                     </pic:cNvPicPr>
                   </pic:nvPicPr>
                   <pic:blipFill>
-                    <a:blip r:embed="rId91"/>
+                    <a:blip r:embed="rId80"/>
                     <a:stretch>
                       <a:fillRect/>
                     </a:stretch>
@@ -9127,14 +9205,12 @@
       <w:pPr>
         <w:pStyle w:val="ImageCaption"/>
       </w:pPr>
-      <w:bookmarkStart w:id="94" w:name="fig:lassoResultsChinook"/>
-      <w:bookmarkEnd w:id="94"/>
       <w:r>
         <w:t xml:space="preserve">Figure 10: Results of lasso regression to predict Chinook outcomes with hydrologic metrics. Higher values of lambda tend to shrink the absolute values of regression coefficients toward 0 (top panel). Models with more coefficients explain a greater degree of variation in the dataset (middle panel), but also produce higher test errors (lower panel), indicating some overfitting at lower lambda values.</w:t>
       </w:r>
     </w:p>
-    <w:bookmarkEnd w:id="95"/>
-    <w:bookmarkStart w:id="98" w:name="predictor-rank-stability"/>
+    <w:bookmarkEnd w:id="83"/>
+    <w:bookmarkStart w:id="84" w:name="predictor-rank-stability"/>
     <w:p>
       <w:pPr>
         <w:pStyle w:val="Heading3"/>
@@ -9417,8 +9493,6 @@
       <w:pPr>
         <w:pStyle w:val="TableCaption"/>
       </w:pPr>
-      <w:bookmarkStart w:id="96" w:name="tab:predAppearTabCoho"/>
-      <w:bookmarkEnd w:id="96"/>
       <w:r>
         <w:t xml:space="preserve">Table 3:</w:t>
       </w:r>
@@ -11240,8 +11314,6 @@
       <w:pPr>
         <w:pStyle w:val="TableCaption"/>
       </w:pPr>
-      <w:bookmarkStart w:id="97" w:name="tab:predAppearTabChinook"/>
-      <w:bookmarkEnd w:id="97"/>
       <w:r>
         <w:t xml:space="preserve">Table 4:</w:t>
       </w:r>
@@ -14715,8 +14787,8 @@
         </w:tc>
       </w:tr>
     </w:tbl>
-    <w:bookmarkEnd w:id="98"/>
-    <w:bookmarkStart w:id="99" w:name="Xd2d573d5bebcc6b50a618d8914ff96ba11e2b4c"/>
+    <w:bookmarkEnd w:id="84"/>
+    <w:bookmarkStart w:id="85" w:name="Xd2d573d5bebcc6b50a618d8914ff96ba11e2b4c"/>
     <w:p>
       <w:pPr>
         <w:pStyle w:val="Heading3"/>
@@ -14821,9 +14893,9 @@
         <w:t xml:space="preserve">, middle panel).</w:t>
       </w:r>
     </w:p>
-    <w:bookmarkEnd w:id="99"/>
-    <w:bookmarkEnd w:id="100"/>
-    <w:bookmarkStart w:id="114" w:name="hydrologic-benefit-function"/>
+    <w:bookmarkEnd w:id="85"/>
+    <w:bookmarkEnd w:id="86"/>
+    <w:bookmarkStart w:id="96" w:name="hydrologic-benefit-function"/>
     <w:p>
       <w:pPr>
         <w:pStyle w:val="Heading2"/>
@@ -14874,8 +14946,6 @@
       <w:pPr>
         <w:pStyle w:val="TableCaption"/>
       </w:pPr>
-      <w:bookmarkStart w:id="101" w:name="tab:coefTableCoho"/>
-      <w:bookmarkEnd w:id="101"/>
       <w:r>
         <w:t xml:space="preserve">Table 5:</w:t>
       </w:r>
@@ -15869,8 +15939,6 @@
       <w:pPr>
         <w:pStyle w:val="TableCaption"/>
       </w:pPr>
-      <w:bookmarkStart w:id="102" w:name="tab:coefTableChinook"/>
-      <w:bookmarkEnd w:id="102"/>
       <w:r>
         <w:t xml:space="preserve">Table 6:</w:t>
       </w:r>
@@ -16308,7 +16376,7 @@
         </w:tc>
       </w:tr>
     </w:tbl>
-    <w:bookmarkStart w:id="103" w:name="X63b9add7216461afc23f6690150dd5be34f90af"/>
+    <w:bookmarkStart w:id="87" w:name="X63b9add7216461afc23f6690150dd5be34f90af"/>
     <w:p>
       <w:pPr>
         <w:pStyle w:val="Heading3"/>
@@ -16375,8 +16443,8 @@
         <w:t xml:space="preserve">. This suggests that the order-of-magnitude of brood year total flow is negatively related to relative reproduction of Chinook. It’s possible that this relationship is driven by high-flow events in wet years that could produce scouring flows, negatively impacting Chinook eggs laid in the mainstem of the Scott River.</w:t>
       </w:r>
     </w:p>
-    <w:bookmarkEnd w:id="103"/>
-    <w:bookmarkStart w:id="108" w:name="Xbb3dd5df872c117cae335f43a403d38a2bd7af6"/>
+    <w:bookmarkEnd w:id="87"/>
+    <w:bookmarkStart w:id="91" w:name="Xbb3dd5df872c117cae335f43a403d38a2bd7af6"/>
     <w:p>
       <w:pPr>
         <w:pStyle w:val="Heading3"/>
@@ -16503,18 +16571,18 @@
           <wp:inline>
             <wp:extent cx="5334000" cy="6096000"/>
             <wp:effectExtent b="0" l="0" r="0" t="0"/>
-            <wp:docPr descr="Figure 11: Annual observed and predicted values of coho smolt produced per female spawner (coho spf, top panel) and Chinook juveniles produced per adult spawner (Chinook jpa, lower panel). Predicted quantities (black dots) are shown as Hydrologic Benefit (HB) function values. The predicted and observed values are plotted by each cohort’s Brood Year. " title="" id="105" name="Picture"/>
+            <wp:docPr descr="Figure 11: Annual observed and predicted values of coho smolt produced per female spawner (coho spf, top panel) and Chinook juveniles produced per adult spawner (Chinook jpa, lower panel). Predicted quantities (black dots) are shown as Hydrologic Benefit (HB) function values. The predicted and observed values are plotted by each cohort’s Brood Year. " title="" id="89" name="Picture"/>
             <a:graphic>
               <a:graphicData uri="http://schemas.openxmlformats.org/drawingml/2006/picture">
                 <pic:pic>
                   <pic:nvPicPr>
-                    <pic:cNvPr descr="Graphics%20and%20Supplements/Figure%2010.png" id="106" name="Picture"/>
+                    <pic:cNvPr descr="Graphics%20and%20Supplements/Figure%2010.png" id="90" name="Picture"/>
                     <pic:cNvPicPr>
                       <a:picLocks noChangeArrowheads="1" noChangeAspect="1"/>
                     </pic:cNvPicPr>
                   </pic:nvPicPr>
                   <pic:blipFill>
-                    <a:blip r:embed="rId104"/>
+                    <a:blip r:embed="rId88"/>
                     <a:stretch>
                       <a:fillRect/>
                     </a:stretch>
@@ -16545,8 +16613,6 @@
       <w:pPr>
         <w:pStyle w:val="ImageCaption"/>
       </w:pPr>
-      <w:bookmarkStart w:id="107" w:name="fig:hbfOverTime"/>
-      <w:bookmarkEnd w:id="107"/>
       <w:r>
         <w:t xml:space="preserve">Figure 11: Annual observed and predicted values of coho smolt produced per female spawner (coho spf, top panel) and Chinook juveniles produced per adult spawner (Chinook jpa, lower panel). Predicted quantities (black dots) are shown as Hydrologic Benefit (HB) function values. The predicted and observed values are plotted by each cohort’s Brood Year.</w:t>
       </w:r>
@@ -16554,8 +16620,8 @@
         <w:t xml:space="preserve"> </w:t>
       </w:r>
     </w:p>
-    <w:bookmarkEnd w:id="108"/>
-    <w:bookmarkStart w:id="113" w:name="X56a3243927ad12ba97c22e4510875d65fa121f7"/>
+    <w:bookmarkEnd w:id="91"/>
+    <w:bookmarkStart w:id="95" w:name="X56a3243927ad12ba97c22e4510875d65fa121f7"/>
     <w:p>
       <w:pPr>
         <w:pStyle w:val="Heading3"/>
@@ -16674,18 +16740,18 @@
           <wp:inline>
             <wp:extent cx="5334000" cy="6096000"/>
             <wp:effectExtent b="0" l="0" r="0" t="0"/>
-            <wp:docPr descr="Figure 12: Contributions to annual Hydrologic Benefit values (coho spf-equivalent, top panel, and Chinook jpa-equivalent, lower panel). A positive value indicates that a greater quantity contributes a positive value to the predicted ecological outcome in that cohort (e.g., a later spring disconnection produces more predicted coho spf). A negative value indicates that a larger number contributes a negative value to the predicted outcome (e.g., a later fall reconnection date produces fewer predicted coho spf in that cohort)." title="" id="110" name="Picture"/>
+            <wp:docPr descr="Figure 12: Contributions to annual Hydrologic Benefit values (coho spf-equivalent, top panel, and Chinook jpa-equivalent, lower panel). A positive value indicates that a greater quantity contributes a positive value to the predicted ecological outcome in that cohort (e.g., a later spring disconnection produces more predicted coho spf). A negative value indicates that a larger number contributes a negative value to the predicted outcome (e.g., a later fall reconnection date produces fewer predicted coho spf in that cohort)." title="" id="93" name="Picture"/>
             <a:graphic>
               <a:graphicData uri="http://schemas.openxmlformats.org/drawingml/2006/picture">
                 <pic:pic>
                   <pic:nvPicPr>
-                    <pic:cNvPr descr="Graphics%20and%20Supplements/Figure%2011.png" id="111" name="Picture"/>
+                    <pic:cNvPr descr="Graphics%20and%20Supplements/Figure%2011.png" id="94" name="Picture"/>
                     <pic:cNvPicPr>
                       <a:picLocks noChangeArrowheads="1" noChangeAspect="1"/>
                     </pic:cNvPicPr>
                   </pic:nvPicPr>
                   <pic:blipFill>
-                    <a:blip r:embed="rId109"/>
+                    <a:blip r:embed="rId92"/>
                     <a:stretch>
                       <a:fillRect/>
                     </a:stretch>
@@ -16716,16 +16782,14 @@
       <w:pPr>
         <w:pStyle w:val="ImageCaption"/>
       </w:pPr>
-      <w:bookmarkStart w:id="112" w:name="fig:hbfBarchart"/>
-      <w:bookmarkEnd w:id="112"/>
       <w:r>
         <w:t xml:space="preserve">Figure 12: Contributions to annual Hydrologic Benefit values (coho spf-equivalent, top panel, and Chinook jpa-equivalent, lower panel). A positive value indicates that a greater quantity contributes a positive value to the predicted ecological outcome in that cohort (e.g., a later spring disconnection produces more predicted coho spf). A negative value indicates that a larger number contributes a negative value to the predicted outcome (e.g., a later fall reconnection date produces fewer predicted coho spf in that cohort).</w:t>
       </w:r>
     </w:p>
-    <w:bookmarkEnd w:id="113"/>
-    <w:bookmarkEnd w:id="114"/>
-    <w:bookmarkEnd w:id="115"/>
-    <w:bookmarkStart w:id="122" w:name="discussion"/>
+    <w:bookmarkEnd w:id="95"/>
+    <w:bookmarkEnd w:id="96"/>
+    <w:bookmarkEnd w:id="97"/>
+    <w:bookmarkStart w:id="104" w:name="discussion"/>
     <w:p>
       <w:pPr>
         <w:pStyle w:val="Heading1"/>
@@ -16751,7 +16815,7 @@
         <w:t xml:space="preserve">The findings described above suggest that, in this case study, hydrology can explain about half of the variation in a key ecological outcome for coho salmon, though as a predictive tool it has some limitations.</w:t>
       </w:r>
     </w:p>
-    <w:bookmarkStart w:id="116" w:name="X7927e02b030070da3d3f36a45d1c21d7f6b1239"/>
+    <w:bookmarkStart w:id="98" w:name="X7927e02b030070da3d3f36a45d1c21d7f6b1239"/>
     <w:p>
       <w:pPr>
         <w:pStyle w:val="Heading2"/>
@@ -16821,8 +16885,8 @@
         <w:t xml:space="preserve">, because the hydro-ecological dataset is relatively long. This temporal structure, covering a wide range of water year types, makes it possible to test the hypothesis that a measurable relationship exists between hydrologic signal and ecologic response, even within an otherwise more complex relationship involving many non-hydrologic factors.</w:t>
       </w:r>
     </w:p>
-    <w:bookmarkEnd w:id="116"/>
-    <w:bookmarkStart w:id="117" w:name="X1e5150e60c8c7a8a48f98236bacb875804e9653"/>
+    <w:bookmarkEnd w:id="98"/>
+    <w:bookmarkStart w:id="99" w:name="X1e5150e60c8c7a8a48f98236bacb875804e9653"/>
     <w:p>
       <w:pPr>
         <w:pStyle w:val="Heading2"/>
@@ -16929,8 +16993,8 @@
         <w:t xml:space="preserve">). Relatedly and consistent with these results, the total flow volume in the four months of the brood year period is also negatively correlated with the number of coho spawners. These two correlations suggest that the apparent benefits of later fall flows on the number of spawners is overwhelmed by a relatively lower success rate of these later spawners in generating outmigrating juveniles.</w:t>
       </w:r>
     </w:p>
-    <w:bookmarkEnd w:id="117"/>
-    <w:bookmarkStart w:id="118" w:name="Xd53a54d38a7331c2e03bc8ce0087285fcc7489a"/>
+    <w:bookmarkEnd w:id="99"/>
+    <w:bookmarkStart w:id="100" w:name="Xd53a54d38a7331c2e03bc8ce0087285fcc7489a"/>
     <w:p>
       <w:pPr>
         <w:pStyle w:val="Heading2"/>
@@ -16989,7 +17053,7 @@
       <w:pPr>
         <w:numPr>
           <w:ilvl w:val="0"/>
-          <w:numId w:val="1006"/>
+          <w:numId w:val="1007"/>
         </w:numPr>
         <w:pStyle w:val="Compact"/>
       </w:pPr>
@@ -17001,7 +17065,7 @@
       <w:pPr>
         <w:numPr>
           <w:ilvl w:val="0"/>
-          <w:numId w:val="1006"/>
+          <w:numId w:val="1007"/>
         </w:numPr>
         <w:pStyle w:val="Compact"/>
       </w:pPr>
@@ -17013,7 +17077,7 @@
       <w:pPr>
         <w:numPr>
           <w:ilvl w:val="0"/>
-          <w:numId w:val="1006"/>
+          <w:numId w:val="1007"/>
         </w:numPr>
         <w:pStyle w:val="Compact"/>
       </w:pPr>
@@ -17025,7 +17089,7 @@
       <w:pPr>
         <w:numPr>
           <w:ilvl w:val="0"/>
-          <w:numId w:val="1006"/>
+          <w:numId w:val="1007"/>
         </w:numPr>
         <w:pStyle w:val="Compact"/>
       </w:pPr>
@@ -17041,8 +17105,8 @@
         <w:t xml:space="preserve">Regardless of the ultimate cause(s), this difference in predictability underscores the fact that the prediction exercise undertaken in this study can only be performed successfully for some species and some regions.</w:t>
       </w:r>
     </w:p>
-    <w:bookmarkEnd w:id="118"/>
-    <w:bookmarkStart w:id="119" w:name="X6b9b119df2b070daf4d2db4af6fa3aa7d30e1d5"/>
+    <w:bookmarkEnd w:id="100"/>
+    <w:bookmarkStart w:id="101" w:name="X6b9b119df2b070daf4d2db4af6fa3aa7d30e1d5"/>
     <w:p>
       <w:pPr>
         <w:pStyle w:val="Heading2"/>
@@ -17115,8 +17179,8 @@
         <w:t xml:space="preserve">). The coho spf HB function can somewhat accurately indicate a high or a low year (if we define the boundary between the two domains as 55 coho spf), though the range of predictions does not match the variability in the observations. This is partly a consequence of lasso regression imposing a penalty on model flexibility, and represents a conservative estimate of the degree of variation in ecological outcomes that can be explained with flow metrics.</w:t>
       </w:r>
     </w:p>
-    <w:bookmarkEnd w:id="119"/>
-    <w:bookmarkStart w:id="120" w:name="X3b700d4bb5c1382b7499258009ecac007d72a49"/>
+    <w:bookmarkEnd w:id="101"/>
+    <w:bookmarkStart w:id="102" w:name="X3b700d4bb5c1382b7499258009ecac007d72a49"/>
     <w:p>
       <w:pPr>
         <w:pStyle w:val="Heading2"/>
@@ -17272,8 +17336,8 @@
         <w:t xml:space="preserve">This may explain why earlier reconnection is associated with a higher number of smolts, but does not interrogate why earlier flows is associated with a lower number of spawners. An explanation for the latter may be beyond the scope of the present study: the later flow-spawner correlation is the weaker of the two, and the returning spawners may also be affected by ocean conditions. In any case, these findings suggest that earlier fall reconnection may allow the spawning population the best opportunity for reproductive success.</w:t>
       </w:r>
     </w:p>
-    <w:bookmarkEnd w:id="120"/>
-    <w:bookmarkStart w:id="121" w:name="Xe7b831585be370552e5eda248af1ddb6912a940"/>
+    <w:bookmarkEnd w:id="102"/>
+    <w:bookmarkStart w:id="103" w:name="Xe7b831585be370552e5eda248af1ddb6912a940"/>
     <w:p>
       <w:pPr>
         <w:pStyle w:val="Heading2"/>
@@ -17307,9 +17371,9 @@
         <w:t xml:space="preserve">We expect that the proposed approach could be employed in other regional studies, though in systems with shorter or minimal ecological monitoring records, opportunities to find correlations between flow and biological metrics may be sample size-limited to an even greater degree than in this study. However, this study may show the value of even a dozen years of monitoring data in a range of water year types, and could provide motivation to continue investing in data collection and the monitoring of sensitive species.</w:t>
       </w:r>
     </w:p>
-    <w:bookmarkEnd w:id="121"/>
-    <w:bookmarkEnd w:id="122"/>
-    <w:bookmarkStart w:id="123" w:name="conclusions"/>
+    <w:bookmarkEnd w:id="103"/>
+    <w:bookmarkEnd w:id="104"/>
+    <w:bookmarkStart w:id="105" w:name="conclusions"/>
     <w:p>
       <w:pPr>
         <w:pStyle w:val="Heading1"/>
@@ -17433,8 +17497,8 @@
         <w:br w:type="page"/>
       </w:r>
     </w:p>
-    <w:bookmarkEnd w:id="123"/>
-    <w:bookmarkStart w:id="334" w:name="references"/>
+    <w:bookmarkEnd w:id="105"/>
+    <w:bookmarkStart w:id="316" w:name="references"/>
     <w:p>
       <w:pPr>
         <w:pStyle w:val="Heading1"/>
@@ -17443,8 +17507,8 @@
         <w:t xml:space="preserve">References</w:t>
       </w:r>
     </w:p>
-    <w:bookmarkStart w:id="333" w:name="refs"/>
-    <w:bookmarkStart w:id="125" w:name="ref-AceroTriana2021"/>
+    <w:bookmarkStart w:id="315" w:name="refs"/>
+    <w:bookmarkStart w:id="107" w:name="ref-AceroTriana2021"/>
     <w:p>
       <w:pPr>
         <w:pStyle w:val="Bibliography"/>
@@ -17483,7 +17547,7 @@
       <w:r>
         <w:t xml:space="preserve"> </w:t>
       </w:r>
-      <w:hyperlink r:id="rId124">
+      <w:hyperlink r:id="rId106">
         <w:r>
           <w:rPr>
             <w:rStyle w:val="Hyperlink"/>
@@ -17495,8 +17559,8 @@
         <w:t xml:space="preserve">.</w:t>
       </w:r>
     </w:p>
-    <w:bookmarkEnd w:id="125"/>
-    <w:bookmarkStart w:id="127" w:name="ref-Acreman2014"/>
+    <w:bookmarkEnd w:id="107"/>
+    <w:bookmarkStart w:id="109" w:name="ref-Acreman2014"/>
     <w:p>
       <w:pPr>
         <w:pStyle w:val="Bibliography"/>
@@ -17535,7 +17599,7 @@
       <w:r>
         <w:t xml:space="preserve"> </w:t>
       </w:r>
-      <w:hyperlink r:id="rId126">
+      <w:hyperlink r:id="rId108">
         <w:r>
           <w:rPr>
             <w:rStyle w:val="Hyperlink"/>
@@ -17547,8 +17611,8 @@
         <w:t xml:space="preserve">.</w:t>
       </w:r>
     </w:p>
-    <w:bookmarkEnd w:id="127"/>
-    <w:bookmarkStart w:id="128" w:name="ref-NMFS2005"/>
+    <w:bookmarkEnd w:id="109"/>
+    <w:bookmarkStart w:id="110" w:name="ref-NMFS2005"/>
     <w:p>
       <w:pPr>
         <w:pStyle w:val="Bibliography"/>
@@ -17575,8 +17639,8 @@
         <w:t xml:space="preserve">June. Santa Cruz, CA: NOAA National Marine Fisheries Service (NMFS).</w:t>
       </w:r>
     </w:p>
-    <w:bookmarkEnd w:id="128"/>
-    <w:bookmarkStart w:id="130" w:name="ref-AlomiaHerrera2017"/>
+    <w:bookmarkEnd w:id="110"/>
+    <w:bookmarkStart w:id="112" w:name="ref-AlomiaHerrera2017"/>
     <w:p>
       <w:pPr>
         <w:pStyle w:val="Bibliography"/>
@@ -17621,7 +17685,7 @@
       <w:r>
         <w:t xml:space="preserve"> </w:t>
       </w:r>
-      <w:hyperlink r:id="rId129">
+      <w:hyperlink r:id="rId111">
         <w:r>
           <w:rPr>
             <w:rStyle w:val="Hyperlink"/>
@@ -17633,8 +17697,8 @@
         <w:t xml:space="preserve">.</w:t>
       </w:r>
     </w:p>
-    <w:bookmarkEnd w:id="130"/>
-    <w:bookmarkStart w:id="132" w:name="ref-Anderson2006"/>
+    <w:bookmarkEnd w:id="112"/>
+    <w:bookmarkStart w:id="114" w:name="ref-Anderson2006"/>
     <w:p>
       <w:pPr>
         <w:pStyle w:val="Bibliography"/>
@@ -17673,7 +17737,7 @@
       <w:r>
         <w:t xml:space="preserve"> </w:t>
       </w:r>
-      <w:hyperlink r:id="rId131">
+      <w:hyperlink r:id="rId113">
         <w:r>
           <w:rPr>
             <w:rStyle w:val="Hyperlink"/>
@@ -17685,8 +17749,8 @@
         <w:t xml:space="preserve">.</w:t>
       </w:r>
     </w:p>
-    <w:bookmarkEnd w:id="132"/>
-    <w:bookmarkStart w:id="134" w:name="ref-Arthington2014"/>
+    <w:bookmarkEnd w:id="114"/>
+    <w:bookmarkStart w:id="116" w:name="ref-Arthington2014"/>
     <w:p>
       <w:pPr>
         <w:pStyle w:val="Bibliography"/>
@@ -17725,7 +17789,7 @@
       <w:r>
         <w:t xml:space="preserve"> </w:t>
       </w:r>
-      <w:hyperlink r:id="rId133">
+      <w:hyperlink r:id="rId115">
         <w:r>
           <w:rPr>
             <w:rStyle w:val="Hyperlink"/>
@@ -17737,8 +17801,8 @@
         <w:t xml:space="preserve">.</w:t>
       </w:r>
     </w:p>
-    <w:bookmarkEnd w:id="134"/>
-    <w:bookmarkStart w:id="136" w:name="ref-Ayllon2014"/>
+    <w:bookmarkEnd w:id="116"/>
+    <w:bookmarkStart w:id="118" w:name="ref-Ayllon2014"/>
     <w:p>
       <w:pPr>
         <w:pStyle w:val="Bibliography"/>
@@ -17777,7 +17841,7 @@
       <w:r>
         <w:t xml:space="preserve"> </w:t>
       </w:r>
-      <w:hyperlink r:id="rId135">
+      <w:hyperlink r:id="rId117">
         <w:r>
           <w:rPr>
             <w:rStyle w:val="Hyperlink"/>
@@ -17789,8 +17853,8 @@
         <w:t xml:space="preserve">.</w:t>
       </w:r>
     </w:p>
-    <w:bookmarkEnd w:id="136"/>
-    <w:bookmarkStart w:id="138" w:name="ref-BjornnReiser1991"/>
+    <w:bookmarkEnd w:id="118"/>
+    <w:bookmarkStart w:id="120" w:name="ref-BjornnReiser1991"/>
     <w:p>
       <w:pPr>
         <w:pStyle w:val="Bibliography"/>
@@ -17832,7 +17896,7 @@
       <w:r>
         <w:t xml:space="preserve"> </w:t>
       </w:r>
-      <w:hyperlink r:id="rId137">
+      <w:hyperlink r:id="rId119">
         <w:r>
           <w:rPr>
             <w:rStyle w:val="Hyperlink"/>
@@ -17844,8 +17908,8 @@
         <w:t xml:space="preserve">.</w:t>
       </w:r>
     </w:p>
-    <w:bookmarkEnd w:id="138"/>
-    <w:bookmarkStart w:id="140" w:name="ref-Booth2014"/>
+    <w:bookmarkEnd w:id="120"/>
+    <w:bookmarkStart w:id="122" w:name="ref-Booth2014"/>
     <w:p>
       <w:pPr>
         <w:pStyle w:val="Bibliography"/>
@@ -17884,7 +17948,7 @@
       <w:r>
         <w:t xml:space="preserve"> </w:t>
       </w:r>
-      <w:hyperlink r:id="rId139">
+      <w:hyperlink r:id="rId121">
         <w:r>
           <w:rPr>
             <w:rStyle w:val="Hyperlink"/>
@@ -17896,8 +17960,8 @@
         <w:t xml:space="preserve">.</w:t>
       </w:r>
     </w:p>
-    <w:bookmarkEnd w:id="140"/>
-    <w:bookmarkStart w:id="142" w:name="ref-Bourret2016"/>
+    <w:bookmarkEnd w:id="122"/>
+    <w:bookmarkStart w:id="124" w:name="ref-Bourret2016"/>
     <w:p>
       <w:pPr>
         <w:pStyle w:val="Bibliography"/>
@@ -17936,7 +18000,7 @@
       <w:r>
         <w:t xml:space="preserve"> </w:t>
       </w:r>
-      <w:hyperlink r:id="rId141">
+      <w:hyperlink r:id="rId123">
         <w:r>
           <w:rPr>
             <w:rStyle w:val="Hyperlink"/>
@@ -17948,8 +18012,8 @@
         <w:t xml:space="preserve">.</w:t>
       </w:r>
     </w:p>
-    <w:bookmarkEnd w:id="142"/>
-    <w:bookmarkStart w:id="144" w:name="ref-Bower2022"/>
+    <w:bookmarkEnd w:id="124"/>
+    <w:bookmarkStart w:id="126" w:name="ref-Bower2022"/>
     <w:p>
       <w:pPr>
         <w:pStyle w:val="Bibliography"/>
@@ -17988,7 +18052,7 @@
       <w:r>
         <w:t xml:space="preserve"> </w:t>
       </w:r>
-      <w:hyperlink r:id="rId143">
+      <w:hyperlink r:id="rId125">
         <w:r>
           <w:rPr>
             <w:rStyle w:val="Hyperlink"/>
@@ -18000,8 +18064,8 @@
         <w:t xml:space="preserve">.</w:t>
       </w:r>
     </w:p>
-    <w:bookmarkEnd w:id="144"/>
-    <w:bookmarkStart w:id="146" w:name="ref-Bradford2016"/>
+    <w:bookmarkEnd w:id="126"/>
+    <w:bookmarkStart w:id="128" w:name="ref-Bradford2016"/>
     <w:p>
       <w:pPr>
         <w:pStyle w:val="Bibliography"/>
@@ -18040,7 +18104,7 @@
       <w:r>
         <w:t xml:space="preserve"> </w:t>
       </w:r>
-      <w:hyperlink r:id="rId145">
+      <w:hyperlink r:id="rId127">
         <w:r>
           <w:rPr>
             <w:rStyle w:val="Hyperlink"/>
@@ -18052,8 +18116,8 @@
         <w:t xml:space="preserve">.</w:t>
       </w:r>
     </w:p>
-    <w:bookmarkEnd w:id="146"/>
-    <w:bookmarkStart w:id="148" w:name="ref-Bradley2017"/>
+    <w:bookmarkEnd w:id="128"/>
+    <w:bookmarkStart w:id="130" w:name="ref-Bradley2017"/>
     <w:p>
       <w:pPr>
         <w:pStyle w:val="Bibliography"/>
@@ -18092,7 +18156,7 @@
       <w:r>
         <w:t xml:space="preserve"> </w:t>
       </w:r>
-      <w:hyperlink r:id="rId147">
+      <w:hyperlink r:id="rId129">
         <w:r>
           <w:rPr>
             <w:rStyle w:val="Hyperlink"/>
@@ -18104,8 +18168,8 @@
         <w:t xml:space="preserve">.</w:t>
       </w:r>
     </w:p>
-    <w:bookmarkEnd w:id="148"/>
-    <w:bookmarkStart w:id="150" w:name="ref-Brand2011"/>
+    <w:bookmarkEnd w:id="130"/>
+    <w:bookmarkStart w:id="132" w:name="ref-Brand2011"/>
     <w:p>
       <w:pPr>
         <w:pStyle w:val="Bibliography"/>
@@ -18144,7 +18208,7 @@
       <w:r>
         <w:t xml:space="preserve"> </w:t>
       </w:r>
-      <w:hyperlink r:id="rId149">
+      <w:hyperlink r:id="rId131">
         <w:r>
           <w:rPr>
             <w:rStyle w:val="Hyperlink"/>
@@ -18156,8 +18220,8 @@
         <w:t xml:space="preserve">.</w:t>
       </w:r>
     </w:p>
-    <w:bookmarkEnd w:id="150"/>
-    <w:bookmarkStart w:id="152" w:name="ref-Brown1994"/>
+    <w:bookmarkEnd w:id="132"/>
+    <w:bookmarkStart w:id="134" w:name="ref-Brown1994"/>
     <w:p>
       <w:pPr>
         <w:pStyle w:val="Bibliography"/>
@@ -18196,7 +18260,7 @@
       <w:r>
         <w:t xml:space="preserve"> </w:t>
       </w:r>
-      <w:hyperlink r:id="rId151">
+      <w:hyperlink r:id="rId133">
         <w:r>
           <w:rPr>
             <w:rStyle w:val="Hyperlink"/>
@@ -18208,8 +18272,8 @@
         <w:t xml:space="preserve">.</w:t>
       </w:r>
     </w:p>
-    <w:bookmarkEnd w:id="152"/>
-    <w:bookmarkStart w:id="153" w:name="ref-Brummer2016"/>
+    <w:bookmarkEnd w:id="134"/>
+    <w:bookmarkStart w:id="135" w:name="ref-Brummer2016"/>
     <w:p>
       <w:pPr>
         <w:pStyle w:val="Bibliography"/>
@@ -18248,7 +18312,7 @@
       <w:r>
         <w:t xml:space="preserve"> </w:t>
       </w:r>
-      <w:hyperlink r:id="rId133">
+      <w:hyperlink r:id="rId115">
         <w:r>
           <w:rPr>
             <w:rStyle w:val="Hyperlink"/>
@@ -18260,8 +18324,8 @@
         <w:t xml:space="preserve">.</w:t>
       </w:r>
     </w:p>
-    <w:bookmarkEnd w:id="153"/>
-    <w:bookmarkStart w:id="155" w:name="ref-Bunn2002a"/>
+    <w:bookmarkEnd w:id="135"/>
+    <w:bookmarkStart w:id="137" w:name="ref-Bunn2002a"/>
     <w:p>
       <w:pPr>
         <w:pStyle w:val="Bibliography"/>
@@ -18300,7 +18364,7 @@
       <w:r>
         <w:t xml:space="preserve"> </w:t>
       </w:r>
-      <w:hyperlink r:id="rId154">
+      <w:hyperlink r:id="rId136">
         <w:r>
           <w:rPr>
             <w:rStyle w:val="Hyperlink"/>
@@ -18312,8 +18376,8 @@
         <w:t xml:space="preserve">.</w:t>
       </w:r>
     </w:p>
-    <w:bookmarkEnd w:id="155"/>
-    <w:bookmarkStart w:id="156" w:name="ref-Bustard1975"/>
+    <w:bookmarkEnd w:id="137"/>
+    <w:bookmarkStart w:id="138" w:name="ref-Bustard1975"/>
     <w:p>
       <w:pPr>
         <w:pStyle w:val="Bibliography"/>
@@ -18350,8 +18414,8 @@
         <w:t xml:space="preserve">32: 667–80.</w:t>
       </w:r>
     </w:p>
-    <w:bookmarkEnd w:id="156"/>
-    <w:bookmarkStart w:id="158" w:name="ref-CDFW2015a"/>
+    <w:bookmarkEnd w:id="138"/>
+    <w:bookmarkStart w:id="140" w:name="ref-CDFW2015a"/>
     <w:p>
       <w:pPr>
         <w:pStyle w:val="Bibliography"/>
@@ -18380,7 +18444,7 @@
       <w:r>
         <w:t xml:space="preserve"> </w:t>
       </w:r>
-      <w:hyperlink r:id="rId157">
+      <w:hyperlink r:id="rId139">
         <w:r>
           <w:rPr>
             <w:rStyle w:val="Hyperlink"/>
@@ -18392,8 +18456,8 @@
         <w:t xml:space="preserve">.</w:t>
       </w:r>
     </w:p>
-    <w:bookmarkEnd w:id="158"/>
-    <w:bookmarkStart w:id="160" w:name="ref-CDFW2015b"/>
+    <w:bookmarkEnd w:id="140"/>
+    <w:bookmarkStart w:id="142" w:name="ref-CDFW2015b"/>
     <w:p>
       <w:pPr>
         <w:pStyle w:val="Bibliography"/>
@@ -18422,7 +18486,7 @@
       <w:r>
         <w:t xml:space="preserve"> </w:t>
       </w:r>
-      <w:hyperlink r:id="rId159">
+      <w:hyperlink r:id="rId141">
         <w:r>
           <w:rPr>
             <w:rStyle w:val="Hyperlink"/>
@@ -18434,8 +18498,8 @@
         <w:t xml:space="preserve">.</w:t>
       </w:r>
     </w:p>
-    <w:bookmarkEnd w:id="160"/>
-    <w:bookmarkStart w:id="161" w:name="ref-CDFW2021b"/>
+    <w:bookmarkEnd w:id="142"/>
+    <w:bookmarkStart w:id="143" w:name="ref-CDFW2021b"/>
     <w:p>
       <w:pPr>
         <w:pStyle w:val="Bibliography"/>
@@ -18456,8 +18520,8 @@
         <w:t xml:space="preserve">.”</w:t>
       </w:r>
     </w:p>
-    <w:bookmarkEnd w:id="161"/>
-    <w:bookmarkStart w:id="163" w:name="ref-Cartwright2017"/>
+    <w:bookmarkEnd w:id="143"/>
+    <w:bookmarkStart w:id="145" w:name="ref-Cartwright2017"/>
     <w:p>
       <w:pPr>
         <w:pStyle w:val="Bibliography"/>
@@ -18496,7 +18560,7 @@
       <w:r>
         <w:t xml:space="preserve"> </w:t>
       </w:r>
-      <w:hyperlink r:id="rId162">
+      <w:hyperlink r:id="rId144">
         <w:r>
           <w:rPr>
             <w:rStyle w:val="Hyperlink"/>
@@ -18508,8 +18572,8 @@
         <w:t xml:space="preserve">.</w:t>
       </w:r>
     </w:p>
-    <w:bookmarkEnd w:id="163"/>
-    <w:bookmarkStart w:id="165" w:name="ref-Catford2014"/>
+    <w:bookmarkEnd w:id="145"/>
+    <w:bookmarkStart w:id="147" w:name="ref-Catford2014"/>
     <w:p>
       <w:pPr>
         <w:pStyle w:val="Bibliography"/>
@@ -18548,7 +18612,7 @@
       <w:r>
         <w:t xml:space="preserve"> </w:t>
       </w:r>
-      <w:hyperlink r:id="rId164">
+      <w:hyperlink r:id="rId146">
         <w:r>
           <w:rPr>
             <w:rStyle w:val="Hyperlink"/>
@@ -18560,8 +18624,8 @@
         <w:t xml:space="preserve">.</w:t>
       </w:r>
     </w:p>
-    <w:bookmarkEnd w:id="165"/>
-    <w:bookmarkStart w:id="166" w:name="ref-Chowdhury2007"/>
+    <w:bookmarkEnd w:id="147"/>
+    <w:bookmarkStart w:id="148" w:name="ref-Chowdhury2007"/>
     <w:p>
       <w:pPr>
         <w:pStyle w:val="Bibliography"/>
@@ -18601,8 +18665,8 @@
         <w:t xml:space="preserve">, 2896–2902. Christchurch, NZ.</w:t>
       </w:r>
     </w:p>
-    <w:bookmarkEnd w:id="166"/>
-    <w:bookmarkStart w:id="168" w:name="ref-Daneshvar2017"/>
+    <w:bookmarkEnd w:id="148"/>
+    <w:bookmarkStart w:id="150" w:name="ref-Daneshvar2017"/>
     <w:p>
       <w:pPr>
         <w:pStyle w:val="Bibliography"/>
@@ -18641,7 +18705,7 @@
       <w:r>
         <w:t xml:space="preserve"> </w:t>
       </w:r>
-      <w:hyperlink r:id="rId167">
+      <w:hyperlink r:id="rId149">
         <w:r>
           <w:rPr>
             <w:rStyle w:val="Hyperlink"/>
@@ -18653,8 +18717,8 @@
         <w:t xml:space="preserve">.</w:t>
       </w:r>
     </w:p>
-    <w:bookmarkEnd w:id="168"/>
-    <w:bookmarkStart w:id="170" w:name="ref-DeWeber2020"/>
+    <w:bookmarkEnd w:id="150"/>
+    <w:bookmarkStart w:id="152" w:name="ref-DeWeber2020"/>
     <w:p>
       <w:pPr>
         <w:pStyle w:val="Bibliography"/>
@@ -18693,7 +18757,7 @@
       <w:r>
         <w:t xml:space="preserve"> </w:t>
       </w:r>
-      <w:hyperlink r:id="rId169">
+      <w:hyperlink r:id="rId151">
         <w:r>
           <w:rPr>
             <w:rStyle w:val="Hyperlink"/>
@@ -18705,8 +18769,8 @@
         <w:t xml:space="preserve">.</w:t>
       </w:r>
     </w:p>
-    <w:bookmarkEnd w:id="170"/>
-    <w:bookmarkStart w:id="172" w:name="ref-Drake2000a"/>
+    <w:bookmarkEnd w:id="152"/>
+    <w:bookmarkStart w:id="154" w:name="ref-Drake2000a"/>
     <w:p>
       <w:pPr>
         <w:pStyle w:val="Bibliography"/>
@@ -18745,7 +18809,7 @@
       <w:r>
         <w:t xml:space="preserve"> </w:t>
       </w:r>
-      <w:hyperlink r:id="rId171">
+      <w:hyperlink r:id="rId153">
         <w:r>
           <w:rPr>
             <w:rStyle w:val="Hyperlink"/>
@@ -18757,8 +18821,8 @@
         <w:t xml:space="preserve">.</w:t>
       </w:r>
     </w:p>
-    <w:bookmarkEnd w:id="172"/>
-    <w:bookmarkStart w:id="174" w:name="ref-DWR2021"/>
+    <w:bookmarkEnd w:id="154"/>
+    <w:bookmarkStart w:id="156" w:name="ref-DWR2021"/>
     <w:p>
       <w:pPr>
         <w:pStyle w:val="Bibliography"/>
@@ -18793,7 +18857,7 @@
       <w:r>
         <w:t xml:space="preserve"> </w:t>
       </w:r>
-      <w:hyperlink r:id="rId173">
+      <w:hyperlink r:id="rId155">
         <w:r>
           <w:rPr>
             <w:rStyle w:val="Hyperlink"/>
@@ -18805,8 +18869,8 @@
         <w:t xml:space="preserve">.</w:t>
       </w:r>
     </w:p>
-    <w:bookmarkEnd w:id="174"/>
-    <w:bookmarkStart w:id="176" w:name="ref-Foglia2013a"/>
+    <w:bookmarkEnd w:id="156"/>
+    <w:bookmarkStart w:id="158" w:name="ref-Foglia2013a"/>
     <w:p>
       <w:pPr>
         <w:pStyle w:val="Bibliography"/>
@@ -18835,7 +18899,7 @@
       <w:r>
         <w:t xml:space="preserve"> </w:t>
       </w:r>
-      <w:hyperlink r:id="rId175">
+      <w:hyperlink r:id="rId157">
         <w:r>
           <w:rPr>
             <w:rStyle w:val="Hyperlink"/>
@@ -18847,8 +18911,8 @@
         <w:t xml:space="preserve">.</w:t>
       </w:r>
     </w:p>
-    <w:bookmarkEnd w:id="176"/>
-    <w:bookmarkStart w:id="178" w:name="ref-Friedman2010"/>
+    <w:bookmarkEnd w:id="158"/>
+    <w:bookmarkStart w:id="160" w:name="ref-Friedman2010"/>
     <w:p>
       <w:pPr>
         <w:pStyle w:val="Bibliography"/>
@@ -18887,7 +18951,7 @@
       <w:r>
         <w:t xml:space="preserve"> </w:t>
       </w:r>
-      <w:hyperlink r:id="rId177">
+      <w:hyperlink r:id="rId159">
         <w:r>
           <w:rPr>
             <w:rStyle w:val="Hyperlink"/>
@@ -18899,8 +18963,8 @@
         <w:t xml:space="preserve">.</w:t>
       </w:r>
     </w:p>
-    <w:bookmarkEnd w:id="178"/>
-    <w:bookmarkStart w:id="180" w:name="ref-Gao2020"/>
+    <w:bookmarkEnd w:id="160"/>
+    <w:bookmarkStart w:id="162" w:name="ref-Gao2020"/>
     <w:p>
       <w:pPr>
         <w:pStyle w:val="Bibliography"/>
@@ -18939,7 +19003,7 @@
       <w:r>
         <w:t xml:space="preserve"> </w:t>
       </w:r>
-      <w:hyperlink r:id="rId179">
+      <w:hyperlink r:id="rId161">
         <w:r>
           <w:rPr>
             <w:rStyle w:val="Hyperlink"/>
@@ -18951,8 +19015,8 @@
         <w:t xml:space="preserve">.</w:t>
       </w:r>
     </w:p>
-    <w:bookmarkEnd w:id="180"/>
-    <w:bookmarkStart w:id="182" w:name="ref-Graham2012"/>
+    <w:bookmarkEnd w:id="162"/>
+    <w:bookmarkStart w:id="164" w:name="ref-Graham2012"/>
     <w:p>
       <w:pPr>
         <w:pStyle w:val="Bibliography"/>
@@ -18975,7 +19039,7 @@
       <w:r>
         <w:t xml:space="preserve"> </w:t>
       </w:r>
-      <w:hyperlink r:id="rId181">
+      <w:hyperlink r:id="rId163">
         <w:r>
           <w:rPr>
             <w:rStyle w:val="Hyperlink"/>
@@ -18987,8 +19051,8 @@
         <w:t xml:space="preserve">.</w:t>
       </w:r>
     </w:p>
-    <w:bookmarkEnd w:id="182"/>
-    <w:bookmarkStart w:id="184" w:name="ref-Guareschi2014"/>
+    <w:bookmarkEnd w:id="164"/>
+    <w:bookmarkStart w:id="166" w:name="ref-Guareschi2014"/>
     <w:p>
       <w:pPr>
         <w:pStyle w:val="Bibliography"/>
@@ -19027,7 +19091,7 @@
       <w:r>
         <w:t xml:space="preserve"> </w:t>
       </w:r>
-      <w:hyperlink r:id="rId183">
+      <w:hyperlink r:id="rId165">
         <w:r>
           <w:rPr>
             <w:rStyle w:val="Hyperlink"/>
@@ -19039,8 +19103,8 @@
         <w:t xml:space="preserve">.</w:t>
       </w:r>
     </w:p>
-    <w:bookmarkEnd w:id="184"/>
-    <w:bookmarkStart w:id="186" w:name="ref-Guedes2020"/>
+    <w:bookmarkEnd w:id="166"/>
+    <w:bookmarkStart w:id="168" w:name="ref-Guedes2020"/>
     <w:p>
       <w:pPr>
         <w:pStyle w:val="Bibliography"/>
@@ -19079,7 +19143,7 @@
       <w:r>
         <w:t xml:space="preserve"> </w:t>
       </w:r>
-      <w:hyperlink r:id="rId185">
+      <w:hyperlink r:id="rId167">
         <w:r>
           <w:rPr>
             <w:rStyle w:val="Hyperlink"/>
@@ -19091,8 +19155,8 @@
         <w:t xml:space="preserve">.</w:t>
       </w:r>
     </w:p>
-    <w:bookmarkEnd w:id="186"/>
-    <w:bookmarkStart w:id="188" w:name="ref-Hain2018"/>
+    <w:bookmarkEnd w:id="168"/>
+    <w:bookmarkStart w:id="170" w:name="ref-Hain2018"/>
     <w:p>
       <w:pPr>
         <w:pStyle w:val="Bibliography"/>
@@ -19131,7 +19195,7 @@
       <w:r>
         <w:t xml:space="preserve"> </w:t>
       </w:r>
-      <w:hyperlink r:id="rId187">
+      <w:hyperlink r:id="rId169">
         <w:r>
           <w:rPr>
             <w:rStyle w:val="Hyperlink"/>
@@ -19143,8 +19207,8 @@
         <w:t xml:space="preserve">.</w:t>
       </w:r>
     </w:p>
-    <w:bookmarkEnd w:id="188"/>
-    <w:bookmarkStart w:id="190" w:name="ref-Hale2023"/>
+    <w:bookmarkEnd w:id="170"/>
+    <w:bookmarkStart w:id="172" w:name="ref-Hale2023"/>
     <w:p>
       <w:pPr>
         <w:pStyle w:val="Bibliography"/>
@@ -19183,7 +19247,7 @@
       <w:r>
         <w:t xml:space="preserve"> </w:t>
       </w:r>
-      <w:hyperlink r:id="rId189">
+      <w:hyperlink r:id="rId171">
         <w:r>
           <w:rPr>
             <w:rStyle w:val="Hyperlink"/>
@@ -19195,8 +19259,8 @@
         <w:t xml:space="preserve">.</w:t>
       </w:r>
     </w:p>
-    <w:bookmarkEnd w:id="190"/>
-    <w:bookmarkStart w:id="192" w:name="ref-Han2015"/>
+    <w:bookmarkEnd w:id="172"/>
+    <w:bookmarkStart w:id="174" w:name="ref-Han2015"/>
     <w:p>
       <w:pPr>
         <w:pStyle w:val="Bibliography"/>
@@ -19235,7 +19299,7 @@
       <w:r>
         <w:t xml:space="preserve"> </w:t>
       </w:r>
-      <w:hyperlink r:id="rId191">
+      <w:hyperlink r:id="rId173">
         <w:r>
           <w:rPr>
             <w:rStyle w:val="Hyperlink"/>
@@ -19247,8 +19311,8 @@
         <w:t xml:space="preserve">.</w:t>
       </w:r>
     </w:p>
-    <w:bookmarkEnd w:id="192"/>
-    <w:bookmarkStart w:id="194" w:name="ref-Harter2008a"/>
+    <w:bookmarkEnd w:id="174"/>
+    <w:bookmarkStart w:id="176" w:name="ref-Harter2008a"/>
     <w:p>
       <w:pPr>
         <w:pStyle w:val="Bibliography"/>
@@ -19277,7 +19341,7 @@
       <w:r>
         <w:t xml:space="preserve"> </w:t>
       </w:r>
-      <w:hyperlink r:id="rId193">
+      <w:hyperlink r:id="rId175">
         <w:r>
           <w:rPr>
             <w:rStyle w:val="Hyperlink"/>
@@ -19289,8 +19353,8 @@
         <w:t xml:space="preserve">.</w:t>
       </w:r>
     </w:p>
-    <w:bookmarkEnd w:id="194"/>
-    <w:bookmarkStart w:id="195" w:name="ref-Healey1991"/>
+    <w:bookmarkEnd w:id="176"/>
+    <w:bookmarkStart w:id="177" w:name="ref-Healey1991"/>
     <w:p>
       <w:pPr>
         <w:pStyle w:val="Bibliography"/>
@@ -19330,8 +19394,8 @@
         <w:t xml:space="preserve">, edited by C. Groot and L. Margolis, 313–93. Vancouver: University of British Columbia Press.</w:t>
       </w:r>
     </w:p>
-    <w:bookmarkEnd w:id="195"/>
-    <w:bookmarkStart w:id="197" w:name="ref-Herbst2019"/>
+    <w:bookmarkEnd w:id="177"/>
+    <w:bookmarkStart w:id="179" w:name="ref-Herbst2019"/>
     <w:p>
       <w:pPr>
         <w:pStyle w:val="Bibliography"/>
@@ -19370,7 +19434,7 @@
       <w:r>
         <w:t xml:space="preserve"> </w:t>
       </w:r>
-      <w:hyperlink r:id="rId196">
+      <w:hyperlink r:id="rId178">
         <w:r>
           <w:rPr>
             <w:rStyle w:val="Hyperlink"/>
@@ -19382,8 +19446,8 @@
         <w:t xml:space="preserve">.</w:t>
       </w:r>
     </w:p>
-    <w:bookmarkEnd w:id="197"/>
-    <w:bookmarkStart w:id="198" w:name="ref-Hunt1999"/>
+    <w:bookmarkEnd w:id="179"/>
+    <w:bookmarkStart w:id="180" w:name="ref-Hunt1999"/>
     <w:p>
       <w:pPr>
         <w:pStyle w:val="Bibliography"/>
@@ -19420,8 +19484,8 @@
         <w:t xml:space="preserve">97 (October 1998): 717–21.</w:t>
       </w:r>
     </w:p>
-    <w:bookmarkEnd w:id="198"/>
-    <w:bookmarkStart w:id="200" w:name="ref-James2013"/>
+    <w:bookmarkEnd w:id="180"/>
+    <w:bookmarkStart w:id="182" w:name="ref-James2013"/>
     <w:p>
       <w:pPr>
         <w:pStyle w:val="Bibliography"/>
@@ -19445,7 +19509,7 @@
       <w:r>
         <w:t xml:space="preserve"> </w:t>
       </w:r>
-      <w:hyperlink r:id="rId199">
+      <w:hyperlink r:id="rId181">
         <w:r>
           <w:rPr>
             <w:rStyle w:val="Hyperlink"/>
@@ -19457,8 +19521,8 @@
         <w:t xml:space="preserve">.</w:t>
       </w:r>
     </w:p>
-    <w:bookmarkEnd w:id="200"/>
-    <w:bookmarkStart w:id="202" w:name="ref-Kevic2018"/>
+    <w:bookmarkEnd w:id="182"/>
+    <w:bookmarkStart w:id="184" w:name="ref-Kevic2018"/>
     <w:p>
       <w:pPr>
         <w:pStyle w:val="Bibliography"/>
@@ -19497,7 +19561,7 @@
       <w:r>
         <w:t xml:space="preserve"> </w:t>
       </w:r>
-      <w:hyperlink r:id="rId201">
+      <w:hyperlink r:id="rId183">
         <w:r>
           <w:rPr>
             <w:rStyle w:val="Hyperlink"/>
@@ -19509,8 +19573,8 @@
         <w:t xml:space="preserve">.</w:t>
       </w:r>
     </w:p>
-    <w:bookmarkEnd w:id="202"/>
-    <w:bookmarkStart w:id="204" w:name="ref-Knechtle2012"/>
+    <w:bookmarkEnd w:id="184"/>
+    <w:bookmarkStart w:id="186" w:name="ref-Knechtle2012"/>
     <w:p>
       <w:pPr>
         <w:pStyle w:val="Bibliography"/>
@@ -19539,7 +19603,7 @@
       <w:r>
         <w:t xml:space="preserve"> </w:t>
       </w:r>
-      <w:hyperlink r:id="rId203">
+      <w:hyperlink r:id="rId185">
         <w:r>
           <w:rPr>
             <w:rStyle w:val="Hyperlink"/>
@@ -19551,8 +19615,8 @@
         <w:t xml:space="preserve">.</w:t>
       </w:r>
     </w:p>
-    <w:bookmarkEnd w:id="204"/>
-    <w:bookmarkStart w:id="205" w:name="ref-CDFW2020"/>
+    <w:bookmarkEnd w:id="186"/>
+    <w:bookmarkStart w:id="187" w:name="ref-CDFW2020"/>
     <w:p>
       <w:pPr>
         <w:pStyle w:val="Bibliography"/>
@@ -19579,8 +19643,8 @@
         <w:t xml:space="preserve">530. Yreka, CA: California Department of Fish; Wildlife (CDFW).</w:t>
       </w:r>
     </w:p>
-    <w:bookmarkEnd w:id="205"/>
-    <w:bookmarkStart w:id="206" w:name="ref-CDFW2021a"/>
+    <w:bookmarkEnd w:id="187"/>
+    <w:bookmarkStart w:id="188" w:name="ref-CDFW2021a"/>
     <w:p>
       <w:pPr>
         <w:pStyle w:val="Bibliography"/>
@@ -19607,8 +19671,8 @@
         <w:t xml:space="preserve">Yreka, CA: California Department of Fish; Wildlife (CDFW).</w:t>
       </w:r>
     </w:p>
-    <w:bookmarkEnd w:id="206"/>
-    <w:bookmarkStart w:id="207" w:name="ref-CDFW2023a"/>
+    <w:bookmarkEnd w:id="188"/>
+    <w:bookmarkStart w:id="189" w:name="ref-CDFW2023a"/>
     <w:p>
       <w:pPr>
         <w:pStyle w:val="Bibliography"/>
@@ -19635,8 +19699,8 @@
         <w:t xml:space="preserve">Yreka, CA: CDFW.</w:t>
       </w:r>
     </w:p>
-    <w:bookmarkEnd w:id="207"/>
-    <w:bookmarkStart w:id="209" w:name="ref-Konrad2011"/>
+    <w:bookmarkEnd w:id="189"/>
+    <w:bookmarkStart w:id="191" w:name="ref-Konrad2011"/>
     <w:p>
       <w:pPr>
         <w:pStyle w:val="Bibliography"/>
@@ -19675,7 +19739,7 @@
       <w:r>
         <w:t xml:space="preserve"> </w:t>
       </w:r>
-      <w:hyperlink r:id="rId208">
+      <w:hyperlink r:id="rId190">
         <w:r>
           <w:rPr>
             <w:rStyle w:val="Hyperlink"/>
@@ -19687,8 +19751,8 @@
         <w:t xml:space="preserve">.</w:t>
       </w:r>
     </w:p>
-    <w:bookmarkEnd w:id="209"/>
-    <w:bookmarkStart w:id="211" w:name="ref-Lamouroux2015"/>
+    <w:bookmarkEnd w:id="191"/>
+    <w:bookmarkStart w:id="193" w:name="ref-Lamouroux2015"/>
     <w:p>
       <w:pPr>
         <w:pStyle w:val="Bibliography"/>
@@ -19733,7 +19797,7 @@
       <w:r>
         <w:t xml:space="preserve"> </w:t>
       </w:r>
-      <w:hyperlink r:id="rId210">
+      <w:hyperlink r:id="rId192">
         <w:r>
           <w:rPr>
             <w:rStyle w:val="Hyperlink"/>
@@ -19745,8 +19809,8 @@
         <w:t xml:space="preserve">.</w:t>
       </w:r>
     </w:p>
-    <w:bookmarkEnd w:id="211"/>
-    <w:bookmarkStart w:id="212" w:name="ref-LancasterDownes2014"/>
+    <w:bookmarkEnd w:id="193"/>
+    <w:bookmarkStart w:id="194" w:name="ref-LancasterDownes2014"/>
     <w:p>
       <w:pPr>
         <w:pStyle w:val="Bibliography"/>
@@ -19785,7 +19849,7 @@
       <w:r>
         <w:t xml:space="preserve"> </w:t>
       </w:r>
-      <w:hyperlink r:id="rId133">
+      <w:hyperlink r:id="rId115">
         <w:r>
           <w:rPr>
             <w:rStyle w:val="Hyperlink"/>
@@ -19797,8 +19861,8 @@
         <w:t xml:space="preserve">.</w:t>
       </w:r>
     </w:p>
-    <w:bookmarkEnd w:id="212"/>
-    <w:bookmarkStart w:id="214" w:name="ref-Larsen2021"/>
+    <w:bookmarkEnd w:id="194"/>
+    <w:bookmarkStart w:id="196" w:name="ref-Larsen2021"/>
     <w:p>
       <w:pPr>
         <w:pStyle w:val="Bibliography"/>
@@ -19837,7 +19901,7 @@
       <w:r>
         <w:t xml:space="preserve"> </w:t>
       </w:r>
-      <w:hyperlink r:id="rId213">
+      <w:hyperlink r:id="rId195">
         <w:r>
           <w:rPr>
             <w:rStyle w:val="Hyperlink"/>
@@ -19849,8 +19913,8 @@
         <w:t xml:space="preserve">.</w:t>
       </w:r>
     </w:p>
-    <w:bookmarkEnd w:id="214"/>
-    <w:bookmarkStart w:id="216" w:name="ref-Lueders2023"/>
+    <w:bookmarkEnd w:id="196"/>
+    <w:bookmarkStart w:id="198" w:name="ref-Lueders2023"/>
     <w:p>
       <w:pPr>
         <w:pStyle w:val="Bibliography"/>
@@ -19889,7 +19953,7 @@
       <w:r>
         <w:t xml:space="preserve"> </w:t>
       </w:r>
-      <w:hyperlink r:id="rId215">
+      <w:hyperlink r:id="rId197">
         <w:r>
           <w:rPr>
             <w:rStyle w:val="Hyperlink"/>
@@ -19901,8 +19965,8 @@
         <w:t xml:space="preserve">.</w:t>
       </w:r>
     </w:p>
-    <w:bookmarkEnd w:id="216"/>
-    <w:bookmarkStart w:id="218" w:name="ref-Mack1958"/>
+    <w:bookmarkEnd w:id="198"/>
+    <w:bookmarkStart w:id="200" w:name="ref-Mack1958"/>
     <w:p>
       <w:pPr>
         <w:pStyle w:val="Bibliography"/>
@@ -19928,7 +19992,7 @@
       <w:r>
         <w:t xml:space="preserve"> </w:t>
       </w:r>
-      <w:hyperlink r:id="rId217">
+      <w:hyperlink r:id="rId199">
         <w:r>
           <w:rPr>
             <w:rStyle w:val="Hyperlink"/>
@@ -19940,8 +20004,8 @@
         <w:t xml:space="preserve">.</w:t>
       </w:r>
     </w:p>
-    <w:bookmarkEnd w:id="218"/>
-    <w:bookmarkStart w:id="219" w:name="ref-Massie2020"/>
+    <w:bookmarkEnd w:id="200"/>
+    <w:bookmarkStart w:id="201" w:name="ref-Massie2020"/>
     <w:p>
       <w:pPr>
         <w:pStyle w:val="Bibliography"/>
@@ -19962,8 +20026,8 @@
         <w:t xml:space="preserve">.”</w:t>
       </w:r>
     </w:p>
-    <w:bookmarkEnd w:id="219"/>
-    <w:bookmarkStart w:id="220" w:name="ref-Maurer2003"/>
+    <w:bookmarkEnd w:id="201"/>
+    <w:bookmarkStart w:id="202" w:name="ref-Maurer2003"/>
     <w:p>
       <w:pPr>
         <w:pStyle w:val="Bibliography"/>
@@ -19990,8 +20054,8 @@
         <w:t xml:space="preserve">Etna, CA: Siskiyou RCD.</w:t>
       </w:r>
     </w:p>
-    <w:bookmarkEnd w:id="220"/>
-    <w:bookmarkStart w:id="222" w:name="ref-Mazor2018"/>
+    <w:bookmarkEnd w:id="202"/>
+    <w:bookmarkStart w:id="204" w:name="ref-Mazor2018"/>
     <w:p>
       <w:pPr>
         <w:pStyle w:val="Bibliography"/>
@@ -20030,7 +20094,7 @@
       <w:r>
         <w:t xml:space="preserve"> </w:t>
       </w:r>
-      <w:hyperlink r:id="rId221">
+      <w:hyperlink r:id="rId203">
         <w:r>
           <w:rPr>
             <w:rStyle w:val="Hyperlink"/>
@@ -20042,8 +20106,8 @@
         <w:t xml:space="preserve">.</w:t>
       </w:r>
     </w:p>
-    <w:bookmarkEnd w:id="222"/>
-    <w:bookmarkStart w:id="223" w:name="ref-McMahon1983"/>
+    <w:bookmarkEnd w:id="204"/>
+    <w:bookmarkStart w:id="205" w:name="ref-McMahon1983"/>
     <w:p>
       <w:pPr>
         <w:pStyle w:val="Bibliography"/>
@@ -20067,8 +20131,8 @@
         <w:t xml:space="preserve"> Fort Collins, CO: U.S. Dept. Int., U.S. Fish; Wildlife Service. FWS/OBS-92/10.49.</w:t>
       </w:r>
     </w:p>
-    <w:bookmarkEnd w:id="223"/>
-    <w:bookmarkStart w:id="225" w:name="ref-McManamay2015"/>
+    <w:bookmarkEnd w:id="205"/>
+    <w:bookmarkStart w:id="207" w:name="ref-McManamay2015"/>
     <w:p>
       <w:pPr>
         <w:pStyle w:val="Bibliography"/>
@@ -20107,7 +20171,7 @@
       <w:r>
         <w:t xml:space="preserve"> </w:t>
       </w:r>
-      <w:hyperlink r:id="rId224">
+      <w:hyperlink r:id="rId206">
         <w:r>
           <w:rPr>
             <w:rStyle w:val="Hyperlink"/>
@@ -20119,8 +20183,8 @@
         <w:t xml:space="preserve">.</w:t>
       </w:r>
     </w:p>
-    <w:bookmarkEnd w:id="225"/>
-    <w:bookmarkStart w:id="227" w:name="ref-McManamay2013"/>
+    <w:bookmarkEnd w:id="207"/>
+    <w:bookmarkStart w:id="209" w:name="ref-McManamay2013"/>
     <w:p>
       <w:pPr>
         <w:pStyle w:val="Bibliography"/>
@@ -20159,7 +20223,7 @@
       <w:r>
         <w:t xml:space="preserve"> </w:t>
       </w:r>
-      <w:hyperlink r:id="rId226">
+      <w:hyperlink r:id="rId208">
         <w:r>
           <w:rPr>
             <w:rStyle w:val="Hyperlink"/>
@@ -20171,8 +20235,8 @@
         <w:t xml:space="preserve">.</w:t>
       </w:r>
     </w:p>
-    <w:bookmarkEnd w:id="227"/>
-    <w:bookmarkStart w:id="229" w:name="ref-Medallo-Diaz2019"/>
+    <w:bookmarkEnd w:id="209"/>
+    <w:bookmarkStart w:id="211" w:name="ref-Medallo-Diaz2019"/>
     <w:p>
       <w:pPr>
         <w:pStyle w:val="Bibliography"/>
@@ -20211,7 +20275,7 @@
       <w:r>
         <w:t xml:space="preserve"> </w:t>
       </w:r>
-      <w:hyperlink r:id="rId228">
+      <w:hyperlink r:id="rId210">
         <w:r>
           <w:rPr>
             <w:rStyle w:val="Hyperlink"/>
@@ -20223,8 +20287,8 @@
         <w:t xml:space="preserve">.</w:t>
       </w:r>
     </w:p>
-    <w:bookmarkEnd w:id="229"/>
-    <w:bookmarkStart w:id="231" w:name="ref-Monk2006"/>
+    <w:bookmarkEnd w:id="211"/>
+    <w:bookmarkStart w:id="213" w:name="ref-Monk2006"/>
     <w:p>
       <w:pPr>
         <w:pStyle w:val="Bibliography"/>
@@ -20263,7 +20327,7 @@
       <w:r>
         <w:t xml:space="preserve"> </w:t>
       </w:r>
-      <w:hyperlink r:id="rId230">
+      <w:hyperlink r:id="rId212">
         <w:r>
           <w:rPr>
             <w:rStyle w:val="Hyperlink"/>
@@ -20275,8 +20339,8 @@
         <w:t xml:space="preserve">.</w:t>
       </w:r>
     </w:p>
-    <w:bookmarkEnd w:id="231"/>
-    <w:bookmarkStart w:id="232" w:name="ref-Monk2008"/>
+    <w:bookmarkEnd w:id="213"/>
+    <w:bookmarkStart w:id="214" w:name="ref-Monk2008"/>
     <w:p>
       <w:pPr>
         <w:pStyle w:val="Bibliography"/>
@@ -20313,8 +20377,8 @@
         <w:t xml:space="preserve">24: 988–1001.</w:t>
       </w:r>
     </w:p>
-    <w:bookmarkEnd w:id="232"/>
-    <w:bookmarkStart w:id="233" w:name="ref-Moyle2002"/>
+    <w:bookmarkEnd w:id="214"/>
+    <w:bookmarkStart w:id="215" w:name="ref-Moyle2002"/>
     <w:p>
       <w:pPr>
         <w:pStyle w:val="Bibliography"/>
@@ -20336,8 +20400,8 @@
         <w:t xml:space="preserve">. University of California Press.</w:t>
       </w:r>
     </w:p>
-    <w:bookmarkEnd w:id="233"/>
-    <w:bookmarkStart w:id="234" w:name="ref-Moyle2014"/>
+    <w:bookmarkEnd w:id="215"/>
+    <w:bookmarkStart w:id="216" w:name="ref-Moyle2014"/>
     <w:p>
       <w:pPr>
         <w:pStyle w:val="Bibliography"/>
@@ -20376,7 +20440,7 @@
       <w:r>
         <w:t xml:space="preserve"> </w:t>
       </w:r>
-      <w:hyperlink r:id="rId133">
+      <w:hyperlink r:id="rId115">
         <w:r>
           <w:rPr>
             <w:rStyle w:val="Hyperlink"/>
@@ -20388,8 +20452,8 @@
         <w:t xml:space="preserve">.</w:t>
       </w:r>
     </w:p>
-    <w:bookmarkEnd w:id="234"/>
-    <w:bookmarkStart w:id="236" w:name="ref-NMFS2014"/>
+    <w:bookmarkEnd w:id="216"/>
+    <w:bookmarkStart w:id="218" w:name="ref-NMFS2014"/>
     <w:p>
       <w:pPr>
         <w:pStyle w:val="Bibliography"/>
@@ -20412,7 +20476,7 @@
       <w:r>
         <w:t xml:space="preserve"> </w:t>
       </w:r>
-      <w:hyperlink r:id="rId235">
+      <w:hyperlink r:id="rId217">
         <w:r>
           <w:rPr>
             <w:rStyle w:val="Hyperlink"/>
@@ -20424,8 +20488,8 @@
         <w:t xml:space="preserve">.</w:t>
       </w:r>
     </w:p>
-    <w:bookmarkEnd w:id="236"/>
-    <w:bookmarkStart w:id="237" w:name="ref-Nickelson1992"/>
+    <w:bookmarkEnd w:id="218"/>
+    <w:bookmarkStart w:id="219" w:name="ref-Nickelson1992"/>
     <w:p>
       <w:pPr>
         <w:pStyle w:val="Bibliography"/>
@@ -20462,8 +20526,8 @@
         <w:t xml:space="preserve">49: 783–89.</w:t>
       </w:r>
     </w:p>
-    <w:bookmarkEnd w:id="237"/>
-    <w:bookmarkStart w:id="239" w:name="ref-NCRWQCB2005"/>
+    <w:bookmarkEnd w:id="219"/>
+    <w:bookmarkStart w:id="221" w:name="ref-NCRWQCB2005"/>
     <w:p>
       <w:pPr>
         <w:pStyle w:val="Bibliography"/>
@@ -20492,7 +20556,7 @@
       <w:r>
         <w:t xml:space="preserve"> </w:t>
       </w:r>
-      <w:hyperlink r:id="rId238">
+      <w:hyperlink r:id="rId220">
         <w:r>
           <w:rPr>
             <w:rStyle w:val="Hyperlink"/>
@@ -20504,8 +20568,8 @@
         <w:t xml:space="preserve">.</w:t>
       </w:r>
     </w:p>
-    <w:bookmarkEnd w:id="239"/>
-    <w:bookmarkStart w:id="240" w:name="ref-NCRWQCB2006b"/>
+    <w:bookmarkEnd w:id="221"/>
+    <w:bookmarkStart w:id="222" w:name="ref-NCRWQCB2006b"/>
     <w:p>
       <w:pPr>
         <w:pStyle w:val="Bibliography"/>
@@ -20526,8 +20590,8 @@
         <w:t xml:space="preserve">.”</w:t>
       </w:r>
     </w:p>
-    <w:bookmarkEnd w:id="240"/>
-    <w:bookmarkStart w:id="242" w:name="ref-Parry2013"/>
+    <w:bookmarkEnd w:id="222"/>
+    <w:bookmarkStart w:id="224" w:name="ref-Parry2013"/>
     <w:p>
       <w:pPr>
         <w:pStyle w:val="Bibliography"/>
@@ -20556,7 +20620,7 @@
       <w:r>
         <w:t xml:space="preserve"> </w:t>
       </w:r>
-      <w:hyperlink r:id="rId241">
+      <w:hyperlink r:id="rId223">
         <w:r>
           <w:rPr>
             <w:rStyle w:val="Hyperlink"/>
@@ -20568,8 +20632,8 @@
         <w:t xml:space="preserve">.</w:t>
       </w:r>
     </w:p>
-    <w:bookmarkEnd w:id="242"/>
-    <w:bookmarkStart w:id="243" w:name="ref-Patterson2020"/>
+    <w:bookmarkEnd w:id="224"/>
+    <w:bookmarkStart w:id="225" w:name="ref-Patterson2020"/>
     <w:p>
       <w:pPr>
         <w:pStyle w:val="Bibliography"/>
@@ -20606,8 +20670,8 @@
         <w:t xml:space="preserve">585 (June).</w:t>
       </w:r>
     </w:p>
-    <w:bookmarkEnd w:id="243"/>
-    <w:bookmarkStart w:id="244" w:name="ref-Pearson1895"/>
+    <w:bookmarkEnd w:id="225"/>
+    <w:bookmarkStart w:id="226" w:name="ref-Pearson1895"/>
     <w:p>
       <w:pPr>
         <w:pStyle w:val="Bibliography"/>
@@ -20644,8 +20708,8 @@
         <w:t xml:space="preserve">58 (Jan): 240–42.</w:t>
       </w:r>
     </w:p>
-    <w:bookmarkEnd w:id="244"/>
-    <w:bookmarkStart w:id="246" w:name="ref-Peek2022"/>
+    <w:bookmarkEnd w:id="226"/>
+    <w:bookmarkStart w:id="228" w:name="ref-Peek2022"/>
     <w:p>
       <w:pPr>
         <w:pStyle w:val="Bibliography"/>
@@ -20684,7 +20748,7 @@
       <w:r>
         <w:t xml:space="preserve"> </w:t>
       </w:r>
-      <w:hyperlink r:id="rId245">
+      <w:hyperlink r:id="rId227">
         <w:r>
           <w:rPr>
             <w:rStyle w:val="Hyperlink"/>
@@ -20696,8 +20760,8 @@
         <w:t xml:space="preserve">.</w:t>
       </w:r>
     </w:p>
-    <w:bookmarkEnd w:id="246"/>
-    <w:bookmarkStart w:id="248" w:name="ref-Peterson2016"/>
+    <w:bookmarkEnd w:id="228"/>
+    <w:bookmarkStart w:id="230" w:name="ref-Peterson2016"/>
     <w:p>
       <w:pPr>
         <w:pStyle w:val="Bibliography"/>
@@ -20736,7 +20800,7 @@
       <w:r>
         <w:t xml:space="preserve"> </w:t>
       </w:r>
-      <w:hyperlink r:id="rId247">
+      <w:hyperlink r:id="rId229">
         <w:r>
           <w:rPr>
             <w:rStyle w:val="Hyperlink"/>
@@ -20748,8 +20812,8 @@
         <w:t xml:space="preserve">.</w:t>
       </w:r>
     </w:p>
-    <w:bookmarkEnd w:id="248"/>
-    <w:bookmarkStart w:id="250" w:name="ref-Poff1997"/>
+    <w:bookmarkEnd w:id="230"/>
+    <w:bookmarkStart w:id="232" w:name="ref-Poff1997"/>
     <w:p>
       <w:pPr>
         <w:pStyle w:val="Bibliography"/>
@@ -20788,7 +20852,7 @@
       <w:r>
         <w:t xml:space="preserve"> </w:t>
       </w:r>
-      <w:hyperlink r:id="rId249">
+      <w:hyperlink r:id="rId231">
         <w:r>
           <w:rPr>
             <w:rStyle w:val="Hyperlink"/>
@@ -20800,8 +20864,8 @@
         <w:t xml:space="preserve">.</w:t>
       </w:r>
     </w:p>
-    <w:bookmarkEnd w:id="250"/>
-    <w:bookmarkStart w:id="252" w:name="ref-Poff2010b"/>
+    <w:bookmarkEnd w:id="232"/>
+    <w:bookmarkStart w:id="234" w:name="ref-Poff2010b"/>
     <w:p>
       <w:pPr>
         <w:pStyle w:val="Bibliography"/>
@@ -20840,7 +20904,7 @@
       <w:r>
         <w:t xml:space="preserve"> </w:t>
       </w:r>
-      <w:hyperlink r:id="rId251">
+      <w:hyperlink r:id="rId233">
         <w:r>
           <w:rPr>
             <w:rStyle w:val="Hyperlink"/>
@@ -20852,8 +20916,8 @@
         <w:t xml:space="preserve">.</w:t>
       </w:r>
     </w:p>
-    <w:bookmarkEnd w:id="252"/>
-    <w:bookmarkStart w:id="254" w:name="ref-Poff2010a"/>
+    <w:bookmarkEnd w:id="234"/>
+    <w:bookmarkStart w:id="236" w:name="ref-Poff2010a"/>
     <w:p>
       <w:pPr>
         <w:pStyle w:val="Bibliography"/>
@@ -20892,7 +20956,7 @@
       <w:r>
         <w:t xml:space="preserve"> </w:t>
       </w:r>
-      <w:hyperlink r:id="rId253">
+      <w:hyperlink r:id="rId235">
         <w:r>
           <w:rPr>
             <w:rStyle w:val="Hyperlink"/>
@@ -20904,8 +20968,8 @@
         <w:t xml:space="preserve">.</w:t>
       </w:r>
     </w:p>
-    <w:bookmarkEnd w:id="254"/>
-    <w:bookmarkStart w:id="256" w:name="ref-Qian2016"/>
+    <w:bookmarkEnd w:id="236"/>
+    <w:bookmarkStart w:id="238" w:name="ref-Qian2016"/>
     <w:p>
       <w:pPr>
         <w:pStyle w:val="Bibliography"/>
@@ -20944,7 +21008,7 @@
       <w:r>
         <w:t xml:space="preserve"> </w:t>
       </w:r>
-      <w:hyperlink r:id="rId255">
+      <w:hyperlink r:id="rId237">
         <w:r>
           <w:rPr>
             <w:rStyle w:val="Hyperlink"/>
@@ -20956,8 +21020,8 @@
         <w:t xml:space="preserve">.</w:t>
       </w:r>
     </w:p>
-    <w:bookmarkEnd w:id="256"/>
-    <w:bookmarkStart w:id="258" w:name="ref-Quigley2007"/>
+    <w:bookmarkEnd w:id="238"/>
+    <w:bookmarkStart w:id="240" w:name="ref-Quigley2007"/>
     <w:p>
       <w:pPr>
         <w:pStyle w:val="Bibliography"/>
@@ -20986,7 +21050,7 @@
       <w:r>
         <w:t xml:space="preserve"> </w:t>
       </w:r>
-      <w:hyperlink r:id="rId257">
+      <w:hyperlink r:id="rId239">
         <w:r>
           <w:rPr>
             <w:rStyle w:val="Hyperlink"/>
@@ -20998,8 +21062,8 @@
         <w:t xml:space="preserve">.</w:t>
       </w:r>
     </w:p>
-    <w:bookmarkEnd w:id="258"/>
-    <w:bookmarkStart w:id="260" w:name="ref-Quinones2014"/>
+    <w:bookmarkEnd w:id="240"/>
+    <w:bookmarkStart w:id="242" w:name="ref-Quinones2014"/>
     <w:p>
       <w:pPr>
         <w:pStyle w:val="Bibliography"/>
@@ -21038,7 +21102,7 @@
       <w:r>
         <w:t xml:space="preserve"> </w:t>
       </w:r>
-      <w:hyperlink r:id="rId259">
+      <w:hyperlink r:id="rId241">
         <w:r>
           <w:rPr>
             <w:rStyle w:val="Hyperlink"/>
@@ -21050,8 +21114,8 @@
         <w:t xml:space="preserve">.</w:t>
       </w:r>
     </w:p>
-    <w:bookmarkEnd w:id="260"/>
-    <w:bookmarkStart w:id="262" w:name="ref-RManual"/>
+    <w:bookmarkEnd w:id="242"/>
+    <w:bookmarkStart w:id="244" w:name="ref-RManual"/>
     <w:p>
       <w:pPr>
         <w:pStyle w:val="Bibliography"/>
@@ -21080,7 +21144,7 @@
       <w:r>
         <w:t xml:space="preserve"> </w:t>
       </w:r>
-      <w:hyperlink r:id="rId261">
+      <w:hyperlink r:id="rId243">
         <w:r>
           <w:rPr>
             <w:rStyle w:val="Hyperlink"/>
@@ -21092,8 +21156,8 @@
         <w:t xml:space="preserve">.</w:t>
       </w:r>
     </w:p>
-    <w:bookmarkEnd w:id="262"/>
-    <w:bookmarkStart w:id="264" w:name="ref-Ranstam2018"/>
+    <w:bookmarkEnd w:id="244"/>
+    <w:bookmarkStart w:id="246" w:name="ref-Ranstam2018"/>
     <w:p>
       <w:pPr>
         <w:pStyle w:val="Bibliography"/>
@@ -21132,7 +21196,7 @@
       <w:r>
         <w:t xml:space="preserve"> </w:t>
       </w:r>
-      <w:hyperlink r:id="rId263">
+      <w:hyperlink r:id="rId245">
         <w:r>
           <w:rPr>
             <w:rStyle w:val="Hyperlink"/>
@@ -21144,8 +21208,8 @@
         <w:t xml:space="preserve">.</w:t>
       </w:r>
     </w:p>
-    <w:bookmarkEnd w:id="264"/>
-    <w:bookmarkStart w:id="266" w:name="ref-Richter2006"/>
+    <w:bookmarkEnd w:id="246"/>
+    <w:bookmarkStart w:id="248" w:name="ref-Richter2006"/>
     <w:p>
       <w:pPr>
         <w:pStyle w:val="Bibliography"/>
@@ -21184,7 +21248,7 @@
       <w:r>
         <w:t xml:space="preserve"> </w:t>
       </w:r>
-      <w:hyperlink r:id="rId265">
+      <w:hyperlink r:id="rId247">
         <w:r>
           <w:rPr>
             <w:rStyle w:val="Hyperlink"/>
@@ -21196,8 +21260,8 @@
         <w:t xml:space="preserve">.</w:t>
       </w:r>
     </w:p>
-    <w:bookmarkEnd w:id="266"/>
-    <w:bookmarkStart w:id="268" w:name="ref-Riis2008"/>
+    <w:bookmarkEnd w:id="248"/>
+    <w:bookmarkStart w:id="250" w:name="ref-Riis2008"/>
     <w:p>
       <w:pPr>
         <w:pStyle w:val="Bibliography"/>
@@ -21236,7 +21300,7 @@
       <w:r>
         <w:t xml:space="preserve"> </w:t>
       </w:r>
-      <w:hyperlink r:id="rId267">
+      <w:hyperlink r:id="rId249">
         <w:r>
           <w:rPr>
             <w:rStyle w:val="Hyperlink"/>
@@ -21248,8 +21312,8 @@
         <w:t xml:space="preserve">.</w:t>
       </w:r>
     </w:p>
-    <w:bookmarkEnd w:id="268"/>
-    <w:bookmarkStart w:id="270" w:name="ref-RobertsonSwinton2005"/>
+    <w:bookmarkEnd w:id="250"/>
+    <w:bookmarkStart w:id="252" w:name="ref-RobertsonSwinton2005"/>
     <w:p>
       <w:pPr>
         <w:pStyle w:val="Bibliography"/>
@@ -21288,7 +21352,7 @@
       <w:r>
         <w:t xml:space="preserve"> </w:t>
       </w:r>
-      <w:hyperlink r:id="rId269">
+      <w:hyperlink r:id="rId251">
         <w:r>
           <w:rPr>
             <w:rStyle w:val="Hyperlink"/>
@@ -21300,8 +21364,8 @@
         <w:t xml:space="preserve">.</w:t>
       </w:r>
     </w:p>
-    <w:bookmarkEnd w:id="270"/>
-    <w:bookmarkStart w:id="272" w:name="ref-Rosenfeld2003"/>
+    <w:bookmarkEnd w:id="252"/>
+    <w:bookmarkStart w:id="254" w:name="ref-Rosenfeld2003"/>
     <w:p>
       <w:pPr>
         <w:pStyle w:val="Bibliography"/>
@@ -21340,7 +21404,7 @@
       <w:r>
         <w:t xml:space="preserve"> </w:t>
       </w:r>
-      <w:hyperlink r:id="rId271">
+      <w:hyperlink r:id="rId253">
         <w:r>
           <w:rPr>
             <w:rStyle w:val="Hyperlink"/>
@@ -21352,8 +21416,8 @@
         <w:t xml:space="preserve">.</w:t>
       </w:r>
     </w:p>
-    <w:bookmarkEnd w:id="272"/>
-    <w:bookmarkStart w:id="274" w:name="ref-Rosenfeld2017"/>
+    <w:bookmarkEnd w:id="254"/>
+    <w:bookmarkStart w:id="256" w:name="ref-Rosenfeld2017"/>
     <w:p>
       <w:pPr>
         <w:pStyle w:val="Bibliography"/>
@@ -21392,7 +21456,7 @@
       <w:r>
         <w:t xml:space="preserve"> </w:t>
       </w:r>
-      <w:hyperlink r:id="rId273">
+      <w:hyperlink r:id="rId255">
         <w:r>
           <w:rPr>
             <w:rStyle w:val="Hyperlink"/>
@@ -21404,8 +21468,8 @@
         <w:t xml:space="preserve">.</w:t>
       </w:r>
     </w:p>
-    <w:bookmarkEnd w:id="274"/>
-    <w:bookmarkStart w:id="276" w:name="ref-Saby2022"/>
+    <w:bookmarkEnd w:id="256"/>
+    <w:bookmarkStart w:id="258" w:name="ref-Saby2022"/>
     <w:p>
       <w:pPr>
         <w:pStyle w:val="Bibliography"/>
@@ -21444,7 +21508,7 @@
       <w:r>
         <w:t xml:space="preserve"> </w:t>
       </w:r>
-      <w:hyperlink r:id="rId275">
+      <w:hyperlink r:id="rId257">
         <w:r>
           <w:rPr>
             <w:rStyle w:val="Hyperlink"/>
@@ -21456,8 +21520,8 @@
         <w:t xml:space="preserve">.</w:t>
       </w:r>
     </w:p>
-    <w:bookmarkEnd w:id="276"/>
-    <w:bookmarkStart w:id="277" w:name="ref-CRMP2000"/>
+    <w:bookmarkEnd w:id="258"/>
+    <w:bookmarkStart w:id="259" w:name="ref-CRMP2000"/>
     <w:p>
       <w:pPr>
         <w:pStyle w:val="Bibliography"/>
@@ -21478,8 +21542,8 @@
         <w:t xml:space="preserve">.”</w:t>
       </w:r>
     </w:p>
-    <w:bookmarkEnd w:id="277"/>
-    <w:bookmarkStart w:id="279" w:name="ref-SRWT2018"/>
+    <w:bookmarkEnd w:id="259"/>
+    <w:bookmarkStart w:id="261" w:name="ref-SRWT2018"/>
     <w:p>
       <w:pPr>
         <w:pStyle w:val="Bibliography"/>
@@ -21508,7 +21572,7 @@
       <w:r>
         <w:t xml:space="preserve"> </w:t>
       </w:r>
-      <w:hyperlink r:id="rId278">
+      <w:hyperlink r:id="rId260">
         <w:r>
           <w:rPr>
             <w:rStyle w:val="Hyperlink"/>
@@ -21520,8 +21584,8 @@
         <w:t xml:space="preserve">.</w:t>
       </w:r>
     </w:p>
-    <w:bookmarkEnd w:id="279"/>
-    <w:bookmarkStart w:id="281" w:name="ref-SRWC2018"/>
+    <w:bookmarkEnd w:id="261"/>
+    <w:bookmarkStart w:id="263" w:name="ref-SRWC2018"/>
     <w:p>
       <w:pPr>
         <w:pStyle w:val="Bibliography"/>
@@ -21550,7 +21614,7 @@
       <w:r>
         <w:t xml:space="preserve"> </w:t>
       </w:r>
-      <w:hyperlink r:id="rId280">
+      <w:hyperlink r:id="rId262">
         <w:r>
           <w:rPr>
             <w:rStyle w:val="Hyperlink"/>
@@ -21562,8 +21626,8 @@
         <w:t xml:space="preserve">.</w:t>
       </w:r>
     </w:p>
-    <w:bookmarkEnd w:id="281"/>
-    <w:bookmarkStart w:id="282" w:name="ref-SRWC2005"/>
+    <w:bookmarkEnd w:id="263"/>
+    <w:bookmarkStart w:id="264" w:name="ref-SRWC2005"/>
     <w:p>
       <w:pPr>
         <w:pStyle w:val="Bibliography"/>
@@ -21592,7 +21656,7 @@
       <w:r>
         <w:t xml:space="preserve"> </w:t>
       </w:r>
-      <w:hyperlink r:id="rId257">
+      <w:hyperlink r:id="rId239">
         <w:r>
           <w:rPr>
             <w:rStyle w:val="Hyperlink"/>
@@ -21604,8 +21668,8 @@
         <w:t xml:space="preserve">.</w:t>
       </w:r>
     </w:p>
-    <w:bookmarkEnd w:id="282"/>
-    <w:bookmarkStart w:id="283" w:name="ref-SVAP1980"/>
+    <w:bookmarkEnd w:id="264"/>
+    <w:bookmarkStart w:id="265" w:name="ref-SVAP1980"/>
     <w:p>
       <w:pPr>
         <w:pStyle w:val="Bibliography"/>
@@ -21626,8 +21690,8 @@
         <w:t xml:space="preserve">.”</w:t>
       </w:r>
     </w:p>
-    <w:bookmarkEnd w:id="283"/>
-    <w:bookmarkStart w:id="285" w:name="ref-Shenton2012"/>
+    <w:bookmarkEnd w:id="265"/>
+    <w:bookmarkStart w:id="267" w:name="ref-Shenton2012"/>
     <w:p>
       <w:pPr>
         <w:pStyle w:val="Bibliography"/>
@@ -21666,7 +21730,7 @@
       <w:r>
         <w:t xml:space="preserve"> </w:t>
       </w:r>
-      <w:hyperlink r:id="rId284">
+      <w:hyperlink r:id="rId266">
         <w:r>
           <w:rPr>
             <w:rStyle w:val="Hyperlink"/>
@@ -21678,8 +21742,8 @@
         <w:t xml:space="preserve">.</w:t>
       </w:r>
     </w:p>
-    <w:bookmarkEnd w:id="285"/>
-    <w:bookmarkStart w:id="287" w:name="ref-Sinnathamby2018"/>
+    <w:bookmarkEnd w:id="267"/>
+    <w:bookmarkStart w:id="269" w:name="ref-Sinnathamby2018"/>
     <w:p>
       <w:pPr>
         <w:pStyle w:val="Bibliography"/>
@@ -21718,7 +21782,7 @@
       <w:r>
         <w:t xml:space="preserve"> </w:t>
       </w:r>
-      <w:hyperlink r:id="rId286">
+      <w:hyperlink r:id="rId268">
         <w:r>
           <w:rPr>
             <w:rStyle w:val="Hyperlink"/>
@@ -21730,8 +21794,8 @@
         <w:t xml:space="preserve">.</w:t>
       </w:r>
     </w:p>
-    <w:bookmarkEnd w:id="287"/>
-    <w:bookmarkStart w:id="289" w:name="ref-SiskiyouCounty2021"/>
+    <w:bookmarkEnd w:id="269"/>
+    <w:bookmarkStart w:id="271" w:name="ref-SiskiyouCounty2021"/>
     <w:p>
       <w:pPr>
         <w:pStyle w:val="Bibliography"/>
@@ -21760,7 +21824,7 @@
       <w:r>
         <w:t xml:space="preserve"> </w:t>
       </w:r>
-      <w:hyperlink r:id="rId288">
+      <w:hyperlink r:id="rId270">
         <w:r>
           <w:rPr>
             <w:rStyle w:val="Hyperlink"/>
@@ -21772,8 +21836,8 @@
         <w:t xml:space="preserve">.</w:t>
       </w:r>
     </w:p>
-    <w:bookmarkEnd w:id="289"/>
-    <w:bookmarkStart w:id="290" w:name="ref-SiskiyouRCD1994"/>
+    <w:bookmarkEnd w:id="271"/>
+    <w:bookmarkStart w:id="272" w:name="ref-SiskiyouRCD1994"/>
     <w:p>
       <w:pPr>
         <w:pStyle w:val="Bibliography"/>
@@ -21794,8 +21858,8 @@
         <w:t xml:space="preserve">.”</w:t>
       </w:r>
     </w:p>
-    <w:bookmarkEnd w:id="290"/>
-    <w:bookmarkStart w:id="291" w:name="ref-SiskiyouRCD2004"/>
+    <w:bookmarkEnd w:id="272"/>
+    <w:bookmarkStart w:id="273" w:name="ref-SiskiyouRCD2004"/>
     <w:p>
       <w:pPr>
         <w:pStyle w:val="Bibliography"/>
@@ -21818,7 +21882,7 @@
       <w:r>
         <w:t xml:space="preserve"> </w:t>
       </w:r>
-      <w:hyperlink r:id="rId257">
+      <w:hyperlink r:id="rId239">
         <w:r>
           <w:rPr>
             <w:rStyle w:val="Hyperlink"/>
@@ -21830,8 +21894,8 @@
         <w:t xml:space="preserve">.</w:t>
       </w:r>
     </w:p>
-    <w:bookmarkEnd w:id="291"/>
-    <w:bookmarkStart w:id="292" w:name="ref-SiskiyouRCD2005"/>
+    <w:bookmarkEnd w:id="273"/>
+    <w:bookmarkStart w:id="274" w:name="ref-SiskiyouRCD2005"/>
     <w:p>
       <w:pPr>
         <w:pStyle w:val="Bibliography"/>
@@ -21860,7 +21924,7 @@
       <w:r>
         <w:t xml:space="preserve"> </w:t>
       </w:r>
-      <w:hyperlink r:id="rId257">
+      <w:hyperlink r:id="rId239">
         <w:r>
           <w:rPr>
             <w:rStyle w:val="Hyperlink"/>
@@ -21872,8 +21936,8 @@
         <w:t xml:space="preserve">.</w:t>
       </w:r>
     </w:p>
-    <w:bookmarkEnd w:id="292"/>
-    <w:bookmarkStart w:id="293" w:name="ref-Quigley2006"/>
+    <w:bookmarkEnd w:id="274"/>
+    <w:bookmarkStart w:id="275" w:name="ref-Quigley2006"/>
     <w:p>
       <w:pPr>
         <w:pStyle w:val="Bibliography"/>
@@ -21902,7 +21966,7 @@
       <w:r>
         <w:t xml:space="preserve"> </w:t>
       </w:r>
-      <w:hyperlink r:id="rId257">
+      <w:hyperlink r:id="rId239">
         <w:r>
           <w:rPr>
             <w:rStyle w:val="Hyperlink"/>
@@ -21914,8 +21978,8 @@
         <w:t xml:space="preserve">.</w:t>
       </w:r>
     </w:p>
-    <w:bookmarkEnd w:id="293"/>
-    <w:bookmarkStart w:id="294" w:name="ref-SiskiyouRCD2010"/>
+    <w:bookmarkEnd w:id="275"/>
+    <w:bookmarkStart w:id="276" w:name="ref-SiskiyouRCD2010"/>
     <w:p>
       <w:pPr>
         <w:pStyle w:val="Bibliography"/>
@@ -21938,7 +22002,7 @@
       <w:r>
         <w:t xml:space="preserve"> </w:t>
       </w:r>
-      <w:hyperlink r:id="rId257">
+      <w:hyperlink r:id="rId239">
         <w:r>
           <w:rPr>
             <w:rStyle w:val="Hyperlink"/>
@@ -21950,8 +22014,8 @@
         <w:t xml:space="preserve">.</w:t>
       </w:r>
     </w:p>
-    <w:bookmarkEnd w:id="294"/>
-    <w:bookmarkStart w:id="295" w:name="ref-Yokel2011"/>
+    <w:bookmarkEnd w:id="276"/>
+    <w:bookmarkStart w:id="277" w:name="ref-Yokel2011"/>
     <w:p>
       <w:pPr>
         <w:pStyle w:val="Bibliography"/>
@@ -21980,7 +22044,7 @@
       <w:r>
         <w:t xml:space="preserve"> </w:t>
       </w:r>
-      <w:hyperlink r:id="rId257">
+      <w:hyperlink r:id="rId239">
         <w:r>
           <w:rPr>
             <w:rStyle w:val="Hyperlink"/>
@@ -21992,8 +22056,8 @@
         <w:t xml:space="preserve">.</w:t>
       </w:r>
     </w:p>
-    <w:bookmarkEnd w:id="295"/>
-    <w:bookmarkStart w:id="296" w:name="ref-SiskiyouRCD2012"/>
+    <w:bookmarkEnd w:id="277"/>
+    <w:bookmarkStart w:id="278" w:name="ref-SiskiyouRCD2012"/>
     <w:p>
       <w:pPr>
         <w:pStyle w:val="Bibliography"/>
@@ -22016,7 +22080,7 @@
       <w:r>
         <w:t xml:space="preserve"> </w:t>
       </w:r>
-      <w:hyperlink r:id="rId257">
+      <w:hyperlink r:id="rId239">
         <w:r>
           <w:rPr>
             <w:rStyle w:val="Hyperlink"/>
@@ -22028,8 +22092,8 @@
         <w:t xml:space="preserve">.</w:t>
       </w:r>
     </w:p>
-    <w:bookmarkEnd w:id="296"/>
-    <w:bookmarkStart w:id="297" w:name="ref-SiskiyouRCD2013"/>
+    <w:bookmarkEnd w:id="278"/>
+    <w:bookmarkStart w:id="279" w:name="ref-SiskiyouRCD2013"/>
     <w:p>
       <w:pPr>
         <w:pStyle w:val="Bibliography"/>
@@ -22052,7 +22116,7 @@
       <w:r>
         <w:t xml:space="preserve"> </w:t>
       </w:r>
-      <w:hyperlink r:id="rId257">
+      <w:hyperlink r:id="rId239">
         <w:r>
           <w:rPr>
             <w:rStyle w:val="Hyperlink"/>
@@ -22064,8 +22128,8 @@
         <w:t xml:space="preserve">.</w:t>
       </w:r>
     </w:p>
-    <w:bookmarkEnd w:id="297"/>
-    <w:bookmarkStart w:id="298" w:name="ref-SiskiyouRCD2014"/>
+    <w:bookmarkEnd w:id="279"/>
+    <w:bookmarkStart w:id="280" w:name="ref-SiskiyouRCD2014"/>
     <w:p>
       <w:pPr>
         <w:pStyle w:val="Bibliography"/>
@@ -22088,7 +22152,7 @@
       <w:r>
         <w:t xml:space="preserve"> </w:t>
       </w:r>
-      <w:hyperlink r:id="rId257">
+      <w:hyperlink r:id="rId239">
         <w:r>
           <w:rPr>
             <w:rStyle w:val="Hyperlink"/>
@@ -22100,8 +22164,8 @@
         <w:t xml:space="preserve">.</w:t>
       </w:r>
     </w:p>
-    <w:bookmarkEnd w:id="298"/>
-    <w:bookmarkStart w:id="299" w:name="ref-SiskiyouRCD2015a"/>
+    <w:bookmarkEnd w:id="280"/>
+    <w:bookmarkStart w:id="281" w:name="ref-SiskiyouRCD2015a"/>
     <w:p>
       <w:pPr>
         <w:pStyle w:val="Bibliography"/>
@@ -22130,7 +22194,7 @@
       <w:r>
         <w:t xml:space="preserve"> </w:t>
       </w:r>
-      <w:hyperlink r:id="rId257">
+      <w:hyperlink r:id="rId239">
         <w:r>
           <w:rPr>
             <w:rStyle w:val="Hyperlink"/>
@@ -22142,8 +22206,8 @@
         <w:t xml:space="preserve">.</w:t>
       </w:r>
     </w:p>
-    <w:bookmarkEnd w:id="299"/>
-    <w:bookmarkStart w:id="300" w:name="ref-SiskiyouRCD2015b"/>
+    <w:bookmarkEnd w:id="281"/>
+    <w:bookmarkStart w:id="282" w:name="ref-SiskiyouRCD2015b"/>
     <w:p>
       <w:pPr>
         <w:pStyle w:val="Bibliography"/>
@@ -22172,7 +22236,7 @@
       <w:r>
         <w:t xml:space="preserve"> </w:t>
       </w:r>
-      <w:hyperlink r:id="rId257">
+      <w:hyperlink r:id="rId239">
         <w:r>
           <w:rPr>
             <w:rStyle w:val="Hyperlink"/>
@@ -22184,8 +22248,8 @@
         <w:t xml:space="preserve">.</w:t>
       </w:r>
     </w:p>
-    <w:bookmarkEnd w:id="300"/>
-    <w:bookmarkStart w:id="301" w:name="ref-SiskiyouRCD2017b"/>
+    <w:bookmarkEnd w:id="282"/>
+    <w:bookmarkStart w:id="283" w:name="ref-SiskiyouRCD2017b"/>
     <w:p>
       <w:pPr>
         <w:pStyle w:val="Bibliography"/>
@@ -22214,7 +22278,7 @@
       <w:r>
         <w:t xml:space="preserve"> </w:t>
       </w:r>
-      <w:hyperlink r:id="rId257">
+      <w:hyperlink r:id="rId239">
         <w:r>
           <w:rPr>
             <w:rStyle w:val="Hyperlink"/>
@@ -22226,8 +22290,8 @@
         <w:t xml:space="preserve">.</w:t>
       </w:r>
     </w:p>
-    <w:bookmarkEnd w:id="301"/>
-    <w:bookmarkStart w:id="302" w:name="ref-SiskiyouRCD2017a"/>
+    <w:bookmarkEnd w:id="283"/>
+    <w:bookmarkStart w:id="284" w:name="ref-SiskiyouRCD2017a"/>
     <w:p>
       <w:pPr>
         <w:pStyle w:val="Bibliography"/>
@@ -22256,7 +22320,7 @@
       <w:r>
         <w:t xml:space="preserve"> </w:t>
       </w:r>
-      <w:hyperlink r:id="rId257">
+      <w:hyperlink r:id="rId239">
         <w:r>
           <w:rPr>
             <w:rStyle w:val="Hyperlink"/>
@@ -22268,8 +22332,8 @@
         <w:t xml:space="preserve">.</w:t>
       </w:r>
     </w:p>
-    <w:bookmarkEnd w:id="302"/>
-    <w:bookmarkStart w:id="303" w:name="ref-SiskiyouRCD2018"/>
+    <w:bookmarkEnd w:id="284"/>
+    <w:bookmarkStart w:id="285" w:name="ref-SiskiyouRCD2018"/>
     <w:p>
       <w:pPr>
         <w:pStyle w:val="Bibliography"/>
@@ -22298,7 +22362,7 @@
       <w:r>
         <w:t xml:space="preserve"> </w:t>
       </w:r>
-      <w:hyperlink r:id="rId257">
+      <w:hyperlink r:id="rId239">
         <w:r>
           <w:rPr>
             <w:rStyle w:val="Hyperlink"/>
@@ -22310,8 +22374,8 @@
         <w:t xml:space="preserve">.</w:t>
       </w:r>
     </w:p>
-    <w:bookmarkEnd w:id="303"/>
-    <w:bookmarkStart w:id="305" w:name="ref-Solans2016a"/>
+    <w:bookmarkEnd w:id="285"/>
+    <w:bookmarkStart w:id="287" w:name="ref-Solans2016a"/>
     <w:p>
       <w:pPr>
         <w:pStyle w:val="Bibliography"/>
@@ -22350,7 +22414,7 @@
       <w:r>
         <w:t xml:space="preserve"> </w:t>
       </w:r>
-      <w:hyperlink r:id="rId304">
+      <w:hyperlink r:id="rId286">
         <w:r>
           <w:rPr>
             <w:rStyle w:val="Hyperlink"/>
@@ -22362,8 +22426,8 @@
         <w:t xml:space="preserve">.</w:t>
       </w:r>
     </w:p>
-    <w:bookmarkEnd w:id="305"/>
-    <w:bookmarkStart w:id="306" w:name="ref-Sommarstrom2020"/>
+    <w:bookmarkEnd w:id="287"/>
+    <w:bookmarkStart w:id="288" w:name="ref-Sommarstrom2020"/>
     <w:p>
       <w:pPr>
         <w:pStyle w:val="Bibliography"/>
@@ -22384,8 +22448,8 @@
         <w:t xml:space="preserve">.”</w:t>
       </w:r>
     </w:p>
-    <w:bookmarkEnd w:id="306"/>
-    <w:bookmarkStart w:id="307" w:name="ref-SRWC_RCD2003"/>
+    <w:bookmarkEnd w:id="288"/>
+    <w:bookmarkStart w:id="289" w:name="ref-SRWC_RCD2003"/>
     <w:p>
       <w:pPr>
         <w:pStyle w:val="Bibliography"/>
@@ -22412,8 +22476,8 @@
         <w:t xml:space="preserve">January. Etna, CA.</w:t>
       </w:r>
     </w:p>
-    <w:bookmarkEnd w:id="307"/>
-    <w:bookmarkStart w:id="309" w:name="ref-Stewart-Koster2011"/>
+    <w:bookmarkEnd w:id="289"/>
+    <w:bookmarkStart w:id="291" w:name="ref-Stewart-Koster2011"/>
     <w:p>
       <w:pPr>
         <w:pStyle w:val="Bibliography"/>
@@ -22452,7 +22516,7 @@
       <w:r>
         <w:t xml:space="preserve"> </w:t>
       </w:r>
-      <w:hyperlink r:id="rId308">
+      <w:hyperlink r:id="rId290">
         <w:r>
           <w:rPr>
             <w:rStyle w:val="Hyperlink"/>
@@ -22464,8 +22528,8 @@
         <w:t xml:space="preserve">.</w:t>
       </w:r>
     </w:p>
-    <w:bookmarkEnd w:id="309"/>
-    <w:bookmarkStart w:id="310" w:name="ref-Tarlock1993"/>
+    <w:bookmarkEnd w:id="291"/>
+    <w:bookmarkStart w:id="292" w:name="ref-Tarlock1993"/>
     <w:p>
       <w:pPr>
         <w:pStyle w:val="Bibliography"/>
@@ -22502,8 +22566,8 @@
         <w:t xml:space="preserve">60 (2): 555–613.</w:t>
       </w:r>
     </w:p>
-    <w:bookmarkEnd w:id="310"/>
-    <w:bookmarkStart w:id="312" w:name="ref-Tesfaye2017"/>
+    <w:bookmarkEnd w:id="292"/>
+    <w:bookmarkStart w:id="294" w:name="ref-Tesfaye2017"/>
     <w:p>
       <w:pPr>
         <w:pStyle w:val="Bibliography"/>
@@ -22542,7 +22606,7 @@
       <w:r>
         <w:t xml:space="preserve"> </w:t>
       </w:r>
-      <w:hyperlink r:id="rId311">
+      <w:hyperlink r:id="rId293">
         <w:r>
           <w:rPr>
             <w:rStyle w:val="Hyperlink"/>
@@ -22554,8 +22618,8 @@
         <w:t xml:space="preserve">.</w:t>
       </w:r>
     </w:p>
-    <w:bookmarkEnd w:id="312"/>
-    <w:bookmarkStart w:id="314" w:name="ref-Tolley2019"/>
+    <w:bookmarkEnd w:id="294"/>
+    <w:bookmarkStart w:id="296" w:name="ref-Tolley2019"/>
     <w:p>
       <w:pPr>
         <w:pStyle w:val="Bibliography"/>
@@ -22594,7 +22658,7 @@
       <w:r>
         <w:t xml:space="preserve"> </w:t>
       </w:r>
-      <w:hyperlink r:id="rId313">
+      <w:hyperlink r:id="rId295">
         <w:r>
           <w:rPr>
             <w:rStyle w:val="Hyperlink"/>
@@ -22606,8 +22670,8 @@
         <w:t xml:space="preserve">.</w:t>
       </w:r>
     </w:p>
-    <w:bookmarkEnd w:id="314"/>
-    <w:bookmarkStart w:id="316" w:name="ref-VanKirk2008a"/>
+    <w:bookmarkEnd w:id="296"/>
+    <w:bookmarkStart w:id="298" w:name="ref-VanKirk2008a"/>
     <w:p>
       <w:pPr>
         <w:pStyle w:val="Bibliography"/>
@@ -22646,7 +22710,7 @@
       <w:r>
         <w:t xml:space="preserve"> </w:t>
       </w:r>
-      <w:hyperlink r:id="rId315">
+      <w:hyperlink r:id="rId297">
         <w:r>
           <w:rPr>
             <w:rStyle w:val="Hyperlink"/>
@@ -22658,8 +22722,8 @@
         <w:t xml:space="preserve">.</w:t>
       </w:r>
     </w:p>
-    <w:bookmarkEnd w:id="316"/>
-    <w:bookmarkStart w:id="318" w:name="ref-Wainwright2013"/>
+    <w:bookmarkEnd w:id="298"/>
+    <w:bookmarkStart w:id="300" w:name="ref-Wainwright2013"/>
     <w:p>
       <w:pPr>
         <w:pStyle w:val="Bibliography"/>
@@ -22688,7 +22752,7 @@
       <w:r>
         <w:t xml:space="preserve"> </w:t>
       </w:r>
-      <w:hyperlink r:id="rId317">
+      <w:hyperlink r:id="rId299">
         <w:r>
           <w:rPr>
             <w:rStyle w:val="Hyperlink"/>
@@ -22700,8 +22764,8 @@
         <w:t xml:space="preserve">.</w:t>
       </w:r>
     </w:p>
-    <w:bookmarkEnd w:id="318"/>
-    <w:bookmarkStart w:id="320" w:name="ref-Webb2018"/>
+    <w:bookmarkEnd w:id="300"/>
+    <w:bookmarkStart w:id="302" w:name="ref-Webb2018"/>
     <w:p>
       <w:pPr>
         <w:pStyle w:val="Bibliography"/>
@@ -22740,7 +22804,7 @@
       <w:r>
         <w:t xml:space="preserve"> </w:t>
       </w:r>
-      <w:hyperlink r:id="rId319">
+      <w:hyperlink r:id="rId301">
         <w:r>
           <w:rPr>
             <w:rStyle w:val="Hyperlink"/>
@@ -22752,8 +22816,8 @@
         <w:t xml:space="preserve">.</w:t>
       </w:r>
     </w:p>
-    <w:bookmarkEnd w:id="320"/>
-    <w:bookmarkStart w:id="322" w:name="ref-Welch2021"/>
+    <w:bookmarkEnd w:id="302"/>
+    <w:bookmarkStart w:id="304" w:name="ref-Welch2021"/>
     <w:p>
       <w:pPr>
         <w:pStyle w:val="Bibliography"/>
@@ -22792,7 +22856,7 @@
       <w:r>
         <w:t xml:space="preserve"> </w:t>
       </w:r>
-      <w:hyperlink r:id="rId321">
+      <w:hyperlink r:id="rId303">
         <w:r>
           <w:rPr>
             <w:rStyle w:val="Hyperlink"/>
@@ -22804,8 +22868,8 @@
         <w:t xml:space="preserve">.</w:t>
       </w:r>
     </w:p>
-    <w:bookmarkEnd w:id="322"/>
-    <w:bookmarkStart w:id="324" w:name="ref-Wheeler2018"/>
+    <w:bookmarkEnd w:id="304"/>
+    <w:bookmarkStart w:id="306" w:name="ref-Wheeler2018"/>
     <w:p>
       <w:pPr>
         <w:pStyle w:val="Bibliography"/>
@@ -22844,7 +22908,7 @@
       <w:r>
         <w:t xml:space="preserve"> </w:t>
       </w:r>
-      <w:hyperlink r:id="rId323">
+      <w:hyperlink r:id="rId305">
         <w:r>
           <w:rPr>
             <w:rStyle w:val="Hyperlink"/>
@@ -22856,8 +22920,8 @@
         <w:t xml:space="preserve">.</w:t>
       </w:r>
     </w:p>
-    <w:bookmarkEnd w:id="324"/>
-    <w:bookmarkStart w:id="326" w:name="ref-White2018"/>
+    <w:bookmarkEnd w:id="306"/>
+    <w:bookmarkStart w:id="308" w:name="ref-White2018"/>
     <w:p>
       <w:pPr>
         <w:pStyle w:val="Bibliography"/>
@@ -22896,7 +22960,7 @@
       <w:r>
         <w:t xml:space="preserve"> </w:t>
       </w:r>
-      <w:hyperlink r:id="rId325">
+      <w:hyperlink r:id="rId307">
         <w:r>
           <w:rPr>
             <w:rStyle w:val="Hyperlink"/>
@@ -22908,8 +22972,8 @@
         <w:t xml:space="preserve">.</w:t>
       </w:r>
     </w:p>
-    <w:bookmarkEnd w:id="326"/>
-    <w:bookmarkStart w:id="328" w:name="ref-Yao2021"/>
+    <w:bookmarkEnd w:id="308"/>
+    <w:bookmarkStart w:id="310" w:name="ref-Yao2021"/>
     <w:p>
       <w:pPr>
         <w:pStyle w:val="Bibliography"/>
@@ -22948,7 +23012,7 @@
       <w:r>
         <w:t xml:space="preserve"> </w:t>
       </w:r>
-      <w:hyperlink r:id="rId327">
+      <w:hyperlink r:id="rId309">
         <w:r>
           <w:rPr>
             <w:rStyle w:val="Hyperlink"/>
@@ -22960,8 +23024,8 @@
         <w:t xml:space="preserve">.</w:t>
       </w:r>
     </w:p>
-    <w:bookmarkEnd w:id="328"/>
-    <w:bookmarkStart w:id="330" w:name="ref-Yarnell2020"/>
+    <w:bookmarkEnd w:id="310"/>
+    <w:bookmarkStart w:id="312" w:name="ref-Yarnell2020"/>
     <w:p>
       <w:pPr>
         <w:pStyle w:val="Bibliography"/>
@@ -23000,7 +23064,7 @@
       <w:r>
         <w:t xml:space="preserve"> </w:t>
       </w:r>
-      <w:hyperlink r:id="rId329">
+      <w:hyperlink r:id="rId311">
         <w:r>
           <w:rPr>
             <w:rStyle w:val="Hyperlink"/>
@@ -23012,8 +23076,8 @@
         <w:t xml:space="preserve">.</w:t>
       </w:r>
     </w:p>
-    <w:bookmarkEnd w:id="330"/>
-    <w:bookmarkStart w:id="332" w:name="ref-Yokel2018"/>
+    <w:bookmarkEnd w:id="312"/>
+    <w:bookmarkStart w:id="314" w:name="ref-Yokel2018"/>
     <w:p>
       <w:pPr>
         <w:pStyle w:val="Bibliography"/>
@@ -23036,7 +23100,7 @@
       <w:r>
         <w:t xml:space="preserve"> </w:t>
       </w:r>
-      <w:hyperlink r:id="rId331">
+      <w:hyperlink r:id="rId313">
         <w:r>
           <w:rPr>
             <w:rStyle w:val="Hyperlink"/>
@@ -23048,9 +23112,9 @@
         <w:t xml:space="preserve">.</w:t>
       </w:r>
     </w:p>
-    <w:bookmarkEnd w:id="332"/>
-    <w:bookmarkEnd w:id="333"/>
-    <w:bookmarkEnd w:id="334"/>
+    <w:bookmarkEnd w:id="314"/>
+    <w:bookmarkEnd w:id="315"/>
+    <w:bookmarkEnd w:id="316"/>
     <w:sectPr/>
   </w:body>
 </w:document>
@@ -23410,6 +23474,9 @@
     <w:abstractNumId w:val="991"/>
   </w:num>
   <w:num w:numId="1002">
+    <w:abstractNumId w:val="991"/>
+  </w:num>
+  <w:num w:numId="1003">
     <w:abstractNumId w:val="99411"/>
     <w:lvlOverride w:ilvl="0">
       <w:startOverride w:val="1"/>
@@ -23439,7 +23506,7 @@
       <w:startOverride w:val="1"/>
     </w:lvlOverride>
   </w:num>
-  <w:num w:numId="1003">
+  <w:num w:numId="1004">
     <w:abstractNumId w:val="99414"/>
     <w:lvlOverride w:ilvl="0">
       <w:startOverride w:val="4"/>
@@ -23469,13 +23536,13 @@
       <w:startOverride w:val="4"/>
     </w:lvlOverride>
   </w:num>
-  <w:num w:numId="1004">
-    <w:abstractNumId w:val="991"/>
-  </w:num>
   <w:num w:numId="1005">
     <w:abstractNumId w:val="991"/>
   </w:num>
   <w:num w:numId="1006">
+    <w:abstractNumId w:val="991"/>
+  </w:num>
+  <w:num w:numId="1007">
     <w:abstractNumId w:val="991"/>
   </w:num>
 </w:numbering>
@@ -23582,25 +23649,6 @@
       <w:jc w:val="center"/>
     </w:pPr>
   </w:style>
-  <w:style w:customStyle="1" w:styleId="AbstractTitle" w:type="paragraph">
-    <w:name w:val="Abstract Title"/>
-    <w:basedOn w:val="Normal"/>
-    <w:next w:val="Abstract"/>
-    <w:qFormat/>
-    <w:pPr>
-      <w:keepNext/>
-      <w:keepLines/>
-      <w:jc w:val="center"/>
-      <w:spacing w:after="0" w:before="300"/>
-    </w:pPr>
-    <w:rPr>
-      <w:sz w:val="20"/>
-      <w:szCs w:val="20"/>
-      <w:b/>
-      <w:color w:val="345A8A"/>
-      &gt;
-    </w:rPr>
-  </w:style>
   <w:style w:customStyle="1" w:styleId="Abstract" w:type="paragraph">
     <w:name w:val="Abstract"/>
     <w:basedOn w:val="Normal"/>
@@ -23609,7 +23657,7 @@
     <w:pPr>
       <w:keepNext/>
       <w:keepLines/>
-      <w:spacing w:after="300" w:before="100"/>
+      <w:spacing w:after="300" w:before="300"/>
     </w:pPr>
     <w:rPr>
       <w:sz w:val="20"/>
@@ -23832,18 +23880,6 @@
     <w:unhideWhenUsed/>
     <w:qFormat/>
   </w:style>
-  <w:style w:styleId="FootnoteBlockText" w:type="paragraph">
-    <w:name w:val="Footnote Block Text"/>
-    <w:basedOn w:val="Footnote Text"/>
-    <w:next w:val="Footnote Text"/>
-    <w:uiPriority w:val="9"/>
-    <w:unhideWhenUsed/>
-    <w:qFormat/>
-    <w:pPr>
-      <w:spacing w:after="100" w:before="100"/>
-      <w:ind w:firstLine="0" w:left="480" w:right="480"/>
-    </w:pPr>
-  </w:style>
   <w:style w:default="1" w:styleId="DefaultParagraphFont" w:type="character">
     <w:name w:val="Default Paragraph Font"/>
     <w:semiHidden/>
@@ -24033,7 +24069,7 @@
     <w:name w:val="ConstantTok"/>
     <w:basedOn w:val="VerbatimChar"/>
     <w:rPr>
-      <w:color w:val="8f5902"/>
+      <w:color w:val="000000"/>
       <w:shd w:val="clear" w:fill="f8f8f8"/>
     </w:rPr>
   </w:style>
@@ -24049,9 +24085,8 @@
     <w:name w:val="SpecialCharTok"/>
     <w:basedOn w:val="VerbatimChar"/>
     <w:rPr>
-      <w:color w:val="ce5c00"/>
+      <w:color w:val="000000"/>
       <w:shd w:val="clear" w:fill="f8f8f8"/>
-      <w:b/>
     </w:rPr>
   </w:style>
   <w:style w:type="character" w:customStyle="1" w:styleId="StringTok">
@@ -24136,9 +24171,8 @@
     <w:name w:val="FunctionTok"/>
     <w:basedOn w:val="VerbatimChar"/>
     <w:rPr>
-      <w:color w:val="204a87"/>
+      <w:color w:val="000000"/>
       <w:shd w:val="clear" w:fill="f8f8f8"/>
-      <w:b/>
     </w:rPr>
   </w:style>
   <w:style w:type="character" w:customStyle="1" w:styleId="VariableTok">
@@ -24194,7 +24228,7 @@
     <w:name w:val="AttributeTok"/>
     <w:basedOn w:val="VerbatimChar"/>
     <w:rPr>
-      <w:color w:val="204a87"/>
+      <w:color w:val="c4a000"/>
       <w:shd w:val="clear" w:fill="f8f8f8"/>
     </w:rPr>
   </w:style>

</xml_diff>

<commit_message>
JSW comments thru 5.1
</commit_message>
<xml_diff>
--- a/Kouba_2024_Fish_hydrometrics_MS.docx
+++ b/Kouba_2024_Fish_hydrometrics_MS.docx
@@ -942,6 +942,17 @@
       </w:r>
       <w:r>
         <w:t xml:space="preserve">. This study takes advantage of this nearly two-decade record of adult spawner and juvenile salmon abundance observations to draw preliminary conclusions regarding this hydrology-ecology relationship.</w:t>
+      </w:r>
+    </w:p>
+    <w:p>
+      <w:pPr>
+        <w:pStyle w:val="SourceCode"/>
+      </w:pPr>
+      <w:r>
+        <w:rPr>
+          <w:rStyle w:val="VerbatimChar"/>
+        </w:rPr>
+        <w:t xml:space="preserve">## [1] FALSE</w:t>
       </w:r>
     </w:p>
     <w:p>
@@ -1115,6 +1126,26 @@
       </w:r>
       <w:r>
         <w:t xml:space="preserve">. For consistency with regulatory and management programs in this region, this document uses units of cubic feet per second (cfs) when reporting hydrologic fluxes.</w:t>
+      </w:r>
+    </w:p>
+    <w:p>
+      <w:pPr>
+        <w:pStyle w:val="SourceCode"/>
+      </w:pPr>
+      <w:r>
+        <w:rPr>
+          <w:rStyle w:val="VerbatimChar"/>
+        </w:rPr>
+        <w:t xml:space="preserve">## png </w:t>
+      </w:r>
+      <w:r>
+        <w:br/>
+      </w:r>
+      <w:r>
+        <w:rPr>
+          <w:rStyle w:val="VerbatimChar"/>
+        </w:rPr>
+        <w:t xml:space="preserve">##   2</w:t>
       </w:r>
     </w:p>
     <w:p>
@@ -5726,6 +5757,37 @@
     </w:p>
     <w:p>
       <w:pPr>
+        <w:pStyle w:val="SourceCode"/>
+      </w:pPr>
+      <w:r>
+        <w:rPr>
+          <w:rStyle w:val="VerbatimChar"/>
+        </w:rPr>
+        <w:t xml:space="preserve">## [1] FALSE</w:t>
+      </w:r>
+    </w:p>
+    <w:p>
+      <w:pPr>
+        <w:pStyle w:val="SourceCode"/>
+      </w:pPr>
+      <w:r>
+        <w:rPr>
+          <w:rStyle w:val="VerbatimChar"/>
+        </w:rPr>
+        <w:t xml:space="preserve">## png </w:t>
+      </w:r>
+      <w:r>
+        <w:br/>
+      </w:r>
+      <w:r>
+        <w:rPr>
+          <w:rStyle w:val="VerbatimChar"/>
+        </w:rPr>
+        <w:t xml:space="preserve">##   2</w:t>
+      </w:r>
+    </w:p>
+    <w:p>
+      <w:pPr>
         <w:pStyle w:val="CaptionedFigure"/>
       </w:pPr>
       <w:r>
@@ -8658,6 +8720,26 @@
     </w:p>
     <w:p>
       <w:pPr>
+        <w:pStyle w:val="SourceCode"/>
+      </w:pPr>
+      <w:r>
+        <w:rPr>
+          <w:rStyle w:val="VerbatimChar"/>
+        </w:rPr>
+        <w:t xml:space="preserve">## png </w:t>
+      </w:r>
+      <w:r>
+        <w:br/>
+      </w:r>
+      <w:r>
+        <w:rPr>
+          <w:rStyle w:val="VerbatimChar"/>
+        </w:rPr>
+        <w:t xml:space="preserve">##   2</w:t>
+      </w:r>
+    </w:p>
+    <w:p>
+      <w:pPr>
         <w:pStyle w:val="CaptionedFigure"/>
       </w:pPr>
       <w:r>
@@ -8713,6 +8795,26 @@
     </w:p>
     <w:p>
       <w:pPr>
+        <w:pStyle w:val="SourceCode"/>
+      </w:pPr>
+      <w:r>
+        <w:rPr>
+          <w:rStyle w:val="VerbatimChar"/>
+        </w:rPr>
+        <w:t xml:space="preserve">## png </w:t>
+      </w:r>
+      <w:r>
+        <w:br/>
+      </w:r>
+      <w:r>
+        <w:rPr>
+          <w:rStyle w:val="VerbatimChar"/>
+        </w:rPr>
+        <w:t xml:space="preserve">##   2</w:t>
+      </w:r>
+    </w:p>
+    <w:p>
+      <w:pPr>
         <w:pStyle w:val="CaptionedFigure"/>
       </w:pPr>
       <w:r>
@@ -8790,6 +8892,26 @@
     </w:p>
     <w:p>
       <w:pPr>
+        <w:pStyle w:val="SourceCode"/>
+      </w:pPr>
+      <w:r>
+        <w:rPr>
+          <w:rStyle w:val="VerbatimChar"/>
+        </w:rPr>
+        <w:t xml:space="preserve">FALSE png </w:t>
+      </w:r>
+      <w:r>
+        <w:br/>
+      </w:r>
+      <w:r>
+        <w:rPr>
+          <w:rStyle w:val="VerbatimChar"/>
+        </w:rPr>
+        <w:t xml:space="preserve">FALSE   2</w:t>
+      </w:r>
+    </w:p>
+    <w:p>
+      <w:pPr>
         <w:pStyle w:val="FirstParagraph"/>
       </w:pPr>
       <w:r>
@@ -8881,6 +9003,26 @@
       </w:r>
       <w:r>
         <w:t xml:space="preserve">with brood year reconnection timing is the opposite for spawning adults and outmigrating juveniles (though brood year reconnection correlations are much weaker for Chinook than for coho).</w:t>
+      </w:r>
+    </w:p>
+    <w:p>
+      <w:pPr>
+        <w:pStyle w:val="SourceCode"/>
+      </w:pPr>
+      <w:r>
+        <w:rPr>
+          <w:rStyle w:val="VerbatimChar"/>
+        </w:rPr>
+        <w:t xml:space="preserve">## png </w:t>
+      </w:r>
+      <w:r>
+        <w:br/>
+      </w:r>
+      <w:r>
+        <w:rPr>
+          <w:rStyle w:val="VerbatimChar"/>
+        </w:rPr>
+        <w:t xml:space="preserve">##   2</w:t>
       </w:r>
     </w:p>
     <w:p>
@@ -16564,6 +16706,26 @@
     </w:p>
     <w:p>
       <w:pPr>
+        <w:pStyle w:val="SourceCode"/>
+      </w:pPr>
+      <w:r>
+        <w:rPr>
+          <w:rStyle w:val="VerbatimChar"/>
+        </w:rPr>
+        <w:t xml:space="preserve">## png </w:t>
+      </w:r>
+      <w:r>
+        <w:br/>
+      </w:r>
+      <w:r>
+        <w:rPr>
+          <w:rStyle w:val="VerbatimChar"/>
+        </w:rPr>
+        <w:t xml:space="preserve">##   2</w:t>
+      </w:r>
+    </w:p>
+    <w:p>
+      <w:pPr>
         <w:pStyle w:val="CaptionedFigure"/>
       </w:pPr>
       <w:r>

</xml_diff>

<commit_message>
Figured out better lasso approach
</commit_message>
<xml_diff>
--- a/Kouba_2024_Fish_hydrometrics_MS.docx
+++ b/Kouba_2024_Fish_hydrometrics_MS.docx
@@ -1131,7 +1131,7 @@
       <w:r>
         <w:drawing>
           <wp:inline>
-            <wp:extent cx="5334000" cy="4572000"/>
+            <wp:extent cx="5334000" cy="6324600"/>
             <wp:effectExtent b="0" l="0" r="0" t="0"/>
             <wp:docPr descr="Figure 1: The Scott River watershed, with regional geographic context (see inset) and local features." title="" id="27" name="Picture"/>
             <a:graphic>
@@ -1152,7 +1152,7 @@
                   <pic:spPr bwMode="auto">
                     <a:xfrm>
                       <a:off x="0" y="0"/>
-                      <a:ext cx="5334000" cy="4572000"/>
+                      <a:ext cx="5334000" cy="6324600"/>
                     </a:xfrm>
                     <a:prstGeom prst="rect">
                       <a:avLst/>
@@ -6384,7 +6384,7 @@
     </w:p>
     <w:bookmarkEnd w:id="54"/>
     <w:bookmarkEnd w:id="55"/>
-    <w:bookmarkStart w:id="101" w:name="results"/>
+    <w:bookmarkStart w:id="94" w:name="results"/>
     <w:p>
       <w:pPr>
         <w:pStyle w:val="Heading1"/>
@@ -8097,7 +8097,7 @@
       </w:r>
     </w:p>
     <w:bookmarkEnd w:id="70"/>
-    <w:bookmarkStart w:id="85" w:name="lasso-regression"/>
+    <w:bookmarkStart w:id="78" w:name="lasso-regression"/>
     <w:p>
       <w:pPr>
         <w:pStyle w:val="Heading2"/>
@@ -8138,7 +8138,7 @@
         <w:t xml:space="preserve"> </w:t>
       </w:r>
       <w:r>
-        <w:t xml:space="preserve">6</w:t>
+        <w:t xml:space="preserve">??</w:t>
       </w:r>
       <w:r>
         <w:t xml:space="preserve">; Tables</w:t>
@@ -8173,7 +8173,7 @@
         <w:t xml:space="preserve">Finally, we used the final lambda value and the full dataset to generate a regression model to be used as a predictive tool (the Hydrologic Benefit function). As mentioned in Methods, we selected normalized values of reproductive success for both species as the ecological response variable: coho smolts per female spawner (coho spf) and Chinook juveniles per adult spawner (Chinook jpa). These metrics isolate the effects of the freshwater environment on a given salmon cohort and minimize the importance of ocean conditions or cohort strength.</w:t>
       </w:r>
     </w:p>
-    <w:bookmarkStart w:id="81" w:name="Xb12e1324f13d543cb7b74194cc51b83fdd7474f"/>
+    <w:bookmarkStart w:id="75" w:name="Xb12e1324f13d543cb7b74194cc51b83fdd7474f"/>
     <w:p>
       <w:pPr>
         <w:pStyle w:val="Heading3"/>
@@ -8257,114 +8257,25 @@
     </w:p>
     <w:p>
       <w:pPr>
-        <w:pStyle w:val="FirstParagraph"/>
+        <w:pStyle w:val="CaptionedFigure"/>
       </w:pPr>
       <w:r>
         <w:drawing>
           <wp:inline>
-            <wp:extent cx="4620126" cy="3696101"/>
+            <wp:extent cx="5334000" cy="6095999"/>
             <wp:effectExtent b="0" l="0" r="0" t="0"/>
-            <wp:docPr descr="" title="" id="72" name="Picture"/>
+            <wp:docPr descr="Figure 6: Results of lasso regression to predict log-transformed coho and Chinook outcomes with Z-scored hydrologic metrics. Models with more coefficients explain a greater fraction of deviance in the dataset (middle panel), but also produce higher test errors (top panel), indicating some overfitting at lower lambda values. Higher values of lambda tend to shrink the absolute values of regression coefficients toward 0 (bottom panel)." title="" id="72" name="Picture"/>
             <a:graphic>
               <a:graphicData uri="http://schemas.openxmlformats.org/drawingml/2006/picture">
                 <pic:pic>
                   <pic:nvPicPr>
-                    <pic:cNvPr descr="Kouba_2024_Fish_hydrometrics_MS_files/figure-docx/kfold_lambda_finding-1.png" id="73" name="Picture"/>
+                    <pic:cNvPr descr="Graphics%20and%20Supplements/Figure%205.png" id="73" name="Picture"/>
                     <pic:cNvPicPr>
                       <a:picLocks noChangeArrowheads="1" noChangeAspect="1"/>
                     </pic:cNvPicPr>
                   </pic:nvPicPr>
                   <pic:blipFill>
                     <a:blip r:embed="rId71"/>
-                    <a:stretch>
-                      <a:fillRect/>
-                    </a:stretch>
-                  </pic:blipFill>
-                  <pic:spPr bwMode="auto">
-                    <a:xfrm>
-                      <a:off x="0" y="0"/>
-                      <a:ext cx="4620126" cy="3696101"/>
-                    </a:xfrm>
-                    <a:prstGeom prst="rect">
-                      <a:avLst/>
-                    </a:prstGeom>
-                    <a:noFill/>
-                    <a:ln w="9525">
-                      <a:noFill/>
-                      <a:headEnd/>
-                      <a:tailEnd/>
-                    </a:ln>
-                  </pic:spPr>
-                </pic:pic>
-              </a:graphicData>
-            </a:graphic>
-          </wp:inline>
-        </w:drawing>
-      </w:r>
-      <w:r>
-        <w:drawing>
-          <wp:inline>
-            <wp:extent cx="4620126" cy="3696101"/>
-            <wp:effectExtent b="0" l="0" r="0" t="0"/>
-            <wp:docPr descr="" title="" id="75" name="Picture"/>
-            <a:graphic>
-              <a:graphicData uri="http://schemas.openxmlformats.org/drawingml/2006/picture">
-                <pic:pic>
-                  <pic:nvPicPr>
-                    <pic:cNvPr descr="Kouba_2024_Fish_hydrometrics_MS_files/figure-docx/kfold_lambda_finding-2.png" id="76" name="Picture"/>
-                    <pic:cNvPicPr>
-                      <a:picLocks noChangeArrowheads="1" noChangeAspect="1"/>
-                    </pic:cNvPicPr>
-                  </pic:nvPicPr>
-                  <pic:blipFill>
-                    <a:blip r:embed="rId74"/>
-                    <a:stretch>
-                      <a:fillRect/>
-                    </a:stretch>
-                  </pic:blipFill>
-                  <pic:spPr bwMode="auto">
-                    <a:xfrm>
-                      <a:off x="0" y="0"/>
-                      <a:ext cx="4620126" cy="3696101"/>
-                    </a:xfrm>
-                    <a:prstGeom prst="rect">
-                      <a:avLst/>
-                    </a:prstGeom>
-                    <a:noFill/>
-                    <a:ln w="9525">
-                      <a:noFill/>
-                      <a:headEnd/>
-                      <a:tailEnd/>
-                    </a:ln>
-                  </pic:spPr>
-                </pic:pic>
-              </a:graphicData>
-            </a:graphic>
-          </wp:inline>
-        </w:drawing>
-      </w:r>
-    </w:p>
-    <w:p>
-      <w:pPr>
-        <w:pStyle w:val="CaptionedFigure"/>
-      </w:pPr>
-      <w:r>
-        <w:drawing>
-          <wp:inline>
-            <wp:extent cx="5334000" cy="6095999"/>
-            <wp:effectExtent b="0" l="0" r="0" t="0"/>
-            <wp:docPr descr="Figure 6: Results of lasso regression to predict Chinook outcomes with hydrologic metrics. Models with more coefficients explain a greater fraction of deviance in the dataset (middle panel), but also produce higher test errors (top panel), indicating some overfitting at lower lambda values. Higher values of lambda tend to shrink the absolute values of regression coefficients toward 0 (bottom panel)." title="" id="78" name="Picture"/>
-            <a:graphic>
-              <a:graphicData uri="http://schemas.openxmlformats.org/drawingml/2006/picture">
-                <pic:pic>
-                  <pic:nvPicPr>
-                    <pic:cNvPr descr="Graphics%20and%20Supplements/Figure%205.png" id="79" name="Picture"/>
-                    <pic:cNvPicPr>
-                      <a:picLocks noChangeArrowheads="1" noChangeAspect="1"/>
-                    </pic:cNvPicPr>
-                  </pic:nvPicPr>
-                  <pic:blipFill>
-                    <a:blip r:embed="rId77"/>
                     <a:stretch>
                       <a:fillRect/>
                     </a:stretch>
@@ -8395,14 +8306,14 @@
       <w:pPr>
         <w:pStyle w:val="ImageCaption"/>
       </w:pPr>
-      <w:bookmarkStart w:id="80" w:name="fig:lassoResultsChinook"/>
-      <w:bookmarkEnd w:id="80"/>
-      <w:r>
-        <w:t xml:space="preserve">Figure 6: Results of lasso regression to predict Chinook outcomes with hydrologic metrics. Models with more coefficients explain a greater fraction of deviance in the dataset (middle panel), but also produce higher test errors (top panel), indicating some overfitting at lower lambda values. Higher values of lambda tend to shrink the absolute values of regression coefficients toward 0 (bottom panel).</w:t>
-      </w:r>
-    </w:p>
-    <w:bookmarkEnd w:id="81"/>
-    <w:bookmarkStart w:id="82" w:name="X37098796cbf36b234f62901db63c93e812ce414"/>
+      <w:bookmarkStart w:id="74" w:name="fig:lassoResultsCohoChinook"/>
+      <w:bookmarkEnd w:id="74"/>
+      <w:r>
+        <w:t xml:space="preserve">Figure 6: Results of lasso regression to predict log-transformed coho and Chinook outcomes with Z-scored hydrologic metrics. Models with more coefficients explain a greater fraction of deviance in the dataset (middle panel), but also produce higher test errors (top panel), indicating some overfitting at lower lambda values. Higher values of lambda tend to shrink the absolute values of regression coefficients toward 0 (bottom panel).</w:t>
+      </w:r>
+    </w:p>
+    <w:bookmarkEnd w:id="75"/>
+    <w:bookmarkStart w:id="76" w:name="X37098796cbf36b234f62901db63c93e812ce414"/>
     <w:p>
       <w:pPr>
         <w:pStyle w:val="Heading3"/>
@@ -8420,8 +8331,8 @@
         <w:t xml:space="preserve">Test error and selection of final lambda value</w:t>
       </w:r>
     </w:p>
-    <w:bookmarkEnd w:id="82"/>
-    <w:bookmarkStart w:id="83" w:name="predictor-rank-stability"/>
+    <w:bookmarkEnd w:id="76"/>
+    <w:bookmarkStart w:id="77" w:name="X08b59dd2fe10c08d00dc1be303b3bed657f2d48"/>
     <w:p>
       <w:pPr>
         <w:pStyle w:val="Heading3"/>
@@ -8436,25 +8347,6 @@
         <w:tab/>
       </w:r>
       <w:r>
-        <w:t xml:space="preserve">Predictor rank stability</w:t>
-      </w:r>
-    </w:p>
-    <w:bookmarkEnd w:id="83"/>
-    <w:bookmarkStart w:id="84" w:name="X08b59dd2fe10c08d00dc1be303b3bed657f2d48"/>
-    <w:p>
-      <w:pPr>
-        <w:pStyle w:val="Heading3"/>
-      </w:pPr>
-      <w:r>
-        <w:rPr>
-          <w:rStyle w:val="SectionNumber"/>
-        </w:rPr>
-        <w:t xml:space="preserve">4.3.4</w:t>
-      </w:r>
-      <w:r>
-        <w:tab/>
-      </w:r>
-      <w:r>
         <w:t xml:space="preserve">Regression coefficients and fraction of deviation (full dataset)</w:t>
       </w:r>
     </w:p>
@@ -8481,7 +8373,7 @@
         <w:t xml:space="preserve"> </w:t>
       </w:r>
       <w:r>
-        <w:t xml:space="preserve">6</w:t>
+        <w:t xml:space="preserve">??</w:t>
       </w:r>
       <w:r>
         <w:t xml:space="preserve">, lower panels). Notably, a common interpretation is that the order of disappearance (from left to right) or appearance (from right to left) reflects the order of predictor importance; i.e., the single non-zero coefficient remaining at the highest lambda value is the most important predictor in the dataset (</w:t>
@@ -8522,7 +8414,7 @@
         <w:t xml:space="preserve"> </w:t>
       </w:r>
       <w:r>
-        <w:t xml:space="preserve">6</w:t>
+        <w:t xml:space="preserve">??</w:t>
       </w:r>
       <w:r>
         <w:t xml:space="preserve">, middle panels). This matches the general rule of thumb that with high-dimensional data, it is often possible to explain 100% of deviation by incorporating data from as many or more predictors than the number of observations [@; EtAlIntroduction2013].</w:t>
@@ -8551,15 +8443,15 @@
         <w:t xml:space="preserve"> </w:t>
       </w:r>
       <w:r>
-        <w:t xml:space="preserve">6</w:t>
+        <w:t xml:space="preserve">??</w:t>
       </w:r>
       <w:r>
         <w:t xml:space="preserve">, middle panel).</w:t>
       </w:r>
     </w:p>
-    <w:bookmarkEnd w:id="84"/>
-    <w:bookmarkEnd w:id="85"/>
-    <w:bookmarkStart w:id="99" w:name="hydrologic-benefit-function"/>
+    <w:bookmarkEnd w:id="77"/>
+    <w:bookmarkEnd w:id="78"/>
+    <w:bookmarkStart w:id="92" w:name="hydrologic-benefit-function"/>
     <w:p>
       <w:pPr>
         <w:pStyle w:val="Heading2"/>
@@ -8624,8 +8516,8 @@
       <w:pPr>
         <w:pStyle w:val="TableCaption"/>
       </w:pPr>
-      <w:bookmarkStart w:id="86" w:name="tab:coefTableCoho"/>
-      <w:bookmarkEnd w:id="86"/>
+      <w:bookmarkStart w:id="79" w:name="tab:coefTableCoho"/>
+      <w:bookmarkEnd w:id="79"/>
       <w:r>
         <w:t xml:space="preserve">Table 3:</w:t>
       </w:r>
@@ -8781,7 +8673,7 @@
                 <w:szCs w:val="22"/>
                 <w:color w:val="000000"/>
               </w:rPr>
-              <w:t xml:space="preserve">Description</w:t>
+              <w:t xml:space="preserve">Greater Hydrologic Benefit value associated with</w:t>
             </w:r>
           </w:p>
         </w:tc>
@@ -8875,7 +8767,7 @@
                 <w:szCs w:val="22"/>
                 <w:color w:val="000000"/>
               </w:rPr>
-              <w:t xml:space="preserve">56.6</w:t>
+              <w:t xml:space="preserve">1.591</w:t>
             </w:r>
           </w:p>
         </w:tc>
@@ -9013,7 +8905,7 @@
                 <w:szCs w:val="22"/>
                 <w:color w:val="000000"/>
               </w:rPr>
-              <w:t xml:space="preserve">-10.6</w:t>
+              <w:t xml:space="preserve">-0.163</w:t>
             </w:r>
           </w:p>
         </w:tc>
@@ -9057,7 +8949,7 @@
                 <w:szCs w:val="22"/>
                 <w:color w:val="000000"/>
               </w:rPr>
-              <w:t xml:space="preserve">Earlier full-system reconnection (120 cfs, fall of parents' spawning)</w:t>
+              <w:t xml:space="preserve">Earlier fall reconnection (during parents' spawning)</w:t>
             </w:r>
           </w:p>
         </w:tc>
@@ -9151,7 +9043,7 @@
                 <w:szCs w:val="22"/>
                 <w:color w:val="000000"/>
               </w:rPr>
-              <w:t xml:space="preserve">6.0</w:t>
+              <w:t xml:space="preserve">0.021</w:t>
             </w:r>
           </w:p>
         </w:tc>
@@ -9195,7 +9087,7 @@
                 <w:szCs w:val="22"/>
                 <w:color w:val="000000"/>
               </w:rPr>
-              <w:t xml:space="preserve">Longer wet season (as eggs and fry)</w:t>
+              <w:t xml:space="preserve">Longer wet season (as eggs and hatchlings)</w:t>
             </w:r>
           </w:p>
         </w:tc>
@@ -9208,7 +9100,7 @@
         <w:tc>
           <w:tcPr>
             <w:tcBorders>
-              <w:bottom w:val="single" w:sz="12" w:space="0" w:color="666666"/>
+              <w:bottom w:val="none" w:sz="0" w:space="0" w:color="000000"/>
               <w:top w:val="none" w:sz="0" w:space="0" w:color="000000"/>
               <w:left w:val="none" w:sz="0" w:space="0" w:color="000000"/>
               <w:right w:val="none" w:sz="0" w:space="0" w:color="000000"/>
@@ -9252,6 +9144,144 @@
         <w:tc>
           <w:tcPr>
             <w:tcBorders>
+              <w:bottom w:val="none" w:sz="0" w:space="0" w:color="000000"/>
+              <w:top w:val="none" w:sz="0" w:space="0" w:color="000000"/>
+              <w:left w:val="none" w:sz="0" w:space="0" w:color="000000"/>
+              <w:right w:val="none" w:sz="0" w:space="0" w:color="000000"/>
+            </w:tcBorders>
+            <w:shd w:val="clear" w:color="auto" w:fill="FFFFFF"/>
+            <w:tcMar>
+              <w:top w:w="0" w:type="dxa"/>
+              <w:bottom w:w="0" w:type="dxa"/>
+              <w:left w:w="0" w:type="dxa"/>
+              <w:right w:w="0" w:type="dxa"/>
+            </w:tcMar>
+            <w:vAlign w:val="center"/>
+          </w:tcPr>
+          <w:p>
+            <w:pPr>
+              <w:pStyle w:val="Normal"/>
+              <w:jc w:val="right"/>
+              <w:pBdr>
+                <w:bottom w:val="none" w:sz="0" w:space="0" w:color="000000"/>
+                <w:top w:val="none" w:sz="0" w:space="0" w:color="000000"/>
+                <w:left w:val="none" w:sz="0" w:space="0" w:color="000000"/>
+                <w:right w:val="none" w:sz="0" w:space="0" w:color="000000"/>
+              </w:pBdr>
+              <w:spacing w:after="100" w:before="100" w:line="240"/>
+              <w:ind w:left="100" w:right="100" w:firstLine="0" w:firstLineChars="0"/>
+            </w:pPr>
+            <w:r xmlns:w="http://schemas.openxmlformats.org/wordprocessingml/2006/main" xmlns:wp="http://schemas.openxmlformats.org/drawingml/2006/wordprocessingDrawing" xmlns:r="http://schemas.openxmlformats.org/officeDocument/2006/relationships" xmlns:w14="http://schemas.microsoft.com/office/word/2010/wordml">
+              <w:rPr>
+                <w:rFonts w:ascii="Arial" w:hAnsi="Arial" w:eastAsia="Arial" w:cs="Arial"/>
+                <w:i w:val="false"/>
+                <w:b w:val="false"/>
+                <w:u w:val="none"/>
+                <w:sz w:val="22"/>
+                <w:szCs w:val="22"/>
+                <w:color w:val="000000"/>
+              </w:rPr>
+              <w:t xml:space="preserve">-0.020</w:t>
+            </w:r>
+          </w:p>
+        </w:tc>
+        <w:tc>
+          <w:tcPr>
+            <w:tcBorders>
+              <w:bottom w:val="none" w:sz="0" w:space="0" w:color="000000"/>
+              <w:top w:val="none" w:sz="0" w:space="0" w:color="000000"/>
+              <w:left w:val="none" w:sz="0" w:space="0" w:color="000000"/>
+              <w:right w:val="none" w:sz="0" w:space="0" w:color="000000"/>
+            </w:tcBorders>
+            <w:shd w:val="clear" w:color="auto" w:fill="FFFFFF"/>
+            <w:tcMar>
+              <w:top w:w="0" w:type="dxa"/>
+              <w:bottom w:w="0" w:type="dxa"/>
+              <w:left w:w="0" w:type="dxa"/>
+              <w:right w:w="0" w:type="dxa"/>
+            </w:tcMar>
+            <w:vAlign w:val="center"/>
+          </w:tcPr>
+          <w:p>
+            <w:pPr>
+              <w:pStyle w:val="Normal"/>
+              <w:jc w:val="left"/>
+              <w:pBdr>
+                <w:bottom w:val="none" w:sz="0" w:space="0" w:color="000000"/>
+                <w:top w:val="none" w:sz="0" w:space="0" w:color="000000"/>
+                <w:left w:val="none" w:sz="0" w:space="0" w:color="000000"/>
+                <w:right w:val="none" w:sz="0" w:space="0" w:color="000000"/>
+              </w:pBdr>
+              <w:spacing w:after="100" w:before="100" w:line="240"/>
+              <w:ind w:left="100" w:right="100" w:firstLine="0" w:firstLineChars="0"/>
+            </w:pPr>
+            <w:r xmlns:w="http://schemas.openxmlformats.org/wordprocessingml/2006/main" xmlns:wp="http://schemas.openxmlformats.org/drawingml/2006/wordprocessingDrawing" xmlns:r="http://schemas.openxmlformats.org/officeDocument/2006/relationships" xmlns:w14="http://schemas.microsoft.com/office/word/2010/wordml">
+              <w:rPr>
+                <w:rFonts w:ascii="Arial" w:hAnsi="Arial" w:eastAsia="Arial" w:cs="Arial"/>
+                <w:i w:val="false"/>
+                <w:b w:val="false"/>
+                <w:u w:val="none"/>
+                <w:sz w:val="22"/>
+                <w:szCs w:val="22"/>
+                <w:color w:val="000000"/>
+              </w:rPr>
+              <w:t xml:space="preserve">Smaller fall pulse (as juvenile fish)</w:t>
+            </w:r>
+          </w:p>
+        </w:tc>
+      </w:tr>
+      <w:tr>
+        <w:trPr>
+          <w:trHeight w:val="360" w:hRule="auto"/>
+        </w:trPr>
+        body5
+        <w:tc>
+          <w:tcPr>
+            <w:tcBorders>
+              <w:bottom w:val="single" w:sz="12" w:space="0" w:color="666666"/>
+              <w:top w:val="none" w:sz="0" w:space="0" w:color="000000"/>
+              <w:left w:val="none" w:sz="0" w:space="0" w:color="000000"/>
+              <w:right w:val="none" w:sz="0" w:space="0" w:color="000000"/>
+            </w:tcBorders>
+            <w:shd w:val="clear" w:color="auto" w:fill="FFFFFF"/>
+            <w:tcMar>
+              <w:top w:w="0" w:type="dxa"/>
+              <w:bottom w:w="0" w:type="dxa"/>
+              <w:left w:w="0" w:type="dxa"/>
+              <w:right w:w="0" w:type="dxa"/>
+            </w:tcMar>
+            <w:vAlign w:val="center"/>
+          </w:tcPr>
+          <w:p>
+            <w:pPr>
+              <w:pStyle w:val="Normal"/>
+              <w:jc w:val="left"/>
+              <w:pBdr>
+                <w:bottom w:val="none" w:sz="0" w:space="0" w:color="000000"/>
+                <w:top w:val="none" w:sz="0" w:space="0" w:color="000000"/>
+                <w:left w:val="none" w:sz="0" w:space="0" w:color="000000"/>
+                <w:right w:val="none" w:sz="0" w:space="0" w:color="000000"/>
+              </w:pBdr>
+              <w:spacing w:after="100" w:before="100" w:line="240"/>
+              <w:ind w:left="100" w:right="100" w:firstLine="0" w:firstLineChars="0"/>
+            </w:pPr>
+            <w:r xmlns:w="http://schemas.openxmlformats.org/wordprocessingml/2006/main" xmlns:wp="http://schemas.openxmlformats.org/drawingml/2006/wordprocessingDrawing" xmlns:r="http://schemas.openxmlformats.org/officeDocument/2006/relationships" xmlns:w14="http://schemas.microsoft.com/office/word/2010/wordml">
+              <w:rPr>
+                <w:rFonts w:ascii="Arial" w:hAnsi="Arial" w:eastAsia="Arial" w:cs="Arial"/>
+                <w:i w:val="false"/>
+                <w:b w:val="false"/>
+                <w:u w:val="none"/>
+                <w:sz w:val="22"/>
+                <w:szCs w:val="22"/>
+                <w:color w:val="000000"/>
+              </w:rPr>
+              <w:t xml:space="preserve">s2_SP_ROC</w:t>
+            </w:r>
+          </w:p>
+        </w:tc>
+        <w:tc>
+          <w:tcPr>
+            <w:tcBorders>
               <w:bottom w:val="single" w:sz="12" w:space="0" w:color="666666"/>
               <w:top w:val="none" w:sz="0" w:space="0" w:color="000000"/>
               <w:left w:val="none" w:sz="0" w:space="0" w:color="000000"/>
@@ -9289,7 +9319,7 @@
                 <w:szCs w:val="22"/>
                 <w:color w:val="000000"/>
               </w:rPr>
-              <w:t xml:space="preserve">-5.9</w:t>
+              <w:t xml:space="preserve">0.005</w:t>
             </w:r>
           </w:p>
         </w:tc>
@@ -9333,7 +9363,7 @@
                 <w:szCs w:val="22"/>
                 <w:color w:val="000000"/>
               </w:rPr>
-              <w:t xml:space="preserve">Smaller fall flow increase (as juvenile fish)</w:t>
+              <w:t xml:space="preserve">Faster rate of change (as outmigrating smolt)</w:t>
             </w:r>
           </w:p>
         </w:tc>
@@ -9343,8 +9373,8 @@
       <w:pPr>
         <w:pStyle w:val="TableCaption"/>
       </w:pPr>
-      <w:bookmarkStart w:id="87" w:name="tab:coefTableChinook"/>
-      <w:bookmarkEnd w:id="87"/>
+      <w:bookmarkStart w:id="80" w:name="tab:coefTableChinook"/>
+      <w:bookmarkEnd w:id="80"/>
       <w:r>
         <w:t xml:space="preserve">Table 4:</w:t>
       </w:r>
@@ -9500,7 +9530,7 @@
                 <w:szCs w:val="22"/>
                 <w:color w:val="000000"/>
               </w:rPr>
-              <w:t xml:space="preserve">Description</w:t>
+              <w:t xml:space="preserve">Greater Hydrologic Benefit value associated with</w:t>
             </w:r>
           </w:p>
         </w:tc>
@@ -9594,7 +9624,7 @@
                 <w:szCs w:val="22"/>
                 <w:color w:val="000000"/>
               </w:rPr>
-              <w:t xml:space="preserve">419,816</w:t>
+              <w:t xml:space="preserve">1.946</w:t>
             </w:r>
           </w:p>
         </w:tc>
@@ -9732,7 +9762,7 @@
                 <w:szCs w:val="22"/>
                 <w:color w:val="000000"/>
               </w:rPr>
-              <w:t xml:space="preserve">-143,863</w:t>
+              <w:t xml:space="preserve">-0.171</w:t>
             </w:r>
           </w:p>
         </w:tc>
@@ -9786,6 +9816,144 @@
           <w:trHeight w:val="360" w:hRule="auto"/>
         </w:trPr>
         body3
+        <w:tc>
+          <w:tcPr>
+            <w:tcBorders>
+              <w:bottom w:val="none" w:sz="0" w:space="0" w:color="000000"/>
+              <w:top w:val="none" w:sz="0" w:space="0" w:color="000000"/>
+              <w:left w:val="none" w:sz="0" w:space="0" w:color="000000"/>
+              <w:right w:val="none" w:sz="0" w:space="0" w:color="000000"/>
+            </w:tcBorders>
+            <w:shd w:val="clear" w:color="auto" w:fill="FFFFFF"/>
+            <w:tcMar>
+              <w:top w:w="0" w:type="dxa"/>
+              <w:bottom w:w="0" w:type="dxa"/>
+              <w:left w:w="0" w:type="dxa"/>
+              <w:right w:w="0" w:type="dxa"/>
+            </w:tcMar>
+            <w:vAlign w:val="center"/>
+          </w:tcPr>
+          <w:p>
+            <w:pPr>
+              <w:pStyle w:val="Normal"/>
+              <w:jc w:val="left"/>
+              <w:pBdr>
+                <w:bottom w:val="none" w:sz="0" w:space="0" w:color="000000"/>
+                <w:top w:val="none" w:sz="0" w:space="0" w:color="000000"/>
+                <w:left w:val="none" w:sz="0" w:space="0" w:color="000000"/>
+                <w:right w:val="none" w:sz="0" w:space="0" w:color="000000"/>
+              </w:pBdr>
+              <w:spacing w:after="100" w:before="100" w:line="240"/>
+              <w:ind w:left="100" w:right="100" w:firstLine="0" w:firstLineChars="0"/>
+            </w:pPr>
+            <w:r xmlns:w="http://schemas.openxmlformats.org/wordprocessingml/2006/main" xmlns:wp="http://schemas.openxmlformats.org/drawingml/2006/wordprocessingDrawing" xmlns:r="http://schemas.openxmlformats.org/officeDocument/2006/relationships" xmlns:w14="http://schemas.microsoft.com/office/word/2010/wordml">
+              <w:rPr>
+                <w:rFonts w:ascii="Arial" w:hAnsi="Arial" w:eastAsia="Arial" w:cs="Arial"/>
+                <w:i w:val="false"/>
+                <w:b w:val="false"/>
+                <w:u w:val="none"/>
+                <w:sz w:val="22"/>
+                <w:szCs w:val="22"/>
+                <w:color w:val="000000"/>
+              </w:rPr>
+              <w:t xml:space="preserve">s1_SP_ROC_Max</w:t>
+            </w:r>
+          </w:p>
+        </w:tc>
+        <w:tc>
+          <w:tcPr>
+            <w:tcBorders>
+              <w:bottom w:val="none" w:sz="0" w:space="0" w:color="000000"/>
+              <w:top w:val="none" w:sz="0" w:space="0" w:color="000000"/>
+              <w:left w:val="none" w:sz="0" w:space="0" w:color="000000"/>
+              <w:right w:val="none" w:sz="0" w:space="0" w:color="000000"/>
+            </w:tcBorders>
+            <w:shd w:val="clear" w:color="auto" w:fill="FFFFFF"/>
+            <w:tcMar>
+              <w:top w:w="0" w:type="dxa"/>
+              <w:bottom w:w="0" w:type="dxa"/>
+              <w:left w:w="0" w:type="dxa"/>
+              <w:right w:w="0" w:type="dxa"/>
+            </w:tcMar>
+            <w:vAlign w:val="center"/>
+          </w:tcPr>
+          <w:p>
+            <w:pPr>
+              <w:pStyle w:val="Normal"/>
+              <w:jc w:val="right"/>
+              <w:pBdr>
+                <w:bottom w:val="none" w:sz="0" w:space="0" w:color="000000"/>
+                <w:top w:val="none" w:sz="0" w:space="0" w:color="000000"/>
+                <w:left w:val="none" w:sz="0" w:space="0" w:color="000000"/>
+                <w:right w:val="none" w:sz="0" w:space="0" w:color="000000"/>
+              </w:pBdr>
+              <w:spacing w:after="100" w:before="100" w:line="240"/>
+              <w:ind w:left="100" w:right="100" w:firstLine="0" w:firstLineChars="0"/>
+            </w:pPr>
+            <w:r xmlns:w="http://schemas.openxmlformats.org/wordprocessingml/2006/main" xmlns:wp="http://schemas.openxmlformats.org/drawingml/2006/wordprocessingDrawing" xmlns:r="http://schemas.openxmlformats.org/officeDocument/2006/relationships" xmlns:w14="http://schemas.microsoft.com/office/word/2010/wordml">
+              <w:rPr>
+                <w:rFonts w:ascii="Arial" w:hAnsi="Arial" w:eastAsia="Arial" w:cs="Arial"/>
+                <w:i w:val="false"/>
+                <w:b w:val="false"/>
+                <w:u w:val="none"/>
+                <w:sz w:val="22"/>
+                <w:szCs w:val="22"/>
+                <w:color w:val="000000"/>
+              </w:rPr>
+              <w:t xml:space="preserve">-0.029</w:t>
+            </w:r>
+          </w:p>
+        </w:tc>
+        <w:tc>
+          <w:tcPr>
+            <w:tcBorders>
+              <w:bottom w:val="none" w:sz="0" w:space="0" w:color="000000"/>
+              <w:top w:val="none" w:sz="0" w:space="0" w:color="000000"/>
+              <w:left w:val="none" w:sz="0" w:space="0" w:color="000000"/>
+              <w:right w:val="none" w:sz="0" w:space="0" w:color="000000"/>
+            </w:tcBorders>
+            <w:shd w:val="clear" w:color="auto" w:fill="FFFFFF"/>
+            <w:tcMar>
+              <w:top w:w="0" w:type="dxa"/>
+              <w:bottom w:w="0" w:type="dxa"/>
+              <w:left w:w="0" w:type="dxa"/>
+              <w:right w:w="0" w:type="dxa"/>
+            </w:tcMar>
+            <w:vAlign w:val="center"/>
+          </w:tcPr>
+          <w:p>
+            <w:pPr>
+              <w:pStyle w:val="Normal"/>
+              <w:jc w:val="left"/>
+              <w:pBdr>
+                <w:bottom w:val="none" w:sz="0" w:space="0" w:color="000000"/>
+                <w:top w:val="none" w:sz="0" w:space="0" w:color="000000"/>
+                <w:left w:val="none" w:sz="0" w:space="0" w:color="000000"/>
+                <w:right w:val="none" w:sz="0" w:space="0" w:color="000000"/>
+              </w:pBdr>
+              <w:spacing w:after="100" w:before="100" w:line="240"/>
+              <w:ind w:left="100" w:right="100" w:firstLine="0" w:firstLineChars="0"/>
+            </w:pPr>
+            <w:r xmlns:w="http://schemas.openxmlformats.org/wordprocessingml/2006/main" xmlns:wp="http://schemas.openxmlformats.org/drawingml/2006/wordprocessingDrawing" xmlns:r="http://schemas.openxmlformats.org/officeDocument/2006/relationships" xmlns:w14="http://schemas.microsoft.com/office/word/2010/wordml">
+              <w:rPr>
+                <w:rFonts w:ascii="Arial" w:hAnsi="Arial" w:eastAsia="Arial" w:cs="Arial"/>
+                <w:i w:val="false"/>
+                <w:b w:val="false"/>
+                <w:u w:val="none"/>
+                <w:sz w:val="22"/>
+                <w:szCs w:val="22"/>
+                <w:color w:val="000000"/>
+              </w:rPr>
+              <w:t xml:space="preserve">Slower max. spring recession rate (as outmigrating smolt)</w:t>
+            </w:r>
+          </w:p>
+        </w:tc>
+      </w:tr>
+      <w:tr>
+        <w:trPr>
+          <w:trHeight w:val="360" w:hRule="auto"/>
+        </w:trPr>
+        body4
         <w:tc>
           <w:tcPr>
             <w:tcBorders>
@@ -9870,7 +10038,7 @@
                 <w:szCs w:val="22"/>
                 <w:color w:val="000000"/>
               </w:rPr>
-              <w:t xml:space="preserve">20,741</w:t>
+              <w:t xml:space="preserve">0.011</w:t>
             </w:r>
           </w:p>
         </w:tc>
@@ -9920,7 +10088,7 @@
         </w:tc>
       </w:tr>
     </w:tbl>
-    <w:bookmarkStart w:id="88" w:name="X63b9add7216461afc23f6690150dd5be34f90af"/>
+    <w:bookmarkStart w:id="81" w:name="X63b9add7216461afc23f6690150dd5be34f90af"/>
     <w:p>
       <w:pPr>
         <w:pStyle w:val="Heading3"/>
@@ -9987,8 +10155,8 @@
         <w:t xml:space="preserve">. This suggests that the order-of-magnitude of brood year total flow is negatively related to relative reproduction of Chinook. It’s possible that this relationship is driven by high-flow events in wet years that could produce scouring flows, negatively impacting Chinook eggs laid in the mainstem of the Scott River.</w:t>
       </w:r>
     </w:p>
-    <w:bookmarkEnd w:id="88"/>
-    <w:bookmarkStart w:id="93" w:name="Xbb3dd5df872c117cae335f43a403d38a2bd7af6"/>
+    <w:bookmarkEnd w:id="81"/>
+    <w:bookmarkStart w:id="86" w:name="Xbb3dd5df872c117cae335f43a403d38a2bd7af6"/>
     <w:p>
       <w:pPr>
         <w:pStyle w:val="Heading3"/>
@@ -10044,7 +10212,7 @@
         <w:t xml:space="preserve"> </w:t>
       </w:r>
       <w:r>
-        <w:t xml:space="preserve">6</w:t>
+        <w:t xml:space="preserve">??</w:t>
       </w:r>
       <w:r>
         <w:t xml:space="preserve">, middle panel).</w:t>
@@ -10077,7 +10245,7 @@
         <w:t xml:space="preserve">7</w:t>
       </w:r>
       <w:r>
-        <w:t xml:space="preserve">, top panel). The lowest predicted value, 4 coho spf in brood year 2013, corresponds to the severe drought year of 2014. Conditions were so extreme in water year 2014 that emergency measures were taken by local agencies and conservation organizations to facilitate transport of salmon around disconnected river reaches</w:t>
+        <w:t xml:space="preserve">, top panel). The lowest predicted value, 11.8 coho spf in brood year 2013, corresponds to the severe drought year of 2014. Conditions were so extreme in water year 2014 that emergency measures were taken by local agencies and conservation organizations to facilitate transport of salmon around disconnected river reaches</w:t>
       </w:r>
       <w:r>
         <w:t xml:space="preserve"> </w:t>
@@ -10135,18 +10303,18 @@
           <wp:inline>
             <wp:extent cx="5334000" cy="6095999"/>
             <wp:effectExtent b="0" l="0" r="0" t="0"/>
-            <wp:docPr descr="Figure 7: Annual observed and predicted values of coho smolt produced per female spawner (coho spf, top panel) and Chinook juveniles produced per adult spawner (Chinook jpa, lower panel). Predicted quantities (black dots) are shown as Hydrologic Benefit (HB) function values. The predicted and observed values are plotted by each cohort’s Brood Year. " title="" id="90" name="Picture"/>
+            <wp:docPr descr="Figure 7: Annual observed and predicted values of coho smolt produced per female spawner (coho spf, top panel) and Chinook juveniles produced per adult spawner (Chinook jpa, lower panel). Predicted quantities (black dots) are shown as Hydrologic Benefit (HB) function values. The predicted and observed values are plotted by each cohort’s Brood Year. " title="" id="83" name="Picture"/>
             <a:graphic>
               <a:graphicData uri="http://schemas.openxmlformats.org/drawingml/2006/picture">
                 <pic:pic>
                   <pic:nvPicPr>
-                    <pic:cNvPr descr="Graphics%20and%20Supplements/Figure%206.png" id="91" name="Picture"/>
+                    <pic:cNvPr descr="Graphics%20and%20Supplements/Figure%206.png" id="84" name="Picture"/>
                     <pic:cNvPicPr>
                       <a:picLocks noChangeArrowheads="1" noChangeAspect="1"/>
                     </pic:cNvPicPr>
                   </pic:nvPicPr>
                   <pic:blipFill>
-                    <a:blip r:embed="rId89"/>
+                    <a:blip r:embed="rId82"/>
                     <a:stretch>
                       <a:fillRect/>
                     </a:stretch>
@@ -10177,8 +10345,8 @@
       <w:pPr>
         <w:pStyle w:val="ImageCaption"/>
       </w:pPr>
-      <w:bookmarkStart w:id="92" w:name="fig:hbfOverTime"/>
-      <w:bookmarkEnd w:id="92"/>
+      <w:bookmarkStart w:id="85" w:name="fig:hbfOverTime"/>
+      <w:bookmarkEnd w:id="85"/>
       <w:r>
         <w:t xml:space="preserve">Figure 7: Annual observed and predicted values of coho smolt produced per female spawner (coho spf, top panel) and Chinook juveniles produced per adult spawner (Chinook jpa, lower panel). Predicted quantities (black dots) are shown as Hydrologic Benefit (HB) function values. The predicted and observed values are plotted by each cohort’s Brood Year.</w:t>
       </w:r>
@@ -10186,8 +10354,8 @@
         <w:t xml:space="preserve"> </w:t>
       </w:r>
     </w:p>
-    <w:bookmarkEnd w:id="93"/>
-    <w:bookmarkStart w:id="98" w:name="X56a3243927ad12ba97c22e4510875d65fa121f7"/>
+    <w:bookmarkEnd w:id="86"/>
+    <w:bookmarkStart w:id="91" w:name="X56a3243927ad12ba97c22e4510875d65fa121f7"/>
     <w:p>
       <w:pPr>
         <w:pStyle w:val="Heading3"/>
@@ -10306,18 +10474,18 @@
           <wp:inline>
             <wp:extent cx="5334000" cy="6096000"/>
             <wp:effectExtent b="0" l="0" r="0" t="0"/>
-            <wp:docPr descr="Figure 8: Contributions to annual Hydrologic Benefit values (coho spf-equivalent, top panel, and Chinook jpa-equivalent, lower panel). A positive value indicates that a greater quantity contributes a positive value to the predicted ecological outcome in that cohort (e.g., a later spring disconnection produces more predicted coho spf). A negative value indicates that a larger number contributes a negative value to the predicted outcome (e.g., a later fall reconnection date produces fewer predicted coho spf in that cohort)." title="" id="95" name="Picture"/>
+            <wp:docPr descr="Figure 8: Contributions to annual Hydrologic Benefit values (coho spf-equivalent, top panel, and Chinook jpa-equivalent, lower panel). A positive value indicates that a greater quantity contributes a positive value to the predicted ecological outcome in that cohort (e.g., a later spring disconnection produces more predicted coho spf). A negative value indicates that a larger number contributes a negative value to the predicted outcome (e.g., a later fall reconnection date produces fewer predicted coho spf in that cohort)." title="" id="88" name="Picture"/>
             <a:graphic>
               <a:graphicData uri="http://schemas.openxmlformats.org/drawingml/2006/picture">
                 <pic:pic>
                   <pic:nvPicPr>
-                    <pic:cNvPr descr="Graphics%20and%20Supplements/Figure%207.png" id="96" name="Picture"/>
+                    <pic:cNvPr descr="Graphics%20and%20Supplements/Figure%207.png" id="89" name="Picture"/>
                     <pic:cNvPicPr>
                       <a:picLocks noChangeArrowheads="1" noChangeAspect="1"/>
                     </pic:cNvPicPr>
                   </pic:nvPicPr>
                   <pic:blipFill>
-                    <a:blip r:embed="rId94"/>
+                    <a:blip r:embed="rId87"/>
                     <a:stretch>
                       <a:fillRect/>
                     </a:stretch>
@@ -10348,15 +10516,15 @@
       <w:pPr>
         <w:pStyle w:val="ImageCaption"/>
       </w:pPr>
-      <w:bookmarkStart w:id="97" w:name="fig:hbfBarchart"/>
-      <w:bookmarkEnd w:id="97"/>
+      <w:bookmarkStart w:id="90" w:name="fig:hbfBarchart"/>
+      <w:bookmarkEnd w:id="90"/>
       <w:r>
         <w:t xml:space="preserve">Figure 8: Contributions to annual Hydrologic Benefit values (coho spf-equivalent, top panel, and Chinook jpa-equivalent, lower panel). A positive value indicates that a greater quantity contributes a positive value to the predicted ecological outcome in that cohort (e.g., a later spring disconnection produces more predicted coho spf). A negative value indicates that a larger number contributes a negative value to the predicted outcome (e.g., a later fall reconnection date produces fewer predicted coho spf in that cohort).</w:t>
       </w:r>
     </w:p>
-    <w:bookmarkEnd w:id="98"/>
-    <w:bookmarkEnd w:id="99"/>
-    <w:bookmarkStart w:id="100" w:name="marss"/>
+    <w:bookmarkEnd w:id="91"/>
+    <w:bookmarkEnd w:id="92"/>
+    <w:bookmarkStart w:id="93" w:name="marss"/>
     <w:p>
       <w:pPr>
         <w:pStyle w:val="Heading2"/>
@@ -10374,9 +10542,9 @@
         <w:t xml:space="preserve">MARSS</w:t>
       </w:r>
     </w:p>
-    <w:bookmarkEnd w:id="100"/>
-    <w:bookmarkEnd w:id="101"/>
-    <w:bookmarkStart w:id="107" w:name="discussion"/>
+    <w:bookmarkEnd w:id="93"/>
+    <w:bookmarkEnd w:id="94"/>
+    <w:bookmarkStart w:id="100" w:name="discussion"/>
     <w:p>
       <w:pPr>
         <w:pStyle w:val="Heading1"/>
@@ -10402,7 +10570,7 @@
         <w:t xml:space="preserve">The findings described above suggest that, in this case study, hydrology can explain about half of the variation in a key ecological outcome for coho salmon, though as a predictive tool it has some limitations.</w:t>
       </w:r>
     </w:p>
-    <w:bookmarkStart w:id="102" w:name="X7927e02b030070da3d3f36a45d1c21d7f6b1239"/>
+    <w:bookmarkStart w:id="95" w:name="X7927e02b030070da3d3f36a45d1c21d7f6b1239"/>
     <w:p>
       <w:pPr>
         <w:pStyle w:val="Heading2"/>
@@ -10472,8 +10640,8 @@
         <w:t xml:space="preserve">, because the hydro-ecological dataset is relatively long. This temporal structure, covering a wide range of water year types, makes it possible to test the hypothesis that a measurable relationship exists between hydrologic signal and ecologic response, even within an otherwise more complex relationship involving many non-hydrologic factors.</w:t>
       </w:r>
     </w:p>
-    <w:bookmarkEnd w:id="102"/>
-    <w:bookmarkStart w:id="103" w:name="X524a2477a24825ea80f8c5766b5cd2cd5324893"/>
+    <w:bookmarkEnd w:id="95"/>
+    <w:bookmarkStart w:id="96" w:name="X524a2477a24825ea80f8c5766b5cd2cd5324893"/>
     <w:p>
       <w:pPr>
         <w:pStyle w:val="Heading2"/>
@@ -10657,8 +10825,8 @@
         <w:t xml:space="preserve">). Relatedly and consistent with these results, the total flow volume in the four months of the brood year period is also negatively correlated with the number of coho spawners. An explanation for this counterintuitive finding may be beyond the scope of the present study: the correlation for later flow-spawner correlation is weaker than for early flow-juveniles, and the returning spawners may also be affected by ocean conditions. In any case, these findings suggest that earlier fall reconnection may allow the spawning population the best opportunity for reproductive success.</w:t>
       </w:r>
     </w:p>
-    <w:bookmarkEnd w:id="103"/>
-    <w:bookmarkStart w:id="104" w:name="Xc89066ddcdb4aba9904aa819503b911786efe39"/>
+    <w:bookmarkEnd w:id="96"/>
+    <w:bookmarkStart w:id="97" w:name="Xc89066ddcdb4aba9904aa819503b911786efe39"/>
     <w:p>
       <w:pPr>
         <w:pStyle w:val="Heading2"/>
@@ -10733,8 +10901,8 @@
         <w:t xml:space="preserve">. However, the details, such as which specific numerical flow threshold was identified as the most important in the minimization of the equation in Section 3.6.1, are probably somewhat artifactual and would be sensitive to the addition of new future data points.</w:t>
       </w:r>
     </w:p>
-    <w:bookmarkEnd w:id="104"/>
-    <w:bookmarkStart w:id="105" w:name="Xd53a54d38a7331c2e03bc8ce0087285fcc7489a"/>
+    <w:bookmarkEnd w:id="97"/>
+    <w:bookmarkStart w:id="98" w:name="Xd53a54d38a7331c2e03bc8ce0087285fcc7489a"/>
     <w:p>
       <w:pPr>
         <w:pStyle w:val="Heading2"/>
@@ -10775,7 +10943,7 @@
         <w:t xml:space="preserve"> </w:t>
       </w:r>
       <w:r>
-        <w:t xml:space="preserve">6</w:t>
+        <w:t xml:space="preserve">??</w:t>
       </w:r>
       <w:r>
         <w:t xml:space="preserve">). This could be interpreted as a meaningful finding; i.e., it may be due to Chinook being less sensitive than coho to flow conditions. Or, it could be a statistical artifact: the Chinook model, with a larger sample size, may produce higher relative test errors in general. Given the size of the difference between the species (i.e., five non-zero coefficients for coho at 1.0 relative test error versus one for Chinook), it is possible both effects are present.</w:t>
@@ -10845,8 +11013,8 @@
         <w:t xml:space="preserve">Regardless of the ultimate cause(s), this difference in predictability underscores the fact that the prediction exercise undertaken in this study can only be performed successfully for some species and some regions.</w:t>
       </w:r>
     </w:p>
-    <w:bookmarkEnd w:id="105"/>
-    <w:bookmarkStart w:id="106" w:name="Xe7b831585be370552e5eda248af1ddb6912a940"/>
+    <w:bookmarkEnd w:id="98"/>
+    <w:bookmarkStart w:id="99" w:name="Xe7b831585be370552e5eda248af1ddb6912a940"/>
     <w:p>
       <w:pPr>
         <w:pStyle w:val="Heading2"/>
@@ -10935,9 +11103,9 @@
         <w:t xml:space="preserve">We expect that the proposed approach could be employed in other regional studies, though in systems with shorter or minimal ecological monitoring records, opportunities to find correlations between flow and biological metrics may be sample size-limited to an even greater degree than in this study. However, this study may show the value of even a dozen years of monitoring data in a range of water year types, and could provide motivation to continue investing in data collection and the monitoring of sensitive species.</w:t>
       </w:r>
     </w:p>
-    <w:bookmarkEnd w:id="106"/>
-    <w:bookmarkEnd w:id="107"/>
-    <w:bookmarkStart w:id="108" w:name="conclusions"/>
+    <w:bookmarkEnd w:id="99"/>
+    <w:bookmarkEnd w:id="100"/>
+    <w:bookmarkStart w:id="101" w:name="conclusions"/>
     <w:p>
       <w:pPr>
         <w:pStyle w:val="Heading1"/>
@@ -11033,7 +11201,7 @@
         <w:t xml:space="preserve"> </w:t>
       </w:r>
       <w:r>
-        <w:t xml:space="preserve">6</w:t>
+        <w:t xml:space="preserve">??</w:t>
       </w:r>
       <w:r>
         <w:t xml:space="preserve">). With a relative test error threshold of 1.0, the model for Chinook was virtually useless as a predictive tool. Conversely, the model for coho could explain about 50% of the variation in the ecological data. This suggests that the utility of this type of analysis is both region- and species-dependent.</w:t>
@@ -11061,18 +11229,27 @@
         <w:br w:type="page"/>
       </w:r>
     </w:p>
-    <w:bookmarkEnd w:id="108"/>
-    <w:bookmarkStart w:id="318" w:name="references"/>
+    <w:bookmarkEnd w:id="101"/>
+    <w:bookmarkStart w:id="311" w:name="references"/>
     <w:p>
       <w:pPr>
         <w:pStyle w:val="Heading1"/>
       </w:pPr>
       <w:r>
+        <w:rPr>
+          <w:rStyle w:val="SectionNumber"/>
+        </w:rPr>
+        <w:t xml:space="preserve">7</w:t>
+      </w:r>
+      <w:r>
+        <w:tab/>
+      </w:r>
+      <w:r>
         <w:t xml:space="preserve">References</w:t>
       </w:r>
     </w:p>
-    <w:bookmarkStart w:id="317" w:name="refs"/>
-    <w:bookmarkStart w:id="110" w:name="ref-AceroTrianaEtAlAssessing2021"/>
+    <w:bookmarkStart w:id="310" w:name="refs"/>
+    <w:bookmarkStart w:id="103" w:name="ref-AceroTrianaEtAlAssessing2021"/>
     <w:p>
       <w:pPr>
         <w:pStyle w:val="Bibliography"/>
@@ -11105,7 +11282,7 @@
       <w:r>
         <w:t xml:space="preserve"> </w:t>
       </w:r>
-      <w:hyperlink r:id="rId109">
+      <w:hyperlink r:id="rId102">
         <w:r>
           <w:rPr>
             <w:rStyle w:val="Hyperlink"/>
@@ -11117,8 +11294,8 @@
         <w:t xml:space="preserve">.</w:t>
       </w:r>
     </w:p>
-    <w:bookmarkEnd w:id="110"/>
-    <w:bookmarkStart w:id="112" w:name="ref-AcremanEtAlEnvironmental2014"/>
+    <w:bookmarkEnd w:id="103"/>
+    <w:bookmarkStart w:id="105" w:name="ref-AcremanEtAlEnvironmental2014"/>
     <w:p>
       <w:pPr>
         <w:pStyle w:val="Bibliography"/>
@@ -11151,7 +11328,7 @@
       <w:r>
         <w:t xml:space="preserve"> </w:t>
       </w:r>
-      <w:hyperlink r:id="rId111">
+      <w:hyperlink r:id="rId104">
         <w:r>
           <w:rPr>
             <w:rStyle w:val="Hyperlink"/>
@@ -11163,8 +11340,8 @@
         <w:t xml:space="preserve">.</w:t>
       </w:r>
     </w:p>
-    <w:bookmarkEnd w:id="112"/>
-    <w:bookmarkStart w:id="113" w:name="ref-AgrawalEtAlPREDICTING2005"/>
+    <w:bookmarkEnd w:id="105"/>
+    <w:bookmarkStart w:id="106" w:name="ref-AgrawalEtAlPREDICTING2005"/>
     <w:p>
       <w:pPr>
         <w:pStyle w:val="Bibliography"/>
@@ -11200,8 +11377,8 @@
         <w:t xml:space="preserve">National Marine Fisheries Service.</w:t>
       </w:r>
     </w:p>
-    <w:bookmarkEnd w:id="113"/>
-    <w:bookmarkStart w:id="115" w:name="Xfe85aaf6e2d7613f66c86b598b0f3ca2e949f9e"/>
+    <w:bookmarkEnd w:id="106"/>
+    <w:bookmarkStart w:id="108" w:name="Xfe85aaf6e2d7613f66c86b598b0f3ca2e949f9e"/>
     <w:p>
       <w:pPr>
         <w:pStyle w:val="Bibliography"/>
@@ -11294,7 +11471,7 @@
       <w:r>
         <w:t xml:space="preserve"> </w:t>
       </w:r>
-      <w:hyperlink r:id="rId114">
+      <w:hyperlink r:id="rId107">
         <w:r>
           <w:rPr>
             <w:rStyle w:val="Hyperlink"/>
@@ -11306,8 +11483,8 @@
         <w:t xml:space="preserve">.</w:t>
       </w:r>
     </w:p>
-    <w:bookmarkEnd w:id="115"/>
-    <w:bookmarkStart w:id="117" w:name="ref-AndersonEtAlInstream2006"/>
+    <w:bookmarkEnd w:id="108"/>
+    <w:bookmarkStart w:id="110" w:name="ref-AndersonEtAlInstream2006"/>
     <w:p>
       <w:pPr>
         <w:pStyle w:val="Bibliography"/>
@@ -11340,7 +11517,7 @@
       <w:r>
         <w:t xml:space="preserve"> </w:t>
       </w:r>
-      <w:hyperlink r:id="rId116">
+      <w:hyperlink r:id="rId109">
         <w:r>
           <w:rPr>
             <w:rStyle w:val="Hyperlink"/>
@@ -11352,8 +11529,8 @@
         <w:t xml:space="preserve">.</w:t>
       </w:r>
     </w:p>
-    <w:bookmarkEnd w:id="117"/>
-    <w:bookmarkStart w:id="119" w:name="ref-ArrianaBrandEtAlProjecting2011"/>
+    <w:bookmarkEnd w:id="110"/>
+    <w:bookmarkStart w:id="112" w:name="ref-ArrianaBrandEtAlProjecting2011"/>
     <w:p>
       <w:pPr>
         <w:pStyle w:val="Bibliography"/>
@@ -11386,7 +11563,7 @@
       <w:r>
         <w:t xml:space="preserve"> </w:t>
       </w:r>
-      <w:hyperlink r:id="rId118">
+      <w:hyperlink r:id="rId111">
         <w:r>
           <w:rPr>
             <w:rStyle w:val="Hyperlink"/>
@@ -11398,8 +11575,8 @@
         <w:t xml:space="preserve">.</w:t>
       </w:r>
     </w:p>
-    <w:bookmarkEnd w:id="119"/>
-    <w:bookmarkStart w:id="121" w:name="ref-ArthingtonEtAlTEMPORARY2014"/>
+    <w:bookmarkEnd w:id="112"/>
+    <w:bookmarkStart w:id="114" w:name="ref-ArthingtonEtAlTEMPORARY2014"/>
     <w:p>
       <w:pPr>
         <w:pStyle w:val="Bibliography"/>
@@ -11456,7 +11633,7 @@
       <w:r>
         <w:t xml:space="preserve"> </w:t>
       </w:r>
-      <w:hyperlink r:id="rId120">
+      <w:hyperlink r:id="rId113">
         <w:r>
           <w:rPr>
             <w:rStyle w:val="Hyperlink"/>
@@ -11468,8 +11645,8 @@
         <w:t xml:space="preserve">.</w:t>
       </w:r>
     </w:p>
-    <w:bookmarkEnd w:id="121"/>
-    <w:bookmarkStart w:id="123" w:name="ref-AyllonEtAlSpatiotemporal2014"/>
+    <w:bookmarkEnd w:id="114"/>
+    <w:bookmarkStart w:id="116" w:name="ref-AyllonEtAlSpatiotemporal2014"/>
     <w:p>
       <w:pPr>
         <w:pStyle w:val="Bibliography"/>
@@ -11502,7 +11679,7 @@
       <w:r>
         <w:t xml:space="preserve"> </w:t>
       </w:r>
-      <w:hyperlink r:id="rId122">
+      <w:hyperlink r:id="rId115">
         <w:r>
           <w:rPr>
             <w:rStyle w:val="Hyperlink"/>
@@ -11514,8 +11691,8 @@
         <w:t xml:space="preserve">.</w:t>
       </w:r>
     </w:p>
-    <w:bookmarkEnd w:id="123"/>
-    <w:bookmarkStart w:id="125" w:name="ref-BjornnReiserInfluences1991"/>
+    <w:bookmarkEnd w:id="116"/>
+    <w:bookmarkStart w:id="118" w:name="ref-BjornnReiserInfluences1991"/>
     <w:p>
       <w:pPr>
         <w:pStyle w:val="Bibliography"/>
@@ -11593,7 +11770,7 @@
       <w:r>
         <w:t xml:space="preserve"> </w:t>
       </w:r>
-      <w:hyperlink r:id="rId124">
+      <w:hyperlink r:id="rId117">
         <w:r>
           <w:rPr>
             <w:rStyle w:val="Hyperlink"/>
@@ -11605,8 +11782,8 @@
         <w:t xml:space="preserve">.</w:t>
       </w:r>
     </w:p>
-    <w:bookmarkEnd w:id="125"/>
-    <w:bookmarkStart w:id="127" w:name="ref-BoothEtAlDetermining2014"/>
+    <w:bookmarkEnd w:id="118"/>
+    <w:bookmarkStart w:id="120" w:name="ref-BoothEtAlDetermining2014"/>
     <w:p>
       <w:pPr>
         <w:pStyle w:val="Bibliography"/>
@@ -11657,7 +11834,7 @@
       <w:r>
         <w:t xml:space="preserve"> </w:t>
       </w:r>
-      <w:hyperlink r:id="rId126">
+      <w:hyperlink r:id="rId119">
         <w:r>
           <w:rPr>
             <w:rStyle w:val="Hyperlink"/>
@@ -11669,8 +11846,8 @@
         <w:t xml:space="preserve">.</w:t>
       </w:r>
     </w:p>
-    <w:bookmarkEnd w:id="127"/>
-    <w:bookmarkStart w:id="129" w:name="ref-BourretEtAlDiversity2016"/>
+    <w:bookmarkEnd w:id="120"/>
+    <w:bookmarkStart w:id="122" w:name="ref-BourretEtAlDiversity2016"/>
     <w:p>
       <w:pPr>
         <w:pStyle w:val="Bibliography"/>
@@ -11715,7 +11892,7 @@
       <w:r>
         <w:t xml:space="preserve"> </w:t>
       </w:r>
-      <w:hyperlink r:id="rId128">
+      <w:hyperlink r:id="rId121">
         <w:r>
           <w:rPr>
             <w:rStyle w:val="Hyperlink"/>
@@ -11727,8 +11904,8 @@
         <w:t xml:space="preserve">.</w:t>
       </w:r>
     </w:p>
-    <w:bookmarkEnd w:id="129"/>
-    <w:bookmarkStart w:id="131" w:name="ref-BowerEtAlQuantifying2022"/>
+    <w:bookmarkEnd w:id="122"/>
+    <w:bookmarkStart w:id="124" w:name="ref-BowerEtAlQuantifying2022"/>
     <w:p>
       <w:pPr>
         <w:pStyle w:val="Bibliography"/>
@@ -11770,7 +11947,7 @@
       <w:r>
         <w:t xml:space="preserve"> </w:t>
       </w:r>
-      <w:hyperlink r:id="rId130">
+      <w:hyperlink r:id="rId123">
         <w:r>
           <w:rPr>
             <w:rStyle w:val="Hyperlink"/>
@@ -11782,8 +11959,8 @@
         <w:t xml:space="preserve">.</w:t>
       </w:r>
     </w:p>
-    <w:bookmarkEnd w:id="131"/>
-    <w:bookmarkStart w:id="133" w:name="ref-BradleyEtAlHydroecological2017"/>
+    <w:bookmarkEnd w:id="124"/>
+    <w:bookmarkStart w:id="126" w:name="ref-BradleyEtAlHydroecological2017"/>
     <w:p>
       <w:pPr>
         <w:pStyle w:val="Bibliography"/>
@@ -11816,7 +11993,7 @@
       <w:r>
         <w:t xml:space="preserve"> </w:t>
       </w:r>
-      <w:hyperlink r:id="rId132">
+      <w:hyperlink r:id="rId125">
         <w:r>
           <w:rPr>
             <w:rStyle w:val="Hyperlink"/>
@@ -11828,8 +12005,8 @@
         <w:t xml:space="preserve">.</w:t>
       </w:r>
     </w:p>
-    <w:bookmarkEnd w:id="133"/>
-    <w:bookmarkStart w:id="135" w:name="ref-BrownEtAlHistorical1994"/>
+    <w:bookmarkEnd w:id="126"/>
+    <w:bookmarkStart w:id="128" w:name="ref-BrownEtAlHistorical1994"/>
     <w:p>
       <w:pPr>
         <w:pStyle w:val="Bibliography"/>
@@ -11907,7 +12084,7 @@
       <w:r>
         <w:t xml:space="preserve"> </w:t>
       </w:r>
-      <w:hyperlink r:id="rId134">
+      <w:hyperlink r:id="rId127">
         <w:r>
           <w:rPr>
             <w:rStyle w:val="Hyperlink"/>
@@ -11919,8 +12096,8 @@
         <w:t xml:space="preserve">.</w:t>
       </w:r>
     </w:p>
-    <w:bookmarkEnd w:id="135"/>
-    <w:bookmarkStart w:id="137" w:name="ref-BrummerEtAlQuantitative2016"/>
+    <w:bookmarkEnd w:id="128"/>
+    <w:bookmarkStart w:id="130" w:name="ref-BrummerEtAlQuantitative2016"/>
     <w:p>
       <w:pPr>
         <w:pStyle w:val="Bibliography"/>
@@ -12019,7 +12196,7 @@
       <w:r>
         <w:t xml:space="preserve"> </w:t>
       </w:r>
-      <w:hyperlink r:id="rId136">
+      <w:hyperlink r:id="rId129">
         <w:r>
           <w:rPr>
             <w:rStyle w:val="Hyperlink"/>
@@ -12031,8 +12208,8 @@
         <w:t xml:space="preserve">.</w:t>
       </w:r>
     </w:p>
-    <w:bookmarkEnd w:id="137"/>
-    <w:bookmarkStart w:id="139" w:name="ref-BunnArthingtonBasic2002"/>
+    <w:bookmarkEnd w:id="130"/>
+    <w:bookmarkStart w:id="132" w:name="ref-BunnArthingtonBasic2002"/>
     <w:p>
       <w:pPr>
         <w:pStyle w:val="Bibliography"/>
@@ -12110,7 +12287,7 @@
       <w:r>
         <w:t xml:space="preserve"> </w:t>
       </w:r>
-      <w:hyperlink r:id="rId138">
+      <w:hyperlink r:id="rId131">
         <w:r>
           <w:rPr>
             <w:rStyle w:val="Hyperlink"/>
@@ -12122,8 +12299,8 @@
         <w:t xml:space="preserve">.</w:t>
       </w:r>
     </w:p>
-    <w:bookmarkEnd w:id="139"/>
-    <w:bookmarkStart w:id="140" w:name="X4d2fdf4f12a270021a07f7b3df19adbc41c3ac0"/>
+    <w:bookmarkEnd w:id="132"/>
+    <w:bookmarkStart w:id="133" w:name="X4d2fdf4f12a270021a07f7b3df19adbc41c3ac0"/>
     <w:p>
       <w:pPr>
         <w:pStyle w:val="Bibliography"/>
@@ -12168,8 +12345,8 @@
         <w:t xml:space="preserve">2004 - 2012.”</w:t>
       </w:r>
     </w:p>
-    <w:bookmarkEnd w:id="140"/>
-    <w:bookmarkStart w:id="141" w:name="Xb4d3db7e7294d8bf7c69eeac4e89233dc761402"/>
+    <w:bookmarkEnd w:id="133"/>
+    <w:bookmarkStart w:id="134" w:name="Xb4d3db7e7294d8bf7c69eeac4e89233dc761402"/>
     <w:p>
       <w:pPr>
         <w:pStyle w:val="Bibliography"/>
@@ -12205,8 +12382,8 @@
         <w:t xml:space="preserve">.”</w:t>
       </w:r>
     </w:p>
-    <w:bookmarkEnd w:id="141"/>
-    <w:bookmarkStart w:id="142" w:name="Xc89eae4adec15389bd12509e9457a9dc8c09d75"/>
+    <w:bookmarkEnd w:id="134"/>
+    <w:bookmarkStart w:id="135" w:name="Xc89eae4adec15389bd12509e9457a9dc8c09d75"/>
     <w:p>
       <w:pPr>
         <w:pStyle w:val="Bibliography"/>
@@ -12251,8 +12428,8 @@
         <w:t xml:space="preserve">.”</w:t>
       </w:r>
     </w:p>
-    <w:bookmarkEnd w:id="142"/>
-    <w:bookmarkStart w:id="143" w:name="Xc7de28470338271e612ca7edaa4f550e62517aa"/>
+    <w:bookmarkEnd w:id="135"/>
+    <w:bookmarkStart w:id="136" w:name="Xc7de28470338271e612ca7edaa4f550e62517aa"/>
     <w:p>
       <w:pPr>
         <w:pStyle w:val="Bibliography"/>
@@ -12294,8 +12471,8 @@
         <w:t xml:space="preserve">https://water.ca.gov/Programs/Water-Use-And-Efficiency/Land-And-Water-Use/Agricultural-Land-And-Water-Use-Estimates.</w:t>
       </w:r>
     </w:p>
-    <w:bookmarkEnd w:id="143"/>
-    <w:bookmarkStart w:id="145" w:name="ref-CartwrightEtAlPutting2017"/>
+    <w:bookmarkEnd w:id="136"/>
+    <w:bookmarkStart w:id="138" w:name="ref-CartwrightEtAlPutting2017"/>
     <w:p>
       <w:pPr>
         <w:pStyle w:val="Bibliography"/>
@@ -12388,7 +12565,7 @@
       <w:r>
         <w:t xml:space="preserve"> </w:t>
       </w:r>
-      <w:hyperlink r:id="rId144">
+      <w:hyperlink r:id="rId137">
         <w:r>
           <w:rPr>
             <w:rStyle w:val="Hyperlink"/>
@@ -12400,8 +12577,8 @@
         <w:t xml:space="preserve">.</w:t>
       </w:r>
     </w:p>
-    <w:bookmarkEnd w:id="145"/>
-    <w:bookmarkStart w:id="147" w:name="ref-CatfordEtAlSpecies2014"/>
+    <w:bookmarkEnd w:id="138"/>
+    <w:bookmarkStart w:id="140" w:name="ref-CatfordEtAlSpecies2014"/>
     <w:p>
       <w:pPr>
         <w:pStyle w:val="Bibliography"/>
@@ -12440,7 +12617,7 @@
       <w:r>
         <w:t xml:space="preserve"> </w:t>
       </w:r>
-      <w:hyperlink r:id="rId146">
+      <w:hyperlink r:id="rId139">
         <w:r>
           <w:rPr>
             <w:rStyle w:val="Hyperlink"/>
@@ -12452,8 +12629,8 @@
         <w:t xml:space="preserve">.</w:t>
       </w:r>
     </w:p>
-    <w:bookmarkEnd w:id="147"/>
-    <w:bookmarkStart w:id="148" w:name="ref-ChowdhuryDriverEcohydrological2007"/>
+    <w:bookmarkEnd w:id="140"/>
+    <w:bookmarkStart w:id="141" w:name="ref-ChowdhuryDriverEcohydrological2007"/>
     <w:p>
       <w:pPr>
         <w:pStyle w:val="Bibliography"/>
@@ -12613,8 +12790,8 @@
         <w:t xml:space="preserve">.</w:t>
       </w:r>
     </w:p>
-    <w:bookmarkEnd w:id="148"/>
-    <w:bookmarkStart w:id="149" w:name="Xbd894a34aa7caa3ce113d33f91ed72eebbf346b"/>
+    <w:bookmarkEnd w:id="141"/>
+    <w:bookmarkStart w:id="142" w:name="Xbd894a34aa7caa3ce113d33f91ed72eebbf346b"/>
     <w:p>
       <w:pPr>
         <w:pStyle w:val="Bibliography"/>
@@ -12635,8 +12812,8 @@
         <w:t xml:space="preserve">.”</w:t>
       </w:r>
     </w:p>
-    <w:bookmarkEnd w:id="149"/>
-    <w:bookmarkStart w:id="151" w:name="ref-DaneshvarEtAlResponse2017"/>
+    <w:bookmarkEnd w:id="142"/>
+    <w:bookmarkStart w:id="144" w:name="ref-DaneshvarEtAlResponse2017"/>
     <w:p>
       <w:pPr>
         <w:pStyle w:val="Bibliography"/>
@@ -12669,7 +12846,7 @@
       <w:r>
         <w:t xml:space="preserve"> </w:t>
       </w:r>
-      <w:hyperlink r:id="rId150">
+      <w:hyperlink r:id="rId143">
         <w:r>
           <w:rPr>
             <w:rStyle w:val="Hyperlink"/>
@@ -12681,8 +12858,8 @@
         <w:t xml:space="preserve">.</w:t>
       </w:r>
     </w:p>
-    <w:bookmarkEnd w:id="151"/>
-    <w:bookmarkStart w:id="153" w:name="ref-DaugaardEtAlForecasting2022"/>
+    <w:bookmarkEnd w:id="144"/>
+    <w:bookmarkStart w:id="146" w:name="ref-DaugaardEtAlForecasting2022"/>
     <w:p>
       <w:pPr>
         <w:pStyle w:val="Bibliography"/>
@@ -12727,7 +12904,7 @@
       <w:r>
         <w:t xml:space="preserve"> </w:t>
       </w:r>
-      <w:hyperlink r:id="rId152">
+      <w:hyperlink r:id="rId145">
         <w:r>
           <w:rPr>
             <w:rStyle w:val="Hyperlink"/>
@@ -12739,8 +12916,8 @@
         <w:t xml:space="preserve">.</w:t>
       </w:r>
     </w:p>
-    <w:bookmarkEnd w:id="153"/>
-    <w:bookmarkStart w:id="155" w:name="ref-DeWeberPetersonComparing2020"/>
+    <w:bookmarkEnd w:id="146"/>
+    <w:bookmarkStart w:id="148" w:name="ref-DeWeberPetersonComparing2020"/>
     <w:p>
       <w:pPr>
         <w:pStyle w:val="Bibliography"/>
@@ -12824,7 +13001,7 @@
       <w:r>
         <w:t xml:space="preserve"> </w:t>
       </w:r>
-      <w:hyperlink r:id="rId154">
+      <w:hyperlink r:id="rId147">
         <w:r>
           <w:rPr>
             <w:rStyle w:val="Hyperlink"/>
@@ -12836,8 +13013,8 @@
         <w:t xml:space="preserve">.</w:t>
       </w:r>
     </w:p>
-    <w:bookmarkEnd w:id="155"/>
-    <w:bookmarkStart w:id="157" w:name="ref-DietzeEtAlIterative2018"/>
+    <w:bookmarkEnd w:id="148"/>
+    <w:bookmarkStart w:id="150" w:name="ref-DietzeEtAlIterative2018"/>
     <w:p>
       <w:pPr>
         <w:pStyle w:val="Bibliography"/>
@@ -12879,7 +13056,7 @@
       <w:r>
         <w:t xml:space="preserve"> </w:t>
       </w:r>
-      <w:hyperlink r:id="rId156">
+      <w:hyperlink r:id="rId149">
         <w:r>
           <w:rPr>
             <w:rStyle w:val="Hyperlink"/>
@@ -12891,8 +13068,8 @@
         <w:t xml:space="preserve">.</w:t>
       </w:r>
     </w:p>
-    <w:bookmarkEnd w:id="157"/>
-    <w:bookmarkStart w:id="159" w:name="ref-DormannEtAlCollinearity2013"/>
+    <w:bookmarkEnd w:id="150"/>
+    <w:bookmarkStart w:id="152" w:name="ref-DormannEtAlCollinearity2013"/>
     <w:p>
       <w:pPr>
         <w:pStyle w:val="Bibliography"/>
@@ -12925,7 +13102,7 @@
       <w:r>
         <w:t xml:space="preserve"> </w:t>
       </w:r>
-      <w:hyperlink r:id="rId158">
+      <w:hyperlink r:id="rId151">
         <w:r>
           <w:rPr>
             <w:rStyle w:val="Hyperlink"/>
@@ -12937,8 +13114,8 @@
         <w:t xml:space="preserve">.</w:t>
       </w:r>
     </w:p>
-    <w:bookmarkEnd w:id="159"/>
-    <w:bookmarkStart w:id="161" w:name="ref-DrakeEtAlAnalysis2000"/>
+    <w:bookmarkEnd w:id="152"/>
+    <w:bookmarkStart w:id="154" w:name="ref-DrakeEtAlAnalysis2000"/>
     <w:p>
       <w:pPr>
         <w:pStyle w:val="Bibliography"/>
@@ -12983,7 +13160,7 @@
       <w:r>
         <w:t xml:space="preserve"> </w:t>
       </w:r>
-      <w:hyperlink r:id="rId160">
+      <w:hyperlink r:id="rId153">
         <w:r>
           <w:rPr>
             <w:rStyle w:val="Hyperlink"/>
@@ -12995,8 +13172,8 @@
         <w:t xml:space="preserve">.</w:t>
       </w:r>
     </w:p>
-    <w:bookmarkEnd w:id="161"/>
-    <w:bookmarkStart w:id="162" w:name="ref-FogliaEtAlScott2013"/>
+    <w:bookmarkEnd w:id="154"/>
+    <w:bookmarkStart w:id="155" w:name="ref-FogliaEtAlScott2013"/>
     <w:p>
       <w:pPr>
         <w:pStyle w:val="Bibliography"/>
@@ -13053,8 +13230,8 @@
         <w:t xml:space="preserve">Davis, CA: North Coast Regional Water Quality Control Board.</w:t>
       </w:r>
     </w:p>
-    <w:bookmarkEnd w:id="162"/>
-    <w:bookmarkStart w:id="163" w:name="ref-FranklinScott2012"/>
+    <w:bookmarkEnd w:id="155"/>
+    <w:bookmarkStart w:id="156" w:name="ref-FranklinScott2012"/>
     <w:p>
       <w:pPr>
         <w:pStyle w:val="Bibliography"/>
@@ -13096,8 +13273,8 @@
         <w:t xml:space="preserve">Etna, CA: Siskiyou Resource Conservation District.</w:t>
       </w:r>
     </w:p>
-    <w:bookmarkEnd w:id="163"/>
-    <w:bookmarkStart w:id="165" w:name="ref-FriedmanEtAlRegularization2010"/>
+    <w:bookmarkEnd w:id="156"/>
+    <w:bookmarkStart w:id="158" w:name="ref-FriedmanEtAlRegularization2010"/>
     <w:p>
       <w:pPr>
         <w:pStyle w:val="Bibliography"/>
@@ -13163,7 +13340,7 @@
       <w:r>
         <w:t xml:space="preserve"> </w:t>
       </w:r>
-      <w:hyperlink r:id="rId164">
+      <w:hyperlink r:id="rId157">
         <w:r>
           <w:rPr>
             <w:rStyle w:val="Hyperlink"/>
@@ -13175,8 +13352,8 @@
         <w:t xml:space="preserve">.</w:t>
       </w:r>
     </w:p>
-    <w:bookmarkEnd w:id="165"/>
-    <w:bookmarkStart w:id="167" w:name="ref-GaoEtAlHydrological2020"/>
+    <w:bookmarkEnd w:id="158"/>
+    <w:bookmarkStart w:id="160" w:name="ref-GaoEtAlHydrological2020"/>
     <w:p>
       <w:pPr>
         <w:pStyle w:val="Bibliography"/>
@@ -13227,7 +13404,7 @@
       <w:r>
         <w:t xml:space="preserve"> </w:t>
       </w:r>
-      <w:hyperlink r:id="rId166">
+      <w:hyperlink r:id="rId159">
         <w:r>
           <w:rPr>
             <w:rStyle w:val="Hyperlink"/>
@@ -13239,8 +13416,8 @@
         <w:t xml:space="preserve">.</w:t>
       </w:r>
     </w:p>
-    <w:bookmarkEnd w:id="167"/>
-    <w:bookmarkStart w:id="169" w:name="ref-GuareschiEtAlHow2014"/>
+    <w:bookmarkEnd w:id="160"/>
+    <w:bookmarkStart w:id="162" w:name="ref-GuareschiEtAlHow2014"/>
     <w:p>
       <w:pPr>
         <w:pStyle w:val="Bibliography"/>
@@ -13273,7 +13450,7 @@
       <w:r>
         <w:t xml:space="preserve"> </w:t>
       </w:r>
-      <w:hyperlink r:id="rId168">
+      <w:hyperlink r:id="rId161">
         <w:r>
           <w:rPr>
             <w:rStyle w:val="Hyperlink"/>
@@ -13285,8 +13462,8 @@
         <w:t xml:space="preserve">.</w:t>
       </w:r>
     </w:p>
-    <w:bookmarkEnd w:id="169"/>
-    <w:bookmarkStart w:id="171" w:name="ref-GuedesEtAlArtificial2020"/>
+    <w:bookmarkEnd w:id="162"/>
+    <w:bookmarkStart w:id="164" w:name="ref-GuedesEtAlArtificial2020"/>
     <w:p>
       <w:pPr>
         <w:pStyle w:val="Bibliography"/>
@@ -13331,7 +13508,7 @@
       <w:r>
         <w:t xml:space="preserve"> </w:t>
       </w:r>
-      <w:hyperlink r:id="rId170">
+      <w:hyperlink r:id="rId163">
         <w:r>
           <w:rPr>
             <w:rStyle w:val="Hyperlink"/>
@@ -13343,8 +13520,8 @@
         <w:t xml:space="preserve">.</w:t>
       </w:r>
     </w:p>
-    <w:bookmarkEnd w:id="171"/>
-    <w:bookmarkStart w:id="173" w:name="ref-HainEtAlUsing2018"/>
+    <w:bookmarkEnd w:id="164"/>
+    <w:bookmarkStart w:id="166" w:name="ref-HainEtAlUsing2018"/>
     <w:p>
       <w:pPr>
         <w:pStyle w:val="Bibliography"/>
@@ -13377,7 +13554,7 @@
       <w:r>
         <w:t xml:space="preserve"> </w:t>
       </w:r>
-      <w:hyperlink r:id="rId172">
+      <w:hyperlink r:id="rId165">
         <w:r>
           <w:rPr>
             <w:rStyle w:val="Hyperlink"/>
@@ -13389,8 +13566,8 @@
         <w:t xml:space="preserve">.</w:t>
       </w:r>
     </w:p>
-    <w:bookmarkEnd w:id="173"/>
-    <w:bookmarkStart w:id="175" w:name="ref-HaleEtAlMy2023"/>
+    <w:bookmarkEnd w:id="166"/>
+    <w:bookmarkStart w:id="168" w:name="ref-HaleEtAlMy2023"/>
     <w:p>
       <w:pPr>
         <w:pStyle w:val="Bibliography"/>
@@ -13435,7 +13612,7 @@
       <w:r>
         <w:t xml:space="preserve"> </w:t>
       </w:r>
-      <w:hyperlink r:id="rId174">
+      <w:hyperlink r:id="rId167">
         <w:r>
           <w:rPr>
             <w:rStyle w:val="Hyperlink"/>
@@ -13447,8 +13624,8 @@
         <w:t xml:space="preserve">.</w:t>
       </w:r>
     </w:p>
-    <w:bookmarkEnd w:id="175"/>
-    <w:bookmarkStart w:id="177" w:name="ref-HanEtAlEcohydrological2015"/>
+    <w:bookmarkEnd w:id="168"/>
+    <w:bookmarkStart w:id="170" w:name="ref-HanEtAlEcohydrological2015"/>
     <w:p>
       <w:pPr>
         <w:pStyle w:val="Bibliography"/>
@@ -13481,7 +13658,7 @@
       <w:r>
         <w:t xml:space="preserve"> </w:t>
       </w:r>
-      <w:hyperlink r:id="rId176">
+      <w:hyperlink r:id="rId169">
         <w:r>
           <w:rPr>
             <w:rStyle w:val="Hyperlink"/>
@@ -13493,8 +13670,8 @@
         <w:t xml:space="preserve">.</w:t>
       </w:r>
     </w:p>
-    <w:bookmarkEnd w:id="177"/>
-    <w:bookmarkStart w:id="179" w:name="ref-HerbstEtAlDrought2019"/>
+    <w:bookmarkEnd w:id="170"/>
+    <w:bookmarkStart w:id="172" w:name="ref-HerbstEtAlDrought2019"/>
     <w:p>
       <w:pPr>
         <w:pStyle w:val="Bibliography"/>
@@ -13527,7 +13704,7 @@
       <w:r>
         <w:t xml:space="preserve"> </w:t>
       </w:r>
-      <w:hyperlink r:id="rId178">
+      <w:hyperlink r:id="rId171">
         <w:r>
           <w:rPr>
             <w:rStyle w:val="Hyperlink"/>
@@ -13539,8 +13716,8 @@
         <w:t xml:space="preserve">.</w:t>
       </w:r>
     </w:p>
-    <w:bookmarkEnd w:id="179"/>
-    <w:bookmarkStart w:id="181" w:name="ref-HorneEtAlOptimization2016"/>
+    <w:bookmarkEnd w:id="172"/>
+    <w:bookmarkStart w:id="174" w:name="ref-HorneEtAlOptimization2016"/>
     <w:p>
       <w:pPr>
         <w:pStyle w:val="Bibliography"/>
@@ -13585,7 +13762,7 @@
       <w:r>
         <w:t xml:space="preserve"> </w:t>
       </w:r>
-      <w:hyperlink r:id="rId180">
+      <w:hyperlink r:id="rId173">
         <w:r>
           <w:rPr>
             <w:rStyle w:val="Hyperlink"/>
@@ -13597,8 +13774,8 @@
         <w:t xml:space="preserve">.</w:t>
       </w:r>
     </w:p>
-    <w:bookmarkEnd w:id="181"/>
-    <w:bookmarkStart w:id="183" w:name="ref-JagerThinking2014"/>
+    <w:bookmarkEnd w:id="174"/>
+    <w:bookmarkStart w:id="176" w:name="ref-JagerThinking2014"/>
     <w:p>
       <w:pPr>
         <w:pStyle w:val="Bibliography"/>
@@ -13643,7 +13820,7 @@
       <w:r>
         <w:t xml:space="preserve"> </w:t>
       </w:r>
-      <w:hyperlink r:id="rId182">
+      <w:hyperlink r:id="rId175">
         <w:r>
           <w:rPr>
             <w:rStyle w:val="Hyperlink"/>
@@ -13655,8 +13832,8 @@
         <w:t xml:space="preserve">.</w:t>
       </w:r>
     </w:p>
-    <w:bookmarkEnd w:id="183"/>
-    <w:bookmarkStart w:id="185" w:name="ref-JagerRoseDesigning2003"/>
+    <w:bookmarkEnd w:id="176"/>
+    <w:bookmarkStart w:id="178" w:name="ref-JagerRoseDesigning2003"/>
     <w:p>
       <w:pPr>
         <w:pStyle w:val="Bibliography"/>
@@ -13740,7 +13917,7 @@
       <w:r>
         <w:t xml:space="preserve"> </w:t>
       </w:r>
-      <w:hyperlink r:id="rId184">
+      <w:hyperlink r:id="rId177">
         <w:r>
           <w:rPr>
             <w:rStyle w:val="Hyperlink"/>
@@ -13752,8 +13929,8 @@
         <w:t xml:space="preserve">.</w:t>
       </w:r>
     </w:p>
-    <w:bookmarkEnd w:id="185"/>
-    <w:bookmarkStart w:id="187" w:name="ref-KevicEtAlEffects2018"/>
+    <w:bookmarkEnd w:id="178"/>
+    <w:bookmarkStart w:id="180" w:name="ref-KevicEtAlEffects2018"/>
     <w:p>
       <w:pPr>
         <w:pStyle w:val="Bibliography"/>
@@ -13786,7 +13963,7 @@
       <w:r>
         <w:t xml:space="preserve"> </w:t>
       </w:r>
-      <w:hyperlink r:id="rId186">
+      <w:hyperlink r:id="rId179">
         <w:r>
           <w:rPr>
             <w:rStyle w:val="Hyperlink"/>
@@ -13798,8 +13975,8 @@
         <w:t xml:space="preserve">.</w:t>
       </w:r>
     </w:p>
-    <w:bookmarkEnd w:id="187"/>
-    <w:bookmarkStart w:id="188" w:name="ref-KnechtleChesneyScott2013"/>
+    <w:bookmarkEnd w:id="180"/>
+    <w:bookmarkStart w:id="181" w:name="ref-KnechtleChesneyScott2013"/>
     <w:p>
       <w:pPr>
         <w:pStyle w:val="Bibliography"/>
@@ -13841,8 +14018,8 @@
         <w:t xml:space="preserve">.</w:t>
       </w:r>
     </w:p>
-    <w:bookmarkEnd w:id="188"/>
-    <w:bookmarkStart w:id="189" w:name="ref-KnechtleGiudice20192020"/>
+    <w:bookmarkEnd w:id="181"/>
+    <w:bookmarkStart w:id="182" w:name="ref-KnechtleGiudice20192020"/>
     <w:p>
       <w:pPr>
         <w:pStyle w:val="Bibliography"/>
@@ -13875,8 +14052,8 @@
         <w:t xml:space="preserve">.</w:t>
       </w:r>
     </w:p>
-    <w:bookmarkEnd w:id="189"/>
-    <w:bookmarkStart w:id="190" w:name="ref-KnechtleGiudice20222023"/>
+    <w:bookmarkEnd w:id="182"/>
+    <w:bookmarkStart w:id="183" w:name="ref-KnechtleGiudice20222023"/>
     <w:p>
       <w:pPr>
         <w:pStyle w:val="Bibliography"/>
@@ -13915,8 +14092,8 @@
         <w:t xml:space="preserve">.</w:t>
       </w:r>
     </w:p>
-    <w:bookmarkEnd w:id="190"/>
-    <w:bookmarkStart w:id="192" w:name="ref-KonradEtAlLargescale2011"/>
+    <w:bookmarkEnd w:id="183"/>
+    <w:bookmarkStart w:id="185" w:name="ref-KonradEtAlLargescale2011"/>
     <w:p>
       <w:pPr>
         <w:pStyle w:val="Bibliography"/>
@@ -13970,7 +14147,7 @@
       <w:r>
         <w:t xml:space="preserve"> </w:t>
       </w:r>
-      <w:hyperlink r:id="rId191">
+      <w:hyperlink r:id="rId184">
         <w:r>
           <w:rPr>
             <w:rStyle w:val="Hyperlink"/>
@@ -13982,8 +14159,8 @@
         <w:t xml:space="preserve">.</w:t>
       </w:r>
     </w:p>
-    <w:bookmarkEnd w:id="192"/>
-    <w:bookmarkStart w:id="194" w:name="ref-KoubaHarterSeasonal2024"/>
+    <w:bookmarkEnd w:id="185"/>
+    <w:bookmarkStart w:id="187" w:name="ref-KoubaHarterSeasonal2024"/>
     <w:p>
       <w:pPr>
         <w:pStyle w:val="Bibliography"/>
@@ -14025,7 +14202,7 @@
       <w:r>
         <w:t xml:space="preserve"> </w:t>
       </w:r>
-      <w:hyperlink r:id="rId193">
+      <w:hyperlink r:id="rId186">
         <w:r>
           <w:rPr>
             <w:rStyle w:val="Hyperlink"/>
@@ -14037,8 +14214,8 @@
         <w:t xml:space="preserve">.</w:t>
       </w:r>
     </w:p>
-    <w:bookmarkEnd w:id="194"/>
-    <w:bookmarkStart w:id="196" w:name="ref-LamourouxOlivierTesting2015"/>
+    <w:bookmarkEnd w:id="187"/>
+    <w:bookmarkStart w:id="189" w:name="ref-LamourouxOlivierTesting2015"/>
     <w:p>
       <w:pPr>
         <w:pStyle w:val="Bibliography"/>
@@ -14107,7 +14284,7 @@
       <w:r>
         <w:t xml:space="preserve"> </w:t>
       </w:r>
-      <w:hyperlink r:id="rId195">
+      <w:hyperlink r:id="rId188">
         <w:r>
           <w:rPr>
             <w:rStyle w:val="Hyperlink"/>
@@ -14119,8 +14296,8 @@
         <w:t xml:space="preserve">.</w:t>
       </w:r>
     </w:p>
-    <w:bookmarkEnd w:id="196"/>
-    <w:bookmarkStart w:id="198" w:name="ref-LancasterDownesLinking2010"/>
+    <w:bookmarkEnd w:id="189"/>
+    <w:bookmarkStart w:id="191" w:name="ref-LancasterDownesLinking2010"/>
     <w:p>
       <w:pPr>
         <w:pStyle w:val="Bibliography"/>
@@ -14165,7 +14342,7 @@
       <w:r>
         <w:t xml:space="preserve"> </w:t>
       </w:r>
-      <w:hyperlink r:id="rId197">
+      <w:hyperlink r:id="rId190">
         <w:r>
           <w:rPr>
             <w:rStyle w:val="Hyperlink"/>
@@ -14177,8 +14354,8 @@
         <w:t xml:space="preserve">.</w:t>
       </w:r>
     </w:p>
-    <w:bookmarkEnd w:id="198"/>
-    <w:bookmarkStart w:id="200" w:name="ref-LarsenEtAlCombining2021"/>
+    <w:bookmarkEnd w:id="191"/>
+    <w:bookmarkStart w:id="193" w:name="ref-LarsenEtAlCombining2021"/>
     <w:p>
       <w:pPr>
         <w:pStyle w:val="Bibliography"/>
@@ -14274,7 +14451,7 @@
       <w:r>
         <w:t xml:space="preserve"> </w:t>
       </w:r>
-      <w:hyperlink r:id="rId199">
+      <w:hyperlink r:id="rId192">
         <w:r>
           <w:rPr>
             <w:rStyle w:val="Hyperlink"/>
@@ -14286,8 +14463,8 @@
         <w:t xml:space="preserve">.</w:t>
       </w:r>
     </w:p>
-    <w:bookmarkEnd w:id="200"/>
-    <w:bookmarkStart w:id="202" w:name="ref-LuedersMcManamaySpecies2023"/>
+    <w:bookmarkEnd w:id="193"/>
+    <w:bookmarkStart w:id="195" w:name="ref-LuedersMcManamaySpecies2023"/>
     <w:p>
       <w:pPr>
         <w:pStyle w:val="Bibliography"/>
@@ -14320,7 +14497,7 @@
       <w:r>
         <w:t xml:space="preserve"> </w:t>
       </w:r>
-      <w:hyperlink r:id="rId201">
+      <w:hyperlink r:id="rId194">
         <w:r>
           <w:rPr>
             <w:rStyle w:val="Hyperlink"/>
@@ -14332,14 +14509,270 @@
         <w:t xml:space="preserve">.</w:t>
       </w:r>
     </w:p>
+    <w:bookmarkEnd w:id="195"/>
+    <w:bookmarkStart w:id="196" w:name="ref-MagranetScott2015a"/>
+    <w:p>
+      <w:pPr>
+        <w:pStyle w:val="Bibliography"/>
+      </w:pPr>
+      <w:r>
+        <w:t xml:space="preserve">Magranet, Lindsay. 2015a.</w:t>
+      </w:r>
+      <w:r>
+        <w:t xml:space="preserve"> </w:t>
+      </w:r>
+      <w:r>
+        <w:t xml:space="preserve">“Scott</w:t>
+      </w:r>
+      <w:r>
+        <w:t xml:space="preserve"> </w:t>
+      </w:r>
+      <w:r>
+        <w:t xml:space="preserve">River Fall Chinook Spawning Ground Surveys</w:t>
+      </w:r>
+      <w:r>
+        <w:t xml:space="preserve">.”</w:t>
+      </w:r>
+      <w:r>
+        <w:t xml:space="preserve"> </w:t>
+      </w:r>
+      <w:r>
+        <w:t xml:space="preserve">Etna, CA: Siskiyou Resource Conservation District.</w:t>
+      </w:r>
+    </w:p>
+    <w:bookmarkEnd w:id="196"/>
+    <w:bookmarkStart w:id="197" w:name="ref-MagranetScott2015"/>
+    <w:p>
+      <w:pPr>
+        <w:pStyle w:val="Bibliography"/>
+      </w:pPr>
+      <w:r>
+        <w:t xml:space="preserve">———. 2015b.</w:t>
+      </w:r>
+      <w:r>
+        <w:t xml:space="preserve"> </w:t>
+      </w:r>
+      <w:r>
+        <w:t xml:space="preserve">“Scott</w:t>
+      </w:r>
+      <w:r>
+        <w:t xml:space="preserve"> </w:t>
+      </w:r>
+      <w:r>
+        <w:t xml:space="preserve">River Adult Coho Spawning Ground Surveys</w:t>
+      </w:r>
+      <w:r>
+        <w:t xml:space="preserve"> </w:t>
+      </w:r>
+      <w:r>
+        <w:t xml:space="preserve">2014-2015</w:t>
+      </w:r>
+      <w:r>
+        <w:t xml:space="preserve"> </w:t>
+      </w:r>
+      <w:r>
+        <w:t xml:space="preserve">Season</w:t>
+      </w:r>
+      <w:r>
+        <w:t xml:space="preserve">.”</w:t>
+      </w:r>
+      <w:r>
+        <w:t xml:space="preserve"> </w:t>
+      </w:r>
+      <w:r>
+        <w:t xml:space="preserve">Etna, CA: Siskiyou Resource Conservation District.</w:t>
+      </w:r>
+    </w:p>
+    <w:bookmarkEnd w:id="197"/>
+    <w:bookmarkStart w:id="198" w:name="ref-MagranetScott2017"/>
+    <w:p>
+      <w:pPr>
+        <w:pStyle w:val="Bibliography"/>
+      </w:pPr>
+      <w:r>
+        <w:t xml:space="preserve">———. 2017.</w:t>
+      </w:r>
+      <w:r>
+        <w:t xml:space="preserve"> </w:t>
+      </w:r>
+      <w:r>
+        <w:t xml:space="preserve">“Scott</w:t>
+      </w:r>
+      <w:r>
+        <w:t xml:space="preserve"> </w:t>
+      </w:r>
+      <w:r>
+        <w:t xml:space="preserve">River Fall Chinook Spawning Ground Surveys</w:t>
+      </w:r>
+      <w:r>
+        <w:t xml:space="preserve">.”</w:t>
+      </w:r>
+      <w:r>
+        <w:t xml:space="preserve"> </w:t>
+      </w:r>
+      <w:r>
+        <w:t xml:space="preserve">Etna, CA: Siskiyou Resource Conservation District.</w:t>
+      </w:r>
+    </w:p>
+    <w:bookmarkEnd w:id="198"/>
+    <w:bookmarkStart w:id="199" w:name="ref-MagranetScott2018"/>
+    <w:p>
+      <w:pPr>
+        <w:pStyle w:val="Bibliography"/>
+      </w:pPr>
+      <w:r>
+        <w:t xml:space="preserve">———. 2018a.</w:t>
+      </w:r>
+      <w:r>
+        <w:t xml:space="preserve"> </w:t>
+      </w:r>
+      <w:r>
+        <w:t xml:space="preserve">“Scott</w:t>
+      </w:r>
+      <w:r>
+        <w:t xml:space="preserve"> </w:t>
+      </w:r>
+      <w:r>
+        <w:t xml:space="preserve">River Fall Chinook Spawning Ground Surveys</w:t>
+      </w:r>
+      <w:r>
+        <w:t xml:space="preserve"> </w:t>
+      </w:r>
+      <w:r>
+        <w:t xml:space="preserve">2017</w:t>
+      </w:r>
+      <w:r>
+        <w:t xml:space="preserve"> </w:t>
+      </w:r>
+      <w:r>
+        <w:t xml:space="preserve">Season</w:t>
+      </w:r>
+      <w:r>
+        <w:t xml:space="preserve">.”</w:t>
+      </w:r>
+      <w:r>
+        <w:t xml:space="preserve"> </w:t>
+      </w:r>
+      <w:r>
+        <w:t xml:space="preserve">Etna, CA: Siskiyou Resource Conservation District.</w:t>
+      </w:r>
+    </w:p>
+    <w:bookmarkEnd w:id="199"/>
+    <w:bookmarkStart w:id="200" w:name="ref-Magranet20172018"/>
+    <w:p>
+      <w:pPr>
+        <w:pStyle w:val="Bibliography"/>
+      </w:pPr>
+      <w:r>
+        <w:t xml:space="preserve">———. 2018b.</w:t>
+      </w:r>
+      <w:r>
+        <w:t xml:space="preserve"> </w:t>
+      </w:r>
+      <w:r>
+        <w:t xml:space="preserve">“2017</w:t>
+      </w:r>
+      <w:r>
+        <w:t xml:space="preserve"> </w:t>
+      </w:r>
+      <w:r>
+        <w:t xml:space="preserve">Monitoring Report</w:t>
+      </w:r>
+      <w:r>
+        <w:t xml:space="preserve">.”</w:t>
+      </w:r>
+      <w:r>
+        <w:t xml:space="preserve"> </w:t>
+      </w:r>
+      <w:r>
+        <w:t xml:space="preserve">Scott River Water Trust.</w:t>
+      </w:r>
+    </w:p>
+    <w:bookmarkEnd w:id="200"/>
+    <w:bookmarkStart w:id="201" w:name="ref-MagranetYokelScott2017"/>
+    <w:p>
+      <w:pPr>
+        <w:pStyle w:val="Bibliography"/>
+      </w:pPr>
+      <w:r>
+        <w:t xml:space="preserve">Magranet, Lindsay, and Erich Yokel. 2017.</w:t>
+      </w:r>
+      <w:r>
+        <w:t xml:space="preserve"> </w:t>
+      </w:r>
+      <w:r>
+        <w:t xml:space="preserve">“Scott</w:t>
+      </w:r>
+      <w:r>
+        <w:t xml:space="preserve"> </w:t>
+      </w:r>
+      <w:r>
+        <w:t xml:space="preserve">River Adult Coho Spawning Ground Surveys</w:t>
+      </w:r>
+      <w:r>
+        <w:t xml:space="preserve"> </w:t>
+      </w:r>
+      <w:r>
+        <w:t xml:space="preserve">2016-2017</w:t>
+      </w:r>
+      <w:r>
+        <w:t xml:space="preserve"> </w:t>
+      </w:r>
+      <w:r>
+        <w:t xml:space="preserve">Season</w:t>
+      </w:r>
+      <w:r>
+        <w:t xml:space="preserve">.”</w:t>
+      </w:r>
+      <w:r>
+        <w:t xml:space="preserve"> </w:t>
+      </w:r>
+      <w:r>
+        <w:t xml:space="preserve">Etna, CA: Siskiyou Resource Conservation District.</w:t>
+      </w:r>
+    </w:p>
+    <w:bookmarkEnd w:id="201"/>
+    <w:bookmarkStart w:id="202" w:name="ref-MassieMorrow20202021"/>
+    <w:p>
+      <w:pPr>
+        <w:pStyle w:val="Bibliography"/>
+      </w:pPr>
+      <w:r>
+        <w:t xml:space="preserve">Massie, Margaret, and Harrison Morrow. 2021.</w:t>
+      </w:r>
+      <w:r>
+        <w:t xml:space="preserve"> </w:t>
+      </w:r>
+      <w:r>
+        <w:t xml:space="preserve">“2020</w:t>
+      </w:r>
+      <w:r>
+        <w:t xml:space="preserve"> </w:t>
+      </w:r>
+      <w:r>
+        <w:t xml:space="preserve">SCOTT RIVER JUVENILE SALMONID OUTMIGRANT STUDY</w:t>
+      </w:r>
+      <w:r>
+        <w:t xml:space="preserve">.”</w:t>
+      </w:r>
+      <w:r>
+        <w:t xml:space="preserve"> </w:t>
+      </w:r>
+      <w:r>
+        <w:t xml:space="preserve">California Department of Fish and Wildlife</w:t>
+      </w:r>
+      <w:r>
+        <w:t xml:space="preserve">.</w:t>
+      </w:r>
+    </w:p>
     <w:bookmarkEnd w:id="202"/>
-    <w:bookmarkStart w:id="203" w:name="ref-MagranetScott2015a"/>
+    <w:bookmarkStart w:id="203" w:name="ref-MaurerScott2003"/>
     <w:p>
       <w:pPr>
         <w:pStyle w:val="Bibliography"/>
       </w:pPr>
       <w:r>
-        <w:t xml:space="preserve">Magranet, Lindsay. 2015a.</w:t>
+        <w:t xml:space="preserve">Maurer, Sue. 2003.</w:t>
       </w:r>
       <w:r>
         <w:t xml:space="preserve"> </w:t>
@@ -14351,7 +14784,7 @@
         <w:t xml:space="preserve"> </w:t>
       </w:r>
       <w:r>
-        <w:t xml:space="preserve">River Fall Chinook Spawning Ground Surveys</w:t>
+        <w:t xml:space="preserve">River Watershed Adult Coho Salmon Spawning Survey</w:t>
       </w:r>
       <w:r>
         <w:t xml:space="preserve">.”</w:t>
@@ -14364,263 +14797,7 @@
       </w:r>
     </w:p>
     <w:bookmarkEnd w:id="203"/>
-    <w:bookmarkStart w:id="204" w:name="ref-MagranetScott2015"/>
-    <w:p>
-      <w:pPr>
-        <w:pStyle w:val="Bibliography"/>
-      </w:pPr>
-      <w:r>
-        <w:t xml:space="preserve">———. 2015b.</w:t>
-      </w:r>
-      <w:r>
-        <w:t xml:space="preserve"> </w:t>
-      </w:r>
-      <w:r>
-        <w:t xml:space="preserve">“Scott</w:t>
-      </w:r>
-      <w:r>
-        <w:t xml:space="preserve"> </w:t>
-      </w:r>
-      <w:r>
-        <w:t xml:space="preserve">River Adult Coho Spawning Ground Surveys</w:t>
-      </w:r>
-      <w:r>
-        <w:t xml:space="preserve"> </w:t>
-      </w:r>
-      <w:r>
-        <w:t xml:space="preserve">2014-2015</w:t>
-      </w:r>
-      <w:r>
-        <w:t xml:space="preserve"> </w:t>
-      </w:r>
-      <w:r>
-        <w:t xml:space="preserve">Season</w:t>
-      </w:r>
-      <w:r>
-        <w:t xml:space="preserve">.”</w:t>
-      </w:r>
-      <w:r>
-        <w:t xml:space="preserve"> </w:t>
-      </w:r>
-      <w:r>
-        <w:t xml:space="preserve">Etna, CA: Siskiyou Resource Conservation District.</w:t>
-      </w:r>
-    </w:p>
-    <w:bookmarkEnd w:id="204"/>
-    <w:bookmarkStart w:id="205" w:name="ref-MagranetScott2017"/>
-    <w:p>
-      <w:pPr>
-        <w:pStyle w:val="Bibliography"/>
-      </w:pPr>
-      <w:r>
-        <w:t xml:space="preserve">———. 2017.</w:t>
-      </w:r>
-      <w:r>
-        <w:t xml:space="preserve"> </w:t>
-      </w:r>
-      <w:r>
-        <w:t xml:space="preserve">“Scott</w:t>
-      </w:r>
-      <w:r>
-        <w:t xml:space="preserve"> </w:t>
-      </w:r>
-      <w:r>
-        <w:t xml:space="preserve">River Fall Chinook Spawning Ground Surveys</w:t>
-      </w:r>
-      <w:r>
-        <w:t xml:space="preserve">.”</w:t>
-      </w:r>
-      <w:r>
-        <w:t xml:space="preserve"> </w:t>
-      </w:r>
-      <w:r>
-        <w:t xml:space="preserve">Etna, CA: Siskiyou Resource Conservation District.</w:t>
-      </w:r>
-    </w:p>
-    <w:bookmarkEnd w:id="205"/>
-    <w:bookmarkStart w:id="206" w:name="ref-MagranetScott2018"/>
-    <w:p>
-      <w:pPr>
-        <w:pStyle w:val="Bibliography"/>
-      </w:pPr>
-      <w:r>
-        <w:t xml:space="preserve">———. 2018a.</w:t>
-      </w:r>
-      <w:r>
-        <w:t xml:space="preserve"> </w:t>
-      </w:r>
-      <w:r>
-        <w:t xml:space="preserve">“Scott</w:t>
-      </w:r>
-      <w:r>
-        <w:t xml:space="preserve"> </w:t>
-      </w:r>
-      <w:r>
-        <w:t xml:space="preserve">River Fall Chinook Spawning Ground Surveys</w:t>
-      </w:r>
-      <w:r>
-        <w:t xml:space="preserve"> </w:t>
-      </w:r>
-      <w:r>
-        <w:t xml:space="preserve">2017</w:t>
-      </w:r>
-      <w:r>
-        <w:t xml:space="preserve"> </w:t>
-      </w:r>
-      <w:r>
-        <w:t xml:space="preserve">Season</w:t>
-      </w:r>
-      <w:r>
-        <w:t xml:space="preserve">.”</w:t>
-      </w:r>
-      <w:r>
-        <w:t xml:space="preserve"> </w:t>
-      </w:r>
-      <w:r>
-        <w:t xml:space="preserve">Etna, CA: Siskiyou Resource Conservation District.</w:t>
-      </w:r>
-    </w:p>
-    <w:bookmarkEnd w:id="206"/>
-    <w:bookmarkStart w:id="207" w:name="ref-Magranet20172018"/>
-    <w:p>
-      <w:pPr>
-        <w:pStyle w:val="Bibliography"/>
-      </w:pPr>
-      <w:r>
-        <w:t xml:space="preserve">———. 2018b.</w:t>
-      </w:r>
-      <w:r>
-        <w:t xml:space="preserve"> </w:t>
-      </w:r>
-      <w:r>
-        <w:t xml:space="preserve">“2017</w:t>
-      </w:r>
-      <w:r>
-        <w:t xml:space="preserve"> </w:t>
-      </w:r>
-      <w:r>
-        <w:t xml:space="preserve">Monitoring Report</w:t>
-      </w:r>
-      <w:r>
-        <w:t xml:space="preserve">.”</w:t>
-      </w:r>
-      <w:r>
-        <w:t xml:space="preserve"> </w:t>
-      </w:r>
-      <w:r>
-        <w:t xml:space="preserve">Scott River Water Trust.</w:t>
-      </w:r>
-    </w:p>
-    <w:bookmarkEnd w:id="207"/>
-    <w:bookmarkStart w:id="208" w:name="ref-MagranetYokelScott2017"/>
-    <w:p>
-      <w:pPr>
-        <w:pStyle w:val="Bibliography"/>
-      </w:pPr>
-      <w:r>
-        <w:t xml:space="preserve">Magranet, Lindsay, and Erich Yokel. 2017.</w:t>
-      </w:r>
-      <w:r>
-        <w:t xml:space="preserve"> </w:t>
-      </w:r>
-      <w:r>
-        <w:t xml:space="preserve">“Scott</w:t>
-      </w:r>
-      <w:r>
-        <w:t xml:space="preserve"> </w:t>
-      </w:r>
-      <w:r>
-        <w:t xml:space="preserve">River Adult Coho Spawning Ground Surveys</w:t>
-      </w:r>
-      <w:r>
-        <w:t xml:space="preserve"> </w:t>
-      </w:r>
-      <w:r>
-        <w:t xml:space="preserve">2016-2017</w:t>
-      </w:r>
-      <w:r>
-        <w:t xml:space="preserve"> </w:t>
-      </w:r>
-      <w:r>
-        <w:t xml:space="preserve">Season</w:t>
-      </w:r>
-      <w:r>
-        <w:t xml:space="preserve">.”</w:t>
-      </w:r>
-      <w:r>
-        <w:t xml:space="preserve"> </w:t>
-      </w:r>
-      <w:r>
-        <w:t xml:space="preserve">Etna, CA: Siskiyou Resource Conservation District.</w:t>
-      </w:r>
-    </w:p>
-    <w:bookmarkEnd w:id="208"/>
-    <w:bookmarkStart w:id="209" w:name="ref-MassieMorrow20202021"/>
-    <w:p>
-      <w:pPr>
-        <w:pStyle w:val="Bibliography"/>
-      </w:pPr>
-      <w:r>
-        <w:t xml:space="preserve">Massie, Margaret, and Harrison Morrow. 2021.</w:t>
-      </w:r>
-      <w:r>
-        <w:t xml:space="preserve"> </w:t>
-      </w:r>
-      <w:r>
-        <w:t xml:space="preserve">“2020</w:t>
-      </w:r>
-      <w:r>
-        <w:t xml:space="preserve"> </w:t>
-      </w:r>
-      <w:r>
-        <w:t xml:space="preserve">SCOTT RIVER JUVENILE SALMONID OUTMIGRANT STUDY</w:t>
-      </w:r>
-      <w:r>
-        <w:t xml:space="preserve">.”</w:t>
-      </w:r>
-      <w:r>
-        <w:t xml:space="preserve"> </w:t>
-      </w:r>
-      <w:r>
-        <w:t xml:space="preserve">California Department of Fish and Wildlife</w:t>
-      </w:r>
-      <w:r>
-        <w:t xml:space="preserve">.</w:t>
-      </w:r>
-    </w:p>
-    <w:bookmarkEnd w:id="209"/>
-    <w:bookmarkStart w:id="210" w:name="ref-MaurerScott2003"/>
-    <w:p>
-      <w:pPr>
-        <w:pStyle w:val="Bibliography"/>
-      </w:pPr>
-      <w:r>
-        <w:t xml:space="preserve">Maurer, Sue. 2003.</w:t>
-      </w:r>
-      <w:r>
-        <w:t xml:space="preserve"> </w:t>
-      </w:r>
-      <w:r>
-        <w:t xml:space="preserve">“Scott</w:t>
-      </w:r>
-      <w:r>
-        <w:t xml:space="preserve"> </w:t>
-      </w:r>
-      <w:r>
-        <w:t xml:space="preserve">River Watershed Adult Coho Salmon Spawning Survey</w:t>
-      </w:r>
-      <w:r>
-        <w:t xml:space="preserve">.”</w:t>
-      </w:r>
-      <w:r>
-        <w:t xml:space="preserve"> </w:t>
-      </w:r>
-      <w:r>
-        <w:t xml:space="preserve">Etna, CA: Siskiyou Resource Conservation District.</w:t>
-      </w:r>
-    </w:p>
-    <w:bookmarkEnd w:id="210"/>
-    <w:bookmarkStart w:id="212" w:name="ref-MazorEtAlTools2018"/>
+    <w:bookmarkStart w:id="205" w:name="ref-MazorEtAlTools2018"/>
     <w:p>
       <w:pPr>
         <w:pStyle w:val="Bibliography"/>
@@ -14665,7 +14842,7 @@
       <w:r>
         <w:t xml:space="preserve"> </w:t>
       </w:r>
-      <w:hyperlink r:id="rId211">
+      <w:hyperlink r:id="rId204">
         <w:r>
           <w:rPr>
             <w:rStyle w:val="Hyperlink"/>
@@ -14677,8 +14854,8 @@
         <w:t xml:space="preserve">.</w:t>
       </w:r>
     </w:p>
-    <w:bookmarkEnd w:id="212"/>
-    <w:bookmarkStart w:id="214" w:name="ref-McManamayFrimpongHydrologic2015"/>
+    <w:bookmarkEnd w:id="205"/>
+    <w:bookmarkStart w:id="207" w:name="ref-McManamayFrimpongHydrologic2015"/>
     <w:p>
       <w:pPr>
         <w:pStyle w:val="Bibliography"/>
@@ -14720,7 +14897,7 @@
       <w:r>
         <w:t xml:space="preserve"> </w:t>
       </w:r>
-      <w:hyperlink r:id="rId213">
+      <w:hyperlink r:id="rId206">
         <w:r>
           <w:rPr>
             <w:rStyle w:val="Hyperlink"/>
@@ -14732,8 +14909,8 @@
         <w:t xml:space="preserve">.</w:t>
       </w:r>
     </w:p>
-    <w:bookmarkEnd w:id="214"/>
-    <w:bookmarkStart w:id="216" w:name="ref-McManamayEtAlApplication2013"/>
+    <w:bookmarkEnd w:id="207"/>
+    <w:bookmarkStart w:id="209" w:name="ref-McManamayEtAlApplication2013"/>
     <w:p>
       <w:pPr>
         <w:pStyle w:val="Bibliography"/>
@@ -14808,7 +14985,7 @@
       <w:r>
         <w:t xml:space="preserve"> </w:t>
       </w:r>
-      <w:hyperlink r:id="rId215">
+      <w:hyperlink r:id="rId208">
         <w:r>
           <w:rPr>
             <w:rStyle w:val="Hyperlink"/>
@@ -14820,8 +14997,8 @@
         <w:t xml:space="preserve">.</w:t>
       </w:r>
     </w:p>
-    <w:bookmarkEnd w:id="216"/>
-    <w:bookmarkStart w:id="218" w:name="ref-Mellado-DiazEtAlExploring2019"/>
+    <w:bookmarkEnd w:id="209"/>
+    <w:bookmarkStart w:id="211" w:name="ref-Mellado-DiazEtAlExploring2019"/>
     <w:p>
       <w:pPr>
         <w:pStyle w:val="Bibliography"/>
@@ -14854,7 +15031,7 @@
       <w:r>
         <w:t xml:space="preserve"> </w:t>
       </w:r>
-      <w:hyperlink r:id="rId217">
+      <w:hyperlink r:id="rId210">
         <w:r>
           <w:rPr>
             <w:rStyle w:val="Hyperlink"/>
@@ -14866,8 +15043,8 @@
         <w:t xml:space="preserve">.</w:t>
       </w:r>
     </w:p>
-    <w:bookmarkEnd w:id="218"/>
-    <w:bookmarkStart w:id="220" w:name="ref-MonkEtAlMacroinvertebrate2008"/>
+    <w:bookmarkEnd w:id="211"/>
+    <w:bookmarkStart w:id="213" w:name="ref-MonkEtAlMacroinvertebrate2008"/>
     <w:p>
       <w:pPr>
         <w:pStyle w:val="Bibliography"/>
@@ -14900,7 +15077,7 @@
       <w:r>
         <w:t xml:space="preserve"> </w:t>
       </w:r>
-      <w:hyperlink r:id="rId219">
+      <w:hyperlink r:id="rId212">
         <w:r>
           <w:rPr>
             <w:rStyle w:val="Hyperlink"/>
@@ -14912,8 +15089,8 @@
         <w:t xml:space="preserve">.</w:t>
       </w:r>
     </w:p>
-    <w:bookmarkEnd w:id="220"/>
-    <w:bookmarkStart w:id="222" w:name="ref-MonkEtAlFlow2006"/>
+    <w:bookmarkEnd w:id="213"/>
+    <w:bookmarkStart w:id="215" w:name="ref-MonkEtAlFlow2006"/>
     <w:p>
       <w:pPr>
         <w:pStyle w:val="Bibliography"/>
@@ -14946,7 +15123,7 @@
       <w:r>
         <w:t xml:space="preserve"> </w:t>
       </w:r>
-      <w:hyperlink r:id="rId221">
+      <w:hyperlink r:id="rId214">
         <w:r>
           <w:rPr>
             <w:rStyle w:val="Hyperlink"/>
@@ -14958,8 +15135,8 @@
         <w:t xml:space="preserve">.</w:t>
       </w:r>
     </w:p>
-    <w:bookmarkEnd w:id="222"/>
-    <w:bookmarkStart w:id="224" w:name="ref-MoyleNOVEL2014"/>
+    <w:bookmarkEnd w:id="215"/>
+    <w:bookmarkStart w:id="217" w:name="ref-MoyleNOVEL2014"/>
     <w:p>
       <w:pPr>
         <w:pStyle w:val="Bibliography"/>
@@ -15007,7 +15184,7 @@
       <w:r>
         <w:t xml:space="preserve"> </w:t>
       </w:r>
-      <w:hyperlink r:id="rId223">
+      <w:hyperlink r:id="rId216">
         <w:r>
           <w:rPr>
             <w:rStyle w:val="Hyperlink"/>
@@ -15019,8 +15196,8 @@
         <w:t xml:space="preserve">.</w:t>
       </w:r>
     </w:p>
-    <w:bookmarkEnd w:id="224"/>
-    <w:bookmarkStart w:id="225" w:name="ref-MoyleCoho2002"/>
+    <w:bookmarkEnd w:id="217"/>
+    <w:bookmarkStart w:id="218" w:name="ref-MoyleCoho2002"/>
     <w:p>
       <w:pPr>
         <w:pStyle w:val="Bibliography"/>
@@ -15123,8 +15300,8 @@
         <w:t xml:space="preserve">, 245–51. University of California Press.</w:t>
       </w:r>
     </w:p>
-    <w:bookmarkEnd w:id="225"/>
-    <w:bookmarkStart w:id="226" w:name="Xfb49a5a4585fc8e6f87aa757fdecbafef0bbbd5"/>
+    <w:bookmarkEnd w:id="218"/>
+    <w:bookmarkStart w:id="219" w:name="Xfb49a5a4585fc8e6f87aa757fdecbafef0bbbd5"/>
     <w:p>
       <w:pPr>
         <w:pStyle w:val="Bibliography"/>
@@ -15157,8 +15334,8 @@
         <w:t xml:space="preserve">.</w:t>
       </w:r>
     </w:p>
-    <w:bookmarkEnd w:id="226"/>
-    <w:bookmarkStart w:id="227" w:name="ref-ParryEvaluation2013"/>
+    <w:bookmarkEnd w:id="219"/>
+    <w:bookmarkStart w:id="220" w:name="ref-ParryEvaluation2013"/>
     <w:p>
       <w:pPr>
         <w:pStyle w:val="Bibliography"/>
@@ -15200,8 +15377,8 @@
         <w:t xml:space="preserve">PhD thesis, San Luis Obispo, CA: California Polytechnic State University.</w:t>
       </w:r>
     </w:p>
-    <w:bookmarkEnd w:id="227"/>
-    <w:bookmarkStart w:id="229" w:name="ref-PattersonEtAlHydrologic2020"/>
+    <w:bookmarkEnd w:id="220"/>
+    <w:bookmarkStart w:id="222" w:name="ref-PattersonEtAlHydrologic2020"/>
     <w:p>
       <w:pPr>
         <w:pStyle w:val="Bibliography"/>
@@ -15234,7 +15411,7 @@
       <w:r>
         <w:t xml:space="preserve"> </w:t>
       </w:r>
-      <w:hyperlink r:id="rId228">
+      <w:hyperlink r:id="rId221">
         <w:r>
           <w:rPr>
             <w:rStyle w:val="Hyperlink"/>
@@ -15246,8 +15423,8 @@
         <w:t xml:space="preserve">.</w:t>
       </w:r>
     </w:p>
-    <w:bookmarkEnd w:id="229"/>
-    <w:bookmarkStart w:id="231" w:name="ref-PearsonNote1895"/>
+    <w:bookmarkEnd w:id="222"/>
+    <w:bookmarkStart w:id="224" w:name="ref-PearsonNote1895"/>
     <w:p>
       <w:pPr>
         <w:pStyle w:val="Bibliography"/>
@@ -15280,7 +15457,7 @@
       <w:r>
         <w:t xml:space="preserve"> </w:t>
       </w:r>
-      <w:hyperlink r:id="rId230">
+      <w:hyperlink r:id="rId223">
         <w:r>
           <w:rPr>
             <w:rStyle w:val="Hyperlink"/>
@@ -15292,8 +15469,8 @@
         <w:t xml:space="preserve">.</w:t>
       </w:r>
     </w:p>
-    <w:bookmarkEnd w:id="231"/>
-    <w:bookmarkStart w:id="233" w:name="ref-PeekEtAlIdentifying2022"/>
+    <w:bookmarkEnd w:id="224"/>
+    <w:bookmarkStart w:id="226" w:name="ref-PeekEtAlIdentifying2022"/>
     <w:p>
       <w:pPr>
         <w:pStyle w:val="Bibliography"/>
@@ -15347,7 +15524,7 @@
       <w:r>
         <w:t xml:space="preserve"> </w:t>
       </w:r>
-      <w:hyperlink r:id="rId232">
+      <w:hyperlink r:id="rId225">
         <w:r>
           <w:rPr>
             <w:rStyle w:val="Hyperlink"/>
@@ -15359,8 +15536,8 @@
         <w:t xml:space="preserve">.</w:t>
       </w:r>
     </w:p>
-    <w:bookmarkEnd w:id="233"/>
-    <w:bookmarkStart w:id="235" w:name="ref-PennekampEtAlPractice2017"/>
+    <w:bookmarkEnd w:id="226"/>
+    <w:bookmarkStart w:id="228" w:name="ref-PennekampEtAlPractice2017"/>
     <w:p>
       <w:pPr>
         <w:pStyle w:val="Bibliography"/>
@@ -15405,7 +15582,7 @@
       <w:r>
         <w:t xml:space="preserve"> </w:t>
       </w:r>
-      <w:hyperlink r:id="rId234">
+      <w:hyperlink r:id="rId227">
         <w:r>
           <w:rPr>
             <w:rStyle w:val="Hyperlink"/>
@@ -15417,8 +15594,8 @@
         <w:t xml:space="preserve">.</w:t>
       </w:r>
     </w:p>
-    <w:bookmarkEnd w:id="235"/>
-    <w:bookmarkStart w:id="237" w:name="ref-PetersonFreemanIntegrating2016"/>
+    <w:bookmarkEnd w:id="228"/>
+    <w:bookmarkStart w:id="230" w:name="ref-PetersonFreemanIntegrating2016"/>
     <w:p>
       <w:pPr>
         <w:pStyle w:val="Bibliography"/>
@@ -15451,7 +15628,7 @@
       <w:r>
         <w:t xml:space="preserve"> </w:t>
       </w:r>
-      <w:hyperlink r:id="rId236">
+      <w:hyperlink r:id="rId229">
         <w:r>
           <w:rPr>
             <w:rStyle w:val="Hyperlink"/>
@@ -15463,8 +15640,8 @@
         <w:t xml:space="preserve">.</w:t>
       </w:r>
     </w:p>
-    <w:bookmarkEnd w:id="237"/>
-    <w:bookmarkStart w:id="239" w:name="ref-PoffEtAlNatural1997"/>
+    <w:bookmarkEnd w:id="230"/>
+    <w:bookmarkStart w:id="232" w:name="ref-PoffEtAlNatural1997"/>
     <w:p>
       <w:pPr>
         <w:pStyle w:val="Bibliography"/>
@@ -15506,7 +15683,7 @@
       <w:r>
         <w:t xml:space="preserve"> </w:t>
       </w:r>
-      <w:hyperlink r:id="rId238">
+      <w:hyperlink r:id="rId231">
         <w:r>
           <w:rPr>
             <w:rStyle w:val="Hyperlink"/>
@@ -15518,8 +15695,8 @@
         <w:t xml:space="preserve">.</w:t>
       </w:r>
     </w:p>
-    <w:bookmarkEnd w:id="239"/>
-    <w:bookmarkStart w:id="241" w:name="ref-PoffEtAlEcological2010"/>
+    <w:bookmarkEnd w:id="232"/>
+    <w:bookmarkStart w:id="234" w:name="ref-PoffEtAlEcological2010"/>
     <w:p>
       <w:pPr>
         <w:pStyle w:val="Bibliography"/>
@@ -15558,7 +15735,7 @@
       <w:r>
         <w:t xml:space="preserve"> </w:t>
       </w:r>
-      <w:hyperlink r:id="rId240">
+      <w:hyperlink r:id="rId233">
         <w:r>
           <w:rPr>
             <w:rStyle w:val="Hyperlink"/>
@@ -15570,8 +15747,8 @@
         <w:t xml:space="preserve">.</w:t>
       </w:r>
     </w:p>
-    <w:bookmarkEnd w:id="241"/>
-    <w:bookmarkStart w:id="243" w:name="ref-PoffZimmermanEcological2010"/>
+    <w:bookmarkEnd w:id="234"/>
+    <w:bookmarkStart w:id="236" w:name="ref-PoffZimmermanEcological2010"/>
     <w:p>
       <w:pPr>
         <w:pStyle w:val="Bibliography"/>
@@ -15604,7 +15781,7 @@
       <w:r>
         <w:t xml:space="preserve"> </w:t>
       </w:r>
-      <w:hyperlink r:id="rId242">
+      <w:hyperlink r:id="rId235">
         <w:r>
           <w:rPr>
             <w:rStyle w:val="Hyperlink"/>
@@ -15616,8 +15793,8 @@
         <w:t xml:space="preserve">.</w:t>
       </w:r>
     </w:p>
-    <w:bookmarkEnd w:id="243"/>
-    <w:bookmarkStart w:id="245" w:name="ref-QianEtAlEffects2016"/>
+    <w:bookmarkEnd w:id="236"/>
+    <w:bookmarkStart w:id="238" w:name="ref-QianEtAlEffects2016"/>
     <w:p>
       <w:pPr>
         <w:pStyle w:val="Bibliography"/>
@@ -15683,7 +15860,7 @@
       <w:r>
         <w:t xml:space="preserve"> </w:t>
       </w:r>
-      <w:hyperlink r:id="rId244">
+      <w:hyperlink r:id="rId237">
         <w:r>
           <w:rPr>
             <w:rStyle w:val="Hyperlink"/>
@@ -15695,8 +15872,8 @@
         <w:t xml:space="preserve">.</w:t>
       </w:r>
     </w:p>
-    <w:bookmarkEnd w:id="245"/>
-    <w:bookmarkStart w:id="246" w:name="ref-QuigleyScott2005"/>
+    <w:bookmarkEnd w:id="238"/>
+    <w:bookmarkStart w:id="239" w:name="ref-QuigleyScott2005"/>
     <w:p>
       <w:pPr>
         <w:pStyle w:val="Bibliography"/>
@@ -15747,8 +15924,8 @@
         <w:t xml:space="preserve">Etna, CA: Siskiyou Resource Conservation District.</w:t>
       </w:r>
     </w:p>
-    <w:bookmarkEnd w:id="246"/>
-    <w:bookmarkStart w:id="247" w:name="ref-QuigleyFinal2006"/>
+    <w:bookmarkEnd w:id="239"/>
+    <w:bookmarkStart w:id="240" w:name="ref-QuigleyFinal2006"/>
     <w:p>
       <w:pPr>
         <w:pStyle w:val="Bibliography"/>
@@ -15805,8 +15982,8 @@
         <w:t xml:space="preserve">Etna, CA: Siskiyou Resource Conservation District.</w:t>
       </w:r>
     </w:p>
-    <w:bookmarkEnd w:id="247"/>
-    <w:bookmarkStart w:id="248" w:name="ref-QuigleyFinal2007"/>
+    <w:bookmarkEnd w:id="240"/>
+    <w:bookmarkStart w:id="241" w:name="ref-QuigleyFinal2007"/>
     <w:p>
       <w:pPr>
         <w:pStyle w:val="Bibliography"/>
@@ -15839,8 +16016,8 @@
         <w:t xml:space="preserve">Etna, CA: Siskiyou Resource Conservation District.</w:t>
       </w:r>
     </w:p>
-    <w:bookmarkEnd w:id="248"/>
-    <w:bookmarkStart w:id="250" w:name="ref-RanstamCookLASSO2018"/>
+    <w:bookmarkEnd w:id="241"/>
+    <w:bookmarkStart w:id="243" w:name="ref-RanstamCookLASSO2018"/>
     <w:p>
       <w:pPr>
         <w:pStyle w:val="Bibliography"/>
@@ -15882,7 +16059,7 @@
       <w:r>
         <w:t xml:space="preserve"> </w:t>
       </w:r>
-      <w:hyperlink r:id="rId249">
+      <w:hyperlink r:id="rId242">
         <w:r>
           <w:rPr>
             <w:rStyle w:val="Hyperlink"/>
@@ -15894,8 +16071,8 @@
         <w:t xml:space="preserve">.</w:t>
       </w:r>
     </w:p>
-    <w:bookmarkEnd w:id="250"/>
-    <w:bookmarkStart w:id="252" w:name="ref-ReinekingSchroderConstrain2006"/>
+    <w:bookmarkEnd w:id="243"/>
+    <w:bookmarkStart w:id="245" w:name="ref-ReinekingSchroderConstrain2006"/>
     <w:p>
       <w:pPr>
         <w:pStyle w:val="Bibliography"/>
@@ -15940,7 +16117,7 @@
       <w:r>
         <w:t xml:space="preserve"> </w:t>
       </w:r>
-      <w:hyperlink r:id="rId251">
+      <w:hyperlink r:id="rId244">
         <w:r>
           <w:rPr>
             <w:rStyle w:val="Hyperlink"/>
@@ -15952,8 +16129,8 @@
         <w:t xml:space="preserve">.</w:t>
       </w:r>
     </w:p>
-    <w:bookmarkEnd w:id="252"/>
-    <w:bookmarkStart w:id="254" w:name="ref-RichterEtAlCollaborative2006"/>
+    <w:bookmarkEnd w:id="245"/>
+    <w:bookmarkStart w:id="247" w:name="ref-RichterEtAlCollaborative2006"/>
     <w:p>
       <w:pPr>
         <w:pStyle w:val="Bibliography"/>
@@ -15986,7 +16163,7 @@
       <w:r>
         <w:t xml:space="preserve"> </w:t>
       </w:r>
-      <w:hyperlink r:id="rId253">
+      <w:hyperlink r:id="rId246">
         <w:r>
           <w:rPr>
             <w:rStyle w:val="Hyperlink"/>
@@ -15998,8 +16175,8 @@
         <w:t xml:space="preserve">.</w:t>
       </w:r>
     </w:p>
-    <w:bookmarkEnd w:id="254"/>
-    <w:bookmarkStart w:id="256" w:name="ref-RiisEtAlVegetation2008"/>
+    <w:bookmarkEnd w:id="247"/>
+    <w:bookmarkStart w:id="249" w:name="ref-RiisEtAlVegetation2008"/>
     <w:p>
       <w:pPr>
         <w:pStyle w:val="Bibliography"/>
@@ -16032,7 +16209,7 @@
       <w:r>
         <w:t xml:space="preserve"> </w:t>
       </w:r>
-      <w:hyperlink r:id="rId255">
+      <w:hyperlink r:id="rId248">
         <w:r>
           <w:rPr>
             <w:rStyle w:val="Hyperlink"/>
@@ -16044,8 +16221,8 @@
         <w:t xml:space="preserve">.</w:t>
       </w:r>
     </w:p>
-    <w:bookmarkEnd w:id="256"/>
-    <w:bookmarkStart w:id="258" w:name="ref-RobertsonSwintonReconciling2005"/>
+    <w:bookmarkEnd w:id="249"/>
+    <w:bookmarkStart w:id="251" w:name="ref-RobertsonSwintonReconciling2005"/>
     <w:p>
       <w:pPr>
         <w:pStyle w:val="Bibliography"/>
@@ -16078,7 +16255,7 @@
       <w:r>
         <w:t xml:space="preserve"> </w:t>
       </w:r>
-      <w:hyperlink r:id="rId257">
+      <w:hyperlink r:id="rId250">
         <w:r>
           <w:rPr>
             <w:rStyle w:val="Hyperlink"/>
@@ -16090,8 +16267,8 @@
         <w:t xml:space="preserve">.</w:t>
       </w:r>
     </w:p>
-    <w:bookmarkEnd w:id="258"/>
-    <w:bookmarkStart w:id="260" w:name="ref-RosenfeldAssessing2003"/>
+    <w:bookmarkEnd w:id="251"/>
+    <w:bookmarkStart w:id="253" w:name="ref-RosenfeldAssessing2003"/>
     <w:p>
       <w:pPr>
         <w:pStyle w:val="Bibliography"/>
@@ -16178,7 +16355,7 @@
       <w:r>
         <w:t xml:space="preserve"> </w:t>
       </w:r>
-      <w:hyperlink r:id="rId259">
+      <w:hyperlink r:id="rId252">
         <w:r>
           <w:rPr>
             <w:rStyle w:val="Hyperlink"/>
@@ -16190,8 +16367,8 @@
         <w:t xml:space="preserve">.</w:t>
       </w:r>
     </w:p>
-    <w:bookmarkEnd w:id="260"/>
-    <w:bookmarkStart w:id="262" w:name="ref-RosenfeldDeveloping2017"/>
+    <w:bookmarkEnd w:id="253"/>
+    <w:bookmarkStart w:id="255" w:name="ref-RosenfeldDeveloping2017"/>
     <w:p>
       <w:pPr>
         <w:pStyle w:val="Bibliography"/>
@@ -16236,7 +16413,7 @@
       <w:r>
         <w:t xml:space="preserve"> </w:t>
       </w:r>
-      <w:hyperlink r:id="rId261">
+      <w:hyperlink r:id="rId254">
         <w:r>
           <w:rPr>
             <w:rStyle w:val="Hyperlink"/>
@@ -16248,8 +16425,8 @@
         <w:t xml:space="preserve">.</w:t>
       </w:r>
     </w:p>
-    <w:bookmarkEnd w:id="262"/>
-    <w:bookmarkStart w:id="264" w:name="ref-SabyEtAlSensitivity2022"/>
+    <w:bookmarkEnd w:id="255"/>
+    <w:bookmarkStart w:id="257" w:name="ref-SabyEtAlSensitivity2022"/>
     <w:p>
       <w:pPr>
         <w:pStyle w:val="Bibliography"/>
@@ -16315,7 +16492,7 @@
       <w:r>
         <w:t xml:space="preserve"> </w:t>
       </w:r>
-      <w:hyperlink r:id="rId263">
+      <w:hyperlink r:id="rId256">
         <w:r>
           <w:rPr>
             <w:rStyle w:val="Hyperlink"/>
@@ -16327,8 +16504,8 @@
         <w:t xml:space="preserve">.</w:t>
       </w:r>
     </w:p>
-    <w:bookmarkEnd w:id="264"/>
-    <w:bookmarkStart w:id="265" w:name="X5054264b6c920dda2c8353a771689db17bde318"/>
+    <w:bookmarkEnd w:id="257"/>
+    <w:bookmarkStart w:id="258" w:name="X5054264b6c920dda2c8353a771689db17bde318"/>
     <w:p>
       <w:pPr>
         <w:pStyle w:val="Bibliography"/>
@@ -16376,8 +16553,8 @@
         <w:t xml:space="preserve">.”</w:t>
       </w:r>
     </w:p>
-    <w:bookmarkEnd w:id="265"/>
-    <w:bookmarkStart w:id="266" w:name="X35601437fc25b0fdd92b478f2f9ddeaed3398df"/>
+    <w:bookmarkEnd w:id="258"/>
+    <w:bookmarkStart w:id="259" w:name="X35601437fc25b0fdd92b478f2f9ddeaed3398df"/>
     <w:p>
       <w:pPr>
         <w:pStyle w:val="Bibliography"/>
@@ -16431,8 +16608,8 @@
         <w:t xml:space="preserve">.”</w:t>
       </w:r>
     </w:p>
-    <w:bookmarkEnd w:id="266"/>
-    <w:bookmarkStart w:id="267" w:name="X219dbab4f1b1e9de43fca9056ca6683a1534b3d"/>
+    <w:bookmarkEnd w:id="259"/>
+    <w:bookmarkStart w:id="260" w:name="X219dbab4f1b1e9de43fca9056ca6683a1534b3d"/>
     <w:p>
       <w:pPr>
         <w:pStyle w:val="Bibliography"/>
@@ -16462,8 +16639,8 @@
         <w:t xml:space="preserve">Siskiyou Resource Conservation District.</w:t>
       </w:r>
     </w:p>
-    <w:bookmarkEnd w:id="267"/>
-    <w:bookmarkStart w:id="268" w:name="X016186d9277bc0cdba45e85ab80e8a649230371"/>
+    <w:bookmarkEnd w:id="260"/>
+    <w:bookmarkStart w:id="261" w:name="X016186d9277bc0cdba45e85ab80e8a649230371"/>
     <w:p>
       <w:pPr>
         <w:pStyle w:val="Bibliography"/>
@@ -16505,8 +16682,8 @@
         <w:t xml:space="preserve">Etna, CA.</w:t>
       </w:r>
     </w:p>
-    <w:bookmarkEnd w:id="268"/>
-    <w:bookmarkStart w:id="270" w:name="ref-SeeHolmesReducing2015"/>
+    <w:bookmarkEnd w:id="261"/>
+    <w:bookmarkStart w:id="263" w:name="ref-SeeHolmesReducing2015"/>
     <w:p>
       <w:pPr>
         <w:pStyle w:val="Bibliography"/>
@@ -16539,7 +16716,7 @@
       <w:r>
         <w:t xml:space="preserve"> </w:t>
       </w:r>
-      <w:hyperlink r:id="rId269">
+      <w:hyperlink r:id="rId262">
         <w:r>
           <w:rPr>
             <w:rStyle w:val="Hyperlink"/>
@@ -16551,8 +16728,8 @@
         <w:t xml:space="preserve">.</w:t>
       </w:r>
     </w:p>
-    <w:bookmarkEnd w:id="270"/>
-    <w:bookmarkStart w:id="272" w:name="ref-ShentonEtAlPutting2012"/>
+    <w:bookmarkEnd w:id="263"/>
+    <w:bookmarkStart w:id="265" w:name="ref-ShentonEtAlPutting2012"/>
     <w:p>
       <w:pPr>
         <w:pStyle w:val="Bibliography"/>
@@ -16633,7 +16810,7 @@
       <w:r>
         <w:t xml:space="preserve"> </w:t>
       </w:r>
-      <w:hyperlink r:id="rId271">
+      <w:hyperlink r:id="rId264">
         <w:r>
           <w:rPr>
             <w:rStyle w:val="Hyperlink"/>
@@ -16645,8 +16822,8 @@
         <w:t xml:space="preserve">.</w:t>
       </w:r>
     </w:p>
-    <w:bookmarkEnd w:id="272"/>
-    <w:bookmarkStart w:id="274" w:name="ref-SinnathambyEtAlEcohydrological2018"/>
+    <w:bookmarkEnd w:id="265"/>
+    <w:bookmarkStart w:id="267" w:name="ref-SinnathambyEtAlEcohydrological2018"/>
     <w:p>
       <w:pPr>
         <w:pStyle w:val="Bibliography"/>
@@ -16691,7 +16868,7 @@
       <w:r>
         <w:t xml:space="preserve"> </w:t>
       </w:r>
-      <w:hyperlink r:id="rId273">
+      <w:hyperlink r:id="rId266">
         <w:r>
           <w:rPr>
             <w:rStyle w:val="Hyperlink"/>
@@ -16703,8 +16880,8 @@
         <w:t xml:space="preserve">.</w:t>
       </w:r>
     </w:p>
-    <w:bookmarkEnd w:id="274"/>
-    <w:bookmarkStart w:id="275" w:name="ref-SiskiyouCountyScott2021"/>
+    <w:bookmarkEnd w:id="267"/>
+    <w:bookmarkStart w:id="268" w:name="ref-SiskiyouCountyScott2021"/>
     <w:p>
       <w:pPr>
         <w:pStyle w:val="Bibliography"/>
@@ -16741,8 +16918,8 @@
         <w:t xml:space="preserve">. https://www.co.siskiyou.ca.us/naturalresources/page/scott-valley-final-gsp.</w:t>
       </w:r>
     </w:p>
-    <w:bookmarkEnd w:id="275"/>
-    <w:bookmarkStart w:id="276" w:name="X764838e26b283ee4a858a9ae505783df61529a2"/>
+    <w:bookmarkEnd w:id="268"/>
+    <w:bookmarkStart w:id="269" w:name="X764838e26b283ee4a858a9ae505783df61529a2"/>
     <w:p>
       <w:pPr>
         <w:pStyle w:val="Bibliography"/>
@@ -16766,8 +16943,8 @@
         <w:t xml:space="preserve">.”</w:t>
       </w:r>
     </w:p>
-    <w:bookmarkEnd w:id="276"/>
-    <w:bookmarkStart w:id="277" w:name="Xfb2f30bfeb975733173d4f54503165ae434e004"/>
+    <w:bookmarkEnd w:id="269"/>
+    <w:bookmarkStart w:id="270" w:name="Xfb2f30bfeb975733173d4f54503165ae434e004"/>
     <w:p>
       <w:pPr>
         <w:pStyle w:val="Bibliography"/>
@@ -16803,8 +16980,8 @@
         <w:t xml:space="preserve">Etna, CA: Siskiyou Resource Conservation District.</w:t>
       </w:r>
     </w:p>
-    <w:bookmarkEnd w:id="277"/>
-    <w:bookmarkStart w:id="278" w:name="X36416dcc235fcfe51d2b5c41bd26783cc18bc62"/>
+    <w:bookmarkEnd w:id="270"/>
+    <w:bookmarkStart w:id="271" w:name="X36416dcc235fcfe51d2b5c41bd26783cc18bc62"/>
     <w:p>
       <w:pPr>
         <w:pStyle w:val="Bibliography"/>
@@ -16855,8 +17032,8 @@
         <w:t xml:space="preserve">Etna, CA: Siskiyou Resource Conservation District.</w:t>
       </w:r>
     </w:p>
-    <w:bookmarkEnd w:id="278"/>
-    <w:bookmarkStart w:id="280" w:name="ref-SolansGarciaDeJalonBasic2016"/>
+    <w:bookmarkEnd w:id="271"/>
+    <w:bookmarkStart w:id="273" w:name="ref-SolansGarciaDeJalonBasic2016"/>
     <w:p>
       <w:pPr>
         <w:pStyle w:val="Bibliography"/>
@@ -16913,7 +17090,7 @@
       <w:r>
         <w:t xml:space="preserve"> </w:t>
       </w:r>
-      <w:hyperlink r:id="rId279">
+      <w:hyperlink r:id="rId272">
         <w:r>
           <w:rPr>
             <w:rStyle w:val="Hyperlink"/>
@@ -16925,8 +17102,8 @@
         <w:t xml:space="preserve">.</w:t>
       </w:r>
     </w:p>
-    <w:bookmarkEnd w:id="280"/>
-    <w:bookmarkStart w:id="282" w:name="ref-Stewart-KosterEtAlFish2011"/>
+    <w:bookmarkEnd w:id="273"/>
+    <w:bookmarkStart w:id="275" w:name="ref-Stewart-KosterEtAlFish2011"/>
     <w:p>
       <w:pPr>
         <w:pStyle w:val="Bibliography"/>
@@ -16977,7 +17154,7 @@
       <w:r>
         <w:t xml:space="preserve"> </w:t>
       </w:r>
-      <w:hyperlink r:id="rId281">
+      <w:hyperlink r:id="rId274">
         <w:r>
           <w:rPr>
             <w:rStyle w:val="Hyperlink"/>
@@ -16989,8 +17166,8 @@
         <w:t xml:space="preserve">.</w:t>
       </w:r>
     </w:p>
-    <w:bookmarkEnd w:id="282"/>
-    <w:bookmarkStart w:id="284" w:name="ref-TarlockLocal1993"/>
+    <w:bookmarkEnd w:id="275"/>
+    <w:bookmarkStart w:id="277" w:name="ref-TarlockLocal1993"/>
     <w:p>
       <w:pPr>
         <w:pStyle w:val="Bibliography"/>
@@ -17053,7 +17230,7 @@
       <w:r>
         <w:t xml:space="preserve"> </w:t>
       </w:r>
-      <w:hyperlink r:id="rId283">
+      <w:hyperlink r:id="rId276">
         <w:r>
           <w:rPr>
             <w:rStyle w:val="Hyperlink"/>
@@ -17065,8 +17242,8 @@
         <w:t xml:space="preserve">.</w:t>
       </w:r>
     </w:p>
-    <w:bookmarkEnd w:id="284"/>
-    <w:bookmarkStart w:id="286" w:name="ref-TesfayeEtAlClimatic2017"/>
+    <w:bookmarkEnd w:id="277"/>
+    <w:bookmarkStart w:id="279" w:name="ref-TesfayeEtAlClimatic2017"/>
     <w:p>
       <w:pPr>
         <w:pStyle w:val="Bibliography"/>
@@ -17108,7 +17285,7 @@
       <w:r>
         <w:t xml:space="preserve"> </w:t>
       </w:r>
-      <w:hyperlink r:id="rId285">
+      <w:hyperlink r:id="rId278">
         <w:r>
           <w:rPr>
             <w:rStyle w:val="Hyperlink"/>
@@ -17120,8 +17297,8 @@
         <w:t xml:space="preserve">.</w:t>
       </w:r>
     </w:p>
-    <w:bookmarkEnd w:id="286"/>
-    <w:bookmarkStart w:id="288" w:name="ref-TharmeGlobal2003"/>
+    <w:bookmarkEnd w:id="279"/>
+    <w:bookmarkStart w:id="281" w:name="ref-TharmeGlobal2003"/>
     <w:p>
       <w:pPr>
         <w:pStyle w:val="Bibliography"/>
@@ -17154,7 +17331,7 @@
       <w:r>
         <w:t xml:space="preserve"> </w:t>
       </w:r>
-      <w:hyperlink r:id="rId287">
+      <w:hyperlink r:id="rId280">
         <w:r>
           <w:rPr>
             <w:rStyle w:val="Hyperlink"/>
@@ -17166,8 +17343,8 @@
         <w:t xml:space="preserve">.</w:t>
       </w:r>
     </w:p>
-    <w:bookmarkEnd w:id="288"/>
-    <w:bookmarkStart w:id="289" w:name="ref-TheRFoundationProject2025"/>
+    <w:bookmarkEnd w:id="281"/>
+    <w:bookmarkStart w:id="282" w:name="ref-TheRFoundationProject2025"/>
     <w:p>
       <w:pPr>
         <w:pStyle w:val="Bibliography"/>
@@ -17209,8 +17386,8 @@
         <w:t xml:space="preserve">https://www.r-project.org/.</w:t>
       </w:r>
     </w:p>
-    <w:bookmarkEnd w:id="289"/>
-    <w:bookmarkStart w:id="291" w:name="ref-TolleyEtAlSensitivity2019"/>
+    <w:bookmarkEnd w:id="282"/>
+    <w:bookmarkStart w:id="284" w:name="ref-TolleyEtAlSensitivity2019"/>
     <w:p>
       <w:pPr>
         <w:pStyle w:val="Bibliography"/>
@@ -17306,7 +17483,7 @@
       <w:r>
         <w:t xml:space="preserve"> </w:t>
       </w:r>
-      <w:hyperlink r:id="rId290">
+      <w:hyperlink r:id="rId283">
         <w:r>
           <w:rPr>
             <w:rStyle w:val="Hyperlink"/>
@@ -17318,8 +17495,8 @@
         <w:t xml:space="preserve">.</w:t>
       </w:r>
     </w:p>
-    <w:bookmarkEnd w:id="291"/>
-    <w:bookmarkStart w:id="293" w:name="ref-TredennickEtAlPractical2021"/>
+    <w:bookmarkEnd w:id="284"/>
+    <w:bookmarkStart w:id="286" w:name="ref-TredennickEtAlPractical2021"/>
     <w:p>
       <w:pPr>
         <w:pStyle w:val="Bibliography"/>
@@ -17352,7 +17529,7 @@
       <w:r>
         <w:t xml:space="preserve"> </w:t>
       </w:r>
-      <w:hyperlink r:id="rId292">
+      <w:hyperlink r:id="rId285">
         <w:r>
           <w:rPr>
             <w:rStyle w:val="Hyperlink"/>
@@ -17364,8 +17541,8 @@
         <w:t xml:space="preserve">.</w:t>
       </w:r>
     </w:p>
-    <w:bookmarkEnd w:id="293"/>
-    <w:bookmarkStart w:id="295" w:name="ref-TurnerStewardsonHydrologic2014"/>
+    <w:bookmarkEnd w:id="286"/>
+    <w:bookmarkStart w:id="288" w:name="ref-TurnerStewardsonHydrologic2014"/>
     <w:p>
       <w:pPr>
         <w:pStyle w:val="Bibliography"/>
@@ -17398,7 +17575,7 @@
       <w:r>
         <w:t xml:space="preserve"> </w:t>
       </w:r>
-      <w:hyperlink r:id="rId294">
+      <w:hyperlink r:id="rId287">
         <w:r>
           <w:rPr>
             <w:rStyle w:val="Hyperlink"/>
@@ -17410,8 +17587,8 @@
         <w:t xml:space="preserve">.</w:t>
       </w:r>
     </w:p>
-    <w:bookmarkEnd w:id="295"/>
-    <w:bookmarkStart w:id="297" w:name="ref-VanKirkNamanRelative2008"/>
+    <w:bookmarkEnd w:id="288"/>
+    <w:bookmarkStart w:id="290" w:name="ref-VanKirkNamanRelative2008"/>
     <w:p>
       <w:pPr>
         <w:pStyle w:val="Bibliography"/>
@@ -17507,7 +17684,7 @@
       <w:r>
         <w:t xml:space="preserve"> </w:t>
       </w:r>
-      <w:hyperlink r:id="rId296">
+      <w:hyperlink r:id="rId289">
         <w:r>
           <w:rPr>
             <w:rStyle w:val="Hyperlink"/>
@@ -17519,8 +17696,8 @@
         <w:t xml:space="preserve">.</w:t>
       </w:r>
     </w:p>
-    <w:bookmarkEnd w:id="297"/>
-    <w:bookmarkStart w:id="298" w:name="ref-WainwrightEtAlCCIEA2013"/>
+    <w:bookmarkEnd w:id="290"/>
+    <w:bookmarkStart w:id="291" w:name="ref-WainwrightEtAlCCIEA2013"/>
     <w:p>
       <w:pPr>
         <w:pStyle w:val="Bibliography"/>
@@ -17598,8 +17775,8 @@
         <w:t xml:space="preserve">National Marine Fisheries Service.</w:t>
       </w:r>
     </w:p>
-    <w:bookmarkEnd w:id="298"/>
-    <w:bookmarkStart w:id="300" w:name="ref-WardEtAlLeveraging2024"/>
+    <w:bookmarkEnd w:id="291"/>
+    <w:bookmarkStart w:id="293" w:name="ref-WardEtAlLeveraging2024"/>
     <w:p>
       <w:pPr>
         <w:pStyle w:val="Bibliography"/>
@@ -17632,7 +17809,7 @@
       <w:r>
         <w:t xml:space="preserve"> </w:t>
       </w:r>
-      <w:hyperlink r:id="rId299">
+      <w:hyperlink r:id="rId292">
         <w:r>
           <w:rPr>
             <w:rStyle w:val="Hyperlink"/>
@@ -17644,8 +17821,8 @@
         <w:t xml:space="preserve">.</w:t>
       </w:r>
     </w:p>
-    <w:bookmarkEnd w:id="300"/>
-    <w:bookmarkStart w:id="302" w:name="ref-WebbEtAlAdaptive2018"/>
+    <w:bookmarkEnd w:id="293"/>
+    <w:bookmarkStart w:id="295" w:name="ref-WebbEtAlAdaptive2018"/>
     <w:p>
       <w:pPr>
         <w:pStyle w:val="Bibliography"/>
@@ -17699,7 +17876,7 @@
       <w:r>
         <w:t xml:space="preserve"> </w:t>
       </w:r>
-      <w:hyperlink r:id="rId301">
+      <w:hyperlink r:id="rId294">
         <w:r>
           <w:rPr>
             <w:rStyle w:val="Hyperlink"/>
@@ -17711,8 +17888,8 @@
         <w:t xml:space="preserve">.</w:t>
       </w:r>
     </w:p>
-    <w:bookmarkEnd w:id="302"/>
-    <w:bookmarkStart w:id="304" w:name="ref-WheelerEtAlStates2018"/>
+    <w:bookmarkEnd w:id="295"/>
+    <w:bookmarkStart w:id="297" w:name="ref-WheelerEtAlStates2018"/>
     <w:p>
       <w:pPr>
         <w:pStyle w:val="Bibliography"/>
@@ -17757,7 +17934,7 @@
       <w:r>
         <w:t xml:space="preserve"> </w:t>
       </w:r>
-      <w:hyperlink r:id="rId303">
+      <w:hyperlink r:id="rId296">
         <w:r>
           <w:rPr>
             <w:rStyle w:val="Hyperlink"/>
@@ -17769,8 +17946,8 @@
         <w:t xml:space="preserve">.</w:t>
       </w:r>
     </w:p>
-    <w:bookmarkEnd w:id="304"/>
-    <w:bookmarkStart w:id="306" w:name="ref-WhiteEtAlMacroinvertebrate2018"/>
+    <w:bookmarkEnd w:id="297"/>
+    <w:bookmarkStart w:id="299" w:name="ref-WhiteEtAlMacroinvertebrate2018"/>
     <w:p>
       <w:pPr>
         <w:pStyle w:val="Bibliography"/>
@@ -17803,7 +17980,7 @@
       <w:r>
         <w:t xml:space="preserve"> </w:t>
       </w:r>
-      <w:hyperlink r:id="rId305">
+      <w:hyperlink r:id="rId298">
         <w:r>
           <w:rPr>
             <w:rStyle w:val="Hyperlink"/>
@@ -17815,8 +17992,8 @@
         <w:t xml:space="preserve">.</w:t>
       </w:r>
     </w:p>
-    <w:bookmarkEnd w:id="306"/>
-    <w:bookmarkStart w:id="308" w:name="ref-YaoEtAlIdentifying2021"/>
+    <w:bookmarkEnd w:id="299"/>
+    <w:bookmarkStart w:id="301" w:name="ref-YaoEtAlIdentifying2021"/>
     <w:p>
       <w:pPr>
         <w:pStyle w:val="Bibliography"/>
@@ -17849,7 +18026,7 @@
       <w:r>
         <w:t xml:space="preserve"> </w:t>
       </w:r>
-      <w:hyperlink r:id="rId307">
+      <w:hyperlink r:id="rId300">
         <w:r>
           <w:rPr>
             <w:rStyle w:val="Hyperlink"/>
@@ -17861,8 +18038,8 @@
         <w:t xml:space="preserve">.</w:t>
       </w:r>
     </w:p>
-    <w:bookmarkEnd w:id="308"/>
-    <w:bookmarkStart w:id="310" w:name="ref-YarnellEtAlFunctional2015"/>
+    <w:bookmarkEnd w:id="301"/>
+    <w:bookmarkStart w:id="303" w:name="ref-YarnellEtAlFunctional2015"/>
     <w:p>
       <w:pPr>
         <w:pStyle w:val="Bibliography"/>
@@ -17946,7 +18123,7 @@
       <w:r>
         <w:t xml:space="preserve"> </w:t>
       </w:r>
-      <w:hyperlink r:id="rId309">
+      <w:hyperlink r:id="rId302">
         <w:r>
           <w:rPr>
             <w:rStyle w:val="Hyperlink"/>
@@ -17958,8 +18135,8 @@
         <w:t xml:space="preserve">.</w:t>
       </w:r>
     </w:p>
-    <w:bookmarkEnd w:id="310"/>
-    <w:bookmarkStart w:id="312" w:name="ref-YarnellEtAlFunctional2020"/>
+    <w:bookmarkEnd w:id="303"/>
+    <w:bookmarkStart w:id="305" w:name="ref-YarnellEtAlFunctional2020"/>
     <w:p>
       <w:pPr>
         <w:pStyle w:val="Bibliography"/>
@@ -17992,7 +18169,7 @@
       <w:r>
         <w:t xml:space="preserve"> </w:t>
       </w:r>
-      <w:hyperlink r:id="rId311">
+      <w:hyperlink r:id="rId304">
         <w:r>
           <w:rPr>
             <w:rStyle w:val="Hyperlink"/>
@@ -18004,8 +18181,8 @@
         <w:t xml:space="preserve">.</w:t>
       </w:r>
     </w:p>
-    <w:bookmarkEnd w:id="312"/>
-    <w:bookmarkStart w:id="313" w:name="ref-YokelScott2011"/>
+    <w:bookmarkEnd w:id="305"/>
+    <w:bookmarkStart w:id="306" w:name="ref-YokelScott2011"/>
     <w:p>
       <w:pPr>
         <w:pStyle w:val="Bibliography"/>
@@ -18047,8 +18224,8 @@
         <w:t xml:space="preserve">Etna, CA: Siskiyou Resource Conservation District.</w:t>
       </w:r>
     </w:p>
-    <w:bookmarkEnd w:id="313"/>
-    <w:bookmarkStart w:id="314" w:name="ref-YokelScott2013"/>
+    <w:bookmarkEnd w:id="306"/>
+    <w:bookmarkStart w:id="307" w:name="ref-YokelScott2013"/>
     <w:p>
       <w:pPr>
         <w:pStyle w:val="Bibliography"/>
@@ -18090,8 +18267,8 @@
         <w:t xml:space="preserve">Etna, CA: Siskiyou Resource Conservation District.</w:t>
       </w:r>
     </w:p>
-    <w:bookmarkEnd w:id="314"/>
-    <w:bookmarkStart w:id="315" w:name="ref-YokelScott2014"/>
+    <w:bookmarkEnd w:id="307"/>
+    <w:bookmarkStart w:id="308" w:name="ref-YokelScott2014"/>
     <w:p>
       <w:pPr>
         <w:pStyle w:val="Bibliography"/>
@@ -18133,8 +18310,8 @@
         <w:t xml:space="preserve">Etna, CA: Siskiyou Resource Conservation District.</w:t>
       </w:r>
     </w:p>
-    <w:bookmarkEnd w:id="315"/>
-    <w:bookmarkStart w:id="316" w:name="ref-YokelEtAlScott2018"/>
+    <w:bookmarkEnd w:id="308"/>
+    <w:bookmarkStart w:id="309" w:name="ref-YokelEtAlScott2018"/>
     <w:p>
       <w:pPr>
         <w:pStyle w:val="Bibliography"/>
@@ -18176,9 +18353,9 @@
         <w:t xml:space="preserve">Etna, CA: Scott River Watershed Council.</w:t>
       </w:r>
     </w:p>
-    <w:bookmarkEnd w:id="316"/>
-    <w:bookmarkEnd w:id="317"/>
-    <w:bookmarkEnd w:id="318"/>
+    <w:bookmarkEnd w:id="309"/>
+    <w:bookmarkEnd w:id="310"/>
+    <w:bookmarkEnd w:id="311"/>
     <w:sectPr/>
   </w:body>
 </w:document>

</xml_diff>

<commit_message>
lasso and marss refinement
</commit_message>
<xml_diff>
--- a/Kouba_2024_Fish_hydrometrics_MS.docx
+++ b/Kouba_2024_Fish_hydrometrics_MS.docx
@@ -131,7 +131,13 @@
         <w:pStyle w:val="Date"/>
       </w:pPr>
       <w:r>
-        <w:t xml:space="preserve">Feb. 2025</w:t>
+        <w:t xml:space="preserve">June</w:t>
+      </w:r>
+      <w:r>
+        <w:t xml:space="preserve"> </w:t>
+      </w:r>
+      <w:r>
+        <w:t xml:space="preserve">2025</w:t>
       </w:r>
     </w:p>
     <w:bookmarkStart w:id="20" w:name="abstract"/>
@@ -2182,7 +2188,7 @@
         </w:numPr>
       </w:pPr>
       <w:r>
-        <w:t xml:space="preserve">The number of outmigrating coho smolt produced per spawning female (coho spf) and the outmigrating Chinook juveniles per adult (Chinook jpa).</w:t>
+        <w:t xml:space="preserve">The number of outmigrating coho smolt produced per spawning female (coho spf) and the outmigrating Chinook juveniles per spawner (Chinook jpa).</w:t>
       </w:r>
     </w:p>
     <w:p>
@@ -5126,7 +5132,7 @@
         <w:pStyle w:val="BodyText"/>
       </w:pPr>
       <w:r>
-        <w:t xml:space="preserve">To generate predictive models, we make an assumption of independence for each year of ecological observation data. Cohort effects may reduce the validity of this assumption (i.e. the number of coho spawners in year 2009 may be partly dependent on the number of spawners in 2006). In order to control somewhat for cohort effects, we selected the normalized metric available for each species as the ecological response variable: coho smolts per female spawner (coho spf) and Chinook juveniles per adult spawner (Chinook jpa). We used the correlation coefficents between the hydrologic metrics and ecological observations to assess the relatedness of the two species outcomes with hydrology, and determined that one was significantly less related. For completeness, we also compared the</w:t>
+        <w:t xml:space="preserve">To generate predictive models, we make an assumption of independence for each year of ecological observation data. Cohort effects may reduce the validity of this assumption (i.e. the number of coho spawners in year 2009 may be partly dependent on the number of spawners in 2006). In order to control somewhat for cohort effects, we selected the normalized metric available for each species as the ecological response variable: coho smolts per female spawner (coho spf) and Chinook juveniles per spawner spawner (Chinook jpa). We used the correlation coefficents between the hydrologic metrics and ecological observations to assess the relatedness of the two species outcomes with hydrology, and determined that one was significantly less related. For completeness, we also compared the</w:t>
       </w:r>
       <w:r>
         <w:t xml:space="preserve"> </w:t>
@@ -8170,7 +8176,7 @@
         <w:pStyle w:val="BodyText"/>
       </w:pPr>
       <w:r>
-        <w:t xml:space="preserve">Finally, we used the final lambda value and the full dataset to generate a regression model to be used as a predictive tool (the Hydrologic Benefit function). As mentioned in Methods, we selected normalized values of reproductive success for both species as the ecological response variable: coho smolts per female spawner (coho spf) and Chinook juveniles per adult spawner (Chinook jpa). These metrics isolate the effects of the freshwater environment on a given salmon cohort and minimize the importance of ocean conditions or cohort strength.</w:t>
+        <w:t xml:space="preserve">Finally, we used the final lambda value and the full dataset to generate a regression model to be used as a predictive tool (the Hydrologic Benefit function). As mentioned in Methods, we selected normalized values of reproductive success for both species as the ecological response variable: coho smolts per female spawner (coho spf) and Chinook juveniles per spawner spawner (Chinook jpa). These metrics isolate the effects of the freshwater environment on a given salmon cohort and minimize the importance of ocean conditions or cohort strength.</w:t>
       </w:r>
     </w:p>
     <w:bookmarkStart w:id="75" w:name="Xb12e1324f13d543cb7b74194cc51b83fdd7474f"/>
@@ -8767,7 +8773,7 @@
                 <w:szCs w:val="22"/>
                 <w:color w:val="000000"/>
               </w:rPr>
-              <w:t xml:space="preserve">1.591</w:t>
+              <w:t xml:space="preserve">3.872</w:t>
             </w:r>
           </w:p>
         </w:tc>
@@ -8861,7 +8867,7 @@
                 <w:szCs w:val="22"/>
                 <w:color w:val="000000"/>
               </w:rPr>
-              <w:t xml:space="preserve">f1_recon_120</w:t>
+              <w:t xml:space="preserve">f1_FA_Dif_num</w:t>
             </w:r>
           </w:p>
         </w:tc>
@@ -8905,7 +8911,7 @@
                 <w:szCs w:val="22"/>
                 <w:color w:val="000000"/>
               </w:rPr>
-              <w:t xml:space="preserve">-0.163</w:t>
+              <w:t xml:space="preserve">0.162</w:t>
             </w:r>
           </w:p>
         </w:tc>
@@ -8949,7 +8955,7 @@
                 <w:szCs w:val="22"/>
                 <w:color w:val="000000"/>
               </w:rPr>
-              <w:t xml:space="preserve">Earlier fall reconnection (during parents' spawning)</w:t>
+              <w:t xml:space="preserve">Greater fall flow increase (during parents' spawning)</w:t>
             </w:r>
           </w:p>
         </w:tc>
@@ -8959,144 +8965,6 @@
           <w:trHeight w:val="360" w:hRule="auto"/>
         </w:trPr>
         body3
-        <w:tc>
-          <w:tcPr>
-            <w:tcBorders>
-              <w:bottom w:val="none" w:sz="0" w:space="0" w:color="000000"/>
-              <w:top w:val="none" w:sz="0" w:space="0" w:color="000000"/>
-              <w:left w:val="none" w:sz="0" w:space="0" w:color="000000"/>
-              <w:right w:val="none" w:sz="0" w:space="0" w:color="000000"/>
-            </w:tcBorders>
-            <w:shd w:val="clear" w:color="auto" w:fill="FFFFFF"/>
-            <w:tcMar>
-              <w:top w:w="0" w:type="dxa"/>
-              <w:bottom w:w="0" w:type="dxa"/>
-              <w:left w:w="0" w:type="dxa"/>
-              <w:right w:w="0" w:type="dxa"/>
-            </w:tcMar>
-            <w:vAlign w:val="center"/>
-          </w:tcPr>
-          <w:p>
-            <w:pPr>
-              <w:pStyle w:val="Normal"/>
-              <w:jc w:val="left"/>
-              <w:pBdr>
-                <w:bottom w:val="none" w:sz="0" w:space="0" w:color="000000"/>
-                <w:top w:val="none" w:sz="0" w:space="0" w:color="000000"/>
-                <w:left w:val="none" w:sz="0" w:space="0" w:color="000000"/>
-                <w:right w:val="none" w:sz="0" w:space="0" w:color="000000"/>
-              </w:pBdr>
-              <w:spacing w:after="100" w:before="100" w:line="240"/>
-              <w:ind w:left="100" w:right="100" w:firstLine="0" w:firstLineChars="0"/>
-            </w:pPr>
-            <w:r xmlns:w="http://schemas.openxmlformats.org/wordprocessingml/2006/main" xmlns:wp="http://schemas.openxmlformats.org/drawingml/2006/wordprocessingDrawing" xmlns:r="http://schemas.openxmlformats.org/officeDocument/2006/relationships" xmlns:w14="http://schemas.microsoft.com/office/word/2010/wordml">
-              <w:rPr>
-                <w:rFonts w:ascii="Arial" w:hAnsi="Arial" w:eastAsia="Arial" w:cs="Arial"/>
-                <w:i w:val="false"/>
-                <w:b w:val="false"/>
-                <w:u w:val="none"/>
-                <w:sz w:val="22"/>
-                <w:szCs w:val="22"/>
-                <w:color w:val="000000"/>
-              </w:rPr>
-              <w:t xml:space="preserve">w1_Wet_BFL_Dur</w:t>
-            </w:r>
-          </w:p>
-        </w:tc>
-        <w:tc>
-          <w:tcPr>
-            <w:tcBorders>
-              <w:bottom w:val="none" w:sz="0" w:space="0" w:color="000000"/>
-              <w:top w:val="none" w:sz="0" w:space="0" w:color="000000"/>
-              <w:left w:val="none" w:sz="0" w:space="0" w:color="000000"/>
-              <w:right w:val="none" w:sz="0" w:space="0" w:color="000000"/>
-            </w:tcBorders>
-            <w:shd w:val="clear" w:color="auto" w:fill="FFFFFF"/>
-            <w:tcMar>
-              <w:top w:w="0" w:type="dxa"/>
-              <w:bottom w:w="0" w:type="dxa"/>
-              <w:left w:w="0" w:type="dxa"/>
-              <w:right w:w="0" w:type="dxa"/>
-            </w:tcMar>
-            <w:vAlign w:val="center"/>
-          </w:tcPr>
-          <w:p>
-            <w:pPr>
-              <w:pStyle w:val="Normal"/>
-              <w:jc w:val="right"/>
-              <w:pBdr>
-                <w:bottom w:val="none" w:sz="0" w:space="0" w:color="000000"/>
-                <w:top w:val="none" w:sz="0" w:space="0" w:color="000000"/>
-                <w:left w:val="none" w:sz="0" w:space="0" w:color="000000"/>
-                <w:right w:val="none" w:sz="0" w:space="0" w:color="000000"/>
-              </w:pBdr>
-              <w:spacing w:after="100" w:before="100" w:line="240"/>
-              <w:ind w:left="100" w:right="100" w:firstLine="0" w:firstLineChars="0"/>
-            </w:pPr>
-            <w:r xmlns:w="http://schemas.openxmlformats.org/wordprocessingml/2006/main" xmlns:wp="http://schemas.openxmlformats.org/drawingml/2006/wordprocessingDrawing" xmlns:r="http://schemas.openxmlformats.org/officeDocument/2006/relationships" xmlns:w14="http://schemas.microsoft.com/office/word/2010/wordml">
-              <w:rPr>
-                <w:rFonts w:ascii="Arial" w:hAnsi="Arial" w:eastAsia="Arial" w:cs="Arial"/>
-                <w:i w:val="false"/>
-                <w:b w:val="false"/>
-                <w:u w:val="none"/>
-                <w:sz w:val="22"/>
-                <w:szCs w:val="22"/>
-                <w:color w:val="000000"/>
-              </w:rPr>
-              <w:t xml:space="preserve">0.021</w:t>
-            </w:r>
-          </w:p>
-        </w:tc>
-        <w:tc>
-          <w:tcPr>
-            <w:tcBorders>
-              <w:bottom w:val="none" w:sz="0" w:space="0" w:color="000000"/>
-              <w:top w:val="none" w:sz="0" w:space="0" w:color="000000"/>
-              <w:left w:val="none" w:sz="0" w:space="0" w:color="000000"/>
-              <w:right w:val="none" w:sz="0" w:space="0" w:color="000000"/>
-            </w:tcBorders>
-            <w:shd w:val="clear" w:color="auto" w:fill="FFFFFF"/>
-            <w:tcMar>
-              <w:top w:w="0" w:type="dxa"/>
-              <w:bottom w:w="0" w:type="dxa"/>
-              <w:left w:w="0" w:type="dxa"/>
-              <w:right w:w="0" w:type="dxa"/>
-            </w:tcMar>
-            <w:vAlign w:val="center"/>
-          </w:tcPr>
-          <w:p>
-            <w:pPr>
-              <w:pStyle w:val="Normal"/>
-              <w:jc w:val="left"/>
-              <w:pBdr>
-                <w:bottom w:val="none" w:sz="0" w:space="0" w:color="000000"/>
-                <w:top w:val="none" w:sz="0" w:space="0" w:color="000000"/>
-                <w:left w:val="none" w:sz="0" w:space="0" w:color="000000"/>
-                <w:right w:val="none" w:sz="0" w:space="0" w:color="000000"/>
-              </w:pBdr>
-              <w:spacing w:after="100" w:before="100" w:line="240"/>
-              <w:ind w:left="100" w:right="100" w:firstLine="0" w:firstLineChars="0"/>
-            </w:pPr>
-            <w:r xmlns:w="http://schemas.openxmlformats.org/wordprocessingml/2006/main" xmlns:wp="http://schemas.openxmlformats.org/drawingml/2006/wordprocessingDrawing" xmlns:r="http://schemas.openxmlformats.org/officeDocument/2006/relationships" xmlns:w14="http://schemas.microsoft.com/office/word/2010/wordml">
-              <w:rPr>
-                <w:rFonts w:ascii="Arial" w:hAnsi="Arial" w:eastAsia="Arial" w:cs="Arial"/>
-                <w:i w:val="false"/>
-                <w:b w:val="false"/>
-                <w:u w:val="none"/>
-                <w:sz w:val="22"/>
-                <w:szCs w:val="22"/>
-                <w:color w:val="000000"/>
-              </w:rPr>
-              <w:t xml:space="preserve">Longer wet season (as eggs and hatchlings)</w:t>
-            </w:r>
-          </w:p>
-        </w:tc>
-      </w:tr>
-      <w:tr>
-        <w:trPr>
-          <w:trHeight w:val="360" w:hRule="auto"/>
-        </w:trPr>
-        body4
         <w:tc>
           <w:tcPr>
             <w:tcBorders>
@@ -9181,7 +9049,7 @@
                 <w:szCs w:val="22"/>
                 <w:color w:val="000000"/>
               </w:rPr>
-              <w:t xml:space="preserve">-0.020</w:t>
+              <w:t xml:space="preserve">-0.130</w:t>
             </w:r>
           </w:p>
         </w:tc>
@@ -9234,7 +9102,7 @@
         <w:trPr>
           <w:trHeight w:val="360" w:hRule="auto"/>
         </w:trPr>
-        body5
+        body4
         <w:tc>
           <w:tcPr>
             <w:tcBorders>
@@ -9275,7 +9143,7 @@
                 <w:szCs w:val="22"/>
                 <w:color w:val="000000"/>
               </w:rPr>
-              <w:t xml:space="preserve">s2_SP_ROC</w:t>
+              <w:t xml:space="preserve">s1_SP_ROC</w:t>
             </w:r>
           </w:p>
         </w:tc>
@@ -9319,7 +9187,7 @@
                 <w:szCs w:val="22"/>
                 <w:color w:val="000000"/>
               </w:rPr>
-              <w:t xml:space="preserve">0.005</w:t>
+              <w:t xml:space="preserve">-0.020</w:t>
             </w:r>
           </w:p>
         </w:tc>
@@ -9363,7 +9231,7 @@
                 <w:szCs w:val="22"/>
                 <w:color w:val="000000"/>
               </w:rPr>
-              <w:t xml:space="preserve">Faster rate of change (as outmigrating smolt)</w:t>
+              <w:t xml:space="preserve">Slower rate of change (as juvenile fish)</w:t>
             </w:r>
           </w:p>
         </w:tc>
@@ -9624,7 +9492,7 @@
                 <w:szCs w:val="22"/>
                 <w:color w:val="000000"/>
               </w:rPr>
-              <w:t xml:space="preserve">1.946</w:t>
+              <w:t xml:space="preserve">5.443</w:t>
             </w:r>
           </w:p>
         </w:tc>
@@ -9762,7 +9630,7 @@
                 <w:szCs w:val="22"/>
                 <w:color w:val="000000"/>
               </w:rPr>
-              <w:t xml:space="preserve">-0.171</w:t>
+              <w:t xml:space="preserve">-0.312</w:t>
             </w:r>
           </w:p>
         </w:tc>
@@ -9856,6 +9724,144 @@
                 <w:szCs w:val="22"/>
                 <w:color w:val="000000"/>
               </w:rPr>
+              <w:t xml:space="preserve">chinook_spawners_zscored</w:t>
+            </w:r>
+          </w:p>
+        </w:tc>
+        <w:tc>
+          <w:tcPr>
+            <w:tcBorders>
+              <w:bottom w:val="none" w:sz="0" w:space="0" w:color="000000"/>
+              <w:top w:val="none" w:sz="0" w:space="0" w:color="000000"/>
+              <w:left w:val="none" w:sz="0" w:space="0" w:color="000000"/>
+              <w:right w:val="none" w:sz="0" w:space="0" w:color="000000"/>
+            </w:tcBorders>
+            <w:shd w:val="clear" w:color="auto" w:fill="FFFFFF"/>
+            <w:tcMar>
+              <w:top w:w="0" w:type="dxa"/>
+              <w:bottom w:w="0" w:type="dxa"/>
+              <w:left w:w="0" w:type="dxa"/>
+              <w:right w:w="0" w:type="dxa"/>
+            </w:tcMar>
+            <w:vAlign w:val="center"/>
+          </w:tcPr>
+          <w:p>
+            <w:pPr>
+              <w:pStyle w:val="Normal"/>
+              <w:jc w:val="right"/>
+              <w:pBdr>
+                <w:bottom w:val="none" w:sz="0" w:space="0" w:color="000000"/>
+                <w:top w:val="none" w:sz="0" w:space="0" w:color="000000"/>
+                <w:left w:val="none" w:sz="0" w:space="0" w:color="000000"/>
+                <w:right w:val="none" w:sz="0" w:space="0" w:color="000000"/>
+              </w:pBdr>
+              <w:spacing w:after="100" w:before="100" w:line="240"/>
+              <w:ind w:left="100" w:right="100" w:firstLine="0" w:firstLineChars="0"/>
+            </w:pPr>
+            <w:r xmlns:w="http://schemas.openxmlformats.org/wordprocessingml/2006/main" xmlns:wp="http://schemas.openxmlformats.org/drawingml/2006/wordprocessingDrawing" xmlns:r="http://schemas.openxmlformats.org/officeDocument/2006/relationships" xmlns:w14="http://schemas.microsoft.com/office/word/2010/wordml">
+              <w:rPr>
+                <w:rFonts w:ascii="Arial" w:hAnsi="Arial" w:eastAsia="Arial" w:cs="Arial"/>
+                <w:i w:val="false"/>
+                <w:b w:val="false"/>
+                <w:u w:val="none"/>
+                <w:sz w:val="22"/>
+                <w:szCs w:val="22"/>
+                <w:color w:val="000000"/>
+              </w:rPr>
+              <w:t xml:space="preserve">0.146</w:t>
+            </w:r>
+          </w:p>
+        </w:tc>
+        <w:tc>
+          <w:tcPr>
+            <w:tcBorders>
+              <w:bottom w:val="none" w:sz="0" w:space="0" w:color="000000"/>
+              <w:top w:val="none" w:sz="0" w:space="0" w:color="000000"/>
+              <w:left w:val="none" w:sz="0" w:space="0" w:color="000000"/>
+              <w:right w:val="none" w:sz="0" w:space="0" w:color="000000"/>
+            </w:tcBorders>
+            <w:shd w:val="clear" w:color="auto" w:fill="FFFFFF"/>
+            <w:tcMar>
+              <w:top w:w="0" w:type="dxa"/>
+              <w:bottom w:w="0" w:type="dxa"/>
+              <w:left w:w="0" w:type="dxa"/>
+              <w:right w:w="0" w:type="dxa"/>
+            </w:tcMar>
+            <w:vAlign w:val="center"/>
+          </w:tcPr>
+          <w:p>
+            <w:pPr>
+              <w:pStyle w:val="Normal"/>
+              <w:jc w:val="left"/>
+              <w:pBdr>
+                <w:bottom w:val="none" w:sz="0" w:space="0" w:color="000000"/>
+                <w:top w:val="none" w:sz="0" w:space="0" w:color="000000"/>
+                <w:left w:val="none" w:sz="0" w:space="0" w:color="000000"/>
+                <w:right w:val="none" w:sz="0" w:space="0" w:color="000000"/>
+              </w:pBdr>
+              <w:spacing w:after="100" w:before="100" w:line="240"/>
+              <w:ind w:left="100" w:right="100" w:firstLine="0" w:firstLineChars="0"/>
+            </w:pPr>
+            <w:r xmlns:w="http://schemas.openxmlformats.org/wordprocessingml/2006/main" xmlns:wp="http://schemas.openxmlformats.org/drawingml/2006/wordprocessingDrawing" xmlns:r="http://schemas.openxmlformats.org/officeDocument/2006/relationships" xmlns:w14="http://schemas.microsoft.com/office/word/2010/wordml">
+              <w:rPr>
+                <w:rFonts w:ascii="Arial" w:hAnsi="Arial" w:eastAsia="Arial" w:cs="Arial"/>
+                <w:i w:val="false"/>
+                <w:b w:val="false"/>
+                <w:u w:val="none"/>
+                <w:sz w:val="22"/>
+                <w:szCs w:val="22"/>
+                <w:color w:val="000000"/>
+              </w:rPr>
+              <w:t xml:space="preserve">Greater number of spawners (cohort's parents)</w:t>
+            </w:r>
+          </w:p>
+        </w:tc>
+      </w:tr>
+      <w:tr>
+        <w:trPr>
+          <w:trHeight w:val="360" w:hRule="auto"/>
+        </w:trPr>
+        body4
+        <w:tc>
+          <w:tcPr>
+            <w:tcBorders>
+              <w:bottom w:val="none" w:sz="0" w:space="0" w:color="000000"/>
+              <w:top w:val="none" w:sz="0" w:space="0" w:color="000000"/>
+              <w:left w:val="none" w:sz="0" w:space="0" w:color="000000"/>
+              <w:right w:val="none" w:sz="0" w:space="0" w:color="000000"/>
+            </w:tcBorders>
+            <w:shd w:val="clear" w:color="auto" w:fill="FFFFFF"/>
+            <w:tcMar>
+              <w:top w:w="0" w:type="dxa"/>
+              <w:bottom w:w="0" w:type="dxa"/>
+              <w:left w:w="0" w:type="dxa"/>
+              <w:right w:w="0" w:type="dxa"/>
+            </w:tcMar>
+            <w:vAlign w:val="center"/>
+          </w:tcPr>
+          <w:p>
+            <w:pPr>
+              <w:pStyle w:val="Normal"/>
+              <w:jc w:val="left"/>
+              <w:pBdr>
+                <w:bottom w:val="none" w:sz="0" w:space="0" w:color="000000"/>
+                <w:top w:val="none" w:sz="0" w:space="0" w:color="000000"/>
+                <w:left w:val="none" w:sz="0" w:space="0" w:color="000000"/>
+                <w:right w:val="none" w:sz="0" w:space="0" w:color="000000"/>
+              </w:pBdr>
+              <w:spacing w:after="100" w:before="100" w:line="240"/>
+              <w:ind w:left="100" w:right="100" w:firstLine="0" w:firstLineChars="0"/>
+            </w:pPr>
+            <w:r xmlns:w="http://schemas.openxmlformats.org/wordprocessingml/2006/main" xmlns:wp="http://schemas.openxmlformats.org/drawingml/2006/wordprocessingDrawing" xmlns:r="http://schemas.openxmlformats.org/officeDocument/2006/relationships" xmlns:w14="http://schemas.microsoft.com/office/word/2010/wordml">
+              <w:rPr>
+                <w:rFonts w:ascii="Arial" w:hAnsi="Arial" w:eastAsia="Arial" w:cs="Arial"/>
+                <w:i w:val="false"/>
+                <w:b w:val="false"/>
+                <w:u w:val="none"/>
+                <w:sz w:val="22"/>
+                <w:szCs w:val="22"/>
+                <w:color w:val="000000"/>
+              </w:rPr>
               <w:t xml:space="preserve">s1_SP_ROC_Max</w:t>
             </w:r>
           </w:p>
@@ -9900,7 +9906,7 @@
                 <w:szCs w:val="22"/>
                 <w:color w:val="000000"/>
               </w:rPr>
-              <w:t xml:space="preserve">-0.029</w:t>
+              <w:t xml:space="preserve">-0.057</w:t>
             </w:r>
           </w:p>
         </w:tc>
@@ -9953,7 +9959,7 @@
         <w:trPr>
           <w:trHeight w:val="360" w:hRule="auto"/>
         </w:trPr>
-        body4
+        body5
         <w:tc>
           <w:tcPr>
             <w:tcBorders>
@@ -10038,7 +10044,7 @@
                 <w:szCs w:val="22"/>
                 <w:color w:val="000000"/>
               </w:rPr>
-              <w:t xml:space="preserve">0.011</w:t>
+              <w:t xml:space="preserve">0.023</w:t>
             </w:r>
           </w:p>
         </w:tc>
@@ -10245,7 +10251,7 @@
         <w:t xml:space="preserve">7</w:t>
       </w:r>
       <w:r>
-        <w:t xml:space="preserve">, top panel). The lowest predicted value, 11.8 coho spf in brood year 2013, corresponds to the severe drought year of 2014. Conditions were so extreme in water year 2014 that emergency measures were taken by local agencies and conservation organizations to facilitate transport of salmon around disconnected river reaches</w:t>
+        <w:t xml:space="preserve">, top panel). The lowest predicted value, 3143.5 coho spf in brood year 2013, corresponds to the severe drought year of 2014. Conditions were so extreme in water year 2014 that emergency measures were taken by local agencies and conservation organizations to facilitate transport of salmon around disconnected river reaches</w:t>
       </w:r>
       <w:r>
         <w:t xml:space="preserve"> </w:t>

</xml_diff>